<commit_message>
Added arraignment data load to NGBond Dialog.
</commit_message>
<xml_diff>
--- a/resources/Templates/Not_Guilty_Bond_Template.docx
+++ b/resources/Templates/Not_Guilty_Bond_Template.docx
@@ -1101,8 +1101,6 @@
         </w:rPr>
         <w:t>_guilty_conditions.</w:t>
       </w:r>
-      <w:bookmarkStart w:id="0" w:name="_GoBack"/>
-      <w:bookmarkEnd w:id="0"/>
       <w:r>
         <w:rPr>
           <w:rFonts w:ascii="Palatino Linotype" w:hAnsi="Palatino Linotype"/>
@@ -1129,20 +1127,303 @@
         <w:tabs>
           <w:tab w:val="center" w:pos="4680"/>
         </w:tabs>
-        <w:rPr>
-          <w:rFonts w:ascii="Palatino Linotype" w:hAnsi="Palatino Linotype"/>
-          <w:bCs/>
-          <w:sz w:val="18"/>
-          <w:szCs w:val="18"/>
-        </w:rPr>
-      </w:pPr>
-      <w:r>
-        <w:rPr>
-          <w:rFonts w:ascii="Palatino Linotype" w:hAnsi="Palatino Linotype"/>
-          <w:sz w:val="18"/>
-          <w:szCs w:val="18"/>
-        </w:rPr>
-        <w:t>***Add logic for speedy trial waiver.***</w:t>
+        <w:jc w:val="both"/>
+        <w:rPr>
+          <w:rFonts w:ascii="Palatino Linotype" w:hAnsi="Palatino Linotype"/>
+          <w:bCs/>
+          <w:sz w:val="18"/>
+          <w:szCs w:val="18"/>
+        </w:rPr>
+      </w:pPr>
+      <w:r>
+        <w:rPr>
+          <w:rFonts w:ascii="Palatino Linotype" w:hAnsi="Palatino Linotype"/>
+          <w:bCs/>
+          <w:sz w:val="18"/>
+          <w:szCs w:val="18"/>
+        </w:rPr>
+        <w:t xml:space="preserve">{% if </w:t>
+      </w:r>
+      <w:proofErr w:type="spellStart"/>
+      <w:r>
+        <w:rPr>
+          <w:rFonts w:ascii="Palatino Linotype" w:hAnsi="Palatino Linotype"/>
+          <w:bCs/>
+          <w:sz w:val="18"/>
+          <w:szCs w:val="18"/>
+        </w:rPr>
+        <w:t>not_guilty</w:t>
+      </w:r>
+      <w:r>
+        <w:rPr>
+          <w:rFonts w:ascii="Palatino Linotype" w:hAnsi="Palatino Linotype"/>
+          <w:bCs/>
+          <w:sz w:val="18"/>
+          <w:szCs w:val="18"/>
+        </w:rPr>
+        <w:t>_conditions.</w:t>
+      </w:r>
+      <w:r>
+        <w:rPr>
+          <w:rFonts w:ascii="Palatino Linotype" w:hAnsi="Palatino Linotype"/>
+          <w:bCs/>
+          <w:sz w:val="18"/>
+          <w:szCs w:val="18"/>
+        </w:rPr>
+        <w:t>waive_speedy_trial</w:t>
+      </w:r>
+      <w:proofErr w:type="spellEnd"/>
+      <w:r>
+        <w:rPr>
+          <w:rFonts w:ascii="Palatino Linotype" w:hAnsi="Palatino Linotype"/>
+          <w:bCs/>
+          <w:sz w:val="18"/>
+          <w:szCs w:val="18"/>
+        </w:rPr>
+        <w:t xml:space="preserve"> is true %}</w:t>
+      </w:r>
+    </w:p>
+    <w:p>
+      <w:pPr>
+        <w:tabs>
+          <w:tab w:val="center" w:pos="4680"/>
+        </w:tabs>
+        <w:jc w:val="both"/>
+        <w:rPr>
+          <w:rFonts w:ascii="Palatino Linotype" w:hAnsi="Palatino Linotype"/>
+          <w:sz w:val="18"/>
+          <w:szCs w:val="18"/>
+        </w:rPr>
+      </w:pPr>
+      <w:r>
+        <w:rPr>
+          <w:rFonts w:ascii="Palatino Linotype" w:hAnsi="Palatino Linotype"/>
+          <w:sz w:val="18"/>
+          <w:szCs w:val="18"/>
+        </w:rPr>
+        <w:t xml:space="preserve">     </w:t>
+      </w:r>
+      <w:r>
+        <w:rPr>
+          <w:rFonts w:ascii="Palatino Linotype" w:hAnsi="Palatino Linotype"/>
+          <w:sz w:val="18"/>
+          <w:szCs w:val="18"/>
+        </w:rPr>
+        <w:t xml:space="preserve">The Defendant </w:t>
+      </w:r>
+      <w:r>
+        <w:rPr>
+          <w:rFonts w:ascii="Palatino Linotype" w:hAnsi="Palatino Linotype"/>
+          <w:sz w:val="18"/>
+          <w:szCs w:val="18"/>
+          <w:u w:val="single"/>
+        </w:rPr>
+        <w:t>waived</w:t>
+      </w:r>
+      <w:r>
+        <w:rPr>
+          <w:rFonts w:ascii="Palatino Linotype" w:hAnsi="Palatino Linotype"/>
+          <w:sz w:val="18"/>
+          <w:szCs w:val="18"/>
+        </w:rPr>
+        <w:t xml:space="preserve"> his right to a speedy trial pursuant to R.C. 2945.71.</w:t>
+      </w:r>
+    </w:p>
+    <w:p>
+      <w:pPr>
+        <w:tabs>
+          <w:tab w:val="center" w:pos="4680"/>
+        </w:tabs>
+        <w:jc w:val="both"/>
+        <w:rPr>
+          <w:rFonts w:ascii="Palatino Linotype" w:hAnsi="Palatino Linotype"/>
+          <w:bCs/>
+          <w:sz w:val="18"/>
+          <w:szCs w:val="18"/>
+        </w:rPr>
+      </w:pPr>
+      <w:r>
+        <w:rPr>
+          <w:rFonts w:ascii="Palatino Linotype" w:hAnsi="Palatino Linotype"/>
+          <w:bCs/>
+          <w:sz w:val="18"/>
+          <w:szCs w:val="18"/>
+        </w:rPr>
+        <w:t xml:space="preserve">{% </w:t>
+      </w:r>
+      <w:proofErr w:type="spellStart"/>
+      <w:r>
+        <w:rPr>
+          <w:rFonts w:ascii="Palatino Linotype" w:hAnsi="Palatino Linotype"/>
+          <w:bCs/>
+          <w:sz w:val="18"/>
+          <w:szCs w:val="18"/>
+        </w:rPr>
+        <w:t>el</w:t>
+      </w:r>
+      <w:r>
+        <w:rPr>
+          <w:rFonts w:ascii="Palatino Linotype" w:hAnsi="Palatino Linotype"/>
+          <w:bCs/>
+          <w:sz w:val="18"/>
+          <w:szCs w:val="18"/>
+        </w:rPr>
+        <w:t>if</w:t>
+      </w:r>
+      <w:proofErr w:type="spellEnd"/>
+      <w:r>
+        <w:rPr>
+          <w:rFonts w:ascii="Palatino Linotype" w:hAnsi="Palatino Linotype"/>
+          <w:bCs/>
+          <w:sz w:val="18"/>
+          <w:szCs w:val="18"/>
+        </w:rPr>
+        <w:t xml:space="preserve"> </w:t>
+      </w:r>
+      <w:proofErr w:type="spellStart"/>
+      <w:r>
+        <w:rPr>
+          <w:rFonts w:ascii="Palatino Linotype" w:hAnsi="Palatino Linotype"/>
+          <w:bCs/>
+          <w:sz w:val="18"/>
+          <w:szCs w:val="18"/>
+        </w:rPr>
+        <w:t>not_guilty</w:t>
+      </w:r>
+      <w:r>
+        <w:rPr>
+          <w:rFonts w:ascii="Palatino Linotype" w:hAnsi="Palatino Linotype"/>
+          <w:bCs/>
+          <w:sz w:val="18"/>
+          <w:szCs w:val="18"/>
+        </w:rPr>
+        <w:t>_conditions.</w:t>
+      </w:r>
+      <w:r>
+        <w:rPr>
+          <w:rFonts w:ascii="Palatino Linotype" w:hAnsi="Palatino Linotype"/>
+          <w:bCs/>
+          <w:sz w:val="18"/>
+          <w:szCs w:val="18"/>
+        </w:rPr>
+        <w:t>waive_speedy_trial</w:t>
+      </w:r>
+      <w:proofErr w:type="spellEnd"/>
+      <w:r>
+        <w:rPr>
+          <w:rFonts w:ascii="Palatino Linotype" w:hAnsi="Palatino Linotype"/>
+          <w:bCs/>
+          <w:sz w:val="18"/>
+          <w:szCs w:val="18"/>
+        </w:rPr>
+        <w:t xml:space="preserve"> is </w:t>
+      </w:r>
+      <w:r>
+        <w:rPr>
+          <w:rFonts w:ascii="Palatino Linotype" w:hAnsi="Palatino Linotype"/>
+          <w:bCs/>
+          <w:sz w:val="18"/>
+          <w:szCs w:val="18"/>
+        </w:rPr>
+        <w:t>false</w:t>
+      </w:r>
+      <w:r>
+        <w:rPr>
+          <w:rFonts w:ascii="Palatino Linotype" w:hAnsi="Palatino Linotype"/>
+          <w:bCs/>
+          <w:sz w:val="18"/>
+          <w:szCs w:val="18"/>
+        </w:rPr>
+        <w:t xml:space="preserve"> %}</w:t>
+      </w:r>
+    </w:p>
+    <w:p>
+      <w:pPr>
+        <w:tabs>
+          <w:tab w:val="center" w:pos="4680"/>
+        </w:tabs>
+        <w:jc w:val="both"/>
+        <w:rPr>
+          <w:rFonts w:ascii="Palatino Linotype" w:hAnsi="Palatino Linotype"/>
+          <w:sz w:val="18"/>
+          <w:szCs w:val="18"/>
+        </w:rPr>
+      </w:pPr>
+      <w:r>
+        <w:rPr>
+          <w:rFonts w:ascii="Palatino Linotype" w:hAnsi="Palatino Linotype"/>
+          <w:bCs/>
+          <w:sz w:val="18"/>
+          <w:szCs w:val="18"/>
+        </w:rPr>
+        <w:t xml:space="preserve">     </w:t>
+      </w:r>
+      <w:bookmarkStart w:id="0" w:name="_GoBack"/>
+      <w:bookmarkEnd w:id="0"/>
+      <w:r>
+        <w:rPr>
+          <w:rFonts w:ascii="Palatino Linotype" w:hAnsi="Palatino Linotype"/>
+          <w:sz w:val="18"/>
+          <w:szCs w:val="18"/>
+        </w:rPr>
+        <w:t xml:space="preserve">The Defendant </w:t>
+      </w:r>
+      <w:r>
+        <w:rPr>
+          <w:rFonts w:ascii="Palatino Linotype" w:hAnsi="Palatino Linotype"/>
+          <w:sz w:val="18"/>
+          <w:szCs w:val="18"/>
+          <w:u w:val="single"/>
+        </w:rPr>
+        <w:t>has not waived</w:t>
+      </w:r>
+      <w:r>
+        <w:rPr>
+          <w:rFonts w:ascii="Palatino Linotype" w:hAnsi="Palatino Linotype"/>
+          <w:sz w:val="18"/>
+          <w:szCs w:val="18"/>
+        </w:rPr>
+        <w:t xml:space="preserve"> his right to a speedy trial pursuant to R.C. 2945.71.</w:t>
+      </w:r>
+    </w:p>
+    <w:p>
+      <w:pPr>
+        <w:tabs>
+          <w:tab w:val="center" w:pos="4680"/>
+        </w:tabs>
+        <w:jc w:val="both"/>
+        <w:rPr>
+          <w:rFonts w:ascii="Palatino Linotype" w:hAnsi="Palatino Linotype"/>
+          <w:bCs/>
+          <w:sz w:val="18"/>
+          <w:szCs w:val="18"/>
+        </w:rPr>
+      </w:pPr>
+      <w:r>
+        <w:rPr>
+          <w:rFonts w:ascii="Palatino Linotype" w:hAnsi="Palatino Linotype"/>
+          <w:sz w:val="20"/>
+          <w:szCs w:val="20"/>
+        </w:rPr>
+        <w:t xml:space="preserve">{% </w:t>
+      </w:r>
+      <w:proofErr w:type="spellStart"/>
+      <w:r>
+        <w:rPr>
+          <w:rFonts w:ascii="Palatino Linotype" w:hAnsi="Palatino Linotype"/>
+          <w:sz w:val="20"/>
+          <w:szCs w:val="20"/>
+        </w:rPr>
+        <w:t>endif</w:t>
+      </w:r>
+      <w:proofErr w:type="spellEnd"/>
+      <w:r>
+        <w:rPr>
+          <w:rFonts w:ascii="Palatino Linotype" w:hAnsi="Palatino Linotype"/>
+          <w:sz w:val="20"/>
+          <w:szCs w:val="20"/>
+        </w:rPr>
+        <w:t xml:space="preserve"> %}</w:t>
       </w:r>
     </w:p>
     <w:p>
@@ -2069,6 +2350,7 @@
           <w:sz w:val="18"/>
           <w:szCs w:val="18"/>
         </w:rPr>
+        <w:lastRenderedPageBreak/>
         <w:t>fta_bond_conditions.specialized_docket_type</w:t>
       </w:r>
       <w:proofErr w:type="spellEnd"/>
@@ -2255,7 +2537,6 @@
           <w:sz w:val="18"/>
           <w:szCs w:val="18"/>
         </w:rPr>
-        <w:lastRenderedPageBreak/>
         <w:tab/>
       </w:r>
       <w:r>

</xml_diff>

<commit_message>
Working on Not Guilty Bond Template and Dialog.
</commit_message>
<xml_diff>
--- a/resources/Templates/Not_Guilty_Bond_Template.docx
+++ b/resources/Templates/Not_Guilty_Bond_Template.docx
@@ -891,31 +891,31 @@
         </w:tabs>
         <w:rPr>
           <w:rFonts w:ascii="Palatino Linotype" w:hAnsi="Palatino Linotype"/>
+          <w:sz w:val="20"/>
+          <w:szCs w:val="20"/>
+        </w:rPr>
+      </w:pPr>
+      <w:r>
+        <w:rPr>
+          <w:rFonts w:ascii="Palatino Linotype" w:hAnsi="Palatino Linotype"/>
+          <w:sz w:val="20"/>
+          <w:szCs w:val="20"/>
+        </w:rPr>
+        <w:tab/>
+      </w:r>
+      <w:r>
+        <w:rPr>
+          <w:rFonts w:ascii="Palatino Linotype" w:hAnsi="Palatino Linotype"/>
           <w:sz w:val="18"/>
           <w:szCs w:val="18"/>
         </w:rPr>
-      </w:pPr>
-      <w:r>
-        <w:rPr>
-          <w:rFonts w:ascii="Palatino Linotype" w:hAnsi="Palatino Linotype"/>
-          <w:sz w:val="20"/>
-          <w:szCs w:val="20"/>
-        </w:rPr>
-        <w:tab/>
-      </w:r>
-      <w:r>
-        <w:rPr>
-          <w:rFonts w:ascii="Palatino Linotype" w:hAnsi="Palatino Linotype"/>
-          <w:sz w:val="18"/>
-          <w:szCs w:val="18"/>
-        </w:rPr>
         <w:t xml:space="preserve">     </w:t>
       </w:r>
       <w:r>
         <w:rPr>
           <w:rFonts w:ascii="Palatino Linotype" w:hAnsi="Palatino Linotype"/>
-          <w:sz w:val="18"/>
-          <w:szCs w:val="18"/>
+          <w:sz w:val="20"/>
+          <w:szCs w:val="20"/>
           <w:lang w:val="en-CA"/>
         </w:rPr>
         <w:fldChar w:fldCharType="begin"/>
@@ -923,8 +923,8 @@
       <w:r>
         <w:rPr>
           <w:rFonts w:ascii="Palatino Linotype" w:hAnsi="Palatino Linotype"/>
-          <w:sz w:val="18"/>
-          <w:szCs w:val="18"/>
+          <w:sz w:val="20"/>
+          <w:szCs w:val="20"/>
           <w:lang w:val="en-CA"/>
         </w:rPr>
         <w:instrText xml:space="preserve"> SEQ CHAPTER \h \r 1</w:instrText>
@@ -932,8 +932,8 @@
       <w:r>
         <w:rPr>
           <w:rFonts w:ascii="Palatino Linotype" w:hAnsi="Palatino Linotype"/>
-          <w:sz w:val="18"/>
-          <w:szCs w:val="18"/>
+          <w:sz w:val="20"/>
+          <w:szCs w:val="20"/>
           <w:lang w:val="en-CA"/>
         </w:rPr>
         <w:fldChar w:fldCharType="end"/>
@@ -941,8 +941,8 @@
       <w:r>
         <w:rPr>
           <w:rFonts w:ascii="Palatino Linotype" w:hAnsi="Palatino Linotype"/>
-          <w:sz w:val="18"/>
-          <w:szCs w:val="18"/>
+          <w:sz w:val="20"/>
+          <w:szCs w:val="20"/>
           <w:lang w:val="en-CA"/>
         </w:rPr>
         <w:t xml:space="preserve">Defendant </w:t>
@@ -950,8 +950,8 @@
       <w:r>
         <w:rPr>
           <w:rFonts w:ascii="Palatino Linotype" w:hAnsi="Palatino Linotype"/>
-          <w:sz w:val="18"/>
-          <w:szCs w:val="18"/>
+          <w:sz w:val="20"/>
+          <w:szCs w:val="20"/>
           <w:lang w:val="en-CA"/>
         </w:rPr>
         <w:t xml:space="preserve">appeared </w:t>
@@ -959,8 +959,8 @@
       <w:r>
         <w:rPr>
           <w:rFonts w:ascii="Palatino Linotype" w:hAnsi="Palatino Linotype"/>
-          <w:sz w:val="18"/>
-          <w:szCs w:val="18"/>
+          <w:sz w:val="20"/>
+          <w:szCs w:val="20"/>
           <w:lang w:val="en-CA"/>
         </w:rPr>
         <w:t>in Court</w:t>
@@ -968,60 +968,42 @@
       <w:r>
         <w:rPr>
           <w:rFonts w:ascii="Palatino Linotype" w:hAnsi="Palatino Linotype"/>
-          <w:sz w:val="18"/>
-          <w:szCs w:val="18"/>
-        </w:rPr>
-        <w:t xml:space="preserve"> on {</w:t>
-      </w:r>
-      <w:proofErr w:type="gramStart"/>
-      <w:r>
-        <w:rPr>
-          <w:rFonts w:ascii="Palatino Linotype" w:hAnsi="Palatino Linotype"/>
-          <w:sz w:val="18"/>
-          <w:szCs w:val="18"/>
-        </w:rPr>
-        <w:t xml:space="preserve">{ </w:t>
+          <w:sz w:val="20"/>
+          <w:szCs w:val="20"/>
+        </w:rPr>
+        <w:t xml:space="preserve"> on {{ </w:t>
       </w:r>
       <w:proofErr w:type="spellStart"/>
       <w:r>
         <w:rPr>
           <w:rFonts w:ascii="Palatino Linotype" w:hAnsi="Palatino Linotype"/>
-          <w:sz w:val="18"/>
-          <w:szCs w:val="18"/>
-        </w:rPr>
-        <w:t>plea</w:t>
-      </w:r>
-      <w:proofErr w:type="gramEnd"/>
-      <w:r>
-        <w:rPr>
-          <w:rFonts w:ascii="Palatino Linotype" w:hAnsi="Palatino Linotype"/>
-          <w:sz w:val="18"/>
-          <w:szCs w:val="18"/>
-        </w:rPr>
-        <w:t>_trial_date</w:t>
+          <w:sz w:val="20"/>
+          <w:szCs w:val="20"/>
+        </w:rPr>
+        <w:t>plea_trial_date</w:t>
       </w:r>
       <w:proofErr w:type="spellEnd"/>
       <w:r>
         <w:rPr>
           <w:rFonts w:ascii="Palatino Linotype" w:hAnsi="Palatino Linotype"/>
-          <w:sz w:val="18"/>
-          <w:szCs w:val="18"/>
+          <w:sz w:val="20"/>
+          <w:szCs w:val="20"/>
         </w:rPr>
         <w:t xml:space="preserve"> }}</w:t>
       </w:r>
       <w:r>
         <w:rPr>
           <w:rFonts w:ascii="Palatino Linotype" w:hAnsi="Palatino Linotype"/>
-          <w:sz w:val="18"/>
-          <w:szCs w:val="18"/>
+          <w:sz w:val="20"/>
+          <w:szCs w:val="20"/>
         </w:rPr>
         <w:t>,</w:t>
       </w:r>
       <w:r>
         <w:rPr>
           <w:rFonts w:ascii="Palatino Linotype" w:hAnsi="Palatino Linotype"/>
-          <w:sz w:val="18"/>
-          <w:szCs w:val="18"/>
+          <w:sz w:val="20"/>
+          <w:szCs w:val="20"/>
         </w:rPr>
         <w:t xml:space="preserve"> for {{ </w:t>
       </w:r>
@@ -1029,96 +1011,1161 @@
       <w:r>
         <w:rPr>
           <w:rFonts w:ascii="Palatino Linotype" w:hAnsi="Palatino Linotype"/>
-          <w:sz w:val="18"/>
-          <w:szCs w:val="18"/>
-        </w:rPr>
-        <w:t>not_guilty</w:t>
-      </w:r>
-      <w:r>
-        <w:rPr>
-          <w:rFonts w:ascii="Palatino Linotype" w:hAnsi="Palatino Linotype"/>
-          <w:sz w:val="18"/>
-          <w:szCs w:val="18"/>
-        </w:rPr>
-        <w:t>_conditions.appearance_reason</w:t>
+          <w:sz w:val="20"/>
+          <w:szCs w:val="20"/>
+        </w:rPr>
+        <w:t>appearance_reason</w:t>
       </w:r>
       <w:proofErr w:type="spellEnd"/>
       <w:r>
         <w:rPr>
           <w:rFonts w:ascii="Palatino Linotype" w:hAnsi="Palatino Linotype"/>
-          <w:sz w:val="18"/>
-          <w:szCs w:val="18"/>
+          <w:sz w:val="20"/>
+          <w:szCs w:val="20"/>
         </w:rPr>
         <w:t xml:space="preserve"> }}</w:t>
       </w:r>
       <w:r>
         <w:rPr>
           <w:rFonts w:ascii="Palatino Linotype" w:hAnsi="Palatino Linotype"/>
-          <w:sz w:val="18"/>
-          <w:szCs w:val="18"/>
+          <w:sz w:val="20"/>
+          <w:szCs w:val="20"/>
         </w:rPr>
         <w:t>.</w:t>
       </w:r>
       <w:r>
         <w:rPr>
           <w:rFonts w:ascii="Palatino Linotype" w:hAnsi="Palatino Linotype"/>
-          <w:sz w:val="18"/>
-          <w:szCs w:val="18"/>
+          <w:sz w:val="20"/>
+          <w:szCs w:val="20"/>
         </w:rPr>
         <w:t xml:space="preserve"> The defendant </w:t>
       </w:r>
       <w:r>
         <w:rPr>
           <w:rFonts w:ascii="Palatino Linotype" w:hAnsi="Palatino Linotype"/>
-          <w:sz w:val="18"/>
-          <w:szCs w:val="18"/>
-        </w:rPr>
-        <w:t>entered a plea of {</w:t>
-      </w:r>
-      <w:proofErr w:type="gramStart"/>
-      <w:r>
-        <w:rPr>
-          <w:rFonts w:ascii="Palatino Linotype" w:hAnsi="Palatino Linotype"/>
-          <w:sz w:val="18"/>
-          <w:szCs w:val="18"/>
-        </w:rPr>
-        <w:t xml:space="preserve">{ </w:t>
-      </w:r>
-      <w:r>
-        <w:rPr>
-          <w:rFonts w:ascii="Palatino Linotype" w:hAnsi="Palatino Linotype"/>
-          <w:sz w:val="18"/>
-          <w:szCs w:val="18"/>
-        </w:rPr>
-        <w:t>not</w:t>
-      </w:r>
-      <w:proofErr w:type="gramEnd"/>
-      <w:r>
-        <w:rPr>
-          <w:rFonts w:ascii="Palatino Linotype" w:hAnsi="Palatino Linotype"/>
-          <w:sz w:val="18"/>
-          <w:szCs w:val="18"/>
-        </w:rPr>
-        <w:t>_guilty_conditions.</w:t>
-      </w:r>
-      <w:r>
-        <w:rPr>
-          <w:rFonts w:ascii="Palatino Linotype" w:hAnsi="Palatino Linotype"/>
-          <w:sz w:val="18"/>
-          <w:szCs w:val="18"/>
-        </w:rPr>
-        <w:t xml:space="preserve">plea }}. This case will be set for a pretrial, final pretrial and trial pursuant to the Court’s standard scheduling order. </w:t>
+          <w:sz w:val="20"/>
+          <w:szCs w:val="20"/>
+        </w:rPr>
+        <w:t xml:space="preserve">entered a plea of </w:t>
+      </w:r>
+      <w:r>
+        <w:rPr>
+          <w:rFonts w:ascii="Palatino Linotype" w:hAnsi="Palatino Linotype"/>
+          <w:sz w:val="20"/>
+          <w:szCs w:val="20"/>
+        </w:rPr>
+        <w:t>NOT GUILTY to the charge(s) listed below.</w:t>
+      </w:r>
+      <w:r>
+        <w:rPr>
+          <w:rFonts w:ascii="Palatino Linotype" w:hAnsi="Palatino Linotype"/>
+          <w:sz w:val="20"/>
+          <w:szCs w:val="20"/>
+        </w:rPr>
+        <w:t xml:space="preserve"> This case will be set for a pretrial, final pretrial and trial pursuant to the Court’s standard scheduling order. </w:t>
       </w:r>
     </w:p>
     <w:p>
       <w:pPr>
-        <w:tabs>
-          <w:tab w:val="center" w:pos="4680"/>
-        </w:tabs>
-        <w:rPr>
-          <w:rFonts w:ascii="Palatino Linotype" w:hAnsi="Palatino Linotype"/>
-          <w:sz w:val="18"/>
-          <w:szCs w:val="18"/>
+        <w:spacing w:line="276" w:lineRule="auto"/>
+        <w:jc w:val="both"/>
+        <w:rPr>
+          <w:rFonts w:ascii="Palatino Linotype" w:hAnsi="Palatino Linotype"/>
+          <w:sz w:val="20"/>
+          <w:szCs w:val="20"/>
+        </w:rPr>
+      </w:pPr>
+    </w:p>
+    <w:tbl>
+      <w:tblPr>
+        <w:tblStyle w:val="TableGrid"/>
+        <w:tblW w:w="0" w:type="auto"/>
+        <w:jc w:val="center"/>
+        <w:tblLook w:val="04A0" w:firstRow="1" w:lastRow="0" w:firstColumn="1" w:lastColumn="0" w:noHBand="0" w:noVBand="1"/>
+      </w:tblPr>
+      <w:tblGrid>
+        <w:gridCol w:w="1632"/>
+        <w:gridCol w:w="1632"/>
+        <w:gridCol w:w="3289"/>
+        <w:gridCol w:w="1632"/>
+      </w:tblGrid>
+      <w:tr>
+        <w:trPr>
+          <w:jc w:val="center"/>
+        </w:trPr>
+        <w:tc>
+          <w:tcPr>
+            <w:tcW w:w="1632" w:type="dxa"/>
+          </w:tcPr>
+          <w:p>
+            <w:pPr>
+              <w:tabs>
+                <w:tab w:val="left" w:pos="-1080"/>
+                <w:tab w:val="left" w:pos="-720"/>
+                <w:tab w:val="left" w:pos="0"/>
+                <w:tab w:val="left" w:pos="720"/>
+                <w:tab w:val="left" w:pos="1440"/>
+                <w:tab w:val="left" w:pos="2160"/>
+                <w:tab w:val="left" w:pos="2880"/>
+                <w:tab w:val="left" w:pos="3600"/>
+                <w:tab w:val="left" w:pos="4320"/>
+                <w:tab w:val="left" w:pos="4680"/>
+              </w:tabs>
+              <w:rPr>
+                <w:rFonts w:ascii="Palatino Linotype" w:hAnsi="Palatino Linotype"/>
+                <w:b/>
+                <w:bCs/>
+                <w:sz w:val="20"/>
+                <w:szCs w:val="20"/>
+              </w:rPr>
+            </w:pPr>
+            <w:r>
+              <w:rPr>
+                <w:rFonts w:ascii="Palatino Linotype" w:hAnsi="Palatino Linotype"/>
+                <w:b/>
+                <w:bCs/>
+                <w:sz w:val="20"/>
+                <w:szCs w:val="20"/>
+              </w:rPr>
+              <w:t>Offense</w:t>
+            </w:r>
+          </w:p>
+        </w:tc>
+        <w:tc>
+          <w:tcPr>
+            <w:tcW w:w="1632" w:type="dxa"/>
+          </w:tcPr>
+          <w:p>
+            <w:pPr>
+              <w:tabs>
+                <w:tab w:val="left" w:pos="-1080"/>
+                <w:tab w:val="left" w:pos="-720"/>
+                <w:tab w:val="left" w:pos="0"/>
+                <w:tab w:val="left" w:pos="720"/>
+                <w:tab w:val="left" w:pos="1440"/>
+                <w:tab w:val="left" w:pos="2160"/>
+                <w:tab w:val="left" w:pos="2880"/>
+                <w:tab w:val="left" w:pos="3600"/>
+                <w:tab w:val="left" w:pos="4320"/>
+                <w:tab w:val="left" w:pos="4680"/>
+              </w:tabs>
+              <w:rPr>
+                <w:rFonts w:ascii="Palatino Linotype" w:hAnsi="Palatino Linotype"/>
+                <w:b/>
+                <w:bCs/>
+                <w:sz w:val="20"/>
+                <w:szCs w:val="20"/>
+              </w:rPr>
+            </w:pPr>
+            <w:r>
+              <w:rPr>
+                <w:rFonts w:ascii="Palatino Linotype" w:hAnsi="Palatino Linotype"/>
+                <w:b/>
+                <w:bCs/>
+                <w:sz w:val="20"/>
+                <w:szCs w:val="20"/>
+              </w:rPr>
+              <w:t>{%</w:t>
+            </w:r>
+            <w:proofErr w:type="spellStart"/>
+            <w:r>
+              <w:rPr>
+                <w:rFonts w:ascii="Palatino Linotype" w:hAnsi="Palatino Linotype"/>
+                <w:b/>
+                <w:bCs/>
+                <w:sz w:val="20"/>
+                <w:szCs w:val="20"/>
+              </w:rPr>
+              <w:t>tc</w:t>
+            </w:r>
+            <w:proofErr w:type="spellEnd"/>
+            <w:r>
+              <w:rPr>
+                <w:rFonts w:ascii="Palatino Linotype" w:hAnsi="Palatino Linotype"/>
+                <w:b/>
+                <w:bCs/>
+                <w:sz w:val="20"/>
+                <w:szCs w:val="20"/>
+              </w:rPr>
+              <w:t xml:space="preserve"> for charge in </w:t>
+            </w:r>
+            <w:proofErr w:type="spellStart"/>
+            <w:r>
+              <w:rPr>
+                <w:rFonts w:ascii="Palatino Linotype" w:hAnsi="Palatino Linotype"/>
+                <w:b/>
+                <w:bCs/>
+                <w:sz w:val="20"/>
+                <w:szCs w:val="20"/>
+              </w:rPr>
+              <w:t>charges_list</w:t>
+            </w:r>
+            <w:proofErr w:type="spellEnd"/>
+            <w:r>
+              <w:rPr>
+                <w:rFonts w:ascii="Palatino Linotype" w:hAnsi="Palatino Linotype"/>
+                <w:b/>
+                <w:bCs/>
+                <w:sz w:val="20"/>
+                <w:szCs w:val="20"/>
+              </w:rPr>
+              <w:t xml:space="preserve"> %}</w:t>
+            </w:r>
+          </w:p>
+        </w:tc>
+        <w:tc>
+          <w:tcPr>
+            <w:tcW w:w="3289" w:type="dxa"/>
+          </w:tcPr>
+          <w:p>
+            <w:pPr>
+              <w:tabs>
+                <w:tab w:val="left" w:pos="-1080"/>
+                <w:tab w:val="left" w:pos="-720"/>
+                <w:tab w:val="left" w:pos="0"/>
+                <w:tab w:val="left" w:pos="720"/>
+                <w:tab w:val="left" w:pos="1440"/>
+                <w:tab w:val="left" w:pos="2160"/>
+                <w:tab w:val="left" w:pos="2880"/>
+                <w:tab w:val="left" w:pos="3600"/>
+                <w:tab w:val="left" w:pos="4320"/>
+                <w:tab w:val="left" w:pos="4680"/>
+              </w:tabs>
+              <w:rPr>
+                <w:rFonts w:ascii="Palatino Linotype" w:hAnsi="Palatino Linotype"/>
+                <w:b/>
+                <w:bCs/>
+                <w:sz w:val="20"/>
+                <w:szCs w:val="20"/>
+              </w:rPr>
+            </w:pPr>
+            <w:r>
+              <w:rPr>
+                <w:rFonts w:ascii="Palatino Linotype" w:hAnsi="Palatino Linotype"/>
+                <w:b/>
+                <w:bCs/>
+                <w:sz w:val="20"/>
+                <w:szCs w:val="20"/>
+              </w:rPr>
+              <w:t xml:space="preserve">{{ </w:t>
+            </w:r>
+            <w:proofErr w:type="spellStart"/>
+            <w:r>
+              <w:rPr>
+                <w:rFonts w:ascii="Palatino Linotype" w:hAnsi="Palatino Linotype"/>
+                <w:b/>
+                <w:bCs/>
+                <w:sz w:val="20"/>
+                <w:szCs w:val="20"/>
+              </w:rPr>
+              <w:t>charge.offense</w:t>
+            </w:r>
+            <w:proofErr w:type="spellEnd"/>
+            <w:r>
+              <w:rPr>
+                <w:rFonts w:ascii="Palatino Linotype" w:hAnsi="Palatino Linotype"/>
+                <w:b/>
+                <w:bCs/>
+                <w:sz w:val="20"/>
+                <w:szCs w:val="20"/>
+              </w:rPr>
+              <w:t xml:space="preserve"> }}</w:t>
+            </w:r>
+          </w:p>
+        </w:tc>
+        <w:tc>
+          <w:tcPr>
+            <w:tcW w:w="1632" w:type="dxa"/>
+          </w:tcPr>
+          <w:p>
+            <w:pPr>
+              <w:tabs>
+                <w:tab w:val="left" w:pos="-1080"/>
+                <w:tab w:val="left" w:pos="-720"/>
+                <w:tab w:val="left" w:pos="0"/>
+                <w:tab w:val="left" w:pos="720"/>
+                <w:tab w:val="left" w:pos="1440"/>
+                <w:tab w:val="left" w:pos="2160"/>
+                <w:tab w:val="left" w:pos="2880"/>
+                <w:tab w:val="left" w:pos="3600"/>
+                <w:tab w:val="left" w:pos="4320"/>
+                <w:tab w:val="left" w:pos="4680"/>
+              </w:tabs>
+              <w:rPr>
+                <w:rFonts w:ascii="Palatino Linotype" w:hAnsi="Palatino Linotype"/>
+                <w:b/>
+                <w:bCs/>
+                <w:sz w:val="20"/>
+                <w:szCs w:val="20"/>
+              </w:rPr>
+            </w:pPr>
+            <w:r>
+              <w:rPr>
+                <w:rFonts w:ascii="Palatino Linotype" w:hAnsi="Palatino Linotype"/>
+                <w:b/>
+                <w:bCs/>
+                <w:sz w:val="20"/>
+                <w:szCs w:val="20"/>
+              </w:rPr>
+              <w:t>{%</w:t>
+            </w:r>
+            <w:proofErr w:type="spellStart"/>
+            <w:r>
+              <w:rPr>
+                <w:rFonts w:ascii="Palatino Linotype" w:hAnsi="Palatino Linotype"/>
+                <w:b/>
+                <w:bCs/>
+                <w:sz w:val="20"/>
+                <w:szCs w:val="20"/>
+              </w:rPr>
+              <w:t>tc</w:t>
+            </w:r>
+            <w:proofErr w:type="spellEnd"/>
+            <w:r>
+              <w:rPr>
+                <w:rFonts w:ascii="Palatino Linotype" w:hAnsi="Palatino Linotype"/>
+                <w:b/>
+                <w:bCs/>
+                <w:sz w:val="20"/>
+                <w:szCs w:val="20"/>
+              </w:rPr>
+              <w:t xml:space="preserve"> </w:t>
+            </w:r>
+            <w:proofErr w:type="spellStart"/>
+            <w:r>
+              <w:rPr>
+                <w:rFonts w:ascii="Palatino Linotype" w:hAnsi="Palatino Linotype"/>
+                <w:b/>
+                <w:bCs/>
+                <w:sz w:val="20"/>
+                <w:szCs w:val="20"/>
+              </w:rPr>
+              <w:t>endfor</w:t>
+            </w:r>
+            <w:proofErr w:type="spellEnd"/>
+            <w:r>
+              <w:rPr>
+                <w:rFonts w:ascii="Palatino Linotype" w:hAnsi="Palatino Linotype"/>
+                <w:b/>
+                <w:bCs/>
+                <w:sz w:val="20"/>
+                <w:szCs w:val="20"/>
+              </w:rPr>
+              <w:t xml:space="preserve"> %}</w:t>
+            </w:r>
+          </w:p>
+        </w:tc>
+      </w:tr>
+      <w:tr>
+        <w:trPr>
+          <w:jc w:val="center"/>
+        </w:trPr>
+        <w:tc>
+          <w:tcPr>
+            <w:tcW w:w="1632" w:type="dxa"/>
+          </w:tcPr>
+          <w:p>
+            <w:pPr>
+              <w:tabs>
+                <w:tab w:val="left" w:pos="-1080"/>
+                <w:tab w:val="left" w:pos="-720"/>
+                <w:tab w:val="left" w:pos="0"/>
+                <w:tab w:val="left" w:pos="720"/>
+                <w:tab w:val="left" w:pos="1440"/>
+                <w:tab w:val="left" w:pos="2160"/>
+                <w:tab w:val="left" w:pos="2880"/>
+                <w:tab w:val="left" w:pos="3600"/>
+                <w:tab w:val="left" w:pos="4320"/>
+                <w:tab w:val="left" w:pos="4680"/>
+              </w:tabs>
+              <w:rPr>
+                <w:rFonts w:ascii="Palatino Linotype" w:hAnsi="Palatino Linotype"/>
+                <w:b/>
+                <w:bCs/>
+                <w:sz w:val="20"/>
+                <w:szCs w:val="20"/>
+              </w:rPr>
+            </w:pPr>
+            <w:r>
+              <w:rPr>
+                <w:rFonts w:ascii="Palatino Linotype" w:hAnsi="Palatino Linotype"/>
+                <w:b/>
+                <w:bCs/>
+                <w:sz w:val="20"/>
+                <w:szCs w:val="20"/>
+              </w:rPr>
+              <w:t>Statute/Ord.</w:t>
+            </w:r>
+          </w:p>
+        </w:tc>
+        <w:tc>
+          <w:tcPr>
+            <w:tcW w:w="1632" w:type="dxa"/>
+          </w:tcPr>
+          <w:p>
+            <w:pPr>
+              <w:tabs>
+                <w:tab w:val="left" w:pos="-1080"/>
+                <w:tab w:val="left" w:pos="-720"/>
+                <w:tab w:val="left" w:pos="0"/>
+                <w:tab w:val="left" w:pos="720"/>
+                <w:tab w:val="left" w:pos="1440"/>
+                <w:tab w:val="left" w:pos="2160"/>
+                <w:tab w:val="left" w:pos="2880"/>
+                <w:tab w:val="left" w:pos="3600"/>
+                <w:tab w:val="left" w:pos="4320"/>
+                <w:tab w:val="left" w:pos="4680"/>
+              </w:tabs>
+              <w:rPr>
+                <w:rFonts w:ascii="Palatino Linotype" w:hAnsi="Palatino Linotype"/>
+                <w:b/>
+                <w:bCs/>
+                <w:sz w:val="20"/>
+                <w:szCs w:val="20"/>
+              </w:rPr>
+            </w:pPr>
+            <w:r>
+              <w:rPr>
+                <w:rFonts w:ascii="Palatino Linotype" w:hAnsi="Palatino Linotype"/>
+                <w:b/>
+                <w:bCs/>
+                <w:sz w:val="20"/>
+                <w:szCs w:val="20"/>
+              </w:rPr>
+              <w:t>{%</w:t>
+            </w:r>
+            <w:proofErr w:type="spellStart"/>
+            <w:r>
+              <w:rPr>
+                <w:rFonts w:ascii="Palatino Linotype" w:hAnsi="Palatino Linotype"/>
+                <w:b/>
+                <w:bCs/>
+                <w:sz w:val="20"/>
+                <w:szCs w:val="20"/>
+              </w:rPr>
+              <w:t>tc</w:t>
+            </w:r>
+            <w:proofErr w:type="spellEnd"/>
+            <w:r>
+              <w:rPr>
+                <w:rFonts w:ascii="Palatino Linotype" w:hAnsi="Palatino Linotype"/>
+                <w:b/>
+                <w:bCs/>
+                <w:sz w:val="20"/>
+                <w:szCs w:val="20"/>
+              </w:rPr>
+              <w:t xml:space="preserve"> for charge in </w:t>
+            </w:r>
+            <w:proofErr w:type="spellStart"/>
+            <w:r>
+              <w:rPr>
+                <w:rFonts w:ascii="Palatino Linotype" w:hAnsi="Palatino Linotype"/>
+                <w:b/>
+                <w:bCs/>
+                <w:sz w:val="20"/>
+                <w:szCs w:val="20"/>
+              </w:rPr>
+              <w:t>charges_list</w:t>
+            </w:r>
+            <w:proofErr w:type="spellEnd"/>
+            <w:r>
+              <w:rPr>
+                <w:rFonts w:ascii="Palatino Linotype" w:hAnsi="Palatino Linotype"/>
+                <w:b/>
+                <w:bCs/>
+                <w:sz w:val="20"/>
+                <w:szCs w:val="20"/>
+              </w:rPr>
+              <w:t xml:space="preserve"> %}</w:t>
+            </w:r>
+          </w:p>
+        </w:tc>
+        <w:tc>
+          <w:tcPr>
+            <w:tcW w:w="3289" w:type="dxa"/>
+          </w:tcPr>
+          <w:p>
+            <w:pPr>
+              <w:tabs>
+                <w:tab w:val="left" w:pos="-1080"/>
+                <w:tab w:val="left" w:pos="-720"/>
+                <w:tab w:val="left" w:pos="0"/>
+                <w:tab w:val="left" w:pos="720"/>
+                <w:tab w:val="left" w:pos="1440"/>
+                <w:tab w:val="left" w:pos="2160"/>
+                <w:tab w:val="left" w:pos="2880"/>
+                <w:tab w:val="left" w:pos="3600"/>
+                <w:tab w:val="left" w:pos="4320"/>
+                <w:tab w:val="left" w:pos="4680"/>
+              </w:tabs>
+              <w:rPr>
+                <w:rFonts w:ascii="Palatino Linotype" w:hAnsi="Palatino Linotype"/>
+                <w:b/>
+                <w:bCs/>
+                <w:sz w:val="20"/>
+                <w:szCs w:val="20"/>
+              </w:rPr>
+            </w:pPr>
+            <w:r>
+              <w:rPr>
+                <w:rFonts w:ascii="Palatino Linotype" w:hAnsi="Palatino Linotype"/>
+                <w:b/>
+                <w:bCs/>
+                <w:sz w:val="20"/>
+                <w:szCs w:val="20"/>
+              </w:rPr>
+              <w:t xml:space="preserve">{{ </w:t>
+            </w:r>
+            <w:proofErr w:type="spellStart"/>
+            <w:r>
+              <w:rPr>
+                <w:rFonts w:ascii="Palatino Linotype" w:hAnsi="Palatino Linotype"/>
+                <w:b/>
+                <w:bCs/>
+                <w:sz w:val="20"/>
+                <w:szCs w:val="20"/>
+              </w:rPr>
+              <w:t>charge.statute</w:t>
+            </w:r>
+            <w:proofErr w:type="spellEnd"/>
+            <w:r>
+              <w:rPr>
+                <w:rFonts w:ascii="Palatino Linotype" w:hAnsi="Palatino Linotype"/>
+                <w:b/>
+                <w:bCs/>
+                <w:sz w:val="20"/>
+                <w:szCs w:val="20"/>
+              </w:rPr>
+              <w:t xml:space="preserve"> }}</w:t>
+            </w:r>
+          </w:p>
+        </w:tc>
+        <w:tc>
+          <w:tcPr>
+            <w:tcW w:w="1632" w:type="dxa"/>
+          </w:tcPr>
+          <w:p>
+            <w:pPr>
+              <w:tabs>
+                <w:tab w:val="left" w:pos="-1080"/>
+                <w:tab w:val="left" w:pos="-720"/>
+                <w:tab w:val="left" w:pos="0"/>
+                <w:tab w:val="left" w:pos="720"/>
+                <w:tab w:val="left" w:pos="1440"/>
+                <w:tab w:val="left" w:pos="2160"/>
+                <w:tab w:val="left" w:pos="2880"/>
+                <w:tab w:val="left" w:pos="3600"/>
+                <w:tab w:val="left" w:pos="4320"/>
+                <w:tab w:val="left" w:pos="4680"/>
+              </w:tabs>
+              <w:rPr>
+                <w:rFonts w:ascii="Palatino Linotype" w:hAnsi="Palatino Linotype"/>
+                <w:b/>
+                <w:bCs/>
+                <w:sz w:val="20"/>
+                <w:szCs w:val="20"/>
+              </w:rPr>
+            </w:pPr>
+            <w:r>
+              <w:rPr>
+                <w:rFonts w:ascii="Palatino Linotype" w:hAnsi="Palatino Linotype"/>
+                <w:b/>
+                <w:bCs/>
+                <w:sz w:val="20"/>
+                <w:szCs w:val="20"/>
+              </w:rPr>
+              <w:t>{%</w:t>
+            </w:r>
+            <w:proofErr w:type="spellStart"/>
+            <w:r>
+              <w:rPr>
+                <w:rFonts w:ascii="Palatino Linotype" w:hAnsi="Palatino Linotype"/>
+                <w:b/>
+                <w:bCs/>
+                <w:sz w:val="20"/>
+                <w:szCs w:val="20"/>
+              </w:rPr>
+              <w:t>tc</w:t>
+            </w:r>
+            <w:proofErr w:type="spellEnd"/>
+            <w:r>
+              <w:rPr>
+                <w:rFonts w:ascii="Palatino Linotype" w:hAnsi="Palatino Linotype"/>
+                <w:b/>
+                <w:bCs/>
+                <w:sz w:val="20"/>
+                <w:szCs w:val="20"/>
+              </w:rPr>
+              <w:t xml:space="preserve"> </w:t>
+            </w:r>
+            <w:proofErr w:type="spellStart"/>
+            <w:r>
+              <w:rPr>
+                <w:rFonts w:ascii="Palatino Linotype" w:hAnsi="Palatino Linotype"/>
+                <w:b/>
+                <w:bCs/>
+                <w:sz w:val="20"/>
+                <w:szCs w:val="20"/>
+              </w:rPr>
+              <w:t>endfor</w:t>
+            </w:r>
+            <w:proofErr w:type="spellEnd"/>
+            <w:r>
+              <w:rPr>
+                <w:rFonts w:ascii="Palatino Linotype" w:hAnsi="Palatino Linotype"/>
+                <w:b/>
+                <w:bCs/>
+                <w:sz w:val="20"/>
+                <w:szCs w:val="20"/>
+              </w:rPr>
+              <w:t xml:space="preserve"> %}</w:t>
+            </w:r>
+          </w:p>
+        </w:tc>
+      </w:tr>
+      <w:tr>
+        <w:trPr>
+          <w:jc w:val="center"/>
+        </w:trPr>
+        <w:tc>
+          <w:tcPr>
+            <w:tcW w:w="1632" w:type="dxa"/>
+          </w:tcPr>
+          <w:p>
+            <w:pPr>
+              <w:tabs>
+                <w:tab w:val="left" w:pos="-1080"/>
+                <w:tab w:val="left" w:pos="-720"/>
+                <w:tab w:val="left" w:pos="0"/>
+                <w:tab w:val="left" w:pos="720"/>
+                <w:tab w:val="left" w:pos="1440"/>
+                <w:tab w:val="left" w:pos="2160"/>
+                <w:tab w:val="left" w:pos="2880"/>
+                <w:tab w:val="left" w:pos="3600"/>
+                <w:tab w:val="left" w:pos="4320"/>
+                <w:tab w:val="left" w:pos="4680"/>
+              </w:tabs>
+              <w:rPr>
+                <w:rFonts w:ascii="Palatino Linotype" w:hAnsi="Palatino Linotype"/>
+                <w:b/>
+                <w:bCs/>
+                <w:sz w:val="20"/>
+                <w:szCs w:val="20"/>
+              </w:rPr>
+            </w:pPr>
+            <w:r>
+              <w:rPr>
+                <w:rFonts w:ascii="Palatino Linotype" w:hAnsi="Palatino Linotype"/>
+                <w:b/>
+                <w:bCs/>
+                <w:sz w:val="20"/>
+                <w:szCs w:val="20"/>
+              </w:rPr>
+              <w:t>Degree</w:t>
+            </w:r>
+          </w:p>
+        </w:tc>
+        <w:tc>
+          <w:tcPr>
+            <w:tcW w:w="1632" w:type="dxa"/>
+          </w:tcPr>
+          <w:p>
+            <w:pPr>
+              <w:tabs>
+                <w:tab w:val="left" w:pos="-1080"/>
+                <w:tab w:val="left" w:pos="-720"/>
+                <w:tab w:val="left" w:pos="0"/>
+                <w:tab w:val="left" w:pos="720"/>
+                <w:tab w:val="left" w:pos="1440"/>
+                <w:tab w:val="left" w:pos="2160"/>
+                <w:tab w:val="left" w:pos="2880"/>
+                <w:tab w:val="left" w:pos="3600"/>
+                <w:tab w:val="left" w:pos="4320"/>
+                <w:tab w:val="left" w:pos="4680"/>
+              </w:tabs>
+              <w:rPr>
+                <w:rFonts w:ascii="Palatino Linotype" w:hAnsi="Palatino Linotype"/>
+                <w:b/>
+                <w:bCs/>
+                <w:sz w:val="20"/>
+                <w:szCs w:val="20"/>
+              </w:rPr>
+            </w:pPr>
+            <w:r>
+              <w:rPr>
+                <w:rFonts w:ascii="Palatino Linotype" w:hAnsi="Palatino Linotype"/>
+                <w:b/>
+                <w:bCs/>
+                <w:sz w:val="20"/>
+                <w:szCs w:val="20"/>
+              </w:rPr>
+              <w:t>{%</w:t>
+            </w:r>
+            <w:proofErr w:type="spellStart"/>
+            <w:r>
+              <w:rPr>
+                <w:rFonts w:ascii="Palatino Linotype" w:hAnsi="Palatino Linotype"/>
+                <w:b/>
+                <w:bCs/>
+                <w:sz w:val="20"/>
+                <w:szCs w:val="20"/>
+              </w:rPr>
+              <w:t>tc</w:t>
+            </w:r>
+            <w:proofErr w:type="spellEnd"/>
+            <w:r>
+              <w:rPr>
+                <w:rFonts w:ascii="Palatino Linotype" w:hAnsi="Palatino Linotype"/>
+                <w:b/>
+                <w:bCs/>
+                <w:sz w:val="20"/>
+                <w:szCs w:val="20"/>
+              </w:rPr>
+              <w:t xml:space="preserve"> for charge in </w:t>
+            </w:r>
+            <w:proofErr w:type="spellStart"/>
+            <w:r>
+              <w:rPr>
+                <w:rFonts w:ascii="Palatino Linotype" w:hAnsi="Palatino Linotype"/>
+                <w:b/>
+                <w:bCs/>
+                <w:sz w:val="20"/>
+                <w:szCs w:val="20"/>
+              </w:rPr>
+              <w:t>charges_list</w:t>
+            </w:r>
+            <w:proofErr w:type="spellEnd"/>
+            <w:r>
+              <w:rPr>
+                <w:rFonts w:ascii="Palatino Linotype" w:hAnsi="Palatino Linotype"/>
+                <w:b/>
+                <w:bCs/>
+                <w:sz w:val="20"/>
+                <w:szCs w:val="20"/>
+              </w:rPr>
+              <w:t xml:space="preserve"> %}</w:t>
+            </w:r>
+          </w:p>
+        </w:tc>
+        <w:tc>
+          <w:tcPr>
+            <w:tcW w:w="3289" w:type="dxa"/>
+          </w:tcPr>
+          <w:p>
+            <w:pPr>
+              <w:tabs>
+                <w:tab w:val="left" w:pos="-1080"/>
+                <w:tab w:val="left" w:pos="-720"/>
+                <w:tab w:val="left" w:pos="0"/>
+                <w:tab w:val="left" w:pos="720"/>
+                <w:tab w:val="left" w:pos="1440"/>
+                <w:tab w:val="left" w:pos="2160"/>
+                <w:tab w:val="left" w:pos="2880"/>
+                <w:tab w:val="left" w:pos="3600"/>
+                <w:tab w:val="left" w:pos="4320"/>
+                <w:tab w:val="left" w:pos="4680"/>
+              </w:tabs>
+              <w:rPr>
+                <w:rFonts w:ascii="Palatino Linotype" w:hAnsi="Palatino Linotype"/>
+                <w:b/>
+                <w:bCs/>
+                <w:sz w:val="20"/>
+                <w:szCs w:val="20"/>
+              </w:rPr>
+            </w:pPr>
+            <w:r>
+              <w:rPr>
+                <w:rFonts w:ascii="Palatino Linotype" w:hAnsi="Palatino Linotype"/>
+                <w:b/>
+                <w:bCs/>
+                <w:sz w:val="20"/>
+                <w:szCs w:val="20"/>
+              </w:rPr>
+              <w:t xml:space="preserve">{{ </w:t>
+            </w:r>
+            <w:proofErr w:type="spellStart"/>
+            <w:r>
+              <w:rPr>
+                <w:rFonts w:ascii="Palatino Linotype" w:hAnsi="Palatino Linotype"/>
+                <w:b/>
+                <w:bCs/>
+                <w:sz w:val="20"/>
+                <w:szCs w:val="20"/>
+              </w:rPr>
+              <w:t>charge.degree</w:t>
+            </w:r>
+            <w:proofErr w:type="spellEnd"/>
+            <w:r>
+              <w:rPr>
+                <w:rFonts w:ascii="Palatino Linotype" w:hAnsi="Palatino Linotype"/>
+                <w:b/>
+                <w:bCs/>
+                <w:sz w:val="20"/>
+                <w:szCs w:val="20"/>
+              </w:rPr>
+              <w:t xml:space="preserve"> }}</w:t>
+            </w:r>
+          </w:p>
+        </w:tc>
+        <w:tc>
+          <w:tcPr>
+            <w:tcW w:w="1632" w:type="dxa"/>
+          </w:tcPr>
+          <w:p>
+            <w:pPr>
+              <w:tabs>
+                <w:tab w:val="left" w:pos="-1080"/>
+                <w:tab w:val="left" w:pos="-720"/>
+                <w:tab w:val="left" w:pos="0"/>
+                <w:tab w:val="left" w:pos="720"/>
+                <w:tab w:val="left" w:pos="1440"/>
+                <w:tab w:val="left" w:pos="2160"/>
+                <w:tab w:val="left" w:pos="2880"/>
+                <w:tab w:val="left" w:pos="3600"/>
+                <w:tab w:val="left" w:pos="4320"/>
+                <w:tab w:val="left" w:pos="4680"/>
+              </w:tabs>
+              <w:rPr>
+                <w:rFonts w:ascii="Palatino Linotype" w:hAnsi="Palatino Linotype"/>
+                <w:b/>
+                <w:bCs/>
+                <w:sz w:val="20"/>
+                <w:szCs w:val="20"/>
+              </w:rPr>
+            </w:pPr>
+            <w:r>
+              <w:rPr>
+                <w:rFonts w:ascii="Palatino Linotype" w:hAnsi="Palatino Linotype"/>
+                <w:b/>
+                <w:bCs/>
+                <w:sz w:val="20"/>
+                <w:szCs w:val="20"/>
+              </w:rPr>
+              <w:t>{%</w:t>
+            </w:r>
+            <w:proofErr w:type="spellStart"/>
+            <w:r>
+              <w:rPr>
+                <w:rFonts w:ascii="Palatino Linotype" w:hAnsi="Palatino Linotype"/>
+                <w:b/>
+                <w:bCs/>
+                <w:sz w:val="20"/>
+                <w:szCs w:val="20"/>
+              </w:rPr>
+              <w:t>tc</w:t>
+            </w:r>
+            <w:proofErr w:type="spellEnd"/>
+            <w:r>
+              <w:rPr>
+                <w:rFonts w:ascii="Palatino Linotype" w:hAnsi="Palatino Linotype"/>
+                <w:b/>
+                <w:bCs/>
+                <w:sz w:val="20"/>
+                <w:szCs w:val="20"/>
+              </w:rPr>
+              <w:t xml:space="preserve"> </w:t>
+            </w:r>
+            <w:proofErr w:type="spellStart"/>
+            <w:r>
+              <w:rPr>
+                <w:rFonts w:ascii="Palatino Linotype" w:hAnsi="Palatino Linotype"/>
+                <w:b/>
+                <w:bCs/>
+                <w:sz w:val="20"/>
+                <w:szCs w:val="20"/>
+              </w:rPr>
+              <w:t>endfor</w:t>
+            </w:r>
+            <w:proofErr w:type="spellEnd"/>
+            <w:r>
+              <w:rPr>
+                <w:rFonts w:ascii="Palatino Linotype" w:hAnsi="Palatino Linotype"/>
+                <w:b/>
+                <w:bCs/>
+                <w:sz w:val="20"/>
+                <w:szCs w:val="20"/>
+              </w:rPr>
+              <w:t xml:space="preserve"> %}</w:t>
+            </w:r>
+          </w:p>
+        </w:tc>
+      </w:tr>
+      <w:tr>
+        <w:trPr>
+          <w:jc w:val="center"/>
+        </w:trPr>
+        <w:tc>
+          <w:tcPr>
+            <w:tcW w:w="1632" w:type="dxa"/>
+          </w:tcPr>
+          <w:p>
+            <w:pPr>
+              <w:tabs>
+                <w:tab w:val="left" w:pos="-1080"/>
+                <w:tab w:val="left" w:pos="-720"/>
+                <w:tab w:val="left" w:pos="0"/>
+                <w:tab w:val="left" w:pos="720"/>
+                <w:tab w:val="left" w:pos="1440"/>
+                <w:tab w:val="left" w:pos="2160"/>
+                <w:tab w:val="left" w:pos="2880"/>
+                <w:tab w:val="left" w:pos="3600"/>
+                <w:tab w:val="left" w:pos="4320"/>
+                <w:tab w:val="left" w:pos="4680"/>
+              </w:tabs>
+              <w:rPr>
+                <w:rFonts w:ascii="Palatino Linotype" w:hAnsi="Palatino Linotype"/>
+                <w:b/>
+                <w:bCs/>
+                <w:sz w:val="20"/>
+                <w:szCs w:val="20"/>
+              </w:rPr>
+            </w:pPr>
+            <w:r>
+              <w:rPr>
+                <w:rFonts w:ascii="Palatino Linotype" w:hAnsi="Palatino Linotype"/>
+                <w:b/>
+                <w:bCs/>
+                <w:sz w:val="20"/>
+                <w:szCs w:val="20"/>
+              </w:rPr>
+              <w:t>Plea</w:t>
+            </w:r>
+          </w:p>
+        </w:tc>
+        <w:tc>
+          <w:tcPr>
+            <w:tcW w:w="1632" w:type="dxa"/>
+          </w:tcPr>
+          <w:p>
+            <w:pPr>
+              <w:tabs>
+                <w:tab w:val="left" w:pos="-1080"/>
+                <w:tab w:val="left" w:pos="-720"/>
+                <w:tab w:val="left" w:pos="0"/>
+                <w:tab w:val="left" w:pos="720"/>
+                <w:tab w:val="left" w:pos="1440"/>
+                <w:tab w:val="left" w:pos="2160"/>
+                <w:tab w:val="left" w:pos="2880"/>
+                <w:tab w:val="left" w:pos="3600"/>
+                <w:tab w:val="left" w:pos="4320"/>
+                <w:tab w:val="left" w:pos="4680"/>
+              </w:tabs>
+              <w:rPr>
+                <w:rFonts w:ascii="Palatino Linotype" w:hAnsi="Palatino Linotype"/>
+                <w:b/>
+                <w:bCs/>
+                <w:sz w:val="20"/>
+                <w:szCs w:val="20"/>
+              </w:rPr>
+            </w:pPr>
+            <w:r>
+              <w:rPr>
+                <w:rFonts w:ascii="Palatino Linotype" w:hAnsi="Palatino Linotype"/>
+                <w:b/>
+                <w:bCs/>
+                <w:sz w:val="20"/>
+                <w:szCs w:val="20"/>
+              </w:rPr>
+              <w:t>{%</w:t>
+            </w:r>
+            <w:proofErr w:type="spellStart"/>
+            <w:r>
+              <w:rPr>
+                <w:rFonts w:ascii="Palatino Linotype" w:hAnsi="Palatino Linotype"/>
+                <w:b/>
+                <w:bCs/>
+                <w:sz w:val="20"/>
+                <w:szCs w:val="20"/>
+              </w:rPr>
+              <w:t>tc</w:t>
+            </w:r>
+            <w:proofErr w:type="spellEnd"/>
+            <w:r>
+              <w:rPr>
+                <w:rFonts w:ascii="Palatino Linotype" w:hAnsi="Palatino Linotype"/>
+                <w:b/>
+                <w:bCs/>
+                <w:sz w:val="20"/>
+                <w:szCs w:val="20"/>
+              </w:rPr>
+              <w:t xml:space="preserve"> for charge in </w:t>
+            </w:r>
+            <w:proofErr w:type="spellStart"/>
+            <w:r>
+              <w:rPr>
+                <w:rFonts w:ascii="Palatino Linotype" w:hAnsi="Palatino Linotype"/>
+                <w:b/>
+                <w:bCs/>
+                <w:sz w:val="20"/>
+                <w:szCs w:val="20"/>
+              </w:rPr>
+              <w:t>charges_list</w:t>
+            </w:r>
+            <w:proofErr w:type="spellEnd"/>
+            <w:r>
+              <w:rPr>
+                <w:rFonts w:ascii="Palatino Linotype" w:hAnsi="Palatino Linotype"/>
+                <w:b/>
+                <w:bCs/>
+                <w:sz w:val="20"/>
+                <w:szCs w:val="20"/>
+              </w:rPr>
+              <w:t xml:space="preserve"> %}</w:t>
+            </w:r>
+          </w:p>
+        </w:tc>
+        <w:tc>
+          <w:tcPr>
+            <w:tcW w:w="3289" w:type="dxa"/>
+          </w:tcPr>
+          <w:p>
+            <w:pPr>
+              <w:tabs>
+                <w:tab w:val="left" w:pos="-1080"/>
+                <w:tab w:val="left" w:pos="-720"/>
+                <w:tab w:val="left" w:pos="0"/>
+                <w:tab w:val="left" w:pos="720"/>
+                <w:tab w:val="left" w:pos="1440"/>
+                <w:tab w:val="left" w:pos="2160"/>
+                <w:tab w:val="left" w:pos="2880"/>
+                <w:tab w:val="left" w:pos="3600"/>
+                <w:tab w:val="left" w:pos="4320"/>
+                <w:tab w:val="left" w:pos="4680"/>
+              </w:tabs>
+              <w:rPr>
+                <w:rFonts w:ascii="Palatino Linotype" w:hAnsi="Palatino Linotype"/>
+                <w:b/>
+                <w:bCs/>
+                <w:sz w:val="20"/>
+                <w:szCs w:val="20"/>
+              </w:rPr>
+            </w:pPr>
+            <w:r>
+              <w:rPr>
+                <w:rFonts w:ascii="Palatino Linotype" w:hAnsi="Palatino Linotype"/>
+                <w:b/>
+                <w:bCs/>
+                <w:sz w:val="20"/>
+                <w:szCs w:val="20"/>
+              </w:rPr>
+              <w:t xml:space="preserve">{{ </w:t>
+            </w:r>
+            <w:proofErr w:type="spellStart"/>
+            <w:r>
+              <w:rPr>
+                <w:rFonts w:ascii="Palatino Linotype" w:hAnsi="Palatino Linotype"/>
+                <w:b/>
+                <w:bCs/>
+                <w:sz w:val="20"/>
+                <w:szCs w:val="20"/>
+              </w:rPr>
+              <w:t>charge.plea</w:t>
+            </w:r>
+            <w:proofErr w:type="spellEnd"/>
+            <w:r>
+              <w:rPr>
+                <w:rFonts w:ascii="Palatino Linotype" w:hAnsi="Palatino Linotype"/>
+                <w:b/>
+                <w:bCs/>
+                <w:sz w:val="20"/>
+                <w:szCs w:val="20"/>
+              </w:rPr>
+              <w:t>}}</w:t>
+            </w:r>
+          </w:p>
+        </w:tc>
+        <w:tc>
+          <w:tcPr>
+            <w:tcW w:w="1632" w:type="dxa"/>
+          </w:tcPr>
+          <w:p>
+            <w:pPr>
+              <w:tabs>
+                <w:tab w:val="left" w:pos="-1080"/>
+                <w:tab w:val="left" w:pos="-720"/>
+                <w:tab w:val="left" w:pos="0"/>
+                <w:tab w:val="left" w:pos="720"/>
+                <w:tab w:val="left" w:pos="1440"/>
+                <w:tab w:val="left" w:pos="2160"/>
+                <w:tab w:val="left" w:pos="2880"/>
+                <w:tab w:val="left" w:pos="3600"/>
+                <w:tab w:val="left" w:pos="4320"/>
+                <w:tab w:val="left" w:pos="4680"/>
+              </w:tabs>
+              <w:rPr>
+                <w:rFonts w:ascii="Palatino Linotype" w:hAnsi="Palatino Linotype"/>
+                <w:b/>
+                <w:bCs/>
+                <w:sz w:val="20"/>
+                <w:szCs w:val="20"/>
+              </w:rPr>
+            </w:pPr>
+            <w:r>
+              <w:rPr>
+                <w:rFonts w:ascii="Palatino Linotype" w:hAnsi="Palatino Linotype"/>
+                <w:b/>
+                <w:bCs/>
+                <w:sz w:val="20"/>
+                <w:szCs w:val="20"/>
+              </w:rPr>
+              <w:t>{%</w:t>
+            </w:r>
+            <w:proofErr w:type="spellStart"/>
+            <w:r>
+              <w:rPr>
+                <w:rFonts w:ascii="Palatino Linotype" w:hAnsi="Palatino Linotype"/>
+                <w:b/>
+                <w:bCs/>
+                <w:sz w:val="20"/>
+                <w:szCs w:val="20"/>
+              </w:rPr>
+              <w:t>tc</w:t>
+            </w:r>
+            <w:proofErr w:type="spellEnd"/>
+            <w:r>
+              <w:rPr>
+                <w:rFonts w:ascii="Palatino Linotype" w:hAnsi="Palatino Linotype"/>
+                <w:b/>
+                <w:bCs/>
+                <w:sz w:val="20"/>
+                <w:szCs w:val="20"/>
+              </w:rPr>
+              <w:t xml:space="preserve"> </w:t>
+            </w:r>
+            <w:proofErr w:type="spellStart"/>
+            <w:r>
+              <w:rPr>
+                <w:rFonts w:ascii="Palatino Linotype" w:hAnsi="Palatino Linotype"/>
+                <w:b/>
+                <w:bCs/>
+                <w:sz w:val="20"/>
+                <w:szCs w:val="20"/>
+              </w:rPr>
+              <w:t>endfor</w:t>
+            </w:r>
+            <w:proofErr w:type="spellEnd"/>
+            <w:r>
+              <w:rPr>
+                <w:rFonts w:ascii="Palatino Linotype" w:hAnsi="Palatino Linotype"/>
+                <w:b/>
+                <w:bCs/>
+                <w:sz w:val="20"/>
+                <w:szCs w:val="20"/>
+              </w:rPr>
+              <w:t xml:space="preserve"> %}</w:t>
+            </w:r>
+          </w:p>
+        </w:tc>
+      </w:tr>
+    </w:tbl>
+    <w:p>
+      <w:pPr>
+        <w:jc w:val="both"/>
+        <w:rPr>
+          <w:rFonts w:ascii="Palatino Linotype" w:hAnsi="Palatino Linotype"/>
+          <w:sz w:val="20"/>
+          <w:szCs w:val="20"/>
         </w:rPr>
       </w:pPr>
     </w:p>
@@ -1131,56 +2178,88 @@
         <w:rPr>
           <w:rFonts w:ascii="Palatino Linotype" w:hAnsi="Palatino Linotype"/>
           <w:bCs/>
-          <w:sz w:val="18"/>
-          <w:szCs w:val="18"/>
-        </w:rPr>
-      </w:pPr>
-      <w:r>
-        <w:rPr>
-          <w:rFonts w:ascii="Palatino Linotype" w:hAnsi="Palatino Linotype"/>
-          <w:bCs/>
-          <w:sz w:val="18"/>
-          <w:szCs w:val="18"/>
-        </w:rPr>
-        <w:t xml:space="preserve">{% if </w:t>
+          <w:sz w:val="20"/>
+          <w:szCs w:val="20"/>
+        </w:rPr>
+      </w:pPr>
+    </w:p>
+    <w:p>
+      <w:pPr>
+        <w:tabs>
+          <w:tab w:val="center" w:pos="4680"/>
+        </w:tabs>
+        <w:jc w:val="center"/>
+        <w:rPr>
+          <w:rFonts w:ascii="Palatino Linotype" w:hAnsi="Palatino Linotype"/>
+          <w:b/>
+          <w:bCs/>
+          <w:sz w:val="20"/>
+          <w:szCs w:val="20"/>
+        </w:rPr>
+      </w:pPr>
+      <w:r>
+        <w:rPr>
+          <w:rFonts w:ascii="Palatino Linotype" w:hAnsi="Palatino Linotype"/>
+          <w:b/>
+          <w:bCs/>
+          <w:sz w:val="20"/>
+          <w:szCs w:val="20"/>
+        </w:rPr>
+        <w:t>{</w:t>
+      </w:r>
+      <w:proofErr w:type="gramStart"/>
+      <w:r>
+        <w:rPr>
+          <w:rFonts w:ascii="Palatino Linotype" w:hAnsi="Palatino Linotype"/>
+          <w:b/>
+          <w:bCs/>
+          <w:sz w:val="20"/>
+          <w:szCs w:val="20"/>
+        </w:rPr>
+        <w:t xml:space="preserve">{ </w:t>
       </w:r>
       <w:proofErr w:type="spellStart"/>
       <w:r>
         <w:rPr>
           <w:rFonts w:ascii="Palatino Linotype" w:hAnsi="Palatino Linotype"/>
-          <w:bCs/>
-          <w:sz w:val="18"/>
-          <w:szCs w:val="18"/>
-        </w:rPr>
-        <w:t>not_guilty</w:t>
-      </w:r>
-      <w:r>
-        <w:rPr>
-          <w:rFonts w:ascii="Palatino Linotype" w:hAnsi="Palatino Linotype"/>
-          <w:bCs/>
-          <w:sz w:val="18"/>
-          <w:szCs w:val="18"/>
-        </w:rPr>
-        <w:t>_conditions.</w:t>
-      </w:r>
-      <w:r>
-        <w:rPr>
-          <w:rFonts w:ascii="Palatino Linotype" w:hAnsi="Palatino Linotype"/>
-          <w:bCs/>
-          <w:sz w:val="18"/>
-          <w:szCs w:val="18"/>
-        </w:rPr>
-        <w:t>waive_speedy_trial</w:t>
+          <w:b/>
+          <w:bCs/>
+          <w:sz w:val="20"/>
+          <w:szCs w:val="20"/>
+        </w:rPr>
+        <w:t>fta</w:t>
+      </w:r>
+      <w:proofErr w:type="gramEnd"/>
+      <w:r>
+        <w:rPr>
+          <w:rFonts w:ascii="Palatino Linotype" w:hAnsi="Palatino Linotype"/>
+          <w:b/>
+          <w:bCs/>
+          <w:sz w:val="20"/>
+          <w:szCs w:val="20"/>
+        </w:rPr>
+        <w:t>_bond_conditions.bond_type</w:t>
       </w:r>
       <w:proofErr w:type="spellEnd"/>
       <w:r>
         <w:rPr>
           <w:rFonts w:ascii="Palatino Linotype" w:hAnsi="Palatino Linotype"/>
-          <w:bCs/>
-          <w:sz w:val="18"/>
-          <w:szCs w:val="18"/>
-        </w:rPr>
-        <w:t xml:space="preserve"> is true %}</w:t>
+          <w:b/>
+          <w:bCs/>
+          <w:sz w:val="20"/>
+          <w:szCs w:val="20"/>
+        </w:rPr>
+        <w:t xml:space="preserve"> }}</w:t>
+      </w:r>
+      <w:r>
+        <w:rPr>
+          <w:rFonts w:ascii="Palatino Linotype" w:hAnsi="Palatino Linotype"/>
+          <w:b/>
+          <w:bCs/>
+          <w:sz w:val="20"/>
+          <w:szCs w:val="20"/>
+        </w:rPr>
+        <w:t xml:space="preserve"> Conditions</w:t>
       </w:r>
     </w:p>
     <w:p>
@@ -1191,43 +2270,11 @@
         <w:jc w:val="both"/>
         <w:rPr>
           <w:rFonts w:ascii="Palatino Linotype" w:hAnsi="Palatino Linotype"/>
-          <w:sz w:val="18"/>
-          <w:szCs w:val="18"/>
-        </w:rPr>
-      </w:pPr>
-      <w:r>
-        <w:rPr>
-          <w:rFonts w:ascii="Palatino Linotype" w:hAnsi="Palatino Linotype"/>
-          <w:sz w:val="18"/>
-          <w:szCs w:val="18"/>
-        </w:rPr>
-        <w:t xml:space="preserve">     </w:t>
-      </w:r>
-      <w:r>
-        <w:rPr>
-          <w:rFonts w:ascii="Palatino Linotype" w:hAnsi="Palatino Linotype"/>
-          <w:sz w:val="18"/>
-          <w:szCs w:val="18"/>
-        </w:rPr>
-        <w:t xml:space="preserve">The Defendant </w:t>
-      </w:r>
-      <w:r>
-        <w:rPr>
-          <w:rFonts w:ascii="Palatino Linotype" w:hAnsi="Palatino Linotype"/>
-          <w:sz w:val="18"/>
-          <w:szCs w:val="18"/>
-          <w:u w:val="single"/>
-        </w:rPr>
-        <w:t>waived</w:t>
-      </w:r>
-      <w:r>
-        <w:rPr>
-          <w:rFonts w:ascii="Palatino Linotype" w:hAnsi="Palatino Linotype"/>
-          <w:sz w:val="18"/>
-          <w:szCs w:val="18"/>
-        </w:rPr>
-        <w:t xml:space="preserve"> his right to a speedy trial pursuant to R.C. 2945.71.</w:t>
-      </w:r>
+          <w:bCs/>
+          <w:sz w:val="20"/>
+          <w:szCs w:val="20"/>
+        </w:rPr>
+      </w:pPr>
     </w:p>
     <w:p>
       <w:pPr>
@@ -1237,104 +2284,178 @@
         <w:jc w:val="both"/>
         <w:rPr>
           <w:rFonts w:ascii="Palatino Linotype" w:hAnsi="Palatino Linotype"/>
-          <w:bCs/>
-          <w:sz w:val="18"/>
-          <w:szCs w:val="18"/>
-        </w:rPr>
-      </w:pPr>
-      <w:r>
-        <w:rPr>
-          <w:rFonts w:ascii="Palatino Linotype" w:hAnsi="Palatino Linotype"/>
-          <w:bCs/>
-          <w:sz w:val="18"/>
-          <w:szCs w:val="18"/>
+          <w:b/>
+          <w:bCs/>
+          <w:sz w:val="20"/>
+          <w:szCs w:val="20"/>
+        </w:rPr>
+      </w:pPr>
+      <w:r>
+        <w:rPr>
+          <w:rFonts w:ascii="Palatino Linotype" w:hAnsi="Palatino Linotype"/>
+          <w:bCs/>
+          <w:sz w:val="20"/>
+          <w:szCs w:val="20"/>
         </w:rPr>
         <w:t xml:space="preserve">{% </w:t>
       </w:r>
+      <w:r>
+        <w:rPr>
+          <w:rFonts w:ascii="Palatino Linotype" w:hAnsi="Palatino Linotype"/>
+          <w:bCs/>
+          <w:sz w:val="20"/>
+          <w:szCs w:val="20"/>
+        </w:rPr>
+        <w:t xml:space="preserve">if </w:t>
+      </w:r>
+      <w:r>
+        <w:rPr>
+          <w:rFonts w:ascii="Palatino Linotype" w:hAnsi="Palatino Linotype"/>
+          <w:bCs/>
+          <w:sz w:val="20"/>
+          <w:szCs w:val="20"/>
+        </w:rPr>
+        <w:t>(</w:t>
+      </w:r>
       <w:proofErr w:type="spellStart"/>
       <w:r>
         <w:rPr>
           <w:rFonts w:ascii="Palatino Linotype" w:hAnsi="Palatino Linotype"/>
           <w:bCs/>
-          <w:sz w:val="18"/>
-          <w:szCs w:val="18"/>
-        </w:rPr>
-        <w:t>el</w:t>
-      </w:r>
-      <w:r>
-        <w:rPr>
-          <w:rFonts w:ascii="Palatino Linotype" w:hAnsi="Palatino Linotype"/>
-          <w:bCs/>
-          <w:sz w:val="18"/>
-          <w:szCs w:val="18"/>
-        </w:rPr>
-        <w:t>if</w:t>
+          <w:sz w:val="20"/>
+          <w:szCs w:val="20"/>
+        </w:rPr>
+        <w:t>fta_bond_conditions.bond_type</w:t>
       </w:r>
       <w:proofErr w:type="spellEnd"/>
       <w:r>
         <w:rPr>
           <w:rFonts w:ascii="Palatino Linotype" w:hAnsi="Palatino Linotype"/>
           <w:bCs/>
-          <w:sz w:val="18"/>
-          <w:szCs w:val="18"/>
+          <w:sz w:val="20"/>
+          <w:szCs w:val="20"/>
+        </w:rPr>
+        <w:t xml:space="preserve"> == ‘10% Deposit, Cash or Surety</w:t>
+      </w:r>
+      <w:r>
+        <w:rPr>
+          <w:rFonts w:ascii="Palatino Linotype" w:hAnsi="Palatino Linotype"/>
+          <w:bCs/>
+          <w:sz w:val="20"/>
+          <w:szCs w:val="20"/>
+        </w:rPr>
+        <w:t xml:space="preserve"> Bond</w:t>
+      </w:r>
+      <w:r>
+        <w:rPr>
+          <w:rFonts w:ascii="Palatino Linotype" w:hAnsi="Palatino Linotype"/>
+          <w:bCs/>
+          <w:sz w:val="20"/>
+          <w:szCs w:val="20"/>
+        </w:rPr>
+        <w:t>’</w:t>
+      </w:r>
+      <w:r>
+        <w:rPr>
+          <w:rFonts w:ascii="Palatino Linotype" w:hAnsi="Palatino Linotype"/>
+          <w:bCs/>
+          <w:sz w:val="20"/>
+          <w:szCs w:val="20"/>
+        </w:rPr>
+        <w:t>)</w:t>
+      </w:r>
+      <w:r>
+        <w:rPr>
+          <w:rFonts w:ascii="Palatino Linotype" w:hAnsi="Palatino Linotype"/>
+          <w:bCs/>
+          <w:sz w:val="20"/>
+          <w:szCs w:val="20"/>
         </w:rPr>
         <w:t xml:space="preserve"> </w:t>
       </w:r>
+      <w:r>
+        <w:rPr>
+          <w:rFonts w:ascii="Palatino Linotype" w:hAnsi="Palatino Linotype"/>
+          <w:bCs/>
+          <w:sz w:val="20"/>
+          <w:szCs w:val="20"/>
+        </w:rPr>
+        <w:t>or (</w:t>
+      </w:r>
       <w:proofErr w:type="spellStart"/>
       <w:r>
         <w:rPr>
           <w:rFonts w:ascii="Palatino Linotype" w:hAnsi="Palatino Linotype"/>
           <w:bCs/>
-          <w:sz w:val="18"/>
-          <w:szCs w:val="18"/>
-        </w:rPr>
-        <w:t>not_guilty</w:t>
-      </w:r>
-      <w:r>
-        <w:rPr>
-          <w:rFonts w:ascii="Palatino Linotype" w:hAnsi="Palatino Linotype"/>
-          <w:bCs/>
-          <w:sz w:val="18"/>
-          <w:szCs w:val="18"/>
-        </w:rPr>
-        <w:t>_conditions.</w:t>
-      </w:r>
-      <w:r>
-        <w:rPr>
-          <w:rFonts w:ascii="Palatino Linotype" w:hAnsi="Palatino Linotype"/>
-          <w:bCs/>
-          <w:sz w:val="18"/>
-          <w:szCs w:val="18"/>
-        </w:rPr>
-        <w:t>waive_speedy_trial</w:t>
+          <w:sz w:val="20"/>
+          <w:szCs w:val="20"/>
+        </w:rPr>
+        <w:t>fta_bond_conditions.bond_type</w:t>
       </w:r>
       <w:proofErr w:type="spellEnd"/>
       <w:r>
         <w:rPr>
           <w:rFonts w:ascii="Palatino Linotype" w:hAnsi="Palatino Linotype"/>
           <w:bCs/>
-          <w:sz w:val="18"/>
-          <w:szCs w:val="18"/>
-        </w:rPr>
-        <w:t xml:space="preserve"> is </w:t>
-      </w:r>
-      <w:r>
-        <w:rPr>
-          <w:rFonts w:ascii="Palatino Linotype" w:hAnsi="Palatino Linotype"/>
-          <w:bCs/>
-          <w:sz w:val="18"/>
-          <w:szCs w:val="18"/>
-        </w:rPr>
-        <w:t>false</w:t>
-      </w:r>
-      <w:r>
-        <w:rPr>
-          <w:rFonts w:ascii="Palatino Linotype" w:hAnsi="Palatino Linotype"/>
-          <w:bCs/>
-          <w:sz w:val="18"/>
-          <w:szCs w:val="18"/>
-        </w:rPr>
-        <w:t xml:space="preserve"> %}</w:t>
+          <w:sz w:val="20"/>
+          <w:szCs w:val="20"/>
+        </w:rPr>
+        <w:t xml:space="preserve"> == ‘</w:t>
+      </w:r>
+      <w:r>
+        <w:rPr>
+          <w:rFonts w:ascii="Palatino Linotype" w:hAnsi="Palatino Linotype"/>
+          <w:bCs/>
+          <w:sz w:val="20"/>
+          <w:szCs w:val="20"/>
+        </w:rPr>
+        <w:t>Cas</w:t>
+      </w:r>
+      <w:r>
+        <w:rPr>
+          <w:rFonts w:ascii="Palatino Linotype" w:hAnsi="Palatino Linotype"/>
+          <w:bCs/>
+          <w:sz w:val="20"/>
+          <w:szCs w:val="20"/>
+        </w:rPr>
+        <w:t>h or Surety</w:t>
+      </w:r>
+      <w:r>
+        <w:rPr>
+          <w:rFonts w:ascii="Palatino Linotype" w:hAnsi="Palatino Linotype"/>
+          <w:bCs/>
+          <w:sz w:val="20"/>
+          <w:szCs w:val="20"/>
+        </w:rPr>
+        <w:t xml:space="preserve"> Bond</w:t>
+      </w:r>
+      <w:r>
+        <w:rPr>
+          <w:rFonts w:ascii="Palatino Linotype" w:hAnsi="Palatino Linotype"/>
+          <w:bCs/>
+          <w:sz w:val="20"/>
+          <w:szCs w:val="20"/>
+        </w:rPr>
+        <w:t xml:space="preserve">’) </w:t>
+      </w:r>
+      <w:r>
+        <w:rPr>
+          <w:rFonts w:ascii="Palatino Linotype" w:hAnsi="Palatino Linotype"/>
+          <w:bCs/>
+          <w:sz w:val="20"/>
+          <w:szCs w:val="20"/>
+        </w:rPr>
+        <w:t>%}</w:t>
+      </w:r>
+      <w:r>
+        <w:rPr>
+          <w:rFonts w:ascii="Palatino Linotype" w:hAnsi="Palatino Linotype"/>
+          <w:b/>
+          <w:bCs/>
+          <w:sz w:val="20"/>
+          <w:szCs w:val="20"/>
+        </w:rPr>
+        <w:t>Financial Conditions of Release:</w:t>
       </w:r>
     </w:p>
     <w:p>
@@ -1345,63 +2466,206 @@
         <w:jc w:val="both"/>
         <w:rPr>
           <w:rFonts w:ascii="Palatino Linotype" w:hAnsi="Palatino Linotype"/>
-          <w:sz w:val="18"/>
-          <w:szCs w:val="18"/>
-        </w:rPr>
-      </w:pPr>
-      <w:r>
-        <w:rPr>
-          <w:rFonts w:ascii="Palatino Linotype" w:hAnsi="Palatino Linotype"/>
-          <w:bCs/>
-          <w:sz w:val="18"/>
-          <w:szCs w:val="18"/>
+          <w:bCs/>
+          <w:sz w:val="20"/>
+          <w:szCs w:val="20"/>
+        </w:rPr>
+      </w:pPr>
+      <w:r>
+        <w:rPr>
+          <w:rFonts w:ascii="Palatino Linotype" w:hAnsi="Palatino Linotype"/>
+          <w:b/>
+          <w:bCs/>
+          <w:sz w:val="20"/>
+          <w:szCs w:val="20"/>
         </w:rPr>
         <w:t xml:space="preserve">     </w:t>
       </w:r>
-      <w:bookmarkStart w:id="0" w:name="_GoBack"/>
-      <w:bookmarkEnd w:id="0"/>
-      <w:r>
-        <w:rPr>
-          <w:rFonts w:ascii="Palatino Linotype" w:hAnsi="Palatino Linotype"/>
-          <w:sz w:val="18"/>
-          <w:szCs w:val="18"/>
-        </w:rPr>
-        <w:t xml:space="preserve">The Defendant </w:t>
-      </w:r>
-      <w:r>
-        <w:rPr>
-          <w:rFonts w:ascii="Palatino Linotype" w:hAnsi="Palatino Linotype"/>
-          <w:sz w:val="18"/>
-          <w:szCs w:val="18"/>
-          <w:u w:val="single"/>
-        </w:rPr>
-        <w:t>has not waived</w:t>
-      </w:r>
-      <w:r>
-        <w:rPr>
-          <w:rFonts w:ascii="Palatino Linotype" w:hAnsi="Palatino Linotype"/>
-          <w:sz w:val="18"/>
-          <w:szCs w:val="18"/>
-        </w:rPr>
-        <w:t xml:space="preserve"> his right to a speedy trial pursuant to R.C. 2945.71.</w:t>
+      <w:r>
+        <w:rPr>
+          <w:rFonts w:ascii="Palatino Linotype" w:hAnsi="Palatino Linotype"/>
+          <w:bCs/>
+          <w:sz w:val="20"/>
+          <w:szCs w:val="20"/>
+        </w:rPr>
+        <w:t>The Court finds that the following financial condition(s) are related to Defendant’s risk of non-appearance, the seriousness of the offense, and/or the previous criminal record of the Defendant.</w:t>
       </w:r>
     </w:p>
     <w:p>
       <w:pPr>
+        <w:pStyle w:val="ListParagraph"/>
+        <w:numPr>
+          <w:ilvl w:val="0"/>
+          <w:numId w:val="7"/>
+        </w:numPr>
         <w:tabs>
           <w:tab w:val="center" w:pos="4680"/>
         </w:tabs>
         <w:jc w:val="both"/>
         <w:rPr>
           <w:rFonts w:ascii="Palatino Linotype" w:hAnsi="Palatino Linotype"/>
-          <w:bCs/>
-          <w:sz w:val="18"/>
-          <w:szCs w:val="18"/>
-        </w:rPr>
-      </w:pPr>
-      <w:r>
-        <w:rPr>
-          <w:rFonts w:ascii="Palatino Linotype" w:hAnsi="Palatino Linotype"/>
+          <w:b/>
+          <w:bCs/>
+          <w:sz w:val="20"/>
+          <w:szCs w:val="20"/>
+        </w:rPr>
+      </w:pPr>
+      <w:r>
+        <w:rPr>
+          <w:rFonts w:ascii="Palatino Linotype" w:hAnsi="Palatino Linotype"/>
+          <w:bCs/>
+          <w:sz w:val="20"/>
+          <w:szCs w:val="20"/>
+        </w:rPr>
+        <w:t>Defendant shall post a</w:t>
+      </w:r>
+      <w:r>
+        <w:rPr>
+          <w:rFonts w:ascii="Palatino Linotype" w:hAnsi="Palatino Linotype"/>
+          <w:bCs/>
+          <w:sz w:val="20"/>
+          <w:szCs w:val="20"/>
+        </w:rPr>
+        <w:t xml:space="preserve"> {</w:t>
+      </w:r>
+      <w:proofErr w:type="gramStart"/>
+      <w:r>
+        <w:rPr>
+          <w:rFonts w:ascii="Palatino Linotype" w:hAnsi="Palatino Linotype"/>
+          <w:bCs/>
+          <w:sz w:val="20"/>
+          <w:szCs w:val="20"/>
+        </w:rPr>
+        <w:t xml:space="preserve">{ </w:t>
+      </w:r>
+      <w:proofErr w:type="spellStart"/>
+      <w:r>
+        <w:rPr>
+          <w:rFonts w:ascii="Palatino Linotype" w:hAnsi="Palatino Linotype"/>
+          <w:bCs/>
+          <w:sz w:val="20"/>
+          <w:szCs w:val="20"/>
+        </w:rPr>
+        <w:t>fta</w:t>
+      </w:r>
+      <w:proofErr w:type="gramEnd"/>
+      <w:r>
+        <w:rPr>
+          <w:rFonts w:ascii="Palatino Linotype" w:hAnsi="Palatino Linotype"/>
+          <w:bCs/>
+          <w:sz w:val="20"/>
+          <w:szCs w:val="20"/>
+        </w:rPr>
+        <w:t>_bond_conditions.bond_amount</w:t>
+      </w:r>
+      <w:proofErr w:type="spellEnd"/>
+      <w:r>
+        <w:rPr>
+          <w:rFonts w:ascii="Palatino Linotype" w:hAnsi="Palatino Linotype"/>
+          <w:bCs/>
+          <w:sz w:val="20"/>
+          <w:szCs w:val="20"/>
+        </w:rPr>
+        <w:t xml:space="preserve"> }}</w:t>
+      </w:r>
+      <w:r>
+        <w:rPr>
+          <w:rFonts w:ascii="Palatino Linotype" w:hAnsi="Palatino Linotype"/>
+          <w:bCs/>
+          <w:sz w:val="20"/>
+          <w:szCs w:val="20"/>
+        </w:rPr>
+        <w:t xml:space="preserve"> bond secured by</w:t>
+      </w:r>
+      <w:r>
+        <w:rPr>
+          <w:rFonts w:ascii="Palatino Linotype" w:hAnsi="Palatino Linotype"/>
+          <w:bCs/>
+          <w:sz w:val="20"/>
+          <w:szCs w:val="20"/>
+        </w:rPr>
+        <w:t xml:space="preserve">{% if </w:t>
+      </w:r>
+      <w:proofErr w:type="spellStart"/>
+      <w:r>
+        <w:rPr>
+          <w:rFonts w:ascii="Palatino Linotype" w:hAnsi="Palatino Linotype"/>
+          <w:bCs/>
+          <w:sz w:val="20"/>
+          <w:szCs w:val="20"/>
+        </w:rPr>
+        <w:t>fta_bond_conditions.bond_type</w:t>
+      </w:r>
+      <w:proofErr w:type="spellEnd"/>
+      <w:r>
+        <w:rPr>
+          <w:rFonts w:ascii="Palatino Linotype" w:hAnsi="Palatino Linotype"/>
+          <w:bCs/>
+          <w:sz w:val="20"/>
+          <w:szCs w:val="20"/>
+        </w:rPr>
+        <w:t xml:space="preserve"> == ‘10% Deposit, Cash or Surety</w:t>
+      </w:r>
+      <w:r>
+        <w:rPr>
+          <w:rFonts w:ascii="Palatino Linotype" w:hAnsi="Palatino Linotype"/>
+          <w:bCs/>
+          <w:sz w:val="20"/>
+          <w:szCs w:val="20"/>
+        </w:rPr>
+        <w:t xml:space="preserve"> Bond</w:t>
+      </w:r>
+      <w:r>
+        <w:rPr>
+          <w:rFonts w:ascii="Palatino Linotype" w:hAnsi="Palatino Linotype"/>
+          <w:bCs/>
+          <w:sz w:val="20"/>
+          <w:szCs w:val="20"/>
+        </w:rPr>
+        <w:t>’ %}</w:t>
+      </w:r>
+      <w:r>
+        <w:rPr>
+          <w:rFonts w:ascii="Palatino Linotype" w:hAnsi="Palatino Linotype"/>
+          <w:bCs/>
+          <w:sz w:val="20"/>
+          <w:szCs w:val="20"/>
+        </w:rPr>
+        <w:t xml:space="preserve">10% deposit,{% </w:t>
+      </w:r>
+      <w:proofErr w:type="spellStart"/>
+      <w:r>
+        <w:rPr>
+          <w:rFonts w:ascii="Palatino Linotype" w:hAnsi="Palatino Linotype"/>
+          <w:bCs/>
+          <w:sz w:val="20"/>
+          <w:szCs w:val="20"/>
+        </w:rPr>
+        <w:t>endif</w:t>
+      </w:r>
+      <w:proofErr w:type="spellEnd"/>
+      <w:r>
+        <w:rPr>
+          <w:rFonts w:ascii="Palatino Linotype" w:hAnsi="Palatino Linotype"/>
+          <w:bCs/>
+          <w:sz w:val="20"/>
+          <w:szCs w:val="20"/>
+        </w:rPr>
+        <w:t xml:space="preserve"> %} cash, or surety</w:t>
+      </w:r>
+      <w:r>
+        <w:rPr>
+          <w:rFonts w:ascii="Palatino Linotype" w:hAnsi="Palatino Linotype"/>
+          <w:bCs/>
+          <w:sz w:val="20"/>
+          <w:szCs w:val="20"/>
+        </w:rPr>
+        <w:t xml:space="preserve">. </w:t>
+      </w:r>
+      <w:r>
+        <w:rPr>
+          <w:rFonts w:ascii="Palatino Linotype" w:hAnsi="Palatino Linotype"/>
+          <w:bCs/>
           <w:sz w:val="20"/>
           <w:szCs w:val="20"/>
         </w:rPr>
@@ -1411,6 +2675,7 @@
       <w:r>
         <w:rPr>
           <w:rFonts w:ascii="Palatino Linotype" w:hAnsi="Palatino Linotype"/>
+          <w:bCs/>
           <w:sz w:val="20"/>
           <w:szCs w:val="20"/>
         </w:rPr>
@@ -1420,6 +2685,7 @@
       <w:r>
         <w:rPr>
           <w:rFonts w:ascii="Palatino Linotype" w:hAnsi="Palatino Linotype"/>
+          <w:bCs/>
           <w:sz w:val="20"/>
           <w:szCs w:val="20"/>
         </w:rPr>
@@ -1434,36 +2700,12 @@
         <w:jc w:val="both"/>
         <w:rPr>
           <w:rFonts w:ascii="Palatino Linotype" w:hAnsi="Palatino Linotype"/>
-          <w:bCs/>
-          <w:sz w:val="18"/>
-          <w:szCs w:val="18"/>
-        </w:rPr>
-      </w:pPr>
-    </w:p>
-    <w:p>
-      <w:pPr>
-        <w:tabs>
-          <w:tab w:val="center" w:pos="4680"/>
-        </w:tabs>
-        <w:jc w:val="center"/>
-        <w:rPr>
-          <w:rFonts w:ascii="Palatino Linotype" w:hAnsi="Palatino Linotype"/>
           <w:b/>
           <w:bCs/>
-          <w:sz w:val="18"/>
-          <w:szCs w:val="18"/>
-        </w:rPr>
-      </w:pPr>
-      <w:r>
-        <w:rPr>
-          <w:rFonts w:ascii="Palatino Linotype" w:hAnsi="Palatino Linotype"/>
-          <w:b/>
-          <w:bCs/>
-          <w:sz w:val="18"/>
-          <w:szCs w:val="18"/>
-        </w:rPr>
-        <w:t>Bond Type and Conditions</w:t>
-      </w:r>
+          <w:sz w:val="20"/>
+          <w:szCs w:val="20"/>
+        </w:rPr>
+      </w:pPr>
     </w:p>
     <w:p>
       <w:pPr>
@@ -1473,465 +2715,251 @@
         <w:jc w:val="both"/>
         <w:rPr>
           <w:rFonts w:ascii="Palatino Linotype" w:hAnsi="Palatino Linotype"/>
-          <w:bCs/>
-          <w:sz w:val="18"/>
-          <w:szCs w:val="18"/>
-        </w:rPr>
-      </w:pPr>
+          <w:b/>
+          <w:bCs/>
+          <w:sz w:val="20"/>
+          <w:szCs w:val="20"/>
+        </w:rPr>
+      </w:pPr>
+      <w:r>
+        <w:rPr>
+          <w:rFonts w:ascii="Palatino Linotype" w:hAnsi="Palatino Linotype"/>
+          <w:b/>
+          <w:bCs/>
+          <w:sz w:val="20"/>
+          <w:szCs w:val="20"/>
+        </w:rPr>
+        <w:t>Non-Financial Conditions of Release:</w:t>
+      </w:r>
+      <w:r>
+        <w:rPr>
+          <w:rFonts w:ascii="Palatino Linotype" w:hAnsi="Palatino Linotype"/>
+          <w:bCs/>
+          <w:sz w:val="20"/>
+          <w:szCs w:val="20"/>
+        </w:rPr>
+        <w:t xml:space="preserve"> </w:t>
+      </w:r>
+      <w:r>
+        <w:rPr>
+          <w:rFonts w:ascii="Palatino Linotype" w:hAnsi="Palatino Linotype"/>
+          <w:bCs/>
+          <w:sz w:val="20"/>
+          <w:szCs w:val="20"/>
+        </w:rPr>
+        <w:t xml:space="preserve">{% if </w:t>
+      </w:r>
+      <w:proofErr w:type="spellStart"/>
+      <w:r>
+        <w:rPr>
+          <w:rFonts w:ascii="Palatino Linotype" w:hAnsi="Palatino Linotype"/>
+          <w:bCs/>
+          <w:sz w:val="20"/>
+          <w:szCs w:val="20"/>
+        </w:rPr>
+        <w:t>fta_bond_conditions.bond</w:t>
+      </w:r>
+      <w:r>
+        <w:rPr>
+          <w:rFonts w:ascii="Palatino Linotype" w:hAnsi="Palatino Linotype"/>
+          <w:bCs/>
+          <w:sz w:val="20"/>
+          <w:szCs w:val="20"/>
+        </w:rPr>
+        <w:t>_type</w:t>
+      </w:r>
+      <w:proofErr w:type="spellEnd"/>
+      <w:r>
+        <w:rPr>
+          <w:rFonts w:ascii="Palatino Linotype" w:hAnsi="Palatino Linotype"/>
+          <w:bCs/>
+          <w:sz w:val="20"/>
+          <w:szCs w:val="20"/>
+        </w:rPr>
+        <w:t xml:space="preserve"> == ‘Recognizance (OR) Bond</w:t>
+      </w:r>
+      <w:r>
+        <w:rPr>
+          <w:rFonts w:ascii="Palatino Linotype" w:hAnsi="Palatino Linotype"/>
+          <w:bCs/>
+          <w:sz w:val="20"/>
+          <w:szCs w:val="20"/>
+        </w:rPr>
+        <w:t>’ %}</w:t>
+      </w:r>
+      <w:bookmarkStart w:id="0" w:name="_GoBack"/>
+      <w:bookmarkEnd w:id="0"/>
     </w:p>
     <w:p>
       <w:pPr>
+        <w:pStyle w:val="ListParagraph"/>
+        <w:numPr>
+          <w:ilvl w:val="0"/>
+          <w:numId w:val="6"/>
+        </w:numPr>
         <w:tabs>
           <w:tab w:val="center" w:pos="4680"/>
         </w:tabs>
         <w:jc w:val="both"/>
         <w:rPr>
           <w:rFonts w:ascii="Palatino Linotype" w:hAnsi="Palatino Linotype"/>
-          <w:bCs/>
-          <w:sz w:val="18"/>
-          <w:szCs w:val="18"/>
-        </w:rPr>
-      </w:pPr>
-      <w:r>
-        <w:rPr>
-          <w:rFonts w:ascii="Palatino Linotype" w:hAnsi="Palatino Linotype"/>
-          <w:bCs/>
-          <w:sz w:val="18"/>
-          <w:szCs w:val="18"/>
-        </w:rPr>
-        <w:tab/>
-      </w:r>
-      <w:r>
-        <w:rPr>
-          <w:rFonts w:ascii="Palatino Linotype" w:hAnsi="Palatino Linotype"/>
-          <w:bCs/>
-          <w:sz w:val="18"/>
-          <w:szCs w:val="18"/>
-        </w:rPr>
-        <w:t xml:space="preserve">     </w:t>
-      </w:r>
-      <w:r>
-        <w:rPr>
-          <w:rFonts w:ascii="Palatino Linotype" w:hAnsi="Palatino Linotype"/>
-          <w:bCs/>
-          <w:sz w:val="18"/>
-          <w:szCs w:val="18"/>
-        </w:rPr>
-        <w:t>The bond for this case is set as a {</w:t>
-      </w:r>
-      <w:proofErr w:type="gramStart"/>
-      <w:r>
-        <w:rPr>
-          <w:rFonts w:ascii="Palatino Linotype" w:hAnsi="Palatino Linotype"/>
-          <w:bCs/>
-          <w:sz w:val="18"/>
-          <w:szCs w:val="18"/>
-        </w:rPr>
-        <w:t xml:space="preserve">{ </w:t>
+          <w:b/>
+          <w:bCs/>
+          <w:sz w:val="20"/>
+          <w:szCs w:val="20"/>
+        </w:rPr>
+      </w:pPr>
+      <w:r>
+        <w:rPr>
+          <w:rFonts w:ascii="Palatino Linotype" w:hAnsi="Palatino Linotype"/>
+          <w:bCs/>
+          <w:sz w:val="20"/>
+          <w:szCs w:val="20"/>
+        </w:rPr>
+        <w:t>The defendant shall execute a personal recognizance bond.</w:t>
+      </w:r>
+      <w:r>
+        <w:rPr>
+          <w:rFonts w:ascii="Palatino Linotype" w:hAnsi="Palatino Linotype"/>
+          <w:bCs/>
+          <w:sz w:val="20"/>
+          <w:szCs w:val="20"/>
+        </w:rPr>
+        <w:t xml:space="preserve">{% </w:t>
       </w:r>
       <w:proofErr w:type="spellStart"/>
       <w:r>
         <w:rPr>
           <w:rFonts w:ascii="Palatino Linotype" w:hAnsi="Palatino Linotype"/>
           <w:bCs/>
-          <w:sz w:val="18"/>
-          <w:szCs w:val="18"/>
-        </w:rPr>
-        <w:t>fta</w:t>
-      </w:r>
-      <w:proofErr w:type="gramEnd"/>
-      <w:r>
-        <w:rPr>
-          <w:rFonts w:ascii="Palatino Linotype" w:hAnsi="Palatino Linotype"/>
-          <w:bCs/>
-          <w:sz w:val="18"/>
-          <w:szCs w:val="18"/>
-        </w:rPr>
-        <w:t>_bond_conditions.bond_type</w:t>
+          <w:sz w:val="20"/>
+          <w:szCs w:val="20"/>
+        </w:rPr>
+        <w:t>endif</w:t>
       </w:r>
       <w:proofErr w:type="spellEnd"/>
       <w:r>
         <w:rPr>
           <w:rFonts w:ascii="Palatino Linotype" w:hAnsi="Palatino Linotype"/>
           <w:bCs/>
-          <w:sz w:val="18"/>
-          <w:szCs w:val="18"/>
-        </w:rPr>
-        <w:t xml:space="preserve"> }}</w:t>
-      </w:r>
-      <w:r>
-        <w:rPr>
-          <w:rFonts w:ascii="Palatino Linotype" w:hAnsi="Palatino Linotype"/>
-          <w:bCs/>
-          <w:sz w:val="18"/>
-          <w:szCs w:val="18"/>
-        </w:rPr>
-        <w:t xml:space="preserve"> bond</w:t>
-      </w:r>
-      <w:r>
-        <w:rPr>
-          <w:rFonts w:ascii="Palatino Linotype" w:hAnsi="Palatino Linotype"/>
-          <w:bCs/>
-          <w:sz w:val="18"/>
-          <w:szCs w:val="18"/>
-        </w:rPr>
-        <w:t xml:space="preserve">. </w:t>
-      </w:r>
-      <w:r>
-        <w:rPr>
-          <w:rFonts w:ascii="Palatino Linotype" w:hAnsi="Palatino Linotype"/>
-          <w:bCs/>
-          <w:sz w:val="18"/>
-          <w:szCs w:val="18"/>
-        </w:rPr>
-        <w:t>{</w:t>
-      </w:r>
-      <w:r>
-        <w:rPr>
-          <w:rFonts w:ascii="Palatino Linotype" w:hAnsi="Palatino Linotype"/>
-          <w:bCs/>
-          <w:sz w:val="18"/>
-          <w:szCs w:val="18"/>
-        </w:rPr>
-        <w:t xml:space="preserve">% if </w:t>
-      </w:r>
-      <w:proofErr w:type="spellStart"/>
-      <w:r>
-        <w:rPr>
-          <w:rFonts w:ascii="Palatino Linotype" w:hAnsi="Palatino Linotype"/>
-          <w:bCs/>
-          <w:sz w:val="18"/>
-          <w:szCs w:val="18"/>
-        </w:rPr>
-        <w:t>fta_bond_conditions.bond_type</w:t>
-      </w:r>
-      <w:proofErr w:type="spellEnd"/>
-      <w:r>
-        <w:rPr>
-          <w:rFonts w:ascii="Palatino Linotype" w:hAnsi="Palatino Linotype"/>
-          <w:bCs/>
-          <w:sz w:val="18"/>
-          <w:szCs w:val="18"/>
-        </w:rPr>
-        <w:t xml:space="preserve"> == ‘Recognizance (OR Bond)’ %}The defendant shall execute a personal recognizance bond before being released</w:t>
-      </w:r>
-      <w:proofErr w:type="gramStart"/>
-      <w:r>
-        <w:rPr>
-          <w:rFonts w:ascii="Palatino Linotype" w:hAnsi="Palatino Linotype"/>
-          <w:bCs/>
-          <w:sz w:val="18"/>
-          <w:szCs w:val="18"/>
-        </w:rPr>
-        <w:t>.{</w:t>
-      </w:r>
-      <w:proofErr w:type="gramEnd"/>
-      <w:r>
-        <w:rPr>
-          <w:rFonts w:ascii="Palatino Linotype" w:hAnsi="Palatino Linotype"/>
-          <w:bCs/>
-          <w:sz w:val="18"/>
-          <w:szCs w:val="18"/>
-        </w:rPr>
-        <w:t xml:space="preserve">% </w:t>
-      </w:r>
-      <w:proofErr w:type="spellStart"/>
-      <w:r>
-        <w:rPr>
-          <w:rFonts w:ascii="Palatino Linotype" w:hAnsi="Palatino Linotype"/>
-          <w:bCs/>
-          <w:sz w:val="18"/>
-          <w:szCs w:val="18"/>
-        </w:rPr>
-        <w:t>elif</w:t>
-      </w:r>
-      <w:proofErr w:type="spellEnd"/>
-      <w:r>
-        <w:rPr>
-          <w:rFonts w:ascii="Palatino Linotype" w:hAnsi="Palatino Linotype"/>
-          <w:bCs/>
-          <w:sz w:val="18"/>
-          <w:szCs w:val="18"/>
-        </w:rPr>
-        <w:t xml:space="preserve"> </w:t>
-      </w:r>
-      <w:proofErr w:type="spellStart"/>
-      <w:r>
-        <w:rPr>
-          <w:rFonts w:ascii="Palatino Linotype" w:hAnsi="Palatino Linotype"/>
-          <w:bCs/>
-          <w:sz w:val="18"/>
-          <w:szCs w:val="18"/>
-        </w:rPr>
-        <w:t>fta_bond_conditions.bond_type</w:t>
-      </w:r>
-      <w:proofErr w:type="spellEnd"/>
-      <w:r>
-        <w:rPr>
-          <w:rFonts w:ascii="Palatino Linotype" w:hAnsi="Palatino Linotype"/>
-          <w:bCs/>
-          <w:sz w:val="18"/>
-          <w:szCs w:val="18"/>
-        </w:rPr>
-        <w:t xml:space="preserve"> == ‘10% Deposit, Cash or Surety</w:t>
-      </w:r>
-      <w:r>
-        <w:rPr>
-          <w:rFonts w:ascii="Palatino Linotype" w:hAnsi="Palatino Linotype"/>
-          <w:bCs/>
-          <w:sz w:val="18"/>
-          <w:szCs w:val="18"/>
-        </w:rPr>
-        <w:t>’ %}</w:t>
-      </w:r>
-      <w:r>
-        <w:rPr>
-          <w:rFonts w:ascii="Palatino Linotype" w:hAnsi="Palatino Linotype"/>
-          <w:bCs/>
-          <w:sz w:val="18"/>
-          <w:szCs w:val="18"/>
-        </w:rPr>
-        <w:t xml:space="preserve">The defendant, or bond depositor, shall deposit 10% of {{ </w:t>
-      </w:r>
-      <w:proofErr w:type="spellStart"/>
-      <w:r>
-        <w:rPr>
-          <w:rFonts w:ascii="Palatino Linotype" w:hAnsi="Palatino Linotype"/>
-          <w:bCs/>
-          <w:sz w:val="18"/>
-          <w:szCs w:val="18"/>
-        </w:rPr>
-        <w:t>fta_bond_conditions.bond_</w:t>
-      </w:r>
-      <w:r>
-        <w:rPr>
-          <w:rFonts w:ascii="Palatino Linotype" w:hAnsi="Palatino Linotype"/>
-          <w:bCs/>
-          <w:sz w:val="18"/>
-          <w:szCs w:val="18"/>
-        </w:rPr>
-        <w:t>amount</w:t>
-      </w:r>
-      <w:proofErr w:type="spellEnd"/>
-      <w:r>
-        <w:rPr>
-          <w:rFonts w:ascii="Palatino Linotype" w:hAnsi="Palatino Linotype"/>
-          <w:bCs/>
-          <w:sz w:val="18"/>
-          <w:szCs w:val="18"/>
-        </w:rPr>
-        <w:t xml:space="preserve"> }}. Upon breach, the defendant, or bond depositor, will forfeit the amount deposited and will owe the balance on the full amount of the bond. The defendant, or bond depositor, may post the full cash amount of the bond of {{ </w:t>
-      </w:r>
-      <w:proofErr w:type="spellStart"/>
-      <w:r>
-        <w:rPr>
-          <w:rFonts w:ascii="Palatino Linotype" w:hAnsi="Palatino Linotype"/>
-          <w:bCs/>
-          <w:sz w:val="18"/>
-          <w:szCs w:val="18"/>
-        </w:rPr>
-        <w:t>fta_bond_conditions.bond_</w:t>
-      </w:r>
-      <w:r>
-        <w:rPr>
-          <w:rFonts w:ascii="Palatino Linotype" w:hAnsi="Palatino Linotype"/>
-          <w:bCs/>
-          <w:sz w:val="18"/>
-          <w:szCs w:val="18"/>
-        </w:rPr>
-        <w:t>amount</w:t>
-      </w:r>
-      <w:proofErr w:type="spellEnd"/>
-      <w:r>
-        <w:rPr>
-          <w:rFonts w:ascii="Palatino Linotype" w:hAnsi="Palatino Linotype"/>
-          <w:bCs/>
-          <w:sz w:val="18"/>
-          <w:szCs w:val="18"/>
-        </w:rPr>
-        <w:t xml:space="preserve"> }}, in lieu of 10%, or may post bond with sufficient solvent sureties, or bond secured by real estate in the county.{% </w:t>
-      </w:r>
-      <w:proofErr w:type="spellStart"/>
-      <w:r>
-        <w:rPr>
-          <w:rFonts w:ascii="Palatino Linotype" w:hAnsi="Palatino Linotype"/>
-          <w:bCs/>
-          <w:sz w:val="18"/>
-          <w:szCs w:val="18"/>
-        </w:rPr>
-        <w:t>elif</w:t>
-      </w:r>
-      <w:proofErr w:type="spellEnd"/>
-      <w:r>
-        <w:rPr>
-          <w:rFonts w:ascii="Palatino Linotype" w:hAnsi="Palatino Linotype"/>
-          <w:bCs/>
-          <w:sz w:val="18"/>
-          <w:szCs w:val="18"/>
-        </w:rPr>
-        <w:t xml:space="preserve"> </w:t>
-      </w:r>
-      <w:proofErr w:type="spellStart"/>
-      <w:r>
-        <w:rPr>
-          <w:rFonts w:ascii="Palatino Linotype" w:hAnsi="Palatino Linotype"/>
-          <w:bCs/>
-          <w:sz w:val="18"/>
-          <w:szCs w:val="18"/>
-        </w:rPr>
-        <w:t>fta_bond_conditions.bond_type</w:t>
-      </w:r>
-      <w:proofErr w:type="spellEnd"/>
-      <w:r>
-        <w:rPr>
-          <w:rFonts w:ascii="Palatino Linotype" w:hAnsi="Palatino Linotype"/>
-          <w:bCs/>
-          <w:sz w:val="18"/>
-          <w:szCs w:val="18"/>
-        </w:rPr>
-        <w:t xml:space="preserve"> == ‘Cash or Surety’ %}The defendant, or bond depositor must post the full cash amount of the bond of {{ </w:t>
-      </w:r>
-      <w:proofErr w:type="spellStart"/>
-      <w:r>
-        <w:rPr>
-          <w:rFonts w:ascii="Palatino Linotype" w:hAnsi="Palatino Linotype"/>
-          <w:bCs/>
-          <w:sz w:val="18"/>
-          <w:szCs w:val="18"/>
-        </w:rPr>
-        <w:t>fta_bond_conditions.bond_</w:t>
-      </w:r>
-      <w:r>
-        <w:rPr>
-          <w:rFonts w:ascii="Palatino Linotype" w:hAnsi="Palatino Linotype"/>
-          <w:bCs/>
-          <w:sz w:val="18"/>
-          <w:szCs w:val="18"/>
-        </w:rPr>
-        <w:t>amount</w:t>
-      </w:r>
-      <w:proofErr w:type="spellEnd"/>
-      <w:r>
-        <w:rPr>
-          <w:rFonts w:ascii="Palatino Linotype" w:hAnsi="Palatino Linotype"/>
-          <w:bCs/>
-          <w:sz w:val="18"/>
-          <w:szCs w:val="18"/>
-        </w:rPr>
-        <w:t xml:space="preserve"> }}, or may post bond with sufficient solvent sureties, or bond secured by real estate in the county.{% </w:t>
-      </w:r>
-      <w:proofErr w:type="spellStart"/>
-      <w:r>
-        <w:rPr>
-          <w:rFonts w:ascii="Palatino Linotype" w:hAnsi="Palatino Linotype"/>
-          <w:bCs/>
-          <w:sz w:val="18"/>
-          <w:szCs w:val="18"/>
-        </w:rPr>
-        <w:t>endif</w:t>
-      </w:r>
-      <w:proofErr w:type="spellEnd"/>
-      <w:r>
-        <w:rPr>
-          <w:rFonts w:ascii="Palatino Linotype" w:hAnsi="Palatino Linotype"/>
-          <w:bCs/>
-          <w:sz w:val="18"/>
-          <w:szCs w:val="18"/>
+          <w:sz w:val="20"/>
+          <w:szCs w:val="20"/>
         </w:rPr>
         <w:t xml:space="preserve"> %}</w:t>
       </w:r>
     </w:p>
     <w:p>
       <w:pPr>
+        <w:pStyle w:val="ListParagraph"/>
+        <w:numPr>
+          <w:ilvl w:val="0"/>
+          <w:numId w:val="6"/>
+        </w:numPr>
         <w:tabs>
           <w:tab w:val="center" w:pos="4680"/>
         </w:tabs>
         <w:jc w:val="both"/>
         <w:rPr>
           <w:rFonts w:ascii="Palatino Linotype" w:hAnsi="Palatino Linotype"/>
-          <w:bCs/>
-          <w:sz w:val="18"/>
-          <w:szCs w:val="18"/>
-        </w:rPr>
-      </w:pPr>
+          <w:b/>
+          <w:bCs/>
+          <w:sz w:val="20"/>
+          <w:szCs w:val="20"/>
+        </w:rPr>
+      </w:pPr>
+      <w:r>
+        <w:rPr>
+          <w:rFonts w:ascii="Palatino Linotype" w:hAnsi="Palatino Linotype"/>
+          <w:bCs/>
+          <w:sz w:val="20"/>
+          <w:szCs w:val="20"/>
+        </w:rPr>
+        <w:t>Defendant shall behave lawfully, comply with any protection orders and/or other orders of this Court, and shall maintain contact and cooperation with counsel of record.</w:t>
+      </w:r>
     </w:p>
     <w:p>
       <w:pPr>
+        <w:pStyle w:val="ListParagraph"/>
+        <w:numPr>
+          <w:ilvl w:val="0"/>
+          <w:numId w:val="6"/>
+        </w:numPr>
         <w:tabs>
           <w:tab w:val="center" w:pos="4680"/>
         </w:tabs>
         <w:jc w:val="both"/>
         <w:rPr>
           <w:rFonts w:ascii="Palatino Linotype" w:hAnsi="Palatino Linotype"/>
-          <w:bCs/>
-          <w:sz w:val="18"/>
-          <w:szCs w:val="18"/>
-        </w:rPr>
-      </w:pPr>
-      <w:r>
-        <w:rPr>
-          <w:rFonts w:ascii="Palatino Linotype" w:hAnsi="Palatino Linotype"/>
-          <w:bCs/>
-          <w:sz w:val="18"/>
-          <w:szCs w:val="18"/>
-        </w:rPr>
-        <w:t xml:space="preserve">     It is further ordered </w:t>
-      </w:r>
-      <w:r>
-        <w:rPr>
-          <w:rFonts w:ascii="Palatino Linotype" w:hAnsi="Palatino Linotype"/>
-          <w:bCs/>
-          <w:sz w:val="18"/>
-          <w:szCs w:val="18"/>
-        </w:rPr>
-        <w:t xml:space="preserve">that </w:t>
-      </w:r>
-      <w:r>
-        <w:rPr>
-          <w:rFonts w:ascii="Palatino Linotype" w:hAnsi="Palatino Linotype"/>
-          <w:bCs/>
-          <w:sz w:val="18"/>
-          <w:szCs w:val="18"/>
-        </w:rPr>
-        <w:t>if released on bond, defendant shall behave lawfully, comply with all protection orders and other orders of this court, and maintain sobriety while released on bond. The defendant shall provide written notice to the Office of Community Control within 10 days prior to leaving Ohio, shall provide written notice to the Clerk of Court within 10 days of any change of address, and shall maintain contact and cooperation with counsel of record.</w:t>
+          <w:b/>
+          <w:bCs/>
+          <w:sz w:val="20"/>
+          <w:szCs w:val="20"/>
+        </w:rPr>
+      </w:pPr>
+      <w:r>
+        <w:rPr>
+          <w:rFonts w:ascii="Palatino Linotype" w:hAnsi="Palatino Linotype"/>
+          <w:bCs/>
+          <w:sz w:val="20"/>
+          <w:szCs w:val="20"/>
+        </w:rPr>
+        <w:t>Defendant shall provide written notice to the Office of Community Control at least 10 days prior to leaving Ohio.</w:t>
       </w:r>
     </w:p>
     <w:p>
       <w:pPr>
+        <w:pStyle w:val="ListParagraph"/>
+        <w:numPr>
+          <w:ilvl w:val="0"/>
+          <w:numId w:val="6"/>
+        </w:numPr>
         <w:tabs>
           <w:tab w:val="center" w:pos="4680"/>
         </w:tabs>
         <w:jc w:val="both"/>
         <w:rPr>
           <w:rFonts w:ascii="Palatino Linotype" w:hAnsi="Palatino Linotype"/>
-          <w:bCs/>
-          <w:sz w:val="18"/>
-          <w:szCs w:val="18"/>
-        </w:rPr>
-      </w:pPr>
+          <w:b/>
+          <w:bCs/>
+          <w:sz w:val="20"/>
+          <w:szCs w:val="20"/>
+        </w:rPr>
+      </w:pPr>
+      <w:r>
+        <w:rPr>
+          <w:rFonts w:ascii="Palatino Linotype" w:hAnsi="Palatino Linotype"/>
+          <w:bCs/>
+          <w:sz w:val="20"/>
+          <w:szCs w:val="20"/>
+        </w:rPr>
+        <w:t xml:space="preserve">Defendant shall provide written notice to the Clerk of Court at least 10 days prior to any change of </w:t>
+      </w:r>
+      <w:r>
+        <w:rPr>
+          <w:rFonts w:ascii="Palatino Linotype" w:hAnsi="Palatino Linotype"/>
+          <w:bCs/>
+          <w:sz w:val="20"/>
+          <w:szCs w:val="20"/>
+        </w:rPr>
+        <w:lastRenderedPageBreak/>
+        <w:t>address.</w:t>
+      </w:r>
     </w:p>
     <w:p>
       <w:pPr>
+        <w:pStyle w:val="ListParagraph"/>
         <w:tabs>
           <w:tab w:val="center" w:pos="4680"/>
         </w:tabs>
         <w:jc w:val="both"/>
         <w:rPr>
           <w:rFonts w:ascii="Palatino Linotype" w:hAnsi="Palatino Linotype"/>
-          <w:bCs/>
-          <w:sz w:val="18"/>
-          <w:szCs w:val="18"/>
-        </w:rPr>
-      </w:pPr>
-      <w:r>
-        <w:rPr>
-          <w:rFonts w:ascii="Palatino Linotype" w:hAnsi="Palatino Linotype"/>
-          <w:bCs/>
-          <w:sz w:val="18"/>
-          <w:szCs w:val="18"/>
-        </w:rPr>
-        <w:t xml:space="preserve">     It is further ordered that the following conditions are imposed as a condition of bond:</w:t>
-      </w:r>
+          <w:b/>
+          <w:bCs/>
+          <w:sz w:val="20"/>
+          <w:szCs w:val="20"/>
+        </w:rPr>
+      </w:pPr>
     </w:p>
     <w:p>
       <w:pPr>
@@ -1942,16 +2970,39 @@
         <w:rPr>
           <w:rFonts w:ascii="Palatino Linotype" w:hAnsi="Palatino Linotype"/>
           <w:bCs/>
-          <w:sz w:val="18"/>
-          <w:szCs w:val="18"/>
-        </w:rPr>
-      </w:pPr>
-      <w:r>
-        <w:rPr>
-          <w:rFonts w:ascii="Palatino Linotype" w:hAnsi="Palatino Linotype"/>
-          <w:bCs/>
-          <w:sz w:val="18"/>
-          <w:szCs w:val="18"/>
+          <w:sz w:val="20"/>
+          <w:szCs w:val="20"/>
+        </w:rPr>
+      </w:pPr>
+      <w:r>
+        <w:rPr>
+          <w:rFonts w:ascii="Palatino Linotype" w:hAnsi="Palatino Linotype"/>
+          <w:bCs/>
+          <w:sz w:val="20"/>
+          <w:szCs w:val="20"/>
+        </w:rPr>
+        <w:t xml:space="preserve">     It is further ordered that the following conditions are imposed as a condition of bond:</w:t>
+      </w:r>
+    </w:p>
+    <w:p>
+      <w:pPr>
+        <w:tabs>
+          <w:tab w:val="center" w:pos="4680"/>
+        </w:tabs>
+        <w:jc w:val="both"/>
+        <w:rPr>
+          <w:rFonts w:ascii="Palatino Linotype" w:hAnsi="Palatino Linotype"/>
+          <w:bCs/>
+          <w:sz w:val="20"/>
+          <w:szCs w:val="20"/>
+        </w:rPr>
+      </w:pPr>
+      <w:r>
+        <w:rPr>
+          <w:rFonts w:ascii="Palatino Linotype" w:hAnsi="Palatino Linotype"/>
+          <w:bCs/>
+          <w:sz w:val="20"/>
+          <w:szCs w:val="20"/>
         </w:rPr>
         <w:t xml:space="preserve">{% if </w:t>
       </w:r>
@@ -1960,8 +3011,8 @@
         <w:rPr>
           <w:rFonts w:ascii="Palatino Linotype" w:hAnsi="Palatino Linotype"/>
           <w:bCs/>
-          <w:sz w:val="18"/>
-          <w:szCs w:val="18"/>
+          <w:sz w:val="20"/>
+          <w:szCs w:val="20"/>
         </w:rPr>
         <w:t>fta_bond_conditions.no_contact</w:t>
       </w:r>
@@ -1970,8 +3021,8 @@
         <w:rPr>
           <w:rFonts w:ascii="Palatino Linotype" w:hAnsi="Palatino Linotype"/>
           <w:bCs/>
-          <w:sz w:val="18"/>
-          <w:szCs w:val="18"/>
+          <w:sz w:val="20"/>
+          <w:szCs w:val="20"/>
         </w:rPr>
         <w:t xml:space="preserve"> is true %}</w:t>
       </w:r>
@@ -1990,16 +3041,16 @@
         <w:rPr>
           <w:rFonts w:ascii="Palatino Linotype" w:hAnsi="Palatino Linotype"/>
           <w:bCs/>
-          <w:sz w:val="18"/>
-          <w:szCs w:val="18"/>
-        </w:rPr>
-      </w:pPr>
-      <w:r>
-        <w:rPr>
-          <w:rFonts w:ascii="Palatino Linotype" w:hAnsi="Palatino Linotype"/>
-          <w:bCs/>
-          <w:sz w:val="18"/>
-          <w:szCs w:val="18"/>
+          <w:sz w:val="20"/>
+          <w:szCs w:val="20"/>
+        </w:rPr>
+      </w:pPr>
+      <w:r>
+        <w:rPr>
+          <w:rFonts w:ascii="Palatino Linotype" w:hAnsi="Palatino Linotype"/>
+          <w:bCs/>
+          <w:sz w:val="20"/>
+          <w:szCs w:val="20"/>
         </w:rPr>
         <w:t>The defendant shall have no contact with the complaining witness(</w:t>
       </w:r>
@@ -2008,8 +3059,8 @@
         <w:rPr>
           <w:rFonts w:ascii="Palatino Linotype" w:hAnsi="Palatino Linotype"/>
           <w:bCs/>
-          <w:sz w:val="18"/>
-          <w:szCs w:val="18"/>
+          <w:sz w:val="20"/>
+          <w:szCs w:val="20"/>
         </w:rPr>
         <w:t>es</w:t>
       </w:r>
@@ -2018,8 +3069,8 @@
         <w:rPr>
           <w:rFonts w:ascii="Palatino Linotype" w:hAnsi="Palatino Linotype"/>
           <w:bCs/>
-          <w:sz w:val="18"/>
-          <w:szCs w:val="18"/>
+          <w:sz w:val="20"/>
+          <w:szCs w:val="20"/>
         </w:rPr>
         <w:t xml:space="preserve">) or ADD TAG.{% </w:t>
       </w:r>
@@ -2028,8 +3079,8 @@
         <w:rPr>
           <w:rFonts w:ascii="Palatino Linotype" w:hAnsi="Palatino Linotype"/>
           <w:bCs/>
-          <w:sz w:val="18"/>
-          <w:szCs w:val="18"/>
+          <w:sz w:val="20"/>
+          <w:szCs w:val="20"/>
         </w:rPr>
         <w:t>endif</w:t>
       </w:r>
@@ -2038,8 +3089,8 @@
         <w:rPr>
           <w:rFonts w:ascii="Palatino Linotype" w:hAnsi="Palatino Linotype"/>
           <w:bCs/>
-          <w:sz w:val="18"/>
-          <w:szCs w:val="18"/>
+          <w:sz w:val="20"/>
+          <w:szCs w:val="20"/>
         </w:rPr>
         <w:t xml:space="preserve"> %}{% if </w:t>
       </w:r>
@@ -2048,8 +3099,8 @@
         <w:rPr>
           <w:rFonts w:ascii="Palatino Linotype" w:hAnsi="Palatino Linotype"/>
           <w:bCs/>
-          <w:sz w:val="18"/>
-          <w:szCs w:val="18"/>
+          <w:sz w:val="20"/>
+          <w:szCs w:val="20"/>
         </w:rPr>
         <w:t>fta_bond_conditions.no_alcohol_drugs</w:t>
       </w:r>
@@ -2058,8 +3109,8 @@
         <w:rPr>
           <w:rFonts w:ascii="Palatino Linotype" w:hAnsi="Palatino Linotype"/>
           <w:bCs/>
-          <w:sz w:val="18"/>
-          <w:szCs w:val="18"/>
+          <w:sz w:val="20"/>
+          <w:szCs w:val="20"/>
         </w:rPr>
         <w:t xml:space="preserve"> is true %}</w:t>
       </w:r>
@@ -2078,16 +3129,16 @@
         <w:rPr>
           <w:rFonts w:ascii="Palatino Linotype" w:hAnsi="Palatino Linotype"/>
           <w:bCs/>
-          <w:sz w:val="18"/>
-          <w:szCs w:val="18"/>
-        </w:rPr>
-      </w:pPr>
-      <w:r>
-        <w:rPr>
-          <w:rFonts w:ascii="Palatino Linotype" w:hAnsi="Palatino Linotype"/>
-          <w:bCs/>
-          <w:sz w:val="18"/>
-          <w:szCs w:val="18"/>
+          <w:sz w:val="20"/>
+          <w:szCs w:val="20"/>
+        </w:rPr>
+      </w:pPr>
+      <w:r>
+        <w:rPr>
+          <w:rFonts w:ascii="Palatino Linotype" w:hAnsi="Palatino Linotype"/>
+          <w:bCs/>
+          <w:sz w:val="20"/>
+          <w:szCs w:val="20"/>
         </w:rPr>
         <w:t xml:space="preserve">The defendant shall not possess, consume, or purchase alcohol or drugs of abuse.{% </w:t>
       </w:r>
@@ -2096,8 +3147,8 @@
         <w:rPr>
           <w:rFonts w:ascii="Palatino Linotype" w:hAnsi="Palatino Linotype"/>
           <w:bCs/>
-          <w:sz w:val="18"/>
-          <w:szCs w:val="18"/>
+          <w:sz w:val="20"/>
+          <w:szCs w:val="20"/>
         </w:rPr>
         <w:t>endif</w:t>
       </w:r>
@@ -2106,8 +3157,8 @@
         <w:rPr>
           <w:rFonts w:ascii="Palatino Linotype" w:hAnsi="Palatino Linotype"/>
           <w:bCs/>
-          <w:sz w:val="18"/>
-          <w:szCs w:val="18"/>
+          <w:sz w:val="20"/>
+          <w:szCs w:val="20"/>
         </w:rPr>
         <w:t xml:space="preserve"> %}</w:t>
       </w:r>
@@ -2115,8 +3166,8 @@
         <w:rPr>
           <w:rFonts w:ascii="Palatino Linotype" w:hAnsi="Palatino Linotype"/>
           <w:bCs/>
-          <w:sz w:val="18"/>
-          <w:szCs w:val="18"/>
+          <w:sz w:val="20"/>
+          <w:szCs w:val="20"/>
         </w:rPr>
         <w:t xml:space="preserve">{% if </w:t>
       </w:r>
@@ -2125,8 +3176,8 @@
         <w:rPr>
           <w:rFonts w:ascii="Palatino Linotype" w:hAnsi="Palatino Linotype"/>
           <w:bCs/>
-          <w:sz w:val="18"/>
-          <w:szCs w:val="18"/>
+          <w:sz w:val="20"/>
+          <w:szCs w:val="20"/>
         </w:rPr>
         <w:t>fta_bond_conditions.alcohol_drugs_assessment</w:t>
       </w:r>
@@ -2135,8 +3186,8 @@
         <w:rPr>
           <w:rFonts w:ascii="Palatino Linotype" w:hAnsi="Palatino Linotype"/>
           <w:bCs/>
-          <w:sz w:val="18"/>
-          <w:szCs w:val="18"/>
+          <w:sz w:val="20"/>
+          <w:szCs w:val="20"/>
         </w:rPr>
         <w:t xml:space="preserve"> is true %}</w:t>
       </w:r>
@@ -2155,16 +3206,16 @@
         <w:rPr>
           <w:rFonts w:ascii="Palatino Linotype" w:hAnsi="Palatino Linotype"/>
           <w:bCs/>
-          <w:sz w:val="18"/>
-          <w:szCs w:val="18"/>
-        </w:rPr>
-      </w:pPr>
-      <w:r>
-        <w:rPr>
-          <w:rFonts w:ascii="Palatino Linotype" w:hAnsi="Palatino Linotype"/>
-          <w:bCs/>
-          <w:sz w:val="18"/>
-          <w:szCs w:val="18"/>
+          <w:sz w:val="20"/>
+          <w:szCs w:val="20"/>
+        </w:rPr>
+      </w:pPr>
+      <w:r>
+        <w:rPr>
+          <w:rFonts w:ascii="Palatino Linotype" w:hAnsi="Palatino Linotype"/>
+          <w:bCs/>
+          <w:sz w:val="20"/>
+          <w:szCs w:val="20"/>
         </w:rPr>
         <w:t xml:space="preserve">The defendant shall report to the Office of Community Control forthwith to obtain an alcohol and drug assessment. The defendant shall comply with the any counseling or treatment that is advised.{% </w:t>
       </w:r>
@@ -2173,8 +3224,8 @@
         <w:rPr>
           <w:rFonts w:ascii="Palatino Linotype" w:hAnsi="Palatino Linotype"/>
           <w:bCs/>
-          <w:sz w:val="18"/>
-          <w:szCs w:val="18"/>
+          <w:sz w:val="20"/>
+          <w:szCs w:val="20"/>
         </w:rPr>
         <w:t>endif</w:t>
       </w:r>
@@ -2183,8 +3234,8 @@
         <w:rPr>
           <w:rFonts w:ascii="Palatino Linotype" w:hAnsi="Palatino Linotype"/>
           <w:bCs/>
-          <w:sz w:val="18"/>
-          <w:szCs w:val="18"/>
+          <w:sz w:val="20"/>
+          <w:szCs w:val="20"/>
         </w:rPr>
         <w:t xml:space="preserve"> %}{% if </w:t>
       </w:r>
@@ -2193,8 +3244,8 @@
         <w:rPr>
           <w:rFonts w:ascii="Palatino Linotype" w:hAnsi="Palatino Linotype"/>
           <w:bCs/>
-          <w:sz w:val="18"/>
-          <w:szCs w:val="18"/>
+          <w:sz w:val="20"/>
+          <w:szCs w:val="20"/>
         </w:rPr>
         <w:t>fta_bond_conditions.alcohol_test_kiosk</w:t>
       </w:r>
@@ -2203,8 +3254,8 @@
         <w:rPr>
           <w:rFonts w:ascii="Palatino Linotype" w:hAnsi="Palatino Linotype"/>
           <w:bCs/>
-          <w:sz w:val="18"/>
-          <w:szCs w:val="18"/>
+          <w:sz w:val="20"/>
+          <w:szCs w:val="20"/>
         </w:rPr>
         <w:t xml:space="preserve"> is true %}</w:t>
       </w:r>
@@ -2223,16 +3274,16 @@
         <w:rPr>
           <w:rFonts w:ascii="Palatino Linotype" w:hAnsi="Palatino Linotype"/>
           <w:bCs/>
-          <w:sz w:val="18"/>
-          <w:szCs w:val="18"/>
-        </w:rPr>
-      </w:pPr>
-      <w:r>
-        <w:rPr>
-          <w:rFonts w:ascii="Palatino Linotype" w:hAnsi="Palatino Linotype"/>
-          <w:bCs/>
-          <w:sz w:val="18"/>
-          <w:szCs w:val="18"/>
+          <w:sz w:val="20"/>
+          <w:szCs w:val="20"/>
+        </w:rPr>
+      </w:pPr>
+      <w:r>
+        <w:rPr>
+          <w:rFonts w:ascii="Palatino Linotype" w:hAnsi="Palatino Linotype"/>
+          <w:bCs/>
+          <w:sz w:val="20"/>
+          <w:szCs w:val="20"/>
         </w:rPr>
         <w:t xml:space="preserve">The defendant shall </w:t>
       </w:r>
@@ -2240,8 +3291,8 @@
         <w:rPr>
           <w:rFonts w:ascii="Palatino Linotype" w:hAnsi="Palatino Linotype"/>
           <w:bCs/>
-          <w:sz w:val="18"/>
-          <w:szCs w:val="18"/>
+          <w:sz w:val="20"/>
+          <w:szCs w:val="20"/>
         </w:rPr>
         <w:t>report to</w:t>
       </w:r>
@@ -2249,8 +3300,8 @@
         <w:rPr>
           <w:rFonts w:ascii="Palatino Linotype" w:hAnsi="Palatino Linotype"/>
           <w:bCs/>
-          <w:sz w:val="18"/>
-          <w:szCs w:val="18"/>
+          <w:sz w:val="20"/>
+          <w:szCs w:val="20"/>
         </w:rPr>
         <w:t xml:space="preserve"> the Office of Community Control forthwith to set a schedule for alcohol tests with the AB (Alcohol) </w:t>
       </w:r>
@@ -2259,8 +3310,8 @@
         <w:rPr>
           <w:rFonts w:ascii="Palatino Linotype" w:hAnsi="Palatino Linotype"/>
           <w:bCs/>
-          <w:sz w:val="18"/>
-          <w:szCs w:val="18"/>
+          <w:sz w:val="20"/>
+          <w:szCs w:val="20"/>
         </w:rPr>
         <w:t>Kisok</w:t>
       </w:r>
@@ -2269,8 +3320,8 @@
         <w:rPr>
           <w:rFonts w:ascii="Palatino Linotype" w:hAnsi="Palatino Linotype"/>
           <w:bCs/>
-          <w:sz w:val="18"/>
-          <w:szCs w:val="18"/>
+          <w:sz w:val="20"/>
+          <w:szCs w:val="20"/>
         </w:rPr>
         <w:t xml:space="preserve">.{% </w:t>
       </w:r>
@@ -2279,8 +3330,8 @@
         <w:rPr>
           <w:rFonts w:ascii="Palatino Linotype" w:hAnsi="Palatino Linotype"/>
           <w:bCs/>
-          <w:sz w:val="18"/>
-          <w:szCs w:val="18"/>
+          <w:sz w:val="20"/>
+          <w:szCs w:val="20"/>
         </w:rPr>
         <w:t>endif</w:t>
       </w:r>
@@ -2289,8 +3340,8 @@
         <w:rPr>
           <w:rFonts w:ascii="Palatino Linotype" w:hAnsi="Palatino Linotype"/>
           <w:bCs/>
-          <w:sz w:val="18"/>
-          <w:szCs w:val="18"/>
+          <w:sz w:val="20"/>
+          <w:szCs w:val="20"/>
         </w:rPr>
         <w:t xml:space="preserve"> %}{% if </w:t>
       </w:r>
@@ -2299,8 +3350,8 @@
         <w:rPr>
           <w:rFonts w:ascii="Palatino Linotype" w:hAnsi="Palatino Linotype"/>
           <w:bCs/>
-          <w:sz w:val="18"/>
-          <w:szCs w:val="18"/>
+          <w:sz w:val="20"/>
+          <w:szCs w:val="20"/>
         </w:rPr>
         <w:t>fta_bond_conditions.specialized_docket</w:t>
       </w:r>
@@ -2309,8 +3360,8 @@
         <w:rPr>
           <w:rFonts w:ascii="Palatino Linotype" w:hAnsi="Palatino Linotype"/>
           <w:bCs/>
-          <w:sz w:val="18"/>
-          <w:szCs w:val="18"/>
+          <w:sz w:val="20"/>
+          <w:szCs w:val="20"/>
         </w:rPr>
         <w:t xml:space="preserve"> is true %}</w:t>
       </w:r>
@@ -2329,16 +3380,16 @@
         <w:rPr>
           <w:rFonts w:ascii="Palatino Linotype" w:hAnsi="Palatino Linotype"/>
           <w:bCs/>
-          <w:sz w:val="18"/>
-          <w:szCs w:val="18"/>
-        </w:rPr>
-      </w:pPr>
-      <w:r>
-        <w:rPr>
-          <w:rFonts w:ascii="Palatino Linotype" w:hAnsi="Palatino Linotype"/>
-          <w:bCs/>
-          <w:sz w:val="18"/>
-          <w:szCs w:val="18"/>
+          <w:sz w:val="20"/>
+          <w:szCs w:val="20"/>
+        </w:rPr>
+      </w:pPr>
+      <w:r>
+        <w:rPr>
+          <w:rFonts w:ascii="Palatino Linotype" w:hAnsi="Palatino Linotype"/>
+          <w:bCs/>
+          <w:sz w:val="20"/>
+          <w:szCs w:val="20"/>
         </w:rPr>
         <w:t xml:space="preserve">The defendant shall report to the Specialized Docket Coordinator to be screened for admission to the {{ </w:t>
       </w:r>
@@ -2347,10 +3398,9 @@
         <w:rPr>
           <w:rFonts w:ascii="Palatino Linotype" w:hAnsi="Palatino Linotype"/>
           <w:bCs/>
-          <w:sz w:val="18"/>
-          <w:szCs w:val="18"/>
-        </w:rPr>
-        <w:lastRenderedPageBreak/>
+          <w:sz w:val="20"/>
+          <w:szCs w:val="20"/>
+        </w:rPr>
         <w:t>fta_bond_conditions.specialized_docket_type</w:t>
       </w:r>
       <w:proofErr w:type="spellEnd"/>
@@ -2358,8 +3408,8 @@
         <w:rPr>
           <w:rFonts w:ascii="Palatino Linotype" w:hAnsi="Palatino Linotype"/>
           <w:bCs/>
-          <w:sz w:val="18"/>
-          <w:szCs w:val="18"/>
+          <w:sz w:val="20"/>
+          <w:szCs w:val="20"/>
         </w:rPr>
         <w:t xml:space="preserve"> }}.{% </w:t>
       </w:r>
@@ -2368,8 +3418,8 @@
         <w:rPr>
           <w:rFonts w:ascii="Palatino Linotype" w:hAnsi="Palatino Linotype"/>
           <w:bCs/>
-          <w:sz w:val="18"/>
-          <w:szCs w:val="18"/>
+          <w:sz w:val="20"/>
+          <w:szCs w:val="20"/>
         </w:rPr>
         <w:t>endif</w:t>
       </w:r>
@@ -2378,8 +3428,8 @@
         <w:rPr>
           <w:rFonts w:ascii="Palatino Linotype" w:hAnsi="Palatino Linotype"/>
           <w:bCs/>
-          <w:sz w:val="18"/>
-          <w:szCs w:val="18"/>
+          <w:sz w:val="20"/>
+          <w:szCs w:val="20"/>
         </w:rPr>
         <w:t xml:space="preserve"> %}</w:t>
       </w:r>
@@ -2387,8 +3437,8 @@
         <w:rPr>
           <w:rFonts w:ascii="Palatino Linotype" w:hAnsi="Palatino Linotype"/>
           <w:bCs/>
-          <w:sz w:val="18"/>
-          <w:szCs w:val="18"/>
+          <w:sz w:val="20"/>
+          <w:szCs w:val="20"/>
         </w:rPr>
         <w:t xml:space="preserve">{% if </w:t>
       </w:r>
@@ -2397,8 +3447,8 @@
         <w:rPr>
           <w:rFonts w:ascii="Palatino Linotype" w:hAnsi="Palatino Linotype"/>
           <w:bCs/>
-          <w:sz w:val="18"/>
-          <w:szCs w:val="18"/>
+          <w:sz w:val="20"/>
+          <w:szCs w:val="20"/>
         </w:rPr>
         <w:t>fta_bond_conditions.monitoring</w:t>
       </w:r>
@@ -2407,8 +3457,8 @@
         <w:rPr>
           <w:rFonts w:ascii="Palatino Linotype" w:hAnsi="Palatino Linotype"/>
           <w:bCs/>
-          <w:sz w:val="18"/>
-          <w:szCs w:val="18"/>
+          <w:sz w:val="20"/>
+          <w:szCs w:val="20"/>
         </w:rPr>
         <w:t xml:space="preserve"> is true %}</w:t>
       </w:r>
@@ -2427,16 +3477,16 @@
         <w:rPr>
           <w:rFonts w:ascii="Palatino Linotype" w:hAnsi="Palatino Linotype"/>
           <w:bCs/>
-          <w:sz w:val="18"/>
-          <w:szCs w:val="18"/>
-        </w:rPr>
-      </w:pPr>
-      <w:r>
-        <w:rPr>
-          <w:rFonts w:ascii="Palatino Linotype" w:hAnsi="Palatino Linotype"/>
-          <w:bCs/>
-          <w:sz w:val="18"/>
-          <w:szCs w:val="18"/>
+          <w:sz w:val="20"/>
+          <w:szCs w:val="20"/>
+        </w:rPr>
+      </w:pPr>
+      <w:r>
+        <w:rPr>
+          <w:rFonts w:ascii="Palatino Linotype" w:hAnsi="Palatino Linotype"/>
+          <w:bCs/>
+          <w:sz w:val="20"/>
+          <w:szCs w:val="20"/>
         </w:rPr>
         <w:t xml:space="preserve">The defendant shall report to the Office of Community Control prior to release/forthwith to submit to {{ </w:t>
       </w:r>
@@ -2445,8 +3495,8 @@
         <w:rPr>
           <w:rFonts w:ascii="Palatino Linotype" w:hAnsi="Palatino Linotype"/>
           <w:bCs/>
-          <w:sz w:val="18"/>
-          <w:szCs w:val="18"/>
+          <w:sz w:val="20"/>
+          <w:szCs w:val="20"/>
         </w:rPr>
         <w:t>fta_bond_conditions.monitoring_type</w:t>
       </w:r>
@@ -2455,8 +3505,8 @@
         <w:rPr>
           <w:rFonts w:ascii="Palatino Linotype" w:hAnsi="Palatino Linotype"/>
           <w:bCs/>
-          <w:sz w:val="18"/>
-          <w:szCs w:val="18"/>
+          <w:sz w:val="20"/>
+          <w:szCs w:val="20"/>
         </w:rPr>
         <w:t xml:space="preserve"> }}.{% </w:t>
       </w:r>
@@ -2465,8 +3515,8 @@
         <w:rPr>
           <w:rFonts w:ascii="Palatino Linotype" w:hAnsi="Palatino Linotype"/>
           <w:bCs/>
-          <w:sz w:val="18"/>
-          <w:szCs w:val="18"/>
+          <w:sz w:val="20"/>
+          <w:szCs w:val="20"/>
         </w:rPr>
         <w:t>endif</w:t>
       </w:r>
@@ -2475,8 +3525,8 @@
         <w:rPr>
           <w:rFonts w:ascii="Palatino Linotype" w:hAnsi="Palatino Linotype"/>
           <w:bCs/>
-          <w:sz w:val="18"/>
-          <w:szCs w:val="18"/>
+          <w:sz w:val="20"/>
+          <w:szCs w:val="20"/>
         </w:rPr>
         <w:t xml:space="preserve"> %}</w:t>
       </w:r>
@@ -2490,8 +3540,8 @@
         <w:rPr>
           <w:rFonts w:ascii="Palatino Linotype" w:hAnsi="Palatino Linotype"/>
           <w:bCs/>
-          <w:sz w:val="18"/>
-          <w:szCs w:val="18"/>
+          <w:sz w:val="20"/>
+          <w:szCs w:val="20"/>
         </w:rPr>
       </w:pPr>
     </w:p>
@@ -2504,8 +3554,8 @@
         <w:rPr>
           <w:rFonts w:ascii="Palatino Linotype" w:hAnsi="Palatino Linotype"/>
           <w:bCs/>
-          <w:sz w:val="18"/>
-          <w:szCs w:val="18"/>
+          <w:sz w:val="20"/>
+          <w:szCs w:val="20"/>
         </w:rPr>
       </w:pPr>
     </w:p>
@@ -2527,79 +3577,79 @@
         <w:jc w:val="both"/>
         <w:rPr>
           <w:rFonts w:ascii="Palatino Linotype" w:hAnsi="Palatino Linotype"/>
-          <w:sz w:val="18"/>
-          <w:szCs w:val="18"/>
-        </w:rPr>
-      </w:pPr>
-      <w:r>
-        <w:rPr>
-          <w:rFonts w:ascii="Palatino Linotype" w:hAnsi="Palatino Linotype"/>
-          <w:sz w:val="18"/>
-          <w:szCs w:val="18"/>
+          <w:sz w:val="20"/>
+          <w:szCs w:val="20"/>
+        </w:rPr>
+      </w:pPr>
+      <w:r>
+        <w:rPr>
+          <w:rFonts w:ascii="Palatino Linotype" w:hAnsi="Palatino Linotype"/>
+          <w:sz w:val="20"/>
+          <w:szCs w:val="20"/>
         </w:rPr>
         <w:tab/>
       </w:r>
       <w:r>
         <w:rPr>
           <w:rFonts w:ascii="Palatino Linotype" w:hAnsi="Palatino Linotype"/>
-          <w:sz w:val="18"/>
-          <w:szCs w:val="18"/>
+          <w:sz w:val="20"/>
+          <w:szCs w:val="20"/>
         </w:rPr>
         <w:tab/>
       </w:r>
       <w:r>
         <w:rPr>
           <w:rFonts w:ascii="Palatino Linotype" w:hAnsi="Palatino Linotype"/>
-          <w:sz w:val="18"/>
-          <w:szCs w:val="18"/>
+          <w:sz w:val="20"/>
+          <w:szCs w:val="20"/>
         </w:rPr>
         <w:tab/>
       </w:r>
       <w:r>
         <w:rPr>
           <w:rFonts w:ascii="Palatino Linotype" w:hAnsi="Palatino Linotype"/>
-          <w:sz w:val="18"/>
-          <w:szCs w:val="18"/>
+          <w:sz w:val="20"/>
+          <w:szCs w:val="20"/>
         </w:rPr>
         <w:tab/>
       </w:r>
       <w:r>
         <w:rPr>
           <w:rFonts w:ascii="Palatino Linotype" w:hAnsi="Palatino Linotype"/>
-          <w:sz w:val="18"/>
-          <w:szCs w:val="18"/>
+          <w:sz w:val="20"/>
+          <w:szCs w:val="20"/>
         </w:rPr>
         <w:tab/>
       </w:r>
       <w:r>
         <w:rPr>
           <w:rFonts w:ascii="Palatino Linotype" w:hAnsi="Palatino Linotype"/>
-          <w:sz w:val="18"/>
-          <w:szCs w:val="18"/>
+          <w:sz w:val="20"/>
+          <w:szCs w:val="20"/>
         </w:rPr>
         <w:tab/>
       </w:r>
       <w:r>
         <w:rPr>
           <w:rFonts w:ascii="Palatino Linotype" w:hAnsi="Palatino Linotype"/>
-          <w:sz w:val="18"/>
-          <w:szCs w:val="18"/>
+          <w:sz w:val="20"/>
+          <w:szCs w:val="20"/>
         </w:rPr>
         <w:tab/>
       </w:r>
       <w:r>
         <w:rPr>
           <w:rFonts w:ascii="Palatino Linotype" w:hAnsi="Palatino Linotype"/>
-          <w:sz w:val="18"/>
-          <w:szCs w:val="18"/>
+          <w:sz w:val="20"/>
+          <w:szCs w:val="20"/>
         </w:rPr>
         <w:tab/>
       </w:r>
       <w:r>
         <w:rPr>
           <w:rFonts w:ascii="Palatino Linotype" w:hAnsi="Palatino Linotype"/>
-          <w:sz w:val="18"/>
-          <w:szCs w:val="18"/>
+          <w:sz w:val="20"/>
+          <w:szCs w:val="20"/>
         </w:rPr>
         <w:t>____________________________________</w:t>
       </w:r>
@@ -2622,23 +3672,23 @@
         <w:jc w:val="both"/>
         <w:rPr>
           <w:rFonts w:ascii="Palatino Linotype" w:hAnsi="Palatino Linotype"/>
-          <w:sz w:val="18"/>
-          <w:szCs w:val="18"/>
-        </w:rPr>
-      </w:pPr>
-      <w:r>
-        <w:rPr>
-          <w:rFonts w:ascii="Palatino Linotype" w:hAnsi="Palatino Linotype"/>
-          <w:sz w:val="18"/>
-          <w:szCs w:val="18"/>
+          <w:sz w:val="20"/>
+          <w:szCs w:val="20"/>
+        </w:rPr>
+      </w:pPr>
+      <w:r>
+        <w:rPr>
+          <w:rFonts w:ascii="Palatino Linotype" w:hAnsi="Palatino Linotype"/>
+          <w:sz w:val="20"/>
+          <w:szCs w:val="20"/>
         </w:rPr>
         <w:tab/>
       </w:r>
       <w:r>
         <w:rPr>
           <w:rFonts w:ascii="Palatino Linotype" w:hAnsi="Palatino Linotype"/>
-          <w:sz w:val="18"/>
-          <w:szCs w:val="18"/>
+          <w:sz w:val="20"/>
+          <w:szCs w:val="20"/>
         </w:rPr>
         <w:t>{</w:t>
       </w:r>
@@ -2646,8 +3696,8 @@
       <w:r>
         <w:rPr>
           <w:rFonts w:ascii="Palatino Linotype" w:hAnsi="Palatino Linotype"/>
-          <w:sz w:val="18"/>
-          <w:szCs w:val="18"/>
+          <w:sz w:val="20"/>
+          <w:szCs w:val="20"/>
         </w:rPr>
         <w:t xml:space="preserve">{ </w:t>
       </w:r>
@@ -2655,8 +3705,8 @@
       <w:r>
         <w:rPr>
           <w:rFonts w:ascii="Palatino Linotype" w:hAnsi="Palatino Linotype"/>
-          <w:sz w:val="18"/>
-          <w:szCs w:val="18"/>
+          <w:sz w:val="20"/>
+          <w:szCs w:val="20"/>
         </w:rPr>
         <w:t>judicial</w:t>
       </w:r>
@@ -2664,16 +3714,16 @@
       <w:r>
         <w:rPr>
           <w:rFonts w:ascii="Palatino Linotype" w:hAnsi="Palatino Linotype"/>
-          <w:sz w:val="18"/>
-          <w:szCs w:val="18"/>
+          <w:sz w:val="20"/>
+          <w:szCs w:val="20"/>
         </w:rPr>
         <w:t>_officer.officer_</w:t>
       </w:r>
       <w:r>
         <w:rPr>
           <w:rFonts w:ascii="Palatino Linotype" w:hAnsi="Palatino Linotype"/>
-          <w:sz w:val="18"/>
-          <w:szCs w:val="18"/>
+          <w:sz w:val="20"/>
+          <w:szCs w:val="20"/>
         </w:rPr>
         <w:t>type</w:t>
       </w:r>
@@ -2681,16 +3731,16 @@
       <w:r>
         <w:rPr>
           <w:rFonts w:ascii="Palatino Linotype" w:hAnsi="Palatino Linotype"/>
-          <w:sz w:val="18"/>
-          <w:szCs w:val="18"/>
+          <w:sz w:val="20"/>
+          <w:szCs w:val="20"/>
         </w:rPr>
         <w:t xml:space="preserve"> }} </w:t>
       </w:r>
       <w:r>
         <w:rPr>
           <w:rFonts w:ascii="Palatino Linotype" w:hAnsi="Palatino Linotype"/>
-          <w:sz w:val="18"/>
-          <w:szCs w:val="18"/>
+          <w:sz w:val="20"/>
+          <w:szCs w:val="20"/>
         </w:rPr>
         <w:t>{</w:t>
       </w:r>
@@ -2698,8 +3748,8 @@
       <w:r>
         <w:rPr>
           <w:rFonts w:ascii="Palatino Linotype" w:hAnsi="Palatino Linotype"/>
-          <w:sz w:val="18"/>
-          <w:szCs w:val="18"/>
+          <w:sz w:val="20"/>
+          <w:szCs w:val="20"/>
         </w:rPr>
         <w:t xml:space="preserve">{ </w:t>
       </w:r>
@@ -2707,8 +3757,8 @@
       <w:r>
         <w:rPr>
           <w:rFonts w:ascii="Palatino Linotype" w:hAnsi="Palatino Linotype"/>
-          <w:sz w:val="18"/>
-          <w:szCs w:val="18"/>
+          <w:sz w:val="20"/>
+          <w:szCs w:val="20"/>
         </w:rPr>
         <w:t>judicial</w:t>
       </w:r>
@@ -2716,16 +3766,16 @@
       <w:r>
         <w:rPr>
           <w:rFonts w:ascii="Palatino Linotype" w:hAnsi="Palatino Linotype"/>
-          <w:sz w:val="18"/>
-          <w:szCs w:val="18"/>
+          <w:sz w:val="20"/>
+          <w:szCs w:val="20"/>
         </w:rPr>
         <w:t>_officer</w:t>
       </w:r>
       <w:r>
         <w:rPr>
           <w:rFonts w:ascii="Palatino Linotype" w:hAnsi="Palatino Linotype"/>
-          <w:sz w:val="18"/>
-          <w:szCs w:val="18"/>
+          <w:sz w:val="20"/>
+          <w:szCs w:val="20"/>
         </w:rPr>
         <w:t>.first_name</w:t>
       </w:r>
@@ -2733,24 +3783,24 @@
       <w:r>
         <w:rPr>
           <w:rFonts w:ascii="Palatino Linotype" w:hAnsi="Palatino Linotype"/>
-          <w:sz w:val="18"/>
-          <w:szCs w:val="18"/>
+          <w:sz w:val="20"/>
+          <w:szCs w:val="20"/>
         </w:rPr>
         <w:t xml:space="preserve"> }}</w:t>
       </w:r>
       <w:r>
         <w:rPr>
           <w:rFonts w:ascii="Palatino Linotype" w:hAnsi="Palatino Linotype"/>
-          <w:sz w:val="18"/>
-          <w:szCs w:val="18"/>
+          <w:sz w:val="20"/>
+          <w:szCs w:val="20"/>
         </w:rPr>
         <w:t xml:space="preserve"> </w:t>
       </w:r>
       <w:r>
         <w:rPr>
           <w:rFonts w:ascii="Palatino Linotype" w:hAnsi="Palatino Linotype"/>
-          <w:sz w:val="18"/>
-          <w:szCs w:val="18"/>
+          <w:sz w:val="20"/>
+          <w:szCs w:val="20"/>
         </w:rPr>
         <w:t>{</w:t>
       </w:r>
@@ -2758,8 +3808,8 @@
       <w:r>
         <w:rPr>
           <w:rFonts w:ascii="Palatino Linotype" w:hAnsi="Palatino Linotype"/>
-          <w:sz w:val="18"/>
-          <w:szCs w:val="18"/>
+          <w:sz w:val="20"/>
+          <w:szCs w:val="20"/>
         </w:rPr>
         <w:t xml:space="preserve">{ </w:t>
       </w:r>
@@ -2767,8 +3817,8 @@
       <w:r>
         <w:rPr>
           <w:rFonts w:ascii="Palatino Linotype" w:hAnsi="Palatino Linotype"/>
-          <w:sz w:val="18"/>
-          <w:szCs w:val="18"/>
+          <w:sz w:val="20"/>
+          <w:szCs w:val="20"/>
         </w:rPr>
         <w:t>judicial</w:t>
       </w:r>
@@ -2776,8 +3826,8 @@
       <w:r>
         <w:rPr>
           <w:rFonts w:ascii="Palatino Linotype" w:hAnsi="Palatino Linotype"/>
-          <w:sz w:val="18"/>
-          <w:szCs w:val="18"/>
+          <w:sz w:val="20"/>
+          <w:szCs w:val="20"/>
         </w:rPr>
         <w:t>_officer.last_name</w:t>
       </w:r>
@@ -2785,8 +3835,8 @@
       <w:r>
         <w:rPr>
           <w:rFonts w:ascii="Palatino Linotype" w:hAnsi="Palatino Linotype"/>
-          <w:sz w:val="18"/>
-          <w:szCs w:val="18"/>
+          <w:sz w:val="20"/>
+          <w:szCs w:val="20"/>
         </w:rPr>
         <w:t xml:space="preserve"> }}</w:t>
       </w:r>
@@ -3567,6 +4617,232 @@
     </w:lvl>
   </w:abstractNum>
   <w:abstractNum w:abstractNumId="1">
+    <w:nsid w:val="11E0619D"/>
+    <w:multiLevelType w:val="hybridMultilevel"/>
+    <w:tmpl w:val="4380F926"/>
+    <w:lvl w:ilvl="0" w:tplc="04090001">
+      <w:start w:val="1"/>
+      <w:numFmt w:val="bullet"/>
+      <w:lvlText w:val=""/>
+      <w:lvlJc w:val="left"/>
+      <w:pPr>
+        <w:ind w:left="720" w:hanging="360"/>
+      </w:pPr>
+      <w:rPr>
+        <w:rFonts w:ascii="Symbol" w:hAnsi="Symbol" w:hint="default"/>
+      </w:rPr>
+    </w:lvl>
+    <w:lvl w:ilvl="1" w:tplc="04090003" w:tentative="1">
+      <w:start w:val="1"/>
+      <w:numFmt w:val="bullet"/>
+      <w:lvlText w:val="o"/>
+      <w:lvlJc w:val="left"/>
+      <w:pPr>
+        <w:ind w:left="1440" w:hanging="360"/>
+      </w:pPr>
+      <w:rPr>
+        <w:rFonts w:ascii="Courier New" w:hAnsi="Courier New" w:cs="Courier New" w:hint="default"/>
+      </w:rPr>
+    </w:lvl>
+    <w:lvl w:ilvl="2" w:tplc="04090005" w:tentative="1">
+      <w:start w:val="1"/>
+      <w:numFmt w:val="bullet"/>
+      <w:lvlText w:val=""/>
+      <w:lvlJc w:val="left"/>
+      <w:pPr>
+        <w:ind w:left="2160" w:hanging="360"/>
+      </w:pPr>
+      <w:rPr>
+        <w:rFonts w:ascii="Wingdings" w:hAnsi="Wingdings" w:hint="default"/>
+      </w:rPr>
+    </w:lvl>
+    <w:lvl w:ilvl="3" w:tplc="04090001" w:tentative="1">
+      <w:start w:val="1"/>
+      <w:numFmt w:val="bullet"/>
+      <w:lvlText w:val=""/>
+      <w:lvlJc w:val="left"/>
+      <w:pPr>
+        <w:ind w:left="2880" w:hanging="360"/>
+      </w:pPr>
+      <w:rPr>
+        <w:rFonts w:ascii="Symbol" w:hAnsi="Symbol" w:hint="default"/>
+      </w:rPr>
+    </w:lvl>
+    <w:lvl w:ilvl="4" w:tplc="04090003" w:tentative="1">
+      <w:start w:val="1"/>
+      <w:numFmt w:val="bullet"/>
+      <w:lvlText w:val="o"/>
+      <w:lvlJc w:val="left"/>
+      <w:pPr>
+        <w:ind w:left="3600" w:hanging="360"/>
+      </w:pPr>
+      <w:rPr>
+        <w:rFonts w:ascii="Courier New" w:hAnsi="Courier New" w:cs="Courier New" w:hint="default"/>
+      </w:rPr>
+    </w:lvl>
+    <w:lvl w:ilvl="5" w:tplc="04090005" w:tentative="1">
+      <w:start w:val="1"/>
+      <w:numFmt w:val="bullet"/>
+      <w:lvlText w:val=""/>
+      <w:lvlJc w:val="left"/>
+      <w:pPr>
+        <w:ind w:left="4320" w:hanging="360"/>
+      </w:pPr>
+      <w:rPr>
+        <w:rFonts w:ascii="Wingdings" w:hAnsi="Wingdings" w:hint="default"/>
+      </w:rPr>
+    </w:lvl>
+    <w:lvl w:ilvl="6" w:tplc="04090001" w:tentative="1">
+      <w:start w:val="1"/>
+      <w:numFmt w:val="bullet"/>
+      <w:lvlText w:val=""/>
+      <w:lvlJc w:val="left"/>
+      <w:pPr>
+        <w:ind w:left="5040" w:hanging="360"/>
+      </w:pPr>
+      <w:rPr>
+        <w:rFonts w:ascii="Symbol" w:hAnsi="Symbol" w:hint="default"/>
+      </w:rPr>
+    </w:lvl>
+    <w:lvl w:ilvl="7" w:tplc="04090003" w:tentative="1">
+      <w:start w:val="1"/>
+      <w:numFmt w:val="bullet"/>
+      <w:lvlText w:val="o"/>
+      <w:lvlJc w:val="left"/>
+      <w:pPr>
+        <w:ind w:left="5760" w:hanging="360"/>
+      </w:pPr>
+      <w:rPr>
+        <w:rFonts w:ascii="Courier New" w:hAnsi="Courier New" w:cs="Courier New" w:hint="default"/>
+      </w:rPr>
+    </w:lvl>
+    <w:lvl w:ilvl="8" w:tplc="04090005" w:tentative="1">
+      <w:start w:val="1"/>
+      <w:numFmt w:val="bullet"/>
+      <w:lvlText w:val=""/>
+      <w:lvlJc w:val="left"/>
+      <w:pPr>
+        <w:ind w:left="6480" w:hanging="360"/>
+      </w:pPr>
+      <w:rPr>
+        <w:rFonts w:ascii="Wingdings" w:hAnsi="Wingdings" w:hint="default"/>
+      </w:rPr>
+    </w:lvl>
+  </w:abstractNum>
+  <w:abstractNum w:abstractNumId="2">
+    <w:nsid w:val="16ED3168"/>
+    <w:multiLevelType w:val="hybridMultilevel"/>
+    <w:tmpl w:val="2ADE02E4"/>
+    <w:lvl w:ilvl="0" w:tplc="04090001">
+      <w:start w:val="1"/>
+      <w:numFmt w:val="bullet"/>
+      <w:lvlText w:val=""/>
+      <w:lvlJc w:val="left"/>
+      <w:pPr>
+        <w:ind w:left="720" w:hanging="360"/>
+      </w:pPr>
+      <w:rPr>
+        <w:rFonts w:ascii="Symbol" w:hAnsi="Symbol" w:hint="default"/>
+      </w:rPr>
+    </w:lvl>
+    <w:lvl w:ilvl="1" w:tplc="04090003" w:tentative="1">
+      <w:start w:val="1"/>
+      <w:numFmt w:val="bullet"/>
+      <w:lvlText w:val="o"/>
+      <w:lvlJc w:val="left"/>
+      <w:pPr>
+        <w:ind w:left="1440" w:hanging="360"/>
+      </w:pPr>
+      <w:rPr>
+        <w:rFonts w:ascii="Courier New" w:hAnsi="Courier New" w:cs="Courier New" w:hint="default"/>
+      </w:rPr>
+    </w:lvl>
+    <w:lvl w:ilvl="2" w:tplc="04090005" w:tentative="1">
+      <w:start w:val="1"/>
+      <w:numFmt w:val="bullet"/>
+      <w:lvlText w:val=""/>
+      <w:lvlJc w:val="left"/>
+      <w:pPr>
+        <w:ind w:left="2160" w:hanging="360"/>
+      </w:pPr>
+      <w:rPr>
+        <w:rFonts w:ascii="Wingdings" w:hAnsi="Wingdings" w:hint="default"/>
+      </w:rPr>
+    </w:lvl>
+    <w:lvl w:ilvl="3" w:tplc="04090001" w:tentative="1">
+      <w:start w:val="1"/>
+      <w:numFmt w:val="bullet"/>
+      <w:lvlText w:val=""/>
+      <w:lvlJc w:val="left"/>
+      <w:pPr>
+        <w:ind w:left="2880" w:hanging="360"/>
+      </w:pPr>
+      <w:rPr>
+        <w:rFonts w:ascii="Symbol" w:hAnsi="Symbol" w:hint="default"/>
+      </w:rPr>
+    </w:lvl>
+    <w:lvl w:ilvl="4" w:tplc="04090003" w:tentative="1">
+      <w:start w:val="1"/>
+      <w:numFmt w:val="bullet"/>
+      <w:lvlText w:val="o"/>
+      <w:lvlJc w:val="left"/>
+      <w:pPr>
+        <w:ind w:left="3600" w:hanging="360"/>
+      </w:pPr>
+      <w:rPr>
+        <w:rFonts w:ascii="Courier New" w:hAnsi="Courier New" w:cs="Courier New" w:hint="default"/>
+      </w:rPr>
+    </w:lvl>
+    <w:lvl w:ilvl="5" w:tplc="04090005" w:tentative="1">
+      <w:start w:val="1"/>
+      <w:numFmt w:val="bullet"/>
+      <w:lvlText w:val=""/>
+      <w:lvlJc w:val="left"/>
+      <w:pPr>
+        <w:ind w:left="4320" w:hanging="360"/>
+      </w:pPr>
+      <w:rPr>
+        <w:rFonts w:ascii="Wingdings" w:hAnsi="Wingdings" w:hint="default"/>
+      </w:rPr>
+    </w:lvl>
+    <w:lvl w:ilvl="6" w:tplc="04090001" w:tentative="1">
+      <w:start w:val="1"/>
+      <w:numFmt w:val="bullet"/>
+      <w:lvlText w:val=""/>
+      <w:lvlJc w:val="left"/>
+      <w:pPr>
+        <w:ind w:left="5040" w:hanging="360"/>
+      </w:pPr>
+      <w:rPr>
+        <w:rFonts w:ascii="Symbol" w:hAnsi="Symbol" w:hint="default"/>
+      </w:rPr>
+    </w:lvl>
+    <w:lvl w:ilvl="7" w:tplc="04090003" w:tentative="1">
+      <w:start w:val="1"/>
+      <w:numFmt w:val="bullet"/>
+      <w:lvlText w:val="o"/>
+      <w:lvlJc w:val="left"/>
+      <w:pPr>
+        <w:ind w:left="5760" w:hanging="360"/>
+      </w:pPr>
+      <w:rPr>
+        <w:rFonts w:ascii="Courier New" w:hAnsi="Courier New" w:cs="Courier New" w:hint="default"/>
+      </w:rPr>
+    </w:lvl>
+    <w:lvl w:ilvl="8" w:tplc="04090005" w:tentative="1">
+      <w:start w:val="1"/>
+      <w:numFmt w:val="bullet"/>
+      <w:lvlText w:val=""/>
+      <w:lvlJc w:val="left"/>
+      <w:pPr>
+        <w:ind w:left="6480" w:hanging="360"/>
+      </w:pPr>
+      <w:rPr>
+        <w:rFonts w:ascii="Wingdings" w:hAnsi="Wingdings" w:hint="default"/>
+      </w:rPr>
+    </w:lvl>
+  </w:abstractNum>
+  <w:abstractNum w:abstractNumId="3">
     <w:nsid w:val="468B7B8A"/>
     <w:multiLevelType w:val="hybridMultilevel"/>
     <w:tmpl w:val="51D4A994"/>
@@ -3679,7 +4955,7 @@
       </w:rPr>
     </w:lvl>
   </w:abstractNum>
-  <w:abstractNum w:abstractNumId="2">
+  <w:abstractNum w:abstractNumId="4">
     <w:nsid w:val="5D9F7580"/>
     <w:multiLevelType w:val="hybridMultilevel"/>
     <w:tmpl w:val="F9F252D6"/>
@@ -3792,7 +5068,7 @@
       </w:rPr>
     </w:lvl>
   </w:abstractNum>
-  <w:abstractNum w:abstractNumId="3">
+  <w:abstractNum w:abstractNumId="5">
     <w:nsid w:val="6C3A28D4"/>
     <w:multiLevelType w:val="hybridMultilevel"/>
     <w:tmpl w:val="28D0FB9E"/>
@@ -3905,16 +5181,138 @@
       </w:rPr>
     </w:lvl>
   </w:abstractNum>
+  <w:abstractNum w:abstractNumId="6">
+    <w:nsid w:val="73222ACC"/>
+    <w:multiLevelType w:val="hybridMultilevel"/>
+    <w:tmpl w:val="FC0AC52A"/>
+    <w:lvl w:ilvl="0" w:tplc="04090001">
+      <w:start w:val="1"/>
+      <w:numFmt w:val="bullet"/>
+      <w:lvlText w:val=""/>
+      <w:lvlJc w:val="left"/>
+      <w:pPr>
+        <w:ind w:left="720" w:hanging="360"/>
+      </w:pPr>
+      <w:rPr>
+        <w:rFonts w:ascii="Symbol" w:hAnsi="Symbol" w:hint="default"/>
+      </w:rPr>
+    </w:lvl>
+    <w:lvl w:ilvl="1" w:tplc="04090003" w:tentative="1">
+      <w:start w:val="1"/>
+      <w:numFmt w:val="bullet"/>
+      <w:lvlText w:val="o"/>
+      <w:lvlJc w:val="left"/>
+      <w:pPr>
+        <w:ind w:left="1440" w:hanging="360"/>
+      </w:pPr>
+      <w:rPr>
+        <w:rFonts w:ascii="Courier New" w:hAnsi="Courier New" w:cs="Courier New" w:hint="default"/>
+      </w:rPr>
+    </w:lvl>
+    <w:lvl w:ilvl="2" w:tplc="04090005" w:tentative="1">
+      <w:start w:val="1"/>
+      <w:numFmt w:val="bullet"/>
+      <w:lvlText w:val=""/>
+      <w:lvlJc w:val="left"/>
+      <w:pPr>
+        <w:ind w:left="2160" w:hanging="360"/>
+      </w:pPr>
+      <w:rPr>
+        <w:rFonts w:ascii="Wingdings" w:hAnsi="Wingdings" w:hint="default"/>
+      </w:rPr>
+    </w:lvl>
+    <w:lvl w:ilvl="3" w:tplc="04090001" w:tentative="1">
+      <w:start w:val="1"/>
+      <w:numFmt w:val="bullet"/>
+      <w:lvlText w:val=""/>
+      <w:lvlJc w:val="left"/>
+      <w:pPr>
+        <w:ind w:left="2880" w:hanging="360"/>
+      </w:pPr>
+      <w:rPr>
+        <w:rFonts w:ascii="Symbol" w:hAnsi="Symbol" w:hint="default"/>
+      </w:rPr>
+    </w:lvl>
+    <w:lvl w:ilvl="4" w:tplc="04090003" w:tentative="1">
+      <w:start w:val="1"/>
+      <w:numFmt w:val="bullet"/>
+      <w:lvlText w:val="o"/>
+      <w:lvlJc w:val="left"/>
+      <w:pPr>
+        <w:ind w:left="3600" w:hanging="360"/>
+      </w:pPr>
+      <w:rPr>
+        <w:rFonts w:ascii="Courier New" w:hAnsi="Courier New" w:cs="Courier New" w:hint="default"/>
+      </w:rPr>
+    </w:lvl>
+    <w:lvl w:ilvl="5" w:tplc="04090005" w:tentative="1">
+      <w:start w:val="1"/>
+      <w:numFmt w:val="bullet"/>
+      <w:lvlText w:val=""/>
+      <w:lvlJc w:val="left"/>
+      <w:pPr>
+        <w:ind w:left="4320" w:hanging="360"/>
+      </w:pPr>
+      <w:rPr>
+        <w:rFonts w:ascii="Wingdings" w:hAnsi="Wingdings" w:hint="default"/>
+      </w:rPr>
+    </w:lvl>
+    <w:lvl w:ilvl="6" w:tplc="04090001" w:tentative="1">
+      <w:start w:val="1"/>
+      <w:numFmt w:val="bullet"/>
+      <w:lvlText w:val=""/>
+      <w:lvlJc w:val="left"/>
+      <w:pPr>
+        <w:ind w:left="5040" w:hanging="360"/>
+      </w:pPr>
+      <w:rPr>
+        <w:rFonts w:ascii="Symbol" w:hAnsi="Symbol" w:hint="default"/>
+      </w:rPr>
+    </w:lvl>
+    <w:lvl w:ilvl="7" w:tplc="04090003" w:tentative="1">
+      <w:start w:val="1"/>
+      <w:numFmt w:val="bullet"/>
+      <w:lvlText w:val="o"/>
+      <w:lvlJc w:val="left"/>
+      <w:pPr>
+        <w:ind w:left="5760" w:hanging="360"/>
+      </w:pPr>
+      <w:rPr>
+        <w:rFonts w:ascii="Courier New" w:hAnsi="Courier New" w:cs="Courier New" w:hint="default"/>
+      </w:rPr>
+    </w:lvl>
+    <w:lvl w:ilvl="8" w:tplc="04090005" w:tentative="1">
+      <w:start w:val="1"/>
+      <w:numFmt w:val="bullet"/>
+      <w:lvlText w:val=""/>
+      <w:lvlJc w:val="left"/>
+      <w:pPr>
+        <w:ind w:left="6480" w:hanging="360"/>
+      </w:pPr>
+      <w:rPr>
+        <w:rFonts w:ascii="Wingdings" w:hAnsi="Wingdings" w:hint="default"/>
+      </w:rPr>
+    </w:lvl>
+  </w:abstractNum>
   <w:num w:numId="1">
     <w:abstractNumId w:val="0"/>
   </w:num>
   <w:num w:numId="2">
+    <w:abstractNumId w:val="5"/>
+  </w:num>
+  <w:num w:numId="3">
+    <w:abstractNumId w:val="4"/>
+  </w:num>
+  <w:num w:numId="4">
     <w:abstractNumId w:val="3"/>
   </w:num>
-  <w:num w:numId="3">
+  <w:num w:numId="5">
+    <w:abstractNumId w:val="6"/>
+  </w:num>
+  <w:num w:numId="6">
     <w:abstractNumId w:val="2"/>
   </w:num>
-  <w:num w:numId="4">
+  <w:num w:numId="7">
     <w:abstractNumId w:val="1"/>
   </w:num>
 </w:numbering>

</xml_diff>

<commit_message>
Updated NGBond dialog view and template.
</commit_message>
<xml_diff>
--- a/resources/Templates/Not_Guilty_Bond_Template.docx
+++ b/resources/Templates/Not_Guilty_Bond_Template.docx
@@ -2297,16 +2297,7 @@
           <w:sz w:val="20"/>
           <w:szCs w:val="20"/>
         </w:rPr>
-        <w:t xml:space="preserve">{% </w:t>
-      </w:r>
-      <w:r>
-        <w:rPr>
-          <w:rFonts w:ascii="Palatino Linotype" w:hAnsi="Palatino Linotype"/>
-          <w:bCs/>
-          <w:sz w:val="20"/>
-          <w:szCs w:val="20"/>
-        </w:rPr>
-        <w:t xml:space="preserve">if </w:t>
+        <w:t xml:space="preserve">{% if </w:t>
       </w:r>
       <w:r>
         <w:rPr>
@@ -2787,8 +2778,6 @@
         </w:rPr>
         <w:t>’ %}</w:t>
       </w:r>
-      <w:bookmarkStart w:id="0" w:name="_GoBack"/>
-      <w:bookmarkEnd w:id="0"/>
     </w:p>
     <w:p>
       <w:pPr>
@@ -2972,37 +2961,16 @@
           <w:bCs/>
           <w:sz w:val="20"/>
           <w:szCs w:val="20"/>
-        </w:rPr>
-      </w:pPr>
-      <w:r>
-        <w:rPr>
-          <w:rFonts w:ascii="Palatino Linotype" w:hAnsi="Palatino Linotype"/>
-          <w:bCs/>
-          <w:sz w:val="20"/>
-          <w:szCs w:val="20"/>
-        </w:rPr>
-        <w:t xml:space="preserve">     It is further ordered that the following conditions are imposed as a condition of bond:</w:t>
-      </w:r>
-    </w:p>
-    <w:p>
-      <w:pPr>
-        <w:tabs>
-          <w:tab w:val="center" w:pos="4680"/>
-        </w:tabs>
-        <w:jc w:val="both"/>
-        <w:rPr>
-          <w:rFonts w:ascii="Palatino Linotype" w:hAnsi="Palatino Linotype"/>
-          <w:bCs/>
-          <w:sz w:val="20"/>
-          <w:szCs w:val="20"/>
-        </w:rPr>
-      </w:pPr>
-      <w:r>
-        <w:rPr>
-          <w:rFonts w:ascii="Palatino Linotype" w:hAnsi="Palatino Linotype"/>
-          <w:bCs/>
-          <w:sz w:val="20"/>
-          <w:szCs w:val="20"/>
+          <w:highlight w:val="yellow"/>
+        </w:rPr>
+      </w:pPr>
+      <w:r>
+        <w:rPr>
+          <w:rFonts w:ascii="Palatino Linotype" w:hAnsi="Palatino Linotype"/>
+          <w:bCs/>
+          <w:sz w:val="20"/>
+          <w:szCs w:val="20"/>
+          <w:highlight w:val="yellow"/>
         </w:rPr>
         <w:t xml:space="preserve">{% if </w:t>
       </w:r>
@@ -3013,6 +2981,7 @@
           <w:bCs/>
           <w:sz w:val="20"/>
           <w:szCs w:val="20"/>
+          <w:highlight w:val="yellow"/>
         </w:rPr>
         <w:t>fta_bond_conditions.no_contact</w:t>
       </w:r>
@@ -3023,6 +2992,7 @@
           <w:bCs/>
           <w:sz w:val="20"/>
           <w:szCs w:val="20"/>
+          <w:highlight w:val="yellow"/>
         </w:rPr>
         <w:t xml:space="preserve"> is true %}</w:t>
       </w:r>
@@ -3043,14 +3013,16 @@
           <w:bCs/>
           <w:sz w:val="20"/>
           <w:szCs w:val="20"/>
-        </w:rPr>
-      </w:pPr>
-      <w:r>
-        <w:rPr>
-          <w:rFonts w:ascii="Palatino Linotype" w:hAnsi="Palatino Linotype"/>
-          <w:bCs/>
-          <w:sz w:val="20"/>
-          <w:szCs w:val="20"/>
+          <w:highlight w:val="yellow"/>
+        </w:rPr>
+      </w:pPr>
+      <w:r>
+        <w:rPr>
+          <w:rFonts w:ascii="Palatino Linotype" w:hAnsi="Palatino Linotype"/>
+          <w:bCs/>
+          <w:sz w:val="20"/>
+          <w:szCs w:val="20"/>
+          <w:highlight w:val="yellow"/>
         </w:rPr>
         <w:t>The defendant shall have no contact with the complaining witness(</w:t>
       </w:r>
@@ -3061,6 +3033,7 @@
           <w:bCs/>
           <w:sz w:val="20"/>
           <w:szCs w:val="20"/>
+          <w:highlight w:val="yellow"/>
         </w:rPr>
         <w:t>es</w:t>
       </w:r>
@@ -3071,6 +3044,7 @@
           <w:bCs/>
           <w:sz w:val="20"/>
           <w:szCs w:val="20"/>
+          <w:highlight w:val="yellow"/>
         </w:rPr>
         <w:t xml:space="preserve">) or ADD TAG.{% </w:t>
       </w:r>
@@ -3081,6 +3055,7 @@
           <w:bCs/>
           <w:sz w:val="20"/>
           <w:szCs w:val="20"/>
+          <w:highlight w:val="yellow"/>
         </w:rPr>
         <w:t>endif</w:t>
       </w:r>
@@ -3091,6 +3066,7 @@
           <w:bCs/>
           <w:sz w:val="20"/>
           <w:szCs w:val="20"/>
+          <w:highlight w:val="yellow"/>
         </w:rPr>
         <w:t xml:space="preserve"> %}{% if </w:t>
       </w:r>
@@ -3101,6 +3077,7 @@
           <w:bCs/>
           <w:sz w:val="20"/>
           <w:szCs w:val="20"/>
+          <w:highlight w:val="yellow"/>
         </w:rPr>
         <w:t>fta_bond_conditions.no_alcohol_drugs</w:t>
       </w:r>
@@ -3111,6 +3088,7 @@
           <w:bCs/>
           <w:sz w:val="20"/>
           <w:szCs w:val="20"/>
+          <w:highlight w:val="yellow"/>
         </w:rPr>
         <w:t xml:space="preserve"> is true %}</w:t>
       </w:r>
@@ -3127,20 +3105,27 @@
         </w:tabs>
         <w:jc w:val="both"/>
         <w:rPr>
-          <w:rFonts w:ascii="Palatino Linotype" w:hAnsi="Palatino Linotype"/>
-          <w:bCs/>
-          <w:sz w:val="20"/>
-          <w:szCs w:val="20"/>
-        </w:rPr>
-      </w:pPr>
-      <w:r>
-        <w:rPr>
-          <w:rFonts w:ascii="Palatino Linotype" w:hAnsi="Palatino Linotype"/>
-          <w:bCs/>
-          <w:sz w:val="20"/>
-          <w:szCs w:val="20"/>
-        </w:rPr>
-        <w:t xml:space="preserve">The defendant shall not possess, consume, or purchase alcohol or drugs of abuse.{% </w:t>
+          <w:bCs/>
+          <w:sz w:val="22"/>
+          <w:szCs w:val="22"/>
+        </w:rPr>
+      </w:pPr>
+      <w:r>
+        <w:rPr>
+          <w:bCs/>
+          <w:sz w:val="22"/>
+          <w:szCs w:val="22"/>
+        </w:rPr>
+        <w:t>Defendant shall maintain sobriety while on bond, and shall not possess, consume, or purchase alcohol or drugs of abuse.</w:t>
+      </w:r>
+      <w:r>
+        <w:rPr>
+          <w:rFonts w:ascii="Palatino Linotype" w:hAnsi="Palatino Linotype"/>
+          <w:bCs/>
+          <w:sz w:val="20"/>
+          <w:szCs w:val="20"/>
+        </w:rPr>
+        <w:t xml:space="preserve">{% </w:t>
       </w:r>
       <w:proofErr w:type="spellStart"/>
       <w:r>
@@ -3204,60 +3189,18 @@
         </w:tabs>
         <w:jc w:val="both"/>
         <w:rPr>
-          <w:rFonts w:ascii="Palatino Linotype" w:hAnsi="Palatino Linotype"/>
-          <w:bCs/>
-          <w:sz w:val="20"/>
-          <w:szCs w:val="20"/>
-        </w:rPr>
-      </w:pPr>
-      <w:r>
-        <w:rPr>
-          <w:rFonts w:ascii="Palatino Linotype" w:hAnsi="Palatino Linotype"/>
-          <w:bCs/>
-          <w:sz w:val="20"/>
-          <w:szCs w:val="20"/>
-        </w:rPr>
-        <w:t xml:space="preserve">The defendant shall report to the Office of Community Control forthwith to obtain an alcohol and drug assessment. The defendant shall comply with the any counseling or treatment that is advised.{% </w:t>
-      </w:r>
-      <w:proofErr w:type="spellStart"/>
-      <w:r>
-        <w:rPr>
-          <w:rFonts w:ascii="Palatino Linotype" w:hAnsi="Palatino Linotype"/>
-          <w:bCs/>
-          <w:sz w:val="20"/>
-          <w:szCs w:val="20"/>
-        </w:rPr>
-        <w:t>endif</w:t>
-      </w:r>
-      <w:proofErr w:type="spellEnd"/>
-      <w:r>
-        <w:rPr>
-          <w:rFonts w:ascii="Palatino Linotype" w:hAnsi="Palatino Linotype"/>
-          <w:bCs/>
-          <w:sz w:val="20"/>
-          <w:szCs w:val="20"/>
-        </w:rPr>
-        <w:t xml:space="preserve"> %}{% if </w:t>
-      </w:r>
-      <w:proofErr w:type="spellStart"/>
-      <w:r>
-        <w:rPr>
-          <w:rFonts w:ascii="Palatino Linotype" w:hAnsi="Palatino Linotype"/>
-          <w:bCs/>
-          <w:sz w:val="20"/>
-          <w:szCs w:val="20"/>
-        </w:rPr>
-        <w:t>fta_bond_conditions.alcohol_test_kiosk</w:t>
-      </w:r>
-      <w:proofErr w:type="spellEnd"/>
-      <w:r>
-        <w:rPr>
-          <w:rFonts w:ascii="Palatino Linotype" w:hAnsi="Palatino Linotype"/>
-          <w:bCs/>
-          <w:sz w:val="20"/>
-          <w:szCs w:val="20"/>
-        </w:rPr>
-        <w:t xml:space="preserve"> is true %}</w:t>
+          <w:bCs/>
+          <w:sz w:val="22"/>
+          <w:szCs w:val="22"/>
+        </w:rPr>
+      </w:pPr>
+      <w:r>
+        <w:rPr>
+          <w:bCs/>
+          <w:sz w:val="22"/>
+          <w:szCs w:val="22"/>
+        </w:rPr>
+        <w:t>Defendant shall forthwith report to the Office of Community Control to obtain an alcohol and drug assessment and comply with any treatment recommendations.</w:t>
       </w:r>
     </w:p>
     <w:p>
@@ -3285,25 +3228,7 @@
           <w:sz w:val="20"/>
           <w:szCs w:val="20"/>
         </w:rPr>
-        <w:t xml:space="preserve">The defendant shall </w:t>
-      </w:r>
-      <w:r>
-        <w:rPr>
-          <w:rFonts w:ascii="Palatino Linotype" w:hAnsi="Palatino Linotype"/>
-          <w:bCs/>
-          <w:sz w:val="20"/>
-          <w:szCs w:val="20"/>
-        </w:rPr>
-        <w:t>report to</w:t>
-      </w:r>
-      <w:r>
-        <w:rPr>
-          <w:rFonts w:ascii="Palatino Linotype" w:hAnsi="Palatino Linotype"/>
-          <w:bCs/>
-          <w:sz w:val="20"/>
-          <w:szCs w:val="20"/>
-        </w:rPr>
-        <w:t xml:space="preserve"> the Office of Community Control forthwith to set a schedule for alcohol tests with the AB (Alcohol) </w:t>
+        <w:t xml:space="preserve">{% </w:t>
       </w:r>
       <w:proofErr w:type="spellStart"/>
       <w:r>
@@ -3313,7 +3238,7 @@
           <w:sz w:val="20"/>
           <w:szCs w:val="20"/>
         </w:rPr>
-        <w:t>Kisok</w:t>
+        <w:t>endif</w:t>
       </w:r>
       <w:proofErr w:type="spellEnd"/>
       <w:r>
@@ -3323,7 +3248,7 @@
           <w:sz w:val="20"/>
           <w:szCs w:val="20"/>
         </w:rPr>
-        <w:t xml:space="preserve">.{% </w:t>
+        <w:t xml:space="preserve"> %}{% if </w:t>
       </w:r>
       <w:proofErr w:type="spellStart"/>
       <w:r>
@@ -3333,27 +3258,7 @@
           <w:sz w:val="20"/>
           <w:szCs w:val="20"/>
         </w:rPr>
-        <w:t>endif</w:t>
-      </w:r>
-      <w:proofErr w:type="spellEnd"/>
-      <w:r>
-        <w:rPr>
-          <w:rFonts w:ascii="Palatino Linotype" w:hAnsi="Palatino Linotype"/>
-          <w:bCs/>
-          <w:sz w:val="20"/>
-          <w:szCs w:val="20"/>
-        </w:rPr>
-        <w:t xml:space="preserve"> %}{% if </w:t>
-      </w:r>
-      <w:proofErr w:type="spellStart"/>
-      <w:r>
-        <w:rPr>
-          <w:rFonts w:ascii="Palatino Linotype" w:hAnsi="Palatino Linotype"/>
-          <w:bCs/>
-          <w:sz w:val="20"/>
-          <w:szCs w:val="20"/>
-        </w:rPr>
-        <w:t>fta_bond_conditions.specialized_docket</w:t>
+        <w:t>fta_bond_conditions.alcohol_test_kiosk</w:t>
       </w:r>
       <w:proofErr w:type="spellEnd"/>
       <w:r>
@@ -3378,20 +3283,123 @@
         </w:tabs>
         <w:jc w:val="both"/>
         <w:rPr>
-          <w:rFonts w:ascii="Palatino Linotype" w:hAnsi="Palatino Linotype"/>
-          <w:bCs/>
-          <w:sz w:val="20"/>
-          <w:szCs w:val="20"/>
-        </w:rPr>
-      </w:pPr>
-      <w:r>
-        <w:rPr>
-          <w:rFonts w:ascii="Palatino Linotype" w:hAnsi="Palatino Linotype"/>
-          <w:bCs/>
-          <w:sz w:val="20"/>
-          <w:szCs w:val="20"/>
-        </w:rPr>
-        <w:t xml:space="preserve">The defendant shall report to the Specialized Docket Coordinator to be screened for admission to the {{ </w:t>
+          <w:bCs/>
+          <w:sz w:val="22"/>
+          <w:szCs w:val="22"/>
+        </w:rPr>
+      </w:pPr>
+      <w:r>
+        <w:rPr>
+          <w:bCs/>
+          <w:sz w:val="22"/>
+          <w:szCs w:val="22"/>
+        </w:rPr>
+        <w:t xml:space="preserve">Defendant shall report to the Office of Community Control forthwith to determine a schedule for alcohol tests with the AB (Alcohol) </w:t>
+      </w:r>
+      <w:proofErr w:type="spellStart"/>
+      <w:r>
+        <w:rPr>
+          <w:bCs/>
+          <w:sz w:val="22"/>
+          <w:szCs w:val="22"/>
+        </w:rPr>
+        <w:t>Kisok</w:t>
+      </w:r>
+      <w:proofErr w:type="spellEnd"/>
+      <w:r>
+        <w:rPr>
+          <w:bCs/>
+          <w:sz w:val="22"/>
+          <w:szCs w:val="22"/>
+        </w:rPr>
+        <w:t>.</w:t>
+      </w:r>
+      <w:r>
+        <w:rPr>
+          <w:rFonts w:ascii="Palatino Linotype" w:hAnsi="Palatino Linotype"/>
+          <w:bCs/>
+          <w:sz w:val="20"/>
+          <w:szCs w:val="20"/>
+        </w:rPr>
+        <w:t xml:space="preserve">{% </w:t>
+      </w:r>
+      <w:proofErr w:type="spellStart"/>
+      <w:r>
+        <w:rPr>
+          <w:rFonts w:ascii="Palatino Linotype" w:hAnsi="Palatino Linotype"/>
+          <w:bCs/>
+          <w:sz w:val="20"/>
+          <w:szCs w:val="20"/>
+        </w:rPr>
+        <w:t>endif</w:t>
+      </w:r>
+      <w:proofErr w:type="spellEnd"/>
+      <w:r>
+        <w:rPr>
+          <w:rFonts w:ascii="Palatino Linotype" w:hAnsi="Palatino Linotype"/>
+          <w:bCs/>
+          <w:sz w:val="20"/>
+          <w:szCs w:val="20"/>
+        </w:rPr>
+        <w:t xml:space="preserve"> %}{% if </w:t>
+      </w:r>
+      <w:proofErr w:type="spellStart"/>
+      <w:r>
+        <w:rPr>
+          <w:rFonts w:ascii="Palatino Linotype" w:hAnsi="Palatino Linotype"/>
+          <w:bCs/>
+          <w:sz w:val="20"/>
+          <w:szCs w:val="20"/>
+        </w:rPr>
+        <w:t>fta_bond_conditions.specialized_docket</w:t>
+      </w:r>
+      <w:proofErr w:type="spellEnd"/>
+      <w:r>
+        <w:rPr>
+          <w:rFonts w:ascii="Palatino Linotype" w:hAnsi="Palatino Linotype"/>
+          <w:bCs/>
+          <w:sz w:val="20"/>
+          <w:szCs w:val="20"/>
+        </w:rPr>
+        <w:t xml:space="preserve"> is true %}</w:t>
+      </w:r>
+    </w:p>
+    <w:p>
+      <w:pPr>
+        <w:pStyle w:val="ListParagraph"/>
+        <w:numPr>
+          <w:ilvl w:val="0"/>
+          <w:numId w:val="4"/>
+        </w:numPr>
+        <w:tabs>
+          <w:tab w:val="center" w:pos="4680"/>
+        </w:tabs>
+        <w:jc w:val="both"/>
+        <w:rPr>
+          <w:rFonts w:ascii="Palatino Linotype" w:hAnsi="Palatino Linotype"/>
+          <w:bCs/>
+          <w:sz w:val="20"/>
+          <w:szCs w:val="20"/>
+        </w:rPr>
+      </w:pPr>
+      <w:bookmarkStart w:id="0" w:name="_GoBack"/>
+      <w:bookmarkEnd w:id="0"/>
+      <w:r>
+        <w:rPr>
+          <w:bCs/>
+          <w:sz w:val="22"/>
+          <w:szCs w:val="22"/>
+        </w:rPr>
+        <w:t xml:space="preserve">Defendant shall report to the Specialized Docket Coordinator to complete screening for admission to </w:t>
+      </w:r>
+      <w:r>
+        <w:rPr>
+          <w:rFonts w:ascii="Palatino Linotype" w:hAnsi="Palatino Linotype"/>
+          <w:bCs/>
+          <w:sz w:val="20"/>
+          <w:szCs w:val="20"/>
+        </w:rPr>
+        <w:t xml:space="preserve">{{ </w:t>
       </w:r>
       <w:proofErr w:type="spellStart"/>
       <w:r>
@@ -3479,14 +3487,16 @@
           <w:bCs/>
           <w:sz w:val="20"/>
           <w:szCs w:val="20"/>
-        </w:rPr>
-      </w:pPr>
-      <w:r>
-        <w:rPr>
-          <w:rFonts w:ascii="Palatino Linotype" w:hAnsi="Palatino Linotype"/>
-          <w:bCs/>
-          <w:sz w:val="20"/>
-          <w:szCs w:val="20"/>
+          <w:highlight w:val="yellow"/>
+        </w:rPr>
+      </w:pPr>
+      <w:r>
+        <w:rPr>
+          <w:rFonts w:ascii="Palatino Linotype" w:hAnsi="Palatino Linotype"/>
+          <w:bCs/>
+          <w:sz w:val="20"/>
+          <w:szCs w:val="20"/>
+          <w:highlight w:val="yellow"/>
         </w:rPr>
         <w:t xml:space="preserve">The defendant shall report to the Office of Community Control prior to release/forthwith to submit to {{ </w:t>
       </w:r>
@@ -3497,6 +3507,7 @@
           <w:bCs/>
           <w:sz w:val="20"/>
           <w:szCs w:val="20"/>
+          <w:highlight w:val="yellow"/>
         </w:rPr>
         <w:t>fta_bond_conditions.monitoring_type</w:t>
       </w:r>
@@ -3507,6 +3518,7 @@
           <w:bCs/>
           <w:sz w:val="20"/>
           <w:szCs w:val="20"/>
+          <w:highlight w:val="yellow"/>
         </w:rPr>
         <w:t xml:space="preserve"> }}.{% </w:t>
       </w:r>
@@ -3517,6 +3529,7 @@
           <w:bCs/>
           <w:sz w:val="20"/>
           <w:szCs w:val="20"/>
+          <w:highlight w:val="yellow"/>
         </w:rPr>
         <w:t>endif</w:t>
       </w:r>
@@ -3527,6 +3540,7 @@
           <w:bCs/>
           <w:sz w:val="20"/>
           <w:szCs w:val="20"/>
+          <w:highlight w:val="yellow"/>
         </w:rPr>
         <w:t xml:space="preserve"> %}</w:t>
       </w:r>

</xml_diff>

<commit_message>
Working on Special Conditions.
</commit_message>
<xml_diff>
--- a/resources/Templates/Not_Guilty_Bond_Template.docx
+++ b/resources/Templates/Not_Guilty_Bond_Template.docx
@@ -2645,8 +2645,6 @@
         </w:rPr>
         <w:t>\n</w:t>
       </w:r>
-      <w:bookmarkStart w:id="0" w:name="_GoBack"/>
-      <w:bookmarkEnd w:id="0"/>
       <w:r>
         <w:rPr>
           <w:rFonts w:ascii="Palatino Linotype" w:hAnsi="Palatino Linotype"/>
@@ -3264,6 +3262,112 @@
           <w:szCs w:val="20"/>
         </w:rPr>
         <w:t xml:space="preserve"> %}</w:t>
+      </w:r>
+    </w:p>
+    <w:p>
+      <w:pPr>
+        <w:tabs>
+          <w:tab w:val="center" w:pos="4680"/>
+        </w:tabs>
+        <w:jc w:val="both"/>
+        <w:rPr>
+          <w:rFonts w:ascii="Palatino Linotype" w:hAnsi="Palatino Linotype"/>
+          <w:bCs/>
+          <w:sz w:val="20"/>
+          <w:szCs w:val="20"/>
+        </w:rPr>
+      </w:pPr>
+      <w:bookmarkStart w:id="0" w:name="_GoBack"/>
+      <w:bookmarkEnd w:id="0"/>
+    </w:p>
+    <w:p>
+      <w:pPr>
+        <w:tabs>
+          <w:tab w:val="center" w:pos="4680"/>
+        </w:tabs>
+        <w:jc w:val="both"/>
+        <w:rPr>
+          <w:rFonts w:ascii="Palatino Linotype" w:hAnsi="Palatino Linotype"/>
+          <w:b/>
+          <w:bCs/>
+          <w:sz w:val="20"/>
+          <w:szCs w:val="20"/>
+          <w:u w:val="single"/>
+        </w:rPr>
+      </w:pPr>
+      <w:r>
+        <w:rPr>
+          <w:rFonts w:ascii="Palatino Linotype" w:hAnsi="Palatino Linotype"/>
+          <w:b/>
+          <w:bCs/>
+          <w:sz w:val="20"/>
+          <w:szCs w:val="20"/>
+          <w:u w:val="single"/>
+        </w:rPr>
+        <w:t xml:space="preserve">Administrative License Suspension </w:t>
+      </w:r>
+    </w:p>
+    <w:p>
+      <w:pPr>
+        <w:tabs>
+          <w:tab w:val="center" w:pos="4680"/>
+        </w:tabs>
+        <w:jc w:val="both"/>
+        <w:rPr>
+          <w:rFonts w:ascii="Palatino Linotype" w:hAnsi="Palatino Linotype"/>
+          <w:bCs/>
+          <w:sz w:val="20"/>
+          <w:szCs w:val="20"/>
+        </w:rPr>
+      </w:pPr>
+      <w:r>
+        <w:rPr>
+          <w:rFonts w:ascii="Palatino Linotype" w:hAnsi="Palatino Linotype"/>
+          <w:bCs/>
+          <w:sz w:val="20"/>
+          <w:szCs w:val="20"/>
+        </w:rPr>
+        <w:t>Defendant’s operator’s license is subject to an administrative license suspension.  Defendant requested a stay of the administrative license suspension during the pendency of this case; the State did not object</w:t>
+      </w:r>
+      <w:proofErr w:type="gramStart"/>
+      <w:r>
+        <w:rPr>
+          <w:rFonts w:ascii="Palatino Linotype" w:hAnsi="Palatino Linotype"/>
+          <w:bCs/>
+          <w:sz w:val="20"/>
+          <w:szCs w:val="20"/>
+        </w:rPr>
+        <w:t>./</w:t>
+      </w:r>
+      <w:proofErr w:type="gramEnd"/>
+      <w:r>
+        <w:rPr>
+          <w:rFonts w:ascii="Palatino Linotype" w:hAnsi="Palatino Linotype"/>
+          <w:bCs/>
+          <w:sz w:val="20"/>
+          <w:szCs w:val="20"/>
+        </w:rPr>
+        <w:t>Defendant requested a stay of the administrative license suspension during the pendency of this case; the State objected.  The Court ORDERED the administrative license suspension STAYED</w:t>
+      </w:r>
+      <w:proofErr w:type="gramStart"/>
+      <w:r>
+        <w:rPr>
+          <w:rFonts w:ascii="Palatino Linotype" w:hAnsi="Palatino Linotype"/>
+          <w:bCs/>
+          <w:sz w:val="20"/>
+          <w:szCs w:val="20"/>
+        </w:rPr>
+        <w:t>./</w:t>
+      </w:r>
+      <w:proofErr w:type="gramEnd"/>
+      <w:r>
+        <w:rPr>
+          <w:rFonts w:ascii="Palatino Linotype" w:hAnsi="Palatino Linotype"/>
+          <w:bCs/>
+          <w:sz w:val="20"/>
+          <w:szCs w:val="20"/>
+        </w:rPr>
+        <w:t>The Court DENIED the request; the administrative license suspension IS NOT STAYED .</w:t>
       </w:r>
     </w:p>
     <w:p>

</xml_diff>

<commit_message>
Starting to wire up template - issue with inheriting update use local.
</commit_message>
<xml_diff>
--- a/resources/Templates/Not_Guilty_Bond_Template.docx
+++ b/resources/Templates/Not_Guilty_Bond_Template.docx
@@ -3277,8 +3277,35 @@
           <w:szCs w:val="20"/>
         </w:rPr>
       </w:pPr>
-      <w:bookmarkStart w:id="0" w:name="_GoBack"/>
-      <w:bookmarkEnd w:id="0"/>
+      <w:r>
+        <w:rPr>
+          <w:rFonts w:ascii="Palatino Linotype" w:hAnsi="Palatino Linotype"/>
+          <w:bCs/>
+          <w:sz w:val="20"/>
+          <w:szCs w:val="20"/>
+        </w:rPr>
+        <w:t xml:space="preserve">{% if </w:t>
+      </w:r>
+      <w:proofErr w:type="spellStart"/>
+      <w:r>
+        <w:rPr>
+          <w:rFonts w:ascii="Palatino Linotype" w:hAnsi="Palatino Linotype"/>
+          <w:bCs/>
+          <w:sz w:val="20"/>
+          <w:szCs w:val="20"/>
+        </w:rPr>
+        <w:t>special_bond_conditions.admin_license_suspension_ordered</w:t>
+      </w:r>
+      <w:proofErr w:type="spellEnd"/>
+      <w:r>
+        <w:rPr>
+          <w:rFonts w:ascii="Palatino Linotype" w:hAnsi="Palatino Linotype"/>
+          <w:bCs/>
+          <w:sz w:val="20"/>
+          <w:szCs w:val="20"/>
+        </w:rPr>
+        <w:t xml:space="preserve"> is true %}</w:t>
+      </w:r>
     </w:p>
     <w:p>
       <w:pPr>
@@ -3369,6 +3396,37 @@
         </w:rPr>
         <w:t>The Court DENIED the request; the administrative license suspension IS NOT STAYED .</w:t>
       </w:r>
+      <w:r>
+        <w:rPr>
+          <w:rFonts w:ascii="Palatino Linotype" w:hAnsi="Palatino Linotype"/>
+          <w:bCs/>
+          <w:sz w:val="20"/>
+          <w:szCs w:val="20"/>
+        </w:rPr>
+        <w:t xml:space="preserve">{% </w:t>
+      </w:r>
+      <w:proofErr w:type="spellStart"/>
+      <w:r>
+        <w:rPr>
+          <w:rFonts w:ascii="Palatino Linotype" w:hAnsi="Palatino Linotype"/>
+          <w:bCs/>
+          <w:sz w:val="20"/>
+          <w:szCs w:val="20"/>
+        </w:rPr>
+        <w:t>endif</w:t>
+      </w:r>
+      <w:proofErr w:type="spellEnd"/>
+      <w:r>
+        <w:rPr>
+          <w:rFonts w:ascii="Palatino Linotype" w:hAnsi="Palatino Linotype"/>
+          <w:bCs/>
+          <w:sz w:val="20"/>
+          <w:szCs w:val="20"/>
+        </w:rPr>
+        <w:t xml:space="preserve"> %}</w:t>
+      </w:r>
+      <w:bookmarkStart w:id="0" w:name="_GoBack"/>
+      <w:bookmarkEnd w:id="0"/>
     </w:p>
     <w:p>
       <w:pPr>

</xml_diff>

<commit_message>
Admin Lic Susp wired. Need to fix models - too bulky.
</commit_message>
<xml_diff>
--- a/resources/Templates/Not_Guilty_Bond_Template.docx
+++ b/resources/Templates/Not_Guilty_Bond_Template.docx
@@ -2552,6 +2552,18 @@
           <w:szCs w:val="20"/>
           <w:u w:val="single"/>
         </w:rPr>
+        <w:t xml:space="preserve"> </w:t>
+      </w:r>
+      <w:bookmarkStart w:id="0" w:name="_GoBack"/>
+      <w:bookmarkEnd w:id="0"/>
+      <w:r>
+        <w:rPr>
+          <w:rFonts w:ascii="Palatino Linotype" w:hAnsi="Palatino Linotype"/>
+          <w:bCs/>
+          <w:sz w:val="20"/>
+          <w:szCs w:val="20"/>
+          <w:u w:val="single"/>
+        </w:rPr>
         <w:t xml:space="preserve">{% if </w:t>
       </w:r>
       <w:proofErr w:type="spellStart"/>
@@ -3331,7 +3343,17 @@
           <w:szCs w:val="20"/>
           <w:u w:val="single"/>
         </w:rPr>
-        <w:t xml:space="preserve">Administrative License Suspension </w:t>
+        <w:t>Administrative License Suspension</w:t>
+      </w:r>
+      <w:r>
+        <w:rPr>
+          <w:rFonts w:ascii="Palatino Linotype" w:hAnsi="Palatino Linotype"/>
+          <w:b/>
+          <w:bCs/>
+          <w:sz w:val="20"/>
+          <w:szCs w:val="20"/>
+        </w:rPr>
+        <w:t xml:space="preserve"> </w:t>
       </w:r>
     </w:p>
     <w:p>
@@ -3354,7 +3376,197 @@
           <w:sz w:val="20"/>
           <w:szCs w:val="20"/>
         </w:rPr>
-        <w:t>Defendant’s operator’s license is subject to an administrative license suspension.  Defendant requested a stay of the administrative license suspension during the pendency of this case; the State did not object</w:t>
+        <w:t>Defendant’s operator’s license is subject to an administrative license suspension.  Defendant requested a stay of the administrative license suspension d</w:t>
+      </w:r>
+      <w:r>
+        <w:rPr>
+          <w:rFonts w:ascii="Palatino Linotype" w:hAnsi="Palatino Linotype"/>
+          <w:bCs/>
+          <w:sz w:val="20"/>
+          <w:szCs w:val="20"/>
+        </w:rPr>
+        <w:t xml:space="preserve">uring the pendency of this case. {% if </w:t>
+      </w:r>
+      <w:proofErr w:type="spellStart"/>
+      <w:r>
+        <w:rPr>
+          <w:rFonts w:ascii="Palatino Linotype" w:hAnsi="Palatino Linotype"/>
+          <w:bCs/>
+          <w:sz w:val="20"/>
+          <w:szCs w:val="20"/>
+        </w:rPr>
+        <w:t>special_bond_conditions.admin_license_suspension_objection</w:t>
+      </w:r>
+      <w:proofErr w:type="spellEnd"/>
+      <w:r>
+        <w:rPr>
+          <w:rFonts w:ascii="Palatino Linotype" w:hAnsi="Palatino Linotype"/>
+          <w:bCs/>
+          <w:sz w:val="20"/>
+          <w:szCs w:val="20"/>
+        </w:rPr>
+        <w:t xml:space="preserve"> == ‘Yes’ %}The State objected to the stay.</w:t>
+      </w:r>
+      <w:r>
+        <w:rPr>
+          <w:rFonts w:ascii="Palatino Linotype" w:hAnsi="Palatino Linotype"/>
+          <w:bCs/>
+          <w:sz w:val="20"/>
+          <w:szCs w:val="20"/>
+        </w:rPr>
+        <w:t xml:space="preserve"> </w:t>
+      </w:r>
+      <w:r>
+        <w:rPr>
+          <w:rFonts w:ascii="Palatino Linotype" w:hAnsi="Palatino Linotype"/>
+          <w:bCs/>
+          <w:sz w:val="20"/>
+          <w:szCs w:val="20"/>
+        </w:rPr>
+        <w:t xml:space="preserve">{% </w:t>
+      </w:r>
+      <w:proofErr w:type="spellStart"/>
+      <w:r>
+        <w:rPr>
+          <w:rFonts w:ascii="Palatino Linotype" w:hAnsi="Palatino Linotype"/>
+          <w:bCs/>
+          <w:sz w:val="20"/>
+          <w:szCs w:val="20"/>
+        </w:rPr>
+        <w:t>elif</w:t>
+      </w:r>
+      <w:proofErr w:type="spellEnd"/>
+      <w:r>
+        <w:rPr>
+          <w:rFonts w:ascii="Palatino Linotype" w:hAnsi="Palatino Linotype"/>
+          <w:bCs/>
+          <w:sz w:val="20"/>
+          <w:szCs w:val="20"/>
+        </w:rPr>
+        <w:t xml:space="preserve"> </w:t>
+      </w:r>
+      <w:proofErr w:type="spellStart"/>
+      <w:r>
+        <w:rPr>
+          <w:rFonts w:ascii="Palatino Linotype" w:hAnsi="Palatino Linotype"/>
+          <w:bCs/>
+          <w:sz w:val="20"/>
+          <w:szCs w:val="20"/>
+        </w:rPr>
+        <w:t>special_bond_conditions.admin_license_suspension_objection</w:t>
+      </w:r>
+      <w:proofErr w:type="spellEnd"/>
+      <w:r>
+        <w:rPr>
+          <w:rFonts w:ascii="Palatino Linotype" w:hAnsi="Palatino Linotype"/>
+          <w:bCs/>
+          <w:sz w:val="20"/>
+          <w:szCs w:val="20"/>
+        </w:rPr>
+        <w:t xml:space="preserve"> == ‘</w:t>
+      </w:r>
+      <w:r>
+        <w:rPr>
+          <w:rFonts w:ascii="Palatino Linotype" w:hAnsi="Palatino Linotype"/>
+          <w:bCs/>
+          <w:sz w:val="20"/>
+          <w:szCs w:val="20"/>
+        </w:rPr>
+        <w:t>No</w:t>
+      </w:r>
+      <w:r>
+        <w:rPr>
+          <w:rFonts w:ascii="Palatino Linotype" w:hAnsi="Palatino Linotype"/>
+          <w:bCs/>
+          <w:sz w:val="20"/>
+          <w:szCs w:val="20"/>
+        </w:rPr>
+        <w:t>’ %}</w:t>
+      </w:r>
+      <w:r>
+        <w:rPr>
+          <w:rFonts w:ascii="Palatino Linotype" w:hAnsi="Palatino Linotype"/>
+          <w:bCs/>
+          <w:sz w:val="20"/>
+          <w:szCs w:val="20"/>
+        </w:rPr>
+        <w:t>The State did not object to the stay.</w:t>
+      </w:r>
+      <w:r>
+        <w:rPr>
+          <w:rFonts w:ascii="Palatino Linotype" w:hAnsi="Palatino Linotype"/>
+          <w:bCs/>
+          <w:sz w:val="20"/>
+          <w:szCs w:val="20"/>
+        </w:rPr>
+        <w:t xml:space="preserve"> </w:t>
+      </w:r>
+      <w:r>
+        <w:rPr>
+          <w:rFonts w:ascii="Palatino Linotype" w:hAnsi="Palatino Linotype"/>
+          <w:bCs/>
+          <w:sz w:val="20"/>
+          <w:szCs w:val="20"/>
+        </w:rPr>
+        <w:t xml:space="preserve">{% </w:t>
+      </w:r>
+      <w:proofErr w:type="spellStart"/>
+      <w:r>
+        <w:rPr>
+          <w:rFonts w:ascii="Palatino Linotype" w:hAnsi="Palatino Linotype"/>
+          <w:bCs/>
+          <w:sz w:val="20"/>
+          <w:szCs w:val="20"/>
+        </w:rPr>
+        <w:t>endif</w:t>
+      </w:r>
+      <w:proofErr w:type="spellEnd"/>
+      <w:r>
+        <w:rPr>
+          <w:rFonts w:ascii="Palatino Linotype" w:hAnsi="Palatino Linotype"/>
+          <w:bCs/>
+          <w:sz w:val="20"/>
+          <w:szCs w:val="20"/>
+        </w:rPr>
+        <w:t xml:space="preserve"> %}</w:t>
+      </w:r>
+      <w:r>
+        <w:rPr>
+          <w:rFonts w:ascii="Palatino Linotype" w:hAnsi="Palatino Linotype"/>
+          <w:bCs/>
+          <w:sz w:val="20"/>
+          <w:szCs w:val="20"/>
+        </w:rPr>
+        <w:t xml:space="preserve">{% if </w:t>
+      </w:r>
+      <w:proofErr w:type="spellStart"/>
+      <w:r>
+        <w:rPr>
+          <w:rFonts w:ascii="Palatino Linotype" w:hAnsi="Palatino Linotype"/>
+          <w:bCs/>
+          <w:sz w:val="20"/>
+          <w:szCs w:val="20"/>
+        </w:rPr>
+        <w:t>special_bond_conditions.admin_license_suspension_</w:t>
+      </w:r>
+      <w:r>
+        <w:rPr>
+          <w:rFonts w:ascii="Palatino Linotype" w:hAnsi="Palatino Linotype"/>
+          <w:bCs/>
+          <w:sz w:val="20"/>
+          <w:szCs w:val="20"/>
+        </w:rPr>
+        <w:t>disposition</w:t>
+      </w:r>
+      <w:proofErr w:type="spellEnd"/>
+      <w:r>
+        <w:rPr>
+          <w:rFonts w:ascii="Palatino Linotype" w:hAnsi="Palatino Linotype"/>
+          <w:bCs/>
+          <w:sz w:val="20"/>
+          <w:szCs w:val="20"/>
+        </w:rPr>
+        <w:t xml:space="preserve"> == ‘</w:t>
       </w:r>
       <w:proofErr w:type="gramStart"/>
       <w:r>
@@ -3364,7 +3576,7 @@
           <w:sz w:val="20"/>
           <w:szCs w:val="20"/>
         </w:rPr>
-        <w:t>./</w:t>
+        <w:t>Granted</w:t>
       </w:r>
       <w:proofErr w:type="gramEnd"/>
       <w:r>
@@ -3374,7 +3586,258 @@
           <w:sz w:val="20"/>
           <w:szCs w:val="20"/>
         </w:rPr>
-        <w:t>Defendant requested a stay of the administrative license suspension during the pendency of this case; the State objected.  The Court ORDERED the administrative license suspension STAYED</w:t>
+        <w:t>’ %}</w:t>
+      </w:r>
+      <w:r>
+        <w:rPr>
+          <w:rFonts w:ascii="Palatino Linotype" w:hAnsi="Palatino Linotype"/>
+          <w:bCs/>
+          <w:sz w:val="20"/>
+          <w:szCs w:val="20"/>
+        </w:rPr>
+        <w:t>The Court</w:t>
+      </w:r>
+      <w:r>
+        <w:rPr>
+          <w:rFonts w:ascii="Palatino Linotype" w:hAnsi="Palatino Linotype"/>
+          <w:bCs/>
+          <w:sz w:val="20"/>
+          <w:szCs w:val="20"/>
+        </w:rPr>
+        <w:t xml:space="preserve"> GRANTED</w:t>
+      </w:r>
+      <w:r>
+        <w:rPr>
+          <w:rFonts w:ascii="Palatino Linotype" w:hAnsi="Palatino Linotype"/>
+          <w:bCs/>
+          <w:sz w:val="20"/>
+          <w:szCs w:val="20"/>
+        </w:rPr>
+        <w:t xml:space="preserve"> the administrative license suspension </w:t>
+      </w:r>
+      <w:r>
+        <w:rPr>
+          <w:rFonts w:ascii="Palatino Linotype" w:hAnsi="Palatino Linotype"/>
+          <w:bCs/>
+          <w:sz w:val="20"/>
+          <w:szCs w:val="20"/>
+        </w:rPr>
+        <w:t>and the administrative license suspension is STAYED.</w:t>
+      </w:r>
+      <w:r>
+        <w:rPr>
+          <w:rFonts w:ascii="Palatino Linotype" w:hAnsi="Palatino Linotype"/>
+          <w:bCs/>
+          <w:sz w:val="20"/>
+          <w:szCs w:val="20"/>
+        </w:rPr>
+        <w:t xml:space="preserve"> </w:t>
+      </w:r>
+      <w:r>
+        <w:rPr>
+          <w:rFonts w:ascii="Palatino Linotype" w:hAnsi="Palatino Linotype"/>
+          <w:bCs/>
+          <w:sz w:val="20"/>
+          <w:szCs w:val="20"/>
+        </w:rPr>
+        <w:t xml:space="preserve">{% </w:t>
+      </w:r>
+      <w:proofErr w:type="spellStart"/>
+      <w:r>
+        <w:rPr>
+          <w:rFonts w:ascii="Palatino Linotype" w:hAnsi="Palatino Linotype"/>
+          <w:bCs/>
+          <w:sz w:val="20"/>
+          <w:szCs w:val="20"/>
+        </w:rPr>
+        <w:t>el</w:t>
+      </w:r>
+      <w:r>
+        <w:rPr>
+          <w:rFonts w:ascii="Palatino Linotype" w:hAnsi="Palatino Linotype"/>
+          <w:bCs/>
+          <w:sz w:val="20"/>
+          <w:szCs w:val="20"/>
+        </w:rPr>
+        <w:t>if</w:t>
+      </w:r>
+      <w:proofErr w:type="spellEnd"/>
+      <w:r>
+        <w:rPr>
+          <w:rFonts w:ascii="Palatino Linotype" w:hAnsi="Palatino Linotype"/>
+          <w:bCs/>
+          <w:sz w:val="20"/>
+          <w:szCs w:val="20"/>
+        </w:rPr>
+        <w:t xml:space="preserve"> </w:t>
+      </w:r>
+      <w:proofErr w:type="spellStart"/>
+      <w:r>
+        <w:rPr>
+          <w:rFonts w:ascii="Palatino Linotype" w:hAnsi="Palatino Linotype"/>
+          <w:bCs/>
+          <w:sz w:val="20"/>
+          <w:szCs w:val="20"/>
+        </w:rPr>
+        <w:t>special_bond_conditions.admin_license_suspension_disposition</w:t>
+      </w:r>
+      <w:proofErr w:type="spellEnd"/>
+      <w:r>
+        <w:rPr>
+          <w:rFonts w:ascii="Palatino Linotype" w:hAnsi="Palatino Linotype"/>
+          <w:bCs/>
+          <w:sz w:val="20"/>
+          <w:szCs w:val="20"/>
+        </w:rPr>
+        <w:t xml:space="preserve"> == ‘</w:t>
+      </w:r>
+      <w:r>
+        <w:rPr>
+          <w:rFonts w:ascii="Palatino Linotype" w:hAnsi="Palatino Linotype"/>
+          <w:bCs/>
+          <w:sz w:val="20"/>
+          <w:szCs w:val="20"/>
+        </w:rPr>
+        <w:t>Denied</w:t>
+      </w:r>
+      <w:r>
+        <w:rPr>
+          <w:rFonts w:ascii="Palatino Linotype" w:hAnsi="Palatino Linotype"/>
+          <w:bCs/>
+          <w:sz w:val="20"/>
+          <w:szCs w:val="20"/>
+        </w:rPr>
+        <w:t>’ %}</w:t>
+      </w:r>
+      <w:r>
+        <w:rPr>
+          <w:rFonts w:ascii="Palatino Linotype" w:hAnsi="Palatino Linotype"/>
+          <w:bCs/>
+          <w:sz w:val="20"/>
+          <w:szCs w:val="20"/>
+        </w:rPr>
+        <w:t xml:space="preserve">The Court DENIED </w:t>
+      </w:r>
+      <w:r>
+        <w:rPr>
+          <w:rFonts w:ascii="Palatino Linotype" w:hAnsi="Palatino Linotype"/>
+          <w:bCs/>
+          <w:sz w:val="20"/>
+          <w:szCs w:val="20"/>
+        </w:rPr>
+        <w:t xml:space="preserve">the administrative license suspension and </w:t>
+      </w:r>
+      <w:r>
+        <w:rPr>
+          <w:rFonts w:ascii="Palatino Linotype" w:hAnsi="Palatino Linotype"/>
+          <w:bCs/>
+          <w:sz w:val="20"/>
+          <w:szCs w:val="20"/>
+        </w:rPr>
+        <w:t>the administrative l</w:t>
+      </w:r>
+      <w:r>
+        <w:rPr>
+          <w:rFonts w:ascii="Palatino Linotype" w:hAnsi="Palatino Linotype"/>
+          <w:bCs/>
+          <w:sz w:val="20"/>
+          <w:szCs w:val="20"/>
+        </w:rPr>
+        <w:t>icense suspension IS NOT STAYED</w:t>
+      </w:r>
+      <w:r>
+        <w:rPr>
+          <w:rFonts w:ascii="Palatino Linotype" w:hAnsi="Palatino Linotype"/>
+          <w:bCs/>
+          <w:sz w:val="20"/>
+          <w:szCs w:val="20"/>
+        </w:rPr>
+        <w:t>.</w:t>
+      </w:r>
+      <w:r>
+        <w:rPr>
+          <w:rFonts w:ascii="Palatino Linotype" w:hAnsi="Palatino Linotype"/>
+          <w:bCs/>
+          <w:sz w:val="20"/>
+          <w:szCs w:val="20"/>
+        </w:rPr>
+        <w:t xml:space="preserve"> </w:t>
+      </w:r>
+      <w:r>
+        <w:rPr>
+          <w:rFonts w:ascii="Palatino Linotype" w:hAnsi="Palatino Linotype"/>
+          <w:bCs/>
+          <w:sz w:val="20"/>
+          <w:szCs w:val="20"/>
+        </w:rPr>
+        <w:t xml:space="preserve">{% </w:t>
+      </w:r>
+      <w:proofErr w:type="spellStart"/>
+      <w:r>
+        <w:rPr>
+          <w:rFonts w:ascii="Palatino Linotype" w:hAnsi="Palatino Linotype"/>
+          <w:bCs/>
+          <w:sz w:val="20"/>
+          <w:szCs w:val="20"/>
+        </w:rPr>
+        <w:t>endif</w:t>
+      </w:r>
+      <w:proofErr w:type="spellEnd"/>
+      <w:r>
+        <w:rPr>
+          <w:rFonts w:ascii="Palatino Linotype" w:hAnsi="Palatino Linotype"/>
+          <w:bCs/>
+          <w:sz w:val="20"/>
+          <w:szCs w:val="20"/>
+        </w:rPr>
+        <w:t xml:space="preserve"> %}</w:t>
+      </w:r>
+      <w:r>
+        <w:rPr>
+          <w:rFonts w:ascii="Palatino Linotype" w:hAnsi="Palatino Linotype"/>
+          <w:bCs/>
+          <w:sz w:val="20"/>
+          <w:szCs w:val="20"/>
+        </w:rPr>
+        <w:t xml:space="preserve">{% if </w:t>
+      </w:r>
+      <w:proofErr w:type="spellStart"/>
+      <w:r>
+        <w:rPr>
+          <w:rFonts w:ascii="Palatino Linotype" w:hAnsi="Palatino Linotype"/>
+          <w:bCs/>
+          <w:sz w:val="20"/>
+          <w:szCs w:val="20"/>
+        </w:rPr>
+        <w:t>special_bond_conditions.admin_license_suspension_</w:t>
+      </w:r>
+      <w:r>
+        <w:rPr>
+          <w:rFonts w:ascii="Palatino Linotype" w:hAnsi="Palatino Linotype"/>
+          <w:bCs/>
+          <w:sz w:val="20"/>
+          <w:szCs w:val="20"/>
+        </w:rPr>
+        <w:t>explanation</w:t>
+      </w:r>
+      <w:proofErr w:type="spellEnd"/>
+      <w:r>
+        <w:rPr>
+          <w:rFonts w:ascii="Palatino Linotype" w:hAnsi="Palatino Linotype"/>
+          <w:bCs/>
+          <w:sz w:val="20"/>
+          <w:szCs w:val="20"/>
+        </w:rPr>
+        <w:t xml:space="preserve"> </w:t>
+      </w:r>
+      <w:r>
+        <w:rPr>
+          <w:rFonts w:ascii="Palatino Linotype" w:hAnsi="Palatino Linotype"/>
+          <w:bCs/>
+          <w:sz w:val="20"/>
+          <w:szCs w:val="20"/>
+        </w:rPr>
+        <w:t xml:space="preserve">is not </w:t>
       </w:r>
       <w:proofErr w:type="gramStart"/>
       <w:r>
@@ -3384,7 +3847,7 @@
           <w:sz w:val="20"/>
           <w:szCs w:val="20"/>
         </w:rPr>
-        <w:t>./</w:t>
+        <w:t>none</w:t>
       </w:r>
       <w:proofErr w:type="gramEnd"/>
       <w:r>
@@ -3394,7 +3857,76 @@
           <w:sz w:val="20"/>
           <w:szCs w:val="20"/>
         </w:rPr>
-        <w:t>The Court DENIED the request; the administrative license suspension IS NOT STAYED .</w:t>
+        <w:t xml:space="preserve"> %}</w:t>
+      </w:r>
+      <w:r>
+        <w:rPr>
+          <w:rFonts w:ascii="Palatino Linotype" w:hAnsi="Palatino Linotype"/>
+          <w:bCs/>
+          <w:sz w:val="20"/>
+          <w:szCs w:val="20"/>
+        </w:rPr>
+        <w:t>{</w:t>
+      </w:r>
+      <w:proofErr w:type="gramStart"/>
+      <w:r>
+        <w:rPr>
+          <w:rFonts w:ascii="Palatino Linotype" w:hAnsi="Palatino Linotype"/>
+          <w:bCs/>
+          <w:sz w:val="20"/>
+          <w:szCs w:val="20"/>
+        </w:rPr>
+        <w:t xml:space="preserve">{ </w:t>
+      </w:r>
+      <w:proofErr w:type="spellStart"/>
+      <w:r>
+        <w:rPr>
+          <w:rFonts w:ascii="Palatino Linotype" w:hAnsi="Palatino Linotype"/>
+          <w:bCs/>
+          <w:sz w:val="20"/>
+          <w:szCs w:val="20"/>
+        </w:rPr>
+        <w:t>special</w:t>
+      </w:r>
+      <w:proofErr w:type="gramEnd"/>
+      <w:r>
+        <w:rPr>
+          <w:rFonts w:ascii="Palatino Linotype" w:hAnsi="Palatino Linotype"/>
+          <w:bCs/>
+          <w:sz w:val="20"/>
+          <w:szCs w:val="20"/>
+        </w:rPr>
+        <w:t>_bond_conditions.admin_license_suspension_explanation</w:t>
+      </w:r>
+      <w:proofErr w:type="spellEnd"/>
+      <w:r>
+        <w:rPr>
+          <w:rFonts w:ascii="Palatino Linotype" w:hAnsi="Palatino Linotype"/>
+          <w:bCs/>
+          <w:sz w:val="20"/>
+          <w:szCs w:val="20"/>
+        </w:rPr>
+        <w:t xml:space="preserve"> }}{% </w:t>
+      </w:r>
+      <w:proofErr w:type="spellStart"/>
+      <w:r>
+        <w:rPr>
+          <w:rFonts w:ascii="Palatino Linotype" w:hAnsi="Palatino Linotype"/>
+          <w:bCs/>
+          <w:sz w:val="20"/>
+          <w:szCs w:val="20"/>
+        </w:rPr>
+        <w:t>endif</w:t>
+      </w:r>
+      <w:proofErr w:type="spellEnd"/>
+      <w:r>
+        <w:rPr>
+          <w:rFonts w:ascii="Palatino Linotype" w:hAnsi="Palatino Linotype"/>
+          <w:bCs/>
+          <w:sz w:val="20"/>
+          <w:szCs w:val="20"/>
+        </w:rPr>
+        <w:t xml:space="preserve"> %}</w:t>
       </w:r>
       <w:r>
         <w:rPr>
@@ -3425,8 +3957,6 @@
         </w:rPr>
         <w:t xml:space="preserve"> %}</w:t>
       </w:r>
-      <w:bookmarkStart w:id="0" w:name="_GoBack"/>
-      <w:bookmarkEnd w:id="0"/>
     </w:p>
     <w:p>
       <w:pPr>

</xml_diff>

<commit_message>
Working on refactor. Issue with retaining data from prior entry.
</commit_message>
<xml_diff>
--- a/resources/Templates/Not_Guilty_Bond_Template.docx
+++ b/resources/Templates/Not_Guilty_Bond_Template.docx
@@ -2554,8 +2554,6 @@
         </w:rPr>
         <w:t xml:space="preserve"> </w:t>
       </w:r>
-      <w:bookmarkStart w:id="0" w:name="_GoBack"/>
-      <w:bookmarkEnd w:id="0"/>
       <w:r>
         <w:rPr>
           <w:rFonts w:ascii="Palatino Linotype" w:hAnsi="Palatino Linotype"/>
@@ -2941,6 +2939,7 @@
         <w:jc w:val="both"/>
         <w:rPr>
           <w:bCs/>
+          <w:color w:val="FF0000"/>
           <w:sz w:val="22"/>
           <w:szCs w:val="22"/>
         </w:rPr>
@@ -2958,6 +2957,7 @@
         <w:rPr>
           <w:rFonts w:ascii="Palatino Linotype" w:hAnsi="Palatino Linotype"/>
           <w:bCs/>
+          <w:color w:val="FF0000"/>
           <w:sz w:val="20"/>
           <w:szCs w:val="20"/>
         </w:rPr>
@@ -2968,6 +2968,7 @@
         <w:rPr>
           <w:rFonts w:ascii="Palatino Linotype" w:hAnsi="Palatino Linotype"/>
           <w:bCs/>
+          <w:color w:val="FF0000"/>
           <w:sz w:val="20"/>
           <w:szCs w:val="20"/>
         </w:rPr>
@@ -2978,6 +2979,7 @@
         <w:rPr>
           <w:rFonts w:ascii="Palatino Linotype" w:hAnsi="Palatino Linotype"/>
           <w:bCs/>
+          <w:color w:val="FF0000"/>
           <w:sz w:val="20"/>
           <w:szCs w:val="20"/>
         </w:rPr>
@@ -2987,6 +2989,7 @@
         <w:rPr>
           <w:rFonts w:ascii="Palatino Linotype" w:hAnsi="Palatino Linotype"/>
           <w:bCs/>
+          <w:color w:val="FF0000"/>
           <w:sz w:val="20"/>
           <w:szCs w:val="20"/>
         </w:rPr>
@@ -2997,6 +3000,7 @@
         <w:rPr>
           <w:rFonts w:ascii="Palatino Linotype" w:hAnsi="Palatino Linotype"/>
           <w:bCs/>
+          <w:color w:val="FF0000"/>
           <w:sz w:val="20"/>
           <w:szCs w:val="20"/>
         </w:rPr>
@@ -3007,6 +3011,7 @@
         <w:rPr>
           <w:rFonts w:ascii="Palatino Linotype" w:hAnsi="Palatino Linotype"/>
           <w:bCs/>
+          <w:color w:val="FF0000"/>
           <w:sz w:val="20"/>
           <w:szCs w:val="20"/>
         </w:rPr>
@@ -3038,6 +3043,60 @@
         </w:rPr>
         <w:t>Defendant shall forthwith report to the Office of Community Control to obtain an alcohol and drug assessment and comply with any treatment recommendations.</w:t>
       </w:r>
+      <w:r>
+        <w:rPr>
+          <w:rFonts w:ascii="Palatino Linotype" w:hAnsi="Palatino Linotype"/>
+          <w:bCs/>
+          <w:color w:val="FF0000"/>
+          <w:sz w:val="20"/>
+          <w:szCs w:val="20"/>
+        </w:rPr>
+        <w:t xml:space="preserve">{% </w:t>
+      </w:r>
+      <w:proofErr w:type="spellStart"/>
+      <w:r>
+        <w:rPr>
+          <w:rFonts w:ascii="Palatino Linotype" w:hAnsi="Palatino Linotype"/>
+          <w:bCs/>
+          <w:color w:val="FF0000"/>
+          <w:sz w:val="20"/>
+          <w:szCs w:val="20"/>
+        </w:rPr>
+        <w:t>endif</w:t>
+      </w:r>
+      <w:proofErr w:type="spellEnd"/>
+      <w:r>
+        <w:rPr>
+          <w:rFonts w:ascii="Palatino Linotype" w:hAnsi="Palatino Linotype"/>
+          <w:bCs/>
+          <w:color w:val="FF0000"/>
+          <w:sz w:val="20"/>
+          <w:szCs w:val="20"/>
+        </w:rPr>
+        <w:t xml:space="preserve"> %}{% if </w:t>
+      </w:r>
+      <w:proofErr w:type="spellStart"/>
+      <w:r>
+        <w:rPr>
+          <w:rFonts w:ascii="Palatino Linotype" w:hAnsi="Palatino Linotype"/>
+          <w:bCs/>
+          <w:color w:val="FF0000"/>
+          <w:sz w:val="20"/>
+          <w:szCs w:val="20"/>
+        </w:rPr>
+        <w:t>fta_bond_conditions.alcohol_test_kiosk</w:t>
+      </w:r>
+      <w:proofErr w:type="spellEnd"/>
+      <w:r>
+        <w:rPr>
+          <w:rFonts w:ascii="Palatino Linotype" w:hAnsi="Palatino Linotype"/>
+          <w:bCs/>
+          <w:color w:val="FF0000"/>
+          <w:sz w:val="20"/>
+          <w:szCs w:val="20"/>
+        </w:rPr>
+        <w:t xml:space="preserve"> is true %}</w:t>
+      </w:r>
     </w:p>
     <w:p>
       <w:pPr>
@@ -3051,16 +3110,42 @@
         </w:tabs>
         <w:jc w:val="both"/>
         <w:rPr>
-          <w:rFonts w:ascii="Palatino Linotype" w:hAnsi="Palatino Linotype"/>
-          <w:bCs/>
-          <w:sz w:val="20"/>
-          <w:szCs w:val="20"/>
-        </w:rPr>
-      </w:pPr>
-      <w:r>
-        <w:rPr>
-          <w:rFonts w:ascii="Palatino Linotype" w:hAnsi="Palatino Linotype"/>
-          <w:bCs/>
+          <w:bCs/>
+          <w:sz w:val="22"/>
+          <w:szCs w:val="22"/>
+        </w:rPr>
+      </w:pPr>
+      <w:r>
+        <w:rPr>
+          <w:bCs/>
+          <w:sz w:val="22"/>
+          <w:szCs w:val="22"/>
+        </w:rPr>
+        <w:t xml:space="preserve">Defendant shall report to the Office of Community Control forthwith to determine a schedule for alcohol tests with the AB (Alcohol) </w:t>
+      </w:r>
+      <w:proofErr w:type="spellStart"/>
+      <w:r>
+        <w:rPr>
+          <w:bCs/>
+          <w:sz w:val="22"/>
+          <w:szCs w:val="22"/>
+        </w:rPr>
+        <w:t>Kisok</w:t>
+      </w:r>
+      <w:proofErr w:type="spellEnd"/>
+      <w:r>
+        <w:rPr>
+          <w:bCs/>
+          <w:sz w:val="22"/>
+          <w:szCs w:val="22"/>
+        </w:rPr>
+        <w:t>.</w:t>
+      </w:r>
+      <w:r>
+        <w:rPr>
+          <w:rFonts w:ascii="Palatino Linotype" w:hAnsi="Palatino Linotype"/>
+          <w:bCs/>
+          <w:color w:val="FF0000"/>
           <w:sz w:val="20"/>
           <w:szCs w:val="20"/>
         </w:rPr>
@@ -3071,6 +3156,7 @@
         <w:rPr>
           <w:rFonts w:ascii="Palatino Linotype" w:hAnsi="Palatino Linotype"/>
           <w:bCs/>
+          <w:color w:val="FF0000"/>
           <w:sz w:val="20"/>
           <w:szCs w:val="20"/>
         </w:rPr>
@@ -3081,6 +3167,7 @@
         <w:rPr>
           <w:rFonts w:ascii="Palatino Linotype" w:hAnsi="Palatino Linotype"/>
           <w:bCs/>
+          <w:color w:val="FF0000"/>
           <w:sz w:val="20"/>
           <w:szCs w:val="20"/>
         </w:rPr>
@@ -3091,16 +3178,18 @@
         <w:rPr>
           <w:rFonts w:ascii="Palatino Linotype" w:hAnsi="Palatino Linotype"/>
           <w:bCs/>
-          <w:sz w:val="20"/>
-          <w:szCs w:val="20"/>
-        </w:rPr>
-        <w:t>fta_bond_conditions.alcohol_test_kiosk</w:t>
+          <w:color w:val="FF0000"/>
+          <w:sz w:val="20"/>
+          <w:szCs w:val="20"/>
+        </w:rPr>
+        <w:t>fta_bond_conditions.specialized_docket</w:t>
       </w:r>
       <w:proofErr w:type="spellEnd"/>
       <w:r>
         <w:rPr>
           <w:rFonts w:ascii="Palatino Linotype" w:hAnsi="Palatino Linotype"/>
           <w:bCs/>
+          <w:color w:val="FF0000"/>
           <w:sz w:val="20"/>
           <w:szCs w:val="20"/>
         </w:rPr>
@@ -3119,51 +3208,58 @@
         </w:tabs>
         <w:jc w:val="both"/>
         <w:rPr>
+          <w:rFonts w:ascii="Palatino Linotype" w:hAnsi="Palatino Linotype"/>
+          <w:bCs/>
+          <w:sz w:val="20"/>
+          <w:szCs w:val="20"/>
+        </w:rPr>
+      </w:pPr>
+      <w:r>
+        <w:rPr>
           <w:bCs/>
           <w:sz w:val="22"/>
           <w:szCs w:val="22"/>
         </w:rPr>
-      </w:pPr>
-      <w:r>
-        <w:rPr>
-          <w:bCs/>
-          <w:sz w:val="22"/>
-          <w:szCs w:val="22"/>
-        </w:rPr>
-        <w:t xml:space="preserve">Defendant shall report to the Office of Community Control forthwith to determine a schedule for alcohol tests with the AB (Alcohol) </w:t>
+        <w:t xml:space="preserve">Defendant shall report to the Specialized Docket Coordinator to complete screening for admission to </w:t>
+      </w:r>
+      <w:r>
+        <w:rPr>
+          <w:rFonts w:ascii="Palatino Linotype" w:hAnsi="Palatino Linotype"/>
+          <w:bCs/>
+          <w:color w:val="FF0000"/>
+          <w:sz w:val="20"/>
+          <w:szCs w:val="20"/>
+        </w:rPr>
+        <w:t xml:space="preserve">{{ </w:t>
       </w:r>
       <w:proofErr w:type="spellStart"/>
       <w:r>
         <w:rPr>
-          <w:bCs/>
-          <w:sz w:val="22"/>
-          <w:szCs w:val="22"/>
-        </w:rPr>
-        <w:t>Kisok</w:t>
+          <w:rFonts w:ascii="Palatino Linotype" w:hAnsi="Palatino Linotype"/>
+          <w:bCs/>
+          <w:color w:val="FF0000"/>
+          <w:sz w:val="20"/>
+          <w:szCs w:val="20"/>
+        </w:rPr>
+        <w:t>fta_bond_conditions.specialized_docket_type</w:t>
       </w:r>
       <w:proofErr w:type="spellEnd"/>
       <w:r>
         <w:rPr>
-          <w:bCs/>
-          <w:sz w:val="22"/>
-          <w:szCs w:val="22"/>
-        </w:rPr>
-        <w:t>.</w:t>
-      </w:r>
-      <w:r>
-        <w:rPr>
-          <w:rFonts w:ascii="Palatino Linotype" w:hAnsi="Palatino Linotype"/>
-          <w:bCs/>
-          <w:sz w:val="20"/>
-          <w:szCs w:val="20"/>
-        </w:rPr>
-        <w:t xml:space="preserve">{% </w:t>
+          <w:rFonts w:ascii="Palatino Linotype" w:hAnsi="Palatino Linotype"/>
+          <w:bCs/>
+          <w:color w:val="FF0000"/>
+          <w:sz w:val="20"/>
+          <w:szCs w:val="20"/>
+        </w:rPr>
+        <w:t xml:space="preserve"> }}.{% </w:t>
       </w:r>
       <w:proofErr w:type="spellStart"/>
       <w:r>
         <w:rPr>
           <w:rFonts w:ascii="Palatino Linotype" w:hAnsi="Palatino Linotype"/>
           <w:bCs/>
+          <w:color w:val="FF0000"/>
           <w:sz w:val="20"/>
           <w:szCs w:val="20"/>
         </w:rPr>
@@ -3174,39 +3270,15 @@
         <w:rPr>
           <w:rFonts w:ascii="Palatino Linotype" w:hAnsi="Palatino Linotype"/>
           <w:bCs/>
-          <w:sz w:val="20"/>
-          <w:szCs w:val="20"/>
-        </w:rPr>
-        <w:t xml:space="preserve"> %}{% if </w:t>
-      </w:r>
-      <w:proofErr w:type="spellStart"/>
-      <w:r>
-        <w:rPr>
-          <w:rFonts w:ascii="Palatino Linotype" w:hAnsi="Palatino Linotype"/>
-          <w:bCs/>
-          <w:sz w:val="20"/>
-          <w:szCs w:val="20"/>
-        </w:rPr>
-        <w:t>fta_bond_conditions.specialized_docket</w:t>
-      </w:r>
-      <w:proofErr w:type="spellEnd"/>
-      <w:r>
-        <w:rPr>
-          <w:rFonts w:ascii="Palatino Linotype" w:hAnsi="Palatino Linotype"/>
-          <w:bCs/>
-          <w:sz w:val="20"/>
-          <w:szCs w:val="20"/>
-        </w:rPr>
-        <w:t xml:space="preserve"> is true %}</w:t>
+          <w:color w:val="FF0000"/>
+          <w:sz w:val="20"/>
+          <w:szCs w:val="20"/>
+        </w:rPr>
+        <w:t xml:space="preserve"> %}</w:t>
       </w:r>
     </w:p>
     <w:p>
       <w:pPr>
-        <w:pStyle w:val="ListParagraph"/>
-        <w:numPr>
-          <w:ilvl w:val="0"/>
-          <w:numId w:val="4"/>
-        </w:numPr>
         <w:tabs>
           <w:tab w:val="center" w:pos="4680"/>
         </w:tabs>
@@ -3214,66 +3286,52 @@
         <w:rPr>
           <w:rFonts w:ascii="Palatino Linotype" w:hAnsi="Palatino Linotype"/>
           <w:bCs/>
-          <w:sz w:val="20"/>
-          <w:szCs w:val="20"/>
-        </w:rPr>
-      </w:pPr>
-      <w:r>
-        <w:rPr>
-          <w:bCs/>
-          <w:sz w:val="22"/>
-          <w:szCs w:val="22"/>
-        </w:rPr>
-        <w:t xml:space="preserve">Defendant shall report to the Specialized Docket Coordinator to complete screening for admission to </w:t>
-      </w:r>
-      <w:r>
-        <w:rPr>
-          <w:rFonts w:ascii="Palatino Linotype" w:hAnsi="Palatino Linotype"/>
-          <w:bCs/>
-          <w:sz w:val="20"/>
-          <w:szCs w:val="20"/>
-        </w:rPr>
-        <w:t xml:space="preserve">{{ </w:t>
+          <w:color w:val="FF0000"/>
+          <w:sz w:val="20"/>
+          <w:szCs w:val="20"/>
+        </w:rPr>
+      </w:pPr>
+      <w:r>
+        <w:rPr>
+          <w:rFonts w:ascii="Palatino Linotype" w:hAnsi="Palatino Linotype"/>
+          <w:bCs/>
+          <w:color w:val="FF0000"/>
+          <w:sz w:val="20"/>
+          <w:szCs w:val="20"/>
+        </w:rPr>
+        <w:t xml:space="preserve">{% if </w:t>
       </w:r>
       <w:proofErr w:type="spellStart"/>
       <w:r>
         <w:rPr>
           <w:rFonts w:ascii="Palatino Linotype" w:hAnsi="Palatino Linotype"/>
           <w:bCs/>
-          <w:sz w:val="20"/>
-          <w:szCs w:val="20"/>
-        </w:rPr>
-        <w:t>fta_bond_conditions.specialized_docket_type</w:t>
+          <w:color w:val="FF0000"/>
+          <w:sz w:val="20"/>
+          <w:szCs w:val="20"/>
+        </w:rPr>
+        <w:t>admin_license_suspension.</w:t>
+      </w:r>
+      <w:r>
+        <w:rPr>
+          <w:rFonts w:ascii="Palatino Linotype" w:hAnsi="Palatino Linotype"/>
+          <w:bCs/>
+          <w:color w:val="FF0000"/>
+          <w:sz w:val="20"/>
+          <w:szCs w:val="20"/>
+        </w:rPr>
+        <w:t>ordered</w:t>
       </w:r>
       <w:proofErr w:type="spellEnd"/>
       <w:r>
         <w:rPr>
           <w:rFonts w:ascii="Palatino Linotype" w:hAnsi="Palatino Linotype"/>
           <w:bCs/>
-          <w:sz w:val="20"/>
-          <w:szCs w:val="20"/>
-        </w:rPr>
-        <w:t xml:space="preserve"> }}.{% </w:t>
-      </w:r>
-      <w:proofErr w:type="spellStart"/>
-      <w:r>
-        <w:rPr>
-          <w:rFonts w:ascii="Palatino Linotype" w:hAnsi="Palatino Linotype"/>
-          <w:bCs/>
-          <w:sz w:val="20"/>
-          <w:szCs w:val="20"/>
-        </w:rPr>
-        <w:t>endif</w:t>
-      </w:r>
-      <w:proofErr w:type="spellEnd"/>
-      <w:r>
-        <w:rPr>
-          <w:rFonts w:ascii="Palatino Linotype" w:hAnsi="Palatino Linotype"/>
-          <w:bCs/>
-          <w:sz w:val="20"/>
-          <w:szCs w:val="20"/>
-        </w:rPr>
-        <w:t xml:space="preserve"> %}</w:t>
+          <w:color w:val="FF0000"/>
+          <w:sz w:val="20"/>
+          <w:szCs w:val="20"/>
+        </w:rPr>
+        <w:t xml:space="preserve"> is true %}</w:t>
       </w:r>
     </w:p>
     <w:p>
@@ -3284,39 +3342,33 @@
         <w:jc w:val="both"/>
         <w:rPr>
           <w:rFonts w:ascii="Palatino Linotype" w:hAnsi="Palatino Linotype"/>
-          <w:bCs/>
-          <w:sz w:val="20"/>
-          <w:szCs w:val="20"/>
-        </w:rPr>
-      </w:pPr>
-      <w:r>
-        <w:rPr>
-          <w:rFonts w:ascii="Palatino Linotype" w:hAnsi="Palatino Linotype"/>
-          <w:bCs/>
-          <w:sz w:val="20"/>
-          <w:szCs w:val="20"/>
-        </w:rPr>
-        <w:t xml:space="preserve">{% if </w:t>
-      </w:r>
-      <w:proofErr w:type="spellStart"/>
-      <w:r>
-        <w:rPr>
-          <w:rFonts w:ascii="Palatino Linotype" w:hAnsi="Palatino Linotype"/>
-          <w:bCs/>
-          <w:sz w:val="20"/>
-          <w:szCs w:val="20"/>
-        </w:rPr>
-        <w:t>special_bond_conditions.admin_license_suspension_ordered</w:t>
-      </w:r>
-      <w:proofErr w:type="spellEnd"/>
-      <w:r>
-        <w:rPr>
-          <w:rFonts w:ascii="Palatino Linotype" w:hAnsi="Palatino Linotype"/>
-          <w:bCs/>
-          <w:sz w:val="20"/>
-          <w:szCs w:val="20"/>
-        </w:rPr>
-        <w:t xml:space="preserve"> is true %}</w:t>
+          <w:b/>
+          <w:bCs/>
+          <w:sz w:val="20"/>
+          <w:szCs w:val="20"/>
+          <w:u w:val="single"/>
+        </w:rPr>
+      </w:pPr>
+      <w:r>
+        <w:rPr>
+          <w:rFonts w:ascii="Palatino Linotype" w:hAnsi="Palatino Linotype"/>
+          <w:b/>
+          <w:bCs/>
+          <w:sz w:val="20"/>
+          <w:szCs w:val="20"/>
+          <w:u w:val="single"/>
+        </w:rPr>
+        <w:t>Administrative License Suspension</w:t>
+      </w:r>
+      <w:r>
+        <w:rPr>
+          <w:rFonts w:ascii="Palatino Linotype" w:hAnsi="Palatino Linotype"/>
+          <w:b/>
+          <w:bCs/>
+          <w:sz w:val="20"/>
+          <w:szCs w:val="20"/>
+        </w:rPr>
+        <w:t xml:space="preserve"> </w:t>
       </w:r>
     </w:p>
     <w:p>
@@ -3327,33 +3379,657 @@
         <w:jc w:val="both"/>
         <w:rPr>
           <w:rFonts w:ascii="Palatino Linotype" w:hAnsi="Palatino Linotype"/>
-          <w:b/>
-          <w:bCs/>
-          <w:sz w:val="20"/>
-          <w:szCs w:val="20"/>
-          <w:u w:val="single"/>
-        </w:rPr>
-      </w:pPr>
-      <w:r>
-        <w:rPr>
-          <w:rFonts w:ascii="Palatino Linotype" w:hAnsi="Palatino Linotype"/>
-          <w:b/>
-          <w:bCs/>
-          <w:sz w:val="20"/>
-          <w:szCs w:val="20"/>
-          <w:u w:val="single"/>
-        </w:rPr>
-        <w:t>Administrative License Suspension</w:t>
-      </w:r>
-      <w:r>
-        <w:rPr>
-          <w:rFonts w:ascii="Palatino Linotype" w:hAnsi="Palatino Linotype"/>
-          <w:b/>
+          <w:bCs/>
+          <w:sz w:val="20"/>
+          <w:szCs w:val="20"/>
+        </w:rPr>
+      </w:pPr>
+      <w:r>
+        <w:rPr>
+          <w:rFonts w:ascii="Palatino Linotype" w:hAnsi="Palatino Linotype"/>
+          <w:bCs/>
+          <w:sz w:val="20"/>
+          <w:szCs w:val="20"/>
+        </w:rPr>
+        <w:t>Defendant’s operator’s license is subject to an administrative license suspension.  Defendant requested a stay of the administrative license suspension d</w:t>
+      </w:r>
+      <w:r>
+        <w:rPr>
+          <w:rFonts w:ascii="Palatino Linotype" w:hAnsi="Palatino Linotype"/>
+          <w:bCs/>
+          <w:sz w:val="20"/>
+          <w:szCs w:val="20"/>
+        </w:rPr>
+        <w:t xml:space="preserve">uring the pendency of this case. </w:t>
+      </w:r>
+      <w:r>
+        <w:rPr>
+          <w:rFonts w:ascii="Palatino Linotype" w:hAnsi="Palatino Linotype"/>
+          <w:bCs/>
+          <w:color w:val="FF0000"/>
+          <w:sz w:val="20"/>
+          <w:szCs w:val="20"/>
+        </w:rPr>
+        <w:t xml:space="preserve">{% if </w:t>
+      </w:r>
+      <w:proofErr w:type="spellStart"/>
+      <w:r>
+        <w:rPr>
+          <w:rFonts w:ascii="Palatino Linotype" w:hAnsi="Palatino Linotype"/>
+          <w:bCs/>
+          <w:color w:val="FF0000"/>
+          <w:sz w:val="20"/>
+          <w:szCs w:val="20"/>
+        </w:rPr>
+        <w:t>admin_license_suspension.</w:t>
+      </w:r>
+      <w:r>
+        <w:rPr>
+          <w:rFonts w:ascii="Palatino Linotype" w:hAnsi="Palatino Linotype"/>
+          <w:bCs/>
+          <w:color w:val="FF0000"/>
+          <w:sz w:val="20"/>
+          <w:szCs w:val="20"/>
+        </w:rPr>
+        <w:t>objection</w:t>
+      </w:r>
+      <w:proofErr w:type="spellEnd"/>
+      <w:r>
+        <w:rPr>
+          <w:rFonts w:ascii="Palatino Linotype" w:hAnsi="Palatino Linotype"/>
+          <w:bCs/>
+          <w:color w:val="FF0000"/>
+          <w:sz w:val="20"/>
+          <w:szCs w:val="20"/>
+        </w:rPr>
+        <w:t xml:space="preserve"> == ‘Yes’ %}</w:t>
+      </w:r>
+      <w:r>
+        <w:rPr>
+          <w:rFonts w:ascii="Palatino Linotype" w:hAnsi="Palatino Linotype"/>
+          <w:bCs/>
+          <w:sz w:val="20"/>
+          <w:szCs w:val="20"/>
+        </w:rPr>
+        <w:t>The State objected to the stay.</w:t>
+      </w:r>
+      <w:r>
+        <w:rPr>
+          <w:rFonts w:ascii="Palatino Linotype" w:hAnsi="Palatino Linotype"/>
           <w:bCs/>
           <w:sz w:val="20"/>
           <w:szCs w:val="20"/>
         </w:rPr>
         <w:t xml:space="preserve"> </w:t>
+      </w:r>
+      <w:r>
+        <w:rPr>
+          <w:rFonts w:ascii="Palatino Linotype" w:hAnsi="Palatino Linotype"/>
+          <w:bCs/>
+          <w:color w:val="FF0000"/>
+          <w:sz w:val="20"/>
+          <w:szCs w:val="20"/>
+        </w:rPr>
+        <w:t xml:space="preserve">{% </w:t>
+      </w:r>
+      <w:proofErr w:type="spellStart"/>
+      <w:r>
+        <w:rPr>
+          <w:rFonts w:ascii="Palatino Linotype" w:hAnsi="Palatino Linotype"/>
+          <w:bCs/>
+          <w:color w:val="FF0000"/>
+          <w:sz w:val="20"/>
+          <w:szCs w:val="20"/>
+        </w:rPr>
+        <w:t>elif</w:t>
+      </w:r>
+      <w:proofErr w:type="spellEnd"/>
+      <w:r>
+        <w:rPr>
+          <w:rFonts w:ascii="Palatino Linotype" w:hAnsi="Palatino Linotype"/>
+          <w:bCs/>
+          <w:color w:val="FF0000"/>
+          <w:sz w:val="20"/>
+          <w:szCs w:val="20"/>
+        </w:rPr>
+        <w:t xml:space="preserve"> </w:t>
+      </w:r>
+      <w:proofErr w:type="spellStart"/>
+      <w:r>
+        <w:rPr>
+          <w:rFonts w:ascii="Palatino Linotype" w:hAnsi="Palatino Linotype"/>
+          <w:bCs/>
+          <w:color w:val="FF0000"/>
+          <w:sz w:val="20"/>
+          <w:szCs w:val="20"/>
+        </w:rPr>
+        <w:t>admin_license_suspension.</w:t>
+      </w:r>
+      <w:r>
+        <w:rPr>
+          <w:rFonts w:ascii="Palatino Linotype" w:hAnsi="Palatino Linotype"/>
+          <w:bCs/>
+          <w:color w:val="FF0000"/>
+          <w:sz w:val="20"/>
+          <w:szCs w:val="20"/>
+        </w:rPr>
+        <w:t>objection</w:t>
+      </w:r>
+      <w:proofErr w:type="spellEnd"/>
+      <w:r>
+        <w:rPr>
+          <w:rFonts w:ascii="Palatino Linotype" w:hAnsi="Palatino Linotype"/>
+          <w:bCs/>
+          <w:color w:val="FF0000"/>
+          <w:sz w:val="20"/>
+          <w:szCs w:val="20"/>
+        </w:rPr>
+        <w:t xml:space="preserve"> == ‘No’ %}</w:t>
+      </w:r>
+      <w:r>
+        <w:rPr>
+          <w:rFonts w:ascii="Palatino Linotype" w:hAnsi="Palatino Linotype"/>
+          <w:bCs/>
+          <w:sz w:val="20"/>
+          <w:szCs w:val="20"/>
+        </w:rPr>
+        <w:t>The State did not object to the stay.</w:t>
+      </w:r>
+      <w:r>
+        <w:rPr>
+          <w:rFonts w:ascii="Palatino Linotype" w:hAnsi="Palatino Linotype"/>
+          <w:bCs/>
+          <w:sz w:val="20"/>
+          <w:szCs w:val="20"/>
+        </w:rPr>
+        <w:t xml:space="preserve"> </w:t>
+      </w:r>
+      <w:r>
+        <w:rPr>
+          <w:rFonts w:ascii="Palatino Linotype" w:hAnsi="Palatino Linotype"/>
+          <w:bCs/>
+          <w:color w:val="FF0000"/>
+          <w:sz w:val="20"/>
+          <w:szCs w:val="20"/>
+        </w:rPr>
+        <w:t xml:space="preserve">{% </w:t>
+      </w:r>
+      <w:proofErr w:type="spellStart"/>
+      <w:r>
+        <w:rPr>
+          <w:rFonts w:ascii="Palatino Linotype" w:hAnsi="Palatino Linotype"/>
+          <w:bCs/>
+          <w:color w:val="FF0000"/>
+          <w:sz w:val="20"/>
+          <w:szCs w:val="20"/>
+        </w:rPr>
+        <w:t>endif</w:t>
+      </w:r>
+      <w:proofErr w:type="spellEnd"/>
+      <w:r>
+        <w:rPr>
+          <w:rFonts w:ascii="Palatino Linotype" w:hAnsi="Palatino Linotype"/>
+          <w:bCs/>
+          <w:color w:val="FF0000"/>
+          <w:sz w:val="20"/>
+          <w:szCs w:val="20"/>
+        </w:rPr>
+        <w:t xml:space="preserve"> %}</w:t>
+      </w:r>
+      <w:r>
+        <w:rPr>
+          <w:rFonts w:ascii="Palatino Linotype" w:hAnsi="Palatino Linotype"/>
+          <w:bCs/>
+          <w:color w:val="FF0000"/>
+          <w:sz w:val="20"/>
+          <w:szCs w:val="20"/>
+        </w:rPr>
+        <w:t xml:space="preserve">{% if </w:t>
+      </w:r>
+      <w:proofErr w:type="spellStart"/>
+      <w:r>
+        <w:rPr>
+          <w:rFonts w:ascii="Palatino Linotype" w:hAnsi="Palatino Linotype"/>
+          <w:bCs/>
+          <w:color w:val="FF0000"/>
+          <w:sz w:val="20"/>
+          <w:szCs w:val="20"/>
+        </w:rPr>
+        <w:t>admin_license_suspension.</w:t>
+      </w:r>
+      <w:r>
+        <w:rPr>
+          <w:rFonts w:ascii="Palatino Linotype" w:hAnsi="Palatino Linotype"/>
+          <w:bCs/>
+          <w:color w:val="FF0000"/>
+          <w:sz w:val="20"/>
+          <w:szCs w:val="20"/>
+        </w:rPr>
+        <w:t>disposition</w:t>
+      </w:r>
+      <w:proofErr w:type="spellEnd"/>
+      <w:r>
+        <w:rPr>
+          <w:rFonts w:ascii="Palatino Linotype" w:hAnsi="Palatino Linotype"/>
+          <w:bCs/>
+          <w:color w:val="FF0000"/>
+          <w:sz w:val="20"/>
+          <w:szCs w:val="20"/>
+        </w:rPr>
+        <w:t xml:space="preserve"> == ‘</w:t>
+      </w:r>
+      <w:proofErr w:type="gramStart"/>
+      <w:r>
+        <w:rPr>
+          <w:rFonts w:ascii="Palatino Linotype" w:hAnsi="Palatino Linotype"/>
+          <w:bCs/>
+          <w:color w:val="FF0000"/>
+          <w:sz w:val="20"/>
+          <w:szCs w:val="20"/>
+        </w:rPr>
+        <w:t>Granted</w:t>
+      </w:r>
+      <w:proofErr w:type="gramEnd"/>
+      <w:r>
+        <w:rPr>
+          <w:rFonts w:ascii="Palatino Linotype" w:hAnsi="Palatino Linotype"/>
+          <w:bCs/>
+          <w:color w:val="FF0000"/>
+          <w:sz w:val="20"/>
+          <w:szCs w:val="20"/>
+        </w:rPr>
+        <w:t>’ %}</w:t>
+      </w:r>
+      <w:r>
+        <w:rPr>
+          <w:rFonts w:ascii="Palatino Linotype" w:hAnsi="Palatino Linotype"/>
+          <w:bCs/>
+          <w:sz w:val="20"/>
+          <w:szCs w:val="20"/>
+        </w:rPr>
+        <w:t>The Court</w:t>
+      </w:r>
+      <w:r>
+        <w:rPr>
+          <w:rFonts w:ascii="Palatino Linotype" w:hAnsi="Palatino Linotype"/>
+          <w:bCs/>
+          <w:sz w:val="20"/>
+          <w:szCs w:val="20"/>
+        </w:rPr>
+        <w:t xml:space="preserve"> GRANTED</w:t>
+      </w:r>
+      <w:r>
+        <w:rPr>
+          <w:rFonts w:ascii="Palatino Linotype" w:hAnsi="Palatino Linotype"/>
+          <w:bCs/>
+          <w:sz w:val="20"/>
+          <w:szCs w:val="20"/>
+        </w:rPr>
+        <w:t xml:space="preserve"> the administrative license suspension </w:t>
+      </w:r>
+      <w:r>
+        <w:rPr>
+          <w:rFonts w:ascii="Palatino Linotype" w:hAnsi="Palatino Linotype"/>
+          <w:bCs/>
+          <w:sz w:val="20"/>
+          <w:szCs w:val="20"/>
+        </w:rPr>
+        <w:t>and the administrative license suspension is STAYED.</w:t>
+      </w:r>
+      <w:r>
+        <w:rPr>
+          <w:rFonts w:ascii="Palatino Linotype" w:hAnsi="Palatino Linotype"/>
+          <w:bCs/>
+          <w:sz w:val="20"/>
+          <w:szCs w:val="20"/>
+        </w:rPr>
+        <w:t xml:space="preserve"> </w:t>
+      </w:r>
+      <w:r>
+        <w:rPr>
+          <w:rFonts w:ascii="Palatino Linotype" w:hAnsi="Palatino Linotype"/>
+          <w:bCs/>
+          <w:color w:val="FF0000"/>
+          <w:sz w:val="20"/>
+          <w:szCs w:val="20"/>
+        </w:rPr>
+        <w:t xml:space="preserve">{% </w:t>
+      </w:r>
+      <w:proofErr w:type="spellStart"/>
+      <w:r>
+        <w:rPr>
+          <w:rFonts w:ascii="Palatino Linotype" w:hAnsi="Palatino Linotype"/>
+          <w:bCs/>
+          <w:color w:val="FF0000"/>
+          <w:sz w:val="20"/>
+          <w:szCs w:val="20"/>
+        </w:rPr>
+        <w:t>elif</w:t>
+      </w:r>
+      <w:proofErr w:type="spellEnd"/>
+      <w:r>
+        <w:rPr>
+          <w:rFonts w:ascii="Palatino Linotype" w:hAnsi="Palatino Linotype"/>
+          <w:bCs/>
+          <w:color w:val="FF0000"/>
+          <w:sz w:val="20"/>
+          <w:szCs w:val="20"/>
+        </w:rPr>
+        <w:t xml:space="preserve"> </w:t>
+      </w:r>
+      <w:proofErr w:type="spellStart"/>
+      <w:r>
+        <w:rPr>
+          <w:rFonts w:ascii="Palatino Linotype" w:hAnsi="Palatino Linotype"/>
+          <w:bCs/>
+          <w:color w:val="FF0000"/>
+          <w:sz w:val="20"/>
+          <w:szCs w:val="20"/>
+        </w:rPr>
+        <w:t>admin_license_suspensi</w:t>
+      </w:r>
+      <w:r>
+        <w:rPr>
+          <w:rFonts w:ascii="Palatino Linotype" w:hAnsi="Palatino Linotype"/>
+          <w:bCs/>
+          <w:color w:val="FF0000"/>
+          <w:sz w:val="20"/>
+          <w:szCs w:val="20"/>
+        </w:rPr>
+        <w:t>on.</w:t>
+      </w:r>
+      <w:r>
+        <w:rPr>
+          <w:rFonts w:ascii="Palatino Linotype" w:hAnsi="Palatino Linotype"/>
+          <w:bCs/>
+          <w:color w:val="FF0000"/>
+          <w:sz w:val="20"/>
+          <w:szCs w:val="20"/>
+        </w:rPr>
+        <w:t>disposition</w:t>
+      </w:r>
+      <w:proofErr w:type="spellEnd"/>
+      <w:r>
+        <w:rPr>
+          <w:rFonts w:ascii="Palatino Linotype" w:hAnsi="Palatino Linotype"/>
+          <w:bCs/>
+          <w:color w:val="FF0000"/>
+          <w:sz w:val="20"/>
+          <w:szCs w:val="20"/>
+        </w:rPr>
+        <w:t xml:space="preserve"> == ‘Denied’ %}</w:t>
+      </w:r>
+      <w:r>
+        <w:rPr>
+          <w:rFonts w:ascii="Palatino Linotype" w:hAnsi="Palatino Linotype"/>
+          <w:bCs/>
+          <w:sz w:val="20"/>
+          <w:szCs w:val="20"/>
+        </w:rPr>
+        <w:t xml:space="preserve">The Court DENIED </w:t>
+      </w:r>
+      <w:r>
+        <w:rPr>
+          <w:rFonts w:ascii="Palatino Linotype" w:hAnsi="Palatino Linotype"/>
+          <w:bCs/>
+          <w:sz w:val="20"/>
+          <w:szCs w:val="20"/>
+        </w:rPr>
+        <w:t xml:space="preserve">the administrative license suspension and </w:t>
+      </w:r>
+      <w:r>
+        <w:rPr>
+          <w:rFonts w:ascii="Palatino Linotype" w:hAnsi="Palatino Linotype"/>
+          <w:bCs/>
+          <w:sz w:val="20"/>
+          <w:szCs w:val="20"/>
+        </w:rPr>
+        <w:t>the administrative l</w:t>
+      </w:r>
+      <w:r>
+        <w:rPr>
+          <w:rFonts w:ascii="Palatino Linotype" w:hAnsi="Palatino Linotype"/>
+          <w:bCs/>
+          <w:sz w:val="20"/>
+          <w:szCs w:val="20"/>
+        </w:rPr>
+        <w:t>icense suspension IS NOT STAYED</w:t>
+      </w:r>
+      <w:r>
+        <w:rPr>
+          <w:rFonts w:ascii="Palatino Linotype" w:hAnsi="Palatino Linotype"/>
+          <w:bCs/>
+          <w:sz w:val="20"/>
+          <w:szCs w:val="20"/>
+        </w:rPr>
+        <w:t>.</w:t>
+      </w:r>
+      <w:r>
+        <w:rPr>
+          <w:rFonts w:ascii="Palatino Linotype" w:hAnsi="Palatino Linotype"/>
+          <w:bCs/>
+          <w:sz w:val="20"/>
+          <w:szCs w:val="20"/>
+        </w:rPr>
+        <w:t xml:space="preserve"> </w:t>
+      </w:r>
+      <w:r>
+        <w:rPr>
+          <w:rFonts w:ascii="Palatino Linotype" w:hAnsi="Palatino Linotype"/>
+          <w:bCs/>
+          <w:color w:val="FF0000"/>
+          <w:sz w:val="20"/>
+          <w:szCs w:val="20"/>
+        </w:rPr>
+        <w:t xml:space="preserve">{% </w:t>
+      </w:r>
+      <w:proofErr w:type="spellStart"/>
+      <w:r>
+        <w:rPr>
+          <w:rFonts w:ascii="Palatino Linotype" w:hAnsi="Palatino Linotype"/>
+          <w:bCs/>
+          <w:color w:val="FF0000"/>
+          <w:sz w:val="20"/>
+          <w:szCs w:val="20"/>
+        </w:rPr>
+        <w:t>endif</w:t>
+      </w:r>
+      <w:proofErr w:type="spellEnd"/>
+      <w:r>
+        <w:rPr>
+          <w:rFonts w:ascii="Palatino Linotype" w:hAnsi="Palatino Linotype"/>
+          <w:bCs/>
+          <w:color w:val="FF0000"/>
+          <w:sz w:val="20"/>
+          <w:szCs w:val="20"/>
+        </w:rPr>
+        <w:t xml:space="preserve"> %}</w:t>
+      </w:r>
+      <w:r>
+        <w:rPr>
+          <w:rFonts w:ascii="Palatino Linotype" w:hAnsi="Palatino Linotype"/>
+          <w:bCs/>
+          <w:color w:val="FF0000"/>
+          <w:sz w:val="20"/>
+          <w:szCs w:val="20"/>
+        </w:rPr>
+        <w:t xml:space="preserve">{% if </w:t>
+      </w:r>
+      <w:proofErr w:type="spellStart"/>
+      <w:r>
+        <w:rPr>
+          <w:rFonts w:ascii="Palatino Linotype" w:hAnsi="Palatino Linotype"/>
+          <w:bCs/>
+          <w:color w:val="FF0000"/>
+          <w:sz w:val="20"/>
+          <w:szCs w:val="20"/>
+        </w:rPr>
+        <w:t>admin_license_suspension.</w:t>
+      </w:r>
+      <w:r>
+        <w:rPr>
+          <w:rFonts w:ascii="Palatino Linotype" w:hAnsi="Palatino Linotype"/>
+          <w:bCs/>
+          <w:color w:val="FF0000"/>
+          <w:sz w:val="20"/>
+          <w:szCs w:val="20"/>
+        </w:rPr>
+        <w:t>explanation</w:t>
+      </w:r>
+      <w:proofErr w:type="spellEnd"/>
+      <w:r>
+        <w:rPr>
+          <w:rFonts w:ascii="Palatino Linotype" w:hAnsi="Palatino Linotype"/>
+          <w:bCs/>
+          <w:color w:val="FF0000"/>
+          <w:sz w:val="20"/>
+          <w:szCs w:val="20"/>
+        </w:rPr>
+        <w:t xml:space="preserve"> is not </w:t>
+      </w:r>
+      <w:proofErr w:type="gramStart"/>
+      <w:r>
+        <w:rPr>
+          <w:rFonts w:ascii="Palatino Linotype" w:hAnsi="Palatino Linotype"/>
+          <w:bCs/>
+          <w:color w:val="FF0000"/>
+          <w:sz w:val="20"/>
+          <w:szCs w:val="20"/>
+        </w:rPr>
+        <w:t>none</w:t>
+      </w:r>
+      <w:proofErr w:type="gramEnd"/>
+      <w:r>
+        <w:rPr>
+          <w:rFonts w:ascii="Palatino Linotype" w:hAnsi="Palatino Linotype"/>
+          <w:bCs/>
+          <w:color w:val="FF0000"/>
+          <w:sz w:val="20"/>
+          <w:szCs w:val="20"/>
+        </w:rPr>
+        <w:t xml:space="preserve"> %}</w:t>
+      </w:r>
+      <w:r>
+        <w:rPr>
+          <w:rFonts w:ascii="Palatino Linotype" w:hAnsi="Palatino Linotype"/>
+          <w:bCs/>
+          <w:sz w:val="20"/>
+          <w:szCs w:val="20"/>
+        </w:rPr>
+        <w:t>{</w:t>
+      </w:r>
+      <w:proofErr w:type="gramStart"/>
+      <w:r>
+        <w:rPr>
+          <w:rFonts w:ascii="Palatino Linotype" w:hAnsi="Palatino Linotype"/>
+          <w:bCs/>
+          <w:sz w:val="20"/>
+          <w:szCs w:val="20"/>
+        </w:rPr>
+        <w:t xml:space="preserve">{ </w:t>
+      </w:r>
+      <w:proofErr w:type="spellStart"/>
+      <w:r>
+        <w:rPr>
+          <w:rFonts w:ascii="Palatino Linotype" w:hAnsi="Palatino Linotype"/>
+          <w:bCs/>
+          <w:sz w:val="20"/>
+          <w:szCs w:val="20"/>
+        </w:rPr>
+        <w:t>admin</w:t>
+      </w:r>
+      <w:proofErr w:type="gramEnd"/>
+      <w:r>
+        <w:rPr>
+          <w:rFonts w:ascii="Palatino Linotype" w:hAnsi="Palatino Linotype"/>
+          <w:bCs/>
+          <w:sz w:val="20"/>
+          <w:szCs w:val="20"/>
+        </w:rPr>
+        <w:t>_license_suspension.</w:t>
+      </w:r>
+      <w:r>
+        <w:rPr>
+          <w:rFonts w:ascii="Palatino Linotype" w:hAnsi="Palatino Linotype"/>
+          <w:bCs/>
+          <w:sz w:val="20"/>
+          <w:szCs w:val="20"/>
+        </w:rPr>
+        <w:t>explanation</w:t>
+      </w:r>
+      <w:proofErr w:type="spellEnd"/>
+      <w:r>
+        <w:rPr>
+          <w:rFonts w:ascii="Palatino Linotype" w:hAnsi="Palatino Linotype"/>
+          <w:bCs/>
+          <w:sz w:val="20"/>
+          <w:szCs w:val="20"/>
+        </w:rPr>
+        <w:t xml:space="preserve"> }}</w:t>
+      </w:r>
+      <w:r>
+        <w:rPr>
+          <w:rFonts w:ascii="Palatino Linotype" w:hAnsi="Palatino Linotype"/>
+          <w:bCs/>
+          <w:color w:val="FF0000"/>
+          <w:sz w:val="20"/>
+          <w:szCs w:val="20"/>
+        </w:rPr>
+        <w:t xml:space="preserve">{% </w:t>
+      </w:r>
+      <w:proofErr w:type="spellStart"/>
+      <w:r>
+        <w:rPr>
+          <w:rFonts w:ascii="Palatino Linotype" w:hAnsi="Palatino Linotype"/>
+          <w:bCs/>
+          <w:color w:val="FF0000"/>
+          <w:sz w:val="20"/>
+          <w:szCs w:val="20"/>
+        </w:rPr>
+        <w:t>endif</w:t>
+      </w:r>
+      <w:proofErr w:type="spellEnd"/>
+      <w:r>
+        <w:rPr>
+          <w:rFonts w:ascii="Palatino Linotype" w:hAnsi="Palatino Linotype"/>
+          <w:bCs/>
+          <w:color w:val="FF0000"/>
+          <w:sz w:val="20"/>
+          <w:szCs w:val="20"/>
+        </w:rPr>
+        <w:t xml:space="preserve"> %}</w:t>
+      </w:r>
+      <w:r>
+        <w:rPr>
+          <w:rFonts w:ascii="Palatino Linotype" w:hAnsi="Palatino Linotype"/>
+          <w:bCs/>
+          <w:color w:val="FF0000"/>
+          <w:sz w:val="20"/>
+          <w:szCs w:val="20"/>
+        </w:rPr>
+        <w:t xml:space="preserve">{% </w:t>
+      </w:r>
+      <w:proofErr w:type="spellStart"/>
+      <w:r>
+        <w:rPr>
+          <w:rFonts w:ascii="Palatino Linotype" w:hAnsi="Palatino Linotype"/>
+          <w:bCs/>
+          <w:color w:val="FF0000"/>
+          <w:sz w:val="20"/>
+          <w:szCs w:val="20"/>
+        </w:rPr>
+        <w:t>endif</w:t>
+      </w:r>
+      <w:proofErr w:type="spellEnd"/>
+      <w:r>
+        <w:rPr>
+          <w:rFonts w:ascii="Palatino Linotype" w:hAnsi="Palatino Linotype"/>
+          <w:bCs/>
+          <w:color w:val="FF0000"/>
+          <w:sz w:val="20"/>
+          <w:szCs w:val="20"/>
+        </w:rPr>
+        <w:t xml:space="preserve"> %}</w:t>
       </w:r>
     </w:p>
     <w:p>
@@ -3369,608 +4045,8 @@
           <w:szCs w:val="20"/>
         </w:rPr>
       </w:pPr>
-      <w:r>
-        <w:rPr>
-          <w:rFonts w:ascii="Palatino Linotype" w:hAnsi="Palatino Linotype"/>
-          <w:bCs/>
-          <w:sz w:val="20"/>
-          <w:szCs w:val="20"/>
-        </w:rPr>
-        <w:t>Defendant’s operator’s license is subject to an administrative license suspension.  Defendant requested a stay of the administrative license suspension d</w:t>
-      </w:r>
-      <w:r>
-        <w:rPr>
-          <w:rFonts w:ascii="Palatino Linotype" w:hAnsi="Palatino Linotype"/>
-          <w:bCs/>
-          <w:sz w:val="20"/>
-          <w:szCs w:val="20"/>
-        </w:rPr>
-        <w:t xml:space="preserve">uring the pendency of this case. {% if </w:t>
-      </w:r>
-      <w:proofErr w:type="spellStart"/>
-      <w:r>
-        <w:rPr>
-          <w:rFonts w:ascii="Palatino Linotype" w:hAnsi="Palatino Linotype"/>
-          <w:bCs/>
-          <w:sz w:val="20"/>
-          <w:szCs w:val="20"/>
-        </w:rPr>
-        <w:t>special_bond_conditions.admin_license_suspension_objection</w:t>
-      </w:r>
-      <w:proofErr w:type="spellEnd"/>
-      <w:r>
-        <w:rPr>
-          <w:rFonts w:ascii="Palatino Linotype" w:hAnsi="Palatino Linotype"/>
-          <w:bCs/>
-          <w:sz w:val="20"/>
-          <w:szCs w:val="20"/>
-        </w:rPr>
-        <w:t xml:space="preserve"> == ‘Yes’ %}The State objected to the stay.</w:t>
-      </w:r>
-      <w:r>
-        <w:rPr>
-          <w:rFonts w:ascii="Palatino Linotype" w:hAnsi="Palatino Linotype"/>
-          <w:bCs/>
-          <w:sz w:val="20"/>
-          <w:szCs w:val="20"/>
-        </w:rPr>
-        <w:t xml:space="preserve"> </w:t>
-      </w:r>
-      <w:r>
-        <w:rPr>
-          <w:rFonts w:ascii="Palatino Linotype" w:hAnsi="Palatino Linotype"/>
-          <w:bCs/>
-          <w:sz w:val="20"/>
-          <w:szCs w:val="20"/>
-        </w:rPr>
-        <w:t xml:space="preserve">{% </w:t>
-      </w:r>
-      <w:proofErr w:type="spellStart"/>
-      <w:r>
-        <w:rPr>
-          <w:rFonts w:ascii="Palatino Linotype" w:hAnsi="Palatino Linotype"/>
-          <w:bCs/>
-          <w:sz w:val="20"/>
-          <w:szCs w:val="20"/>
-        </w:rPr>
-        <w:t>elif</w:t>
-      </w:r>
-      <w:proofErr w:type="spellEnd"/>
-      <w:r>
-        <w:rPr>
-          <w:rFonts w:ascii="Palatino Linotype" w:hAnsi="Palatino Linotype"/>
-          <w:bCs/>
-          <w:sz w:val="20"/>
-          <w:szCs w:val="20"/>
-        </w:rPr>
-        <w:t xml:space="preserve"> </w:t>
-      </w:r>
-      <w:proofErr w:type="spellStart"/>
-      <w:r>
-        <w:rPr>
-          <w:rFonts w:ascii="Palatino Linotype" w:hAnsi="Palatino Linotype"/>
-          <w:bCs/>
-          <w:sz w:val="20"/>
-          <w:szCs w:val="20"/>
-        </w:rPr>
-        <w:t>special_bond_conditions.admin_license_suspension_objection</w:t>
-      </w:r>
-      <w:proofErr w:type="spellEnd"/>
-      <w:r>
-        <w:rPr>
-          <w:rFonts w:ascii="Palatino Linotype" w:hAnsi="Palatino Linotype"/>
-          <w:bCs/>
-          <w:sz w:val="20"/>
-          <w:szCs w:val="20"/>
-        </w:rPr>
-        <w:t xml:space="preserve"> == ‘</w:t>
-      </w:r>
-      <w:r>
-        <w:rPr>
-          <w:rFonts w:ascii="Palatino Linotype" w:hAnsi="Palatino Linotype"/>
-          <w:bCs/>
-          <w:sz w:val="20"/>
-          <w:szCs w:val="20"/>
-        </w:rPr>
-        <w:t>No</w:t>
-      </w:r>
-      <w:r>
-        <w:rPr>
-          <w:rFonts w:ascii="Palatino Linotype" w:hAnsi="Palatino Linotype"/>
-          <w:bCs/>
-          <w:sz w:val="20"/>
-          <w:szCs w:val="20"/>
-        </w:rPr>
-        <w:t>’ %}</w:t>
-      </w:r>
-      <w:r>
-        <w:rPr>
-          <w:rFonts w:ascii="Palatino Linotype" w:hAnsi="Palatino Linotype"/>
-          <w:bCs/>
-          <w:sz w:val="20"/>
-          <w:szCs w:val="20"/>
-        </w:rPr>
-        <w:t>The State did not object to the stay.</w:t>
-      </w:r>
-      <w:r>
-        <w:rPr>
-          <w:rFonts w:ascii="Palatino Linotype" w:hAnsi="Palatino Linotype"/>
-          <w:bCs/>
-          <w:sz w:val="20"/>
-          <w:szCs w:val="20"/>
-        </w:rPr>
-        <w:t xml:space="preserve"> </w:t>
-      </w:r>
-      <w:r>
-        <w:rPr>
-          <w:rFonts w:ascii="Palatino Linotype" w:hAnsi="Palatino Linotype"/>
-          <w:bCs/>
-          <w:sz w:val="20"/>
-          <w:szCs w:val="20"/>
-        </w:rPr>
-        <w:t xml:space="preserve">{% </w:t>
-      </w:r>
-      <w:proofErr w:type="spellStart"/>
-      <w:r>
-        <w:rPr>
-          <w:rFonts w:ascii="Palatino Linotype" w:hAnsi="Palatino Linotype"/>
-          <w:bCs/>
-          <w:sz w:val="20"/>
-          <w:szCs w:val="20"/>
-        </w:rPr>
-        <w:t>endif</w:t>
-      </w:r>
-      <w:proofErr w:type="spellEnd"/>
-      <w:r>
-        <w:rPr>
-          <w:rFonts w:ascii="Palatino Linotype" w:hAnsi="Palatino Linotype"/>
-          <w:bCs/>
-          <w:sz w:val="20"/>
-          <w:szCs w:val="20"/>
-        </w:rPr>
-        <w:t xml:space="preserve"> %}</w:t>
-      </w:r>
-      <w:r>
-        <w:rPr>
-          <w:rFonts w:ascii="Palatino Linotype" w:hAnsi="Palatino Linotype"/>
-          <w:bCs/>
-          <w:sz w:val="20"/>
-          <w:szCs w:val="20"/>
-        </w:rPr>
-        <w:t xml:space="preserve">{% if </w:t>
-      </w:r>
-      <w:proofErr w:type="spellStart"/>
-      <w:r>
-        <w:rPr>
-          <w:rFonts w:ascii="Palatino Linotype" w:hAnsi="Palatino Linotype"/>
-          <w:bCs/>
-          <w:sz w:val="20"/>
-          <w:szCs w:val="20"/>
-        </w:rPr>
-        <w:t>special_bond_conditions.admin_license_suspension_</w:t>
-      </w:r>
-      <w:r>
-        <w:rPr>
-          <w:rFonts w:ascii="Palatino Linotype" w:hAnsi="Palatino Linotype"/>
-          <w:bCs/>
-          <w:sz w:val="20"/>
-          <w:szCs w:val="20"/>
-        </w:rPr>
-        <w:t>disposition</w:t>
-      </w:r>
-      <w:proofErr w:type="spellEnd"/>
-      <w:r>
-        <w:rPr>
-          <w:rFonts w:ascii="Palatino Linotype" w:hAnsi="Palatino Linotype"/>
-          <w:bCs/>
-          <w:sz w:val="20"/>
-          <w:szCs w:val="20"/>
-        </w:rPr>
-        <w:t xml:space="preserve"> == ‘</w:t>
-      </w:r>
-      <w:proofErr w:type="gramStart"/>
-      <w:r>
-        <w:rPr>
-          <w:rFonts w:ascii="Palatino Linotype" w:hAnsi="Palatino Linotype"/>
-          <w:bCs/>
-          <w:sz w:val="20"/>
-          <w:szCs w:val="20"/>
-        </w:rPr>
-        <w:t>Granted</w:t>
-      </w:r>
-      <w:proofErr w:type="gramEnd"/>
-      <w:r>
-        <w:rPr>
-          <w:rFonts w:ascii="Palatino Linotype" w:hAnsi="Palatino Linotype"/>
-          <w:bCs/>
-          <w:sz w:val="20"/>
-          <w:szCs w:val="20"/>
-        </w:rPr>
-        <w:t>’ %}</w:t>
-      </w:r>
-      <w:r>
-        <w:rPr>
-          <w:rFonts w:ascii="Palatino Linotype" w:hAnsi="Palatino Linotype"/>
-          <w:bCs/>
-          <w:sz w:val="20"/>
-          <w:szCs w:val="20"/>
-        </w:rPr>
-        <w:t>The Court</w:t>
-      </w:r>
-      <w:r>
-        <w:rPr>
-          <w:rFonts w:ascii="Palatino Linotype" w:hAnsi="Palatino Linotype"/>
-          <w:bCs/>
-          <w:sz w:val="20"/>
-          <w:szCs w:val="20"/>
-        </w:rPr>
-        <w:t xml:space="preserve"> GRANTED</w:t>
-      </w:r>
-      <w:r>
-        <w:rPr>
-          <w:rFonts w:ascii="Palatino Linotype" w:hAnsi="Palatino Linotype"/>
-          <w:bCs/>
-          <w:sz w:val="20"/>
-          <w:szCs w:val="20"/>
-        </w:rPr>
-        <w:t xml:space="preserve"> the administrative license suspension </w:t>
-      </w:r>
-      <w:r>
-        <w:rPr>
-          <w:rFonts w:ascii="Palatino Linotype" w:hAnsi="Palatino Linotype"/>
-          <w:bCs/>
-          <w:sz w:val="20"/>
-          <w:szCs w:val="20"/>
-        </w:rPr>
-        <w:t>and the administrative license suspension is STAYED.</w:t>
-      </w:r>
-      <w:r>
-        <w:rPr>
-          <w:rFonts w:ascii="Palatino Linotype" w:hAnsi="Palatino Linotype"/>
-          <w:bCs/>
-          <w:sz w:val="20"/>
-          <w:szCs w:val="20"/>
-        </w:rPr>
-        <w:t xml:space="preserve"> </w:t>
-      </w:r>
-      <w:r>
-        <w:rPr>
-          <w:rFonts w:ascii="Palatino Linotype" w:hAnsi="Palatino Linotype"/>
-          <w:bCs/>
-          <w:sz w:val="20"/>
-          <w:szCs w:val="20"/>
-        </w:rPr>
-        <w:t xml:space="preserve">{% </w:t>
-      </w:r>
-      <w:proofErr w:type="spellStart"/>
-      <w:r>
-        <w:rPr>
-          <w:rFonts w:ascii="Palatino Linotype" w:hAnsi="Palatino Linotype"/>
-          <w:bCs/>
-          <w:sz w:val="20"/>
-          <w:szCs w:val="20"/>
-        </w:rPr>
-        <w:t>el</w:t>
-      </w:r>
-      <w:r>
-        <w:rPr>
-          <w:rFonts w:ascii="Palatino Linotype" w:hAnsi="Palatino Linotype"/>
-          <w:bCs/>
-          <w:sz w:val="20"/>
-          <w:szCs w:val="20"/>
-        </w:rPr>
-        <w:t>if</w:t>
-      </w:r>
-      <w:proofErr w:type="spellEnd"/>
-      <w:r>
-        <w:rPr>
-          <w:rFonts w:ascii="Palatino Linotype" w:hAnsi="Palatino Linotype"/>
-          <w:bCs/>
-          <w:sz w:val="20"/>
-          <w:szCs w:val="20"/>
-        </w:rPr>
-        <w:t xml:space="preserve"> </w:t>
-      </w:r>
-      <w:proofErr w:type="spellStart"/>
-      <w:r>
-        <w:rPr>
-          <w:rFonts w:ascii="Palatino Linotype" w:hAnsi="Palatino Linotype"/>
-          <w:bCs/>
-          <w:sz w:val="20"/>
-          <w:szCs w:val="20"/>
-        </w:rPr>
-        <w:t>special_bond_conditions.admin_license_suspension_disposition</w:t>
-      </w:r>
-      <w:proofErr w:type="spellEnd"/>
-      <w:r>
-        <w:rPr>
-          <w:rFonts w:ascii="Palatino Linotype" w:hAnsi="Palatino Linotype"/>
-          <w:bCs/>
-          <w:sz w:val="20"/>
-          <w:szCs w:val="20"/>
-        </w:rPr>
-        <w:t xml:space="preserve"> == ‘</w:t>
-      </w:r>
-      <w:r>
-        <w:rPr>
-          <w:rFonts w:ascii="Palatino Linotype" w:hAnsi="Palatino Linotype"/>
-          <w:bCs/>
-          <w:sz w:val="20"/>
-          <w:szCs w:val="20"/>
-        </w:rPr>
-        <w:t>Denied</w:t>
-      </w:r>
-      <w:r>
-        <w:rPr>
-          <w:rFonts w:ascii="Palatino Linotype" w:hAnsi="Palatino Linotype"/>
-          <w:bCs/>
-          <w:sz w:val="20"/>
-          <w:szCs w:val="20"/>
-        </w:rPr>
-        <w:t>’ %}</w:t>
-      </w:r>
-      <w:r>
-        <w:rPr>
-          <w:rFonts w:ascii="Palatino Linotype" w:hAnsi="Palatino Linotype"/>
-          <w:bCs/>
-          <w:sz w:val="20"/>
-          <w:szCs w:val="20"/>
-        </w:rPr>
-        <w:t xml:space="preserve">The Court DENIED </w:t>
-      </w:r>
-      <w:r>
-        <w:rPr>
-          <w:rFonts w:ascii="Palatino Linotype" w:hAnsi="Palatino Linotype"/>
-          <w:bCs/>
-          <w:sz w:val="20"/>
-          <w:szCs w:val="20"/>
-        </w:rPr>
-        <w:t xml:space="preserve">the administrative license suspension and </w:t>
-      </w:r>
-      <w:r>
-        <w:rPr>
-          <w:rFonts w:ascii="Palatino Linotype" w:hAnsi="Palatino Linotype"/>
-          <w:bCs/>
-          <w:sz w:val="20"/>
-          <w:szCs w:val="20"/>
-        </w:rPr>
-        <w:t>the administrative l</w:t>
-      </w:r>
-      <w:r>
-        <w:rPr>
-          <w:rFonts w:ascii="Palatino Linotype" w:hAnsi="Palatino Linotype"/>
-          <w:bCs/>
-          <w:sz w:val="20"/>
-          <w:szCs w:val="20"/>
-        </w:rPr>
-        <w:t>icense suspension IS NOT STAYED</w:t>
-      </w:r>
-      <w:r>
-        <w:rPr>
-          <w:rFonts w:ascii="Palatino Linotype" w:hAnsi="Palatino Linotype"/>
-          <w:bCs/>
-          <w:sz w:val="20"/>
-          <w:szCs w:val="20"/>
-        </w:rPr>
-        <w:t>.</w:t>
-      </w:r>
-      <w:r>
-        <w:rPr>
-          <w:rFonts w:ascii="Palatino Linotype" w:hAnsi="Palatino Linotype"/>
-          <w:bCs/>
-          <w:sz w:val="20"/>
-          <w:szCs w:val="20"/>
-        </w:rPr>
-        <w:t xml:space="preserve"> </w:t>
-      </w:r>
-      <w:r>
-        <w:rPr>
-          <w:rFonts w:ascii="Palatino Linotype" w:hAnsi="Palatino Linotype"/>
-          <w:bCs/>
-          <w:sz w:val="20"/>
-          <w:szCs w:val="20"/>
-        </w:rPr>
-        <w:t xml:space="preserve">{% </w:t>
-      </w:r>
-      <w:proofErr w:type="spellStart"/>
-      <w:r>
-        <w:rPr>
-          <w:rFonts w:ascii="Palatino Linotype" w:hAnsi="Palatino Linotype"/>
-          <w:bCs/>
-          <w:sz w:val="20"/>
-          <w:szCs w:val="20"/>
-        </w:rPr>
-        <w:t>endif</w:t>
-      </w:r>
-      <w:proofErr w:type="spellEnd"/>
-      <w:r>
-        <w:rPr>
-          <w:rFonts w:ascii="Palatino Linotype" w:hAnsi="Palatino Linotype"/>
-          <w:bCs/>
-          <w:sz w:val="20"/>
-          <w:szCs w:val="20"/>
-        </w:rPr>
-        <w:t xml:space="preserve"> %}</w:t>
-      </w:r>
-      <w:r>
-        <w:rPr>
-          <w:rFonts w:ascii="Palatino Linotype" w:hAnsi="Palatino Linotype"/>
-          <w:bCs/>
-          <w:sz w:val="20"/>
-          <w:szCs w:val="20"/>
-        </w:rPr>
-        <w:t xml:space="preserve">{% if </w:t>
-      </w:r>
-      <w:proofErr w:type="spellStart"/>
-      <w:r>
-        <w:rPr>
-          <w:rFonts w:ascii="Palatino Linotype" w:hAnsi="Palatino Linotype"/>
-          <w:bCs/>
-          <w:sz w:val="20"/>
-          <w:szCs w:val="20"/>
-        </w:rPr>
-        <w:t>special_bond_conditions.admin_license_suspension_</w:t>
-      </w:r>
-      <w:r>
-        <w:rPr>
-          <w:rFonts w:ascii="Palatino Linotype" w:hAnsi="Palatino Linotype"/>
-          <w:bCs/>
-          <w:sz w:val="20"/>
-          <w:szCs w:val="20"/>
-        </w:rPr>
-        <w:t>explanation</w:t>
-      </w:r>
-      <w:proofErr w:type="spellEnd"/>
-      <w:r>
-        <w:rPr>
-          <w:rFonts w:ascii="Palatino Linotype" w:hAnsi="Palatino Linotype"/>
-          <w:bCs/>
-          <w:sz w:val="20"/>
-          <w:szCs w:val="20"/>
-        </w:rPr>
-        <w:t xml:space="preserve"> </w:t>
-      </w:r>
-      <w:r>
-        <w:rPr>
-          <w:rFonts w:ascii="Palatino Linotype" w:hAnsi="Palatino Linotype"/>
-          <w:bCs/>
-          <w:sz w:val="20"/>
-          <w:szCs w:val="20"/>
-        </w:rPr>
-        <w:t xml:space="preserve">is not </w:t>
-      </w:r>
-      <w:proofErr w:type="gramStart"/>
-      <w:r>
-        <w:rPr>
-          <w:rFonts w:ascii="Palatino Linotype" w:hAnsi="Palatino Linotype"/>
-          <w:bCs/>
-          <w:sz w:val="20"/>
-          <w:szCs w:val="20"/>
-        </w:rPr>
-        <w:t>none</w:t>
-      </w:r>
-      <w:proofErr w:type="gramEnd"/>
-      <w:r>
-        <w:rPr>
-          <w:rFonts w:ascii="Palatino Linotype" w:hAnsi="Palatino Linotype"/>
-          <w:bCs/>
-          <w:sz w:val="20"/>
-          <w:szCs w:val="20"/>
-        </w:rPr>
-        <w:t xml:space="preserve"> %}</w:t>
-      </w:r>
-      <w:r>
-        <w:rPr>
-          <w:rFonts w:ascii="Palatino Linotype" w:hAnsi="Palatino Linotype"/>
-          <w:bCs/>
-          <w:sz w:val="20"/>
-          <w:szCs w:val="20"/>
-        </w:rPr>
-        <w:t>{</w:t>
-      </w:r>
-      <w:proofErr w:type="gramStart"/>
-      <w:r>
-        <w:rPr>
-          <w:rFonts w:ascii="Palatino Linotype" w:hAnsi="Palatino Linotype"/>
-          <w:bCs/>
-          <w:sz w:val="20"/>
-          <w:szCs w:val="20"/>
-        </w:rPr>
-        <w:t xml:space="preserve">{ </w:t>
-      </w:r>
-      <w:proofErr w:type="spellStart"/>
-      <w:r>
-        <w:rPr>
-          <w:rFonts w:ascii="Palatino Linotype" w:hAnsi="Palatino Linotype"/>
-          <w:bCs/>
-          <w:sz w:val="20"/>
-          <w:szCs w:val="20"/>
-        </w:rPr>
-        <w:t>special</w:t>
-      </w:r>
-      <w:proofErr w:type="gramEnd"/>
-      <w:r>
-        <w:rPr>
-          <w:rFonts w:ascii="Palatino Linotype" w:hAnsi="Palatino Linotype"/>
-          <w:bCs/>
-          <w:sz w:val="20"/>
-          <w:szCs w:val="20"/>
-        </w:rPr>
-        <w:t>_bond_conditions.admin_license_suspension_explanation</w:t>
-      </w:r>
-      <w:proofErr w:type="spellEnd"/>
-      <w:r>
-        <w:rPr>
-          <w:rFonts w:ascii="Palatino Linotype" w:hAnsi="Palatino Linotype"/>
-          <w:bCs/>
-          <w:sz w:val="20"/>
-          <w:szCs w:val="20"/>
-        </w:rPr>
-        <w:t xml:space="preserve"> }}{% </w:t>
-      </w:r>
-      <w:proofErr w:type="spellStart"/>
-      <w:r>
-        <w:rPr>
-          <w:rFonts w:ascii="Palatino Linotype" w:hAnsi="Palatino Linotype"/>
-          <w:bCs/>
-          <w:sz w:val="20"/>
-          <w:szCs w:val="20"/>
-        </w:rPr>
-        <w:t>endif</w:t>
-      </w:r>
-      <w:proofErr w:type="spellEnd"/>
-      <w:r>
-        <w:rPr>
-          <w:rFonts w:ascii="Palatino Linotype" w:hAnsi="Palatino Linotype"/>
-          <w:bCs/>
-          <w:sz w:val="20"/>
-          <w:szCs w:val="20"/>
-        </w:rPr>
-        <w:t xml:space="preserve"> %}</w:t>
-      </w:r>
-      <w:r>
-        <w:rPr>
-          <w:rFonts w:ascii="Palatino Linotype" w:hAnsi="Palatino Linotype"/>
-          <w:bCs/>
-          <w:sz w:val="20"/>
-          <w:szCs w:val="20"/>
-        </w:rPr>
-        <w:t xml:space="preserve">{% </w:t>
-      </w:r>
-      <w:proofErr w:type="spellStart"/>
-      <w:r>
-        <w:rPr>
-          <w:rFonts w:ascii="Palatino Linotype" w:hAnsi="Palatino Linotype"/>
-          <w:bCs/>
-          <w:sz w:val="20"/>
-          <w:szCs w:val="20"/>
-        </w:rPr>
-        <w:t>endif</w:t>
-      </w:r>
-      <w:proofErr w:type="spellEnd"/>
-      <w:r>
-        <w:rPr>
-          <w:rFonts w:ascii="Palatino Linotype" w:hAnsi="Palatino Linotype"/>
-          <w:bCs/>
-          <w:sz w:val="20"/>
-          <w:szCs w:val="20"/>
-        </w:rPr>
-        <w:t xml:space="preserve"> %}</w:t>
-      </w:r>
-    </w:p>
-    <w:p>
-      <w:pPr>
-        <w:tabs>
-          <w:tab w:val="center" w:pos="4680"/>
-        </w:tabs>
-        <w:jc w:val="both"/>
-        <w:rPr>
-          <w:rFonts w:ascii="Palatino Linotype" w:hAnsi="Palatino Linotype"/>
-          <w:bCs/>
-          <w:sz w:val="20"/>
-          <w:szCs w:val="20"/>
-        </w:rPr>
-      </w:pPr>
+      <w:bookmarkStart w:id="0" w:name="_GoBack"/>
+      <w:bookmarkEnd w:id="0"/>
     </w:p>
     <w:p>
       <w:pPr>
@@ -4292,13 +4368,15 @@
         <w:rPr>
           <w:rFonts w:ascii="Palatino Linotype" w:hAnsi="Palatino Linotype"/>
           <w:bCs/>
-          <w:sz w:val="20"/>
-          <w:szCs w:val="20"/>
-        </w:rPr>
-      </w:pPr>
-      <w:r>
-        <w:rPr>
-          <w:rFonts w:ascii="Palatino Linotype" w:hAnsi="Palatino Linotype"/>
+          <w:color w:val="FF0000"/>
+          <w:sz w:val="20"/>
+          <w:szCs w:val="20"/>
+        </w:rPr>
+      </w:pPr>
+      <w:r>
+        <w:rPr>
+          <w:rFonts w:ascii="Palatino Linotype" w:hAnsi="Palatino Linotype"/>
+          <w:color w:val="FF0000"/>
           <w:sz w:val="20"/>
           <w:szCs w:val="20"/>
         </w:rPr>
@@ -4308,6 +4386,7 @@
         <w:rPr>
           <w:rFonts w:ascii="Palatino Linotype" w:hAnsi="Palatino Linotype"/>
           <w:bCs/>
+          <w:color w:val="FF0000"/>
           <w:sz w:val="20"/>
           <w:szCs w:val="20"/>
         </w:rPr>
@@ -4318,6 +4397,7 @@
         <w:rPr>
           <w:rFonts w:ascii="Palatino Linotype" w:hAnsi="Palatino Linotype"/>
           <w:bCs/>
+          <w:color w:val="FF0000"/>
           <w:sz w:val="20"/>
           <w:szCs w:val="20"/>
         </w:rPr>
@@ -4327,6 +4407,7 @@
         <w:rPr>
           <w:rFonts w:ascii="Palatino Linotype" w:hAnsi="Palatino Linotype"/>
           <w:bCs/>
+          <w:color w:val="FF0000"/>
           <w:sz w:val="20"/>
           <w:szCs w:val="20"/>
         </w:rPr>
@@ -4336,6 +4417,7 @@
         <w:rPr>
           <w:rFonts w:ascii="Palatino Linotype" w:hAnsi="Palatino Linotype"/>
           <w:bCs/>
+          <w:color w:val="FF0000"/>
           <w:sz w:val="20"/>
           <w:szCs w:val="20"/>
         </w:rPr>
@@ -4345,6 +4427,7 @@
         <w:rPr>
           <w:rFonts w:ascii="Palatino Linotype" w:hAnsi="Palatino Linotype"/>
           <w:bCs/>
+          <w:color w:val="FF0000"/>
           <w:sz w:val="20"/>
           <w:szCs w:val="20"/>
         </w:rPr>
@@ -4355,6 +4438,7 @@
         <w:rPr>
           <w:rFonts w:ascii="Palatino Linotype" w:hAnsi="Palatino Linotype"/>
           <w:bCs/>
+          <w:color w:val="FF0000"/>
           <w:sz w:val="20"/>
           <w:szCs w:val="20"/>
         </w:rPr>
@@ -4365,6 +4449,7 @@
         <w:rPr>
           <w:rFonts w:ascii="Palatino Linotype" w:hAnsi="Palatino Linotype"/>
           <w:bCs/>
+          <w:color w:val="FF0000"/>
           <w:sz w:val="20"/>
           <w:szCs w:val="20"/>
         </w:rPr>
@@ -4375,6 +4460,7 @@
         <w:rPr>
           <w:rFonts w:ascii="Palatino Linotype" w:hAnsi="Palatino Linotype"/>
           <w:bCs/>
+          <w:color w:val="FF0000"/>
           <w:sz w:val="20"/>
           <w:szCs w:val="20"/>
         </w:rPr>
@@ -4468,13 +4554,15 @@
         </w:tabs>
         <w:rPr>
           <w:rFonts w:ascii="Palatino Linotype" w:hAnsi="Palatino Linotype"/>
-          <w:sz w:val="20"/>
-          <w:szCs w:val="20"/>
-        </w:rPr>
-      </w:pPr>
-      <w:r>
-        <w:rPr>
-          <w:rFonts w:ascii="Palatino Linotype" w:hAnsi="Palatino Linotype"/>
+          <w:color w:val="FF0000"/>
+          <w:sz w:val="20"/>
+          <w:szCs w:val="20"/>
+        </w:rPr>
+      </w:pPr>
+      <w:r>
+        <w:rPr>
+          <w:rFonts w:ascii="Palatino Linotype" w:hAnsi="Palatino Linotype"/>
+          <w:color w:val="FF0000"/>
           <w:sz w:val="20"/>
           <w:szCs w:val="20"/>
         </w:rPr>
@@ -4484,6 +4572,7 @@
       <w:r>
         <w:rPr>
           <w:rFonts w:ascii="Palatino Linotype" w:hAnsi="Palatino Linotype"/>
+          <w:color w:val="FF0000"/>
           <w:sz w:val="20"/>
           <w:szCs w:val="20"/>
         </w:rPr>
@@ -4493,6 +4582,7 @@
       <w:r>
         <w:rPr>
           <w:rFonts w:ascii="Palatino Linotype" w:hAnsi="Palatino Linotype"/>
+          <w:color w:val="FF0000"/>
           <w:sz w:val="20"/>
           <w:szCs w:val="20"/>
         </w:rPr>

</xml_diff>

<commit_message>
Moved check add conditions to NJPD and worked on NGBD special add cond.
</commit_message>
<xml_diff>
--- a/resources/Templates/Not_Guilty_Bond_Template.docx
+++ b/resources/Templates/Not_Guilty_Bond_Template.docx
@@ -1063,7 +1063,23 @@
           <w:sz w:val="20"/>
           <w:szCs w:val="20"/>
         </w:rPr>
-        <w:t xml:space="preserve"> This case will be set for a pretrial, final pretrial and trial pursuant to the Court’s standard scheduling order. </w:t>
+        <w:t xml:space="preserve"> This case will be set </w:t>
+      </w:r>
+      <w:r>
+        <w:rPr>
+          <w:rFonts w:ascii="Palatino Linotype" w:hAnsi="Palatino Linotype"/>
+          <w:sz w:val="20"/>
+          <w:szCs w:val="20"/>
+        </w:rPr>
+        <w:t>for further proceedings by separate entry</w:t>
+      </w:r>
+      <w:r>
+        <w:rPr>
+          <w:rFonts w:ascii="Palatino Linotype" w:hAnsi="Palatino Linotype"/>
+          <w:sz w:val="20"/>
+          <w:szCs w:val="20"/>
+        </w:rPr>
+        <w:t xml:space="preserve">. </w:t>
       </w:r>
     </w:p>
     <w:p>
@@ -2182,6 +2198,196 @@
           <w:szCs w:val="20"/>
         </w:rPr>
       </w:pPr>
+      <w:r>
+        <w:rPr>
+          <w:rFonts w:ascii="Palatino Linotype" w:hAnsi="Palatino Linotype"/>
+          <w:sz w:val="20"/>
+          <w:szCs w:val="20"/>
+        </w:rPr>
+        <w:tab/>
+        <w:t xml:space="preserve">     </w:t>
+      </w:r>
+      <w:r>
+        <w:rPr>
+          <w:rFonts w:ascii="Palatino Linotype" w:hAnsi="Palatino Linotype"/>
+          <w:sz w:val="20"/>
+          <w:szCs w:val="20"/>
+        </w:rPr>
+        <w:t xml:space="preserve">The Court </w:t>
+      </w:r>
+      <w:r>
+        <w:rPr>
+          <w:rFonts w:ascii="Palatino Linotype" w:hAnsi="Palatino Linotype"/>
+          <w:bCs/>
+          <w:sz w:val="20"/>
+          <w:szCs w:val="20"/>
+        </w:rPr>
+        <w:t>finds that the below-ordered conditions will not obstru</w:t>
+      </w:r>
+      <w:r>
+        <w:rPr>
+          <w:rFonts w:ascii="Palatino Linotype" w:hAnsi="Palatino Linotype"/>
+          <w:bCs/>
+          <w:sz w:val="20"/>
+          <w:szCs w:val="20"/>
+        </w:rPr>
+        <w:t>ct the criminal justice process,</w:t>
+      </w:r>
+      <w:r>
+        <w:rPr>
+          <w:rFonts w:ascii="Palatino Linotype" w:hAnsi="Palatino Linotype"/>
+          <w:bCs/>
+          <w:sz w:val="20"/>
+          <w:szCs w:val="20"/>
+        </w:rPr>
+        <w:t xml:space="preserve"> and are the least restrictive m</w:t>
+      </w:r>
+      <w:bookmarkStart w:id="0" w:name="_GoBack"/>
+      <w:bookmarkEnd w:id="0"/>
+      <w:r>
+        <w:rPr>
+          <w:rFonts w:ascii="Palatino Linotype" w:hAnsi="Palatino Linotype"/>
+          <w:bCs/>
+          <w:sz w:val="20"/>
+          <w:szCs w:val="20"/>
+        </w:rPr>
+        <w:t xml:space="preserve">eans of assuring Defendant’s appearance in Court and the protection </w:t>
+      </w:r>
+      <w:r>
+        <w:rPr>
+          <w:rFonts w:ascii="Palatino Linotype" w:hAnsi="Palatino Linotype"/>
+          <w:bCs/>
+          <w:sz w:val="20"/>
+          <w:szCs w:val="20"/>
+        </w:rPr>
+        <w:t>and safety of</w:t>
+      </w:r>
+      <w:r>
+        <w:rPr>
+          <w:rFonts w:ascii="Palatino Linotype" w:hAnsi="Palatino Linotype"/>
+          <w:bCs/>
+          <w:sz w:val="20"/>
+          <w:szCs w:val="20"/>
+        </w:rPr>
+        <w:t xml:space="preserve"> the community.  In determining the type and amount of bail, the Court considered each of the enumerated factors in Crim. R. 46(C</w:t>
+      </w:r>
+      <w:proofErr w:type="gramStart"/>
+      <w:r>
+        <w:rPr>
+          <w:rFonts w:ascii="Palatino Linotype" w:hAnsi="Palatino Linotype"/>
+          <w:bCs/>
+          <w:sz w:val="20"/>
+          <w:szCs w:val="20"/>
+        </w:rPr>
+        <w:t>)</w:t>
+      </w:r>
+      <w:r>
+        <w:rPr>
+          <w:rFonts w:ascii="Palatino Linotype" w:hAnsi="Palatino Linotype"/>
+          <w:bCs/>
+          <w:color w:val="FF0000"/>
+          <w:sz w:val="20"/>
+          <w:szCs w:val="20"/>
+        </w:rPr>
+        <w:t>{</w:t>
+      </w:r>
+      <w:proofErr w:type="gramEnd"/>
+      <w:r>
+        <w:rPr>
+          <w:rFonts w:ascii="Palatino Linotype" w:hAnsi="Palatino Linotype"/>
+          <w:bCs/>
+          <w:color w:val="FF0000"/>
+          <w:sz w:val="20"/>
+          <w:szCs w:val="20"/>
+        </w:rPr>
+        <w:t xml:space="preserve">% if </w:t>
+      </w:r>
+      <w:proofErr w:type="spellStart"/>
+      <w:r>
+        <w:rPr>
+          <w:rFonts w:ascii="Palatino Linotype" w:hAnsi="Palatino Linotype"/>
+          <w:bCs/>
+          <w:color w:val="FF0000"/>
+          <w:sz w:val="20"/>
+          <w:szCs w:val="20"/>
+        </w:rPr>
+        <w:t>domestic_violence_bond_conditions.ordered</w:t>
+      </w:r>
+      <w:proofErr w:type="spellEnd"/>
+      <w:r>
+        <w:rPr>
+          <w:rFonts w:ascii="Palatino Linotype" w:hAnsi="Palatino Linotype"/>
+          <w:bCs/>
+          <w:color w:val="FF0000"/>
+          <w:sz w:val="20"/>
+          <w:szCs w:val="20"/>
+        </w:rPr>
+        <w:t xml:space="preserve"> is true %}</w:t>
+      </w:r>
+      <w:r>
+        <w:rPr>
+          <w:rFonts w:ascii="Palatino Linotype" w:hAnsi="Palatino Linotype"/>
+          <w:bCs/>
+          <w:sz w:val="20"/>
+          <w:szCs w:val="20"/>
+        </w:rPr>
+        <w:t>and R.C. 2919.251</w:t>
+      </w:r>
+      <w:r>
+        <w:rPr>
+          <w:rFonts w:ascii="Palatino Linotype" w:hAnsi="Palatino Linotype"/>
+          <w:bCs/>
+          <w:color w:val="FF0000"/>
+          <w:sz w:val="20"/>
+          <w:szCs w:val="20"/>
+        </w:rPr>
+        <w:t xml:space="preserve">{% </w:t>
+      </w:r>
+      <w:proofErr w:type="spellStart"/>
+      <w:r>
+        <w:rPr>
+          <w:rFonts w:ascii="Palatino Linotype" w:hAnsi="Palatino Linotype"/>
+          <w:bCs/>
+          <w:color w:val="FF0000"/>
+          <w:sz w:val="20"/>
+          <w:szCs w:val="20"/>
+        </w:rPr>
+        <w:t>endif</w:t>
+      </w:r>
+      <w:proofErr w:type="spellEnd"/>
+      <w:r>
+        <w:rPr>
+          <w:rFonts w:ascii="Palatino Linotype" w:hAnsi="Palatino Linotype"/>
+          <w:bCs/>
+          <w:color w:val="FF0000"/>
+          <w:sz w:val="20"/>
+          <w:szCs w:val="20"/>
+        </w:rPr>
+        <w:t xml:space="preserve"> %}</w:t>
+      </w:r>
+      <w:r>
+        <w:rPr>
+          <w:rFonts w:ascii="Palatino Linotype" w:hAnsi="Palatino Linotype"/>
+          <w:bCs/>
+          <w:sz w:val="20"/>
+          <w:szCs w:val="20"/>
+        </w:rPr>
+        <w:t>.</w:t>
+      </w:r>
+    </w:p>
+    <w:p>
+      <w:pPr>
+        <w:tabs>
+          <w:tab w:val="center" w:pos="4680"/>
+        </w:tabs>
+        <w:jc w:val="both"/>
+        <w:rPr>
+          <w:rFonts w:ascii="Palatino Linotype" w:hAnsi="Palatino Linotype"/>
+          <w:bCs/>
+          <w:sz w:val="20"/>
+          <w:szCs w:val="20"/>
+        </w:rPr>
+      </w:pPr>
     </w:p>
     <w:p>
       <w:pPr>
@@ -2928,7 +3134,17 @@
           <w:sz w:val="20"/>
           <w:szCs w:val="20"/>
         </w:rPr>
-        <w:t>Defendant shall provide written notice to the Office of Community Control at least 10 days prior to leaving Ohio.</w:t>
+        <w:t xml:space="preserve">Defendant shall provide written notice to the Office of Community Control at least 10 days prior to </w:t>
+      </w:r>
+      <w:r>
+        <w:rPr>
+          <w:rFonts w:ascii="Palatino Linotype" w:hAnsi="Palatino Linotype"/>
+          <w:bCs/>
+          <w:sz w:val="20"/>
+          <w:szCs w:val="20"/>
+        </w:rPr>
+        <w:lastRenderedPageBreak/>
+        <w:t>leaving Ohio.</w:t>
       </w:r>
     </w:p>
     <w:p>
@@ -3028,7 +3244,6 @@
           <w:sz w:val="22"/>
           <w:szCs w:val="22"/>
         </w:rPr>
-        <w:lastRenderedPageBreak/>
         <w:t>Defendant shall maintain sobriety while on bond, and shall not possess, consume, or purchase alcohol or drugs of abuse.</w:t>
       </w:r>
       <w:r>
@@ -3304,18 +3519,26 @@
         <w:rPr>
           <w:rFonts w:ascii="Palatino Linotype" w:hAnsi="Palatino Linotype"/>
           <w:bCs/>
-          <w:color w:val="FF0000"/>
-          <w:sz w:val="20"/>
-          <w:szCs w:val="20"/>
-        </w:rPr>
-        <w:t xml:space="preserve">{{ </w:t>
+          <w:sz w:val="20"/>
+          <w:szCs w:val="20"/>
+        </w:rPr>
+        <w:t>{{</w:t>
+      </w:r>
+      <w:r>
+        <w:rPr>
+          <w:rFonts w:ascii="Palatino Linotype" w:hAnsi="Palatino Linotype"/>
+          <w:bCs/>
+          <w:color w:val="FF0000"/>
+          <w:sz w:val="20"/>
+          <w:szCs w:val="20"/>
+        </w:rPr>
+        <w:t xml:space="preserve"> </w:t>
       </w:r>
       <w:proofErr w:type="spellStart"/>
       <w:r>
         <w:rPr>
           <w:rFonts w:ascii="Palatino Linotype" w:hAnsi="Palatino Linotype"/>
           <w:bCs/>
-          <w:color w:val="FF0000"/>
           <w:sz w:val="20"/>
           <w:szCs w:val="20"/>
         </w:rPr>
@@ -3326,11 +3549,20 @@
         <w:rPr>
           <w:rFonts w:ascii="Palatino Linotype" w:hAnsi="Palatino Linotype"/>
           <w:bCs/>
-          <w:color w:val="FF0000"/>
-          <w:sz w:val="20"/>
-          <w:szCs w:val="20"/>
-        </w:rPr>
-        <w:t xml:space="preserve"> }}.{% </w:t>
+          <w:sz w:val="20"/>
+          <w:szCs w:val="20"/>
+        </w:rPr>
+        <w:t xml:space="preserve"> }}.</w:t>
+      </w:r>
+      <w:r>
+        <w:rPr>
+          <w:rFonts w:ascii="Palatino Linotype" w:hAnsi="Palatino Linotype"/>
+          <w:bCs/>
+          <w:color w:val="FF0000"/>
+          <w:sz w:val="20"/>
+          <w:szCs w:val="20"/>
+        </w:rPr>
+        <w:t xml:space="preserve">{% </w:t>
       </w:r>
       <w:proofErr w:type="spellStart"/>
       <w:r>
@@ -4132,8 +4364,6 @@
           <w:szCs w:val="20"/>
         </w:rPr>
       </w:pPr>
-      <w:bookmarkStart w:id="0" w:name="_GoBack"/>
-      <w:bookmarkEnd w:id="0"/>
     </w:p>
     <w:p>
       <w:pPr>
@@ -6248,6 +6478,44 @@
       <w:contextualSpacing/>
     </w:pPr>
   </w:style>
+  <w:style w:type="character" w:styleId="CommentReference">
+    <w:name w:val="annotation reference"/>
+    <w:basedOn w:val="DefaultParagraphFont"/>
+    <w:uiPriority w:val="99"/>
+    <w:semiHidden/>
+    <w:unhideWhenUsed/>
+    <w:rsid w:val="00146F86"/>
+    <w:rPr>
+      <w:sz w:val="16"/>
+      <w:szCs w:val="16"/>
+    </w:rPr>
+  </w:style>
+  <w:style w:type="paragraph" w:styleId="CommentText">
+    <w:name w:val="annotation text"/>
+    <w:basedOn w:val="Normal"/>
+    <w:link w:val="CommentTextChar"/>
+    <w:uiPriority w:val="99"/>
+    <w:semiHidden/>
+    <w:unhideWhenUsed/>
+    <w:rsid w:val="00146F86"/>
+    <w:rPr>
+      <w:sz w:val="20"/>
+      <w:szCs w:val="20"/>
+    </w:rPr>
+  </w:style>
+  <w:style w:type="character" w:customStyle="1" w:styleId="CommentTextChar">
+    <w:name w:val="Comment Text Char"/>
+    <w:basedOn w:val="DefaultParagraphFont"/>
+    <w:link w:val="CommentText"/>
+    <w:uiPriority w:val="99"/>
+    <w:semiHidden/>
+    <w:rsid w:val="00146F86"/>
+    <w:rPr>
+      <w:rFonts w:ascii="Times New Roman" w:hAnsi="Times New Roman" w:cs="Times New Roman"/>
+      <w:sz w:val="20"/>
+      <w:szCs w:val="20"/>
+    </w:rPr>
+  </w:style>
 </w:styles>
 </file>
 
@@ -6565,6 +6833,44 @@
       <w:contextualSpacing/>
     </w:pPr>
   </w:style>
+  <w:style w:type="character" w:styleId="CommentReference">
+    <w:name w:val="annotation reference"/>
+    <w:basedOn w:val="DefaultParagraphFont"/>
+    <w:uiPriority w:val="99"/>
+    <w:semiHidden/>
+    <w:unhideWhenUsed/>
+    <w:rsid w:val="00146F86"/>
+    <w:rPr>
+      <w:sz w:val="16"/>
+      <w:szCs w:val="16"/>
+    </w:rPr>
+  </w:style>
+  <w:style w:type="paragraph" w:styleId="CommentText">
+    <w:name w:val="annotation text"/>
+    <w:basedOn w:val="Normal"/>
+    <w:link w:val="CommentTextChar"/>
+    <w:uiPriority w:val="99"/>
+    <w:semiHidden/>
+    <w:unhideWhenUsed/>
+    <w:rsid w:val="00146F86"/>
+    <w:rPr>
+      <w:sz w:val="20"/>
+      <w:szCs w:val="20"/>
+    </w:rPr>
+  </w:style>
+  <w:style w:type="character" w:customStyle="1" w:styleId="CommentTextChar">
+    <w:name w:val="Comment Text Char"/>
+    <w:basedOn w:val="DefaultParagraphFont"/>
+    <w:link w:val="CommentText"/>
+    <w:uiPriority w:val="99"/>
+    <w:semiHidden/>
+    <w:rsid w:val="00146F86"/>
+    <w:rPr>
+      <w:rFonts w:ascii="Times New Roman" w:hAnsi="Times New Roman" w:cs="Times New Roman"/>
+      <w:sz w:val="20"/>
+      <w:szCs w:val="20"/>
+    </w:rPr>
+  </w:style>
 </w:styles>
 </file>
 

</xml_diff>

<commit_message>
Added Other Conditions - working.
</commit_message>
<xml_diff>
--- a/resources/Templates/Not_Guilty_Bond_Template.docx
+++ b/resources/Templates/Not_Guilty_Bond_Template.docx
@@ -4404,8 +4404,6 @@
         </w:rPr>
         <w:t xml:space="preserve"> </w:t>
       </w:r>
-      <w:bookmarkStart w:id="0" w:name="_GoBack"/>
-      <w:bookmarkEnd w:id="0"/>
     </w:p>
     <w:p>
       <w:pPr>
@@ -4416,6 +4414,7 @@
         <w:rPr>
           <w:rFonts w:ascii="Palatino Linotype" w:hAnsi="Palatino Linotype"/>
           <w:bCs/>
+          <w:color w:val="FF0000"/>
           <w:sz w:val="20"/>
           <w:szCs w:val="20"/>
         </w:rPr>
@@ -5076,6 +5075,211 @@
         </w:rPr>
         <w:t xml:space="preserve"> %}</w:t>
       </w:r>
+    </w:p>
+    <w:p>
+      <w:pPr>
+        <w:tabs>
+          <w:tab w:val="center" w:pos="4680"/>
+        </w:tabs>
+        <w:jc w:val="both"/>
+        <w:rPr>
+          <w:rFonts w:ascii="Palatino Linotype" w:hAnsi="Palatino Linotype"/>
+          <w:bCs/>
+          <w:color w:val="FF0000"/>
+          <w:sz w:val="20"/>
+          <w:szCs w:val="20"/>
+        </w:rPr>
+      </w:pPr>
+      <w:r>
+        <w:rPr>
+          <w:rFonts w:ascii="Palatino Linotype" w:hAnsi="Palatino Linotype"/>
+          <w:bCs/>
+          <w:color w:val="FF0000"/>
+          <w:sz w:val="20"/>
+          <w:szCs w:val="20"/>
+        </w:rPr>
+        <w:t xml:space="preserve">{% if </w:t>
+      </w:r>
+      <w:proofErr w:type="spellStart"/>
+      <w:r>
+        <w:rPr>
+          <w:rFonts w:ascii="Palatino Linotype" w:hAnsi="Palatino Linotype"/>
+          <w:bCs/>
+          <w:color w:val="FF0000"/>
+          <w:sz w:val="20"/>
+          <w:szCs w:val="20"/>
+        </w:rPr>
+        <w:t>other_conditions</w:t>
+      </w:r>
+      <w:r>
+        <w:rPr>
+          <w:rFonts w:ascii="Palatino Linotype" w:hAnsi="Palatino Linotype"/>
+          <w:bCs/>
+          <w:color w:val="FF0000"/>
+          <w:sz w:val="20"/>
+          <w:szCs w:val="20"/>
+        </w:rPr>
+        <w:t>.ordered</w:t>
+      </w:r>
+      <w:proofErr w:type="spellEnd"/>
+      <w:r>
+        <w:rPr>
+          <w:rFonts w:ascii="Palatino Linotype" w:hAnsi="Palatino Linotype"/>
+          <w:bCs/>
+          <w:color w:val="FF0000"/>
+          <w:sz w:val="20"/>
+          <w:szCs w:val="20"/>
+        </w:rPr>
+        <w:t xml:space="preserve"> is true %}</w:t>
+      </w:r>
+    </w:p>
+    <w:p>
+      <w:pPr>
+        <w:tabs>
+          <w:tab w:val="center" w:pos="4680"/>
+        </w:tabs>
+        <w:jc w:val="both"/>
+        <w:rPr>
+          <w:rFonts w:ascii="Palatino Linotype" w:hAnsi="Palatino Linotype"/>
+          <w:b/>
+          <w:bCs/>
+          <w:sz w:val="20"/>
+          <w:szCs w:val="20"/>
+          <w:u w:val="single"/>
+        </w:rPr>
+      </w:pPr>
+      <w:r>
+        <w:rPr>
+          <w:rFonts w:ascii="Palatino Linotype" w:hAnsi="Palatino Linotype"/>
+          <w:b/>
+          <w:bCs/>
+          <w:sz w:val="20"/>
+          <w:szCs w:val="20"/>
+          <w:u w:val="single"/>
+        </w:rPr>
+        <w:t>Other Conditions</w:t>
+      </w:r>
+    </w:p>
+    <w:p>
+      <w:pPr>
+        <w:tabs>
+          <w:tab w:val="center" w:pos="4680"/>
+        </w:tabs>
+        <w:jc w:val="both"/>
+        <w:rPr>
+          <w:rFonts w:ascii="Palatino Linotype" w:hAnsi="Palatino Linotype"/>
+          <w:bCs/>
+          <w:color w:val="FF0000"/>
+          <w:sz w:val="20"/>
+          <w:szCs w:val="20"/>
+        </w:rPr>
+      </w:pPr>
+      <w:r>
+        <w:rPr>
+          <w:rFonts w:ascii="Palatino Linotype" w:hAnsi="Palatino Linotype"/>
+          <w:bCs/>
+          <w:sz w:val="20"/>
+          <w:szCs w:val="20"/>
+        </w:rPr>
+        <w:t>{</w:t>
+      </w:r>
+      <w:proofErr w:type="gramStart"/>
+      <w:r>
+        <w:rPr>
+          <w:rFonts w:ascii="Palatino Linotype" w:hAnsi="Palatino Linotype"/>
+          <w:bCs/>
+          <w:sz w:val="20"/>
+          <w:szCs w:val="20"/>
+        </w:rPr>
+        <w:t xml:space="preserve">{ </w:t>
+      </w:r>
+      <w:proofErr w:type="spellStart"/>
+      <w:r>
+        <w:rPr>
+          <w:rFonts w:ascii="Palatino Linotype" w:hAnsi="Palatino Linotype"/>
+          <w:bCs/>
+          <w:sz w:val="20"/>
+          <w:szCs w:val="20"/>
+        </w:rPr>
+        <w:t>other</w:t>
+      </w:r>
+      <w:proofErr w:type="gramEnd"/>
+      <w:r>
+        <w:rPr>
+          <w:rFonts w:ascii="Palatino Linotype" w:hAnsi="Palatino Linotype"/>
+          <w:bCs/>
+          <w:sz w:val="20"/>
+          <w:szCs w:val="20"/>
+        </w:rPr>
+        <w:t>_conditions.terms</w:t>
+      </w:r>
+      <w:proofErr w:type="spellEnd"/>
+      <w:r>
+        <w:rPr>
+          <w:rFonts w:ascii="Palatino Linotype" w:hAnsi="Palatino Linotype"/>
+          <w:bCs/>
+          <w:sz w:val="20"/>
+          <w:szCs w:val="20"/>
+        </w:rPr>
+        <w:t xml:space="preserve"> }}</w:t>
+      </w:r>
+      <w:r>
+        <w:rPr>
+          <w:rFonts w:ascii="Palatino Linotype" w:hAnsi="Palatino Linotype"/>
+          <w:bCs/>
+          <w:sz w:val="20"/>
+          <w:szCs w:val="20"/>
+        </w:rPr>
+        <w:t>.</w:t>
+      </w:r>
+      <w:bookmarkStart w:id="0" w:name="_GoBack"/>
+      <w:bookmarkEnd w:id="0"/>
+      <w:r>
+        <w:rPr>
+          <w:rFonts w:ascii="Palatino Linotype" w:hAnsi="Palatino Linotype"/>
+          <w:bCs/>
+          <w:color w:val="FF0000"/>
+          <w:sz w:val="20"/>
+          <w:szCs w:val="20"/>
+        </w:rPr>
+        <w:t xml:space="preserve">{% </w:t>
+      </w:r>
+      <w:proofErr w:type="spellStart"/>
+      <w:r>
+        <w:rPr>
+          <w:rFonts w:ascii="Palatino Linotype" w:hAnsi="Palatino Linotype"/>
+          <w:bCs/>
+          <w:color w:val="FF0000"/>
+          <w:sz w:val="20"/>
+          <w:szCs w:val="20"/>
+        </w:rPr>
+        <w:t>endif</w:t>
+      </w:r>
+      <w:proofErr w:type="spellEnd"/>
+      <w:r>
+        <w:rPr>
+          <w:rFonts w:ascii="Palatino Linotype" w:hAnsi="Palatino Linotype"/>
+          <w:bCs/>
+          <w:color w:val="FF0000"/>
+          <w:sz w:val="20"/>
+          <w:szCs w:val="20"/>
+        </w:rPr>
+        <w:t xml:space="preserve"> %}</w:t>
+      </w:r>
+    </w:p>
+    <w:p>
+      <w:pPr>
+        <w:tabs>
+          <w:tab w:val="center" w:pos="4680"/>
+        </w:tabs>
+        <w:jc w:val="both"/>
+        <w:rPr>
+          <w:rFonts w:ascii="Palatino Linotype" w:hAnsi="Palatino Linotype"/>
+          <w:bCs/>
+          <w:sz w:val="20"/>
+          <w:szCs w:val="20"/>
+        </w:rPr>
+      </w:pPr>
     </w:p>
     <w:p>
       <w:pPr>
@@ -5119,6 +5323,7 @@
           <w:sz w:val="20"/>
           <w:szCs w:val="20"/>
         </w:rPr>
+        <w:lastRenderedPageBreak/>
         <w:tab/>
       </w:r>
       <w:r>
@@ -5423,7 +5628,6 @@
           <w:sz w:val="20"/>
           <w:szCs w:val="20"/>
         </w:rPr>
-        <w:lastRenderedPageBreak/>
         <w:t>{</w:t>
       </w:r>
       <w:r>

</xml_diff>

<commit_message>
Added Vehicle Seizure - working, not complete.
</commit_message>
<xml_diff>
--- a/resources/Templates/Not_Guilty_Bond_Template.docx
+++ b/resources/Templates/Not_Guilty_Bond_Template.docx
@@ -5075,6 +5075,48 @@
         </w:rPr>
         <w:t xml:space="preserve"> %}</w:t>
       </w:r>
+      <w:r>
+        <w:rPr>
+          <w:rFonts w:ascii="Palatino Linotype" w:hAnsi="Palatino Linotype"/>
+          <w:bCs/>
+          <w:color w:val="FF0000"/>
+          <w:sz w:val="20"/>
+          <w:szCs w:val="20"/>
+        </w:rPr>
+        <w:t xml:space="preserve">{% if </w:t>
+      </w:r>
+      <w:proofErr w:type="spellStart"/>
+      <w:r>
+        <w:rPr>
+          <w:rFonts w:ascii="Palatino Linotype" w:hAnsi="Palatino Linotype"/>
+          <w:bCs/>
+          <w:color w:val="FF0000"/>
+          <w:sz w:val="20"/>
+          <w:szCs w:val="20"/>
+        </w:rPr>
+        <w:t>vehicle_seizure</w:t>
+      </w:r>
+      <w:r>
+        <w:rPr>
+          <w:rFonts w:ascii="Palatino Linotype" w:hAnsi="Palatino Linotype"/>
+          <w:bCs/>
+          <w:color w:val="FF0000"/>
+          <w:sz w:val="20"/>
+          <w:szCs w:val="20"/>
+        </w:rPr>
+        <w:t>.ordered</w:t>
+      </w:r>
+      <w:proofErr w:type="spellEnd"/>
+      <w:r>
+        <w:rPr>
+          <w:rFonts w:ascii="Palatino Linotype" w:hAnsi="Palatino Linotype"/>
+          <w:bCs/>
+          <w:color w:val="FF0000"/>
+          <w:sz w:val="20"/>
+          <w:szCs w:val="20"/>
+        </w:rPr>
+        <w:t xml:space="preserve"> is true %}</w:t>
+      </w:r>
     </w:p>
     <w:p>
       <w:pPr>
@@ -5084,53 +5126,21 @@
         <w:jc w:val="both"/>
         <w:rPr>
           <w:rFonts w:ascii="Palatino Linotype" w:hAnsi="Palatino Linotype"/>
-          <w:bCs/>
-          <w:color w:val="FF0000"/>
-          <w:sz w:val="20"/>
-          <w:szCs w:val="20"/>
-        </w:rPr>
-      </w:pPr>
-      <w:r>
-        <w:rPr>
-          <w:rFonts w:ascii="Palatino Linotype" w:hAnsi="Palatino Linotype"/>
-          <w:bCs/>
-          <w:color w:val="FF0000"/>
-          <w:sz w:val="20"/>
-          <w:szCs w:val="20"/>
-        </w:rPr>
-        <w:t xml:space="preserve">{% if </w:t>
-      </w:r>
-      <w:proofErr w:type="spellStart"/>
-      <w:r>
-        <w:rPr>
-          <w:rFonts w:ascii="Palatino Linotype" w:hAnsi="Palatino Linotype"/>
-          <w:bCs/>
-          <w:color w:val="FF0000"/>
-          <w:sz w:val="20"/>
-          <w:szCs w:val="20"/>
-        </w:rPr>
-        <w:t>other_conditions</w:t>
-      </w:r>
-      <w:r>
-        <w:rPr>
-          <w:rFonts w:ascii="Palatino Linotype" w:hAnsi="Palatino Linotype"/>
-          <w:bCs/>
-          <w:color w:val="FF0000"/>
-          <w:sz w:val="20"/>
-          <w:szCs w:val="20"/>
-        </w:rPr>
-        <w:t>.ordered</w:t>
-      </w:r>
-      <w:proofErr w:type="spellEnd"/>
-      <w:r>
-        <w:rPr>
-          <w:rFonts w:ascii="Palatino Linotype" w:hAnsi="Palatino Linotype"/>
-          <w:bCs/>
-          <w:color w:val="FF0000"/>
-          <w:sz w:val="20"/>
-          <w:szCs w:val="20"/>
-        </w:rPr>
-        <w:t xml:space="preserve"> is true %}</w:t>
+          <w:b/>
+          <w:sz w:val="20"/>
+          <w:szCs w:val="20"/>
+          <w:u w:val="single"/>
+        </w:rPr>
+      </w:pPr>
+      <w:r>
+        <w:rPr>
+          <w:rFonts w:ascii="Palatino Linotype" w:hAnsi="Palatino Linotype"/>
+          <w:b/>
+          <w:sz w:val="20"/>
+          <w:szCs w:val="20"/>
+          <w:u w:val="single"/>
+        </w:rPr>
+        <w:t>Vehicle Seizure/Immobilization</w:t>
       </w:r>
     </w:p>
     <w:p>
@@ -5141,23 +5151,230 @@
         <w:jc w:val="both"/>
         <w:rPr>
           <w:rFonts w:ascii="Palatino Linotype" w:hAnsi="Palatino Linotype"/>
-          <w:b/>
-          <w:bCs/>
-          <w:sz w:val="20"/>
-          <w:szCs w:val="20"/>
-          <w:u w:val="single"/>
-        </w:rPr>
-      </w:pPr>
-      <w:r>
-        <w:rPr>
-          <w:rFonts w:ascii="Palatino Linotype" w:hAnsi="Palatino Linotype"/>
-          <w:b/>
-          <w:bCs/>
-          <w:sz w:val="20"/>
-          <w:szCs w:val="20"/>
-          <w:u w:val="single"/>
-        </w:rPr>
-        <w:t>Other Conditions</w:t>
+          <w:bCs/>
+          <w:sz w:val="20"/>
+          <w:szCs w:val="20"/>
+        </w:rPr>
+      </w:pPr>
+      <w:r>
+        <w:rPr>
+          <w:rFonts w:ascii="Palatino Linotype" w:hAnsi="Palatino Linotype"/>
+          <w:bCs/>
+          <w:sz w:val="20"/>
+          <w:szCs w:val="20"/>
+        </w:rPr>
+        <w:t xml:space="preserve">A </w:t>
+      </w:r>
+      <w:r>
+        <w:rPr>
+          <w:rFonts w:ascii="Palatino Linotype" w:hAnsi="Palatino Linotype"/>
+          <w:bCs/>
+          <w:sz w:val="20"/>
+          <w:szCs w:val="20"/>
+        </w:rPr>
+        <w:t>{</w:t>
+      </w:r>
+      <w:proofErr w:type="gramStart"/>
+      <w:r>
+        <w:rPr>
+          <w:rFonts w:ascii="Palatino Linotype" w:hAnsi="Palatino Linotype"/>
+          <w:bCs/>
+          <w:sz w:val="20"/>
+          <w:szCs w:val="20"/>
+        </w:rPr>
+        <w:t xml:space="preserve">{ </w:t>
+      </w:r>
+      <w:proofErr w:type="spellStart"/>
+      <w:r>
+        <w:rPr>
+          <w:rFonts w:ascii="Palatino Linotype" w:hAnsi="Palatino Linotype"/>
+          <w:bCs/>
+          <w:sz w:val="20"/>
+          <w:szCs w:val="20"/>
+        </w:rPr>
+        <w:t>vehicle</w:t>
+      </w:r>
+      <w:proofErr w:type="gramEnd"/>
+      <w:r>
+        <w:rPr>
+          <w:rFonts w:ascii="Palatino Linotype" w:hAnsi="Palatino Linotype"/>
+          <w:bCs/>
+          <w:sz w:val="20"/>
+          <w:szCs w:val="20"/>
+        </w:rPr>
+        <w:t>_seizure.vehicle_make_model</w:t>
+      </w:r>
+      <w:proofErr w:type="spellEnd"/>
+      <w:r>
+        <w:rPr>
+          <w:rFonts w:ascii="Palatino Linotype" w:hAnsi="Palatino Linotype"/>
+          <w:bCs/>
+          <w:sz w:val="20"/>
+          <w:szCs w:val="20"/>
+        </w:rPr>
+        <w:t xml:space="preserve"> }}, license plate {{ </w:t>
+      </w:r>
+      <w:proofErr w:type="spellStart"/>
+      <w:r>
+        <w:rPr>
+          <w:rFonts w:ascii="Palatino Linotype" w:hAnsi="Palatino Linotype"/>
+          <w:bCs/>
+          <w:sz w:val="20"/>
+          <w:szCs w:val="20"/>
+        </w:rPr>
+        <w:t>vehicle_seizure.vehicle_license_plate</w:t>
+      </w:r>
+      <w:proofErr w:type="spellEnd"/>
+      <w:r>
+        <w:rPr>
+          <w:rFonts w:ascii="Palatino Linotype" w:hAnsi="Palatino Linotype"/>
+          <w:bCs/>
+          <w:sz w:val="20"/>
+          <w:szCs w:val="20"/>
+        </w:rPr>
+        <w:t xml:space="preserve"> }}</w:t>
+      </w:r>
+      <w:r>
+        <w:rPr>
+          <w:rFonts w:ascii="Palatino Linotype" w:hAnsi="Palatino Linotype"/>
+          <w:bCs/>
+          <w:sz w:val="20"/>
+          <w:szCs w:val="20"/>
+        </w:rPr>
+        <w:t xml:space="preserve">, was seized by law enforcement pursuant to R.C. 4511.195 or 4510.41.  </w:t>
+      </w:r>
+      <w:r>
+        <w:rPr>
+          <w:rFonts w:ascii="Palatino Linotype" w:hAnsi="Palatino Linotype"/>
+          <w:sz w:val="20"/>
+          <w:szCs w:val="20"/>
+        </w:rPr>
+        <w:t>{</w:t>
+      </w:r>
+      <w:proofErr w:type="gramStart"/>
+      <w:r>
+        <w:rPr>
+          <w:rFonts w:ascii="Palatino Linotype" w:hAnsi="Palatino Linotype"/>
+          <w:sz w:val="20"/>
+          <w:szCs w:val="20"/>
+        </w:rPr>
+        <w:t xml:space="preserve">{ </w:t>
+      </w:r>
+      <w:proofErr w:type="spellStart"/>
+      <w:r>
+        <w:rPr>
+          <w:rFonts w:ascii="Palatino Linotype" w:hAnsi="Palatino Linotype"/>
+          <w:sz w:val="20"/>
+          <w:szCs w:val="20"/>
+        </w:rPr>
+        <w:t>defendant.</w:t>
+      </w:r>
+      <w:r>
+        <w:rPr>
+          <w:rFonts w:ascii="Palatino Linotype" w:hAnsi="Palatino Linotype"/>
+          <w:sz w:val="20"/>
+          <w:szCs w:val="20"/>
+        </w:rPr>
+        <w:t>first</w:t>
+      </w:r>
+      <w:proofErr w:type="gramEnd"/>
+      <w:r>
+        <w:rPr>
+          <w:rFonts w:ascii="Palatino Linotype" w:hAnsi="Palatino Linotype"/>
+          <w:sz w:val="20"/>
+          <w:szCs w:val="20"/>
+        </w:rPr>
+        <w:t>_name</w:t>
+      </w:r>
+      <w:proofErr w:type="spellEnd"/>
+      <w:r>
+        <w:rPr>
+          <w:rFonts w:ascii="Palatino Linotype" w:hAnsi="Palatino Linotype"/>
+          <w:sz w:val="20"/>
+          <w:szCs w:val="20"/>
+        </w:rPr>
+        <w:t xml:space="preserve"> }}</w:t>
+      </w:r>
+      <w:r>
+        <w:rPr>
+          <w:rFonts w:ascii="Palatino Linotype" w:hAnsi="Palatino Linotype"/>
+          <w:sz w:val="20"/>
+          <w:szCs w:val="20"/>
+        </w:rPr>
+        <w:t xml:space="preserve"> {</w:t>
+      </w:r>
+      <w:proofErr w:type="gramStart"/>
+      <w:r>
+        <w:rPr>
+          <w:rFonts w:ascii="Palatino Linotype" w:hAnsi="Palatino Linotype"/>
+          <w:sz w:val="20"/>
+          <w:szCs w:val="20"/>
+        </w:rPr>
+        <w:t xml:space="preserve">{ </w:t>
+      </w:r>
+      <w:proofErr w:type="spellStart"/>
+      <w:r>
+        <w:rPr>
+          <w:rFonts w:ascii="Palatino Linotype" w:hAnsi="Palatino Linotype"/>
+          <w:sz w:val="20"/>
+          <w:szCs w:val="20"/>
+        </w:rPr>
+        <w:t>defendant.</w:t>
+      </w:r>
+      <w:r>
+        <w:rPr>
+          <w:rFonts w:ascii="Palatino Linotype" w:hAnsi="Palatino Linotype"/>
+          <w:sz w:val="20"/>
+          <w:szCs w:val="20"/>
+        </w:rPr>
+        <w:t>last</w:t>
+      </w:r>
+      <w:proofErr w:type="gramEnd"/>
+      <w:r>
+        <w:rPr>
+          <w:rFonts w:ascii="Palatino Linotype" w:hAnsi="Palatino Linotype"/>
+          <w:sz w:val="20"/>
+          <w:szCs w:val="20"/>
+        </w:rPr>
+        <w:t>_name</w:t>
+      </w:r>
+      <w:proofErr w:type="spellEnd"/>
+      <w:r>
+        <w:rPr>
+          <w:rFonts w:ascii="Palatino Linotype" w:hAnsi="Palatino Linotype"/>
+          <w:sz w:val="20"/>
+          <w:szCs w:val="20"/>
+        </w:rPr>
+        <w:t xml:space="preserve"> }}</w:t>
+      </w:r>
+      <w:r>
+        <w:rPr>
+          <w:rFonts w:ascii="Palatino Linotype" w:hAnsi="Palatino Linotype"/>
+          <w:bCs/>
+          <w:sz w:val="20"/>
+          <w:szCs w:val="20"/>
+        </w:rPr>
+        <w:t xml:space="preserve"> </w:t>
+      </w:r>
+      <w:r>
+        <w:rPr>
+          <w:rFonts w:ascii="Palatino Linotype" w:hAnsi="Palatino Linotype"/>
+          <w:bCs/>
+          <w:sz w:val="20"/>
+          <w:szCs w:val="20"/>
+        </w:rPr>
+        <w:t xml:space="preserve">is the owner of the vehicle.  Owner is subject to tow and storage </w:t>
+      </w:r>
+      <w:bookmarkStart w:id="0" w:name="_GoBack"/>
+      <w:bookmarkEnd w:id="0"/>
+      <w:r>
+        <w:rPr>
+          <w:rFonts w:ascii="Palatino Linotype" w:hAnsi="Palatino Linotype"/>
+          <w:bCs/>
+          <w:sz w:val="20"/>
+          <w:szCs w:val="20"/>
+        </w:rPr>
+        <w:t xml:space="preserve">fees.  The law enforcement agency shall permit the owner/authorized agent to recover vehicle contents.  </w:t>
       </w:r>
     </w:p>
     <w:p>
@@ -5169,6 +5386,222 @@
         <w:rPr>
           <w:rFonts w:ascii="Palatino Linotype" w:hAnsi="Palatino Linotype"/>
           <w:bCs/>
+          <w:sz w:val="20"/>
+          <w:szCs w:val="20"/>
+          <w:highlight w:val="yellow"/>
+        </w:rPr>
+      </w:pPr>
+    </w:p>
+    <w:p>
+      <w:pPr>
+        <w:tabs>
+          <w:tab w:val="center" w:pos="4680"/>
+        </w:tabs>
+        <w:jc w:val="both"/>
+        <w:rPr>
+          <w:rFonts w:ascii="Palatino Linotype" w:hAnsi="Palatino Linotype"/>
+          <w:bCs/>
+          <w:sz w:val="20"/>
+          <w:szCs w:val="20"/>
+          <w:highlight w:val="yellow"/>
+        </w:rPr>
+      </w:pPr>
+      <w:r>
+        <w:rPr>
+          <w:rFonts w:ascii="Palatino Linotype" w:hAnsi="Palatino Linotype"/>
+          <w:bCs/>
+          <w:sz w:val="20"/>
+          <w:szCs w:val="20"/>
+          <w:highlight w:val="yellow"/>
+        </w:rPr>
+        <w:t xml:space="preserve">Defendant requested that the vehicle be immobilized at Defendant’s residence; the State did not object.  Upon landowner’s written consent, and after Defendant pays all towing and storage costs, the vehicle shall be immobilized at Defendant’s residence (address).  If the vehicle is towed to owner’s home, the law enforcement agency shall keep the license plates. </w:t>
+      </w:r>
+    </w:p>
+    <w:p>
+      <w:pPr>
+        <w:tabs>
+          <w:tab w:val="center" w:pos="4680"/>
+        </w:tabs>
+        <w:jc w:val="both"/>
+        <w:rPr>
+          <w:rFonts w:ascii="Palatino Linotype" w:hAnsi="Palatino Linotype"/>
+          <w:bCs/>
+          <w:sz w:val="20"/>
+          <w:szCs w:val="20"/>
+          <w:highlight w:val="yellow"/>
+        </w:rPr>
+      </w:pPr>
+    </w:p>
+    <w:p>
+      <w:pPr>
+        <w:tabs>
+          <w:tab w:val="center" w:pos="4680"/>
+        </w:tabs>
+        <w:jc w:val="both"/>
+        <w:rPr>
+          <w:rFonts w:ascii="Palatino Linotype" w:hAnsi="Palatino Linotype"/>
+          <w:bCs/>
+          <w:sz w:val="20"/>
+          <w:szCs w:val="20"/>
+        </w:rPr>
+      </w:pPr>
+      <w:r>
+        <w:rPr>
+          <w:rFonts w:ascii="Palatino Linotype" w:hAnsi="Palatino Linotype"/>
+          <w:bCs/>
+          <w:sz w:val="20"/>
+          <w:szCs w:val="20"/>
+          <w:highlight w:val="yellow"/>
+        </w:rPr>
+        <w:t xml:space="preserve">Defendant submitted a motion for return of the vehicle pending trial.  The State did/did not object.  Defendant’s motion is </w:t>
+      </w:r>
+      <w:proofErr w:type="gramStart"/>
+      <w:r>
+        <w:rPr>
+          <w:rFonts w:ascii="Palatino Linotype" w:hAnsi="Palatino Linotype"/>
+          <w:bCs/>
+          <w:sz w:val="20"/>
+          <w:szCs w:val="20"/>
+          <w:highlight w:val="yellow"/>
+        </w:rPr>
+        <w:t>GRANTED/DENIED</w:t>
+      </w:r>
+      <w:proofErr w:type="gramEnd"/>
+      <w:r>
+        <w:rPr>
+          <w:rFonts w:ascii="Palatino Linotype" w:hAnsi="Palatino Linotype"/>
+          <w:bCs/>
+          <w:sz w:val="20"/>
+          <w:szCs w:val="20"/>
+          <w:highlight w:val="yellow"/>
+        </w:rPr>
+        <w:t>.  The agency in possession shall forthwith release the vehicle and license plates to</w:t>
+      </w:r>
+      <w:r>
+        <w:rPr>
+          <w:rFonts w:ascii="Palatino Linotype" w:hAnsi="Palatino Linotype"/>
+          <w:bCs/>
+          <w:sz w:val="20"/>
+          <w:szCs w:val="20"/>
+          <w:highlight w:val="yellow"/>
+        </w:rPr>
+        <w:t xml:space="preserve"> the owner.</w:t>
+      </w:r>
+      <w:r>
+        <w:rPr>
+          <w:rFonts w:ascii="Palatino Linotype" w:hAnsi="Palatino Linotype"/>
+          <w:bCs/>
+          <w:color w:val="FF0000"/>
+          <w:sz w:val="20"/>
+          <w:szCs w:val="20"/>
+          <w:highlight w:val="yellow"/>
+        </w:rPr>
+        <w:t xml:space="preserve"> </w:t>
+      </w:r>
+      <w:r>
+        <w:rPr>
+          <w:rFonts w:ascii="Palatino Linotype" w:hAnsi="Palatino Linotype"/>
+          <w:bCs/>
+          <w:color w:val="FF0000"/>
+          <w:sz w:val="20"/>
+          <w:szCs w:val="20"/>
+          <w:highlight w:val="yellow"/>
+        </w:rPr>
+        <w:t xml:space="preserve">{% </w:t>
+      </w:r>
+      <w:proofErr w:type="spellStart"/>
+      <w:r>
+        <w:rPr>
+          <w:rFonts w:ascii="Palatino Linotype" w:hAnsi="Palatino Linotype"/>
+          <w:bCs/>
+          <w:color w:val="FF0000"/>
+          <w:sz w:val="20"/>
+          <w:szCs w:val="20"/>
+          <w:highlight w:val="yellow"/>
+        </w:rPr>
+        <w:t>endif</w:t>
+      </w:r>
+      <w:proofErr w:type="spellEnd"/>
+      <w:r>
+        <w:rPr>
+          <w:rFonts w:ascii="Palatino Linotype" w:hAnsi="Palatino Linotype"/>
+          <w:bCs/>
+          <w:color w:val="FF0000"/>
+          <w:sz w:val="20"/>
+          <w:szCs w:val="20"/>
+          <w:highlight w:val="yellow"/>
+        </w:rPr>
+        <w:t xml:space="preserve"> %}{%</w:t>
+      </w:r>
+      <w:r>
+        <w:rPr>
+          <w:rFonts w:ascii="Palatino Linotype" w:hAnsi="Palatino Linotype"/>
+          <w:bCs/>
+          <w:color w:val="FF0000"/>
+          <w:sz w:val="20"/>
+          <w:szCs w:val="20"/>
+        </w:rPr>
+        <w:t xml:space="preserve"> if </w:t>
+      </w:r>
+      <w:proofErr w:type="spellStart"/>
+      <w:r>
+        <w:rPr>
+          <w:rFonts w:ascii="Palatino Linotype" w:hAnsi="Palatino Linotype"/>
+          <w:bCs/>
+          <w:color w:val="FF0000"/>
+          <w:sz w:val="20"/>
+          <w:szCs w:val="20"/>
+        </w:rPr>
+        <w:t>other_conditions.ordered</w:t>
+      </w:r>
+      <w:proofErr w:type="spellEnd"/>
+      <w:r>
+        <w:rPr>
+          <w:rFonts w:ascii="Palatino Linotype" w:hAnsi="Palatino Linotype"/>
+          <w:bCs/>
+          <w:color w:val="FF0000"/>
+          <w:sz w:val="20"/>
+          <w:szCs w:val="20"/>
+        </w:rPr>
+        <w:t xml:space="preserve"> is true %}</w:t>
+      </w:r>
+    </w:p>
+    <w:p>
+      <w:pPr>
+        <w:tabs>
+          <w:tab w:val="center" w:pos="4680"/>
+        </w:tabs>
+        <w:jc w:val="both"/>
+        <w:rPr>
+          <w:rFonts w:ascii="Palatino Linotype" w:hAnsi="Palatino Linotype"/>
+          <w:b/>
+          <w:bCs/>
+          <w:sz w:val="20"/>
+          <w:szCs w:val="20"/>
+          <w:u w:val="single"/>
+        </w:rPr>
+      </w:pPr>
+      <w:r>
+        <w:rPr>
+          <w:rFonts w:ascii="Palatino Linotype" w:hAnsi="Palatino Linotype"/>
+          <w:b/>
+          <w:bCs/>
+          <w:sz w:val="20"/>
+          <w:szCs w:val="20"/>
+          <w:u w:val="single"/>
+        </w:rPr>
+        <w:t>Other Conditions</w:t>
+      </w:r>
+    </w:p>
+    <w:p>
+      <w:pPr>
+        <w:tabs>
+          <w:tab w:val="center" w:pos="4680"/>
+        </w:tabs>
+        <w:jc w:val="both"/>
+        <w:rPr>
+          <w:rFonts w:ascii="Palatino Linotype" w:hAnsi="Palatino Linotype"/>
+          <w:bCs/>
           <w:color w:val="FF0000"/>
           <w:sz w:val="20"/>
           <w:szCs w:val="20"/>
@@ -5232,8 +5665,6 @@
         </w:rPr>
         <w:t>.</w:t>
       </w:r>
-      <w:bookmarkStart w:id="0" w:name="_GoBack"/>
-      <w:bookmarkEnd w:id="0"/>
       <w:r>
         <w:rPr>
           <w:rFonts w:ascii="Palatino Linotype" w:hAnsi="Palatino Linotype"/>
@@ -5323,7 +5754,6 @@
           <w:sz w:val="20"/>
           <w:szCs w:val="20"/>
         </w:rPr>
-        <w:lastRenderedPageBreak/>
         <w:tab/>
       </w:r>
       <w:r>

</xml_diff>

<commit_message>
Added Vehicle Tow - working.
</commit_message>
<xml_diff>
--- a/resources/Templates/Not_Guilty_Bond_Template.docx
+++ b/resources/Templates/Not_Guilty_Bond_Template.docx
@@ -5363,7 +5363,69 @@
           <w:sz w:val="20"/>
           <w:szCs w:val="20"/>
         </w:rPr>
-        <w:t xml:space="preserve">is the owner of the vehicle.  Owner is subject to tow and storage </w:t>
+        <w:t>is the owner of the vehicle.  Owner is subject to tow and storage fees.  The law enforcement agency shall permit the owner/authorized agent to recover vehicle contents.</w:t>
+      </w:r>
+      <w:r>
+        <w:rPr>
+          <w:rFonts w:ascii="Palatino Linotype" w:hAnsi="Palatino Linotype"/>
+          <w:bCs/>
+          <w:color w:val="FF0000"/>
+          <w:sz w:val="20"/>
+          <w:szCs w:val="20"/>
+        </w:rPr>
+        <w:t xml:space="preserve"> </w:t>
+      </w:r>
+      <w:r>
+        <w:rPr>
+          <w:rFonts w:ascii="Palatino Linotype" w:hAnsi="Palatino Linotype"/>
+          <w:bCs/>
+          <w:color w:val="FF0000"/>
+          <w:sz w:val="20"/>
+          <w:szCs w:val="20"/>
+        </w:rPr>
+        <w:t xml:space="preserve">{% if </w:t>
+      </w:r>
+      <w:proofErr w:type="spellStart"/>
+      <w:r>
+        <w:rPr>
+          <w:rFonts w:ascii="Palatino Linotype" w:hAnsi="Palatino Linotype"/>
+          <w:bCs/>
+          <w:color w:val="FF0000"/>
+          <w:sz w:val="20"/>
+          <w:szCs w:val="20"/>
+        </w:rPr>
+        <w:t>vehicle_seizure</w:t>
+      </w:r>
+      <w:r>
+        <w:rPr>
+          <w:rFonts w:ascii="Palatino Linotype" w:hAnsi="Palatino Linotype"/>
+          <w:bCs/>
+          <w:color w:val="FF0000"/>
+          <w:sz w:val="20"/>
+          <w:szCs w:val="20"/>
+        </w:rPr>
+        <w:t>.</w:t>
+      </w:r>
+      <w:r>
+        <w:rPr>
+          <w:rFonts w:ascii="Palatino Linotype" w:hAnsi="Palatino Linotype"/>
+          <w:bCs/>
+          <w:color w:val="FF0000"/>
+          <w:sz w:val="20"/>
+          <w:szCs w:val="20"/>
+        </w:rPr>
+        <w:t>tow_to_residence</w:t>
+      </w:r>
+      <w:proofErr w:type="spellEnd"/>
+      <w:r>
+        <w:rPr>
+          <w:rFonts w:ascii="Palatino Linotype" w:hAnsi="Palatino Linotype"/>
+          <w:bCs/>
+          <w:color w:val="FF0000"/>
+          <w:sz w:val="20"/>
+          <w:szCs w:val="20"/>
+        </w:rPr>
+        <w:t xml:space="preserve"> is true %}</w:t>
       </w:r>
       <w:bookmarkStart w:id="0" w:name="_GoBack"/>
       <w:bookmarkEnd w:id="0"/>
@@ -5374,7 +5436,7 @@
           <w:sz w:val="20"/>
           <w:szCs w:val="20"/>
         </w:rPr>
-        <w:t xml:space="preserve">fees.  The law enforcement agency shall permit the owner/authorized agent to recover vehicle contents.  </w:t>
+        <w:t xml:space="preserve">  </w:t>
       </w:r>
     </w:p>
     <w:p>
@@ -5403,18 +5465,85 @@
           <w:bCs/>
           <w:sz w:val="20"/>
           <w:szCs w:val="20"/>
-          <w:highlight w:val="yellow"/>
-        </w:rPr>
-      </w:pPr>
-      <w:r>
-        <w:rPr>
-          <w:rFonts w:ascii="Palatino Linotype" w:hAnsi="Palatino Linotype"/>
-          <w:bCs/>
-          <w:sz w:val="20"/>
-          <w:szCs w:val="20"/>
-          <w:highlight w:val="yellow"/>
-        </w:rPr>
-        <w:t xml:space="preserve">Defendant requested that the vehicle be immobilized at Defendant’s residence; the State did not object.  Upon landowner’s written consent, and after Defendant pays all towing and storage costs, the vehicle shall be immobilized at Defendant’s residence (address).  If the vehicle is towed to owner’s home, the law enforcement agency shall keep the license plates. </w:t>
+        </w:rPr>
+      </w:pPr>
+      <w:r>
+        <w:rPr>
+          <w:rFonts w:ascii="Palatino Linotype" w:hAnsi="Palatino Linotype"/>
+          <w:bCs/>
+          <w:sz w:val="20"/>
+          <w:szCs w:val="20"/>
+        </w:rPr>
+        <w:t>Defendant requested that the vehicle be immobilized at Defendant’s residence; the State did not object.  Upon landowner’s written consent, and after Defendant pays all towing and storage costs, the vehicle shall be immobilized at</w:t>
+      </w:r>
+      <w:r>
+        <w:rPr>
+          <w:rFonts w:ascii="Palatino Linotype" w:hAnsi="Palatino Linotype"/>
+          <w:bCs/>
+          <w:sz w:val="20"/>
+          <w:szCs w:val="20"/>
+        </w:rPr>
+        <w:t xml:space="preserve"> Defendant’s residence</w:t>
+      </w:r>
+      <w:r>
+        <w:rPr>
+          <w:rFonts w:ascii="Palatino Linotype" w:hAnsi="Palatino Linotype"/>
+          <w:bCs/>
+          <w:sz w:val="20"/>
+          <w:szCs w:val="20"/>
+        </w:rPr>
+        <w:t>.  If the vehicle is towed to owner’s home, the law enforcement agency</w:t>
+      </w:r>
+      <w:r>
+        <w:rPr>
+          <w:rFonts w:ascii="Palatino Linotype" w:hAnsi="Palatino Linotype"/>
+          <w:bCs/>
+          <w:sz w:val="20"/>
+          <w:szCs w:val="20"/>
+        </w:rPr>
+        <w:t xml:space="preserve"> shall keep the license plates.</w:t>
+      </w:r>
+      <w:r>
+        <w:rPr>
+          <w:rFonts w:ascii="Palatino Linotype" w:hAnsi="Palatino Linotype"/>
+          <w:bCs/>
+          <w:color w:val="FF0000"/>
+          <w:sz w:val="20"/>
+          <w:szCs w:val="20"/>
+        </w:rPr>
+        <w:t xml:space="preserve"> </w:t>
+      </w:r>
+      <w:r>
+        <w:rPr>
+          <w:rFonts w:ascii="Palatino Linotype" w:hAnsi="Palatino Linotype"/>
+          <w:bCs/>
+          <w:color w:val="FF0000"/>
+          <w:sz w:val="20"/>
+          <w:szCs w:val="20"/>
+        </w:rPr>
+        <w:t xml:space="preserve">{% </w:t>
+      </w:r>
+      <w:proofErr w:type="spellStart"/>
+      <w:r>
+        <w:rPr>
+          <w:rFonts w:ascii="Palatino Linotype" w:hAnsi="Palatino Linotype"/>
+          <w:bCs/>
+          <w:color w:val="FF0000"/>
+          <w:sz w:val="20"/>
+          <w:szCs w:val="20"/>
+        </w:rPr>
+        <w:t>endif</w:t>
+      </w:r>
+      <w:proofErr w:type="spellEnd"/>
+      <w:r>
+        <w:rPr>
+          <w:rFonts w:ascii="Palatino Linotype" w:hAnsi="Palatino Linotype"/>
+          <w:bCs/>
+          <w:color w:val="FF0000"/>
+          <w:sz w:val="20"/>
+          <w:szCs w:val="20"/>
+        </w:rPr>
+        <w:t xml:space="preserve"> %}</w:t>
       </w:r>
     </w:p>
     <w:p>
@@ -5475,39 +5604,18 @@
           <w:szCs w:val="20"/>
           <w:highlight w:val="yellow"/>
         </w:rPr>
-        <w:t>.  The agency in possession shall forthwith release the vehicle and license plates to</w:t>
-      </w:r>
-      <w:r>
-        <w:rPr>
-          <w:rFonts w:ascii="Palatino Linotype" w:hAnsi="Palatino Linotype"/>
-          <w:bCs/>
+        <w:t>.  The agency in possession shall forthwith release the vehicle and license plates to the owner.</w:t>
+      </w:r>
+      <w:r>
+        <w:rPr>
+          <w:rFonts w:ascii="Palatino Linotype" w:hAnsi="Palatino Linotype"/>
+          <w:bCs/>
+          <w:color w:val="FF0000"/>
           <w:sz w:val="20"/>
           <w:szCs w:val="20"/>
           <w:highlight w:val="yellow"/>
         </w:rPr>
-        <w:t xml:space="preserve"> the owner.</w:t>
-      </w:r>
-      <w:r>
-        <w:rPr>
-          <w:rFonts w:ascii="Palatino Linotype" w:hAnsi="Palatino Linotype"/>
-          <w:bCs/>
-          <w:color w:val="FF0000"/>
-          <w:sz w:val="20"/>
-          <w:szCs w:val="20"/>
-          <w:highlight w:val="yellow"/>
-        </w:rPr>
-        <w:t xml:space="preserve"> </w:t>
-      </w:r>
-      <w:r>
-        <w:rPr>
-          <w:rFonts w:ascii="Palatino Linotype" w:hAnsi="Palatino Linotype"/>
-          <w:bCs/>
-          <w:color w:val="FF0000"/>
-          <w:sz w:val="20"/>
-          <w:szCs w:val="20"/>
-          <w:highlight w:val="yellow"/>
-        </w:rPr>
-        <w:t xml:space="preserve">{% </w:t>
+        <w:t xml:space="preserve"> {% </w:t>
       </w:r>
       <w:proofErr w:type="spellStart"/>
       <w:r>

</xml_diff>

<commit_message>
Updated not guilty dialog to edit statute and degree
</commit_message>
<xml_diff>
--- a/resources/Templates/Not_Guilty_Bond_Template.docx
+++ b/resources/Templates/Not_Guilty_Bond_Template.docx
@@ -1,6 +1,6 @@
 
 <file path=word/document.xml><?xml version="1.0" encoding="utf-8"?>
-<w:document xmlns:wpc="http://schemas.microsoft.com/office/word/2010/wordprocessingCanvas" xmlns:mc="http://schemas.openxmlformats.org/markup-compatibility/2006" xmlns:o="urn:schemas-microsoft-com:office:office" xmlns:r="http://schemas.openxmlformats.org/officeDocument/2006/relationships" xmlns:m="http://schemas.openxmlformats.org/officeDocument/2006/math" xmlns:v="urn:schemas-microsoft-com:vml" xmlns:wp14="http://schemas.microsoft.com/office/word/2010/wordprocessingDrawing" xmlns:wp="http://schemas.openxmlformats.org/drawingml/2006/wordprocessingDrawing" xmlns:w10="urn:schemas-microsoft-com:office:word" xmlns:w="http://schemas.openxmlformats.org/wordprocessingml/2006/main" xmlns:w14="http://schemas.microsoft.com/office/word/2010/wordml" xmlns:wpg="http://schemas.microsoft.com/office/word/2010/wordprocessingGroup" xmlns:wpi="http://schemas.microsoft.com/office/word/2010/wordprocessingInk" xmlns:wne="http://schemas.microsoft.com/office/word/2006/wordml" xmlns:wps="http://schemas.microsoft.com/office/word/2010/wordprocessingShape" mc:Ignorable="w14 wp14">
+<w:document xmlns:wpc="http://schemas.microsoft.com/office/word/2010/wordprocessingCanvas" xmlns:cx="http://schemas.microsoft.com/office/drawing/2014/chartex" xmlns:cx1="http://schemas.microsoft.com/office/drawing/2015/9/8/chartex" xmlns:cx2="http://schemas.microsoft.com/office/drawing/2015/10/21/chartex" xmlns:cx3="http://schemas.microsoft.com/office/drawing/2016/5/9/chartex" xmlns:cx4="http://schemas.microsoft.com/office/drawing/2016/5/10/chartex" xmlns:cx5="http://schemas.microsoft.com/office/drawing/2016/5/11/chartex" xmlns:cx6="http://schemas.microsoft.com/office/drawing/2016/5/12/chartex" xmlns:cx7="http://schemas.microsoft.com/office/drawing/2016/5/13/chartex" xmlns:cx8="http://schemas.microsoft.com/office/drawing/2016/5/14/chartex" xmlns:mc="http://schemas.openxmlformats.org/markup-compatibility/2006" xmlns:aink="http://schemas.microsoft.com/office/drawing/2016/ink" xmlns:am3d="http://schemas.microsoft.com/office/drawing/2017/model3d" xmlns:o="urn:schemas-microsoft-com:office:office" xmlns:r="http://schemas.openxmlformats.org/officeDocument/2006/relationships" xmlns:m="http://schemas.openxmlformats.org/officeDocument/2006/math" xmlns:v="urn:schemas-microsoft-com:vml" xmlns:wp14="http://schemas.microsoft.com/office/word/2010/wordprocessingDrawing" xmlns:wp="http://schemas.openxmlformats.org/drawingml/2006/wordprocessingDrawing" xmlns:w10="urn:schemas-microsoft-com:office:word" xmlns:w="http://schemas.openxmlformats.org/wordprocessingml/2006/main" xmlns:w14="http://schemas.microsoft.com/office/word/2010/wordml" xmlns:w15="http://schemas.microsoft.com/office/word/2012/wordml" xmlns:w16cex="http://schemas.microsoft.com/office/word/2018/wordml/cex" xmlns:w16cid="http://schemas.microsoft.com/office/word/2016/wordml/cid" xmlns:w16="http://schemas.microsoft.com/office/word/2018/wordml" xmlns:w16sdtdh="http://schemas.microsoft.com/office/word/2020/wordml/sdtdatahash" xmlns:w16se="http://schemas.microsoft.com/office/word/2015/wordml/symex" xmlns:wpg="http://schemas.microsoft.com/office/word/2010/wordprocessingGroup" xmlns:wpi="http://schemas.microsoft.com/office/word/2010/wordprocessingInk" xmlns:wne="http://schemas.microsoft.com/office/word/2006/wordml" xmlns:wps="http://schemas.microsoft.com/office/word/2010/wordprocessingShape" mc:Ignorable="w14 w15 w16se w16cid w16 w16cex w16sdtdh wp14">
   <w:body>
     <w:p>
       <w:pPr>
@@ -160,23 +160,13 @@
           <w:szCs w:val="20"/>
         </w:rPr>
       </w:pPr>
-      <w:proofErr w:type="gramStart"/>
-      <w:r>
-        <w:rPr>
-          <w:rFonts w:ascii="Palatino Linotype" w:hAnsi="Palatino Linotype"/>
-          <w:sz w:val="20"/>
-          <w:szCs w:val="20"/>
-        </w:rPr>
-        <w:t>vs</w:t>
-      </w:r>
-      <w:proofErr w:type="gramEnd"/>
-      <w:r>
-        <w:rPr>
-          <w:rFonts w:ascii="Palatino Linotype" w:hAnsi="Palatino Linotype"/>
-          <w:sz w:val="20"/>
-          <w:szCs w:val="20"/>
-        </w:rPr>
-        <w:t>.</w:t>
+      <w:r>
+        <w:rPr>
+          <w:rFonts w:ascii="Palatino Linotype" w:hAnsi="Palatino Linotype"/>
+          <w:sz w:val="20"/>
+          <w:szCs w:val="20"/>
+        </w:rPr>
+        <w:t>vs.</w:t>
       </w:r>
       <w:r>
         <w:rPr>
@@ -227,14 +217,6 @@
         </w:rPr>
         <w:t xml:space="preserve">.  </w:t>
       </w:r>
-      <w:r>
-        <w:rPr>
-          <w:rFonts w:ascii="Palatino Linotype" w:hAnsi="Palatino Linotype"/>
-          <w:sz w:val="20"/>
-          <w:szCs w:val="20"/>
-        </w:rPr>
-        <w:t>{</w:t>
-      </w:r>
       <w:proofErr w:type="gramStart"/>
       <w:r>
         <w:rPr>
@@ -242,7 +224,7 @@
           <w:sz w:val="20"/>
           <w:szCs w:val="20"/>
         </w:rPr>
-        <w:t xml:space="preserve">{ </w:t>
+        <w:t xml:space="preserve">{{ </w:t>
       </w:r>
       <w:proofErr w:type="spellStart"/>
       <w:r>
@@ -342,14 +324,6 @@
           <w:szCs w:val="20"/>
         </w:rPr>
       </w:pPr>
-      <w:r>
-        <w:rPr>
-          <w:rFonts w:ascii="Palatino Linotype" w:hAnsi="Palatino Linotype"/>
-          <w:sz w:val="20"/>
-          <w:szCs w:val="20"/>
-        </w:rPr>
-        <w:t>{</w:t>
-      </w:r>
       <w:proofErr w:type="gramStart"/>
       <w:r>
         <w:rPr>
@@ -357,7 +331,7 @@
           <w:sz w:val="20"/>
           <w:szCs w:val="20"/>
         </w:rPr>
-        <w:t xml:space="preserve">{ </w:t>
+        <w:t xml:space="preserve">{{ </w:t>
       </w:r>
       <w:proofErr w:type="spellStart"/>
       <w:r>
@@ -366,6 +340,57 @@
           <w:sz w:val="20"/>
           <w:szCs w:val="20"/>
         </w:rPr>
+        <w:t>defendant</w:t>
+      </w:r>
+      <w:proofErr w:type="gramEnd"/>
+      <w:r>
+        <w:rPr>
+          <w:rFonts w:ascii="Palatino Linotype" w:hAnsi="Palatino Linotype"/>
+          <w:sz w:val="20"/>
+          <w:szCs w:val="20"/>
+        </w:rPr>
+        <w:t>.</w:t>
+      </w:r>
+      <w:r>
+        <w:rPr>
+          <w:rFonts w:ascii="Palatino Linotype" w:hAnsi="Palatino Linotype"/>
+          <w:sz w:val="20"/>
+          <w:szCs w:val="20"/>
+        </w:rPr>
+        <w:t>first_name</w:t>
+      </w:r>
+      <w:proofErr w:type="spellEnd"/>
+      <w:r>
+        <w:rPr>
+          <w:rFonts w:ascii="Palatino Linotype" w:hAnsi="Palatino Linotype"/>
+          <w:sz w:val="20"/>
+          <w:szCs w:val="20"/>
+        </w:rPr>
+        <w:t xml:space="preserve"> }}</w:t>
+      </w:r>
+      <w:r>
+        <w:rPr>
+          <w:rFonts w:ascii="Palatino Linotype" w:hAnsi="Palatino Linotype"/>
+          <w:sz w:val="20"/>
+          <w:szCs w:val="20"/>
+        </w:rPr>
+        <w:t xml:space="preserve"> </w:t>
+      </w:r>
+      <w:r>
+        <w:rPr>
+          <w:rFonts w:ascii="Palatino Linotype" w:hAnsi="Palatino Linotype"/>
+          <w:sz w:val="20"/>
+          <w:szCs w:val="20"/>
+        </w:rPr>
+        <w:t xml:space="preserve">{{ </w:t>
+      </w:r>
+      <w:proofErr w:type="spellStart"/>
+      <w:r>
+        <w:rPr>
+          <w:rFonts w:ascii="Palatino Linotype" w:hAnsi="Palatino Linotype"/>
+          <w:sz w:val="20"/>
+          <w:szCs w:val="20"/>
+        </w:rPr>
         <w:t>defendant.</w:t>
       </w:r>
       <w:r>
@@ -374,76 +399,7 @@
           <w:sz w:val="20"/>
           <w:szCs w:val="20"/>
         </w:rPr>
-        <w:t>first</w:t>
-      </w:r>
-      <w:proofErr w:type="gramEnd"/>
-      <w:r>
-        <w:rPr>
-          <w:rFonts w:ascii="Palatino Linotype" w:hAnsi="Palatino Linotype"/>
-          <w:sz w:val="20"/>
-          <w:szCs w:val="20"/>
-        </w:rPr>
-        <w:t>_name</w:t>
-      </w:r>
-      <w:proofErr w:type="spellEnd"/>
-      <w:r>
-        <w:rPr>
-          <w:rFonts w:ascii="Palatino Linotype" w:hAnsi="Palatino Linotype"/>
-          <w:sz w:val="20"/>
-          <w:szCs w:val="20"/>
-        </w:rPr>
-        <w:t xml:space="preserve"> }}</w:t>
-      </w:r>
-      <w:r>
-        <w:rPr>
-          <w:rFonts w:ascii="Palatino Linotype" w:hAnsi="Palatino Linotype"/>
-          <w:sz w:val="20"/>
-          <w:szCs w:val="20"/>
-        </w:rPr>
-        <w:t xml:space="preserve"> </w:t>
-      </w:r>
-      <w:r>
-        <w:rPr>
-          <w:rFonts w:ascii="Palatino Linotype" w:hAnsi="Palatino Linotype"/>
-          <w:sz w:val="20"/>
-          <w:szCs w:val="20"/>
-        </w:rPr>
-        <w:t>{</w:t>
-      </w:r>
-      <w:proofErr w:type="gramStart"/>
-      <w:r>
-        <w:rPr>
-          <w:rFonts w:ascii="Palatino Linotype" w:hAnsi="Palatino Linotype"/>
-          <w:sz w:val="20"/>
-          <w:szCs w:val="20"/>
-        </w:rPr>
-        <w:t xml:space="preserve">{ </w:t>
-      </w:r>
-      <w:proofErr w:type="spellStart"/>
-      <w:r>
-        <w:rPr>
-          <w:rFonts w:ascii="Palatino Linotype" w:hAnsi="Palatino Linotype"/>
-          <w:sz w:val="20"/>
-          <w:szCs w:val="20"/>
-        </w:rPr>
-        <w:t>defendant.</w:t>
-      </w:r>
-      <w:r>
-        <w:rPr>
-          <w:rFonts w:ascii="Palatino Linotype" w:hAnsi="Palatino Linotype"/>
-          <w:sz w:val="20"/>
-          <w:szCs w:val="20"/>
-        </w:rPr>
-        <w:t>last</w:t>
-      </w:r>
-      <w:proofErr w:type="gramEnd"/>
-      <w:r>
-        <w:rPr>
-          <w:rFonts w:ascii="Palatino Linotype" w:hAnsi="Palatino Linotype"/>
-          <w:sz w:val="20"/>
-          <w:szCs w:val="20"/>
-        </w:rPr>
-        <w:t>_</w:t>
+        <w:t>last_</w:t>
       </w:r>
       <w:r>
         <w:rPr>
@@ -524,7 +480,6 @@
           <w:szCs w:val="20"/>
         </w:rPr>
       </w:pPr>
-      <w:proofErr w:type="gramStart"/>
       <w:r>
         <w:rPr>
           <w:rFonts w:ascii="Palatino Linotype" w:hAnsi="Palatino Linotype"/>
@@ -533,7 +488,6 @@
         </w:rPr>
         <w:t>Defendant.</w:t>
       </w:r>
-      <w:proofErr w:type="gramEnd"/>
       <w:r>
         <w:rPr>
           <w:rFonts w:ascii="Palatino Linotype" w:hAnsi="Palatino Linotype"/>
@@ -604,7 +558,7 @@
           <w:sz w:val="20"/>
           <w:szCs w:val="20"/>
         </w:rPr>
-        <w:t>judicial_officer.officer_</w:t>
+        <w:t>judicial_</w:t>
       </w:r>
       <w:proofErr w:type="gramStart"/>
       <w:r>
@@ -614,6 +568,25 @@
           <w:sz w:val="20"/>
           <w:szCs w:val="20"/>
         </w:rPr>
+        <w:t>officer.officer</w:t>
+      </w:r>
+      <w:proofErr w:type="gramEnd"/>
+      <w:r>
+        <w:rPr>
+          <w:rFonts w:ascii="Palatino Linotype" w:hAnsi="Palatino Linotype"/>
+          <w:bCs/>
+          <w:sz w:val="20"/>
+          <w:szCs w:val="20"/>
+        </w:rPr>
+        <w:t>_</w:t>
+      </w:r>
+      <w:r>
+        <w:rPr>
+          <w:rFonts w:ascii="Palatino Linotype" w:hAnsi="Palatino Linotype"/>
+          <w:bCs/>
+          <w:sz w:val="20"/>
+          <w:szCs w:val="20"/>
+        </w:rPr>
         <w:t>type</w:t>
       </w:r>
       <w:proofErr w:type="spellEnd"/>
@@ -624,17 +597,7 @@
           <w:sz w:val="20"/>
           <w:szCs w:val="20"/>
         </w:rPr>
-        <w:t xml:space="preserve">  =</w:t>
-      </w:r>
-      <w:proofErr w:type="gramEnd"/>
-      <w:r>
-        <w:rPr>
-          <w:rFonts w:ascii="Palatino Linotype" w:hAnsi="Palatino Linotype"/>
-          <w:bCs/>
-          <w:sz w:val="20"/>
-          <w:szCs w:val="20"/>
-        </w:rPr>
-        <w:t>=  ‘Magistrate’ %}</w:t>
+        <w:t xml:space="preserve">  ==  ‘Magistrate’ %}</w:t>
       </w:r>
     </w:p>
     <w:p>
@@ -855,25 +818,7 @@
           <w:sz w:val="20"/>
           <w:szCs w:val="20"/>
         </w:rPr>
-        <w:t xml:space="preserve">{% </w:t>
-      </w:r>
-      <w:proofErr w:type="spellStart"/>
-      <w:r>
-        <w:rPr>
-          <w:rFonts w:ascii="Palatino Linotype" w:hAnsi="Palatino Linotype"/>
-          <w:sz w:val="20"/>
-          <w:szCs w:val="20"/>
-        </w:rPr>
-        <w:t>endif</w:t>
-      </w:r>
-      <w:proofErr w:type="spellEnd"/>
-      <w:r>
-        <w:rPr>
-          <w:rFonts w:ascii="Palatino Linotype" w:hAnsi="Palatino Linotype"/>
-          <w:sz w:val="20"/>
-          <w:szCs w:val="20"/>
-        </w:rPr>
-        <w:t xml:space="preserve"> %}</w:t>
+        <w:t>{% endif %}</w:t>
       </w:r>
       <w:r>
         <w:rPr>
@@ -971,7 +916,7 @@
           <w:sz w:val="20"/>
           <w:szCs w:val="20"/>
         </w:rPr>
-        <w:t xml:space="preserve"> on {</w:t>
+        <w:t xml:space="preserve"> on </w:t>
       </w:r>
       <w:proofErr w:type="gramStart"/>
       <w:r>
@@ -980,7 +925,7 @@
           <w:sz w:val="20"/>
           <w:szCs w:val="20"/>
         </w:rPr>
-        <w:t xml:space="preserve">{ </w:t>
+        <w:t xml:space="preserve">{{ </w:t>
       </w:r>
       <w:proofErr w:type="spellStart"/>
       <w:r>
@@ -2249,7 +2194,7 @@
           <w:sz w:val="20"/>
           <w:szCs w:val="20"/>
         </w:rPr>
-        <w:t>ct the criminal justice process,</w:t>
+        <w:t>ct the criminal justice process</w:t>
       </w:r>
       <w:r>
         <w:rPr>
@@ -2276,7 +2221,7 @@
           <w:sz w:val="20"/>
           <w:szCs w:val="20"/>
         </w:rPr>
-        <w:t xml:space="preserve"> the </w:t>
+        <w:t xml:space="preserve"> the community.  In determining the type and amount of bail, the Court considered each of the enumerated factors in Crim. R. 46(C</w:t>
       </w:r>
       <w:proofErr w:type="gramStart"/>
       <w:r>
@@ -2286,43 +2231,23 @@
           <w:sz w:val="20"/>
           <w:szCs w:val="20"/>
         </w:rPr>
-        <w:t>community</w:t>
+        <w:t>)</w:t>
+      </w:r>
+      <w:r>
+        <w:rPr>
+          <w:rFonts w:ascii="Palatino Linotype" w:hAnsi="Palatino Linotype"/>
+          <w:bCs/>
+          <w:color w:val="FF0000"/>
+          <w:sz w:val="20"/>
+          <w:szCs w:val="20"/>
+        </w:rPr>
+        <w:t>{</w:t>
       </w:r>
       <w:proofErr w:type="gramEnd"/>
       <w:r>
         <w:rPr>
           <w:rFonts w:ascii="Palatino Linotype" w:hAnsi="Palatino Linotype"/>
           <w:bCs/>
-          <w:sz w:val="20"/>
-          <w:szCs w:val="20"/>
-        </w:rPr>
-        <w:t>.  In determining the type and amount of bail, the Court considered each of the enumerated factors in Crim. R. 46(C</w:t>
-      </w:r>
-      <w:proofErr w:type="gramStart"/>
-      <w:r>
-        <w:rPr>
-          <w:rFonts w:ascii="Palatino Linotype" w:hAnsi="Palatino Linotype"/>
-          <w:bCs/>
-          <w:sz w:val="20"/>
-          <w:szCs w:val="20"/>
-        </w:rPr>
-        <w:t>)</w:t>
-      </w:r>
-      <w:r>
-        <w:rPr>
-          <w:rFonts w:ascii="Palatino Linotype" w:hAnsi="Palatino Linotype"/>
-          <w:bCs/>
-          <w:color w:val="FF0000"/>
-          <w:sz w:val="20"/>
-          <w:szCs w:val="20"/>
-        </w:rPr>
-        <w:t>{</w:t>
-      </w:r>
-      <w:proofErr w:type="gramEnd"/>
-      <w:r>
-        <w:rPr>
-          <w:rFonts w:ascii="Palatino Linotype" w:hAnsi="Palatino Linotype"/>
-          <w:bCs/>
           <w:color w:val="FF0000"/>
           <w:sz w:val="20"/>
           <w:szCs w:val="20"/>
@@ -2388,29 +2313,7 @@
           <w:sz w:val="20"/>
           <w:szCs w:val="20"/>
         </w:rPr>
-        <w:t xml:space="preserve">{% </w:t>
-      </w:r>
-      <w:proofErr w:type="spellStart"/>
-      <w:r>
-        <w:rPr>
-          <w:rFonts w:ascii="Palatino Linotype" w:hAnsi="Palatino Linotype"/>
-          <w:bCs/>
-          <w:color w:val="FF0000"/>
-          <w:sz w:val="20"/>
-          <w:szCs w:val="20"/>
-        </w:rPr>
-        <w:t>endif</w:t>
-      </w:r>
-      <w:proofErr w:type="spellEnd"/>
-      <w:r>
-        <w:rPr>
-          <w:rFonts w:ascii="Palatino Linotype" w:hAnsi="Palatino Linotype"/>
-          <w:bCs/>
-          <w:color w:val="FF0000"/>
-          <w:sz w:val="20"/>
-          <w:szCs w:val="20"/>
-        </w:rPr>
-        <w:t xml:space="preserve"> %}</w:t>
+        <w:t>{% endif %}</w:t>
       </w:r>
       <w:r>
         <w:rPr>
@@ -2450,6 +2353,7 @@
           <w:szCs w:val="20"/>
         </w:rPr>
       </w:pPr>
+      <w:proofErr w:type="gramStart"/>
       <w:r>
         <w:rPr>
           <w:rFonts w:ascii="Palatino Linotype" w:hAnsi="Palatino Linotype"/>
@@ -2458,18 +2362,7 @@
           <w:sz w:val="20"/>
           <w:szCs w:val="20"/>
         </w:rPr>
-        <w:t>{</w:t>
-      </w:r>
-      <w:proofErr w:type="gramStart"/>
-      <w:r>
-        <w:rPr>
-          <w:rFonts w:ascii="Palatino Linotype" w:hAnsi="Palatino Linotype"/>
-          <w:b/>
-          <w:bCs/>
-          <w:sz w:val="20"/>
-          <w:szCs w:val="20"/>
-        </w:rPr>
-        <w:t xml:space="preserve">{ </w:t>
+        <w:t xml:space="preserve">{{ </w:t>
       </w:r>
       <w:proofErr w:type="spellStart"/>
       <w:r>
@@ -2899,40 +2792,16 @@
           <w:szCs w:val="20"/>
           <w:u w:val="single"/>
         </w:rPr>
-        <w:t xml:space="preserve">{% </w:t>
-      </w:r>
-      <w:proofErr w:type="spellStart"/>
-      <w:r>
-        <w:rPr>
-          <w:rFonts w:ascii="Palatino Linotype" w:hAnsi="Palatino Linotype"/>
-          <w:bCs/>
-          <w:color w:val="FF0000"/>
+        <w:t>{% endif %}</w:t>
+      </w:r>
+      <w:r>
+        <w:rPr>
+          <w:rFonts w:ascii="Palatino Linotype" w:hAnsi="Palatino Linotype"/>
+          <w:bCs/>
           <w:sz w:val="20"/>
           <w:szCs w:val="20"/>
           <w:u w:val="single"/>
         </w:rPr>
-        <w:t>endif</w:t>
-      </w:r>
-      <w:proofErr w:type="spellEnd"/>
-      <w:r>
-        <w:rPr>
-          <w:rFonts w:ascii="Palatino Linotype" w:hAnsi="Palatino Linotype"/>
-          <w:bCs/>
-          <w:color w:val="FF0000"/>
-          <w:sz w:val="20"/>
-          <w:szCs w:val="20"/>
-          <w:u w:val="single"/>
-        </w:rPr>
-        <w:t xml:space="preserve"> %}</w:t>
-      </w:r>
-      <w:r>
-        <w:rPr>
-          <w:rFonts w:ascii="Palatino Linotype" w:hAnsi="Palatino Linotype"/>
-          <w:bCs/>
-          <w:sz w:val="20"/>
-          <w:szCs w:val="20"/>
-          <w:u w:val="single"/>
-        </w:rPr>
         <w:t xml:space="preserve"> cash, or surety</w:t>
       </w:r>
       <w:r>
@@ -2979,29 +2848,7 @@
           <w:sz w:val="20"/>
           <w:szCs w:val="20"/>
         </w:rPr>
-        <w:t xml:space="preserve">{% </w:t>
-      </w:r>
-      <w:proofErr w:type="spellStart"/>
-      <w:r>
-        <w:rPr>
-          <w:rFonts w:ascii="Palatino Linotype" w:hAnsi="Palatino Linotype"/>
-          <w:bCs/>
-          <w:color w:val="FF0000"/>
-          <w:sz w:val="20"/>
-          <w:szCs w:val="20"/>
-        </w:rPr>
-        <w:t>endif</w:t>
-      </w:r>
-      <w:proofErr w:type="spellEnd"/>
-      <w:r>
-        <w:rPr>
-          <w:rFonts w:ascii="Palatino Linotype" w:hAnsi="Palatino Linotype"/>
-          <w:bCs/>
-          <w:color w:val="FF0000"/>
-          <w:sz w:val="20"/>
-          <w:szCs w:val="20"/>
-        </w:rPr>
-        <w:t xml:space="preserve"> %}</w:t>
+        <w:t>{% endif %}</w:t>
       </w:r>
       <w:r>
         <w:rPr>
@@ -3101,29 +2948,7 @@
           <w:sz w:val="20"/>
           <w:szCs w:val="20"/>
         </w:rPr>
-        <w:t xml:space="preserve">{% </w:t>
-      </w:r>
-      <w:proofErr w:type="spellStart"/>
-      <w:r>
-        <w:rPr>
-          <w:rFonts w:ascii="Palatino Linotype" w:hAnsi="Palatino Linotype"/>
-          <w:bCs/>
-          <w:color w:val="FF0000"/>
-          <w:sz w:val="20"/>
-          <w:szCs w:val="20"/>
-        </w:rPr>
-        <w:t>endif</w:t>
-      </w:r>
-      <w:proofErr w:type="spellEnd"/>
-      <w:r>
-        <w:rPr>
-          <w:rFonts w:ascii="Palatino Linotype" w:hAnsi="Palatino Linotype"/>
-          <w:bCs/>
-          <w:color w:val="FF0000"/>
-          <w:sz w:val="20"/>
-          <w:szCs w:val="20"/>
-        </w:rPr>
-        <w:t xml:space="preserve"> %}</w:t>
+        <w:t>{% endif %}</w:t>
       </w:r>
     </w:p>
     <w:p>
@@ -3309,6 +3134,7 @@
         </w:rPr>
         <w:t xml:space="preserve"> </w:t>
       </w:r>
+      <w:proofErr w:type="gramStart"/>
       <w:r>
         <w:rPr>
           <w:b/>
@@ -3317,9 +3143,9 @@
           <w:szCs w:val="22"/>
           <w:u w:val="single"/>
         </w:rPr>
-        <w:t>{</w:t>
-      </w:r>
-      <w:proofErr w:type="gramStart"/>
+        <w:t>{{ no_contact.name</w:t>
+      </w:r>
+      <w:proofErr w:type="gramEnd"/>
       <w:r>
         <w:rPr>
           <w:b/>
@@ -3328,55 +3154,24 @@
           <w:szCs w:val="22"/>
           <w:u w:val="single"/>
         </w:rPr>
-        <w:t>{ no</w:t>
-      </w:r>
-      <w:proofErr w:type="gramEnd"/>
-      <w:r>
-        <w:rPr>
-          <w:b/>
+        <w:t xml:space="preserve"> }}</w:t>
+      </w:r>
+      <w:r>
+        <w:rPr>
           <w:bCs/>
           <w:sz w:val="22"/>
           <w:szCs w:val="22"/>
-          <w:u w:val="single"/>
-        </w:rPr>
-        <w:t>_contact.name }}</w:t>
-      </w:r>
-      <w:r>
-        <w:rPr>
-          <w:bCs/>
+        </w:rPr>
+        <w:t>. Contact includes, but is not limited to, landline, cordless, cellular or digital telephone; text; instant messaging; fax; e-mail; voicemail; delivery service; social media; blogging; writings; electronic communications; posting a message; or communications by any other means directly or through another person.</w:t>
+      </w:r>
+      <w:r>
+        <w:rPr>
+          <w:bCs/>
+          <w:color w:val="FF0000"/>
           <w:sz w:val="22"/>
           <w:szCs w:val="22"/>
         </w:rPr>
-        <w:t>. Contact includes, but is not limited to, landline, cordless, cellular or digital telephone; text; instant messaging; fax; e-mail; voicemail; delivery service; social media; blogging; writings; electronic communications; posting a message; or communications by any other means directly or through another person.</w:t>
-      </w:r>
-      <w:r>
-        <w:rPr>
-          <w:bCs/>
-          <w:color w:val="FF0000"/>
-          <w:sz w:val="22"/>
-          <w:szCs w:val="22"/>
-        </w:rPr>
-        <w:t xml:space="preserve">{% </w:t>
-      </w:r>
-      <w:proofErr w:type="spellStart"/>
-      <w:r>
-        <w:rPr>
-          <w:bCs/>
-          <w:color w:val="FF0000"/>
-          <w:sz w:val="22"/>
-          <w:szCs w:val="22"/>
-        </w:rPr>
-        <w:t>endif</w:t>
-      </w:r>
-      <w:proofErr w:type="spellEnd"/>
-      <w:r>
-        <w:rPr>
-          <w:bCs/>
-          <w:color w:val="FF0000"/>
-          <w:sz w:val="22"/>
-          <w:szCs w:val="22"/>
-        </w:rPr>
-        <w:t xml:space="preserve"> %}</w:t>
+        <w:t>{% endif %}</w:t>
       </w:r>
       <w:r>
         <w:rPr>
@@ -3444,6 +3239,7 @@
         </w:rPr>
         <w:t xml:space="preserve"> </w:t>
       </w:r>
+      <w:proofErr w:type="gramStart"/>
       <w:r>
         <w:rPr>
           <w:b/>
@@ -3452,18 +3248,7 @@
           <w:szCs w:val="22"/>
           <w:u w:val="single"/>
         </w:rPr>
-        <w:t>{</w:t>
-      </w:r>
-      <w:proofErr w:type="gramStart"/>
-      <w:r>
-        <w:rPr>
-          <w:b/>
-          <w:bCs/>
-          <w:sz w:val="22"/>
-          <w:szCs w:val="22"/>
-          <w:u w:val="single"/>
-        </w:rPr>
-        <w:t xml:space="preserve">{ </w:t>
+        <w:t xml:space="preserve">{{ </w:t>
       </w:r>
       <w:proofErr w:type="spellStart"/>
       <w:r>
@@ -3659,6 +3444,7 @@
         </w:rPr>
         <w:t xml:space="preserve">Defendant shall turn over all deadly weapons, including firearms, and ammunition to the arresting agency no later than </w:t>
       </w:r>
+      <w:proofErr w:type="gramStart"/>
       <w:r>
         <w:rPr>
           <w:b/>
@@ -3667,9 +3453,9 @@
           <w:szCs w:val="22"/>
           <w:u w:val="single"/>
         </w:rPr>
-        <w:t>{</w:t>
-      </w:r>
-      <w:proofErr w:type="gramStart"/>
+        <w:t xml:space="preserve">{{ </w:t>
+      </w:r>
+      <w:proofErr w:type="spellStart"/>
       <w:r>
         <w:rPr>
           <w:b/>
@@ -3678,9 +3464,9 @@
           <w:szCs w:val="22"/>
           <w:u w:val="single"/>
         </w:rPr>
-        <w:t xml:space="preserve">{ </w:t>
-      </w:r>
-      <w:proofErr w:type="spellStart"/>
+        <w:t>domestic</w:t>
+      </w:r>
+      <w:proofErr w:type="gramEnd"/>
       <w:r>
         <w:rPr>
           <w:b/>
@@ -3689,9 +3475,9 @@
           <w:szCs w:val="22"/>
           <w:u w:val="single"/>
         </w:rPr>
-        <w:t>domestic</w:t>
-      </w:r>
-      <w:proofErr w:type="gramEnd"/>
+        <w:t>_violence_conditions.surrender_weapons_date</w:t>
+      </w:r>
+      <w:proofErr w:type="spellEnd"/>
       <w:r>
         <w:rPr>
           <w:b/>
@@ -3700,18 +3486,15 @@
           <w:szCs w:val="22"/>
           <w:u w:val="single"/>
         </w:rPr>
-        <w:t>_violence_conditions.surrender_weapons_date</w:t>
-      </w:r>
-      <w:proofErr w:type="spellEnd"/>
-      <w:r>
-        <w:rPr>
-          <w:b/>
+        <w:t xml:space="preserve"> }}</w:t>
+      </w:r>
+      <w:r>
+        <w:rPr>
           <w:bCs/>
           <w:sz w:val="22"/>
           <w:szCs w:val="22"/>
-          <w:u w:val="single"/>
-        </w:rPr>
-        <w:t xml:space="preserve"> }}</w:t>
+        </w:rPr>
+        <w:t>.</w:t>
       </w:r>
       <w:r>
         <w:rPr>
@@ -3719,7 +3502,7 @@
           <w:sz w:val="22"/>
           <w:szCs w:val="22"/>
         </w:rPr>
-        <w:t>.</w:t>
+        <w:t xml:space="preserve"> </w:t>
       </w:r>
       <w:r>
         <w:rPr>
@@ -3727,7 +3510,7 @@
           <w:sz w:val="22"/>
           <w:szCs w:val="22"/>
         </w:rPr>
-        <w:t xml:space="preserve"> </w:t>
+        <w:t xml:space="preserve">Any deadly weapons, including firearms, and ammunition accepted by the arresting agency shall be held in protective custody for the duration of this </w:t>
       </w:r>
       <w:r>
         <w:rPr>
@@ -3735,15 +3518,16 @@
           <w:sz w:val="22"/>
           <w:szCs w:val="22"/>
         </w:rPr>
-        <w:t xml:space="preserve">Any deadly weapons, including firearms, and ammunition accepted by the arresting agency shall be held in protective custody for the duration of this </w:t>
-      </w:r>
-      <w:r>
-        <w:rPr>
-          <w:bCs/>
+        <w:t>Order.</w:t>
+      </w:r>
+      <w:r>
+        <w:rPr>
+          <w:bCs/>
+          <w:color w:val="FF0000"/>
           <w:sz w:val="22"/>
           <w:szCs w:val="22"/>
         </w:rPr>
-        <w:t>Order.</w:t>
+        <w:t>{% endif %}</w:t>
       </w:r>
       <w:r>
         <w:rPr>
@@ -3752,9 +3536,8 @@
           <w:sz w:val="22"/>
           <w:szCs w:val="22"/>
         </w:rPr>
-        <w:t xml:space="preserve">{% </w:t>
-      </w:r>
-      <w:proofErr w:type="spellStart"/>
+        <w:t>{%</w:t>
+      </w:r>
       <w:r>
         <w:rPr>
           <w:bCs/>
@@ -3762,55 +3545,7 @@
           <w:sz w:val="22"/>
           <w:szCs w:val="22"/>
         </w:rPr>
-        <w:t>endif</w:t>
-      </w:r>
-      <w:proofErr w:type="spellEnd"/>
-      <w:r>
-        <w:rPr>
-          <w:bCs/>
-          <w:color w:val="FF0000"/>
-          <w:sz w:val="22"/>
-          <w:szCs w:val="22"/>
-        </w:rPr>
-        <w:t xml:space="preserve"> %}</w:t>
-      </w:r>
-      <w:r>
-        <w:rPr>
-          <w:bCs/>
-          <w:color w:val="FF0000"/>
-          <w:sz w:val="22"/>
-          <w:szCs w:val="22"/>
-        </w:rPr>
-        <w:t>{%</w:t>
-      </w:r>
-      <w:r>
-        <w:rPr>
-          <w:bCs/>
-          <w:color w:val="FF0000"/>
-          <w:sz w:val="22"/>
-          <w:szCs w:val="22"/>
-        </w:rPr>
-        <w:t xml:space="preserve"> </w:t>
-      </w:r>
-      <w:proofErr w:type="spellStart"/>
-      <w:r>
-        <w:rPr>
-          <w:bCs/>
-          <w:color w:val="FF0000"/>
-          <w:sz w:val="22"/>
-          <w:szCs w:val="22"/>
-        </w:rPr>
-        <w:t>endif</w:t>
-      </w:r>
-      <w:proofErr w:type="spellEnd"/>
-      <w:r>
-        <w:rPr>
-          <w:bCs/>
-          <w:color w:val="FF0000"/>
-          <w:sz w:val="22"/>
-          <w:szCs w:val="22"/>
-        </w:rPr>
-        <w:t xml:space="preserve"> %}</w:t>
+        <w:t xml:space="preserve"> endif %}</w:t>
       </w:r>
       <w:r>
         <w:rPr>
@@ -3881,29 +3616,7 @@
           <w:sz w:val="20"/>
           <w:szCs w:val="20"/>
         </w:rPr>
-        <w:t xml:space="preserve">{% </w:t>
-      </w:r>
-      <w:proofErr w:type="spellStart"/>
-      <w:r>
-        <w:rPr>
-          <w:rFonts w:ascii="Palatino Linotype" w:hAnsi="Palatino Linotype"/>
-          <w:bCs/>
-          <w:color w:val="FF0000"/>
-          <w:sz w:val="20"/>
-          <w:szCs w:val="20"/>
-        </w:rPr>
-        <w:t>endif</w:t>
-      </w:r>
-      <w:proofErr w:type="spellEnd"/>
-      <w:r>
-        <w:rPr>
-          <w:rFonts w:ascii="Palatino Linotype" w:hAnsi="Palatino Linotype"/>
-          <w:bCs/>
-          <w:color w:val="FF0000"/>
-          <w:sz w:val="20"/>
-          <w:szCs w:val="20"/>
-        </w:rPr>
-        <w:t xml:space="preserve"> %}</w:t>
+        <w:t>{% endif %}</w:t>
       </w:r>
       <w:r>
         <w:rPr>
@@ -3971,29 +3684,7 @@
           <w:sz w:val="20"/>
           <w:szCs w:val="20"/>
         </w:rPr>
-        <w:t xml:space="preserve">{% </w:t>
-      </w:r>
-      <w:proofErr w:type="spellStart"/>
-      <w:r>
-        <w:rPr>
-          <w:rFonts w:ascii="Palatino Linotype" w:hAnsi="Palatino Linotype"/>
-          <w:bCs/>
-          <w:color w:val="FF0000"/>
-          <w:sz w:val="20"/>
-          <w:szCs w:val="20"/>
-        </w:rPr>
-        <w:t>endif</w:t>
-      </w:r>
-      <w:proofErr w:type="spellEnd"/>
-      <w:r>
-        <w:rPr>
-          <w:rFonts w:ascii="Palatino Linotype" w:hAnsi="Palatino Linotype"/>
-          <w:bCs/>
-          <w:color w:val="FF0000"/>
-          <w:sz w:val="20"/>
-          <w:szCs w:val="20"/>
-        </w:rPr>
-        <w:t xml:space="preserve"> %}{% if </w:t>
+        <w:t xml:space="preserve">{% endif %}{% if </w:t>
       </w:r>
       <w:proofErr w:type="spellStart"/>
       <w:r>
@@ -4069,29 +3760,7 @@
           <w:sz w:val="20"/>
           <w:szCs w:val="20"/>
         </w:rPr>
-        <w:t xml:space="preserve">{% </w:t>
-      </w:r>
-      <w:proofErr w:type="spellStart"/>
-      <w:r>
-        <w:rPr>
-          <w:rFonts w:ascii="Palatino Linotype" w:hAnsi="Palatino Linotype"/>
-          <w:bCs/>
-          <w:color w:val="FF0000"/>
-          <w:sz w:val="20"/>
-          <w:szCs w:val="20"/>
-        </w:rPr>
-        <w:t>endif</w:t>
-      </w:r>
-      <w:proofErr w:type="spellEnd"/>
-      <w:r>
-        <w:rPr>
-          <w:rFonts w:ascii="Palatino Linotype" w:hAnsi="Palatino Linotype"/>
-          <w:bCs/>
-          <w:color w:val="FF0000"/>
-          <w:sz w:val="20"/>
-          <w:szCs w:val="20"/>
-        </w:rPr>
-        <w:t xml:space="preserve"> %}{% if </w:t>
+        <w:t xml:space="preserve">{% endif %}{% if </w:t>
       </w:r>
       <w:proofErr w:type="spellStart"/>
       <w:r>
@@ -4189,29 +3858,7 @@
           <w:sz w:val="20"/>
           <w:szCs w:val="20"/>
         </w:rPr>
-        <w:t xml:space="preserve">{% </w:t>
-      </w:r>
-      <w:proofErr w:type="spellStart"/>
-      <w:r>
-        <w:rPr>
-          <w:rFonts w:ascii="Palatino Linotype" w:hAnsi="Palatino Linotype"/>
-          <w:bCs/>
-          <w:color w:val="FF0000"/>
-          <w:sz w:val="20"/>
-          <w:szCs w:val="20"/>
-        </w:rPr>
-        <w:t>endif</w:t>
-      </w:r>
-      <w:proofErr w:type="spellEnd"/>
-      <w:r>
-        <w:rPr>
-          <w:rFonts w:ascii="Palatino Linotype" w:hAnsi="Palatino Linotype"/>
-          <w:bCs/>
-          <w:color w:val="FF0000"/>
-          <w:sz w:val="20"/>
-          <w:szCs w:val="20"/>
-        </w:rPr>
-        <w:t xml:space="preserve"> %}</w:t>
+        <w:t>{% endif %}</w:t>
       </w:r>
       <w:r>
         <w:rPr>
@@ -4378,29 +4025,7 @@
           <w:sz w:val="20"/>
           <w:szCs w:val="20"/>
         </w:rPr>
-        <w:t xml:space="preserve">{% </w:t>
-      </w:r>
-      <w:proofErr w:type="spellStart"/>
-      <w:r>
-        <w:rPr>
-          <w:rFonts w:ascii="Palatino Linotype" w:hAnsi="Palatino Linotype"/>
-          <w:bCs/>
-          <w:color w:val="FF0000"/>
-          <w:sz w:val="20"/>
-          <w:szCs w:val="20"/>
-        </w:rPr>
-        <w:t>endif</w:t>
-      </w:r>
-      <w:proofErr w:type="spellEnd"/>
-      <w:r>
-        <w:rPr>
-          <w:rFonts w:ascii="Palatino Linotype" w:hAnsi="Palatino Linotype"/>
-          <w:bCs/>
-          <w:color w:val="FF0000"/>
-          <w:sz w:val="20"/>
-          <w:szCs w:val="20"/>
-        </w:rPr>
-        <w:t xml:space="preserve"> %}</w:t>
+        <w:t>{% endif %}</w:t>
       </w:r>
       <w:r>
         <w:rPr>
@@ -4515,27 +4140,7 @@
           <w:sz w:val="22"/>
           <w:szCs w:val="22"/>
         </w:rPr>
-        <w:t xml:space="preserve">{% </w:t>
-      </w:r>
-      <w:proofErr w:type="spellStart"/>
-      <w:r>
-        <w:rPr>
-          <w:bCs/>
-          <w:color w:val="FF0000"/>
-          <w:sz w:val="22"/>
-          <w:szCs w:val="22"/>
-        </w:rPr>
-        <w:t>endif</w:t>
-      </w:r>
-      <w:proofErr w:type="spellEnd"/>
-      <w:r>
-        <w:rPr>
-          <w:bCs/>
-          <w:color w:val="FF0000"/>
-          <w:sz w:val="22"/>
-          <w:szCs w:val="22"/>
-        </w:rPr>
-        <w:t xml:space="preserve"> %}</w:t>
+        <w:t>{% endif %}</w:t>
       </w:r>
     </w:p>
     <w:p>
@@ -4814,6 +4419,125 @@
           <w:sz w:val="20"/>
           <w:szCs w:val="20"/>
         </w:rPr>
+        <w:t xml:space="preserve">{% endif </w:t>
+      </w:r>
+      <w:proofErr w:type="gramStart"/>
+      <w:r>
+        <w:rPr>
+          <w:rFonts w:ascii="Palatino Linotype" w:hAnsi="Palatino Linotype"/>
+          <w:bCs/>
+          <w:color w:val="FF0000"/>
+          <w:sz w:val="20"/>
+          <w:szCs w:val="20"/>
+        </w:rPr>
+        <w:t>%}</w:t>
+      </w:r>
+      <w:r>
+        <w:rPr>
+          <w:rFonts w:ascii="Palatino Linotype" w:hAnsi="Palatino Linotype"/>
+          <w:bCs/>
+          <w:color w:val="FF0000"/>
+          <w:sz w:val="20"/>
+          <w:szCs w:val="20"/>
+        </w:rPr>
+        <w:t>{</w:t>
+      </w:r>
+      <w:proofErr w:type="gramEnd"/>
+      <w:r>
+        <w:rPr>
+          <w:rFonts w:ascii="Palatino Linotype" w:hAnsi="Palatino Linotype"/>
+          <w:bCs/>
+          <w:color w:val="FF0000"/>
+          <w:sz w:val="20"/>
+          <w:szCs w:val="20"/>
+        </w:rPr>
+        <w:t xml:space="preserve">% if </w:t>
+      </w:r>
+      <w:proofErr w:type="spellStart"/>
+      <w:r>
+        <w:rPr>
+          <w:rFonts w:ascii="Palatino Linotype" w:hAnsi="Palatino Linotype"/>
+          <w:bCs/>
+          <w:color w:val="FF0000"/>
+          <w:sz w:val="20"/>
+          <w:szCs w:val="20"/>
+        </w:rPr>
+        <w:t>admin_license_suspension.</w:t>
+      </w:r>
+      <w:r>
+        <w:rPr>
+          <w:rFonts w:ascii="Palatino Linotype" w:hAnsi="Palatino Linotype"/>
+          <w:bCs/>
+          <w:color w:val="FF0000"/>
+          <w:sz w:val="20"/>
+          <w:szCs w:val="20"/>
+        </w:rPr>
+        <w:t>disposition</w:t>
+      </w:r>
+      <w:proofErr w:type="spellEnd"/>
+      <w:r>
+        <w:rPr>
+          <w:rFonts w:ascii="Palatino Linotype" w:hAnsi="Palatino Linotype"/>
+          <w:bCs/>
+          <w:color w:val="FF0000"/>
+          <w:sz w:val="20"/>
+          <w:szCs w:val="20"/>
+        </w:rPr>
+        <w:t xml:space="preserve"> == ‘Granted’ %}</w:t>
+      </w:r>
+      <w:r>
+        <w:rPr>
+          <w:rFonts w:ascii="Palatino Linotype" w:hAnsi="Palatino Linotype"/>
+          <w:bCs/>
+          <w:sz w:val="20"/>
+          <w:szCs w:val="20"/>
+        </w:rPr>
+        <w:t>The Court</w:t>
+      </w:r>
+      <w:r>
+        <w:rPr>
+          <w:rFonts w:ascii="Palatino Linotype" w:hAnsi="Palatino Linotype"/>
+          <w:bCs/>
+          <w:sz w:val="20"/>
+          <w:szCs w:val="20"/>
+        </w:rPr>
+        <w:t xml:space="preserve"> GRANTED</w:t>
+      </w:r>
+      <w:r>
+        <w:rPr>
+          <w:rFonts w:ascii="Palatino Linotype" w:hAnsi="Palatino Linotype"/>
+          <w:bCs/>
+          <w:sz w:val="20"/>
+          <w:szCs w:val="20"/>
+        </w:rPr>
+        <w:t xml:space="preserve"> the administrative license suspension </w:t>
+      </w:r>
+      <w:r>
+        <w:rPr>
+          <w:rFonts w:ascii="Palatino Linotype" w:hAnsi="Palatino Linotype"/>
+          <w:bCs/>
+          <w:sz w:val="20"/>
+          <w:szCs w:val="20"/>
+        </w:rPr>
+        <w:t>and the administrative license suspension is STAYED.</w:t>
+      </w:r>
+      <w:r>
+        <w:rPr>
+          <w:rFonts w:ascii="Palatino Linotype" w:hAnsi="Palatino Linotype"/>
+          <w:bCs/>
+          <w:sz w:val="20"/>
+          <w:szCs w:val="20"/>
+        </w:rPr>
+        <w:t xml:space="preserve"> </w:t>
+      </w:r>
+      <w:r>
+        <w:rPr>
+          <w:rFonts w:ascii="Palatino Linotype" w:hAnsi="Palatino Linotype"/>
+          <w:bCs/>
+          <w:color w:val="FF0000"/>
+          <w:sz w:val="20"/>
+          <w:szCs w:val="20"/>
+        </w:rPr>
         <w:t xml:space="preserve">{% </w:t>
       </w:r>
       <w:proofErr w:type="spellStart"/>
@@ -4825,7 +4549,7 @@
           <w:sz w:val="20"/>
           <w:szCs w:val="20"/>
         </w:rPr>
-        <w:t>endif</w:t>
+        <w:t>elif</w:t>
       </w:r>
       <w:proofErr w:type="spellEnd"/>
       <w:r>
@@ -4836,17 +4560,7 @@
           <w:sz w:val="20"/>
           <w:szCs w:val="20"/>
         </w:rPr>
-        <w:t xml:space="preserve"> %}</w:t>
-      </w:r>
-      <w:r>
-        <w:rPr>
-          <w:rFonts w:ascii="Palatino Linotype" w:hAnsi="Palatino Linotype"/>
-          <w:bCs/>
-          <w:color w:val="FF0000"/>
-          <w:sz w:val="20"/>
-          <w:szCs w:val="20"/>
-        </w:rPr>
-        <w:t xml:space="preserve">{% if </w:t>
+        <w:t xml:space="preserve"> </w:t>
       </w:r>
       <w:proofErr w:type="spellStart"/>
       <w:r>
@@ -4857,6 +4571,144 @@
           <w:sz w:val="20"/>
           <w:szCs w:val="20"/>
         </w:rPr>
+        <w:t>admin_license_suspensi</w:t>
+      </w:r>
+      <w:r>
+        <w:rPr>
+          <w:rFonts w:ascii="Palatino Linotype" w:hAnsi="Palatino Linotype"/>
+          <w:bCs/>
+          <w:color w:val="FF0000"/>
+          <w:sz w:val="20"/>
+          <w:szCs w:val="20"/>
+        </w:rPr>
+        <w:t>on.</w:t>
+      </w:r>
+      <w:r>
+        <w:rPr>
+          <w:rFonts w:ascii="Palatino Linotype" w:hAnsi="Palatino Linotype"/>
+          <w:bCs/>
+          <w:color w:val="FF0000"/>
+          <w:sz w:val="20"/>
+          <w:szCs w:val="20"/>
+        </w:rPr>
+        <w:t>disposition</w:t>
+      </w:r>
+      <w:proofErr w:type="spellEnd"/>
+      <w:r>
+        <w:rPr>
+          <w:rFonts w:ascii="Palatino Linotype" w:hAnsi="Palatino Linotype"/>
+          <w:bCs/>
+          <w:color w:val="FF0000"/>
+          <w:sz w:val="20"/>
+          <w:szCs w:val="20"/>
+        </w:rPr>
+        <w:t xml:space="preserve"> == ‘Denied’ %}</w:t>
+      </w:r>
+      <w:r>
+        <w:rPr>
+          <w:rFonts w:ascii="Palatino Linotype" w:hAnsi="Palatino Linotype"/>
+          <w:bCs/>
+          <w:sz w:val="20"/>
+          <w:szCs w:val="20"/>
+        </w:rPr>
+        <w:t xml:space="preserve">The Court DENIED </w:t>
+      </w:r>
+      <w:r>
+        <w:rPr>
+          <w:rFonts w:ascii="Palatino Linotype" w:hAnsi="Palatino Linotype"/>
+          <w:bCs/>
+          <w:sz w:val="20"/>
+          <w:szCs w:val="20"/>
+        </w:rPr>
+        <w:t xml:space="preserve">the administrative license suspension and </w:t>
+      </w:r>
+      <w:r>
+        <w:rPr>
+          <w:rFonts w:ascii="Palatino Linotype" w:hAnsi="Palatino Linotype"/>
+          <w:bCs/>
+          <w:sz w:val="20"/>
+          <w:szCs w:val="20"/>
+        </w:rPr>
+        <w:t>the administrative l</w:t>
+      </w:r>
+      <w:r>
+        <w:rPr>
+          <w:rFonts w:ascii="Palatino Linotype" w:hAnsi="Palatino Linotype"/>
+          <w:bCs/>
+          <w:sz w:val="20"/>
+          <w:szCs w:val="20"/>
+        </w:rPr>
+        <w:t>icense suspension IS NOT STAYED</w:t>
+      </w:r>
+      <w:r>
+        <w:rPr>
+          <w:rFonts w:ascii="Palatino Linotype" w:hAnsi="Palatino Linotype"/>
+          <w:bCs/>
+          <w:sz w:val="20"/>
+          <w:szCs w:val="20"/>
+        </w:rPr>
+        <w:t>.</w:t>
+      </w:r>
+      <w:r>
+        <w:rPr>
+          <w:rFonts w:ascii="Palatino Linotype" w:hAnsi="Palatino Linotype"/>
+          <w:bCs/>
+          <w:sz w:val="20"/>
+          <w:szCs w:val="20"/>
+        </w:rPr>
+        <w:t xml:space="preserve"> </w:t>
+      </w:r>
+      <w:r>
+        <w:rPr>
+          <w:rFonts w:ascii="Palatino Linotype" w:hAnsi="Palatino Linotype"/>
+          <w:bCs/>
+          <w:color w:val="FF0000"/>
+          <w:sz w:val="20"/>
+          <w:szCs w:val="20"/>
+        </w:rPr>
+        <w:t xml:space="preserve">{% endif </w:t>
+      </w:r>
+      <w:proofErr w:type="gramStart"/>
+      <w:r>
+        <w:rPr>
+          <w:rFonts w:ascii="Palatino Linotype" w:hAnsi="Palatino Linotype"/>
+          <w:bCs/>
+          <w:color w:val="FF0000"/>
+          <w:sz w:val="20"/>
+          <w:szCs w:val="20"/>
+        </w:rPr>
+        <w:t>%}</w:t>
+      </w:r>
+      <w:r>
+        <w:rPr>
+          <w:rFonts w:ascii="Palatino Linotype" w:hAnsi="Palatino Linotype"/>
+          <w:bCs/>
+          <w:color w:val="FF0000"/>
+          <w:sz w:val="20"/>
+          <w:szCs w:val="20"/>
+        </w:rPr>
+        <w:t>{</w:t>
+      </w:r>
+      <w:proofErr w:type="gramEnd"/>
+      <w:r>
+        <w:rPr>
+          <w:rFonts w:ascii="Palatino Linotype" w:hAnsi="Palatino Linotype"/>
+          <w:bCs/>
+          <w:color w:val="FF0000"/>
+          <w:sz w:val="20"/>
+          <w:szCs w:val="20"/>
+        </w:rPr>
+        <w:t xml:space="preserve">% if </w:t>
+      </w:r>
+      <w:proofErr w:type="spellStart"/>
+      <w:r>
+        <w:rPr>
+          <w:rFonts w:ascii="Palatino Linotype" w:hAnsi="Palatino Linotype"/>
+          <w:bCs/>
+          <w:color w:val="FF0000"/>
+          <w:sz w:val="20"/>
+          <w:szCs w:val="20"/>
+        </w:rPr>
         <w:t>admin_license_suspension.</w:t>
       </w:r>
       <w:r>
@@ -4867,7 +4719,7 @@
           <w:sz w:val="20"/>
           <w:szCs w:val="20"/>
         </w:rPr>
-        <w:t>disposition</w:t>
+        <w:t>explanation</w:t>
       </w:r>
       <w:proofErr w:type="spellEnd"/>
       <w:r>
@@ -4878,184 +4730,45 @@
           <w:sz w:val="20"/>
           <w:szCs w:val="20"/>
         </w:rPr>
-        <w:t xml:space="preserve"> == ‘</w:t>
-      </w:r>
-      <w:proofErr w:type="gramStart"/>
-      <w:r>
-        <w:rPr>
-          <w:rFonts w:ascii="Palatino Linotype" w:hAnsi="Palatino Linotype"/>
-          <w:bCs/>
-          <w:color w:val="FF0000"/>
-          <w:sz w:val="20"/>
-          <w:szCs w:val="20"/>
-        </w:rPr>
-        <w:t>Granted</w:t>
-      </w:r>
-      <w:proofErr w:type="gramEnd"/>
-      <w:r>
-        <w:rPr>
-          <w:rFonts w:ascii="Palatino Linotype" w:hAnsi="Palatino Linotype"/>
-          <w:bCs/>
-          <w:color w:val="FF0000"/>
-          <w:sz w:val="20"/>
-          <w:szCs w:val="20"/>
-        </w:rPr>
-        <w:t>’ %}</w:t>
-      </w:r>
-      <w:r>
-        <w:rPr>
-          <w:rFonts w:ascii="Palatino Linotype" w:hAnsi="Palatino Linotype"/>
-          <w:bCs/>
-          <w:sz w:val="20"/>
-          <w:szCs w:val="20"/>
-        </w:rPr>
-        <w:t>The Court</w:t>
-      </w:r>
-      <w:r>
-        <w:rPr>
-          <w:rFonts w:ascii="Palatino Linotype" w:hAnsi="Palatino Linotype"/>
-          <w:bCs/>
-          <w:sz w:val="20"/>
-          <w:szCs w:val="20"/>
-        </w:rPr>
-        <w:t xml:space="preserve"> GRANTED</w:t>
-      </w:r>
-      <w:r>
-        <w:rPr>
-          <w:rFonts w:ascii="Palatino Linotype" w:hAnsi="Palatino Linotype"/>
-          <w:bCs/>
-          <w:sz w:val="20"/>
-          <w:szCs w:val="20"/>
-        </w:rPr>
-        <w:t xml:space="preserve"> the administrative license suspension </w:t>
-      </w:r>
-      <w:r>
-        <w:rPr>
-          <w:rFonts w:ascii="Palatino Linotype" w:hAnsi="Palatino Linotype"/>
-          <w:bCs/>
-          <w:sz w:val="20"/>
-          <w:szCs w:val="20"/>
-        </w:rPr>
-        <w:t>and the administrative license suspension is STAYED.</w:t>
-      </w:r>
-      <w:r>
-        <w:rPr>
-          <w:rFonts w:ascii="Palatino Linotype" w:hAnsi="Palatino Linotype"/>
-          <w:bCs/>
-          <w:sz w:val="20"/>
-          <w:szCs w:val="20"/>
-        </w:rPr>
-        <w:t xml:space="preserve"> </w:t>
-      </w:r>
-      <w:r>
-        <w:rPr>
-          <w:rFonts w:ascii="Palatino Linotype" w:hAnsi="Palatino Linotype"/>
-          <w:bCs/>
-          <w:color w:val="FF0000"/>
-          <w:sz w:val="20"/>
-          <w:szCs w:val="20"/>
-        </w:rPr>
-        <w:t xml:space="preserve">{% </w:t>
+        <w:t xml:space="preserve"> is not none %}</w:t>
+      </w:r>
+      <w:r>
+        <w:rPr>
+          <w:rFonts w:ascii="Palatino Linotype" w:hAnsi="Palatino Linotype"/>
+          <w:bCs/>
+          <w:sz w:val="20"/>
+          <w:szCs w:val="20"/>
+        </w:rPr>
+        <w:t xml:space="preserve">{{ </w:t>
       </w:r>
       <w:proofErr w:type="spellStart"/>
       <w:r>
         <w:rPr>
           <w:rFonts w:ascii="Palatino Linotype" w:hAnsi="Palatino Linotype"/>
           <w:bCs/>
-          <w:color w:val="FF0000"/>
-          <w:sz w:val="20"/>
-          <w:szCs w:val="20"/>
-        </w:rPr>
-        <w:t>elif</w:t>
+          <w:sz w:val="20"/>
+          <w:szCs w:val="20"/>
+        </w:rPr>
+        <w:t>admin_license_suspension.</w:t>
+      </w:r>
+      <w:r>
+        <w:rPr>
+          <w:rFonts w:ascii="Palatino Linotype" w:hAnsi="Palatino Linotype"/>
+          <w:bCs/>
+          <w:sz w:val="20"/>
+          <w:szCs w:val="20"/>
+        </w:rPr>
+        <w:t>explanation</w:t>
       </w:r>
       <w:proofErr w:type="spellEnd"/>
       <w:r>
         <w:rPr>
           <w:rFonts w:ascii="Palatino Linotype" w:hAnsi="Palatino Linotype"/>
           <w:bCs/>
-          <w:color w:val="FF0000"/>
-          <w:sz w:val="20"/>
-          <w:szCs w:val="20"/>
-        </w:rPr>
-        <w:t xml:space="preserve"> </w:t>
-      </w:r>
-      <w:proofErr w:type="spellStart"/>
-      <w:r>
-        <w:rPr>
-          <w:rFonts w:ascii="Palatino Linotype" w:hAnsi="Palatino Linotype"/>
-          <w:bCs/>
-          <w:color w:val="FF0000"/>
-          <w:sz w:val="20"/>
-          <w:szCs w:val="20"/>
-        </w:rPr>
-        <w:t>admin_license_suspensi</w:t>
-      </w:r>
-      <w:r>
-        <w:rPr>
-          <w:rFonts w:ascii="Palatino Linotype" w:hAnsi="Palatino Linotype"/>
-          <w:bCs/>
-          <w:color w:val="FF0000"/>
-          <w:sz w:val="20"/>
-          <w:szCs w:val="20"/>
-        </w:rPr>
-        <w:t>on.</w:t>
-      </w:r>
-      <w:r>
-        <w:rPr>
-          <w:rFonts w:ascii="Palatino Linotype" w:hAnsi="Palatino Linotype"/>
-          <w:bCs/>
-          <w:color w:val="FF0000"/>
-          <w:sz w:val="20"/>
-          <w:szCs w:val="20"/>
-        </w:rPr>
-        <w:t>disposition</w:t>
-      </w:r>
-      <w:proofErr w:type="spellEnd"/>
-      <w:r>
-        <w:rPr>
-          <w:rFonts w:ascii="Palatino Linotype" w:hAnsi="Palatino Linotype"/>
-          <w:bCs/>
-          <w:color w:val="FF0000"/>
-          <w:sz w:val="20"/>
-          <w:szCs w:val="20"/>
-        </w:rPr>
-        <w:t xml:space="preserve"> == ‘Denied’ %}</w:t>
-      </w:r>
-      <w:r>
-        <w:rPr>
-          <w:rFonts w:ascii="Palatino Linotype" w:hAnsi="Palatino Linotype"/>
-          <w:bCs/>
-          <w:sz w:val="20"/>
-          <w:szCs w:val="20"/>
-        </w:rPr>
-        <w:t xml:space="preserve">The Court DENIED </w:t>
-      </w:r>
-      <w:r>
-        <w:rPr>
-          <w:rFonts w:ascii="Palatino Linotype" w:hAnsi="Palatino Linotype"/>
-          <w:bCs/>
-          <w:sz w:val="20"/>
-          <w:szCs w:val="20"/>
-        </w:rPr>
-        <w:t xml:space="preserve">the administrative license suspension and </w:t>
-      </w:r>
-      <w:r>
-        <w:rPr>
-          <w:rFonts w:ascii="Palatino Linotype" w:hAnsi="Palatino Linotype"/>
-          <w:bCs/>
-          <w:sz w:val="20"/>
-          <w:szCs w:val="20"/>
-        </w:rPr>
-        <w:t>the administrative l</w:t>
-      </w:r>
-      <w:r>
-        <w:rPr>
-          <w:rFonts w:ascii="Palatino Linotype" w:hAnsi="Palatino Linotype"/>
-          <w:bCs/>
-          <w:sz w:val="20"/>
-          <w:szCs w:val="20"/>
-        </w:rPr>
-        <w:t>icense suspension IS NOT STAYED</w:t>
+          <w:sz w:val="20"/>
+          <w:szCs w:val="20"/>
+        </w:rPr>
+        <w:t xml:space="preserve"> }}</w:t>
       </w:r>
       <w:r>
         <w:rPr>
@@ -5070,237 +4783,21 @@
         <w:rPr>
           <w:rFonts w:ascii="Palatino Linotype" w:hAnsi="Palatino Linotype"/>
           <w:bCs/>
-          <w:sz w:val="20"/>
-          <w:szCs w:val="20"/>
-        </w:rPr>
-        <w:t xml:space="preserve"> </w:t>
-      </w:r>
-      <w:r>
-        <w:rPr>
-          <w:rFonts w:ascii="Palatino Linotype" w:hAnsi="Palatino Linotype"/>
-          <w:bCs/>
-          <w:color w:val="FF0000"/>
-          <w:sz w:val="20"/>
-          <w:szCs w:val="20"/>
-        </w:rPr>
-        <w:t xml:space="preserve">{% </w:t>
-      </w:r>
-      <w:proofErr w:type="spellStart"/>
-      <w:r>
-        <w:rPr>
-          <w:rFonts w:ascii="Palatino Linotype" w:hAnsi="Palatino Linotype"/>
-          <w:bCs/>
-          <w:color w:val="FF0000"/>
-          <w:sz w:val="20"/>
-          <w:szCs w:val="20"/>
-        </w:rPr>
-        <w:t>endif</w:t>
-      </w:r>
-      <w:proofErr w:type="spellEnd"/>
-      <w:r>
-        <w:rPr>
-          <w:rFonts w:ascii="Palatino Linotype" w:hAnsi="Palatino Linotype"/>
-          <w:bCs/>
-          <w:color w:val="FF0000"/>
-          <w:sz w:val="20"/>
-          <w:szCs w:val="20"/>
-        </w:rPr>
-        <w:t xml:space="preserve"> %}</w:t>
-      </w:r>
-      <w:r>
-        <w:rPr>
-          <w:rFonts w:ascii="Palatino Linotype" w:hAnsi="Palatino Linotype"/>
-          <w:bCs/>
-          <w:color w:val="FF0000"/>
-          <w:sz w:val="20"/>
-          <w:szCs w:val="20"/>
-        </w:rPr>
-        <w:t xml:space="preserve">{% if </w:t>
-      </w:r>
-      <w:proofErr w:type="spellStart"/>
-      <w:r>
-        <w:rPr>
-          <w:rFonts w:ascii="Palatino Linotype" w:hAnsi="Palatino Linotype"/>
-          <w:bCs/>
-          <w:color w:val="FF0000"/>
-          <w:sz w:val="20"/>
-          <w:szCs w:val="20"/>
-        </w:rPr>
-        <w:t>admin_license_suspension.</w:t>
-      </w:r>
-      <w:r>
-        <w:rPr>
-          <w:rFonts w:ascii="Palatino Linotype" w:hAnsi="Palatino Linotype"/>
-          <w:bCs/>
-          <w:color w:val="FF0000"/>
-          <w:sz w:val="20"/>
-          <w:szCs w:val="20"/>
-        </w:rPr>
-        <w:t>explanation</w:t>
-      </w:r>
-      <w:proofErr w:type="spellEnd"/>
-      <w:r>
-        <w:rPr>
-          <w:rFonts w:ascii="Palatino Linotype" w:hAnsi="Palatino Linotype"/>
-          <w:bCs/>
-          <w:color w:val="FF0000"/>
-          <w:sz w:val="20"/>
-          <w:szCs w:val="20"/>
-        </w:rPr>
-        <w:t xml:space="preserve"> is not </w:t>
-      </w:r>
-      <w:proofErr w:type="gramStart"/>
-      <w:r>
-        <w:rPr>
-          <w:rFonts w:ascii="Palatino Linotype" w:hAnsi="Palatino Linotype"/>
-          <w:bCs/>
-          <w:color w:val="FF0000"/>
-          <w:sz w:val="20"/>
-          <w:szCs w:val="20"/>
-        </w:rPr>
-        <w:t>none</w:t>
-      </w:r>
-      <w:proofErr w:type="gramEnd"/>
-      <w:r>
-        <w:rPr>
-          <w:rFonts w:ascii="Palatino Linotype" w:hAnsi="Palatino Linotype"/>
-          <w:bCs/>
-          <w:color w:val="FF0000"/>
-          <w:sz w:val="20"/>
-          <w:szCs w:val="20"/>
-        </w:rPr>
-        <w:t xml:space="preserve"> %}</w:t>
-      </w:r>
-      <w:r>
-        <w:rPr>
-          <w:rFonts w:ascii="Palatino Linotype" w:hAnsi="Palatino Linotype"/>
-          <w:bCs/>
-          <w:sz w:val="20"/>
-          <w:szCs w:val="20"/>
-        </w:rPr>
-        <w:t>{</w:t>
-      </w:r>
-      <w:proofErr w:type="gramStart"/>
-      <w:r>
-        <w:rPr>
-          <w:rFonts w:ascii="Palatino Linotype" w:hAnsi="Palatino Linotype"/>
-          <w:bCs/>
-          <w:sz w:val="20"/>
-          <w:szCs w:val="20"/>
-        </w:rPr>
-        <w:t xml:space="preserve">{ </w:t>
-      </w:r>
-      <w:proofErr w:type="spellStart"/>
-      <w:r>
-        <w:rPr>
-          <w:rFonts w:ascii="Palatino Linotype" w:hAnsi="Palatino Linotype"/>
-          <w:bCs/>
-          <w:sz w:val="20"/>
-          <w:szCs w:val="20"/>
-        </w:rPr>
-        <w:t>admin</w:t>
-      </w:r>
-      <w:proofErr w:type="gramEnd"/>
-      <w:r>
-        <w:rPr>
-          <w:rFonts w:ascii="Palatino Linotype" w:hAnsi="Palatino Linotype"/>
-          <w:bCs/>
-          <w:sz w:val="20"/>
-          <w:szCs w:val="20"/>
-        </w:rPr>
-        <w:t>_license_suspension.</w:t>
-      </w:r>
-      <w:r>
-        <w:rPr>
-          <w:rFonts w:ascii="Palatino Linotype" w:hAnsi="Palatino Linotype"/>
-          <w:bCs/>
-          <w:sz w:val="20"/>
-          <w:szCs w:val="20"/>
-        </w:rPr>
-        <w:t>explanation</w:t>
-      </w:r>
-      <w:proofErr w:type="spellEnd"/>
-      <w:r>
-        <w:rPr>
-          <w:rFonts w:ascii="Palatino Linotype" w:hAnsi="Palatino Linotype"/>
-          <w:bCs/>
-          <w:sz w:val="20"/>
-          <w:szCs w:val="20"/>
-        </w:rPr>
-        <w:t xml:space="preserve"> }}</w:t>
-      </w:r>
-      <w:r>
-        <w:rPr>
-          <w:rFonts w:ascii="Palatino Linotype" w:hAnsi="Palatino Linotype"/>
-          <w:bCs/>
-          <w:sz w:val="20"/>
-          <w:szCs w:val="20"/>
-        </w:rPr>
-        <w:t>.</w:t>
-      </w:r>
-      <w:r>
-        <w:rPr>
-          <w:rFonts w:ascii="Palatino Linotype" w:hAnsi="Palatino Linotype"/>
-          <w:bCs/>
-          <w:color w:val="FF0000"/>
-          <w:sz w:val="20"/>
-          <w:szCs w:val="20"/>
-        </w:rPr>
-        <w:t xml:space="preserve">{% </w:t>
-      </w:r>
-      <w:proofErr w:type="spellStart"/>
-      <w:r>
-        <w:rPr>
-          <w:rFonts w:ascii="Palatino Linotype" w:hAnsi="Palatino Linotype"/>
-          <w:bCs/>
-          <w:color w:val="FF0000"/>
-          <w:sz w:val="20"/>
-          <w:szCs w:val="20"/>
-        </w:rPr>
-        <w:t>endif</w:t>
-      </w:r>
-      <w:proofErr w:type="spellEnd"/>
-      <w:r>
-        <w:rPr>
-          <w:rFonts w:ascii="Palatino Linotype" w:hAnsi="Palatino Linotype"/>
-          <w:bCs/>
-          <w:color w:val="FF0000"/>
-          <w:sz w:val="20"/>
-          <w:szCs w:val="20"/>
-        </w:rPr>
-        <w:t xml:space="preserve"> %}</w:t>
-      </w:r>
-      <w:r>
-        <w:rPr>
-          <w:rFonts w:ascii="Palatino Linotype" w:hAnsi="Palatino Linotype"/>
-          <w:bCs/>
-          <w:color w:val="FF0000"/>
-          <w:sz w:val="20"/>
-          <w:szCs w:val="20"/>
-        </w:rPr>
-        <w:t xml:space="preserve">{% </w:t>
-      </w:r>
-      <w:proofErr w:type="spellStart"/>
-      <w:r>
-        <w:rPr>
-          <w:rFonts w:ascii="Palatino Linotype" w:hAnsi="Palatino Linotype"/>
-          <w:bCs/>
-          <w:color w:val="FF0000"/>
-          <w:sz w:val="20"/>
-          <w:szCs w:val="20"/>
-        </w:rPr>
-        <w:t>endif</w:t>
-      </w:r>
-      <w:proofErr w:type="spellEnd"/>
-      <w:r>
-        <w:rPr>
-          <w:rFonts w:ascii="Palatino Linotype" w:hAnsi="Palatino Linotype"/>
-          <w:bCs/>
-          <w:color w:val="FF0000"/>
-          <w:sz w:val="20"/>
-          <w:szCs w:val="20"/>
-        </w:rPr>
-        <w:t xml:space="preserve"> %}</w:t>
+          <w:color w:val="FF0000"/>
+          <w:sz w:val="20"/>
+          <w:szCs w:val="20"/>
+        </w:rPr>
+        <w:t>{% endif %}</w:t>
+      </w:r>
+      <w:r>
+        <w:rPr>
+          <w:rFonts w:ascii="Palatino Linotype" w:hAnsi="Palatino Linotype"/>
+          <w:bCs/>
+          <w:color w:val="FF0000"/>
+          <w:sz w:val="20"/>
+          <w:szCs w:val="20"/>
+        </w:rPr>
+        <w:t>{% endif %}</w:t>
       </w:r>
     </w:p>
     <w:p>
@@ -5408,15 +4905,6 @@
         <w:lastRenderedPageBreak/>
         <w:t xml:space="preserve">A </w:t>
       </w:r>
-      <w:r>
-        <w:rPr>
-          <w:rFonts w:ascii="Palatino Linotype" w:hAnsi="Palatino Linotype"/>
-          <w:bCs/>
-          <w:sz w:val="20"/>
-          <w:szCs w:val="20"/>
-        </w:rPr>
-        <w:t>{</w:t>
-      </w:r>
       <w:proofErr w:type="gramStart"/>
       <w:r>
         <w:rPr>
@@ -5425,7 +4913,7 @@
           <w:sz w:val="20"/>
           <w:szCs w:val="20"/>
         </w:rPr>
-        <w:t xml:space="preserve">{ </w:t>
+        <w:t xml:space="preserve">{{ </w:t>
       </w:r>
       <w:proofErr w:type="spellStart"/>
       <w:r>
@@ -5504,14 +4992,6 @@
         </w:rPr>
         <w:t xml:space="preserve"> </w:t>
       </w:r>
-      <w:r>
-        <w:rPr>
-          <w:rFonts w:ascii="Palatino Linotype" w:hAnsi="Palatino Linotype"/>
-          <w:sz w:val="20"/>
-          <w:szCs w:val="20"/>
-        </w:rPr>
-        <w:t>{</w:t>
-      </w:r>
       <w:proofErr w:type="gramStart"/>
       <w:r>
         <w:rPr>
@@ -5519,7 +4999,7 @@
           <w:sz w:val="20"/>
           <w:szCs w:val="20"/>
         </w:rPr>
-        <w:t xml:space="preserve">{ </w:t>
+        <w:t xml:space="preserve">{{ </w:t>
       </w:r>
       <w:proofErr w:type="spellStart"/>
       <w:r>
@@ -5528,6 +5008,49 @@
           <w:sz w:val="20"/>
           <w:szCs w:val="20"/>
         </w:rPr>
+        <w:t>defendant</w:t>
+      </w:r>
+      <w:proofErr w:type="gramEnd"/>
+      <w:r>
+        <w:rPr>
+          <w:rFonts w:ascii="Palatino Linotype" w:hAnsi="Palatino Linotype"/>
+          <w:sz w:val="20"/>
+          <w:szCs w:val="20"/>
+        </w:rPr>
+        <w:t>.</w:t>
+      </w:r>
+      <w:r>
+        <w:rPr>
+          <w:rFonts w:ascii="Palatino Linotype" w:hAnsi="Palatino Linotype"/>
+          <w:sz w:val="20"/>
+          <w:szCs w:val="20"/>
+        </w:rPr>
+        <w:t>first_name</w:t>
+      </w:r>
+      <w:proofErr w:type="spellEnd"/>
+      <w:r>
+        <w:rPr>
+          <w:rFonts w:ascii="Palatino Linotype" w:hAnsi="Palatino Linotype"/>
+          <w:sz w:val="20"/>
+          <w:szCs w:val="20"/>
+        </w:rPr>
+        <w:t xml:space="preserve"> }}</w:t>
+      </w:r>
+      <w:r>
+        <w:rPr>
+          <w:rFonts w:ascii="Palatino Linotype" w:hAnsi="Palatino Linotype"/>
+          <w:sz w:val="20"/>
+          <w:szCs w:val="20"/>
+        </w:rPr>
+        <w:t xml:space="preserve"> {{ </w:t>
+      </w:r>
+      <w:proofErr w:type="spellStart"/>
+      <w:r>
+        <w:rPr>
+          <w:rFonts w:ascii="Palatino Linotype" w:hAnsi="Palatino Linotype"/>
+          <w:sz w:val="20"/>
+          <w:szCs w:val="20"/>
+        </w:rPr>
         <w:t>defendant.</w:t>
       </w:r>
       <w:r>
@@ -5536,68 +5059,7 @@
           <w:sz w:val="20"/>
           <w:szCs w:val="20"/>
         </w:rPr>
-        <w:t>first</w:t>
-      </w:r>
-      <w:proofErr w:type="gramEnd"/>
-      <w:r>
-        <w:rPr>
-          <w:rFonts w:ascii="Palatino Linotype" w:hAnsi="Palatino Linotype"/>
-          <w:sz w:val="20"/>
-          <w:szCs w:val="20"/>
-        </w:rPr>
-        <w:t>_name</w:t>
-      </w:r>
-      <w:proofErr w:type="spellEnd"/>
-      <w:r>
-        <w:rPr>
-          <w:rFonts w:ascii="Palatino Linotype" w:hAnsi="Palatino Linotype"/>
-          <w:sz w:val="20"/>
-          <w:szCs w:val="20"/>
-        </w:rPr>
-        <w:t xml:space="preserve"> }}</w:t>
-      </w:r>
-      <w:r>
-        <w:rPr>
-          <w:rFonts w:ascii="Palatino Linotype" w:hAnsi="Palatino Linotype"/>
-          <w:sz w:val="20"/>
-          <w:szCs w:val="20"/>
-        </w:rPr>
-        <w:t xml:space="preserve"> {</w:t>
-      </w:r>
-      <w:proofErr w:type="gramStart"/>
-      <w:r>
-        <w:rPr>
-          <w:rFonts w:ascii="Palatino Linotype" w:hAnsi="Palatino Linotype"/>
-          <w:sz w:val="20"/>
-          <w:szCs w:val="20"/>
-        </w:rPr>
-        <w:t xml:space="preserve">{ </w:t>
-      </w:r>
-      <w:proofErr w:type="spellStart"/>
-      <w:r>
-        <w:rPr>
-          <w:rFonts w:ascii="Palatino Linotype" w:hAnsi="Palatino Linotype"/>
-          <w:sz w:val="20"/>
-          <w:szCs w:val="20"/>
-        </w:rPr>
-        <w:t>defendant.</w:t>
-      </w:r>
-      <w:r>
-        <w:rPr>
-          <w:rFonts w:ascii="Palatino Linotype" w:hAnsi="Palatino Linotype"/>
-          <w:sz w:val="20"/>
-          <w:szCs w:val="20"/>
-        </w:rPr>
-        <w:t>last</w:t>
-      </w:r>
-      <w:proofErr w:type="gramEnd"/>
-      <w:r>
-        <w:rPr>
-          <w:rFonts w:ascii="Palatino Linotype" w:hAnsi="Palatino Linotype"/>
-          <w:sz w:val="20"/>
-          <w:szCs w:val="20"/>
-        </w:rPr>
-        <w:t>_name</w:t>
+        <w:t>last_name</w:t>
       </w:r>
       <w:proofErr w:type="spellEnd"/>
       <w:r>
@@ -5788,29 +5250,7 @@
           <w:sz w:val="20"/>
           <w:szCs w:val="20"/>
         </w:rPr>
-        <w:t xml:space="preserve"> {% </w:t>
-      </w:r>
-      <w:proofErr w:type="spellStart"/>
-      <w:r>
-        <w:rPr>
-          <w:rFonts w:ascii="Palatino Linotype" w:hAnsi="Palatino Linotype"/>
-          <w:bCs/>
-          <w:color w:val="FF0000"/>
-          <w:sz w:val="20"/>
-          <w:szCs w:val="20"/>
-        </w:rPr>
-        <w:t>endif</w:t>
-      </w:r>
-      <w:proofErr w:type="spellEnd"/>
-      <w:r>
-        <w:rPr>
-          <w:rFonts w:ascii="Palatino Linotype" w:hAnsi="Palatino Linotype"/>
-          <w:bCs/>
-          <w:color w:val="FF0000"/>
-          <w:sz w:val="20"/>
-          <w:szCs w:val="20"/>
-        </w:rPr>
-        <w:t xml:space="preserve"> %}</w:t>
+        <w:t xml:space="preserve"> {% endif %}</w:t>
       </w:r>
       <w:r>
         <w:rPr>
@@ -5940,15 +5380,6 @@
         </w:rPr>
         <w:t xml:space="preserve">The State </w:t>
       </w:r>
-      <w:r>
-        <w:rPr>
-          <w:rFonts w:ascii="Palatino Linotype" w:hAnsi="Palatino Linotype"/>
-          <w:bCs/>
-          <w:sz w:val="20"/>
-          <w:szCs w:val="20"/>
-        </w:rPr>
-        <w:t>{</w:t>
-      </w:r>
       <w:proofErr w:type="gramStart"/>
       <w:r>
         <w:rPr>
@@ -5957,7 +5388,7 @@
           <w:sz w:val="20"/>
           <w:szCs w:val="20"/>
         </w:rPr>
-        <w:t xml:space="preserve">{ </w:t>
+        <w:t xml:space="preserve">{{ </w:t>
       </w:r>
       <w:proofErr w:type="spellStart"/>
       <w:r>
@@ -6016,15 +5447,6 @@
         </w:rPr>
         <w:t xml:space="preserve"> Defendant’s motion is </w:t>
       </w:r>
-      <w:r>
-        <w:rPr>
-          <w:rFonts w:ascii="Palatino Linotype" w:hAnsi="Palatino Linotype"/>
-          <w:bCs/>
-          <w:sz w:val="20"/>
-          <w:szCs w:val="20"/>
-        </w:rPr>
-        <w:t>{</w:t>
-      </w:r>
       <w:proofErr w:type="gramStart"/>
       <w:r>
         <w:rPr>
@@ -6033,7 +5455,7 @@
           <w:sz w:val="20"/>
           <w:szCs w:val="20"/>
         </w:rPr>
-        <w:t xml:space="preserve">{ </w:t>
+        <w:t xml:space="preserve">{{ </w:t>
       </w:r>
       <w:proofErr w:type="spellStart"/>
       <w:r>
@@ -6111,7 +5533,18 @@
           <w:sz w:val="20"/>
           <w:szCs w:val="20"/>
         </w:rPr>
-        <w:t>vehicle_seizure</w:t>
+        <w:t>vehicle_</w:t>
+      </w:r>
+      <w:proofErr w:type="gramStart"/>
+      <w:r>
+        <w:rPr>
+          <w:rFonts w:ascii="Palatino Linotype" w:hAnsi="Palatino Linotype"/>
+          <w:bCs/>
+          <w:color w:val="FF0000"/>
+          <w:sz w:val="20"/>
+          <w:szCs w:val="20"/>
+        </w:rPr>
+        <w:t>seizure</w:t>
       </w:r>
       <w:r>
         <w:rPr>
@@ -6131,7 +5564,18 @@
           <w:sz w:val="20"/>
           <w:szCs w:val="20"/>
         </w:rPr>
-        <w:t>disposition_motion_to_return</w:t>
+        <w:t>disposition</w:t>
+      </w:r>
+      <w:proofErr w:type="gramEnd"/>
+      <w:r>
+        <w:rPr>
+          <w:rFonts w:ascii="Palatino Linotype" w:hAnsi="Palatino Linotype"/>
+          <w:bCs/>
+          <w:color w:val="FF0000"/>
+          <w:sz w:val="20"/>
+          <w:szCs w:val="20"/>
+        </w:rPr>
+        <w:t>_motion_to_return</w:t>
       </w:r>
       <w:proofErr w:type="spellEnd"/>
       <w:r>
@@ -6142,29 +5586,7 @@
           <w:sz w:val="20"/>
           <w:szCs w:val="20"/>
         </w:rPr>
-        <w:t xml:space="preserve"> == ‘</w:t>
-      </w:r>
-      <w:proofErr w:type="gramStart"/>
-      <w:r>
-        <w:rPr>
-          <w:rFonts w:ascii="Palatino Linotype" w:hAnsi="Palatino Linotype"/>
-          <w:bCs/>
-          <w:color w:val="FF0000"/>
-          <w:sz w:val="20"/>
-          <w:szCs w:val="20"/>
-        </w:rPr>
-        <w:t>Granted</w:t>
-      </w:r>
-      <w:proofErr w:type="gramEnd"/>
-      <w:r>
-        <w:rPr>
-          <w:rFonts w:ascii="Palatino Linotype" w:hAnsi="Palatino Linotype"/>
-          <w:bCs/>
-          <w:color w:val="FF0000"/>
-          <w:sz w:val="20"/>
-          <w:szCs w:val="20"/>
-        </w:rPr>
-        <w:t>’</w:t>
+        <w:t xml:space="preserve"> == ‘Granted’</w:t>
       </w:r>
       <w:r>
         <w:rPr>
@@ -6192,124 +5614,37 @@
           <w:sz w:val="20"/>
           <w:szCs w:val="20"/>
         </w:rPr>
-        <w:t>The agency in possession shall forthwith release the vehicle and license plates to the owner</w:t>
-      </w:r>
-      <w:proofErr w:type="gramStart"/>
-      <w:r>
-        <w:rPr>
-          <w:rFonts w:ascii="Palatino Linotype" w:hAnsi="Palatino Linotype"/>
-          <w:bCs/>
-          <w:sz w:val="20"/>
-          <w:szCs w:val="20"/>
-        </w:rPr>
-        <w:t>.</w:t>
-      </w:r>
-      <w:r>
-        <w:rPr>
-          <w:rFonts w:ascii="Palatino Linotype" w:hAnsi="Palatino Linotype"/>
-          <w:bCs/>
-          <w:color w:val="FF0000"/>
-          <w:sz w:val="20"/>
-          <w:szCs w:val="20"/>
-        </w:rPr>
-        <w:t>{</w:t>
-      </w:r>
-      <w:proofErr w:type="gramEnd"/>
-      <w:r>
-        <w:rPr>
-          <w:rFonts w:ascii="Palatino Linotype" w:hAnsi="Palatino Linotype"/>
-          <w:bCs/>
-          <w:color w:val="FF0000"/>
-          <w:sz w:val="20"/>
-          <w:szCs w:val="20"/>
-        </w:rPr>
-        <w:t xml:space="preserve">% </w:t>
-      </w:r>
-      <w:proofErr w:type="spellStart"/>
-      <w:r>
-        <w:rPr>
-          <w:rFonts w:ascii="Palatino Linotype" w:hAnsi="Palatino Linotype"/>
-          <w:bCs/>
-          <w:color w:val="FF0000"/>
-          <w:sz w:val="20"/>
-          <w:szCs w:val="20"/>
-        </w:rPr>
-        <w:t>endif</w:t>
-      </w:r>
-      <w:proofErr w:type="spellEnd"/>
-      <w:r>
-        <w:rPr>
-          <w:rFonts w:ascii="Palatino Linotype" w:hAnsi="Palatino Linotype"/>
-          <w:bCs/>
-          <w:color w:val="FF0000"/>
-          <w:sz w:val="20"/>
-          <w:szCs w:val="20"/>
-        </w:rPr>
-        <w:t xml:space="preserve"> %}</w:t>
-      </w:r>
-      <w:r>
-        <w:rPr>
-          <w:rFonts w:ascii="Palatino Linotype" w:hAnsi="Palatino Linotype"/>
-          <w:bCs/>
-          <w:color w:val="FF0000"/>
-          <w:sz w:val="20"/>
-          <w:szCs w:val="20"/>
-        </w:rPr>
-        <w:t xml:space="preserve">{% </w:t>
-      </w:r>
-      <w:proofErr w:type="spellStart"/>
-      <w:r>
-        <w:rPr>
-          <w:rFonts w:ascii="Palatino Linotype" w:hAnsi="Palatino Linotype"/>
-          <w:bCs/>
-          <w:color w:val="FF0000"/>
-          <w:sz w:val="20"/>
-          <w:szCs w:val="20"/>
-        </w:rPr>
-        <w:t>endif</w:t>
-      </w:r>
-      <w:proofErr w:type="spellEnd"/>
-      <w:r>
-        <w:rPr>
-          <w:rFonts w:ascii="Palatino Linotype" w:hAnsi="Palatino Linotype"/>
-          <w:bCs/>
-          <w:color w:val="FF0000"/>
-          <w:sz w:val="20"/>
-          <w:szCs w:val="20"/>
-        </w:rPr>
-        <w:t xml:space="preserve"> %}</w:t>
-      </w:r>
-      <w:r>
-        <w:rPr>
-          <w:rFonts w:ascii="Palatino Linotype" w:hAnsi="Palatino Linotype"/>
-          <w:bCs/>
-          <w:color w:val="FF0000"/>
-          <w:sz w:val="20"/>
-          <w:szCs w:val="20"/>
-        </w:rPr>
-        <w:t xml:space="preserve">{% </w:t>
-      </w:r>
-      <w:proofErr w:type="spellStart"/>
-      <w:r>
-        <w:rPr>
-          <w:rFonts w:ascii="Palatino Linotype" w:hAnsi="Palatino Linotype"/>
-          <w:bCs/>
-          <w:color w:val="FF0000"/>
-          <w:sz w:val="20"/>
-          <w:szCs w:val="20"/>
-        </w:rPr>
-        <w:t>endif</w:t>
-      </w:r>
-      <w:proofErr w:type="spellEnd"/>
-      <w:r>
-        <w:rPr>
-          <w:rFonts w:ascii="Palatino Linotype" w:hAnsi="Palatino Linotype"/>
-          <w:bCs/>
-          <w:color w:val="FF0000"/>
-          <w:sz w:val="20"/>
-          <w:szCs w:val="20"/>
-        </w:rPr>
-        <w:t xml:space="preserve"> %}</w:t>
+        <w:t>The agency in possession shall forthwith release the vehicle and license plates to the owner.</w:t>
+      </w:r>
+      <w:r>
+        <w:rPr>
+          <w:rFonts w:ascii="Palatino Linotype" w:hAnsi="Palatino Linotype"/>
+          <w:bCs/>
+          <w:color w:val="FF0000"/>
+          <w:sz w:val="20"/>
+          <w:szCs w:val="20"/>
+        </w:rPr>
+        <w:t>{% endif %}</w:t>
+      </w:r>
+      <w:r>
+        <w:rPr>
+          <w:rFonts w:ascii="Palatino Linotype" w:hAnsi="Palatino Linotype"/>
+          <w:bCs/>
+          <w:color w:val="FF0000"/>
+          <w:sz w:val="20"/>
+          <w:szCs w:val="20"/>
+        </w:rPr>
+        <w:t>{% endif %}</w:t>
+      </w:r>
+      <w:r>
+        <w:rPr>
+          <w:rFonts w:ascii="Palatino Linotype" w:hAnsi="Palatino Linotype"/>
+          <w:bCs/>
+          <w:color w:val="FF0000"/>
+          <w:sz w:val="20"/>
+          <w:szCs w:val="20"/>
+        </w:rPr>
+        <w:t>{% endif %}</w:t>
       </w:r>
     </w:p>
     <w:p>
@@ -6326,8 +5661,6 @@
           <w:szCs w:val="20"/>
         </w:rPr>
       </w:pPr>
-      <w:bookmarkStart w:id="0" w:name="_GoBack"/>
-      <w:bookmarkEnd w:id="0"/>
       <w:r>
         <w:rPr>
           <w:rFonts w:ascii="Palatino Linotype" w:hAnsi="Palatino Linotype"/>
@@ -6412,15 +5745,6 @@
           <w:szCs w:val="20"/>
         </w:rPr>
       </w:pPr>
-      <w:r>
-        <w:rPr>
-          <w:rFonts w:ascii="Palatino Linotype" w:hAnsi="Palatino Linotype"/>
-          <w:bCs/>
-          <w:sz w:val="20"/>
-          <w:szCs w:val="20"/>
-        </w:rPr>
-        <w:t>{</w:t>
-      </w:r>
       <w:proofErr w:type="gramStart"/>
       <w:r>
         <w:rPr>
@@ -6429,7 +5753,7 @@
           <w:sz w:val="20"/>
           <w:szCs w:val="20"/>
         </w:rPr>
-        <w:t xml:space="preserve">{ </w:t>
+        <w:t xml:space="preserve">{{ </w:t>
       </w:r>
       <w:proofErr w:type="spellStart"/>
       <w:r>
@@ -6478,29 +5802,7 @@
           <w:sz w:val="20"/>
           <w:szCs w:val="20"/>
         </w:rPr>
-        <w:t xml:space="preserve">{% </w:t>
-      </w:r>
-      <w:proofErr w:type="spellStart"/>
-      <w:r>
-        <w:rPr>
-          <w:rFonts w:ascii="Palatino Linotype" w:hAnsi="Palatino Linotype"/>
-          <w:bCs/>
-          <w:color w:val="FF0000"/>
-          <w:sz w:val="20"/>
-          <w:szCs w:val="20"/>
-        </w:rPr>
-        <w:t>endif</w:t>
-      </w:r>
-      <w:proofErr w:type="spellEnd"/>
-      <w:r>
-        <w:rPr>
-          <w:rFonts w:ascii="Palatino Linotype" w:hAnsi="Palatino Linotype"/>
-          <w:bCs/>
-          <w:color w:val="FF0000"/>
-          <w:sz w:val="20"/>
-          <w:szCs w:val="20"/>
-        </w:rPr>
-        <w:t xml:space="preserve"> %}</w:t>
+        <w:t>{% endif %}</w:t>
       </w:r>
     </w:p>
     <w:p>
@@ -6656,14 +5958,6 @@
         </w:rPr>
         <w:tab/>
       </w:r>
-      <w:r>
-        <w:rPr>
-          <w:rFonts w:ascii="Palatino Linotype" w:hAnsi="Palatino Linotype"/>
-          <w:sz w:val="20"/>
-          <w:szCs w:val="20"/>
-        </w:rPr>
-        <w:t>{</w:t>
-      </w:r>
       <w:proofErr w:type="gramStart"/>
       <w:r>
         <w:rPr>
@@ -6671,7 +5965,7 @@
           <w:sz w:val="20"/>
           <w:szCs w:val="20"/>
         </w:rPr>
-        <w:t xml:space="preserve">{ </w:t>
+        <w:t xml:space="preserve">{{ </w:t>
       </w:r>
       <w:proofErr w:type="spellStart"/>
       <w:r>
@@ -6714,16 +6008,7 @@
           <w:sz w:val="20"/>
           <w:szCs w:val="20"/>
         </w:rPr>
-        <w:t>{</w:t>
-      </w:r>
-      <w:proofErr w:type="gramStart"/>
-      <w:r>
-        <w:rPr>
-          <w:rFonts w:ascii="Palatino Linotype" w:hAnsi="Palatino Linotype"/>
-          <w:sz w:val="20"/>
-          <w:szCs w:val="20"/>
-        </w:rPr>
-        <w:t xml:space="preserve">{ </w:t>
+        <w:t xml:space="preserve">{{ </w:t>
       </w:r>
       <w:proofErr w:type="spellStart"/>
       <w:r>
@@ -6732,16 +6017,7 @@
           <w:sz w:val="20"/>
           <w:szCs w:val="20"/>
         </w:rPr>
-        <w:t>judicial</w:t>
-      </w:r>
-      <w:proofErr w:type="gramEnd"/>
-      <w:r>
-        <w:rPr>
-          <w:rFonts w:ascii="Palatino Linotype" w:hAnsi="Palatino Linotype"/>
-          <w:sz w:val="20"/>
-          <w:szCs w:val="20"/>
-        </w:rPr>
-        <w:t>_officer</w:t>
+        <w:t>judicial_officer</w:t>
       </w:r>
       <w:r>
         <w:rPr>
@@ -6774,16 +6050,7 @@
           <w:sz w:val="20"/>
           <w:szCs w:val="20"/>
         </w:rPr>
-        <w:t>{</w:t>
-      </w:r>
-      <w:proofErr w:type="gramStart"/>
-      <w:r>
-        <w:rPr>
-          <w:rFonts w:ascii="Palatino Linotype" w:hAnsi="Palatino Linotype"/>
-          <w:sz w:val="20"/>
-          <w:szCs w:val="20"/>
-        </w:rPr>
-        <w:t xml:space="preserve">{ </w:t>
+        <w:t xml:space="preserve">{{ </w:t>
       </w:r>
       <w:proofErr w:type="spellStart"/>
       <w:r>
@@ -6792,16 +6059,7 @@
           <w:sz w:val="20"/>
           <w:szCs w:val="20"/>
         </w:rPr>
-        <w:t>judicial</w:t>
-      </w:r>
-      <w:proofErr w:type="gramEnd"/>
-      <w:r>
-        <w:rPr>
-          <w:rFonts w:ascii="Palatino Linotype" w:hAnsi="Palatino Linotype"/>
-          <w:sz w:val="20"/>
-          <w:szCs w:val="20"/>
-        </w:rPr>
-        <w:t>_officer.last_name</w:t>
+        <w:t>judicial_officer.last_name</w:t>
       </w:r>
       <w:proofErr w:type="spellEnd"/>
       <w:r>
@@ -6884,7 +6142,18 @@
           <w:sz w:val="20"/>
           <w:szCs w:val="20"/>
         </w:rPr>
-        <w:t>judicial_of</w:t>
+        <w:t>judicial_</w:t>
+      </w:r>
+      <w:proofErr w:type="gramStart"/>
+      <w:r>
+        <w:rPr>
+          <w:rFonts w:ascii="Palatino Linotype" w:hAnsi="Palatino Linotype"/>
+          <w:bCs/>
+          <w:color w:val="FF0000"/>
+          <w:sz w:val="20"/>
+          <w:szCs w:val="20"/>
+        </w:rPr>
+        <w:t>of</w:t>
       </w:r>
       <w:r>
         <w:rPr>
@@ -6906,26 +6175,16 @@
         </w:rPr>
         <w:t>.officer</w:t>
       </w:r>
-      <w:r>
-        <w:rPr>
-          <w:rFonts w:ascii="Palatino Linotype" w:hAnsi="Palatino Linotype"/>
-          <w:bCs/>
-          <w:color w:val="FF0000"/>
-          <w:sz w:val="20"/>
-          <w:szCs w:val="20"/>
-        </w:rPr>
-        <w:t>_</w:t>
-      </w:r>
-      <w:proofErr w:type="gramStart"/>
-      <w:r>
-        <w:rPr>
-          <w:rFonts w:ascii="Palatino Linotype" w:hAnsi="Palatino Linotype"/>
-          <w:bCs/>
-          <w:color w:val="FF0000"/>
-          <w:sz w:val="20"/>
-          <w:szCs w:val="20"/>
-        </w:rPr>
-        <w:t>type</w:t>
+      <w:proofErr w:type="gramEnd"/>
+      <w:r>
+        <w:rPr>
+          <w:rFonts w:ascii="Palatino Linotype" w:hAnsi="Palatino Linotype"/>
+          <w:bCs/>
+          <w:color w:val="FF0000"/>
+          <w:sz w:val="20"/>
+          <w:szCs w:val="20"/>
+        </w:rPr>
+        <w:t>_type</w:t>
       </w:r>
       <w:proofErr w:type="spellEnd"/>
       <w:r>
@@ -6936,18 +6195,7 @@
           <w:sz w:val="20"/>
           <w:szCs w:val="20"/>
         </w:rPr>
-        <w:t xml:space="preserve">  =</w:t>
-      </w:r>
-      <w:proofErr w:type="gramEnd"/>
-      <w:r>
-        <w:rPr>
-          <w:rFonts w:ascii="Palatino Linotype" w:hAnsi="Palatino Linotype"/>
-          <w:bCs/>
-          <w:color w:val="FF0000"/>
-          <w:sz w:val="20"/>
-          <w:szCs w:val="20"/>
-        </w:rPr>
-        <w:t>=  ‘Magistrate’ %}</w:t>
+        <w:t xml:space="preserve">  ==  ‘Magistrate’ %}</w:t>
       </w:r>
     </w:p>
     <w:p>
@@ -7049,27 +6297,7 @@
           <w:sz w:val="20"/>
           <w:szCs w:val="20"/>
         </w:rPr>
-        <w:t xml:space="preserve">{% </w:t>
-      </w:r>
-      <w:proofErr w:type="spellStart"/>
-      <w:r>
-        <w:rPr>
-          <w:rFonts w:ascii="Palatino Linotype" w:hAnsi="Palatino Linotype"/>
-          <w:color w:val="FF0000"/>
-          <w:sz w:val="20"/>
-          <w:szCs w:val="20"/>
-        </w:rPr>
-        <w:t>endif</w:t>
-      </w:r>
-      <w:proofErr w:type="spellEnd"/>
-      <w:r>
-        <w:rPr>
-          <w:rFonts w:ascii="Palatino Linotype" w:hAnsi="Palatino Linotype"/>
-          <w:color w:val="FF0000"/>
-          <w:sz w:val="20"/>
-          <w:szCs w:val="20"/>
-        </w:rPr>
-        <w:t xml:space="preserve"> %}</w:t>
+        <w:t>{% endif %}</w:t>
       </w:r>
     </w:p>
     <w:p>
@@ -7122,7 +6350,7 @@
           <w:sz w:val="16"/>
           <w:szCs w:val="16"/>
         </w:rPr>
-        <w:t>___ Prosecutor’s Office, ___ {</w:t>
+        <w:t xml:space="preserve">___ Prosecutor’s Office, ___ </w:t>
       </w:r>
       <w:proofErr w:type="gramStart"/>
       <w:r>
@@ -7131,7 +6359,7 @@
           <w:sz w:val="16"/>
           <w:szCs w:val="16"/>
         </w:rPr>
-        <w:t xml:space="preserve">{ </w:t>
+        <w:t xml:space="preserve">{{ </w:t>
       </w:r>
       <w:proofErr w:type="spellStart"/>
       <w:r>
@@ -7140,7 +6368,7 @@
           <w:sz w:val="16"/>
           <w:szCs w:val="16"/>
         </w:rPr>
-        <w:t>defendant.first</w:t>
+        <w:t>defendant</w:t>
       </w:r>
       <w:proofErr w:type="gramEnd"/>
       <w:r>
@@ -7149,7 +6377,7 @@
           <w:sz w:val="16"/>
           <w:szCs w:val="16"/>
         </w:rPr>
-        <w:t>_name</w:t>
+        <w:t>.first_name</w:t>
       </w:r>
       <w:proofErr w:type="spellEnd"/>
       <w:r>
@@ -7201,8 +6429,8 @@
       </w:pPr>
     </w:p>
     <w:sectPr>
-      <w:headerReference w:type="default" r:id="rId8"/>
-      <w:footerReference w:type="default" r:id="rId9"/>
+      <w:headerReference w:type="default" r:id="rId7"/>
+      <w:footerReference w:type="default" r:id="rId8"/>
       <w:pgSz w:w="12240" w:h="15840"/>
       <w:pgMar w:top="1440" w:right="1080" w:bottom="1440" w:left="1080" w:header="720" w:footer="720" w:gutter="0"/>
       <w:cols w:space="720"/>
@@ -7214,7 +6442,7 @@
 </file>
 
 <file path=word/endnotes.xml><?xml version="1.0" encoding="utf-8"?>
-<w:endnotes xmlns:wpc="http://schemas.microsoft.com/office/word/2010/wordprocessingCanvas" xmlns:mc="http://schemas.openxmlformats.org/markup-compatibility/2006" xmlns:o="urn:schemas-microsoft-com:office:office" xmlns:r="http://schemas.openxmlformats.org/officeDocument/2006/relationships" xmlns:m="http://schemas.openxmlformats.org/officeDocument/2006/math" xmlns:v="urn:schemas-microsoft-com:vml" xmlns:wp14="http://schemas.microsoft.com/office/word/2010/wordprocessingDrawing" xmlns:wp="http://schemas.openxmlformats.org/drawingml/2006/wordprocessingDrawing" xmlns:w10="urn:schemas-microsoft-com:office:word" xmlns:w="http://schemas.openxmlformats.org/wordprocessingml/2006/main" xmlns:w14="http://schemas.microsoft.com/office/word/2010/wordml" xmlns:wpg="http://schemas.microsoft.com/office/word/2010/wordprocessingGroup" xmlns:wpi="http://schemas.microsoft.com/office/word/2010/wordprocessingInk" xmlns:wne="http://schemas.microsoft.com/office/word/2006/wordml" xmlns:wps="http://schemas.microsoft.com/office/word/2010/wordprocessingShape" mc:Ignorable="w14 wp14">
+<w:endnotes xmlns:wpc="http://schemas.microsoft.com/office/word/2010/wordprocessingCanvas" xmlns:cx="http://schemas.microsoft.com/office/drawing/2014/chartex" xmlns:cx1="http://schemas.microsoft.com/office/drawing/2015/9/8/chartex" xmlns:cx2="http://schemas.microsoft.com/office/drawing/2015/10/21/chartex" xmlns:cx3="http://schemas.microsoft.com/office/drawing/2016/5/9/chartex" xmlns:cx4="http://schemas.microsoft.com/office/drawing/2016/5/10/chartex" xmlns:cx5="http://schemas.microsoft.com/office/drawing/2016/5/11/chartex" xmlns:cx6="http://schemas.microsoft.com/office/drawing/2016/5/12/chartex" xmlns:cx7="http://schemas.microsoft.com/office/drawing/2016/5/13/chartex" xmlns:cx8="http://schemas.microsoft.com/office/drawing/2016/5/14/chartex" xmlns:mc="http://schemas.openxmlformats.org/markup-compatibility/2006" xmlns:aink="http://schemas.microsoft.com/office/drawing/2016/ink" xmlns:am3d="http://schemas.microsoft.com/office/drawing/2017/model3d" xmlns:o="urn:schemas-microsoft-com:office:office" xmlns:r="http://schemas.openxmlformats.org/officeDocument/2006/relationships" xmlns:m="http://schemas.openxmlformats.org/officeDocument/2006/math" xmlns:v="urn:schemas-microsoft-com:vml" xmlns:wp14="http://schemas.microsoft.com/office/word/2010/wordprocessingDrawing" xmlns:wp="http://schemas.openxmlformats.org/drawingml/2006/wordprocessingDrawing" xmlns:w10="urn:schemas-microsoft-com:office:word" xmlns:w="http://schemas.openxmlformats.org/wordprocessingml/2006/main" xmlns:w14="http://schemas.microsoft.com/office/word/2010/wordml" xmlns:w15="http://schemas.microsoft.com/office/word/2012/wordml" xmlns:w16cex="http://schemas.microsoft.com/office/word/2018/wordml/cex" xmlns:w16cid="http://schemas.microsoft.com/office/word/2016/wordml/cid" xmlns:w16="http://schemas.microsoft.com/office/word/2018/wordml" xmlns:w16sdtdh="http://schemas.microsoft.com/office/word/2020/wordml/sdtdatahash" xmlns:w16se="http://schemas.microsoft.com/office/word/2015/wordml/symex" xmlns:wpg="http://schemas.microsoft.com/office/word/2010/wordprocessingGroup" xmlns:wpi="http://schemas.microsoft.com/office/word/2010/wordprocessingInk" xmlns:wne="http://schemas.microsoft.com/office/word/2006/wordml" xmlns:wps="http://schemas.microsoft.com/office/word/2010/wordprocessingShape" mc:Ignorable="w14 w15 w16se w16cid w16 w16cex w16sdtdh wp14">
   <w:endnote w:type="separator" w:id="-1">
     <w:p>
       <w:r>
@@ -7233,7 +6461,7 @@
 </file>
 
 <file path=word/footer1.xml><?xml version="1.0" encoding="utf-8"?>
-<w:ftr xmlns:wpc="http://schemas.microsoft.com/office/word/2010/wordprocessingCanvas" xmlns:mc="http://schemas.openxmlformats.org/markup-compatibility/2006" xmlns:o="urn:schemas-microsoft-com:office:office" xmlns:r="http://schemas.openxmlformats.org/officeDocument/2006/relationships" xmlns:m="http://schemas.openxmlformats.org/officeDocument/2006/math" xmlns:v="urn:schemas-microsoft-com:vml" xmlns:wp14="http://schemas.microsoft.com/office/word/2010/wordprocessingDrawing" xmlns:wp="http://schemas.openxmlformats.org/drawingml/2006/wordprocessingDrawing" xmlns:w10="urn:schemas-microsoft-com:office:word" xmlns:w="http://schemas.openxmlformats.org/wordprocessingml/2006/main" xmlns:w14="http://schemas.microsoft.com/office/word/2010/wordml" xmlns:wpg="http://schemas.microsoft.com/office/word/2010/wordprocessingGroup" xmlns:wpi="http://schemas.microsoft.com/office/word/2010/wordprocessingInk" xmlns:wne="http://schemas.microsoft.com/office/word/2006/wordml" xmlns:wps="http://schemas.microsoft.com/office/word/2010/wordprocessingShape" mc:Ignorable="w14 wp14">
+<w:ftr xmlns:wpc="http://schemas.microsoft.com/office/word/2010/wordprocessingCanvas" xmlns:cx="http://schemas.microsoft.com/office/drawing/2014/chartex" xmlns:cx1="http://schemas.microsoft.com/office/drawing/2015/9/8/chartex" xmlns:cx2="http://schemas.microsoft.com/office/drawing/2015/10/21/chartex" xmlns:cx3="http://schemas.microsoft.com/office/drawing/2016/5/9/chartex" xmlns:cx4="http://schemas.microsoft.com/office/drawing/2016/5/10/chartex" xmlns:cx5="http://schemas.microsoft.com/office/drawing/2016/5/11/chartex" xmlns:cx6="http://schemas.microsoft.com/office/drawing/2016/5/12/chartex" xmlns:cx7="http://schemas.microsoft.com/office/drawing/2016/5/13/chartex" xmlns:cx8="http://schemas.microsoft.com/office/drawing/2016/5/14/chartex" xmlns:mc="http://schemas.openxmlformats.org/markup-compatibility/2006" xmlns:aink="http://schemas.microsoft.com/office/drawing/2016/ink" xmlns:am3d="http://schemas.microsoft.com/office/drawing/2017/model3d" xmlns:o="urn:schemas-microsoft-com:office:office" xmlns:r="http://schemas.openxmlformats.org/officeDocument/2006/relationships" xmlns:m="http://schemas.openxmlformats.org/officeDocument/2006/math" xmlns:v="urn:schemas-microsoft-com:vml" xmlns:wp14="http://schemas.microsoft.com/office/word/2010/wordprocessingDrawing" xmlns:wp="http://schemas.openxmlformats.org/drawingml/2006/wordprocessingDrawing" xmlns:w10="urn:schemas-microsoft-com:office:word" xmlns:w="http://schemas.openxmlformats.org/wordprocessingml/2006/main" xmlns:w14="http://schemas.microsoft.com/office/word/2010/wordml" xmlns:w15="http://schemas.microsoft.com/office/word/2012/wordml" xmlns:w16cex="http://schemas.microsoft.com/office/word/2018/wordml/cex" xmlns:w16cid="http://schemas.microsoft.com/office/word/2016/wordml/cid" xmlns:w16="http://schemas.microsoft.com/office/word/2018/wordml" xmlns:w16sdtdh="http://schemas.microsoft.com/office/word/2020/wordml/sdtdatahash" xmlns:w16se="http://schemas.microsoft.com/office/word/2015/wordml/symex" xmlns:wpg="http://schemas.microsoft.com/office/word/2010/wordprocessingGroup" xmlns:wpi="http://schemas.microsoft.com/office/word/2010/wordprocessingInk" xmlns:wne="http://schemas.microsoft.com/office/word/2006/wordml" xmlns:wps="http://schemas.microsoft.com/office/word/2010/wordprocessingShape" mc:Ignorable="w14 w15 w16se w16cid w16 w16cex w16sdtdh wp14">
   <w:p>
     <w:pPr>
       <w:tabs>
@@ -7280,7 +6508,7 @@
         <w:sz w:val="20"/>
         <w:szCs w:val="20"/>
       </w:rPr>
-      <w:t>judicial_officer.officer_</w:t>
+      <w:t>judicial_</w:t>
     </w:r>
     <w:proofErr w:type="gramStart"/>
     <w:r>
@@ -7290,6 +6518,25 @@
         <w:sz w:val="20"/>
         <w:szCs w:val="20"/>
       </w:rPr>
+      <w:t>officer.officer</w:t>
+    </w:r>
+    <w:proofErr w:type="gramEnd"/>
+    <w:r>
+      <w:rPr>
+        <w:rFonts w:ascii="Palatino Linotype" w:hAnsi="Palatino Linotype"/>
+        <w:bCs/>
+        <w:sz w:val="20"/>
+        <w:szCs w:val="20"/>
+      </w:rPr>
+      <w:t>_</w:t>
+    </w:r>
+    <w:r>
+      <w:rPr>
+        <w:rFonts w:ascii="Palatino Linotype" w:hAnsi="Palatino Linotype"/>
+        <w:bCs/>
+        <w:sz w:val="20"/>
+        <w:szCs w:val="20"/>
+      </w:rPr>
       <w:t>type</w:t>
     </w:r>
     <w:proofErr w:type="spellEnd"/>
@@ -7300,9 +6547,8 @@
         <w:sz w:val="20"/>
         <w:szCs w:val="20"/>
       </w:rPr>
-      <w:t xml:space="preserve">  =</w:t>
+      <w:t xml:space="preserve">  ==  ‘Magistrate’ %}Magistrate Decision</w:t>
     </w:r>
-    <w:proofErr w:type="gramEnd"/>
     <w:r>
       <w:rPr>
         <w:rFonts w:ascii="Palatino Linotype" w:hAnsi="Palatino Linotype"/>
@@ -7310,7 +6556,7 @@
         <w:sz w:val="20"/>
         <w:szCs w:val="20"/>
       </w:rPr>
-      <w:t>=  ‘Magistrate’ %}Magistrate Decision</w:t>
+      <w:t xml:space="preserve"> – </w:t>
     </w:r>
     <w:r>
       <w:rPr>
@@ -7319,7 +6565,7 @@
         <w:sz w:val="20"/>
         <w:szCs w:val="20"/>
       </w:rPr>
-      <w:t xml:space="preserve"> – </w:t>
+      <w:t>Not Guilty</w:t>
     </w:r>
     <w:r>
       <w:rPr>
@@ -7328,26 +6574,7 @@
         <w:sz w:val="20"/>
         <w:szCs w:val="20"/>
       </w:rPr>
-      <w:t>Not Guilty</w:t>
-    </w:r>
-    <w:r>
-      <w:rPr>
-        <w:rFonts w:ascii="Palatino Linotype" w:hAnsi="Palatino Linotype"/>
-        <w:bCs/>
-        <w:sz w:val="20"/>
-        <w:szCs w:val="20"/>
-      </w:rPr>
-      <w:t xml:space="preserve"> Bond </w:t>
-    </w:r>
-    <w:proofErr w:type="gramStart"/>
-    <w:r>
-      <w:rPr>
-        <w:rFonts w:ascii="Palatino Linotype" w:hAnsi="Palatino Linotype"/>
-        <w:bCs/>
-        <w:sz w:val="20"/>
-        <w:szCs w:val="20"/>
-      </w:rPr>
-      <w:t>Entry</w:t>
+      <w:t xml:space="preserve"> Bond Entry</w:t>
     </w:r>
     <w:r>
       <w:rPr>
@@ -7355,16 +6582,7 @@
         <w:sz w:val="20"/>
         <w:szCs w:val="20"/>
       </w:rPr>
-      <w:t>{</w:t>
-    </w:r>
-    <w:proofErr w:type="gramEnd"/>
-    <w:r>
-      <w:rPr>
-        <w:rFonts w:ascii="Palatino Linotype" w:hAnsi="Palatino Linotype"/>
-        <w:sz w:val="20"/>
-        <w:szCs w:val="20"/>
-      </w:rPr>
-      <w:t xml:space="preserve">% </w:t>
+      <w:t xml:space="preserve">{% </w:t>
     </w:r>
     <w:proofErr w:type="spellStart"/>
     <w:r>
@@ -7432,25 +6650,7 @@
         <w:sz w:val="20"/>
         <w:szCs w:val="20"/>
       </w:rPr>
-      <w:t xml:space="preserve">{% </w:t>
-    </w:r>
-    <w:proofErr w:type="spellStart"/>
-    <w:r>
-      <w:rPr>
-        <w:rFonts w:ascii="Palatino Linotype" w:hAnsi="Palatino Linotype"/>
-        <w:sz w:val="20"/>
-        <w:szCs w:val="20"/>
-      </w:rPr>
-      <w:t>endif</w:t>
-    </w:r>
-    <w:proofErr w:type="spellEnd"/>
-    <w:r>
-      <w:rPr>
-        <w:rFonts w:ascii="Palatino Linotype" w:hAnsi="Palatino Linotype"/>
-        <w:sz w:val="20"/>
-        <w:szCs w:val="20"/>
-      </w:rPr>
-      <w:t xml:space="preserve"> %}</w:t>
+      <w:t>{% endif %}</w:t>
     </w:r>
     <w:r>
       <w:t xml:space="preserve"> </w:t>
@@ -7486,7 +6686,7 @@
 </file>
 
 <file path=word/footnotes.xml><?xml version="1.0" encoding="utf-8"?>
-<w:footnotes xmlns:wpc="http://schemas.microsoft.com/office/word/2010/wordprocessingCanvas" xmlns:mc="http://schemas.openxmlformats.org/markup-compatibility/2006" xmlns:o="urn:schemas-microsoft-com:office:office" xmlns:r="http://schemas.openxmlformats.org/officeDocument/2006/relationships" xmlns:m="http://schemas.openxmlformats.org/officeDocument/2006/math" xmlns:v="urn:schemas-microsoft-com:vml" xmlns:wp14="http://schemas.microsoft.com/office/word/2010/wordprocessingDrawing" xmlns:wp="http://schemas.openxmlformats.org/drawingml/2006/wordprocessingDrawing" xmlns:w10="urn:schemas-microsoft-com:office:word" xmlns:w="http://schemas.openxmlformats.org/wordprocessingml/2006/main" xmlns:w14="http://schemas.microsoft.com/office/word/2010/wordml" xmlns:wpg="http://schemas.microsoft.com/office/word/2010/wordprocessingGroup" xmlns:wpi="http://schemas.microsoft.com/office/word/2010/wordprocessingInk" xmlns:wne="http://schemas.microsoft.com/office/word/2006/wordml" xmlns:wps="http://schemas.microsoft.com/office/word/2010/wordprocessingShape" mc:Ignorable="w14 wp14">
+<w:footnotes xmlns:wpc="http://schemas.microsoft.com/office/word/2010/wordprocessingCanvas" xmlns:cx="http://schemas.microsoft.com/office/drawing/2014/chartex" xmlns:cx1="http://schemas.microsoft.com/office/drawing/2015/9/8/chartex" xmlns:cx2="http://schemas.microsoft.com/office/drawing/2015/10/21/chartex" xmlns:cx3="http://schemas.microsoft.com/office/drawing/2016/5/9/chartex" xmlns:cx4="http://schemas.microsoft.com/office/drawing/2016/5/10/chartex" xmlns:cx5="http://schemas.microsoft.com/office/drawing/2016/5/11/chartex" xmlns:cx6="http://schemas.microsoft.com/office/drawing/2016/5/12/chartex" xmlns:cx7="http://schemas.microsoft.com/office/drawing/2016/5/13/chartex" xmlns:cx8="http://schemas.microsoft.com/office/drawing/2016/5/14/chartex" xmlns:mc="http://schemas.openxmlformats.org/markup-compatibility/2006" xmlns:aink="http://schemas.microsoft.com/office/drawing/2016/ink" xmlns:am3d="http://schemas.microsoft.com/office/drawing/2017/model3d" xmlns:o="urn:schemas-microsoft-com:office:office" xmlns:r="http://schemas.openxmlformats.org/officeDocument/2006/relationships" xmlns:m="http://schemas.openxmlformats.org/officeDocument/2006/math" xmlns:v="urn:schemas-microsoft-com:vml" xmlns:wp14="http://schemas.microsoft.com/office/word/2010/wordprocessingDrawing" xmlns:wp="http://schemas.openxmlformats.org/drawingml/2006/wordprocessingDrawing" xmlns:w10="urn:schemas-microsoft-com:office:word" xmlns:w="http://schemas.openxmlformats.org/wordprocessingml/2006/main" xmlns:w14="http://schemas.microsoft.com/office/word/2010/wordml" xmlns:w15="http://schemas.microsoft.com/office/word/2012/wordml" xmlns:w16cex="http://schemas.microsoft.com/office/word/2018/wordml/cex" xmlns:w16cid="http://schemas.microsoft.com/office/word/2016/wordml/cid" xmlns:w16="http://schemas.microsoft.com/office/word/2018/wordml" xmlns:w16sdtdh="http://schemas.microsoft.com/office/word/2020/wordml/sdtdatahash" xmlns:w16se="http://schemas.microsoft.com/office/word/2015/wordml/symex" xmlns:wpg="http://schemas.microsoft.com/office/word/2010/wordprocessingGroup" xmlns:wpi="http://schemas.microsoft.com/office/word/2010/wordprocessingInk" xmlns:wne="http://schemas.microsoft.com/office/word/2006/wordml" xmlns:wps="http://schemas.microsoft.com/office/word/2010/wordprocessingShape" mc:Ignorable="w14 w15 w16se w16cid w16 w16cex w16sdtdh wp14">
   <w:footnote w:type="separator" w:id="-1">
     <w:p>
       <w:r>
@@ -7505,7 +6705,7 @@
 </file>
 
 <file path=word/header1.xml><?xml version="1.0" encoding="utf-8"?>
-<w:hdr xmlns:wpc="http://schemas.microsoft.com/office/word/2010/wordprocessingCanvas" xmlns:mc="http://schemas.openxmlformats.org/markup-compatibility/2006" xmlns:o="urn:schemas-microsoft-com:office:office" xmlns:r="http://schemas.openxmlformats.org/officeDocument/2006/relationships" xmlns:m="http://schemas.openxmlformats.org/officeDocument/2006/math" xmlns:v="urn:schemas-microsoft-com:vml" xmlns:wp14="http://schemas.microsoft.com/office/word/2010/wordprocessingDrawing" xmlns:wp="http://schemas.openxmlformats.org/drawingml/2006/wordprocessingDrawing" xmlns:w10="urn:schemas-microsoft-com:office:word" xmlns:w="http://schemas.openxmlformats.org/wordprocessingml/2006/main" xmlns:w14="http://schemas.microsoft.com/office/word/2010/wordml" xmlns:wpg="http://schemas.microsoft.com/office/word/2010/wordprocessingGroup" xmlns:wpi="http://schemas.microsoft.com/office/word/2010/wordprocessingInk" xmlns:wne="http://schemas.microsoft.com/office/word/2006/wordml" xmlns:wps="http://schemas.microsoft.com/office/word/2010/wordprocessingShape" mc:Ignorable="w14 wp14">
+<w:hdr xmlns:wpc="http://schemas.microsoft.com/office/word/2010/wordprocessingCanvas" xmlns:cx="http://schemas.microsoft.com/office/drawing/2014/chartex" xmlns:cx1="http://schemas.microsoft.com/office/drawing/2015/9/8/chartex" xmlns:cx2="http://schemas.microsoft.com/office/drawing/2015/10/21/chartex" xmlns:cx3="http://schemas.microsoft.com/office/drawing/2016/5/9/chartex" xmlns:cx4="http://schemas.microsoft.com/office/drawing/2016/5/10/chartex" xmlns:cx5="http://schemas.microsoft.com/office/drawing/2016/5/11/chartex" xmlns:cx6="http://schemas.microsoft.com/office/drawing/2016/5/12/chartex" xmlns:cx7="http://schemas.microsoft.com/office/drawing/2016/5/13/chartex" xmlns:cx8="http://schemas.microsoft.com/office/drawing/2016/5/14/chartex" xmlns:mc="http://schemas.openxmlformats.org/markup-compatibility/2006" xmlns:aink="http://schemas.microsoft.com/office/drawing/2016/ink" xmlns:am3d="http://schemas.microsoft.com/office/drawing/2017/model3d" xmlns:o="urn:schemas-microsoft-com:office:office" xmlns:r="http://schemas.openxmlformats.org/officeDocument/2006/relationships" xmlns:m="http://schemas.openxmlformats.org/officeDocument/2006/math" xmlns:v="urn:schemas-microsoft-com:vml" xmlns:wp14="http://schemas.microsoft.com/office/word/2010/wordprocessingDrawing" xmlns:wp="http://schemas.openxmlformats.org/drawingml/2006/wordprocessingDrawing" xmlns:w10="urn:schemas-microsoft-com:office:word" xmlns:w="http://schemas.openxmlformats.org/wordprocessingml/2006/main" xmlns:w14="http://schemas.microsoft.com/office/word/2010/wordml" xmlns:w15="http://schemas.microsoft.com/office/word/2012/wordml" xmlns:w16cex="http://schemas.microsoft.com/office/word/2018/wordml/cex" xmlns:w16cid="http://schemas.microsoft.com/office/word/2016/wordml/cid" xmlns:w16="http://schemas.microsoft.com/office/word/2018/wordml" xmlns:w16sdtdh="http://schemas.microsoft.com/office/word/2020/wordml/sdtdatahash" xmlns:w16se="http://schemas.microsoft.com/office/word/2015/wordml/symex" xmlns:wpg="http://schemas.microsoft.com/office/word/2010/wordprocessingGroup" xmlns:wpi="http://schemas.microsoft.com/office/word/2010/wordprocessingInk" xmlns:wne="http://schemas.microsoft.com/office/word/2006/wordml" xmlns:wps="http://schemas.microsoft.com/office/word/2010/wordprocessingShape" mc:Ignorable="w14 w15 w16se w16cid w16 w16cex w16sdtdh wp14">
   <w:p>
     <w:pPr>
       <w:pStyle w:val="Header"/>
@@ -7529,8 +6729,8 @@
 </file>
 
 <file path=word/numbering.xml><?xml version="1.0" encoding="utf-8"?>
-<w:numbering xmlns:wpc="http://schemas.microsoft.com/office/word/2010/wordprocessingCanvas" xmlns:mc="http://schemas.openxmlformats.org/markup-compatibility/2006" xmlns:o="urn:schemas-microsoft-com:office:office" xmlns:r="http://schemas.openxmlformats.org/officeDocument/2006/relationships" xmlns:m="http://schemas.openxmlformats.org/officeDocument/2006/math" xmlns:v="urn:schemas-microsoft-com:vml" xmlns:wp14="http://schemas.microsoft.com/office/word/2010/wordprocessingDrawing" xmlns:wp="http://schemas.openxmlformats.org/drawingml/2006/wordprocessingDrawing" xmlns:w10="urn:schemas-microsoft-com:office:word" xmlns:w="http://schemas.openxmlformats.org/wordprocessingml/2006/main" xmlns:w14="http://schemas.microsoft.com/office/word/2010/wordml" xmlns:wpg="http://schemas.microsoft.com/office/word/2010/wordprocessingGroup" xmlns:wpi="http://schemas.microsoft.com/office/word/2010/wordprocessingInk" xmlns:wne="http://schemas.microsoft.com/office/word/2006/wordml" xmlns:wps="http://schemas.microsoft.com/office/word/2010/wordprocessingShape" mc:Ignorable="w14 wp14">
-  <w:abstractNum w:abstractNumId="0">
+<w:numbering xmlns:wpc="http://schemas.microsoft.com/office/word/2010/wordprocessingCanvas" xmlns:cx="http://schemas.microsoft.com/office/drawing/2014/chartex" xmlns:cx1="http://schemas.microsoft.com/office/drawing/2015/9/8/chartex" xmlns:cx2="http://schemas.microsoft.com/office/drawing/2015/10/21/chartex" xmlns:cx3="http://schemas.microsoft.com/office/drawing/2016/5/9/chartex" xmlns:cx4="http://schemas.microsoft.com/office/drawing/2016/5/10/chartex" xmlns:cx5="http://schemas.microsoft.com/office/drawing/2016/5/11/chartex" xmlns:cx6="http://schemas.microsoft.com/office/drawing/2016/5/12/chartex" xmlns:cx7="http://schemas.microsoft.com/office/drawing/2016/5/13/chartex" xmlns:cx8="http://schemas.microsoft.com/office/drawing/2016/5/14/chartex" xmlns:mc="http://schemas.openxmlformats.org/markup-compatibility/2006" xmlns:aink="http://schemas.microsoft.com/office/drawing/2016/ink" xmlns:am3d="http://schemas.microsoft.com/office/drawing/2017/model3d" xmlns:o="urn:schemas-microsoft-com:office:office" xmlns:r="http://schemas.openxmlformats.org/officeDocument/2006/relationships" xmlns:m="http://schemas.openxmlformats.org/officeDocument/2006/math" xmlns:v="urn:schemas-microsoft-com:vml" xmlns:wp14="http://schemas.microsoft.com/office/word/2010/wordprocessingDrawing" xmlns:wp="http://schemas.openxmlformats.org/drawingml/2006/wordprocessingDrawing" xmlns:w10="urn:schemas-microsoft-com:office:word" xmlns:w="http://schemas.openxmlformats.org/wordprocessingml/2006/main" xmlns:w14="http://schemas.microsoft.com/office/word/2010/wordml" xmlns:w15="http://schemas.microsoft.com/office/word/2012/wordml" xmlns:w16cex="http://schemas.microsoft.com/office/word/2018/wordml/cex" xmlns:w16cid="http://schemas.microsoft.com/office/word/2016/wordml/cid" xmlns:w16="http://schemas.microsoft.com/office/word/2018/wordml" xmlns:w16sdtdh="http://schemas.microsoft.com/office/word/2020/wordml/sdtdatahash" xmlns:w16se="http://schemas.microsoft.com/office/word/2015/wordml/symex" xmlns:wpg="http://schemas.microsoft.com/office/word/2010/wordprocessingGroup" xmlns:wpi="http://schemas.microsoft.com/office/word/2010/wordprocessingInk" xmlns:wne="http://schemas.microsoft.com/office/word/2006/wordml" xmlns:wps="http://schemas.microsoft.com/office/word/2010/wordprocessingShape" mc:Ignorable="w14 w15 w16se w16cid w16 w16cex w16sdtdh wp14">
+  <w:abstractNum w:abstractNumId="0" w15:restartNumberingAfterBreak="0">
     <w:nsid w:val="08B2501C"/>
     <w:multiLevelType w:val="hybridMultilevel"/>
     <w:tmpl w:val="F2A43D58"/>
@@ -7643,7 +6843,7 @@
       </w:rPr>
     </w:lvl>
   </w:abstractNum>
-  <w:abstractNum w:abstractNumId="1">
+  <w:abstractNum w:abstractNumId="1" w15:restartNumberingAfterBreak="0">
     <w:nsid w:val="11E0619D"/>
     <w:multiLevelType w:val="hybridMultilevel"/>
     <w:tmpl w:val="4380F926"/>
@@ -7756,7 +6956,7 @@
       </w:rPr>
     </w:lvl>
   </w:abstractNum>
-  <w:abstractNum w:abstractNumId="2">
+  <w:abstractNum w:abstractNumId="2" w15:restartNumberingAfterBreak="0">
     <w:nsid w:val="16ED3168"/>
     <w:multiLevelType w:val="hybridMultilevel"/>
     <w:tmpl w:val="2ADE02E4"/>
@@ -7869,7 +7069,7 @@
       </w:rPr>
     </w:lvl>
   </w:abstractNum>
-  <w:abstractNum w:abstractNumId="3">
+  <w:abstractNum w:abstractNumId="3" w15:restartNumberingAfterBreak="0">
     <w:nsid w:val="468B7B8A"/>
     <w:multiLevelType w:val="hybridMultilevel"/>
     <w:tmpl w:val="51D4A994"/>
@@ -7982,7 +7182,7 @@
       </w:rPr>
     </w:lvl>
   </w:abstractNum>
-  <w:abstractNum w:abstractNumId="4">
+  <w:abstractNum w:abstractNumId="4" w15:restartNumberingAfterBreak="0">
     <w:nsid w:val="5D9F7580"/>
     <w:multiLevelType w:val="hybridMultilevel"/>
     <w:tmpl w:val="F9F252D6"/>
@@ -8095,7 +7295,7 @@
       </w:rPr>
     </w:lvl>
   </w:abstractNum>
-  <w:abstractNum w:abstractNumId="5">
+  <w:abstractNum w:abstractNumId="5" w15:restartNumberingAfterBreak="0">
     <w:nsid w:val="6C3A28D4"/>
     <w:multiLevelType w:val="hybridMultilevel"/>
     <w:tmpl w:val="28D0FB9E"/>
@@ -8208,7 +7408,7 @@
       </w:rPr>
     </w:lvl>
   </w:abstractNum>
-  <w:abstractNum w:abstractNumId="6">
+  <w:abstractNum w:abstractNumId="6" w15:restartNumberingAfterBreak="0">
     <w:nsid w:val="73222ACC"/>
     <w:multiLevelType w:val="hybridMultilevel"/>
     <w:tmpl w:val="FC0AC52A"/>
@@ -8346,7 +7546,7 @@
 </file>
 
 <file path=word/styles.xml><?xml version="1.0" encoding="utf-8"?>
-<w:styles xmlns:mc="http://schemas.openxmlformats.org/markup-compatibility/2006" xmlns:r="http://schemas.openxmlformats.org/officeDocument/2006/relationships" xmlns:w="http://schemas.openxmlformats.org/wordprocessingml/2006/main" xmlns:w14="http://schemas.microsoft.com/office/word/2010/wordml" mc:Ignorable="w14">
+<w:styles xmlns:mc="http://schemas.openxmlformats.org/markup-compatibility/2006" xmlns:r="http://schemas.openxmlformats.org/officeDocument/2006/relationships" xmlns:w="http://schemas.openxmlformats.org/wordprocessingml/2006/main" xmlns:w14="http://schemas.microsoft.com/office/word/2010/wordml" xmlns:w15="http://schemas.microsoft.com/office/word/2012/wordml" xmlns:w16cex="http://schemas.microsoft.com/office/word/2018/wordml/cex" xmlns:w16cid="http://schemas.microsoft.com/office/word/2016/wordml/cid" xmlns:w16="http://schemas.microsoft.com/office/word/2018/wordml" xmlns:w16sdtdh="http://schemas.microsoft.com/office/word/2020/wordml/sdtdatahash" xmlns:w16se="http://schemas.microsoft.com/office/word/2015/wordml/symex" mc:Ignorable="w14 w15 w16se w16cid w16 w16cex w16sdtdh">
   <w:docDefaults>
     <w:rPrDefault>
       <w:rPr>
@@ -8362,500 +7562,383 @@
       </w:pPr>
     </w:pPrDefault>
   </w:docDefaults>
-  <w:latentStyles w:defLockedState="0" w:defUIPriority="99" w:defSemiHidden="1" w:defUnhideWhenUsed="1" w:defQFormat="0" w:count="267">
-    <w:lsdException w:name="Normal" w:semiHidden="0" w:uiPriority="0" w:unhideWhenUsed="0" w:qFormat="1"/>
-    <w:lsdException w:name="heading 1" w:semiHidden="0" w:uiPriority="9" w:unhideWhenUsed="0" w:qFormat="1"/>
-    <w:lsdException w:name="heading 2" w:uiPriority="9" w:qFormat="1"/>
-    <w:lsdException w:name="heading 3" w:uiPriority="9" w:qFormat="1"/>
-    <w:lsdException w:name="heading 4" w:uiPriority="9" w:qFormat="1"/>
-    <w:lsdException w:name="heading 5" w:uiPriority="9" w:qFormat="1"/>
-    <w:lsdException w:name="heading 6" w:uiPriority="9" w:qFormat="1"/>
-    <w:lsdException w:name="heading 7" w:uiPriority="9" w:qFormat="1"/>
-    <w:lsdException w:name="heading 8" w:uiPriority="9" w:qFormat="1"/>
-    <w:lsdException w:name="heading 9" w:uiPriority="9" w:qFormat="1"/>
-    <w:lsdException w:name="toc 1" w:uiPriority="39"/>
-    <w:lsdException w:name="toc 2" w:uiPriority="39"/>
-    <w:lsdException w:name="toc 3" w:uiPriority="39"/>
-    <w:lsdException w:name="toc 4" w:uiPriority="39"/>
-    <w:lsdException w:name="toc 5" w:uiPriority="39"/>
-    <w:lsdException w:name="toc 6" w:uiPriority="39"/>
-    <w:lsdException w:name="toc 7" w:uiPriority="39"/>
-    <w:lsdException w:name="toc 8" w:uiPriority="39"/>
-    <w:lsdException w:name="toc 9" w:uiPriority="39"/>
-    <w:lsdException w:name="caption" w:uiPriority="35" w:qFormat="1"/>
-    <w:lsdException w:name="footnote reference" w:unhideWhenUsed="0"/>
-    <w:lsdException w:name="Title" w:semiHidden="0" w:uiPriority="10" w:unhideWhenUsed="0" w:qFormat="1"/>
-    <w:lsdException w:name="Default Paragraph Font" w:uiPriority="1"/>
-    <w:lsdException w:name="Subtitle" w:semiHidden="0" w:uiPriority="11" w:unhideWhenUsed="0" w:qFormat="1"/>
-    <w:lsdException w:name="Strong" w:semiHidden="0" w:uiPriority="22" w:unhideWhenUsed="0" w:qFormat="1"/>
-    <w:lsdException w:name="Emphasis" w:semiHidden="0" w:uiPriority="20" w:unhideWhenUsed="0" w:qFormat="1"/>
-    <w:lsdException w:name="Table Grid" w:uiPriority="59"/>
-    <w:lsdException w:name="Placeholder Text" w:unhideWhenUsed="0"/>
-    <w:lsdException w:name="No Spacing" w:semiHidden="0" w:uiPriority="1" w:unhideWhenUsed="0" w:qFormat="1"/>
-    <w:lsdException w:name="Light Shading" w:semiHidden="0" w:uiPriority="60" w:unhideWhenUsed="0"/>
-    <w:lsdException w:name="Light List" w:semiHidden="0" w:uiPriority="61" w:unhideWhenUsed="0"/>
-    <w:lsdException w:name="Light Grid" w:semiHidden="0" w:uiPriority="62" w:unhideWhenUsed="0"/>
-    <w:lsdException w:name="Medium Shading 1" w:semiHidden="0" w:uiPriority="63" w:unhideWhenUsed="0"/>
-    <w:lsdException w:name="Medium Shading 2" w:semiHidden="0" w:uiPriority="64" w:unhideWhenUsed="0"/>
-    <w:lsdException w:name="Medium List 1" w:semiHidden="0" w:uiPriority="65" w:unhideWhenUsed="0"/>
-    <w:lsdException w:name="Medium List 2" w:semiHidden="0" w:uiPriority="66" w:unhideWhenUsed="0"/>
-    <w:lsdException w:name="Medium Grid 1" w:semiHidden="0" w:uiPriority="67" w:unhideWhenUsed="0"/>
-    <w:lsdException w:name="Medium Grid 2" w:semiHidden="0" w:uiPriority="68" w:unhideWhenUsed="0"/>
-    <w:lsdException w:name="Medium Grid 3" w:semiHidden="0" w:uiPriority="69" w:unhideWhenUsed="0"/>
-    <w:lsdException w:name="Dark List" w:semiHidden="0" w:uiPriority="70" w:unhideWhenUsed="0"/>
-    <w:lsdException w:name="Colorful Shading" w:semiHidden="0" w:uiPriority="71" w:unhideWhenUsed="0"/>
-    <w:lsdException w:name="Colorful List" w:semiHidden="0" w:uiPriority="72" w:unhideWhenUsed="0"/>
-    <w:lsdException w:name="Colorful Grid" w:semiHidden="0" w:uiPriority="73" w:unhideWhenUsed="0"/>
-    <w:lsdException w:name="Light Shading Accent 1" w:semiHidden="0" w:uiPriority="60" w:unhideWhenUsed="0"/>
-    <w:lsdException w:name="Light List Accent 1" w:semiHidden="0" w:uiPriority="61" w:unhideWhenUsed="0"/>
-    <w:lsdException w:name="Light Grid Accent 1" w:semiHidden="0" w:uiPriority="62" w:unhideWhenUsed="0"/>
-    <w:lsdException w:name="Medium Shading 1 Accent 1" w:semiHidden="0" w:uiPriority="63" w:unhideWhenUsed="0"/>
-    <w:lsdException w:name="Medium Shading 2 Accent 1" w:semiHidden="0" w:uiPriority="64" w:unhideWhenUsed="0"/>
-    <w:lsdException w:name="Medium List 1 Accent 1" w:semiHidden="0" w:uiPriority="65" w:unhideWhenUsed="0"/>
-    <w:lsdException w:name="Revision" w:unhideWhenUsed="0"/>
-    <w:lsdException w:name="List Paragraph" w:semiHidden="0" w:uiPriority="34" w:unhideWhenUsed="0" w:qFormat="1"/>
-    <w:lsdException w:name="Quote" w:semiHidden="0" w:uiPriority="29" w:unhideWhenUsed="0" w:qFormat="1"/>
-    <w:lsdException w:name="Intense Quote" w:semiHidden="0" w:uiPriority="30" w:unhideWhenUsed="0" w:qFormat="1"/>
-    <w:lsdException w:name="Medium List 2 Accent 1" w:semiHidden="0" w:uiPriority="66" w:unhideWhenUsed="0"/>
-    <w:lsdException w:name="Medium Grid 1 Accent 1" w:semiHidden="0" w:uiPriority="67" w:unhideWhenUsed="0"/>
-    <w:lsdException w:name="Medium Grid 2 Accent 1" w:semiHidden="0" w:uiPriority="68" w:unhideWhenUsed="0"/>
-    <w:lsdException w:name="Medium Grid 3 Accent 1" w:semiHidden="0" w:uiPriority="69" w:unhideWhenUsed="0"/>
-    <w:lsdException w:name="Dark List Accent 1" w:semiHidden="0" w:uiPriority="70" w:unhideWhenUsed="0"/>
-    <w:lsdException w:name="Colorful Shading Accent 1" w:semiHidden="0" w:uiPriority="71" w:unhideWhenUsed="0"/>
-    <w:lsdException w:name="Colorful List Accent 1" w:semiHidden="0" w:uiPriority="72" w:unhideWhenUsed="0"/>
-    <w:lsdException w:name="Colorful Grid Accent 1" w:semiHidden="0" w:uiPriority="73" w:unhideWhenUsed="0"/>
-    <w:lsdException w:name="Light Shading Accent 2" w:semiHidden="0" w:uiPriority="60" w:unhideWhenUsed="0"/>
-    <w:lsdException w:name="Light List Accent 2" w:semiHidden="0" w:uiPriority="61" w:unhideWhenUsed="0"/>
-    <w:lsdException w:name="Light Grid Accent 2" w:semiHidden="0" w:uiPriority="62" w:unhideWhenUsed="0"/>
-    <w:lsdException w:name="Medium Shading 1 Accent 2" w:semiHidden="0" w:uiPriority="63" w:unhideWhenUsed="0"/>
-    <w:lsdException w:name="Medium Shading 2 Accent 2" w:semiHidden="0" w:uiPriority="64" w:unhideWhenUsed="0"/>
-    <w:lsdException w:name="Medium List 1 Accent 2" w:semiHidden="0" w:uiPriority="65" w:unhideWhenUsed="0"/>
-    <w:lsdException w:name="Medium List 2 Accent 2" w:semiHidden="0" w:uiPriority="66" w:unhideWhenUsed="0"/>
-    <w:lsdException w:name="Medium Grid 1 Accent 2" w:semiHidden="0" w:uiPriority="67" w:unhideWhenUsed="0"/>
-    <w:lsdException w:name="Medium Grid 2 Accent 2" w:semiHidden="0" w:uiPriority="68" w:unhideWhenUsed="0"/>
-    <w:lsdException w:name="Medium Grid 3 Accent 2" w:semiHidden="0" w:uiPriority="69" w:unhideWhenUsed="0"/>
-    <w:lsdException w:name="Dark List Accent 2" w:semiHidden="0" w:uiPriority="70" w:unhideWhenUsed="0"/>
-    <w:lsdException w:name="Colorful Shading Accent 2" w:semiHidden="0" w:uiPriority="71" w:unhideWhenUsed="0"/>
-    <w:lsdException w:name="Colorful List Accent 2" w:semiHidden="0" w:uiPriority="72" w:unhideWhenUsed="0"/>
-    <w:lsdException w:name="Colorful Grid Accent 2" w:semiHidden="0" w:uiPriority="73" w:unhideWhenUsed="0"/>
-    <w:lsdException w:name="Light Shading Accent 3" w:semiHidden="0" w:uiPriority="60" w:unhideWhenUsed="0"/>
-    <w:lsdException w:name="Light List Accent 3" w:semiHidden="0" w:uiPriority="61" w:unhideWhenUsed="0"/>
-    <w:lsdException w:name="Light Grid Accent 3" w:semiHidden="0" w:uiPriority="62" w:unhideWhenUsed="0"/>
-    <w:lsdException w:name="Medium Shading 1 Accent 3" w:semiHidden="0" w:uiPriority="63" w:unhideWhenUsed="0"/>
-    <w:lsdException w:name="Medium Shading 2 Accent 3" w:semiHidden="0" w:uiPriority="64" w:unhideWhenUsed="0"/>
-    <w:lsdException w:name="Medium List 1 Accent 3" w:semiHidden="0" w:uiPriority="65" w:unhideWhenUsed="0"/>
-    <w:lsdException w:name="Medium List 2 Accent 3" w:semiHidden="0" w:uiPriority="66" w:unhideWhenUsed="0"/>
-    <w:lsdException w:name="Medium Grid 1 Accent 3" w:semiHidden="0" w:uiPriority="67" w:unhideWhenUsed="0"/>
-    <w:lsdException w:name="Medium Grid 2 Accent 3" w:semiHidden="0" w:uiPriority="68" w:unhideWhenUsed="0"/>
-    <w:lsdException w:name="Medium Grid 3 Accent 3" w:semiHidden="0" w:uiPriority="69" w:unhideWhenUsed="0"/>
-    <w:lsdException w:name="Dark List Accent 3" w:semiHidden="0" w:uiPriority="70" w:unhideWhenUsed="0"/>
-    <w:lsdException w:name="Colorful Shading Accent 3" w:semiHidden="0" w:uiPriority="71" w:unhideWhenUsed="0"/>
-    <w:lsdException w:name="Colorful List Accent 3" w:semiHidden="0" w:uiPriority="72" w:unhideWhenUsed="0"/>
-    <w:lsdException w:name="Colorful Grid Accent 3" w:semiHidden="0" w:uiPriority="73" w:unhideWhenUsed="0"/>
-    <w:lsdException w:name="Light Shading Accent 4" w:semiHidden="0" w:uiPriority="60" w:unhideWhenUsed="0"/>
-    <w:lsdException w:name="Light List Accent 4" w:semiHidden="0" w:uiPriority="61" w:unhideWhenUsed="0"/>
-    <w:lsdException w:name="Light Grid Accent 4" w:semiHidden="0" w:uiPriority="62" w:unhideWhenUsed="0"/>
-    <w:lsdException w:name="Medium Shading 1 Accent 4" w:semiHidden="0" w:uiPriority="63" w:unhideWhenUsed="0"/>
-    <w:lsdException w:name="Medium Shading 2 Accent 4" w:semiHidden="0" w:uiPriority="64" w:unhideWhenUsed="0"/>
-    <w:lsdException w:name="Medium List 1 Accent 4" w:semiHidden="0" w:uiPriority="65" w:unhideWhenUsed="0"/>
-    <w:lsdException w:name="Medium List 2 Accent 4" w:semiHidden="0" w:uiPriority="66" w:unhideWhenUsed="0"/>
-    <w:lsdException w:name="Medium Grid 1 Accent 4" w:semiHidden="0" w:uiPriority="67" w:unhideWhenUsed="0"/>
-    <w:lsdException w:name="Medium Grid 2 Accent 4" w:semiHidden="0" w:uiPriority="68" w:unhideWhenUsed="0"/>
-    <w:lsdException w:name="Medium Grid 3 Accent 4" w:semiHidden="0" w:uiPriority="69" w:unhideWhenUsed="0"/>
-    <w:lsdException w:name="Dark List Accent 4" w:semiHidden="0" w:uiPriority="70" w:unhideWhenUsed="0"/>
-    <w:lsdException w:name="Colorful Shading Accent 4" w:semiHidden="0" w:uiPriority="71" w:unhideWhenUsed="0"/>
-    <w:lsdException w:name="Colorful List Accent 4" w:semiHidden="0" w:uiPriority="72" w:unhideWhenUsed="0"/>
-    <w:lsdException w:name="Colorful Grid Accent 4" w:semiHidden="0" w:uiPriority="73" w:unhideWhenUsed="0"/>
-    <w:lsdException w:name="Light Shading Accent 5" w:semiHidden="0" w:uiPriority="60" w:unhideWhenUsed="0"/>
-    <w:lsdException w:name="Light List Accent 5" w:semiHidden="0" w:uiPriority="61" w:unhideWhenUsed="0"/>
-    <w:lsdException w:name="Light Grid Accent 5" w:semiHidden="0" w:uiPriority="62" w:unhideWhenUsed="0"/>
-    <w:lsdException w:name="Medium Shading 1 Accent 5" w:semiHidden="0" w:uiPriority="63" w:unhideWhenUsed="0"/>
-    <w:lsdException w:name="Medium Shading 2 Accent 5" w:semiHidden="0" w:uiPriority="64" w:unhideWhenUsed="0"/>
-    <w:lsdException w:name="Medium List 1 Accent 5" w:semiHidden="0" w:uiPriority="65" w:unhideWhenUsed="0"/>
-    <w:lsdException w:name="Medium List 2 Accent 5" w:semiHidden="0" w:uiPriority="66" w:unhideWhenUsed="0"/>
-    <w:lsdException w:name="Medium Grid 1 Accent 5" w:semiHidden="0" w:uiPriority="67" w:unhideWhenUsed="0"/>
-    <w:lsdException w:name="Medium Grid 2 Accent 5" w:semiHidden="0" w:uiPriority="68" w:unhideWhenUsed="0"/>
-    <w:lsdException w:name="Medium Grid 3 Accent 5" w:semiHidden="0" w:uiPriority="69" w:unhideWhenUsed="0"/>
-    <w:lsdException w:name="Dark List Accent 5" w:semiHidden="0" w:uiPriority="70" w:unhideWhenUsed="0"/>
-    <w:lsdException w:name="Colorful Shading Accent 5" w:semiHidden="0" w:uiPriority="71" w:unhideWhenUsed="0"/>
-    <w:lsdException w:name="Colorful List Accent 5" w:semiHidden="0" w:uiPriority="72" w:unhideWhenUsed="0"/>
-    <w:lsdException w:name="Colorful Grid Accent 5" w:semiHidden="0" w:uiPriority="73" w:unhideWhenUsed="0"/>
-    <w:lsdException w:name="Light Shading Accent 6" w:semiHidden="0" w:uiPriority="60" w:unhideWhenUsed="0"/>
-    <w:lsdException w:name="Light List Accent 6" w:semiHidden="0" w:uiPriority="61" w:unhideWhenUsed="0"/>
-    <w:lsdException w:name="Light Grid Accent 6" w:semiHidden="0" w:uiPriority="62" w:unhideWhenUsed="0"/>
-    <w:lsdException w:name="Medium Shading 1 Accent 6" w:semiHidden="0" w:uiPriority="63" w:unhideWhenUsed="0"/>
-    <w:lsdException w:name="Medium Shading 2 Accent 6" w:semiHidden="0" w:uiPriority="64" w:unhideWhenUsed="0"/>
-    <w:lsdException w:name="Medium List 1 Accent 6" w:semiHidden="0" w:uiPriority="65" w:unhideWhenUsed="0"/>
-    <w:lsdException w:name="Medium List 2 Accent 6" w:semiHidden="0" w:uiPriority="66" w:unhideWhenUsed="0"/>
-    <w:lsdException w:name="Medium Grid 1 Accent 6" w:semiHidden="0" w:uiPriority="67" w:unhideWhenUsed="0"/>
-    <w:lsdException w:name="Medium Grid 2 Accent 6" w:semiHidden="0" w:uiPriority="68" w:unhideWhenUsed="0"/>
-    <w:lsdException w:name="Medium Grid 3 Accent 6" w:semiHidden="0" w:uiPriority="69" w:unhideWhenUsed="0"/>
-    <w:lsdException w:name="Dark List Accent 6" w:semiHidden="0" w:uiPriority="70" w:unhideWhenUsed="0"/>
-    <w:lsdException w:name="Colorful Shading Accent 6" w:semiHidden="0" w:uiPriority="71" w:unhideWhenUsed="0"/>
-    <w:lsdException w:name="Colorful List Accent 6" w:semiHidden="0" w:uiPriority="72" w:unhideWhenUsed="0"/>
-    <w:lsdException w:name="Colorful Grid Accent 6" w:semiHidden="0" w:uiPriority="73" w:unhideWhenUsed="0"/>
-    <w:lsdException w:name="Subtle Emphasis" w:semiHidden="0" w:uiPriority="19" w:unhideWhenUsed="0" w:qFormat="1"/>
-    <w:lsdException w:name="Intense Emphasis" w:semiHidden="0" w:uiPriority="21" w:unhideWhenUsed="0" w:qFormat="1"/>
-    <w:lsdException w:name="Subtle Reference" w:semiHidden="0" w:uiPriority="31" w:unhideWhenUsed="0" w:qFormat="1"/>
-    <w:lsdException w:name="Intense Reference" w:semiHidden="0" w:uiPriority="32" w:unhideWhenUsed="0" w:qFormat="1"/>
-    <w:lsdException w:name="Book Title" w:semiHidden="0" w:uiPriority="33" w:unhideWhenUsed="0" w:qFormat="1"/>
-    <w:lsdException w:name="Bibliography" w:uiPriority="37"/>
-    <w:lsdException w:name="TOC Heading" w:uiPriority="39" w:qFormat="1"/>
-  </w:latentStyles>
-  <w:style w:type="paragraph" w:default="1" w:styleId="Normal">
-    <w:name w:val="Normal"/>
-    <w:qFormat/>
-    <w:pPr>
-      <w:widowControl w:val="0"/>
-      <w:autoSpaceDE w:val="0"/>
-      <w:autoSpaceDN w:val="0"/>
-      <w:adjustRightInd w:val="0"/>
-      <w:spacing w:after="0" w:line="240" w:lineRule="auto"/>
-    </w:pPr>
-    <w:rPr>
-      <w:rFonts w:ascii="Times New Roman" w:hAnsi="Times New Roman" w:cs="Times New Roman"/>
-      <w:sz w:val="24"/>
-      <w:szCs w:val="24"/>
-    </w:rPr>
-  </w:style>
-  <w:style w:type="character" w:default="1" w:styleId="DefaultParagraphFont">
-    <w:name w:val="Default Paragraph Font"/>
-    <w:uiPriority w:val="1"/>
-    <w:semiHidden/>
-    <w:unhideWhenUsed/>
-  </w:style>
-  <w:style w:type="table" w:default="1" w:styleId="TableNormal">
-    <w:name w:val="Normal Table"/>
-    <w:uiPriority w:val="99"/>
-    <w:semiHidden/>
-    <w:unhideWhenUsed/>
-    <w:tblPr>
-      <w:tblInd w:w="0" w:type="dxa"/>
-      <w:tblCellMar>
-        <w:top w:w="0" w:type="dxa"/>
-        <w:left w:w="108" w:type="dxa"/>
-        <w:bottom w:w="0" w:type="dxa"/>
-        <w:right w:w="108" w:type="dxa"/>
-      </w:tblCellMar>
-    </w:tblPr>
-  </w:style>
-  <w:style w:type="numbering" w:default="1" w:styleId="NoList">
-    <w:name w:val="No List"/>
-    <w:uiPriority w:val="99"/>
-    <w:semiHidden/>
-    <w:unhideWhenUsed/>
-  </w:style>
-  <w:style w:type="character" w:styleId="FootnoteReference">
-    <w:name w:val="footnote reference"/>
-    <w:uiPriority w:val="99"/>
-  </w:style>
-  <w:style w:type="paragraph" w:styleId="BalloonText">
-    <w:name w:val="Balloon Text"/>
-    <w:basedOn w:val="Normal"/>
-    <w:link w:val="BalloonTextChar"/>
-    <w:uiPriority w:val="99"/>
-    <w:semiHidden/>
-    <w:unhideWhenUsed/>
-    <w:rsid w:val="00670B9B"/>
-    <w:rPr>
-      <w:rFonts w:ascii="Tahoma" w:hAnsi="Tahoma" w:cs="Tahoma"/>
-      <w:sz w:val="16"/>
-      <w:szCs w:val="16"/>
-    </w:rPr>
-  </w:style>
-  <w:style w:type="character" w:customStyle="1" w:styleId="BalloonTextChar">
-    <w:name w:val="Balloon Text Char"/>
-    <w:basedOn w:val="DefaultParagraphFont"/>
-    <w:link w:val="BalloonText"/>
-    <w:uiPriority w:val="99"/>
-    <w:semiHidden/>
-    <w:rsid w:val="00670B9B"/>
-    <w:rPr>
-      <w:rFonts w:ascii="Tahoma" w:hAnsi="Tahoma" w:cs="Tahoma"/>
-      <w:sz w:val="16"/>
-      <w:szCs w:val="16"/>
-    </w:rPr>
-  </w:style>
-  <w:style w:type="paragraph" w:styleId="Header">
-    <w:name w:val="header"/>
-    <w:basedOn w:val="Normal"/>
-    <w:link w:val="HeaderChar"/>
-    <w:uiPriority w:val="99"/>
-    <w:unhideWhenUsed/>
-    <w:rsid w:val="008F0DC3"/>
-    <w:pPr>
-      <w:tabs>
-        <w:tab w:val="center" w:pos="4680"/>
-        <w:tab w:val="right" w:pos="9360"/>
-      </w:tabs>
-    </w:pPr>
-  </w:style>
-  <w:style w:type="character" w:customStyle="1" w:styleId="HeaderChar">
-    <w:name w:val="Header Char"/>
-    <w:basedOn w:val="DefaultParagraphFont"/>
-    <w:link w:val="Header"/>
-    <w:uiPriority w:val="99"/>
-    <w:rsid w:val="008F0DC3"/>
-    <w:rPr>
-      <w:rFonts w:ascii="Times New Roman" w:hAnsi="Times New Roman" w:cs="Times New Roman"/>
-      <w:sz w:val="24"/>
-      <w:szCs w:val="24"/>
-    </w:rPr>
-  </w:style>
-  <w:style w:type="paragraph" w:styleId="Footer">
-    <w:name w:val="footer"/>
-    <w:basedOn w:val="Normal"/>
-    <w:link w:val="FooterChar"/>
-    <w:uiPriority w:val="99"/>
-    <w:unhideWhenUsed/>
-    <w:rsid w:val="008F0DC3"/>
-    <w:pPr>
-      <w:tabs>
-        <w:tab w:val="center" w:pos="4680"/>
-        <w:tab w:val="right" w:pos="9360"/>
-      </w:tabs>
-    </w:pPr>
-  </w:style>
-  <w:style w:type="character" w:customStyle="1" w:styleId="FooterChar">
-    <w:name w:val="Footer Char"/>
-    <w:basedOn w:val="DefaultParagraphFont"/>
-    <w:link w:val="Footer"/>
-    <w:uiPriority w:val="99"/>
-    <w:rsid w:val="008F0DC3"/>
-    <w:rPr>
-      <w:rFonts w:ascii="Times New Roman" w:hAnsi="Times New Roman" w:cs="Times New Roman"/>
-      <w:sz w:val="24"/>
-      <w:szCs w:val="24"/>
-    </w:rPr>
-  </w:style>
-  <w:style w:type="table" w:styleId="TableGrid">
-    <w:name w:val="Table Grid"/>
-    <w:basedOn w:val="TableNormal"/>
-    <w:uiPriority w:val="59"/>
-    <w:unhideWhenUsed/>
-    <w:rsid w:val="0094737C"/>
-    <w:pPr>
-      <w:spacing w:after="0" w:line="240" w:lineRule="auto"/>
-    </w:pPr>
-    <w:tblPr>
-      <w:tblBorders>
-        <w:top w:val="single" w:sz="4" w:space="0" w:color="auto"/>
-        <w:left w:val="single" w:sz="4" w:space="0" w:color="auto"/>
-        <w:bottom w:val="single" w:sz="4" w:space="0" w:color="auto"/>
-        <w:right w:val="single" w:sz="4" w:space="0" w:color="auto"/>
-        <w:insideH w:val="single" w:sz="4" w:space="0" w:color="auto"/>
-        <w:insideV w:val="single" w:sz="4" w:space="0" w:color="auto"/>
-      </w:tblBorders>
-    </w:tblPr>
-  </w:style>
-  <w:style w:type="paragraph" w:styleId="ListParagraph">
-    <w:name w:val="List Paragraph"/>
-    <w:basedOn w:val="Normal"/>
-    <w:uiPriority w:val="34"/>
-    <w:qFormat/>
-    <w:rsid w:val="007F713C"/>
-    <w:pPr>
-      <w:ind w:left="720"/>
-      <w:contextualSpacing/>
-    </w:pPr>
-  </w:style>
-  <w:style w:type="character" w:styleId="CommentReference">
-    <w:name w:val="annotation reference"/>
-    <w:basedOn w:val="DefaultParagraphFont"/>
-    <w:uiPriority w:val="99"/>
-    <w:semiHidden/>
-    <w:unhideWhenUsed/>
-    <w:rsid w:val="00146F86"/>
-    <w:rPr>
-      <w:sz w:val="16"/>
-      <w:szCs w:val="16"/>
-    </w:rPr>
-  </w:style>
-  <w:style w:type="paragraph" w:styleId="CommentText">
-    <w:name w:val="annotation text"/>
-    <w:basedOn w:val="Normal"/>
-    <w:link w:val="CommentTextChar"/>
-    <w:uiPriority w:val="99"/>
-    <w:semiHidden/>
-    <w:unhideWhenUsed/>
-    <w:rsid w:val="00146F86"/>
-    <w:rPr>
-      <w:sz w:val="20"/>
-      <w:szCs w:val="20"/>
-    </w:rPr>
-  </w:style>
-  <w:style w:type="character" w:customStyle="1" w:styleId="CommentTextChar">
-    <w:name w:val="Comment Text Char"/>
-    <w:basedOn w:val="DefaultParagraphFont"/>
-    <w:link w:val="CommentText"/>
-    <w:uiPriority w:val="99"/>
-    <w:semiHidden/>
-    <w:rsid w:val="00146F86"/>
-    <w:rPr>
-      <w:rFonts w:ascii="Times New Roman" w:hAnsi="Times New Roman" w:cs="Times New Roman"/>
-      <w:sz w:val="20"/>
-      <w:szCs w:val="20"/>
-    </w:rPr>
-  </w:style>
-</w:styles>
-</file>
-
-<file path=word/stylesWithEffects.xml><?xml version="1.0" encoding="utf-8"?>
-<w:styles xmlns:wpc="http://schemas.microsoft.com/office/word/2010/wordprocessingCanvas" xmlns:mc="http://schemas.openxmlformats.org/markup-compatibility/2006" xmlns:o="urn:schemas-microsoft-com:office:office" xmlns:r="http://schemas.openxmlformats.org/officeDocument/2006/relationships" xmlns:m="http://schemas.openxmlformats.org/officeDocument/2006/math" xmlns:v="urn:schemas-microsoft-com:vml" xmlns:wp14="http://schemas.microsoft.com/office/word/2010/wordprocessingDrawing" xmlns:wp="http://schemas.openxmlformats.org/drawingml/2006/wordprocessingDrawing" xmlns:w10="urn:schemas-microsoft-com:office:word" xmlns:w="http://schemas.openxmlformats.org/wordprocessingml/2006/main" xmlns:w14="http://schemas.microsoft.com/office/word/2010/wordml" xmlns:wpg="http://schemas.microsoft.com/office/word/2010/wordprocessingGroup" xmlns:wpi="http://schemas.microsoft.com/office/word/2010/wordprocessingInk" xmlns:wne="http://schemas.microsoft.com/office/word/2006/wordml" xmlns:wps="http://schemas.microsoft.com/office/word/2010/wordprocessingShape" mc:Ignorable="w14 wp14">
-  <w:docDefaults>
-    <w:rPrDefault>
-      <w:rPr>
-        <w:rFonts w:asciiTheme="minorHAnsi" w:eastAsiaTheme="minorEastAsia" w:hAnsiTheme="minorHAnsi" w:cstheme="minorBidi"/>
-        <w:sz w:val="22"/>
-        <w:szCs w:val="22"/>
-        <w:lang w:val="en-US" w:eastAsia="en-US" w:bidi="ar-SA"/>
-      </w:rPr>
-    </w:rPrDefault>
-    <w:pPrDefault>
-      <w:pPr>
-        <w:spacing w:after="200" w:line="276" w:lineRule="auto"/>
-      </w:pPr>
-    </w:pPrDefault>
-  </w:docDefaults>
-  <w:latentStyles w:defLockedState="0" w:defUIPriority="99" w:defSemiHidden="1" w:defUnhideWhenUsed="1" w:defQFormat="0" w:count="267">
-    <w:lsdException w:name="Normal" w:semiHidden="0" w:uiPriority="0" w:unhideWhenUsed="0" w:qFormat="1"/>
-    <w:lsdException w:name="heading 1" w:semiHidden="0" w:uiPriority="9" w:unhideWhenUsed="0" w:qFormat="1"/>
-    <w:lsdException w:name="heading 2" w:uiPriority="9" w:qFormat="1"/>
-    <w:lsdException w:name="heading 3" w:uiPriority="9" w:qFormat="1"/>
-    <w:lsdException w:name="heading 4" w:uiPriority="9" w:qFormat="1"/>
-    <w:lsdException w:name="heading 5" w:uiPriority="9" w:qFormat="1"/>
-    <w:lsdException w:name="heading 6" w:uiPriority="9" w:qFormat="1"/>
-    <w:lsdException w:name="heading 7" w:uiPriority="9" w:qFormat="1"/>
-    <w:lsdException w:name="heading 8" w:uiPriority="9" w:qFormat="1"/>
-    <w:lsdException w:name="heading 9" w:uiPriority="9" w:qFormat="1"/>
-    <w:lsdException w:name="toc 1" w:uiPriority="39"/>
-    <w:lsdException w:name="toc 2" w:uiPriority="39"/>
-    <w:lsdException w:name="toc 3" w:uiPriority="39"/>
-    <w:lsdException w:name="toc 4" w:uiPriority="39"/>
-    <w:lsdException w:name="toc 5" w:uiPriority="39"/>
-    <w:lsdException w:name="toc 6" w:uiPriority="39"/>
-    <w:lsdException w:name="toc 7" w:uiPriority="39"/>
-    <w:lsdException w:name="toc 8" w:uiPriority="39"/>
-    <w:lsdException w:name="toc 9" w:uiPriority="39"/>
-    <w:lsdException w:name="caption" w:uiPriority="35" w:qFormat="1"/>
-    <w:lsdException w:name="footnote reference" w:unhideWhenUsed="0"/>
-    <w:lsdException w:name="Title" w:semiHidden="0" w:uiPriority="10" w:unhideWhenUsed="0" w:qFormat="1"/>
-    <w:lsdException w:name="Default Paragraph Font" w:uiPriority="1"/>
-    <w:lsdException w:name="Subtitle" w:semiHidden="0" w:uiPriority="11" w:unhideWhenUsed="0" w:qFormat="1"/>
-    <w:lsdException w:name="Strong" w:semiHidden="0" w:uiPriority="22" w:unhideWhenUsed="0" w:qFormat="1"/>
-    <w:lsdException w:name="Emphasis" w:semiHidden="0" w:uiPriority="20" w:unhideWhenUsed="0" w:qFormat="1"/>
-    <w:lsdException w:name="Table Grid" w:uiPriority="59"/>
-    <w:lsdException w:name="Placeholder Text" w:unhideWhenUsed="0"/>
-    <w:lsdException w:name="No Spacing" w:semiHidden="0" w:uiPriority="1" w:unhideWhenUsed="0" w:qFormat="1"/>
-    <w:lsdException w:name="Light Shading" w:semiHidden="0" w:uiPriority="60" w:unhideWhenUsed="0"/>
-    <w:lsdException w:name="Light List" w:semiHidden="0" w:uiPriority="61" w:unhideWhenUsed="0"/>
-    <w:lsdException w:name="Light Grid" w:semiHidden="0" w:uiPriority="62" w:unhideWhenUsed="0"/>
-    <w:lsdException w:name="Medium Shading 1" w:semiHidden="0" w:uiPriority="63" w:unhideWhenUsed="0"/>
-    <w:lsdException w:name="Medium Shading 2" w:semiHidden="0" w:uiPriority="64" w:unhideWhenUsed="0"/>
-    <w:lsdException w:name="Medium List 1" w:semiHidden="0" w:uiPriority="65" w:unhideWhenUsed="0"/>
-    <w:lsdException w:name="Medium List 2" w:semiHidden="0" w:uiPriority="66" w:unhideWhenUsed="0"/>
-    <w:lsdException w:name="Medium Grid 1" w:semiHidden="0" w:uiPriority="67" w:unhideWhenUsed="0"/>
-    <w:lsdException w:name="Medium Grid 2" w:semiHidden="0" w:uiPriority="68" w:unhideWhenUsed="0"/>
-    <w:lsdException w:name="Medium Grid 3" w:semiHidden="0" w:uiPriority="69" w:unhideWhenUsed="0"/>
-    <w:lsdException w:name="Dark List" w:semiHidden="0" w:uiPriority="70" w:unhideWhenUsed="0"/>
-    <w:lsdException w:name="Colorful Shading" w:semiHidden="0" w:uiPriority="71" w:unhideWhenUsed="0"/>
-    <w:lsdException w:name="Colorful List" w:semiHidden="0" w:uiPriority="72" w:unhideWhenUsed="0"/>
-    <w:lsdException w:name="Colorful Grid" w:semiHidden="0" w:uiPriority="73" w:unhideWhenUsed="0"/>
-    <w:lsdException w:name="Light Shading Accent 1" w:semiHidden="0" w:uiPriority="60" w:unhideWhenUsed="0"/>
-    <w:lsdException w:name="Light List Accent 1" w:semiHidden="0" w:uiPriority="61" w:unhideWhenUsed="0"/>
-    <w:lsdException w:name="Light Grid Accent 1" w:semiHidden="0" w:uiPriority="62" w:unhideWhenUsed="0"/>
-    <w:lsdException w:name="Medium Shading 1 Accent 1" w:semiHidden="0" w:uiPriority="63" w:unhideWhenUsed="0"/>
-    <w:lsdException w:name="Medium Shading 2 Accent 1" w:semiHidden="0" w:uiPriority="64" w:unhideWhenUsed="0"/>
-    <w:lsdException w:name="Medium List 1 Accent 1" w:semiHidden="0" w:uiPriority="65" w:unhideWhenUsed="0"/>
-    <w:lsdException w:name="Revision" w:unhideWhenUsed="0"/>
-    <w:lsdException w:name="List Paragraph" w:semiHidden="0" w:uiPriority="34" w:unhideWhenUsed="0" w:qFormat="1"/>
-    <w:lsdException w:name="Quote" w:semiHidden="0" w:uiPriority="29" w:unhideWhenUsed="0" w:qFormat="1"/>
-    <w:lsdException w:name="Intense Quote" w:semiHidden="0" w:uiPriority="30" w:unhideWhenUsed="0" w:qFormat="1"/>
-    <w:lsdException w:name="Medium List 2 Accent 1" w:semiHidden="0" w:uiPriority="66" w:unhideWhenUsed="0"/>
-    <w:lsdException w:name="Medium Grid 1 Accent 1" w:semiHidden="0" w:uiPriority="67" w:unhideWhenUsed="0"/>
-    <w:lsdException w:name="Medium Grid 2 Accent 1" w:semiHidden="0" w:uiPriority="68" w:unhideWhenUsed="0"/>
-    <w:lsdException w:name="Medium Grid 3 Accent 1" w:semiHidden="0" w:uiPriority="69" w:unhideWhenUsed="0"/>
-    <w:lsdException w:name="Dark List Accent 1" w:semiHidden="0" w:uiPriority="70" w:unhideWhenUsed="0"/>
-    <w:lsdException w:name="Colorful Shading Accent 1" w:semiHidden="0" w:uiPriority="71" w:unhideWhenUsed="0"/>
-    <w:lsdException w:name="Colorful List Accent 1" w:semiHidden="0" w:uiPriority="72" w:unhideWhenUsed="0"/>
-    <w:lsdException w:name="Colorful Grid Accent 1" w:semiHidden="0" w:uiPriority="73" w:unhideWhenUsed="0"/>
-    <w:lsdException w:name="Light Shading Accent 2" w:semiHidden="0" w:uiPriority="60" w:unhideWhenUsed="0"/>
-    <w:lsdException w:name="Light List Accent 2" w:semiHidden="0" w:uiPriority="61" w:unhideWhenUsed="0"/>
-    <w:lsdException w:name="Light Grid Accent 2" w:semiHidden="0" w:uiPriority="62" w:unhideWhenUsed="0"/>
-    <w:lsdException w:name="Medium Shading 1 Accent 2" w:semiHidden="0" w:uiPriority="63" w:unhideWhenUsed="0"/>
-    <w:lsdException w:name="Medium Shading 2 Accent 2" w:semiHidden="0" w:uiPriority="64" w:unhideWhenUsed="0"/>
-    <w:lsdException w:name="Medium List 1 Accent 2" w:semiHidden="0" w:uiPriority="65" w:unhideWhenUsed="0"/>
-    <w:lsdException w:name="Medium List 2 Accent 2" w:semiHidden="0" w:uiPriority="66" w:unhideWhenUsed="0"/>
-    <w:lsdException w:name="Medium Grid 1 Accent 2" w:semiHidden="0" w:uiPriority="67" w:unhideWhenUsed="0"/>
-    <w:lsdException w:name="Medium Grid 2 Accent 2" w:semiHidden="0" w:uiPriority="68" w:unhideWhenUsed="0"/>
-    <w:lsdException w:name="Medium Grid 3 Accent 2" w:semiHidden="0" w:uiPriority="69" w:unhideWhenUsed="0"/>
-    <w:lsdException w:name="Dark List Accent 2" w:semiHidden="0" w:uiPriority="70" w:unhideWhenUsed="0"/>
-    <w:lsdException w:name="Colorful Shading Accent 2" w:semiHidden="0" w:uiPriority="71" w:unhideWhenUsed="0"/>
-    <w:lsdException w:name="Colorful List Accent 2" w:semiHidden="0" w:uiPriority="72" w:unhideWhenUsed="0"/>
-    <w:lsdException w:name="Colorful Grid Accent 2" w:semiHidden="0" w:uiPriority="73" w:unhideWhenUsed="0"/>
-    <w:lsdException w:name="Light Shading Accent 3" w:semiHidden="0" w:uiPriority="60" w:unhideWhenUsed="0"/>
-    <w:lsdException w:name="Light List Accent 3" w:semiHidden="0" w:uiPriority="61" w:unhideWhenUsed="0"/>
-    <w:lsdException w:name="Light Grid Accent 3" w:semiHidden="0" w:uiPriority="62" w:unhideWhenUsed="0"/>
-    <w:lsdException w:name="Medium Shading 1 Accent 3" w:semiHidden="0" w:uiPriority="63" w:unhideWhenUsed="0"/>
-    <w:lsdException w:name="Medium Shading 2 Accent 3" w:semiHidden="0" w:uiPriority="64" w:unhideWhenUsed="0"/>
-    <w:lsdException w:name="Medium List 1 Accent 3" w:semiHidden="0" w:uiPriority="65" w:unhideWhenUsed="0"/>
-    <w:lsdException w:name="Medium List 2 Accent 3" w:semiHidden="0" w:uiPriority="66" w:unhideWhenUsed="0"/>
-    <w:lsdException w:name="Medium Grid 1 Accent 3" w:semiHidden="0" w:uiPriority="67" w:unhideWhenUsed="0"/>
-    <w:lsdException w:name="Medium Grid 2 Accent 3" w:semiHidden="0" w:uiPriority="68" w:unhideWhenUsed="0"/>
-    <w:lsdException w:name="Medium Grid 3 Accent 3" w:semiHidden="0" w:uiPriority="69" w:unhideWhenUsed="0"/>
-    <w:lsdException w:name="Dark List Accent 3" w:semiHidden="0" w:uiPriority="70" w:unhideWhenUsed="0"/>
-    <w:lsdException w:name="Colorful Shading Accent 3" w:semiHidden="0" w:uiPriority="71" w:unhideWhenUsed="0"/>
-    <w:lsdException w:name="Colorful List Accent 3" w:semiHidden="0" w:uiPriority="72" w:unhideWhenUsed="0"/>
-    <w:lsdException w:name="Colorful Grid Accent 3" w:semiHidden="0" w:uiPriority="73" w:unhideWhenUsed="0"/>
-    <w:lsdException w:name="Light Shading Accent 4" w:semiHidden="0" w:uiPriority="60" w:unhideWhenUsed="0"/>
-    <w:lsdException w:name="Light List Accent 4" w:semiHidden="0" w:uiPriority="61" w:unhideWhenUsed="0"/>
-    <w:lsdException w:name="Light Grid Accent 4" w:semiHidden="0" w:uiPriority="62" w:unhideWhenUsed="0"/>
-    <w:lsdException w:name="Medium Shading 1 Accent 4" w:semiHidden="0" w:uiPriority="63" w:unhideWhenUsed="0"/>
-    <w:lsdException w:name="Medium Shading 2 Accent 4" w:semiHidden="0" w:uiPriority="64" w:unhideWhenUsed="0"/>
-    <w:lsdException w:name="Medium List 1 Accent 4" w:semiHidden="0" w:uiPriority="65" w:unhideWhenUsed="0"/>
-    <w:lsdException w:name="Medium List 2 Accent 4" w:semiHidden="0" w:uiPriority="66" w:unhideWhenUsed="0"/>
-    <w:lsdException w:name="Medium Grid 1 Accent 4" w:semiHidden="0" w:uiPriority="67" w:unhideWhenUsed="0"/>
-    <w:lsdException w:name="Medium Grid 2 Accent 4" w:semiHidden="0" w:uiPriority="68" w:unhideWhenUsed="0"/>
-    <w:lsdException w:name="Medium Grid 3 Accent 4" w:semiHidden="0" w:uiPriority="69" w:unhideWhenUsed="0"/>
-    <w:lsdException w:name="Dark List Accent 4" w:semiHidden="0" w:uiPriority="70" w:unhideWhenUsed="0"/>
-    <w:lsdException w:name="Colorful Shading Accent 4" w:semiHidden="0" w:uiPriority="71" w:unhideWhenUsed="0"/>
-    <w:lsdException w:name="Colorful List Accent 4" w:semiHidden="0" w:uiPriority="72" w:unhideWhenUsed="0"/>
-    <w:lsdException w:name="Colorful Grid Accent 4" w:semiHidden="0" w:uiPriority="73" w:unhideWhenUsed="0"/>
-    <w:lsdException w:name="Light Shading Accent 5" w:semiHidden="0" w:uiPriority="60" w:unhideWhenUsed="0"/>
-    <w:lsdException w:name="Light List Accent 5" w:semiHidden="0" w:uiPriority="61" w:unhideWhenUsed="0"/>
-    <w:lsdException w:name="Light Grid Accent 5" w:semiHidden="0" w:uiPriority="62" w:unhideWhenUsed="0"/>
-    <w:lsdException w:name="Medium Shading 1 Accent 5" w:semiHidden="0" w:uiPriority="63" w:unhideWhenUsed="0"/>
-    <w:lsdException w:name="Medium Shading 2 Accent 5" w:semiHidden="0" w:uiPriority="64" w:unhideWhenUsed="0"/>
-    <w:lsdException w:name="Medium List 1 Accent 5" w:semiHidden="0" w:uiPriority="65" w:unhideWhenUsed="0"/>
-    <w:lsdException w:name="Medium List 2 Accent 5" w:semiHidden="0" w:uiPriority="66" w:unhideWhenUsed="0"/>
-    <w:lsdException w:name="Medium Grid 1 Accent 5" w:semiHidden="0" w:uiPriority="67" w:unhideWhenUsed="0"/>
-    <w:lsdException w:name="Medium Grid 2 Accent 5" w:semiHidden="0" w:uiPriority="68" w:unhideWhenUsed="0"/>
-    <w:lsdException w:name="Medium Grid 3 Accent 5" w:semiHidden="0" w:uiPriority="69" w:unhideWhenUsed="0"/>
-    <w:lsdException w:name="Dark List Accent 5" w:semiHidden="0" w:uiPriority="70" w:unhideWhenUsed="0"/>
-    <w:lsdException w:name="Colorful Shading Accent 5" w:semiHidden="0" w:uiPriority="71" w:unhideWhenUsed="0"/>
-    <w:lsdException w:name="Colorful List Accent 5" w:semiHidden="0" w:uiPriority="72" w:unhideWhenUsed="0"/>
-    <w:lsdException w:name="Colorful Grid Accent 5" w:semiHidden="0" w:uiPriority="73" w:unhideWhenUsed="0"/>
-    <w:lsdException w:name="Light Shading Accent 6" w:semiHidden="0" w:uiPriority="60" w:unhideWhenUsed="0"/>
-    <w:lsdException w:name="Light List Accent 6" w:semiHidden="0" w:uiPriority="61" w:unhideWhenUsed="0"/>
-    <w:lsdException w:name="Light Grid Accent 6" w:semiHidden="0" w:uiPriority="62" w:unhideWhenUsed="0"/>
-    <w:lsdException w:name="Medium Shading 1 Accent 6" w:semiHidden="0" w:uiPriority="63" w:unhideWhenUsed="0"/>
-    <w:lsdException w:name="Medium Shading 2 Accent 6" w:semiHidden="0" w:uiPriority="64" w:unhideWhenUsed="0"/>
-    <w:lsdException w:name="Medium List 1 Accent 6" w:semiHidden="0" w:uiPriority="65" w:unhideWhenUsed="0"/>
-    <w:lsdException w:name="Medium List 2 Accent 6" w:semiHidden="0" w:uiPriority="66" w:unhideWhenUsed="0"/>
-    <w:lsdException w:name="Medium Grid 1 Accent 6" w:semiHidden="0" w:uiPriority="67" w:unhideWhenUsed="0"/>
-    <w:lsdException w:name="Medium Grid 2 Accent 6" w:semiHidden="0" w:uiPriority="68" w:unhideWhenUsed="0"/>
-    <w:lsdException w:name="Medium Grid 3 Accent 6" w:semiHidden="0" w:uiPriority="69" w:unhideWhenUsed="0"/>
-    <w:lsdException w:name="Dark List Accent 6" w:semiHidden="0" w:uiPriority="70" w:unhideWhenUsed="0"/>
-    <w:lsdException w:name="Colorful Shading Accent 6" w:semiHidden="0" w:uiPriority="71" w:unhideWhenUsed="0"/>
-    <w:lsdException w:name="Colorful List Accent 6" w:semiHidden="0" w:uiPriority="72" w:unhideWhenUsed="0"/>
-    <w:lsdException w:name="Colorful Grid Accent 6" w:semiHidden="0" w:uiPriority="73" w:unhideWhenUsed="0"/>
-    <w:lsdException w:name="Subtle Emphasis" w:semiHidden="0" w:uiPriority="19" w:unhideWhenUsed="0" w:qFormat="1"/>
-    <w:lsdException w:name="Intense Emphasis" w:semiHidden="0" w:uiPriority="21" w:unhideWhenUsed="0" w:qFormat="1"/>
-    <w:lsdException w:name="Subtle Reference" w:semiHidden="0" w:uiPriority="31" w:unhideWhenUsed="0" w:qFormat="1"/>
-    <w:lsdException w:name="Intense Reference" w:semiHidden="0" w:uiPriority="32" w:unhideWhenUsed="0" w:qFormat="1"/>
-    <w:lsdException w:name="Book Title" w:semiHidden="0" w:uiPriority="33" w:unhideWhenUsed="0" w:qFormat="1"/>
-    <w:lsdException w:name="Bibliography" w:uiPriority="37"/>
-    <w:lsdException w:name="TOC Heading" w:uiPriority="39" w:qFormat="1"/>
+  <w:latentStyles w:defLockedState="0" w:defUIPriority="99" w:defSemiHidden="0" w:defUnhideWhenUsed="0" w:defQFormat="0" w:count="376">
+    <w:lsdException w:name="Normal" w:uiPriority="0" w:qFormat="1"/>
+    <w:lsdException w:name="heading 1" w:uiPriority="9" w:qFormat="1"/>
+    <w:lsdException w:name="heading 2" w:semiHidden="1" w:uiPriority="9" w:unhideWhenUsed="1" w:qFormat="1"/>
+    <w:lsdException w:name="heading 3" w:semiHidden="1" w:uiPriority="9" w:unhideWhenUsed="1" w:qFormat="1"/>
+    <w:lsdException w:name="heading 4" w:semiHidden="1" w:uiPriority="9" w:unhideWhenUsed="1" w:qFormat="1"/>
+    <w:lsdException w:name="heading 5" w:semiHidden="1" w:uiPriority="9" w:unhideWhenUsed="1" w:qFormat="1"/>
+    <w:lsdException w:name="heading 6" w:semiHidden="1" w:uiPriority="9" w:unhideWhenUsed="1" w:qFormat="1"/>
+    <w:lsdException w:name="heading 7" w:semiHidden="1" w:uiPriority="9" w:unhideWhenUsed="1" w:qFormat="1"/>
+    <w:lsdException w:name="heading 8" w:semiHidden="1" w:uiPriority="9" w:unhideWhenUsed="1" w:qFormat="1"/>
+    <w:lsdException w:name="heading 9" w:semiHidden="1" w:uiPriority="9" w:unhideWhenUsed="1" w:qFormat="1"/>
+    <w:lsdException w:name="index 1" w:semiHidden="1" w:unhideWhenUsed="1"/>
+    <w:lsdException w:name="index 2" w:semiHidden="1" w:unhideWhenUsed="1"/>
+    <w:lsdException w:name="index 3" w:semiHidden="1" w:unhideWhenUsed="1"/>
+    <w:lsdException w:name="index 4" w:semiHidden="1" w:unhideWhenUsed="1"/>
+    <w:lsdException w:name="index 5" w:semiHidden="1" w:unhideWhenUsed="1"/>
+    <w:lsdException w:name="index 6" w:semiHidden="1" w:unhideWhenUsed="1"/>
+    <w:lsdException w:name="index 7" w:semiHidden="1" w:unhideWhenUsed="1"/>
+    <w:lsdException w:name="index 8" w:semiHidden="1" w:unhideWhenUsed="1"/>
+    <w:lsdException w:name="index 9" w:semiHidden="1" w:unhideWhenUsed="1"/>
+    <w:lsdException w:name="toc 1" w:semiHidden="1" w:uiPriority="39" w:unhideWhenUsed="1"/>
+    <w:lsdException w:name="toc 2" w:semiHidden="1" w:uiPriority="39" w:unhideWhenUsed="1"/>
+    <w:lsdException w:name="toc 3" w:semiHidden="1" w:uiPriority="39" w:unhideWhenUsed="1"/>
+    <w:lsdException w:name="toc 4" w:semiHidden="1" w:uiPriority="39" w:unhideWhenUsed="1"/>
+    <w:lsdException w:name="toc 5" w:semiHidden="1" w:uiPriority="39" w:unhideWhenUsed="1"/>
+    <w:lsdException w:name="toc 6" w:semiHidden="1" w:uiPriority="39" w:unhideWhenUsed="1"/>
+    <w:lsdException w:name="toc 7" w:semiHidden="1" w:uiPriority="39" w:unhideWhenUsed="1"/>
+    <w:lsdException w:name="toc 8" w:semiHidden="1" w:uiPriority="39" w:unhideWhenUsed="1"/>
+    <w:lsdException w:name="toc 9" w:semiHidden="1" w:uiPriority="39" w:unhideWhenUsed="1"/>
+    <w:lsdException w:name="Normal Indent" w:semiHidden="1" w:unhideWhenUsed="1"/>
+    <w:lsdException w:name="footnote text" w:semiHidden="1" w:unhideWhenUsed="1"/>
+    <w:lsdException w:name="annotation text" w:semiHidden="1" w:unhideWhenUsed="1"/>
+    <w:lsdException w:name="header" w:semiHidden="1" w:unhideWhenUsed="1"/>
+    <w:lsdException w:name="footer" w:semiHidden="1" w:unhideWhenUsed="1"/>
+    <w:lsdException w:name="index heading" w:semiHidden="1" w:unhideWhenUsed="1"/>
+    <w:lsdException w:name="caption" w:semiHidden="1" w:uiPriority="35" w:unhideWhenUsed="1" w:qFormat="1"/>
+    <w:lsdException w:name="table of figures" w:semiHidden="1" w:unhideWhenUsed="1"/>
+    <w:lsdException w:name="envelope address" w:semiHidden="1" w:unhideWhenUsed="1"/>
+    <w:lsdException w:name="envelope return" w:semiHidden="1" w:unhideWhenUsed="1"/>
+    <w:lsdException w:name="footnote reference" w:semiHidden="1"/>
+    <w:lsdException w:name="annotation reference" w:semiHidden="1" w:unhideWhenUsed="1"/>
+    <w:lsdException w:name="line number" w:semiHidden="1" w:unhideWhenUsed="1"/>
+    <w:lsdException w:name="page number" w:semiHidden="1" w:unhideWhenUsed="1"/>
+    <w:lsdException w:name="endnote reference" w:semiHidden="1" w:unhideWhenUsed="1"/>
+    <w:lsdException w:name="endnote text" w:semiHidden="1" w:unhideWhenUsed="1"/>
+    <w:lsdException w:name="table of authorities" w:semiHidden="1" w:unhideWhenUsed="1"/>
+    <w:lsdException w:name="macro" w:semiHidden="1" w:unhideWhenUsed="1"/>
+    <w:lsdException w:name="toa heading" w:semiHidden="1" w:unhideWhenUsed="1"/>
+    <w:lsdException w:name="List" w:semiHidden="1" w:unhideWhenUsed="1"/>
+    <w:lsdException w:name="List Bullet" w:semiHidden="1" w:unhideWhenUsed="1"/>
+    <w:lsdException w:name="List Number" w:semiHidden="1" w:unhideWhenUsed="1"/>
+    <w:lsdException w:name="List 2" w:semiHidden="1" w:unhideWhenUsed="1"/>
+    <w:lsdException w:name="List 3" w:semiHidden="1" w:unhideWhenUsed="1"/>
+    <w:lsdException w:name="List 4" w:semiHidden="1" w:unhideWhenUsed="1"/>
+    <w:lsdException w:name="List 5" w:semiHidden="1" w:unhideWhenUsed="1"/>
+    <w:lsdException w:name="List Bullet 2" w:semiHidden="1" w:unhideWhenUsed="1"/>
+    <w:lsdException w:name="List Bullet 3" w:semiHidden="1" w:unhideWhenUsed="1"/>
+    <w:lsdException w:name="List Bullet 4" w:semiHidden="1" w:unhideWhenUsed="1"/>
+    <w:lsdException w:name="List Bullet 5" w:semiHidden="1" w:unhideWhenUsed="1"/>
+    <w:lsdException w:name="List Number 2" w:semiHidden="1" w:unhideWhenUsed="1"/>
+    <w:lsdException w:name="List Number 3" w:semiHidden="1" w:unhideWhenUsed="1"/>
+    <w:lsdException w:name="List Number 4" w:semiHidden="1" w:unhideWhenUsed="1"/>
+    <w:lsdException w:name="List Number 5" w:semiHidden="1" w:unhideWhenUsed="1"/>
+    <w:lsdException w:name="Title" w:uiPriority="10" w:qFormat="1"/>
+    <w:lsdException w:name="Closing" w:semiHidden="1" w:unhideWhenUsed="1"/>
+    <w:lsdException w:name="Signature" w:semiHidden="1" w:unhideWhenUsed="1"/>
+    <w:lsdException w:name="Default Paragraph Font" w:semiHidden="1" w:uiPriority="1" w:unhideWhenUsed="1"/>
+    <w:lsdException w:name="Body Text" w:semiHidden="1" w:unhideWhenUsed="1"/>
+    <w:lsdException w:name="Body Text Indent" w:semiHidden="1" w:unhideWhenUsed="1"/>
+    <w:lsdException w:name="List Continue" w:semiHidden="1" w:unhideWhenUsed="1"/>
+    <w:lsdException w:name="List Continue 2" w:semiHidden="1" w:unhideWhenUsed="1"/>
+    <w:lsdException w:name="List Continue 3" w:semiHidden="1" w:unhideWhenUsed="1"/>
+    <w:lsdException w:name="List Continue 4" w:semiHidden="1" w:unhideWhenUsed="1"/>
+    <w:lsdException w:name="List Continue 5" w:semiHidden="1" w:unhideWhenUsed="1"/>
+    <w:lsdException w:name="Message Header" w:semiHidden="1" w:unhideWhenUsed="1"/>
+    <w:lsdException w:name="Subtitle" w:uiPriority="11" w:qFormat="1"/>
+    <w:lsdException w:name="Salutation" w:semiHidden="1" w:unhideWhenUsed="1"/>
+    <w:lsdException w:name="Date" w:semiHidden="1" w:unhideWhenUsed="1"/>
+    <w:lsdException w:name="Body Text First Indent" w:semiHidden="1" w:unhideWhenUsed="1"/>
+    <w:lsdException w:name="Body Text First Indent 2" w:semiHidden="1" w:unhideWhenUsed="1"/>
+    <w:lsdException w:name="Note Heading" w:semiHidden="1" w:unhideWhenUsed="1"/>
+    <w:lsdException w:name="Body Text 2" w:semiHidden="1" w:unhideWhenUsed="1"/>
+    <w:lsdException w:name="Body Text 3" w:semiHidden="1" w:unhideWhenUsed="1"/>
+    <w:lsdException w:name="Body Text Indent 2" w:semiHidden="1" w:unhideWhenUsed="1"/>
+    <w:lsdException w:name="Body Text Indent 3" w:semiHidden="1" w:unhideWhenUsed="1"/>
+    <w:lsdException w:name="Block Text" w:semiHidden="1" w:unhideWhenUsed="1"/>
+    <w:lsdException w:name="Hyperlink" w:semiHidden="1" w:unhideWhenUsed="1"/>
+    <w:lsdException w:name="FollowedHyperlink" w:semiHidden="1" w:unhideWhenUsed="1"/>
+    <w:lsdException w:name="Strong" w:uiPriority="22" w:qFormat="1"/>
+    <w:lsdException w:name="Emphasis" w:uiPriority="20" w:qFormat="1"/>
+    <w:lsdException w:name="Document Map" w:semiHidden="1" w:unhideWhenUsed="1"/>
+    <w:lsdException w:name="Plain Text" w:semiHidden="1" w:unhideWhenUsed="1"/>
+    <w:lsdException w:name="E-mail Signature" w:semiHidden="1" w:unhideWhenUsed="1"/>
+    <w:lsdException w:name="HTML Top of Form" w:semiHidden="1" w:unhideWhenUsed="1"/>
+    <w:lsdException w:name="HTML Bottom of Form" w:semiHidden="1" w:unhideWhenUsed="1"/>
+    <w:lsdException w:name="Normal (Web)" w:semiHidden="1" w:unhideWhenUsed="1"/>
+    <w:lsdException w:name="HTML Acronym" w:semiHidden="1" w:unhideWhenUsed="1"/>
+    <w:lsdException w:name="HTML Address" w:semiHidden="1" w:unhideWhenUsed="1"/>
+    <w:lsdException w:name="HTML Cite" w:semiHidden="1" w:unhideWhenUsed="1"/>
+    <w:lsdException w:name="HTML Code" w:semiHidden="1" w:unhideWhenUsed="1"/>
+    <w:lsdException w:name="HTML Definition" w:semiHidden="1" w:unhideWhenUsed="1"/>
+    <w:lsdException w:name="HTML Keyboard" w:semiHidden="1" w:unhideWhenUsed="1"/>
+    <w:lsdException w:name="HTML Preformatted" w:semiHidden="1" w:unhideWhenUsed="1"/>
+    <w:lsdException w:name="HTML Sample" w:semiHidden="1" w:unhideWhenUsed="1"/>
+    <w:lsdException w:name="HTML Typewriter" w:semiHidden="1" w:unhideWhenUsed="1"/>
+    <w:lsdException w:name="HTML Variable" w:semiHidden="1" w:unhideWhenUsed="1"/>
+    <w:lsdException w:name="Normal Table" w:semiHidden="1" w:unhideWhenUsed="1"/>
+    <w:lsdException w:name="annotation subject" w:semiHidden="1" w:unhideWhenUsed="1"/>
+    <w:lsdException w:name="No List" w:semiHidden="1" w:unhideWhenUsed="1"/>
+    <w:lsdException w:name="Outline List 1" w:semiHidden="1" w:unhideWhenUsed="1"/>
+    <w:lsdException w:name="Outline List 2" w:semiHidden="1" w:unhideWhenUsed="1"/>
+    <w:lsdException w:name="Outline List 3" w:semiHidden="1" w:unhideWhenUsed="1"/>
+    <w:lsdException w:name="Table Simple 1" w:semiHidden="1" w:unhideWhenUsed="1"/>
+    <w:lsdException w:name="Table Simple 2" w:semiHidden="1" w:unhideWhenUsed="1"/>
+    <w:lsdException w:name="Table Simple 3" w:semiHidden="1" w:unhideWhenUsed="1"/>
+    <w:lsdException w:name="Table Classic 1" w:semiHidden="1" w:unhideWhenUsed="1"/>
+    <w:lsdException w:name="Table Classic 2" w:semiHidden="1" w:unhideWhenUsed="1"/>
+    <w:lsdException w:name="Table Classic 3" w:semiHidden="1" w:unhideWhenUsed="1"/>
+    <w:lsdException w:name="Table Classic 4" w:semiHidden="1" w:unhideWhenUsed="1"/>
+    <w:lsdException w:name="Table Colorful 1" w:semiHidden="1" w:unhideWhenUsed="1"/>
+    <w:lsdException w:name="Table Colorful 2" w:semiHidden="1" w:unhideWhenUsed="1"/>
+    <w:lsdException w:name="Table Colorful 3" w:semiHidden="1" w:unhideWhenUsed="1"/>
+    <w:lsdException w:name="Table Columns 1" w:semiHidden="1" w:unhideWhenUsed="1"/>
+    <w:lsdException w:name="Table Columns 2" w:semiHidden="1" w:unhideWhenUsed="1"/>
+    <w:lsdException w:name="Table Columns 3" w:semiHidden="1" w:unhideWhenUsed="1"/>
+    <w:lsdException w:name="Table Columns 4" w:semiHidden="1" w:unhideWhenUsed="1"/>
+    <w:lsdException w:name="Table Columns 5" w:semiHidden="1" w:unhideWhenUsed="1"/>
+    <w:lsdException w:name="Table Grid 1" w:semiHidden="1" w:unhideWhenUsed="1"/>
+    <w:lsdException w:name="Table Grid 2" w:semiHidden="1" w:unhideWhenUsed="1"/>
+    <w:lsdException w:name="Table Grid 3" w:semiHidden="1" w:unhideWhenUsed="1"/>
+    <w:lsdException w:name="Table Grid 4" w:semiHidden="1" w:unhideWhenUsed="1"/>
+    <w:lsdException w:name="Table Grid 5" w:semiHidden="1" w:unhideWhenUsed="1"/>
+    <w:lsdException w:name="Table Grid 6" w:semiHidden="1" w:unhideWhenUsed="1"/>
+    <w:lsdException w:name="Table Grid 7" w:semiHidden="1" w:unhideWhenUsed="1"/>
+    <w:lsdException w:name="Table Grid 8" w:semiHidden="1" w:unhideWhenUsed="1"/>
+    <w:lsdException w:name="Table List 1" w:semiHidden="1" w:unhideWhenUsed="1"/>
+    <w:lsdException w:name="Table List 2" w:semiHidden="1" w:unhideWhenUsed="1"/>
+    <w:lsdException w:name="Table List 3" w:semiHidden="1" w:unhideWhenUsed="1"/>
+    <w:lsdException w:name="Table List 4" w:semiHidden="1" w:unhideWhenUsed="1"/>
+    <w:lsdException w:name="Table List 5" w:semiHidden="1" w:unhideWhenUsed="1"/>
+    <w:lsdException w:name="Table List 6" w:semiHidden="1" w:unhideWhenUsed="1"/>
+    <w:lsdException w:name="Table List 7" w:semiHidden="1" w:unhideWhenUsed="1"/>
+    <w:lsdException w:name="Table List 8" w:semiHidden="1" w:unhideWhenUsed="1"/>
+    <w:lsdException w:name="Table 3D effects 1" w:semiHidden="1" w:unhideWhenUsed="1"/>
+    <w:lsdException w:name="Table 3D effects 2" w:semiHidden="1" w:unhideWhenUsed="1"/>
+    <w:lsdException w:name="Table 3D effects 3" w:semiHidden="1" w:unhideWhenUsed="1"/>
+    <w:lsdException w:name="Table Contemporary" w:semiHidden="1" w:unhideWhenUsed="1"/>
+    <w:lsdException w:name="Table Elegant" w:semiHidden="1" w:unhideWhenUsed="1"/>
+    <w:lsdException w:name="Table Professional" w:semiHidden="1" w:unhideWhenUsed="1"/>
+    <w:lsdException w:name="Table Subtle 1" w:semiHidden="1" w:unhideWhenUsed="1"/>
+    <w:lsdException w:name="Table Subtle 2" w:semiHidden="1" w:unhideWhenUsed="1"/>
+    <w:lsdException w:name="Table Web 1" w:semiHidden="1" w:unhideWhenUsed="1"/>
+    <w:lsdException w:name="Table Web 2" w:semiHidden="1" w:unhideWhenUsed="1"/>
+    <w:lsdException w:name="Table Web 3" w:semiHidden="1" w:unhideWhenUsed="1"/>
+    <w:lsdException w:name="Balloon Text" w:semiHidden="1" w:unhideWhenUsed="1"/>
+    <w:lsdException w:name="Table Grid" w:semiHidden="1" w:uiPriority="59" w:unhideWhenUsed="1"/>
+    <w:lsdException w:name="Table Theme" w:semiHidden="1" w:unhideWhenUsed="1"/>
+    <w:lsdException w:name="Placeholder Text" w:semiHidden="1"/>
+    <w:lsdException w:name="No Spacing" w:uiPriority="1" w:qFormat="1"/>
+    <w:lsdException w:name="Light Shading" w:uiPriority="60"/>
+    <w:lsdException w:name="Light List" w:uiPriority="61"/>
+    <w:lsdException w:name="Light Grid" w:uiPriority="62"/>
+    <w:lsdException w:name="Medium Shading 1" w:uiPriority="63"/>
+    <w:lsdException w:name="Medium Shading 2" w:uiPriority="64"/>
+    <w:lsdException w:name="Medium List 1" w:uiPriority="65"/>
+    <w:lsdException w:name="Medium List 2" w:uiPriority="66"/>
+    <w:lsdException w:name="Medium Grid 1" w:uiPriority="67"/>
+    <w:lsdException w:name="Medium Grid 2" w:uiPriority="68"/>
+    <w:lsdException w:name="Medium Grid 3" w:uiPriority="69"/>
+    <w:lsdException w:name="Dark List" w:uiPriority="70"/>
+    <w:lsdException w:name="Colorful Shading" w:uiPriority="71"/>
+    <w:lsdException w:name="Colorful List" w:uiPriority="72"/>
+    <w:lsdException w:name="Colorful Grid" w:uiPriority="73"/>
+    <w:lsdException w:name="Light Shading Accent 1" w:uiPriority="60"/>
+    <w:lsdException w:name="Light List Accent 1" w:uiPriority="61"/>
+    <w:lsdException w:name="Light Grid Accent 1" w:uiPriority="62"/>
+    <w:lsdException w:name="Medium Shading 1 Accent 1" w:uiPriority="63"/>
+    <w:lsdException w:name="Medium Shading 2 Accent 1" w:uiPriority="64"/>
+    <w:lsdException w:name="Medium List 1 Accent 1" w:uiPriority="65"/>
+    <w:lsdException w:name="Revision" w:semiHidden="1"/>
+    <w:lsdException w:name="List Paragraph" w:uiPriority="34" w:qFormat="1"/>
+    <w:lsdException w:name="Quote" w:uiPriority="29" w:qFormat="1"/>
+    <w:lsdException w:name="Intense Quote" w:uiPriority="30" w:qFormat="1"/>
+    <w:lsdException w:name="Medium List 2 Accent 1" w:uiPriority="66"/>
+    <w:lsdException w:name="Medium Grid 1 Accent 1" w:uiPriority="67"/>
+    <w:lsdException w:name="Medium Grid 2 Accent 1" w:uiPriority="68"/>
+    <w:lsdException w:name="Medium Grid 3 Accent 1" w:uiPriority="69"/>
+    <w:lsdException w:name="Dark List Accent 1" w:uiPriority="70"/>
+    <w:lsdException w:name="Colorful Shading Accent 1" w:uiPriority="71"/>
+    <w:lsdException w:name="Colorful List Accent 1" w:uiPriority="72"/>
+    <w:lsdException w:name="Colorful Grid Accent 1" w:uiPriority="73"/>
+    <w:lsdException w:name="Light Shading Accent 2" w:uiPriority="60"/>
+    <w:lsdException w:name="Light List Accent 2" w:uiPriority="61"/>
+    <w:lsdException w:name="Light Grid Accent 2" w:uiPriority="62"/>
+    <w:lsdException w:name="Medium Shading 1 Accent 2" w:uiPriority="63"/>
+    <w:lsdException w:name="Medium Shading 2 Accent 2" w:uiPriority="64"/>
+    <w:lsdException w:name="Medium List 1 Accent 2" w:uiPriority="65"/>
+    <w:lsdException w:name="Medium List 2 Accent 2" w:uiPriority="66"/>
+    <w:lsdException w:name="Medium Grid 1 Accent 2" w:uiPriority="67"/>
+    <w:lsdException w:name="Medium Grid 2 Accent 2" w:uiPriority="68"/>
+    <w:lsdException w:name="Medium Grid 3 Accent 2" w:uiPriority="69"/>
+    <w:lsdException w:name="Dark List Accent 2" w:uiPriority="70"/>
+    <w:lsdException w:name="Colorful Shading Accent 2" w:uiPriority="71"/>
+    <w:lsdException w:name="Colorful List Accent 2" w:uiPriority="72"/>
+    <w:lsdException w:name="Colorful Grid Accent 2" w:uiPriority="73"/>
+    <w:lsdException w:name="Light Shading Accent 3" w:uiPriority="60"/>
+    <w:lsdException w:name="Light List Accent 3" w:uiPriority="61"/>
+    <w:lsdException w:name="Light Grid Accent 3" w:uiPriority="62"/>
+    <w:lsdException w:name="Medium Shading 1 Accent 3" w:uiPriority="63"/>
+    <w:lsdException w:name="Medium Shading 2 Accent 3" w:uiPriority="64"/>
+    <w:lsdException w:name="Medium List 1 Accent 3" w:uiPriority="65"/>
+    <w:lsdException w:name="Medium List 2 Accent 3" w:uiPriority="66"/>
+    <w:lsdException w:name="Medium Grid 1 Accent 3" w:uiPriority="67"/>
+    <w:lsdException w:name="Medium Grid 2 Accent 3" w:uiPriority="68"/>
+    <w:lsdException w:name="Medium Grid 3 Accent 3" w:uiPriority="69"/>
+    <w:lsdException w:name="Dark List Accent 3" w:uiPriority="70"/>
+    <w:lsdException w:name="Colorful Shading Accent 3" w:uiPriority="71"/>
+    <w:lsdException w:name="Colorful List Accent 3" w:uiPriority="72"/>
+    <w:lsdException w:name="Colorful Grid Accent 3" w:uiPriority="73"/>
+    <w:lsdException w:name="Light Shading Accent 4" w:uiPriority="60"/>
+    <w:lsdException w:name="Light List Accent 4" w:uiPriority="61"/>
+    <w:lsdException w:name="Light Grid Accent 4" w:uiPriority="62"/>
+    <w:lsdException w:name="Medium Shading 1 Accent 4" w:uiPriority="63"/>
+    <w:lsdException w:name="Medium Shading 2 Accent 4" w:uiPriority="64"/>
+    <w:lsdException w:name="Medium List 1 Accent 4" w:uiPriority="65"/>
+    <w:lsdException w:name="Medium List 2 Accent 4" w:uiPriority="66"/>
+    <w:lsdException w:name="Medium Grid 1 Accent 4" w:uiPriority="67"/>
+    <w:lsdException w:name="Medium Grid 2 Accent 4" w:uiPriority="68"/>
+    <w:lsdException w:name="Medium Grid 3 Accent 4" w:uiPriority="69"/>
+    <w:lsdException w:name="Dark List Accent 4" w:uiPriority="70"/>
+    <w:lsdException w:name="Colorful Shading Accent 4" w:uiPriority="71"/>
+    <w:lsdException w:name="Colorful List Accent 4" w:uiPriority="72"/>
+    <w:lsdException w:name="Colorful Grid Accent 4" w:uiPriority="73"/>
+    <w:lsdException w:name="Light Shading Accent 5" w:uiPriority="60"/>
+    <w:lsdException w:name="Light List Accent 5" w:uiPriority="61"/>
+    <w:lsdException w:name="Light Grid Accent 5" w:uiPriority="62"/>
+    <w:lsdException w:name="Medium Shading 1 Accent 5" w:uiPriority="63"/>
+    <w:lsdException w:name="Medium Shading 2 Accent 5" w:uiPriority="64"/>
+    <w:lsdException w:name="Medium List 1 Accent 5" w:uiPriority="65"/>
+    <w:lsdException w:name="Medium List 2 Accent 5" w:uiPriority="66"/>
+    <w:lsdException w:name="Medium Grid 1 Accent 5" w:uiPriority="67"/>
+    <w:lsdException w:name="Medium Grid 2 Accent 5" w:uiPriority="68"/>
+    <w:lsdException w:name="Medium Grid 3 Accent 5" w:uiPriority="69"/>
+    <w:lsdException w:name="Dark List Accent 5" w:uiPriority="70"/>
+    <w:lsdException w:name="Colorful Shading Accent 5" w:uiPriority="71"/>
+    <w:lsdException w:name="Colorful List Accent 5" w:uiPriority="72"/>
+    <w:lsdException w:name="Colorful Grid Accent 5" w:uiPriority="73"/>
+    <w:lsdException w:name="Light Shading Accent 6" w:uiPriority="60"/>
+    <w:lsdException w:name="Light List Accent 6" w:uiPriority="61"/>
+    <w:lsdException w:name="Light Grid Accent 6" w:uiPriority="62"/>
+    <w:lsdException w:name="Medium Shading 1 Accent 6" w:uiPriority="63"/>
+    <w:lsdException w:name="Medium Shading 2 Accent 6" w:uiPriority="64"/>
+    <w:lsdException w:name="Medium List 1 Accent 6" w:uiPriority="65"/>
+    <w:lsdException w:name="Medium List 2 Accent 6" w:uiPriority="66"/>
+    <w:lsdException w:name="Medium Grid 1 Accent 6" w:uiPriority="67"/>
+    <w:lsdException w:name="Medium Grid 2 Accent 6" w:uiPriority="68"/>
+    <w:lsdException w:name="Medium Grid 3 Accent 6" w:uiPriority="69"/>
+    <w:lsdException w:name="Dark List Accent 6" w:uiPriority="70"/>
+    <w:lsdException w:name="Colorful Shading Accent 6" w:uiPriority="71"/>
+    <w:lsdException w:name="Colorful List Accent 6" w:uiPriority="72"/>
+    <w:lsdException w:name="Colorful Grid Accent 6" w:uiPriority="73"/>
+    <w:lsdException w:name="Subtle Emphasis" w:uiPriority="19" w:qFormat="1"/>
+    <w:lsdException w:name="Intense Emphasis" w:uiPriority="21" w:qFormat="1"/>
+    <w:lsdException w:name="Subtle Reference" w:uiPriority="31" w:qFormat="1"/>
+    <w:lsdException w:name="Intense Reference" w:uiPriority="32" w:qFormat="1"/>
+    <w:lsdException w:name="Book Title" w:uiPriority="33" w:qFormat="1"/>
+    <w:lsdException w:name="Bibliography" w:semiHidden="1" w:uiPriority="37" w:unhideWhenUsed="1"/>
+    <w:lsdException w:name="TOC Heading" w:semiHidden="1" w:uiPriority="39" w:unhideWhenUsed="1" w:qFormat="1"/>
+    <w:lsdException w:name="Plain Table 1" w:uiPriority="41"/>
+    <w:lsdException w:name="Plain Table 2" w:uiPriority="42"/>
+    <w:lsdException w:name="Plain Table 3" w:uiPriority="43"/>
+    <w:lsdException w:name="Plain Table 4" w:uiPriority="44"/>
+    <w:lsdException w:name="Plain Table 5" w:uiPriority="45"/>
+    <w:lsdException w:name="Grid Table Light" w:uiPriority="40"/>
+    <w:lsdException w:name="Grid Table 1 Light" w:uiPriority="46"/>
+    <w:lsdException w:name="Grid Table 2" w:uiPriority="47"/>
+    <w:lsdException w:name="Grid Table 3" w:uiPriority="48"/>
+    <w:lsdException w:name="Grid Table 4" w:uiPriority="49"/>
+    <w:lsdException w:name="Grid Table 5 Dark" w:uiPriority="50"/>
+    <w:lsdException w:name="Grid Table 6 Colorful" w:uiPriority="51"/>
+    <w:lsdException w:name="Grid Table 7 Colorful" w:uiPriority="52"/>
+    <w:lsdException w:name="Grid Table 1 Light Accent 1" w:uiPriority="46"/>
+    <w:lsdException w:name="Grid Table 2 Accent 1" w:uiPriority="47"/>
+    <w:lsdException w:name="Grid Table 3 Accent 1" w:uiPriority="48"/>
+    <w:lsdException w:name="Grid Table 4 Accent 1" w:uiPriority="49"/>
+    <w:lsdException w:name="Grid Table 5 Dark Accent 1" w:uiPriority="50"/>
+    <w:lsdException w:name="Grid Table 6 Colorful Accent 1" w:uiPriority="51"/>
+    <w:lsdException w:name="Grid Table 7 Colorful Accent 1" w:uiPriority="52"/>
+    <w:lsdException w:name="Grid Table 1 Light Accent 2" w:uiPriority="46"/>
+    <w:lsdException w:name="Grid Table 2 Accent 2" w:uiPriority="47"/>
+    <w:lsdException w:name="Grid Table 3 Accent 2" w:uiPriority="48"/>
+    <w:lsdException w:name="Grid Table 4 Accent 2" w:uiPriority="49"/>
+    <w:lsdException w:name="Grid Table 5 Dark Accent 2" w:uiPriority="50"/>
+    <w:lsdException w:name="Grid Table 6 Colorful Accent 2" w:uiPriority="51"/>
+    <w:lsdException w:name="Grid Table 7 Colorful Accent 2" w:uiPriority="52"/>
+    <w:lsdException w:name="Grid Table 1 Light Accent 3" w:uiPriority="46"/>
+    <w:lsdException w:name="Grid Table 2 Accent 3" w:uiPriority="47"/>
+    <w:lsdException w:name="Grid Table 3 Accent 3" w:uiPriority="48"/>
+    <w:lsdException w:name="Grid Table 4 Accent 3" w:uiPriority="49"/>
+    <w:lsdException w:name="Grid Table 5 Dark Accent 3" w:uiPriority="50"/>
+    <w:lsdException w:name="Grid Table 6 Colorful Accent 3" w:uiPriority="51"/>
+    <w:lsdException w:name="Grid Table 7 Colorful Accent 3" w:uiPriority="52"/>
+    <w:lsdException w:name="Grid Table 1 Light Accent 4" w:uiPriority="46"/>
+    <w:lsdException w:name="Grid Table 2 Accent 4" w:uiPriority="47"/>
+    <w:lsdException w:name="Grid Table 3 Accent 4" w:uiPriority="48"/>
+    <w:lsdException w:name="Grid Table 4 Accent 4" w:uiPriority="49"/>
+    <w:lsdException w:name="Grid Table 5 Dark Accent 4" w:uiPriority="50"/>
+    <w:lsdException w:name="Grid Table 6 Colorful Accent 4" w:uiPriority="51"/>
+    <w:lsdException w:name="Grid Table 7 Colorful Accent 4" w:uiPriority="52"/>
+    <w:lsdException w:name="Grid Table 1 Light Accent 5" w:uiPriority="46"/>
+    <w:lsdException w:name="Grid Table 2 Accent 5" w:uiPriority="47"/>
+    <w:lsdException w:name="Grid Table 3 Accent 5" w:uiPriority="48"/>
+    <w:lsdException w:name="Grid Table 4 Accent 5" w:uiPriority="49"/>
+    <w:lsdException w:name="Grid Table 5 Dark Accent 5" w:uiPriority="50"/>
+    <w:lsdException w:name="Grid Table 6 Colorful Accent 5" w:uiPriority="51"/>
+    <w:lsdException w:name="Grid Table 7 Colorful Accent 5" w:uiPriority="52"/>
+    <w:lsdException w:name="Grid Table 1 Light Accent 6" w:uiPriority="46"/>
+    <w:lsdException w:name="Grid Table 2 Accent 6" w:uiPriority="47"/>
+    <w:lsdException w:name="Grid Table 3 Accent 6" w:uiPriority="48"/>
+    <w:lsdException w:name="Grid Table 4 Accent 6" w:uiPriority="49"/>
+    <w:lsdException w:name="Grid Table 5 Dark Accent 6" w:uiPriority="50"/>
+    <w:lsdException w:name="Grid Table 6 Colorful Accent 6" w:uiPriority="51"/>
+    <w:lsdException w:name="Grid Table 7 Colorful Accent 6" w:uiPriority="52"/>
+    <w:lsdException w:name="List Table 1 Light" w:uiPriority="46"/>
+    <w:lsdException w:name="List Table 2" w:uiPriority="47"/>
+    <w:lsdException w:name="List Table 3" w:uiPriority="48"/>
+    <w:lsdException w:name="List Table 4" w:uiPriority="49"/>
+    <w:lsdException w:name="List Table 5 Dark" w:uiPriority="50"/>
+    <w:lsdException w:name="List Table 6 Colorful" w:uiPriority="51"/>
+    <w:lsdException w:name="List Table 7 Colorful" w:uiPriority="52"/>
+    <w:lsdException w:name="List Table 1 Light Accent 1" w:uiPriority="46"/>
+    <w:lsdException w:name="List Table 2 Accent 1" w:uiPriority="47"/>
+    <w:lsdException w:name="List Table 3 Accent 1" w:uiPriority="48"/>
+    <w:lsdException w:name="List Table 4 Accent 1" w:uiPriority="49"/>
+    <w:lsdException w:name="List Table 5 Dark Accent 1" w:uiPriority="50"/>
+    <w:lsdException w:name="List Table 6 Colorful Accent 1" w:uiPriority="51"/>
+    <w:lsdException w:name="List Table 7 Colorful Accent 1" w:uiPriority="52"/>
+    <w:lsdException w:name="List Table 1 Light Accent 2" w:uiPriority="46"/>
+    <w:lsdException w:name="List Table 2 Accent 2" w:uiPriority="47"/>
+    <w:lsdException w:name="List Table 3 Accent 2" w:uiPriority="48"/>
+    <w:lsdException w:name="List Table 4 Accent 2" w:uiPriority="49"/>
+    <w:lsdException w:name="List Table 5 Dark Accent 2" w:uiPriority="50"/>
+    <w:lsdException w:name="List Table 6 Colorful Accent 2" w:uiPriority="51"/>
+    <w:lsdException w:name="List Table 7 Colorful Accent 2" w:uiPriority="52"/>
+    <w:lsdException w:name="List Table 1 Light Accent 3" w:uiPriority="46"/>
+    <w:lsdException w:name="List Table 2 Accent 3" w:uiPriority="47"/>
+    <w:lsdException w:name="List Table 3 Accent 3" w:uiPriority="48"/>
+    <w:lsdException w:name="List Table 4 Accent 3" w:uiPriority="49"/>
+    <w:lsdException w:name="List Table 5 Dark Accent 3" w:uiPriority="50"/>
+    <w:lsdException w:name="List Table 6 Colorful Accent 3" w:uiPriority="51"/>
+    <w:lsdException w:name="List Table 7 Colorful Accent 3" w:uiPriority="52"/>
+    <w:lsdException w:name="List Table 1 Light Accent 4" w:uiPriority="46"/>
+    <w:lsdException w:name="List Table 2 Accent 4" w:uiPriority="47"/>
+    <w:lsdException w:name="List Table 3 Accent 4" w:uiPriority="48"/>
+    <w:lsdException w:name="List Table 4 Accent 4" w:uiPriority="49"/>
+    <w:lsdException w:name="List Table 5 Dark Accent 4" w:uiPriority="50"/>
+    <w:lsdException w:name="List Table 6 Colorful Accent 4" w:uiPriority="51"/>
+    <w:lsdException w:name="List Table 7 Colorful Accent 4" w:uiPriority="52"/>
+    <w:lsdException w:name="List Table 1 Light Accent 5" w:uiPriority="46"/>
+    <w:lsdException w:name="List Table 2 Accent 5" w:uiPriority="47"/>
+    <w:lsdException w:name="List Table 3 Accent 5" w:uiPriority="48"/>
+    <w:lsdException w:name="List Table 4 Accent 5" w:uiPriority="49"/>
+    <w:lsdException w:name="List Table 5 Dark Accent 5" w:uiPriority="50"/>
+    <w:lsdException w:name="List Table 6 Colorful Accent 5" w:uiPriority="51"/>
+    <w:lsdException w:name="List Table 7 Colorful Accent 5" w:uiPriority="52"/>
+    <w:lsdException w:name="List Table 1 Light Accent 6" w:uiPriority="46"/>
+    <w:lsdException w:name="List Table 2 Accent 6" w:uiPriority="47"/>
+    <w:lsdException w:name="List Table 3 Accent 6" w:uiPriority="48"/>
+    <w:lsdException w:name="List Table 4 Accent 6" w:uiPriority="49"/>
+    <w:lsdException w:name="List Table 5 Dark Accent 6" w:uiPriority="50"/>
+    <w:lsdException w:name="List Table 6 Colorful Accent 6" w:uiPriority="51"/>
+    <w:lsdException w:name="List Table 7 Colorful Accent 6" w:uiPriority="52"/>
+    <w:lsdException w:name="Mention" w:semiHidden="1" w:unhideWhenUsed="1"/>
+    <w:lsdException w:name="Smart Hyperlink" w:semiHidden="1" w:unhideWhenUsed="1"/>
+    <w:lsdException w:name="Hashtag" w:semiHidden="1" w:unhideWhenUsed="1"/>
+    <w:lsdException w:name="Unresolved Mention" w:semiHidden="1" w:unhideWhenUsed="1"/>
+    <w:lsdException w:name="Smart Link" w:semiHidden="1" w:unhideWhenUsed="1"/>
   </w:latentStyles>
   <w:style w:type="paragraph" w:default="1" w:styleId="Normal">
     <w:name w:val="Normal"/>

</xml_diff>

<commit_message>
Updated Not Guilty Bond Template per JH.
</commit_message>
<xml_diff>
--- a/resources/Templates/Not_Guilty_Bond_Template.docx
+++ b/resources/Templates/Not_Guilty_Bond_Template.docx
@@ -217,34 +217,14 @@
         </w:rPr>
         <w:t xml:space="preserve">.  </w:t>
       </w:r>
-      <w:proofErr w:type="gramStart"/>
-      <w:r>
-        <w:rPr>
-          <w:rFonts w:ascii="Palatino Linotype" w:hAnsi="Palatino Linotype"/>
-          <w:sz w:val="20"/>
-          <w:szCs w:val="20"/>
-        </w:rPr>
-        <w:t xml:space="preserve">{{ </w:t>
-      </w:r>
-      <w:proofErr w:type="spellStart"/>
-      <w:r>
-        <w:rPr>
-          <w:rFonts w:ascii="Palatino Linotype" w:hAnsi="Palatino Linotype"/>
-          <w:sz w:val="20"/>
-          <w:szCs w:val="20"/>
-        </w:rPr>
-        <w:t>case</w:t>
-      </w:r>
-      <w:proofErr w:type="gramEnd"/>
-      <w:r>
-        <w:rPr>
-          <w:rFonts w:ascii="Palatino Linotype" w:hAnsi="Palatino Linotype"/>
-          <w:sz w:val="20"/>
-          <w:szCs w:val="20"/>
-        </w:rPr>
-        <w:t>_number</w:t>
-      </w:r>
-      <w:proofErr w:type="spellEnd"/>
+      <w:r>
+        <w:rPr>
+          <w:rFonts w:ascii="Palatino Linotype" w:hAnsi="Palatino Linotype"/>
+          <w:sz w:val="20"/>
+          <w:szCs w:val="20"/>
+        </w:rPr>
+        <w:t>{{ case_number</w:t>
+      </w:r>
       <w:r>
         <w:rPr>
           <w:rFonts w:ascii="Palatino Linotype" w:hAnsi="Palatino Linotype"/>
@@ -324,49 +304,21 @@
           <w:szCs w:val="20"/>
         </w:rPr>
       </w:pPr>
-      <w:proofErr w:type="gramStart"/>
-      <w:r>
-        <w:rPr>
-          <w:rFonts w:ascii="Palatino Linotype" w:hAnsi="Palatino Linotype"/>
-          <w:sz w:val="20"/>
-          <w:szCs w:val="20"/>
-        </w:rPr>
-        <w:t xml:space="preserve">{{ </w:t>
-      </w:r>
-      <w:proofErr w:type="spellStart"/>
-      <w:r>
-        <w:rPr>
-          <w:rFonts w:ascii="Palatino Linotype" w:hAnsi="Palatino Linotype"/>
-          <w:sz w:val="20"/>
-          <w:szCs w:val="20"/>
-        </w:rPr>
-        <w:t>defendant</w:t>
-      </w:r>
-      <w:proofErr w:type="gramEnd"/>
-      <w:r>
-        <w:rPr>
-          <w:rFonts w:ascii="Palatino Linotype" w:hAnsi="Palatino Linotype"/>
-          <w:sz w:val="20"/>
-          <w:szCs w:val="20"/>
-        </w:rPr>
-        <w:t>.</w:t>
-      </w:r>
-      <w:r>
-        <w:rPr>
-          <w:rFonts w:ascii="Palatino Linotype" w:hAnsi="Palatino Linotype"/>
-          <w:sz w:val="20"/>
-          <w:szCs w:val="20"/>
-        </w:rPr>
-        <w:t>first_name</w:t>
-      </w:r>
-      <w:proofErr w:type="spellEnd"/>
-      <w:r>
-        <w:rPr>
-          <w:rFonts w:ascii="Palatino Linotype" w:hAnsi="Palatino Linotype"/>
-          <w:sz w:val="20"/>
-          <w:szCs w:val="20"/>
-        </w:rPr>
-        <w:t xml:space="preserve"> }}</w:t>
+      <w:r>
+        <w:rPr>
+          <w:rFonts w:ascii="Palatino Linotype" w:hAnsi="Palatino Linotype"/>
+          <w:sz w:val="20"/>
+          <w:szCs w:val="20"/>
+        </w:rPr>
+        <w:t>{{ defendant.</w:t>
+      </w:r>
+      <w:r>
+        <w:rPr>
+          <w:rFonts w:ascii="Palatino Linotype" w:hAnsi="Palatino Linotype"/>
+          <w:sz w:val="20"/>
+          <w:szCs w:val="20"/>
+        </w:rPr>
+        <w:t>first_name }}</w:t>
       </w:r>
       <w:r>
         <w:rPr>
@@ -382,16 +334,7 @@
           <w:sz w:val="20"/>
           <w:szCs w:val="20"/>
         </w:rPr>
-        <w:t xml:space="preserve">{{ </w:t>
-      </w:r>
-      <w:proofErr w:type="spellStart"/>
-      <w:r>
-        <w:rPr>
-          <w:rFonts w:ascii="Palatino Linotype" w:hAnsi="Palatino Linotype"/>
-          <w:sz w:val="20"/>
-          <w:szCs w:val="20"/>
-        </w:rPr>
-        <w:t>defendant.</w:t>
+        <w:t>{{ defendant.</w:t>
       </w:r>
       <w:r>
         <w:rPr>
@@ -407,16 +350,7 @@
           <w:sz w:val="20"/>
           <w:szCs w:val="20"/>
         </w:rPr>
-        <w:t>name</w:t>
-      </w:r>
-      <w:proofErr w:type="spellEnd"/>
-      <w:r>
-        <w:rPr>
-          <w:rFonts w:ascii="Palatino Linotype" w:hAnsi="Palatino Linotype"/>
-          <w:sz w:val="20"/>
-          <w:szCs w:val="20"/>
-        </w:rPr>
-        <w:t xml:space="preserve"> }}</w:t>
+        <w:t>name }}</w:t>
       </w:r>
       <w:r>
         <w:rPr>
@@ -548,37 +482,7 @@
           <w:sz w:val="20"/>
           <w:szCs w:val="20"/>
         </w:rPr>
-        <w:t xml:space="preserve">% if </w:t>
-      </w:r>
-      <w:proofErr w:type="spellStart"/>
-      <w:r>
-        <w:rPr>
-          <w:rFonts w:ascii="Palatino Linotype" w:hAnsi="Palatino Linotype"/>
-          <w:bCs/>
-          <w:sz w:val="20"/>
-          <w:szCs w:val="20"/>
-        </w:rPr>
-        <w:t>judicial_</w:t>
-      </w:r>
-      <w:proofErr w:type="gramStart"/>
-      <w:r>
-        <w:rPr>
-          <w:rFonts w:ascii="Palatino Linotype" w:hAnsi="Palatino Linotype"/>
-          <w:bCs/>
-          <w:sz w:val="20"/>
-          <w:szCs w:val="20"/>
-        </w:rPr>
-        <w:t>officer.officer</w:t>
-      </w:r>
-      <w:proofErr w:type="gramEnd"/>
-      <w:r>
-        <w:rPr>
-          <w:rFonts w:ascii="Palatino Linotype" w:hAnsi="Palatino Linotype"/>
-          <w:bCs/>
-          <w:sz w:val="20"/>
-          <w:szCs w:val="20"/>
-        </w:rPr>
-        <w:t>_</w:t>
+        <w:t>% if judicial_officer.officer_</w:t>
       </w:r>
       <w:r>
         <w:rPr>
@@ -589,7 +493,6 @@
         </w:rPr>
         <w:t>type</w:t>
       </w:r>
-      <w:proofErr w:type="spellEnd"/>
       <w:r>
         <w:rPr>
           <w:rFonts w:ascii="Palatino Linotype" w:hAnsi="Palatino Linotype"/>
@@ -708,51 +611,15 @@
           <w:sz w:val="20"/>
           <w:szCs w:val="20"/>
         </w:rPr>
-        <w:t xml:space="preserve">{% </w:t>
-      </w:r>
-      <w:proofErr w:type="spellStart"/>
-      <w:r>
-        <w:rPr>
-          <w:rFonts w:ascii="Palatino Linotype" w:hAnsi="Palatino Linotype"/>
-          <w:sz w:val="20"/>
-          <w:szCs w:val="20"/>
-        </w:rPr>
-        <w:t>elif</w:t>
-      </w:r>
-      <w:proofErr w:type="spellEnd"/>
-      <w:r>
-        <w:rPr>
-          <w:rFonts w:ascii="Palatino Linotype" w:hAnsi="Palatino Linotype"/>
-          <w:sz w:val="20"/>
-          <w:szCs w:val="20"/>
-        </w:rPr>
-        <w:t xml:space="preserve"> </w:t>
-      </w:r>
-      <w:proofErr w:type="spellStart"/>
-      <w:r>
-        <w:rPr>
-          <w:rFonts w:ascii="Palatino Linotype" w:hAnsi="Palatino Linotype"/>
-          <w:sz w:val="20"/>
-          <w:szCs w:val="20"/>
-        </w:rPr>
-        <w:t>judicial_officer.officer_</w:t>
-      </w:r>
-      <w:r>
-        <w:rPr>
-          <w:rFonts w:ascii="Palatino Linotype" w:hAnsi="Palatino Linotype"/>
-          <w:sz w:val="20"/>
-          <w:szCs w:val="20"/>
-        </w:rPr>
-        <w:t>type</w:t>
-      </w:r>
-      <w:proofErr w:type="spellEnd"/>
-      <w:r>
-        <w:rPr>
-          <w:rFonts w:ascii="Palatino Linotype" w:hAnsi="Palatino Linotype"/>
-          <w:sz w:val="20"/>
-          <w:szCs w:val="20"/>
-        </w:rPr>
-        <w:t xml:space="preserve"> == ‘Judge’ %}</w:t>
+        <w:t>{% elif judicial_officer.officer_</w:t>
+      </w:r>
+      <w:r>
+        <w:rPr>
+          <w:rFonts w:ascii="Palatino Linotype" w:hAnsi="Palatino Linotype"/>
+          <w:sz w:val="20"/>
+          <w:szCs w:val="20"/>
+        </w:rPr>
+        <w:t>type == ‘Judge’ %}</w:t>
       </w:r>
     </w:p>
     <w:p>
@@ -916,43 +783,7 @@
           <w:sz w:val="20"/>
           <w:szCs w:val="20"/>
         </w:rPr>
-        <w:t xml:space="preserve"> on </w:t>
-      </w:r>
-      <w:proofErr w:type="gramStart"/>
-      <w:r>
-        <w:rPr>
-          <w:rFonts w:ascii="Palatino Linotype" w:hAnsi="Palatino Linotype"/>
-          <w:sz w:val="20"/>
-          <w:szCs w:val="20"/>
-        </w:rPr>
-        <w:t xml:space="preserve">{{ </w:t>
-      </w:r>
-      <w:proofErr w:type="spellStart"/>
-      <w:r>
-        <w:rPr>
-          <w:rFonts w:ascii="Palatino Linotype" w:hAnsi="Palatino Linotype"/>
-          <w:sz w:val="20"/>
-          <w:szCs w:val="20"/>
-        </w:rPr>
-        <w:t>plea</w:t>
-      </w:r>
-      <w:proofErr w:type="gramEnd"/>
-      <w:r>
-        <w:rPr>
-          <w:rFonts w:ascii="Palatino Linotype" w:hAnsi="Palatino Linotype"/>
-          <w:sz w:val="20"/>
-          <w:szCs w:val="20"/>
-        </w:rPr>
-        <w:t>_trial_date</w:t>
-      </w:r>
-      <w:proofErr w:type="spellEnd"/>
-      <w:r>
-        <w:rPr>
-          <w:rFonts w:ascii="Palatino Linotype" w:hAnsi="Palatino Linotype"/>
-          <w:sz w:val="20"/>
-          <w:szCs w:val="20"/>
-        </w:rPr>
-        <w:t xml:space="preserve"> }}</w:t>
+        <w:t xml:space="preserve"> on {{ plea_trial_date }}</w:t>
       </w:r>
       <w:r>
         <w:rPr>
@@ -968,25 +799,7 @@
           <w:sz w:val="20"/>
           <w:szCs w:val="20"/>
         </w:rPr>
-        <w:t xml:space="preserve"> for {{ </w:t>
-      </w:r>
-      <w:proofErr w:type="spellStart"/>
-      <w:r>
-        <w:rPr>
-          <w:rFonts w:ascii="Palatino Linotype" w:hAnsi="Palatino Linotype"/>
-          <w:sz w:val="20"/>
-          <w:szCs w:val="20"/>
-        </w:rPr>
-        <w:t>appearance_reason</w:t>
-      </w:r>
-      <w:proofErr w:type="spellEnd"/>
-      <w:r>
-        <w:rPr>
-          <w:rFonts w:ascii="Palatino Linotype" w:hAnsi="Palatino Linotype"/>
-          <w:sz w:val="20"/>
-          <w:szCs w:val="20"/>
-        </w:rPr>
-        <w:t xml:space="preserve"> }}</w:t>
+        <w:t xml:space="preserve"> for {{ appearance_reason }}</w:t>
       </w:r>
       <w:r>
         <w:rPr>
@@ -1011,87 +824,7 @@
           <w:sz w:val="20"/>
           <w:szCs w:val="20"/>
         </w:rPr>
-        <w:t xml:space="preserve">{% if </w:t>
-      </w:r>
-      <w:proofErr w:type="spellStart"/>
-      <w:r>
-        <w:rPr>
-          <w:rFonts w:ascii="Palatino Linotype" w:hAnsi="Palatino Linotype"/>
-          <w:bCs/>
-          <w:sz w:val="20"/>
-          <w:szCs w:val="20"/>
-        </w:rPr>
-        <w:t>defense_counsel_waived</w:t>
-      </w:r>
-      <w:proofErr w:type="spellEnd"/>
-      <w:r>
-        <w:rPr>
-          <w:rFonts w:ascii="Palatino Linotype" w:hAnsi="Palatino Linotype"/>
-          <w:bCs/>
-          <w:sz w:val="20"/>
-          <w:szCs w:val="20"/>
-        </w:rPr>
-        <w:t xml:space="preserve"> is false </w:t>
-      </w:r>
-      <w:proofErr w:type="gramStart"/>
-      <w:r>
-        <w:rPr>
-          <w:rFonts w:ascii="Palatino Linotype" w:hAnsi="Palatino Linotype"/>
-          <w:bCs/>
-          <w:sz w:val="20"/>
-          <w:szCs w:val="20"/>
-        </w:rPr>
-        <w:t>%}Defendant</w:t>
-      </w:r>
-      <w:proofErr w:type="gramEnd"/>
-      <w:r>
-        <w:rPr>
-          <w:rFonts w:ascii="Palatino Linotype" w:hAnsi="Palatino Linotype"/>
-          <w:bCs/>
-          <w:sz w:val="20"/>
-          <w:szCs w:val="20"/>
-        </w:rPr>
-        <w:t xml:space="preserve"> was represented by {{ </w:t>
-      </w:r>
-      <w:proofErr w:type="spellStart"/>
-      <w:r>
-        <w:rPr>
-          <w:rFonts w:ascii="Palatino Linotype" w:hAnsi="Palatino Linotype"/>
-          <w:bCs/>
-          <w:sz w:val="20"/>
-          <w:szCs w:val="20"/>
-        </w:rPr>
-        <w:t>defense_counsel</w:t>
-      </w:r>
-      <w:proofErr w:type="spellEnd"/>
-      <w:r>
-        <w:rPr>
-          <w:rFonts w:ascii="Palatino Linotype" w:hAnsi="Palatino Linotype"/>
-          <w:bCs/>
-          <w:sz w:val="20"/>
-          <w:szCs w:val="20"/>
-        </w:rPr>
-        <w:t xml:space="preserve"> }}, {{ </w:t>
-      </w:r>
-      <w:proofErr w:type="spellStart"/>
-      <w:r>
-        <w:rPr>
-          <w:rFonts w:ascii="Palatino Linotype" w:hAnsi="Palatino Linotype"/>
-          <w:bCs/>
-          <w:sz w:val="20"/>
-          <w:szCs w:val="20"/>
-        </w:rPr>
-        <w:t>defense_counsel_type</w:t>
-      </w:r>
-      <w:proofErr w:type="spellEnd"/>
-      <w:r>
-        <w:rPr>
-          <w:rFonts w:ascii="Palatino Linotype" w:hAnsi="Palatino Linotype"/>
-          <w:bCs/>
-          <w:sz w:val="20"/>
-          <w:szCs w:val="20"/>
-        </w:rPr>
-        <w:t xml:space="preserve"> }}.</w:t>
+        <w:t>{% if defense_counsel_waived is false %}Defendant was represented by {{ defense_counsel }}, {{ defense_counsel_type }}.</w:t>
       </w:r>
       <w:r>
         <w:rPr>
@@ -1109,47 +842,7 @@
           <w:sz w:val="20"/>
           <w:szCs w:val="20"/>
         </w:rPr>
-        <w:t xml:space="preserve">{% </w:t>
-      </w:r>
-      <w:proofErr w:type="spellStart"/>
-      <w:r>
-        <w:rPr>
-          <w:rFonts w:ascii="Palatino Linotype" w:hAnsi="Palatino Linotype"/>
-          <w:bCs/>
-          <w:sz w:val="20"/>
-          <w:szCs w:val="20"/>
-        </w:rPr>
-        <w:t>elif</w:t>
-      </w:r>
-      <w:proofErr w:type="spellEnd"/>
-      <w:r>
-        <w:rPr>
-          <w:rFonts w:ascii="Palatino Linotype" w:hAnsi="Palatino Linotype"/>
-          <w:bCs/>
-          <w:sz w:val="20"/>
-          <w:szCs w:val="20"/>
-        </w:rPr>
-        <w:t xml:space="preserve"> </w:t>
-      </w:r>
-      <w:proofErr w:type="spellStart"/>
-      <w:r>
-        <w:rPr>
-          <w:rFonts w:ascii="Palatino Linotype" w:hAnsi="Palatino Linotype"/>
-          <w:bCs/>
-          <w:sz w:val="20"/>
-          <w:szCs w:val="20"/>
-        </w:rPr>
-        <w:t>defense_counsel_waived</w:t>
-      </w:r>
-      <w:proofErr w:type="spellEnd"/>
-      <w:r>
-        <w:rPr>
-          <w:rFonts w:ascii="Palatino Linotype" w:hAnsi="Palatino Linotype"/>
-          <w:bCs/>
-          <w:sz w:val="20"/>
-          <w:szCs w:val="20"/>
-        </w:rPr>
-        <w:t xml:space="preserve"> is true %}Defendant waived right to counsel.</w:t>
+        <w:t>{% elif defense_counsel_waived is true %}Defendant waived right to counsel.</w:t>
       </w:r>
       <w:r>
         <w:rPr>
@@ -1327,51 +1020,7 @@
                 <w:sz w:val="20"/>
                 <w:szCs w:val="20"/>
               </w:rPr>
-              <w:t>{%</w:t>
-            </w:r>
-            <w:proofErr w:type="spellStart"/>
-            <w:r>
-              <w:rPr>
-                <w:rFonts w:ascii="Palatino Linotype" w:hAnsi="Palatino Linotype"/>
-                <w:b/>
-                <w:bCs/>
-                <w:sz w:val="20"/>
-                <w:szCs w:val="20"/>
-              </w:rPr>
-              <w:t>tc</w:t>
-            </w:r>
-            <w:proofErr w:type="spellEnd"/>
-            <w:r>
-              <w:rPr>
-                <w:rFonts w:ascii="Palatino Linotype" w:hAnsi="Palatino Linotype"/>
-                <w:b/>
-                <w:bCs/>
-                <w:sz w:val="20"/>
-                <w:szCs w:val="20"/>
-              </w:rPr>
-              <w:t xml:space="preserve"> for charge in </w:t>
-            </w:r>
-            <w:proofErr w:type="spellStart"/>
-            <w:r>
-              <w:rPr>
-                <w:rFonts w:ascii="Palatino Linotype" w:hAnsi="Palatino Linotype"/>
-                <w:b/>
-                <w:bCs/>
-                <w:sz w:val="20"/>
-                <w:szCs w:val="20"/>
-              </w:rPr>
-              <w:t>charges_list</w:t>
-            </w:r>
-            <w:proofErr w:type="spellEnd"/>
-            <w:r>
-              <w:rPr>
-                <w:rFonts w:ascii="Palatino Linotype" w:hAnsi="Palatino Linotype"/>
-                <w:b/>
-                <w:bCs/>
-                <w:sz w:val="20"/>
-                <w:szCs w:val="20"/>
-              </w:rPr>
-              <w:t xml:space="preserve"> %}</w:t>
+              <w:t>{%tc for charge in charges_list %}</w:t>
             </w:r>
           </w:p>
         </w:tc>
@@ -1409,29 +1058,7 @@
                 <w:sz w:val="20"/>
                 <w:szCs w:val="20"/>
               </w:rPr>
-              <w:t xml:space="preserve">{{ </w:t>
-            </w:r>
-            <w:proofErr w:type="spellStart"/>
-            <w:r>
-              <w:rPr>
-                <w:rFonts w:ascii="Palatino Linotype" w:hAnsi="Palatino Linotype"/>
-                <w:b/>
-                <w:bCs/>
-                <w:sz w:val="20"/>
-                <w:szCs w:val="20"/>
-              </w:rPr>
-              <w:t>charge.offense</w:t>
-            </w:r>
-            <w:proofErr w:type="spellEnd"/>
-            <w:r>
-              <w:rPr>
-                <w:rFonts w:ascii="Palatino Linotype" w:hAnsi="Palatino Linotype"/>
-                <w:b/>
-                <w:bCs/>
-                <w:sz w:val="20"/>
-                <w:szCs w:val="20"/>
-              </w:rPr>
-              <w:t xml:space="preserve"> }}</w:t>
+              <w:t>{{ charge.offense }}</w:t>
             </w:r>
           </w:p>
         </w:tc>
@@ -1469,51 +1096,7 @@
                 <w:sz w:val="20"/>
                 <w:szCs w:val="20"/>
               </w:rPr>
-              <w:t>{%</w:t>
-            </w:r>
-            <w:proofErr w:type="spellStart"/>
-            <w:r>
-              <w:rPr>
-                <w:rFonts w:ascii="Palatino Linotype" w:hAnsi="Palatino Linotype"/>
-                <w:b/>
-                <w:bCs/>
-                <w:sz w:val="20"/>
-                <w:szCs w:val="20"/>
-              </w:rPr>
-              <w:t>tc</w:t>
-            </w:r>
-            <w:proofErr w:type="spellEnd"/>
-            <w:r>
-              <w:rPr>
-                <w:rFonts w:ascii="Palatino Linotype" w:hAnsi="Palatino Linotype"/>
-                <w:b/>
-                <w:bCs/>
-                <w:sz w:val="20"/>
-                <w:szCs w:val="20"/>
-              </w:rPr>
-              <w:t xml:space="preserve"> </w:t>
-            </w:r>
-            <w:proofErr w:type="spellStart"/>
-            <w:r>
-              <w:rPr>
-                <w:rFonts w:ascii="Palatino Linotype" w:hAnsi="Palatino Linotype"/>
-                <w:b/>
-                <w:bCs/>
-                <w:sz w:val="20"/>
-                <w:szCs w:val="20"/>
-              </w:rPr>
-              <w:t>endfor</w:t>
-            </w:r>
-            <w:proofErr w:type="spellEnd"/>
-            <w:r>
-              <w:rPr>
-                <w:rFonts w:ascii="Palatino Linotype" w:hAnsi="Palatino Linotype"/>
-                <w:b/>
-                <w:bCs/>
-                <w:sz w:val="20"/>
-                <w:szCs w:val="20"/>
-              </w:rPr>
-              <w:t xml:space="preserve"> %}</w:t>
+              <w:t>{%tc endfor %}</w:t>
             </w:r>
           </w:p>
         </w:tc>
@@ -1594,51 +1177,7 @@
                 <w:sz w:val="20"/>
                 <w:szCs w:val="20"/>
               </w:rPr>
-              <w:t>{%</w:t>
-            </w:r>
-            <w:proofErr w:type="spellStart"/>
-            <w:r>
-              <w:rPr>
-                <w:rFonts w:ascii="Palatino Linotype" w:hAnsi="Palatino Linotype"/>
-                <w:b/>
-                <w:bCs/>
-                <w:sz w:val="20"/>
-                <w:szCs w:val="20"/>
-              </w:rPr>
-              <w:t>tc</w:t>
-            </w:r>
-            <w:proofErr w:type="spellEnd"/>
-            <w:r>
-              <w:rPr>
-                <w:rFonts w:ascii="Palatino Linotype" w:hAnsi="Palatino Linotype"/>
-                <w:b/>
-                <w:bCs/>
-                <w:sz w:val="20"/>
-                <w:szCs w:val="20"/>
-              </w:rPr>
-              <w:t xml:space="preserve"> for charge in </w:t>
-            </w:r>
-            <w:proofErr w:type="spellStart"/>
-            <w:r>
-              <w:rPr>
-                <w:rFonts w:ascii="Palatino Linotype" w:hAnsi="Palatino Linotype"/>
-                <w:b/>
-                <w:bCs/>
-                <w:sz w:val="20"/>
-                <w:szCs w:val="20"/>
-              </w:rPr>
-              <w:t>charges_list</w:t>
-            </w:r>
-            <w:proofErr w:type="spellEnd"/>
-            <w:r>
-              <w:rPr>
-                <w:rFonts w:ascii="Palatino Linotype" w:hAnsi="Palatino Linotype"/>
-                <w:b/>
-                <w:bCs/>
-                <w:sz w:val="20"/>
-                <w:szCs w:val="20"/>
-              </w:rPr>
-              <w:t xml:space="preserve"> %}</w:t>
+              <w:t>{%tc for charge in charges_list %}</w:t>
             </w:r>
           </w:p>
         </w:tc>
@@ -1676,29 +1215,7 @@
                 <w:sz w:val="20"/>
                 <w:szCs w:val="20"/>
               </w:rPr>
-              <w:t xml:space="preserve">{{ </w:t>
-            </w:r>
-            <w:proofErr w:type="spellStart"/>
-            <w:r>
-              <w:rPr>
-                <w:rFonts w:ascii="Palatino Linotype" w:hAnsi="Palatino Linotype"/>
-                <w:b/>
-                <w:bCs/>
-                <w:sz w:val="20"/>
-                <w:szCs w:val="20"/>
-              </w:rPr>
-              <w:t>charge.statute</w:t>
-            </w:r>
-            <w:proofErr w:type="spellEnd"/>
-            <w:r>
-              <w:rPr>
-                <w:rFonts w:ascii="Palatino Linotype" w:hAnsi="Palatino Linotype"/>
-                <w:b/>
-                <w:bCs/>
-                <w:sz w:val="20"/>
-                <w:szCs w:val="20"/>
-              </w:rPr>
-              <w:t xml:space="preserve"> }}</w:t>
+              <w:t>{{ charge.statute }}</w:t>
             </w:r>
           </w:p>
         </w:tc>
@@ -1736,51 +1253,7 @@
                 <w:sz w:val="20"/>
                 <w:szCs w:val="20"/>
               </w:rPr>
-              <w:t>{%</w:t>
-            </w:r>
-            <w:proofErr w:type="spellStart"/>
-            <w:r>
-              <w:rPr>
-                <w:rFonts w:ascii="Palatino Linotype" w:hAnsi="Palatino Linotype"/>
-                <w:b/>
-                <w:bCs/>
-                <w:sz w:val="20"/>
-                <w:szCs w:val="20"/>
-              </w:rPr>
-              <w:t>tc</w:t>
-            </w:r>
-            <w:proofErr w:type="spellEnd"/>
-            <w:r>
-              <w:rPr>
-                <w:rFonts w:ascii="Palatino Linotype" w:hAnsi="Palatino Linotype"/>
-                <w:b/>
-                <w:bCs/>
-                <w:sz w:val="20"/>
-                <w:szCs w:val="20"/>
-              </w:rPr>
-              <w:t xml:space="preserve"> </w:t>
-            </w:r>
-            <w:proofErr w:type="spellStart"/>
-            <w:r>
-              <w:rPr>
-                <w:rFonts w:ascii="Palatino Linotype" w:hAnsi="Palatino Linotype"/>
-                <w:b/>
-                <w:bCs/>
-                <w:sz w:val="20"/>
-                <w:szCs w:val="20"/>
-              </w:rPr>
-              <w:t>endfor</w:t>
-            </w:r>
-            <w:proofErr w:type="spellEnd"/>
-            <w:r>
-              <w:rPr>
-                <w:rFonts w:ascii="Palatino Linotype" w:hAnsi="Palatino Linotype"/>
-                <w:b/>
-                <w:bCs/>
-                <w:sz w:val="20"/>
-                <w:szCs w:val="20"/>
-              </w:rPr>
-              <w:t xml:space="preserve"> %}</w:t>
+              <w:t>{%tc endfor %}</w:t>
             </w:r>
           </w:p>
         </w:tc>
@@ -1861,51 +1334,7 @@
                 <w:sz w:val="20"/>
                 <w:szCs w:val="20"/>
               </w:rPr>
-              <w:t>{%</w:t>
-            </w:r>
-            <w:proofErr w:type="spellStart"/>
-            <w:r>
-              <w:rPr>
-                <w:rFonts w:ascii="Palatino Linotype" w:hAnsi="Palatino Linotype"/>
-                <w:b/>
-                <w:bCs/>
-                <w:sz w:val="20"/>
-                <w:szCs w:val="20"/>
-              </w:rPr>
-              <w:t>tc</w:t>
-            </w:r>
-            <w:proofErr w:type="spellEnd"/>
-            <w:r>
-              <w:rPr>
-                <w:rFonts w:ascii="Palatino Linotype" w:hAnsi="Palatino Linotype"/>
-                <w:b/>
-                <w:bCs/>
-                <w:sz w:val="20"/>
-                <w:szCs w:val="20"/>
-              </w:rPr>
-              <w:t xml:space="preserve"> for charge in </w:t>
-            </w:r>
-            <w:proofErr w:type="spellStart"/>
-            <w:r>
-              <w:rPr>
-                <w:rFonts w:ascii="Palatino Linotype" w:hAnsi="Palatino Linotype"/>
-                <w:b/>
-                <w:bCs/>
-                <w:sz w:val="20"/>
-                <w:szCs w:val="20"/>
-              </w:rPr>
-              <w:t>charges_list</w:t>
-            </w:r>
-            <w:proofErr w:type="spellEnd"/>
-            <w:r>
-              <w:rPr>
-                <w:rFonts w:ascii="Palatino Linotype" w:hAnsi="Palatino Linotype"/>
-                <w:b/>
-                <w:bCs/>
-                <w:sz w:val="20"/>
-                <w:szCs w:val="20"/>
-              </w:rPr>
-              <w:t xml:space="preserve"> %}</w:t>
+              <w:t>{%tc for charge in charges_list %}</w:t>
             </w:r>
           </w:p>
         </w:tc>
@@ -1943,29 +1372,7 @@
                 <w:sz w:val="20"/>
                 <w:szCs w:val="20"/>
               </w:rPr>
-              <w:t xml:space="preserve">{{ </w:t>
-            </w:r>
-            <w:proofErr w:type="spellStart"/>
-            <w:r>
-              <w:rPr>
-                <w:rFonts w:ascii="Palatino Linotype" w:hAnsi="Palatino Linotype"/>
-                <w:b/>
-                <w:bCs/>
-                <w:sz w:val="20"/>
-                <w:szCs w:val="20"/>
-              </w:rPr>
-              <w:t>charge.degree</w:t>
-            </w:r>
-            <w:proofErr w:type="spellEnd"/>
-            <w:r>
-              <w:rPr>
-                <w:rFonts w:ascii="Palatino Linotype" w:hAnsi="Palatino Linotype"/>
-                <w:b/>
-                <w:bCs/>
-                <w:sz w:val="20"/>
-                <w:szCs w:val="20"/>
-              </w:rPr>
-              <w:t xml:space="preserve"> }}</w:t>
+              <w:t>{{ charge.degree }}</w:t>
             </w:r>
           </w:p>
         </w:tc>
@@ -2003,51 +1410,7 @@
                 <w:sz w:val="20"/>
                 <w:szCs w:val="20"/>
               </w:rPr>
-              <w:t>{%</w:t>
-            </w:r>
-            <w:proofErr w:type="spellStart"/>
-            <w:r>
-              <w:rPr>
-                <w:rFonts w:ascii="Palatino Linotype" w:hAnsi="Palatino Linotype"/>
-                <w:b/>
-                <w:bCs/>
-                <w:sz w:val="20"/>
-                <w:szCs w:val="20"/>
-              </w:rPr>
-              <w:t>tc</w:t>
-            </w:r>
-            <w:proofErr w:type="spellEnd"/>
-            <w:r>
-              <w:rPr>
-                <w:rFonts w:ascii="Palatino Linotype" w:hAnsi="Palatino Linotype"/>
-                <w:b/>
-                <w:bCs/>
-                <w:sz w:val="20"/>
-                <w:szCs w:val="20"/>
-              </w:rPr>
-              <w:t xml:space="preserve"> </w:t>
-            </w:r>
-            <w:proofErr w:type="spellStart"/>
-            <w:r>
-              <w:rPr>
-                <w:rFonts w:ascii="Palatino Linotype" w:hAnsi="Palatino Linotype"/>
-                <w:b/>
-                <w:bCs/>
-                <w:sz w:val="20"/>
-                <w:szCs w:val="20"/>
-              </w:rPr>
-              <w:t>endfor</w:t>
-            </w:r>
-            <w:proofErr w:type="spellEnd"/>
-            <w:r>
-              <w:rPr>
-                <w:rFonts w:ascii="Palatino Linotype" w:hAnsi="Palatino Linotype"/>
-                <w:b/>
-                <w:bCs/>
-                <w:sz w:val="20"/>
-                <w:szCs w:val="20"/>
-              </w:rPr>
-              <w:t xml:space="preserve"> %}</w:t>
+              <w:t>{%tc endfor %}</w:t>
             </w:r>
           </w:p>
         </w:tc>
@@ -2128,51 +1491,7 @@
                 <w:sz w:val="20"/>
                 <w:szCs w:val="20"/>
               </w:rPr>
-              <w:t>{%</w:t>
-            </w:r>
-            <w:proofErr w:type="spellStart"/>
-            <w:r>
-              <w:rPr>
-                <w:rFonts w:ascii="Palatino Linotype" w:hAnsi="Palatino Linotype"/>
-                <w:b/>
-                <w:bCs/>
-                <w:sz w:val="20"/>
-                <w:szCs w:val="20"/>
-              </w:rPr>
-              <w:t>tc</w:t>
-            </w:r>
-            <w:proofErr w:type="spellEnd"/>
-            <w:r>
-              <w:rPr>
-                <w:rFonts w:ascii="Palatino Linotype" w:hAnsi="Palatino Linotype"/>
-                <w:b/>
-                <w:bCs/>
-                <w:sz w:val="20"/>
-                <w:szCs w:val="20"/>
-              </w:rPr>
-              <w:t xml:space="preserve"> for charge in </w:t>
-            </w:r>
-            <w:proofErr w:type="spellStart"/>
-            <w:r>
-              <w:rPr>
-                <w:rFonts w:ascii="Palatino Linotype" w:hAnsi="Palatino Linotype"/>
-                <w:b/>
-                <w:bCs/>
-                <w:sz w:val="20"/>
-                <w:szCs w:val="20"/>
-              </w:rPr>
-              <w:t>charges_list</w:t>
-            </w:r>
-            <w:proofErr w:type="spellEnd"/>
-            <w:r>
-              <w:rPr>
-                <w:rFonts w:ascii="Palatino Linotype" w:hAnsi="Palatino Linotype"/>
-                <w:b/>
-                <w:bCs/>
-                <w:sz w:val="20"/>
-                <w:szCs w:val="20"/>
-              </w:rPr>
-              <w:t xml:space="preserve"> %}</w:t>
+              <w:t>{%tc for charge in charges_list %}</w:t>
             </w:r>
           </w:p>
         </w:tc>
@@ -2210,29 +1529,7 @@
                 <w:sz w:val="20"/>
                 <w:szCs w:val="20"/>
               </w:rPr>
-              <w:t xml:space="preserve">{{ </w:t>
-            </w:r>
-            <w:proofErr w:type="spellStart"/>
-            <w:r>
-              <w:rPr>
-                <w:rFonts w:ascii="Palatino Linotype" w:hAnsi="Palatino Linotype"/>
-                <w:b/>
-                <w:bCs/>
-                <w:sz w:val="20"/>
-                <w:szCs w:val="20"/>
-              </w:rPr>
-              <w:t>charge.plea</w:t>
-            </w:r>
-            <w:proofErr w:type="spellEnd"/>
-            <w:r>
-              <w:rPr>
-                <w:rFonts w:ascii="Palatino Linotype" w:hAnsi="Palatino Linotype"/>
-                <w:b/>
-                <w:bCs/>
-                <w:sz w:val="20"/>
-                <w:szCs w:val="20"/>
-              </w:rPr>
-              <w:t>}}</w:t>
+              <w:t>{{ charge.plea}}</w:t>
             </w:r>
           </w:p>
         </w:tc>
@@ -2270,51 +1567,7 @@
                 <w:sz w:val="20"/>
                 <w:szCs w:val="20"/>
               </w:rPr>
-              <w:t>{%</w:t>
-            </w:r>
-            <w:proofErr w:type="spellStart"/>
-            <w:r>
-              <w:rPr>
-                <w:rFonts w:ascii="Palatino Linotype" w:hAnsi="Palatino Linotype"/>
-                <w:b/>
-                <w:bCs/>
-                <w:sz w:val="20"/>
-                <w:szCs w:val="20"/>
-              </w:rPr>
-              <w:t>tc</w:t>
-            </w:r>
-            <w:proofErr w:type="spellEnd"/>
-            <w:r>
-              <w:rPr>
-                <w:rFonts w:ascii="Palatino Linotype" w:hAnsi="Palatino Linotype"/>
-                <w:b/>
-                <w:bCs/>
-                <w:sz w:val="20"/>
-                <w:szCs w:val="20"/>
-              </w:rPr>
-              <w:t xml:space="preserve"> </w:t>
-            </w:r>
-            <w:proofErr w:type="spellStart"/>
-            <w:r>
-              <w:rPr>
-                <w:rFonts w:ascii="Palatino Linotype" w:hAnsi="Palatino Linotype"/>
-                <w:b/>
-                <w:bCs/>
-                <w:sz w:val="20"/>
-                <w:szCs w:val="20"/>
-              </w:rPr>
-              <w:t>endfor</w:t>
-            </w:r>
-            <w:proofErr w:type="spellEnd"/>
-            <w:r>
-              <w:rPr>
-                <w:rFonts w:ascii="Palatino Linotype" w:hAnsi="Palatino Linotype"/>
-                <w:b/>
-                <w:bCs/>
-                <w:sz w:val="20"/>
-                <w:szCs w:val="20"/>
-              </w:rPr>
-              <w:t xml:space="preserve"> %}</w:t>
+              <w:t>{%tc endfor %}</w:t>
             </w:r>
           </w:p>
         </w:tc>
@@ -2394,13 +1647,131 @@
           <w:sz w:val="20"/>
           <w:szCs w:val="20"/>
         </w:rPr>
-        <w:t xml:space="preserve"> the community.  In determining the type and amount of bail, the Court considered each of the enumerated factors in Crim. R. 46(C</w:t>
-      </w:r>
-      <w:proofErr w:type="gramStart"/>
-      <w:r>
-        <w:rPr>
-          <w:rFonts w:ascii="Palatino Linotype" w:hAnsi="Palatino Linotype"/>
-          <w:bCs/>
+        <w:t xml:space="preserve"> the community.  In determining the type and amount of bail, the Court considered each of the enumerated factors in Crim. R. 46(C)</w:t>
+      </w:r>
+      <w:r>
+        <w:rPr>
+          <w:rFonts w:ascii="Palatino Linotype" w:hAnsi="Palatino Linotype"/>
+          <w:bCs/>
+          <w:color w:val="FF0000"/>
+          <w:sz w:val="20"/>
+          <w:szCs w:val="20"/>
+        </w:rPr>
+        <w:t>{% if domestic_violence_</w:t>
+      </w:r>
+      <w:r>
+        <w:rPr>
+          <w:rFonts w:ascii="Palatino Linotype" w:hAnsi="Palatino Linotype"/>
+          <w:bCs/>
+          <w:color w:val="FF0000"/>
+          <w:sz w:val="20"/>
+          <w:szCs w:val="20"/>
+        </w:rPr>
+        <w:t>conditions.ordered is true %}</w:t>
+      </w:r>
+      <w:r>
+        <w:rPr>
+          <w:rFonts w:ascii="Palatino Linotype" w:hAnsi="Palatino Linotype"/>
+          <w:bCs/>
+          <w:color w:val="FF0000"/>
+          <w:sz w:val="20"/>
+          <w:szCs w:val="20"/>
+        </w:rPr>
+        <w:t xml:space="preserve"> </w:t>
+      </w:r>
+      <w:r>
+        <w:rPr>
+          <w:rFonts w:ascii="Palatino Linotype" w:hAnsi="Palatino Linotype"/>
+          <w:bCs/>
+          <w:sz w:val="20"/>
+          <w:szCs w:val="20"/>
+        </w:rPr>
+        <w:t>and R.C. 2919.251</w:t>
+      </w:r>
+      <w:r>
+        <w:rPr>
+          <w:rFonts w:ascii="Palatino Linotype" w:hAnsi="Palatino Linotype"/>
+          <w:bCs/>
+          <w:color w:val="FF0000"/>
+          <w:sz w:val="20"/>
+          <w:szCs w:val="20"/>
+        </w:rPr>
+        <w:t>{% endif %}</w:t>
+      </w:r>
+      <w:r>
+        <w:rPr>
+          <w:rFonts w:ascii="Palatino Linotype" w:hAnsi="Palatino Linotype"/>
+          <w:bCs/>
+          <w:sz w:val="20"/>
+          <w:szCs w:val="20"/>
+        </w:rPr>
+        <w:t>.</w:t>
+      </w:r>
+      <w:r>
+        <w:rPr>
+          <w:rFonts w:ascii="Palatino Linotype" w:hAnsi="Palatino Linotype"/>
+          <w:bCs/>
+          <w:color w:val="FF0000"/>
+          <w:sz w:val="20"/>
+          <w:szCs w:val="20"/>
+        </w:rPr>
+        <w:t xml:space="preserve">{% if </w:t>
+      </w:r>
+      <w:r>
+        <w:rPr>
+          <w:rFonts w:ascii="Palatino Linotype" w:hAnsi="Palatino Linotype"/>
+          <w:bCs/>
+          <w:color w:val="FF0000"/>
+          <w:sz w:val="20"/>
+          <w:szCs w:val="20"/>
+        </w:rPr>
+        <w:t>(</w:t>
+      </w:r>
+      <w:r>
+        <w:rPr>
+          <w:rFonts w:ascii="Palatino Linotype" w:hAnsi="Palatino Linotype"/>
+          <w:bCs/>
+          <w:color w:val="FF0000"/>
+          <w:sz w:val="20"/>
+          <w:szCs w:val="20"/>
+        </w:rPr>
+        <w:t>bond_conditions</w:t>
+      </w:r>
+      <w:r>
+        <w:rPr>
+          <w:rFonts w:ascii="Palatino Linotype" w:hAnsi="Palatino Linotype"/>
+          <w:bCs/>
+          <w:color w:val="FF0000"/>
+          <w:sz w:val="20"/>
+          <w:szCs w:val="20"/>
+        </w:rPr>
+        <w:t>.bond_type == ‘10% Deposit, Cash or Surety</w:t>
+      </w:r>
+      <w:r>
+        <w:rPr>
+          <w:rFonts w:ascii="Palatino Linotype" w:hAnsi="Palatino Linotype"/>
+          <w:bCs/>
+          <w:color w:val="FF0000"/>
+          <w:sz w:val="20"/>
+          <w:szCs w:val="20"/>
+        </w:rPr>
+        <w:t xml:space="preserve"> Bond</w:t>
+      </w:r>
+      <w:r>
+        <w:rPr>
+          <w:rFonts w:ascii="Palatino Linotype" w:hAnsi="Palatino Linotype"/>
+          <w:bCs/>
+          <w:color w:val="FF0000"/>
+          <w:sz w:val="20"/>
+          <w:szCs w:val="20"/>
+        </w:rPr>
+        <w:t>’</w:t>
+      </w:r>
+      <w:r>
+        <w:rPr>
+          <w:rFonts w:ascii="Palatino Linotype" w:hAnsi="Palatino Linotype"/>
+          <w:bCs/>
+          <w:color w:val="FF0000"/>
           <w:sz w:val="20"/>
           <w:szCs w:val="20"/>
         </w:rPr>
@@ -2414,218 +1785,18 @@
           <w:sz w:val="20"/>
           <w:szCs w:val="20"/>
         </w:rPr>
-        <w:t>{</w:t>
-      </w:r>
-      <w:proofErr w:type="gramEnd"/>
-      <w:r>
-        <w:rPr>
-          <w:rFonts w:ascii="Palatino Linotype" w:hAnsi="Palatino Linotype"/>
-          <w:bCs/>
-          <w:color w:val="FF0000"/>
-          <w:sz w:val="20"/>
-          <w:szCs w:val="20"/>
-        </w:rPr>
-        <w:t xml:space="preserve">% if </w:t>
-      </w:r>
-      <w:proofErr w:type="spellStart"/>
-      <w:r>
-        <w:rPr>
-          <w:rFonts w:ascii="Palatino Linotype" w:hAnsi="Palatino Linotype"/>
-          <w:bCs/>
-          <w:color w:val="FF0000"/>
-          <w:sz w:val="20"/>
-          <w:szCs w:val="20"/>
-        </w:rPr>
-        <w:t>domestic_violence_</w:t>
-      </w:r>
-      <w:r>
-        <w:rPr>
-          <w:rFonts w:ascii="Palatino Linotype" w:hAnsi="Palatino Linotype"/>
-          <w:bCs/>
-          <w:color w:val="FF0000"/>
-          <w:sz w:val="20"/>
-          <w:szCs w:val="20"/>
-        </w:rPr>
-        <w:t>conditions.ordered</w:t>
-      </w:r>
-      <w:proofErr w:type="spellEnd"/>
-      <w:r>
-        <w:rPr>
-          <w:rFonts w:ascii="Palatino Linotype" w:hAnsi="Palatino Linotype"/>
-          <w:bCs/>
-          <w:color w:val="FF0000"/>
-          <w:sz w:val="20"/>
-          <w:szCs w:val="20"/>
-        </w:rPr>
-        <w:t xml:space="preserve"> is true %}</w:t>
-      </w:r>
-      <w:r>
-        <w:rPr>
-          <w:rFonts w:ascii="Palatino Linotype" w:hAnsi="Palatino Linotype"/>
-          <w:bCs/>
-          <w:color w:val="FF0000"/>
-          <w:sz w:val="20"/>
-          <w:szCs w:val="20"/>
-        </w:rPr>
         <w:t xml:space="preserve"> </w:t>
       </w:r>
       <w:r>
         <w:rPr>
           <w:rFonts w:ascii="Palatino Linotype" w:hAnsi="Palatino Linotype"/>
           <w:bCs/>
-          <w:sz w:val="20"/>
-          <w:szCs w:val="20"/>
-        </w:rPr>
-        <w:t>and R.C. 2919.251</w:t>
-      </w:r>
-      <w:r>
-        <w:rPr>
-          <w:rFonts w:ascii="Palatino Linotype" w:hAnsi="Palatino Linotype"/>
-          <w:bCs/>
-          <w:color w:val="FF0000"/>
-          <w:sz w:val="20"/>
-          <w:szCs w:val="20"/>
-        </w:rPr>
-        <w:t>{% endif %}</w:t>
-      </w:r>
-      <w:r>
-        <w:rPr>
-          <w:rFonts w:ascii="Palatino Linotype" w:hAnsi="Palatino Linotype"/>
-          <w:bCs/>
-          <w:sz w:val="20"/>
-          <w:szCs w:val="20"/>
-        </w:rPr>
-        <w:t>.</w:t>
-      </w:r>
-    </w:p>
-    <w:p>
-      <w:pPr>
-        <w:tabs>
-          <w:tab w:val="center" w:pos="4680"/>
-        </w:tabs>
-        <w:jc w:val="both"/>
-        <w:rPr>
-          <w:rFonts w:ascii="Palatino Linotype" w:hAnsi="Palatino Linotype"/>
-          <w:bCs/>
-          <w:sz w:val="20"/>
-          <w:szCs w:val="20"/>
-        </w:rPr>
-      </w:pPr>
-    </w:p>
-    <w:p>
-      <w:pPr>
-        <w:tabs>
-          <w:tab w:val="center" w:pos="4680"/>
-        </w:tabs>
-        <w:jc w:val="center"/>
-        <w:rPr>
-          <w:rFonts w:ascii="Palatino Linotype" w:hAnsi="Palatino Linotype"/>
-          <w:b/>
-          <w:bCs/>
-          <w:sz w:val="20"/>
-          <w:szCs w:val="20"/>
-        </w:rPr>
-      </w:pPr>
-      <w:proofErr w:type="gramStart"/>
-      <w:r>
-        <w:rPr>
-          <w:rFonts w:ascii="Palatino Linotype" w:hAnsi="Palatino Linotype"/>
-          <w:b/>
-          <w:bCs/>
-          <w:sz w:val="20"/>
-          <w:szCs w:val="20"/>
-        </w:rPr>
-        <w:t xml:space="preserve">{{ </w:t>
-      </w:r>
-      <w:proofErr w:type="spellStart"/>
-      <w:r>
-        <w:rPr>
-          <w:rFonts w:ascii="Palatino Linotype" w:hAnsi="Palatino Linotype"/>
-          <w:b/>
-          <w:bCs/>
-          <w:sz w:val="20"/>
-          <w:szCs w:val="20"/>
-        </w:rPr>
-        <w:t>bond</w:t>
-      </w:r>
-      <w:proofErr w:type="gramEnd"/>
-      <w:r>
-        <w:rPr>
-          <w:rFonts w:ascii="Palatino Linotype" w:hAnsi="Palatino Linotype"/>
-          <w:b/>
-          <w:bCs/>
-          <w:sz w:val="20"/>
-          <w:szCs w:val="20"/>
-        </w:rPr>
-        <w:t>_conditions</w:t>
-      </w:r>
-      <w:r>
-        <w:rPr>
-          <w:rFonts w:ascii="Palatino Linotype" w:hAnsi="Palatino Linotype"/>
-          <w:b/>
-          <w:bCs/>
-          <w:sz w:val="20"/>
-          <w:szCs w:val="20"/>
-        </w:rPr>
-        <w:t>.bond_type</w:t>
-      </w:r>
-      <w:proofErr w:type="spellEnd"/>
-      <w:r>
-        <w:rPr>
-          <w:rFonts w:ascii="Palatino Linotype" w:hAnsi="Palatino Linotype"/>
-          <w:b/>
-          <w:bCs/>
-          <w:sz w:val="20"/>
-          <w:szCs w:val="20"/>
-        </w:rPr>
-        <w:t xml:space="preserve"> }}</w:t>
-      </w:r>
-      <w:r>
-        <w:rPr>
-          <w:rFonts w:ascii="Palatino Linotype" w:hAnsi="Palatino Linotype"/>
-          <w:b/>
-          <w:bCs/>
-          <w:sz w:val="20"/>
-          <w:szCs w:val="20"/>
-        </w:rPr>
-        <w:t xml:space="preserve"> Conditions</w:t>
-      </w:r>
-    </w:p>
-    <w:p>
-      <w:pPr>
-        <w:tabs>
-          <w:tab w:val="center" w:pos="4680"/>
-        </w:tabs>
-        <w:jc w:val="both"/>
-        <w:rPr>
-          <w:rFonts w:ascii="Palatino Linotype" w:hAnsi="Palatino Linotype"/>
-          <w:b/>
-          <w:bCs/>
-          <w:sz w:val="20"/>
-          <w:szCs w:val="20"/>
-        </w:rPr>
-      </w:pPr>
-      <w:r>
-        <w:rPr>
-          <w:rFonts w:ascii="Palatino Linotype" w:hAnsi="Palatino Linotype"/>
-          <w:bCs/>
-          <w:color w:val="FF0000"/>
-          <w:sz w:val="20"/>
-          <w:szCs w:val="20"/>
-        </w:rPr>
-        <w:t xml:space="preserve">{% if </w:t>
-      </w:r>
-      <w:r>
-        <w:rPr>
-          <w:rFonts w:ascii="Palatino Linotype" w:hAnsi="Palatino Linotype"/>
-          <w:bCs/>
-          <w:color w:val="FF0000"/>
-          <w:sz w:val="20"/>
-          <w:szCs w:val="20"/>
-        </w:rPr>
-        <w:t>(</w:t>
-      </w:r>
-      <w:proofErr w:type="spellStart"/>
+          <w:color w:val="FF0000"/>
+          <w:sz w:val="20"/>
+          <w:szCs w:val="20"/>
+        </w:rPr>
+        <w:t>or (</w:t>
+      </w:r>
       <w:r>
         <w:rPr>
           <w:rFonts w:ascii="Palatino Linotype" w:hAnsi="Palatino Linotype"/>
@@ -2644,100 +1815,7 @@
           <w:sz w:val="20"/>
           <w:szCs w:val="20"/>
         </w:rPr>
-        <w:t>.bond_type</w:t>
-      </w:r>
-      <w:proofErr w:type="spellEnd"/>
-      <w:r>
-        <w:rPr>
-          <w:rFonts w:ascii="Palatino Linotype" w:hAnsi="Palatino Linotype"/>
-          <w:bCs/>
-          <w:color w:val="FF0000"/>
-          <w:sz w:val="20"/>
-          <w:szCs w:val="20"/>
-        </w:rPr>
-        <w:t xml:space="preserve"> == ‘10% Deposit, Cash or Surety</w:t>
-      </w:r>
-      <w:r>
-        <w:rPr>
-          <w:rFonts w:ascii="Palatino Linotype" w:hAnsi="Palatino Linotype"/>
-          <w:bCs/>
-          <w:color w:val="FF0000"/>
-          <w:sz w:val="20"/>
-          <w:szCs w:val="20"/>
-        </w:rPr>
-        <w:t xml:space="preserve"> Bond</w:t>
-      </w:r>
-      <w:r>
-        <w:rPr>
-          <w:rFonts w:ascii="Palatino Linotype" w:hAnsi="Palatino Linotype"/>
-          <w:bCs/>
-          <w:color w:val="FF0000"/>
-          <w:sz w:val="20"/>
-          <w:szCs w:val="20"/>
-        </w:rPr>
-        <w:t>’</w:t>
-      </w:r>
-      <w:r>
-        <w:rPr>
-          <w:rFonts w:ascii="Palatino Linotype" w:hAnsi="Palatino Linotype"/>
-          <w:bCs/>
-          <w:color w:val="FF0000"/>
-          <w:sz w:val="20"/>
-          <w:szCs w:val="20"/>
-        </w:rPr>
-        <w:t>)</w:t>
-      </w:r>
-      <w:r>
-        <w:rPr>
-          <w:rFonts w:ascii="Palatino Linotype" w:hAnsi="Palatino Linotype"/>
-          <w:bCs/>
-          <w:color w:val="FF0000"/>
-          <w:sz w:val="20"/>
-          <w:szCs w:val="20"/>
-        </w:rPr>
-        <w:t xml:space="preserve"> </w:t>
-      </w:r>
-      <w:r>
-        <w:rPr>
-          <w:rFonts w:ascii="Palatino Linotype" w:hAnsi="Palatino Linotype"/>
-          <w:bCs/>
-          <w:color w:val="FF0000"/>
-          <w:sz w:val="20"/>
-          <w:szCs w:val="20"/>
-        </w:rPr>
-        <w:t>or (</w:t>
-      </w:r>
-      <w:proofErr w:type="spellStart"/>
-      <w:r>
-        <w:rPr>
-          <w:rFonts w:ascii="Palatino Linotype" w:hAnsi="Palatino Linotype"/>
-          <w:bCs/>
-          <w:color w:val="FF0000"/>
-          <w:sz w:val="20"/>
-          <w:szCs w:val="20"/>
-        </w:rPr>
-        <w:t>bond_conditions</w:t>
-      </w:r>
-      <w:r>
-        <w:rPr>
-          <w:rFonts w:ascii="Palatino Linotype" w:hAnsi="Palatino Linotype"/>
-          <w:bCs/>
-          <w:color w:val="FF0000"/>
-          <w:sz w:val="20"/>
-          <w:szCs w:val="20"/>
-        </w:rPr>
-        <w:t>.bond_type</w:t>
-      </w:r>
-      <w:proofErr w:type="spellEnd"/>
-      <w:r>
-        <w:rPr>
-          <w:rFonts w:ascii="Palatino Linotype" w:hAnsi="Palatino Linotype"/>
-          <w:bCs/>
-          <w:color w:val="FF0000"/>
-          <w:sz w:val="20"/>
-          <w:szCs w:val="20"/>
-        </w:rPr>
-        <w:t xml:space="preserve"> == ‘</w:t>
+        <w:t>.bond_type == ‘</w:t>
       </w:r>
       <w:r>
         <w:rPr>
@@ -2872,7 +1950,6 @@
         </w:rPr>
         <w:t xml:space="preserve">Defendant shall post a {{ </w:t>
       </w:r>
-      <w:proofErr w:type="spellStart"/>
       <w:r>
         <w:rPr>
           <w:rFonts w:ascii="Palatino Linotype" w:hAnsi="Palatino Linotype"/>
@@ -2891,9 +1968,8 @@
           <w:szCs w:val="20"/>
           <w:u w:val="single"/>
         </w:rPr>
-        <w:t>.bond_amount</w:t>
-      </w:r>
-      <w:proofErr w:type="spellEnd"/>
+        <w:t>.bond_amount }}</w:t>
+      </w:r>
       <w:r>
         <w:rPr>
           <w:rFonts w:ascii="Palatino Linotype" w:hAnsi="Palatino Linotype"/>
@@ -2902,7 +1978,7 @@
           <w:szCs w:val="20"/>
           <w:u w:val="single"/>
         </w:rPr>
-        <w:t xml:space="preserve"> }}</w:t>
+        <w:t xml:space="preserve"> bond secured by</w:t>
       </w:r>
       <w:r>
         <w:rPr>
@@ -2912,17 +1988,18 @@
           <w:szCs w:val="20"/>
           <w:u w:val="single"/>
         </w:rPr>
-        <w:t xml:space="preserve"> bond secured by</w:t>
-      </w:r>
-      <w:r>
-        <w:rPr>
-          <w:rFonts w:ascii="Palatino Linotype" w:hAnsi="Palatino Linotype"/>
-          <w:bCs/>
+        <w:t xml:space="preserve"> </w:t>
+      </w:r>
+      <w:r>
+        <w:rPr>
+          <w:rFonts w:ascii="Palatino Linotype" w:hAnsi="Palatino Linotype"/>
+          <w:bCs/>
+          <w:color w:val="FF0000"/>
           <w:sz w:val="20"/>
           <w:szCs w:val="20"/>
           <w:u w:val="single"/>
         </w:rPr>
-        <w:t xml:space="preserve"> </w:t>
+        <w:t>{% if bond_conditions</w:t>
       </w:r>
       <w:r>
         <w:rPr>
@@ -2933,42 +2010,7 @@
           <w:szCs w:val="20"/>
           <w:u w:val="single"/>
         </w:rPr>
-        <w:t xml:space="preserve">{% if </w:t>
-      </w:r>
-      <w:proofErr w:type="spellStart"/>
-      <w:r>
-        <w:rPr>
-          <w:rFonts w:ascii="Palatino Linotype" w:hAnsi="Palatino Linotype"/>
-          <w:bCs/>
-          <w:color w:val="FF0000"/>
-          <w:sz w:val="20"/>
-          <w:szCs w:val="20"/>
-          <w:u w:val="single"/>
-        </w:rPr>
-        <w:t>bond_conditions</w:t>
-      </w:r>
-      <w:r>
-        <w:rPr>
-          <w:rFonts w:ascii="Palatino Linotype" w:hAnsi="Palatino Linotype"/>
-          <w:bCs/>
-          <w:color w:val="FF0000"/>
-          <w:sz w:val="20"/>
-          <w:szCs w:val="20"/>
-          <w:u w:val="single"/>
-        </w:rPr>
-        <w:t>.bond_type</w:t>
-      </w:r>
-      <w:proofErr w:type="spellEnd"/>
-      <w:r>
-        <w:rPr>
-          <w:rFonts w:ascii="Palatino Linotype" w:hAnsi="Palatino Linotype"/>
-          <w:bCs/>
-          <w:color w:val="FF0000"/>
-          <w:sz w:val="20"/>
-          <w:szCs w:val="20"/>
-          <w:u w:val="single"/>
-        </w:rPr>
-        <w:t xml:space="preserve"> == ‘10% Deposit, Cash or Surety</w:t>
+        <w:t>.bond_type == ‘10% Deposit, Cash or Surety</w:t>
       </w:r>
       <w:r>
         <w:rPr>
@@ -3095,7 +2137,6 @@
         </w:rPr>
         <w:t xml:space="preserve">{% if </w:t>
       </w:r>
-      <w:proofErr w:type="spellStart"/>
       <w:r>
         <w:rPr>
           <w:rFonts w:ascii="Palatino Linotype" w:hAnsi="Palatino Linotype"/>
@@ -3114,18 +2155,7 @@
           <w:sz w:val="20"/>
           <w:szCs w:val="20"/>
         </w:rPr>
-        <w:t>.bond_type</w:t>
-      </w:r>
-      <w:proofErr w:type="spellEnd"/>
-      <w:r>
-        <w:rPr>
-          <w:rFonts w:ascii="Palatino Linotype" w:hAnsi="Palatino Linotype"/>
-          <w:bCs/>
-          <w:color w:val="FF0000"/>
-          <w:sz w:val="20"/>
-          <w:szCs w:val="20"/>
-        </w:rPr>
-        <w:t xml:space="preserve"> == ‘Recognizance (OR) Bond’ %}</w:t>
+        <w:t>.bond_type == ‘Recognizance (OR) Bond’ %}</w:t>
       </w:r>
     </w:p>
     <w:p>
@@ -3233,7 +2263,6 @@
           <w:sz w:val="20"/>
           <w:szCs w:val="20"/>
         </w:rPr>
-        <w:lastRenderedPageBreak/>
         <w:t>Defendant shall provide written notice to the Office of Community Control at least 10 days prior to leaving Ohio.</w:t>
       </w:r>
       <w:r>
@@ -3274,60 +2303,18 @@
           <w:sz w:val="20"/>
           <w:szCs w:val="20"/>
         </w:rPr>
-        <w:t xml:space="preserve">Defendant shall provide written notice to the Clerk of Court at least 10 days prior to any change of </w:t>
-      </w:r>
-      <w:proofErr w:type="gramStart"/>
-      <w:r>
-        <w:rPr>
-          <w:rFonts w:ascii="Palatino Linotype" w:hAnsi="Palatino Linotype"/>
-          <w:bCs/>
-          <w:sz w:val="20"/>
-          <w:szCs w:val="20"/>
-        </w:rPr>
-        <w:t>address.</w:t>
-      </w:r>
-      <w:r>
-        <w:rPr>
-          <w:rFonts w:ascii="Palatino Linotype" w:hAnsi="Palatino Linotype"/>
-          <w:bCs/>
-          <w:color w:val="FF0000"/>
-          <w:sz w:val="20"/>
-          <w:szCs w:val="20"/>
-        </w:rPr>
-        <w:t>{</w:t>
-      </w:r>
-      <w:proofErr w:type="gramEnd"/>
-      <w:r>
-        <w:rPr>
-          <w:rFonts w:ascii="Palatino Linotype" w:hAnsi="Palatino Linotype"/>
-          <w:bCs/>
-          <w:color w:val="FF0000"/>
-          <w:sz w:val="20"/>
-          <w:szCs w:val="20"/>
-        </w:rPr>
-        <w:t xml:space="preserve">% if </w:t>
-      </w:r>
-      <w:proofErr w:type="spellStart"/>
-      <w:r>
-        <w:rPr>
-          <w:rFonts w:ascii="Palatino Linotype" w:hAnsi="Palatino Linotype"/>
-          <w:bCs/>
-          <w:color w:val="FF0000"/>
-          <w:sz w:val="20"/>
-          <w:szCs w:val="20"/>
-        </w:rPr>
-        <w:t>bond_conditions.comply_protection_order</w:t>
-      </w:r>
-      <w:proofErr w:type="spellEnd"/>
-      <w:r>
-        <w:rPr>
-          <w:rFonts w:ascii="Palatino Linotype" w:hAnsi="Palatino Linotype"/>
-          <w:bCs/>
-          <w:color w:val="FF0000"/>
-          <w:sz w:val="20"/>
-          <w:szCs w:val="20"/>
-        </w:rPr>
-        <w:t xml:space="preserve"> is true %}</w:t>
+        <w:lastRenderedPageBreak/>
+        <w:t>Defendant shall provide written notice to the Clerk of Court at least 10 days prior to any change of address.</w:t>
+      </w:r>
+      <w:r>
+        <w:rPr>
+          <w:rFonts w:ascii="Palatino Linotype" w:hAnsi="Palatino Linotype"/>
+          <w:bCs/>
+          <w:color w:val="FF0000"/>
+          <w:sz w:val="20"/>
+          <w:szCs w:val="20"/>
+        </w:rPr>
+        <w:t>{% if bond_conditions.comply_protection_order is true %}</w:t>
       </w:r>
     </w:p>
     <w:p>
@@ -3356,70 +2343,27 @@
           <w:sz w:val="20"/>
           <w:szCs w:val="20"/>
         </w:rPr>
-        <w:t xml:space="preserve">Defendant shall comply with all the terms of the protection order entered in this </w:t>
-      </w:r>
-      <w:proofErr w:type="gramStart"/>
-      <w:r>
-        <w:rPr>
-          <w:rFonts w:ascii="Palatino Linotype" w:hAnsi="Palatino Linotype"/>
-          <w:bCs/>
-          <w:sz w:val="20"/>
-          <w:szCs w:val="20"/>
-        </w:rPr>
-        <w:t>case.</w:t>
-      </w:r>
-      <w:r>
-        <w:rPr>
-          <w:rFonts w:ascii="Palatino Linotype" w:hAnsi="Palatino Linotype"/>
-          <w:bCs/>
-          <w:color w:val="FF0000"/>
-          <w:sz w:val="20"/>
-          <w:szCs w:val="20"/>
-        </w:rPr>
-        <w:t>{</w:t>
-      </w:r>
-      <w:proofErr w:type="gramEnd"/>
-      <w:r>
-        <w:rPr>
-          <w:rFonts w:ascii="Palatino Linotype" w:hAnsi="Palatino Linotype"/>
-          <w:bCs/>
-          <w:color w:val="FF0000"/>
-          <w:sz w:val="20"/>
-          <w:szCs w:val="20"/>
-        </w:rPr>
-        <w:t>% endif %}</w:t>
-      </w:r>
-      <w:r>
-        <w:rPr>
-          <w:rFonts w:ascii="Palatino Linotype" w:hAnsi="Palatino Linotype"/>
-          <w:bCs/>
-          <w:color w:val="FF0000"/>
-          <w:sz w:val="20"/>
-          <w:szCs w:val="20"/>
-        </w:rPr>
-        <w:t xml:space="preserve">{% if </w:t>
-      </w:r>
-      <w:proofErr w:type="spellStart"/>
-      <w:r>
-        <w:rPr>
-          <w:rFonts w:ascii="Palatino Linotype" w:hAnsi="Palatino Linotype"/>
-          <w:bCs/>
-          <w:color w:val="FF0000"/>
-          <w:sz w:val="20"/>
-          <w:szCs w:val="20"/>
-        </w:rPr>
-        <w:t>no_contact.ordered</w:t>
-      </w:r>
-      <w:proofErr w:type="spellEnd"/>
-      <w:r>
-        <w:rPr>
-          <w:rFonts w:ascii="Palatino Linotype" w:hAnsi="Palatino Linotype"/>
-          <w:bCs/>
-          <w:color w:val="FF0000"/>
-          <w:sz w:val="20"/>
-          <w:szCs w:val="20"/>
-        </w:rPr>
-        <w:t xml:space="preserve"> is true %}</w:t>
+        <w:t>Defendant shall comply with all the terms of the protection order entered in this case.</w:t>
+      </w:r>
+      <w:r>
+        <w:rPr>
+          <w:rFonts w:ascii="Palatino Linotype" w:hAnsi="Palatino Linotype"/>
+          <w:bCs/>
+          <w:color w:val="FF0000"/>
+          <w:sz w:val="20"/>
+          <w:szCs w:val="20"/>
+        </w:rPr>
+        <w:t>{% endif %}</w:t>
+      </w:r>
+      <w:r>
+        <w:rPr>
+          <w:rFonts w:ascii="Palatino Linotype" w:hAnsi="Palatino Linotype"/>
+          <w:bCs/>
+          <w:color w:val="FF0000"/>
+          <w:sz w:val="20"/>
+          <w:szCs w:val="20"/>
+        </w:rPr>
+        <w:t>{% if no_contact.ordered is true %}</w:t>
       </w:r>
     </w:p>
     <w:p>
@@ -3458,7 +2402,6 @@
         </w:rPr>
         <w:t xml:space="preserve"> </w:t>
       </w:r>
-      <w:proofErr w:type="gramStart"/>
       <w:r>
         <w:rPr>
           <w:rFonts w:ascii="Palatino Linotype" w:hAnsi="Palatino Linotype"/>
@@ -3468,19 +2411,7 @@
           <w:szCs w:val="20"/>
           <w:u w:val="single"/>
         </w:rPr>
-        <w:t>{{ no_contact.name</w:t>
-      </w:r>
-      <w:proofErr w:type="gramEnd"/>
-      <w:r>
-        <w:rPr>
-          <w:rFonts w:ascii="Palatino Linotype" w:hAnsi="Palatino Linotype"/>
-          <w:b/>
-          <w:bCs/>
-          <w:sz w:val="20"/>
-          <w:szCs w:val="20"/>
-          <w:u w:val="single"/>
-        </w:rPr>
-        <w:t xml:space="preserve"> }}</w:t>
+        <w:t>{{ no_contact.name }}</w:t>
       </w:r>
       <w:r>
         <w:rPr>
@@ -3509,39 +2440,17 @@
           <w:sz w:val="20"/>
           <w:szCs w:val="20"/>
         </w:rPr>
-        <w:t xml:space="preserve">{% if </w:t>
-      </w:r>
-      <w:proofErr w:type="spellStart"/>
-      <w:r>
-        <w:rPr>
-          <w:rFonts w:ascii="Palatino Linotype" w:hAnsi="Palatino Linotype"/>
-          <w:bCs/>
-          <w:color w:val="FF0000"/>
-          <w:sz w:val="20"/>
-          <w:szCs w:val="20"/>
-        </w:rPr>
-        <w:t>domestic_violence_conditions.</w:t>
-      </w:r>
-      <w:r>
-        <w:rPr>
-          <w:rFonts w:ascii="Palatino Linotype" w:hAnsi="Palatino Linotype"/>
-          <w:bCs/>
-          <w:color w:val="FF0000"/>
-          <w:sz w:val="20"/>
-          <w:szCs w:val="20"/>
-        </w:rPr>
-        <w:t>vacate_residence</w:t>
-      </w:r>
-      <w:proofErr w:type="spellEnd"/>
-      <w:r>
-        <w:rPr>
-          <w:rFonts w:ascii="Palatino Linotype" w:hAnsi="Palatino Linotype"/>
-          <w:bCs/>
-          <w:color w:val="FF0000"/>
-          <w:sz w:val="20"/>
-          <w:szCs w:val="20"/>
-        </w:rPr>
-        <w:t xml:space="preserve"> </w:t>
+        <w:t>{% if domestic_violence_conditions.</w:t>
+      </w:r>
+      <w:r>
+        <w:rPr>
+          <w:rFonts w:ascii="Palatino Linotype" w:hAnsi="Palatino Linotype"/>
+          <w:bCs/>
+          <w:color w:val="FF0000"/>
+          <w:sz w:val="20"/>
+          <w:szCs w:val="20"/>
+        </w:rPr>
+        <w:t xml:space="preserve">vacate_residence </w:t>
       </w:r>
       <w:r>
         <w:rPr>
@@ -3590,7 +2499,6 @@
         </w:rPr>
         <w:t xml:space="preserve"> </w:t>
       </w:r>
-      <w:proofErr w:type="gramStart"/>
       <w:r>
         <w:rPr>
           <w:rFonts w:ascii="Palatino Linotype" w:hAnsi="Palatino Linotype"/>
@@ -3600,9 +2508,26 @@
           <w:szCs w:val="20"/>
           <w:u w:val="single"/>
         </w:rPr>
-        <w:t xml:space="preserve">{{ </w:t>
-      </w:r>
-      <w:proofErr w:type="spellStart"/>
+        <w:t>{{ domestic_violence_conditions.residence_address }}</w:t>
+      </w:r>
+      <w:r>
+        <w:rPr>
+          <w:rFonts w:ascii="Palatino Linotype" w:hAnsi="Palatino Linotype"/>
+          <w:bCs/>
+          <w:sz w:val="20"/>
+          <w:szCs w:val="20"/>
+        </w:rPr>
+        <w:t xml:space="preserve"> to</w:t>
+      </w:r>
+      <w:r>
+        <w:rPr>
+          <w:rFonts w:ascii="Palatino Linotype" w:hAnsi="Palatino Linotype"/>
+          <w:bCs/>
+          <w:sz w:val="20"/>
+          <w:szCs w:val="20"/>
+        </w:rPr>
+        <w:t xml:space="preserve"> </w:t>
+      </w:r>
       <w:r>
         <w:rPr>
           <w:rFonts w:ascii="Palatino Linotype" w:hAnsi="Palatino Linotype"/>
@@ -3612,84 +2537,7 @@
           <w:szCs w:val="20"/>
           <w:u w:val="single"/>
         </w:rPr>
-        <w:t>domestic</w:t>
-      </w:r>
-      <w:proofErr w:type="gramEnd"/>
-      <w:r>
-        <w:rPr>
-          <w:rFonts w:ascii="Palatino Linotype" w:hAnsi="Palatino Linotype"/>
-          <w:b/>
-          <w:bCs/>
-          <w:sz w:val="20"/>
-          <w:szCs w:val="20"/>
-          <w:u w:val="single"/>
-        </w:rPr>
-        <w:t>_violence_conditions.residence_address</w:t>
-      </w:r>
-      <w:proofErr w:type="spellEnd"/>
-      <w:r>
-        <w:rPr>
-          <w:rFonts w:ascii="Palatino Linotype" w:hAnsi="Palatino Linotype"/>
-          <w:b/>
-          <w:bCs/>
-          <w:sz w:val="20"/>
-          <w:szCs w:val="20"/>
-          <w:u w:val="single"/>
-        </w:rPr>
-        <w:t xml:space="preserve"> }}</w:t>
-      </w:r>
-      <w:r>
-        <w:rPr>
-          <w:rFonts w:ascii="Palatino Linotype" w:hAnsi="Palatino Linotype"/>
-          <w:bCs/>
-          <w:sz w:val="20"/>
-          <w:szCs w:val="20"/>
-        </w:rPr>
-        <w:t xml:space="preserve"> to</w:t>
-      </w:r>
-      <w:r>
-        <w:rPr>
-          <w:rFonts w:ascii="Palatino Linotype" w:hAnsi="Palatino Linotype"/>
-          <w:bCs/>
-          <w:sz w:val="20"/>
-          <w:szCs w:val="20"/>
-        </w:rPr>
-        <w:t xml:space="preserve"> </w:t>
-      </w:r>
-      <w:r>
-        <w:rPr>
-          <w:rFonts w:ascii="Palatino Linotype" w:hAnsi="Palatino Linotype"/>
-          <w:b/>
-          <w:bCs/>
-          <w:sz w:val="20"/>
-          <w:szCs w:val="20"/>
-          <w:u w:val="single"/>
-        </w:rPr>
-        <w:t xml:space="preserve">{{ </w:t>
-      </w:r>
-      <w:proofErr w:type="spellStart"/>
-      <w:r>
-        <w:rPr>
-          <w:rFonts w:ascii="Palatino Linotype" w:hAnsi="Palatino Linotype"/>
-          <w:b/>
-          <w:bCs/>
-          <w:sz w:val="20"/>
-          <w:szCs w:val="20"/>
-          <w:u w:val="single"/>
-        </w:rPr>
-        <w:t>domestic_violence_conditions.exclusive_possession_to</w:t>
-      </w:r>
-      <w:proofErr w:type="spellEnd"/>
-      <w:r>
-        <w:rPr>
-          <w:rFonts w:ascii="Palatino Linotype" w:hAnsi="Palatino Linotype"/>
-          <w:b/>
-          <w:bCs/>
-          <w:sz w:val="20"/>
-          <w:szCs w:val="20"/>
-          <w:u w:val="single"/>
-        </w:rPr>
-        <w:t xml:space="preserve"> }}</w:t>
+        <w:t>{{ domestic_violence_conditions.exclusive_possession_to }}</w:t>
       </w:r>
       <w:r>
         <w:rPr>
@@ -3765,29 +2613,7 @@
           <w:sz w:val="20"/>
           <w:szCs w:val="20"/>
         </w:rPr>
-        <w:t xml:space="preserve">% if </w:t>
-      </w:r>
-      <w:proofErr w:type="spellStart"/>
-      <w:r>
-        <w:rPr>
-          <w:rFonts w:ascii="Palatino Linotype" w:hAnsi="Palatino Linotype"/>
-          <w:bCs/>
-          <w:color w:val="FF0000"/>
-          <w:sz w:val="20"/>
-          <w:szCs w:val="20"/>
-        </w:rPr>
-        <w:t>domestic_violence_conditions.surrender_weapons</w:t>
-      </w:r>
-      <w:proofErr w:type="spellEnd"/>
-      <w:r>
-        <w:rPr>
-          <w:rFonts w:ascii="Palatino Linotype" w:hAnsi="Palatino Linotype"/>
-          <w:bCs/>
-          <w:color w:val="FF0000"/>
-          <w:sz w:val="20"/>
-          <w:szCs w:val="20"/>
-        </w:rPr>
-        <w:t xml:space="preserve"> is true %}</w:t>
+        <w:t>% if domestic_violence_conditions.surrender_weapons is true %}</w:t>
       </w:r>
       <w:r>
         <w:rPr>
@@ -3826,7 +2652,6 @@
         </w:rPr>
         <w:t xml:space="preserve">Defendant shall turn over all deadly weapons, including firearms, and ammunition to the arresting agency no later than </w:t>
       </w:r>
-      <w:proofErr w:type="gramStart"/>
       <w:r>
         <w:rPr>
           <w:rFonts w:ascii="Palatino Linotype" w:hAnsi="Palatino Linotype"/>
@@ -3836,43 +2661,7 @@
           <w:szCs w:val="20"/>
           <w:u w:val="single"/>
         </w:rPr>
-        <w:t xml:space="preserve">{{ </w:t>
-      </w:r>
-      <w:proofErr w:type="spellStart"/>
-      <w:r>
-        <w:rPr>
-          <w:rFonts w:ascii="Palatino Linotype" w:hAnsi="Palatino Linotype"/>
-          <w:b/>
-          <w:bCs/>
-          <w:sz w:val="20"/>
-          <w:szCs w:val="20"/>
-          <w:u w:val="single"/>
-        </w:rPr>
-        <w:t>domestic</w:t>
-      </w:r>
-      <w:proofErr w:type="gramEnd"/>
-      <w:r>
-        <w:rPr>
-          <w:rFonts w:ascii="Palatino Linotype" w:hAnsi="Palatino Linotype"/>
-          <w:b/>
-          <w:bCs/>
-          <w:sz w:val="20"/>
-          <w:szCs w:val="20"/>
-          <w:u w:val="single"/>
-        </w:rPr>
-        <w:t>_violence_conditions.surrender_weapons_date</w:t>
-      </w:r>
-      <w:proofErr w:type="spellEnd"/>
-      <w:r>
-        <w:rPr>
-          <w:rFonts w:ascii="Palatino Linotype" w:hAnsi="Palatino Linotype"/>
-          <w:b/>
-          <w:bCs/>
-          <w:sz w:val="20"/>
-          <w:szCs w:val="20"/>
-          <w:u w:val="single"/>
-        </w:rPr>
-        <w:t xml:space="preserve"> }}</w:t>
+        <w:t>{{ domestic_violence_conditions.surrender_weapons_date }}</w:t>
       </w:r>
       <w:r>
         <w:rPr>
@@ -3921,7 +2710,6 @@
         </w:rPr>
         <w:t xml:space="preserve">{% if </w:t>
       </w:r>
-      <w:proofErr w:type="spellStart"/>
       <w:r>
         <w:rPr>
           <w:rFonts w:ascii="Palatino Linotype" w:hAnsi="Palatino Linotype"/>
@@ -3940,18 +2728,7 @@
           <w:sz w:val="20"/>
           <w:szCs w:val="20"/>
         </w:rPr>
-        <w:t>.no_alcohol_drugs</w:t>
-      </w:r>
-      <w:proofErr w:type="spellEnd"/>
-      <w:r>
-        <w:rPr>
-          <w:rFonts w:ascii="Palatino Linotype" w:hAnsi="Palatino Linotype"/>
-          <w:bCs/>
-          <w:color w:val="FF0000"/>
-          <w:sz w:val="20"/>
-          <w:szCs w:val="20"/>
-        </w:rPr>
-        <w:t xml:space="preserve"> is true %}</w:t>
+        <w:t>.no_alcohol_drugs is true %}</w:t>
       </w:r>
     </w:p>
     <w:p>
@@ -4003,7 +2780,6 @@
         </w:rPr>
         <w:t xml:space="preserve">{% if </w:t>
       </w:r>
-      <w:proofErr w:type="spellStart"/>
       <w:r>
         <w:rPr>
           <w:rFonts w:ascii="Palatino Linotype" w:hAnsi="Palatino Linotype"/>
@@ -4022,18 +2798,7 @@
           <w:sz w:val="20"/>
           <w:szCs w:val="20"/>
         </w:rPr>
-        <w:t>.alcohol_drugs_assessment</w:t>
-      </w:r>
-      <w:proofErr w:type="spellEnd"/>
-      <w:r>
-        <w:rPr>
-          <w:rFonts w:ascii="Palatino Linotype" w:hAnsi="Palatino Linotype"/>
-          <w:bCs/>
-          <w:color w:val="FF0000"/>
-          <w:sz w:val="20"/>
-          <w:szCs w:val="20"/>
-        </w:rPr>
-        <w:t xml:space="preserve"> is true %}</w:t>
+        <w:t>.alcohol_drugs_assessment is true %}</w:t>
       </w:r>
     </w:p>
     <w:p>
@@ -4071,18 +2836,7 @@
           <w:sz w:val="20"/>
           <w:szCs w:val="20"/>
         </w:rPr>
-        <w:t xml:space="preserve">{% endif %}{% if </w:t>
-      </w:r>
-      <w:proofErr w:type="spellStart"/>
-      <w:r>
-        <w:rPr>
-          <w:rFonts w:ascii="Palatino Linotype" w:hAnsi="Palatino Linotype"/>
-          <w:bCs/>
-          <w:color w:val="FF0000"/>
-          <w:sz w:val="20"/>
-          <w:szCs w:val="20"/>
-        </w:rPr>
-        <w:t>bond_conditions</w:t>
+        <w:t>{% endif %}{% if bond_conditions</w:t>
       </w:r>
       <w:r>
         <w:rPr>
@@ -4102,18 +2856,7 @@
           <w:sz w:val="20"/>
           <w:szCs w:val="20"/>
         </w:rPr>
-        <w:t>_assessment</w:t>
-      </w:r>
-      <w:proofErr w:type="spellEnd"/>
-      <w:r>
-        <w:rPr>
-          <w:rFonts w:ascii="Palatino Linotype" w:hAnsi="Palatino Linotype"/>
-          <w:bCs/>
-          <w:color w:val="FF0000"/>
-          <w:sz w:val="20"/>
-          <w:szCs w:val="20"/>
-        </w:rPr>
-        <w:t xml:space="preserve"> is true %}</w:t>
+        <w:t>_assessment is true %}</w:t>
       </w:r>
     </w:p>
     <w:p>
@@ -4171,7 +2914,6 @@
         </w:rPr>
         <w:t xml:space="preserve">{% endif %}{% if </w:t>
       </w:r>
-      <w:proofErr w:type="spellStart"/>
       <w:r>
         <w:rPr>
           <w:rFonts w:ascii="Palatino Linotype" w:hAnsi="Palatino Linotype"/>
@@ -4190,18 +2932,7 @@
           <w:sz w:val="20"/>
           <w:szCs w:val="20"/>
         </w:rPr>
-        <w:t>.alcohol_test_kiosk</w:t>
-      </w:r>
-      <w:proofErr w:type="spellEnd"/>
-      <w:r>
-        <w:rPr>
-          <w:rFonts w:ascii="Palatino Linotype" w:hAnsi="Palatino Linotype"/>
-          <w:bCs/>
-          <w:color w:val="FF0000"/>
-          <w:sz w:val="20"/>
-          <w:szCs w:val="20"/>
-        </w:rPr>
-        <w:t xml:space="preserve"> is true %}</w:t>
+        <w:t>.alcohol_test_kiosk is true %}</w:t>
       </w:r>
     </w:p>
     <w:p>
@@ -4229,27 +2960,7 @@
           <w:sz w:val="20"/>
           <w:szCs w:val="20"/>
         </w:rPr>
-        <w:t xml:space="preserve">Defendant shall report to the Office of Community Control forthwith to determine a schedule for alcohol tests with the AB (Alcohol) </w:t>
-      </w:r>
-      <w:proofErr w:type="spellStart"/>
-      <w:r>
-        <w:rPr>
-          <w:rFonts w:ascii="Palatino Linotype" w:hAnsi="Palatino Linotype"/>
-          <w:bCs/>
-          <w:sz w:val="20"/>
-          <w:szCs w:val="20"/>
-        </w:rPr>
-        <w:t>Kisok</w:t>
-      </w:r>
-      <w:proofErr w:type="spellEnd"/>
-      <w:r>
-        <w:rPr>
-          <w:rFonts w:ascii="Palatino Linotype" w:hAnsi="Palatino Linotype"/>
-          <w:bCs/>
-          <w:sz w:val="20"/>
-          <w:szCs w:val="20"/>
-        </w:rPr>
-        <w:t>.</w:t>
+        <w:t>Defendant shall report to the Office of Community Control forthwith to determine a schedule for alcohol tests with the AB (Alcohol) Kisok.</w:t>
       </w:r>
       <w:r>
         <w:rPr>
@@ -4261,7 +2972,6 @@
         </w:rPr>
         <w:t xml:space="preserve">{% endif %}{% if </w:t>
       </w:r>
-      <w:proofErr w:type="spellStart"/>
       <w:r>
         <w:rPr>
           <w:rFonts w:ascii="Palatino Linotype" w:hAnsi="Palatino Linotype"/>
@@ -4280,18 +2990,7 @@
           <w:sz w:val="20"/>
           <w:szCs w:val="20"/>
         </w:rPr>
-        <w:t>.specialized_docket</w:t>
-      </w:r>
-      <w:proofErr w:type="spellEnd"/>
-      <w:r>
-        <w:rPr>
-          <w:rFonts w:ascii="Palatino Linotype" w:hAnsi="Palatino Linotype"/>
-          <w:bCs/>
-          <w:color w:val="FF0000"/>
-          <w:sz w:val="20"/>
-          <w:szCs w:val="20"/>
-        </w:rPr>
-        <w:t xml:space="preserve"> is true %}</w:t>
+        <w:t>.specialized_docket is true %}</w:t>
       </w:r>
     </w:p>
     <w:p>
@@ -4340,7 +3039,6 @@
         </w:rPr>
         <w:t xml:space="preserve"> </w:t>
       </w:r>
-      <w:proofErr w:type="spellStart"/>
       <w:r>
         <w:rPr>
           <w:rFonts w:ascii="Palatino Linotype" w:hAnsi="Palatino Linotype"/>
@@ -4357,17 +3055,7 @@
           <w:sz w:val="20"/>
           <w:szCs w:val="20"/>
         </w:rPr>
-        <w:t>.specialized_docket_type</w:t>
-      </w:r>
-      <w:proofErr w:type="spellEnd"/>
-      <w:r>
-        <w:rPr>
-          <w:rFonts w:ascii="Palatino Linotype" w:hAnsi="Palatino Linotype"/>
-          <w:bCs/>
-          <w:sz w:val="20"/>
-          <w:szCs w:val="20"/>
-        </w:rPr>
-        <w:t xml:space="preserve"> }}.</w:t>
+        <w:t>.specialized_docket_type }}.</w:t>
       </w:r>
       <w:r>
         <w:rPr>
@@ -4389,7 +3077,6 @@
         </w:rPr>
         <w:t xml:space="preserve">{% if </w:t>
       </w:r>
-      <w:proofErr w:type="spellStart"/>
       <w:r>
         <w:rPr>
           <w:rFonts w:ascii="Palatino Linotype" w:hAnsi="Palatino Linotype"/>
@@ -4408,18 +3095,7 @@
           <w:sz w:val="20"/>
           <w:szCs w:val="20"/>
         </w:rPr>
-        <w:t>.monitoring</w:t>
-      </w:r>
-      <w:proofErr w:type="spellEnd"/>
-      <w:r>
-        <w:rPr>
-          <w:rFonts w:ascii="Palatino Linotype" w:hAnsi="Palatino Linotype"/>
-          <w:bCs/>
-          <w:color w:val="FF0000"/>
-          <w:sz w:val="20"/>
-          <w:szCs w:val="20"/>
-        </w:rPr>
-        <w:t xml:space="preserve"> is true %}</w:t>
+        <w:t>.monitoring is true %}</w:t>
       </w:r>
     </w:p>
     <w:p>
@@ -4495,7 +3171,6 @@
         </w:rPr>
         <w:t xml:space="preserve"> </w:t>
       </w:r>
-      <w:proofErr w:type="spellStart"/>
       <w:r>
         <w:rPr>
           <w:rFonts w:ascii="Palatino Linotype" w:hAnsi="Palatino Linotype"/>
@@ -4512,17 +3187,7 @@
           <w:sz w:val="20"/>
           <w:szCs w:val="20"/>
         </w:rPr>
-        <w:t>.monitoring_type</w:t>
-      </w:r>
-      <w:proofErr w:type="spellEnd"/>
-      <w:r>
-        <w:rPr>
-          <w:rFonts w:ascii="Palatino Linotype" w:hAnsi="Palatino Linotype"/>
-          <w:bCs/>
-          <w:sz w:val="20"/>
-          <w:szCs w:val="20"/>
-        </w:rPr>
-        <w:t xml:space="preserve"> }}.</w:t>
+        <w:t>.monitoring_type }}.</w:t>
       </w:r>
       <w:r>
         <w:rPr>
@@ -4542,29 +3207,7 @@
           <w:sz w:val="20"/>
           <w:szCs w:val="20"/>
         </w:rPr>
-        <w:t xml:space="preserve">{% if </w:t>
-      </w:r>
-      <w:proofErr w:type="spellStart"/>
-      <w:r>
-        <w:rPr>
-          <w:rFonts w:ascii="Palatino Linotype" w:hAnsi="Palatino Linotype"/>
-          <w:bCs/>
-          <w:color w:val="FF0000"/>
-          <w:sz w:val="20"/>
-          <w:szCs w:val="20"/>
-        </w:rPr>
-        <w:t>custodial_supervision.ordered</w:t>
-      </w:r>
-      <w:proofErr w:type="spellEnd"/>
-      <w:r>
-        <w:rPr>
-          <w:rFonts w:ascii="Palatino Linotype" w:hAnsi="Palatino Linotype"/>
-          <w:bCs/>
-          <w:color w:val="FF0000"/>
-          <w:sz w:val="20"/>
-          <w:szCs w:val="20"/>
-        </w:rPr>
-        <w:t xml:space="preserve"> is true %}</w:t>
+        <w:t>{% if custodial_supervision.ordered is true %}</w:t>
       </w:r>
     </w:p>
     <w:p>
@@ -4612,31 +3255,7 @@
           <w:szCs w:val="20"/>
           <w:u w:val="single"/>
         </w:rPr>
-        <w:t xml:space="preserve">{{ </w:t>
-      </w:r>
-      <w:proofErr w:type="spellStart"/>
-      <w:r>
-        <w:rPr>
-          <w:rFonts w:ascii="Palatino Linotype" w:hAnsi="Palatino Linotype"/>
-          <w:b/>
-          <w:bCs/>
-          <w:sz w:val="20"/>
-          <w:szCs w:val="20"/>
-          <w:u w:val="single"/>
-        </w:rPr>
-        <w:t>custodial_supervision.supervisor</w:t>
-      </w:r>
-      <w:proofErr w:type="spellEnd"/>
-      <w:r>
-        <w:rPr>
-          <w:rFonts w:ascii="Palatino Linotype" w:hAnsi="Palatino Linotype"/>
-          <w:b/>
-          <w:bCs/>
-          <w:sz w:val="20"/>
-          <w:szCs w:val="20"/>
-          <w:u w:val="single"/>
-        </w:rPr>
-        <w:t xml:space="preserve"> }}</w:t>
+        <w:t>{{ custodial_supervision.supervisor }}</w:t>
       </w:r>
       <w:r>
         <w:rPr>
@@ -4681,7 +3300,6 @@
         </w:rPr>
         <w:t xml:space="preserve">{% if </w:t>
       </w:r>
-      <w:proofErr w:type="spellStart"/>
       <w:r>
         <w:rPr>
           <w:rFonts w:ascii="Palatino Linotype" w:hAnsi="Palatino Linotype"/>
@@ -4700,18 +3318,7 @@
           <w:sz w:val="20"/>
           <w:szCs w:val="20"/>
         </w:rPr>
-        <w:t>ordered</w:t>
-      </w:r>
-      <w:proofErr w:type="spellEnd"/>
-      <w:r>
-        <w:rPr>
-          <w:rFonts w:ascii="Palatino Linotype" w:hAnsi="Palatino Linotype"/>
-          <w:bCs/>
-          <w:color w:val="FF0000"/>
-          <w:sz w:val="20"/>
-          <w:szCs w:val="20"/>
-        </w:rPr>
-        <w:t xml:space="preserve"> is true %}</w:t>
+        <w:t>ordered is true %}</w:t>
       </w:r>
     </w:p>
     <w:p>
@@ -4793,7 +3400,6 @@
         </w:rPr>
         <w:t xml:space="preserve">{% if </w:t>
       </w:r>
-      <w:proofErr w:type="spellStart"/>
       <w:r>
         <w:rPr>
           <w:rFonts w:ascii="Palatino Linotype" w:hAnsi="Palatino Linotype"/>
@@ -4812,18 +3418,7 @@
           <w:sz w:val="20"/>
           <w:szCs w:val="20"/>
         </w:rPr>
-        <w:t>objection</w:t>
-      </w:r>
-      <w:proofErr w:type="spellEnd"/>
-      <w:r>
-        <w:rPr>
-          <w:rFonts w:ascii="Palatino Linotype" w:hAnsi="Palatino Linotype"/>
-          <w:bCs/>
-          <w:color w:val="FF0000"/>
-          <w:sz w:val="20"/>
-          <w:szCs w:val="20"/>
-        </w:rPr>
-        <w:t xml:space="preserve"> == ‘Yes’ %}</w:t>
+        <w:t>objection == ‘Yes’ %}</w:t>
       </w:r>
       <w:r>
         <w:rPr>
@@ -4851,31 +3446,56 @@
           <w:sz w:val="20"/>
           <w:szCs w:val="20"/>
         </w:rPr>
-        <w:t xml:space="preserve">{% </w:t>
-      </w:r>
-      <w:proofErr w:type="spellStart"/>
-      <w:r>
-        <w:rPr>
-          <w:rFonts w:ascii="Palatino Linotype" w:hAnsi="Palatino Linotype"/>
-          <w:bCs/>
-          <w:color w:val="FF0000"/>
-          <w:sz w:val="20"/>
-          <w:szCs w:val="20"/>
-        </w:rPr>
-        <w:t>elif</w:t>
-      </w:r>
-      <w:proofErr w:type="spellEnd"/>
-      <w:r>
-        <w:rPr>
-          <w:rFonts w:ascii="Palatino Linotype" w:hAnsi="Palatino Linotype"/>
-          <w:bCs/>
-          <w:color w:val="FF0000"/>
+        <w:t>{% elif admin_license_suspension.</w:t>
+      </w:r>
+      <w:r>
+        <w:rPr>
+          <w:rFonts w:ascii="Palatino Linotype" w:hAnsi="Palatino Linotype"/>
+          <w:bCs/>
+          <w:color w:val="FF0000"/>
+          <w:sz w:val="20"/>
+          <w:szCs w:val="20"/>
+        </w:rPr>
+        <w:t>objection == ‘No’ %}</w:t>
+      </w:r>
+      <w:r>
+        <w:rPr>
+          <w:rFonts w:ascii="Palatino Linotype" w:hAnsi="Palatino Linotype"/>
+          <w:bCs/>
+          <w:sz w:val="20"/>
+          <w:szCs w:val="20"/>
+        </w:rPr>
+        <w:t>The State did not object to the stay.</w:t>
+      </w:r>
+      <w:r>
+        <w:rPr>
+          <w:rFonts w:ascii="Palatino Linotype" w:hAnsi="Palatino Linotype"/>
+          <w:bCs/>
           <w:sz w:val="20"/>
           <w:szCs w:val="20"/>
         </w:rPr>
         <w:t xml:space="preserve"> </w:t>
       </w:r>
-      <w:proofErr w:type="spellStart"/>
+      <w:r>
+        <w:rPr>
+          <w:rFonts w:ascii="Palatino Linotype" w:hAnsi="Palatino Linotype"/>
+          <w:bCs/>
+          <w:color w:val="FF0000"/>
+          <w:sz w:val="20"/>
+          <w:szCs w:val="20"/>
+        </w:rPr>
+        <w:t>{% endif %}</w:t>
+      </w:r>
+      <w:r>
+        <w:rPr>
+          <w:rFonts w:ascii="Palatino Linotype" w:hAnsi="Palatino Linotype"/>
+          <w:bCs/>
+          <w:color w:val="FF0000"/>
+          <w:sz w:val="20"/>
+          <w:szCs w:val="20"/>
+        </w:rPr>
+        <w:t xml:space="preserve">{% if </w:t>
+      </w:r>
       <w:r>
         <w:rPr>
           <w:rFonts w:ascii="Palatino Linotype" w:hAnsi="Palatino Linotype"/>
@@ -4894,27 +3514,109 @@
           <w:sz w:val="20"/>
           <w:szCs w:val="20"/>
         </w:rPr>
-        <w:t>objection</w:t>
-      </w:r>
-      <w:proofErr w:type="spellEnd"/>
-      <w:r>
-        <w:rPr>
-          <w:rFonts w:ascii="Palatino Linotype" w:hAnsi="Palatino Linotype"/>
-          <w:bCs/>
-          <w:color w:val="FF0000"/>
-          <w:sz w:val="20"/>
-          <w:szCs w:val="20"/>
-        </w:rPr>
-        <w:t xml:space="preserve"> == ‘No’ %}</w:t>
-      </w:r>
-      <w:r>
-        <w:rPr>
-          <w:rFonts w:ascii="Palatino Linotype" w:hAnsi="Palatino Linotype"/>
-          <w:bCs/>
-          <w:sz w:val="20"/>
-          <w:szCs w:val="20"/>
-        </w:rPr>
-        <w:t>The State did not object to the stay.</w:t>
+        <w:t>disposition == ‘Granted’ %}</w:t>
+      </w:r>
+      <w:r>
+        <w:rPr>
+          <w:rFonts w:ascii="Palatino Linotype" w:hAnsi="Palatino Linotype"/>
+          <w:bCs/>
+          <w:sz w:val="20"/>
+          <w:szCs w:val="20"/>
+        </w:rPr>
+        <w:t>The Court GRANTED</w:t>
+      </w:r>
+      <w:r>
+        <w:rPr>
+          <w:rFonts w:ascii="Palatino Linotype" w:hAnsi="Palatino Linotype"/>
+          <w:bCs/>
+          <w:sz w:val="20"/>
+          <w:szCs w:val="20"/>
+        </w:rPr>
+        <w:t xml:space="preserve"> the administrative license suspension </w:t>
+      </w:r>
+      <w:r>
+        <w:rPr>
+          <w:rFonts w:ascii="Palatino Linotype" w:hAnsi="Palatino Linotype"/>
+          <w:bCs/>
+          <w:sz w:val="20"/>
+          <w:szCs w:val="20"/>
+        </w:rPr>
+        <w:t xml:space="preserve">and the administrative license suspension is STAYED. </w:t>
+      </w:r>
+      <w:r>
+        <w:rPr>
+          <w:rFonts w:ascii="Palatino Linotype" w:hAnsi="Palatino Linotype"/>
+          <w:bCs/>
+          <w:color w:val="FF0000"/>
+          <w:sz w:val="20"/>
+          <w:szCs w:val="20"/>
+        </w:rPr>
+        <w:t>{% elif admin_license_suspensi</w:t>
+      </w:r>
+      <w:r>
+        <w:rPr>
+          <w:rFonts w:ascii="Palatino Linotype" w:hAnsi="Palatino Linotype"/>
+          <w:bCs/>
+          <w:color w:val="FF0000"/>
+          <w:sz w:val="20"/>
+          <w:szCs w:val="20"/>
+        </w:rPr>
+        <w:t>on.</w:t>
+      </w:r>
+      <w:r>
+        <w:rPr>
+          <w:rFonts w:ascii="Palatino Linotype" w:hAnsi="Palatino Linotype"/>
+          <w:bCs/>
+          <w:color w:val="FF0000"/>
+          <w:sz w:val="20"/>
+          <w:szCs w:val="20"/>
+        </w:rPr>
+        <w:t>disposition == ‘Denied’ %}</w:t>
+      </w:r>
+      <w:r>
+        <w:rPr>
+          <w:rFonts w:ascii="Palatino Linotype" w:hAnsi="Palatino Linotype"/>
+          <w:bCs/>
+          <w:sz w:val="20"/>
+          <w:szCs w:val="20"/>
+        </w:rPr>
+        <w:t xml:space="preserve">The Court DENIED </w:t>
+      </w:r>
+      <w:r>
+        <w:rPr>
+          <w:rFonts w:ascii="Palatino Linotype" w:hAnsi="Palatino Linotype"/>
+          <w:bCs/>
+          <w:sz w:val="20"/>
+          <w:szCs w:val="20"/>
+        </w:rPr>
+        <w:t xml:space="preserve">the administrative license suspension and </w:t>
+      </w:r>
+      <w:r>
+        <w:rPr>
+          <w:rFonts w:ascii="Palatino Linotype" w:hAnsi="Palatino Linotype"/>
+          <w:bCs/>
+          <w:sz w:val="20"/>
+          <w:szCs w:val="20"/>
+        </w:rPr>
+        <w:t>the administrative l</w:t>
+      </w:r>
+      <w:r>
+        <w:rPr>
+          <w:rFonts w:ascii="Palatino Linotype" w:hAnsi="Palatino Linotype"/>
+          <w:bCs/>
+          <w:sz w:val="20"/>
+          <w:szCs w:val="20"/>
+        </w:rPr>
+        <w:t>icense suspension IS NOT STAYED</w:t>
+      </w:r>
+      <w:r>
+        <w:rPr>
+          <w:rFonts w:ascii="Palatino Linotype" w:hAnsi="Palatino Linotype"/>
+          <w:bCs/>
+          <w:sz w:val="20"/>
+          <w:szCs w:val="20"/>
+        </w:rPr>
+        <w:t>.</w:t>
       </w:r>
       <w:r>
         <w:rPr>
@@ -4933,49 +3635,27 @@
           <w:sz w:val="20"/>
           <w:szCs w:val="20"/>
         </w:rPr>
-        <w:t xml:space="preserve">{% endif </w:t>
-      </w:r>
-      <w:proofErr w:type="gramStart"/>
-      <w:r>
-        <w:rPr>
-          <w:rFonts w:ascii="Palatino Linotype" w:hAnsi="Palatino Linotype"/>
-          <w:bCs/>
-          <w:color w:val="FF0000"/>
-          <w:sz w:val="20"/>
-          <w:szCs w:val="20"/>
-        </w:rPr>
-        <w:t>%}</w:t>
-      </w:r>
-      <w:r>
-        <w:rPr>
-          <w:rFonts w:ascii="Palatino Linotype" w:hAnsi="Palatino Linotype"/>
-          <w:bCs/>
-          <w:color w:val="FF0000"/>
-          <w:sz w:val="20"/>
-          <w:szCs w:val="20"/>
-        </w:rPr>
-        <w:t>{</w:t>
-      </w:r>
-      <w:proofErr w:type="gramEnd"/>
-      <w:r>
-        <w:rPr>
-          <w:rFonts w:ascii="Palatino Linotype" w:hAnsi="Palatino Linotype"/>
-          <w:bCs/>
-          <w:color w:val="FF0000"/>
-          <w:sz w:val="20"/>
-          <w:szCs w:val="20"/>
-        </w:rPr>
-        <w:t xml:space="preserve">% if </w:t>
-      </w:r>
-      <w:proofErr w:type="spellStart"/>
-      <w:r>
-        <w:rPr>
-          <w:rFonts w:ascii="Palatino Linotype" w:hAnsi="Palatino Linotype"/>
-          <w:bCs/>
-          <w:color w:val="FF0000"/>
-          <w:sz w:val="20"/>
-          <w:szCs w:val="20"/>
-        </w:rPr>
+        <w:t>{% endif %}</w:t>
+      </w:r>
+      <w:r>
+        <w:rPr>
+          <w:rFonts w:ascii="Palatino Linotype" w:hAnsi="Palatino Linotype"/>
+          <w:bCs/>
+          <w:color w:val="FF0000"/>
+          <w:sz w:val="20"/>
+          <w:szCs w:val="20"/>
+        </w:rPr>
+        <w:t xml:space="preserve">{% if </w:t>
+      </w:r>
+      <w:r>
+        <w:rPr>
+          <w:rFonts w:ascii="Palatino Linotype" w:hAnsi="Palatino Linotype"/>
+          <w:bCs/>
+          <w:color w:val="FF0000"/>
+          <w:sz w:val="20"/>
+          <w:szCs w:val="20"/>
+        </w:rPr>
+        <w:lastRenderedPageBreak/>
         <w:t>admin_license_suspension.</w:t>
       </w:r>
       <w:r>
@@ -4986,223 +3666,21 @@
           <w:sz w:val="20"/>
           <w:szCs w:val="20"/>
         </w:rPr>
-        <w:t>disposition</w:t>
-      </w:r>
-      <w:proofErr w:type="spellEnd"/>
-      <w:r>
-        <w:rPr>
-          <w:rFonts w:ascii="Palatino Linotype" w:hAnsi="Palatino Linotype"/>
-          <w:bCs/>
-          <w:color w:val="FF0000"/>
-          <w:sz w:val="20"/>
-          <w:szCs w:val="20"/>
-        </w:rPr>
-        <w:t xml:space="preserve"> == ‘Granted’ %}</w:t>
-      </w:r>
-      <w:r>
-        <w:rPr>
-          <w:rFonts w:ascii="Palatino Linotype" w:hAnsi="Palatino Linotype"/>
-          <w:bCs/>
-          <w:sz w:val="20"/>
-          <w:szCs w:val="20"/>
-        </w:rPr>
-        <w:t>The Court GRANTED</w:t>
-      </w:r>
-      <w:r>
-        <w:rPr>
-          <w:rFonts w:ascii="Palatino Linotype" w:hAnsi="Palatino Linotype"/>
-          <w:bCs/>
-          <w:sz w:val="20"/>
-          <w:szCs w:val="20"/>
-        </w:rPr>
-        <w:t xml:space="preserve"> the administrative license suspension </w:t>
-      </w:r>
-      <w:r>
-        <w:rPr>
-          <w:rFonts w:ascii="Palatino Linotype" w:hAnsi="Palatino Linotype"/>
-          <w:bCs/>
-          <w:sz w:val="20"/>
-          <w:szCs w:val="20"/>
-        </w:rPr>
-        <w:t xml:space="preserve">and the administrative license suspension is STAYED. </w:t>
-      </w:r>
-      <w:r>
-        <w:rPr>
-          <w:rFonts w:ascii="Palatino Linotype" w:hAnsi="Palatino Linotype"/>
-          <w:bCs/>
-          <w:color w:val="FF0000"/>
-          <w:sz w:val="20"/>
-          <w:szCs w:val="20"/>
-        </w:rPr>
-        <w:t xml:space="preserve">{% </w:t>
-      </w:r>
-      <w:proofErr w:type="spellStart"/>
-      <w:r>
-        <w:rPr>
-          <w:rFonts w:ascii="Palatino Linotype" w:hAnsi="Palatino Linotype"/>
-          <w:bCs/>
-          <w:color w:val="FF0000"/>
-          <w:sz w:val="20"/>
-          <w:szCs w:val="20"/>
-        </w:rPr>
-        <w:t>elif</w:t>
-      </w:r>
-      <w:proofErr w:type="spellEnd"/>
-      <w:r>
-        <w:rPr>
-          <w:rFonts w:ascii="Palatino Linotype" w:hAnsi="Palatino Linotype"/>
-          <w:bCs/>
-          <w:color w:val="FF0000"/>
-          <w:sz w:val="20"/>
-          <w:szCs w:val="20"/>
-        </w:rPr>
-        <w:t xml:space="preserve"> </w:t>
-      </w:r>
-      <w:proofErr w:type="spellStart"/>
-      <w:r>
-        <w:rPr>
-          <w:rFonts w:ascii="Palatino Linotype" w:hAnsi="Palatino Linotype"/>
-          <w:bCs/>
-          <w:color w:val="FF0000"/>
-          <w:sz w:val="20"/>
-          <w:szCs w:val="20"/>
-        </w:rPr>
-        <w:lastRenderedPageBreak/>
-        <w:t>admin_license_suspensi</w:t>
-      </w:r>
-      <w:r>
-        <w:rPr>
-          <w:rFonts w:ascii="Palatino Linotype" w:hAnsi="Palatino Linotype"/>
-          <w:bCs/>
-          <w:color w:val="FF0000"/>
-          <w:sz w:val="20"/>
-          <w:szCs w:val="20"/>
-        </w:rPr>
-        <w:t>on.</w:t>
-      </w:r>
-      <w:r>
-        <w:rPr>
-          <w:rFonts w:ascii="Palatino Linotype" w:hAnsi="Palatino Linotype"/>
-          <w:bCs/>
-          <w:color w:val="FF0000"/>
-          <w:sz w:val="20"/>
-          <w:szCs w:val="20"/>
-        </w:rPr>
-        <w:t>disposition</w:t>
-      </w:r>
-      <w:proofErr w:type="spellEnd"/>
-      <w:r>
-        <w:rPr>
-          <w:rFonts w:ascii="Palatino Linotype" w:hAnsi="Palatino Linotype"/>
-          <w:bCs/>
-          <w:color w:val="FF0000"/>
-          <w:sz w:val="20"/>
-          <w:szCs w:val="20"/>
-        </w:rPr>
-        <w:t xml:space="preserve"> == ‘Denied’ %}</w:t>
-      </w:r>
-      <w:r>
-        <w:rPr>
-          <w:rFonts w:ascii="Palatino Linotype" w:hAnsi="Palatino Linotype"/>
-          <w:bCs/>
-          <w:sz w:val="20"/>
-          <w:szCs w:val="20"/>
-        </w:rPr>
-        <w:t xml:space="preserve">The Court DENIED </w:t>
-      </w:r>
-      <w:r>
-        <w:rPr>
-          <w:rFonts w:ascii="Palatino Linotype" w:hAnsi="Palatino Linotype"/>
-          <w:bCs/>
-          <w:sz w:val="20"/>
-          <w:szCs w:val="20"/>
-        </w:rPr>
-        <w:t xml:space="preserve">the administrative license suspension and </w:t>
-      </w:r>
-      <w:r>
-        <w:rPr>
-          <w:rFonts w:ascii="Palatino Linotype" w:hAnsi="Palatino Linotype"/>
-          <w:bCs/>
-          <w:sz w:val="20"/>
-          <w:szCs w:val="20"/>
-        </w:rPr>
-        <w:t>the administrative l</w:t>
-      </w:r>
-      <w:r>
-        <w:rPr>
-          <w:rFonts w:ascii="Palatino Linotype" w:hAnsi="Palatino Linotype"/>
-          <w:bCs/>
-          <w:sz w:val="20"/>
-          <w:szCs w:val="20"/>
-        </w:rPr>
-        <w:t>icense suspension IS NOT STAYED</w:t>
-      </w:r>
-      <w:r>
-        <w:rPr>
-          <w:rFonts w:ascii="Palatino Linotype" w:hAnsi="Palatino Linotype"/>
-          <w:bCs/>
-          <w:sz w:val="20"/>
-          <w:szCs w:val="20"/>
-        </w:rPr>
-        <w:t>.</w:t>
-      </w:r>
-      <w:r>
-        <w:rPr>
-          <w:rFonts w:ascii="Palatino Linotype" w:hAnsi="Palatino Linotype"/>
-          <w:bCs/>
-          <w:sz w:val="20"/>
-          <w:szCs w:val="20"/>
-        </w:rPr>
-        <w:t xml:space="preserve"> </w:t>
-      </w:r>
-      <w:r>
-        <w:rPr>
-          <w:rFonts w:ascii="Palatino Linotype" w:hAnsi="Palatino Linotype"/>
-          <w:bCs/>
-          <w:color w:val="FF0000"/>
-          <w:sz w:val="20"/>
-          <w:szCs w:val="20"/>
-        </w:rPr>
-        <w:t xml:space="preserve">{% endif </w:t>
-      </w:r>
-      <w:proofErr w:type="gramStart"/>
-      <w:r>
-        <w:rPr>
-          <w:rFonts w:ascii="Palatino Linotype" w:hAnsi="Palatino Linotype"/>
-          <w:bCs/>
-          <w:color w:val="FF0000"/>
-          <w:sz w:val="20"/>
-          <w:szCs w:val="20"/>
-        </w:rPr>
-        <w:t>%}</w:t>
-      </w:r>
-      <w:r>
-        <w:rPr>
-          <w:rFonts w:ascii="Palatino Linotype" w:hAnsi="Palatino Linotype"/>
-          <w:bCs/>
-          <w:color w:val="FF0000"/>
-          <w:sz w:val="20"/>
-          <w:szCs w:val="20"/>
-        </w:rPr>
-        <w:t>{</w:t>
-      </w:r>
-      <w:proofErr w:type="gramEnd"/>
-      <w:r>
-        <w:rPr>
-          <w:rFonts w:ascii="Palatino Linotype" w:hAnsi="Palatino Linotype"/>
-          <w:bCs/>
-          <w:color w:val="FF0000"/>
-          <w:sz w:val="20"/>
-          <w:szCs w:val="20"/>
-        </w:rPr>
-        <w:t xml:space="preserve">% if </w:t>
-      </w:r>
-      <w:proofErr w:type="spellStart"/>
-      <w:r>
-        <w:rPr>
-          <w:rFonts w:ascii="Palatino Linotype" w:hAnsi="Palatino Linotype"/>
-          <w:bCs/>
-          <w:color w:val="FF0000"/>
+        <w:t>explanation is not none %}</w:t>
+      </w:r>
+      <w:r>
+        <w:rPr>
+          <w:rFonts w:ascii="Palatino Linotype" w:hAnsi="Palatino Linotype"/>
+          <w:bCs/>
+          <w:sz w:val="20"/>
+          <w:szCs w:val="20"/>
+        </w:rPr>
+        <w:t xml:space="preserve">{{ </w:t>
+      </w:r>
+      <w:r>
+        <w:rPr>
+          <w:rFonts w:ascii="Palatino Linotype" w:hAnsi="Palatino Linotype"/>
+          <w:bCs/>
           <w:sz w:val="20"/>
           <w:szCs w:val="20"/>
         </w:rPr>
@@ -5212,60 +3690,10 @@
         <w:rPr>
           <w:rFonts w:ascii="Palatino Linotype" w:hAnsi="Palatino Linotype"/>
           <w:bCs/>
-          <w:color w:val="FF0000"/>
-          <w:sz w:val="20"/>
-          <w:szCs w:val="20"/>
-        </w:rPr>
-        <w:t>explanation</w:t>
-      </w:r>
-      <w:proofErr w:type="spellEnd"/>
-      <w:r>
-        <w:rPr>
-          <w:rFonts w:ascii="Palatino Linotype" w:hAnsi="Palatino Linotype"/>
-          <w:bCs/>
-          <w:color w:val="FF0000"/>
-          <w:sz w:val="20"/>
-          <w:szCs w:val="20"/>
-        </w:rPr>
-        <w:t xml:space="preserve"> is not none %}</w:t>
-      </w:r>
-      <w:r>
-        <w:rPr>
-          <w:rFonts w:ascii="Palatino Linotype" w:hAnsi="Palatino Linotype"/>
-          <w:bCs/>
-          <w:sz w:val="20"/>
-          <w:szCs w:val="20"/>
-        </w:rPr>
-        <w:t xml:space="preserve">{{ </w:t>
-      </w:r>
-      <w:proofErr w:type="spellStart"/>
-      <w:r>
-        <w:rPr>
-          <w:rFonts w:ascii="Palatino Linotype" w:hAnsi="Palatino Linotype"/>
-          <w:bCs/>
-          <w:sz w:val="20"/>
-          <w:szCs w:val="20"/>
-        </w:rPr>
-        <w:t>admin_license_suspension.</w:t>
-      </w:r>
-      <w:r>
-        <w:rPr>
-          <w:rFonts w:ascii="Palatino Linotype" w:hAnsi="Palatino Linotype"/>
-          <w:bCs/>
-          <w:sz w:val="20"/>
-          <w:szCs w:val="20"/>
-        </w:rPr>
-        <w:t>explanation</w:t>
-      </w:r>
-      <w:proofErr w:type="spellEnd"/>
-      <w:r>
-        <w:rPr>
-          <w:rFonts w:ascii="Palatino Linotype" w:hAnsi="Palatino Linotype"/>
-          <w:bCs/>
-          <w:sz w:val="20"/>
-          <w:szCs w:val="20"/>
-        </w:rPr>
-        <w:t xml:space="preserve"> }}</w:t>
+          <w:sz w:val="20"/>
+          <w:szCs w:val="20"/>
+        </w:rPr>
+        <w:t>explanation }}</w:t>
       </w:r>
       <w:r>
         <w:rPr>
@@ -5297,7 +3725,6 @@
         </w:rPr>
         <w:t xml:space="preserve">{% if </w:t>
       </w:r>
-      <w:proofErr w:type="spellStart"/>
       <w:r>
         <w:rPr>
           <w:rFonts w:ascii="Palatino Linotype" w:hAnsi="Palatino Linotype"/>
@@ -5316,18 +3743,7 @@
           <w:sz w:val="20"/>
           <w:szCs w:val="20"/>
         </w:rPr>
-        <w:t>.ordered</w:t>
-      </w:r>
-      <w:proofErr w:type="spellEnd"/>
-      <w:r>
-        <w:rPr>
-          <w:rFonts w:ascii="Palatino Linotype" w:hAnsi="Palatino Linotype"/>
-          <w:bCs/>
-          <w:color w:val="FF0000"/>
-          <w:sz w:val="20"/>
-          <w:szCs w:val="20"/>
-        </w:rPr>
-        <w:t xml:space="preserve"> is true %}</w:t>
+        <w:t>.ordered is true %}</w:t>
       </w:r>
     </w:p>
     <w:p>
@@ -5377,65 +3793,14 @@
         </w:rPr>
         <w:t xml:space="preserve">A </w:t>
       </w:r>
-      <w:proofErr w:type="gramStart"/>
-      <w:r>
-        <w:rPr>
-          <w:rFonts w:ascii="Palatino Linotype" w:hAnsi="Palatino Linotype"/>
-          <w:bCs/>
-          <w:sz w:val="20"/>
-          <w:szCs w:val="20"/>
-        </w:rPr>
-        <w:t xml:space="preserve">{{ </w:t>
-      </w:r>
-      <w:proofErr w:type="spellStart"/>
-      <w:r>
-        <w:rPr>
-          <w:rFonts w:ascii="Palatino Linotype" w:hAnsi="Palatino Linotype"/>
-          <w:bCs/>
-          <w:sz w:val="20"/>
-          <w:szCs w:val="20"/>
-        </w:rPr>
-        <w:t>vehicle</w:t>
-      </w:r>
-      <w:proofErr w:type="gramEnd"/>
-      <w:r>
-        <w:rPr>
-          <w:rFonts w:ascii="Palatino Linotype" w:hAnsi="Palatino Linotype"/>
-          <w:bCs/>
-          <w:sz w:val="20"/>
-          <w:szCs w:val="20"/>
-        </w:rPr>
-        <w:t>_seizure.vehicle_make_model</w:t>
-      </w:r>
-      <w:proofErr w:type="spellEnd"/>
-      <w:r>
-        <w:rPr>
-          <w:rFonts w:ascii="Palatino Linotype" w:hAnsi="Palatino Linotype"/>
-          <w:bCs/>
-          <w:sz w:val="20"/>
-          <w:szCs w:val="20"/>
-        </w:rPr>
-        <w:t xml:space="preserve"> }}, license plate {{ </w:t>
-      </w:r>
-      <w:proofErr w:type="spellStart"/>
-      <w:r>
-        <w:rPr>
-          <w:rFonts w:ascii="Palatino Linotype" w:hAnsi="Palatino Linotype"/>
-          <w:bCs/>
-          <w:sz w:val="20"/>
-          <w:szCs w:val="20"/>
-        </w:rPr>
-        <w:t>vehicle_seizure.vehicle_license_plate</w:t>
-      </w:r>
-      <w:proofErr w:type="spellEnd"/>
-      <w:r>
-        <w:rPr>
-          <w:rFonts w:ascii="Palatino Linotype" w:hAnsi="Palatino Linotype"/>
-          <w:bCs/>
-          <w:sz w:val="20"/>
-          <w:szCs w:val="20"/>
-        </w:rPr>
-        <w:t xml:space="preserve"> }}</w:t>
+      <w:r>
+        <w:rPr>
+          <w:rFonts w:ascii="Palatino Linotype" w:hAnsi="Palatino Linotype"/>
+          <w:bCs/>
+          <w:sz w:val="20"/>
+          <w:szCs w:val="20"/>
+        </w:rPr>
+        <w:t>{{ vehicle_seizure.vehicle_make_model }}, license plate {{ vehicle_seizure.vehicle_license_plate }}</w:t>
       </w:r>
       <w:r>
         <w:rPr>
@@ -5464,59 +3829,13 @@
         </w:rPr>
         <w:t xml:space="preserve"> </w:t>
       </w:r>
-      <w:proofErr w:type="gramStart"/>
-      <w:r>
-        <w:rPr>
-          <w:rFonts w:ascii="Palatino Linotype" w:hAnsi="Palatino Linotype"/>
-          <w:sz w:val="20"/>
-          <w:szCs w:val="20"/>
-        </w:rPr>
-        <w:t xml:space="preserve">{{ </w:t>
-      </w:r>
-      <w:proofErr w:type="spellStart"/>
-      <w:r>
-        <w:rPr>
-          <w:rFonts w:ascii="Palatino Linotype" w:hAnsi="Palatino Linotype"/>
-          <w:sz w:val="20"/>
-          <w:szCs w:val="20"/>
-        </w:rPr>
-        <w:t>defendant</w:t>
-      </w:r>
-      <w:proofErr w:type="gramEnd"/>
-      <w:r>
-        <w:rPr>
-          <w:rFonts w:ascii="Palatino Linotype" w:hAnsi="Palatino Linotype"/>
-          <w:sz w:val="20"/>
-          <w:szCs w:val="20"/>
-        </w:rPr>
-        <w:t>.first_name</w:t>
-      </w:r>
-      <w:proofErr w:type="spellEnd"/>
-      <w:r>
-        <w:rPr>
-          <w:rFonts w:ascii="Palatino Linotype" w:hAnsi="Palatino Linotype"/>
-          <w:sz w:val="20"/>
-          <w:szCs w:val="20"/>
-        </w:rPr>
-        <w:t xml:space="preserve"> }} {{ </w:t>
-      </w:r>
-      <w:proofErr w:type="spellStart"/>
-      <w:r>
-        <w:rPr>
-          <w:rFonts w:ascii="Palatino Linotype" w:hAnsi="Palatino Linotype"/>
-          <w:sz w:val="20"/>
-          <w:szCs w:val="20"/>
-        </w:rPr>
-        <w:t>defendant.last_name</w:t>
-      </w:r>
-      <w:proofErr w:type="spellEnd"/>
-      <w:r>
-        <w:rPr>
-          <w:rFonts w:ascii="Palatino Linotype" w:hAnsi="Palatino Linotype"/>
-          <w:sz w:val="20"/>
-          <w:szCs w:val="20"/>
-        </w:rPr>
-        <w:t xml:space="preserve"> }}</w:t>
+      <w:r>
+        <w:rPr>
+          <w:rFonts w:ascii="Palatino Linotype" w:hAnsi="Palatino Linotype"/>
+          <w:sz w:val="20"/>
+          <w:szCs w:val="20"/>
+        </w:rPr>
+        <w:t>{{ defendant.first_name }} {{ defendant.last_name }}</w:t>
       </w:r>
       <w:r>
         <w:rPr>
@@ -5544,29 +3863,7 @@
           <w:sz w:val="20"/>
           <w:szCs w:val="20"/>
         </w:rPr>
-        <w:t xml:space="preserve"> {% if </w:t>
-      </w:r>
-      <w:proofErr w:type="spellStart"/>
-      <w:r>
-        <w:rPr>
-          <w:rFonts w:ascii="Palatino Linotype" w:hAnsi="Palatino Linotype"/>
-          <w:bCs/>
-          <w:color w:val="FF0000"/>
-          <w:sz w:val="20"/>
-          <w:szCs w:val="20"/>
-        </w:rPr>
-        <w:t>vehicle_seizure.tow_to_residence</w:t>
-      </w:r>
-      <w:proofErr w:type="spellEnd"/>
-      <w:r>
-        <w:rPr>
-          <w:rFonts w:ascii="Palatino Linotype" w:hAnsi="Palatino Linotype"/>
-          <w:bCs/>
-          <w:color w:val="FF0000"/>
-          <w:sz w:val="20"/>
-          <w:szCs w:val="20"/>
-        </w:rPr>
-        <w:t xml:space="preserve"> is true %}</w:t>
+        <w:t xml:space="preserve"> {% if vehicle_seizure.tow_to_residence is true %}</w:t>
       </w:r>
       <w:r>
         <w:rPr>
@@ -5672,61 +3969,17 @@
           <w:sz w:val="20"/>
           <w:szCs w:val="20"/>
         </w:rPr>
-        <w:t xml:space="preserve"> {% endif </w:t>
-      </w:r>
-      <w:proofErr w:type="gramStart"/>
-      <w:r>
-        <w:rPr>
-          <w:rFonts w:ascii="Palatino Linotype" w:hAnsi="Palatino Linotype"/>
-          <w:bCs/>
-          <w:color w:val="FF0000"/>
-          <w:sz w:val="20"/>
-          <w:szCs w:val="20"/>
-        </w:rPr>
-        <w:t>%}</w:t>
-      </w:r>
-      <w:r>
-        <w:rPr>
-          <w:rFonts w:ascii="Palatino Linotype" w:hAnsi="Palatino Linotype"/>
-          <w:bCs/>
-          <w:color w:val="FF0000"/>
-          <w:sz w:val="20"/>
-          <w:szCs w:val="20"/>
-        </w:rPr>
-        <w:t>{</w:t>
-      </w:r>
-      <w:proofErr w:type="gramEnd"/>
-      <w:r>
-        <w:rPr>
-          <w:rFonts w:ascii="Palatino Linotype" w:hAnsi="Palatino Linotype"/>
-          <w:bCs/>
-          <w:color w:val="FF0000"/>
-          <w:sz w:val="20"/>
-          <w:szCs w:val="20"/>
-        </w:rPr>
-        <w:t xml:space="preserve">% if </w:t>
-      </w:r>
-      <w:proofErr w:type="spellStart"/>
-      <w:r>
-        <w:rPr>
-          <w:rFonts w:ascii="Palatino Linotype" w:hAnsi="Palatino Linotype"/>
-          <w:bCs/>
-          <w:color w:val="FF0000"/>
-          <w:sz w:val="20"/>
-          <w:szCs w:val="20"/>
-        </w:rPr>
-        <w:t>vehicle_seizure.motion_to_return_vehicle</w:t>
-      </w:r>
-      <w:proofErr w:type="spellEnd"/>
-      <w:r>
-        <w:rPr>
-          <w:rFonts w:ascii="Palatino Linotype" w:hAnsi="Palatino Linotype"/>
-          <w:bCs/>
-          <w:color w:val="FF0000"/>
-          <w:sz w:val="20"/>
-          <w:szCs w:val="20"/>
-        </w:rPr>
-        <w:t xml:space="preserve"> is true %}</w:t>
+        <w:t xml:space="preserve"> {% endif %}</w:t>
+      </w:r>
+      <w:r>
+        <w:rPr>
+          <w:rFonts w:ascii="Palatino Linotype" w:hAnsi="Palatino Linotype"/>
+          <w:bCs/>
+          <w:color w:val="FF0000"/>
+          <w:sz w:val="20"/>
+          <w:szCs w:val="20"/>
+        </w:rPr>
+        <w:t>{% if vehicle_seizure.motion_to_return_vehicle is true %}</w:t>
       </w:r>
       <w:r>
         <w:rPr>
@@ -5789,7 +4042,6 @@
         </w:rPr>
         <w:t xml:space="preserve">The State </w:t>
       </w:r>
-      <w:proofErr w:type="gramStart"/>
       <w:r>
         <w:rPr>
           <w:rFonts w:ascii="Palatino Linotype" w:hAnsi="Palatino Linotype"/>
@@ -5799,44 +4051,23 @@
         </w:rPr>
         <w:t xml:space="preserve">{{ </w:t>
       </w:r>
-      <w:proofErr w:type="spellStart"/>
-      <w:r>
-        <w:rPr>
-          <w:rFonts w:ascii="Palatino Linotype" w:hAnsi="Palatino Linotype"/>
-          <w:bCs/>
-          <w:sz w:val="20"/>
-          <w:szCs w:val="20"/>
-        </w:rPr>
-        <w:t>vehicle</w:t>
-      </w:r>
-      <w:proofErr w:type="gramEnd"/>
-      <w:r>
-        <w:rPr>
-          <w:rFonts w:ascii="Palatino Linotype" w:hAnsi="Palatino Linotype"/>
-          <w:bCs/>
-          <w:sz w:val="20"/>
-          <w:szCs w:val="20"/>
-        </w:rPr>
-        <w:t>_seizure.</w:t>
-      </w:r>
-      <w:r>
-        <w:rPr>
-          <w:rFonts w:ascii="Palatino Linotype" w:hAnsi="Palatino Linotype"/>
-          <w:bCs/>
-          <w:sz w:val="20"/>
-          <w:szCs w:val="20"/>
-        </w:rPr>
-        <w:t>state_opposes</w:t>
-      </w:r>
-      <w:proofErr w:type="spellEnd"/>
-      <w:r>
-        <w:rPr>
-          <w:rFonts w:ascii="Palatino Linotype" w:hAnsi="Palatino Linotype"/>
-          <w:bCs/>
-          <w:sz w:val="20"/>
-          <w:szCs w:val="20"/>
-        </w:rPr>
-        <w:t xml:space="preserve"> }} to the motion</w:t>
+      <w:r>
+        <w:rPr>
+          <w:rFonts w:ascii="Palatino Linotype" w:hAnsi="Palatino Linotype"/>
+          <w:bCs/>
+          <w:sz w:val="20"/>
+          <w:szCs w:val="20"/>
+        </w:rPr>
+        <w:t>vehicle_seizure.</w:t>
+      </w:r>
+      <w:r>
+        <w:rPr>
+          <w:rFonts w:ascii="Palatino Linotype" w:hAnsi="Palatino Linotype"/>
+          <w:bCs/>
+          <w:sz w:val="20"/>
+          <w:szCs w:val="20"/>
+        </w:rPr>
+        <w:t>state_opposes }} to the motion</w:t>
       </w:r>
       <w:r>
         <w:rPr>
@@ -5847,7 +4078,6 @@
         </w:rPr>
         <w:t xml:space="preserve">. Defendant’s motion is </w:t>
       </w:r>
-      <w:proofErr w:type="gramStart"/>
       <w:r>
         <w:rPr>
           <w:rFonts w:ascii="Palatino Linotype" w:hAnsi="Palatino Linotype"/>
@@ -5857,44 +4087,23 @@
         </w:rPr>
         <w:t xml:space="preserve">{{ </w:t>
       </w:r>
-      <w:proofErr w:type="spellStart"/>
-      <w:r>
-        <w:rPr>
-          <w:rFonts w:ascii="Palatino Linotype" w:hAnsi="Palatino Linotype"/>
-          <w:bCs/>
-          <w:sz w:val="20"/>
-          <w:szCs w:val="20"/>
-        </w:rPr>
-        <w:t>vehicle</w:t>
-      </w:r>
-      <w:proofErr w:type="gramEnd"/>
-      <w:r>
-        <w:rPr>
-          <w:rFonts w:ascii="Palatino Linotype" w:hAnsi="Palatino Linotype"/>
-          <w:bCs/>
-          <w:sz w:val="20"/>
-          <w:szCs w:val="20"/>
-        </w:rPr>
-        <w:t>_seizure.</w:t>
-      </w:r>
-      <w:r>
-        <w:rPr>
-          <w:rFonts w:ascii="Palatino Linotype" w:hAnsi="Palatino Linotype"/>
-          <w:bCs/>
-          <w:sz w:val="20"/>
-          <w:szCs w:val="20"/>
-        </w:rPr>
-        <w:t>disposition_motion_to_return</w:t>
-      </w:r>
-      <w:proofErr w:type="spellEnd"/>
-      <w:r>
-        <w:rPr>
-          <w:rFonts w:ascii="Palatino Linotype" w:hAnsi="Palatino Linotype"/>
-          <w:bCs/>
-          <w:sz w:val="20"/>
-          <w:szCs w:val="20"/>
-        </w:rPr>
-        <w:t xml:space="preserve"> }}</w:t>
+      <w:r>
+        <w:rPr>
+          <w:rFonts w:ascii="Palatino Linotype" w:hAnsi="Palatino Linotype"/>
+          <w:bCs/>
+          <w:sz w:val="20"/>
+          <w:szCs w:val="20"/>
+        </w:rPr>
+        <w:t>vehicle_seizure.</w:t>
+      </w:r>
+      <w:r>
+        <w:rPr>
+          <w:rFonts w:ascii="Palatino Linotype" w:hAnsi="Palatino Linotype"/>
+          <w:bCs/>
+          <w:sz w:val="20"/>
+          <w:szCs w:val="20"/>
+        </w:rPr>
+        <w:t>disposition_motion_to_return }}</w:t>
       </w:r>
       <w:r>
         <w:rPr>
@@ -5922,51 +4131,7 @@
           <w:sz w:val="20"/>
           <w:szCs w:val="20"/>
         </w:rPr>
-        <w:t xml:space="preserve">{% if </w:t>
-      </w:r>
-      <w:proofErr w:type="spellStart"/>
-      <w:r>
-        <w:rPr>
-          <w:rFonts w:ascii="Palatino Linotype" w:hAnsi="Palatino Linotype"/>
-          <w:bCs/>
-          <w:color w:val="FF0000"/>
-          <w:sz w:val="20"/>
-          <w:szCs w:val="20"/>
-        </w:rPr>
-        <w:t>vehicle_</w:t>
-      </w:r>
-      <w:proofErr w:type="gramStart"/>
-      <w:r>
-        <w:rPr>
-          <w:rFonts w:ascii="Palatino Linotype" w:hAnsi="Palatino Linotype"/>
-          <w:bCs/>
-          <w:color w:val="FF0000"/>
-          <w:sz w:val="20"/>
-          <w:szCs w:val="20"/>
-        </w:rPr>
-        <w:t>seizure.disposition</w:t>
-      </w:r>
-      <w:proofErr w:type="gramEnd"/>
-      <w:r>
-        <w:rPr>
-          <w:rFonts w:ascii="Palatino Linotype" w:hAnsi="Palatino Linotype"/>
-          <w:bCs/>
-          <w:color w:val="FF0000"/>
-          <w:sz w:val="20"/>
-          <w:szCs w:val="20"/>
-        </w:rPr>
-        <w:t>_motion_to_return</w:t>
-      </w:r>
-      <w:proofErr w:type="spellEnd"/>
-      <w:r>
-        <w:rPr>
-          <w:rFonts w:ascii="Palatino Linotype" w:hAnsi="Palatino Linotype"/>
-          <w:bCs/>
-          <w:color w:val="FF0000"/>
-          <w:sz w:val="20"/>
-          <w:szCs w:val="20"/>
-        </w:rPr>
-        <w:t xml:space="preserve"> == ‘Granted’ %}</w:t>
+        <w:t>{% if vehicle_seizure.disposition_motion_to_return == ‘Granted’ %}</w:t>
       </w:r>
       <w:r>
         <w:rPr>
@@ -6014,29 +4179,7 @@
           <w:sz w:val="20"/>
           <w:szCs w:val="20"/>
         </w:rPr>
-        <w:t xml:space="preserve">{% endif %}{% if </w:t>
-      </w:r>
-      <w:proofErr w:type="spellStart"/>
-      <w:r>
-        <w:rPr>
-          <w:rFonts w:ascii="Palatino Linotype" w:hAnsi="Palatino Linotype"/>
-          <w:bCs/>
-          <w:color w:val="FF0000"/>
-          <w:sz w:val="20"/>
-          <w:szCs w:val="20"/>
-        </w:rPr>
-        <w:t>other_conditions.ordered</w:t>
-      </w:r>
-      <w:proofErr w:type="spellEnd"/>
-      <w:r>
-        <w:rPr>
-          <w:rFonts w:ascii="Palatino Linotype" w:hAnsi="Palatino Linotype"/>
-          <w:bCs/>
-          <w:color w:val="FF0000"/>
-          <w:sz w:val="20"/>
-          <w:szCs w:val="20"/>
-        </w:rPr>
-        <w:t xml:space="preserve"> is true %}</w:t>
+        <w:t>{% endif %}{% if other_conditions.ordered is true %}</w:t>
       </w:r>
     </w:p>
     <w:p>
@@ -6080,45 +4223,14 @@
           <w:szCs w:val="20"/>
         </w:rPr>
       </w:pPr>
-      <w:proofErr w:type="gramStart"/>
-      <w:r>
-        <w:rPr>
-          <w:rFonts w:ascii="Palatino Linotype" w:hAnsi="Palatino Linotype"/>
-          <w:bCs/>
-          <w:sz w:val="20"/>
-          <w:szCs w:val="20"/>
-        </w:rPr>
-        <w:t xml:space="preserve">{{ </w:t>
-      </w:r>
-      <w:proofErr w:type="spellStart"/>
-      <w:r>
-        <w:rPr>
-          <w:rFonts w:ascii="Palatino Linotype" w:hAnsi="Palatino Linotype"/>
-          <w:bCs/>
-          <w:sz w:val="20"/>
-          <w:szCs w:val="20"/>
-        </w:rPr>
-        <w:t>other</w:t>
-      </w:r>
-      <w:proofErr w:type="gramEnd"/>
-      <w:r>
-        <w:rPr>
-          <w:rFonts w:ascii="Palatino Linotype" w:hAnsi="Palatino Linotype"/>
-          <w:bCs/>
-          <w:sz w:val="20"/>
-          <w:szCs w:val="20"/>
-        </w:rPr>
-        <w:t>_conditions.terms</w:t>
-      </w:r>
-      <w:proofErr w:type="spellEnd"/>
-      <w:r>
-        <w:rPr>
-          <w:rFonts w:ascii="Palatino Linotype" w:hAnsi="Palatino Linotype"/>
-          <w:bCs/>
-          <w:sz w:val="20"/>
-          <w:szCs w:val="20"/>
-        </w:rPr>
-        <w:t xml:space="preserve"> }}</w:t>
+      <w:r>
+        <w:rPr>
+          <w:rFonts w:ascii="Palatino Linotype" w:hAnsi="Palatino Linotype"/>
+          <w:bCs/>
+          <w:sz w:val="20"/>
+          <w:szCs w:val="20"/>
+        </w:rPr>
+        <w:t>{{ other_conditions.terms }}</w:t>
       </w:r>
       <w:r>
         <w:rPr>
@@ -6265,66 +4377,29 @@
         </w:rPr>
         <w:tab/>
       </w:r>
-      <w:proofErr w:type="gramStart"/>
-      <w:r>
-        <w:rPr>
-          <w:rFonts w:ascii="Palatino Linotype" w:hAnsi="Palatino Linotype"/>
-          <w:sz w:val="20"/>
-          <w:szCs w:val="20"/>
-        </w:rPr>
-        <w:t xml:space="preserve">{{ </w:t>
-      </w:r>
-      <w:proofErr w:type="spellStart"/>
-      <w:r>
-        <w:rPr>
-          <w:rFonts w:ascii="Palatino Linotype" w:hAnsi="Palatino Linotype"/>
-          <w:sz w:val="20"/>
-          <w:szCs w:val="20"/>
-        </w:rPr>
-        <w:t>judicial</w:t>
-      </w:r>
-      <w:proofErr w:type="gramEnd"/>
-      <w:r>
-        <w:rPr>
-          <w:rFonts w:ascii="Palatino Linotype" w:hAnsi="Palatino Linotype"/>
-          <w:sz w:val="20"/>
-          <w:szCs w:val="20"/>
-        </w:rPr>
-        <w:t>_officer.officer_</w:t>
-      </w:r>
-      <w:r>
-        <w:rPr>
-          <w:rFonts w:ascii="Palatino Linotype" w:hAnsi="Palatino Linotype"/>
-          <w:sz w:val="20"/>
-          <w:szCs w:val="20"/>
-        </w:rPr>
-        <w:t>type</w:t>
-      </w:r>
-      <w:proofErr w:type="spellEnd"/>
-      <w:r>
-        <w:rPr>
-          <w:rFonts w:ascii="Palatino Linotype" w:hAnsi="Palatino Linotype"/>
-          <w:sz w:val="20"/>
-          <w:szCs w:val="20"/>
-        </w:rPr>
-        <w:t xml:space="preserve"> }} </w:t>
-      </w:r>
-      <w:r>
-        <w:rPr>
-          <w:rFonts w:ascii="Palatino Linotype" w:hAnsi="Palatino Linotype"/>
-          <w:sz w:val="20"/>
-          <w:szCs w:val="20"/>
-        </w:rPr>
-        <w:t xml:space="preserve">{{ </w:t>
-      </w:r>
-      <w:proofErr w:type="spellStart"/>
-      <w:r>
-        <w:rPr>
-          <w:rFonts w:ascii="Palatino Linotype" w:hAnsi="Palatino Linotype"/>
-          <w:sz w:val="20"/>
-          <w:szCs w:val="20"/>
-        </w:rPr>
-        <w:t>judicial_officer</w:t>
+      <w:r>
+        <w:rPr>
+          <w:rFonts w:ascii="Palatino Linotype" w:hAnsi="Palatino Linotype"/>
+          <w:sz w:val="20"/>
+          <w:szCs w:val="20"/>
+        </w:rPr>
+        <w:t>{{ judicial_officer.officer_</w:t>
+      </w:r>
+      <w:r>
+        <w:rPr>
+          <w:rFonts w:ascii="Palatino Linotype" w:hAnsi="Palatino Linotype"/>
+          <w:sz w:val="20"/>
+          <w:szCs w:val="20"/>
+        </w:rPr>
+        <w:t xml:space="preserve">type }} </w:t>
+      </w:r>
+      <w:r>
+        <w:rPr>
+          <w:rFonts w:ascii="Palatino Linotype" w:hAnsi="Palatino Linotype"/>
+          <w:sz w:val="20"/>
+          <w:szCs w:val="20"/>
+        </w:rPr>
+        <w:t>{{ judicial_officer</w:t>
       </w:r>
       <w:r>
         <w:rPr>
@@ -6334,7 +4409,6 @@
         </w:rPr>
         <w:t>.first_name</w:t>
       </w:r>
-      <w:proofErr w:type="spellEnd"/>
       <w:r>
         <w:rPr>
           <w:rFonts w:ascii="Palatino Linotype" w:hAnsi="Palatino Linotype"/>
@@ -6357,25 +4431,7 @@
           <w:sz w:val="20"/>
           <w:szCs w:val="20"/>
         </w:rPr>
-        <w:t xml:space="preserve">{{ </w:t>
-      </w:r>
-      <w:proofErr w:type="spellStart"/>
-      <w:r>
-        <w:rPr>
-          <w:rFonts w:ascii="Palatino Linotype" w:hAnsi="Palatino Linotype"/>
-          <w:sz w:val="20"/>
-          <w:szCs w:val="20"/>
-        </w:rPr>
-        <w:t>judicial_officer.last_name</w:t>
-      </w:r>
-      <w:proofErr w:type="spellEnd"/>
-      <w:r>
-        <w:rPr>
-          <w:rFonts w:ascii="Palatino Linotype" w:hAnsi="Palatino Linotype"/>
-          <w:sz w:val="20"/>
-          <w:szCs w:val="20"/>
-        </w:rPr>
-        <w:t xml:space="preserve"> }}</w:t>
+        <w:t>{{ judicial_officer.last_name }}</w:t>
       </w:r>
     </w:p>
     <w:p>
@@ -6438,29 +4494,7 @@
           <w:sz w:val="20"/>
           <w:szCs w:val="20"/>
         </w:rPr>
-        <w:t xml:space="preserve">% if </w:t>
-      </w:r>
-      <w:proofErr w:type="spellStart"/>
-      <w:r>
-        <w:rPr>
-          <w:rFonts w:ascii="Palatino Linotype" w:hAnsi="Palatino Linotype"/>
-          <w:bCs/>
-          <w:color w:val="FF0000"/>
-          <w:sz w:val="20"/>
-          <w:szCs w:val="20"/>
-        </w:rPr>
-        <w:t>judicial_</w:t>
-      </w:r>
-      <w:proofErr w:type="gramStart"/>
-      <w:r>
-        <w:rPr>
-          <w:rFonts w:ascii="Palatino Linotype" w:hAnsi="Palatino Linotype"/>
-          <w:bCs/>
-          <w:color w:val="FF0000"/>
-          <w:sz w:val="20"/>
-          <w:szCs w:val="20"/>
-        </w:rPr>
-        <w:t>of</w:t>
+        <w:t>% if judicial_of</w:t>
       </w:r>
       <w:r>
         <w:rPr>
@@ -6482,27 +4516,15 @@
         </w:rPr>
         <w:t>.officer</w:t>
       </w:r>
-      <w:proofErr w:type="gramEnd"/>
-      <w:r>
-        <w:rPr>
-          <w:rFonts w:ascii="Palatino Linotype" w:hAnsi="Palatino Linotype"/>
-          <w:bCs/>
-          <w:color w:val="FF0000"/>
-          <w:sz w:val="20"/>
-          <w:szCs w:val="20"/>
-        </w:rPr>
-        <w:t>_type</w:t>
-      </w:r>
-      <w:proofErr w:type="spellEnd"/>
-      <w:r>
-        <w:rPr>
-          <w:rFonts w:ascii="Palatino Linotype" w:hAnsi="Palatino Linotype"/>
-          <w:bCs/>
-          <w:color w:val="FF0000"/>
-          <w:sz w:val="20"/>
-          <w:szCs w:val="20"/>
-        </w:rPr>
-        <w:t xml:space="preserve">  ==  ‘Magistrate’ %}</w:t>
+      <w:r>
+        <w:rPr>
+          <w:rFonts w:ascii="Palatino Linotype" w:hAnsi="Palatino Linotype"/>
+          <w:bCs/>
+          <w:color w:val="FF0000"/>
+          <w:sz w:val="20"/>
+          <w:szCs w:val="20"/>
+        </w:rPr>
+        <w:t>_type  ==  ‘Magistrate’ %}</w:t>
       </w:r>
     </w:p>
     <w:p>
@@ -6777,27 +4799,16 @@
           <w:szCs w:val="16"/>
           <w:u w:val="single"/>
         </w:rPr>
-        <w:t xml:space="preserve">PS     OM     </w:t>
-      </w:r>
-      <w:proofErr w:type="gramStart"/>
+        <w:t>PS     OM     EM</w:t>
+      </w:r>
       <w:r>
         <w:rPr>
           <w:rFonts w:ascii="Palatino Linotype" w:hAnsi="Palatino Linotype"/>
           <w:sz w:val="16"/>
           <w:szCs w:val="16"/>
-          <w:u w:val="single"/>
-        </w:rPr>
-        <w:t>EM</w:t>
-      </w:r>
-      <w:r>
-        <w:rPr>
-          <w:rFonts w:ascii="Palatino Linotype" w:hAnsi="Palatino Linotype"/>
-          <w:sz w:val="16"/>
-          <w:szCs w:val="16"/>
         </w:rPr>
         <w:t>;</w:t>
       </w:r>
-      <w:proofErr w:type="gramEnd"/>
       <w:r>
         <w:rPr>
           <w:rFonts w:ascii="Palatino Linotype" w:hAnsi="Palatino Linotype"/>
@@ -6828,59 +4839,13 @@
           <w:u w:val="single"/>
         </w:rPr>
       </w:pPr>
-      <w:proofErr w:type="gramStart"/>
       <w:r>
         <w:rPr>
           <w:rFonts w:ascii="Palatino Linotype" w:hAnsi="Palatino Linotype"/>
           <w:sz w:val="16"/>
           <w:szCs w:val="16"/>
         </w:rPr>
-        <w:t xml:space="preserve">{{ </w:t>
-      </w:r>
-      <w:proofErr w:type="spellStart"/>
-      <w:r>
-        <w:rPr>
-          <w:rFonts w:ascii="Palatino Linotype" w:hAnsi="Palatino Linotype"/>
-          <w:sz w:val="16"/>
-          <w:szCs w:val="16"/>
-        </w:rPr>
-        <w:t>defendant</w:t>
-      </w:r>
-      <w:proofErr w:type="gramEnd"/>
-      <w:r>
-        <w:rPr>
-          <w:rFonts w:ascii="Palatino Linotype" w:hAnsi="Palatino Linotype"/>
-          <w:sz w:val="16"/>
-          <w:szCs w:val="16"/>
-        </w:rPr>
-        <w:t>.first_name</w:t>
-      </w:r>
-      <w:proofErr w:type="spellEnd"/>
-      <w:r>
-        <w:rPr>
-          <w:rFonts w:ascii="Palatino Linotype" w:hAnsi="Palatino Linotype"/>
-          <w:sz w:val="16"/>
-          <w:szCs w:val="16"/>
-        </w:rPr>
-        <w:t xml:space="preserve"> }} {{ </w:t>
-      </w:r>
-      <w:proofErr w:type="spellStart"/>
-      <w:r>
-        <w:rPr>
-          <w:rFonts w:ascii="Palatino Linotype" w:hAnsi="Palatino Linotype"/>
-          <w:sz w:val="16"/>
-          <w:szCs w:val="16"/>
-        </w:rPr>
-        <w:t>defendant.last_name</w:t>
-      </w:r>
-      <w:proofErr w:type="spellEnd"/>
-      <w:r>
-        <w:rPr>
-          <w:rFonts w:ascii="Palatino Linotype" w:hAnsi="Palatino Linotype"/>
-          <w:sz w:val="16"/>
-          <w:szCs w:val="16"/>
-        </w:rPr>
-        <w:t>}}</w:t>
+        <w:t>{{ defendant.first_name }} {{ defendant.last_name}}</w:t>
       </w:r>
       <w:r>
         <w:rPr>
@@ -7135,47 +5100,7 @@
         <w:sz w:val="20"/>
         <w:szCs w:val="20"/>
       </w:rPr>
-      <w:t xml:space="preserve">% if </w:t>
-    </w:r>
-    <w:proofErr w:type="spellStart"/>
-    <w:r>
-      <w:rPr>
-        <w:rFonts w:ascii="Palatino Linotype" w:hAnsi="Palatino Linotype"/>
-        <w:bCs/>
-        <w:sz w:val="20"/>
-        <w:szCs w:val="20"/>
-      </w:rPr>
-      <w:t>judicial_</w:t>
-    </w:r>
-    <w:proofErr w:type="gramStart"/>
-    <w:r>
-      <w:rPr>
-        <w:rFonts w:ascii="Palatino Linotype" w:hAnsi="Palatino Linotype"/>
-        <w:bCs/>
-        <w:sz w:val="20"/>
-        <w:szCs w:val="20"/>
-      </w:rPr>
-      <w:t>officer.officer</w:t>
-    </w:r>
-    <w:proofErr w:type="gramEnd"/>
-    <w:r>
-      <w:rPr>
-        <w:rFonts w:ascii="Palatino Linotype" w:hAnsi="Palatino Linotype"/>
-        <w:bCs/>
-        <w:sz w:val="20"/>
-        <w:szCs w:val="20"/>
-      </w:rPr>
-      <w:t>_type</w:t>
-    </w:r>
-    <w:proofErr w:type="spellEnd"/>
-    <w:r>
-      <w:rPr>
-        <w:rFonts w:ascii="Palatino Linotype" w:hAnsi="Palatino Linotype"/>
-        <w:bCs/>
-        <w:sz w:val="20"/>
-        <w:szCs w:val="20"/>
-      </w:rPr>
-      <w:t xml:space="preserve">  ==  ‘Magistrate’ %}Magistrate Decision – Not Guilty Bond Entry</w:t>
+      <w:t>% if judicial_officer.officer_type  ==  ‘Magistrate’ %}Magistrate Decision – Not Guilty Bond Entry</w:t>
     </w:r>
     <w:r>
       <w:rPr>
@@ -7183,61 +5108,7 @@
         <w:sz w:val="20"/>
         <w:szCs w:val="20"/>
       </w:rPr>
-      <w:t xml:space="preserve">{% </w:t>
-    </w:r>
-    <w:proofErr w:type="spellStart"/>
-    <w:r>
-      <w:rPr>
-        <w:rFonts w:ascii="Palatino Linotype" w:hAnsi="Palatino Linotype"/>
-        <w:sz w:val="20"/>
-        <w:szCs w:val="20"/>
-      </w:rPr>
-      <w:t>elif</w:t>
-    </w:r>
-    <w:proofErr w:type="spellEnd"/>
-    <w:r>
-      <w:rPr>
-        <w:rFonts w:ascii="Palatino Linotype" w:hAnsi="Palatino Linotype"/>
-        <w:sz w:val="20"/>
-        <w:szCs w:val="20"/>
-      </w:rPr>
-      <w:t xml:space="preserve"> </w:t>
-    </w:r>
-    <w:proofErr w:type="spellStart"/>
-    <w:r>
-      <w:rPr>
-        <w:rFonts w:ascii="Palatino Linotype" w:hAnsi="Palatino Linotype"/>
-        <w:sz w:val="20"/>
-        <w:szCs w:val="20"/>
-      </w:rPr>
-      <w:t>judicial_officer.officer_type</w:t>
-    </w:r>
-    <w:proofErr w:type="spellEnd"/>
-    <w:r>
-      <w:rPr>
-        <w:rFonts w:ascii="Palatino Linotype" w:hAnsi="Palatino Linotype"/>
-        <w:sz w:val="20"/>
-        <w:szCs w:val="20"/>
-      </w:rPr>
-      <w:t xml:space="preserve"> == ‘Judge’ %}Not Guilty Bond Judgment Entry{% endif %} {{ </w:t>
-    </w:r>
-    <w:proofErr w:type="spellStart"/>
-    <w:r>
-      <w:rPr>
-        <w:rFonts w:ascii="Palatino Linotype" w:hAnsi="Palatino Linotype"/>
-        <w:sz w:val="20"/>
-        <w:szCs w:val="20"/>
-      </w:rPr>
-      <w:t>case_number</w:t>
-    </w:r>
-    <w:proofErr w:type="spellEnd"/>
-    <w:r>
-      <w:rPr>
-        <w:rFonts w:ascii="Palatino Linotype" w:hAnsi="Palatino Linotype"/>
-        <w:sz w:val="20"/>
-        <w:szCs w:val="20"/>
-      </w:rPr>
-      <w:t xml:space="preserve"> </w:t>
+      <w:t xml:space="preserve">{% elif judicial_officer.officer_type == ‘Judge’ %}Not Guilty Bond Judgment Entry{% endif %} {{ case_number </w:t>
     </w:r>
     <w:r>
       <w:rPr>

</xml_diff>

<commit_message>
Updated format of NGBT.
</commit_message>
<xml_diff>
--- a/resources/Templates/Not_Guilty_Bond_Template.docx
+++ b/resources/Templates/Not_Guilty_Bond_Template.docx
@@ -217,14 +217,34 @@
         </w:rPr>
         <w:t xml:space="preserve">.  </w:t>
       </w:r>
-      <w:r>
-        <w:rPr>
-          <w:rFonts w:ascii="Palatino Linotype" w:hAnsi="Palatino Linotype"/>
-          <w:sz w:val="20"/>
-          <w:szCs w:val="20"/>
-        </w:rPr>
-        <w:t>{{ case_number</w:t>
-      </w:r>
+      <w:proofErr w:type="gramStart"/>
+      <w:r>
+        <w:rPr>
+          <w:rFonts w:ascii="Palatino Linotype" w:hAnsi="Palatino Linotype"/>
+          <w:sz w:val="20"/>
+          <w:szCs w:val="20"/>
+        </w:rPr>
+        <w:t xml:space="preserve">{{ </w:t>
+      </w:r>
+      <w:proofErr w:type="spellStart"/>
+      <w:r>
+        <w:rPr>
+          <w:rFonts w:ascii="Palatino Linotype" w:hAnsi="Palatino Linotype"/>
+          <w:sz w:val="20"/>
+          <w:szCs w:val="20"/>
+        </w:rPr>
+        <w:t>case</w:t>
+      </w:r>
+      <w:proofErr w:type="gramEnd"/>
+      <w:r>
+        <w:rPr>
+          <w:rFonts w:ascii="Palatino Linotype" w:hAnsi="Palatino Linotype"/>
+          <w:sz w:val="20"/>
+          <w:szCs w:val="20"/>
+        </w:rPr>
+        <w:t>_number</w:t>
+      </w:r>
+      <w:proofErr w:type="spellEnd"/>
       <w:r>
         <w:rPr>
           <w:rFonts w:ascii="Palatino Linotype" w:hAnsi="Palatino Linotype"/>
@@ -304,21 +324,49 @@
           <w:szCs w:val="20"/>
         </w:rPr>
       </w:pPr>
-      <w:r>
-        <w:rPr>
-          <w:rFonts w:ascii="Palatino Linotype" w:hAnsi="Palatino Linotype"/>
-          <w:sz w:val="20"/>
-          <w:szCs w:val="20"/>
-        </w:rPr>
-        <w:t>{{ defendant.</w:t>
-      </w:r>
-      <w:r>
-        <w:rPr>
-          <w:rFonts w:ascii="Palatino Linotype" w:hAnsi="Palatino Linotype"/>
-          <w:sz w:val="20"/>
-          <w:szCs w:val="20"/>
-        </w:rPr>
-        <w:t>first_name }}</w:t>
+      <w:proofErr w:type="gramStart"/>
+      <w:r>
+        <w:rPr>
+          <w:rFonts w:ascii="Palatino Linotype" w:hAnsi="Palatino Linotype"/>
+          <w:sz w:val="20"/>
+          <w:szCs w:val="20"/>
+        </w:rPr>
+        <w:t xml:space="preserve">{{ </w:t>
+      </w:r>
+      <w:proofErr w:type="spellStart"/>
+      <w:r>
+        <w:rPr>
+          <w:rFonts w:ascii="Palatino Linotype" w:hAnsi="Palatino Linotype"/>
+          <w:sz w:val="20"/>
+          <w:szCs w:val="20"/>
+        </w:rPr>
+        <w:t>defendant</w:t>
+      </w:r>
+      <w:proofErr w:type="gramEnd"/>
+      <w:r>
+        <w:rPr>
+          <w:rFonts w:ascii="Palatino Linotype" w:hAnsi="Palatino Linotype"/>
+          <w:sz w:val="20"/>
+          <w:szCs w:val="20"/>
+        </w:rPr>
+        <w:t>.</w:t>
+      </w:r>
+      <w:r>
+        <w:rPr>
+          <w:rFonts w:ascii="Palatino Linotype" w:hAnsi="Palatino Linotype"/>
+          <w:sz w:val="20"/>
+          <w:szCs w:val="20"/>
+        </w:rPr>
+        <w:t>first_name</w:t>
+      </w:r>
+      <w:proofErr w:type="spellEnd"/>
+      <w:r>
+        <w:rPr>
+          <w:rFonts w:ascii="Palatino Linotype" w:hAnsi="Palatino Linotype"/>
+          <w:sz w:val="20"/>
+          <w:szCs w:val="20"/>
+        </w:rPr>
+        <w:t xml:space="preserve"> }}</w:t>
       </w:r>
       <w:r>
         <w:rPr>
@@ -334,7 +382,16 @@
           <w:sz w:val="20"/>
           <w:szCs w:val="20"/>
         </w:rPr>
-        <w:t>{{ defendant.</w:t>
+        <w:t xml:space="preserve">{{ </w:t>
+      </w:r>
+      <w:proofErr w:type="spellStart"/>
+      <w:r>
+        <w:rPr>
+          <w:rFonts w:ascii="Palatino Linotype" w:hAnsi="Palatino Linotype"/>
+          <w:sz w:val="20"/>
+          <w:szCs w:val="20"/>
+        </w:rPr>
+        <w:t>defendant.</w:t>
       </w:r>
       <w:r>
         <w:rPr>
@@ -350,7 +407,16 @@
           <w:sz w:val="20"/>
           <w:szCs w:val="20"/>
         </w:rPr>
-        <w:t>name }}</w:t>
+        <w:t>name</w:t>
+      </w:r>
+      <w:proofErr w:type="spellEnd"/>
+      <w:r>
+        <w:rPr>
+          <w:rFonts w:ascii="Palatino Linotype" w:hAnsi="Palatino Linotype"/>
+          <w:sz w:val="20"/>
+          <w:szCs w:val="20"/>
+        </w:rPr>
+        <w:t xml:space="preserve"> }}</w:t>
       </w:r>
       <w:r>
         <w:rPr>
@@ -482,7 +548,37 @@
           <w:sz w:val="20"/>
           <w:szCs w:val="20"/>
         </w:rPr>
-        <w:t>% if judicial_officer.officer_</w:t>
+        <w:t xml:space="preserve">% if </w:t>
+      </w:r>
+      <w:proofErr w:type="spellStart"/>
+      <w:r>
+        <w:rPr>
+          <w:rFonts w:ascii="Palatino Linotype" w:hAnsi="Palatino Linotype"/>
+          <w:bCs/>
+          <w:sz w:val="20"/>
+          <w:szCs w:val="20"/>
+        </w:rPr>
+        <w:t>judicial_</w:t>
+      </w:r>
+      <w:proofErr w:type="gramStart"/>
+      <w:r>
+        <w:rPr>
+          <w:rFonts w:ascii="Palatino Linotype" w:hAnsi="Palatino Linotype"/>
+          <w:bCs/>
+          <w:sz w:val="20"/>
+          <w:szCs w:val="20"/>
+        </w:rPr>
+        <w:t>officer.officer</w:t>
+      </w:r>
+      <w:proofErr w:type="gramEnd"/>
+      <w:r>
+        <w:rPr>
+          <w:rFonts w:ascii="Palatino Linotype" w:hAnsi="Palatino Linotype"/>
+          <w:bCs/>
+          <w:sz w:val="20"/>
+          <w:szCs w:val="20"/>
+        </w:rPr>
+        <w:t>_</w:t>
       </w:r>
       <w:r>
         <w:rPr>
@@ -493,6 +589,7 @@
         </w:rPr>
         <w:t>type</w:t>
       </w:r>
+      <w:proofErr w:type="spellEnd"/>
       <w:r>
         <w:rPr>
           <w:rFonts w:ascii="Palatino Linotype" w:hAnsi="Palatino Linotype"/>
@@ -611,15 +708,69 @@
           <w:sz w:val="20"/>
           <w:szCs w:val="20"/>
         </w:rPr>
-        <w:t>{% elif judicial_officer.officer_</w:t>
-      </w:r>
-      <w:r>
-        <w:rPr>
-          <w:rFonts w:ascii="Palatino Linotype" w:hAnsi="Palatino Linotype"/>
-          <w:sz w:val="20"/>
-          <w:szCs w:val="20"/>
-        </w:rPr>
-        <w:t>type == ‘Judge’ %}</w:t>
+        <w:t xml:space="preserve">{% </w:t>
+      </w:r>
+      <w:proofErr w:type="spellStart"/>
+      <w:r>
+        <w:rPr>
+          <w:rFonts w:ascii="Palatino Linotype" w:hAnsi="Palatino Linotype"/>
+          <w:sz w:val="20"/>
+          <w:szCs w:val="20"/>
+        </w:rPr>
+        <w:t>elif</w:t>
+      </w:r>
+      <w:proofErr w:type="spellEnd"/>
+      <w:r>
+        <w:rPr>
+          <w:rFonts w:ascii="Palatino Linotype" w:hAnsi="Palatino Linotype"/>
+          <w:sz w:val="20"/>
+          <w:szCs w:val="20"/>
+        </w:rPr>
+        <w:t xml:space="preserve"> </w:t>
+      </w:r>
+      <w:proofErr w:type="spellStart"/>
+      <w:r>
+        <w:rPr>
+          <w:rFonts w:ascii="Palatino Linotype" w:hAnsi="Palatino Linotype"/>
+          <w:sz w:val="20"/>
+          <w:szCs w:val="20"/>
+        </w:rPr>
+        <w:t>judicial_</w:t>
+      </w:r>
+      <w:proofErr w:type="gramStart"/>
+      <w:r>
+        <w:rPr>
+          <w:rFonts w:ascii="Palatino Linotype" w:hAnsi="Palatino Linotype"/>
+          <w:sz w:val="20"/>
+          <w:szCs w:val="20"/>
+        </w:rPr>
+        <w:t>officer.officer</w:t>
+      </w:r>
+      <w:proofErr w:type="gramEnd"/>
+      <w:r>
+        <w:rPr>
+          <w:rFonts w:ascii="Palatino Linotype" w:hAnsi="Palatino Linotype"/>
+          <w:sz w:val="20"/>
+          <w:szCs w:val="20"/>
+        </w:rPr>
+        <w:t>_</w:t>
+      </w:r>
+      <w:r>
+        <w:rPr>
+          <w:rFonts w:ascii="Palatino Linotype" w:hAnsi="Palatino Linotype"/>
+          <w:sz w:val="20"/>
+          <w:szCs w:val="20"/>
+        </w:rPr>
+        <w:t>type</w:t>
+      </w:r>
+      <w:proofErr w:type="spellEnd"/>
+      <w:r>
+        <w:rPr>
+          <w:rFonts w:ascii="Palatino Linotype" w:hAnsi="Palatino Linotype"/>
+          <w:sz w:val="20"/>
+          <w:szCs w:val="20"/>
+        </w:rPr>
+        <w:t xml:space="preserve"> == ‘Judge’ %}</w:t>
       </w:r>
     </w:p>
     <w:p>
@@ -783,7 +934,43 @@
           <w:sz w:val="20"/>
           <w:szCs w:val="20"/>
         </w:rPr>
-        <w:t xml:space="preserve"> on {{ plea_trial_date }}</w:t>
+        <w:t xml:space="preserve"> on </w:t>
+      </w:r>
+      <w:proofErr w:type="gramStart"/>
+      <w:r>
+        <w:rPr>
+          <w:rFonts w:ascii="Palatino Linotype" w:hAnsi="Palatino Linotype"/>
+          <w:sz w:val="20"/>
+          <w:szCs w:val="20"/>
+        </w:rPr>
+        <w:t xml:space="preserve">{{ </w:t>
+      </w:r>
+      <w:proofErr w:type="spellStart"/>
+      <w:r>
+        <w:rPr>
+          <w:rFonts w:ascii="Palatino Linotype" w:hAnsi="Palatino Linotype"/>
+          <w:sz w:val="20"/>
+          <w:szCs w:val="20"/>
+        </w:rPr>
+        <w:t>plea</w:t>
+      </w:r>
+      <w:proofErr w:type="gramEnd"/>
+      <w:r>
+        <w:rPr>
+          <w:rFonts w:ascii="Palatino Linotype" w:hAnsi="Palatino Linotype"/>
+          <w:sz w:val="20"/>
+          <w:szCs w:val="20"/>
+        </w:rPr>
+        <w:t>_trial_date</w:t>
+      </w:r>
+      <w:proofErr w:type="spellEnd"/>
+      <w:r>
+        <w:rPr>
+          <w:rFonts w:ascii="Palatino Linotype" w:hAnsi="Palatino Linotype"/>
+          <w:sz w:val="20"/>
+          <w:szCs w:val="20"/>
+        </w:rPr>
+        <w:t xml:space="preserve"> }}</w:t>
       </w:r>
       <w:r>
         <w:rPr>
@@ -799,7 +986,25 @@
           <w:sz w:val="20"/>
           <w:szCs w:val="20"/>
         </w:rPr>
-        <w:t xml:space="preserve"> for {{ appearance_reason }}</w:t>
+        <w:t xml:space="preserve"> for {{ </w:t>
+      </w:r>
+      <w:proofErr w:type="spellStart"/>
+      <w:r>
+        <w:rPr>
+          <w:rFonts w:ascii="Palatino Linotype" w:hAnsi="Palatino Linotype"/>
+          <w:sz w:val="20"/>
+          <w:szCs w:val="20"/>
+        </w:rPr>
+        <w:t>appearance_reason</w:t>
+      </w:r>
+      <w:proofErr w:type="spellEnd"/>
+      <w:r>
+        <w:rPr>
+          <w:rFonts w:ascii="Palatino Linotype" w:hAnsi="Palatino Linotype"/>
+          <w:sz w:val="20"/>
+          <w:szCs w:val="20"/>
+        </w:rPr>
+        <w:t xml:space="preserve"> }}</w:t>
       </w:r>
       <w:r>
         <w:rPr>
@@ -824,7 +1029,87 @@
           <w:sz w:val="20"/>
           <w:szCs w:val="20"/>
         </w:rPr>
-        <w:t>{% if defense_counsel_waived is false %}Defendant was represented by {{ defense_counsel }}, {{ defense_counsel_type }}.</w:t>
+        <w:t xml:space="preserve">{% if </w:t>
+      </w:r>
+      <w:proofErr w:type="spellStart"/>
+      <w:r>
+        <w:rPr>
+          <w:rFonts w:ascii="Palatino Linotype" w:hAnsi="Palatino Linotype"/>
+          <w:bCs/>
+          <w:sz w:val="20"/>
+          <w:szCs w:val="20"/>
+        </w:rPr>
+        <w:t>defense_counsel_waived</w:t>
+      </w:r>
+      <w:proofErr w:type="spellEnd"/>
+      <w:r>
+        <w:rPr>
+          <w:rFonts w:ascii="Palatino Linotype" w:hAnsi="Palatino Linotype"/>
+          <w:bCs/>
+          <w:sz w:val="20"/>
+          <w:szCs w:val="20"/>
+        </w:rPr>
+        <w:t xml:space="preserve"> is false </w:t>
+      </w:r>
+      <w:proofErr w:type="gramStart"/>
+      <w:r>
+        <w:rPr>
+          <w:rFonts w:ascii="Palatino Linotype" w:hAnsi="Palatino Linotype"/>
+          <w:bCs/>
+          <w:sz w:val="20"/>
+          <w:szCs w:val="20"/>
+        </w:rPr>
+        <w:t>%}Defendant</w:t>
+      </w:r>
+      <w:proofErr w:type="gramEnd"/>
+      <w:r>
+        <w:rPr>
+          <w:rFonts w:ascii="Palatino Linotype" w:hAnsi="Palatino Linotype"/>
+          <w:bCs/>
+          <w:sz w:val="20"/>
+          <w:szCs w:val="20"/>
+        </w:rPr>
+        <w:t xml:space="preserve"> was represented by {{ </w:t>
+      </w:r>
+      <w:proofErr w:type="spellStart"/>
+      <w:r>
+        <w:rPr>
+          <w:rFonts w:ascii="Palatino Linotype" w:hAnsi="Palatino Linotype"/>
+          <w:bCs/>
+          <w:sz w:val="20"/>
+          <w:szCs w:val="20"/>
+        </w:rPr>
+        <w:t>defense_counsel</w:t>
+      </w:r>
+      <w:proofErr w:type="spellEnd"/>
+      <w:r>
+        <w:rPr>
+          <w:rFonts w:ascii="Palatino Linotype" w:hAnsi="Palatino Linotype"/>
+          <w:bCs/>
+          <w:sz w:val="20"/>
+          <w:szCs w:val="20"/>
+        </w:rPr>
+        <w:t xml:space="preserve"> }}, {{ </w:t>
+      </w:r>
+      <w:proofErr w:type="spellStart"/>
+      <w:r>
+        <w:rPr>
+          <w:rFonts w:ascii="Palatino Linotype" w:hAnsi="Palatino Linotype"/>
+          <w:bCs/>
+          <w:sz w:val="20"/>
+          <w:szCs w:val="20"/>
+        </w:rPr>
+        <w:t>defense_counsel_type</w:t>
+      </w:r>
+      <w:proofErr w:type="spellEnd"/>
+      <w:r>
+        <w:rPr>
+          <w:rFonts w:ascii="Palatino Linotype" w:hAnsi="Palatino Linotype"/>
+          <w:bCs/>
+          <w:sz w:val="20"/>
+          <w:szCs w:val="20"/>
+        </w:rPr>
+        <w:t xml:space="preserve"> }}.</w:t>
       </w:r>
       <w:r>
         <w:rPr>
@@ -842,8 +1127,19 @@
           <w:sz w:val="20"/>
           <w:szCs w:val="20"/>
         </w:rPr>
-        <w:t>{% elif defense_counsel_waived is true %}Defendant waived right to counsel.</w:t>
-      </w:r>
+        <w:t xml:space="preserve">{% </w:t>
+      </w:r>
+      <w:proofErr w:type="spellStart"/>
+      <w:r>
+        <w:rPr>
+          <w:rFonts w:ascii="Palatino Linotype" w:hAnsi="Palatino Linotype"/>
+          <w:bCs/>
+          <w:sz w:val="20"/>
+          <w:szCs w:val="20"/>
+        </w:rPr>
+        <w:t>elif</w:t>
+      </w:r>
+      <w:proofErr w:type="spellEnd"/>
       <w:r>
         <w:rPr>
           <w:rFonts w:ascii="Palatino Linotype" w:hAnsi="Palatino Linotype"/>
@@ -853,22 +1149,90 @@
         </w:rPr>
         <w:t xml:space="preserve"> </w:t>
       </w:r>
-      <w:r>
-        <w:rPr>
-          <w:rFonts w:ascii="Palatino Linotype" w:hAnsi="Palatino Linotype"/>
-          <w:bCs/>
-          <w:sz w:val="20"/>
-          <w:szCs w:val="20"/>
-        </w:rPr>
-        <w:t>{% endif %}</w:t>
-      </w:r>
-      <w:r>
-        <w:rPr>
-          <w:rFonts w:ascii="Palatino Linotype" w:hAnsi="Palatino Linotype"/>
-          <w:sz w:val="20"/>
-          <w:szCs w:val="20"/>
-        </w:rPr>
-        <w:t xml:space="preserve">The defendant </w:t>
+      <w:proofErr w:type="spellStart"/>
+      <w:r>
+        <w:rPr>
+          <w:rFonts w:ascii="Palatino Linotype" w:hAnsi="Palatino Linotype"/>
+          <w:bCs/>
+          <w:sz w:val="20"/>
+          <w:szCs w:val="20"/>
+        </w:rPr>
+        <w:t>defense_counsel_waived</w:t>
+      </w:r>
+      <w:proofErr w:type="spellEnd"/>
+      <w:r>
+        <w:rPr>
+          <w:rFonts w:ascii="Palatino Linotype" w:hAnsi="Palatino Linotype"/>
+          <w:bCs/>
+          <w:sz w:val="20"/>
+          <w:szCs w:val="20"/>
+        </w:rPr>
+        <w:t xml:space="preserve"> is true </w:t>
+      </w:r>
+      <w:proofErr w:type="gramStart"/>
+      <w:r>
+        <w:rPr>
+          <w:rFonts w:ascii="Palatino Linotype" w:hAnsi="Palatino Linotype"/>
+          <w:bCs/>
+          <w:sz w:val="20"/>
+          <w:szCs w:val="20"/>
+        </w:rPr>
+        <w:t>%}Defendant</w:t>
+      </w:r>
+      <w:proofErr w:type="gramEnd"/>
+      <w:r>
+        <w:rPr>
+          <w:rFonts w:ascii="Palatino Linotype" w:hAnsi="Palatino Linotype"/>
+          <w:bCs/>
+          <w:sz w:val="20"/>
+          <w:szCs w:val="20"/>
+        </w:rPr>
+        <w:t xml:space="preserve"> waived right to counsel.</w:t>
+      </w:r>
+      <w:r>
+        <w:rPr>
+          <w:rFonts w:ascii="Palatino Linotype" w:hAnsi="Palatino Linotype"/>
+          <w:bCs/>
+          <w:sz w:val="20"/>
+          <w:szCs w:val="20"/>
+        </w:rPr>
+        <w:t xml:space="preserve"> </w:t>
+      </w:r>
+      <w:r>
+        <w:rPr>
+          <w:rFonts w:ascii="Palatino Linotype" w:hAnsi="Palatino Linotype"/>
+          <w:bCs/>
+          <w:sz w:val="20"/>
+          <w:szCs w:val="20"/>
+        </w:rPr>
+        <w:t xml:space="preserve">{% endif </w:t>
+      </w:r>
+      <w:proofErr w:type="gramStart"/>
+      <w:r>
+        <w:rPr>
+          <w:rFonts w:ascii="Palatino Linotype" w:hAnsi="Palatino Linotype"/>
+          <w:bCs/>
+          <w:sz w:val="20"/>
+          <w:szCs w:val="20"/>
+        </w:rPr>
+        <w:t>%}</w:t>
+      </w:r>
+      <w:r>
+        <w:rPr>
+          <w:rFonts w:ascii="Palatino Linotype" w:hAnsi="Palatino Linotype"/>
+          <w:sz w:val="20"/>
+          <w:szCs w:val="20"/>
+        </w:rPr>
+        <w:t>The</w:t>
+      </w:r>
+      <w:proofErr w:type="gramEnd"/>
+      <w:r>
+        <w:rPr>
+          <w:rFonts w:ascii="Palatino Linotype" w:hAnsi="Palatino Linotype"/>
+          <w:sz w:val="20"/>
+          <w:szCs w:val="20"/>
+        </w:rPr>
+        <w:t xml:space="preserve"> defendant </w:t>
       </w:r>
       <w:r>
         <w:rPr>
@@ -1020,7 +1384,51 @@
                 <w:sz w:val="20"/>
                 <w:szCs w:val="20"/>
               </w:rPr>
-              <w:t>{%tc for charge in charges_list %}</w:t>
+              <w:t>{%</w:t>
+            </w:r>
+            <w:proofErr w:type="spellStart"/>
+            <w:r>
+              <w:rPr>
+                <w:rFonts w:ascii="Palatino Linotype" w:hAnsi="Palatino Linotype"/>
+                <w:b/>
+                <w:bCs/>
+                <w:sz w:val="20"/>
+                <w:szCs w:val="20"/>
+              </w:rPr>
+              <w:t>tc</w:t>
+            </w:r>
+            <w:proofErr w:type="spellEnd"/>
+            <w:r>
+              <w:rPr>
+                <w:rFonts w:ascii="Palatino Linotype" w:hAnsi="Palatino Linotype"/>
+                <w:b/>
+                <w:bCs/>
+                <w:sz w:val="20"/>
+                <w:szCs w:val="20"/>
+              </w:rPr>
+              <w:t xml:space="preserve"> for charge in </w:t>
+            </w:r>
+            <w:proofErr w:type="spellStart"/>
+            <w:r>
+              <w:rPr>
+                <w:rFonts w:ascii="Palatino Linotype" w:hAnsi="Palatino Linotype"/>
+                <w:b/>
+                <w:bCs/>
+                <w:sz w:val="20"/>
+                <w:szCs w:val="20"/>
+              </w:rPr>
+              <w:t>charges_list</w:t>
+            </w:r>
+            <w:proofErr w:type="spellEnd"/>
+            <w:r>
+              <w:rPr>
+                <w:rFonts w:ascii="Palatino Linotype" w:hAnsi="Palatino Linotype"/>
+                <w:b/>
+                <w:bCs/>
+                <w:sz w:val="20"/>
+                <w:szCs w:val="20"/>
+              </w:rPr>
+              <w:t xml:space="preserve"> %}</w:t>
             </w:r>
           </w:p>
         </w:tc>
@@ -1050,6 +1458,7 @@
                 <w:szCs w:val="20"/>
               </w:rPr>
             </w:pPr>
+            <w:proofErr w:type="gramStart"/>
             <w:r>
               <w:rPr>
                 <w:rFonts w:ascii="Palatino Linotype" w:hAnsi="Palatino Linotype"/>
@@ -1058,7 +1467,40 @@
                 <w:sz w:val="20"/>
                 <w:szCs w:val="20"/>
               </w:rPr>
-              <w:t>{{ charge.offense }}</w:t>
+              <w:t xml:space="preserve">{{ </w:t>
+            </w:r>
+            <w:proofErr w:type="spellStart"/>
+            <w:r>
+              <w:rPr>
+                <w:rFonts w:ascii="Palatino Linotype" w:hAnsi="Palatino Linotype"/>
+                <w:b/>
+                <w:bCs/>
+                <w:sz w:val="20"/>
+                <w:szCs w:val="20"/>
+              </w:rPr>
+              <w:t>charge</w:t>
+            </w:r>
+            <w:proofErr w:type="gramEnd"/>
+            <w:r>
+              <w:rPr>
+                <w:rFonts w:ascii="Palatino Linotype" w:hAnsi="Palatino Linotype"/>
+                <w:b/>
+                <w:bCs/>
+                <w:sz w:val="20"/>
+                <w:szCs w:val="20"/>
+              </w:rPr>
+              <w:t>.offense</w:t>
+            </w:r>
+            <w:proofErr w:type="spellEnd"/>
+            <w:r>
+              <w:rPr>
+                <w:rFonts w:ascii="Palatino Linotype" w:hAnsi="Palatino Linotype"/>
+                <w:b/>
+                <w:bCs/>
+                <w:sz w:val="20"/>
+                <w:szCs w:val="20"/>
+              </w:rPr>
+              <w:t xml:space="preserve"> }}</w:t>
             </w:r>
           </w:p>
         </w:tc>
@@ -1096,7 +1538,51 @@
                 <w:sz w:val="20"/>
                 <w:szCs w:val="20"/>
               </w:rPr>
-              <w:t>{%tc endfor %}</w:t>
+              <w:t>{%</w:t>
+            </w:r>
+            <w:proofErr w:type="spellStart"/>
+            <w:r>
+              <w:rPr>
+                <w:rFonts w:ascii="Palatino Linotype" w:hAnsi="Palatino Linotype"/>
+                <w:b/>
+                <w:bCs/>
+                <w:sz w:val="20"/>
+                <w:szCs w:val="20"/>
+              </w:rPr>
+              <w:t>tc</w:t>
+            </w:r>
+            <w:proofErr w:type="spellEnd"/>
+            <w:r>
+              <w:rPr>
+                <w:rFonts w:ascii="Palatino Linotype" w:hAnsi="Palatino Linotype"/>
+                <w:b/>
+                <w:bCs/>
+                <w:sz w:val="20"/>
+                <w:szCs w:val="20"/>
+              </w:rPr>
+              <w:t xml:space="preserve"> </w:t>
+            </w:r>
+            <w:proofErr w:type="spellStart"/>
+            <w:r>
+              <w:rPr>
+                <w:rFonts w:ascii="Palatino Linotype" w:hAnsi="Palatino Linotype"/>
+                <w:b/>
+                <w:bCs/>
+                <w:sz w:val="20"/>
+                <w:szCs w:val="20"/>
+              </w:rPr>
+              <w:t>endfor</w:t>
+            </w:r>
+            <w:proofErr w:type="spellEnd"/>
+            <w:r>
+              <w:rPr>
+                <w:rFonts w:ascii="Palatino Linotype" w:hAnsi="Palatino Linotype"/>
+                <w:b/>
+                <w:bCs/>
+                <w:sz w:val="20"/>
+                <w:szCs w:val="20"/>
+              </w:rPr>
+              <w:t xml:space="preserve"> %}</w:t>
             </w:r>
           </w:p>
         </w:tc>
@@ -1177,7 +1663,51 @@
                 <w:sz w:val="20"/>
                 <w:szCs w:val="20"/>
               </w:rPr>
-              <w:t>{%tc for charge in charges_list %}</w:t>
+              <w:t>{%</w:t>
+            </w:r>
+            <w:proofErr w:type="spellStart"/>
+            <w:r>
+              <w:rPr>
+                <w:rFonts w:ascii="Palatino Linotype" w:hAnsi="Palatino Linotype"/>
+                <w:b/>
+                <w:bCs/>
+                <w:sz w:val="20"/>
+                <w:szCs w:val="20"/>
+              </w:rPr>
+              <w:t>tc</w:t>
+            </w:r>
+            <w:proofErr w:type="spellEnd"/>
+            <w:r>
+              <w:rPr>
+                <w:rFonts w:ascii="Palatino Linotype" w:hAnsi="Palatino Linotype"/>
+                <w:b/>
+                <w:bCs/>
+                <w:sz w:val="20"/>
+                <w:szCs w:val="20"/>
+              </w:rPr>
+              <w:t xml:space="preserve"> for charge in </w:t>
+            </w:r>
+            <w:proofErr w:type="spellStart"/>
+            <w:r>
+              <w:rPr>
+                <w:rFonts w:ascii="Palatino Linotype" w:hAnsi="Palatino Linotype"/>
+                <w:b/>
+                <w:bCs/>
+                <w:sz w:val="20"/>
+                <w:szCs w:val="20"/>
+              </w:rPr>
+              <w:t>charges_list</w:t>
+            </w:r>
+            <w:proofErr w:type="spellEnd"/>
+            <w:r>
+              <w:rPr>
+                <w:rFonts w:ascii="Palatino Linotype" w:hAnsi="Palatino Linotype"/>
+                <w:b/>
+                <w:bCs/>
+                <w:sz w:val="20"/>
+                <w:szCs w:val="20"/>
+              </w:rPr>
+              <w:t xml:space="preserve"> %}</w:t>
             </w:r>
           </w:p>
         </w:tc>
@@ -1207,6 +1737,7 @@
                 <w:szCs w:val="20"/>
               </w:rPr>
             </w:pPr>
+            <w:proofErr w:type="gramStart"/>
             <w:r>
               <w:rPr>
                 <w:rFonts w:ascii="Palatino Linotype" w:hAnsi="Palatino Linotype"/>
@@ -1215,7 +1746,40 @@
                 <w:sz w:val="20"/>
                 <w:szCs w:val="20"/>
               </w:rPr>
-              <w:t>{{ charge.statute }}</w:t>
+              <w:t xml:space="preserve">{{ </w:t>
+            </w:r>
+            <w:proofErr w:type="spellStart"/>
+            <w:r>
+              <w:rPr>
+                <w:rFonts w:ascii="Palatino Linotype" w:hAnsi="Palatino Linotype"/>
+                <w:b/>
+                <w:bCs/>
+                <w:sz w:val="20"/>
+                <w:szCs w:val="20"/>
+              </w:rPr>
+              <w:t>charge</w:t>
+            </w:r>
+            <w:proofErr w:type="gramEnd"/>
+            <w:r>
+              <w:rPr>
+                <w:rFonts w:ascii="Palatino Linotype" w:hAnsi="Palatino Linotype"/>
+                <w:b/>
+                <w:bCs/>
+                <w:sz w:val="20"/>
+                <w:szCs w:val="20"/>
+              </w:rPr>
+              <w:t>.statute</w:t>
+            </w:r>
+            <w:proofErr w:type="spellEnd"/>
+            <w:r>
+              <w:rPr>
+                <w:rFonts w:ascii="Palatino Linotype" w:hAnsi="Palatino Linotype"/>
+                <w:b/>
+                <w:bCs/>
+                <w:sz w:val="20"/>
+                <w:szCs w:val="20"/>
+              </w:rPr>
+              <w:t xml:space="preserve"> }}</w:t>
             </w:r>
           </w:p>
         </w:tc>
@@ -1253,7 +1817,51 @@
                 <w:sz w:val="20"/>
                 <w:szCs w:val="20"/>
               </w:rPr>
-              <w:t>{%tc endfor %}</w:t>
+              <w:t>{%</w:t>
+            </w:r>
+            <w:proofErr w:type="spellStart"/>
+            <w:r>
+              <w:rPr>
+                <w:rFonts w:ascii="Palatino Linotype" w:hAnsi="Palatino Linotype"/>
+                <w:b/>
+                <w:bCs/>
+                <w:sz w:val="20"/>
+                <w:szCs w:val="20"/>
+              </w:rPr>
+              <w:t>tc</w:t>
+            </w:r>
+            <w:proofErr w:type="spellEnd"/>
+            <w:r>
+              <w:rPr>
+                <w:rFonts w:ascii="Palatino Linotype" w:hAnsi="Palatino Linotype"/>
+                <w:b/>
+                <w:bCs/>
+                <w:sz w:val="20"/>
+                <w:szCs w:val="20"/>
+              </w:rPr>
+              <w:t xml:space="preserve"> </w:t>
+            </w:r>
+            <w:proofErr w:type="spellStart"/>
+            <w:r>
+              <w:rPr>
+                <w:rFonts w:ascii="Palatino Linotype" w:hAnsi="Palatino Linotype"/>
+                <w:b/>
+                <w:bCs/>
+                <w:sz w:val="20"/>
+                <w:szCs w:val="20"/>
+              </w:rPr>
+              <w:t>endfor</w:t>
+            </w:r>
+            <w:proofErr w:type="spellEnd"/>
+            <w:r>
+              <w:rPr>
+                <w:rFonts w:ascii="Palatino Linotype" w:hAnsi="Palatino Linotype"/>
+                <w:b/>
+                <w:bCs/>
+                <w:sz w:val="20"/>
+                <w:szCs w:val="20"/>
+              </w:rPr>
+              <w:t xml:space="preserve"> %}</w:t>
             </w:r>
           </w:p>
         </w:tc>
@@ -1334,7 +1942,51 @@
                 <w:sz w:val="20"/>
                 <w:szCs w:val="20"/>
               </w:rPr>
-              <w:t>{%tc for charge in charges_list %}</w:t>
+              <w:t>{%</w:t>
+            </w:r>
+            <w:proofErr w:type="spellStart"/>
+            <w:r>
+              <w:rPr>
+                <w:rFonts w:ascii="Palatino Linotype" w:hAnsi="Palatino Linotype"/>
+                <w:b/>
+                <w:bCs/>
+                <w:sz w:val="20"/>
+                <w:szCs w:val="20"/>
+              </w:rPr>
+              <w:t>tc</w:t>
+            </w:r>
+            <w:proofErr w:type="spellEnd"/>
+            <w:r>
+              <w:rPr>
+                <w:rFonts w:ascii="Palatino Linotype" w:hAnsi="Palatino Linotype"/>
+                <w:b/>
+                <w:bCs/>
+                <w:sz w:val="20"/>
+                <w:szCs w:val="20"/>
+              </w:rPr>
+              <w:t xml:space="preserve"> for charge in </w:t>
+            </w:r>
+            <w:proofErr w:type="spellStart"/>
+            <w:r>
+              <w:rPr>
+                <w:rFonts w:ascii="Palatino Linotype" w:hAnsi="Palatino Linotype"/>
+                <w:b/>
+                <w:bCs/>
+                <w:sz w:val="20"/>
+                <w:szCs w:val="20"/>
+              </w:rPr>
+              <w:t>charges_list</w:t>
+            </w:r>
+            <w:proofErr w:type="spellEnd"/>
+            <w:r>
+              <w:rPr>
+                <w:rFonts w:ascii="Palatino Linotype" w:hAnsi="Palatino Linotype"/>
+                <w:b/>
+                <w:bCs/>
+                <w:sz w:val="20"/>
+                <w:szCs w:val="20"/>
+              </w:rPr>
+              <w:t xml:space="preserve"> %}</w:t>
             </w:r>
           </w:p>
         </w:tc>
@@ -1364,6 +2016,7 @@
                 <w:szCs w:val="20"/>
               </w:rPr>
             </w:pPr>
+            <w:proofErr w:type="gramStart"/>
             <w:r>
               <w:rPr>
                 <w:rFonts w:ascii="Palatino Linotype" w:hAnsi="Palatino Linotype"/>
@@ -1372,7 +2025,40 @@
                 <w:sz w:val="20"/>
                 <w:szCs w:val="20"/>
               </w:rPr>
-              <w:t>{{ charge.degree }}</w:t>
+              <w:t xml:space="preserve">{{ </w:t>
+            </w:r>
+            <w:proofErr w:type="spellStart"/>
+            <w:r>
+              <w:rPr>
+                <w:rFonts w:ascii="Palatino Linotype" w:hAnsi="Palatino Linotype"/>
+                <w:b/>
+                <w:bCs/>
+                <w:sz w:val="20"/>
+                <w:szCs w:val="20"/>
+              </w:rPr>
+              <w:t>charge</w:t>
+            </w:r>
+            <w:proofErr w:type="gramEnd"/>
+            <w:r>
+              <w:rPr>
+                <w:rFonts w:ascii="Palatino Linotype" w:hAnsi="Palatino Linotype"/>
+                <w:b/>
+                <w:bCs/>
+                <w:sz w:val="20"/>
+                <w:szCs w:val="20"/>
+              </w:rPr>
+              <w:t>.degree</w:t>
+            </w:r>
+            <w:proofErr w:type="spellEnd"/>
+            <w:r>
+              <w:rPr>
+                <w:rFonts w:ascii="Palatino Linotype" w:hAnsi="Palatino Linotype"/>
+                <w:b/>
+                <w:bCs/>
+                <w:sz w:val="20"/>
+                <w:szCs w:val="20"/>
+              </w:rPr>
+              <w:t xml:space="preserve"> }}</w:t>
             </w:r>
           </w:p>
         </w:tc>
@@ -1410,7 +2096,51 @@
                 <w:sz w:val="20"/>
                 <w:szCs w:val="20"/>
               </w:rPr>
-              <w:t>{%tc endfor %}</w:t>
+              <w:t>{%</w:t>
+            </w:r>
+            <w:proofErr w:type="spellStart"/>
+            <w:r>
+              <w:rPr>
+                <w:rFonts w:ascii="Palatino Linotype" w:hAnsi="Palatino Linotype"/>
+                <w:b/>
+                <w:bCs/>
+                <w:sz w:val="20"/>
+                <w:szCs w:val="20"/>
+              </w:rPr>
+              <w:t>tc</w:t>
+            </w:r>
+            <w:proofErr w:type="spellEnd"/>
+            <w:r>
+              <w:rPr>
+                <w:rFonts w:ascii="Palatino Linotype" w:hAnsi="Palatino Linotype"/>
+                <w:b/>
+                <w:bCs/>
+                <w:sz w:val="20"/>
+                <w:szCs w:val="20"/>
+              </w:rPr>
+              <w:t xml:space="preserve"> </w:t>
+            </w:r>
+            <w:proofErr w:type="spellStart"/>
+            <w:r>
+              <w:rPr>
+                <w:rFonts w:ascii="Palatino Linotype" w:hAnsi="Palatino Linotype"/>
+                <w:b/>
+                <w:bCs/>
+                <w:sz w:val="20"/>
+                <w:szCs w:val="20"/>
+              </w:rPr>
+              <w:t>endfor</w:t>
+            </w:r>
+            <w:proofErr w:type="spellEnd"/>
+            <w:r>
+              <w:rPr>
+                <w:rFonts w:ascii="Palatino Linotype" w:hAnsi="Palatino Linotype"/>
+                <w:b/>
+                <w:bCs/>
+                <w:sz w:val="20"/>
+                <w:szCs w:val="20"/>
+              </w:rPr>
+              <w:t xml:space="preserve"> %}</w:t>
             </w:r>
           </w:p>
         </w:tc>
@@ -1491,7 +2221,51 @@
                 <w:sz w:val="20"/>
                 <w:szCs w:val="20"/>
               </w:rPr>
-              <w:t>{%tc for charge in charges_list %}</w:t>
+              <w:t>{%</w:t>
+            </w:r>
+            <w:proofErr w:type="spellStart"/>
+            <w:r>
+              <w:rPr>
+                <w:rFonts w:ascii="Palatino Linotype" w:hAnsi="Palatino Linotype"/>
+                <w:b/>
+                <w:bCs/>
+                <w:sz w:val="20"/>
+                <w:szCs w:val="20"/>
+              </w:rPr>
+              <w:t>tc</w:t>
+            </w:r>
+            <w:proofErr w:type="spellEnd"/>
+            <w:r>
+              <w:rPr>
+                <w:rFonts w:ascii="Palatino Linotype" w:hAnsi="Palatino Linotype"/>
+                <w:b/>
+                <w:bCs/>
+                <w:sz w:val="20"/>
+                <w:szCs w:val="20"/>
+              </w:rPr>
+              <w:t xml:space="preserve"> for charge in </w:t>
+            </w:r>
+            <w:proofErr w:type="spellStart"/>
+            <w:r>
+              <w:rPr>
+                <w:rFonts w:ascii="Palatino Linotype" w:hAnsi="Palatino Linotype"/>
+                <w:b/>
+                <w:bCs/>
+                <w:sz w:val="20"/>
+                <w:szCs w:val="20"/>
+              </w:rPr>
+              <w:t>charges_list</w:t>
+            </w:r>
+            <w:proofErr w:type="spellEnd"/>
+            <w:r>
+              <w:rPr>
+                <w:rFonts w:ascii="Palatino Linotype" w:hAnsi="Palatino Linotype"/>
+                <w:b/>
+                <w:bCs/>
+                <w:sz w:val="20"/>
+                <w:szCs w:val="20"/>
+              </w:rPr>
+              <w:t xml:space="preserve"> %}</w:t>
             </w:r>
           </w:p>
         </w:tc>
@@ -1521,6 +2295,7 @@
                 <w:szCs w:val="20"/>
               </w:rPr>
             </w:pPr>
+            <w:proofErr w:type="gramStart"/>
             <w:r>
               <w:rPr>
                 <w:rFonts w:ascii="Palatino Linotype" w:hAnsi="Palatino Linotype"/>
@@ -1529,7 +2304,40 @@
                 <w:sz w:val="20"/>
                 <w:szCs w:val="20"/>
               </w:rPr>
-              <w:t>{{ charge.plea}}</w:t>
+              <w:t xml:space="preserve">{{ </w:t>
+            </w:r>
+            <w:proofErr w:type="spellStart"/>
+            <w:r>
+              <w:rPr>
+                <w:rFonts w:ascii="Palatino Linotype" w:hAnsi="Palatino Linotype"/>
+                <w:b/>
+                <w:bCs/>
+                <w:sz w:val="20"/>
+                <w:szCs w:val="20"/>
+              </w:rPr>
+              <w:t>charge</w:t>
+            </w:r>
+            <w:proofErr w:type="gramEnd"/>
+            <w:r>
+              <w:rPr>
+                <w:rFonts w:ascii="Palatino Linotype" w:hAnsi="Palatino Linotype"/>
+                <w:b/>
+                <w:bCs/>
+                <w:sz w:val="20"/>
+                <w:szCs w:val="20"/>
+              </w:rPr>
+              <w:t>.plea</w:t>
+            </w:r>
+            <w:proofErr w:type="spellEnd"/>
+            <w:r>
+              <w:rPr>
+                <w:rFonts w:ascii="Palatino Linotype" w:hAnsi="Palatino Linotype"/>
+                <w:b/>
+                <w:bCs/>
+                <w:sz w:val="20"/>
+                <w:szCs w:val="20"/>
+              </w:rPr>
+              <w:t>}}</w:t>
             </w:r>
           </w:p>
         </w:tc>
@@ -1567,7 +2375,51 @@
                 <w:sz w:val="20"/>
                 <w:szCs w:val="20"/>
               </w:rPr>
-              <w:t>{%tc endfor %}</w:t>
+              <w:t>{%</w:t>
+            </w:r>
+            <w:proofErr w:type="spellStart"/>
+            <w:r>
+              <w:rPr>
+                <w:rFonts w:ascii="Palatino Linotype" w:hAnsi="Palatino Linotype"/>
+                <w:b/>
+                <w:bCs/>
+                <w:sz w:val="20"/>
+                <w:szCs w:val="20"/>
+              </w:rPr>
+              <w:t>tc</w:t>
+            </w:r>
+            <w:proofErr w:type="spellEnd"/>
+            <w:r>
+              <w:rPr>
+                <w:rFonts w:ascii="Palatino Linotype" w:hAnsi="Palatino Linotype"/>
+                <w:b/>
+                <w:bCs/>
+                <w:sz w:val="20"/>
+                <w:szCs w:val="20"/>
+              </w:rPr>
+              <w:t xml:space="preserve"> </w:t>
+            </w:r>
+            <w:proofErr w:type="spellStart"/>
+            <w:r>
+              <w:rPr>
+                <w:rFonts w:ascii="Palatino Linotype" w:hAnsi="Palatino Linotype"/>
+                <w:b/>
+                <w:bCs/>
+                <w:sz w:val="20"/>
+                <w:szCs w:val="20"/>
+              </w:rPr>
+              <w:t>endfor</w:t>
+            </w:r>
+            <w:proofErr w:type="spellEnd"/>
+            <w:r>
+              <w:rPr>
+                <w:rFonts w:ascii="Palatino Linotype" w:hAnsi="Palatino Linotype"/>
+                <w:b/>
+                <w:bCs/>
+                <w:sz w:val="20"/>
+                <w:szCs w:val="20"/>
+              </w:rPr>
+              <w:t xml:space="preserve"> %}</w:t>
             </w:r>
           </w:p>
         </w:tc>
@@ -1647,27 +2499,70 @@
           <w:sz w:val="20"/>
           <w:szCs w:val="20"/>
         </w:rPr>
-        <w:t xml:space="preserve"> the community.  In determining the type and amount of bail, the Court considered each of the enumerated factors in Crim. R. 46(C)</w:t>
-      </w:r>
-      <w:r>
-        <w:rPr>
-          <w:rFonts w:ascii="Palatino Linotype" w:hAnsi="Palatino Linotype"/>
-          <w:bCs/>
-          <w:color w:val="FF0000"/>
-          <w:sz w:val="20"/>
-          <w:szCs w:val="20"/>
-        </w:rPr>
-        <w:t>{% if domestic_violence_</w:t>
-      </w:r>
-      <w:r>
-        <w:rPr>
-          <w:rFonts w:ascii="Palatino Linotype" w:hAnsi="Palatino Linotype"/>
-          <w:bCs/>
-          <w:color w:val="FF0000"/>
-          <w:sz w:val="20"/>
-          <w:szCs w:val="20"/>
-        </w:rPr>
-        <w:t>conditions.ordered is true %}</w:t>
+        <w:t xml:space="preserve"> the community.  In determining the type and amount of bail, the Court considered each of the enumerated factors in Crim. R. 46(C</w:t>
+      </w:r>
+      <w:proofErr w:type="gramStart"/>
+      <w:r>
+        <w:rPr>
+          <w:rFonts w:ascii="Palatino Linotype" w:hAnsi="Palatino Linotype"/>
+          <w:bCs/>
+          <w:sz w:val="20"/>
+          <w:szCs w:val="20"/>
+        </w:rPr>
+        <w:t>)</w:t>
+      </w:r>
+      <w:r>
+        <w:rPr>
+          <w:rFonts w:ascii="Palatino Linotype" w:hAnsi="Palatino Linotype"/>
+          <w:bCs/>
+          <w:color w:val="FF0000"/>
+          <w:sz w:val="20"/>
+          <w:szCs w:val="20"/>
+        </w:rPr>
+        <w:t>{</w:t>
+      </w:r>
+      <w:proofErr w:type="gramEnd"/>
+      <w:r>
+        <w:rPr>
+          <w:rFonts w:ascii="Palatino Linotype" w:hAnsi="Palatino Linotype"/>
+          <w:bCs/>
+          <w:color w:val="FF0000"/>
+          <w:sz w:val="20"/>
+          <w:szCs w:val="20"/>
+        </w:rPr>
+        <w:t xml:space="preserve">% if </w:t>
+      </w:r>
+      <w:proofErr w:type="spellStart"/>
+      <w:r>
+        <w:rPr>
+          <w:rFonts w:ascii="Palatino Linotype" w:hAnsi="Palatino Linotype"/>
+          <w:bCs/>
+          <w:color w:val="FF0000"/>
+          <w:sz w:val="20"/>
+          <w:szCs w:val="20"/>
+        </w:rPr>
+        <w:t>domestic_violence_</w:t>
+      </w:r>
+      <w:r>
+        <w:rPr>
+          <w:rFonts w:ascii="Palatino Linotype" w:hAnsi="Palatino Linotype"/>
+          <w:bCs/>
+          <w:color w:val="FF0000"/>
+          <w:sz w:val="20"/>
+          <w:szCs w:val="20"/>
+        </w:rPr>
+        <w:t>conditions.ordered</w:t>
+      </w:r>
+      <w:proofErr w:type="spellEnd"/>
+      <w:r>
+        <w:rPr>
+          <w:rFonts w:ascii="Palatino Linotype" w:hAnsi="Palatino Linotype"/>
+          <w:bCs/>
+          <w:color w:val="FF0000"/>
+          <w:sz w:val="20"/>
+          <w:szCs w:val="20"/>
+        </w:rPr>
+        <w:t xml:space="preserve"> is true %}</w:t>
       </w:r>
       <w:r>
         <w:rPr>
@@ -1707,6 +2602,20 @@
         </w:rPr>
         <w:t>.</w:t>
       </w:r>
+    </w:p>
+    <w:p>
+      <w:pPr>
+        <w:tabs>
+          <w:tab w:val="center" w:pos="4680"/>
+        </w:tabs>
+        <w:jc w:val="both"/>
+        <w:rPr>
+          <w:rFonts w:ascii="Palatino Linotype" w:hAnsi="Palatino Linotype"/>
+          <w:bCs/>
+          <w:sz w:val="20"/>
+          <w:szCs w:val="20"/>
+        </w:rPr>
+      </w:pPr>
       <w:r>
         <w:rPr>
           <w:rFonts w:ascii="Palatino Linotype" w:hAnsi="Palatino Linotype"/>
@@ -1727,6 +2636,111 @@
         </w:rPr>
         <w:t>(</w:t>
       </w:r>
+      <w:proofErr w:type="spellStart"/>
+      <w:r>
+        <w:rPr>
+          <w:rFonts w:ascii="Palatino Linotype" w:hAnsi="Palatino Linotype"/>
+          <w:bCs/>
+          <w:color w:val="FF0000"/>
+          <w:sz w:val="20"/>
+          <w:szCs w:val="20"/>
+        </w:rPr>
+        <w:t>bond_</w:t>
+      </w:r>
+      <w:proofErr w:type="gramStart"/>
+      <w:r>
+        <w:rPr>
+          <w:rFonts w:ascii="Palatino Linotype" w:hAnsi="Palatino Linotype"/>
+          <w:bCs/>
+          <w:color w:val="FF0000"/>
+          <w:sz w:val="20"/>
+          <w:szCs w:val="20"/>
+        </w:rPr>
+        <w:t>conditions</w:t>
+      </w:r>
+      <w:r>
+        <w:rPr>
+          <w:rFonts w:ascii="Palatino Linotype" w:hAnsi="Palatino Linotype"/>
+          <w:bCs/>
+          <w:color w:val="FF0000"/>
+          <w:sz w:val="20"/>
+          <w:szCs w:val="20"/>
+        </w:rPr>
+        <w:t>.bond</w:t>
+      </w:r>
+      <w:proofErr w:type="gramEnd"/>
+      <w:r>
+        <w:rPr>
+          <w:rFonts w:ascii="Palatino Linotype" w:hAnsi="Palatino Linotype"/>
+          <w:bCs/>
+          <w:color w:val="FF0000"/>
+          <w:sz w:val="20"/>
+          <w:szCs w:val="20"/>
+        </w:rPr>
+        <w:t>_type</w:t>
+      </w:r>
+      <w:proofErr w:type="spellEnd"/>
+      <w:r>
+        <w:rPr>
+          <w:rFonts w:ascii="Palatino Linotype" w:hAnsi="Palatino Linotype"/>
+          <w:bCs/>
+          <w:color w:val="FF0000"/>
+          <w:sz w:val="20"/>
+          <w:szCs w:val="20"/>
+        </w:rPr>
+        <w:t xml:space="preserve"> == ‘10% Deposit, Cash or Surety</w:t>
+      </w:r>
+      <w:r>
+        <w:rPr>
+          <w:rFonts w:ascii="Palatino Linotype" w:hAnsi="Palatino Linotype"/>
+          <w:bCs/>
+          <w:color w:val="FF0000"/>
+          <w:sz w:val="20"/>
+          <w:szCs w:val="20"/>
+        </w:rPr>
+        <w:t xml:space="preserve"> Bond</w:t>
+      </w:r>
+      <w:r>
+        <w:rPr>
+          <w:rFonts w:ascii="Palatino Linotype" w:hAnsi="Palatino Linotype"/>
+          <w:bCs/>
+          <w:color w:val="FF0000"/>
+          <w:sz w:val="20"/>
+          <w:szCs w:val="20"/>
+        </w:rPr>
+        <w:t>’</w:t>
+      </w:r>
+      <w:r>
+        <w:rPr>
+          <w:rFonts w:ascii="Palatino Linotype" w:hAnsi="Palatino Linotype"/>
+          <w:bCs/>
+          <w:color w:val="FF0000"/>
+          <w:sz w:val="20"/>
+          <w:szCs w:val="20"/>
+        </w:rPr>
+        <w:t>)</w:t>
+      </w:r>
+      <w:r>
+        <w:rPr>
+          <w:rFonts w:ascii="Palatino Linotype" w:hAnsi="Palatino Linotype"/>
+          <w:bCs/>
+          <w:color w:val="FF0000"/>
+          <w:sz w:val="20"/>
+          <w:szCs w:val="20"/>
+        </w:rPr>
+        <w:t xml:space="preserve"> </w:t>
+      </w:r>
+      <w:r>
+        <w:rPr>
+          <w:rFonts w:ascii="Palatino Linotype" w:hAnsi="Palatino Linotype"/>
+          <w:bCs/>
+          <w:color w:val="FF0000"/>
+          <w:sz w:val="20"/>
+          <w:szCs w:val="20"/>
+        </w:rPr>
+        <w:t>or (</w:t>
+      </w:r>
+      <w:proofErr w:type="spellStart"/>
       <w:r>
         <w:rPr>
           <w:rFonts w:ascii="Palatino Linotype" w:hAnsi="Palatino Linotype"/>
@@ -1745,77 +2759,18 @@
           <w:sz w:val="20"/>
           <w:szCs w:val="20"/>
         </w:rPr>
-        <w:t>.bond_type == ‘10% Deposit, Cash or Surety</w:t>
-      </w:r>
-      <w:r>
-        <w:rPr>
-          <w:rFonts w:ascii="Palatino Linotype" w:hAnsi="Palatino Linotype"/>
-          <w:bCs/>
-          <w:color w:val="FF0000"/>
-          <w:sz w:val="20"/>
-          <w:szCs w:val="20"/>
-        </w:rPr>
-        <w:t xml:space="preserve"> Bond</w:t>
-      </w:r>
-      <w:r>
-        <w:rPr>
-          <w:rFonts w:ascii="Palatino Linotype" w:hAnsi="Palatino Linotype"/>
-          <w:bCs/>
-          <w:color w:val="FF0000"/>
-          <w:sz w:val="20"/>
-          <w:szCs w:val="20"/>
-        </w:rPr>
-        <w:t>’</w:t>
-      </w:r>
-      <w:r>
-        <w:rPr>
-          <w:rFonts w:ascii="Palatino Linotype" w:hAnsi="Palatino Linotype"/>
-          <w:bCs/>
-          <w:color w:val="FF0000"/>
-          <w:sz w:val="20"/>
-          <w:szCs w:val="20"/>
-        </w:rPr>
-        <w:t>)</w:t>
-      </w:r>
-      <w:r>
-        <w:rPr>
-          <w:rFonts w:ascii="Palatino Linotype" w:hAnsi="Palatino Linotype"/>
-          <w:bCs/>
-          <w:color w:val="FF0000"/>
-          <w:sz w:val="20"/>
-          <w:szCs w:val="20"/>
-        </w:rPr>
-        <w:t xml:space="preserve"> </w:t>
-      </w:r>
-      <w:r>
-        <w:rPr>
-          <w:rFonts w:ascii="Palatino Linotype" w:hAnsi="Palatino Linotype"/>
-          <w:bCs/>
-          <w:color w:val="FF0000"/>
-          <w:sz w:val="20"/>
-          <w:szCs w:val="20"/>
-        </w:rPr>
-        <w:t>or (</w:t>
-      </w:r>
-      <w:r>
-        <w:rPr>
-          <w:rFonts w:ascii="Palatino Linotype" w:hAnsi="Palatino Linotype"/>
-          <w:bCs/>
-          <w:color w:val="FF0000"/>
-          <w:sz w:val="20"/>
-          <w:szCs w:val="20"/>
-        </w:rPr>
-        <w:t>bond_conditions</w:t>
-      </w:r>
-      <w:r>
-        <w:rPr>
-          <w:rFonts w:ascii="Palatino Linotype" w:hAnsi="Palatino Linotype"/>
-          <w:bCs/>
-          <w:color w:val="FF0000"/>
-          <w:sz w:val="20"/>
-          <w:szCs w:val="20"/>
-        </w:rPr>
-        <w:t>.bond_type == ‘</w:t>
+        <w:t>.bond_type</w:t>
+      </w:r>
+      <w:proofErr w:type="spellEnd"/>
+      <w:r>
+        <w:rPr>
+          <w:rFonts w:ascii="Palatino Linotype" w:hAnsi="Palatino Linotype"/>
+          <w:bCs/>
+          <w:color w:val="FF0000"/>
+          <w:sz w:val="20"/>
+          <w:szCs w:val="20"/>
+        </w:rPr>
+        <w:t xml:space="preserve"> == ‘</w:t>
       </w:r>
       <w:r>
         <w:rPr>
@@ -1948,8 +2903,9 @@
           <w:szCs w:val="20"/>
           <w:u w:val="single"/>
         </w:rPr>
-        <w:t xml:space="preserve">Defendant shall post a {{ </w:t>
-      </w:r>
+        <w:t xml:space="preserve">Defendant shall post a </w:t>
+      </w:r>
+      <w:proofErr w:type="gramStart"/>
       <w:r>
         <w:rPr>
           <w:rFonts w:ascii="Palatino Linotype" w:hAnsi="Palatino Linotype"/>
@@ -1958,59 +2914,116 @@
           <w:szCs w:val="20"/>
           <w:u w:val="single"/>
         </w:rPr>
+        <w:t xml:space="preserve">{{ </w:t>
+      </w:r>
+      <w:proofErr w:type="spellStart"/>
+      <w:r>
+        <w:rPr>
+          <w:rFonts w:ascii="Palatino Linotype" w:hAnsi="Palatino Linotype"/>
+          <w:bCs/>
+          <w:sz w:val="20"/>
+          <w:szCs w:val="20"/>
+          <w:u w:val="single"/>
+        </w:rPr>
+        <w:t>bond</w:t>
+      </w:r>
+      <w:proofErr w:type="gramEnd"/>
+      <w:r>
+        <w:rPr>
+          <w:rFonts w:ascii="Palatino Linotype" w:hAnsi="Palatino Linotype"/>
+          <w:bCs/>
+          <w:sz w:val="20"/>
+          <w:szCs w:val="20"/>
+          <w:u w:val="single"/>
+        </w:rPr>
+        <w:t>_conditions</w:t>
+      </w:r>
+      <w:r>
+        <w:rPr>
+          <w:rFonts w:ascii="Palatino Linotype" w:hAnsi="Palatino Linotype"/>
+          <w:bCs/>
+          <w:sz w:val="20"/>
+          <w:szCs w:val="20"/>
+          <w:u w:val="single"/>
+        </w:rPr>
+        <w:t>.bond_amount</w:t>
+      </w:r>
+      <w:proofErr w:type="spellEnd"/>
+      <w:r>
+        <w:rPr>
+          <w:rFonts w:ascii="Palatino Linotype" w:hAnsi="Palatino Linotype"/>
+          <w:bCs/>
+          <w:sz w:val="20"/>
+          <w:szCs w:val="20"/>
+          <w:u w:val="single"/>
+        </w:rPr>
+        <w:t xml:space="preserve"> }}</w:t>
+      </w:r>
+      <w:r>
+        <w:rPr>
+          <w:rFonts w:ascii="Palatino Linotype" w:hAnsi="Palatino Linotype"/>
+          <w:bCs/>
+          <w:sz w:val="20"/>
+          <w:szCs w:val="20"/>
+          <w:u w:val="single"/>
+        </w:rPr>
+        <w:t xml:space="preserve"> bond secured by</w:t>
+      </w:r>
+      <w:r>
+        <w:rPr>
+          <w:rFonts w:ascii="Palatino Linotype" w:hAnsi="Palatino Linotype"/>
+          <w:bCs/>
+          <w:sz w:val="20"/>
+          <w:szCs w:val="20"/>
+          <w:u w:val="single"/>
+        </w:rPr>
+        <w:t xml:space="preserve"> </w:t>
+      </w:r>
+      <w:r>
+        <w:rPr>
+          <w:rFonts w:ascii="Palatino Linotype" w:hAnsi="Palatino Linotype"/>
+          <w:bCs/>
+          <w:color w:val="FF0000"/>
+          <w:sz w:val="20"/>
+          <w:szCs w:val="20"/>
+          <w:u w:val="single"/>
+        </w:rPr>
+        <w:t xml:space="preserve">{% if </w:t>
+      </w:r>
+      <w:proofErr w:type="spellStart"/>
+      <w:r>
+        <w:rPr>
+          <w:rFonts w:ascii="Palatino Linotype" w:hAnsi="Palatino Linotype"/>
+          <w:bCs/>
+          <w:color w:val="FF0000"/>
+          <w:sz w:val="20"/>
+          <w:szCs w:val="20"/>
+          <w:u w:val="single"/>
+        </w:rPr>
         <w:t>bond_conditions</w:t>
       </w:r>
       <w:r>
         <w:rPr>
           <w:rFonts w:ascii="Palatino Linotype" w:hAnsi="Palatino Linotype"/>
           <w:bCs/>
+          <w:color w:val="FF0000"/>
           <w:sz w:val="20"/>
           <w:szCs w:val="20"/>
           <w:u w:val="single"/>
         </w:rPr>
-        <w:t>.bond_amount }}</w:t>
-      </w:r>
-      <w:r>
-        <w:rPr>
-          <w:rFonts w:ascii="Palatino Linotype" w:hAnsi="Palatino Linotype"/>
-          <w:bCs/>
+        <w:t>.bond_type</w:t>
+      </w:r>
+      <w:proofErr w:type="spellEnd"/>
+      <w:r>
+        <w:rPr>
+          <w:rFonts w:ascii="Palatino Linotype" w:hAnsi="Palatino Linotype"/>
+          <w:bCs/>
+          <w:color w:val="FF0000"/>
           <w:sz w:val="20"/>
           <w:szCs w:val="20"/>
           <w:u w:val="single"/>
         </w:rPr>
-        <w:t xml:space="preserve"> bond secured by</w:t>
-      </w:r>
-      <w:r>
-        <w:rPr>
-          <w:rFonts w:ascii="Palatino Linotype" w:hAnsi="Palatino Linotype"/>
-          <w:bCs/>
-          <w:sz w:val="20"/>
-          <w:szCs w:val="20"/>
-          <w:u w:val="single"/>
-        </w:rPr>
-        <w:t xml:space="preserve"> </w:t>
-      </w:r>
-      <w:r>
-        <w:rPr>
-          <w:rFonts w:ascii="Palatino Linotype" w:hAnsi="Palatino Linotype"/>
-          <w:bCs/>
-          <w:color w:val="FF0000"/>
-          <w:sz w:val="20"/>
-          <w:szCs w:val="20"/>
-          <w:u w:val="single"/>
-        </w:rPr>
-        <w:t>{% if bond_conditions</w:t>
-      </w:r>
-      <w:r>
-        <w:rPr>
-          <w:rFonts w:ascii="Palatino Linotype" w:hAnsi="Palatino Linotype"/>
-          <w:bCs/>
-          <w:color w:val="FF0000"/>
-          <w:sz w:val="20"/>
-          <w:szCs w:val="20"/>
-          <w:u w:val="single"/>
-        </w:rPr>
-        <w:t>.bond_type == ‘10% Deposit, Cash or Surety</w:t>
+        <w:t xml:space="preserve"> == ‘10% Deposit, Cash or Surety</w:t>
       </w:r>
       <w:r>
         <w:rPr>
@@ -2137,25 +3150,59 @@
         </w:rPr>
         <w:t xml:space="preserve">{% if </w:t>
       </w:r>
-      <w:r>
-        <w:rPr>
-          <w:rFonts w:ascii="Palatino Linotype" w:hAnsi="Palatino Linotype"/>
-          <w:bCs/>
-          <w:color w:val="FF0000"/>
-          <w:sz w:val="20"/>
-          <w:szCs w:val="20"/>
-        </w:rPr>
-        <w:t>bond_conditions</w:t>
-      </w:r>
-      <w:r>
-        <w:rPr>
-          <w:rFonts w:ascii="Palatino Linotype" w:hAnsi="Palatino Linotype"/>
-          <w:bCs/>
-          <w:color w:val="FF0000"/>
-          <w:sz w:val="20"/>
-          <w:szCs w:val="20"/>
-        </w:rPr>
-        <w:t>.bond_type == ‘Recognizance (OR) Bond’ %}</w:t>
+      <w:proofErr w:type="spellStart"/>
+      <w:r>
+        <w:rPr>
+          <w:rFonts w:ascii="Palatino Linotype" w:hAnsi="Palatino Linotype"/>
+          <w:bCs/>
+          <w:color w:val="FF0000"/>
+          <w:sz w:val="20"/>
+          <w:szCs w:val="20"/>
+        </w:rPr>
+        <w:t>bond_</w:t>
+      </w:r>
+      <w:proofErr w:type="gramStart"/>
+      <w:r>
+        <w:rPr>
+          <w:rFonts w:ascii="Palatino Linotype" w:hAnsi="Palatino Linotype"/>
+          <w:bCs/>
+          <w:color w:val="FF0000"/>
+          <w:sz w:val="20"/>
+          <w:szCs w:val="20"/>
+        </w:rPr>
+        <w:t>conditions</w:t>
+      </w:r>
+      <w:r>
+        <w:rPr>
+          <w:rFonts w:ascii="Palatino Linotype" w:hAnsi="Palatino Linotype"/>
+          <w:bCs/>
+          <w:color w:val="FF0000"/>
+          <w:sz w:val="20"/>
+          <w:szCs w:val="20"/>
+        </w:rPr>
+        <w:t>.bond</w:t>
+      </w:r>
+      <w:proofErr w:type="gramEnd"/>
+      <w:r>
+        <w:rPr>
+          <w:rFonts w:ascii="Palatino Linotype" w:hAnsi="Palatino Linotype"/>
+          <w:bCs/>
+          <w:color w:val="FF0000"/>
+          <w:sz w:val="20"/>
+          <w:szCs w:val="20"/>
+        </w:rPr>
+        <w:t>_type</w:t>
+      </w:r>
+      <w:proofErr w:type="spellEnd"/>
+      <w:r>
+        <w:rPr>
+          <w:rFonts w:ascii="Palatino Linotype" w:hAnsi="Palatino Linotype"/>
+          <w:bCs/>
+          <w:color w:val="FF0000"/>
+          <w:sz w:val="20"/>
+          <w:szCs w:val="20"/>
+        </w:rPr>
+        <w:t xml:space="preserve"> == ‘Recognizance (OR) Bond’ %}</w:t>
       </w:r>
     </w:p>
     <w:p>
@@ -2185,7 +3232,18 @@
           <w:szCs w:val="20"/>
           <w:u w:val="single"/>
         </w:rPr>
-        <w:t>The defendant shall execute a personal recognizance bond</w:t>
+        <w:t xml:space="preserve">The defendant shall execute a personal recognizance </w:t>
+      </w:r>
+      <w:proofErr w:type="gramStart"/>
+      <w:r>
+        <w:rPr>
+          <w:rFonts w:ascii="Palatino Linotype" w:hAnsi="Palatino Linotype"/>
+          <w:bCs/>
+          <w:sz w:val="20"/>
+          <w:szCs w:val="20"/>
+          <w:u w:val="single"/>
+        </w:rPr>
+        <w:t>bond</w:t>
       </w:r>
       <w:r>
         <w:rPr>
@@ -2204,7 +3262,18 @@
           <w:sz w:val="20"/>
           <w:szCs w:val="20"/>
         </w:rPr>
-        <w:t>{% endif %}</w:t>
+        <w:t>{</w:t>
+      </w:r>
+      <w:proofErr w:type="gramEnd"/>
+      <w:r>
+        <w:rPr>
+          <w:rFonts w:ascii="Palatino Linotype" w:hAnsi="Palatino Linotype"/>
+          <w:bCs/>
+          <w:color w:val="FF0000"/>
+          <w:sz w:val="20"/>
+          <w:szCs w:val="20"/>
+        </w:rPr>
+        <w:t>% endif %}</w:t>
       </w:r>
     </w:p>
     <w:p>
@@ -2304,17 +3373,60 @@
           <w:szCs w:val="20"/>
         </w:rPr>
         <w:lastRenderedPageBreak/>
-        <w:t>Defendant shall provide written notice to the Clerk of Court at least 10 days prior to any change of address.</w:t>
-      </w:r>
-      <w:r>
-        <w:rPr>
-          <w:rFonts w:ascii="Palatino Linotype" w:hAnsi="Palatino Linotype"/>
-          <w:bCs/>
-          <w:color w:val="FF0000"/>
-          <w:sz w:val="20"/>
-          <w:szCs w:val="20"/>
-        </w:rPr>
-        <w:t>{% if bond_conditions.comply_protection_order is true %}</w:t>
+        <w:t xml:space="preserve">Defendant shall provide written notice to the Clerk of Court at least 10 days prior to any change of </w:t>
+      </w:r>
+      <w:proofErr w:type="gramStart"/>
+      <w:r>
+        <w:rPr>
+          <w:rFonts w:ascii="Palatino Linotype" w:hAnsi="Palatino Linotype"/>
+          <w:bCs/>
+          <w:sz w:val="20"/>
+          <w:szCs w:val="20"/>
+        </w:rPr>
+        <w:t>address.</w:t>
+      </w:r>
+      <w:r>
+        <w:rPr>
+          <w:rFonts w:ascii="Palatino Linotype" w:hAnsi="Palatino Linotype"/>
+          <w:bCs/>
+          <w:color w:val="FF0000"/>
+          <w:sz w:val="20"/>
+          <w:szCs w:val="20"/>
+        </w:rPr>
+        <w:t>{</w:t>
+      </w:r>
+      <w:proofErr w:type="gramEnd"/>
+      <w:r>
+        <w:rPr>
+          <w:rFonts w:ascii="Palatino Linotype" w:hAnsi="Palatino Linotype"/>
+          <w:bCs/>
+          <w:color w:val="FF0000"/>
+          <w:sz w:val="20"/>
+          <w:szCs w:val="20"/>
+        </w:rPr>
+        <w:t xml:space="preserve">% if </w:t>
+      </w:r>
+      <w:proofErr w:type="spellStart"/>
+      <w:r>
+        <w:rPr>
+          <w:rFonts w:ascii="Palatino Linotype" w:hAnsi="Palatino Linotype"/>
+          <w:bCs/>
+          <w:color w:val="FF0000"/>
+          <w:sz w:val="20"/>
+          <w:szCs w:val="20"/>
+        </w:rPr>
+        <w:t>bond_conditions.comply_protection_order</w:t>
+      </w:r>
+      <w:proofErr w:type="spellEnd"/>
+      <w:r>
+        <w:rPr>
+          <w:rFonts w:ascii="Palatino Linotype" w:hAnsi="Palatino Linotype"/>
+          <w:bCs/>
+          <w:color w:val="FF0000"/>
+          <w:sz w:val="20"/>
+          <w:szCs w:val="20"/>
+        </w:rPr>
+        <w:t xml:space="preserve"> is true %}</w:t>
       </w:r>
     </w:p>
     <w:p>
@@ -2343,27 +3455,70 @@
           <w:sz w:val="20"/>
           <w:szCs w:val="20"/>
         </w:rPr>
-        <w:t>Defendant shall comply with all the terms of the protection order entered in this case.</w:t>
-      </w:r>
-      <w:r>
-        <w:rPr>
-          <w:rFonts w:ascii="Palatino Linotype" w:hAnsi="Palatino Linotype"/>
-          <w:bCs/>
-          <w:color w:val="FF0000"/>
-          <w:sz w:val="20"/>
-          <w:szCs w:val="20"/>
-        </w:rPr>
-        <w:t>{% endif %}</w:t>
-      </w:r>
-      <w:r>
-        <w:rPr>
-          <w:rFonts w:ascii="Palatino Linotype" w:hAnsi="Palatino Linotype"/>
-          <w:bCs/>
-          <w:color w:val="FF0000"/>
-          <w:sz w:val="20"/>
-          <w:szCs w:val="20"/>
-        </w:rPr>
-        <w:t>{% if no_contact.ordered is true %}</w:t>
+        <w:t xml:space="preserve">Defendant shall comply with all the terms of the protection order entered in this </w:t>
+      </w:r>
+      <w:proofErr w:type="gramStart"/>
+      <w:r>
+        <w:rPr>
+          <w:rFonts w:ascii="Palatino Linotype" w:hAnsi="Palatino Linotype"/>
+          <w:bCs/>
+          <w:sz w:val="20"/>
+          <w:szCs w:val="20"/>
+        </w:rPr>
+        <w:t>case.</w:t>
+      </w:r>
+      <w:r>
+        <w:rPr>
+          <w:rFonts w:ascii="Palatino Linotype" w:hAnsi="Palatino Linotype"/>
+          <w:bCs/>
+          <w:color w:val="FF0000"/>
+          <w:sz w:val="20"/>
+          <w:szCs w:val="20"/>
+        </w:rPr>
+        <w:t>{</w:t>
+      </w:r>
+      <w:proofErr w:type="gramEnd"/>
+      <w:r>
+        <w:rPr>
+          <w:rFonts w:ascii="Palatino Linotype" w:hAnsi="Palatino Linotype"/>
+          <w:bCs/>
+          <w:color w:val="FF0000"/>
+          <w:sz w:val="20"/>
+          <w:szCs w:val="20"/>
+        </w:rPr>
+        <w:t>% endif %}</w:t>
+      </w:r>
+      <w:r>
+        <w:rPr>
+          <w:rFonts w:ascii="Palatino Linotype" w:hAnsi="Palatino Linotype"/>
+          <w:bCs/>
+          <w:color w:val="FF0000"/>
+          <w:sz w:val="20"/>
+          <w:szCs w:val="20"/>
+        </w:rPr>
+        <w:t xml:space="preserve">{% if </w:t>
+      </w:r>
+      <w:proofErr w:type="spellStart"/>
+      <w:r>
+        <w:rPr>
+          <w:rFonts w:ascii="Palatino Linotype" w:hAnsi="Palatino Linotype"/>
+          <w:bCs/>
+          <w:color w:val="FF0000"/>
+          <w:sz w:val="20"/>
+          <w:szCs w:val="20"/>
+        </w:rPr>
+        <w:t>no_contact.ordered</w:t>
+      </w:r>
+      <w:proofErr w:type="spellEnd"/>
+      <w:r>
+        <w:rPr>
+          <w:rFonts w:ascii="Palatino Linotype" w:hAnsi="Palatino Linotype"/>
+          <w:bCs/>
+          <w:color w:val="FF0000"/>
+          <w:sz w:val="20"/>
+          <w:szCs w:val="20"/>
+        </w:rPr>
+        <w:t xml:space="preserve"> is true %}</w:t>
       </w:r>
     </w:p>
     <w:p>
@@ -2402,6 +3557,7 @@
         </w:rPr>
         <w:t xml:space="preserve"> </w:t>
       </w:r>
+      <w:proofErr w:type="gramStart"/>
       <w:r>
         <w:rPr>
           <w:rFonts w:ascii="Palatino Linotype" w:hAnsi="Palatino Linotype"/>
@@ -2411,46 +3567,101 @@
           <w:szCs w:val="20"/>
           <w:u w:val="single"/>
         </w:rPr>
-        <w:t>{{ no_contact.name }}</w:t>
-      </w:r>
-      <w:r>
-        <w:rPr>
-          <w:rFonts w:ascii="Palatino Linotype" w:hAnsi="Palatino Linotype"/>
-          <w:bCs/>
-          <w:sz w:val="20"/>
-          <w:szCs w:val="20"/>
-        </w:rPr>
-        <w:t>. Contact includes, but is not limited to, landline, cordless, cellular or digital telephone; text; instant messaging; fax; e-mail; voicemail; delivery service; social media; blogging; writings; electronic communications; posting a message; or communications by any other means directly or through another person.</w:t>
-      </w:r>
-      <w:r>
-        <w:rPr>
-          <w:rFonts w:ascii="Palatino Linotype" w:hAnsi="Palatino Linotype"/>
-          <w:bCs/>
-          <w:color w:val="FF0000"/>
-          <w:sz w:val="20"/>
-          <w:szCs w:val="20"/>
-        </w:rPr>
-        <w:t>{% endif %}</w:t>
-      </w:r>
-      <w:r>
-        <w:rPr>
-          <w:rFonts w:ascii="Palatino Linotype" w:hAnsi="Palatino Linotype"/>
-          <w:bCs/>
-          <w:color w:val="FF0000"/>
-          <w:sz w:val="20"/>
-          <w:szCs w:val="20"/>
-        </w:rPr>
-        <w:t>{% if domestic_violence_conditions.</w:t>
-      </w:r>
-      <w:r>
-        <w:rPr>
-          <w:rFonts w:ascii="Palatino Linotype" w:hAnsi="Palatino Linotype"/>
-          <w:bCs/>
-          <w:color w:val="FF0000"/>
-          <w:sz w:val="20"/>
-          <w:szCs w:val="20"/>
-        </w:rPr>
-        <w:t xml:space="preserve">vacate_residence </w:t>
+        <w:t>{{ no_contact.name</w:t>
+      </w:r>
+      <w:proofErr w:type="gramEnd"/>
+      <w:r>
+        <w:rPr>
+          <w:rFonts w:ascii="Palatino Linotype" w:hAnsi="Palatino Linotype"/>
+          <w:b/>
+          <w:bCs/>
+          <w:sz w:val="20"/>
+          <w:szCs w:val="20"/>
+          <w:u w:val="single"/>
+        </w:rPr>
+        <w:t xml:space="preserve"> }}</w:t>
+      </w:r>
+      <w:r>
+        <w:rPr>
+          <w:rFonts w:ascii="Palatino Linotype" w:hAnsi="Palatino Linotype"/>
+          <w:bCs/>
+          <w:sz w:val="20"/>
+          <w:szCs w:val="20"/>
+        </w:rPr>
+        <w:t xml:space="preserve">. Contact includes, but is not limited to, landline, cordless, cellular or digital telephone; text; instant messaging; fax; e-mail; voicemail; delivery service; social media; blogging; writings; electronic communications; posting a message; or communications by any other means directly or through another </w:t>
+      </w:r>
+      <w:proofErr w:type="gramStart"/>
+      <w:r>
+        <w:rPr>
+          <w:rFonts w:ascii="Palatino Linotype" w:hAnsi="Palatino Linotype"/>
+          <w:bCs/>
+          <w:sz w:val="20"/>
+          <w:szCs w:val="20"/>
+        </w:rPr>
+        <w:t>person.</w:t>
+      </w:r>
+      <w:r>
+        <w:rPr>
+          <w:rFonts w:ascii="Palatino Linotype" w:hAnsi="Palatino Linotype"/>
+          <w:bCs/>
+          <w:color w:val="FF0000"/>
+          <w:sz w:val="20"/>
+          <w:szCs w:val="20"/>
+        </w:rPr>
+        <w:t>{</w:t>
+      </w:r>
+      <w:proofErr w:type="gramEnd"/>
+      <w:r>
+        <w:rPr>
+          <w:rFonts w:ascii="Palatino Linotype" w:hAnsi="Palatino Linotype"/>
+          <w:bCs/>
+          <w:color w:val="FF0000"/>
+          <w:sz w:val="20"/>
+          <w:szCs w:val="20"/>
+        </w:rPr>
+        <w:t>% endif %}</w:t>
+      </w:r>
+      <w:r>
+        <w:rPr>
+          <w:rFonts w:ascii="Palatino Linotype" w:hAnsi="Palatino Linotype"/>
+          <w:bCs/>
+          <w:color w:val="FF0000"/>
+          <w:sz w:val="20"/>
+          <w:szCs w:val="20"/>
+        </w:rPr>
+        <w:t xml:space="preserve">{% if </w:t>
+      </w:r>
+      <w:proofErr w:type="spellStart"/>
+      <w:r>
+        <w:rPr>
+          <w:rFonts w:ascii="Palatino Linotype" w:hAnsi="Palatino Linotype"/>
+          <w:bCs/>
+          <w:color w:val="FF0000"/>
+          <w:sz w:val="20"/>
+          <w:szCs w:val="20"/>
+        </w:rPr>
+        <w:t>domestic_violence_conditions.</w:t>
+      </w:r>
+      <w:r>
+        <w:rPr>
+          <w:rFonts w:ascii="Palatino Linotype" w:hAnsi="Palatino Linotype"/>
+          <w:bCs/>
+          <w:color w:val="FF0000"/>
+          <w:sz w:val="20"/>
+          <w:szCs w:val="20"/>
+        </w:rPr>
+        <w:t>vacate_residence</w:t>
+      </w:r>
+      <w:proofErr w:type="spellEnd"/>
+      <w:r>
+        <w:rPr>
+          <w:rFonts w:ascii="Palatino Linotype" w:hAnsi="Palatino Linotype"/>
+          <w:bCs/>
+          <w:color w:val="FF0000"/>
+          <w:sz w:val="20"/>
+          <w:szCs w:val="20"/>
+        </w:rPr>
+        <w:t xml:space="preserve"> </w:t>
       </w:r>
       <w:r>
         <w:rPr>
@@ -2499,6 +3710,7 @@
         </w:rPr>
         <w:t xml:space="preserve"> </w:t>
       </w:r>
+      <w:proofErr w:type="gramStart"/>
       <w:r>
         <w:rPr>
           <w:rFonts w:ascii="Palatino Linotype" w:hAnsi="Palatino Linotype"/>
@@ -2508,7 +3720,43 @@
           <w:szCs w:val="20"/>
           <w:u w:val="single"/>
         </w:rPr>
-        <w:t>{{ domestic_violence_conditions.residence_address }}</w:t>
+        <w:t xml:space="preserve">{{ </w:t>
+      </w:r>
+      <w:proofErr w:type="spellStart"/>
+      <w:r>
+        <w:rPr>
+          <w:rFonts w:ascii="Palatino Linotype" w:hAnsi="Palatino Linotype"/>
+          <w:b/>
+          <w:bCs/>
+          <w:sz w:val="20"/>
+          <w:szCs w:val="20"/>
+          <w:u w:val="single"/>
+        </w:rPr>
+        <w:t>domestic</w:t>
+      </w:r>
+      <w:proofErr w:type="gramEnd"/>
+      <w:r>
+        <w:rPr>
+          <w:rFonts w:ascii="Palatino Linotype" w:hAnsi="Palatino Linotype"/>
+          <w:b/>
+          <w:bCs/>
+          <w:sz w:val="20"/>
+          <w:szCs w:val="20"/>
+          <w:u w:val="single"/>
+        </w:rPr>
+        <w:t>_violence_conditions.residence_address</w:t>
+      </w:r>
+      <w:proofErr w:type="spellEnd"/>
+      <w:r>
+        <w:rPr>
+          <w:rFonts w:ascii="Palatino Linotype" w:hAnsi="Palatino Linotype"/>
+          <w:b/>
+          <w:bCs/>
+          <w:sz w:val="20"/>
+          <w:szCs w:val="20"/>
+          <w:u w:val="single"/>
+        </w:rPr>
+        <w:t xml:space="preserve"> }}</w:t>
       </w:r>
       <w:r>
         <w:rPr>
@@ -2537,7 +3785,31 @@
           <w:szCs w:val="20"/>
           <w:u w:val="single"/>
         </w:rPr>
-        <w:t>{{ domestic_violence_conditions.exclusive_possession_to }}</w:t>
+        <w:t xml:space="preserve">{{ </w:t>
+      </w:r>
+      <w:proofErr w:type="spellStart"/>
+      <w:r>
+        <w:rPr>
+          <w:rFonts w:ascii="Palatino Linotype" w:hAnsi="Palatino Linotype"/>
+          <w:b/>
+          <w:bCs/>
+          <w:sz w:val="20"/>
+          <w:szCs w:val="20"/>
+          <w:u w:val="single"/>
+        </w:rPr>
+        <w:t>domestic_violence_conditions.exclusive_possession_to</w:t>
+      </w:r>
+      <w:proofErr w:type="spellEnd"/>
+      <w:r>
+        <w:rPr>
+          <w:rFonts w:ascii="Palatino Linotype" w:hAnsi="Palatino Linotype"/>
+          <w:b/>
+          <w:bCs/>
+          <w:sz w:val="20"/>
+          <w:szCs w:val="20"/>
+          <w:u w:val="single"/>
+        </w:rPr>
+        <w:t xml:space="preserve"> }}</w:t>
       </w:r>
       <w:r>
         <w:rPr>
@@ -2555,7 +3827,27 @@
           <w:sz w:val="20"/>
           <w:szCs w:val="20"/>
         </w:rPr>
-        <w:t xml:space="preserve">Defendant shall not interfere with the named person’s right to occupy the residence including, but not limited to cancelling utilities or insurance or interrupting telecommunications (e.g. telephone, internet, or cable) service, mail delivery, or the delivery of any other documents or items.  </w:t>
+        <w:t>Defendant shall not interfere with the named person’s right to occupy the residence including, but not limited to cancelling utilities or insurance or interrupting telecommunications (</w:t>
+      </w:r>
+      <w:proofErr w:type="gramStart"/>
+      <w:r>
+        <w:rPr>
+          <w:rFonts w:ascii="Palatino Linotype" w:hAnsi="Palatino Linotype"/>
+          <w:bCs/>
+          <w:sz w:val="20"/>
+          <w:szCs w:val="20"/>
+        </w:rPr>
+        <w:t>e.g.</w:t>
+      </w:r>
+      <w:proofErr w:type="gramEnd"/>
+      <w:r>
+        <w:rPr>
+          <w:rFonts w:ascii="Palatino Linotype" w:hAnsi="Palatino Linotype"/>
+          <w:bCs/>
+          <w:sz w:val="20"/>
+          <w:szCs w:val="20"/>
+        </w:rPr>
+        <w:t xml:space="preserve"> telephone, internet, or cable) service, mail delivery, or the delivery of any other documents or items.  </w:t>
       </w:r>
     </w:p>
     <w:p>
@@ -2583,7 +3875,17 @@
           <w:sz w:val="20"/>
           <w:szCs w:val="20"/>
         </w:rPr>
-        <w:t>Defendant shall surrender all keys and garage door openers to the above residence within 24 hours of service of this Order to the arresting agency.</w:t>
+        <w:t xml:space="preserve">Defendant shall surrender all keys and garage door openers to the above residence within 24 hours of service of this Order to the arresting </w:t>
+      </w:r>
+      <w:proofErr w:type="gramStart"/>
+      <w:r>
+        <w:rPr>
+          <w:rFonts w:ascii="Palatino Linotype" w:hAnsi="Palatino Linotype"/>
+          <w:bCs/>
+          <w:sz w:val="20"/>
+          <w:szCs w:val="20"/>
+        </w:rPr>
+        <w:t>agency.</w:t>
       </w:r>
       <w:r>
         <w:rPr>
@@ -2595,6 +3897,7 @@
         </w:rPr>
         <w:t>{</w:t>
       </w:r>
+      <w:proofErr w:type="gramEnd"/>
       <w:r>
         <w:rPr>
           <w:rFonts w:ascii="Palatino Linotype" w:hAnsi="Palatino Linotype"/>
@@ -2613,7 +3916,29 @@
           <w:sz w:val="20"/>
           <w:szCs w:val="20"/>
         </w:rPr>
-        <w:t>% if domestic_violence_conditions.surrender_weapons is true %}</w:t>
+        <w:t xml:space="preserve">% if </w:t>
+      </w:r>
+      <w:proofErr w:type="spellStart"/>
+      <w:r>
+        <w:rPr>
+          <w:rFonts w:ascii="Palatino Linotype" w:hAnsi="Palatino Linotype"/>
+          <w:bCs/>
+          <w:color w:val="FF0000"/>
+          <w:sz w:val="20"/>
+          <w:szCs w:val="20"/>
+        </w:rPr>
+        <w:t>domestic_violence_conditions.surrender_weapons</w:t>
+      </w:r>
+      <w:proofErr w:type="spellEnd"/>
+      <w:r>
+        <w:rPr>
+          <w:rFonts w:ascii="Palatino Linotype" w:hAnsi="Palatino Linotype"/>
+          <w:bCs/>
+          <w:color w:val="FF0000"/>
+          <w:sz w:val="20"/>
+          <w:szCs w:val="20"/>
+        </w:rPr>
+        <w:t xml:space="preserve"> is true %}</w:t>
       </w:r>
       <w:r>
         <w:rPr>
@@ -2652,6 +3977,7 @@
         </w:rPr>
         <w:t xml:space="preserve">Defendant shall turn over all deadly weapons, including firearms, and ammunition to the arresting agency no later than </w:t>
       </w:r>
+      <w:proofErr w:type="gramStart"/>
       <w:r>
         <w:rPr>
           <w:rFonts w:ascii="Palatino Linotype" w:hAnsi="Palatino Linotype"/>
@@ -2661,7 +3987,43 @@
           <w:szCs w:val="20"/>
           <w:u w:val="single"/>
         </w:rPr>
-        <w:t>{{ domestic_violence_conditions.surrender_weapons_date }}</w:t>
+        <w:t xml:space="preserve">{{ </w:t>
+      </w:r>
+      <w:proofErr w:type="spellStart"/>
+      <w:r>
+        <w:rPr>
+          <w:rFonts w:ascii="Palatino Linotype" w:hAnsi="Palatino Linotype"/>
+          <w:b/>
+          <w:bCs/>
+          <w:sz w:val="20"/>
+          <w:szCs w:val="20"/>
+          <w:u w:val="single"/>
+        </w:rPr>
+        <w:t>domestic</w:t>
+      </w:r>
+      <w:proofErr w:type="gramEnd"/>
+      <w:r>
+        <w:rPr>
+          <w:rFonts w:ascii="Palatino Linotype" w:hAnsi="Palatino Linotype"/>
+          <w:b/>
+          <w:bCs/>
+          <w:sz w:val="20"/>
+          <w:szCs w:val="20"/>
+          <w:u w:val="single"/>
+        </w:rPr>
+        <w:t>_violence_conditions.surrender_weapons_date</w:t>
+      </w:r>
+      <w:proofErr w:type="spellEnd"/>
+      <w:r>
+        <w:rPr>
+          <w:rFonts w:ascii="Palatino Linotype" w:hAnsi="Palatino Linotype"/>
+          <w:b/>
+          <w:bCs/>
+          <w:sz w:val="20"/>
+          <w:szCs w:val="20"/>
+          <w:u w:val="single"/>
+        </w:rPr>
+        <w:t xml:space="preserve"> }}</w:t>
       </w:r>
       <w:r>
         <w:rPr>
@@ -2688,17 +4050,38 @@
           <w:sz w:val="20"/>
           <w:szCs w:val="20"/>
         </w:rPr>
-        <w:t>Any deadly weapons, including firearms, and ammunition accepted by the arresting agency shall be held in protective custody for the duration of this Order.</w:t>
-      </w:r>
-      <w:r>
-        <w:rPr>
-          <w:rFonts w:ascii="Palatino Linotype" w:hAnsi="Palatino Linotype"/>
-          <w:bCs/>
-          <w:color w:val="FF0000"/>
-          <w:sz w:val="20"/>
-          <w:szCs w:val="20"/>
-        </w:rPr>
-        <w:t>{% endif %}</w:t>
+        <w:t xml:space="preserve">Any deadly weapons, including firearms, and ammunition accepted by the arresting agency shall be held in protective custody for the duration of this </w:t>
+      </w:r>
+      <w:proofErr w:type="gramStart"/>
+      <w:r>
+        <w:rPr>
+          <w:rFonts w:ascii="Palatino Linotype" w:hAnsi="Palatino Linotype"/>
+          <w:bCs/>
+          <w:sz w:val="20"/>
+          <w:szCs w:val="20"/>
+        </w:rPr>
+        <w:t>Order.</w:t>
+      </w:r>
+      <w:r>
+        <w:rPr>
+          <w:rFonts w:ascii="Palatino Linotype" w:hAnsi="Palatino Linotype"/>
+          <w:bCs/>
+          <w:color w:val="FF0000"/>
+          <w:sz w:val="20"/>
+          <w:szCs w:val="20"/>
+        </w:rPr>
+        <w:t>{</w:t>
+      </w:r>
+      <w:proofErr w:type="gramEnd"/>
+      <w:r>
+        <w:rPr>
+          <w:rFonts w:ascii="Palatino Linotype" w:hAnsi="Palatino Linotype"/>
+          <w:bCs/>
+          <w:color w:val="FF0000"/>
+          <w:sz w:val="20"/>
+          <w:szCs w:val="20"/>
+        </w:rPr>
+        <w:t>% endif %}</w:t>
       </w:r>
       <w:r>
         <w:rPr>
@@ -2710,6 +4093,7 @@
         </w:rPr>
         <w:t xml:space="preserve">{% if </w:t>
       </w:r>
+      <w:proofErr w:type="spellStart"/>
       <w:r>
         <w:rPr>
           <w:rFonts w:ascii="Palatino Linotype" w:hAnsi="Palatino Linotype"/>
@@ -2728,7 +4112,18 @@
           <w:sz w:val="20"/>
           <w:szCs w:val="20"/>
         </w:rPr>
-        <w:t>.no_alcohol_drugs is true %}</w:t>
+        <w:t>.no_alcohol_drugs</w:t>
+      </w:r>
+      <w:proofErr w:type="spellEnd"/>
+      <w:r>
+        <w:rPr>
+          <w:rFonts w:ascii="Palatino Linotype" w:hAnsi="Palatino Linotype"/>
+          <w:bCs/>
+          <w:color w:val="FF0000"/>
+          <w:sz w:val="20"/>
+          <w:szCs w:val="20"/>
+        </w:rPr>
+        <w:t xml:space="preserve"> is true %}</w:t>
       </w:r>
     </w:p>
     <w:p>
@@ -2758,17 +4153,38 @@
           <w:sz w:val="20"/>
           <w:szCs w:val="20"/>
         </w:rPr>
-        <w:t>Defendant shall maintain sobriety while on bond, and shall not possess, consume, or purchase alcohol or drugs of abuse.</w:t>
-      </w:r>
-      <w:r>
-        <w:rPr>
-          <w:rFonts w:ascii="Palatino Linotype" w:hAnsi="Palatino Linotype"/>
-          <w:bCs/>
-          <w:color w:val="FF0000"/>
-          <w:sz w:val="20"/>
-          <w:szCs w:val="20"/>
-        </w:rPr>
-        <w:t>{% endif %}</w:t>
+        <w:t xml:space="preserve">Defendant shall maintain sobriety while on bond, and shall not possess, consume, or purchase alcohol or drugs of </w:t>
+      </w:r>
+      <w:proofErr w:type="gramStart"/>
+      <w:r>
+        <w:rPr>
+          <w:rFonts w:ascii="Palatino Linotype" w:hAnsi="Palatino Linotype"/>
+          <w:bCs/>
+          <w:sz w:val="20"/>
+          <w:szCs w:val="20"/>
+        </w:rPr>
+        <w:t>abuse.</w:t>
+      </w:r>
+      <w:r>
+        <w:rPr>
+          <w:rFonts w:ascii="Palatino Linotype" w:hAnsi="Palatino Linotype"/>
+          <w:bCs/>
+          <w:color w:val="FF0000"/>
+          <w:sz w:val="20"/>
+          <w:szCs w:val="20"/>
+        </w:rPr>
+        <w:t>{</w:t>
+      </w:r>
+      <w:proofErr w:type="gramEnd"/>
+      <w:r>
+        <w:rPr>
+          <w:rFonts w:ascii="Palatino Linotype" w:hAnsi="Palatino Linotype"/>
+          <w:bCs/>
+          <w:color w:val="FF0000"/>
+          <w:sz w:val="20"/>
+          <w:szCs w:val="20"/>
+        </w:rPr>
+        <w:t>% endif %}</w:t>
       </w:r>
       <w:r>
         <w:rPr>
@@ -2780,6 +4196,7 @@
         </w:rPr>
         <w:t xml:space="preserve">{% if </w:t>
       </w:r>
+      <w:proofErr w:type="spellStart"/>
       <w:r>
         <w:rPr>
           <w:rFonts w:ascii="Palatino Linotype" w:hAnsi="Palatino Linotype"/>
@@ -2798,7 +4215,18 @@
           <w:sz w:val="20"/>
           <w:szCs w:val="20"/>
         </w:rPr>
-        <w:t>.alcohol_drugs_assessment is true %}</w:t>
+        <w:t>.alcohol_drugs_assessment</w:t>
+      </w:r>
+      <w:proofErr w:type="spellEnd"/>
+      <w:r>
+        <w:rPr>
+          <w:rFonts w:ascii="Palatino Linotype" w:hAnsi="Palatino Linotype"/>
+          <w:bCs/>
+          <w:color w:val="FF0000"/>
+          <w:sz w:val="20"/>
+          <w:szCs w:val="20"/>
+        </w:rPr>
+        <w:t xml:space="preserve"> is true %}</w:t>
       </w:r>
     </w:p>
     <w:p>
@@ -2826,17 +4254,49 @@
           <w:sz w:val="20"/>
           <w:szCs w:val="20"/>
         </w:rPr>
-        <w:t>Defendant shall forthwith report to the Office of Community Control to obtain an alcohol and drug assessment and comply with any treatment recommendations.</w:t>
-      </w:r>
-      <w:r>
-        <w:rPr>
-          <w:rFonts w:ascii="Palatino Linotype" w:hAnsi="Palatino Linotype"/>
-          <w:bCs/>
-          <w:color w:val="FF0000"/>
-          <w:sz w:val="20"/>
-          <w:szCs w:val="20"/>
-        </w:rPr>
-        <w:t>{% endif %}{% if bond_conditions</w:t>
+        <w:t xml:space="preserve">Defendant shall forthwith report to the Office of Community Control to obtain an alcohol and drug assessment and comply with any treatment </w:t>
+      </w:r>
+      <w:proofErr w:type="gramStart"/>
+      <w:r>
+        <w:rPr>
+          <w:rFonts w:ascii="Palatino Linotype" w:hAnsi="Palatino Linotype"/>
+          <w:bCs/>
+          <w:sz w:val="20"/>
+          <w:szCs w:val="20"/>
+        </w:rPr>
+        <w:t>recommendations.</w:t>
+      </w:r>
+      <w:r>
+        <w:rPr>
+          <w:rFonts w:ascii="Palatino Linotype" w:hAnsi="Palatino Linotype"/>
+          <w:bCs/>
+          <w:color w:val="FF0000"/>
+          <w:sz w:val="20"/>
+          <w:szCs w:val="20"/>
+        </w:rPr>
+        <w:t>{</w:t>
+      </w:r>
+      <w:proofErr w:type="gramEnd"/>
+      <w:r>
+        <w:rPr>
+          <w:rFonts w:ascii="Palatino Linotype" w:hAnsi="Palatino Linotype"/>
+          <w:bCs/>
+          <w:color w:val="FF0000"/>
+          <w:sz w:val="20"/>
+          <w:szCs w:val="20"/>
+        </w:rPr>
+        <w:t xml:space="preserve">% endif %}{% if </w:t>
+      </w:r>
+      <w:proofErr w:type="spellStart"/>
+      <w:r>
+        <w:rPr>
+          <w:rFonts w:ascii="Palatino Linotype" w:hAnsi="Palatino Linotype"/>
+          <w:bCs/>
+          <w:color w:val="FF0000"/>
+          <w:sz w:val="20"/>
+          <w:szCs w:val="20"/>
+        </w:rPr>
+        <w:t>bond_conditions</w:t>
       </w:r>
       <w:r>
         <w:rPr>
@@ -2856,7 +4316,18 @@
           <w:sz w:val="20"/>
           <w:szCs w:val="20"/>
         </w:rPr>
-        <w:t>_assessment is true %}</w:t>
+        <w:t>_assessment</w:t>
+      </w:r>
+      <w:proofErr w:type="spellEnd"/>
+      <w:r>
+        <w:rPr>
+          <w:rFonts w:ascii="Palatino Linotype" w:hAnsi="Palatino Linotype"/>
+          <w:bCs/>
+          <w:color w:val="FF0000"/>
+          <w:sz w:val="20"/>
+          <w:szCs w:val="20"/>
+        </w:rPr>
+        <w:t xml:space="preserve"> is true %}</w:t>
       </w:r>
     </w:p>
     <w:p>
@@ -2902,18 +4373,40 @@
           <w:sz w:val="20"/>
           <w:szCs w:val="20"/>
         </w:rPr>
-        <w:t xml:space="preserve"> assessment and comply with any treatment recommendations.</w:t>
-      </w:r>
-      <w:r>
-        <w:rPr>
-          <w:rFonts w:ascii="Palatino Linotype" w:hAnsi="Palatino Linotype"/>
-          <w:bCs/>
-          <w:color w:val="FF0000"/>
-          <w:sz w:val="20"/>
-          <w:szCs w:val="20"/>
-        </w:rPr>
-        <w:t xml:space="preserve">{% endif %}{% if </w:t>
-      </w:r>
+        <w:t xml:space="preserve"> assessment and comply with any treatment </w:t>
+      </w:r>
+      <w:proofErr w:type="gramStart"/>
+      <w:r>
+        <w:rPr>
+          <w:rFonts w:ascii="Palatino Linotype" w:hAnsi="Palatino Linotype"/>
+          <w:bCs/>
+          <w:sz w:val="20"/>
+          <w:szCs w:val="20"/>
+        </w:rPr>
+        <w:t>recommendations.</w:t>
+      </w:r>
+      <w:r>
+        <w:rPr>
+          <w:rFonts w:ascii="Palatino Linotype" w:hAnsi="Palatino Linotype"/>
+          <w:bCs/>
+          <w:color w:val="FF0000"/>
+          <w:sz w:val="20"/>
+          <w:szCs w:val="20"/>
+        </w:rPr>
+        <w:t>{</w:t>
+      </w:r>
+      <w:proofErr w:type="gramEnd"/>
+      <w:r>
+        <w:rPr>
+          <w:rFonts w:ascii="Palatino Linotype" w:hAnsi="Palatino Linotype"/>
+          <w:bCs/>
+          <w:color w:val="FF0000"/>
+          <w:sz w:val="20"/>
+          <w:szCs w:val="20"/>
+        </w:rPr>
+        <w:t xml:space="preserve">% endif %}{% if </w:t>
+      </w:r>
+      <w:proofErr w:type="spellStart"/>
       <w:r>
         <w:rPr>
           <w:rFonts w:ascii="Palatino Linotype" w:hAnsi="Palatino Linotype"/>
@@ -2932,7 +4425,18 @@
           <w:sz w:val="20"/>
           <w:szCs w:val="20"/>
         </w:rPr>
-        <w:t>.alcohol_test_kiosk is true %}</w:t>
+        <w:t>.alcohol_test_kiosk</w:t>
+      </w:r>
+      <w:proofErr w:type="spellEnd"/>
+      <w:r>
+        <w:rPr>
+          <w:rFonts w:ascii="Palatino Linotype" w:hAnsi="Palatino Linotype"/>
+          <w:bCs/>
+          <w:color w:val="FF0000"/>
+          <w:sz w:val="20"/>
+          <w:szCs w:val="20"/>
+        </w:rPr>
+        <w:t xml:space="preserve"> is true %}</w:t>
       </w:r>
     </w:p>
     <w:p>
@@ -2960,18 +4464,51 @@
           <w:sz w:val="20"/>
           <w:szCs w:val="20"/>
         </w:rPr>
-        <w:t>Defendant shall report to the Office of Community Control forthwith to determine a schedule for alcohol tests with the AB (Alcohol) Kisok.</w:t>
-      </w:r>
-      <w:r>
-        <w:rPr>
-          <w:rFonts w:ascii="Palatino Linotype" w:hAnsi="Palatino Linotype"/>
-          <w:bCs/>
-          <w:color w:val="FF0000"/>
-          <w:sz w:val="20"/>
-          <w:szCs w:val="20"/>
-        </w:rPr>
-        <w:t xml:space="preserve">{% endif %}{% if </w:t>
-      </w:r>
+        <w:t xml:space="preserve">Defendant shall report to the Office of Community Control forthwith to determine a schedule for alcohol tests with the AB (Alcohol) </w:t>
+      </w:r>
+      <w:proofErr w:type="spellStart"/>
+      <w:proofErr w:type="gramStart"/>
+      <w:r>
+        <w:rPr>
+          <w:rFonts w:ascii="Palatino Linotype" w:hAnsi="Palatino Linotype"/>
+          <w:bCs/>
+          <w:sz w:val="20"/>
+          <w:szCs w:val="20"/>
+        </w:rPr>
+        <w:t>Kisok</w:t>
+      </w:r>
+      <w:proofErr w:type="spellEnd"/>
+      <w:r>
+        <w:rPr>
+          <w:rFonts w:ascii="Palatino Linotype" w:hAnsi="Palatino Linotype"/>
+          <w:bCs/>
+          <w:sz w:val="20"/>
+          <w:szCs w:val="20"/>
+        </w:rPr>
+        <w:t>.</w:t>
+      </w:r>
+      <w:r>
+        <w:rPr>
+          <w:rFonts w:ascii="Palatino Linotype" w:hAnsi="Palatino Linotype"/>
+          <w:bCs/>
+          <w:color w:val="FF0000"/>
+          <w:sz w:val="20"/>
+          <w:szCs w:val="20"/>
+        </w:rPr>
+        <w:t>{</w:t>
+      </w:r>
+      <w:proofErr w:type="gramEnd"/>
+      <w:r>
+        <w:rPr>
+          <w:rFonts w:ascii="Palatino Linotype" w:hAnsi="Palatino Linotype"/>
+          <w:bCs/>
+          <w:color w:val="FF0000"/>
+          <w:sz w:val="20"/>
+          <w:szCs w:val="20"/>
+        </w:rPr>
+        <w:t xml:space="preserve">% endif %}{% if </w:t>
+      </w:r>
+      <w:proofErr w:type="spellStart"/>
       <w:r>
         <w:rPr>
           <w:rFonts w:ascii="Palatino Linotype" w:hAnsi="Palatino Linotype"/>
@@ -2990,7 +4527,18 @@
           <w:sz w:val="20"/>
           <w:szCs w:val="20"/>
         </w:rPr>
-        <w:t>.specialized_docket is true %}</w:t>
+        <w:t>.specialized_docket</w:t>
+      </w:r>
+      <w:proofErr w:type="spellEnd"/>
+      <w:r>
+        <w:rPr>
+          <w:rFonts w:ascii="Palatino Linotype" w:hAnsi="Palatino Linotype"/>
+          <w:bCs/>
+          <w:color w:val="FF0000"/>
+          <w:sz w:val="20"/>
+          <w:szCs w:val="20"/>
+        </w:rPr>
+        <w:t xml:space="preserve"> is true %}</w:t>
       </w:r>
     </w:p>
     <w:p>
@@ -3020,6 +4568,7 @@
         </w:rPr>
         <w:t xml:space="preserve">Defendant shall report to the Specialized Docket Coordinator to complete screening for admission to </w:t>
       </w:r>
+      <w:proofErr w:type="gramStart"/>
       <w:r>
         <w:rPr>
           <w:rFonts w:ascii="Palatino Linotype" w:hAnsi="Palatino Linotype"/>
@@ -3039,10 +4588,71 @@
         </w:rPr>
         <w:t xml:space="preserve"> </w:t>
       </w:r>
-      <w:r>
-        <w:rPr>
-          <w:rFonts w:ascii="Palatino Linotype" w:hAnsi="Palatino Linotype"/>
-          <w:bCs/>
+      <w:proofErr w:type="spellStart"/>
+      <w:r>
+        <w:rPr>
+          <w:rFonts w:ascii="Palatino Linotype" w:hAnsi="Palatino Linotype"/>
+          <w:bCs/>
+          <w:sz w:val="20"/>
+          <w:szCs w:val="20"/>
+        </w:rPr>
+        <w:t>bond</w:t>
+      </w:r>
+      <w:proofErr w:type="gramEnd"/>
+      <w:r>
+        <w:rPr>
+          <w:rFonts w:ascii="Palatino Linotype" w:hAnsi="Palatino Linotype"/>
+          <w:bCs/>
+          <w:sz w:val="20"/>
+          <w:szCs w:val="20"/>
+        </w:rPr>
+        <w:t>_conditions</w:t>
+      </w:r>
+      <w:r>
+        <w:rPr>
+          <w:rFonts w:ascii="Palatino Linotype" w:hAnsi="Palatino Linotype"/>
+          <w:bCs/>
+          <w:sz w:val="20"/>
+          <w:szCs w:val="20"/>
+        </w:rPr>
+        <w:t>.specialized_docket_type</w:t>
+      </w:r>
+      <w:proofErr w:type="spellEnd"/>
+      <w:r>
+        <w:rPr>
+          <w:rFonts w:ascii="Palatino Linotype" w:hAnsi="Palatino Linotype"/>
+          <w:bCs/>
+          <w:sz w:val="20"/>
+          <w:szCs w:val="20"/>
+        </w:rPr>
+        <w:t xml:space="preserve"> }}.</w:t>
+      </w:r>
+      <w:r>
+        <w:rPr>
+          <w:rFonts w:ascii="Palatino Linotype" w:hAnsi="Palatino Linotype"/>
+          <w:bCs/>
+          <w:color w:val="FF0000"/>
+          <w:sz w:val="20"/>
+          <w:szCs w:val="20"/>
+        </w:rPr>
+        <w:t>{% endif %}</w:t>
+      </w:r>
+      <w:r>
+        <w:rPr>
+          <w:rFonts w:ascii="Palatino Linotype" w:hAnsi="Palatino Linotype"/>
+          <w:bCs/>
+          <w:color w:val="FF0000"/>
+          <w:sz w:val="20"/>
+          <w:szCs w:val="20"/>
+        </w:rPr>
+        <w:t xml:space="preserve">{% if </w:t>
+      </w:r>
+      <w:proofErr w:type="spellStart"/>
+      <w:r>
+        <w:rPr>
+          <w:rFonts w:ascii="Palatino Linotype" w:hAnsi="Palatino Linotype"/>
+          <w:bCs/>
+          <w:color w:val="FF0000"/>
           <w:sz w:val="20"/>
           <w:szCs w:val="20"/>
         </w:rPr>
@@ -3052,50 +4662,22 @@
         <w:rPr>
           <w:rFonts w:ascii="Palatino Linotype" w:hAnsi="Palatino Linotype"/>
           <w:bCs/>
-          <w:sz w:val="20"/>
-          <w:szCs w:val="20"/>
-        </w:rPr>
-        <w:t>.specialized_docket_type }}.</w:t>
-      </w:r>
-      <w:r>
-        <w:rPr>
-          <w:rFonts w:ascii="Palatino Linotype" w:hAnsi="Palatino Linotype"/>
-          <w:bCs/>
-          <w:color w:val="FF0000"/>
-          <w:sz w:val="20"/>
-          <w:szCs w:val="20"/>
-        </w:rPr>
-        <w:t>{% endif %}</w:t>
-      </w:r>
-      <w:r>
-        <w:rPr>
-          <w:rFonts w:ascii="Palatino Linotype" w:hAnsi="Palatino Linotype"/>
-          <w:bCs/>
-          <w:color w:val="FF0000"/>
-          <w:sz w:val="20"/>
-          <w:szCs w:val="20"/>
-        </w:rPr>
-        <w:t xml:space="preserve">{% if </w:t>
-      </w:r>
-      <w:r>
-        <w:rPr>
-          <w:rFonts w:ascii="Palatino Linotype" w:hAnsi="Palatino Linotype"/>
-          <w:bCs/>
-          <w:color w:val="FF0000"/>
-          <w:sz w:val="20"/>
-          <w:szCs w:val="20"/>
-        </w:rPr>
-        <w:t>bond_conditions</w:t>
-      </w:r>
-      <w:r>
-        <w:rPr>
-          <w:rFonts w:ascii="Palatino Linotype" w:hAnsi="Palatino Linotype"/>
-          <w:bCs/>
-          <w:color w:val="FF0000"/>
-          <w:sz w:val="20"/>
-          <w:szCs w:val="20"/>
-        </w:rPr>
-        <w:t>.monitoring is true %}</w:t>
+          <w:color w:val="FF0000"/>
+          <w:sz w:val="20"/>
+          <w:szCs w:val="20"/>
+        </w:rPr>
+        <w:t>.monitoring</w:t>
+      </w:r>
+      <w:proofErr w:type="spellEnd"/>
+      <w:r>
+        <w:rPr>
+          <w:rFonts w:ascii="Palatino Linotype" w:hAnsi="Palatino Linotype"/>
+          <w:bCs/>
+          <w:color w:val="FF0000"/>
+          <w:sz w:val="20"/>
+          <w:szCs w:val="20"/>
+        </w:rPr>
+        <w:t xml:space="preserve"> is true %}</w:t>
       </w:r>
     </w:p>
     <w:p>
@@ -3159,35 +4741,66 @@
           <w:sz w:val="20"/>
           <w:szCs w:val="20"/>
         </w:rPr>
-        <w:t xml:space="preserve"> {{</w:t>
-      </w:r>
-      <w:r>
-        <w:rPr>
-          <w:rFonts w:ascii="Palatino Linotype" w:hAnsi="Palatino Linotype"/>
-          <w:bCs/>
-          <w:color w:val="FF0000"/>
-          <w:sz w:val="20"/>
-          <w:szCs w:val="20"/>
-        </w:rPr>
         <w:t xml:space="preserve"> </w:t>
       </w:r>
-      <w:r>
-        <w:rPr>
-          <w:rFonts w:ascii="Palatino Linotype" w:hAnsi="Palatino Linotype"/>
-          <w:bCs/>
-          <w:sz w:val="20"/>
-          <w:szCs w:val="20"/>
-        </w:rPr>
-        <w:t>bond_conditions</w:t>
-      </w:r>
-      <w:r>
-        <w:rPr>
-          <w:rFonts w:ascii="Palatino Linotype" w:hAnsi="Palatino Linotype"/>
-          <w:bCs/>
-          <w:sz w:val="20"/>
-          <w:szCs w:val="20"/>
-        </w:rPr>
-        <w:t>.monitoring_type }}.</w:t>
+      <w:proofErr w:type="gramStart"/>
+      <w:r>
+        <w:rPr>
+          <w:rFonts w:ascii="Palatino Linotype" w:hAnsi="Palatino Linotype"/>
+          <w:bCs/>
+          <w:sz w:val="20"/>
+          <w:szCs w:val="20"/>
+        </w:rPr>
+        <w:t>{{</w:t>
+      </w:r>
+      <w:r>
+        <w:rPr>
+          <w:rFonts w:ascii="Palatino Linotype" w:hAnsi="Palatino Linotype"/>
+          <w:bCs/>
+          <w:color w:val="FF0000"/>
+          <w:sz w:val="20"/>
+          <w:szCs w:val="20"/>
+        </w:rPr>
+        <w:t xml:space="preserve"> </w:t>
+      </w:r>
+      <w:proofErr w:type="spellStart"/>
+      <w:r>
+        <w:rPr>
+          <w:rFonts w:ascii="Palatino Linotype" w:hAnsi="Palatino Linotype"/>
+          <w:bCs/>
+          <w:sz w:val="20"/>
+          <w:szCs w:val="20"/>
+        </w:rPr>
+        <w:t>bond</w:t>
+      </w:r>
+      <w:proofErr w:type="gramEnd"/>
+      <w:r>
+        <w:rPr>
+          <w:rFonts w:ascii="Palatino Linotype" w:hAnsi="Palatino Linotype"/>
+          <w:bCs/>
+          <w:sz w:val="20"/>
+          <w:szCs w:val="20"/>
+        </w:rPr>
+        <w:t>_conditions</w:t>
+      </w:r>
+      <w:r>
+        <w:rPr>
+          <w:rFonts w:ascii="Palatino Linotype" w:hAnsi="Palatino Linotype"/>
+          <w:bCs/>
+          <w:sz w:val="20"/>
+          <w:szCs w:val="20"/>
+        </w:rPr>
+        <w:t>.monitoring_type</w:t>
+      </w:r>
+      <w:proofErr w:type="spellEnd"/>
+      <w:r>
+        <w:rPr>
+          <w:rFonts w:ascii="Palatino Linotype" w:hAnsi="Palatino Linotype"/>
+          <w:bCs/>
+          <w:sz w:val="20"/>
+          <w:szCs w:val="20"/>
+        </w:rPr>
+        <w:t xml:space="preserve"> }}.</w:t>
       </w:r>
       <w:r>
         <w:rPr>
@@ -3207,7 +4820,29 @@
           <w:sz w:val="20"/>
           <w:szCs w:val="20"/>
         </w:rPr>
-        <w:t>{% if custodial_supervision.ordered is true %}</w:t>
+        <w:t xml:space="preserve">{% if </w:t>
+      </w:r>
+      <w:proofErr w:type="spellStart"/>
+      <w:r>
+        <w:rPr>
+          <w:rFonts w:ascii="Palatino Linotype" w:hAnsi="Palatino Linotype"/>
+          <w:bCs/>
+          <w:color w:val="FF0000"/>
+          <w:sz w:val="20"/>
+          <w:szCs w:val="20"/>
+        </w:rPr>
+        <w:t>custodial_supervision.ordered</w:t>
+      </w:r>
+      <w:proofErr w:type="spellEnd"/>
+      <w:r>
+        <w:rPr>
+          <w:rFonts w:ascii="Palatino Linotype" w:hAnsi="Palatino Linotype"/>
+          <w:bCs/>
+          <w:color w:val="FF0000"/>
+          <w:sz w:val="20"/>
+          <w:szCs w:val="20"/>
+        </w:rPr>
+        <w:t xml:space="preserve"> is true %}</w:t>
       </w:r>
     </w:p>
     <w:p>
@@ -3246,6 +4881,7 @@
         </w:rPr>
         <w:t xml:space="preserve"> </w:t>
       </w:r>
+      <w:proofErr w:type="gramStart"/>
       <w:r>
         <w:rPr>
           <w:rFonts w:ascii="Palatino Linotype" w:hAnsi="Palatino Linotype"/>
@@ -3255,7 +4891,43 @@
           <w:szCs w:val="20"/>
           <w:u w:val="single"/>
         </w:rPr>
-        <w:t>{{ custodial_supervision.supervisor }}</w:t>
+        <w:t xml:space="preserve">{{ </w:t>
+      </w:r>
+      <w:proofErr w:type="spellStart"/>
+      <w:r>
+        <w:rPr>
+          <w:rFonts w:ascii="Palatino Linotype" w:hAnsi="Palatino Linotype"/>
+          <w:b/>
+          <w:bCs/>
+          <w:sz w:val="20"/>
+          <w:szCs w:val="20"/>
+          <w:u w:val="single"/>
+        </w:rPr>
+        <w:t>custodial</w:t>
+      </w:r>
+      <w:proofErr w:type="gramEnd"/>
+      <w:r>
+        <w:rPr>
+          <w:rFonts w:ascii="Palatino Linotype" w:hAnsi="Palatino Linotype"/>
+          <w:b/>
+          <w:bCs/>
+          <w:sz w:val="20"/>
+          <w:szCs w:val="20"/>
+          <w:u w:val="single"/>
+        </w:rPr>
+        <w:t>_supervision.supervisor</w:t>
+      </w:r>
+      <w:proofErr w:type="spellEnd"/>
+      <w:r>
+        <w:rPr>
+          <w:rFonts w:ascii="Palatino Linotype" w:hAnsi="Palatino Linotype"/>
+          <w:b/>
+          <w:bCs/>
+          <w:sz w:val="20"/>
+          <w:szCs w:val="20"/>
+          <w:u w:val="single"/>
+        </w:rPr>
+        <w:t xml:space="preserve"> }}</w:t>
       </w:r>
       <w:r>
         <w:rPr>
@@ -3300,25 +4972,49 @@
         </w:rPr>
         <w:t xml:space="preserve">{% if </w:t>
       </w:r>
-      <w:r>
-        <w:rPr>
-          <w:rFonts w:ascii="Palatino Linotype" w:hAnsi="Palatino Linotype"/>
-          <w:bCs/>
-          <w:color w:val="FF0000"/>
-          <w:sz w:val="20"/>
-          <w:szCs w:val="20"/>
-        </w:rPr>
-        <w:t>admin_license_suspension.</w:t>
-      </w:r>
-      <w:r>
-        <w:rPr>
-          <w:rFonts w:ascii="Palatino Linotype" w:hAnsi="Palatino Linotype"/>
-          <w:bCs/>
-          <w:color w:val="FF0000"/>
-          <w:sz w:val="20"/>
-          <w:szCs w:val="20"/>
-        </w:rPr>
-        <w:t>ordered is true %}</w:t>
+      <w:proofErr w:type="spellStart"/>
+      <w:r>
+        <w:rPr>
+          <w:rFonts w:ascii="Palatino Linotype" w:hAnsi="Palatino Linotype"/>
+          <w:bCs/>
+          <w:color w:val="FF0000"/>
+          <w:sz w:val="20"/>
+          <w:szCs w:val="20"/>
+        </w:rPr>
+        <w:t>admin_license_</w:t>
+      </w:r>
+      <w:proofErr w:type="gramStart"/>
+      <w:r>
+        <w:rPr>
+          <w:rFonts w:ascii="Palatino Linotype" w:hAnsi="Palatino Linotype"/>
+          <w:bCs/>
+          <w:color w:val="FF0000"/>
+          <w:sz w:val="20"/>
+          <w:szCs w:val="20"/>
+        </w:rPr>
+        <w:t>suspension.</w:t>
+      </w:r>
+      <w:r>
+        <w:rPr>
+          <w:rFonts w:ascii="Palatino Linotype" w:hAnsi="Palatino Linotype"/>
+          <w:bCs/>
+          <w:color w:val="FF0000"/>
+          <w:sz w:val="20"/>
+          <w:szCs w:val="20"/>
+        </w:rPr>
+        <w:t>ordered</w:t>
+      </w:r>
+      <w:proofErr w:type="spellEnd"/>
+      <w:proofErr w:type="gramEnd"/>
+      <w:r>
+        <w:rPr>
+          <w:rFonts w:ascii="Palatino Linotype" w:hAnsi="Palatino Linotype"/>
+          <w:bCs/>
+          <w:color w:val="FF0000"/>
+          <w:sz w:val="20"/>
+          <w:szCs w:val="20"/>
+        </w:rPr>
+        <w:t xml:space="preserve"> is true %}</w:t>
       </w:r>
     </w:p>
     <w:p>
@@ -3400,6 +5096,205 @@
         </w:rPr>
         <w:t xml:space="preserve">{% if </w:t>
       </w:r>
+      <w:proofErr w:type="spellStart"/>
+      <w:r>
+        <w:rPr>
+          <w:rFonts w:ascii="Palatino Linotype" w:hAnsi="Palatino Linotype"/>
+          <w:bCs/>
+          <w:color w:val="FF0000"/>
+          <w:sz w:val="20"/>
+          <w:szCs w:val="20"/>
+        </w:rPr>
+        <w:t>admin_license_</w:t>
+      </w:r>
+      <w:proofErr w:type="gramStart"/>
+      <w:r>
+        <w:rPr>
+          <w:rFonts w:ascii="Palatino Linotype" w:hAnsi="Palatino Linotype"/>
+          <w:bCs/>
+          <w:color w:val="FF0000"/>
+          <w:sz w:val="20"/>
+          <w:szCs w:val="20"/>
+        </w:rPr>
+        <w:t>suspension.</w:t>
+      </w:r>
+      <w:r>
+        <w:rPr>
+          <w:rFonts w:ascii="Palatino Linotype" w:hAnsi="Palatino Linotype"/>
+          <w:bCs/>
+          <w:color w:val="FF0000"/>
+          <w:sz w:val="20"/>
+          <w:szCs w:val="20"/>
+        </w:rPr>
+        <w:t>objection</w:t>
+      </w:r>
+      <w:proofErr w:type="spellEnd"/>
+      <w:proofErr w:type="gramEnd"/>
+      <w:r>
+        <w:rPr>
+          <w:rFonts w:ascii="Palatino Linotype" w:hAnsi="Palatino Linotype"/>
+          <w:bCs/>
+          <w:color w:val="FF0000"/>
+          <w:sz w:val="20"/>
+          <w:szCs w:val="20"/>
+        </w:rPr>
+        <w:t xml:space="preserve"> == ‘Yes’ %}</w:t>
+      </w:r>
+      <w:r>
+        <w:rPr>
+          <w:rFonts w:ascii="Palatino Linotype" w:hAnsi="Palatino Linotype"/>
+          <w:bCs/>
+          <w:sz w:val="20"/>
+          <w:szCs w:val="20"/>
+        </w:rPr>
+        <w:t>The State objected to the stay.</w:t>
+      </w:r>
+      <w:r>
+        <w:rPr>
+          <w:rFonts w:ascii="Palatino Linotype" w:hAnsi="Palatino Linotype"/>
+          <w:bCs/>
+          <w:sz w:val="20"/>
+          <w:szCs w:val="20"/>
+        </w:rPr>
+        <w:t xml:space="preserve"> </w:t>
+      </w:r>
+      <w:r>
+        <w:rPr>
+          <w:rFonts w:ascii="Palatino Linotype" w:hAnsi="Palatino Linotype"/>
+          <w:bCs/>
+          <w:color w:val="FF0000"/>
+          <w:sz w:val="20"/>
+          <w:szCs w:val="20"/>
+        </w:rPr>
+        <w:t xml:space="preserve">{% </w:t>
+      </w:r>
+      <w:proofErr w:type="spellStart"/>
+      <w:r>
+        <w:rPr>
+          <w:rFonts w:ascii="Palatino Linotype" w:hAnsi="Palatino Linotype"/>
+          <w:bCs/>
+          <w:color w:val="FF0000"/>
+          <w:sz w:val="20"/>
+          <w:szCs w:val="20"/>
+        </w:rPr>
+        <w:t>elif</w:t>
+      </w:r>
+      <w:proofErr w:type="spellEnd"/>
+      <w:r>
+        <w:rPr>
+          <w:rFonts w:ascii="Palatino Linotype" w:hAnsi="Palatino Linotype"/>
+          <w:bCs/>
+          <w:color w:val="FF0000"/>
+          <w:sz w:val="20"/>
+          <w:szCs w:val="20"/>
+        </w:rPr>
+        <w:t xml:space="preserve"> </w:t>
+      </w:r>
+      <w:proofErr w:type="spellStart"/>
+      <w:r>
+        <w:rPr>
+          <w:rFonts w:ascii="Palatino Linotype" w:hAnsi="Palatino Linotype"/>
+          <w:bCs/>
+          <w:color w:val="FF0000"/>
+          <w:sz w:val="20"/>
+          <w:szCs w:val="20"/>
+        </w:rPr>
+        <w:t>admin_license_</w:t>
+      </w:r>
+      <w:proofErr w:type="gramStart"/>
+      <w:r>
+        <w:rPr>
+          <w:rFonts w:ascii="Palatino Linotype" w:hAnsi="Palatino Linotype"/>
+          <w:bCs/>
+          <w:color w:val="FF0000"/>
+          <w:sz w:val="20"/>
+          <w:szCs w:val="20"/>
+        </w:rPr>
+        <w:t>suspension.</w:t>
+      </w:r>
+      <w:r>
+        <w:rPr>
+          <w:rFonts w:ascii="Palatino Linotype" w:hAnsi="Palatino Linotype"/>
+          <w:bCs/>
+          <w:color w:val="FF0000"/>
+          <w:sz w:val="20"/>
+          <w:szCs w:val="20"/>
+        </w:rPr>
+        <w:t>objection</w:t>
+      </w:r>
+      <w:proofErr w:type="spellEnd"/>
+      <w:proofErr w:type="gramEnd"/>
+      <w:r>
+        <w:rPr>
+          <w:rFonts w:ascii="Palatino Linotype" w:hAnsi="Palatino Linotype"/>
+          <w:bCs/>
+          <w:color w:val="FF0000"/>
+          <w:sz w:val="20"/>
+          <w:szCs w:val="20"/>
+        </w:rPr>
+        <w:t xml:space="preserve"> == ‘No’ %}</w:t>
+      </w:r>
+      <w:r>
+        <w:rPr>
+          <w:rFonts w:ascii="Palatino Linotype" w:hAnsi="Palatino Linotype"/>
+          <w:bCs/>
+          <w:sz w:val="20"/>
+          <w:szCs w:val="20"/>
+        </w:rPr>
+        <w:t>The State did not object to the stay.</w:t>
+      </w:r>
+      <w:r>
+        <w:rPr>
+          <w:rFonts w:ascii="Palatino Linotype" w:hAnsi="Palatino Linotype"/>
+          <w:bCs/>
+          <w:sz w:val="20"/>
+          <w:szCs w:val="20"/>
+        </w:rPr>
+        <w:t xml:space="preserve"> </w:t>
+      </w:r>
+      <w:r>
+        <w:rPr>
+          <w:rFonts w:ascii="Palatino Linotype" w:hAnsi="Palatino Linotype"/>
+          <w:bCs/>
+          <w:color w:val="FF0000"/>
+          <w:sz w:val="20"/>
+          <w:szCs w:val="20"/>
+        </w:rPr>
+        <w:t xml:space="preserve">{% endif </w:t>
+      </w:r>
+      <w:proofErr w:type="gramStart"/>
+      <w:r>
+        <w:rPr>
+          <w:rFonts w:ascii="Palatino Linotype" w:hAnsi="Palatino Linotype"/>
+          <w:bCs/>
+          <w:color w:val="FF0000"/>
+          <w:sz w:val="20"/>
+          <w:szCs w:val="20"/>
+        </w:rPr>
+        <w:t>%}</w:t>
+      </w:r>
+      <w:r>
+        <w:rPr>
+          <w:rFonts w:ascii="Palatino Linotype" w:hAnsi="Palatino Linotype"/>
+          <w:bCs/>
+          <w:color w:val="FF0000"/>
+          <w:sz w:val="20"/>
+          <w:szCs w:val="20"/>
+        </w:rPr>
+        <w:t>{</w:t>
+      </w:r>
+      <w:proofErr w:type="gramEnd"/>
+      <w:r>
+        <w:rPr>
+          <w:rFonts w:ascii="Palatino Linotype" w:hAnsi="Palatino Linotype"/>
+          <w:bCs/>
+          <w:color w:val="FF0000"/>
+          <w:sz w:val="20"/>
+          <w:szCs w:val="20"/>
+        </w:rPr>
+        <w:t xml:space="preserve">% if </w:t>
+      </w:r>
+      <w:proofErr w:type="spellStart"/>
       <w:r>
         <w:rPr>
           <w:rFonts w:ascii="Palatino Linotype" w:hAnsi="Palatino Linotype"/>
@@ -3418,54 +5313,176 @@
           <w:sz w:val="20"/>
           <w:szCs w:val="20"/>
         </w:rPr>
-        <w:t>objection == ‘Yes’ %}</w:t>
-      </w:r>
-      <w:r>
-        <w:rPr>
-          <w:rFonts w:ascii="Palatino Linotype" w:hAnsi="Palatino Linotype"/>
-          <w:bCs/>
-          <w:sz w:val="20"/>
-          <w:szCs w:val="20"/>
-        </w:rPr>
-        <w:t>The State objected to the stay.</w:t>
-      </w:r>
-      <w:r>
-        <w:rPr>
-          <w:rFonts w:ascii="Palatino Linotype" w:hAnsi="Palatino Linotype"/>
-          <w:bCs/>
+        <w:t>disposition</w:t>
+      </w:r>
+      <w:proofErr w:type="spellEnd"/>
+      <w:r>
+        <w:rPr>
+          <w:rFonts w:ascii="Palatino Linotype" w:hAnsi="Palatino Linotype"/>
+          <w:bCs/>
+          <w:color w:val="FF0000"/>
+          <w:sz w:val="20"/>
+          <w:szCs w:val="20"/>
+        </w:rPr>
+        <w:t xml:space="preserve"> == ‘Granted’ %}</w:t>
+      </w:r>
+      <w:r>
+        <w:rPr>
+          <w:rFonts w:ascii="Palatino Linotype" w:hAnsi="Palatino Linotype"/>
+          <w:bCs/>
+          <w:sz w:val="20"/>
+          <w:szCs w:val="20"/>
+        </w:rPr>
+        <w:t>The Court GRANTED</w:t>
+      </w:r>
+      <w:r>
+        <w:rPr>
+          <w:rFonts w:ascii="Palatino Linotype" w:hAnsi="Palatino Linotype"/>
+          <w:bCs/>
+          <w:sz w:val="20"/>
+          <w:szCs w:val="20"/>
+        </w:rPr>
+        <w:t xml:space="preserve"> the administrative license suspension </w:t>
+      </w:r>
+      <w:r>
+        <w:rPr>
+          <w:rFonts w:ascii="Palatino Linotype" w:hAnsi="Palatino Linotype"/>
+          <w:bCs/>
+          <w:sz w:val="20"/>
+          <w:szCs w:val="20"/>
+        </w:rPr>
+        <w:t xml:space="preserve">and the administrative license suspension is STAYED. </w:t>
+      </w:r>
+      <w:r>
+        <w:rPr>
+          <w:rFonts w:ascii="Palatino Linotype" w:hAnsi="Palatino Linotype"/>
+          <w:bCs/>
+          <w:color w:val="FF0000"/>
+          <w:sz w:val="20"/>
+          <w:szCs w:val="20"/>
+        </w:rPr>
+        <w:t xml:space="preserve">{% </w:t>
+      </w:r>
+      <w:proofErr w:type="spellStart"/>
+      <w:r>
+        <w:rPr>
+          <w:rFonts w:ascii="Palatino Linotype" w:hAnsi="Palatino Linotype"/>
+          <w:bCs/>
+          <w:color w:val="FF0000"/>
+          <w:sz w:val="20"/>
+          <w:szCs w:val="20"/>
+        </w:rPr>
+        <w:t>elif</w:t>
+      </w:r>
+      <w:proofErr w:type="spellEnd"/>
+      <w:r>
+        <w:rPr>
+          <w:rFonts w:ascii="Palatino Linotype" w:hAnsi="Palatino Linotype"/>
+          <w:bCs/>
+          <w:color w:val="FF0000"/>
           <w:sz w:val="20"/>
           <w:szCs w:val="20"/>
         </w:rPr>
         <w:t xml:space="preserve"> </w:t>
       </w:r>
-      <w:r>
-        <w:rPr>
-          <w:rFonts w:ascii="Palatino Linotype" w:hAnsi="Palatino Linotype"/>
-          <w:bCs/>
-          <w:color w:val="FF0000"/>
-          <w:sz w:val="20"/>
-          <w:szCs w:val="20"/>
-        </w:rPr>
-        <w:t>{% elif admin_license_suspension.</w:t>
-      </w:r>
-      <w:r>
-        <w:rPr>
-          <w:rFonts w:ascii="Palatino Linotype" w:hAnsi="Palatino Linotype"/>
-          <w:bCs/>
-          <w:color w:val="FF0000"/>
-          <w:sz w:val="20"/>
-          <w:szCs w:val="20"/>
-        </w:rPr>
-        <w:t>objection == ‘No’ %}</w:t>
-      </w:r>
-      <w:r>
-        <w:rPr>
-          <w:rFonts w:ascii="Palatino Linotype" w:hAnsi="Palatino Linotype"/>
-          <w:bCs/>
-          <w:sz w:val="20"/>
-          <w:szCs w:val="20"/>
-        </w:rPr>
-        <w:t>The State did not object to the stay.</w:t>
+      <w:proofErr w:type="spellStart"/>
+      <w:r>
+        <w:rPr>
+          <w:rFonts w:ascii="Palatino Linotype" w:hAnsi="Palatino Linotype"/>
+          <w:bCs/>
+          <w:color w:val="FF0000"/>
+          <w:sz w:val="20"/>
+          <w:szCs w:val="20"/>
+        </w:rPr>
+        <w:t>admin_license_</w:t>
+      </w:r>
+      <w:proofErr w:type="gramStart"/>
+      <w:r>
+        <w:rPr>
+          <w:rFonts w:ascii="Palatino Linotype" w:hAnsi="Palatino Linotype"/>
+          <w:bCs/>
+          <w:color w:val="FF0000"/>
+          <w:sz w:val="20"/>
+          <w:szCs w:val="20"/>
+        </w:rPr>
+        <w:t>suspensi</w:t>
+      </w:r>
+      <w:r>
+        <w:rPr>
+          <w:rFonts w:ascii="Palatino Linotype" w:hAnsi="Palatino Linotype"/>
+          <w:bCs/>
+          <w:color w:val="FF0000"/>
+          <w:sz w:val="20"/>
+          <w:szCs w:val="20"/>
+        </w:rPr>
+        <w:t>on.</w:t>
+      </w:r>
+      <w:r>
+        <w:rPr>
+          <w:rFonts w:ascii="Palatino Linotype" w:hAnsi="Palatino Linotype"/>
+          <w:bCs/>
+          <w:color w:val="FF0000"/>
+          <w:sz w:val="20"/>
+          <w:szCs w:val="20"/>
+        </w:rPr>
+        <w:t>disposition</w:t>
+      </w:r>
+      <w:proofErr w:type="spellEnd"/>
+      <w:proofErr w:type="gramEnd"/>
+      <w:r>
+        <w:rPr>
+          <w:rFonts w:ascii="Palatino Linotype" w:hAnsi="Palatino Linotype"/>
+          <w:bCs/>
+          <w:color w:val="FF0000"/>
+          <w:sz w:val="20"/>
+          <w:szCs w:val="20"/>
+        </w:rPr>
+        <w:t xml:space="preserve"> == ‘Denied’ %}</w:t>
+      </w:r>
+      <w:r>
+        <w:rPr>
+          <w:rFonts w:ascii="Palatino Linotype" w:hAnsi="Palatino Linotype"/>
+          <w:bCs/>
+          <w:sz w:val="20"/>
+          <w:szCs w:val="20"/>
+        </w:rPr>
+        <w:t xml:space="preserve">The Court DENIED </w:t>
+      </w:r>
+      <w:r>
+        <w:rPr>
+          <w:rFonts w:ascii="Palatino Linotype" w:hAnsi="Palatino Linotype"/>
+          <w:bCs/>
+          <w:sz w:val="20"/>
+          <w:szCs w:val="20"/>
+        </w:rPr>
+        <w:t xml:space="preserve">the administrative license suspension and </w:t>
+      </w:r>
+      <w:r>
+        <w:rPr>
+          <w:rFonts w:ascii="Palatino Linotype" w:hAnsi="Palatino Linotype"/>
+          <w:bCs/>
+          <w:sz w:val="20"/>
+          <w:szCs w:val="20"/>
+        </w:rPr>
+        <w:t>the administrative l</w:t>
+      </w:r>
+      <w:r>
+        <w:rPr>
+          <w:rFonts w:ascii="Palatino Linotype" w:hAnsi="Palatino Linotype"/>
+          <w:bCs/>
+          <w:sz w:val="20"/>
+          <w:szCs w:val="20"/>
+        </w:rPr>
+        <w:t>icense suspension IS NOT STAYED</w:t>
+      </w:r>
+      <w:r>
+        <w:rPr>
+          <w:rFonts w:ascii="Palatino Linotype" w:hAnsi="Palatino Linotype"/>
+          <w:bCs/>
+          <w:sz w:val="20"/>
+          <w:szCs w:val="20"/>
+        </w:rPr>
+        <w:t>.</w:t>
       </w:r>
       <w:r>
         <w:rPr>
@@ -3484,169 +5501,41 @@
           <w:sz w:val="20"/>
           <w:szCs w:val="20"/>
         </w:rPr>
-        <w:t>{% endif %}</w:t>
-      </w:r>
-      <w:r>
-        <w:rPr>
-          <w:rFonts w:ascii="Palatino Linotype" w:hAnsi="Palatino Linotype"/>
-          <w:bCs/>
-          <w:color w:val="FF0000"/>
-          <w:sz w:val="20"/>
-          <w:szCs w:val="20"/>
-        </w:rPr>
-        <w:t xml:space="preserve">{% if </w:t>
-      </w:r>
-      <w:r>
-        <w:rPr>
-          <w:rFonts w:ascii="Palatino Linotype" w:hAnsi="Palatino Linotype"/>
-          <w:bCs/>
-          <w:color w:val="FF0000"/>
-          <w:sz w:val="20"/>
-          <w:szCs w:val="20"/>
-        </w:rPr>
-        <w:t>admin_license_suspension.</w:t>
-      </w:r>
-      <w:r>
-        <w:rPr>
-          <w:rFonts w:ascii="Palatino Linotype" w:hAnsi="Palatino Linotype"/>
-          <w:bCs/>
-          <w:color w:val="FF0000"/>
-          <w:sz w:val="20"/>
-          <w:szCs w:val="20"/>
-        </w:rPr>
-        <w:t>disposition == ‘Granted’ %}</w:t>
-      </w:r>
-      <w:r>
-        <w:rPr>
-          <w:rFonts w:ascii="Palatino Linotype" w:hAnsi="Palatino Linotype"/>
-          <w:bCs/>
-          <w:sz w:val="20"/>
-          <w:szCs w:val="20"/>
-        </w:rPr>
-        <w:t>The Court GRANTED</w:t>
-      </w:r>
-      <w:r>
-        <w:rPr>
-          <w:rFonts w:ascii="Palatino Linotype" w:hAnsi="Palatino Linotype"/>
-          <w:bCs/>
-          <w:sz w:val="20"/>
-          <w:szCs w:val="20"/>
-        </w:rPr>
-        <w:t xml:space="preserve"> the administrative license suspension </w:t>
-      </w:r>
-      <w:r>
-        <w:rPr>
-          <w:rFonts w:ascii="Palatino Linotype" w:hAnsi="Palatino Linotype"/>
-          <w:bCs/>
-          <w:sz w:val="20"/>
-          <w:szCs w:val="20"/>
-        </w:rPr>
-        <w:t xml:space="preserve">and the administrative license suspension is STAYED. </w:t>
-      </w:r>
-      <w:r>
-        <w:rPr>
-          <w:rFonts w:ascii="Palatino Linotype" w:hAnsi="Palatino Linotype"/>
-          <w:bCs/>
-          <w:color w:val="FF0000"/>
-          <w:sz w:val="20"/>
-          <w:szCs w:val="20"/>
-        </w:rPr>
-        <w:t>{% elif admin_license_suspensi</w:t>
-      </w:r>
-      <w:r>
-        <w:rPr>
-          <w:rFonts w:ascii="Palatino Linotype" w:hAnsi="Palatino Linotype"/>
-          <w:bCs/>
-          <w:color w:val="FF0000"/>
-          <w:sz w:val="20"/>
-          <w:szCs w:val="20"/>
-        </w:rPr>
-        <w:t>on.</w:t>
-      </w:r>
-      <w:r>
-        <w:rPr>
-          <w:rFonts w:ascii="Palatino Linotype" w:hAnsi="Palatino Linotype"/>
-          <w:bCs/>
-          <w:color w:val="FF0000"/>
-          <w:sz w:val="20"/>
-          <w:szCs w:val="20"/>
-        </w:rPr>
-        <w:t>disposition == ‘Denied’ %}</w:t>
-      </w:r>
-      <w:r>
-        <w:rPr>
-          <w:rFonts w:ascii="Palatino Linotype" w:hAnsi="Palatino Linotype"/>
-          <w:bCs/>
-          <w:sz w:val="20"/>
-          <w:szCs w:val="20"/>
-        </w:rPr>
-        <w:t xml:space="preserve">The Court DENIED </w:t>
-      </w:r>
-      <w:r>
-        <w:rPr>
-          <w:rFonts w:ascii="Palatino Linotype" w:hAnsi="Palatino Linotype"/>
-          <w:bCs/>
-          <w:sz w:val="20"/>
-          <w:szCs w:val="20"/>
-        </w:rPr>
-        <w:t xml:space="preserve">the administrative license suspension and </w:t>
-      </w:r>
-      <w:r>
-        <w:rPr>
-          <w:rFonts w:ascii="Palatino Linotype" w:hAnsi="Palatino Linotype"/>
-          <w:bCs/>
-          <w:sz w:val="20"/>
-          <w:szCs w:val="20"/>
-        </w:rPr>
-        <w:t>the administrative l</w:t>
-      </w:r>
-      <w:r>
-        <w:rPr>
-          <w:rFonts w:ascii="Palatino Linotype" w:hAnsi="Palatino Linotype"/>
-          <w:bCs/>
-          <w:sz w:val="20"/>
-          <w:szCs w:val="20"/>
-        </w:rPr>
-        <w:t>icense suspension IS NOT STAYED</w:t>
-      </w:r>
-      <w:r>
-        <w:rPr>
-          <w:rFonts w:ascii="Palatino Linotype" w:hAnsi="Palatino Linotype"/>
-          <w:bCs/>
-          <w:sz w:val="20"/>
-          <w:szCs w:val="20"/>
-        </w:rPr>
-        <w:t>.</w:t>
-      </w:r>
-      <w:r>
-        <w:rPr>
-          <w:rFonts w:ascii="Palatino Linotype" w:hAnsi="Palatino Linotype"/>
-          <w:bCs/>
-          <w:sz w:val="20"/>
-          <w:szCs w:val="20"/>
-        </w:rPr>
-        <w:t xml:space="preserve"> </w:t>
-      </w:r>
-      <w:r>
-        <w:rPr>
-          <w:rFonts w:ascii="Palatino Linotype" w:hAnsi="Palatino Linotype"/>
-          <w:bCs/>
-          <w:color w:val="FF0000"/>
-          <w:sz w:val="20"/>
-          <w:szCs w:val="20"/>
-        </w:rPr>
-        <w:t>{% endif %}</w:t>
-      </w:r>
-      <w:r>
-        <w:rPr>
-          <w:rFonts w:ascii="Palatino Linotype" w:hAnsi="Palatino Linotype"/>
-          <w:bCs/>
-          <w:color w:val="FF0000"/>
-          <w:sz w:val="20"/>
-          <w:szCs w:val="20"/>
-        </w:rPr>
-        <w:t xml:space="preserve">{% if </w:t>
-      </w:r>
+        <w:t xml:space="preserve">{% endif </w:t>
+      </w:r>
+      <w:proofErr w:type="gramStart"/>
+      <w:r>
+        <w:rPr>
+          <w:rFonts w:ascii="Palatino Linotype" w:hAnsi="Palatino Linotype"/>
+          <w:bCs/>
+          <w:color w:val="FF0000"/>
+          <w:sz w:val="20"/>
+          <w:szCs w:val="20"/>
+        </w:rPr>
+        <w:t>%}</w:t>
+      </w:r>
+      <w:r>
+        <w:rPr>
+          <w:rFonts w:ascii="Palatino Linotype" w:hAnsi="Palatino Linotype"/>
+          <w:bCs/>
+          <w:color w:val="FF0000"/>
+          <w:sz w:val="20"/>
+          <w:szCs w:val="20"/>
+        </w:rPr>
+        <w:t>{</w:t>
+      </w:r>
+      <w:proofErr w:type="gramEnd"/>
+      <w:r>
+        <w:rPr>
+          <w:rFonts w:ascii="Palatino Linotype" w:hAnsi="Palatino Linotype"/>
+          <w:bCs/>
+          <w:color w:val="FF0000"/>
+          <w:sz w:val="20"/>
+          <w:szCs w:val="20"/>
+        </w:rPr>
+        <w:t xml:space="preserve">% if </w:t>
+      </w:r>
+      <w:proofErr w:type="spellStart"/>
       <w:r>
         <w:rPr>
           <w:rFonts w:ascii="Palatino Linotype" w:hAnsi="Palatino Linotype"/>
@@ -3666,7 +5555,18 @@
           <w:sz w:val="20"/>
           <w:szCs w:val="20"/>
         </w:rPr>
-        <w:t>explanation is not none %}</w:t>
+        <w:t>explanation</w:t>
+      </w:r>
+      <w:proofErr w:type="spellEnd"/>
+      <w:r>
+        <w:rPr>
+          <w:rFonts w:ascii="Palatino Linotype" w:hAnsi="Palatino Linotype"/>
+          <w:bCs/>
+          <w:color w:val="FF0000"/>
+          <w:sz w:val="20"/>
+          <w:szCs w:val="20"/>
+        </w:rPr>
+        <w:t xml:space="preserve"> is not none %}</w:t>
       </w:r>
       <w:r>
         <w:rPr>
@@ -3677,6 +5577,7 @@
         </w:rPr>
         <w:t xml:space="preserve">{{ </w:t>
       </w:r>
+      <w:proofErr w:type="spellStart"/>
       <w:r>
         <w:rPr>
           <w:rFonts w:ascii="Palatino Linotype" w:hAnsi="Palatino Linotype"/>
@@ -3693,7 +5594,17 @@
           <w:sz w:val="20"/>
           <w:szCs w:val="20"/>
         </w:rPr>
-        <w:t>explanation }}</w:t>
+        <w:t>explanation</w:t>
+      </w:r>
+      <w:proofErr w:type="spellEnd"/>
+      <w:r>
+        <w:rPr>
+          <w:rFonts w:ascii="Palatino Linotype" w:hAnsi="Palatino Linotype"/>
+          <w:bCs/>
+          <w:sz w:val="20"/>
+          <w:szCs w:val="20"/>
+        </w:rPr>
+        <w:t xml:space="preserve"> }}</w:t>
       </w:r>
       <w:r>
         <w:rPr>
@@ -3725,6 +5636,7 @@
         </w:rPr>
         <w:t xml:space="preserve">{% if </w:t>
       </w:r>
+      <w:proofErr w:type="spellStart"/>
       <w:r>
         <w:rPr>
           <w:rFonts w:ascii="Palatino Linotype" w:hAnsi="Palatino Linotype"/>
@@ -3743,7 +5655,18 @@
           <w:sz w:val="20"/>
           <w:szCs w:val="20"/>
         </w:rPr>
-        <w:t>.ordered is true %}</w:t>
+        <w:t>.ordered</w:t>
+      </w:r>
+      <w:proofErr w:type="spellEnd"/>
+      <w:r>
+        <w:rPr>
+          <w:rFonts w:ascii="Palatino Linotype" w:hAnsi="Palatino Linotype"/>
+          <w:bCs/>
+          <w:color w:val="FF0000"/>
+          <w:sz w:val="20"/>
+          <w:szCs w:val="20"/>
+        </w:rPr>
+        <w:t xml:space="preserve"> is true %}</w:t>
       </w:r>
     </w:p>
     <w:p>
@@ -3793,14 +5716,65 @@
         </w:rPr>
         <w:t xml:space="preserve">A </w:t>
       </w:r>
-      <w:r>
-        <w:rPr>
-          <w:rFonts w:ascii="Palatino Linotype" w:hAnsi="Palatino Linotype"/>
-          <w:bCs/>
-          <w:sz w:val="20"/>
-          <w:szCs w:val="20"/>
-        </w:rPr>
-        <w:t>{{ vehicle_seizure.vehicle_make_model }}, license plate {{ vehicle_seizure.vehicle_license_plate }}</w:t>
+      <w:proofErr w:type="gramStart"/>
+      <w:r>
+        <w:rPr>
+          <w:rFonts w:ascii="Palatino Linotype" w:hAnsi="Palatino Linotype"/>
+          <w:bCs/>
+          <w:sz w:val="20"/>
+          <w:szCs w:val="20"/>
+        </w:rPr>
+        <w:t xml:space="preserve">{{ </w:t>
+      </w:r>
+      <w:proofErr w:type="spellStart"/>
+      <w:r>
+        <w:rPr>
+          <w:rFonts w:ascii="Palatino Linotype" w:hAnsi="Palatino Linotype"/>
+          <w:bCs/>
+          <w:sz w:val="20"/>
+          <w:szCs w:val="20"/>
+        </w:rPr>
+        <w:t>vehicle</w:t>
+      </w:r>
+      <w:proofErr w:type="gramEnd"/>
+      <w:r>
+        <w:rPr>
+          <w:rFonts w:ascii="Palatino Linotype" w:hAnsi="Palatino Linotype"/>
+          <w:bCs/>
+          <w:sz w:val="20"/>
+          <w:szCs w:val="20"/>
+        </w:rPr>
+        <w:t>_seizure.vehicle_make_model</w:t>
+      </w:r>
+      <w:proofErr w:type="spellEnd"/>
+      <w:r>
+        <w:rPr>
+          <w:rFonts w:ascii="Palatino Linotype" w:hAnsi="Palatino Linotype"/>
+          <w:bCs/>
+          <w:sz w:val="20"/>
+          <w:szCs w:val="20"/>
+        </w:rPr>
+        <w:t xml:space="preserve"> }}, license plate {{ </w:t>
+      </w:r>
+      <w:proofErr w:type="spellStart"/>
+      <w:r>
+        <w:rPr>
+          <w:rFonts w:ascii="Palatino Linotype" w:hAnsi="Palatino Linotype"/>
+          <w:bCs/>
+          <w:sz w:val="20"/>
+          <w:szCs w:val="20"/>
+        </w:rPr>
+        <w:t>vehicle_seizure.vehicle_license_plate</w:t>
+      </w:r>
+      <w:proofErr w:type="spellEnd"/>
+      <w:r>
+        <w:rPr>
+          <w:rFonts w:ascii="Palatino Linotype" w:hAnsi="Palatino Linotype"/>
+          <w:bCs/>
+          <w:sz w:val="20"/>
+          <w:szCs w:val="20"/>
+        </w:rPr>
+        <w:t xml:space="preserve"> }}</w:t>
       </w:r>
       <w:r>
         <w:rPr>
@@ -3829,13 +5803,59 @@
         </w:rPr>
         <w:t xml:space="preserve"> </w:t>
       </w:r>
-      <w:r>
-        <w:rPr>
-          <w:rFonts w:ascii="Palatino Linotype" w:hAnsi="Palatino Linotype"/>
-          <w:sz w:val="20"/>
-          <w:szCs w:val="20"/>
-        </w:rPr>
-        <w:t>{{ defendant.first_name }} {{ defendant.last_name }}</w:t>
+      <w:proofErr w:type="gramStart"/>
+      <w:r>
+        <w:rPr>
+          <w:rFonts w:ascii="Palatino Linotype" w:hAnsi="Palatino Linotype"/>
+          <w:sz w:val="20"/>
+          <w:szCs w:val="20"/>
+        </w:rPr>
+        <w:t xml:space="preserve">{{ </w:t>
+      </w:r>
+      <w:proofErr w:type="spellStart"/>
+      <w:r>
+        <w:rPr>
+          <w:rFonts w:ascii="Palatino Linotype" w:hAnsi="Palatino Linotype"/>
+          <w:sz w:val="20"/>
+          <w:szCs w:val="20"/>
+        </w:rPr>
+        <w:t>defendant</w:t>
+      </w:r>
+      <w:proofErr w:type="gramEnd"/>
+      <w:r>
+        <w:rPr>
+          <w:rFonts w:ascii="Palatino Linotype" w:hAnsi="Palatino Linotype"/>
+          <w:sz w:val="20"/>
+          <w:szCs w:val="20"/>
+        </w:rPr>
+        <w:t>.first_name</w:t>
+      </w:r>
+      <w:proofErr w:type="spellEnd"/>
+      <w:r>
+        <w:rPr>
+          <w:rFonts w:ascii="Palatino Linotype" w:hAnsi="Palatino Linotype"/>
+          <w:sz w:val="20"/>
+          <w:szCs w:val="20"/>
+        </w:rPr>
+        <w:t xml:space="preserve"> }} {{ </w:t>
+      </w:r>
+      <w:proofErr w:type="spellStart"/>
+      <w:r>
+        <w:rPr>
+          <w:rFonts w:ascii="Palatino Linotype" w:hAnsi="Palatino Linotype"/>
+          <w:sz w:val="20"/>
+          <w:szCs w:val="20"/>
+        </w:rPr>
+        <w:t>defendant.last_name</w:t>
+      </w:r>
+      <w:proofErr w:type="spellEnd"/>
+      <w:r>
+        <w:rPr>
+          <w:rFonts w:ascii="Palatino Linotype" w:hAnsi="Palatino Linotype"/>
+          <w:sz w:val="20"/>
+          <w:szCs w:val="20"/>
+        </w:rPr>
+        <w:t xml:space="preserve"> }}</w:t>
       </w:r>
       <w:r>
         <w:rPr>
@@ -3863,17 +5883,61 @@
           <w:sz w:val="20"/>
           <w:szCs w:val="20"/>
         </w:rPr>
-        <w:t xml:space="preserve"> {% if vehicle_seizure.tow_to_residence is true %}</w:t>
-      </w:r>
-      <w:r>
-        <w:rPr>
-          <w:rFonts w:ascii="Palatino Linotype" w:hAnsi="Palatino Linotype"/>
-          <w:bCs/>
-          <w:color w:val="FF0000"/>
-          <w:sz w:val="20"/>
-          <w:szCs w:val="20"/>
-        </w:rPr>
-        <w:t>{{ ‘\n’ }}</w:t>
+        <w:t xml:space="preserve"> {% if </w:t>
+      </w:r>
+      <w:proofErr w:type="spellStart"/>
+      <w:r>
+        <w:rPr>
+          <w:rFonts w:ascii="Palatino Linotype" w:hAnsi="Palatino Linotype"/>
+          <w:bCs/>
+          <w:color w:val="FF0000"/>
+          <w:sz w:val="20"/>
+          <w:szCs w:val="20"/>
+        </w:rPr>
+        <w:t>vehicle_seizure.tow_to_residence</w:t>
+      </w:r>
+      <w:proofErr w:type="spellEnd"/>
+      <w:r>
+        <w:rPr>
+          <w:rFonts w:ascii="Palatino Linotype" w:hAnsi="Palatino Linotype"/>
+          <w:bCs/>
+          <w:color w:val="FF0000"/>
+          <w:sz w:val="20"/>
+          <w:szCs w:val="20"/>
+        </w:rPr>
+        <w:t xml:space="preserve"> is true </w:t>
+      </w:r>
+      <w:proofErr w:type="gramStart"/>
+      <w:r>
+        <w:rPr>
+          <w:rFonts w:ascii="Palatino Linotype" w:hAnsi="Palatino Linotype"/>
+          <w:bCs/>
+          <w:color w:val="FF0000"/>
+          <w:sz w:val="20"/>
+          <w:szCs w:val="20"/>
+        </w:rPr>
+        <w:t>%}</w:t>
+      </w:r>
+      <w:r>
+        <w:rPr>
+          <w:rFonts w:ascii="Palatino Linotype" w:hAnsi="Palatino Linotype"/>
+          <w:bCs/>
+          <w:color w:val="FF0000"/>
+          <w:sz w:val="20"/>
+          <w:szCs w:val="20"/>
+        </w:rPr>
+        <w:t>{</w:t>
+      </w:r>
+      <w:proofErr w:type="gramEnd"/>
+      <w:r>
+        <w:rPr>
+          <w:rFonts w:ascii="Palatino Linotype" w:hAnsi="Palatino Linotype"/>
+          <w:bCs/>
+          <w:color w:val="FF0000"/>
+          <w:sz w:val="20"/>
+          <w:szCs w:val="20"/>
+        </w:rPr>
+        <w:t>{ ‘\n’ }}</w:t>
       </w:r>
       <w:r>
         <w:rPr>
@@ -3969,17 +6033,61 @@
           <w:sz w:val="20"/>
           <w:szCs w:val="20"/>
         </w:rPr>
-        <w:t xml:space="preserve"> {% endif %}</w:t>
-      </w:r>
-      <w:r>
-        <w:rPr>
-          <w:rFonts w:ascii="Palatino Linotype" w:hAnsi="Palatino Linotype"/>
-          <w:bCs/>
-          <w:color w:val="FF0000"/>
-          <w:sz w:val="20"/>
-          <w:szCs w:val="20"/>
-        </w:rPr>
-        <w:t>{% if vehicle_seizure.motion_to_return_vehicle is true %}</w:t>
+        <w:t xml:space="preserve"> {% endif </w:t>
+      </w:r>
+      <w:proofErr w:type="gramStart"/>
+      <w:r>
+        <w:rPr>
+          <w:rFonts w:ascii="Palatino Linotype" w:hAnsi="Palatino Linotype"/>
+          <w:bCs/>
+          <w:color w:val="FF0000"/>
+          <w:sz w:val="20"/>
+          <w:szCs w:val="20"/>
+        </w:rPr>
+        <w:t>%}</w:t>
+      </w:r>
+      <w:r>
+        <w:rPr>
+          <w:rFonts w:ascii="Palatino Linotype" w:hAnsi="Palatino Linotype"/>
+          <w:bCs/>
+          <w:color w:val="FF0000"/>
+          <w:sz w:val="20"/>
+          <w:szCs w:val="20"/>
+        </w:rPr>
+        <w:t>{</w:t>
+      </w:r>
+      <w:proofErr w:type="gramEnd"/>
+      <w:r>
+        <w:rPr>
+          <w:rFonts w:ascii="Palatino Linotype" w:hAnsi="Palatino Linotype"/>
+          <w:bCs/>
+          <w:color w:val="FF0000"/>
+          <w:sz w:val="20"/>
+          <w:szCs w:val="20"/>
+        </w:rPr>
+        <w:t xml:space="preserve">% if </w:t>
+      </w:r>
+      <w:proofErr w:type="spellStart"/>
+      <w:r>
+        <w:rPr>
+          <w:rFonts w:ascii="Palatino Linotype" w:hAnsi="Palatino Linotype"/>
+          <w:bCs/>
+          <w:color w:val="FF0000"/>
+          <w:sz w:val="20"/>
+          <w:szCs w:val="20"/>
+        </w:rPr>
+        <w:t>vehicle_seizure.motion_to_return_vehicle</w:t>
+      </w:r>
+      <w:proofErr w:type="spellEnd"/>
+      <w:r>
+        <w:rPr>
+          <w:rFonts w:ascii="Palatino Linotype" w:hAnsi="Palatino Linotype"/>
+          <w:bCs/>
+          <w:color w:val="FF0000"/>
+          <w:sz w:val="20"/>
+          <w:szCs w:val="20"/>
+        </w:rPr>
+        <w:t xml:space="preserve"> is true %}</w:t>
       </w:r>
       <w:r>
         <w:rPr>
@@ -4042,6 +6150,7 @@
         </w:rPr>
         <w:t xml:space="preserve">The State </w:t>
       </w:r>
+      <w:proofErr w:type="gramStart"/>
       <w:r>
         <w:rPr>
           <w:rFonts w:ascii="Palatino Linotype" w:hAnsi="Palatino Linotype"/>
@@ -4051,23 +6160,44 @@
         </w:rPr>
         <w:t xml:space="preserve">{{ </w:t>
       </w:r>
-      <w:r>
-        <w:rPr>
-          <w:rFonts w:ascii="Palatino Linotype" w:hAnsi="Palatino Linotype"/>
-          <w:bCs/>
-          <w:sz w:val="20"/>
-          <w:szCs w:val="20"/>
-        </w:rPr>
-        <w:t>vehicle_seizure.</w:t>
-      </w:r>
-      <w:r>
-        <w:rPr>
-          <w:rFonts w:ascii="Palatino Linotype" w:hAnsi="Palatino Linotype"/>
-          <w:bCs/>
-          <w:sz w:val="20"/>
-          <w:szCs w:val="20"/>
-        </w:rPr>
-        <w:t>state_opposes }} to the motion</w:t>
+      <w:proofErr w:type="spellStart"/>
+      <w:r>
+        <w:rPr>
+          <w:rFonts w:ascii="Palatino Linotype" w:hAnsi="Palatino Linotype"/>
+          <w:bCs/>
+          <w:sz w:val="20"/>
+          <w:szCs w:val="20"/>
+        </w:rPr>
+        <w:t>vehicle</w:t>
+      </w:r>
+      <w:proofErr w:type="gramEnd"/>
+      <w:r>
+        <w:rPr>
+          <w:rFonts w:ascii="Palatino Linotype" w:hAnsi="Palatino Linotype"/>
+          <w:bCs/>
+          <w:sz w:val="20"/>
+          <w:szCs w:val="20"/>
+        </w:rPr>
+        <w:t>_seizure.</w:t>
+      </w:r>
+      <w:r>
+        <w:rPr>
+          <w:rFonts w:ascii="Palatino Linotype" w:hAnsi="Palatino Linotype"/>
+          <w:bCs/>
+          <w:sz w:val="20"/>
+          <w:szCs w:val="20"/>
+        </w:rPr>
+        <w:t>state_opposes</w:t>
+      </w:r>
+      <w:proofErr w:type="spellEnd"/>
+      <w:r>
+        <w:rPr>
+          <w:rFonts w:ascii="Palatino Linotype" w:hAnsi="Palatino Linotype"/>
+          <w:bCs/>
+          <w:sz w:val="20"/>
+          <w:szCs w:val="20"/>
+        </w:rPr>
+        <w:t xml:space="preserve"> }} to the motion</w:t>
       </w:r>
       <w:r>
         <w:rPr>
@@ -4078,6 +6208,7 @@
         </w:rPr>
         <w:t xml:space="preserve">. Defendant’s motion is </w:t>
       </w:r>
+      <w:proofErr w:type="gramStart"/>
       <w:r>
         <w:rPr>
           <w:rFonts w:ascii="Palatino Linotype" w:hAnsi="Palatino Linotype"/>
@@ -4087,23 +6218,44 @@
         </w:rPr>
         <w:t xml:space="preserve">{{ </w:t>
       </w:r>
-      <w:r>
-        <w:rPr>
-          <w:rFonts w:ascii="Palatino Linotype" w:hAnsi="Palatino Linotype"/>
-          <w:bCs/>
-          <w:sz w:val="20"/>
-          <w:szCs w:val="20"/>
-        </w:rPr>
-        <w:t>vehicle_seizure.</w:t>
-      </w:r>
-      <w:r>
-        <w:rPr>
-          <w:rFonts w:ascii="Palatino Linotype" w:hAnsi="Palatino Linotype"/>
-          <w:bCs/>
-          <w:sz w:val="20"/>
-          <w:szCs w:val="20"/>
-        </w:rPr>
-        <w:t>disposition_motion_to_return }}</w:t>
+      <w:proofErr w:type="spellStart"/>
+      <w:r>
+        <w:rPr>
+          <w:rFonts w:ascii="Palatino Linotype" w:hAnsi="Palatino Linotype"/>
+          <w:bCs/>
+          <w:sz w:val="20"/>
+          <w:szCs w:val="20"/>
+        </w:rPr>
+        <w:t>vehicle</w:t>
+      </w:r>
+      <w:proofErr w:type="gramEnd"/>
+      <w:r>
+        <w:rPr>
+          <w:rFonts w:ascii="Palatino Linotype" w:hAnsi="Palatino Linotype"/>
+          <w:bCs/>
+          <w:sz w:val="20"/>
+          <w:szCs w:val="20"/>
+        </w:rPr>
+        <w:t>_seizure.</w:t>
+      </w:r>
+      <w:r>
+        <w:rPr>
+          <w:rFonts w:ascii="Palatino Linotype" w:hAnsi="Palatino Linotype"/>
+          <w:bCs/>
+          <w:sz w:val="20"/>
+          <w:szCs w:val="20"/>
+        </w:rPr>
+        <w:t>disposition_motion_to_return</w:t>
+      </w:r>
+      <w:proofErr w:type="spellEnd"/>
+      <w:r>
+        <w:rPr>
+          <w:rFonts w:ascii="Palatino Linotype" w:hAnsi="Palatino Linotype"/>
+          <w:bCs/>
+          <w:sz w:val="20"/>
+          <w:szCs w:val="20"/>
+        </w:rPr>
+        <w:t xml:space="preserve"> }}</w:t>
       </w:r>
       <w:r>
         <w:rPr>
@@ -4131,7 +6283,51 @@
           <w:sz w:val="20"/>
           <w:szCs w:val="20"/>
         </w:rPr>
-        <w:t>{% if vehicle_seizure.disposition_motion_to_return == ‘Granted’ %}</w:t>
+        <w:t xml:space="preserve">{% if </w:t>
+      </w:r>
+      <w:proofErr w:type="spellStart"/>
+      <w:r>
+        <w:rPr>
+          <w:rFonts w:ascii="Palatino Linotype" w:hAnsi="Palatino Linotype"/>
+          <w:bCs/>
+          <w:color w:val="FF0000"/>
+          <w:sz w:val="20"/>
+          <w:szCs w:val="20"/>
+        </w:rPr>
+        <w:t>vehicle_</w:t>
+      </w:r>
+      <w:proofErr w:type="gramStart"/>
+      <w:r>
+        <w:rPr>
+          <w:rFonts w:ascii="Palatino Linotype" w:hAnsi="Palatino Linotype"/>
+          <w:bCs/>
+          <w:color w:val="FF0000"/>
+          <w:sz w:val="20"/>
+          <w:szCs w:val="20"/>
+        </w:rPr>
+        <w:t>seizure.disposition</w:t>
+      </w:r>
+      <w:proofErr w:type="gramEnd"/>
+      <w:r>
+        <w:rPr>
+          <w:rFonts w:ascii="Palatino Linotype" w:hAnsi="Palatino Linotype"/>
+          <w:bCs/>
+          <w:color w:val="FF0000"/>
+          <w:sz w:val="20"/>
+          <w:szCs w:val="20"/>
+        </w:rPr>
+        <w:t>_motion_to_return</w:t>
+      </w:r>
+      <w:proofErr w:type="spellEnd"/>
+      <w:r>
+        <w:rPr>
+          <w:rFonts w:ascii="Palatino Linotype" w:hAnsi="Palatino Linotype"/>
+          <w:bCs/>
+          <w:color w:val="FF0000"/>
+          <w:sz w:val="20"/>
+          <w:szCs w:val="20"/>
+        </w:rPr>
+        <w:t xml:space="preserve"> == ‘Granted’ %}</w:t>
       </w:r>
       <w:r>
         <w:rPr>
@@ -4179,7 +6375,29 @@
           <w:sz w:val="20"/>
           <w:szCs w:val="20"/>
         </w:rPr>
-        <w:t>{% endif %}{% if other_conditions.ordered is true %}</w:t>
+        <w:t xml:space="preserve">{% endif %}{% if </w:t>
+      </w:r>
+      <w:proofErr w:type="spellStart"/>
+      <w:r>
+        <w:rPr>
+          <w:rFonts w:ascii="Palatino Linotype" w:hAnsi="Palatino Linotype"/>
+          <w:bCs/>
+          <w:color w:val="FF0000"/>
+          <w:sz w:val="20"/>
+          <w:szCs w:val="20"/>
+        </w:rPr>
+        <w:t>other_conditions.ordered</w:t>
+      </w:r>
+      <w:proofErr w:type="spellEnd"/>
+      <w:r>
+        <w:rPr>
+          <w:rFonts w:ascii="Palatino Linotype" w:hAnsi="Palatino Linotype"/>
+          <w:bCs/>
+          <w:color w:val="FF0000"/>
+          <w:sz w:val="20"/>
+          <w:szCs w:val="20"/>
+        </w:rPr>
+        <w:t xml:space="preserve"> is true %}</w:t>
       </w:r>
     </w:p>
     <w:p>
@@ -4223,14 +6441,45 @@
           <w:szCs w:val="20"/>
         </w:rPr>
       </w:pPr>
-      <w:r>
-        <w:rPr>
-          <w:rFonts w:ascii="Palatino Linotype" w:hAnsi="Palatino Linotype"/>
-          <w:bCs/>
-          <w:sz w:val="20"/>
-          <w:szCs w:val="20"/>
-        </w:rPr>
-        <w:t>{{ other_conditions.terms }}</w:t>
+      <w:proofErr w:type="gramStart"/>
+      <w:r>
+        <w:rPr>
+          <w:rFonts w:ascii="Palatino Linotype" w:hAnsi="Palatino Linotype"/>
+          <w:bCs/>
+          <w:sz w:val="20"/>
+          <w:szCs w:val="20"/>
+        </w:rPr>
+        <w:t xml:space="preserve">{{ </w:t>
+      </w:r>
+      <w:proofErr w:type="spellStart"/>
+      <w:r>
+        <w:rPr>
+          <w:rFonts w:ascii="Palatino Linotype" w:hAnsi="Palatino Linotype"/>
+          <w:bCs/>
+          <w:sz w:val="20"/>
+          <w:szCs w:val="20"/>
+        </w:rPr>
+        <w:t>other</w:t>
+      </w:r>
+      <w:proofErr w:type="gramEnd"/>
+      <w:r>
+        <w:rPr>
+          <w:rFonts w:ascii="Palatino Linotype" w:hAnsi="Palatino Linotype"/>
+          <w:bCs/>
+          <w:sz w:val="20"/>
+          <w:szCs w:val="20"/>
+        </w:rPr>
+        <w:t>_conditions.terms</w:t>
+      </w:r>
+      <w:proofErr w:type="spellEnd"/>
+      <w:r>
+        <w:rPr>
+          <w:rFonts w:ascii="Palatino Linotype" w:hAnsi="Palatino Linotype"/>
+          <w:bCs/>
+          <w:sz w:val="20"/>
+          <w:szCs w:val="20"/>
+        </w:rPr>
+        <w:t xml:space="preserve"> }}</w:t>
       </w:r>
       <w:r>
         <w:rPr>
@@ -4377,29 +6626,66 @@
         </w:rPr>
         <w:tab/>
       </w:r>
-      <w:r>
-        <w:rPr>
-          <w:rFonts w:ascii="Palatino Linotype" w:hAnsi="Palatino Linotype"/>
-          <w:sz w:val="20"/>
-          <w:szCs w:val="20"/>
-        </w:rPr>
-        <w:t>{{ judicial_officer.officer_</w:t>
-      </w:r>
-      <w:r>
-        <w:rPr>
-          <w:rFonts w:ascii="Palatino Linotype" w:hAnsi="Palatino Linotype"/>
-          <w:sz w:val="20"/>
-          <w:szCs w:val="20"/>
-        </w:rPr>
-        <w:t xml:space="preserve">type }} </w:t>
-      </w:r>
-      <w:r>
-        <w:rPr>
-          <w:rFonts w:ascii="Palatino Linotype" w:hAnsi="Palatino Linotype"/>
-          <w:sz w:val="20"/>
-          <w:szCs w:val="20"/>
-        </w:rPr>
-        <w:t>{{ judicial_officer</w:t>
+      <w:proofErr w:type="gramStart"/>
+      <w:r>
+        <w:rPr>
+          <w:rFonts w:ascii="Palatino Linotype" w:hAnsi="Palatino Linotype"/>
+          <w:sz w:val="20"/>
+          <w:szCs w:val="20"/>
+        </w:rPr>
+        <w:t xml:space="preserve">{{ </w:t>
+      </w:r>
+      <w:proofErr w:type="spellStart"/>
+      <w:r>
+        <w:rPr>
+          <w:rFonts w:ascii="Palatino Linotype" w:hAnsi="Palatino Linotype"/>
+          <w:sz w:val="20"/>
+          <w:szCs w:val="20"/>
+        </w:rPr>
+        <w:t>judicial</w:t>
+      </w:r>
+      <w:proofErr w:type="gramEnd"/>
+      <w:r>
+        <w:rPr>
+          <w:rFonts w:ascii="Palatino Linotype" w:hAnsi="Palatino Linotype"/>
+          <w:sz w:val="20"/>
+          <w:szCs w:val="20"/>
+        </w:rPr>
+        <w:t>_officer.officer_</w:t>
+      </w:r>
+      <w:r>
+        <w:rPr>
+          <w:rFonts w:ascii="Palatino Linotype" w:hAnsi="Palatino Linotype"/>
+          <w:sz w:val="20"/>
+          <w:szCs w:val="20"/>
+        </w:rPr>
+        <w:t>type</w:t>
+      </w:r>
+      <w:proofErr w:type="spellEnd"/>
+      <w:r>
+        <w:rPr>
+          <w:rFonts w:ascii="Palatino Linotype" w:hAnsi="Palatino Linotype"/>
+          <w:sz w:val="20"/>
+          <w:szCs w:val="20"/>
+        </w:rPr>
+        <w:t xml:space="preserve"> }} </w:t>
+      </w:r>
+      <w:r>
+        <w:rPr>
+          <w:rFonts w:ascii="Palatino Linotype" w:hAnsi="Palatino Linotype"/>
+          <w:sz w:val="20"/>
+          <w:szCs w:val="20"/>
+        </w:rPr>
+        <w:t xml:space="preserve">{{ </w:t>
+      </w:r>
+      <w:proofErr w:type="spellStart"/>
+      <w:r>
+        <w:rPr>
+          <w:rFonts w:ascii="Palatino Linotype" w:hAnsi="Palatino Linotype"/>
+          <w:sz w:val="20"/>
+          <w:szCs w:val="20"/>
+        </w:rPr>
+        <w:t>judicial_officer</w:t>
       </w:r>
       <w:r>
         <w:rPr>
@@ -4409,6 +6695,7 @@
         </w:rPr>
         <w:t>.first_name</w:t>
       </w:r>
+      <w:proofErr w:type="spellEnd"/>
       <w:r>
         <w:rPr>
           <w:rFonts w:ascii="Palatino Linotype" w:hAnsi="Palatino Linotype"/>
@@ -4431,7 +6718,25 @@
           <w:sz w:val="20"/>
           <w:szCs w:val="20"/>
         </w:rPr>
-        <w:t>{{ judicial_officer.last_name }}</w:t>
+        <w:t xml:space="preserve">{{ </w:t>
+      </w:r>
+      <w:proofErr w:type="spellStart"/>
+      <w:r>
+        <w:rPr>
+          <w:rFonts w:ascii="Palatino Linotype" w:hAnsi="Palatino Linotype"/>
+          <w:sz w:val="20"/>
+          <w:szCs w:val="20"/>
+        </w:rPr>
+        <w:t>judicial_officer.last_name</w:t>
+      </w:r>
+      <w:proofErr w:type="spellEnd"/>
+      <w:r>
+        <w:rPr>
+          <w:rFonts w:ascii="Palatino Linotype" w:hAnsi="Palatino Linotype"/>
+          <w:sz w:val="20"/>
+          <w:szCs w:val="20"/>
+        </w:rPr>
+        <w:t xml:space="preserve"> }}</w:t>
       </w:r>
     </w:p>
     <w:p>
@@ -4494,7 +6799,29 @@
           <w:sz w:val="20"/>
           <w:szCs w:val="20"/>
         </w:rPr>
-        <w:t>% if judicial_of</w:t>
+        <w:t xml:space="preserve">% if </w:t>
+      </w:r>
+      <w:proofErr w:type="spellStart"/>
+      <w:r>
+        <w:rPr>
+          <w:rFonts w:ascii="Palatino Linotype" w:hAnsi="Palatino Linotype"/>
+          <w:bCs/>
+          <w:color w:val="FF0000"/>
+          <w:sz w:val="20"/>
+          <w:szCs w:val="20"/>
+        </w:rPr>
+        <w:t>judicial_</w:t>
+      </w:r>
+      <w:proofErr w:type="gramStart"/>
+      <w:r>
+        <w:rPr>
+          <w:rFonts w:ascii="Palatino Linotype" w:hAnsi="Palatino Linotype"/>
+          <w:bCs/>
+          <w:color w:val="FF0000"/>
+          <w:sz w:val="20"/>
+          <w:szCs w:val="20"/>
+        </w:rPr>
+        <w:t>of</w:t>
       </w:r>
       <w:r>
         <w:rPr>
@@ -4516,15 +6843,27 @@
         </w:rPr>
         <w:t>.officer</w:t>
       </w:r>
-      <w:r>
-        <w:rPr>
-          <w:rFonts w:ascii="Palatino Linotype" w:hAnsi="Palatino Linotype"/>
-          <w:bCs/>
-          <w:color w:val="FF0000"/>
-          <w:sz w:val="20"/>
-          <w:szCs w:val="20"/>
-        </w:rPr>
-        <w:t>_type  ==  ‘Magistrate’ %}</w:t>
+      <w:proofErr w:type="gramEnd"/>
+      <w:r>
+        <w:rPr>
+          <w:rFonts w:ascii="Palatino Linotype" w:hAnsi="Palatino Linotype"/>
+          <w:bCs/>
+          <w:color w:val="FF0000"/>
+          <w:sz w:val="20"/>
+          <w:szCs w:val="20"/>
+        </w:rPr>
+        <w:t>_type</w:t>
+      </w:r>
+      <w:proofErr w:type="spellEnd"/>
+      <w:r>
+        <w:rPr>
+          <w:rFonts w:ascii="Palatino Linotype" w:hAnsi="Palatino Linotype"/>
+          <w:bCs/>
+          <w:color w:val="FF0000"/>
+          <w:sz w:val="20"/>
+          <w:szCs w:val="20"/>
+        </w:rPr>
+        <w:t xml:space="preserve">  ==  ‘Magistrate’ %}</w:t>
       </w:r>
     </w:p>
     <w:p>
@@ -4799,16 +7138,27 @@
           <w:szCs w:val="16"/>
           <w:u w:val="single"/>
         </w:rPr>
-        <w:t>PS     OM     EM</w:t>
-      </w:r>
+        <w:t xml:space="preserve">PS     OM     </w:t>
+      </w:r>
+      <w:proofErr w:type="gramStart"/>
       <w:r>
         <w:rPr>
           <w:rFonts w:ascii="Palatino Linotype" w:hAnsi="Palatino Linotype"/>
           <w:sz w:val="16"/>
           <w:szCs w:val="16"/>
+          <w:u w:val="single"/>
+        </w:rPr>
+        <w:t>EM</w:t>
+      </w:r>
+      <w:r>
+        <w:rPr>
+          <w:rFonts w:ascii="Palatino Linotype" w:hAnsi="Palatino Linotype"/>
+          <w:sz w:val="16"/>
+          <w:szCs w:val="16"/>
         </w:rPr>
         <w:t>;</w:t>
       </w:r>
+      <w:proofErr w:type="gramEnd"/>
       <w:r>
         <w:rPr>
           <w:rFonts w:ascii="Palatino Linotype" w:hAnsi="Palatino Linotype"/>
@@ -4839,13 +7189,59 @@
           <w:u w:val="single"/>
         </w:rPr>
       </w:pPr>
+      <w:proofErr w:type="gramStart"/>
       <w:r>
         <w:rPr>
           <w:rFonts w:ascii="Palatino Linotype" w:hAnsi="Palatino Linotype"/>
           <w:sz w:val="16"/>
           <w:szCs w:val="16"/>
         </w:rPr>
-        <w:t>{{ defendant.first_name }} {{ defendant.last_name}}</w:t>
+        <w:t xml:space="preserve">{{ </w:t>
+      </w:r>
+      <w:proofErr w:type="spellStart"/>
+      <w:r>
+        <w:rPr>
+          <w:rFonts w:ascii="Palatino Linotype" w:hAnsi="Palatino Linotype"/>
+          <w:sz w:val="16"/>
+          <w:szCs w:val="16"/>
+        </w:rPr>
+        <w:t>defendant</w:t>
+      </w:r>
+      <w:proofErr w:type="gramEnd"/>
+      <w:r>
+        <w:rPr>
+          <w:rFonts w:ascii="Palatino Linotype" w:hAnsi="Palatino Linotype"/>
+          <w:sz w:val="16"/>
+          <w:szCs w:val="16"/>
+        </w:rPr>
+        <w:t>.first_name</w:t>
+      </w:r>
+      <w:proofErr w:type="spellEnd"/>
+      <w:r>
+        <w:rPr>
+          <w:rFonts w:ascii="Palatino Linotype" w:hAnsi="Palatino Linotype"/>
+          <w:sz w:val="16"/>
+          <w:szCs w:val="16"/>
+        </w:rPr>
+        <w:t xml:space="preserve"> }} {{ </w:t>
+      </w:r>
+      <w:proofErr w:type="spellStart"/>
+      <w:r>
+        <w:rPr>
+          <w:rFonts w:ascii="Palatino Linotype" w:hAnsi="Palatino Linotype"/>
+          <w:sz w:val="16"/>
+          <w:szCs w:val="16"/>
+        </w:rPr>
+        <w:t>defendant.last_name</w:t>
+      </w:r>
+      <w:proofErr w:type="spellEnd"/>
+      <w:r>
+        <w:rPr>
+          <w:rFonts w:ascii="Palatino Linotype" w:hAnsi="Palatino Linotype"/>
+          <w:sz w:val="16"/>
+          <w:szCs w:val="16"/>
+        </w:rPr>
+        <w:t>}}</w:t>
       </w:r>
       <w:r>
         <w:rPr>
@@ -5100,7 +7496,47 @@
         <w:sz w:val="20"/>
         <w:szCs w:val="20"/>
       </w:rPr>
-      <w:t>% if judicial_officer.officer_type  ==  ‘Magistrate’ %}Magistrate Decision – Not Guilty Bond Entry</w:t>
+      <w:t xml:space="preserve">% if </w:t>
+    </w:r>
+    <w:proofErr w:type="spellStart"/>
+    <w:r>
+      <w:rPr>
+        <w:rFonts w:ascii="Palatino Linotype" w:hAnsi="Palatino Linotype"/>
+        <w:bCs/>
+        <w:sz w:val="20"/>
+        <w:szCs w:val="20"/>
+      </w:rPr>
+      <w:t>judicial_</w:t>
+    </w:r>
+    <w:proofErr w:type="gramStart"/>
+    <w:r>
+      <w:rPr>
+        <w:rFonts w:ascii="Palatino Linotype" w:hAnsi="Palatino Linotype"/>
+        <w:bCs/>
+        <w:sz w:val="20"/>
+        <w:szCs w:val="20"/>
+      </w:rPr>
+      <w:t>officer.officer</w:t>
+    </w:r>
+    <w:proofErr w:type="gramEnd"/>
+    <w:r>
+      <w:rPr>
+        <w:rFonts w:ascii="Palatino Linotype" w:hAnsi="Palatino Linotype"/>
+        <w:bCs/>
+        <w:sz w:val="20"/>
+        <w:szCs w:val="20"/>
+      </w:rPr>
+      <w:t>_type</w:t>
+    </w:r>
+    <w:proofErr w:type="spellEnd"/>
+    <w:r>
+      <w:rPr>
+        <w:rFonts w:ascii="Palatino Linotype" w:hAnsi="Palatino Linotype"/>
+        <w:bCs/>
+        <w:sz w:val="20"/>
+        <w:szCs w:val="20"/>
+      </w:rPr>
+      <w:t xml:space="preserve">  ==  ‘Magistrate’ %}Magistrate Decision – Not Guilty Bond Entry</w:t>
     </w:r>
     <w:r>
       <w:rPr>
@@ -5108,7 +7544,61 @@
         <w:sz w:val="20"/>
         <w:szCs w:val="20"/>
       </w:rPr>
-      <w:t xml:space="preserve">{% elif judicial_officer.officer_type == ‘Judge’ %}Not Guilty Bond Judgment Entry{% endif %} {{ case_number </w:t>
+      <w:t xml:space="preserve">{% </w:t>
+    </w:r>
+    <w:proofErr w:type="spellStart"/>
+    <w:r>
+      <w:rPr>
+        <w:rFonts w:ascii="Palatino Linotype" w:hAnsi="Palatino Linotype"/>
+        <w:sz w:val="20"/>
+        <w:szCs w:val="20"/>
+      </w:rPr>
+      <w:t>elif</w:t>
+    </w:r>
+    <w:proofErr w:type="spellEnd"/>
+    <w:r>
+      <w:rPr>
+        <w:rFonts w:ascii="Palatino Linotype" w:hAnsi="Palatino Linotype"/>
+        <w:sz w:val="20"/>
+        <w:szCs w:val="20"/>
+      </w:rPr>
+      <w:t xml:space="preserve"> </w:t>
+    </w:r>
+    <w:proofErr w:type="spellStart"/>
+    <w:r>
+      <w:rPr>
+        <w:rFonts w:ascii="Palatino Linotype" w:hAnsi="Palatino Linotype"/>
+        <w:sz w:val="20"/>
+        <w:szCs w:val="20"/>
+      </w:rPr>
+      <w:t>judicial_officer.officer_type</w:t>
+    </w:r>
+    <w:proofErr w:type="spellEnd"/>
+    <w:r>
+      <w:rPr>
+        <w:rFonts w:ascii="Palatino Linotype" w:hAnsi="Palatino Linotype"/>
+        <w:sz w:val="20"/>
+        <w:szCs w:val="20"/>
+      </w:rPr>
+      <w:t xml:space="preserve"> == ‘Judge’ %}Not Guilty Bond Judgment Entry{% endif %} {{ </w:t>
+    </w:r>
+    <w:proofErr w:type="spellStart"/>
+    <w:r>
+      <w:rPr>
+        <w:rFonts w:ascii="Palatino Linotype" w:hAnsi="Palatino Linotype"/>
+        <w:sz w:val="20"/>
+        <w:szCs w:val="20"/>
+      </w:rPr>
+      <w:t>case_number</w:t>
+    </w:r>
+    <w:proofErr w:type="spellEnd"/>
+    <w:r>
+      <w:rPr>
+        <w:rFonts w:ascii="Palatino Linotype" w:hAnsi="Palatino Linotype"/>
+        <w:sz w:val="20"/>
+        <w:szCs w:val="20"/>
+      </w:rPr>
+      <w:t xml:space="preserve"> </w:t>
     </w:r>
     <w:r>
       <w:rPr>

</xml_diff>

<commit_message>
Removed sentence on Financial conditions of release for NGBT per JH.
</commit_message>
<xml_diff>
--- a/resources/Templates/Not_Guilty_Bond_Template.docx
+++ b/resources/Templates/Not_Guilty_Bond_Template.docx
@@ -217,34 +217,14 @@
         </w:rPr>
         <w:t xml:space="preserve">.  </w:t>
       </w:r>
-      <w:proofErr w:type="gramStart"/>
-      <w:r>
-        <w:rPr>
-          <w:rFonts w:ascii="Palatino Linotype" w:hAnsi="Palatino Linotype"/>
-          <w:sz w:val="20"/>
-          <w:szCs w:val="20"/>
-        </w:rPr>
-        <w:t xml:space="preserve">{{ </w:t>
-      </w:r>
-      <w:proofErr w:type="spellStart"/>
-      <w:r>
-        <w:rPr>
-          <w:rFonts w:ascii="Palatino Linotype" w:hAnsi="Palatino Linotype"/>
-          <w:sz w:val="20"/>
-          <w:szCs w:val="20"/>
-        </w:rPr>
-        <w:t>case</w:t>
-      </w:r>
-      <w:proofErr w:type="gramEnd"/>
-      <w:r>
-        <w:rPr>
-          <w:rFonts w:ascii="Palatino Linotype" w:hAnsi="Palatino Linotype"/>
-          <w:sz w:val="20"/>
-          <w:szCs w:val="20"/>
-        </w:rPr>
-        <w:t>_number</w:t>
-      </w:r>
-      <w:proofErr w:type="spellEnd"/>
+      <w:r>
+        <w:rPr>
+          <w:rFonts w:ascii="Palatino Linotype" w:hAnsi="Palatino Linotype"/>
+          <w:sz w:val="20"/>
+          <w:szCs w:val="20"/>
+        </w:rPr>
+        <w:t>{{ case_number</w:t>
+      </w:r>
       <w:r>
         <w:rPr>
           <w:rFonts w:ascii="Palatino Linotype" w:hAnsi="Palatino Linotype"/>
@@ -324,49 +304,21 @@
           <w:szCs w:val="20"/>
         </w:rPr>
       </w:pPr>
-      <w:proofErr w:type="gramStart"/>
-      <w:r>
-        <w:rPr>
-          <w:rFonts w:ascii="Palatino Linotype" w:hAnsi="Palatino Linotype"/>
-          <w:sz w:val="20"/>
-          <w:szCs w:val="20"/>
-        </w:rPr>
-        <w:t xml:space="preserve">{{ </w:t>
-      </w:r>
-      <w:proofErr w:type="spellStart"/>
-      <w:r>
-        <w:rPr>
-          <w:rFonts w:ascii="Palatino Linotype" w:hAnsi="Palatino Linotype"/>
-          <w:sz w:val="20"/>
-          <w:szCs w:val="20"/>
-        </w:rPr>
-        <w:t>defendant</w:t>
-      </w:r>
-      <w:proofErr w:type="gramEnd"/>
-      <w:r>
-        <w:rPr>
-          <w:rFonts w:ascii="Palatino Linotype" w:hAnsi="Palatino Linotype"/>
-          <w:sz w:val="20"/>
-          <w:szCs w:val="20"/>
-        </w:rPr>
-        <w:t>.</w:t>
-      </w:r>
-      <w:r>
-        <w:rPr>
-          <w:rFonts w:ascii="Palatino Linotype" w:hAnsi="Palatino Linotype"/>
-          <w:sz w:val="20"/>
-          <w:szCs w:val="20"/>
-        </w:rPr>
-        <w:t>first_name</w:t>
-      </w:r>
-      <w:proofErr w:type="spellEnd"/>
-      <w:r>
-        <w:rPr>
-          <w:rFonts w:ascii="Palatino Linotype" w:hAnsi="Palatino Linotype"/>
-          <w:sz w:val="20"/>
-          <w:szCs w:val="20"/>
-        </w:rPr>
-        <w:t xml:space="preserve"> }}</w:t>
+      <w:r>
+        <w:rPr>
+          <w:rFonts w:ascii="Palatino Linotype" w:hAnsi="Palatino Linotype"/>
+          <w:sz w:val="20"/>
+          <w:szCs w:val="20"/>
+        </w:rPr>
+        <w:t>{{ defendant.</w:t>
+      </w:r>
+      <w:r>
+        <w:rPr>
+          <w:rFonts w:ascii="Palatino Linotype" w:hAnsi="Palatino Linotype"/>
+          <w:sz w:val="20"/>
+          <w:szCs w:val="20"/>
+        </w:rPr>
+        <w:t>first_name }}</w:t>
       </w:r>
       <w:r>
         <w:rPr>
@@ -382,16 +334,7 @@
           <w:sz w:val="20"/>
           <w:szCs w:val="20"/>
         </w:rPr>
-        <w:t xml:space="preserve">{{ </w:t>
-      </w:r>
-      <w:proofErr w:type="spellStart"/>
-      <w:r>
-        <w:rPr>
-          <w:rFonts w:ascii="Palatino Linotype" w:hAnsi="Palatino Linotype"/>
-          <w:sz w:val="20"/>
-          <w:szCs w:val="20"/>
-        </w:rPr>
-        <w:t>defendant.</w:t>
+        <w:t>{{ defendant.</w:t>
       </w:r>
       <w:r>
         <w:rPr>
@@ -407,16 +350,7 @@
           <w:sz w:val="20"/>
           <w:szCs w:val="20"/>
         </w:rPr>
-        <w:t>name</w:t>
-      </w:r>
-      <w:proofErr w:type="spellEnd"/>
-      <w:r>
-        <w:rPr>
-          <w:rFonts w:ascii="Palatino Linotype" w:hAnsi="Palatino Linotype"/>
-          <w:sz w:val="20"/>
-          <w:szCs w:val="20"/>
-        </w:rPr>
-        <w:t xml:space="preserve"> }}</w:t>
+        <w:t>name }}</w:t>
       </w:r>
       <w:r>
         <w:rPr>
@@ -548,37 +482,7 @@
           <w:sz w:val="20"/>
           <w:szCs w:val="20"/>
         </w:rPr>
-        <w:t xml:space="preserve">% if </w:t>
-      </w:r>
-      <w:proofErr w:type="spellStart"/>
-      <w:r>
-        <w:rPr>
-          <w:rFonts w:ascii="Palatino Linotype" w:hAnsi="Palatino Linotype"/>
-          <w:bCs/>
-          <w:sz w:val="20"/>
-          <w:szCs w:val="20"/>
-        </w:rPr>
-        <w:t>judicial_</w:t>
-      </w:r>
-      <w:proofErr w:type="gramStart"/>
-      <w:r>
-        <w:rPr>
-          <w:rFonts w:ascii="Palatino Linotype" w:hAnsi="Palatino Linotype"/>
-          <w:bCs/>
-          <w:sz w:val="20"/>
-          <w:szCs w:val="20"/>
-        </w:rPr>
-        <w:t>officer.officer</w:t>
-      </w:r>
-      <w:proofErr w:type="gramEnd"/>
-      <w:r>
-        <w:rPr>
-          <w:rFonts w:ascii="Palatino Linotype" w:hAnsi="Palatino Linotype"/>
-          <w:bCs/>
-          <w:sz w:val="20"/>
-          <w:szCs w:val="20"/>
-        </w:rPr>
-        <w:t>_</w:t>
+        <w:t>% if judicial_officer.officer_</w:t>
       </w:r>
       <w:r>
         <w:rPr>
@@ -589,7 +493,6 @@
         </w:rPr>
         <w:t>type</w:t>
       </w:r>
-      <w:proofErr w:type="spellEnd"/>
       <w:r>
         <w:rPr>
           <w:rFonts w:ascii="Palatino Linotype" w:hAnsi="Palatino Linotype"/>
@@ -708,69 +611,15 @@
           <w:sz w:val="20"/>
           <w:szCs w:val="20"/>
         </w:rPr>
-        <w:t xml:space="preserve">{% </w:t>
-      </w:r>
-      <w:proofErr w:type="spellStart"/>
-      <w:r>
-        <w:rPr>
-          <w:rFonts w:ascii="Palatino Linotype" w:hAnsi="Palatino Linotype"/>
-          <w:sz w:val="20"/>
-          <w:szCs w:val="20"/>
-        </w:rPr>
-        <w:t>elif</w:t>
-      </w:r>
-      <w:proofErr w:type="spellEnd"/>
-      <w:r>
-        <w:rPr>
-          <w:rFonts w:ascii="Palatino Linotype" w:hAnsi="Palatino Linotype"/>
-          <w:sz w:val="20"/>
-          <w:szCs w:val="20"/>
-        </w:rPr>
-        <w:t xml:space="preserve"> </w:t>
-      </w:r>
-      <w:proofErr w:type="spellStart"/>
-      <w:r>
-        <w:rPr>
-          <w:rFonts w:ascii="Palatino Linotype" w:hAnsi="Palatino Linotype"/>
-          <w:sz w:val="20"/>
-          <w:szCs w:val="20"/>
-        </w:rPr>
-        <w:t>judicial_</w:t>
-      </w:r>
-      <w:proofErr w:type="gramStart"/>
-      <w:r>
-        <w:rPr>
-          <w:rFonts w:ascii="Palatino Linotype" w:hAnsi="Palatino Linotype"/>
-          <w:sz w:val="20"/>
-          <w:szCs w:val="20"/>
-        </w:rPr>
-        <w:t>officer.officer</w:t>
-      </w:r>
-      <w:proofErr w:type="gramEnd"/>
-      <w:r>
-        <w:rPr>
-          <w:rFonts w:ascii="Palatino Linotype" w:hAnsi="Palatino Linotype"/>
-          <w:sz w:val="20"/>
-          <w:szCs w:val="20"/>
-        </w:rPr>
-        <w:t>_</w:t>
-      </w:r>
-      <w:r>
-        <w:rPr>
-          <w:rFonts w:ascii="Palatino Linotype" w:hAnsi="Palatino Linotype"/>
-          <w:sz w:val="20"/>
-          <w:szCs w:val="20"/>
-        </w:rPr>
-        <w:t>type</w:t>
-      </w:r>
-      <w:proofErr w:type="spellEnd"/>
-      <w:r>
-        <w:rPr>
-          <w:rFonts w:ascii="Palatino Linotype" w:hAnsi="Palatino Linotype"/>
-          <w:sz w:val="20"/>
-          <w:szCs w:val="20"/>
-        </w:rPr>
-        <w:t xml:space="preserve"> == ‘Judge’ %}</w:t>
+        <w:t>{% elif judicial_officer.officer_</w:t>
+      </w:r>
+      <w:r>
+        <w:rPr>
+          <w:rFonts w:ascii="Palatino Linotype" w:hAnsi="Palatino Linotype"/>
+          <w:sz w:val="20"/>
+          <w:szCs w:val="20"/>
+        </w:rPr>
+        <w:t>type == ‘Judge’ %}</w:t>
       </w:r>
     </w:p>
     <w:p>
@@ -934,43 +783,7 @@
           <w:sz w:val="20"/>
           <w:szCs w:val="20"/>
         </w:rPr>
-        <w:t xml:space="preserve"> on </w:t>
-      </w:r>
-      <w:proofErr w:type="gramStart"/>
-      <w:r>
-        <w:rPr>
-          <w:rFonts w:ascii="Palatino Linotype" w:hAnsi="Palatino Linotype"/>
-          <w:sz w:val="20"/>
-          <w:szCs w:val="20"/>
-        </w:rPr>
-        <w:t xml:space="preserve">{{ </w:t>
-      </w:r>
-      <w:proofErr w:type="spellStart"/>
-      <w:r>
-        <w:rPr>
-          <w:rFonts w:ascii="Palatino Linotype" w:hAnsi="Palatino Linotype"/>
-          <w:sz w:val="20"/>
-          <w:szCs w:val="20"/>
-        </w:rPr>
-        <w:t>plea</w:t>
-      </w:r>
-      <w:proofErr w:type="gramEnd"/>
-      <w:r>
-        <w:rPr>
-          <w:rFonts w:ascii="Palatino Linotype" w:hAnsi="Palatino Linotype"/>
-          <w:sz w:val="20"/>
-          <w:szCs w:val="20"/>
-        </w:rPr>
-        <w:t>_trial_date</w:t>
-      </w:r>
-      <w:proofErr w:type="spellEnd"/>
-      <w:r>
-        <w:rPr>
-          <w:rFonts w:ascii="Palatino Linotype" w:hAnsi="Palatino Linotype"/>
-          <w:sz w:val="20"/>
-          <w:szCs w:val="20"/>
-        </w:rPr>
-        <w:t xml:space="preserve"> }}</w:t>
+        <w:t xml:space="preserve"> on {{ plea_trial_date }}</w:t>
       </w:r>
       <w:r>
         <w:rPr>
@@ -986,25 +799,7 @@
           <w:sz w:val="20"/>
           <w:szCs w:val="20"/>
         </w:rPr>
-        <w:t xml:space="preserve"> for {{ </w:t>
-      </w:r>
-      <w:proofErr w:type="spellStart"/>
-      <w:r>
-        <w:rPr>
-          <w:rFonts w:ascii="Palatino Linotype" w:hAnsi="Palatino Linotype"/>
-          <w:sz w:val="20"/>
-          <w:szCs w:val="20"/>
-        </w:rPr>
-        <w:t>appearance_reason</w:t>
-      </w:r>
-      <w:proofErr w:type="spellEnd"/>
-      <w:r>
-        <w:rPr>
-          <w:rFonts w:ascii="Palatino Linotype" w:hAnsi="Palatino Linotype"/>
-          <w:sz w:val="20"/>
-          <w:szCs w:val="20"/>
-        </w:rPr>
-        <w:t xml:space="preserve"> }}</w:t>
+        <w:t xml:space="preserve"> for {{ appearance_reason }}</w:t>
       </w:r>
       <w:r>
         <w:rPr>
@@ -1029,87 +824,7 @@
           <w:sz w:val="20"/>
           <w:szCs w:val="20"/>
         </w:rPr>
-        <w:t xml:space="preserve">{% if </w:t>
-      </w:r>
-      <w:proofErr w:type="spellStart"/>
-      <w:r>
-        <w:rPr>
-          <w:rFonts w:ascii="Palatino Linotype" w:hAnsi="Palatino Linotype"/>
-          <w:bCs/>
-          <w:sz w:val="20"/>
-          <w:szCs w:val="20"/>
-        </w:rPr>
-        <w:t>defense_counsel_waived</w:t>
-      </w:r>
-      <w:proofErr w:type="spellEnd"/>
-      <w:r>
-        <w:rPr>
-          <w:rFonts w:ascii="Palatino Linotype" w:hAnsi="Palatino Linotype"/>
-          <w:bCs/>
-          <w:sz w:val="20"/>
-          <w:szCs w:val="20"/>
-        </w:rPr>
-        <w:t xml:space="preserve"> is false </w:t>
-      </w:r>
-      <w:proofErr w:type="gramStart"/>
-      <w:r>
-        <w:rPr>
-          <w:rFonts w:ascii="Palatino Linotype" w:hAnsi="Palatino Linotype"/>
-          <w:bCs/>
-          <w:sz w:val="20"/>
-          <w:szCs w:val="20"/>
-        </w:rPr>
-        <w:t>%}Defendant</w:t>
-      </w:r>
-      <w:proofErr w:type="gramEnd"/>
-      <w:r>
-        <w:rPr>
-          <w:rFonts w:ascii="Palatino Linotype" w:hAnsi="Palatino Linotype"/>
-          <w:bCs/>
-          <w:sz w:val="20"/>
-          <w:szCs w:val="20"/>
-        </w:rPr>
-        <w:t xml:space="preserve"> was represented by {{ </w:t>
-      </w:r>
-      <w:proofErr w:type="spellStart"/>
-      <w:r>
-        <w:rPr>
-          <w:rFonts w:ascii="Palatino Linotype" w:hAnsi="Palatino Linotype"/>
-          <w:bCs/>
-          <w:sz w:val="20"/>
-          <w:szCs w:val="20"/>
-        </w:rPr>
-        <w:t>defense_counsel</w:t>
-      </w:r>
-      <w:proofErr w:type="spellEnd"/>
-      <w:r>
-        <w:rPr>
-          <w:rFonts w:ascii="Palatino Linotype" w:hAnsi="Palatino Linotype"/>
-          <w:bCs/>
-          <w:sz w:val="20"/>
-          <w:szCs w:val="20"/>
-        </w:rPr>
-        <w:t xml:space="preserve"> }}, {{ </w:t>
-      </w:r>
-      <w:proofErr w:type="spellStart"/>
-      <w:r>
-        <w:rPr>
-          <w:rFonts w:ascii="Palatino Linotype" w:hAnsi="Palatino Linotype"/>
-          <w:bCs/>
-          <w:sz w:val="20"/>
-          <w:szCs w:val="20"/>
-        </w:rPr>
-        <w:t>defense_counsel_type</w:t>
-      </w:r>
-      <w:proofErr w:type="spellEnd"/>
-      <w:r>
-        <w:rPr>
-          <w:rFonts w:ascii="Palatino Linotype" w:hAnsi="Palatino Linotype"/>
-          <w:bCs/>
-          <w:sz w:val="20"/>
-          <w:szCs w:val="20"/>
-        </w:rPr>
-        <w:t xml:space="preserve"> }}.</w:t>
+        <w:t>{% if defense_counsel_waived is false %}Defendant was represented by {{ defense_counsel }}, {{ defense_counsel_type }}.</w:t>
       </w:r>
       <w:r>
         <w:rPr>
@@ -1127,19 +842,8 @@
           <w:sz w:val="20"/>
           <w:szCs w:val="20"/>
         </w:rPr>
-        <w:t xml:space="preserve">{% </w:t>
-      </w:r>
-      <w:proofErr w:type="spellStart"/>
-      <w:r>
-        <w:rPr>
-          <w:rFonts w:ascii="Palatino Linotype" w:hAnsi="Palatino Linotype"/>
-          <w:bCs/>
-          <w:sz w:val="20"/>
-          <w:szCs w:val="20"/>
-        </w:rPr>
-        <w:t>elif</w:t>
-      </w:r>
-      <w:proofErr w:type="spellEnd"/>
+        <w:t>{% elif defense_counsel_waived is true %}Defendant waived right to counsel.</w:t>
+      </w:r>
       <w:r>
         <w:rPr>
           <w:rFonts w:ascii="Palatino Linotype" w:hAnsi="Palatino Linotype"/>
@@ -1149,90 +853,22 @@
         </w:rPr>
         <w:t xml:space="preserve"> </w:t>
       </w:r>
-      <w:proofErr w:type="spellStart"/>
-      <w:r>
-        <w:rPr>
-          <w:rFonts w:ascii="Palatino Linotype" w:hAnsi="Palatino Linotype"/>
-          <w:bCs/>
-          <w:sz w:val="20"/>
-          <w:szCs w:val="20"/>
-        </w:rPr>
-        <w:t>defense_counsel_waived</w:t>
-      </w:r>
-      <w:proofErr w:type="spellEnd"/>
-      <w:r>
-        <w:rPr>
-          <w:rFonts w:ascii="Palatino Linotype" w:hAnsi="Palatino Linotype"/>
-          <w:bCs/>
-          <w:sz w:val="20"/>
-          <w:szCs w:val="20"/>
-        </w:rPr>
-        <w:t xml:space="preserve"> is true </w:t>
-      </w:r>
-      <w:proofErr w:type="gramStart"/>
-      <w:r>
-        <w:rPr>
-          <w:rFonts w:ascii="Palatino Linotype" w:hAnsi="Palatino Linotype"/>
-          <w:bCs/>
-          <w:sz w:val="20"/>
-          <w:szCs w:val="20"/>
-        </w:rPr>
-        <w:t>%}Defendant</w:t>
-      </w:r>
-      <w:proofErr w:type="gramEnd"/>
-      <w:r>
-        <w:rPr>
-          <w:rFonts w:ascii="Palatino Linotype" w:hAnsi="Palatino Linotype"/>
-          <w:bCs/>
-          <w:sz w:val="20"/>
-          <w:szCs w:val="20"/>
-        </w:rPr>
-        <w:t xml:space="preserve"> waived right to counsel.</w:t>
-      </w:r>
-      <w:r>
-        <w:rPr>
-          <w:rFonts w:ascii="Palatino Linotype" w:hAnsi="Palatino Linotype"/>
-          <w:bCs/>
-          <w:sz w:val="20"/>
-          <w:szCs w:val="20"/>
-        </w:rPr>
-        <w:t xml:space="preserve"> </w:t>
-      </w:r>
-      <w:r>
-        <w:rPr>
-          <w:rFonts w:ascii="Palatino Linotype" w:hAnsi="Palatino Linotype"/>
-          <w:bCs/>
-          <w:sz w:val="20"/>
-          <w:szCs w:val="20"/>
-        </w:rPr>
-        <w:t xml:space="preserve">{% endif </w:t>
-      </w:r>
-      <w:proofErr w:type="gramStart"/>
-      <w:r>
-        <w:rPr>
-          <w:rFonts w:ascii="Palatino Linotype" w:hAnsi="Palatino Linotype"/>
-          <w:bCs/>
-          <w:sz w:val="20"/>
-          <w:szCs w:val="20"/>
-        </w:rPr>
-        <w:t>%}</w:t>
-      </w:r>
-      <w:r>
-        <w:rPr>
-          <w:rFonts w:ascii="Palatino Linotype" w:hAnsi="Palatino Linotype"/>
-          <w:sz w:val="20"/>
-          <w:szCs w:val="20"/>
-        </w:rPr>
-        <w:t>The</w:t>
-      </w:r>
-      <w:proofErr w:type="gramEnd"/>
-      <w:r>
-        <w:rPr>
-          <w:rFonts w:ascii="Palatino Linotype" w:hAnsi="Palatino Linotype"/>
-          <w:sz w:val="20"/>
-          <w:szCs w:val="20"/>
-        </w:rPr>
-        <w:t xml:space="preserve"> defendant </w:t>
+      <w:r>
+        <w:rPr>
+          <w:rFonts w:ascii="Palatino Linotype" w:hAnsi="Palatino Linotype"/>
+          <w:bCs/>
+          <w:sz w:val="20"/>
+          <w:szCs w:val="20"/>
+        </w:rPr>
+        <w:t>{% endif %}</w:t>
+      </w:r>
+      <w:r>
+        <w:rPr>
+          <w:rFonts w:ascii="Palatino Linotype" w:hAnsi="Palatino Linotype"/>
+          <w:sz w:val="20"/>
+          <w:szCs w:val="20"/>
+        </w:rPr>
+        <w:t xml:space="preserve">The defendant </w:t>
       </w:r>
       <w:r>
         <w:rPr>
@@ -1384,51 +1020,7 @@
                 <w:sz w:val="20"/>
                 <w:szCs w:val="20"/>
               </w:rPr>
-              <w:t>{%</w:t>
-            </w:r>
-            <w:proofErr w:type="spellStart"/>
-            <w:r>
-              <w:rPr>
-                <w:rFonts w:ascii="Palatino Linotype" w:hAnsi="Palatino Linotype"/>
-                <w:b/>
-                <w:bCs/>
-                <w:sz w:val="20"/>
-                <w:szCs w:val="20"/>
-              </w:rPr>
-              <w:t>tc</w:t>
-            </w:r>
-            <w:proofErr w:type="spellEnd"/>
-            <w:r>
-              <w:rPr>
-                <w:rFonts w:ascii="Palatino Linotype" w:hAnsi="Palatino Linotype"/>
-                <w:b/>
-                <w:bCs/>
-                <w:sz w:val="20"/>
-                <w:szCs w:val="20"/>
-              </w:rPr>
-              <w:t xml:space="preserve"> for charge in </w:t>
-            </w:r>
-            <w:proofErr w:type="spellStart"/>
-            <w:r>
-              <w:rPr>
-                <w:rFonts w:ascii="Palatino Linotype" w:hAnsi="Palatino Linotype"/>
-                <w:b/>
-                <w:bCs/>
-                <w:sz w:val="20"/>
-                <w:szCs w:val="20"/>
-              </w:rPr>
-              <w:t>charges_list</w:t>
-            </w:r>
-            <w:proofErr w:type="spellEnd"/>
-            <w:r>
-              <w:rPr>
-                <w:rFonts w:ascii="Palatino Linotype" w:hAnsi="Palatino Linotype"/>
-                <w:b/>
-                <w:bCs/>
-                <w:sz w:val="20"/>
-                <w:szCs w:val="20"/>
-              </w:rPr>
-              <w:t xml:space="preserve"> %}</w:t>
+              <w:t>{%tc for charge in charges_list %}</w:t>
             </w:r>
           </w:p>
         </w:tc>
@@ -1458,7 +1050,6 @@
                 <w:szCs w:val="20"/>
               </w:rPr>
             </w:pPr>
-            <w:proofErr w:type="gramStart"/>
             <w:r>
               <w:rPr>
                 <w:rFonts w:ascii="Palatino Linotype" w:hAnsi="Palatino Linotype"/>
@@ -1467,40 +1058,7 @@
                 <w:sz w:val="20"/>
                 <w:szCs w:val="20"/>
               </w:rPr>
-              <w:t xml:space="preserve">{{ </w:t>
-            </w:r>
-            <w:proofErr w:type="spellStart"/>
-            <w:r>
-              <w:rPr>
-                <w:rFonts w:ascii="Palatino Linotype" w:hAnsi="Palatino Linotype"/>
-                <w:b/>
-                <w:bCs/>
-                <w:sz w:val="20"/>
-                <w:szCs w:val="20"/>
-              </w:rPr>
-              <w:t>charge</w:t>
-            </w:r>
-            <w:proofErr w:type="gramEnd"/>
-            <w:r>
-              <w:rPr>
-                <w:rFonts w:ascii="Palatino Linotype" w:hAnsi="Palatino Linotype"/>
-                <w:b/>
-                <w:bCs/>
-                <w:sz w:val="20"/>
-                <w:szCs w:val="20"/>
-              </w:rPr>
-              <w:t>.offense</w:t>
-            </w:r>
-            <w:proofErr w:type="spellEnd"/>
-            <w:r>
-              <w:rPr>
-                <w:rFonts w:ascii="Palatino Linotype" w:hAnsi="Palatino Linotype"/>
-                <w:b/>
-                <w:bCs/>
-                <w:sz w:val="20"/>
-                <w:szCs w:val="20"/>
-              </w:rPr>
-              <w:t xml:space="preserve"> }}</w:t>
+              <w:t>{{ charge.offense }}</w:t>
             </w:r>
           </w:p>
         </w:tc>
@@ -1538,51 +1096,7 @@
                 <w:sz w:val="20"/>
                 <w:szCs w:val="20"/>
               </w:rPr>
-              <w:t>{%</w:t>
-            </w:r>
-            <w:proofErr w:type="spellStart"/>
-            <w:r>
-              <w:rPr>
-                <w:rFonts w:ascii="Palatino Linotype" w:hAnsi="Palatino Linotype"/>
-                <w:b/>
-                <w:bCs/>
-                <w:sz w:val="20"/>
-                <w:szCs w:val="20"/>
-              </w:rPr>
-              <w:t>tc</w:t>
-            </w:r>
-            <w:proofErr w:type="spellEnd"/>
-            <w:r>
-              <w:rPr>
-                <w:rFonts w:ascii="Palatino Linotype" w:hAnsi="Palatino Linotype"/>
-                <w:b/>
-                <w:bCs/>
-                <w:sz w:val="20"/>
-                <w:szCs w:val="20"/>
-              </w:rPr>
-              <w:t xml:space="preserve"> </w:t>
-            </w:r>
-            <w:proofErr w:type="spellStart"/>
-            <w:r>
-              <w:rPr>
-                <w:rFonts w:ascii="Palatino Linotype" w:hAnsi="Palatino Linotype"/>
-                <w:b/>
-                <w:bCs/>
-                <w:sz w:val="20"/>
-                <w:szCs w:val="20"/>
-              </w:rPr>
-              <w:t>endfor</w:t>
-            </w:r>
-            <w:proofErr w:type="spellEnd"/>
-            <w:r>
-              <w:rPr>
-                <w:rFonts w:ascii="Palatino Linotype" w:hAnsi="Palatino Linotype"/>
-                <w:b/>
-                <w:bCs/>
-                <w:sz w:val="20"/>
-                <w:szCs w:val="20"/>
-              </w:rPr>
-              <w:t xml:space="preserve"> %}</w:t>
+              <w:t>{%tc endfor %}</w:t>
             </w:r>
           </w:p>
         </w:tc>
@@ -1663,51 +1177,7 @@
                 <w:sz w:val="20"/>
                 <w:szCs w:val="20"/>
               </w:rPr>
-              <w:t>{%</w:t>
-            </w:r>
-            <w:proofErr w:type="spellStart"/>
-            <w:r>
-              <w:rPr>
-                <w:rFonts w:ascii="Palatino Linotype" w:hAnsi="Palatino Linotype"/>
-                <w:b/>
-                <w:bCs/>
-                <w:sz w:val="20"/>
-                <w:szCs w:val="20"/>
-              </w:rPr>
-              <w:t>tc</w:t>
-            </w:r>
-            <w:proofErr w:type="spellEnd"/>
-            <w:r>
-              <w:rPr>
-                <w:rFonts w:ascii="Palatino Linotype" w:hAnsi="Palatino Linotype"/>
-                <w:b/>
-                <w:bCs/>
-                <w:sz w:val="20"/>
-                <w:szCs w:val="20"/>
-              </w:rPr>
-              <w:t xml:space="preserve"> for charge in </w:t>
-            </w:r>
-            <w:proofErr w:type="spellStart"/>
-            <w:r>
-              <w:rPr>
-                <w:rFonts w:ascii="Palatino Linotype" w:hAnsi="Palatino Linotype"/>
-                <w:b/>
-                <w:bCs/>
-                <w:sz w:val="20"/>
-                <w:szCs w:val="20"/>
-              </w:rPr>
-              <w:t>charges_list</w:t>
-            </w:r>
-            <w:proofErr w:type="spellEnd"/>
-            <w:r>
-              <w:rPr>
-                <w:rFonts w:ascii="Palatino Linotype" w:hAnsi="Palatino Linotype"/>
-                <w:b/>
-                <w:bCs/>
-                <w:sz w:val="20"/>
-                <w:szCs w:val="20"/>
-              </w:rPr>
-              <w:t xml:space="preserve"> %}</w:t>
+              <w:t>{%tc for charge in charges_list %}</w:t>
             </w:r>
           </w:p>
         </w:tc>
@@ -1737,7 +1207,6 @@
                 <w:szCs w:val="20"/>
               </w:rPr>
             </w:pPr>
-            <w:proofErr w:type="gramStart"/>
             <w:r>
               <w:rPr>
                 <w:rFonts w:ascii="Palatino Linotype" w:hAnsi="Palatino Linotype"/>
@@ -1746,40 +1215,7 @@
                 <w:sz w:val="20"/>
                 <w:szCs w:val="20"/>
               </w:rPr>
-              <w:t xml:space="preserve">{{ </w:t>
-            </w:r>
-            <w:proofErr w:type="spellStart"/>
-            <w:r>
-              <w:rPr>
-                <w:rFonts w:ascii="Palatino Linotype" w:hAnsi="Palatino Linotype"/>
-                <w:b/>
-                <w:bCs/>
-                <w:sz w:val="20"/>
-                <w:szCs w:val="20"/>
-              </w:rPr>
-              <w:t>charge</w:t>
-            </w:r>
-            <w:proofErr w:type="gramEnd"/>
-            <w:r>
-              <w:rPr>
-                <w:rFonts w:ascii="Palatino Linotype" w:hAnsi="Palatino Linotype"/>
-                <w:b/>
-                <w:bCs/>
-                <w:sz w:val="20"/>
-                <w:szCs w:val="20"/>
-              </w:rPr>
-              <w:t>.statute</w:t>
-            </w:r>
-            <w:proofErr w:type="spellEnd"/>
-            <w:r>
-              <w:rPr>
-                <w:rFonts w:ascii="Palatino Linotype" w:hAnsi="Palatino Linotype"/>
-                <w:b/>
-                <w:bCs/>
-                <w:sz w:val="20"/>
-                <w:szCs w:val="20"/>
-              </w:rPr>
-              <w:t xml:space="preserve"> }}</w:t>
+              <w:t>{{ charge.statute }}</w:t>
             </w:r>
           </w:p>
         </w:tc>
@@ -1817,51 +1253,7 @@
                 <w:sz w:val="20"/>
                 <w:szCs w:val="20"/>
               </w:rPr>
-              <w:t>{%</w:t>
-            </w:r>
-            <w:proofErr w:type="spellStart"/>
-            <w:r>
-              <w:rPr>
-                <w:rFonts w:ascii="Palatino Linotype" w:hAnsi="Palatino Linotype"/>
-                <w:b/>
-                <w:bCs/>
-                <w:sz w:val="20"/>
-                <w:szCs w:val="20"/>
-              </w:rPr>
-              <w:t>tc</w:t>
-            </w:r>
-            <w:proofErr w:type="spellEnd"/>
-            <w:r>
-              <w:rPr>
-                <w:rFonts w:ascii="Palatino Linotype" w:hAnsi="Palatino Linotype"/>
-                <w:b/>
-                <w:bCs/>
-                <w:sz w:val="20"/>
-                <w:szCs w:val="20"/>
-              </w:rPr>
-              <w:t xml:space="preserve"> </w:t>
-            </w:r>
-            <w:proofErr w:type="spellStart"/>
-            <w:r>
-              <w:rPr>
-                <w:rFonts w:ascii="Palatino Linotype" w:hAnsi="Palatino Linotype"/>
-                <w:b/>
-                <w:bCs/>
-                <w:sz w:val="20"/>
-                <w:szCs w:val="20"/>
-              </w:rPr>
-              <w:t>endfor</w:t>
-            </w:r>
-            <w:proofErr w:type="spellEnd"/>
-            <w:r>
-              <w:rPr>
-                <w:rFonts w:ascii="Palatino Linotype" w:hAnsi="Palatino Linotype"/>
-                <w:b/>
-                <w:bCs/>
-                <w:sz w:val="20"/>
-                <w:szCs w:val="20"/>
-              </w:rPr>
-              <w:t xml:space="preserve"> %}</w:t>
+              <w:t>{%tc endfor %}</w:t>
             </w:r>
           </w:p>
         </w:tc>
@@ -1942,51 +1334,7 @@
                 <w:sz w:val="20"/>
                 <w:szCs w:val="20"/>
               </w:rPr>
-              <w:t>{%</w:t>
-            </w:r>
-            <w:proofErr w:type="spellStart"/>
-            <w:r>
-              <w:rPr>
-                <w:rFonts w:ascii="Palatino Linotype" w:hAnsi="Palatino Linotype"/>
-                <w:b/>
-                <w:bCs/>
-                <w:sz w:val="20"/>
-                <w:szCs w:val="20"/>
-              </w:rPr>
-              <w:t>tc</w:t>
-            </w:r>
-            <w:proofErr w:type="spellEnd"/>
-            <w:r>
-              <w:rPr>
-                <w:rFonts w:ascii="Palatino Linotype" w:hAnsi="Palatino Linotype"/>
-                <w:b/>
-                <w:bCs/>
-                <w:sz w:val="20"/>
-                <w:szCs w:val="20"/>
-              </w:rPr>
-              <w:t xml:space="preserve"> for charge in </w:t>
-            </w:r>
-            <w:proofErr w:type="spellStart"/>
-            <w:r>
-              <w:rPr>
-                <w:rFonts w:ascii="Palatino Linotype" w:hAnsi="Palatino Linotype"/>
-                <w:b/>
-                <w:bCs/>
-                <w:sz w:val="20"/>
-                <w:szCs w:val="20"/>
-              </w:rPr>
-              <w:t>charges_list</w:t>
-            </w:r>
-            <w:proofErr w:type="spellEnd"/>
-            <w:r>
-              <w:rPr>
-                <w:rFonts w:ascii="Palatino Linotype" w:hAnsi="Palatino Linotype"/>
-                <w:b/>
-                <w:bCs/>
-                <w:sz w:val="20"/>
-                <w:szCs w:val="20"/>
-              </w:rPr>
-              <w:t xml:space="preserve"> %}</w:t>
+              <w:t>{%tc for charge in charges_list %}</w:t>
             </w:r>
           </w:p>
         </w:tc>
@@ -2016,7 +1364,6 @@
                 <w:szCs w:val="20"/>
               </w:rPr>
             </w:pPr>
-            <w:proofErr w:type="gramStart"/>
             <w:r>
               <w:rPr>
                 <w:rFonts w:ascii="Palatino Linotype" w:hAnsi="Palatino Linotype"/>
@@ -2025,40 +1372,7 @@
                 <w:sz w:val="20"/>
                 <w:szCs w:val="20"/>
               </w:rPr>
-              <w:t xml:space="preserve">{{ </w:t>
-            </w:r>
-            <w:proofErr w:type="spellStart"/>
-            <w:r>
-              <w:rPr>
-                <w:rFonts w:ascii="Palatino Linotype" w:hAnsi="Palatino Linotype"/>
-                <w:b/>
-                <w:bCs/>
-                <w:sz w:val="20"/>
-                <w:szCs w:val="20"/>
-              </w:rPr>
-              <w:t>charge</w:t>
-            </w:r>
-            <w:proofErr w:type="gramEnd"/>
-            <w:r>
-              <w:rPr>
-                <w:rFonts w:ascii="Palatino Linotype" w:hAnsi="Palatino Linotype"/>
-                <w:b/>
-                <w:bCs/>
-                <w:sz w:val="20"/>
-                <w:szCs w:val="20"/>
-              </w:rPr>
-              <w:t>.degree</w:t>
-            </w:r>
-            <w:proofErr w:type="spellEnd"/>
-            <w:r>
-              <w:rPr>
-                <w:rFonts w:ascii="Palatino Linotype" w:hAnsi="Palatino Linotype"/>
-                <w:b/>
-                <w:bCs/>
-                <w:sz w:val="20"/>
-                <w:szCs w:val="20"/>
-              </w:rPr>
-              <w:t xml:space="preserve"> }}</w:t>
+              <w:t>{{ charge.degree }}</w:t>
             </w:r>
           </w:p>
         </w:tc>
@@ -2096,51 +1410,7 @@
                 <w:sz w:val="20"/>
                 <w:szCs w:val="20"/>
               </w:rPr>
-              <w:t>{%</w:t>
-            </w:r>
-            <w:proofErr w:type="spellStart"/>
-            <w:r>
-              <w:rPr>
-                <w:rFonts w:ascii="Palatino Linotype" w:hAnsi="Palatino Linotype"/>
-                <w:b/>
-                <w:bCs/>
-                <w:sz w:val="20"/>
-                <w:szCs w:val="20"/>
-              </w:rPr>
-              <w:t>tc</w:t>
-            </w:r>
-            <w:proofErr w:type="spellEnd"/>
-            <w:r>
-              <w:rPr>
-                <w:rFonts w:ascii="Palatino Linotype" w:hAnsi="Palatino Linotype"/>
-                <w:b/>
-                <w:bCs/>
-                <w:sz w:val="20"/>
-                <w:szCs w:val="20"/>
-              </w:rPr>
-              <w:t xml:space="preserve"> </w:t>
-            </w:r>
-            <w:proofErr w:type="spellStart"/>
-            <w:r>
-              <w:rPr>
-                <w:rFonts w:ascii="Palatino Linotype" w:hAnsi="Palatino Linotype"/>
-                <w:b/>
-                <w:bCs/>
-                <w:sz w:val="20"/>
-                <w:szCs w:val="20"/>
-              </w:rPr>
-              <w:t>endfor</w:t>
-            </w:r>
-            <w:proofErr w:type="spellEnd"/>
-            <w:r>
-              <w:rPr>
-                <w:rFonts w:ascii="Palatino Linotype" w:hAnsi="Palatino Linotype"/>
-                <w:b/>
-                <w:bCs/>
-                <w:sz w:val="20"/>
-                <w:szCs w:val="20"/>
-              </w:rPr>
-              <w:t xml:space="preserve"> %}</w:t>
+              <w:t>{%tc endfor %}</w:t>
             </w:r>
           </w:p>
         </w:tc>
@@ -2221,51 +1491,7 @@
                 <w:sz w:val="20"/>
                 <w:szCs w:val="20"/>
               </w:rPr>
-              <w:t>{%</w:t>
-            </w:r>
-            <w:proofErr w:type="spellStart"/>
-            <w:r>
-              <w:rPr>
-                <w:rFonts w:ascii="Palatino Linotype" w:hAnsi="Palatino Linotype"/>
-                <w:b/>
-                <w:bCs/>
-                <w:sz w:val="20"/>
-                <w:szCs w:val="20"/>
-              </w:rPr>
-              <w:t>tc</w:t>
-            </w:r>
-            <w:proofErr w:type="spellEnd"/>
-            <w:r>
-              <w:rPr>
-                <w:rFonts w:ascii="Palatino Linotype" w:hAnsi="Palatino Linotype"/>
-                <w:b/>
-                <w:bCs/>
-                <w:sz w:val="20"/>
-                <w:szCs w:val="20"/>
-              </w:rPr>
-              <w:t xml:space="preserve"> for charge in </w:t>
-            </w:r>
-            <w:proofErr w:type="spellStart"/>
-            <w:r>
-              <w:rPr>
-                <w:rFonts w:ascii="Palatino Linotype" w:hAnsi="Palatino Linotype"/>
-                <w:b/>
-                <w:bCs/>
-                <w:sz w:val="20"/>
-                <w:szCs w:val="20"/>
-              </w:rPr>
-              <w:t>charges_list</w:t>
-            </w:r>
-            <w:proofErr w:type="spellEnd"/>
-            <w:r>
-              <w:rPr>
-                <w:rFonts w:ascii="Palatino Linotype" w:hAnsi="Palatino Linotype"/>
-                <w:b/>
-                <w:bCs/>
-                <w:sz w:val="20"/>
-                <w:szCs w:val="20"/>
-              </w:rPr>
-              <w:t xml:space="preserve"> %}</w:t>
+              <w:t>{%tc for charge in charges_list %}</w:t>
             </w:r>
           </w:p>
         </w:tc>
@@ -2295,7 +1521,6 @@
                 <w:szCs w:val="20"/>
               </w:rPr>
             </w:pPr>
-            <w:proofErr w:type="gramStart"/>
             <w:r>
               <w:rPr>
                 <w:rFonts w:ascii="Palatino Linotype" w:hAnsi="Palatino Linotype"/>
@@ -2304,40 +1529,7 @@
                 <w:sz w:val="20"/>
                 <w:szCs w:val="20"/>
               </w:rPr>
-              <w:t xml:space="preserve">{{ </w:t>
-            </w:r>
-            <w:proofErr w:type="spellStart"/>
-            <w:r>
-              <w:rPr>
-                <w:rFonts w:ascii="Palatino Linotype" w:hAnsi="Palatino Linotype"/>
-                <w:b/>
-                <w:bCs/>
-                <w:sz w:val="20"/>
-                <w:szCs w:val="20"/>
-              </w:rPr>
-              <w:t>charge</w:t>
-            </w:r>
-            <w:proofErr w:type="gramEnd"/>
-            <w:r>
-              <w:rPr>
-                <w:rFonts w:ascii="Palatino Linotype" w:hAnsi="Palatino Linotype"/>
-                <w:b/>
-                <w:bCs/>
-                <w:sz w:val="20"/>
-                <w:szCs w:val="20"/>
-              </w:rPr>
-              <w:t>.plea</w:t>
-            </w:r>
-            <w:proofErr w:type="spellEnd"/>
-            <w:r>
-              <w:rPr>
-                <w:rFonts w:ascii="Palatino Linotype" w:hAnsi="Palatino Linotype"/>
-                <w:b/>
-                <w:bCs/>
-                <w:sz w:val="20"/>
-                <w:szCs w:val="20"/>
-              </w:rPr>
-              <w:t>}}</w:t>
+              <w:t>{{ charge.plea}}</w:t>
             </w:r>
           </w:p>
         </w:tc>
@@ -2375,51 +1567,7 @@
                 <w:sz w:val="20"/>
                 <w:szCs w:val="20"/>
               </w:rPr>
-              <w:t>{%</w:t>
-            </w:r>
-            <w:proofErr w:type="spellStart"/>
-            <w:r>
-              <w:rPr>
-                <w:rFonts w:ascii="Palatino Linotype" w:hAnsi="Palatino Linotype"/>
-                <w:b/>
-                <w:bCs/>
-                <w:sz w:val="20"/>
-                <w:szCs w:val="20"/>
-              </w:rPr>
-              <w:t>tc</w:t>
-            </w:r>
-            <w:proofErr w:type="spellEnd"/>
-            <w:r>
-              <w:rPr>
-                <w:rFonts w:ascii="Palatino Linotype" w:hAnsi="Palatino Linotype"/>
-                <w:b/>
-                <w:bCs/>
-                <w:sz w:val="20"/>
-                <w:szCs w:val="20"/>
-              </w:rPr>
-              <w:t xml:space="preserve"> </w:t>
-            </w:r>
-            <w:proofErr w:type="spellStart"/>
-            <w:r>
-              <w:rPr>
-                <w:rFonts w:ascii="Palatino Linotype" w:hAnsi="Palatino Linotype"/>
-                <w:b/>
-                <w:bCs/>
-                <w:sz w:val="20"/>
-                <w:szCs w:val="20"/>
-              </w:rPr>
-              <w:t>endfor</w:t>
-            </w:r>
-            <w:proofErr w:type="spellEnd"/>
-            <w:r>
-              <w:rPr>
-                <w:rFonts w:ascii="Palatino Linotype" w:hAnsi="Palatino Linotype"/>
-                <w:b/>
-                <w:bCs/>
-                <w:sz w:val="20"/>
-                <w:szCs w:val="20"/>
-              </w:rPr>
-              <w:t xml:space="preserve"> %}</w:t>
+              <w:t>{%tc endfor %}</w:t>
             </w:r>
           </w:p>
         </w:tc>
@@ -2499,70 +1647,27 @@
           <w:sz w:val="20"/>
           <w:szCs w:val="20"/>
         </w:rPr>
-        <w:t xml:space="preserve"> the community.  In determining the type and amount of bail, the Court considered each of the enumerated factors in Crim. R. 46(C</w:t>
-      </w:r>
-      <w:proofErr w:type="gramStart"/>
-      <w:r>
-        <w:rPr>
-          <w:rFonts w:ascii="Palatino Linotype" w:hAnsi="Palatino Linotype"/>
-          <w:bCs/>
-          <w:sz w:val="20"/>
-          <w:szCs w:val="20"/>
-        </w:rPr>
-        <w:t>)</w:t>
-      </w:r>
-      <w:r>
-        <w:rPr>
-          <w:rFonts w:ascii="Palatino Linotype" w:hAnsi="Palatino Linotype"/>
-          <w:bCs/>
-          <w:color w:val="FF0000"/>
-          <w:sz w:val="20"/>
-          <w:szCs w:val="20"/>
-        </w:rPr>
-        <w:t>{</w:t>
-      </w:r>
-      <w:proofErr w:type="gramEnd"/>
-      <w:r>
-        <w:rPr>
-          <w:rFonts w:ascii="Palatino Linotype" w:hAnsi="Palatino Linotype"/>
-          <w:bCs/>
-          <w:color w:val="FF0000"/>
-          <w:sz w:val="20"/>
-          <w:szCs w:val="20"/>
-        </w:rPr>
-        <w:t xml:space="preserve">% if </w:t>
-      </w:r>
-      <w:proofErr w:type="spellStart"/>
-      <w:r>
-        <w:rPr>
-          <w:rFonts w:ascii="Palatino Linotype" w:hAnsi="Palatino Linotype"/>
-          <w:bCs/>
-          <w:color w:val="FF0000"/>
-          <w:sz w:val="20"/>
-          <w:szCs w:val="20"/>
-        </w:rPr>
-        <w:t>domestic_violence_</w:t>
-      </w:r>
-      <w:r>
-        <w:rPr>
-          <w:rFonts w:ascii="Palatino Linotype" w:hAnsi="Palatino Linotype"/>
-          <w:bCs/>
-          <w:color w:val="FF0000"/>
-          <w:sz w:val="20"/>
-          <w:szCs w:val="20"/>
-        </w:rPr>
-        <w:t>conditions.ordered</w:t>
-      </w:r>
-      <w:proofErr w:type="spellEnd"/>
-      <w:r>
-        <w:rPr>
-          <w:rFonts w:ascii="Palatino Linotype" w:hAnsi="Palatino Linotype"/>
-          <w:bCs/>
-          <w:color w:val="FF0000"/>
-          <w:sz w:val="20"/>
-          <w:szCs w:val="20"/>
-        </w:rPr>
-        <w:t xml:space="preserve"> is true %}</w:t>
+        <w:t xml:space="preserve"> the community.  In determining the type and amount of bail, the Court considered each of the enumerated factors in Crim. R. 46(C)</w:t>
+      </w:r>
+      <w:r>
+        <w:rPr>
+          <w:rFonts w:ascii="Palatino Linotype" w:hAnsi="Palatino Linotype"/>
+          <w:bCs/>
+          <w:color w:val="FF0000"/>
+          <w:sz w:val="20"/>
+          <w:szCs w:val="20"/>
+        </w:rPr>
+        <w:t>{% if domestic_violence_</w:t>
+      </w:r>
+      <w:r>
+        <w:rPr>
+          <w:rFonts w:ascii="Palatino Linotype" w:hAnsi="Palatino Linotype"/>
+          <w:bCs/>
+          <w:color w:val="FF0000"/>
+          <w:sz w:val="20"/>
+          <w:szCs w:val="20"/>
+        </w:rPr>
+        <w:t>conditions.ordered is true %}</w:t>
       </w:r>
       <w:r>
         <w:rPr>
@@ -2636,59 +1741,25 @@
         </w:rPr>
         <w:t>(</w:t>
       </w:r>
-      <w:proofErr w:type="spellStart"/>
-      <w:r>
-        <w:rPr>
-          <w:rFonts w:ascii="Palatino Linotype" w:hAnsi="Palatino Linotype"/>
-          <w:bCs/>
-          <w:color w:val="FF0000"/>
-          <w:sz w:val="20"/>
-          <w:szCs w:val="20"/>
-        </w:rPr>
-        <w:t>bond_</w:t>
-      </w:r>
-      <w:proofErr w:type="gramStart"/>
-      <w:r>
-        <w:rPr>
-          <w:rFonts w:ascii="Palatino Linotype" w:hAnsi="Palatino Linotype"/>
-          <w:bCs/>
-          <w:color w:val="FF0000"/>
-          <w:sz w:val="20"/>
-          <w:szCs w:val="20"/>
-        </w:rPr>
-        <w:t>conditions</w:t>
-      </w:r>
-      <w:r>
-        <w:rPr>
-          <w:rFonts w:ascii="Palatino Linotype" w:hAnsi="Palatino Linotype"/>
-          <w:bCs/>
-          <w:color w:val="FF0000"/>
-          <w:sz w:val="20"/>
-          <w:szCs w:val="20"/>
-        </w:rPr>
-        <w:t>.bond</w:t>
-      </w:r>
-      <w:proofErr w:type="gramEnd"/>
-      <w:r>
-        <w:rPr>
-          <w:rFonts w:ascii="Palatino Linotype" w:hAnsi="Palatino Linotype"/>
-          <w:bCs/>
-          <w:color w:val="FF0000"/>
-          <w:sz w:val="20"/>
-          <w:szCs w:val="20"/>
-        </w:rPr>
-        <w:t>_type</w:t>
-      </w:r>
-      <w:proofErr w:type="spellEnd"/>
-      <w:r>
-        <w:rPr>
-          <w:rFonts w:ascii="Palatino Linotype" w:hAnsi="Palatino Linotype"/>
-          <w:bCs/>
-          <w:color w:val="FF0000"/>
-          <w:sz w:val="20"/>
-          <w:szCs w:val="20"/>
-        </w:rPr>
-        <w:t xml:space="preserve"> == ‘10% Deposit, Cash or Surety</w:t>
+      <w:r>
+        <w:rPr>
+          <w:rFonts w:ascii="Palatino Linotype" w:hAnsi="Palatino Linotype"/>
+          <w:bCs/>
+          <w:color w:val="FF0000"/>
+          <w:sz w:val="20"/>
+          <w:szCs w:val="20"/>
+        </w:rPr>
+        <w:t>bond_conditions</w:t>
+      </w:r>
+      <w:r>
+        <w:rPr>
+          <w:rFonts w:ascii="Palatino Linotype" w:hAnsi="Palatino Linotype"/>
+          <w:bCs/>
+          <w:color w:val="FF0000"/>
+          <w:sz w:val="20"/>
+          <w:szCs w:val="20"/>
+        </w:rPr>
+        <w:t>.bond_type == ‘10% Deposit, Cash or Surety</w:t>
       </w:r>
       <w:r>
         <w:rPr>
@@ -2740,7 +1811,6 @@
         </w:rPr>
         <w:t>or (</w:t>
       </w:r>
-      <w:proofErr w:type="spellStart"/>
       <w:r>
         <w:rPr>
           <w:rFonts w:ascii="Palatino Linotype" w:hAnsi="Palatino Linotype"/>
@@ -2759,18 +1829,7 @@
           <w:sz w:val="20"/>
           <w:szCs w:val="20"/>
         </w:rPr>
-        <w:t>.bond_type</w:t>
-      </w:r>
-      <w:proofErr w:type="spellEnd"/>
-      <w:r>
-        <w:rPr>
-          <w:rFonts w:ascii="Palatino Linotype" w:hAnsi="Palatino Linotype"/>
-          <w:bCs/>
-          <w:color w:val="FF0000"/>
-          <w:sz w:val="20"/>
-          <w:szCs w:val="20"/>
-        </w:rPr>
-        <w:t xml:space="preserve"> == ‘</w:t>
+        <w:t>.bond_type == ‘</w:t>
       </w:r>
       <w:r>
         <w:rPr>
@@ -2841,39 +1900,6 @@
           <w:szCs w:val="20"/>
         </w:rPr>
         <w:t>Financial Conditions of Release:</w:t>
-      </w:r>
-    </w:p>
-    <w:p>
-      <w:pPr>
-        <w:tabs>
-          <w:tab w:val="center" w:pos="4680"/>
-        </w:tabs>
-        <w:jc w:val="both"/>
-        <w:rPr>
-          <w:rFonts w:ascii="Palatino Linotype" w:hAnsi="Palatino Linotype"/>
-          <w:bCs/>
-          <w:sz w:val="20"/>
-          <w:szCs w:val="20"/>
-        </w:rPr>
-      </w:pPr>
-      <w:r>
-        <w:rPr>
-          <w:rFonts w:ascii="Palatino Linotype" w:hAnsi="Palatino Linotype"/>
-          <w:b/>
-          <w:bCs/>
-          <w:sz w:val="20"/>
-          <w:szCs w:val="20"/>
-        </w:rPr>
-        <w:t xml:space="preserve">     </w:t>
-      </w:r>
-      <w:r>
-        <w:rPr>
-          <w:rFonts w:ascii="Palatino Linotype" w:hAnsi="Palatino Linotype"/>
-          <w:bCs/>
-          <w:sz w:val="20"/>
-          <w:szCs w:val="20"/>
-        </w:rPr>
-        <w:t>The Court finds that the following financial condition(s) are related to Defendant’s risk of non-appearance, the seriousness of the offense, and/or the previous criminal record of the Defendant.</w:t>
       </w:r>
     </w:p>
     <w:p>
@@ -2903,9 +1929,8 @@
           <w:szCs w:val="20"/>
           <w:u w:val="single"/>
         </w:rPr>
-        <w:t xml:space="preserve">Defendant shall post a </w:t>
-      </w:r>
-      <w:proofErr w:type="gramStart"/>
+        <w:t xml:space="preserve">Defendant shall post a {{ </w:t>
+      </w:r>
       <w:r>
         <w:rPr>
           <w:rFonts w:ascii="Palatino Linotype" w:hAnsi="Palatino Linotype"/>
@@ -2914,9 +1939,8 @@
           <w:szCs w:val="20"/>
           <w:u w:val="single"/>
         </w:rPr>
-        <w:t xml:space="preserve">{{ </w:t>
-      </w:r>
-      <w:proofErr w:type="spellStart"/>
+        <w:t>bond_conditions</w:t>
+      </w:r>
       <w:r>
         <w:rPr>
           <w:rFonts w:ascii="Palatino Linotype" w:hAnsi="Palatino Linotype"/>
@@ -2925,9 +1949,8 @@
           <w:szCs w:val="20"/>
           <w:u w:val="single"/>
         </w:rPr>
-        <w:t>bond</w:t>
-      </w:r>
-      <w:proofErr w:type="gramEnd"/>
+        <w:t>.bond_amount }}</w:t>
+      </w:r>
       <w:r>
         <w:rPr>
           <w:rFonts w:ascii="Palatino Linotype" w:hAnsi="Palatino Linotype"/>
@@ -2936,7 +1959,7 @@
           <w:szCs w:val="20"/>
           <w:u w:val="single"/>
         </w:rPr>
-        <w:t>_conditions</w:t>
+        <w:t xml:space="preserve"> bond secured by</w:t>
       </w:r>
       <w:r>
         <w:rPr>
@@ -2946,84 +1969,29 @@
           <w:szCs w:val="20"/>
           <w:u w:val="single"/>
         </w:rPr>
-        <w:t>.bond_amount</w:t>
-      </w:r>
-      <w:proofErr w:type="spellEnd"/>
-      <w:r>
-        <w:rPr>
-          <w:rFonts w:ascii="Palatino Linotype" w:hAnsi="Palatino Linotype"/>
-          <w:bCs/>
+        <w:t xml:space="preserve"> </w:t>
+      </w:r>
+      <w:r>
+        <w:rPr>
+          <w:rFonts w:ascii="Palatino Linotype" w:hAnsi="Palatino Linotype"/>
+          <w:bCs/>
+          <w:color w:val="FF0000"/>
           <w:sz w:val="20"/>
           <w:szCs w:val="20"/>
           <w:u w:val="single"/>
         </w:rPr>
-        <w:t xml:space="preserve"> }}</w:t>
-      </w:r>
-      <w:r>
-        <w:rPr>
-          <w:rFonts w:ascii="Palatino Linotype" w:hAnsi="Palatino Linotype"/>
-          <w:bCs/>
+        <w:t>{% if bond_conditions</w:t>
+      </w:r>
+      <w:r>
+        <w:rPr>
+          <w:rFonts w:ascii="Palatino Linotype" w:hAnsi="Palatino Linotype"/>
+          <w:bCs/>
+          <w:color w:val="FF0000"/>
           <w:sz w:val="20"/>
           <w:szCs w:val="20"/>
           <w:u w:val="single"/>
         </w:rPr>
-        <w:t xml:space="preserve"> bond secured by</w:t>
-      </w:r>
-      <w:r>
-        <w:rPr>
-          <w:rFonts w:ascii="Palatino Linotype" w:hAnsi="Palatino Linotype"/>
-          <w:bCs/>
-          <w:sz w:val="20"/>
-          <w:szCs w:val="20"/>
-          <w:u w:val="single"/>
-        </w:rPr>
-        <w:t xml:space="preserve"> </w:t>
-      </w:r>
-      <w:r>
-        <w:rPr>
-          <w:rFonts w:ascii="Palatino Linotype" w:hAnsi="Palatino Linotype"/>
-          <w:bCs/>
-          <w:color w:val="FF0000"/>
-          <w:sz w:val="20"/>
-          <w:szCs w:val="20"/>
-          <w:u w:val="single"/>
-        </w:rPr>
-        <w:t xml:space="preserve">{% if </w:t>
-      </w:r>
-      <w:proofErr w:type="spellStart"/>
-      <w:r>
-        <w:rPr>
-          <w:rFonts w:ascii="Palatino Linotype" w:hAnsi="Palatino Linotype"/>
-          <w:bCs/>
-          <w:color w:val="FF0000"/>
-          <w:sz w:val="20"/>
-          <w:szCs w:val="20"/>
-          <w:u w:val="single"/>
-        </w:rPr>
-        <w:t>bond_conditions</w:t>
-      </w:r>
-      <w:r>
-        <w:rPr>
-          <w:rFonts w:ascii="Palatino Linotype" w:hAnsi="Palatino Linotype"/>
-          <w:bCs/>
-          <w:color w:val="FF0000"/>
-          <w:sz w:val="20"/>
-          <w:szCs w:val="20"/>
-          <w:u w:val="single"/>
-        </w:rPr>
-        <w:t>.bond_type</w:t>
-      </w:r>
-      <w:proofErr w:type="spellEnd"/>
-      <w:r>
-        <w:rPr>
-          <w:rFonts w:ascii="Palatino Linotype" w:hAnsi="Palatino Linotype"/>
-          <w:bCs/>
-          <w:color w:val="FF0000"/>
-          <w:sz w:val="20"/>
-          <w:szCs w:val="20"/>
-          <w:u w:val="single"/>
-        </w:rPr>
-        <w:t xml:space="preserve"> == ‘10% Deposit, Cash or Surety</w:t>
+        <w:t>.bond_type == ‘10% Deposit, Cash or Surety</w:t>
       </w:r>
       <w:r>
         <w:rPr>
@@ -3150,59 +2118,25 @@
         </w:rPr>
         <w:t xml:space="preserve">{% if </w:t>
       </w:r>
-      <w:proofErr w:type="spellStart"/>
-      <w:r>
-        <w:rPr>
-          <w:rFonts w:ascii="Palatino Linotype" w:hAnsi="Palatino Linotype"/>
-          <w:bCs/>
-          <w:color w:val="FF0000"/>
-          <w:sz w:val="20"/>
-          <w:szCs w:val="20"/>
-        </w:rPr>
-        <w:t>bond_</w:t>
-      </w:r>
-      <w:proofErr w:type="gramStart"/>
-      <w:r>
-        <w:rPr>
-          <w:rFonts w:ascii="Palatino Linotype" w:hAnsi="Palatino Linotype"/>
-          <w:bCs/>
-          <w:color w:val="FF0000"/>
-          <w:sz w:val="20"/>
-          <w:szCs w:val="20"/>
-        </w:rPr>
-        <w:t>conditions</w:t>
-      </w:r>
-      <w:r>
-        <w:rPr>
-          <w:rFonts w:ascii="Palatino Linotype" w:hAnsi="Palatino Linotype"/>
-          <w:bCs/>
-          <w:color w:val="FF0000"/>
-          <w:sz w:val="20"/>
-          <w:szCs w:val="20"/>
-        </w:rPr>
-        <w:t>.bond</w:t>
-      </w:r>
-      <w:proofErr w:type="gramEnd"/>
-      <w:r>
-        <w:rPr>
-          <w:rFonts w:ascii="Palatino Linotype" w:hAnsi="Palatino Linotype"/>
-          <w:bCs/>
-          <w:color w:val="FF0000"/>
-          <w:sz w:val="20"/>
-          <w:szCs w:val="20"/>
-        </w:rPr>
-        <w:t>_type</w:t>
-      </w:r>
-      <w:proofErr w:type="spellEnd"/>
-      <w:r>
-        <w:rPr>
-          <w:rFonts w:ascii="Palatino Linotype" w:hAnsi="Palatino Linotype"/>
-          <w:bCs/>
-          <w:color w:val="FF0000"/>
-          <w:sz w:val="20"/>
-          <w:szCs w:val="20"/>
-        </w:rPr>
-        <w:t xml:space="preserve"> == ‘Recognizance (OR) Bond’ %}</w:t>
+      <w:r>
+        <w:rPr>
+          <w:rFonts w:ascii="Palatino Linotype" w:hAnsi="Palatino Linotype"/>
+          <w:bCs/>
+          <w:color w:val="FF0000"/>
+          <w:sz w:val="20"/>
+          <w:szCs w:val="20"/>
+        </w:rPr>
+        <w:t>bond_conditions</w:t>
+      </w:r>
+      <w:r>
+        <w:rPr>
+          <w:rFonts w:ascii="Palatino Linotype" w:hAnsi="Palatino Linotype"/>
+          <w:bCs/>
+          <w:color w:val="FF0000"/>
+          <w:sz w:val="20"/>
+          <w:szCs w:val="20"/>
+        </w:rPr>
+        <w:t>.bond_type == ‘Recognizance (OR) Bond’ %}</w:t>
       </w:r>
     </w:p>
     <w:p>
@@ -3232,18 +2166,7 @@
           <w:szCs w:val="20"/>
           <w:u w:val="single"/>
         </w:rPr>
-        <w:t xml:space="preserve">The defendant shall execute a personal recognizance </w:t>
-      </w:r>
-      <w:proofErr w:type="gramStart"/>
-      <w:r>
-        <w:rPr>
-          <w:rFonts w:ascii="Palatino Linotype" w:hAnsi="Palatino Linotype"/>
-          <w:bCs/>
-          <w:sz w:val="20"/>
-          <w:szCs w:val="20"/>
-          <w:u w:val="single"/>
-        </w:rPr>
-        <w:t>bond</w:t>
+        <w:t>The defendant shall execute a personal recognizance bond</w:t>
       </w:r>
       <w:r>
         <w:rPr>
@@ -3262,18 +2185,7 @@
           <w:sz w:val="20"/>
           <w:szCs w:val="20"/>
         </w:rPr>
-        <w:t>{</w:t>
-      </w:r>
-      <w:proofErr w:type="gramEnd"/>
-      <w:r>
-        <w:rPr>
-          <w:rFonts w:ascii="Palatino Linotype" w:hAnsi="Palatino Linotype"/>
-          <w:bCs/>
-          <w:color w:val="FF0000"/>
-          <w:sz w:val="20"/>
-          <w:szCs w:val="20"/>
-        </w:rPr>
-        <w:t>% endif %}</w:t>
+        <w:t>{% endif %}</w:t>
       </w:r>
     </w:p>
     <w:p>
@@ -3372,61 +2284,17 @@
           <w:sz w:val="20"/>
           <w:szCs w:val="20"/>
         </w:rPr>
-        <w:lastRenderedPageBreak/>
-        <w:t xml:space="preserve">Defendant shall provide written notice to the Clerk of Court at least 10 days prior to any change of </w:t>
-      </w:r>
-      <w:proofErr w:type="gramStart"/>
-      <w:r>
-        <w:rPr>
-          <w:rFonts w:ascii="Palatino Linotype" w:hAnsi="Palatino Linotype"/>
-          <w:bCs/>
-          <w:sz w:val="20"/>
-          <w:szCs w:val="20"/>
-        </w:rPr>
-        <w:t>address.</w:t>
-      </w:r>
-      <w:r>
-        <w:rPr>
-          <w:rFonts w:ascii="Palatino Linotype" w:hAnsi="Palatino Linotype"/>
-          <w:bCs/>
-          <w:color w:val="FF0000"/>
-          <w:sz w:val="20"/>
-          <w:szCs w:val="20"/>
-        </w:rPr>
-        <w:t>{</w:t>
-      </w:r>
-      <w:proofErr w:type="gramEnd"/>
-      <w:r>
-        <w:rPr>
-          <w:rFonts w:ascii="Palatino Linotype" w:hAnsi="Palatino Linotype"/>
-          <w:bCs/>
-          <w:color w:val="FF0000"/>
-          <w:sz w:val="20"/>
-          <w:szCs w:val="20"/>
-        </w:rPr>
-        <w:t xml:space="preserve">% if </w:t>
-      </w:r>
-      <w:proofErr w:type="spellStart"/>
-      <w:r>
-        <w:rPr>
-          <w:rFonts w:ascii="Palatino Linotype" w:hAnsi="Palatino Linotype"/>
-          <w:bCs/>
-          <w:color w:val="FF0000"/>
-          <w:sz w:val="20"/>
-          <w:szCs w:val="20"/>
-        </w:rPr>
-        <w:t>bond_conditions.comply_protection_order</w:t>
-      </w:r>
-      <w:proofErr w:type="spellEnd"/>
-      <w:r>
-        <w:rPr>
-          <w:rFonts w:ascii="Palatino Linotype" w:hAnsi="Palatino Linotype"/>
-          <w:bCs/>
-          <w:color w:val="FF0000"/>
-          <w:sz w:val="20"/>
-          <w:szCs w:val="20"/>
-        </w:rPr>
-        <w:t xml:space="preserve"> is true %}</w:t>
+        <w:t>Defendant shall provide written notice to the Clerk of Court at least 10 days prior to any change of address.</w:t>
+      </w:r>
+      <w:r>
+        <w:rPr>
+          <w:rFonts w:ascii="Palatino Linotype" w:hAnsi="Palatino Linotype"/>
+          <w:bCs/>
+          <w:color w:val="FF0000"/>
+          <w:sz w:val="20"/>
+          <w:szCs w:val="20"/>
+        </w:rPr>
+        <w:t>{% if bond_conditions.comply_protection_order is true %}</w:t>
       </w:r>
     </w:p>
     <w:p>
@@ -3455,70 +2323,28 @@
           <w:sz w:val="20"/>
           <w:szCs w:val="20"/>
         </w:rPr>
-        <w:t xml:space="preserve">Defendant shall comply with all the terms of the protection order entered in this </w:t>
-      </w:r>
-      <w:proofErr w:type="gramStart"/>
-      <w:r>
-        <w:rPr>
-          <w:rFonts w:ascii="Palatino Linotype" w:hAnsi="Palatino Linotype"/>
-          <w:bCs/>
-          <w:sz w:val="20"/>
-          <w:szCs w:val="20"/>
-        </w:rPr>
-        <w:t>case.</w:t>
-      </w:r>
-      <w:r>
-        <w:rPr>
-          <w:rFonts w:ascii="Palatino Linotype" w:hAnsi="Palatino Linotype"/>
-          <w:bCs/>
-          <w:color w:val="FF0000"/>
-          <w:sz w:val="20"/>
-          <w:szCs w:val="20"/>
-        </w:rPr>
-        <w:t>{</w:t>
-      </w:r>
-      <w:proofErr w:type="gramEnd"/>
-      <w:r>
-        <w:rPr>
-          <w:rFonts w:ascii="Palatino Linotype" w:hAnsi="Palatino Linotype"/>
-          <w:bCs/>
-          <w:color w:val="FF0000"/>
-          <w:sz w:val="20"/>
-          <w:szCs w:val="20"/>
-        </w:rPr>
-        <w:t>% endif %}</w:t>
-      </w:r>
-      <w:r>
-        <w:rPr>
-          <w:rFonts w:ascii="Palatino Linotype" w:hAnsi="Palatino Linotype"/>
-          <w:bCs/>
-          <w:color w:val="FF0000"/>
-          <w:sz w:val="20"/>
-          <w:szCs w:val="20"/>
-        </w:rPr>
-        <w:t xml:space="preserve">{% if </w:t>
-      </w:r>
-      <w:proofErr w:type="spellStart"/>
-      <w:r>
-        <w:rPr>
-          <w:rFonts w:ascii="Palatino Linotype" w:hAnsi="Palatino Linotype"/>
-          <w:bCs/>
-          <w:color w:val="FF0000"/>
-          <w:sz w:val="20"/>
-          <w:szCs w:val="20"/>
-        </w:rPr>
-        <w:t>no_contact.ordered</w:t>
-      </w:r>
-      <w:proofErr w:type="spellEnd"/>
-      <w:r>
-        <w:rPr>
-          <w:rFonts w:ascii="Palatino Linotype" w:hAnsi="Palatino Linotype"/>
-          <w:bCs/>
-          <w:color w:val="FF0000"/>
-          <w:sz w:val="20"/>
-          <w:szCs w:val="20"/>
-        </w:rPr>
-        <w:t xml:space="preserve"> is true %}</w:t>
+        <w:lastRenderedPageBreak/>
+        <w:t>Defendant shall comply with all the terms of the protection order entered in this case.</w:t>
+      </w:r>
+      <w:r>
+        <w:rPr>
+          <w:rFonts w:ascii="Palatino Linotype" w:hAnsi="Palatino Linotype"/>
+          <w:bCs/>
+          <w:color w:val="FF0000"/>
+          <w:sz w:val="20"/>
+          <w:szCs w:val="20"/>
+        </w:rPr>
+        <w:t>{% endif %}</w:t>
+      </w:r>
+      <w:r>
+        <w:rPr>
+          <w:rFonts w:ascii="Palatino Linotype" w:hAnsi="Palatino Linotype"/>
+          <w:bCs/>
+          <w:color w:val="FF0000"/>
+          <w:sz w:val="20"/>
+          <w:szCs w:val="20"/>
+        </w:rPr>
+        <w:t>{% if no_contact.ordered is true %}</w:t>
       </w:r>
     </w:p>
     <w:p>
@@ -3557,7 +2383,6 @@
         </w:rPr>
         <w:t xml:space="preserve"> </w:t>
       </w:r>
-      <w:proofErr w:type="gramStart"/>
       <w:r>
         <w:rPr>
           <w:rFonts w:ascii="Palatino Linotype" w:hAnsi="Palatino Linotype"/>
@@ -3567,101 +2392,46 @@
           <w:szCs w:val="20"/>
           <w:u w:val="single"/>
         </w:rPr>
-        <w:t>{{ no_contact.name</w:t>
-      </w:r>
-      <w:proofErr w:type="gramEnd"/>
-      <w:r>
-        <w:rPr>
-          <w:rFonts w:ascii="Palatino Linotype" w:hAnsi="Palatino Linotype"/>
-          <w:b/>
-          <w:bCs/>
-          <w:sz w:val="20"/>
-          <w:szCs w:val="20"/>
-          <w:u w:val="single"/>
-        </w:rPr>
-        <w:t xml:space="preserve"> }}</w:t>
-      </w:r>
-      <w:r>
-        <w:rPr>
-          <w:rFonts w:ascii="Palatino Linotype" w:hAnsi="Palatino Linotype"/>
-          <w:bCs/>
-          <w:sz w:val="20"/>
-          <w:szCs w:val="20"/>
-        </w:rPr>
-        <w:t xml:space="preserve">. Contact includes, but is not limited to, landline, cordless, cellular or digital telephone; text; instant messaging; fax; e-mail; voicemail; delivery service; social media; blogging; writings; electronic communications; posting a message; or communications by any other means directly or through another </w:t>
-      </w:r>
-      <w:proofErr w:type="gramStart"/>
-      <w:r>
-        <w:rPr>
-          <w:rFonts w:ascii="Palatino Linotype" w:hAnsi="Palatino Linotype"/>
-          <w:bCs/>
-          <w:sz w:val="20"/>
-          <w:szCs w:val="20"/>
-        </w:rPr>
-        <w:t>person.</w:t>
-      </w:r>
-      <w:r>
-        <w:rPr>
-          <w:rFonts w:ascii="Palatino Linotype" w:hAnsi="Palatino Linotype"/>
-          <w:bCs/>
-          <w:color w:val="FF0000"/>
-          <w:sz w:val="20"/>
-          <w:szCs w:val="20"/>
-        </w:rPr>
-        <w:t>{</w:t>
-      </w:r>
-      <w:proofErr w:type="gramEnd"/>
-      <w:r>
-        <w:rPr>
-          <w:rFonts w:ascii="Palatino Linotype" w:hAnsi="Palatino Linotype"/>
-          <w:bCs/>
-          <w:color w:val="FF0000"/>
-          <w:sz w:val="20"/>
-          <w:szCs w:val="20"/>
-        </w:rPr>
-        <w:t>% endif %}</w:t>
-      </w:r>
-      <w:r>
-        <w:rPr>
-          <w:rFonts w:ascii="Palatino Linotype" w:hAnsi="Palatino Linotype"/>
-          <w:bCs/>
-          <w:color w:val="FF0000"/>
-          <w:sz w:val="20"/>
-          <w:szCs w:val="20"/>
-        </w:rPr>
-        <w:t xml:space="preserve">{% if </w:t>
-      </w:r>
-      <w:proofErr w:type="spellStart"/>
-      <w:r>
-        <w:rPr>
-          <w:rFonts w:ascii="Palatino Linotype" w:hAnsi="Palatino Linotype"/>
-          <w:bCs/>
-          <w:color w:val="FF0000"/>
-          <w:sz w:val="20"/>
-          <w:szCs w:val="20"/>
-        </w:rPr>
-        <w:t>domestic_violence_conditions.</w:t>
-      </w:r>
-      <w:r>
-        <w:rPr>
-          <w:rFonts w:ascii="Palatino Linotype" w:hAnsi="Palatino Linotype"/>
-          <w:bCs/>
-          <w:color w:val="FF0000"/>
-          <w:sz w:val="20"/>
-          <w:szCs w:val="20"/>
-        </w:rPr>
-        <w:t>vacate_residence</w:t>
-      </w:r>
-      <w:proofErr w:type="spellEnd"/>
-      <w:r>
-        <w:rPr>
-          <w:rFonts w:ascii="Palatino Linotype" w:hAnsi="Palatino Linotype"/>
-          <w:bCs/>
-          <w:color w:val="FF0000"/>
-          <w:sz w:val="20"/>
-          <w:szCs w:val="20"/>
-        </w:rPr>
-        <w:t xml:space="preserve"> </w:t>
+        <w:t>{{ no_contact.name }}</w:t>
+      </w:r>
+      <w:r>
+        <w:rPr>
+          <w:rFonts w:ascii="Palatino Linotype" w:hAnsi="Palatino Linotype"/>
+          <w:bCs/>
+          <w:sz w:val="20"/>
+          <w:szCs w:val="20"/>
+        </w:rPr>
+        <w:t>. Contact includes, but is not limited to, landline, cordless, cellular or digital telephone; text; instant messaging; fax; e-mail; voicemail; delivery service; social media; blogging; writings; electronic communications; posting a message; or communications by any other means directly or through another person.</w:t>
+      </w:r>
+      <w:r>
+        <w:rPr>
+          <w:rFonts w:ascii="Palatino Linotype" w:hAnsi="Palatino Linotype"/>
+          <w:bCs/>
+          <w:color w:val="FF0000"/>
+          <w:sz w:val="20"/>
+          <w:szCs w:val="20"/>
+        </w:rPr>
+        <w:t>{% endif %}</w:t>
+      </w:r>
+      <w:r>
+        <w:rPr>
+          <w:rFonts w:ascii="Palatino Linotype" w:hAnsi="Palatino Linotype"/>
+          <w:bCs/>
+          <w:color w:val="FF0000"/>
+          <w:sz w:val="20"/>
+          <w:szCs w:val="20"/>
+        </w:rPr>
+        <w:t>{% if domestic_violence_conditions.</w:t>
+      </w:r>
+      <w:r>
+        <w:rPr>
+          <w:rFonts w:ascii="Palatino Linotype" w:hAnsi="Palatino Linotype"/>
+          <w:bCs/>
+          <w:color w:val="FF0000"/>
+          <w:sz w:val="20"/>
+          <w:szCs w:val="20"/>
+        </w:rPr>
+        <w:t xml:space="preserve">vacate_residence </w:t>
       </w:r>
       <w:r>
         <w:rPr>
@@ -3710,7 +2480,6 @@
         </w:rPr>
         <w:t xml:space="preserve"> </w:t>
       </w:r>
-      <w:proofErr w:type="gramStart"/>
       <w:r>
         <w:rPr>
           <w:rFonts w:ascii="Palatino Linotype" w:hAnsi="Palatino Linotype"/>
@@ -3720,9 +2489,26 @@
           <w:szCs w:val="20"/>
           <w:u w:val="single"/>
         </w:rPr>
-        <w:t xml:space="preserve">{{ </w:t>
-      </w:r>
-      <w:proofErr w:type="spellStart"/>
+        <w:t>{{ domestic_violence_conditions.residence_address }}</w:t>
+      </w:r>
+      <w:r>
+        <w:rPr>
+          <w:rFonts w:ascii="Palatino Linotype" w:hAnsi="Palatino Linotype"/>
+          <w:bCs/>
+          <w:sz w:val="20"/>
+          <w:szCs w:val="20"/>
+        </w:rPr>
+        <w:t xml:space="preserve"> to</w:t>
+      </w:r>
+      <w:r>
+        <w:rPr>
+          <w:rFonts w:ascii="Palatino Linotype" w:hAnsi="Palatino Linotype"/>
+          <w:bCs/>
+          <w:sz w:val="20"/>
+          <w:szCs w:val="20"/>
+        </w:rPr>
+        <w:t xml:space="preserve"> </w:t>
+      </w:r>
       <w:r>
         <w:rPr>
           <w:rFonts w:ascii="Palatino Linotype" w:hAnsi="Palatino Linotype"/>
@@ -3732,84 +2518,7 @@
           <w:szCs w:val="20"/>
           <w:u w:val="single"/>
         </w:rPr>
-        <w:t>domestic</w:t>
-      </w:r>
-      <w:proofErr w:type="gramEnd"/>
-      <w:r>
-        <w:rPr>
-          <w:rFonts w:ascii="Palatino Linotype" w:hAnsi="Palatino Linotype"/>
-          <w:b/>
-          <w:bCs/>
-          <w:sz w:val="20"/>
-          <w:szCs w:val="20"/>
-          <w:u w:val="single"/>
-        </w:rPr>
-        <w:t>_violence_conditions.residence_address</w:t>
-      </w:r>
-      <w:proofErr w:type="spellEnd"/>
-      <w:r>
-        <w:rPr>
-          <w:rFonts w:ascii="Palatino Linotype" w:hAnsi="Palatino Linotype"/>
-          <w:b/>
-          <w:bCs/>
-          <w:sz w:val="20"/>
-          <w:szCs w:val="20"/>
-          <w:u w:val="single"/>
-        </w:rPr>
-        <w:t xml:space="preserve"> }}</w:t>
-      </w:r>
-      <w:r>
-        <w:rPr>
-          <w:rFonts w:ascii="Palatino Linotype" w:hAnsi="Palatino Linotype"/>
-          <w:bCs/>
-          <w:sz w:val="20"/>
-          <w:szCs w:val="20"/>
-        </w:rPr>
-        <w:t xml:space="preserve"> to</w:t>
-      </w:r>
-      <w:r>
-        <w:rPr>
-          <w:rFonts w:ascii="Palatino Linotype" w:hAnsi="Palatino Linotype"/>
-          <w:bCs/>
-          <w:sz w:val="20"/>
-          <w:szCs w:val="20"/>
-        </w:rPr>
-        <w:t xml:space="preserve"> </w:t>
-      </w:r>
-      <w:r>
-        <w:rPr>
-          <w:rFonts w:ascii="Palatino Linotype" w:hAnsi="Palatino Linotype"/>
-          <w:b/>
-          <w:bCs/>
-          <w:sz w:val="20"/>
-          <w:szCs w:val="20"/>
-          <w:u w:val="single"/>
-        </w:rPr>
-        <w:t xml:space="preserve">{{ </w:t>
-      </w:r>
-      <w:proofErr w:type="spellStart"/>
-      <w:r>
-        <w:rPr>
-          <w:rFonts w:ascii="Palatino Linotype" w:hAnsi="Palatino Linotype"/>
-          <w:b/>
-          <w:bCs/>
-          <w:sz w:val="20"/>
-          <w:szCs w:val="20"/>
-          <w:u w:val="single"/>
-        </w:rPr>
-        <w:t>domestic_violence_conditions.exclusive_possession_to</w:t>
-      </w:r>
-      <w:proofErr w:type="spellEnd"/>
-      <w:r>
-        <w:rPr>
-          <w:rFonts w:ascii="Palatino Linotype" w:hAnsi="Palatino Linotype"/>
-          <w:b/>
-          <w:bCs/>
-          <w:sz w:val="20"/>
-          <w:szCs w:val="20"/>
-          <w:u w:val="single"/>
-        </w:rPr>
-        <w:t xml:space="preserve"> }}</w:t>
+        <w:t>{{ domestic_violence_conditions.exclusive_possession_to }}</w:t>
       </w:r>
       <w:r>
         <w:rPr>
@@ -3827,27 +2536,7 @@
           <w:sz w:val="20"/>
           <w:szCs w:val="20"/>
         </w:rPr>
-        <w:t>Defendant shall not interfere with the named person’s right to occupy the residence including, but not limited to cancelling utilities or insurance or interrupting telecommunications (</w:t>
-      </w:r>
-      <w:proofErr w:type="gramStart"/>
-      <w:r>
-        <w:rPr>
-          <w:rFonts w:ascii="Palatino Linotype" w:hAnsi="Palatino Linotype"/>
-          <w:bCs/>
-          <w:sz w:val="20"/>
-          <w:szCs w:val="20"/>
-        </w:rPr>
-        <w:t>e.g.</w:t>
-      </w:r>
-      <w:proofErr w:type="gramEnd"/>
-      <w:r>
-        <w:rPr>
-          <w:rFonts w:ascii="Palatino Linotype" w:hAnsi="Palatino Linotype"/>
-          <w:bCs/>
-          <w:sz w:val="20"/>
-          <w:szCs w:val="20"/>
-        </w:rPr>
-        <w:t xml:space="preserve"> telephone, internet, or cable) service, mail delivery, or the delivery of any other documents or items.  </w:t>
+        <w:t xml:space="preserve">Defendant shall not interfere with the named person’s right to occupy the residence including, but not limited to cancelling utilities or insurance or interrupting telecommunications (e.g. telephone, internet, or cable) service, mail delivery, or the delivery of any other documents or items.  </w:t>
       </w:r>
     </w:p>
     <w:p>
@@ -3875,17 +2564,7 @@
           <w:sz w:val="20"/>
           <w:szCs w:val="20"/>
         </w:rPr>
-        <w:t xml:space="preserve">Defendant shall surrender all keys and garage door openers to the above residence within 24 hours of service of this Order to the arresting </w:t>
-      </w:r>
-      <w:proofErr w:type="gramStart"/>
-      <w:r>
-        <w:rPr>
-          <w:rFonts w:ascii="Palatino Linotype" w:hAnsi="Palatino Linotype"/>
-          <w:bCs/>
-          <w:sz w:val="20"/>
-          <w:szCs w:val="20"/>
-        </w:rPr>
-        <w:t>agency.</w:t>
+        <w:t>Defendant shall surrender all keys and garage door openers to the above residence within 24 hours of service of this Order to the arresting agency.</w:t>
       </w:r>
       <w:r>
         <w:rPr>
@@ -3897,7 +2576,6 @@
         </w:rPr>
         <w:t>{</w:t>
       </w:r>
-      <w:proofErr w:type="gramEnd"/>
       <w:r>
         <w:rPr>
           <w:rFonts w:ascii="Palatino Linotype" w:hAnsi="Palatino Linotype"/>
@@ -3916,29 +2594,7 @@
           <w:sz w:val="20"/>
           <w:szCs w:val="20"/>
         </w:rPr>
-        <w:t xml:space="preserve">% if </w:t>
-      </w:r>
-      <w:proofErr w:type="spellStart"/>
-      <w:r>
-        <w:rPr>
-          <w:rFonts w:ascii="Palatino Linotype" w:hAnsi="Palatino Linotype"/>
-          <w:bCs/>
-          <w:color w:val="FF0000"/>
-          <w:sz w:val="20"/>
-          <w:szCs w:val="20"/>
-        </w:rPr>
-        <w:t>domestic_violence_conditions.surrender_weapons</w:t>
-      </w:r>
-      <w:proofErr w:type="spellEnd"/>
-      <w:r>
-        <w:rPr>
-          <w:rFonts w:ascii="Palatino Linotype" w:hAnsi="Palatino Linotype"/>
-          <w:bCs/>
-          <w:color w:val="FF0000"/>
-          <w:sz w:val="20"/>
-          <w:szCs w:val="20"/>
-        </w:rPr>
-        <w:t xml:space="preserve"> is true %}</w:t>
+        <w:t>% if domestic_violence_conditions.surrender_weapons is true %}</w:t>
       </w:r>
       <w:r>
         <w:rPr>
@@ -3977,7 +2633,6 @@
         </w:rPr>
         <w:t xml:space="preserve">Defendant shall turn over all deadly weapons, including firearms, and ammunition to the arresting agency no later than </w:t>
       </w:r>
-      <w:proofErr w:type="gramStart"/>
       <w:r>
         <w:rPr>
           <w:rFonts w:ascii="Palatino Linotype" w:hAnsi="Palatino Linotype"/>
@@ -3987,43 +2642,7 @@
           <w:szCs w:val="20"/>
           <w:u w:val="single"/>
         </w:rPr>
-        <w:t xml:space="preserve">{{ </w:t>
-      </w:r>
-      <w:proofErr w:type="spellStart"/>
-      <w:r>
-        <w:rPr>
-          <w:rFonts w:ascii="Palatino Linotype" w:hAnsi="Palatino Linotype"/>
-          <w:b/>
-          <w:bCs/>
-          <w:sz w:val="20"/>
-          <w:szCs w:val="20"/>
-          <w:u w:val="single"/>
-        </w:rPr>
-        <w:t>domestic</w:t>
-      </w:r>
-      <w:proofErr w:type="gramEnd"/>
-      <w:r>
-        <w:rPr>
-          <w:rFonts w:ascii="Palatino Linotype" w:hAnsi="Palatino Linotype"/>
-          <w:b/>
-          <w:bCs/>
-          <w:sz w:val="20"/>
-          <w:szCs w:val="20"/>
-          <w:u w:val="single"/>
-        </w:rPr>
-        <w:t>_violence_conditions.surrender_weapons_date</w:t>
-      </w:r>
-      <w:proofErr w:type="spellEnd"/>
-      <w:r>
-        <w:rPr>
-          <w:rFonts w:ascii="Palatino Linotype" w:hAnsi="Palatino Linotype"/>
-          <w:b/>
-          <w:bCs/>
-          <w:sz w:val="20"/>
-          <w:szCs w:val="20"/>
-          <w:u w:val="single"/>
-        </w:rPr>
-        <w:t xml:space="preserve"> }}</w:t>
+        <w:t>{{ domestic_violence_conditions.surrender_weapons_date }}</w:t>
       </w:r>
       <w:r>
         <w:rPr>
@@ -4050,38 +2669,17 @@
           <w:sz w:val="20"/>
           <w:szCs w:val="20"/>
         </w:rPr>
-        <w:t xml:space="preserve">Any deadly weapons, including firearms, and ammunition accepted by the arresting agency shall be held in protective custody for the duration of this </w:t>
-      </w:r>
-      <w:proofErr w:type="gramStart"/>
-      <w:r>
-        <w:rPr>
-          <w:rFonts w:ascii="Palatino Linotype" w:hAnsi="Palatino Linotype"/>
-          <w:bCs/>
-          <w:sz w:val="20"/>
-          <w:szCs w:val="20"/>
-        </w:rPr>
-        <w:t>Order.</w:t>
-      </w:r>
-      <w:r>
-        <w:rPr>
-          <w:rFonts w:ascii="Palatino Linotype" w:hAnsi="Palatino Linotype"/>
-          <w:bCs/>
-          <w:color w:val="FF0000"/>
-          <w:sz w:val="20"/>
-          <w:szCs w:val="20"/>
-        </w:rPr>
-        <w:t>{</w:t>
-      </w:r>
-      <w:proofErr w:type="gramEnd"/>
-      <w:r>
-        <w:rPr>
-          <w:rFonts w:ascii="Palatino Linotype" w:hAnsi="Palatino Linotype"/>
-          <w:bCs/>
-          <w:color w:val="FF0000"/>
-          <w:sz w:val="20"/>
-          <w:szCs w:val="20"/>
-        </w:rPr>
-        <w:t>% endif %}</w:t>
+        <w:t>Any deadly weapons, including firearms, and ammunition accepted by the arresting agency shall be held in protective custody for the duration of this Order.</w:t>
+      </w:r>
+      <w:r>
+        <w:rPr>
+          <w:rFonts w:ascii="Palatino Linotype" w:hAnsi="Palatino Linotype"/>
+          <w:bCs/>
+          <w:color w:val="FF0000"/>
+          <w:sz w:val="20"/>
+          <w:szCs w:val="20"/>
+        </w:rPr>
+        <w:t>{% endif %}</w:t>
       </w:r>
       <w:r>
         <w:rPr>
@@ -4093,7 +2691,6 @@
         </w:rPr>
         <w:t xml:space="preserve">{% if </w:t>
       </w:r>
-      <w:proofErr w:type="spellStart"/>
       <w:r>
         <w:rPr>
           <w:rFonts w:ascii="Palatino Linotype" w:hAnsi="Palatino Linotype"/>
@@ -4112,18 +2709,7 @@
           <w:sz w:val="20"/>
           <w:szCs w:val="20"/>
         </w:rPr>
-        <w:t>.no_alcohol_drugs</w:t>
-      </w:r>
-      <w:proofErr w:type="spellEnd"/>
-      <w:r>
-        <w:rPr>
-          <w:rFonts w:ascii="Palatino Linotype" w:hAnsi="Palatino Linotype"/>
-          <w:bCs/>
-          <w:color w:val="FF0000"/>
-          <w:sz w:val="20"/>
-          <w:szCs w:val="20"/>
-        </w:rPr>
-        <w:t xml:space="preserve"> is true %}</w:t>
+        <w:t>.no_alcohol_drugs is true %}</w:t>
       </w:r>
     </w:p>
     <w:p>
@@ -4153,38 +2739,17 @@
           <w:sz w:val="20"/>
           <w:szCs w:val="20"/>
         </w:rPr>
-        <w:t xml:space="preserve">Defendant shall maintain sobriety while on bond, and shall not possess, consume, or purchase alcohol or drugs of </w:t>
-      </w:r>
-      <w:proofErr w:type="gramStart"/>
-      <w:r>
-        <w:rPr>
-          <w:rFonts w:ascii="Palatino Linotype" w:hAnsi="Palatino Linotype"/>
-          <w:bCs/>
-          <w:sz w:val="20"/>
-          <w:szCs w:val="20"/>
-        </w:rPr>
-        <w:t>abuse.</w:t>
-      </w:r>
-      <w:r>
-        <w:rPr>
-          <w:rFonts w:ascii="Palatino Linotype" w:hAnsi="Palatino Linotype"/>
-          <w:bCs/>
-          <w:color w:val="FF0000"/>
-          <w:sz w:val="20"/>
-          <w:szCs w:val="20"/>
-        </w:rPr>
-        <w:t>{</w:t>
-      </w:r>
-      <w:proofErr w:type="gramEnd"/>
-      <w:r>
-        <w:rPr>
-          <w:rFonts w:ascii="Palatino Linotype" w:hAnsi="Palatino Linotype"/>
-          <w:bCs/>
-          <w:color w:val="FF0000"/>
-          <w:sz w:val="20"/>
-          <w:szCs w:val="20"/>
-        </w:rPr>
-        <w:t>% endif %}</w:t>
+        <w:t>Defendant shall maintain sobriety while on bond, and shall not possess, consume, or purchase alcohol or drugs of abuse.</w:t>
+      </w:r>
+      <w:r>
+        <w:rPr>
+          <w:rFonts w:ascii="Palatino Linotype" w:hAnsi="Palatino Linotype"/>
+          <w:bCs/>
+          <w:color w:val="FF0000"/>
+          <w:sz w:val="20"/>
+          <w:szCs w:val="20"/>
+        </w:rPr>
+        <w:t>{% endif %}</w:t>
       </w:r>
       <w:r>
         <w:rPr>
@@ -4196,7 +2761,6 @@
         </w:rPr>
         <w:t xml:space="preserve">{% if </w:t>
       </w:r>
-      <w:proofErr w:type="spellStart"/>
       <w:r>
         <w:rPr>
           <w:rFonts w:ascii="Palatino Linotype" w:hAnsi="Palatino Linotype"/>
@@ -4215,18 +2779,7 @@
           <w:sz w:val="20"/>
           <w:szCs w:val="20"/>
         </w:rPr>
-        <w:t>.alcohol_drugs_assessment</w:t>
-      </w:r>
-      <w:proofErr w:type="spellEnd"/>
-      <w:r>
-        <w:rPr>
-          <w:rFonts w:ascii="Palatino Linotype" w:hAnsi="Palatino Linotype"/>
-          <w:bCs/>
-          <w:color w:val="FF0000"/>
-          <w:sz w:val="20"/>
-          <w:szCs w:val="20"/>
-        </w:rPr>
-        <w:t xml:space="preserve"> is true %}</w:t>
+        <w:t>.alcohol_drugs_assessment is true %}</w:t>
       </w:r>
     </w:p>
     <w:p>
@@ -4254,49 +2807,17 @@
           <w:sz w:val="20"/>
           <w:szCs w:val="20"/>
         </w:rPr>
-        <w:t xml:space="preserve">Defendant shall forthwith report to the Office of Community Control to obtain an alcohol and drug assessment and comply with any treatment </w:t>
-      </w:r>
-      <w:proofErr w:type="gramStart"/>
-      <w:r>
-        <w:rPr>
-          <w:rFonts w:ascii="Palatino Linotype" w:hAnsi="Palatino Linotype"/>
-          <w:bCs/>
-          <w:sz w:val="20"/>
-          <w:szCs w:val="20"/>
-        </w:rPr>
-        <w:t>recommendations.</w:t>
-      </w:r>
-      <w:r>
-        <w:rPr>
-          <w:rFonts w:ascii="Palatino Linotype" w:hAnsi="Palatino Linotype"/>
-          <w:bCs/>
-          <w:color w:val="FF0000"/>
-          <w:sz w:val="20"/>
-          <w:szCs w:val="20"/>
-        </w:rPr>
-        <w:t>{</w:t>
-      </w:r>
-      <w:proofErr w:type="gramEnd"/>
-      <w:r>
-        <w:rPr>
-          <w:rFonts w:ascii="Palatino Linotype" w:hAnsi="Palatino Linotype"/>
-          <w:bCs/>
-          <w:color w:val="FF0000"/>
-          <w:sz w:val="20"/>
-          <w:szCs w:val="20"/>
-        </w:rPr>
-        <w:t xml:space="preserve">% endif %}{% if </w:t>
-      </w:r>
-      <w:proofErr w:type="spellStart"/>
-      <w:r>
-        <w:rPr>
-          <w:rFonts w:ascii="Palatino Linotype" w:hAnsi="Palatino Linotype"/>
-          <w:bCs/>
-          <w:color w:val="FF0000"/>
-          <w:sz w:val="20"/>
-          <w:szCs w:val="20"/>
-        </w:rPr>
-        <w:t>bond_conditions</w:t>
+        <w:t>Defendant shall forthwith report to the Office of Community Control to obtain an alcohol and drug assessment and comply with any treatment recommendations.</w:t>
+      </w:r>
+      <w:r>
+        <w:rPr>
+          <w:rFonts w:ascii="Palatino Linotype" w:hAnsi="Palatino Linotype"/>
+          <w:bCs/>
+          <w:color w:val="FF0000"/>
+          <w:sz w:val="20"/>
+          <w:szCs w:val="20"/>
+        </w:rPr>
+        <w:t>{% endif %}{% if bond_conditions</w:t>
       </w:r>
       <w:r>
         <w:rPr>
@@ -4316,18 +2837,7 @@
           <w:sz w:val="20"/>
           <w:szCs w:val="20"/>
         </w:rPr>
-        <w:t>_assessment</w:t>
-      </w:r>
-      <w:proofErr w:type="spellEnd"/>
-      <w:r>
-        <w:rPr>
-          <w:rFonts w:ascii="Palatino Linotype" w:hAnsi="Palatino Linotype"/>
-          <w:bCs/>
-          <w:color w:val="FF0000"/>
-          <w:sz w:val="20"/>
-          <w:szCs w:val="20"/>
-        </w:rPr>
-        <w:t xml:space="preserve"> is true %}</w:t>
+        <w:t>_assessment is true %}</w:t>
       </w:r>
     </w:p>
     <w:p>
@@ -4373,40 +2883,18 @@
           <w:sz w:val="20"/>
           <w:szCs w:val="20"/>
         </w:rPr>
-        <w:t xml:space="preserve"> assessment and comply with any treatment </w:t>
-      </w:r>
-      <w:proofErr w:type="gramStart"/>
-      <w:r>
-        <w:rPr>
-          <w:rFonts w:ascii="Palatino Linotype" w:hAnsi="Palatino Linotype"/>
-          <w:bCs/>
-          <w:sz w:val="20"/>
-          <w:szCs w:val="20"/>
-        </w:rPr>
-        <w:t>recommendations.</w:t>
-      </w:r>
-      <w:r>
-        <w:rPr>
-          <w:rFonts w:ascii="Palatino Linotype" w:hAnsi="Palatino Linotype"/>
-          <w:bCs/>
-          <w:color w:val="FF0000"/>
-          <w:sz w:val="20"/>
-          <w:szCs w:val="20"/>
-        </w:rPr>
-        <w:t>{</w:t>
-      </w:r>
-      <w:proofErr w:type="gramEnd"/>
-      <w:r>
-        <w:rPr>
-          <w:rFonts w:ascii="Palatino Linotype" w:hAnsi="Palatino Linotype"/>
-          <w:bCs/>
-          <w:color w:val="FF0000"/>
-          <w:sz w:val="20"/>
-          <w:szCs w:val="20"/>
-        </w:rPr>
-        <w:t xml:space="preserve">% endif %}{% if </w:t>
-      </w:r>
-      <w:proofErr w:type="spellStart"/>
+        <w:t xml:space="preserve"> assessment and comply with any treatment recommendations.</w:t>
+      </w:r>
+      <w:r>
+        <w:rPr>
+          <w:rFonts w:ascii="Palatino Linotype" w:hAnsi="Palatino Linotype"/>
+          <w:bCs/>
+          <w:color w:val="FF0000"/>
+          <w:sz w:val="20"/>
+          <w:szCs w:val="20"/>
+        </w:rPr>
+        <w:t xml:space="preserve">{% endif %}{% if </w:t>
+      </w:r>
       <w:r>
         <w:rPr>
           <w:rFonts w:ascii="Palatino Linotype" w:hAnsi="Palatino Linotype"/>
@@ -4425,18 +2913,7 @@
           <w:sz w:val="20"/>
           <w:szCs w:val="20"/>
         </w:rPr>
-        <w:t>.alcohol_test_kiosk</w:t>
-      </w:r>
-      <w:proofErr w:type="spellEnd"/>
-      <w:r>
-        <w:rPr>
-          <w:rFonts w:ascii="Palatino Linotype" w:hAnsi="Palatino Linotype"/>
-          <w:bCs/>
-          <w:color w:val="FF0000"/>
-          <w:sz w:val="20"/>
-          <w:szCs w:val="20"/>
-        </w:rPr>
-        <w:t xml:space="preserve"> is true %}</w:t>
+        <w:t>.alcohol_test_kiosk is true %}</w:t>
       </w:r>
     </w:p>
     <w:p>
@@ -4464,51 +2941,18 @@
           <w:sz w:val="20"/>
           <w:szCs w:val="20"/>
         </w:rPr>
-        <w:t xml:space="preserve">Defendant shall report to the Office of Community Control forthwith to determine a schedule for alcohol tests with the AB (Alcohol) </w:t>
-      </w:r>
-      <w:proofErr w:type="spellStart"/>
-      <w:proofErr w:type="gramStart"/>
-      <w:r>
-        <w:rPr>
-          <w:rFonts w:ascii="Palatino Linotype" w:hAnsi="Palatino Linotype"/>
-          <w:bCs/>
-          <w:sz w:val="20"/>
-          <w:szCs w:val="20"/>
-        </w:rPr>
-        <w:t>Kisok</w:t>
-      </w:r>
-      <w:proofErr w:type="spellEnd"/>
-      <w:r>
-        <w:rPr>
-          <w:rFonts w:ascii="Palatino Linotype" w:hAnsi="Palatino Linotype"/>
-          <w:bCs/>
-          <w:sz w:val="20"/>
-          <w:szCs w:val="20"/>
-        </w:rPr>
-        <w:t>.</w:t>
-      </w:r>
-      <w:r>
-        <w:rPr>
-          <w:rFonts w:ascii="Palatino Linotype" w:hAnsi="Palatino Linotype"/>
-          <w:bCs/>
-          <w:color w:val="FF0000"/>
-          <w:sz w:val="20"/>
-          <w:szCs w:val="20"/>
-        </w:rPr>
-        <w:t>{</w:t>
-      </w:r>
-      <w:proofErr w:type="gramEnd"/>
-      <w:r>
-        <w:rPr>
-          <w:rFonts w:ascii="Palatino Linotype" w:hAnsi="Palatino Linotype"/>
-          <w:bCs/>
-          <w:color w:val="FF0000"/>
-          <w:sz w:val="20"/>
-          <w:szCs w:val="20"/>
-        </w:rPr>
-        <w:t xml:space="preserve">% endif %}{% if </w:t>
-      </w:r>
-      <w:proofErr w:type="spellStart"/>
+        <w:t>Defendant shall report to the Office of Community Control forthwith to determine a schedule for alcohol tests with the AB (Alcohol) Kisok.</w:t>
+      </w:r>
+      <w:r>
+        <w:rPr>
+          <w:rFonts w:ascii="Palatino Linotype" w:hAnsi="Palatino Linotype"/>
+          <w:bCs/>
+          <w:color w:val="FF0000"/>
+          <w:sz w:val="20"/>
+          <w:szCs w:val="20"/>
+        </w:rPr>
+        <w:t xml:space="preserve">{% endif %}{% if </w:t>
+      </w:r>
       <w:r>
         <w:rPr>
           <w:rFonts w:ascii="Palatino Linotype" w:hAnsi="Palatino Linotype"/>
@@ -4527,18 +2971,7 @@
           <w:sz w:val="20"/>
           <w:szCs w:val="20"/>
         </w:rPr>
-        <w:t>.specialized_docket</w:t>
-      </w:r>
-      <w:proofErr w:type="spellEnd"/>
-      <w:r>
-        <w:rPr>
-          <w:rFonts w:ascii="Palatino Linotype" w:hAnsi="Palatino Linotype"/>
-          <w:bCs/>
-          <w:color w:val="FF0000"/>
-          <w:sz w:val="20"/>
-          <w:szCs w:val="20"/>
-        </w:rPr>
-        <w:t xml:space="preserve"> is true %}</w:t>
+        <w:t>.specialized_docket is true %}</w:t>
       </w:r>
     </w:p>
     <w:p>
@@ -4568,7 +3001,6 @@
         </w:rPr>
         <w:t xml:space="preserve">Defendant shall report to the Specialized Docket Coordinator to complete screening for admission to </w:t>
       </w:r>
-      <w:proofErr w:type="gramStart"/>
       <w:r>
         <w:rPr>
           <w:rFonts w:ascii="Palatino Linotype" w:hAnsi="Palatino Linotype"/>
@@ -4588,44 +3020,23 @@
         </w:rPr>
         <w:t xml:space="preserve"> </w:t>
       </w:r>
-      <w:proofErr w:type="spellStart"/>
-      <w:r>
-        <w:rPr>
-          <w:rFonts w:ascii="Palatino Linotype" w:hAnsi="Palatino Linotype"/>
-          <w:bCs/>
-          <w:sz w:val="20"/>
-          <w:szCs w:val="20"/>
-        </w:rPr>
-        <w:t>bond</w:t>
-      </w:r>
-      <w:proofErr w:type="gramEnd"/>
-      <w:r>
-        <w:rPr>
-          <w:rFonts w:ascii="Palatino Linotype" w:hAnsi="Palatino Linotype"/>
-          <w:bCs/>
-          <w:sz w:val="20"/>
-          <w:szCs w:val="20"/>
-        </w:rPr>
-        <w:t>_conditions</w:t>
-      </w:r>
-      <w:r>
-        <w:rPr>
-          <w:rFonts w:ascii="Palatino Linotype" w:hAnsi="Palatino Linotype"/>
-          <w:bCs/>
-          <w:sz w:val="20"/>
-          <w:szCs w:val="20"/>
-        </w:rPr>
-        <w:t>.specialized_docket_type</w:t>
-      </w:r>
-      <w:proofErr w:type="spellEnd"/>
-      <w:r>
-        <w:rPr>
-          <w:rFonts w:ascii="Palatino Linotype" w:hAnsi="Palatino Linotype"/>
-          <w:bCs/>
-          <w:sz w:val="20"/>
-          <w:szCs w:val="20"/>
-        </w:rPr>
-        <w:t xml:space="preserve"> }}.</w:t>
+      <w:r>
+        <w:rPr>
+          <w:rFonts w:ascii="Palatino Linotype" w:hAnsi="Palatino Linotype"/>
+          <w:bCs/>
+          <w:sz w:val="20"/>
+          <w:szCs w:val="20"/>
+        </w:rPr>
+        <w:t>bond_conditions</w:t>
+      </w:r>
+      <w:r>
+        <w:rPr>
+          <w:rFonts w:ascii="Palatino Linotype" w:hAnsi="Palatino Linotype"/>
+          <w:bCs/>
+          <w:sz w:val="20"/>
+          <w:szCs w:val="20"/>
+        </w:rPr>
+        <w:t>.specialized_docket_type }}.</w:t>
       </w:r>
       <w:r>
         <w:rPr>
@@ -4647,7 +3058,6 @@
         </w:rPr>
         <w:t xml:space="preserve">{% if </w:t>
       </w:r>
-      <w:proofErr w:type="spellStart"/>
       <w:r>
         <w:rPr>
           <w:rFonts w:ascii="Palatino Linotype" w:hAnsi="Palatino Linotype"/>
@@ -4666,18 +3076,7 @@
           <w:sz w:val="20"/>
           <w:szCs w:val="20"/>
         </w:rPr>
-        <w:t>.monitoring</w:t>
-      </w:r>
-      <w:proofErr w:type="spellEnd"/>
-      <w:r>
-        <w:rPr>
-          <w:rFonts w:ascii="Palatino Linotype" w:hAnsi="Palatino Linotype"/>
-          <w:bCs/>
-          <w:color w:val="FF0000"/>
-          <w:sz w:val="20"/>
-          <w:szCs w:val="20"/>
-        </w:rPr>
-        <w:t xml:space="preserve"> is true %}</w:t>
+        <w:t>.monitoring is true %}</w:t>
       </w:r>
     </w:p>
     <w:p>
@@ -4741,66 +3140,35 @@
           <w:sz w:val="20"/>
           <w:szCs w:val="20"/>
         </w:rPr>
+        <w:t xml:space="preserve"> {{</w:t>
+      </w:r>
+      <w:r>
+        <w:rPr>
+          <w:rFonts w:ascii="Palatino Linotype" w:hAnsi="Palatino Linotype"/>
+          <w:bCs/>
+          <w:color w:val="FF0000"/>
+          <w:sz w:val="20"/>
+          <w:szCs w:val="20"/>
+        </w:rPr>
         <w:t xml:space="preserve"> </w:t>
       </w:r>
-      <w:proofErr w:type="gramStart"/>
-      <w:r>
-        <w:rPr>
-          <w:rFonts w:ascii="Palatino Linotype" w:hAnsi="Palatino Linotype"/>
-          <w:bCs/>
-          <w:sz w:val="20"/>
-          <w:szCs w:val="20"/>
-        </w:rPr>
-        <w:t>{{</w:t>
-      </w:r>
-      <w:r>
-        <w:rPr>
-          <w:rFonts w:ascii="Palatino Linotype" w:hAnsi="Palatino Linotype"/>
-          <w:bCs/>
-          <w:color w:val="FF0000"/>
-          <w:sz w:val="20"/>
-          <w:szCs w:val="20"/>
-        </w:rPr>
-        <w:t xml:space="preserve"> </w:t>
-      </w:r>
-      <w:proofErr w:type="spellStart"/>
-      <w:r>
-        <w:rPr>
-          <w:rFonts w:ascii="Palatino Linotype" w:hAnsi="Palatino Linotype"/>
-          <w:bCs/>
-          <w:sz w:val="20"/>
-          <w:szCs w:val="20"/>
-        </w:rPr>
-        <w:t>bond</w:t>
-      </w:r>
-      <w:proofErr w:type="gramEnd"/>
-      <w:r>
-        <w:rPr>
-          <w:rFonts w:ascii="Palatino Linotype" w:hAnsi="Palatino Linotype"/>
-          <w:bCs/>
-          <w:sz w:val="20"/>
-          <w:szCs w:val="20"/>
-        </w:rPr>
-        <w:t>_conditions</w:t>
-      </w:r>
-      <w:r>
-        <w:rPr>
-          <w:rFonts w:ascii="Palatino Linotype" w:hAnsi="Palatino Linotype"/>
-          <w:bCs/>
-          <w:sz w:val="20"/>
-          <w:szCs w:val="20"/>
-        </w:rPr>
-        <w:t>.monitoring_type</w:t>
-      </w:r>
-      <w:proofErr w:type="spellEnd"/>
-      <w:r>
-        <w:rPr>
-          <w:rFonts w:ascii="Palatino Linotype" w:hAnsi="Palatino Linotype"/>
-          <w:bCs/>
-          <w:sz w:val="20"/>
-          <w:szCs w:val="20"/>
-        </w:rPr>
-        <w:t xml:space="preserve"> }}.</w:t>
+      <w:r>
+        <w:rPr>
+          <w:rFonts w:ascii="Palatino Linotype" w:hAnsi="Palatino Linotype"/>
+          <w:bCs/>
+          <w:sz w:val="20"/>
+          <w:szCs w:val="20"/>
+        </w:rPr>
+        <w:t>bond_conditions</w:t>
+      </w:r>
+      <w:r>
+        <w:rPr>
+          <w:rFonts w:ascii="Palatino Linotype" w:hAnsi="Palatino Linotype"/>
+          <w:bCs/>
+          <w:sz w:val="20"/>
+          <w:szCs w:val="20"/>
+        </w:rPr>
+        <w:t>.monitoring_type }}.</w:t>
       </w:r>
       <w:r>
         <w:rPr>
@@ -4820,29 +3188,7 @@
           <w:sz w:val="20"/>
           <w:szCs w:val="20"/>
         </w:rPr>
-        <w:t xml:space="preserve">{% if </w:t>
-      </w:r>
-      <w:proofErr w:type="spellStart"/>
-      <w:r>
-        <w:rPr>
-          <w:rFonts w:ascii="Palatino Linotype" w:hAnsi="Palatino Linotype"/>
-          <w:bCs/>
-          <w:color w:val="FF0000"/>
-          <w:sz w:val="20"/>
-          <w:szCs w:val="20"/>
-        </w:rPr>
-        <w:t>custodial_supervision.ordered</w:t>
-      </w:r>
-      <w:proofErr w:type="spellEnd"/>
-      <w:r>
-        <w:rPr>
-          <w:rFonts w:ascii="Palatino Linotype" w:hAnsi="Palatino Linotype"/>
-          <w:bCs/>
-          <w:color w:val="FF0000"/>
-          <w:sz w:val="20"/>
-          <w:szCs w:val="20"/>
-        </w:rPr>
-        <w:t xml:space="preserve"> is true %}</w:t>
+        <w:t>{% if custodial_supervision.ordered is true %}</w:t>
       </w:r>
     </w:p>
     <w:p>
@@ -4881,7 +3227,6 @@
         </w:rPr>
         <w:t xml:space="preserve"> </w:t>
       </w:r>
-      <w:proofErr w:type="gramStart"/>
       <w:r>
         <w:rPr>
           <w:rFonts w:ascii="Palatino Linotype" w:hAnsi="Palatino Linotype"/>
@@ -4891,43 +3236,7 @@
           <w:szCs w:val="20"/>
           <w:u w:val="single"/>
         </w:rPr>
-        <w:t xml:space="preserve">{{ </w:t>
-      </w:r>
-      <w:proofErr w:type="spellStart"/>
-      <w:r>
-        <w:rPr>
-          <w:rFonts w:ascii="Palatino Linotype" w:hAnsi="Palatino Linotype"/>
-          <w:b/>
-          <w:bCs/>
-          <w:sz w:val="20"/>
-          <w:szCs w:val="20"/>
-          <w:u w:val="single"/>
-        </w:rPr>
-        <w:t>custodial</w:t>
-      </w:r>
-      <w:proofErr w:type="gramEnd"/>
-      <w:r>
-        <w:rPr>
-          <w:rFonts w:ascii="Palatino Linotype" w:hAnsi="Palatino Linotype"/>
-          <w:b/>
-          <w:bCs/>
-          <w:sz w:val="20"/>
-          <w:szCs w:val="20"/>
-          <w:u w:val="single"/>
-        </w:rPr>
-        <w:t>_supervision.supervisor</w:t>
-      </w:r>
-      <w:proofErr w:type="spellEnd"/>
-      <w:r>
-        <w:rPr>
-          <w:rFonts w:ascii="Palatino Linotype" w:hAnsi="Palatino Linotype"/>
-          <w:b/>
-          <w:bCs/>
-          <w:sz w:val="20"/>
-          <w:szCs w:val="20"/>
-          <w:u w:val="single"/>
-        </w:rPr>
-        <w:t xml:space="preserve"> }}</w:t>
+        <w:t>{{ custodial_supervision.supervisor }}</w:t>
       </w:r>
       <w:r>
         <w:rPr>
@@ -4972,49 +3281,25 @@
         </w:rPr>
         <w:t xml:space="preserve">{% if </w:t>
       </w:r>
-      <w:proofErr w:type="spellStart"/>
-      <w:r>
-        <w:rPr>
-          <w:rFonts w:ascii="Palatino Linotype" w:hAnsi="Palatino Linotype"/>
-          <w:bCs/>
-          <w:color w:val="FF0000"/>
-          <w:sz w:val="20"/>
-          <w:szCs w:val="20"/>
-        </w:rPr>
-        <w:t>admin_license_</w:t>
-      </w:r>
-      <w:proofErr w:type="gramStart"/>
-      <w:r>
-        <w:rPr>
-          <w:rFonts w:ascii="Palatino Linotype" w:hAnsi="Palatino Linotype"/>
-          <w:bCs/>
-          <w:color w:val="FF0000"/>
-          <w:sz w:val="20"/>
-          <w:szCs w:val="20"/>
-        </w:rPr>
-        <w:t>suspension.</w:t>
-      </w:r>
-      <w:r>
-        <w:rPr>
-          <w:rFonts w:ascii="Palatino Linotype" w:hAnsi="Palatino Linotype"/>
-          <w:bCs/>
-          <w:color w:val="FF0000"/>
-          <w:sz w:val="20"/>
-          <w:szCs w:val="20"/>
-        </w:rPr>
-        <w:t>ordered</w:t>
-      </w:r>
-      <w:proofErr w:type="spellEnd"/>
-      <w:proofErr w:type="gramEnd"/>
-      <w:r>
-        <w:rPr>
-          <w:rFonts w:ascii="Palatino Linotype" w:hAnsi="Palatino Linotype"/>
-          <w:bCs/>
-          <w:color w:val="FF0000"/>
-          <w:sz w:val="20"/>
-          <w:szCs w:val="20"/>
-        </w:rPr>
-        <w:t xml:space="preserve"> is true %}</w:t>
+      <w:r>
+        <w:rPr>
+          <w:rFonts w:ascii="Palatino Linotype" w:hAnsi="Palatino Linotype"/>
+          <w:bCs/>
+          <w:color w:val="FF0000"/>
+          <w:sz w:val="20"/>
+          <w:szCs w:val="20"/>
+        </w:rPr>
+        <w:t>admin_license_suspension.</w:t>
+      </w:r>
+      <w:r>
+        <w:rPr>
+          <w:rFonts w:ascii="Palatino Linotype" w:hAnsi="Palatino Linotype"/>
+          <w:bCs/>
+          <w:color w:val="FF0000"/>
+          <w:sz w:val="20"/>
+          <w:szCs w:val="20"/>
+        </w:rPr>
+        <w:t>ordered is true %}</w:t>
       </w:r>
     </w:p>
     <w:p>
@@ -5096,49 +3381,25 @@
         </w:rPr>
         <w:t xml:space="preserve">{% if </w:t>
       </w:r>
-      <w:proofErr w:type="spellStart"/>
-      <w:r>
-        <w:rPr>
-          <w:rFonts w:ascii="Palatino Linotype" w:hAnsi="Palatino Linotype"/>
-          <w:bCs/>
-          <w:color w:val="FF0000"/>
-          <w:sz w:val="20"/>
-          <w:szCs w:val="20"/>
-        </w:rPr>
-        <w:t>admin_license_</w:t>
-      </w:r>
-      <w:proofErr w:type="gramStart"/>
-      <w:r>
-        <w:rPr>
-          <w:rFonts w:ascii="Palatino Linotype" w:hAnsi="Palatino Linotype"/>
-          <w:bCs/>
-          <w:color w:val="FF0000"/>
-          <w:sz w:val="20"/>
-          <w:szCs w:val="20"/>
-        </w:rPr>
-        <w:t>suspension.</w:t>
-      </w:r>
-      <w:r>
-        <w:rPr>
-          <w:rFonts w:ascii="Palatino Linotype" w:hAnsi="Palatino Linotype"/>
-          <w:bCs/>
-          <w:color w:val="FF0000"/>
-          <w:sz w:val="20"/>
-          <w:szCs w:val="20"/>
-        </w:rPr>
-        <w:t>objection</w:t>
-      </w:r>
-      <w:proofErr w:type="spellEnd"/>
-      <w:proofErr w:type="gramEnd"/>
-      <w:r>
-        <w:rPr>
-          <w:rFonts w:ascii="Palatino Linotype" w:hAnsi="Palatino Linotype"/>
-          <w:bCs/>
-          <w:color w:val="FF0000"/>
-          <w:sz w:val="20"/>
-          <w:szCs w:val="20"/>
-        </w:rPr>
-        <w:t xml:space="preserve"> == ‘Yes’ %}</w:t>
+      <w:r>
+        <w:rPr>
+          <w:rFonts w:ascii="Palatino Linotype" w:hAnsi="Palatino Linotype"/>
+          <w:bCs/>
+          <w:color w:val="FF0000"/>
+          <w:sz w:val="20"/>
+          <w:szCs w:val="20"/>
+        </w:rPr>
+        <w:t>admin_license_suspension.</w:t>
+      </w:r>
+      <w:r>
+        <w:rPr>
+          <w:rFonts w:ascii="Palatino Linotype" w:hAnsi="Palatino Linotype"/>
+          <w:bCs/>
+          <w:color w:val="FF0000"/>
+          <w:sz w:val="20"/>
+          <w:szCs w:val="20"/>
+        </w:rPr>
+        <w:t>objection == ‘Yes’ %}</w:t>
       </w:r>
       <w:r>
         <w:rPr>
@@ -5166,82 +3427,177 @@
           <w:sz w:val="20"/>
           <w:szCs w:val="20"/>
         </w:rPr>
-        <w:t xml:space="preserve">{% </w:t>
-      </w:r>
-      <w:proofErr w:type="spellStart"/>
-      <w:r>
-        <w:rPr>
-          <w:rFonts w:ascii="Palatino Linotype" w:hAnsi="Palatino Linotype"/>
-          <w:bCs/>
-          <w:color w:val="FF0000"/>
-          <w:sz w:val="20"/>
-          <w:szCs w:val="20"/>
-        </w:rPr>
-        <w:t>elif</w:t>
-      </w:r>
-      <w:proofErr w:type="spellEnd"/>
-      <w:r>
-        <w:rPr>
-          <w:rFonts w:ascii="Palatino Linotype" w:hAnsi="Palatino Linotype"/>
-          <w:bCs/>
-          <w:color w:val="FF0000"/>
+        <w:t>{% elif admin_license_suspension.</w:t>
+      </w:r>
+      <w:r>
+        <w:rPr>
+          <w:rFonts w:ascii="Palatino Linotype" w:hAnsi="Palatino Linotype"/>
+          <w:bCs/>
+          <w:color w:val="FF0000"/>
+          <w:sz w:val="20"/>
+          <w:szCs w:val="20"/>
+        </w:rPr>
+        <w:t>objection == ‘No’ %}</w:t>
+      </w:r>
+      <w:r>
+        <w:rPr>
+          <w:rFonts w:ascii="Palatino Linotype" w:hAnsi="Palatino Linotype"/>
+          <w:bCs/>
+          <w:sz w:val="20"/>
+          <w:szCs w:val="20"/>
+        </w:rPr>
+        <w:t>The State did not object to the stay.</w:t>
+      </w:r>
+      <w:r>
+        <w:rPr>
+          <w:rFonts w:ascii="Palatino Linotype" w:hAnsi="Palatino Linotype"/>
+          <w:bCs/>
           <w:sz w:val="20"/>
           <w:szCs w:val="20"/>
         </w:rPr>
         <w:t xml:space="preserve"> </w:t>
       </w:r>
-      <w:proofErr w:type="spellStart"/>
-      <w:r>
-        <w:rPr>
-          <w:rFonts w:ascii="Palatino Linotype" w:hAnsi="Palatino Linotype"/>
-          <w:bCs/>
-          <w:color w:val="FF0000"/>
-          <w:sz w:val="20"/>
-          <w:szCs w:val="20"/>
-        </w:rPr>
-        <w:t>admin_license_</w:t>
-      </w:r>
-      <w:proofErr w:type="gramStart"/>
-      <w:r>
-        <w:rPr>
-          <w:rFonts w:ascii="Palatino Linotype" w:hAnsi="Palatino Linotype"/>
-          <w:bCs/>
-          <w:color w:val="FF0000"/>
-          <w:sz w:val="20"/>
-          <w:szCs w:val="20"/>
-        </w:rPr>
-        <w:t>suspension.</w:t>
-      </w:r>
-      <w:r>
-        <w:rPr>
-          <w:rFonts w:ascii="Palatino Linotype" w:hAnsi="Palatino Linotype"/>
-          <w:bCs/>
-          <w:color w:val="FF0000"/>
-          <w:sz w:val="20"/>
-          <w:szCs w:val="20"/>
-        </w:rPr>
-        <w:t>objection</w:t>
-      </w:r>
-      <w:proofErr w:type="spellEnd"/>
-      <w:proofErr w:type="gramEnd"/>
-      <w:r>
-        <w:rPr>
-          <w:rFonts w:ascii="Palatino Linotype" w:hAnsi="Palatino Linotype"/>
-          <w:bCs/>
-          <w:color w:val="FF0000"/>
-          <w:sz w:val="20"/>
-          <w:szCs w:val="20"/>
-        </w:rPr>
-        <w:t xml:space="preserve"> == ‘No’ %}</w:t>
-      </w:r>
-      <w:r>
-        <w:rPr>
-          <w:rFonts w:ascii="Palatino Linotype" w:hAnsi="Palatino Linotype"/>
-          <w:bCs/>
-          <w:sz w:val="20"/>
-          <w:szCs w:val="20"/>
-        </w:rPr>
-        <w:t>The State did not object to the stay.</w:t>
+      <w:r>
+        <w:rPr>
+          <w:rFonts w:ascii="Palatino Linotype" w:hAnsi="Palatino Linotype"/>
+          <w:bCs/>
+          <w:color w:val="FF0000"/>
+          <w:sz w:val="20"/>
+          <w:szCs w:val="20"/>
+        </w:rPr>
+        <w:t>{% endif %}</w:t>
+      </w:r>
+      <w:r>
+        <w:rPr>
+          <w:rFonts w:ascii="Palatino Linotype" w:hAnsi="Palatino Linotype"/>
+          <w:bCs/>
+          <w:color w:val="FF0000"/>
+          <w:sz w:val="20"/>
+          <w:szCs w:val="20"/>
+        </w:rPr>
+        <w:t xml:space="preserve">{% if </w:t>
+      </w:r>
+      <w:r>
+        <w:rPr>
+          <w:rFonts w:ascii="Palatino Linotype" w:hAnsi="Palatino Linotype"/>
+          <w:bCs/>
+          <w:color w:val="FF0000"/>
+          <w:sz w:val="20"/>
+          <w:szCs w:val="20"/>
+        </w:rPr>
+        <w:t>admin_license_suspension.</w:t>
+      </w:r>
+      <w:r>
+        <w:rPr>
+          <w:rFonts w:ascii="Palatino Linotype" w:hAnsi="Palatino Linotype"/>
+          <w:bCs/>
+          <w:color w:val="FF0000"/>
+          <w:sz w:val="20"/>
+          <w:szCs w:val="20"/>
+        </w:rPr>
+        <w:t>disposition == ‘Granted’ %}</w:t>
+      </w:r>
+      <w:r>
+        <w:rPr>
+          <w:rFonts w:ascii="Palatino Linotype" w:hAnsi="Palatino Linotype"/>
+          <w:bCs/>
+          <w:sz w:val="20"/>
+          <w:szCs w:val="20"/>
+        </w:rPr>
+        <w:t>The Court GRANTED</w:t>
+      </w:r>
+      <w:r>
+        <w:rPr>
+          <w:rFonts w:ascii="Palatino Linotype" w:hAnsi="Palatino Linotype"/>
+          <w:bCs/>
+          <w:sz w:val="20"/>
+          <w:szCs w:val="20"/>
+        </w:rPr>
+        <w:t xml:space="preserve"> the administrative license suspension </w:t>
+      </w:r>
+      <w:r>
+        <w:rPr>
+          <w:rFonts w:ascii="Palatino Linotype" w:hAnsi="Palatino Linotype"/>
+          <w:bCs/>
+          <w:sz w:val="20"/>
+          <w:szCs w:val="20"/>
+        </w:rPr>
+        <w:t xml:space="preserve">and the administrative license suspension is STAYED. </w:t>
+      </w:r>
+      <w:r>
+        <w:rPr>
+          <w:rFonts w:ascii="Palatino Linotype" w:hAnsi="Palatino Linotype"/>
+          <w:bCs/>
+          <w:color w:val="FF0000"/>
+          <w:sz w:val="20"/>
+          <w:szCs w:val="20"/>
+        </w:rPr>
+        <w:t>{% elif admin_license_suspensi</w:t>
+      </w:r>
+      <w:r>
+        <w:rPr>
+          <w:rFonts w:ascii="Palatino Linotype" w:hAnsi="Palatino Linotype"/>
+          <w:bCs/>
+          <w:color w:val="FF0000"/>
+          <w:sz w:val="20"/>
+          <w:szCs w:val="20"/>
+        </w:rPr>
+        <w:t>on.</w:t>
+      </w:r>
+      <w:r>
+        <w:rPr>
+          <w:rFonts w:ascii="Palatino Linotype" w:hAnsi="Palatino Linotype"/>
+          <w:bCs/>
+          <w:color w:val="FF0000"/>
+          <w:sz w:val="20"/>
+          <w:szCs w:val="20"/>
+        </w:rPr>
+        <w:t>disposition == ‘Denied’ %}</w:t>
+      </w:r>
+      <w:r>
+        <w:rPr>
+          <w:rFonts w:ascii="Palatino Linotype" w:hAnsi="Palatino Linotype"/>
+          <w:bCs/>
+          <w:sz w:val="20"/>
+          <w:szCs w:val="20"/>
+        </w:rPr>
+        <w:t xml:space="preserve">The Court DENIED </w:t>
+      </w:r>
+      <w:r>
+        <w:rPr>
+          <w:rFonts w:ascii="Palatino Linotype" w:hAnsi="Palatino Linotype"/>
+          <w:bCs/>
+          <w:sz w:val="20"/>
+          <w:szCs w:val="20"/>
+        </w:rPr>
+        <w:t xml:space="preserve">the administrative license suspension and </w:t>
+      </w:r>
+      <w:r>
+        <w:rPr>
+          <w:rFonts w:ascii="Palatino Linotype" w:hAnsi="Palatino Linotype"/>
+          <w:bCs/>
+          <w:sz w:val="20"/>
+          <w:szCs w:val="20"/>
+        </w:rPr>
+        <w:t>the administrative l</w:t>
+      </w:r>
+      <w:r>
+        <w:rPr>
+          <w:rFonts w:ascii="Palatino Linotype" w:hAnsi="Palatino Linotype"/>
+          <w:bCs/>
+          <w:sz w:val="20"/>
+          <w:szCs w:val="20"/>
+        </w:rPr>
+        <w:t>icense suspension IS NOT STAYED</w:t>
+      </w:r>
+      <w:r>
+        <w:rPr>
+          <w:rFonts w:ascii="Palatino Linotype" w:hAnsi="Palatino Linotype"/>
+          <w:bCs/>
+          <w:sz w:val="20"/>
+          <w:szCs w:val="20"/>
+        </w:rPr>
+        <w:t>.</w:t>
       </w:r>
       <w:r>
         <w:rPr>
@@ -5260,41 +3616,18 @@
           <w:sz w:val="20"/>
           <w:szCs w:val="20"/>
         </w:rPr>
-        <w:t xml:space="preserve">{% endif </w:t>
-      </w:r>
-      <w:proofErr w:type="gramStart"/>
-      <w:r>
-        <w:rPr>
-          <w:rFonts w:ascii="Palatino Linotype" w:hAnsi="Palatino Linotype"/>
-          <w:bCs/>
-          <w:color w:val="FF0000"/>
-          <w:sz w:val="20"/>
-          <w:szCs w:val="20"/>
-        </w:rPr>
-        <w:t>%}</w:t>
-      </w:r>
-      <w:r>
-        <w:rPr>
-          <w:rFonts w:ascii="Palatino Linotype" w:hAnsi="Palatino Linotype"/>
-          <w:bCs/>
-          <w:color w:val="FF0000"/>
-          <w:sz w:val="20"/>
-          <w:szCs w:val="20"/>
-        </w:rPr>
-        <w:t>{</w:t>
-      </w:r>
-      <w:proofErr w:type="gramEnd"/>
-      <w:r>
-        <w:rPr>
-          <w:rFonts w:ascii="Palatino Linotype" w:hAnsi="Palatino Linotype"/>
-          <w:bCs/>
-          <w:color w:val="FF0000"/>
-          <w:sz w:val="20"/>
-          <w:szCs w:val="20"/>
-        </w:rPr>
-        <w:t xml:space="preserve">% if </w:t>
-      </w:r>
-      <w:proofErr w:type="spellStart"/>
+        <w:t>{% endif %}</w:t>
+      </w:r>
+      <w:r>
+        <w:rPr>
+          <w:rFonts w:ascii="Palatino Linotype" w:hAnsi="Palatino Linotype"/>
+          <w:bCs/>
+          <w:color w:val="FF0000"/>
+          <w:sz w:val="20"/>
+          <w:szCs w:val="20"/>
+        </w:rPr>
+        <w:t xml:space="preserve">{% if </w:t>
+      </w:r>
       <w:r>
         <w:rPr>
           <w:rFonts w:ascii="Palatino Linotype" w:hAnsi="Palatino Linotype"/>
@@ -5313,298 +3646,34 @@
           <w:sz w:val="20"/>
           <w:szCs w:val="20"/>
         </w:rPr>
-        <w:t>disposition</w:t>
-      </w:r>
-      <w:proofErr w:type="spellEnd"/>
-      <w:r>
-        <w:rPr>
-          <w:rFonts w:ascii="Palatino Linotype" w:hAnsi="Palatino Linotype"/>
-          <w:bCs/>
-          <w:color w:val="FF0000"/>
-          <w:sz w:val="20"/>
-          <w:szCs w:val="20"/>
-        </w:rPr>
-        <w:t xml:space="preserve"> == ‘Granted’ %}</w:t>
-      </w:r>
-      <w:r>
-        <w:rPr>
-          <w:rFonts w:ascii="Palatino Linotype" w:hAnsi="Palatino Linotype"/>
-          <w:bCs/>
-          <w:sz w:val="20"/>
-          <w:szCs w:val="20"/>
-        </w:rPr>
-        <w:t>The Court GRANTED</w:t>
-      </w:r>
-      <w:r>
-        <w:rPr>
-          <w:rFonts w:ascii="Palatino Linotype" w:hAnsi="Palatino Linotype"/>
-          <w:bCs/>
-          <w:sz w:val="20"/>
-          <w:szCs w:val="20"/>
-        </w:rPr>
-        <w:t xml:space="preserve"> the administrative license suspension </w:t>
-      </w:r>
-      <w:r>
-        <w:rPr>
-          <w:rFonts w:ascii="Palatino Linotype" w:hAnsi="Palatino Linotype"/>
-          <w:bCs/>
-          <w:sz w:val="20"/>
-          <w:szCs w:val="20"/>
-        </w:rPr>
-        <w:t xml:space="preserve">and the administrative license suspension is STAYED. </w:t>
-      </w:r>
-      <w:r>
-        <w:rPr>
-          <w:rFonts w:ascii="Palatino Linotype" w:hAnsi="Palatino Linotype"/>
-          <w:bCs/>
-          <w:color w:val="FF0000"/>
-          <w:sz w:val="20"/>
-          <w:szCs w:val="20"/>
-        </w:rPr>
-        <w:t xml:space="preserve">{% </w:t>
-      </w:r>
-      <w:proofErr w:type="spellStart"/>
-      <w:r>
-        <w:rPr>
-          <w:rFonts w:ascii="Palatino Linotype" w:hAnsi="Palatino Linotype"/>
-          <w:bCs/>
-          <w:color w:val="FF0000"/>
-          <w:sz w:val="20"/>
-          <w:szCs w:val="20"/>
-        </w:rPr>
-        <w:t>elif</w:t>
-      </w:r>
-      <w:proofErr w:type="spellEnd"/>
-      <w:r>
-        <w:rPr>
-          <w:rFonts w:ascii="Palatino Linotype" w:hAnsi="Palatino Linotype"/>
-          <w:bCs/>
-          <w:color w:val="FF0000"/>
-          <w:sz w:val="20"/>
-          <w:szCs w:val="20"/>
-        </w:rPr>
-        <w:t xml:space="preserve"> </w:t>
-      </w:r>
-      <w:proofErr w:type="spellStart"/>
-      <w:r>
-        <w:rPr>
-          <w:rFonts w:ascii="Palatino Linotype" w:hAnsi="Palatino Linotype"/>
-          <w:bCs/>
-          <w:color w:val="FF0000"/>
-          <w:sz w:val="20"/>
-          <w:szCs w:val="20"/>
-        </w:rPr>
-        <w:t>admin_license_</w:t>
-      </w:r>
-      <w:proofErr w:type="gramStart"/>
-      <w:r>
-        <w:rPr>
-          <w:rFonts w:ascii="Palatino Linotype" w:hAnsi="Palatino Linotype"/>
-          <w:bCs/>
-          <w:color w:val="FF0000"/>
-          <w:sz w:val="20"/>
-          <w:szCs w:val="20"/>
-        </w:rPr>
-        <w:t>suspensi</w:t>
-      </w:r>
-      <w:r>
-        <w:rPr>
-          <w:rFonts w:ascii="Palatino Linotype" w:hAnsi="Palatino Linotype"/>
-          <w:bCs/>
-          <w:color w:val="FF0000"/>
-          <w:sz w:val="20"/>
-          <w:szCs w:val="20"/>
-        </w:rPr>
-        <w:t>on.</w:t>
-      </w:r>
-      <w:r>
-        <w:rPr>
-          <w:rFonts w:ascii="Palatino Linotype" w:hAnsi="Palatino Linotype"/>
-          <w:bCs/>
-          <w:color w:val="FF0000"/>
-          <w:sz w:val="20"/>
-          <w:szCs w:val="20"/>
-        </w:rPr>
-        <w:t>disposition</w:t>
-      </w:r>
-      <w:proofErr w:type="spellEnd"/>
-      <w:proofErr w:type="gramEnd"/>
-      <w:r>
-        <w:rPr>
-          <w:rFonts w:ascii="Palatino Linotype" w:hAnsi="Palatino Linotype"/>
-          <w:bCs/>
-          <w:color w:val="FF0000"/>
-          <w:sz w:val="20"/>
-          <w:szCs w:val="20"/>
-        </w:rPr>
-        <w:t xml:space="preserve"> == ‘Denied’ %}</w:t>
-      </w:r>
-      <w:r>
-        <w:rPr>
-          <w:rFonts w:ascii="Palatino Linotype" w:hAnsi="Palatino Linotype"/>
-          <w:bCs/>
-          <w:sz w:val="20"/>
-          <w:szCs w:val="20"/>
-        </w:rPr>
-        <w:t xml:space="preserve">The Court DENIED </w:t>
-      </w:r>
-      <w:r>
-        <w:rPr>
-          <w:rFonts w:ascii="Palatino Linotype" w:hAnsi="Palatino Linotype"/>
-          <w:bCs/>
-          <w:sz w:val="20"/>
-          <w:szCs w:val="20"/>
-        </w:rPr>
-        <w:t xml:space="preserve">the administrative license suspension and </w:t>
-      </w:r>
-      <w:r>
-        <w:rPr>
-          <w:rFonts w:ascii="Palatino Linotype" w:hAnsi="Palatino Linotype"/>
-          <w:bCs/>
-          <w:sz w:val="20"/>
-          <w:szCs w:val="20"/>
-        </w:rPr>
-        <w:t>the administrative l</w:t>
-      </w:r>
-      <w:r>
-        <w:rPr>
-          <w:rFonts w:ascii="Palatino Linotype" w:hAnsi="Palatino Linotype"/>
-          <w:bCs/>
-          <w:sz w:val="20"/>
-          <w:szCs w:val="20"/>
-        </w:rPr>
-        <w:t>icense suspension IS NOT STAYED</w:t>
-      </w:r>
-      <w:r>
-        <w:rPr>
-          <w:rFonts w:ascii="Palatino Linotype" w:hAnsi="Palatino Linotype"/>
-          <w:bCs/>
-          <w:sz w:val="20"/>
-          <w:szCs w:val="20"/>
-        </w:rPr>
-        <w:t>.</w:t>
-      </w:r>
-      <w:r>
-        <w:rPr>
-          <w:rFonts w:ascii="Palatino Linotype" w:hAnsi="Palatino Linotype"/>
-          <w:bCs/>
-          <w:sz w:val="20"/>
-          <w:szCs w:val="20"/>
-        </w:rPr>
-        <w:t xml:space="preserve"> </w:t>
-      </w:r>
-      <w:r>
-        <w:rPr>
-          <w:rFonts w:ascii="Palatino Linotype" w:hAnsi="Palatino Linotype"/>
-          <w:bCs/>
-          <w:color w:val="FF0000"/>
-          <w:sz w:val="20"/>
-          <w:szCs w:val="20"/>
-        </w:rPr>
-        <w:t xml:space="preserve">{% endif </w:t>
-      </w:r>
-      <w:proofErr w:type="gramStart"/>
-      <w:r>
-        <w:rPr>
-          <w:rFonts w:ascii="Palatino Linotype" w:hAnsi="Palatino Linotype"/>
-          <w:bCs/>
-          <w:color w:val="FF0000"/>
-          <w:sz w:val="20"/>
-          <w:szCs w:val="20"/>
-        </w:rPr>
-        <w:t>%}</w:t>
-      </w:r>
-      <w:r>
-        <w:rPr>
-          <w:rFonts w:ascii="Palatino Linotype" w:hAnsi="Palatino Linotype"/>
-          <w:bCs/>
-          <w:color w:val="FF0000"/>
-          <w:sz w:val="20"/>
-          <w:szCs w:val="20"/>
-        </w:rPr>
-        <w:t>{</w:t>
-      </w:r>
-      <w:proofErr w:type="gramEnd"/>
-      <w:r>
-        <w:rPr>
-          <w:rFonts w:ascii="Palatino Linotype" w:hAnsi="Palatino Linotype"/>
-          <w:bCs/>
-          <w:color w:val="FF0000"/>
-          <w:sz w:val="20"/>
-          <w:szCs w:val="20"/>
-        </w:rPr>
-        <w:t xml:space="preserve">% if </w:t>
-      </w:r>
-      <w:proofErr w:type="spellStart"/>
-      <w:r>
-        <w:rPr>
-          <w:rFonts w:ascii="Palatino Linotype" w:hAnsi="Palatino Linotype"/>
-          <w:bCs/>
-          <w:color w:val="FF0000"/>
-          <w:sz w:val="20"/>
-          <w:szCs w:val="20"/>
-        </w:rPr>
-        <w:lastRenderedPageBreak/>
+        <w:t>explanation is not none %}</w:t>
+      </w:r>
+      <w:r>
+        <w:rPr>
+          <w:rFonts w:ascii="Palatino Linotype" w:hAnsi="Palatino Linotype"/>
+          <w:bCs/>
+          <w:sz w:val="20"/>
+          <w:szCs w:val="20"/>
+        </w:rPr>
+        <w:t xml:space="preserve">{{ </w:t>
+      </w:r>
+      <w:r>
+        <w:rPr>
+          <w:rFonts w:ascii="Palatino Linotype" w:hAnsi="Palatino Linotype"/>
+          <w:bCs/>
+          <w:sz w:val="20"/>
+          <w:szCs w:val="20"/>
+        </w:rPr>
         <w:t>admin_license_suspension.</w:t>
       </w:r>
       <w:r>
         <w:rPr>
           <w:rFonts w:ascii="Palatino Linotype" w:hAnsi="Palatino Linotype"/>
           <w:bCs/>
-          <w:color w:val="FF0000"/>
-          <w:sz w:val="20"/>
-          <w:szCs w:val="20"/>
-        </w:rPr>
-        <w:t>explanation</w:t>
-      </w:r>
-      <w:proofErr w:type="spellEnd"/>
-      <w:r>
-        <w:rPr>
-          <w:rFonts w:ascii="Palatino Linotype" w:hAnsi="Palatino Linotype"/>
-          <w:bCs/>
-          <w:color w:val="FF0000"/>
-          <w:sz w:val="20"/>
-          <w:szCs w:val="20"/>
-        </w:rPr>
-        <w:t xml:space="preserve"> is not none %}</w:t>
-      </w:r>
-      <w:r>
-        <w:rPr>
-          <w:rFonts w:ascii="Palatino Linotype" w:hAnsi="Palatino Linotype"/>
-          <w:bCs/>
-          <w:sz w:val="20"/>
-          <w:szCs w:val="20"/>
-        </w:rPr>
-        <w:t xml:space="preserve">{{ </w:t>
-      </w:r>
-      <w:proofErr w:type="spellStart"/>
-      <w:r>
-        <w:rPr>
-          <w:rFonts w:ascii="Palatino Linotype" w:hAnsi="Palatino Linotype"/>
-          <w:bCs/>
-          <w:sz w:val="20"/>
-          <w:szCs w:val="20"/>
-        </w:rPr>
-        <w:t>admin_license_suspension.</w:t>
-      </w:r>
-      <w:r>
-        <w:rPr>
-          <w:rFonts w:ascii="Palatino Linotype" w:hAnsi="Palatino Linotype"/>
-          <w:bCs/>
-          <w:sz w:val="20"/>
-          <w:szCs w:val="20"/>
-        </w:rPr>
-        <w:t>explanation</w:t>
-      </w:r>
-      <w:proofErr w:type="spellEnd"/>
-      <w:r>
-        <w:rPr>
-          <w:rFonts w:ascii="Palatino Linotype" w:hAnsi="Palatino Linotype"/>
-          <w:bCs/>
-          <w:sz w:val="20"/>
-          <w:szCs w:val="20"/>
-        </w:rPr>
-        <w:t xml:space="preserve"> }}</w:t>
+          <w:sz w:val="20"/>
+          <w:szCs w:val="20"/>
+        </w:rPr>
+        <w:t>explanation }}</w:t>
       </w:r>
       <w:r>
         <w:rPr>
@@ -5636,7 +3705,6 @@
         </w:rPr>
         <w:t xml:space="preserve">{% if </w:t>
       </w:r>
-      <w:proofErr w:type="spellStart"/>
       <w:r>
         <w:rPr>
           <w:rFonts w:ascii="Palatino Linotype" w:hAnsi="Palatino Linotype"/>
@@ -5655,18 +3723,7 @@
           <w:sz w:val="20"/>
           <w:szCs w:val="20"/>
         </w:rPr>
-        <w:t>.ordered</w:t>
-      </w:r>
-      <w:proofErr w:type="spellEnd"/>
-      <w:r>
-        <w:rPr>
-          <w:rFonts w:ascii="Palatino Linotype" w:hAnsi="Palatino Linotype"/>
-          <w:bCs/>
-          <w:color w:val="FF0000"/>
-          <w:sz w:val="20"/>
-          <w:szCs w:val="20"/>
-        </w:rPr>
-        <w:t xml:space="preserve"> is true %}</w:t>
+        <w:t>.ordered is true %}</w:t>
       </w:r>
     </w:p>
     <w:p>
@@ -5691,6 +3748,7 @@
           <w:szCs w:val="20"/>
           <w:u w:val="single"/>
         </w:rPr>
+        <w:lastRenderedPageBreak/>
         <w:t>Vehicle Seizure/Immobilization</w:t>
       </w:r>
     </w:p>
@@ -5716,65 +3774,14 @@
         </w:rPr>
         <w:t xml:space="preserve">A </w:t>
       </w:r>
-      <w:proofErr w:type="gramStart"/>
-      <w:r>
-        <w:rPr>
-          <w:rFonts w:ascii="Palatino Linotype" w:hAnsi="Palatino Linotype"/>
-          <w:bCs/>
-          <w:sz w:val="20"/>
-          <w:szCs w:val="20"/>
-        </w:rPr>
-        <w:t xml:space="preserve">{{ </w:t>
-      </w:r>
-      <w:proofErr w:type="spellStart"/>
-      <w:r>
-        <w:rPr>
-          <w:rFonts w:ascii="Palatino Linotype" w:hAnsi="Palatino Linotype"/>
-          <w:bCs/>
-          <w:sz w:val="20"/>
-          <w:szCs w:val="20"/>
-        </w:rPr>
-        <w:t>vehicle</w:t>
-      </w:r>
-      <w:proofErr w:type="gramEnd"/>
-      <w:r>
-        <w:rPr>
-          <w:rFonts w:ascii="Palatino Linotype" w:hAnsi="Palatino Linotype"/>
-          <w:bCs/>
-          <w:sz w:val="20"/>
-          <w:szCs w:val="20"/>
-        </w:rPr>
-        <w:t>_seizure.vehicle_make_model</w:t>
-      </w:r>
-      <w:proofErr w:type="spellEnd"/>
-      <w:r>
-        <w:rPr>
-          <w:rFonts w:ascii="Palatino Linotype" w:hAnsi="Palatino Linotype"/>
-          <w:bCs/>
-          <w:sz w:val="20"/>
-          <w:szCs w:val="20"/>
-        </w:rPr>
-        <w:t xml:space="preserve"> }}, license plate {{ </w:t>
-      </w:r>
-      <w:proofErr w:type="spellStart"/>
-      <w:r>
-        <w:rPr>
-          <w:rFonts w:ascii="Palatino Linotype" w:hAnsi="Palatino Linotype"/>
-          <w:bCs/>
-          <w:sz w:val="20"/>
-          <w:szCs w:val="20"/>
-        </w:rPr>
-        <w:t>vehicle_seizure.vehicle_license_plate</w:t>
-      </w:r>
-      <w:proofErr w:type="spellEnd"/>
-      <w:r>
-        <w:rPr>
-          <w:rFonts w:ascii="Palatino Linotype" w:hAnsi="Palatino Linotype"/>
-          <w:bCs/>
-          <w:sz w:val="20"/>
-          <w:szCs w:val="20"/>
-        </w:rPr>
-        <w:t xml:space="preserve"> }}</w:t>
+      <w:r>
+        <w:rPr>
+          <w:rFonts w:ascii="Palatino Linotype" w:hAnsi="Palatino Linotype"/>
+          <w:bCs/>
+          <w:sz w:val="20"/>
+          <w:szCs w:val="20"/>
+        </w:rPr>
+        <w:t>{{ vehicle_seizure.vehicle_make_model }}, license plate {{ vehicle_seizure.vehicle_license_plate }}</w:t>
       </w:r>
       <w:r>
         <w:rPr>
@@ -5803,59 +3810,13 @@
         </w:rPr>
         <w:t xml:space="preserve"> </w:t>
       </w:r>
-      <w:proofErr w:type="gramStart"/>
-      <w:r>
-        <w:rPr>
-          <w:rFonts w:ascii="Palatino Linotype" w:hAnsi="Palatino Linotype"/>
-          <w:sz w:val="20"/>
-          <w:szCs w:val="20"/>
-        </w:rPr>
-        <w:t xml:space="preserve">{{ </w:t>
-      </w:r>
-      <w:proofErr w:type="spellStart"/>
-      <w:r>
-        <w:rPr>
-          <w:rFonts w:ascii="Palatino Linotype" w:hAnsi="Palatino Linotype"/>
-          <w:sz w:val="20"/>
-          <w:szCs w:val="20"/>
-        </w:rPr>
-        <w:t>defendant</w:t>
-      </w:r>
-      <w:proofErr w:type="gramEnd"/>
-      <w:r>
-        <w:rPr>
-          <w:rFonts w:ascii="Palatino Linotype" w:hAnsi="Palatino Linotype"/>
-          <w:sz w:val="20"/>
-          <w:szCs w:val="20"/>
-        </w:rPr>
-        <w:t>.first_name</w:t>
-      </w:r>
-      <w:proofErr w:type="spellEnd"/>
-      <w:r>
-        <w:rPr>
-          <w:rFonts w:ascii="Palatino Linotype" w:hAnsi="Palatino Linotype"/>
-          <w:sz w:val="20"/>
-          <w:szCs w:val="20"/>
-        </w:rPr>
-        <w:t xml:space="preserve"> }} {{ </w:t>
-      </w:r>
-      <w:proofErr w:type="spellStart"/>
-      <w:r>
-        <w:rPr>
-          <w:rFonts w:ascii="Palatino Linotype" w:hAnsi="Palatino Linotype"/>
-          <w:sz w:val="20"/>
-          <w:szCs w:val="20"/>
-        </w:rPr>
-        <w:t>defendant.last_name</w:t>
-      </w:r>
-      <w:proofErr w:type="spellEnd"/>
-      <w:r>
-        <w:rPr>
-          <w:rFonts w:ascii="Palatino Linotype" w:hAnsi="Palatino Linotype"/>
-          <w:sz w:val="20"/>
-          <w:szCs w:val="20"/>
-        </w:rPr>
-        <w:t xml:space="preserve"> }}</w:t>
+      <w:r>
+        <w:rPr>
+          <w:rFonts w:ascii="Palatino Linotype" w:hAnsi="Palatino Linotype"/>
+          <w:sz w:val="20"/>
+          <w:szCs w:val="20"/>
+        </w:rPr>
+        <w:t>{{ defendant.first_name }} {{ defendant.last_name }}</w:t>
       </w:r>
       <w:r>
         <w:rPr>
@@ -5883,61 +3844,17 @@
           <w:sz w:val="20"/>
           <w:szCs w:val="20"/>
         </w:rPr>
-        <w:t xml:space="preserve"> {% if </w:t>
-      </w:r>
-      <w:proofErr w:type="spellStart"/>
-      <w:r>
-        <w:rPr>
-          <w:rFonts w:ascii="Palatino Linotype" w:hAnsi="Palatino Linotype"/>
-          <w:bCs/>
-          <w:color w:val="FF0000"/>
-          <w:sz w:val="20"/>
-          <w:szCs w:val="20"/>
-        </w:rPr>
-        <w:t>vehicle_seizure.tow_to_residence</w:t>
-      </w:r>
-      <w:proofErr w:type="spellEnd"/>
-      <w:r>
-        <w:rPr>
-          <w:rFonts w:ascii="Palatino Linotype" w:hAnsi="Palatino Linotype"/>
-          <w:bCs/>
-          <w:color w:val="FF0000"/>
-          <w:sz w:val="20"/>
-          <w:szCs w:val="20"/>
-        </w:rPr>
-        <w:t xml:space="preserve"> is true </w:t>
-      </w:r>
-      <w:proofErr w:type="gramStart"/>
-      <w:r>
-        <w:rPr>
-          <w:rFonts w:ascii="Palatino Linotype" w:hAnsi="Palatino Linotype"/>
-          <w:bCs/>
-          <w:color w:val="FF0000"/>
-          <w:sz w:val="20"/>
-          <w:szCs w:val="20"/>
-        </w:rPr>
-        <w:t>%}</w:t>
-      </w:r>
-      <w:r>
-        <w:rPr>
-          <w:rFonts w:ascii="Palatino Linotype" w:hAnsi="Palatino Linotype"/>
-          <w:bCs/>
-          <w:color w:val="FF0000"/>
-          <w:sz w:val="20"/>
-          <w:szCs w:val="20"/>
-        </w:rPr>
-        <w:t>{</w:t>
-      </w:r>
-      <w:proofErr w:type="gramEnd"/>
-      <w:r>
-        <w:rPr>
-          <w:rFonts w:ascii="Palatino Linotype" w:hAnsi="Palatino Linotype"/>
-          <w:bCs/>
-          <w:color w:val="FF0000"/>
-          <w:sz w:val="20"/>
-          <w:szCs w:val="20"/>
-        </w:rPr>
-        <w:t>{ ‘\n’ }}</w:t>
+        <w:t xml:space="preserve"> {% if vehicle_seizure.tow_to_residence is true %}</w:t>
+      </w:r>
+      <w:r>
+        <w:rPr>
+          <w:rFonts w:ascii="Palatino Linotype" w:hAnsi="Palatino Linotype"/>
+          <w:bCs/>
+          <w:color w:val="FF0000"/>
+          <w:sz w:val="20"/>
+          <w:szCs w:val="20"/>
+        </w:rPr>
+        <w:t>{{ ‘\n’ }}</w:t>
       </w:r>
       <w:r>
         <w:rPr>
@@ -6033,61 +3950,17 @@
           <w:sz w:val="20"/>
           <w:szCs w:val="20"/>
         </w:rPr>
-        <w:t xml:space="preserve"> {% endif </w:t>
-      </w:r>
-      <w:proofErr w:type="gramStart"/>
-      <w:r>
-        <w:rPr>
-          <w:rFonts w:ascii="Palatino Linotype" w:hAnsi="Palatino Linotype"/>
-          <w:bCs/>
-          <w:color w:val="FF0000"/>
-          <w:sz w:val="20"/>
-          <w:szCs w:val="20"/>
-        </w:rPr>
-        <w:t>%}</w:t>
-      </w:r>
-      <w:r>
-        <w:rPr>
-          <w:rFonts w:ascii="Palatino Linotype" w:hAnsi="Palatino Linotype"/>
-          <w:bCs/>
-          <w:color w:val="FF0000"/>
-          <w:sz w:val="20"/>
-          <w:szCs w:val="20"/>
-        </w:rPr>
-        <w:t>{</w:t>
-      </w:r>
-      <w:proofErr w:type="gramEnd"/>
-      <w:r>
-        <w:rPr>
-          <w:rFonts w:ascii="Palatino Linotype" w:hAnsi="Palatino Linotype"/>
-          <w:bCs/>
-          <w:color w:val="FF0000"/>
-          <w:sz w:val="20"/>
-          <w:szCs w:val="20"/>
-        </w:rPr>
-        <w:t xml:space="preserve">% if </w:t>
-      </w:r>
-      <w:proofErr w:type="spellStart"/>
-      <w:r>
-        <w:rPr>
-          <w:rFonts w:ascii="Palatino Linotype" w:hAnsi="Palatino Linotype"/>
-          <w:bCs/>
-          <w:color w:val="FF0000"/>
-          <w:sz w:val="20"/>
-          <w:szCs w:val="20"/>
-        </w:rPr>
-        <w:t>vehicle_seizure.motion_to_return_vehicle</w:t>
-      </w:r>
-      <w:proofErr w:type="spellEnd"/>
-      <w:r>
-        <w:rPr>
-          <w:rFonts w:ascii="Palatino Linotype" w:hAnsi="Palatino Linotype"/>
-          <w:bCs/>
-          <w:color w:val="FF0000"/>
-          <w:sz w:val="20"/>
-          <w:szCs w:val="20"/>
-        </w:rPr>
-        <w:t xml:space="preserve"> is true %}</w:t>
+        <w:t xml:space="preserve"> {% endif %}</w:t>
+      </w:r>
+      <w:r>
+        <w:rPr>
+          <w:rFonts w:ascii="Palatino Linotype" w:hAnsi="Palatino Linotype"/>
+          <w:bCs/>
+          <w:color w:val="FF0000"/>
+          <w:sz w:val="20"/>
+          <w:szCs w:val="20"/>
+        </w:rPr>
+        <w:t>{% if vehicle_seizure.motion_to_return_vehicle is true %}</w:t>
       </w:r>
       <w:r>
         <w:rPr>
@@ -6150,7 +4023,6 @@
         </w:rPr>
         <w:t xml:space="preserve">The State </w:t>
       </w:r>
-      <w:proofErr w:type="gramStart"/>
       <w:r>
         <w:rPr>
           <w:rFonts w:ascii="Palatino Linotype" w:hAnsi="Palatino Linotype"/>
@@ -6160,44 +4032,23 @@
         </w:rPr>
         <w:t xml:space="preserve">{{ </w:t>
       </w:r>
-      <w:proofErr w:type="spellStart"/>
-      <w:r>
-        <w:rPr>
-          <w:rFonts w:ascii="Palatino Linotype" w:hAnsi="Palatino Linotype"/>
-          <w:bCs/>
-          <w:sz w:val="20"/>
-          <w:szCs w:val="20"/>
-        </w:rPr>
-        <w:t>vehicle</w:t>
-      </w:r>
-      <w:proofErr w:type="gramEnd"/>
-      <w:r>
-        <w:rPr>
-          <w:rFonts w:ascii="Palatino Linotype" w:hAnsi="Palatino Linotype"/>
-          <w:bCs/>
-          <w:sz w:val="20"/>
-          <w:szCs w:val="20"/>
-        </w:rPr>
-        <w:t>_seizure.</w:t>
-      </w:r>
-      <w:r>
-        <w:rPr>
-          <w:rFonts w:ascii="Palatino Linotype" w:hAnsi="Palatino Linotype"/>
-          <w:bCs/>
-          <w:sz w:val="20"/>
-          <w:szCs w:val="20"/>
-        </w:rPr>
-        <w:t>state_opposes</w:t>
-      </w:r>
-      <w:proofErr w:type="spellEnd"/>
-      <w:r>
-        <w:rPr>
-          <w:rFonts w:ascii="Palatino Linotype" w:hAnsi="Palatino Linotype"/>
-          <w:bCs/>
-          <w:sz w:val="20"/>
-          <w:szCs w:val="20"/>
-        </w:rPr>
-        <w:t xml:space="preserve"> }} to the motion</w:t>
+      <w:r>
+        <w:rPr>
+          <w:rFonts w:ascii="Palatino Linotype" w:hAnsi="Palatino Linotype"/>
+          <w:bCs/>
+          <w:sz w:val="20"/>
+          <w:szCs w:val="20"/>
+        </w:rPr>
+        <w:t>vehicle_seizure.</w:t>
+      </w:r>
+      <w:r>
+        <w:rPr>
+          <w:rFonts w:ascii="Palatino Linotype" w:hAnsi="Palatino Linotype"/>
+          <w:bCs/>
+          <w:sz w:val="20"/>
+          <w:szCs w:val="20"/>
+        </w:rPr>
+        <w:t>state_opposes }} to the motion</w:t>
       </w:r>
       <w:r>
         <w:rPr>
@@ -6208,7 +4059,6 @@
         </w:rPr>
         <w:t xml:space="preserve">. Defendant’s motion is </w:t>
       </w:r>
-      <w:proofErr w:type="gramStart"/>
       <w:r>
         <w:rPr>
           <w:rFonts w:ascii="Palatino Linotype" w:hAnsi="Palatino Linotype"/>
@@ -6218,44 +4068,23 @@
         </w:rPr>
         <w:t xml:space="preserve">{{ </w:t>
       </w:r>
-      <w:proofErr w:type="spellStart"/>
-      <w:r>
-        <w:rPr>
-          <w:rFonts w:ascii="Palatino Linotype" w:hAnsi="Palatino Linotype"/>
-          <w:bCs/>
-          <w:sz w:val="20"/>
-          <w:szCs w:val="20"/>
-        </w:rPr>
-        <w:t>vehicle</w:t>
-      </w:r>
-      <w:proofErr w:type="gramEnd"/>
-      <w:r>
-        <w:rPr>
-          <w:rFonts w:ascii="Palatino Linotype" w:hAnsi="Palatino Linotype"/>
-          <w:bCs/>
-          <w:sz w:val="20"/>
-          <w:szCs w:val="20"/>
-        </w:rPr>
-        <w:t>_seizure.</w:t>
-      </w:r>
-      <w:r>
-        <w:rPr>
-          <w:rFonts w:ascii="Palatino Linotype" w:hAnsi="Palatino Linotype"/>
-          <w:bCs/>
-          <w:sz w:val="20"/>
-          <w:szCs w:val="20"/>
-        </w:rPr>
-        <w:t>disposition_motion_to_return</w:t>
-      </w:r>
-      <w:proofErr w:type="spellEnd"/>
-      <w:r>
-        <w:rPr>
-          <w:rFonts w:ascii="Palatino Linotype" w:hAnsi="Palatino Linotype"/>
-          <w:bCs/>
-          <w:sz w:val="20"/>
-          <w:szCs w:val="20"/>
-        </w:rPr>
-        <w:t xml:space="preserve"> }}</w:t>
+      <w:r>
+        <w:rPr>
+          <w:rFonts w:ascii="Palatino Linotype" w:hAnsi="Palatino Linotype"/>
+          <w:bCs/>
+          <w:sz w:val="20"/>
+          <w:szCs w:val="20"/>
+        </w:rPr>
+        <w:t>vehicle_seizure.</w:t>
+      </w:r>
+      <w:r>
+        <w:rPr>
+          <w:rFonts w:ascii="Palatino Linotype" w:hAnsi="Palatino Linotype"/>
+          <w:bCs/>
+          <w:sz w:val="20"/>
+          <w:szCs w:val="20"/>
+        </w:rPr>
+        <w:t>disposition_motion_to_return }}</w:t>
       </w:r>
       <w:r>
         <w:rPr>
@@ -6283,51 +4112,7 @@
           <w:sz w:val="20"/>
           <w:szCs w:val="20"/>
         </w:rPr>
-        <w:t xml:space="preserve">{% if </w:t>
-      </w:r>
-      <w:proofErr w:type="spellStart"/>
-      <w:r>
-        <w:rPr>
-          <w:rFonts w:ascii="Palatino Linotype" w:hAnsi="Palatino Linotype"/>
-          <w:bCs/>
-          <w:color w:val="FF0000"/>
-          <w:sz w:val="20"/>
-          <w:szCs w:val="20"/>
-        </w:rPr>
-        <w:t>vehicle_</w:t>
-      </w:r>
-      <w:proofErr w:type="gramStart"/>
-      <w:r>
-        <w:rPr>
-          <w:rFonts w:ascii="Palatino Linotype" w:hAnsi="Palatino Linotype"/>
-          <w:bCs/>
-          <w:color w:val="FF0000"/>
-          <w:sz w:val="20"/>
-          <w:szCs w:val="20"/>
-        </w:rPr>
-        <w:t>seizure.disposition</w:t>
-      </w:r>
-      <w:proofErr w:type="gramEnd"/>
-      <w:r>
-        <w:rPr>
-          <w:rFonts w:ascii="Palatino Linotype" w:hAnsi="Palatino Linotype"/>
-          <w:bCs/>
-          <w:color w:val="FF0000"/>
-          <w:sz w:val="20"/>
-          <w:szCs w:val="20"/>
-        </w:rPr>
-        <w:t>_motion_to_return</w:t>
-      </w:r>
-      <w:proofErr w:type="spellEnd"/>
-      <w:r>
-        <w:rPr>
-          <w:rFonts w:ascii="Palatino Linotype" w:hAnsi="Palatino Linotype"/>
-          <w:bCs/>
-          <w:color w:val="FF0000"/>
-          <w:sz w:val="20"/>
-          <w:szCs w:val="20"/>
-        </w:rPr>
-        <w:t xml:space="preserve"> == ‘Granted’ %}</w:t>
+        <w:t>{% if vehicle_seizure.disposition_motion_to_return == ‘Granted’ %}</w:t>
       </w:r>
       <w:r>
         <w:rPr>
@@ -6375,29 +4160,7 @@
           <w:sz w:val="20"/>
           <w:szCs w:val="20"/>
         </w:rPr>
-        <w:t xml:space="preserve">{% endif %}{% if </w:t>
-      </w:r>
-      <w:proofErr w:type="spellStart"/>
-      <w:r>
-        <w:rPr>
-          <w:rFonts w:ascii="Palatino Linotype" w:hAnsi="Palatino Linotype"/>
-          <w:bCs/>
-          <w:color w:val="FF0000"/>
-          <w:sz w:val="20"/>
-          <w:szCs w:val="20"/>
-        </w:rPr>
-        <w:t>other_conditions.ordered</w:t>
-      </w:r>
-      <w:proofErr w:type="spellEnd"/>
-      <w:r>
-        <w:rPr>
-          <w:rFonts w:ascii="Palatino Linotype" w:hAnsi="Palatino Linotype"/>
-          <w:bCs/>
-          <w:color w:val="FF0000"/>
-          <w:sz w:val="20"/>
-          <w:szCs w:val="20"/>
-        </w:rPr>
-        <w:t xml:space="preserve"> is true %}</w:t>
+        <w:t>{% endif %}{% if other_conditions.ordered is true %}</w:t>
       </w:r>
     </w:p>
     <w:p>
@@ -6441,45 +4204,14 @@
           <w:szCs w:val="20"/>
         </w:rPr>
       </w:pPr>
-      <w:proofErr w:type="gramStart"/>
-      <w:r>
-        <w:rPr>
-          <w:rFonts w:ascii="Palatino Linotype" w:hAnsi="Palatino Linotype"/>
-          <w:bCs/>
-          <w:sz w:val="20"/>
-          <w:szCs w:val="20"/>
-        </w:rPr>
-        <w:t xml:space="preserve">{{ </w:t>
-      </w:r>
-      <w:proofErr w:type="spellStart"/>
-      <w:r>
-        <w:rPr>
-          <w:rFonts w:ascii="Palatino Linotype" w:hAnsi="Palatino Linotype"/>
-          <w:bCs/>
-          <w:sz w:val="20"/>
-          <w:szCs w:val="20"/>
-        </w:rPr>
-        <w:t>other</w:t>
-      </w:r>
-      <w:proofErr w:type="gramEnd"/>
-      <w:r>
-        <w:rPr>
-          <w:rFonts w:ascii="Palatino Linotype" w:hAnsi="Palatino Linotype"/>
-          <w:bCs/>
-          <w:sz w:val="20"/>
-          <w:szCs w:val="20"/>
-        </w:rPr>
-        <w:t>_conditions.terms</w:t>
-      </w:r>
-      <w:proofErr w:type="spellEnd"/>
-      <w:r>
-        <w:rPr>
-          <w:rFonts w:ascii="Palatino Linotype" w:hAnsi="Palatino Linotype"/>
-          <w:bCs/>
-          <w:sz w:val="20"/>
-          <w:szCs w:val="20"/>
-        </w:rPr>
-        <w:t xml:space="preserve"> }}</w:t>
+      <w:r>
+        <w:rPr>
+          <w:rFonts w:ascii="Palatino Linotype" w:hAnsi="Palatino Linotype"/>
+          <w:bCs/>
+          <w:sz w:val="20"/>
+          <w:szCs w:val="20"/>
+        </w:rPr>
+        <w:t>{{ other_conditions.terms }}</w:t>
       </w:r>
       <w:r>
         <w:rPr>
@@ -6626,66 +4358,29 @@
         </w:rPr>
         <w:tab/>
       </w:r>
-      <w:proofErr w:type="gramStart"/>
-      <w:r>
-        <w:rPr>
-          <w:rFonts w:ascii="Palatino Linotype" w:hAnsi="Palatino Linotype"/>
-          <w:sz w:val="20"/>
-          <w:szCs w:val="20"/>
-        </w:rPr>
-        <w:t xml:space="preserve">{{ </w:t>
-      </w:r>
-      <w:proofErr w:type="spellStart"/>
-      <w:r>
-        <w:rPr>
-          <w:rFonts w:ascii="Palatino Linotype" w:hAnsi="Palatino Linotype"/>
-          <w:sz w:val="20"/>
-          <w:szCs w:val="20"/>
-        </w:rPr>
-        <w:t>judicial</w:t>
-      </w:r>
-      <w:proofErr w:type="gramEnd"/>
-      <w:r>
-        <w:rPr>
-          <w:rFonts w:ascii="Palatino Linotype" w:hAnsi="Palatino Linotype"/>
-          <w:sz w:val="20"/>
-          <w:szCs w:val="20"/>
-        </w:rPr>
-        <w:t>_officer.officer_</w:t>
-      </w:r>
-      <w:r>
-        <w:rPr>
-          <w:rFonts w:ascii="Palatino Linotype" w:hAnsi="Palatino Linotype"/>
-          <w:sz w:val="20"/>
-          <w:szCs w:val="20"/>
-        </w:rPr>
-        <w:t>type</w:t>
-      </w:r>
-      <w:proofErr w:type="spellEnd"/>
-      <w:r>
-        <w:rPr>
-          <w:rFonts w:ascii="Palatino Linotype" w:hAnsi="Palatino Linotype"/>
-          <w:sz w:val="20"/>
-          <w:szCs w:val="20"/>
-        </w:rPr>
-        <w:t xml:space="preserve"> }} </w:t>
-      </w:r>
-      <w:r>
-        <w:rPr>
-          <w:rFonts w:ascii="Palatino Linotype" w:hAnsi="Palatino Linotype"/>
-          <w:sz w:val="20"/>
-          <w:szCs w:val="20"/>
-        </w:rPr>
-        <w:t xml:space="preserve">{{ </w:t>
-      </w:r>
-      <w:proofErr w:type="spellStart"/>
-      <w:r>
-        <w:rPr>
-          <w:rFonts w:ascii="Palatino Linotype" w:hAnsi="Palatino Linotype"/>
-          <w:sz w:val="20"/>
-          <w:szCs w:val="20"/>
-        </w:rPr>
-        <w:t>judicial_officer</w:t>
+      <w:r>
+        <w:rPr>
+          <w:rFonts w:ascii="Palatino Linotype" w:hAnsi="Palatino Linotype"/>
+          <w:sz w:val="20"/>
+          <w:szCs w:val="20"/>
+        </w:rPr>
+        <w:t>{{ judicial_officer.officer_</w:t>
+      </w:r>
+      <w:r>
+        <w:rPr>
+          <w:rFonts w:ascii="Palatino Linotype" w:hAnsi="Palatino Linotype"/>
+          <w:sz w:val="20"/>
+          <w:szCs w:val="20"/>
+        </w:rPr>
+        <w:t xml:space="preserve">type }} </w:t>
+      </w:r>
+      <w:r>
+        <w:rPr>
+          <w:rFonts w:ascii="Palatino Linotype" w:hAnsi="Palatino Linotype"/>
+          <w:sz w:val="20"/>
+          <w:szCs w:val="20"/>
+        </w:rPr>
+        <w:t>{{ judicial_officer</w:t>
       </w:r>
       <w:r>
         <w:rPr>
@@ -6695,7 +4390,6 @@
         </w:rPr>
         <w:t>.first_name</w:t>
       </w:r>
-      <w:proofErr w:type="spellEnd"/>
       <w:r>
         <w:rPr>
           <w:rFonts w:ascii="Palatino Linotype" w:hAnsi="Palatino Linotype"/>
@@ -6718,25 +4412,7 @@
           <w:sz w:val="20"/>
           <w:szCs w:val="20"/>
         </w:rPr>
-        <w:t xml:space="preserve">{{ </w:t>
-      </w:r>
-      <w:proofErr w:type="spellStart"/>
-      <w:r>
-        <w:rPr>
-          <w:rFonts w:ascii="Palatino Linotype" w:hAnsi="Palatino Linotype"/>
-          <w:sz w:val="20"/>
-          <w:szCs w:val="20"/>
-        </w:rPr>
-        <w:t>judicial_officer.last_name</w:t>
-      </w:r>
-      <w:proofErr w:type="spellEnd"/>
-      <w:r>
-        <w:rPr>
-          <w:rFonts w:ascii="Palatino Linotype" w:hAnsi="Palatino Linotype"/>
-          <w:sz w:val="20"/>
-          <w:szCs w:val="20"/>
-        </w:rPr>
-        <w:t xml:space="preserve"> }}</w:t>
+        <w:t>{{ judicial_officer.last_name }}</w:t>
       </w:r>
     </w:p>
     <w:p>
@@ -6799,29 +4475,7 @@
           <w:sz w:val="20"/>
           <w:szCs w:val="20"/>
         </w:rPr>
-        <w:t xml:space="preserve">% if </w:t>
-      </w:r>
-      <w:proofErr w:type="spellStart"/>
-      <w:r>
-        <w:rPr>
-          <w:rFonts w:ascii="Palatino Linotype" w:hAnsi="Palatino Linotype"/>
-          <w:bCs/>
-          <w:color w:val="FF0000"/>
-          <w:sz w:val="20"/>
-          <w:szCs w:val="20"/>
-        </w:rPr>
-        <w:t>judicial_</w:t>
-      </w:r>
-      <w:proofErr w:type="gramStart"/>
-      <w:r>
-        <w:rPr>
-          <w:rFonts w:ascii="Palatino Linotype" w:hAnsi="Palatino Linotype"/>
-          <w:bCs/>
-          <w:color w:val="FF0000"/>
-          <w:sz w:val="20"/>
-          <w:szCs w:val="20"/>
-        </w:rPr>
-        <w:t>of</w:t>
+        <w:t>% if judicial_of</w:t>
       </w:r>
       <w:r>
         <w:rPr>
@@ -6843,27 +4497,15 @@
         </w:rPr>
         <w:t>.officer</w:t>
       </w:r>
-      <w:proofErr w:type="gramEnd"/>
-      <w:r>
-        <w:rPr>
-          <w:rFonts w:ascii="Palatino Linotype" w:hAnsi="Palatino Linotype"/>
-          <w:bCs/>
-          <w:color w:val="FF0000"/>
-          <w:sz w:val="20"/>
-          <w:szCs w:val="20"/>
-        </w:rPr>
-        <w:t>_type</w:t>
-      </w:r>
-      <w:proofErr w:type="spellEnd"/>
-      <w:r>
-        <w:rPr>
-          <w:rFonts w:ascii="Palatino Linotype" w:hAnsi="Palatino Linotype"/>
-          <w:bCs/>
-          <w:color w:val="FF0000"/>
-          <w:sz w:val="20"/>
-          <w:szCs w:val="20"/>
-        </w:rPr>
-        <w:t xml:space="preserve">  ==  ‘Magistrate’ %}</w:t>
+      <w:r>
+        <w:rPr>
+          <w:rFonts w:ascii="Palatino Linotype" w:hAnsi="Palatino Linotype"/>
+          <w:bCs/>
+          <w:color w:val="FF0000"/>
+          <w:sz w:val="20"/>
+          <w:szCs w:val="20"/>
+        </w:rPr>
+        <w:t>_type  ==  ‘Magistrate’ %}</w:t>
       </w:r>
     </w:p>
     <w:p>
@@ -7138,27 +4780,16 @@
           <w:szCs w:val="16"/>
           <w:u w:val="single"/>
         </w:rPr>
-        <w:t xml:space="preserve">PS     OM     </w:t>
-      </w:r>
-      <w:proofErr w:type="gramStart"/>
+        <w:t>PS     OM     EM</w:t>
+      </w:r>
       <w:r>
         <w:rPr>
           <w:rFonts w:ascii="Palatino Linotype" w:hAnsi="Palatino Linotype"/>
           <w:sz w:val="16"/>
           <w:szCs w:val="16"/>
-          <w:u w:val="single"/>
-        </w:rPr>
-        <w:t>EM</w:t>
-      </w:r>
-      <w:r>
-        <w:rPr>
-          <w:rFonts w:ascii="Palatino Linotype" w:hAnsi="Palatino Linotype"/>
-          <w:sz w:val="16"/>
-          <w:szCs w:val="16"/>
         </w:rPr>
         <w:t>;</w:t>
       </w:r>
-      <w:proofErr w:type="gramEnd"/>
       <w:r>
         <w:rPr>
           <w:rFonts w:ascii="Palatino Linotype" w:hAnsi="Palatino Linotype"/>
@@ -7189,59 +4820,13 @@
           <w:u w:val="single"/>
         </w:rPr>
       </w:pPr>
-      <w:proofErr w:type="gramStart"/>
       <w:r>
         <w:rPr>
           <w:rFonts w:ascii="Palatino Linotype" w:hAnsi="Palatino Linotype"/>
           <w:sz w:val="16"/>
           <w:szCs w:val="16"/>
         </w:rPr>
-        <w:t xml:space="preserve">{{ </w:t>
-      </w:r>
-      <w:proofErr w:type="spellStart"/>
-      <w:r>
-        <w:rPr>
-          <w:rFonts w:ascii="Palatino Linotype" w:hAnsi="Palatino Linotype"/>
-          <w:sz w:val="16"/>
-          <w:szCs w:val="16"/>
-        </w:rPr>
-        <w:t>defendant</w:t>
-      </w:r>
-      <w:proofErr w:type="gramEnd"/>
-      <w:r>
-        <w:rPr>
-          <w:rFonts w:ascii="Palatino Linotype" w:hAnsi="Palatino Linotype"/>
-          <w:sz w:val="16"/>
-          <w:szCs w:val="16"/>
-        </w:rPr>
-        <w:t>.first_name</w:t>
-      </w:r>
-      <w:proofErr w:type="spellEnd"/>
-      <w:r>
-        <w:rPr>
-          <w:rFonts w:ascii="Palatino Linotype" w:hAnsi="Palatino Linotype"/>
-          <w:sz w:val="16"/>
-          <w:szCs w:val="16"/>
-        </w:rPr>
-        <w:t xml:space="preserve"> }} {{ </w:t>
-      </w:r>
-      <w:proofErr w:type="spellStart"/>
-      <w:r>
-        <w:rPr>
-          <w:rFonts w:ascii="Palatino Linotype" w:hAnsi="Palatino Linotype"/>
-          <w:sz w:val="16"/>
-          <w:szCs w:val="16"/>
-        </w:rPr>
-        <w:t>defendant.last_name</w:t>
-      </w:r>
-      <w:proofErr w:type="spellEnd"/>
-      <w:r>
-        <w:rPr>
-          <w:rFonts w:ascii="Palatino Linotype" w:hAnsi="Palatino Linotype"/>
-          <w:sz w:val="16"/>
-          <w:szCs w:val="16"/>
-        </w:rPr>
-        <w:t>}}</w:t>
+        <w:t>{{ defendant.first_name }} {{ defendant.last_name}}</w:t>
       </w:r>
       <w:r>
         <w:rPr>
@@ -7496,47 +5081,7 @@
         <w:sz w:val="20"/>
         <w:szCs w:val="20"/>
       </w:rPr>
-      <w:t xml:space="preserve">% if </w:t>
-    </w:r>
-    <w:proofErr w:type="spellStart"/>
-    <w:r>
-      <w:rPr>
-        <w:rFonts w:ascii="Palatino Linotype" w:hAnsi="Palatino Linotype"/>
-        <w:bCs/>
-        <w:sz w:val="20"/>
-        <w:szCs w:val="20"/>
-      </w:rPr>
-      <w:t>judicial_</w:t>
-    </w:r>
-    <w:proofErr w:type="gramStart"/>
-    <w:r>
-      <w:rPr>
-        <w:rFonts w:ascii="Palatino Linotype" w:hAnsi="Palatino Linotype"/>
-        <w:bCs/>
-        <w:sz w:val="20"/>
-        <w:szCs w:val="20"/>
-      </w:rPr>
-      <w:t>officer.officer</w:t>
-    </w:r>
-    <w:proofErr w:type="gramEnd"/>
-    <w:r>
-      <w:rPr>
-        <w:rFonts w:ascii="Palatino Linotype" w:hAnsi="Palatino Linotype"/>
-        <w:bCs/>
-        <w:sz w:val="20"/>
-        <w:szCs w:val="20"/>
-      </w:rPr>
-      <w:t>_type</w:t>
-    </w:r>
-    <w:proofErr w:type="spellEnd"/>
-    <w:r>
-      <w:rPr>
-        <w:rFonts w:ascii="Palatino Linotype" w:hAnsi="Palatino Linotype"/>
-        <w:bCs/>
-        <w:sz w:val="20"/>
-        <w:szCs w:val="20"/>
-      </w:rPr>
-      <w:t xml:space="preserve">  ==  ‘Magistrate’ %}Magistrate Decision – Not Guilty Bond Entry</w:t>
+      <w:t>% if judicial_officer.officer_type  ==  ‘Magistrate’ %}Magistrate Decision – Not Guilty Bond Entry</w:t>
     </w:r>
     <w:r>
       <w:rPr>
@@ -7544,61 +5089,7 @@
         <w:sz w:val="20"/>
         <w:szCs w:val="20"/>
       </w:rPr>
-      <w:t xml:space="preserve">{% </w:t>
-    </w:r>
-    <w:proofErr w:type="spellStart"/>
-    <w:r>
-      <w:rPr>
-        <w:rFonts w:ascii="Palatino Linotype" w:hAnsi="Palatino Linotype"/>
-        <w:sz w:val="20"/>
-        <w:szCs w:val="20"/>
-      </w:rPr>
-      <w:t>elif</w:t>
-    </w:r>
-    <w:proofErr w:type="spellEnd"/>
-    <w:r>
-      <w:rPr>
-        <w:rFonts w:ascii="Palatino Linotype" w:hAnsi="Palatino Linotype"/>
-        <w:sz w:val="20"/>
-        <w:szCs w:val="20"/>
-      </w:rPr>
-      <w:t xml:space="preserve"> </w:t>
-    </w:r>
-    <w:proofErr w:type="spellStart"/>
-    <w:r>
-      <w:rPr>
-        <w:rFonts w:ascii="Palatino Linotype" w:hAnsi="Palatino Linotype"/>
-        <w:sz w:val="20"/>
-        <w:szCs w:val="20"/>
-      </w:rPr>
-      <w:t>judicial_officer.officer_type</w:t>
-    </w:r>
-    <w:proofErr w:type="spellEnd"/>
-    <w:r>
-      <w:rPr>
-        <w:rFonts w:ascii="Palatino Linotype" w:hAnsi="Palatino Linotype"/>
-        <w:sz w:val="20"/>
-        <w:szCs w:val="20"/>
-      </w:rPr>
-      <w:t xml:space="preserve"> == ‘Judge’ %}Not Guilty Bond Judgment Entry{% endif %} {{ </w:t>
-    </w:r>
-    <w:proofErr w:type="spellStart"/>
-    <w:r>
-      <w:rPr>
-        <w:rFonts w:ascii="Palatino Linotype" w:hAnsi="Palatino Linotype"/>
-        <w:sz w:val="20"/>
-        <w:szCs w:val="20"/>
-      </w:rPr>
-      <w:t>case_number</w:t>
-    </w:r>
-    <w:proofErr w:type="spellEnd"/>
-    <w:r>
-      <w:rPr>
-        <w:rFonts w:ascii="Palatino Linotype" w:hAnsi="Palatino Linotype"/>
-        <w:sz w:val="20"/>
-        <w:szCs w:val="20"/>
-      </w:rPr>
-      <w:t xml:space="preserve"> </w:t>
+      <w:t xml:space="preserve">{% elif judicial_officer.officer_type == ‘Judge’ %}Not Guilty Bond Judgment Entry{% endif %} {{ case_number </w:t>
     </w:r>
     <w:r>
       <w:rPr>

</xml_diff>

<commit_message>
Updated NGBD template for monitoring.
</commit_message>
<xml_diff>
--- a/resources/Templates/Not_Guilty_Bond_Template.docx
+++ b/resources/Templates/Not_Guilty_Bond_Template.docx
@@ -3114,34 +3114,61 @@
           <w:sz w:val="20"/>
           <w:szCs w:val="20"/>
         </w:rPr>
-        <w:t>Defendant shall report to the Office of Community Control</w:t>
-      </w:r>
-      <w:r>
-        <w:rPr>
-          <w:rFonts w:ascii="Palatino Linotype" w:hAnsi="Palatino Linotype"/>
-          <w:bCs/>
-          <w:sz w:val="20"/>
-          <w:szCs w:val="20"/>
-        </w:rPr>
-        <w:t xml:space="preserve"> forthwith</w:t>
-      </w:r>
-      <w:r>
-        <w:rPr>
-          <w:rFonts w:ascii="Palatino Linotype" w:hAnsi="Palatino Linotype"/>
-          <w:bCs/>
-          <w:sz w:val="20"/>
-          <w:szCs w:val="20"/>
-        </w:rPr>
-        <w:t xml:space="preserve"> for</w:t>
-      </w:r>
-      <w:r>
-        <w:rPr>
-          <w:rFonts w:ascii="Palatino Linotype" w:hAnsi="Palatino Linotype"/>
-          <w:bCs/>
-          <w:sz w:val="20"/>
-          <w:szCs w:val="20"/>
-        </w:rPr>
-        <w:t xml:space="preserve"> the following monitoring:</w:t>
+        <w:t>Prior to release the Defendant shall be fitted by the</w:t>
+      </w:r>
+      <w:r>
+        <w:rPr>
+          <w:rFonts w:ascii="Palatino Linotype" w:hAnsi="Palatino Linotype"/>
+          <w:bCs/>
+          <w:sz w:val="20"/>
+          <w:szCs w:val="20"/>
+        </w:rPr>
+        <w:t xml:space="preserve"> Office of Community Control</w:t>
+      </w:r>
+      <w:r>
+        <w:rPr>
+          <w:rFonts w:ascii="Palatino Linotype" w:hAnsi="Palatino Linotype"/>
+          <w:bCs/>
+          <w:sz w:val="20"/>
+          <w:szCs w:val="20"/>
+        </w:rPr>
+        <w:t xml:space="preserve"> </w:t>
+      </w:r>
+      <w:r>
+        <w:rPr>
+          <w:rFonts w:ascii="Palatino Linotype" w:hAnsi="Palatino Linotype"/>
+          <w:bCs/>
+          <w:sz w:val="20"/>
+          <w:szCs w:val="20"/>
+        </w:rPr>
+        <w:t>for</w:t>
+      </w:r>
+      <w:r>
+        <w:rPr>
+          <w:rFonts w:ascii="Palatino Linotype" w:hAnsi="Palatino Linotype"/>
+          <w:bCs/>
+          <w:sz w:val="20"/>
+          <w:szCs w:val="20"/>
+        </w:rPr>
+        <w:t xml:space="preserve"> the following monitoring</w:t>
+      </w:r>
+      <w:r>
+        <w:rPr>
+          <w:rFonts w:ascii="Palatino Linotype" w:hAnsi="Palatino Linotype"/>
+          <w:bCs/>
+          <w:sz w:val="20"/>
+          <w:szCs w:val="20"/>
+        </w:rPr>
+        <w:t xml:space="preserve"> unit</w:t>
+      </w:r>
+      <w:r>
+        <w:rPr>
+          <w:rFonts w:ascii="Palatino Linotype" w:hAnsi="Palatino Linotype"/>
+          <w:bCs/>
+          <w:sz w:val="20"/>
+          <w:szCs w:val="20"/>
+        </w:rPr>
+        <w:t>:</w:t>
       </w:r>
       <w:r>
         <w:rPr>
@@ -3703,7 +3730,18 @@
           <w:sz w:val="20"/>
           <w:szCs w:val="20"/>
         </w:rPr>
-        <w:t>{% endif %}</w:t>
+        <w:t xml:space="preserve">{% </w:t>
+      </w:r>
+      <w:r>
+        <w:rPr>
+          <w:rFonts w:ascii="Palatino Linotype" w:hAnsi="Palatino Linotype"/>
+          <w:bCs/>
+          <w:color w:val="FF0000"/>
+          <w:sz w:val="20"/>
+          <w:szCs w:val="20"/>
+        </w:rPr>
+        <w:lastRenderedPageBreak/>
+        <w:t>endif %}</w:t>
       </w:r>
       <w:r>
         <w:rPr>
@@ -3758,7 +3796,6 @@
           <w:szCs w:val="20"/>
           <w:u w:val="single"/>
         </w:rPr>
-        <w:lastRenderedPageBreak/>
         <w:t>Vehicle Seizure/Immobilization</w:t>
       </w:r>
     </w:p>
@@ -6019,7 +6056,7 @@
     <w:lsdException w:name="Table Web 2" w:semiHidden="1" w:unhideWhenUsed="1"/>
     <w:lsdException w:name="Table Web 3" w:semiHidden="1" w:unhideWhenUsed="1"/>
     <w:lsdException w:name="Balloon Text" w:semiHidden="1" w:unhideWhenUsed="1"/>
-    <w:lsdException w:name="Table Grid" w:semiHidden="1" w:uiPriority="59" w:unhideWhenUsed="1"/>
+    <w:lsdException w:name="Table Grid" w:uiPriority="59"/>
     <w:lsdException w:name="Table Theme" w:semiHidden="1" w:unhideWhenUsed="1"/>
     <w:lsdException w:name="Placeholder Text" w:semiHidden="1"/>
     <w:lsdException w:name="No Spacing" w:uiPriority="1" w:qFormat="1"/>

</xml_diff>

<commit_message>
Capitalized a "d" in defendant that was missing for NGBD.
</commit_message>
<xml_diff>
--- a/resources/Templates/Not_Guilty_Bond_Template.docx
+++ b/resources/Templates/Not_Guilty_Bond_Template.docx
@@ -249,23 +249,13 @@
         </w:rPr>
         <w:t xml:space="preserve">.  </w:t>
       </w:r>
-      <w:proofErr w:type="gramStart"/>
-      <w:r>
-        <w:rPr>
-          <w:rFonts w:ascii="Palatino Linotype" w:hAnsi="Palatino Linotype"/>
-          <w:sz w:val="20"/>
-          <w:szCs w:val="20"/>
-        </w:rPr>
-        <w:t>{{ case</w:t>
-      </w:r>
-      <w:proofErr w:type="gramEnd"/>
-      <w:r>
-        <w:rPr>
-          <w:rFonts w:ascii="Palatino Linotype" w:hAnsi="Palatino Linotype"/>
-          <w:sz w:val="20"/>
-          <w:szCs w:val="20"/>
-        </w:rPr>
-        <w:t>_number</w:t>
+      <w:r>
+        <w:rPr>
+          <w:rFonts w:ascii="Palatino Linotype" w:hAnsi="Palatino Linotype"/>
+          <w:sz w:val="20"/>
+          <w:szCs w:val="20"/>
+        </w:rPr>
+        <w:t>{{ case_number</w:t>
       </w:r>
       <w:r>
         <w:rPr>
@@ -346,23 +336,13 @@
           <w:szCs w:val="20"/>
         </w:rPr>
       </w:pPr>
-      <w:proofErr w:type="gramStart"/>
-      <w:r>
-        <w:rPr>
-          <w:rFonts w:ascii="Palatino Linotype" w:hAnsi="Palatino Linotype"/>
-          <w:sz w:val="20"/>
-          <w:szCs w:val="20"/>
-        </w:rPr>
-        <w:t>{{ defendant</w:t>
-      </w:r>
-      <w:proofErr w:type="gramEnd"/>
-      <w:r>
-        <w:rPr>
-          <w:rFonts w:ascii="Palatino Linotype" w:hAnsi="Palatino Linotype"/>
-          <w:sz w:val="20"/>
-          <w:szCs w:val="20"/>
-        </w:rPr>
-        <w:t>.</w:t>
+      <w:r>
+        <w:rPr>
+          <w:rFonts w:ascii="Palatino Linotype" w:hAnsi="Palatino Linotype"/>
+          <w:sz w:val="20"/>
+          <w:szCs w:val="20"/>
+        </w:rPr>
+        <w:t>{{ defendant.</w:t>
       </w:r>
       <w:r>
         <w:rPr>
@@ -534,27 +514,7 @@
           <w:sz w:val="20"/>
           <w:szCs w:val="20"/>
         </w:rPr>
-        <w:t>% if judicial_</w:t>
-      </w:r>
-      <w:proofErr w:type="gramStart"/>
-      <w:r>
-        <w:rPr>
-          <w:rFonts w:ascii="Palatino Linotype" w:hAnsi="Palatino Linotype"/>
-          <w:bCs/>
-          <w:sz w:val="20"/>
-          <w:szCs w:val="20"/>
-        </w:rPr>
-        <w:t>officer.officer</w:t>
-      </w:r>
-      <w:proofErr w:type="gramEnd"/>
-      <w:r>
-        <w:rPr>
-          <w:rFonts w:ascii="Palatino Linotype" w:hAnsi="Palatino Linotype"/>
-          <w:bCs/>
-          <w:sz w:val="20"/>
-          <w:szCs w:val="20"/>
-        </w:rPr>
-        <w:t>_</w:t>
+        <w:t>% if judicial_officer.officer_</w:t>
       </w:r>
       <w:r>
         <w:rPr>
@@ -683,25 +643,7 @@
           <w:sz w:val="20"/>
           <w:szCs w:val="20"/>
         </w:rPr>
-        <w:t>{% elif judicial_</w:t>
-      </w:r>
-      <w:proofErr w:type="gramStart"/>
-      <w:r>
-        <w:rPr>
-          <w:rFonts w:ascii="Palatino Linotype" w:hAnsi="Palatino Linotype"/>
-          <w:sz w:val="20"/>
-          <w:szCs w:val="20"/>
-        </w:rPr>
-        <w:t>officer.officer</w:t>
-      </w:r>
-      <w:proofErr w:type="gramEnd"/>
-      <w:r>
-        <w:rPr>
-          <w:rFonts w:ascii="Palatino Linotype" w:hAnsi="Palatino Linotype"/>
-          <w:sz w:val="20"/>
-          <w:szCs w:val="20"/>
-        </w:rPr>
-        <w:t>_</w:t>
+        <w:t>{% elif judicial_officer.officer_</w:t>
       </w:r>
       <w:r>
         <w:rPr>
@@ -873,25 +815,7 @@
           <w:sz w:val="20"/>
           <w:szCs w:val="20"/>
         </w:rPr>
-        <w:t xml:space="preserve"> on </w:t>
-      </w:r>
-      <w:proofErr w:type="gramStart"/>
-      <w:r>
-        <w:rPr>
-          <w:rFonts w:ascii="Palatino Linotype" w:hAnsi="Palatino Linotype"/>
-          <w:sz w:val="20"/>
-          <w:szCs w:val="20"/>
-        </w:rPr>
-        <w:t>{{ plea</w:t>
-      </w:r>
-      <w:proofErr w:type="gramEnd"/>
-      <w:r>
-        <w:rPr>
-          <w:rFonts w:ascii="Palatino Linotype" w:hAnsi="Palatino Linotype"/>
-          <w:sz w:val="20"/>
-          <w:szCs w:val="20"/>
-        </w:rPr>
-        <w:t>_trial_date }}</w:t>
+        <w:t xml:space="preserve"> on {{ plea_trial_date }}</w:t>
       </w:r>
       <w:r>
         <w:rPr>
@@ -932,27 +856,7 @@
           <w:sz w:val="20"/>
           <w:szCs w:val="20"/>
         </w:rPr>
-        <w:t xml:space="preserve">{% if defense_counsel_waived is false </w:t>
-      </w:r>
-      <w:proofErr w:type="gramStart"/>
-      <w:r>
-        <w:rPr>
-          <w:rFonts w:ascii="Palatino Linotype" w:hAnsi="Palatino Linotype"/>
-          <w:bCs/>
-          <w:sz w:val="20"/>
-          <w:szCs w:val="20"/>
-        </w:rPr>
-        <w:t>%}Defendant</w:t>
-      </w:r>
-      <w:proofErr w:type="gramEnd"/>
-      <w:r>
-        <w:rPr>
-          <w:rFonts w:ascii="Palatino Linotype" w:hAnsi="Palatino Linotype"/>
-          <w:bCs/>
-          <w:sz w:val="20"/>
-          <w:szCs w:val="20"/>
-        </w:rPr>
-        <w:t xml:space="preserve"> was represented by {{ defense_counsel }}, {{ defense_counsel_type }}.</w:t>
+        <w:t>{% if defense_counsel_waived is false %}Defendant was represented by {{ defense_counsel }}, {{ defense_counsel_type }}.</w:t>
       </w:r>
       <w:r>
         <w:rPr>
@@ -970,27 +874,7 @@
           <w:sz w:val="20"/>
           <w:szCs w:val="20"/>
         </w:rPr>
-        <w:t xml:space="preserve">{% elif defense_counsel_waived is true </w:t>
-      </w:r>
-      <w:proofErr w:type="gramStart"/>
-      <w:r>
-        <w:rPr>
-          <w:rFonts w:ascii="Palatino Linotype" w:hAnsi="Palatino Linotype"/>
-          <w:bCs/>
-          <w:sz w:val="20"/>
-          <w:szCs w:val="20"/>
-        </w:rPr>
-        <w:t>%}Defendant</w:t>
-      </w:r>
-      <w:proofErr w:type="gramEnd"/>
-      <w:r>
-        <w:rPr>
-          <w:rFonts w:ascii="Palatino Linotype" w:hAnsi="Palatino Linotype"/>
-          <w:bCs/>
-          <w:sz w:val="20"/>
-          <w:szCs w:val="20"/>
-        </w:rPr>
-        <w:t xml:space="preserve"> waived right to counsel.</w:t>
+        <w:t>{% elif defense_counsel_waived is true %}Defendant waived right to counsel.</w:t>
       </w:r>
       <w:r>
         <w:rPr>
@@ -1008,34 +892,31 @@
           <w:sz w:val="20"/>
           <w:szCs w:val="20"/>
         </w:rPr>
-        <w:t xml:space="preserve">{% endif </w:t>
-      </w:r>
-      <w:proofErr w:type="gramStart"/>
-      <w:r>
-        <w:rPr>
-          <w:rFonts w:ascii="Palatino Linotype" w:hAnsi="Palatino Linotype"/>
-          <w:bCs/>
-          <w:sz w:val="20"/>
-          <w:szCs w:val="20"/>
-        </w:rPr>
-        <w:t>%}</w:t>
-      </w:r>
-      <w:r>
-        <w:rPr>
-          <w:rFonts w:ascii="Palatino Linotype" w:hAnsi="Palatino Linotype"/>
-          <w:sz w:val="20"/>
-          <w:szCs w:val="20"/>
-        </w:rPr>
-        <w:t>The</w:t>
-      </w:r>
-      <w:proofErr w:type="gramEnd"/>
-      <w:r>
-        <w:rPr>
-          <w:rFonts w:ascii="Palatino Linotype" w:hAnsi="Palatino Linotype"/>
-          <w:sz w:val="20"/>
-          <w:szCs w:val="20"/>
-        </w:rPr>
-        <w:t xml:space="preserve"> defendant </w:t>
+        <w:t>{% endif %}</w:t>
+      </w:r>
+      <w:r>
+        <w:rPr>
+          <w:rFonts w:ascii="Palatino Linotype" w:hAnsi="Palatino Linotype"/>
+          <w:sz w:val="20"/>
+          <w:szCs w:val="20"/>
+        </w:rPr>
+        <w:t xml:space="preserve">The </w:t>
+      </w:r>
+      <w:r>
+        <w:rPr>
+          <w:rFonts w:ascii="Palatino Linotype" w:hAnsi="Palatino Linotype"/>
+          <w:sz w:val="20"/>
+          <w:szCs w:val="20"/>
+        </w:rPr>
+        <w:t>D</w:t>
+      </w:r>
+      <w:r>
+        <w:rPr>
+          <w:rFonts w:ascii="Palatino Linotype" w:hAnsi="Palatino Linotype"/>
+          <w:sz w:val="20"/>
+          <w:szCs w:val="20"/>
+        </w:rPr>
+        <w:t xml:space="preserve">efendant </w:t>
       </w:r>
       <w:r>
         <w:rPr>
@@ -1217,7 +1098,6 @@
                 <w:szCs w:val="20"/>
               </w:rPr>
             </w:pPr>
-            <w:proofErr w:type="gramStart"/>
             <w:r>
               <w:rPr>
                 <w:rFonts w:ascii="Palatino Linotype" w:hAnsi="Palatino Linotype"/>
@@ -1226,18 +1106,7 @@
                 <w:sz w:val="20"/>
                 <w:szCs w:val="20"/>
               </w:rPr>
-              <w:t>{{ charge</w:t>
-            </w:r>
-            <w:proofErr w:type="gramEnd"/>
-            <w:r>
-              <w:rPr>
-                <w:rFonts w:ascii="Palatino Linotype" w:hAnsi="Palatino Linotype"/>
-                <w:b/>
-                <w:bCs/>
-                <w:sz w:val="20"/>
-                <w:szCs w:val="20"/>
-              </w:rPr>
-              <w:t>.offense }}</w:t>
+              <w:t>{{ charge.offense }}</w:t>
             </w:r>
           </w:p>
         </w:tc>
@@ -1386,7 +1255,6 @@
                 <w:szCs w:val="20"/>
               </w:rPr>
             </w:pPr>
-            <w:proofErr w:type="gramStart"/>
             <w:r>
               <w:rPr>
                 <w:rFonts w:ascii="Palatino Linotype" w:hAnsi="Palatino Linotype"/>
@@ -1395,18 +1263,7 @@
                 <w:sz w:val="20"/>
                 <w:szCs w:val="20"/>
               </w:rPr>
-              <w:t>{{ charge</w:t>
-            </w:r>
-            <w:proofErr w:type="gramEnd"/>
-            <w:r>
-              <w:rPr>
-                <w:rFonts w:ascii="Palatino Linotype" w:hAnsi="Palatino Linotype"/>
-                <w:b/>
-                <w:bCs/>
-                <w:sz w:val="20"/>
-                <w:szCs w:val="20"/>
-              </w:rPr>
-              <w:t>.statute }}</w:t>
+              <w:t>{{ charge.statute }}</w:t>
             </w:r>
           </w:p>
         </w:tc>
@@ -1555,7 +1412,6 @@
                 <w:szCs w:val="20"/>
               </w:rPr>
             </w:pPr>
-            <w:proofErr w:type="gramStart"/>
             <w:r>
               <w:rPr>
                 <w:rFonts w:ascii="Palatino Linotype" w:hAnsi="Palatino Linotype"/>
@@ -1564,18 +1420,7 @@
                 <w:sz w:val="20"/>
                 <w:szCs w:val="20"/>
               </w:rPr>
-              <w:t>{{ charge</w:t>
-            </w:r>
-            <w:proofErr w:type="gramEnd"/>
-            <w:r>
-              <w:rPr>
-                <w:rFonts w:ascii="Palatino Linotype" w:hAnsi="Palatino Linotype"/>
-                <w:b/>
-                <w:bCs/>
-                <w:sz w:val="20"/>
-                <w:szCs w:val="20"/>
-              </w:rPr>
-              <w:t>.degree }}</w:t>
+              <w:t>{{ charge.degree }}</w:t>
             </w:r>
           </w:p>
         </w:tc>
@@ -1724,7 +1569,6 @@
                 <w:szCs w:val="20"/>
               </w:rPr>
             </w:pPr>
-            <w:proofErr w:type="gramStart"/>
             <w:r>
               <w:rPr>
                 <w:rFonts w:ascii="Palatino Linotype" w:hAnsi="Palatino Linotype"/>
@@ -1733,18 +1577,7 @@
                 <w:sz w:val="20"/>
                 <w:szCs w:val="20"/>
               </w:rPr>
-              <w:t>{{ charge</w:t>
-            </w:r>
-            <w:proofErr w:type="gramEnd"/>
-            <w:r>
-              <w:rPr>
-                <w:rFonts w:ascii="Palatino Linotype" w:hAnsi="Palatino Linotype"/>
-                <w:b/>
-                <w:bCs/>
-                <w:sz w:val="20"/>
-                <w:szCs w:val="20"/>
-              </w:rPr>
-              <w:t>.plea}}</w:t>
+              <w:t>{{ charge.plea}}</w:t>
             </w:r>
           </w:p>
         </w:tc>
@@ -1862,38 +1695,17 @@
           <w:sz w:val="20"/>
           <w:szCs w:val="20"/>
         </w:rPr>
-        <w:t xml:space="preserve"> the community.  In determining the type and amount of bail, the Court considered each of the enumerated factors in Crim. R. 46(C</w:t>
-      </w:r>
-      <w:proofErr w:type="gramStart"/>
-      <w:r>
-        <w:rPr>
-          <w:rFonts w:ascii="Palatino Linotype" w:hAnsi="Palatino Linotype"/>
-          <w:bCs/>
-          <w:sz w:val="20"/>
-          <w:szCs w:val="20"/>
-        </w:rPr>
-        <w:t>)</w:t>
-      </w:r>
-      <w:r>
-        <w:rPr>
-          <w:rFonts w:ascii="Palatino Linotype" w:hAnsi="Palatino Linotype"/>
-          <w:bCs/>
-          <w:color w:val="FF0000"/>
-          <w:sz w:val="20"/>
-          <w:szCs w:val="20"/>
-        </w:rPr>
-        <w:t>{</w:t>
-      </w:r>
-      <w:proofErr w:type="gramEnd"/>
-      <w:r>
-        <w:rPr>
-          <w:rFonts w:ascii="Palatino Linotype" w:hAnsi="Palatino Linotype"/>
-          <w:bCs/>
-          <w:color w:val="FF0000"/>
-          <w:sz w:val="20"/>
-          <w:szCs w:val="20"/>
-        </w:rPr>
-        <w:t>% if domestic_violence_</w:t>
+        <w:t xml:space="preserve"> the community.  In determining the type and amount of bail, the Court considered each of the enumerated factors in Crim. R. 46(C)</w:t>
+      </w:r>
+      <w:r>
+        <w:rPr>
+          <w:rFonts w:ascii="Palatino Linotype" w:hAnsi="Palatino Linotype"/>
+          <w:bCs/>
+          <w:color w:val="FF0000"/>
+          <w:sz w:val="20"/>
+          <w:szCs w:val="20"/>
+        </w:rPr>
+        <w:t>{% if domestic_violence_</w:t>
       </w:r>
       <w:r>
         <w:rPr>
@@ -1985,39 +1797,17 @@
           <w:sz w:val="20"/>
           <w:szCs w:val="20"/>
         </w:rPr>
-        <w:t>bond_</w:t>
-      </w:r>
-      <w:proofErr w:type="gramStart"/>
-      <w:r>
-        <w:rPr>
-          <w:rFonts w:ascii="Palatino Linotype" w:hAnsi="Palatino Linotype"/>
-          <w:bCs/>
-          <w:color w:val="FF0000"/>
-          <w:sz w:val="20"/>
-          <w:szCs w:val="20"/>
-        </w:rPr>
-        <w:t>conditions</w:t>
-      </w:r>
-      <w:r>
-        <w:rPr>
-          <w:rFonts w:ascii="Palatino Linotype" w:hAnsi="Palatino Linotype"/>
-          <w:bCs/>
-          <w:color w:val="FF0000"/>
-          <w:sz w:val="20"/>
-          <w:szCs w:val="20"/>
-        </w:rPr>
-        <w:t>.bond</w:t>
-      </w:r>
-      <w:proofErr w:type="gramEnd"/>
-      <w:r>
-        <w:rPr>
-          <w:rFonts w:ascii="Palatino Linotype" w:hAnsi="Palatino Linotype"/>
-          <w:bCs/>
-          <w:color w:val="FF0000"/>
-          <w:sz w:val="20"/>
-          <w:szCs w:val="20"/>
-        </w:rPr>
-        <w:t>_type == ‘10% Deposit, Cash or Surety</w:t>
+        <w:t>bond_conditions</w:t>
+      </w:r>
+      <w:r>
+        <w:rPr>
+          <w:rFonts w:ascii="Palatino Linotype" w:hAnsi="Palatino Linotype"/>
+          <w:bCs/>
+          <w:color w:val="FF0000"/>
+          <w:sz w:val="20"/>
+          <w:szCs w:val="20"/>
+        </w:rPr>
+        <w:t>.bond_type == ‘10% Deposit, Cash or Surety</w:t>
       </w:r>
       <w:r>
         <w:rPr>
@@ -2187,9 +1977,8 @@
           <w:szCs w:val="20"/>
           <w:u w:val="single"/>
         </w:rPr>
-        <w:t xml:space="preserve">Defendant shall post a </w:t>
-      </w:r>
-      <w:proofErr w:type="gramStart"/>
+        <w:t xml:space="preserve">Defendant shall post a {{ </w:t>
+      </w:r>
       <w:r>
         <w:rPr>
           <w:rFonts w:ascii="Palatino Linotype" w:hAnsi="Palatino Linotype"/>
@@ -2198,28 +1987,7 @@
           <w:szCs w:val="20"/>
           <w:u w:val="single"/>
         </w:rPr>
-        <w:t xml:space="preserve">{{ </w:t>
-      </w:r>
-      <w:r>
-        <w:rPr>
-          <w:rFonts w:ascii="Palatino Linotype" w:hAnsi="Palatino Linotype"/>
-          <w:bCs/>
-          <w:sz w:val="20"/>
-          <w:szCs w:val="20"/>
-          <w:u w:val="single"/>
-        </w:rPr>
-        <w:t>bond</w:t>
-      </w:r>
-      <w:proofErr w:type="gramEnd"/>
-      <w:r>
-        <w:rPr>
-          <w:rFonts w:ascii="Palatino Linotype" w:hAnsi="Palatino Linotype"/>
-          <w:bCs/>
-          <w:sz w:val="20"/>
-          <w:szCs w:val="20"/>
-          <w:u w:val="single"/>
-        </w:rPr>
-        <w:t>_conditions</w:t>
+        <w:t>bond_conditions</w:t>
       </w:r>
       <w:r>
         <w:rPr>
@@ -2416,39 +2184,17 @@
           <w:sz w:val="20"/>
           <w:szCs w:val="20"/>
         </w:rPr>
-        <w:t>bond_</w:t>
-      </w:r>
-      <w:proofErr w:type="gramStart"/>
-      <w:r>
-        <w:rPr>
-          <w:rFonts w:ascii="Palatino Linotype" w:hAnsi="Palatino Linotype"/>
-          <w:bCs/>
-          <w:color w:val="FF0000"/>
-          <w:sz w:val="20"/>
-          <w:szCs w:val="20"/>
-        </w:rPr>
-        <w:t>conditions</w:t>
-      </w:r>
-      <w:r>
-        <w:rPr>
-          <w:rFonts w:ascii="Palatino Linotype" w:hAnsi="Palatino Linotype"/>
-          <w:bCs/>
-          <w:color w:val="FF0000"/>
-          <w:sz w:val="20"/>
-          <w:szCs w:val="20"/>
-        </w:rPr>
-        <w:t>.bond</w:t>
-      </w:r>
-      <w:proofErr w:type="gramEnd"/>
-      <w:r>
-        <w:rPr>
-          <w:rFonts w:ascii="Palatino Linotype" w:hAnsi="Palatino Linotype"/>
-          <w:bCs/>
-          <w:color w:val="FF0000"/>
-          <w:sz w:val="20"/>
-          <w:szCs w:val="20"/>
-        </w:rPr>
-        <w:t>_type == ‘Recognizance (OR) Bond’ %}</w:t>
+        <w:t>bond_conditions</w:t>
+      </w:r>
+      <w:r>
+        <w:rPr>
+          <w:rFonts w:ascii="Palatino Linotype" w:hAnsi="Palatino Linotype"/>
+          <w:bCs/>
+          <w:color w:val="FF0000"/>
+          <w:sz w:val="20"/>
+          <w:szCs w:val="20"/>
+        </w:rPr>
+        <w:t>.bond_type == ‘Recognizance (OR) Bond’ %}</w:t>
       </w:r>
     </w:p>
     <w:p>
@@ -2478,18 +2224,7 @@
           <w:szCs w:val="20"/>
           <w:u w:val="single"/>
         </w:rPr>
-        <w:t xml:space="preserve">The defendant shall execute a personal recognizance </w:t>
-      </w:r>
-      <w:proofErr w:type="gramStart"/>
-      <w:r>
-        <w:rPr>
-          <w:rFonts w:ascii="Palatino Linotype" w:hAnsi="Palatino Linotype"/>
-          <w:bCs/>
-          <w:sz w:val="20"/>
-          <w:szCs w:val="20"/>
-          <w:u w:val="single"/>
-        </w:rPr>
-        <w:t>bond</w:t>
+        <w:t>The defendant shall execute a personal recognizance bond</w:t>
       </w:r>
       <w:r>
         <w:rPr>
@@ -2508,18 +2243,7 @@
           <w:sz w:val="20"/>
           <w:szCs w:val="20"/>
         </w:rPr>
-        <w:t>{</w:t>
-      </w:r>
-      <w:proofErr w:type="gramEnd"/>
-      <w:r>
-        <w:rPr>
-          <w:rFonts w:ascii="Palatino Linotype" w:hAnsi="Palatino Linotype"/>
-          <w:bCs/>
-          <w:color w:val="FF0000"/>
-          <w:sz w:val="20"/>
-          <w:szCs w:val="20"/>
-        </w:rPr>
-        <w:t>% endif %}</w:t>
+        <w:t>{% endif %}</w:t>
       </w:r>
     </w:p>
     <w:p>
@@ -2620,14 +2344,14 @@
         </w:rPr>
         <w:t xml:space="preserve">Defendant shall provide written notice to the Clerk of Court at least 10 days prior to any change of </w:t>
       </w:r>
-      <w:proofErr w:type="gramStart"/>
-      <w:r>
-        <w:rPr>
-          <w:rFonts w:ascii="Palatino Linotype" w:hAnsi="Palatino Linotype"/>
-          <w:bCs/>
-          <w:sz w:val="20"/>
-          <w:szCs w:val="20"/>
-        </w:rPr>
+      <w:r>
+        <w:rPr>
+          <w:rFonts w:ascii="Palatino Linotype" w:hAnsi="Palatino Linotype"/>
+          <w:bCs/>
+          <w:sz w:val="20"/>
+          <w:szCs w:val="20"/>
+        </w:rPr>
+        <w:lastRenderedPageBreak/>
         <w:t>address.</w:t>
       </w:r>
       <w:r>
@@ -2638,18 +2362,7 @@
           <w:sz w:val="20"/>
           <w:szCs w:val="20"/>
         </w:rPr>
-        <w:t>{</w:t>
-      </w:r>
-      <w:proofErr w:type="gramEnd"/>
-      <w:r>
-        <w:rPr>
-          <w:rFonts w:ascii="Palatino Linotype" w:hAnsi="Palatino Linotype"/>
-          <w:bCs/>
-          <w:color w:val="FF0000"/>
-          <w:sz w:val="20"/>
-          <w:szCs w:val="20"/>
-        </w:rPr>
-        <w:t>% if bond_conditions.comply_protection_order is true %}</w:t>
+        <w:t>{% if bond_conditions.comply_protection_order is true %}</w:t>
       </w:r>
     </w:p>
     <w:p>
@@ -2678,39 +2391,17 @@
           <w:sz w:val="20"/>
           <w:szCs w:val="20"/>
         </w:rPr>
-        <w:lastRenderedPageBreak/>
-        <w:t xml:space="preserve">Defendant shall comply with all the terms of the protection order entered in this </w:t>
-      </w:r>
-      <w:proofErr w:type="gramStart"/>
-      <w:r>
-        <w:rPr>
-          <w:rFonts w:ascii="Palatino Linotype" w:hAnsi="Palatino Linotype"/>
-          <w:bCs/>
-          <w:sz w:val="20"/>
-          <w:szCs w:val="20"/>
-        </w:rPr>
-        <w:t>case.</w:t>
-      </w:r>
-      <w:r>
-        <w:rPr>
-          <w:rFonts w:ascii="Palatino Linotype" w:hAnsi="Palatino Linotype"/>
-          <w:bCs/>
-          <w:color w:val="FF0000"/>
-          <w:sz w:val="20"/>
-          <w:szCs w:val="20"/>
-        </w:rPr>
-        <w:t>{</w:t>
-      </w:r>
-      <w:proofErr w:type="gramEnd"/>
-      <w:r>
-        <w:rPr>
-          <w:rFonts w:ascii="Palatino Linotype" w:hAnsi="Palatino Linotype"/>
-          <w:bCs/>
-          <w:color w:val="FF0000"/>
-          <w:sz w:val="20"/>
-          <w:szCs w:val="20"/>
-        </w:rPr>
-        <w:t>% endif %}</w:t>
+        <w:t>Defendant shall comply with all the terms of the protection order entered in this case.</w:t>
+      </w:r>
+      <w:r>
+        <w:rPr>
+          <w:rFonts w:ascii="Palatino Linotype" w:hAnsi="Palatino Linotype"/>
+          <w:bCs/>
+          <w:color w:val="FF0000"/>
+          <w:sz w:val="20"/>
+          <w:szCs w:val="20"/>
+        </w:rPr>
+        <w:t>{% endif %}</w:t>
       </w:r>
       <w:r>
         <w:rPr>
@@ -2759,7 +2450,6 @@
         </w:rPr>
         <w:t xml:space="preserve"> </w:t>
       </w:r>
-      <w:proofErr w:type="gramStart"/>
       <w:r>
         <w:rPr>
           <w:rFonts w:ascii="Palatino Linotype" w:hAnsi="Palatino Linotype"/>
@@ -2769,59 +2459,26 @@
           <w:szCs w:val="20"/>
           <w:u w:val="single"/>
         </w:rPr>
-        <w:t>{{ no_contact.name</w:t>
-      </w:r>
-      <w:proofErr w:type="gramEnd"/>
-      <w:r>
-        <w:rPr>
-          <w:rFonts w:ascii="Palatino Linotype" w:hAnsi="Palatino Linotype"/>
-          <w:b/>
-          <w:bCs/>
-          <w:sz w:val="20"/>
-          <w:szCs w:val="20"/>
-          <w:u w:val="single"/>
-        </w:rPr>
-        <w:t xml:space="preserve"> }}</w:t>
-      </w:r>
-      <w:r>
-        <w:rPr>
-          <w:rFonts w:ascii="Palatino Linotype" w:hAnsi="Palatino Linotype"/>
-          <w:bCs/>
-          <w:sz w:val="20"/>
-          <w:szCs w:val="20"/>
-        </w:rPr>
-        <w:t xml:space="preserve">. Contact includes, but is not limited to, landline, cordless, cellular or digital telephone; text; instant messaging; fax; e-mail; voicemail; delivery service; social media; blogging; writings; electronic communications; posting a message; or communications by any other means directly or through another </w:t>
-      </w:r>
-      <w:proofErr w:type="gramStart"/>
-      <w:r>
-        <w:rPr>
-          <w:rFonts w:ascii="Palatino Linotype" w:hAnsi="Palatino Linotype"/>
-          <w:bCs/>
-          <w:sz w:val="20"/>
-          <w:szCs w:val="20"/>
-        </w:rPr>
-        <w:t>person.</w:t>
-      </w:r>
-      <w:r>
-        <w:rPr>
-          <w:rFonts w:ascii="Palatino Linotype" w:hAnsi="Palatino Linotype"/>
-          <w:bCs/>
-          <w:color w:val="FF0000"/>
-          <w:sz w:val="20"/>
-          <w:szCs w:val="20"/>
-        </w:rPr>
-        <w:t>{</w:t>
-      </w:r>
-      <w:proofErr w:type="gramEnd"/>
-      <w:r>
-        <w:rPr>
-          <w:rFonts w:ascii="Palatino Linotype" w:hAnsi="Palatino Linotype"/>
-          <w:bCs/>
-          <w:color w:val="FF0000"/>
-          <w:sz w:val="20"/>
-          <w:szCs w:val="20"/>
-        </w:rPr>
-        <w:t>% endif %}</w:t>
+        <w:t>{{ no_contact.name }}</w:t>
+      </w:r>
+      <w:r>
+        <w:rPr>
+          <w:rFonts w:ascii="Palatino Linotype" w:hAnsi="Palatino Linotype"/>
+          <w:bCs/>
+          <w:sz w:val="20"/>
+          <w:szCs w:val="20"/>
+        </w:rPr>
+        <w:t>. Contact includes, but is not limited to, landline, cordless, cellular or digital telephone; text; instant messaging; fax; e-mail; voicemail; delivery service; social media; blogging; writings; electronic communications; posting a message; or communications by any other means directly or through another person.</w:t>
+      </w:r>
+      <w:r>
+        <w:rPr>
+          <w:rFonts w:ascii="Palatino Linotype" w:hAnsi="Palatino Linotype"/>
+          <w:bCs/>
+          <w:color w:val="FF0000"/>
+          <w:sz w:val="20"/>
+          <w:szCs w:val="20"/>
+        </w:rPr>
+        <w:t>{% endif %}</w:t>
       </w:r>
       <w:r>
         <w:rPr>
@@ -2890,7 +2547,6 @@
         </w:rPr>
         <w:t xml:space="preserve"> </w:t>
       </w:r>
-      <w:proofErr w:type="gramStart"/>
       <w:r>
         <w:rPr>
           <w:rFonts w:ascii="Palatino Linotype" w:hAnsi="Palatino Linotype"/>
@@ -2900,9 +2556,26 @@
           <w:szCs w:val="20"/>
           <w:u w:val="single"/>
         </w:rPr>
-        <w:t>{{ domestic</w:t>
-      </w:r>
-      <w:proofErr w:type="gramEnd"/>
+        <w:t>{{ domestic_violence_conditions.residence_address }}</w:t>
+      </w:r>
+      <w:r>
+        <w:rPr>
+          <w:rFonts w:ascii="Palatino Linotype" w:hAnsi="Palatino Linotype"/>
+          <w:bCs/>
+          <w:sz w:val="20"/>
+          <w:szCs w:val="20"/>
+        </w:rPr>
+        <w:t xml:space="preserve"> to</w:t>
+      </w:r>
+      <w:r>
+        <w:rPr>
+          <w:rFonts w:ascii="Palatino Linotype" w:hAnsi="Palatino Linotype"/>
+          <w:bCs/>
+          <w:sz w:val="20"/>
+          <w:szCs w:val="20"/>
+        </w:rPr>
+        <w:t xml:space="preserve"> </w:t>
+      </w:r>
       <w:r>
         <w:rPr>
           <w:rFonts w:ascii="Palatino Linotype" w:hAnsi="Palatino Linotype"/>
@@ -2912,35 +2585,6 @@
           <w:szCs w:val="20"/>
           <w:u w:val="single"/>
         </w:rPr>
-        <w:t>_violence_conditions.residence_address }}</w:t>
-      </w:r>
-      <w:r>
-        <w:rPr>
-          <w:rFonts w:ascii="Palatino Linotype" w:hAnsi="Palatino Linotype"/>
-          <w:bCs/>
-          <w:sz w:val="20"/>
-          <w:szCs w:val="20"/>
-        </w:rPr>
-        <w:t xml:space="preserve"> to</w:t>
-      </w:r>
-      <w:r>
-        <w:rPr>
-          <w:rFonts w:ascii="Palatino Linotype" w:hAnsi="Palatino Linotype"/>
-          <w:bCs/>
-          <w:sz w:val="20"/>
-          <w:szCs w:val="20"/>
-        </w:rPr>
-        <w:t xml:space="preserve"> </w:t>
-      </w:r>
-      <w:r>
-        <w:rPr>
-          <w:rFonts w:ascii="Palatino Linotype" w:hAnsi="Palatino Linotype"/>
-          <w:b/>
-          <w:bCs/>
-          <w:sz w:val="20"/>
-          <w:szCs w:val="20"/>
-          <w:u w:val="single"/>
-        </w:rPr>
         <w:t>{{ domestic_violence_conditions.exclusive_possession_to }}</w:t>
       </w:r>
       <w:r>
@@ -2959,27 +2603,7 @@
           <w:sz w:val="20"/>
           <w:szCs w:val="20"/>
         </w:rPr>
-        <w:t>Defendant shall not interfere with the named person’s right to occupy the residence including, but not limited to cancelling utilities or insurance or interrupting telecommunications (</w:t>
-      </w:r>
-      <w:proofErr w:type="gramStart"/>
-      <w:r>
-        <w:rPr>
-          <w:rFonts w:ascii="Palatino Linotype" w:hAnsi="Palatino Linotype"/>
-          <w:bCs/>
-          <w:sz w:val="20"/>
-          <w:szCs w:val="20"/>
-        </w:rPr>
-        <w:t>e.g.</w:t>
-      </w:r>
-      <w:proofErr w:type="gramEnd"/>
-      <w:r>
-        <w:rPr>
-          <w:rFonts w:ascii="Palatino Linotype" w:hAnsi="Palatino Linotype"/>
-          <w:bCs/>
-          <w:sz w:val="20"/>
-          <w:szCs w:val="20"/>
-        </w:rPr>
-        <w:t xml:space="preserve"> telephone, internet, or cable) service, mail delivery, or the delivery of any other documents or items.  </w:t>
+        <w:t xml:space="preserve">Defendant shall not interfere with the named person’s right to occupy the residence including, but not limited to cancelling utilities or insurance or interrupting telecommunications (e.g. telephone, internet, or cable) service, mail delivery, or the delivery of any other documents or items.  </w:t>
       </w:r>
     </w:p>
     <w:p>
@@ -3007,17 +2631,7 @@
           <w:sz w:val="20"/>
           <w:szCs w:val="20"/>
         </w:rPr>
-        <w:t xml:space="preserve">Defendant shall surrender all keys and garage door openers to the above residence within 24 hours of service of this Order to the arresting </w:t>
-      </w:r>
-      <w:proofErr w:type="gramStart"/>
-      <w:r>
-        <w:rPr>
-          <w:rFonts w:ascii="Palatino Linotype" w:hAnsi="Palatino Linotype"/>
-          <w:bCs/>
-          <w:sz w:val="20"/>
-          <w:szCs w:val="20"/>
-        </w:rPr>
-        <w:t>agency.</w:t>
+        <w:t>Defendant shall surrender all keys and garage door openers to the above residence within 24 hours of service of this Order to the arresting agency.</w:t>
       </w:r>
       <w:r>
         <w:rPr>
@@ -3029,7 +2643,6 @@
         </w:rPr>
         <w:t>{</w:t>
       </w:r>
-      <w:proofErr w:type="gramEnd"/>
       <w:r>
         <w:rPr>
           <w:rFonts w:ascii="Palatino Linotype" w:hAnsi="Palatino Linotype"/>
@@ -3105,7 +2718,6 @@
         </w:rPr>
         <w:t xml:space="preserve"> to the arresting agency no later than </w:t>
       </w:r>
-      <w:proofErr w:type="gramStart"/>
       <w:r>
         <w:rPr>
           <w:rFonts w:ascii="Palatino Linotype" w:hAnsi="Palatino Linotype"/>
@@ -3115,19 +2727,7 @@
           <w:szCs w:val="20"/>
           <w:u w:val="single"/>
         </w:rPr>
-        <w:t>{{ domestic</w:t>
-      </w:r>
-      <w:proofErr w:type="gramEnd"/>
-      <w:r>
-        <w:rPr>
-          <w:rFonts w:ascii="Palatino Linotype" w:hAnsi="Palatino Linotype"/>
-          <w:b/>
-          <w:bCs/>
-          <w:sz w:val="20"/>
-          <w:szCs w:val="20"/>
-          <w:u w:val="single"/>
-        </w:rPr>
-        <w:t>_violence_conditions.surrender_weapons_date }}</w:t>
+        <w:t>{{ domestic_violence_conditions.surrender_weapons_date }}</w:t>
       </w:r>
       <w:r>
         <w:rPr>
@@ -3172,38 +2772,17 @@
           <w:sz w:val="20"/>
           <w:szCs w:val="20"/>
         </w:rPr>
-        <w:t xml:space="preserve"> accepted by the arresting agency shall be held in protective custody for the duration of this </w:t>
-      </w:r>
-      <w:proofErr w:type="gramStart"/>
-      <w:r>
-        <w:rPr>
-          <w:rFonts w:ascii="Palatino Linotype" w:hAnsi="Palatino Linotype"/>
-          <w:bCs/>
-          <w:sz w:val="20"/>
-          <w:szCs w:val="20"/>
-        </w:rPr>
-        <w:t>Order.</w:t>
-      </w:r>
-      <w:r>
-        <w:rPr>
-          <w:rFonts w:ascii="Palatino Linotype" w:hAnsi="Palatino Linotype"/>
-          <w:bCs/>
-          <w:color w:val="FF0000"/>
-          <w:sz w:val="20"/>
-          <w:szCs w:val="20"/>
-        </w:rPr>
-        <w:t>{</w:t>
-      </w:r>
-      <w:proofErr w:type="gramEnd"/>
-      <w:r>
-        <w:rPr>
-          <w:rFonts w:ascii="Palatino Linotype" w:hAnsi="Palatino Linotype"/>
-          <w:bCs/>
-          <w:color w:val="FF0000"/>
-          <w:sz w:val="20"/>
-          <w:szCs w:val="20"/>
-        </w:rPr>
-        <w:t>% endif %}</w:t>
+        <w:t xml:space="preserve"> accepted by the arresting agency shall be held in protective custody for the duration of this Order.</w:t>
+      </w:r>
+      <w:r>
+        <w:rPr>
+          <w:rFonts w:ascii="Palatino Linotype" w:hAnsi="Palatino Linotype"/>
+          <w:bCs/>
+          <w:color w:val="FF0000"/>
+          <w:sz w:val="20"/>
+          <w:szCs w:val="20"/>
+        </w:rPr>
+        <w:t>{% endif %}</w:t>
       </w:r>
       <w:r>
         <w:rPr>
@@ -3263,38 +2842,17 @@
           <w:sz w:val="20"/>
           <w:szCs w:val="20"/>
         </w:rPr>
-        <w:t xml:space="preserve">Defendant shall maintain sobriety while on bond, and shall not possess, consume, or purchase alcohol or drugs of </w:t>
-      </w:r>
-      <w:proofErr w:type="gramStart"/>
-      <w:r>
-        <w:rPr>
-          <w:rFonts w:ascii="Palatino Linotype" w:hAnsi="Palatino Linotype"/>
-          <w:bCs/>
-          <w:sz w:val="20"/>
-          <w:szCs w:val="20"/>
-        </w:rPr>
-        <w:t>abuse.</w:t>
-      </w:r>
-      <w:r>
-        <w:rPr>
-          <w:rFonts w:ascii="Palatino Linotype" w:hAnsi="Palatino Linotype"/>
-          <w:bCs/>
-          <w:color w:val="FF0000"/>
-          <w:sz w:val="20"/>
-          <w:szCs w:val="20"/>
-        </w:rPr>
-        <w:t>{</w:t>
-      </w:r>
-      <w:proofErr w:type="gramEnd"/>
-      <w:r>
-        <w:rPr>
-          <w:rFonts w:ascii="Palatino Linotype" w:hAnsi="Palatino Linotype"/>
-          <w:bCs/>
-          <w:color w:val="FF0000"/>
-          <w:sz w:val="20"/>
-          <w:szCs w:val="20"/>
-        </w:rPr>
-        <w:t>% endif %}</w:t>
+        <w:t>Defendant shall maintain sobriety while on bond, and shall not possess, consume, or purchase alcohol or drugs of abuse.</w:t>
+      </w:r>
+      <w:r>
+        <w:rPr>
+          <w:rFonts w:ascii="Palatino Linotype" w:hAnsi="Palatino Linotype"/>
+          <w:bCs/>
+          <w:color w:val="FF0000"/>
+          <w:sz w:val="20"/>
+          <w:szCs w:val="20"/>
+        </w:rPr>
+        <w:t>{% endif %}</w:t>
       </w:r>
       <w:r>
         <w:rPr>
@@ -3352,38 +2910,17 @@
           <w:sz w:val="20"/>
           <w:szCs w:val="20"/>
         </w:rPr>
-        <w:t xml:space="preserve">Defendant shall forthwith report to the Office of Community Control to obtain an alcohol and drug assessment and comply with any treatment </w:t>
-      </w:r>
-      <w:proofErr w:type="gramStart"/>
-      <w:r>
-        <w:rPr>
-          <w:rFonts w:ascii="Palatino Linotype" w:hAnsi="Palatino Linotype"/>
-          <w:bCs/>
-          <w:sz w:val="20"/>
-          <w:szCs w:val="20"/>
-        </w:rPr>
-        <w:t>recommendations.</w:t>
-      </w:r>
-      <w:r>
-        <w:rPr>
-          <w:rFonts w:ascii="Palatino Linotype" w:hAnsi="Palatino Linotype"/>
-          <w:bCs/>
-          <w:color w:val="FF0000"/>
-          <w:sz w:val="20"/>
-          <w:szCs w:val="20"/>
-        </w:rPr>
-        <w:t>{</w:t>
-      </w:r>
-      <w:proofErr w:type="gramEnd"/>
-      <w:r>
-        <w:rPr>
-          <w:rFonts w:ascii="Palatino Linotype" w:hAnsi="Palatino Linotype"/>
-          <w:bCs/>
-          <w:color w:val="FF0000"/>
-          <w:sz w:val="20"/>
-          <w:szCs w:val="20"/>
-        </w:rPr>
-        <w:t>% endif %}{% if bond_conditions</w:t>
+        <w:t>Defendant shall forthwith report to the Office of Community Control to obtain an alcohol and drug assessment and comply with any treatment recommendations.</w:t>
+      </w:r>
+      <w:r>
+        <w:rPr>
+          <w:rFonts w:ascii="Palatino Linotype" w:hAnsi="Palatino Linotype"/>
+          <w:bCs/>
+          <w:color w:val="FF0000"/>
+          <w:sz w:val="20"/>
+          <w:szCs w:val="20"/>
+        </w:rPr>
+        <w:t>{% endif %}{% if bond_conditions</w:t>
       </w:r>
       <w:r>
         <w:rPr>
@@ -3449,38 +2986,17 @@
           <w:sz w:val="20"/>
           <w:szCs w:val="20"/>
         </w:rPr>
-        <w:t xml:space="preserve"> assessment and comply with any treatment </w:t>
-      </w:r>
-      <w:proofErr w:type="gramStart"/>
-      <w:r>
-        <w:rPr>
-          <w:rFonts w:ascii="Palatino Linotype" w:hAnsi="Palatino Linotype"/>
-          <w:bCs/>
-          <w:sz w:val="20"/>
-          <w:szCs w:val="20"/>
-        </w:rPr>
-        <w:t>recommendations.</w:t>
-      </w:r>
-      <w:r>
-        <w:rPr>
-          <w:rFonts w:ascii="Palatino Linotype" w:hAnsi="Palatino Linotype"/>
-          <w:bCs/>
-          <w:color w:val="FF0000"/>
-          <w:sz w:val="20"/>
-          <w:szCs w:val="20"/>
-        </w:rPr>
-        <w:t>{</w:t>
-      </w:r>
-      <w:proofErr w:type="gramEnd"/>
-      <w:r>
-        <w:rPr>
-          <w:rFonts w:ascii="Palatino Linotype" w:hAnsi="Palatino Linotype"/>
-          <w:bCs/>
-          <w:color w:val="FF0000"/>
-          <w:sz w:val="20"/>
-          <w:szCs w:val="20"/>
-        </w:rPr>
-        <w:t xml:space="preserve">% endif %}{% if </w:t>
+        <w:t xml:space="preserve"> assessment and comply with any treatment recommendations.</w:t>
+      </w:r>
+      <w:r>
+        <w:rPr>
+          <w:rFonts w:ascii="Palatino Linotype" w:hAnsi="Palatino Linotype"/>
+          <w:bCs/>
+          <w:color w:val="FF0000"/>
+          <w:sz w:val="20"/>
+          <w:szCs w:val="20"/>
+        </w:rPr>
+        <w:t xml:space="preserve">{% endif %}{% if </w:t>
       </w:r>
       <w:r>
         <w:rPr>
@@ -3528,38 +3044,17 @@
           <w:sz w:val="20"/>
           <w:szCs w:val="20"/>
         </w:rPr>
-        <w:t xml:space="preserve">Defendant shall report to the Office of Community Control forthwith to determine a schedule for alcohol tests with the AB (Alcohol) </w:t>
-      </w:r>
-      <w:proofErr w:type="gramStart"/>
-      <w:r>
-        <w:rPr>
-          <w:rFonts w:ascii="Palatino Linotype" w:hAnsi="Palatino Linotype"/>
-          <w:bCs/>
-          <w:sz w:val="20"/>
-          <w:szCs w:val="20"/>
-        </w:rPr>
-        <w:t>Kisok.</w:t>
-      </w:r>
-      <w:r>
-        <w:rPr>
-          <w:rFonts w:ascii="Palatino Linotype" w:hAnsi="Palatino Linotype"/>
-          <w:bCs/>
-          <w:color w:val="FF0000"/>
-          <w:sz w:val="20"/>
-          <w:szCs w:val="20"/>
-        </w:rPr>
-        <w:t>{</w:t>
-      </w:r>
-      <w:proofErr w:type="gramEnd"/>
-      <w:r>
-        <w:rPr>
-          <w:rFonts w:ascii="Palatino Linotype" w:hAnsi="Palatino Linotype"/>
-          <w:bCs/>
-          <w:color w:val="FF0000"/>
-          <w:sz w:val="20"/>
-          <w:szCs w:val="20"/>
-        </w:rPr>
-        <w:t xml:space="preserve">% endif %}{% if </w:t>
+        <w:t>Defendant shall report to the Office of Community Control forthwith to determine a schedule for alcohol tests with the AB (Alcohol) Kisok.</w:t>
+      </w:r>
+      <w:r>
+        <w:rPr>
+          <w:rFonts w:ascii="Palatino Linotype" w:hAnsi="Palatino Linotype"/>
+          <w:bCs/>
+          <w:color w:val="FF0000"/>
+          <w:sz w:val="20"/>
+          <w:szCs w:val="20"/>
+        </w:rPr>
+        <w:t xml:space="preserve">{% endif %}{% if </w:t>
       </w:r>
       <w:r>
         <w:rPr>
@@ -3609,7 +3104,6 @@
         </w:rPr>
         <w:t xml:space="preserve">Defendant shall report to the Specialized Docket Coordinator to complete screening for admission to </w:t>
       </w:r>
-      <w:proofErr w:type="gramStart"/>
       <w:r>
         <w:rPr>
           <w:rFonts w:ascii="Palatino Linotype" w:hAnsi="Palatino Linotype"/>
@@ -3636,17 +3130,7 @@
           <w:sz w:val="20"/>
           <w:szCs w:val="20"/>
         </w:rPr>
-        <w:t>bond</w:t>
-      </w:r>
-      <w:proofErr w:type="gramEnd"/>
-      <w:r>
-        <w:rPr>
-          <w:rFonts w:ascii="Palatino Linotype" w:hAnsi="Palatino Linotype"/>
-          <w:bCs/>
-          <w:sz w:val="20"/>
-          <w:szCs w:val="20"/>
-        </w:rPr>
-        <w:t>_conditions</w:t>
+        <w:t>bond_conditions</w:t>
       </w:r>
       <w:r>
         <w:rPr>
@@ -3786,46 +3270,26 @@
           <w:sz w:val="20"/>
           <w:szCs w:val="20"/>
         </w:rPr>
+        <w:t xml:space="preserve"> {{</w:t>
+      </w:r>
+      <w:r>
+        <w:rPr>
+          <w:rFonts w:ascii="Palatino Linotype" w:hAnsi="Palatino Linotype"/>
+          <w:bCs/>
+          <w:color w:val="FF0000"/>
+          <w:sz w:val="20"/>
+          <w:szCs w:val="20"/>
+        </w:rPr>
         <w:t xml:space="preserve"> </w:t>
       </w:r>
-      <w:proofErr w:type="gramStart"/>
-      <w:r>
-        <w:rPr>
-          <w:rFonts w:ascii="Palatino Linotype" w:hAnsi="Palatino Linotype"/>
-          <w:bCs/>
-          <w:sz w:val="20"/>
-          <w:szCs w:val="20"/>
-        </w:rPr>
-        <w:t>{{</w:t>
-      </w:r>
-      <w:r>
-        <w:rPr>
-          <w:rFonts w:ascii="Palatino Linotype" w:hAnsi="Palatino Linotype"/>
-          <w:bCs/>
-          <w:color w:val="FF0000"/>
-          <w:sz w:val="20"/>
-          <w:szCs w:val="20"/>
-        </w:rPr>
-        <w:t xml:space="preserve"> </w:t>
-      </w:r>
-      <w:r>
-        <w:rPr>
-          <w:rFonts w:ascii="Palatino Linotype" w:hAnsi="Palatino Linotype"/>
-          <w:bCs/>
-          <w:sz w:val="20"/>
-          <w:szCs w:val="20"/>
-        </w:rPr>
-        <w:t>bond</w:t>
-      </w:r>
-      <w:proofErr w:type="gramEnd"/>
-      <w:r>
-        <w:rPr>
-          <w:rFonts w:ascii="Palatino Linotype" w:hAnsi="Palatino Linotype"/>
-          <w:bCs/>
-          <w:sz w:val="20"/>
-          <w:szCs w:val="20"/>
-        </w:rPr>
-        <w:t>_conditions</w:t>
+      <w:r>
+        <w:rPr>
+          <w:rFonts w:ascii="Palatino Linotype" w:hAnsi="Palatino Linotype"/>
+          <w:bCs/>
+          <w:sz w:val="20"/>
+          <w:szCs w:val="20"/>
+        </w:rPr>
+        <w:t>bond_conditions</w:t>
       </w:r>
       <w:r>
         <w:rPr>
@@ -3893,7 +3357,6 @@
         </w:rPr>
         <w:t xml:space="preserve"> </w:t>
       </w:r>
-      <w:proofErr w:type="gramStart"/>
       <w:r>
         <w:rPr>
           <w:rFonts w:ascii="Palatino Linotype" w:hAnsi="Palatino Linotype"/>
@@ -3903,19 +3366,7 @@
           <w:szCs w:val="20"/>
           <w:u w:val="single"/>
         </w:rPr>
-        <w:t>{{ custodial</w:t>
-      </w:r>
-      <w:proofErr w:type="gramEnd"/>
-      <w:r>
-        <w:rPr>
-          <w:rFonts w:ascii="Palatino Linotype" w:hAnsi="Palatino Linotype"/>
-          <w:b/>
-          <w:bCs/>
-          <w:sz w:val="20"/>
-          <w:szCs w:val="20"/>
-          <w:u w:val="single"/>
-        </w:rPr>
-        <w:t>_supervision.supervisor }}</w:t>
+        <w:t>{{ custodial_supervision.supervisor }}</w:t>
       </w:r>
       <w:r>
         <w:rPr>
@@ -4064,39 +3515,17 @@
           <w:sz w:val="20"/>
           <w:szCs w:val="20"/>
         </w:rPr>
-        <w:t>admin_license_</w:t>
-      </w:r>
-      <w:proofErr w:type="gramStart"/>
-      <w:r>
-        <w:rPr>
-          <w:rFonts w:ascii="Palatino Linotype" w:hAnsi="Palatino Linotype"/>
-          <w:bCs/>
-          <w:color w:val="FF0000"/>
-          <w:sz w:val="20"/>
-          <w:szCs w:val="20"/>
-        </w:rPr>
-        <w:t>suspension.</w:t>
-      </w:r>
-      <w:r>
-        <w:rPr>
-          <w:rFonts w:ascii="Palatino Linotype" w:hAnsi="Palatino Linotype"/>
-          <w:bCs/>
-          <w:color w:val="FF0000"/>
-          <w:sz w:val="20"/>
-          <w:szCs w:val="20"/>
-        </w:rPr>
-        <w:t>objection</w:t>
-      </w:r>
-      <w:proofErr w:type="gramEnd"/>
-      <w:r>
-        <w:rPr>
-          <w:rFonts w:ascii="Palatino Linotype" w:hAnsi="Palatino Linotype"/>
-          <w:bCs/>
-          <w:color w:val="FF0000"/>
-          <w:sz w:val="20"/>
-          <w:szCs w:val="20"/>
-        </w:rPr>
-        <w:t xml:space="preserve"> == ‘Yes’ %}</w:t>
+        <w:t>admin_license_suspension.</w:t>
+      </w:r>
+      <w:r>
+        <w:rPr>
+          <w:rFonts w:ascii="Palatino Linotype" w:hAnsi="Palatino Linotype"/>
+          <w:bCs/>
+          <w:color w:val="FF0000"/>
+          <w:sz w:val="20"/>
+          <w:szCs w:val="20"/>
+        </w:rPr>
+        <w:t>objection == ‘Yes’ %}</w:t>
       </w:r>
       <w:r>
         <w:rPr>
@@ -4124,39 +3553,17 @@
           <w:sz w:val="20"/>
           <w:szCs w:val="20"/>
         </w:rPr>
-        <w:t>{% elif admin_license_</w:t>
-      </w:r>
-      <w:proofErr w:type="gramStart"/>
-      <w:r>
-        <w:rPr>
-          <w:rFonts w:ascii="Palatino Linotype" w:hAnsi="Palatino Linotype"/>
-          <w:bCs/>
-          <w:color w:val="FF0000"/>
-          <w:sz w:val="20"/>
-          <w:szCs w:val="20"/>
-        </w:rPr>
-        <w:t>suspension.</w:t>
-      </w:r>
-      <w:r>
-        <w:rPr>
-          <w:rFonts w:ascii="Palatino Linotype" w:hAnsi="Palatino Linotype"/>
-          <w:bCs/>
-          <w:color w:val="FF0000"/>
-          <w:sz w:val="20"/>
-          <w:szCs w:val="20"/>
-        </w:rPr>
-        <w:t>objection</w:t>
-      </w:r>
-      <w:proofErr w:type="gramEnd"/>
-      <w:r>
-        <w:rPr>
-          <w:rFonts w:ascii="Palatino Linotype" w:hAnsi="Palatino Linotype"/>
-          <w:bCs/>
-          <w:color w:val="FF0000"/>
-          <w:sz w:val="20"/>
-          <w:szCs w:val="20"/>
-        </w:rPr>
-        <w:t xml:space="preserve"> == ‘No’ %}</w:t>
+        <w:t>{% elif admin_license_suspension.</w:t>
+      </w:r>
+      <w:r>
+        <w:rPr>
+          <w:rFonts w:ascii="Palatino Linotype" w:hAnsi="Palatino Linotype"/>
+          <w:bCs/>
+          <w:color w:val="FF0000"/>
+          <w:sz w:val="20"/>
+          <w:szCs w:val="20"/>
+        </w:rPr>
+        <w:t>objection == ‘No’ %}</w:t>
       </w:r>
       <w:r>
         <w:rPr>
@@ -4184,39 +3591,17 @@
           <w:sz w:val="20"/>
           <w:szCs w:val="20"/>
         </w:rPr>
-        <w:t xml:space="preserve">{% endif </w:t>
-      </w:r>
-      <w:proofErr w:type="gramStart"/>
-      <w:r>
-        <w:rPr>
-          <w:rFonts w:ascii="Palatino Linotype" w:hAnsi="Palatino Linotype"/>
-          <w:bCs/>
-          <w:color w:val="FF0000"/>
-          <w:sz w:val="20"/>
-          <w:szCs w:val="20"/>
-        </w:rPr>
-        <w:t>%}</w:t>
-      </w:r>
-      <w:r>
-        <w:rPr>
-          <w:rFonts w:ascii="Palatino Linotype" w:hAnsi="Palatino Linotype"/>
-          <w:bCs/>
-          <w:color w:val="FF0000"/>
-          <w:sz w:val="20"/>
-          <w:szCs w:val="20"/>
-        </w:rPr>
-        <w:t>{</w:t>
-      </w:r>
-      <w:proofErr w:type="gramEnd"/>
-      <w:r>
-        <w:rPr>
-          <w:rFonts w:ascii="Palatino Linotype" w:hAnsi="Palatino Linotype"/>
-          <w:bCs/>
-          <w:color w:val="FF0000"/>
-          <w:sz w:val="20"/>
-          <w:szCs w:val="20"/>
-        </w:rPr>
-        <w:t xml:space="preserve">% if </w:t>
+        <w:t>{% endif %}</w:t>
+      </w:r>
+      <w:r>
+        <w:rPr>
+          <w:rFonts w:ascii="Palatino Linotype" w:hAnsi="Palatino Linotype"/>
+          <w:bCs/>
+          <w:color w:val="FF0000"/>
+          <w:sz w:val="20"/>
+          <w:szCs w:val="20"/>
+        </w:rPr>
+        <w:t xml:space="preserve">{% if </w:t>
       </w:r>
       <w:r>
         <w:rPr>
@@ -4273,18 +3658,7 @@
           <w:sz w:val="20"/>
           <w:szCs w:val="20"/>
         </w:rPr>
-        <w:t>{% elif admin_license_</w:t>
-      </w:r>
-      <w:proofErr w:type="gramStart"/>
-      <w:r>
-        <w:rPr>
-          <w:rFonts w:ascii="Palatino Linotype" w:hAnsi="Palatino Linotype"/>
-          <w:bCs/>
-          <w:color w:val="FF0000"/>
-          <w:sz w:val="20"/>
-          <w:szCs w:val="20"/>
-        </w:rPr>
-        <w:t>suspensi</w:t>
+        <w:t>{% elif admin_license_suspensi</w:t>
       </w:r>
       <w:r>
         <w:rPr>
@@ -4304,18 +3678,7 @@
           <w:sz w:val="20"/>
           <w:szCs w:val="20"/>
         </w:rPr>
-        <w:t>disposition</w:t>
-      </w:r>
-      <w:proofErr w:type="gramEnd"/>
-      <w:r>
-        <w:rPr>
-          <w:rFonts w:ascii="Palatino Linotype" w:hAnsi="Palatino Linotype"/>
-          <w:bCs/>
-          <w:color w:val="FF0000"/>
-          <w:sz w:val="20"/>
-          <w:szCs w:val="20"/>
-        </w:rPr>
-        <w:t xml:space="preserve"> == ‘Denied’ %}</w:t>
+        <w:t>disposition == ‘Denied’ %}</w:t>
       </w:r>
       <w:r>
         <w:rPr>
@@ -4379,48 +3742,27 @@
           <w:sz w:val="20"/>
           <w:szCs w:val="20"/>
         </w:rPr>
-        <w:t xml:space="preserve">{% endif </w:t>
-      </w:r>
-      <w:proofErr w:type="gramStart"/>
-      <w:r>
-        <w:rPr>
-          <w:rFonts w:ascii="Palatino Linotype" w:hAnsi="Palatino Linotype"/>
-          <w:bCs/>
-          <w:color w:val="FF0000"/>
-          <w:sz w:val="20"/>
-          <w:szCs w:val="20"/>
-        </w:rPr>
-        <w:t>%}</w:t>
-      </w:r>
-      <w:r>
-        <w:rPr>
-          <w:rFonts w:ascii="Palatino Linotype" w:hAnsi="Palatino Linotype"/>
-          <w:bCs/>
-          <w:color w:val="FF0000"/>
-          <w:sz w:val="20"/>
-          <w:szCs w:val="20"/>
-        </w:rPr>
-        <w:t>{</w:t>
-      </w:r>
-      <w:proofErr w:type="gramEnd"/>
-      <w:r>
-        <w:rPr>
-          <w:rFonts w:ascii="Palatino Linotype" w:hAnsi="Palatino Linotype"/>
-          <w:bCs/>
-          <w:color w:val="FF0000"/>
-          <w:sz w:val="20"/>
-          <w:szCs w:val="20"/>
-        </w:rPr>
-        <w:t xml:space="preserve">% if </w:t>
-      </w:r>
-      <w:r>
-        <w:rPr>
-          <w:rFonts w:ascii="Palatino Linotype" w:hAnsi="Palatino Linotype"/>
-          <w:bCs/>
-          <w:color w:val="FF0000"/>
-          <w:sz w:val="20"/>
-          <w:szCs w:val="20"/>
-        </w:rPr>
+        <w:t>{% endif %}</w:t>
+      </w:r>
+      <w:r>
+        <w:rPr>
+          <w:rFonts w:ascii="Palatino Linotype" w:hAnsi="Palatino Linotype"/>
+          <w:bCs/>
+          <w:color w:val="FF0000"/>
+          <w:sz w:val="20"/>
+          <w:szCs w:val="20"/>
+        </w:rPr>
+        <w:t xml:space="preserve">{% if </w:t>
+      </w:r>
+      <w:r>
+        <w:rPr>
+          <w:rFonts w:ascii="Palatino Linotype" w:hAnsi="Palatino Linotype"/>
+          <w:bCs/>
+          <w:color w:val="FF0000"/>
+          <w:sz w:val="20"/>
+          <w:szCs w:val="20"/>
+        </w:rPr>
+        <w:lastRenderedPageBreak/>
         <w:t>admin_license_suspension.</w:t>
       </w:r>
       <w:r>
@@ -4487,18 +3829,7 @@
           <w:sz w:val="20"/>
           <w:szCs w:val="20"/>
         </w:rPr>
-        <w:t xml:space="preserve">{% </w:t>
-      </w:r>
-      <w:r>
-        <w:rPr>
-          <w:rFonts w:ascii="Palatino Linotype" w:hAnsi="Palatino Linotype"/>
-          <w:bCs/>
-          <w:color w:val="FF0000"/>
-          <w:sz w:val="20"/>
-          <w:szCs w:val="20"/>
-        </w:rPr>
-        <w:lastRenderedPageBreak/>
-        <w:t>endif %}</w:t>
+        <w:t>{% endif %}</w:t>
       </w:r>
       <w:r>
         <w:rPr>
@@ -4588,25 +3919,14 @@
         </w:rPr>
         <w:t xml:space="preserve">A </w:t>
       </w:r>
-      <w:proofErr w:type="gramStart"/>
-      <w:r>
-        <w:rPr>
-          <w:rFonts w:ascii="Palatino Linotype" w:hAnsi="Palatino Linotype"/>
-          <w:bCs/>
-          <w:sz w:val="20"/>
-          <w:szCs w:val="20"/>
-        </w:rPr>
-        <w:t>{{ vehicle</w:t>
-      </w:r>
-      <w:proofErr w:type="gramEnd"/>
-      <w:r>
-        <w:rPr>
-          <w:rFonts w:ascii="Palatino Linotype" w:hAnsi="Palatino Linotype"/>
-          <w:bCs/>
-          <w:sz w:val="20"/>
-          <w:szCs w:val="20"/>
-        </w:rPr>
-        <w:t>_seizure.vehicle_make_model }}, license plate {{ vehicle_seizure.vehicle_license_plate }}</w:t>
+      <w:r>
+        <w:rPr>
+          <w:rFonts w:ascii="Palatino Linotype" w:hAnsi="Palatino Linotype"/>
+          <w:bCs/>
+          <w:sz w:val="20"/>
+          <w:szCs w:val="20"/>
+        </w:rPr>
+        <w:t>{{ vehicle_seizure.vehicle_make_model }}, license plate {{ vehicle_seizure.vehicle_license_plate }}</w:t>
       </w:r>
       <w:r>
         <w:rPr>
@@ -4635,23 +3955,13 @@
         </w:rPr>
         <w:t xml:space="preserve"> </w:t>
       </w:r>
-      <w:proofErr w:type="gramStart"/>
-      <w:r>
-        <w:rPr>
-          <w:rFonts w:ascii="Palatino Linotype" w:hAnsi="Palatino Linotype"/>
-          <w:sz w:val="20"/>
-          <w:szCs w:val="20"/>
-        </w:rPr>
-        <w:t>{{ defendant</w:t>
-      </w:r>
-      <w:proofErr w:type="gramEnd"/>
-      <w:r>
-        <w:rPr>
-          <w:rFonts w:ascii="Palatino Linotype" w:hAnsi="Palatino Linotype"/>
-          <w:sz w:val="20"/>
-          <w:szCs w:val="20"/>
-        </w:rPr>
-        <w:t>.first_name }} {{ defendant.last_name }}</w:t>
+      <w:r>
+        <w:rPr>
+          <w:rFonts w:ascii="Palatino Linotype" w:hAnsi="Palatino Linotype"/>
+          <w:sz w:val="20"/>
+          <w:szCs w:val="20"/>
+        </w:rPr>
+        <w:t>{{ defendant.first_name }} {{ defendant.last_name }}</w:t>
       </w:r>
       <w:r>
         <w:rPr>
@@ -4679,39 +3989,17 @@
           <w:sz w:val="20"/>
           <w:szCs w:val="20"/>
         </w:rPr>
-        <w:t xml:space="preserve"> {% if vehicle_seizure.tow_to_residence is true </w:t>
-      </w:r>
-      <w:proofErr w:type="gramStart"/>
-      <w:r>
-        <w:rPr>
-          <w:rFonts w:ascii="Palatino Linotype" w:hAnsi="Palatino Linotype"/>
-          <w:bCs/>
-          <w:color w:val="FF0000"/>
-          <w:sz w:val="20"/>
-          <w:szCs w:val="20"/>
-        </w:rPr>
-        <w:t>%}</w:t>
-      </w:r>
-      <w:r>
-        <w:rPr>
-          <w:rFonts w:ascii="Palatino Linotype" w:hAnsi="Palatino Linotype"/>
-          <w:bCs/>
-          <w:color w:val="FF0000"/>
-          <w:sz w:val="20"/>
-          <w:szCs w:val="20"/>
-        </w:rPr>
-        <w:t>{</w:t>
-      </w:r>
-      <w:proofErr w:type="gramEnd"/>
-      <w:r>
-        <w:rPr>
-          <w:rFonts w:ascii="Palatino Linotype" w:hAnsi="Palatino Linotype"/>
-          <w:bCs/>
-          <w:color w:val="FF0000"/>
-          <w:sz w:val="20"/>
-          <w:szCs w:val="20"/>
-        </w:rPr>
-        <w:t>{ ‘\n’ }}</w:t>
+        <w:t xml:space="preserve"> {% if vehicle_seizure.tow_to_residence is true %}</w:t>
+      </w:r>
+      <w:r>
+        <w:rPr>
+          <w:rFonts w:ascii="Palatino Linotype" w:hAnsi="Palatino Linotype"/>
+          <w:bCs/>
+          <w:color w:val="FF0000"/>
+          <w:sz w:val="20"/>
+          <w:szCs w:val="20"/>
+        </w:rPr>
+        <w:t>{{ ‘\n’ }}</w:t>
       </w:r>
       <w:r>
         <w:rPr>
@@ -4807,39 +4095,17 @@
           <w:sz w:val="20"/>
           <w:szCs w:val="20"/>
         </w:rPr>
-        <w:t xml:space="preserve"> {% endif </w:t>
-      </w:r>
-      <w:proofErr w:type="gramStart"/>
-      <w:r>
-        <w:rPr>
-          <w:rFonts w:ascii="Palatino Linotype" w:hAnsi="Palatino Linotype"/>
-          <w:bCs/>
-          <w:color w:val="FF0000"/>
-          <w:sz w:val="20"/>
-          <w:szCs w:val="20"/>
-        </w:rPr>
-        <w:t>%}</w:t>
-      </w:r>
-      <w:r>
-        <w:rPr>
-          <w:rFonts w:ascii="Palatino Linotype" w:hAnsi="Palatino Linotype"/>
-          <w:bCs/>
-          <w:color w:val="FF0000"/>
-          <w:sz w:val="20"/>
-          <w:szCs w:val="20"/>
-        </w:rPr>
-        <w:t>{</w:t>
-      </w:r>
-      <w:proofErr w:type="gramEnd"/>
-      <w:r>
-        <w:rPr>
-          <w:rFonts w:ascii="Palatino Linotype" w:hAnsi="Palatino Linotype"/>
-          <w:bCs/>
-          <w:color w:val="FF0000"/>
-          <w:sz w:val="20"/>
-          <w:szCs w:val="20"/>
-        </w:rPr>
-        <w:t>% if vehicle_seizure.motion_to_return_vehicle is true %}</w:t>
+        <w:t xml:space="preserve"> {% endif %}</w:t>
+      </w:r>
+      <w:r>
+        <w:rPr>
+          <w:rFonts w:ascii="Palatino Linotype" w:hAnsi="Palatino Linotype"/>
+          <w:bCs/>
+          <w:color w:val="FF0000"/>
+          <w:sz w:val="20"/>
+          <w:szCs w:val="20"/>
+        </w:rPr>
+        <w:t>{% if vehicle_seizure.motion_to_return_vehicle is true %}</w:t>
       </w:r>
       <w:r>
         <w:rPr>
@@ -4902,7 +4168,6 @@
         </w:rPr>
         <w:t xml:space="preserve">The State </w:t>
       </w:r>
-      <w:proofErr w:type="gramStart"/>
       <w:r>
         <w:rPr>
           <w:rFonts w:ascii="Palatino Linotype" w:hAnsi="Palatino Linotype"/>
@@ -4919,17 +4184,7 @@
           <w:sz w:val="20"/>
           <w:szCs w:val="20"/>
         </w:rPr>
-        <w:t>vehicle</w:t>
-      </w:r>
-      <w:proofErr w:type="gramEnd"/>
-      <w:r>
-        <w:rPr>
-          <w:rFonts w:ascii="Palatino Linotype" w:hAnsi="Palatino Linotype"/>
-          <w:bCs/>
-          <w:sz w:val="20"/>
-          <w:szCs w:val="20"/>
-        </w:rPr>
-        <w:t>_seizure.</w:t>
+        <w:t>vehicle_seizure.</w:t>
       </w:r>
       <w:r>
         <w:rPr>
@@ -4949,7 +4204,6 @@
         </w:rPr>
         <w:t xml:space="preserve">. Defendant’s motion is </w:t>
       </w:r>
-      <w:proofErr w:type="gramStart"/>
       <w:r>
         <w:rPr>
           <w:rFonts w:ascii="Palatino Linotype" w:hAnsi="Palatino Linotype"/>
@@ -4966,17 +4220,7 @@
           <w:sz w:val="20"/>
           <w:szCs w:val="20"/>
         </w:rPr>
-        <w:t>vehicle</w:t>
-      </w:r>
-      <w:proofErr w:type="gramEnd"/>
-      <w:r>
-        <w:rPr>
-          <w:rFonts w:ascii="Palatino Linotype" w:hAnsi="Palatino Linotype"/>
-          <w:bCs/>
-          <w:sz w:val="20"/>
-          <w:szCs w:val="20"/>
-        </w:rPr>
-        <w:t>_seizure.</w:t>
+        <w:t>vehicle_seizure.</w:t>
       </w:r>
       <w:r>
         <w:rPr>
@@ -5013,29 +4257,7 @@
           <w:sz w:val="20"/>
           <w:szCs w:val="20"/>
         </w:rPr>
-        <w:t>{% if vehicle_</w:t>
-      </w:r>
-      <w:proofErr w:type="gramStart"/>
-      <w:r>
-        <w:rPr>
-          <w:rFonts w:ascii="Palatino Linotype" w:hAnsi="Palatino Linotype"/>
-          <w:bCs/>
-          <w:color w:val="FF0000"/>
-          <w:sz w:val="20"/>
-          <w:szCs w:val="20"/>
-        </w:rPr>
-        <w:t>seizure.disposition</w:t>
-      </w:r>
-      <w:proofErr w:type="gramEnd"/>
-      <w:r>
-        <w:rPr>
-          <w:rFonts w:ascii="Palatino Linotype" w:hAnsi="Palatino Linotype"/>
-          <w:bCs/>
-          <w:color w:val="FF0000"/>
-          <w:sz w:val="20"/>
-          <w:szCs w:val="20"/>
-        </w:rPr>
-        <w:t>_motion_to_return == ‘Granted’ %}</w:t>
+        <w:t>{% if vehicle_seizure.disposition_motion_to_return == ‘Granted’ %}</w:t>
       </w:r>
       <w:r>
         <w:rPr>
@@ -5137,25 +4359,14 @@
           <w:szCs w:val="20"/>
         </w:rPr>
       </w:pPr>
-      <w:proofErr w:type="gramStart"/>
-      <w:r>
-        <w:rPr>
-          <w:rFonts w:ascii="Palatino Linotype" w:hAnsi="Palatino Linotype"/>
-          <w:bCs/>
-          <w:sz w:val="20"/>
-          <w:szCs w:val="20"/>
-        </w:rPr>
-        <w:t>{{ other</w:t>
-      </w:r>
-      <w:proofErr w:type="gramEnd"/>
-      <w:r>
-        <w:rPr>
-          <w:rFonts w:ascii="Palatino Linotype" w:hAnsi="Palatino Linotype"/>
-          <w:bCs/>
-          <w:sz w:val="20"/>
-          <w:szCs w:val="20"/>
-        </w:rPr>
-        <w:t>_conditions.terms }}</w:t>
+      <w:r>
+        <w:rPr>
+          <w:rFonts w:ascii="Palatino Linotype" w:hAnsi="Palatino Linotype"/>
+          <w:bCs/>
+          <w:sz w:val="20"/>
+          <w:szCs w:val="20"/>
+        </w:rPr>
+        <w:t>{{ other_conditions.terms }}</w:t>
       </w:r>
       <w:r>
         <w:rPr>
@@ -5302,23 +4513,13 @@
         </w:rPr>
         <w:tab/>
       </w:r>
-      <w:proofErr w:type="gramStart"/>
-      <w:r>
-        <w:rPr>
-          <w:rFonts w:ascii="Palatino Linotype" w:hAnsi="Palatino Linotype"/>
-          <w:sz w:val="20"/>
-          <w:szCs w:val="20"/>
-        </w:rPr>
-        <w:t>{{ judicial</w:t>
-      </w:r>
-      <w:proofErr w:type="gramEnd"/>
-      <w:r>
-        <w:rPr>
-          <w:rFonts w:ascii="Palatino Linotype" w:hAnsi="Palatino Linotype"/>
-          <w:sz w:val="20"/>
-          <w:szCs w:val="20"/>
-        </w:rPr>
-        <w:t>_officer.officer_</w:t>
+      <w:r>
+        <w:rPr>
+          <w:rFonts w:ascii="Palatino Linotype" w:hAnsi="Palatino Linotype"/>
+          <w:sz w:val="20"/>
+          <w:szCs w:val="20"/>
+        </w:rPr>
+        <w:t>{{ judicial_officer.officer_</w:t>
       </w:r>
       <w:r>
         <w:rPr>
@@ -5429,18 +4630,7 @@
           <w:sz w:val="20"/>
           <w:szCs w:val="20"/>
         </w:rPr>
-        <w:t>% if judicial_</w:t>
-      </w:r>
-      <w:proofErr w:type="gramStart"/>
-      <w:r>
-        <w:rPr>
-          <w:rFonts w:ascii="Palatino Linotype" w:hAnsi="Palatino Linotype"/>
-          <w:bCs/>
-          <w:color w:val="FF0000"/>
-          <w:sz w:val="20"/>
-          <w:szCs w:val="20"/>
-        </w:rPr>
-        <w:t>of</w:t>
+        <w:t>% if judicial_of</w:t>
       </w:r>
       <w:r>
         <w:rPr>
@@ -5462,7 +4652,6 @@
         </w:rPr>
         <w:t>.officer</w:t>
       </w:r>
-      <w:proofErr w:type="gramEnd"/>
       <w:r>
         <w:rPr>
           <w:rFonts w:ascii="Palatino Linotype" w:hAnsi="Palatino Linotype"/>
@@ -5631,25 +4820,7 @@
           <w:sz w:val="16"/>
           <w:szCs w:val="16"/>
         </w:rPr>
-        <w:t xml:space="preserve">Prosecutor’s Office: PS    OM     EM; Defendant’s Attorney: PS     OM     EM; </w:t>
-      </w:r>
-      <w:proofErr w:type="gramStart"/>
-      <w:r>
-        <w:rPr>
-          <w:rFonts w:ascii="Palatino Linotype" w:hAnsi="Palatino Linotype"/>
-          <w:sz w:val="16"/>
-          <w:szCs w:val="16"/>
-        </w:rPr>
-        <w:t>{{ defendant</w:t>
-      </w:r>
-      <w:proofErr w:type="gramEnd"/>
-      <w:r>
-        <w:rPr>
-          <w:rFonts w:ascii="Palatino Linotype" w:hAnsi="Palatino Linotype"/>
-          <w:sz w:val="16"/>
-          <w:szCs w:val="16"/>
-        </w:rPr>
-        <w:t>.first_name }} {{ defendant.last_name}}: PS     OM     EM;</w:t>
+        <w:t>Prosecutor’s Office: PS    OM     EM; Defendant’s Attorney: PS     OM     EM; {{ defendant.first_name }} {{ defendant.last_name}}: PS     OM     EM;</w:t>
       </w:r>
     </w:p>
     <w:p>
@@ -5678,25 +4849,7 @@
           <w:sz w:val="16"/>
           <w:szCs w:val="16"/>
         </w:rPr>
-        <w:t>{% if community_</w:t>
-      </w:r>
-      <w:proofErr w:type="gramStart"/>
-      <w:r>
-        <w:rPr>
-          <w:rFonts w:ascii="Palatino Linotype" w:hAnsi="Palatino Linotype"/>
-          <w:sz w:val="16"/>
-          <w:szCs w:val="16"/>
-        </w:rPr>
-        <w:t>control.ordered</w:t>
-      </w:r>
-      <w:proofErr w:type="gramEnd"/>
-      <w:r>
-        <w:rPr>
-          <w:rFonts w:ascii="Palatino Linotype" w:hAnsi="Palatino Linotype"/>
-          <w:sz w:val="16"/>
-          <w:szCs w:val="16"/>
-        </w:rPr>
-        <w:t xml:space="preserve"> is true or bond_conditions.monitoring is true %}Community Control: PS    EM;{% endif %}{% if jail_terms.ordered is true or apply_jtc == ‘Sentence’ %}County Jail: PS   EM;{% endif %}</w:t>
+        <w:t>{% if community_control.ordered is true or bond_conditions.monitoring is true %}Community Control: PS    EM;{% endif %}{% if jail_terms.ordered is true or apply_jtc == ‘Sentence’ %}County Jail: PS   EM;{% endif %}</w:t>
       </w:r>
     </w:p>
     <w:p>
@@ -5934,27 +5087,7 @@
         <w:sz w:val="20"/>
         <w:szCs w:val="20"/>
       </w:rPr>
-      <w:t>% if judicial_</w:t>
-    </w:r>
-    <w:proofErr w:type="gramStart"/>
-    <w:r>
-      <w:rPr>
-        <w:rFonts w:ascii="Palatino Linotype" w:hAnsi="Palatino Linotype"/>
-        <w:bCs/>
-        <w:sz w:val="20"/>
-        <w:szCs w:val="20"/>
-      </w:rPr>
-      <w:t>officer.officer</w:t>
-    </w:r>
-    <w:proofErr w:type="gramEnd"/>
-    <w:r>
-      <w:rPr>
-        <w:rFonts w:ascii="Palatino Linotype" w:hAnsi="Palatino Linotype"/>
-        <w:bCs/>
-        <w:sz w:val="20"/>
-        <w:szCs w:val="20"/>
-      </w:rPr>
-      <w:t>_type  ==  ‘Magistrate’ %}Magistrate Decision – Not Guilty Bond Entry</w:t>
+      <w:t>% if judicial_officer.officer_type  ==  ‘Magistrate’ %}Magistrate Decision – Not Guilty Bond Entry</w:t>
     </w:r>
     <w:r>
       <w:rPr>

</xml_diff>

<commit_message>
Updated NGBD template with capital 'd' for defendant.
</commit_message>
<xml_diff>
--- a/resources/Templates/Not_Guilty_Bond_Template.docx
+++ b/resources/Templates/Not_Guilty_Bond_Template.docx
@@ -249,23 +249,13 @@
         </w:rPr>
         <w:t xml:space="preserve">.  </w:t>
       </w:r>
-      <w:proofErr w:type="gramStart"/>
-      <w:r>
-        <w:rPr>
-          <w:rFonts w:ascii="Palatino Linotype" w:hAnsi="Palatino Linotype"/>
-          <w:sz w:val="20"/>
-          <w:szCs w:val="20"/>
-        </w:rPr>
-        <w:t>{{ case</w:t>
-      </w:r>
-      <w:proofErr w:type="gramEnd"/>
-      <w:r>
-        <w:rPr>
-          <w:rFonts w:ascii="Palatino Linotype" w:hAnsi="Palatino Linotype"/>
-          <w:sz w:val="20"/>
-          <w:szCs w:val="20"/>
-        </w:rPr>
-        <w:t>_number</w:t>
+      <w:r>
+        <w:rPr>
+          <w:rFonts w:ascii="Palatino Linotype" w:hAnsi="Palatino Linotype"/>
+          <w:sz w:val="20"/>
+          <w:szCs w:val="20"/>
+        </w:rPr>
+        <w:t>{{ case_number</w:t>
       </w:r>
       <w:r>
         <w:rPr>
@@ -346,23 +336,13 @@
           <w:szCs w:val="20"/>
         </w:rPr>
       </w:pPr>
-      <w:proofErr w:type="gramStart"/>
-      <w:r>
-        <w:rPr>
-          <w:rFonts w:ascii="Palatino Linotype" w:hAnsi="Palatino Linotype"/>
-          <w:sz w:val="20"/>
-          <w:szCs w:val="20"/>
-        </w:rPr>
-        <w:t>{{ defendant</w:t>
-      </w:r>
-      <w:proofErr w:type="gramEnd"/>
-      <w:r>
-        <w:rPr>
-          <w:rFonts w:ascii="Palatino Linotype" w:hAnsi="Palatino Linotype"/>
-          <w:sz w:val="20"/>
-          <w:szCs w:val="20"/>
-        </w:rPr>
-        <w:t>.</w:t>
+      <w:r>
+        <w:rPr>
+          <w:rFonts w:ascii="Palatino Linotype" w:hAnsi="Palatino Linotype"/>
+          <w:sz w:val="20"/>
+          <w:szCs w:val="20"/>
+        </w:rPr>
+        <w:t>{{ defendant.</w:t>
       </w:r>
       <w:r>
         <w:rPr>
@@ -534,27 +514,7 @@
           <w:sz w:val="20"/>
           <w:szCs w:val="20"/>
         </w:rPr>
-        <w:t>% if judicial_</w:t>
-      </w:r>
-      <w:proofErr w:type="gramStart"/>
-      <w:r>
-        <w:rPr>
-          <w:rFonts w:ascii="Palatino Linotype" w:hAnsi="Palatino Linotype"/>
-          <w:bCs/>
-          <w:sz w:val="20"/>
-          <w:szCs w:val="20"/>
-        </w:rPr>
-        <w:t>officer.officer</w:t>
-      </w:r>
-      <w:proofErr w:type="gramEnd"/>
-      <w:r>
-        <w:rPr>
-          <w:rFonts w:ascii="Palatino Linotype" w:hAnsi="Palatino Linotype"/>
-          <w:bCs/>
-          <w:sz w:val="20"/>
-          <w:szCs w:val="20"/>
-        </w:rPr>
-        <w:t>_</w:t>
+        <w:t>% if judicial_officer.officer_</w:t>
       </w:r>
       <w:r>
         <w:rPr>
@@ -683,25 +643,7 @@
           <w:sz w:val="20"/>
           <w:szCs w:val="20"/>
         </w:rPr>
-        <w:t>{% elif judicial_</w:t>
-      </w:r>
-      <w:proofErr w:type="gramStart"/>
-      <w:r>
-        <w:rPr>
-          <w:rFonts w:ascii="Palatino Linotype" w:hAnsi="Palatino Linotype"/>
-          <w:sz w:val="20"/>
-          <w:szCs w:val="20"/>
-        </w:rPr>
-        <w:t>officer.officer</w:t>
-      </w:r>
-      <w:proofErr w:type="gramEnd"/>
-      <w:r>
-        <w:rPr>
-          <w:rFonts w:ascii="Palatino Linotype" w:hAnsi="Palatino Linotype"/>
-          <w:sz w:val="20"/>
-          <w:szCs w:val="20"/>
-        </w:rPr>
-        <w:t>_</w:t>
+        <w:t>{% elif judicial_officer.officer_</w:t>
       </w:r>
       <w:r>
         <w:rPr>
@@ -873,25 +815,7 @@
           <w:sz w:val="20"/>
           <w:szCs w:val="20"/>
         </w:rPr>
-        <w:t xml:space="preserve"> on </w:t>
-      </w:r>
-      <w:proofErr w:type="gramStart"/>
-      <w:r>
-        <w:rPr>
-          <w:rFonts w:ascii="Palatino Linotype" w:hAnsi="Palatino Linotype"/>
-          <w:sz w:val="20"/>
-          <w:szCs w:val="20"/>
-        </w:rPr>
-        <w:t>{{ plea</w:t>
-      </w:r>
-      <w:proofErr w:type="gramEnd"/>
-      <w:r>
-        <w:rPr>
-          <w:rFonts w:ascii="Palatino Linotype" w:hAnsi="Palatino Linotype"/>
-          <w:sz w:val="20"/>
-          <w:szCs w:val="20"/>
-        </w:rPr>
-        <w:t>_trial_date }}</w:t>
+        <w:t xml:space="preserve"> on {{ plea_trial_date }}</w:t>
       </w:r>
       <w:r>
         <w:rPr>
@@ -932,27 +856,7 @@
           <w:sz w:val="20"/>
           <w:szCs w:val="20"/>
         </w:rPr>
-        <w:t xml:space="preserve">{% if defense_counsel_waived is false </w:t>
-      </w:r>
-      <w:proofErr w:type="gramStart"/>
-      <w:r>
-        <w:rPr>
-          <w:rFonts w:ascii="Palatino Linotype" w:hAnsi="Palatino Linotype"/>
-          <w:bCs/>
-          <w:sz w:val="20"/>
-          <w:szCs w:val="20"/>
-        </w:rPr>
-        <w:t>%}Defendant</w:t>
-      </w:r>
-      <w:proofErr w:type="gramEnd"/>
-      <w:r>
-        <w:rPr>
-          <w:rFonts w:ascii="Palatino Linotype" w:hAnsi="Palatino Linotype"/>
-          <w:bCs/>
-          <w:sz w:val="20"/>
-          <w:szCs w:val="20"/>
-        </w:rPr>
-        <w:t xml:space="preserve"> was represented by {{ defense_counsel }}, {{ defense_counsel_type }}.</w:t>
+        <w:t>{% if defense_counsel_waived is false %}Defendant was represented by {{ defense_counsel }}, {{ defense_counsel_type }}.</w:t>
       </w:r>
       <w:r>
         <w:rPr>
@@ -970,27 +874,7 @@
           <w:sz w:val="20"/>
           <w:szCs w:val="20"/>
         </w:rPr>
-        <w:t xml:space="preserve">{% elif defense_counsel_waived is true </w:t>
-      </w:r>
-      <w:proofErr w:type="gramStart"/>
-      <w:r>
-        <w:rPr>
-          <w:rFonts w:ascii="Palatino Linotype" w:hAnsi="Palatino Linotype"/>
-          <w:bCs/>
-          <w:sz w:val="20"/>
-          <w:szCs w:val="20"/>
-        </w:rPr>
-        <w:t>%}Defendant</w:t>
-      </w:r>
-      <w:proofErr w:type="gramEnd"/>
-      <w:r>
-        <w:rPr>
-          <w:rFonts w:ascii="Palatino Linotype" w:hAnsi="Palatino Linotype"/>
-          <w:bCs/>
-          <w:sz w:val="20"/>
-          <w:szCs w:val="20"/>
-        </w:rPr>
-        <w:t xml:space="preserve"> waived right to counsel.</w:t>
+        <w:t>{% elif defense_counsel_waived is true %}Defendant waived right to counsel.</w:t>
       </w:r>
       <w:r>
         <w:rPr>
@@ -1008,34 +892,31 @@
           <w:sz w:val="20"/>
           <w:szCs w:val="20"/>
         </w:rPr>
-        <w:t xml:space="preserve">{% endif </w:t>
-      </w:r>
-      <w:proofErr w:type="gramStart"/>
-      <w:r>
-        <w:rPr>
-          <w:rFonts w:ascii="Palatino Linotype" w:hAnsi="Palatino Linotype"/>
-          <w:bCs/>
-          <w:sz w:val="20"/>
-          <w:szCs w:val="20"/>
-        </w:rPr>
-        <w:t>%}</w:t>
-      </w:r>
-      <w:r>
-        <w:rPr>
-          <w:rFonts w:ascii="Palatino Linotype" w:hAnsi="Palatino Linotype"/>
-          <w:sz w:val="20"/>
-          <w:szCs w:val="20"/>
-        </w:rPr>
-        <w:t>The</w:t>
-      </w:r>
-      <w:proofErr w:type="gramEnd"/>
-      <w:r>
-        <w:rPr>
-          <w:rFonts w:ascii="Palatino Linotype" w:hAnsi="Palatino Linotype"/>
-          <w:sz w:val="20"/>
-          <w:szCs w:val="20"/>
-        </w:rPr>
-        <w:t xml:space="preserve"> defendant </w:t>
+        <w:t>{% endif %}</w:t>
+      </w:r>
+      <w:r>
+        <w:rPr>
+          <w:rFonts w:ascii="Palatino Linotype" w:hAnsi="Palatino Linotype"/>
+          <w:sz w:val="20"/>
+          <w:szCs w:val="20"/>
+        </w:rPr>
+        <w:t xml:space="preserve">The </w:t>
+      </w:r>
+      <w:r>
+        <w:rPr>
+          <w:rFonts w:ascii="Palatino Linotype" w:hAnsi="Palatino Linotype"/>
+          <w:sz w:val="20"/>
+          <w:szCs w:val="20"/>
+        </w:rPr>
+        <w:t>D</w:t>
+      </w:r>
+      <w:r>
+        <w:rPr>
+          <w:rFonts w:ascii="Palatino Linotype" w:hAnsi="Palatino Linotype"/>
+          <w:sz w:val="20"/>
+          <w:szCs w:val="20"/>
+        </w:rPr>
+        <w:t xml:space="preserve">efendant </w:t>
       </w:r>
       <w:r>
         <w:rPr>
@@ -1217,7 +1098,6 @@
                 <w:szCs w:val="20"/>
               </w:rPr>
             </w:pPr>
-            <w:proofErr w:type="gramStart"/>
             <w:r>
               <w:rPr>
                 <w:rFonts w:ascii="Palatino Linotype" w:hAnsi="Palatino Linotype"/>
@@ -1226,18 +1106,7 @@
                 <w:sz w:val="20"/>
                 <w:szCs w:val="20"/>
               </w:rPr>
-              <w:t>{{ charge</w:t>
-            </w:r>
-            <w:proofErr w:type="gramEnd"/>
-            <w:r>
-              <w:rPr>
-                <w:rFonts w:ascii="Palatino Linotype" w:hAnsi="Palatino Linotype"/>
-                <w:b/>
-                <w:bCs/>
-                <w:sz w:val="20"/>
-                <w:szCs w:val="20"/>
-              </w:rPr>
-              <w:t>.offense }}</w:t>
+              <w:t>{{ charge.offense }}</w:t>
             </w:r>
           </w:p>
         </w:tc>
@@ -1386,7 +1255,6 @@
                 <w:szCs w:val="20"/>
               </w:rPr>
             </w:pPr>
-            <w:proofErr w:type="gramStart"/>
             <w:r>
               <w:rPr>
                 <w:rFonts w:ascii="Palatino Linotype" w:hAnsi="Palatino Linotype"/>
@@ -1395,18 +1263,7 @@
                 <w:sz w:val="20"/>
                 <w:szCs w:val="20"/>
               </w:rPr>
-              <w:t>{{ charge</w:t>
-            </w:r>
-            <w:proofErr w:type="gramEnd"/>
-            <w:r>
-              <w:rPr>
-                <w:rFonts w:ascii="Palatino Linotype" w:hAnsi="Palatino Linotype"/>
-                <w:b/>
-                <w:bCs/>
-                <w:sz w:val="20"/>
-                <w:szCs w:val="20"/>
-              </w:rPr>
-              <w:t>.statute }}</w:t>
+              <w:t>{{ charge.statute }}</w:t>
             </w:r>
           </w:p>
         </w:tc>
@@ -1555,7 +1412,6 @@
                 <w:szCs w:val="20"/>
               </w:rPr>
             </w:pPr>
-            <w:proofErr w:type="gramStart"/>
             <w:r>
               <w:rPr>
                 <w:rFonts w:ascii="Palatino Linotype" w:hAnsi="Palatino Linotype"/>
@@ -1564,18 +1420,7 @@
                 <w:sz w:val="20"/>
                 <w:szCs w:val="20"/>
               </w:rPr>
-              <w:t>{{ charge</w:t>
-            </w:r>
-            <w:proofErr w:type="gramEnd"/>
-            <w:r>
-              <w:rPr>
-                <w:rFonts w:ascii="Palatino Linotype" w:hAnsi="Palatino Linotype"/>
-                <w:b/>
-                <w:bCs/>
-                <w:sz w:val="20"/>
-                <w:szCs w:val="20"/>
-              </w:rPr>
-              <w:t>.degree }}</w:t>
+              <w:t>{{ charge.degree }}</w:t>
             </w:r>
           </w:p>
         </w:tc>
@@ -1724,7 +1569,6 @@
                 <w:szCs w:val="20"/>
               </w:rPr>
             </w:pPr>
-            <w:proofErr w:type="gramStart"/>
             <w:r>
               <w:rPr>
                 <w:rFonts w:ascii="Palatino Linotype" w:hAnsi="Palatino Linotype"/>
@@ -1733,18 +1577,7 @@
                 <w:sz w:val="20"/>
                 <w:szCs w:val="20"/>
               </w:rPr>
-              <w:t>{{ charge</w:t>
-            </w:r>
-            <w:proofErr w:type="gramEnd"/>
-            <w:r>
-              <w:rPr>
-                <w:rFonts w:ascii="Palatino Linotype" w:hAnsi="Palatino Linotype"/>
-                <w:b/>
-                <w:bCs/>
-                <w:sz w:val="20"/>
-                <w:szCs w:val="20"/>
-              </w:rPr>
-              <w:t>.plea}}</w:t>
+              <w:t>{{ charge.plea}}</w:t>
             </w:r>
           </w:p>
         </w:tc>
@@ -1862,38 +1695,17 @@
           <w:sz w:val="20"/>
           <w:szCs w:val="20"/>
         </w:rPr>
-        <w:t xml:space="preserve"> the community.  In determining the type and amount of bail, the Court considered each of the enumerated factors in Crim. R. 46(C</w:t>
-      </w:r>
-      <w:proofErr w:type="gramStart"/>
-      <w:r>
-        <w:rPr>
-          <w:rFonts w:ascii="Palatino Linotype" w:hAnsi="Palatino Linotype"/>
-          <w:bCs/>
-          <w:sz w:val="20"/>
-          <w:szCs w:val="20"/>
-        </w:rPr>
-        <w:t>)</w:t>
-      </w:r>
-      <w:r>
-        <w:rPr>
-          <w:rFonts w:ascii="Palatino Linotype" w:hAnsi="Palatino Linotype"/>
-          <w:bCs/>
-          <w:color w:val="FF0000"/>
-          <w:sz w:val="20"/>
-          <w:szCs w:val="20"/>
-        </w:rPr>
-        <w:t>{</w:t>
-      </w:r>
-      <w:proofErr w:type="gramEnd"/>
-      <w:r>
-        <w:rPr>
-          <w:rFonts w:ascii="Palatino Linotype" w:hAnsi="Palatino Linotype"/>
-          <w:bCs/>
-          <w:color w:val="FF0000"/>
-          <w:sz w:val="20"/>
-          <w:szCs w:val="20"/>
-        </w:rPr>
-        <w:t>% if domestic_violence_</w:t>
+        <w:t xml:space="preserve"> the community.  In determining the type and amount of bail, the Court considered each of the enumerated factors in Crim. R. 46(C)</w:t>
+      </w:r>
+      <w:r>
+        <w:rPr>
+          <w:rFonts w:ascii="Palatino Linotype" w:hAnsi="Palatino Linotype"/>
+          <w:bCs/>
+          <w:color w:val="FF0000"/>
+          <w:sz w:val="20"/>
+          <w:szCs w:val="20"/>
+        </w:rPr>
+        <w:t>{% if domestic_violence_</w:t>
       </w:r>
       <w:r>
         <w:rPr>
@@ -1985,39 +1797,17 @@
           <w:sz w:val="20"/>
           <w:szCs w:val="20"/>
         </w:rPr>
-        <w:t>bond_</w:t>
-      </w:r>
-      <w:proofErr w:type="gramStart"/>
-      <w:r>
-        <w:rPr>
-          <w:rFonts w:ascii="Palatino Linotype" w:hAnsi="Palatino Linotype"/>
-          <w:bCs/>
-          <w:color w:val="FF0000"/>
-          <w:sz w:val="20"/>
-          <w:szCs w:val="20"/>
-        </w:rPr>
-        <w:t>conditions</w:t>
-      </w:r>
-      <w:r>
-        <w:rPr>
-          <w:rFonts w:ascii="Palatino Linotype" w:hAnsi="Palatino Linotype"/>
-          <w:bCs/>
-          <w:color w:val="FF0000"/>
-          <w:sz w:val="20"/>
-          <w:szCs w:val="20"/>
-        </w:rPr>
-        <w:t>.bond</w:t>
-      </w:r>
-      <w:proofErr w:type="gramEnd"/>
-      <w:r>
-        <w:rPr>
-          <w:rFonts w:ascii="Palatino Linotype" w:hAnsi="Palatino Linotype"/>
-          <w:bCs/>
-          <w:color w:val="FF0000"/>
-          <w:sz w:val="20"/>
-          <w:szCs w:val="20"/>
-        </w:rPr>
-        <w:t>_type == ‘10% Deposit, Cash or Surety</w:t>
+        <w:t>bond_conditions</w:t>
+      </w:r>
+      <w:r>
+        <w:rPr>
+          <w:rFonts w:ascii="Palatino Linotype" w:hAnsi="Palatino Linotype"/>
+          <w:bCs/>
+          <w:color w:val="FF0000"/>
+          <w:sz w:val="20"/>
+          <w:szCs w:val="20"/>
+        </w:rPr>
+        <w:t>.bond_type == ‘10% Deposit, Cash or Surety</w:t>
       </w:r>
       <w:r>
         <w:rPr>
@@ -2187,9 +1977,8 @@
           <w:szCs w:val="20"/>
           <w:u w:val="single"/>
         </w:rPr>
-        <w:t xml:space="preserve">Defendant shall post a </w:t>
-      </w:r>
-      <w:proofErr w:type="gramStart"/>
+        <w:t xml:space="preserve">Defendant shall post a {{ </w:t>
+      </w:r>
       <w:r>
         <w:rPr>
           <w:rFonts w:ascii="Palatino Linotype" w:hAnsi="Palatino Linotype"/>
@@ -2198,28 +1987,7 @@
           <w:szCs w:val="20"/>
           <w:u w:val="single"/>
         </w:rPr>
-        <w:t xml:space="preserve">{{ </w:t>
-      </w:r>
-      <w:r>
-        <w:rPr>
-          <w:rFonts w:ascii="Palatino Linotype" w:hAnsi="Palatino Linotype"/>
-          <w:bCs/>
-          <w:sz w:val="20"/>
-          <w:szCs w:val="20"/>
-          <w:u w:val="single"/>
-        </w:rPr>
-        <w:t>bond</w:t>
-      </w:r>
-      <w:proofErr w:type="gramEnd"/>
-      <w:r>
-        <w:rPr>
-          <w:rFonts w:ascii="Palatino Linotype" w:hAnsi="Palatino Linotype"/>
-          <w:bCs/>
-          <w:sz w:val="20"/>
-          <w:szCs w:val="20"/>
-          <w:u w:val="single"/>
-        </w:rPr>
-        <w:t>_conditions</w:t>
+        <w:t>bond_conditions</w:t>
       </w:r>
       <w:r>
         <w:rPr>
@@ -2416,39 +2184,17 @@
           <w:sz w:val="20"/>
           <w:szCs w:val="20"/>
         </w:rPr>
-        <w:t>bond_</w:t>
-      </w:r>
-      <w:proofErr w:type="gramStart"/>
-      <w:r>
-        <w:rPr>
-          <w:rFonts w:ascii="Palatino Linotype" w:hAnsi="Palatino Linotype"/>
-          <w:bCs/>
-          <w:color w:val="FF0000"/>
-          <w:sz w:val="20"/>
-          <w:szCs w:val="20"/>
-        </w:rPr>
-        <w:t>conditions</w:t>
-      </w:r>
-      <w:r>
-        <w:rPr>
-          <w:rFonts w:ascii="Palatino Linotype" w:hAnsi="Palatino Linotype"/>
-          <w:bCs/>
-          <w:color w:val="FF0000"/>
-          <w:sz w:val="20"/>
-          <w:szCs w:val="20"/>
-        </w:rPr>
-        <w:t>.bond</w:t>
-      </w:r>
-      <w:proofErr w:type="gramEnd"/>
-      <w:r>
-        <w:rPr>
-          <w:rFonts w:ascii="Palatino Linotype" w:hAnsi="Palatino Linotype"/>
-          <w:bCs/>
-          <w:color w:val="FF0000"/>
-          <w:sz w:val="20"/>
-          <w:szCs w:val="20"/>
-        </w:rPr>
-        <w:t>_type == ‘Recognizance (OR) Bond’ %}</w:t>
+        <w:t>bond_conditions</w:t>
+      </w:r>
+      <w:r>
+        <w:rPr>
+          <w:rFonts w:ascii="Palatino Linotype" w:hAnsi="Palatino Linotype"/>
+          <w:bCs/>
+          <w:color w:val="FF0000"/>
+          <w:sz w:val="20"/>
+          <w:szCs w:val="20"/>
+        </w:rPr>
+        <w:t>.bond_type == ‘Recognizance (OR) Bond’ %}</w:t>
       </w:r>
     </w:p>
     <w:p>
@@ -2478,18 +2224,7 @@
           <w:szCs w:val="20"/>
           <w:u w:val="single"/>
         </w:rPr>
-        <w:t xml:space="preserve">The defendant shall execute a personal recognizance </w:t>
-      </w:r>
-      <w:proofErr w:type="gramStart"/>
-      <w:r>
-        <w:rPr>
-          <w:rFonts w:ascii="Palatino Linotype" w:hAnsi="Palatino Linotype"/>
-          <w:bCs/>
-          <w:sz w:val="20"/>
-          <w:szCs w:val="20"/>
-          <w:u w:val="single"/>
-        </w:rPr>
-        <w:t>bond</w:t>
+        <w:t>The defendant shall execute a personal recognizance bond</w:t>
       </w:r>
       <w:r>
         <w:rPr>
@@ -2508,18 +2243,7 @@
           <w:sz w:val="20"/>
           <w:szCs w:val="20"/>
         </w:rPr>
-        <w:t>{</w:t>
-      </w:r>
-      <w:proofErr w:type="gramEnd"/>
-      <w:r>
-        <w:rPr>
-          <w:rFonts w:ascii="Palatino Linotype" w:hAnsi="Palatino Linotype"/>
-          <w:bCs/>
-          <w:color w:val="FF0000"/>
-          <w:sz w:val="20"/>
-          <w:szCs w:val="20"/>
-        </w:rPr>
-        <w:t>% endif %}</w:t>
+        <w:t>{% endif %}</w:t>
       </w:r>
     </w:p>
     <w:p>
@@ -2620,14 +2344,14 @@
         </w:rPr>
         <w:t xml:space="preserve">Defendant shall provide written notice to the Clerk of Court at least 10 days prior to any change of </w:t>
       </w:r>
-      <w:proofErr w:type="gramStart"/>
-      <w:r>
-        <w:rPr>
-          <w:rFonts w:ascii="Palatino Linotype" w:hAnsi="Palatino Linotype"/>
-          <w:bCs/>
-          <w:sz w:val="20"/>
-          <w:szCs w:val="20"/>
-        </w:rPr>
+      <w:r>
+        <w:rPr>
+          <w:rFonts w:ascii="Palatino Linotype" w:hAnsi="Palatino Linotype"/>
+          <w:bCs/>
+          <w:sz w:val="20"/>
+          <w:szCs w:val="20"/>
+        </w:rPr>
+        <w:lastRenderedPageBreak/>
         <w:t>address.</w:t>
       </w:r>
       <w:r>
@@ -2638,18 +2362,7 @@
           <w:sz w:val="20"/>
           <w:szCs w:val="20"/>
         </w:rPr>
-        <w:t>{</w:t>
-      </w:r>
-      <w:proofErr w:type="gramEnd"/>
-      <w:r>
-        <w:rPr>
-          <w:rFonts w:ascii="Palatino Linotype" w:hAnsi="Palatino Linotype"/>
-          <w:bCs/>
-          <w:color w:val="FF0000"/>
-          <w:sz w:val="20"/>
-          <w:szCs w:val="20"/>
-        </w:rPr>
-        <w:t>% if bond_conditions.comply_protection_order is true %}</w:t>
+        <w:t>{% if bond_conditions.comply_protection_order is true %}</w:t>
       </w:r>
     </w:p>
     <w:p>
@@ -2678,39 +2391,17 @@
           <w:sz w:val="20"/>
           <w:szCs w:val="20"/>
         </w:rPr>
-        <w:lastRenderedPageBreak/>
-        <w:t xml:space="preserve">Defendant shall comply with all the terms of the protection order entered in this </w:t>
-      </w:r>
-      <w:proofErr w:type="gramStart"/>
-      <w:r>
-        <w:rPr>
-          <w:rFonts w:ascii="Palatino Linotype" w:hAnsi="Palatino Linotype"/>
-          <w:bCs/>
-          <w:sz w:val="20"/>
-          <w:szCs w:val="20"/>
-        </w:rPr>
-        <w:t>case.</w:t>
-      </w:r>
-      <w:r>
-        <w:rPr>
-          <w:rFonts w:ascii="Palatino Linotype" w:hAnsi="Palatino Linotype"/>
-          <w:bCs/>
-          <w:color w:val="FF0000"/>
-          <w:sz w:val="20"/>
-          <w:szCs w:val="20"/>
-        </w:rPr>
-        <w:t>{</w:t>
-      </w:r>
-      <w:proofErr w:type="gramEnd"/>
-      <w:r>
-        <w:rPr>
-          <w:rFonts w:ascii="Palatino Linotype" w:hAnsi="Palatino Linotype"/>
-          <w:bCs/>
-          <w:color w:val="FF0000"/>
-          <w:sz w:val="20"/>
-          <w:szCs w:val="20"/>
-        </w:rPr>
-        <w:t>% endif %}</w:t>
+        <w:t>Defendant shall comply with all the terms of the protection order entered in this case.</w:t>
+      </w:r>
+      <w:r>
+        <w:rPr>
+          <w:rFonts w:ascii="Palatino Linotype" w:hAnsi="Palatino Linotype"/>
+          <w:bCs/>
+          <w:color w:val="FF0000"/>
+          <w:sz w:val="20"/>
+          <w:szCs w:val="20"/>
+        </w:rPr>
+        <w:t>{% endif %}</w:t>
       </w:r>
       <w:r>
         <w:rPr>
@@ -2759,7 +2450,6 @@
         </w:rPr>
         <w:t xml:space="preserve"> </w:t>
       </w:r>
-      <w:proofErr w:type="gramStart"/>
       <w:r>
         <w:rPr>
           <w:rFonts w:ascii="Palatino Linotype" w:hAnsi="Palatino Linotype"/>
@@ -2769,59 +2459,26 @@
           <w:szCs w:val="20"/>
           <w:u w:val="single"/>
         </w:rPr>
-        <w:t>{{ no_contact.name</w:t>
-      </w:r>
-      <w:proofErr w:type="gramEnd"/>
-      <w:r>
-        <w:rPr>
-          <w:rFonts w:ascii="Palatino Linotype" w:hAnsi="Palatino Linotype"/>
-          <w:b/>
-          <w:bCs/>
-          <w:sz w:val="20"/>
-          <w:szCs w:val="20"/>
-          <w:u w:val="single"/>
-        </w:rPr>
-        <w:t xml:space="preserve"> }}</w:t>
-      </w:r>
-      <w:r>
-        <w:rPr>
-          <w:rFonts w:ascii="Palatino Linotype" w:hAnsi="Palatino Linotype"/>
-          <w:bCs/>
-          <w:sz w:val="20"/>
-          <w:szCs w:val="20"/>
-        </w:rPr>
-        <w:t xml:space="preserve">. Contact includes, but is not limited to, landline, cordless, cellular or digital telephone; text; instant messaging; fax; e-mail; voicemail; delivery service; social media; blogging; writings; electronic communications; posting a message; or communications by any other means directly or through another </w:t>
-      </w:r>
-      <w:proofErr w:type="gramStart"/>
-      <w:r>
-        <w:rPr>
-          <w:rFonts w:ascii="Palatino Linotype" w:hAnsi="Palatino Linotype"/>
-          <w:bCs/>
-          <w:sz w:val="20"/>
-          <w:szCs w:val="20"/>
-        </w:rPr>
-        <w:t>person.</w:t>
-      </w:r>
-      <w:r>
-        <w:rPr>
-          <w:rFonts w:ascii="Palatino Linotype" w:hAnsi="Palatino Linotype"/>
-          <w:bCs/>
-          <w:color w:val="FF0000"/>
-          <w:sz w:val="20"/>
-          <w:szCs w:val="20"/>
-        </w:rPr>
-        <w:t>{</w:t>
-      </w:r>
-      <w:proofErr w:type="gramEnd"/>
-      <w:r>
-        <w:rPr>
-          <w:rFonts w:ascii="Palatino Linotype" w:hAnsi="Palatino Linotype"/>
-          <w:bCs/>
-          <w:color w:val="FF0000"/>
-          <w:sz w:val="20"/>
-          <w:szCs w:val="20"/>
-        </w:rPr>
-        <w:t>% endif %}</w:t>
+        <w:t>{{ no_contact.name }}</w:t>
+      </w:r>
+      <w:r>
+        <w:rPr>
+          <w:rFonts w:ascii="Palatino Linotype" w:hAnsi="Palatino Linotype"/>
+          <w:bCs/>
+          <w:sz w:val="20"/>
+          <w:szCs w:val="20"/>
+        </w:rPr>
+        <w:t>. Contact includes, but is not limited to, landline, cordless, cellular or digital telephone; text; instant messaging; fax; e-mail; voicemail; delivery service; social media; blogging; writings; electronic communications; posting a message; or communications by any other means directly or through another person.</w:t>
+      </w:r>
+      <w:r>
+        <w:rPr>
+          <w:rFonts w:ascii="Palatino Linotype" w:hAnsi="Palatino Linotype"/>
+          <w:bCs/>
+          <w:color w:val="FF0000"/>
+          <w:sz w:val="20"/>
+          <w:szCs w:val="20"/>
+        </w:rPr>
+        <w:t>{% endif %}</w:t>
       </w:r>
       <w:r>
         <w:rPr>
@@ -2890,7 +2547,6 @@
         </w:rPr>
         <w:t xml:space="preserve"> </w:t>
       </w:r>
-      <w:proofErr w:type="gramStart"/>
       <w:r>
         <w:rPr>
           <w:rFonts w:ascii="Palatino Linotype" w:hAnsi="Palatino Linotype"/>
@@ -2900,9 +2556,26 @@
           <w:szCs w:val="20"/>
           <w:u w:val="single"/>
         </w:rPr>
-        <w:t>{{ domestic</w:t>
-      </w:r>
-      <w:proofErr w:type="gramEnd"/>
+        <w:t>{{ domestic_violence_conditions.residence_address }}</w:t>
+      </w:r>
+      <w:r>
+        <w:rPr>
+          <w:rFonts w:ascii="Palatino Linotype" w:hAnsi="Palatino Linotype"/>
+          <w:bCs/>
+          <w:sz w:val="20"/>
+          <w:szCs w:val="20"/>
+        </w:rPr>
+        <w:t xml:space="preserve"> to</w:t>
+      </w:r>
+      <w:r>
+        <w:rPr>
+          <w:rFonts w:ascii="Palatino Linotype" w:hAnsi="Palatino Linotype"/>
+          <w:bCs/>
+          <w:sz w:val="20"/>
+          <w:szCs w:val="20"/>
+        </w:rPr>
+        <w:t xml:space="preserve"> </w:t>
+      </w:r>
       <w:r>
         <w:rPr>
           <w:rFonts w:ascii="Palatino Linotype" w:hAnsi="Palatino Linotype"/>
@@ -2912,35 +2585,6 @@
           <w:szCs w:val="20"/>
           <w:u w:val="single"/>
         </w:rPr>
-        <w:t>_violence_conditions.residence_address }}</w:t>
-      </w:r>
-      <w:r>
-        <w:rPr>
-          <w:rFonts w:ascii="Palatino Linotype" w:hAnsi="Palatino Linotype"/>
-          <w:bCs/>
-          <w:sz w:val="20"/>
-          <w:szCs w:val="20"/>
-        </w:rPr>
-        <w:t xml:space="preserve"> to</w:t>
-      </w:r>
-      <w:r>
-        <w:rPr>
-          <w:rFonts w:ascii="Palatino Linotype" w:hAnsi="Palatino Linotype"/>
-          <w:bCs/>
-          <w:sz w:val="20"/>
-          <w:szCs w:val="20"/>
-        </w:rPr>
-        <w:t xml:space="preserve"> </w:t>
-      </w:r>
-      <w:r>
-        <w:rPr>
-          <w:rFonts w:ascii="Palatino Linotype" w:hAnsi="Palatino Linotype"/>
-          <w:b/>
-          <w:bCs/>
-          <w:sz w:val="20"/>
-          <w:szCs w:val="20"/>
-          <w:u w:val="single"/>
-        </w:rPr>
         <w:t>{{ domestic_violence_conditions.exclusive_possession_to }}</w:t>
       </w:r>
       <w:r>
@@ -2959,27 +2603,7 @@
           <w:sz w:val="20"/>
           <w:szCs w:val="20"/>
         </w:rPr>
-        <w:t>Defendant shall not interfere with the named person’s right to occupy the residence including, but not limited to cancelling utilities or insurance or interrupting telecommunications (</w:t>
-      </w:r>
-      <w:proofErr w:type="gramStart"/>
-      <w:r>
-        <w:rPr>
-          <w:rFonts w:ascii="Palatino Linotype" w:hAnsi="Palatino Linotype"/>
-          <w:bCs/>
-          <w:sz w:val="20"/>
-          <w:szCs w:val="20"/>
-        </w:rPr>
-        <w:t>e.g.</w:t>
-      </w:r>
-      <w:proofErr w:type="gramEnd"/>
-      <w:r>
-        <w:rPr>
-          <w:rFonts w:ascii="Palatino Linotype" w:hAnsi="Palatino Linotype"/>
-          <w:bCs/>
-          <w:sz w:val="20"/>
-          <w:szCs w:val="20"/>
-        </w:rPr>
-        <w:t xml:space="preserve"> telephone, internet, or cable) service, mail delivery, or the delivery of any other documents or items.  </w:t>
+        <w:t xml:space="preserve">Defendant shall not interfere with the named person’s right to occupy the residence including, but not limited to cancelling utilities or insurance or interrupting telecommunications (e.g. telephone, internet, or cable) service, mail delivery, or the delivery of any other documents or items.  </w:t>
       </w:r>
     </w:p>
     <w:p>
@@ -3007,17 +2631,7 @@
           <w:sz w:val="20"/>
           <w:szCs w:val="20"/>
         </w:rPr>
-        <w:t xml:space="preserve">Defendant shall surrender all keys and garage door openers to the above residence within 24 hours of service of this Order to the arresting </w:t>
-      </w:r>
-      <w:proofErr w:type="gramStart"/>
-      <w:r>
-        <w:rPr>
-          <w:rFonts w:ascii="Palatino Linotype" w:hAnsi="Palatino Linotype"/>
-          <w:bCs/>
-          <w:sz w:val="20"/>
-          <w:szCs w:val="20"/>
-        </w:rPr>
-        <w:t>agency.</w:t>
+        <w:t>Defendant shall surrender all keys and garage door openers to the above residence within 24 hours of service of this Order to the arresting agency.</w:t>
       </w:r>
       <w:r>
         <w:rPr>
@@ -3029,7 +2643,6 @@
         </w:rPr>
         <w:t>{</w:t>
       </w:r>
-      <w:proofErr w:type="gramEnd"/>
       <w:r>
         <w:rPr>
           <w:rFonts w:ascii="Palatino Linotype" w:hAnsi="Palatino Linotype"/>
@@ -3105,7 +2718,6 @@
         </w:rPr>
         <w:t xml:space="preserve"> to the arresting agency no later than </w:t>
       </w:r>
-      <w:proofErr w:type="gramStart"/>
       <w:r>
         <w:rPr>
           <w:rFonts w:ascii="Palatino Linotype" w:hAnsi="Palatino Linotype"/>
@@ -3115,19 +2727,7 @@
           <w:szCs w:val="20"/>
           <w:u w:val="single"/>
         </w:rPr>
-        <w:t>{{ domestic</w:t>
-      </w:r>
-      <w:proofErr w:type="gramEnd"/>
-      <w:r>
-        <w:rPr>
-          <w:rFonts w:ascii="Palatino Linotype" w:hAnsi="Palatino Linotype"/>
-          <w:b/>
-          <w:bCs/>
-          <w:sz w:val="20"/>
-          <w:szCs w:val="20"/>
-          <w:u w:val="single"/>
-        </w:rPr>
-        <w:t>_violence_conditions.surrender_weapons_date }}</w:t>
+        <w:t>{{ domestic_violence_conditions.surrender_weapons_date }}</w:t>
       </w:r>
       <w:r>
         <w:rPr>
@@ -3172,38 +2772,17 @@
           <w:sz w:val="20"/>
           <w:szCs w:val="20"/>
         </w:rPr>
-        <w:t xml:space="preserve"> accepted by the arresting agency shall be held in protective custody for the duration of this </w:t>
-      </w:r>
-      <w:proofErr w:type="gramStart"/>
-      <w:r>
-        <w:rPr>
-          <w:rFonts w:ascii="Palatino Linotype" w:hAnsi="Palatino Linotype"/>
-          <w:bCs/>
-          <w:sz w:val="20"/>
-          <w:szCs w:val="20"/>
-        </w:rPr>
-        <w:t>Order.</w:t>
-      </w:r>
-      <w:r>
-        <w:rPr>
-          <w:rFonts w:ascii="Palatino Linotype" w:hAnsi="Palatino Linotype"/>
-          <w:bCs/>
-          <w:color w:val="FF0000"/>
-          <w:sz w:val="20"/>
-          <w:szCs w:val="20"/>
-        </w:rPr>
-        <w:t>{</w:t>
-      </w:r>
-      <w:proofErr w:type="gramEnd"/>
-      <w:r>
-        <w:rPr>
-          <w:rFonts w:ascii="Palatino Linotype" w:hAnsi="Palatino Linotype"/>
-          <w:bCs/>
-          <w:color w:val="FF0000"/>
-          <w:sz w:val="20"/>
-          <w:szCs w:val="20"/>
-        </w:rPr>
-        <w:t>% endif %}</w:t>
+        <w:t xml:space="preserve"> accepted by the arresting agency shall be held in protective custody for the duration of this Order.</w:t>
+      </w:r>
+      <w:r>
+        <w:rPr>
+          <w:rFonts w:ascii="Palatino Linotype" w:hAnsi="Palatino Linotype"/>
+          <w:bCs/>
+          <w:color w:val="FF0000"/>
+          <w:sz w:val="20"/>
+          <w:szCs w:val="20"/>
+        </w:rPr>
+        <w:t>{% endif %}</w:t>
       </w:r>
       <w:r>
         <w:rPr>
@@ -3263,38 +2842,17 @@
           <w:sz w:val="20"/>
           <w:szCs w:val="20"/>
         </w:rPr>
-        <w:t xml:space="preserve">Defendant shall maintain sobriety while on bond, and shall not possess, consume, or purchase alcohol or drugs of </w:t>
-      </w:r>
-      <w:proofErr w:type="gramStart"/>
-      <w:r>
-        <w:rPr>
-          <w:rFonts w:ascii="Palatino Linotype" w:hAnsi="Palatino Linotype"/>
-          <w:bCs/>
-          <w:sz w:val="20"/>
-          <w:szCs w:val="20"/>
-        </w:rPr>
-        <w:t>abuse.</w:t>
-      </w:r>
-      <w:r>
-        <w:rPr>
-          <w:rFonts w:ascii="Palatino Linotype" w:hAnsi="Palatino Linotype"/>
-          <w:bCs/>
-          <w:color w:val="FF0000"/>
-          <w:sz w:val="20"/>
-          <w:szCs w:val="20"/>
-        </w:rPr>
-        <w:t>{</w:t>
-      </w:r>
-      <w:proofErr w:type="gramEnd"/>
-      <w:r>
-        <w:rPr>
-          <w:rFonts w:ascii="Palatino Linotype" w:hAnsi="Palatino Linotype"/>
-          <w:bCs/>
-          <w:color w:val="FF0000"/>
-          <w:sz w:val="20"/>
-          <w:szCs w:val="20"/>
-        </w:rPr>
-        <w:t>% endif %}</w:t>
+        <w:t>Defendant shall maintain sobriety while on bond, and shall not possess, consume, or purchase alcohol or drugs of abuse.</w:t>
+      </w:r>
+      <w:r>
+        <w:rPr>
+          <w:rFonts w:ascii="Palatino Linotype" w:hAnsi="Palatino Linotype"/>
+          <w:bCs/>
+          <w:color w:val="FF0000"/>
+          <w:sz w:val="20"/>
+          <w:szCs w:val="20"/>
+        </w:rPr>
+        <w:t>{% endif %}</w:t>
       </w:r>
       <w:r>
         <w:rPr>
@@ -3352,38 +2910,17 @@
           <w:sz w:val="20"/>
           <w:szCs w:val="20"/>
         </w:rPr>
-        <w:t xml:space="preserve">Defendant shall forthwith report to the Office of Community Control to obtain an alcohol and drug assessment and comply with any treatment </w:t>
-      </w:r>
-      <w:proofErr w:type="gramStart"/>
-      <w:r>
-        <w:rPr>
-          <w:rFonts w:ascii="Palatino Linotype" w:hAnsi="Palatino Linotype"/>
-          <w:bCs/>
-          <w:sz w:val="20"/>
-          <w:szCs w:val="20"/>
-        </w:rPr>
-        <w:t>recommendations.</w:t>
-      </w:r>
-      <w:r>
-        <w:rPr>
-          <w:rFonts w:ascii="Palatino Linotype" w:hAnsi="Palatino Linotype"/>
-          <w:bCs/>
-          <w:color w:val="FF0000"/>
-          <w:sz w:val="20"/>
-          <w:szCs w:val="20"/>
-        </w:rPr>
-        <w:t>{</w:t>
-      </w:r>
-      <w:proofErr w:type="gramEnd"/>
-      <w:r>
-        <w:rPr>
-          <w:rFonts w:ascii="Palatino Linotype" w:hAnsi="Palatino Linotype"/>
-          <w:bCs/>
-          <w:color w:val="FF0000"/>
-          <w:sz w:val="20"/>
-          <w:szCs w:val="20"/>
-        </w:rPr>
-        <w:t>% endif %}{% if bond_conditions</w:t>
+        <w:t>Defendant shall forthwith report to the Office of Community Control to obtain an alcohol and drug assessment and comply with any treatment recommendations.</w:t>
+      </w:r>
+      <w:r>
+        <w:rPr>
+          <w:rFonts w:ascii="Palatino Linotype" w:hAnsi="Palatino Linotype"/>
+          <w:bCs/>
+          <w:color w:val="FF0000"/>
+          <w:sz w:val="20"/>
+          <w:szCs w:val="20"/>
+        </w:rPr>
+        <w:t>{% endif %}{% if bond_conditions</w:t>
       </w:r>
       <w:r>
         <w:rPr>
@@ -3449,38 +2986,17 @@
           <w:sz w:val="20"/>
           <w:szCs w:val="20"/>
         </w:rPr>
-        <w:t xml:space="preserve"> assessment and comply with any treatment </w:t>
-      </w:r>
-      <w:proofErr w:type="gramStart"/>
-      <w:r>
-        <w:rPr>
-          <w:rFonts w:ascii="Palatino Linotype" w:hAnsi="Palatino Linotype"/>
-          <w:bCs/>
-          <w:sz w:val="20"/>
-          <w:szCs w:val="20"/>
-        </w:rPr>
-        <w:t>recommendations.</w:t>
-      </w:r>
-      <w:r>
-        <w:rPr>
-          <w:rFonts w:ascii="Palatino Linotype" w:hAnsi="Palatino Linotype"/>
-          <w:bCs/>
-          <w:color w:val="FF0000"/>
-          <w:sz w:val="20"/>
-          <w:szCs w:val="20"/>
-        </w:rPr>
-        <w:t>{</w:t>
-      </w:r>
-      <w:proofErr w:type="gramEnd"/>
-      <w:r>
-        <w:rPr>
-          <w:rFonts w:ascii="Palatino Linotype" w:hAnsi="Palatino Linotype"/>
-          <w:bCs/>
-          <w:color w:val="FF0000"/>
-          <w:sz w:val="20"/>
-          <w:szCs w:val="20"/>
-        </w:rPr>
-        <w:t xml:space="preserve">% endif %}{% if </w:t>
+        <w:t xml:space="preserve"> assessment and comply with any treatment recommendations.</w:t>
+      </w:r>
+      <w:r>
+        <w:rPr>
+          <w:rFonts w:ascii="Palatino Linotype" w:hAnsi="Palatino Linotype"/>
+          <w:bCs/>
+          <w:color w:val="FF0000"/>
+          <w:sz w:val="20"/>
+          <w:szCs w:val="20"/>
+        </w:rPr>
+        <w:t xml:space="preserve">{% endif %}{% if </w:t>
       </w:r>
       <w:r>
         <w:rPr>
@@ -3528,38 +3044,17 @@
           <w:sz w:val="20"/>
           <w:szCs w:val="20"/>
         </w:rPr>
-        <w:t xml:space="preserve">Defendant shall report to the Office of Community Control forthwith to determine a schedule for alcohol tests with the AB (Alcohol) </w:t>
-      </w:r>
-      <w:proofErr w:type="gramStart"/>
-      <w:r>
-        <w:rPr>
-          <w:rFonts w:ascii="Palatino Linotype" w:hAnsi="Palatino Linotype"/>
-          <w:bCs/>
-          <w:sz w:val="20"/>
-          <w:szCs w:val="20"/>
-        </w:rPr>
-        <w:t>Kisok.</w:t>
-      </w:r>
-      <w:r>
-        <w:rPr>
-          <w:rFonts w:ascii="Palatino Linotype" w:hAnsi="Palatino Linotype"/>
-          <w:bCs/>
-          <w:color w:val="FF0000"/>
-          <w:sz w:val="20"/>
-          <w:szCs w:val="20"/>
-        </w:rPr>
-        <w:t>{</w:t>
-      </w:r>
-      <w:proofErr w:type="gramEnd"/>
-      <w:r>
-        <w:rPr>
-          <w:rFonts w:ascii="Palatino Linotype" w:hAnsi="Palatino Linotype"/>
-          <w:bCs/>
-          <w:color w:val="FF0000"/>
-          <w:sz w:val="20"/>
-          <w:szCs w:val="20"/>
-        </w:rPr>
-        <w:t xml:space="preserve">% endif %}{% if </w:t>
+        <w:t>Defendant shall report to the Office of Community Control forthwith to determine a schedule for alcohol tests with the AB (Alcohol) Kisok.</w:t>
+      </w:r>
+      <w:r>
+        <w:rPr>
+          <w:rFonts w:ascii="Palatino Linotype" w:hAnsi="Palatino Linotype"/>
+          <w:bCs/>
+          <w:color w:val="FF0000"/>
+          <w:sz w:val="20"/>
+          <w:szCs w:val="20"/>
+        </w:rPr>
+        <w:t xml:space="preserve">{% endif %}{% if </w:t>
       </w:r>
       <w:r>
         <w:rPr>
@@ -3609,7 +3104,6 @@
         </w:rPr>
         <w:t xml:space="preserve">Defendant shall report to the Specialized Docket Coordinator to complete screening for admission to </w:t>
       </w:r>
-      <w:proofErr w:type="gramStart"/>
       <w:r>
         <w:rPr>
           <w:rFonts w:ascii="Palatino Linotype" w:hAnsi="Palatino Linotype"/>
@@ -3636,17 +3130,7 @@
           <w:sz w:val="20"/>
           <w:szCs w:val="20"/>
         </w:rPr>
-        <w:t>bond</w:t>
-      </w:r>
-      <w:proofErr w:type="gramEnd"/>
-      <w:r>
-        <w:rPr>
-          <w:rFonts w:ascii="Palatino Linotype" w:hAnsi="Palatino Linotype"/>
-          <w:bCs/>
-          <w:sz w:val="20"/>
-          <w:szCs w:val="20"/>
-        </w:rPr>
-        <w:t>_conditions</w:t>
+        <w:t>bond_conditions</w:t>
       </w:r>
       <w:r>
         <w:rPr>
@@ -3786,46 +3270,26 @@
           <w:sz w:val="20"/>
           <w:szCs w:val="20"/>
         </w:rPr>
+        <w:t xml:space="preserve"> {{</w:t>
+      </w:r>
+      <w:r>
+        <w:rPr>
+          <w:rFonts w:ascii="Palatino Linotype" w:hAnsi="Palatino Linotype"/>
+          <w:bCs/>
+          <w:color w:val="FF0000"/>
+          <w:sz w:val="20"/>
+          <w:szCs w:val="20"/>
+        </w:rPr>
         <w:t xml:space="preserve"> </w:t>
       </w:r>
-      <w:proofErr w:type="gramStart"/>
-      <w:r>
-        <w:rPr>
-          <w:rFonts w:ascii="Palatino Linotype" w:hAnsi="Palatino Linotype"/>
-          <w:bCs/>
-          <w:sz w:val="20"/>
-          <w:szCs w:val="20"/>
-        </w:rPr>
-        <w:t>{{</w:t>
-      </w:r>
-      <w:r>
-        <w:rPr>
-          <w:rFonts w:ascii="Palatino Linotype" w:hAnsi="Palatino Linotype"/>
-          <w:bCs/>
-          <w:color w:val="FF0000"/>
-          <w:sz w:val="20"/>
-          <w:szCs w:val="20"/>
-        </w:rPr>
-        <w:t xml:space="preserve"> </w:t>
-      </w:r>
-      <w:r>
-        <w:rPr>
-          <w:rFonts w:ascii="Palatino Linotype" w:hAnsi="Palatino Linotype"/>
-          <w:bCs/>
-          <w:sz w:val="20"/>
-          <w:szCs w:val="20"/>
-        </w:rPr>
-        <w:t>bond</w:t>
-      </w:r>
-      <w:proofErr w:type="gramEnd"/>
-      <w:r>
-        <w:rPr>
-          <w:rFonts w:ascii="Palatino Linotype" w:hAnsi="Palatino Linotype"/>
-          <w:bCs/>
-          <w:sz w:val="20"/>
-          <w:szCs w:val="20"/>
-        </w:rPr>
-        <w:t>_conditions</w:t>
+      <w:r>
+        <w:rPr>
+          <w:rFonts w:ascii="Palatino Linotype" w:hAnsi="Palatino Linotype"/>
+          <w:bCs/>
+          <w:sz w:val="20"/>
+          <w:szCs w:val="20"/>
+        </w:rPr>
+        <w:t>bond_conditions</w:t>
       </w:r>
       <w:r>
         <w:rPr>
@@ -3893,7 +3357,6 @@
         </w:rPr>
         <w:t xml:space="preserve"> </w:t>
       </w:r>
-      <w:proofErr w:type="gramStart"/>
       <w:r>
         <w:rPr>
           <w:rFonts w:ascii="Palatino Linotype" w:hAnsi="Palatino Linotype"/>
@@ -3903,19 +3366,7 @@
           <w:szCs w:val="20"/>
           <w:u w:val="single"/>
         </w:rPr>
-        <w:t>{{ custodial</w:t>
-      </w:r>
-      <w:proofErr w:type="gramEnd"/>
-      <w:r>
-        <w:rPr>
-          <w:rFonts w:ascii="Palatino Linotype" w:hAnsi="Palatino Linotype"/>
-          <w:b/>
-          <w:bCs/>
-          <w:sz w:val="20"/>
-          <w:szCs w:val="20"/>
-          <w:u w:val="single"/>
-        </w:rPr>
-        <w:t>_supervision.supervisor }}</w:t>
+        <w:t>{{ custodial_supervision.supervisor }}</w:t>
       </w:r>
       <w:r>
         <w:rPr>
@@ -4064,39 +3515,17 @@
           <w:sz w:val="20"/>
           <w:szCs w:val="20"/>
         </w:rPr>
-        <w:t>admin_license_</w:t>
-      </w:r>
-      <w:proofErr w:type="gramStart"/>
-      <w:r>
-        <w:rPr>
-          <w:rFonts w:ascii="Palatino Linotype" w:hAnsi="Palatino Linotype"/>
-          <w:bCs/>
-          <w:color w:val="FF0000"/>
-          <w:sz w:val="20"/>
-          <w:szCs w:val="20"/>
-        </w:rPr>
-        <w:t>suspension.</w:t>
-      </w:r>
-      <w:r>
-        <w:rPr>
-          <w:rFonts w:ascii="Palatino Linotype" w:hAnsi="Palatino Linotype"/>
-          <w:bCs/>
-          <w:color w:val="FF0000"/>
-          <w:sz w:val="20"/>
-          <w:szCs w:val="20"/>
-        </w:rPr>
-        <w:t>objection</w:t>
-      </w:r>
-      <w:proofErr w:type="gramEnd"/>
-      <w:r>
-        <w:rPr>
-          <w:rFonts w:ascii="Palatino Linotype" w:hAnsi="Palatino Linotype"/>
-          <w:bCs/>
-          <w:color w:val="FF0000"/>
-          <w:sz w:val="20"/>
-          <w:szCs w:val="20"/>
-        </w:rPr>
-        <w:t xml:space="preserve"> == ‘Yes’ %}</w:t>
+        <w:t>admin_license_suspension.</w:t>
+      </w:r>
+      <w:r>
+        <w:rPr>
+          <w:rFonts w:ascii="Palatino Linotype" w:hAnsi="Palatino Linotype"/>
+          <w:bCs/>
+          <w:color w:val="FF0000"/>
+          <w:sz w:val="20"/>
+          <w:szCs w:val="20"/>
+        </w:rPr>
+        <w:t>objection == ‘Yes’ %}</w:t>
       </w:r>
       <w:r>
         <w:rPr>
@@ -4124,39 +3553,17 @@
           <w:sz w:val="20"/>
           <w:szCs w:val="20"/>
         </w:rPr>
-        <w:t>{% elif admin_license_</w:t>
-      </w:r>
-      <w:proofErr w:type="gramStart"/>
-      <w:r>
-        <w:rPr>
-          <w:rFonts w:ascii="Palatino Linotype" w:hAnsi="Palatino Linotype"/>
-          <w:bCs/>
-          <w:color w:val="FF0000"/>
-          <w:sz w:val="20"/>
-          <w:szCs w:val="20"/>
-        </w:rPr>
-        <w:t>suspension.</w:t>
-      </w:r>
-      <w:r>
-        <w:rPr>
-          <w:rFonts w:ascii="Palatino Linotype" w:hAnsi="Palatino Linotype"/>
-          <w:bCs/>
-          <w:color w:val="FF0000"/>
-          <w:sz w:val="20"/>
-          <w:szCs w:val="20"/>
-        </w:rPr>
-        <w:t>objection</w:t>
-      </w:r>
-      <w:proofErr w:type="gramEnd"/>
-      <w:r>
-        <w:rPr>
-          <w:rFonts w:ascii="Palatino Linotype" w:hAnsi="Palatino Linotype"/>
-          <w:bCs/>
-          <w:color w:val="FF0000"/>
-          <w:sz w:val="20"/>
-          <w:szCs w:val="20"/>
-        </w:rPr>
-        <w:t xml:space="preserve"> == ‘No’ %}</w:t>
+        <w:t>{% elif admin_license_suspension.</w:t>
+      </w:r>
+      <w:r>
+        <w:rPr>
+          <w:rFonts w:ascii="Palatino Linotype" w:hAnsi="Palatino Linotype"/>
+          <w:bCs/>
+          <w:color w:val="FF0000"/>
+          <w:sz w:val="20"/>
+          <w:szCs w:val="20"/>
+        </w:rPr>
+        <w:t>objection == ‘No’ %}</w:t>
       </w:r>
       <w:r>
         <w:rPr>
@@ -4184,39 +3591,17 @@
           <w:sz w:val="20"/>
           <w:szCs w:val="20"/>
         </w:rPr>
-        <w:t xml:space="preserve">{% endif </w:t>
-      </w:r>
-      <w:proofErr w:type="gramStart"/>
-      <w:r>
-        <w:rPr>
-          <w:rFonts w:ascii="Palatino Linotype" w:hAnsi="Palatino Linotype"/>
-          <w:bCs/>
-          <w:color w:val="FF0000"/>
-          <w:sz w:val="20"/>
-          <w:szCs w:val="20"/>
-        </w:rPr>
-        <w:t>%}</w:t>
-      </w:r>
-      <w:r>
-        <w:rPr>
-          <w:rFonts w:ascii="Palatino Linotype" w:hAnsi="Palatino Linotype"/>
-          <w:bCs/>
-          <w:color w:val="FF0000"/>
-          <w:sz w:val="20"/>
-          <w:szCs w:val="20"/>
-        </w:rPr>
-        <w:t>{</w:t>
-      </w:r>
-      <w:proofErr w:type="gramEnd"/>
-      <w:r>
-        <w:rPr>
-          <w:rFonts w:ascii="Palatino Linotype" w:hAnsi="Palatino Linotype"/>
-          <w:bCs/>
-          <w:color w:val="FF0000"/>
-          <w:sz w:val="20"/>
-          <w:szCs w:val="20"/>
-        </w:rPr>
-        <w:t xml:space="preserve">% if </w:t>
+        <w:t>{% endif %}</w:t>
+      </w:r>
+      <w:r>
+        <w:rPr>
+          <w:rFonts w:ascii="Palatino Linotype" w:hAnsi="Palatino Linotype"/>
+          <w:bCs/>
+          <w:color w:val="FF0000"/>
+          <w:sz w:val="20"/>
+          <w:szCs w:val="20"/>
+        </w:rPr>
+        <w:t xml:space="preserve">{% if </w:t>
       </w:r>
       <w:r>
         <w:rPr>
@@ -4273,18 +3658,7 @@
           <w:sz w:val="20"/>
           <w:szCs w:val="20"/>
         </w:rPr>
-        <w:t>{% elif admin_license_</w:t>
-      </w:r>
-      <w:proofErr w:type="gramStart"/>
-      <w:r>
-        <w:rPr>
-          <w:rFonts w:ascii="Palatino Linotype" w:hAnsi="Palatino Linotype"/>
-          <w:bCs/>
-          <w:color w:val="FF0000"/>
-          <w:sz w:val="20"/>
-          <w:szCs w:val="20"/>
-        </w:rPr>
-        <w:t>suspensi</w:t>
+        <w:t>{% elif admin_license_suspensi</w:t>
       </w:r>
       <w:r>
         <w:rPr>
@@ -4304,18 +3678,7 @@
           <w:sz w:val="20"/>
           <w:szCs w:val="20"/>
         </w:rPr>
-        <w:t>disposition</w:t>
-      </w:r>
-      <w:proofErr w:type="gramEnd"/>
-      <w:r>
-        <w:rPr>
-          <w:rFonts w:ascii="Palatino Linotype" w:hAnsi="Palatino Linotype"/>
-          <w:bCs/>
-          <w:color w:val="FF0000"/>
-          <w:sz w:val="20"/>
-          <w:szCs w:val="20"/>
-        </w:rPr>
-        <w:t xml:space="preserve"> == ‘Denied’ %}</w:t>
+        <w:t>disposition == ‘Denied’ %}</w:t>
       </w:r>
       <w:r>
         <w:rPr>
@@ -4379,48 +3742,27 @@
           <w:sz w:val="20"/>
           <w:szCs w:val="20"/>
         </w:rPr>
-        <w:t xml:space="preserve">{% endif </w:t>
-      </w:r>
-      <w:proofErr w:type="gramStart"/>
-      <w:r>
-        <w:rPr>
-          <w:rFonts w:ascii="Palatino Linotype" w:hAnsi="Palatino Linotype"/>
-          <w:bCs/>
-          <w:color w:val="FF0000"/>
-          <w:sz w:val="20"/>
-          <w:szCs w:val="20"/>
-        </w:rPr>
-        <w:t>%}</w:t>
-      </w:r>
-      <w:r>
-        <w:rPr>
-          <w:rFonts w:ascii="Palatino Linotype" w:hAnsi="Palatino Linotype"/>
-          <w:bCs/>
-          <w:color w:val="FF0000"/>
-          <w:sz w:val="20"/>
-          <w:szCs w:val="20"/>
-        </w:rPr>
-        <w:t>{</w:t>
-      </w:r>
-      <w:proofErr w:type="gramEnd"/>
-      <w:r>
-        <w:rPr>
-          <w:rFonts w:ascii="Palatino Linotype" w:hAnsi="Palatino Linotype"/>
-          <w:bCs/>
-          <w:color w:val="FF0000"/>
-          <w:sz w:val="20"/>
-          <w:szCs w:val="20"/>
-        </w:rPr>
-        <w:t xml:space="preserve">% if </w:t>
-      </w:r>
-      <w:r>
-        <w:rPr>
-          <w:rFonts w:ascii="Palatino Linotype" w:hAnsi="Palatino Linotype"/>
-          <w:bCs/>
-          <w:color w:val="FF0000"/>
-          <w:sz w:val="20"/>
-          <w:szCs w:val="20"/>
-        </w:rPr>
+        <w:t>{% endif %}</w:t>
+      </w:r>
+      <w:r>
+        <w:rPr>
+          <w:rFonts w:ascii="Palatino Linotype" w:hAnsi="Palatino Linotype"/>
+          <w:bCs/>
+          <w:color w:val="FF0000"/>
+          <w:sz w:val="20"/>
+          <w:szCs w:val="20"/>
+        </w:rPr>
+        <w:t xml:space="preserve">{% if </w:t>
+      </w:r>
+      <w:r>
+        <w:rPr>
+          <w:rFonts w:ascii="Palatino Linotype" w:hAnsi="Palatino Linotype"/>
+          <w:bCs/>
+          <w:color w:val="FF0000"/>
+          <w:sz w:val="20"/>
+          <w:szCs w:val="20"/>
+        </w:rPr>
+        <w:lastRenderedPageBreak/>
         <w:t>admin_license_suspension.</w:t>
       </w:r>
       <w:r>
@@ -4487,18 +3829,7 @@
           <w:sz w:val="20"/>
           <w:szCs w:val="20"/>
         </w:rPr>
-        <w:t xml:space="preserve">{% </w:t>
-      </w:r>
-      <w:r>
-        <w:rPr>
-          <w:rFonts w:ascii="Palatino Linotype" w:hAnsi="Palatino Linotype"/>
-          <w:bCs/>
-          <w:color w:val="FF0000"/>
-          <w:sz w:val="20"/>
-          <w:szCs w:val="20"/>
-        </w:rPr>
-        <w:lastRenderedPageBreak/>
-        <w:t>endif %}</w:t>
+        <w:t>{% endif %}</w:t>
       </w:r>
       <w:r>
         <w:rPr>
@@ -4588,25 +3919,14 @@
         </w:rPr>
         <w:t xml:space="preserve">A </w:t>
       </w:r>
-      <w:proofErr w:type="gramStart"/>
-      <w:r>
-        <w:rPr>
-          <w:rFonts w:ascii="Palatino Linotype" w:hAnsi="Palatino Linotype"/>
-          <w:bCs/>
-          <w:sz w:val="20"/>
-          <w:szCs w:val="20"/>
-        </w:rPr>
-        <w:t>{{ vehicle</w:t>
-      </w:r>
-      <w:proofErr w:type="gramEnd"/>
-      <w:r>
-        <w:rPr>
-          <w:rFonts w:ascii="Palatino Linotype" w:hAnsi="Palatino Linotype"/>
-          <w:bCs/>
-          <w:sz w:val="20"/>
-          <w:szCs w:val="20"/>
-        </w:rPr>
-        <w:t>_seizure.vehicle_make_model }}, license plate {{ vehicle_seizure.vehicle_license_plate }}</w:t>
+      <w:r>
+        <w:rPr>
+          <w:rFonts w:ascii="Palatino Linotype" w:hAnsi="Palatino Linotype"/>
+          <w:bCs/>
+          <w:sz w:val="20"/>
+          <w:szCs w:val="20"/>
+        </w:rPr>
+        <w:t>{{ vehicle_seizure.vehicle_make_model }}, license plate {{ vehicle_seizure.vehicle_license_plate }}</w:t>
       </w:r>
       <w:r>
         <w:rPr>
@@ -4635,23 +3955,13 @@
         </w:rPr>
         <w:t xml:space="preserve"> </w:t>
       </w:r>
-      <w:proofErr w:type="gramStart"/>
-      <w:r>
-        <w:rPr>
-          <w:rFonts w:ascii="Palatino Linotype" w:hAnsi="Palatino Linotype"/>
-          <w:sz w:val="20"/>
-          <w:szCs w:val="20"/>
-        </w:rPr>
-        <w:t>{{ defendant</w:t>
-      </w:r>
-      <w:proofErr w:type="gramEnd"/>
-      <w:r>
-        <w:rPr>
-          <w:rFonts w:ascii="Palatino Linotype" w:hAnsi="Palatino Linotype"/>
-          <w:sz w:val="20"/>
-          <w:szCs w:val="20"/>
-        </w:rPr>
-        <w:t>.first_name }} {{ defendant.last_name }}</w:t>
+      <w:r>
+        <w:rPr>
+          <w:rFonts w:ascii="Palatino Linotype" w:hAnsi="Palatino Linotype"/>
+          <w:sz w:val="20"/>
+          <w:szCs w:val="20"/>
+        </w:rPr>
+        <w:t>{{ defendant.first_name }} {{ defendant.last_name }}</w:t>
       </w:r>
       <w:r>
         <w:rPr>
@@ -4679,39 +3989,17 @@
           <w:sz w:val="20"/>
           <w:szCs w:val="20"/>
         </w:rPr>
-        <w:t xml:space="preserve"> {% if vehicle_seizure.tow_to_residence is true </w:t>
-      </w:r>
-      <w:proofErr w:type="gramStart"/>
-      <w:r>
-        <w:rPr>
-          <w:rFonts w:ascii="Palatino Linotype" w:hAnsi="Palatino Linotype"/>
-          <w:bCs/>
-          <w:color w:val="FF0000"/>
-          <w:sz w:val="20"/>
-          <w:szCs w:val="20"/>
-        </w:rPr>
-        <w:t>%}</w:t>
-      </w:r>
-      <w:r>
-        <w:rPr>
-          <w:rFonts w:ascii="Palatino Linotype" w:hAnsi="Palatino Linotype"/>
-          <w:bCs/>
-          <w:color w:val="FF0000"/>
-          <w:sz w:val="20"/>
-          <w:szCs w:val="20"/>
-        </w:rPr>
-        <w:t>{</w:t>
-      </w:r>
-      <w:proofErr w:type="gramEnd"/>
-      <w:r>
-        <w:rPr>
-          <w:rFonts w:ascii="Palatino Linotype" w:hAnsi="Palatino Linotype"/>
-          <w:bCs/>
-          <w:color w:val="FF0000"/>
-          <w:sz w:val="20"/>
-          <w:szCs w:val="20"/>
-        </w:rPr>
-        <w:t>{ ‘\n’ }}</w:t>
+        <w:t xml:space="preserve"> {% if vehicle_seizure.tow_to_residence is true %}</w:t>
+      </w:r>
+      <w:r>
+        <w:rPr>
+          <w:rFonts w:ascii="Palatino Linotype" w:hAnsi="Palatino Linotype"/>
+          <w:bCs/>
+          <w:color w:val="FF0000"/>
+          <w:sz w:val="20"/>
+          <w:szCs w:val="20"/>
+        </w:rPr>
+        <w:t>{{ ‘\n’ }}</w:t>
       </w:r>
       <w:r>
         <w:rPr>
@@ -4807,39 +4095,17 @@
           <w:sz w:val="20"/>
           <w:szCs w:val="20"/>
         </w:rPr>
-        <w:t xml:space="preserve"> {% endif </w:t>
-      </w:r>
-      <w:proofErr w:type="gramStart"/>
-      <w:r>
-        <w:rPr>
-          <w:rFonts w:ascii="Palatino Linotype" w:hAnsi="Palatino Linotype"/>
-          <w:bCs/>
-          <w:color w:val="FF0000"/>
-          <w:sz w:val="20"/>
-          <w:szCs w:val="20"/>
-        </w:rPr>
-        <w:t>%}</w:t>
-      </w:r>
-      <w:r>
-        <w:rPr>
-          <w:rFonts w:ascii="Palatino Linotype" w:hAnsi="Palatino Linotype"/>
-          <w:bCs/>
-          <w:color w:val="FF0000"/>
-          <w:sz w:val="20"/>
-          <w:szCs w:val="20"/>
-        </w:rPr>
-        <w:t>{</w:t>
-      </w:r>
-      <w:proofErr w:type="gramEnd"/>
-      <w:r>
-        <w:rPr>
-          <w:rFonts w:ascii="Palatino Linotype" w:hAnsi="Palatino Linotype"/>
-          <w:bCs/>
-          <w:color w:val="FF0000"/>
-          <w:sz w:val="20"/>
-          <w:szCs w:val="20"/>
-        </w:rPr>
-        <w:t>% if vehicle_seizure.motion_to_return_vehicle is true %}</w:t>
+        <w:t xml:space="preserve"> {% endif %}</w:t>
+      </w:r>
+      <w:r>
+        <w:rPr>
+          <w:rFonts w:ascii="Palatino Linotype" w:hAnsi="Palatino Linotype"/>
+          <w:bCs/>
+          <w:color w:val="FF0000"/>
+          <w:sz w:val="20"/>
+          <w:szCs w:val="20"/>
+        </w:rPr>
+        <w:t>{% if vehicle_seizure.motion_to_return_vehicle is true %}</w:t>
       </w:r>
       <w:r>
         <w:rPr>
@@ -4902,7 +4168,6 @@
         </w:rPr>
         <w:t xml:space="preserve">The State </w:t>
       </w:r>
-      <w:proofErr w:type="gramStart"/>
       <w:r>
         <w:rPr>
           <w:rFonts w:ascii="Palatino Linotype" w:hAnsi="Palatino Linotype"/>
@@ -4919,17 +4184,7 @@
           <w:sz w:val="20"/>
           <w:szCs w:val="20"/>
         </w:rPr>
-        <w:t>vehicle</w:t>
-      </w:r>
-      <w:proofErr w:type="gramEnd"/>
-      <w:r>
-        <w:rPr>
-          <w:rFonts w:ascii="Palatino Linotype" w:hAnsi="Palatino Linotype"/>
-          <w:bCs/>
-          <w:sz w:val="20"/>
-          <w:szCs w:val="20"/>
-        </w:rPr>
-        <w:t>_seizure.</w:t>
+        <w:t>vehicle_seizure.</w:t>
       </w:r>
       <w:r>
         <w:rPr>
@@ -4949,7 +4204,6 @@
         </w:rPr>
         <w:t xml:space="preserve">. Defendant’s motion is </w:t>
       </w:r>
-      <w:proofErr w:type="gramStart"/>
       <w:r>
         <w:rPr>
           <w:rFonts w:ascii="Palatino Linotype" w:hAnsi="Palatino Linotype"/>
@@ -4966,17 +4220,7 @@
           <w:sz w:val="20"/>
           <w:szCs w:val="20"/>
         </w:rPr>
-        <w:t>vehicle</w:t>
-      </w:r>
-      <w:proofErr w:type="gramEnd"/>
-      <w:r>
-        <w:rPr>
-          <w:rFonts w:ascii="Palatino Linotype" w:hAnsi="Palatino Linotype"/>
-          <w:bCs/>
-          <w:sz w:val="20"/>
-          <w:szCs w:val="20"/>
-        </w:rPr>
-        <w:t>_seizure.</w:t>
+        <w:t>vehicle_seizure.</w:t>
       </w:r>
       <w:r>
         <w:rPr>
@@ -5013,29 +4257,7 @@
           <w:sz w:val="20"/>
           <w:szCs w:val="20"/>
         </w:rPr>
-        <w:t>{% if vehicle_</w:t>
-      </w:r>
-      <w:proofErr w:type="gramStart"/>
-      <w:r>
-        <w:rPr>
-          <w:rFonts w:ascii="Palatino Linotype" w:hAnsi="Palatino Linotype"/>
-          <w:bCs/>
-          <w:color w:val="FF0000"/>
-          <w:sz w:val="20"/>
-          <w:szCs w:val="20"/>
-        </w:rPr>
-        <w:t>seizure.disposition</w:t>
-      </w:r>
-      <w:proofErr w:type="gramEnd"/>
-      <w:r>
-        <w:rPr>
-          <w:rFonts w:ascii="Palatino Linotype" w:hAnsi="Palatino Linotype"/>
-          <w:bCs/>
-          <w:color w:val="FF0000"/>
-          <w:sz w:val="20"/>
-          <w:szCs w:val="20"/>
-        </w:rPr>
-        <w:t>_motion_to_return == ‘Granted’ %}</w:t>
+        <w:t>{% if vehicle_seizure.disposition_motion_to_return == ‘Granted’ %}</w:t>
       </w:r>
       <w:r>
         <w:rPr>
@@ -5137,25 +4359,14 @@
           <w:szCs w:val="20"/>
         </w:rPr>
       </w:pPr>
-      <w:proofErr w:type="gramStart"/>
-      <w:r>
-        <w:rPr>
-          <w:rFonts w:ascii="Palatino Linotype" w:hAnsi="Palatino Linotype"/>
-          <w:bCs/>
-          <w:sz w:val="20"/>
-          <w:szCs w:val="20"/>
-        </w:rPr>
-        <w:t>{{ other</w:t>
-      </w:r>
-      <w:proofErr w:type="gramEnd"/>
-      <w:r>
-        <w:rPr>
-          <w:rFonts w:ascii="Palatino Linotype" w:hAnsi="Palatino Linotype"/>
-          <w:bCs/>
-          <w:sz w:val="20"/>
-          <w:szCs w:val="20"/>
-        </w:rPr>
-        <w:t>_conditions.terms }}</w:t>
+      <w:r>
+        <w:rPr>
+          <w:rFonts w:ascii="Palatino Linotype" w:hAnsi="Palatino Linotype"/>
+          <w:bCs/>
+          <w:sz w:val="20"/>
+          <w:szCs w:val="20"/>
+        </w:rPr>
+        <w:t>{{ other_conditions.terms }}</w:t>
       </w:r>
       <w:r>
         <w:rPr>
@@ -5302,23 +4513,13 @@
         </w:rPr>
         <w:tab/>
       </w:r>
-      <w:proofErr w:type="gramStart"/>
-      <w:r>
-        <w:rPr>
-          <w:rFonts w:ascii="Palatino Linotype" w:hAnsi="Palatino Linotype"/>
-          <w:sz w:val="20"/>
-          <w:szCs w:val="20"/>
-        </w:rPr>
-        <w:t>{{ judicial</w:t>
-      </w:r>
-      <w:proofErr w:type="gramEnd"/>
-      <w:r>
-        <w:rPr>
-          <w:rFonts w:ascii="Palatino Linotype" w:hAnsi="Palatino Linotype"/>
-          <w:sz w:val="20"/>
-          <w:szCs w:val="20"/>
-        </w:rPr>
-        <w:t>_officer.officer_</w:t>
+      <w:r>
+        <w:rPr>
+          <w:rFonts w:ascii="Palatino Linotype" w:hAnsi="Palatino Linotype"/>
+          <w:sz w:val="20"/>
+          <w:szCs w:val="20"/>
+        </w:rPr>
+        <w:t>{{ judicial_officer.officer_</w:t>
       </w:r>
       <w:r>
         <w:rPr>
@@ -5429,18 +4630,7 @@
           <w:sz w:val="20"/>
           <w:szCs w:val="20"/>
         </w:rPr>
-        <w:t>% if judicial_</w:t>
-      </w:r>
-      <w:proofErr w:type="gramStart"/>
-      <w:r>
-        <w:rPr>
-          <w:rFonts w:ascii="Palatino Linotype" w:hAnsi="Palatino Linotype"/>
-          <w:bCs/>
-          <w:color w:val="FF0000"/>
-          <w:sz w:val="20"/>
-          <w:szCs w:val="20"/>
-        </w:rPr>
-        <w:t>of</w:t>
+        <w:t>% if judicial_of</w:t>
       </w:r>
       <w:r>
         <w:rPr>
@@ -5462,7 +4652,6 @@
         </w:rPr>
         <w:t>.officer</w:t>
       </w:r>
-      <w:proofErr w:type="gramEnd"/>
       <w:r>
         <w:rPr>
           <w:rFonts w:ascii="Palatino Linotype" w:hAnsi="Palatino Linotype"/>
@@ -5631,25 +4820,7 @@
           <w:sz w:val="16"/>
           <w:szCs w:val="16"/>
         </w:rPr>
-        <w:t xml:space="preserve">Prosecutor’s Office: PS    OM     EM; Defendant’s Attorney: PS     OM     EM; </w:t>
-      </w:r>
-      <w:proofErr w:type="gramStart"/>
-      <w:r>
-        <w:rPr>
-          <w:rFonts w:ascii="Palatino Linotype" w:hAnsi="Palatino Linotype"/>
-          <w:sz w:val="16"/>
-          <w:szCs w:val="16"/>
-        </w:rPr>
-        <w:t>{{ defendant</w:t>
-      </w:r>
-      <w:proofErr w:type="gramEnd"/>
-      <w:r>
-        <w:rPr>
-          <w:rFonts w:ascii="Palatino Linotype" w:hAnsi="Palatino Linotype"/>
-          <w:sz w:val="16"/>
-          <w:szCs w:val="16"/>
-        </w:rPr>
-        <w:t>.first_name }} {{ defendant.last_name}}: PS     OM     EM;</w:t>
+        <w:t>Prosecutor’s Office: PS    OM     EM; Defendant’s Attorney: PS     OM     EM; {{ defendant.first_name }} {{ defendant.last_name}}: PS     OM     EM;</w:t>
       </w:r>
     </w:p>
     <w:p>
@@ -5678,25 +4849,7 @@
           <w:sz w:val="16"/>
           <w:szCs w:val="16"/>
         </w:rPr>
-        <w:t>{% if community_</w:t>
-      </w:r>
-      <w:proofErr w:type="gramStart"/>
-      <w:r>
-        <w:rPr>
-          <w:rFonts w:ascii="Palatino Linotype" w:hAnsi="Palatino Linotype"/>
-          <w:sz w:val="16"/>
-          <w:szCs w:val="16"/>
-        </w:rPr>
-        <w:t>control.ordered</w:t>
-      </w:r>
-      <w:proofErr w:type="gramEnd"/>
-      <w:r>
-        <w:rPr>
-          <w:rFonts w:ascii="Palatino Linotype" w:hAnsi="Palatino Linotype"/>
-          <w:sz w:val="16"/>
-          <w:szCs w:val="16"/>
-        </w:rPr>
-        <w:t xml:space="preserve"> is true or bond_conditions.monitoring is true %}Community Control: PS    EM;{% endif %}{% if jail_terms.ordered is true or apply_jtc == ‘Sentence’ %}County Jail: PS   EM;{% endif %}</w:t>
+        <w:t>{% if community_control.ordered is true or bond_conditions.monitoring is true %}Community Control: PS    EM;{% endif %}{% if jail_terms.ordered is true or apply_jtc == ‘Sentence’ %}County Jail: PS   EM;{% endif %}</w:t>
       </w:r>
     </w:p>
     <w:p>
@@ -5934,27 +5087,7 @@
         <w:sz w:val="20"/>
         <w:szCs w:val="20"/>
       </w:rPr>
-      <w:t>% if judicial_</w:t>
-    </w:r>
-    <w:proofErr w:type="gramStart"/>
-    <w:r>
-      <w:rPr>
-        <w:rFonts w:ascii="Palatino Linotype" w:hAnsi="Palatino Linotype"/>
-        <w:bCs/>
-        <w:sz w:val="20"/>
-        <w:szCs w:val="20"/>
-      </w:rPr>
-      <w:t>officer.officer</w:t>
-    </w:r>
-    <w:proofErr w:type="gramEnd"/>
-    <w:r>
-      <w:rPr>
-        <w:rFonts w:ascii="Palatino Linotype" w:hAnsi="Palatino Linotype"/>
-        <w:bCs/>
-        <w:sz w:val="20"/>
-        <w:szCs w:val="20"/>
-      </w:rPr>
-      <w:t>_type  ==  ‘Magistrate’ %}Magistrate Decision – Not Guilty Bond Entry</w:t>
+      <w:t>% if judicial_officer.officer_type  ==  ‘Magistrate’ %}Magistrate Decision – Not Guilty Bond Entry</w:t>
     </w:r>
     <w:r>
       <w:rPr>

</xml_diff>

<commit_message>
Updated Not Guilty Template for DV.
</commit_message>
<xml_diff>
--- a/resources/Templates/Not_Guilty_Bond_Template.docx
+++ b/resources/Templates/Not_Guilty_Bond_Template.docx
@@ -1734,7 +1734,25 @@
           <w:sz w:val="20"/>
           <w:szCs w:val="20"/>
         </w:rPr>
-        <w:t>and R.C. 2919.251</w:t>
+        <w:t>and R.C.</w:t>
+      </w:r>
+      <w:r>
+        <w:rPr>
+          <w:rFonts w:ascii="Palatino Linotype" w:hAnsi="Palatino Linotype"/>
+          <w:bCs/>
+          <w:sz w:val="20"/>
+          <w:szCs w:val="20"/>
+        </w:rPr>
+        <w:t xml:space="preserve"> §</w:t>
+      </w:r>
+      <w:r>
+        <w:rPr>
+          <w:rFonts w:ascii="Palatino Linotype" w:hAnsi="Palatino Linotype"/>
+          <w:bCs/>
+          <w:sz w:val="20"/>
+          <w:szCs w:val="20"/>
+        </w:rPr>
+        <w:t xml:space="preserve"> 2919.251</w:t>
       </w:r>
       <w:r>
         <w:rPr>
@@ -2536,7 +2554,7 @@
           <w:sz w:val="20"/>
           <w:szCs w:val="20"/>
         </w:rPr>
-        <w:t>Defendant shall immediately vacate and permit exclusive possession of the residence located at</w:t>
+        <w:t>Defendant shall immediately vacate the residence located at</w:t>
       </w:r>
       <w:r>
         <w:rPr>
@@ -2603,7 +2621,43 @@
           <w:sz w:val="20"/>
           <w:szCs w:val="20"/>
         </w:rPr>
-        <w:t xml:space="preserve">Defendant shall not interfere with the named person’s right to occupy the residence including, but not limited to cancelling utilities or insurance or interrupting telecommunications (e.g. telephone, internet, or cable) service, mail delivery, or the delivery of any other documents or items.  </w:t>
+        <w:t>Defendant</w:t>
+      </w:r>
+      <w:r>
+        <w:rPr>
+          <w:rFonts w:ascii="Palatino Linotype" w:hAnsi="Palatino Linotype"/>
+          <w:bCs/>
+          <w:sz w:val="20"/>
+          <w:szCs w:val="20"/>
+        </w:rPr>
+        <w:t xml:space="preserve"> </w:t>
+      </w:r>
+      <w:r>
+        <w:rPr>
+          <w:rFonts w:ascii="Palatino Linotype" w:hAnsi="Palatino Linotype"/>
+          <w:bCs/>
+          <w:sz w:val="20"/>
+          <w:szCs w:val="20"/>
+        </w:rPr>
+        <w:t xml:space="preserve">may return to the residence one time to retrieve personal items but shall be accompanied by an </w:t>
+      </w:r>
+      <w:r>
+        <w:rPr>
+          <w:rFonts w:ascii="Palatino Linotype" w:hAnsi="Palatino Linotype"/>
+          <w:bCs/>
+          <w:sz w:val="20"/>
+          <w:szCs w:val="20"/>
+        </w:rPr>
+        <w:t>officer of the arresting agency</w:t>
+      </w:r>
+      <w:r>
+        <w:rPr>
+          <w:rFonts w:ascii="Palatino Linotype" w:hAnsi="Palatino Linotype"/>
+          <w:bCs/>
+          <w:sz w:val="20"/>
+          <w:szCs w:val="20"/>
+        </w:rPr>
+        <w:t xml:space="preserve">. </w:t>
       </w:r>
     </w:p>
     <w:p>
@@ -2631,46 +2685,16 @@
           <w:sz w:val="20"/>
           <w:szCs w:val="20"/>
         </w:rPr>
-        <w:t>Defendant shall surrender all keys and garage door openers to the above residence within 24 hours of service of this Order to the arresting agency.</w:t>
-      </w:r>
-      <w:r>
-        <w:rPr>
-          <w:rFonts w:ascii="Palatino Linotype" w:hAnsi="Palatino Linotype"/>
-          <w:bCs/>
-          <w:color w:val="FF0000"/>
-          <w:sz w:val="20"/>
-          <w:szCs w:val="20"/>
-        </w:rPr>
-        <w:t>{</w:t>
-      </w:r>
-      <w:r>
-        <w:rPr>
-          <w:rFonts w:ascii="Palatino Linotype" w:hAnsi="Palatino Linotype"/>
-          <w:bCs/>
-          <w:color w:val="FF0000"/>
-          <w:sz w:val="20"/>
-          <w:szCs w:val="20"/>
-        </w:rPr>
-        <w:t>% endif %}{</w:t>
-      </w:r>
-      <w:r>
-        <w:rPr>
-          <w:rFonts w:ascii="Palatino Linotype" w:hAnsi="Palatino Linotype"/>
-          <w:bCs/>
-          <w:color w:val="FF0000"/>
-          <w:sz w:val="20"/>
-          <w:szCs w:val="20"/>
-        </w:rPr>
-        <w:t>% if domestic_violence_conditions.surrender_weapons is true %}</w:t>
-      </w:r>
-      <w:r>
-        <w:rPr>
-          <w:rFonts w:ascii="Palatino Linotype" w:hAnsi="Palatino Linotype"/>
-          <w:bCs/>
-          <w:sz w:val="20"/>
-          <w:szCs w:val="20"/>
-        </w:rPr>
-        <w:t xml:space="preserve">  </w:t>
+        <w:t>Defendant shall not interfere with the named person’s right to occupy the residence including, but not limited to cancelling utilities or insurance or interrupting telecommunications (e.g. telephone, internet, or cable) service, mail delivery, or the delivery of any other documents or items.</w:t>
+      </w:r>
+      <w:r>
+        <w:rPr>
+          <w:rFonts w:ascii="Palatino Linotype" w:hAnsi="Palatino Linotype"/>
+          <w:bCs/>
+          <w:sz w:val="20"/>
+          <w:szCs w:val="20"/>
+        </w:rPr>
+        <w:t xml:space="preserve"> </w:t>
       </w:r>
     </w:p>
     <w:p>
@@ -2698,121 +2722,46 @@
           <w:sz w:val="20"/>
           <w:szCs w:val="20"/>
         </w:rPr>
-        <w:t>Defendant shall turn over all deadly weapons, including firearms and ammunition</w:t>
-      </w:r>
-      <w:r>
-        <w:rPr>
-          <w:rFonts w:ascii="Palatino Linotype" w:hAnsi="Palatino Linotype"/>
-          <w:bCs/>
-          <w:sz w:val="20"/>
-          <w:szCs w:val="20"/>
-        </w:rPr>
-        <w:t>,</w:t>
-      </w:r>
-      <w:r>
-        <w:rPr>
-          <w:rFonts w:ascii="Palatino Linotype" w:hAnsi="Palatino Linotype"/>
-          <w:bCs/>
-          <w:sz w:val="20"/>
-          <w:szCs w:val="20"/>
-        </w:rPr>
-        <w:t xml:space="preserve"> to the arresting agency no later than </w:t>
-      </w:r>
-      <w:r>
-        <w:rPr>
-          <w:rFonts w:ascii="Palatino Linotype" w:hAnsi="Palatino Linotype"/>
-          <w:b/>
-          <w:bCs/>
-          <w:sz w:val="20"/>
-          <w:szCs w:val="20"/>
-          <w:u w:val="single"/>
-        </w:rPr>
-        <w:t>{{ domestic_violence_conditions.surrender_weapons_date }}</w:t>
-      </w:r>
-      <w:r>
-        <w:rPr>
-          <w:rFonts w:ascii="Palatino Linotype" w:hAnsi="Palatino Linotype"/>
-          <w:bCs/>
-          <w:sz w:val="20"/>
-          <w:szCs w:val="20"/>
-        </w:rPr>
-        <w:t>.</w:t>
-      </w:r>
-      <w:r>
-        <w:rPr>
-          <w:rFonts w:ascii="Palatino Linotype" w:hAnsi="Palatino Linotype"/>
-          <w:bCs/>
-          <w:sz w:val="20"/>
-          <w:szCs w:val="20"/>
-        </w:rPr>
-        <w:t xml:space="preserve"> </w:t>
-      </w:r>
-      <w:r>
-        <w:rPr>
-          <w:rFonts w:ascii="Palatino Linotype" w:hAnsi="Palatino Linotype"/>
-          <w:bCs/>
-          <w:sz w:val="20"/>
-          <w:szCs w:val="20"/>
-        </w:rPr>
-        <w:t>Any deadly weapons, including firearms and ammunition</w:t>
-      </w:r>
-      <w:r>
-        <w:rPr>
-          <w:rFonts w:ascii="Palatino Linotype" w:hAnsi="Palatino Linotype"/>
-          <w:bCs/>
-          <w:sz w:val="20"/>
-          <w:szCs w:val="20"/>
-        </w:rPr>
-        <w:t>,</w:t>
-      </w:r>
-      <w:r>
-        <w:rPr>
-          <w:rFonts w:ascii="Palatino Linotype" w:hAnsi="Palatino Linotype"/>
-          <w:bCs/>
-          <w:sz w:val="20"/>
-          <w:szCs w:val="20"/>
-        </w:rPr>
-        <w:t xml:space="preserve"> accepted by the arresting agency shall be held in protective custody for the duration of this Order.</w:t>
-      </w:r>
-      <w:r>
-        <w:rPr>
-          <w:rFonts w:ascii="Palatino Linotype" w:hAnsi="Palatino Linotype"/>
-          <w:bCs/>
-          <w:color w:val="FF0000"/>
-          <w:sz w:val="20"/>
-          <w:szCs w:val="20"/>
-        </w:rPr>
-        <w:t>{% endif %}</w:t>
-      </w:r>
-      <w:r>
-        <w:rPr>
-          <w:rFonts w:ascii="Palatino Linotype" w:hAnsi="Palatino Linotype"/>
-          <w:bCs/>
-          <w:color w:val="FF0000"/>
-          <w:sz w:val="20"/>
-          <w:szCs w:val="20"/>
-        </w:rPr>
-        <w:t xml:space="preserve">{% if </w:t>
-      </w:r>
-      <w:r>
-        <w:rPr>
-          <w:rFonts w:ascii="Palatino Linotype" w:hAnsi="Palatino Linotype"/>
-          <w:bCs/>
-          <w:color w:val="FF0000"/>
-          <w:sz w:val="20"/>
-          <w:szCs w:val="20"/>
-        </w:rPr>
-        <w:t>bond_conditions</w:t>
-      </w:r>
-      <w:r>
-        <w:rPr>
-          <w:rFonts w:ascii="Palatino Linotype" w:hAnsi="Palatino Linotype"/>
-          <w:bCs/>
-          <w:color w:val="FF0000"/>
-          <w:sz w:val="20"/>
-          <w:szCs w:val="20"/>
-        </w:rPr>
-        <w:t>.no_alcohol_drugs is true %}</w:t>
+        <w:t>Defendant shall surrender all keys and garage door openers to the above residence within 24 hours of service of this Order to the arresting agency.</w:t>
+      </w:r>
+      <w:r>
+        <w:rPr>
+          <w:rFonts w:ascii="Palatino Linotype" w:hAnsi="Palatino Linotype"/>
+          <w:bCs/>
+          <w:color w:val="FF0000"/>
+          <w:sz w:val="20"/>
+          <w:szCs w:val="20"/>
+        </w:rPr>
+        <w:t>{</w:t>
+      </w:r>
+      <w:r>
+        <w:rPr>
+          <w:rFonts w:ascii="Palatino Linotype" w:hAnsi="Palatino Linotype"/>
+          <w:bCs/>
+          <w:color w:val="FF0000"/>
+          <w:sz w:val="20"/>
+          <w:szCs w:val="20"/>
+        </w:rPr>
+        <w:t>% endif %}{</w:t>
+      </w:r>
+      <w:r>
+        <w:rPr>
+          <w:rFonts w:ascii="Palatino Linotype" w:hAnsi="Palatino Linotype"/>
+          <w:bCs/>
+          <w:color w:val="FF0000"/>
+          <w:sz w:val="20"/>
+          <w:szCs w:val="20"/>
+        </w:rPr>
+        <w:t>% if domestic_violence_conditions.surrender_weapons is true %}</w:t>
+      </w:r>
+      <w:r>
+        <w:rPr>
+          <w:rFonts w:ascii="Palatino Linotype" w:hAnsi="Palatino Linotype"/>
+          <w:bCs/>
+          <w:sz w:val="20"/>
+          <w:szCs w:val="20"/>
+        </w:rPr>
+        <w:t xml:space="preserve">  </w:t>
       </w:r>
     </w:p>
     <w:p>
@@ -2828,6 +2777,148 @@
         <w:jc w:val="both"/>
         <w:rPr>
           <w:rFonts w:ascii="Palatino Linotype" w:hAnsi="Palatino Linotype"/>
+          <w:bCs/>
+          <w:sz w:val="20"/>
+          <w:szCs w:val="20"/>
+        </w:rPr>
+      </w:pPr>
+      <w:r>
+        <w:rPr>
+          <w:rFonts w:ascii="Palatino Linotype" w:hAnsi="Palatino Linotype"/>
+          <w:bCs/>
+          <w:sz w:val="20"/>
+          <w:szCs w:val="20"/>
+        </w:rPr>
+        <w:t>Defendant shall turn over all deadly weapons, including firearms and ammunition</w:t>
+      </w:r>
+      <w:r>
+        <w:rPr>
+          <w:rFonts w:ascii="Palatino Linotype" w:hAnsi="Palatino Linotype"/>
+          <w:bCs/>
+          <w:sz w:val="20"/>
+          <w:szCs w:val="20"/>
+        </w:rPr>
+        <w:t>,</w:t>
+      </w:r>
+      <w:r>
+        <w:rPr>
+          <w:rFonts w:ascii="Palatino Linotype" w:hAnsi="Palatino Linotype"/>
+          <w:bCs/>
+          <w:sz w:val="20"/>
+          <w:szCs w:val="20"/>
+        </w:rPr>
+        <w:t xml:space="preserve"> to the arresting agency no later than </w:t>
+      </w:r>
+      <w:r>
+        <w:rPr>
+          <w:rFonts w:ascii="Palatino Linotype" w:hAnsi="Palatino Linotype"/>
+          <w:b/>
+          <w:bCs/>
+          <w:sz w:val="20"/>
+          <w:szCs w:val="20"/>
+          <w:u w:val="single"/>
+        </w:rPr>
+        <w:t>{{ domestic_violence_conditions.surrender_weapons_date }}</w:t>
+      </w:r>
+      <w:r>
+        <w:rPr>
+          <w:rFonts w:ascii="Palatino Linotype" w:hAnsi="Palatino Linotype"/>
+          <w:bCs/>
+          <w:sz w:val="20"/>
+          <w:szCs w:val="20"/>
+        </w:rPr>
+        <w:t>.</w:t>
+      </w:r>
+      <w:r>
+        <w:rPr>
+          <w:rFonts w:ascii="Palatino Linotype" w:hAnsi="Palatino Linotype"/>
+          <w:bCs/>
+          <w:sz w:val="20"/>
+          <w:szCs w:val="20"/>
+        </w:rPr>
+        <w:t xml:space="preserve"> </w:t>
+      </w:r>
+      <w:r>
+        <w:rPr>
+          <w:rFonts w:ascii="Palatino Linotype" w:hAnsi="Palatino Linotype"/>
+          <w:bCs/>
+          <w:sz w:val="20"/>
+          <w:szCs w:val="20"/>
+        </w:rPr>
+        <w:t>Any deadly weapons, including firearms and ammunition</w:t>
+      </w:r>
+      <w:r>
+        <w:rPr>
+          <w:rFonts w:ascii="Palatino Linotype" w:hAnsi="Palatino Linotype"/>
+          <w:bCs/>
+          <w:sz w:val="20"/>
+          <w:szCs w:val="20"/>
+        </w:rPr>
+        <w:t>,</w:t>
+      </w:r>
+      <w:r>
+        <w:rPr>
+          <w:rFonts w:ascii="Palatino Linotype" w:hAnsi="Palatino Linotype"/>
+          <w:bCs/>
+          <w:sz w:val="20"/>
+          <w:szCs w:val="20"/>
+        </w:rPr>
+        <w:t xml:space="preserve"> accepted by the arresting agency shall be held in protective custody for the duration of this Order.</w:t>
+      </w:r>
+      <w:r>
+        <w:rPr>
+          <w:rFonts w:ascii="Palatino Linotype" w:hAnsi="Palatino Linotype"/>
+          <w:bCs/>
+          <w:color w:val="FF0000"/>
+          <w:sz w:val="20"/>
+          <w:szCs w:val="20"/>
+        </w:rPr>
+        <w:t>{% endif %}</w:t>
+      </w:r>
+      <w:r>
+        <w:rPr>
+          <w:rFonts w:ascii="Palatino Linotype" w:hAnsi="Palatino Linotype"/>
+          <w:bCs/>
+          <w:color w:val="FF0000"/>
+          <w:sz w:val="20"/>
+          <w:szCs w:val="20"/>
+        </w:rPr>
+        <w:t xml:space="preserve">{% if </w:t>
+      </w:r>
+      <w:r>
+        <w:rPr>
+          <w:rFonts w:ascii="Palatino Linotype" w:hAnsi="Palatino Linotype"/>
+          <w:bCs/>
+          <w:color w:val="FF0000"/>
+          <w:sz w:val="20"/>
+          <w:szCs w:val="20"/>
+        </w:rPr>
+        <w:t>bond_conditions</w:t>
+      </w:r>
+      <w:r>
+        <w:rPr>
+          <w:rFonts w:ascii="Palatino Linotype" w:hAnsi="Palatino Linotype"/>
+          <w:bCs/>
+          <w:color w:val="FF0000"/>
+          <w:sz w:val="20"/>
+          <w:szCs w:val="20"/>
+        </w:rPr>
+        <w:t>.no_alcohol_drugs is true %}</w:t>
+      </w:r>
+    </w:p>
+    <w:p>
+      <w:pPr>
+        <w:pStyle w:val="ListParagraph"/>
+        <w:numPr>
+          <w:ilvl w:val="0"/>
+          <w:numId w:val="6"/>
+        </w:numPr>
+        <w:tabs>
+          <w:tab w:val="center" w:pos="4680"/>
+        </w:tabs>
+        <w:jc w:val="both"/>
+        <w:rPr>
+          <w:rFonts w:ascii="Palatino Linotype" w:hAnsi="Palatino Linotype"/>
           <w:b/>
           <w:bCs/>
           <w:color w:val="000000" w:themeColor="text1"/>
@@ -3696,7 +3787,17 @@
           <w:sz w:val="20"/>
           <w:szCs w:val="20"/>
         </w:rPr>
-        <w:t xml:space="preserve">the administrative license suspension and </w:t>
+        <w:t xml:space="preserve">the administrative license suspension </w:t>
+      </w:r>
+      <w:r>
+        <w:rPr>
+          <w:rFonts w:ascii="Palatino Linotype" w:hAnsi="Palatino Linotype"/>
+          <w:bCs/>
+          <w:sz w:val="20"/>
+          <w:szCs w:val="20"/>
+        </w:rPr>
+        <w:lastRenderedPageBreak/>
+        <w:t xml:space="preserve">and </w:t>
       </w:r>
       <w:r>
         <w:rPr>
@@ -3762,7 +3863,6 @@
           <w:sz w:val="20"/>
           <w:szCs w:val="20"/>
         </w:rPr>
-        <w:lastRenderedPageBreak/>
         <w:t>admin_license_suspension.</w:t>
       </w:r>
       <w:r>

</xml_diff>

<commit_message>
Updated the Not Guilty Template for DV.
</commit_message>
<xml_diff>
--- a/resources/Templates/Not_Guilty_Bond_Template.docx
+++ b/resources/Templates/Not_Guilty_Bond_Template.docx
@@ -1734,7 +1734,25 @@
           <w:sz w:val="20"/>
           <w:szCs w:val="20"/>
         </w:rPr>
-        <w:t>and R.C. 2919.251</w:t>
+        <w:t>and R.C.</w:t>
+      </w:r>
+      <w:r>
+        <w:rPr>
+          <w:rFonts w:ascii="Palatino Linotype" w:hAnsi="Palatino Linotype"/>
+          <w:bCs/>
+          <w:sz w:val="20"/>
+          <w:szCs w:val="20"/>
+        </w:rPr>
+        <w:t xml:space="preserve"> §</w:t>
+      </w:r>
+      <w:r>
+        <w:rPr>
+          <w:rFonts w:ascii="Palatino Linotype" w:hAnsi="Palatino Linotype"/>
+          <w:bCs/>
+          <w:sz w:val="20"/>
+          <w:szCs w:val="20"/>
+        </w:rPr>
+        <w:t xml:space="preserve"> 2919.251</w:t>
       </w:r>
       <w:r>
         <w:rPr>
@@ -2536,7 +2554,7 @@
           <w:sz w:val="20"/>
           <w:szCs w:val="20"/>
         </w:rPr>
-        <w:t>Defendant shall immediately vacate and permit exclusive possession of the residence located at</w:t>
+        <w:t>Defendant shall immediately vacate the residence located at</w:t>
       </w:r>
       <w:r>
         <w:rPr>
@@ -2603,7 +2621,43 @@
           <w:sz w:val="20"/>
           <w:szCs w:val="20"/>
         </w:rPr>
-        <w:t xml:space="preserve">Defendant shall not interfere with the named person’s right to occupy the residence including, but not limited to cancelling utilities or insurance or interrupting telecommunications (e.g. telephone, internet, or cable) service, mail delivery, or the delivery of any other documents or items.  </w:t>
+        <w:t>Defendant</w:t>
+      </w:r>
+      <w:r>
+        <w:rPr>
+          <w:rFonts w:ascii="Palatino Linotype" w:hAnsi="Palatino Linotype"/>
+          <w:bCs/>
+          <w:sz w:val="20"/>
+          <w:szCs w:val="20"/>
+        </w:rPr>
+        <w:t xml:space="preserve"> </w:t>
+      </w:r>
+      <w:r>
+        <w:rPr>
+          <w:rFonts w:ascii="Palatino Linotype" w:hAnsi="Palatino Linotype"/>
+          <w:bCs/>
+          <w:sz w:val="20"/>
+          <w:szCs w:val="20"/>
+        </w:rPr>
+        <w:t xml:space="preserve">may return to the residence one time to retrieve personal items but shall be accompanied by an </w:t>
+      </w:r>
+      <w:r>
+        <w:rPr>
+          <w:rFonts w:ascii="Palatino Linotype" w:hAnsi="Palatino Linotype"/>
+          <w:bCs/>
+          <w:sz w:val="20"/>
+          <w:szCs w:val="20"/>
+        </w:rPr>
+        <w:t>officer of the arresting agency</w:t>
+      </w:r>
+      <w:r>
+        <w:rPr>
+          <w:rFonts w:ascii="Palatino Linotype" w:hAnsi="Palatino Linotype"/>
+          <w:bCs/>
+          <w:sz w:val="20"/>
+          <w:szCs w:val="20"/>
+        </w:rPr>
+        <w:t xml:space="preserve">. </w:t>
       </w:r>
     </w:p>
     <w:p>
@@ -2631,46 +2685,16 @@
           <w:sz w:val="20"/>
           <w:szCs w:val="20"/>
         </w:rPr>
-        <w:t>Defendant shall surrender all keys and garage door openers to the above residence within 24 hours of service of this Order to the arresting agency.</w:t>
-      </w:r>
-      <w:r>
-        <w:rPr>
-          <w:rFonts w:ascii="Palatino Linotype" w:hAnsi="Palatino Linotype"/>
-          <w:bCs/>
-          <w:color w:val="FF0000"/>
-          <w:sz w:val="20"/>
-          <w:szCs w:val="20"/>
-        </w:rPr>
-        <w:t>{</w:t>
-      </w:r>
-      <w:r>
-        <w:rPr>
-          <w:rFonts w:ascii="Palatino Linotype" w:hAnsi="Palatino Linotype"/>
-          <w:bCs/>
-          <w:color w:val="FF0000"/>
-          <w:sz w:val="20"/>
-          <w:szCs w:val="20"/>
-        </w:rPr>
-        <w:t>% endif %}{</w:t>
-      </w:r>
-      <w:r>
-        <w:rPr>
-          <w:rFonts w:ascii="Palatino Linotype" w:hAnsi="Palatino Linotype"/>
-          <w:bCs/>
-          <w:color w:val="FF0000"/>
-          <w:sz w:val="20"/>
-          <w:szCs w:val="20"/>
-        </w:rPr>
-        <w:t>% if domestic_violence_conditions.surrender_weapons is true %}</w:t>
-      </w:r>
-      <w:r>
-        <w:rPr>
-          <w:rFonts w:ascii="Palatino Linotype" w:hAnsi="Palatino Linotype"/>
-          <w:bCs/>
-          <w:sz w:val="20"/>
-          <w:szCs w:val="20"/>
-        </w:rPr>
-        <w:t xml:space="preserve">  </w:t>
+        <w:t>Defendant shall not interfere with the named person’s right to occupy the residence including, but not limited to cancelling utilities or insurance or interrupting telecommunications (e.g. telephone, internet, or cable) service, mail delivery, or the delivery of any other documents or items.</w:t>
+      </w:r>
+      <w:r>
+        <w:rPr>
+          <w:rFonts w:ascii="Palatino Linotype" w:hAnsi="Palatino Linotype"/>
+          <w:bCs/>
+          <w:sz w:val="20"/>
+          <w:szCs w:val="20"/>
+        </w:rPr>
+        <w:t xml:space="preserve"> </w:t>
       </w:r>
     </w:p>
     <w:p>
@@ -2698,121 +2722,46 @@
           <w:sz w:val="20"/>
           <w:szCs w:val="20"/>
         </w:rPr>
-        <w:t>Defendant shall turn over all deadly weapons, including firearms and ammunition</w:t>
-      </w:r>
-      <w:r>
-        <w:rPr>
-          <w:rFonts w:ascii="Palatino Linotype" w:hAnsi="Palatino Linotype"/>
-          <w:bCs/>
-          <w:sz w:val="20"/>
-          <w:szCs w:val="20"/>
-        </w:rPr>
-        <w:t>,</w:t>
-      </w:r>
-      <w:r>
-        <w:rPr>
-          <w:rFonts w:ascii="Palatino Linotype" w:hAnsi="Palatino Linotype"/>
-          <w:bCs/>
-          <w:sz w:val="20"/>
-          <w:szCs w:val="20"/>
-        </w:rPr>
-        <w:t xml:space="preserve"> to the arresting agency no later than </w:t>
-      </w:r>
-      <w:r>
-        <w:rPr>
-          <w:rFonts w:ascii="Palatino Linotype" w:hAnsi="Palatino Linotype"/>
-          <w:b/>
-          <w:bCs/>
-          <w:sz w:val="20"/>
-          <w:szCs w:val="20"/>
-          <w:u w:val="single"/>
-        </w:rPr>
-        <w:t>{{ domestic_violence_conditions.surrender_weapons_date }}</w:t>
-      </w:r>
-      <w:r>
-        <w:rPr>
-          <w:rFonts w:ascii="Palatino Linotype" w:hAnsi="Palatino Linotype"/>
-          <w:bCs/>
-          <w:sz w:val="20"/>
-          <w:szCs w:val="20"/>
-        </w:rPr>
-        <w:t>.</w:t>
-      </w:r>
-      <w:r>
-        <w:rPr>
-          <w:rFonts w:ascii="Palatino Linotype" w:hAnsi="Palatino Linotype"/>
-          <w:bCs/>
-          <w:sz w:val="20"/>
-          <w:szCs w:val="20"/>
-        </w:rPr>
-        <w:t xml:space="preserve"> </w:t>
-      </w:r>
-      <w:r>
-        <w:rPr>
-          <w:rFonts w:ascii="Palatino Linotype" w:hAnsi="Palatino Linotype"/>
-          <w:bCs/>
-          <w:sz w:val="20"/>
-          <w:szCs w:val="20"/>
-        </w:rPr>
-        <w:t>Any deadly weapons, including firearms and ammunition</w:t>
-      </w:r>
-      <w:r>
-        <w:rPr>
-          <w:rFonts w:ascii="Palatino Linotype" w:hAnsi="Palatino Linotype"/>
-          <w:bCs/>
-          <w:sz w:val="20"/>
-          <w:szCs w:val="20"/>
-        </w:rPr>
-        <w:t>,</w:t>
-      </w:r>
-      <w:r>
-        <w:rPr>
-          <w:rFonts w:ascii="Palatino Linotype" w:hAnsi="Palatino Linotype"/>
-          <w:bCs/>
-          <w:sz w:val="20"/>
-          <w:szCs w:val="20"/>
-        </w:rPr>
-        <w:t xml:space="preserve"> accepted by the arresting agency shall be held in protective custody for the duration of this Order.</w:t>
-      </w:r>
-      <w:r>
-        <w:rPr>
-          <w:rFonts w:ascii="Palatino Linotype" w:hAnsi="Palatino Linotype"/>
-          <w:bCs/>
-          <w:color w:val="FF0000"/>
-          <w:sz w:val="20"/>
-          <w:szCs w:val="20"/>
-        </w:rPr>
-        <w:t>{% endif %}</w:t>
-      </w:r>
-      <w:r>
-        <w:rPr>
-          <w:rFonts w:ascii="Palatino Linotype" w:hAnsi="Palatino Linotype"/>
-          <w:bCs/>
-          <w:color w:val="FF0000"/>
-          <w:sz w:val="20"/>
-          <w:szCs w:val="20"/>
-        </w:rPr>
-        <w:t xml:space="preserve">{% if </w:t>
-      </w:r>
-      <w:r>
-        <w:rPr>
-          <w:rFonts w:ascii="Palatino Linotype" w:hAnsi="Palatino Linotype"/>
-          <w:bCs/>
-          <w:color w:val="FF0000"/>
-          <w:sz w:val="20"/>
-          <w:szCs w:val="20"/>
-        </w:rPr>
-        <w:t>bond_conditions</w:t>
-      </w:r>
-      <w:r>
-        <w:rPr>
-          <w:rFonts w:ascii="Palatino Linotype" w:hAnsi="Palatino Linotype"/>
-          <w:bCs/>
-          <w:color w:val="FF0000"/>
-          <w:sz w:val="20"/>
-          <w:szCs w:val="20"/>
-        </w:rPr>
-        <w:t>.no_alcohol_drugs is true %}</w:t>
+        <w:t>Defendant shall surrender all keys and garage door openers to the above residence within 24 hours of service of this Order to the arresting agency.</w:t>
+      </w:r>
+      <w:r>
+        <w:rPr>
+          <w:rFonts w:ascii="Palatino Linotype" w:hAnsi="Palatino Linotype"/>
+          <w:bCs/>
+          <w:color w:val="FF0000"/>
+          <w:sz w:val="20"/>
+          <w:szCs w:val="20"/>
+        </w:rPr>
+        <w:t>{</w:t>
+      </w:r>
+      <w:r>
+        <w:rPr>
+          <w:rFonts w:ascii="Palatino Linotype" w:hAnsi="Palatino Linotype"/>
+          <w:bCs/>
+          <w:color w:val="FF0000"/>
+          <w:sz w:val="20"/>
+          <w:szCs w:val="20"/>
+        </w:rPr>
+        <w:t>% endif %}{</w:t>
+      </w:r>
+      <w:r>
+        <w:rPr>
+          <w:rFonts w:ascii="Palatino Linotype" w:hAnsi="Palatino Linotype"/>
+          <w:bCs/>
+          <w:color w:val="FF0000"/>
+          <w:sz w:val="20"/>
+          <w:szCs w:val="20"/>
+        </w:rPr>
+        <w:t>% if domestic_violence_conditions.surrender_weapons is true %}</w:t>
+      </w:r>
+      <w:r>
+        <w:rPr>
+          <w:rFonts w:ascii="Palatino Linotype" w:hAnsi="Palatino Linotype"/>
+          <w:bCs/>
+          <w:sz w:val="20"/>
+          <w:szCs w:val="20"/>
+        </w:rPr>
+        <w:t xml:space="preserve">  </w:t>
       </w:r>
     </w:p>
     <w:p>
@@ -2828,6 +2777,148 @@
         <w:jc w:val="both"/>
         <w:rPr>
           <w:rFonts w:ascii="Palatino Linotype" w:hAnsi="Palatino Linotype"/>
+          <w:bCs/>
+          <w:sz w:val="20"/>
+          <w:szCs w:val="20"/>
+        </w:rPr>
+      </w:pPr>
+      <w:r>
+        <w:rPr>
+          <w:rFonts w:ascii="Palatino Linotype" w:hAnsi="Palatino Linotype"/>
+          <w:bCs/>
+          <w:sz w:val="20"/>
+          <w:szCs w:val="20"/>
+        </w:rPr>
+        <w:t>Defendant shall turn over all deadly weapons, including firearms and ammunition</w:t>
+      </w:r>
+      <w:r>
+        <w:rPr>
+          <w:rFonts w:ascii="Palatino Linotype" w:hAnsi="Palatino Linotype"/>
+          <w:bCs/>
+          <w:sz w:val="20"/>
+          <w:szCs w:val="20"/>
+        </w:rPr>
+        <w:t>,</w:t>
+      </w:r>
+      <w:r>
+        <w:rPr>
+          <w:rFonts w:ascii="Palatino Linotype" w:hAnsi="Palatino Linotype"/>
+          <w:bCs/>
+          <w:sz w:val="20"/>
+          <w:szCs w:val="20"/>
+        </w:rPr>
+        <w:t xml:space="preserve"> to the arresting agency no later than </w:t>
+      </w:r>
+      <w:r>
+        <w:rPr>
+          <w:rFonts w:ascii="Palatino Linotype" w:hAnsi="Palatino Linotype"/>
+          <w:b/>
+          <w:bCs/>
+          <w:sz w:val="20"/>
+          <w:szCs w:val="20"/>
+          <w:u w:val="single"/>
+        </w:rPr>
+        <w:t>{{ domestic_violence_conditions.surrender_weapons_date }}</w:t>
+      </w:r>
+      <w:r>
+        <w:rPr>
+          <w:rFonts w:ascii="Palatino Linotype" w:hAnsi="Palatino Linotype"/>
+          <w:bCs/>
+          <w:sz w:val="20"/>
+          <w:szCs w:val="20"/>
+        </w:rPr>
+        <w:t>.</w:t>
+      </w:r>
+      <w:r>
+        <w:rPr>
+          <w:rFonts w:ascii="Palatino Linotype" w:hAnsi="Palatino Linotype"/>
+          <w:bCs/>
+          <w:sz w:val="20"/>
+          <w:szCs w:val="20"/>
+        </w:rPr>
+        <w:t xml:space="preserve"> </w:t>
+      </w:r>
+      <w:r>
+        <w:rPr>
+          <w:rFonts w:ascii="Palatino Linotype" w:hAnsi="Palatino Linotype"/>
+          <w:bCs/>
+          <w:sz w:val="20"/>
+          <w:szCs w:val="20"/>
+        </w:rPr>
+        <w:t>Any deadly weapons, including firearms and ammunition</w:t>
+      </w:r>
+      <w:r>
+        <w:rPr>
+          <w:rFonts w:ascii="Palatino Linotype" w:hAnsi="Palatino Linotype"/>
+          <w:bCs/>
+          <w:sz w:val="20"/>
+          <w:szCs w:val="20"/>
+        </w:rPr>
+        <w:t>,</w:t>
+      </w:r>
+      <w:r>
+        <w:rPr>
+          <w:rFonts w:ascii="Palatino Linotype" w:hAnsi="Palatino Linotype"/>
+          <w:bCs/>
+          <w:sz w:val="20"/>
+          <w:szCs w:val="20"/>
+        </w:rPr>
+        <w:t xml:space="preserve"> accepted by the arresting agency shall be held in protective custody for the duration of this Order.</w:t>
+      </w:r>
+      <w:r>
+        <w:rPr>
+          <w:rFonts w:ascii="Palatino Linotype" w:hAnsi="Palatino Linotype"/>
+          <w:bCs/>
+          <w:color w:val="FF0000"/>
+          <w:sz w:val="20"/>
+          <w:szCs w:val="20"/>
+        </w:rPr>
+        <w:t>{% endif %}</w:t>
+      </w:r>
+      <w:r>
+        <w:rPr>
+          <w:rFonts w:ascii="Palatino Linotype" w:hAnsi="Palatino Linotype"/>
+          <w:bCs/>
+          <w:color w:val="FF0000"/>
+          <w:sz w:val="20"/>
+          <w:szCs w:val="20"/>
+        </w:rPr>
+        <w:t xml:space="preserve">{% if </w:t>
+      </w:r>
+      <w:r>
+        <w:rPr>
+          <w:rFonts w:ascii="Palatino Linotype" w:hAnsi="Palatino Linotype"/>
+          <w:bCs/>
+          <w:color w:val="FF0000"/>
+          <w:sz w:val="20"/>
+          <w:szCs w:val="20"/>
+        </w:rPr>
+        <w:t>bond_conditions</w:t>
+      </w:r>
+      <w:r>
+        <w:rPr>
+          <w:rFonts w:ascii="Palatino Linotype" w:hAnsi="Palatino Linotype"/>
+          <w:bCs/>
+          <w:color w:val="FF0000"/>
+          <w:sz w:val="20"/>
+          <w:szCs w:val="20"/>
+        </w:rPr>
+        <w:t>.no_alcohol_drugs is true %}</w:t>
+      </w:r>
+    </w:p>
+    <w:p>
+      <w:pPr>
+        <w:pStyle w:val="ListParagraph"/>
+        <w:numPr>
+          <w:ilvl w:val="0"/>
+          <w:numId w:val="6"/>
+        </w:numPr>
+        <w:tabs>
+          <w:tab w:val="center" w:pos="4680"/>
+        </w:tabs>
+        <w:jc w:val="both"/>
+        <w:rPr>
+          <w:rFonts w:ascii="Palatino Linotype" w:hAnsi="Palatino Linotype"/>
           <w:b/>
           <w:bCs/>
           <w:color w:val="000000" w:themeColor="text1"/>
@@ -3696,7 +3787,17 @@
           <w:sz w:val="20"/>
           <w:szCs w:val="20"/>
         </w:rPr>
-        <w:t xml:space="preserve">the administrative license suspension and </w:t>
+        <w:t xml:space="preserve">the administrative license suspension </w:t>
+      </w:r>
+      <w:r>
+        <w:rPr>
+          <w:rFonts w:ascii="Palatino Linotype" w:hAnsi="Palatino Linotype"/>
+          <w:bCs/>
+          <w:sz w:val="20"/>
+          <w:szCs w:val="20"/>
+        </w:rPr>
+        <w:lastRenderedPageBreak/>
+        <w:t xml:space="preserve">and </w:t>
       </w:r>
       <w:r>
         <w:rPr>
@@ -3762,7 +3863,6 @@
           <w:sz w:val="20"/>
           <w:szCs w:val="20"/>
         </w:rPr>
-        <w:lastRenderedPageBreak/>
         <w:t>admin_license_suspension.</w:t>
       </w:r>
       <w:r>

</xml_diff>

<commit_message>
Updated Not Guilty Template and Dialog to appeared without not waived.
</commit_message>
<xml_diff>
--- a/resources/Templates/Not_Guilty_Bond_Template.docx
+++ b/resources/Templates/Not_Guilty_Bond_Template.docx
@@ -874,7 +874,25 @@
           <w:sz w:val="20"/>
           <w:szCs w:val="20"/>
         </w:rPr>
-        <w:t>{% elif defense_counsel_waived is true %}Defendant waived right to counsel.</w:t>
+        <w:t xml:space="preserve">{% elif defense_counsel_waived is true %}Defendant </w:t>
+      </w:r>
+      <w:r>
+        <w:rPr>
+          <w:rFonts w:ascii="Palatino Linotype" w:hAnsi="Palatino Linotype"/>
+          <w:bCs/>
+          <w:sz w:val="20"/>
+          <w:szCs w:val="20"/>
+        </w:rPr>
+        <w:t>appeared without</w:t>
+      </w:r>
+      <w:r>
+        <w:rPr>
+          <w:rFonts w:ascii="Palatino Linotype" w:hAnsi="Palatino Linotype"/>
+          <w:bCs/>
+          <w:sz w:val="20"/>
+          <w:szCs w:val="20"/>
+        </w:rPr>
+        <w:t xml:space="preserve"> counsel.</w:t>
       </w:r>
       <w:r>
         <w:rPr>

</xml_diff>

<commit_message>
Updated Not Guilty Template.
</commit_message>
<xml_diff>
--- a/resources/Templates/Not_Guilty_Bond_Template.docx
+++ b/resources/Templates/Not_Guilty_Bond_Template.docx
@@ -86,13 +86,20 @@
           <w:tab w:val="left" w:pos="4320"/>
           <w:tab w:val="left" w:pos="4680"/>
         </w:tabs>
-        <w:ind w:left="4680" w:hanging="2520"/>
-        <w:rPr>
-          <w:rFonts w:ascii="Palatino Linotype" w:hAnsi="Palatino Linotype"/>
-          <w:sz w:val="20"/>
-          <w:szCs w:val="20"/>
-        </w:rPr>
-      </w:pPr>
+        <w:rPr>
+          <w:rFonts w:ascii="Palatino Linotype" w:hAnsi="Palatino Linotype"/>
+          <w:sz w:val="20"/>
+          <w:szCs w:val="20"/>
+        </w:rPr>
+      </w:pPr>
+      <w:r>
+        <w:rPr>
+          <w:rFonts w:ascii="Palatino Linotype" w:hAnsi="Palatino Linotype"/>
+          <w:sz w:val="20"/>
+          <w:szCs w:val="20"/>
+        </w:rPr>
+        <w:tab/>
+      </w:r>
       <w:r>
         <w:rPr>
           <w:rFonts w:ascii="Palatino Linotype" w:hAnsi="Palatino Linotype"/>
@@ -125,27 +132,6 @@
         </w:rPr>
         <w:tab/>
       </w:r>
-    </w:p>
-    <w:p>
-      <w:pPr>
-        <w:tabs>
-          <w:tab w:val="left" w:pos="-1080"/>
-          <w:tab w:val="left" w:pos="-720"/>
-          <w:tab w:val="left" w:pos="0"/>
-          <w:tab w:val="left" w:pos="720"/>
-          <w:tab w:val="left" w:pos="1440"/>
-          <w:tab w:val="left" w:pos="2160"/>
-          <w:tab w:val="left" w:pos="2880"/>
-          <w:tab w:val="left" w:pos="3600"/>
-          <w:tab w:val="left" w:pos="4320"/>
-          <w:tab w:val="left" w:pos="4680"/>
-        </w:tabs>
-        <w:rPr>
-          <w:rFonts w:ascii="Palatino Linotype" w:hAnsi="Palatino Linotype"/>
-          <w:sz w:val="20"/>
-          <w:szCs w:val="20"/>
-        </w:rPr>
-      </w:pPr>
     </w:p>
     <w:p>
       <w:pPr>
@@ -215,6 +201,21 @@
           <w:szCs w:val="20"/>
         </w:rPr>
         <w:tab/>
+      </w:r>
+      <w:r>
+        <w:rPr>
+          <w:rFonts w:ascii="Palatino Linotype" w:hAnsi="Palatino Linotype"/>
+          <w:sz w:val="20"/>
+          <w:szCs w:val="20"/>
+        </w:rPr>
+        <w:tab/>
+      </w:r>
+      <w:r>
+        <w:rPr>
+          <w:rFonts w:ascii="Palatino Linotype" w:hAnsi="Palatino Linotype"/>
+          <w:sz w:val="20"/>
+          <w:szCs w:val="20"/>
+        </w:rPr>
         <w:t>C</w:t>
       </w:r>
       <w:r>
@@ -249,7 +250,6 @@
         </w:rPr>
         <w:t xml:space="preserve">.  </w:t>
       </w:r>
-      <w:proofErr w:type="gramStart"/>
       <w:r>
         <w:rPr>
           <w:rFonts w:ascii="Palatino Linotype" w:hAnsi="Palatino Linotype"/>
@@ -265,16 +265,7 @@
           <w:sz w:val="20"/>
           <w:szCs w:val="20"/>
         </w:rPr>
-        <w:t>case</w:t>
-      </w:r>
-      <w:proofErr w:type="gramEnd"/>
-      <w:r>
-        <w:rPr>
-          <w:rFonts w:ascii="Palatino Linotype" w:hAnsi="Palatino Linotype"/>
-          <w:sz w:val="20"/>
-          <w:szCs w:val="20"/>
-        </w:rPr>
-        <w:t>_number</w:t>
+        <w:t>case_number</w:t>
       </w:r>
       <w:proofErr w:type="spellEnd"/>
       <w:r>
@@ -284,30 +275,6 @@
           <w:szCs w:val="20"/>
         </w:rPr>
         <w:t xml:space="preserve"> }}</w:t>
-      </w:r>
-      <w:r>
-        <w:rPr>
-          <w:rFonts w:ascii="Palatino Linotype" w:hAnsi="Palatino Linotype"/>
-          <w:sz w:val="20"/>
-          <w:szCs w:val="20"/>
-        </w:rPr>
-        <w:tab/>
-      </w:r>
-      <w:r>
-        <w:rPr>
-          <w:rFonts w:ascii="Palatino Linotype" w:hAnsi="Palatino Linotype"/>
-          <w:sz w:val="20"/>
-          <w:szCs w:val="20"/>
-        </w:rPr>
-        <w:tab/>
-      </w:r>
-      <w:r>
-        <w:rPr>
-          <w:rFonts w:ascii="Palatino Linotype" w:hAnsi="Palatino Linotype"/>
-          <w:sz w:val="20"/>
-          <w:szCs w:val="20"/>
-        </w:rPr>
-        <w:tab/>
       </w:r>
       <w:r>
         <w:rPr>
@@ -356,7 +323,6 @@
           <w:szCs w:val="20"/>
         </w:rPr>
       </w:pPr>
-      <w:proofErr w:type="gramStart"/>
       <w:r>
         <w:rPr>
           <w:rFonts w:ascii="Palatino Linotype" w:hAnsi="Palatino Linotype"/>
@@ -372,16 +338,7 @@
           <w:sz w:val="20"/>
           <w:szCs w:val="20"/>
         </w:rPr>
-        <w:t>defendant</w:t>
-      </w:r>
-      <w:proofErr w:type="gramEnd"/>
-      <w:r>
-        <w:rPr>
-          <w:rFonts w:ascii="Palatino Linotype" w:hAnsi="Palatino Linotype"/>
-          <w:sz w:val="20"/>
-          <w:szCs w:val="20"/>
-        </w:rPr>
-        <w:t>.</w:t>
+        <w:t>defendant.</w:t>
       </w:r>
       <w:r>
         <w:rPr>
@@ -590,27 +547,7 @@
           <w:sz w:val="20"/>
           <w:szCs w:val="20"/>
         </w:rPr>
-        <w:t>judicial_</w:t>
-      </w:r>
-      <w:proofErr w:type="gramStart"/>
-      <w:r>
-        <w:rPr>
-          <w:rFonts w:ascii="Palatino Linotype" w:hAnsi="Palatino Linotype"/>
-          <w:bCs/>
-          <w:sz w:val="20"/>
-          <w:szCs w:val="20"/>
-        </w:rPr>
-        <w:t>officer.officer</w:t>
-      </w:r>
-      <w:proofErr w:type="gramEnd"/>
-      <w:r>
-        <w:rPr>
-          <w:rFonts w:ascii="Palatino Linotype" w:hAnsi="Palatino Linotype"/>
-          <w:bCs/>
-          <w:sz w:val="20"/>
-          <w:szCs w:val="20"/>
-        </w:rPr>
-        <w:t>_</w:t>
+        <w:t>judicial_officer.officer_</w:t>
       </w:r>
       <w:r>
         <w:rPr>
@@ -767,25 +704,7 @@
           <w:sz w:val="20"/>
           <w:szCs w:val="20"/>
         </w:rPr>
-        <w:t>judicial_</w:t>
-      </w:r>
-      <w:proofErr w:type="gramStart"/>
-      <w:r>
-        <w:rPr>
-          <w:rFonts w:ascii="Palatino Linotype" w:hAnsi="Palatino Linotype"/>
-          <w:sz w:val="20"/>
-          <w:szCs w:val="20"/>
-        </w:rPr>
-        <w:t>officer.officer</w:t>
-      </w:r>
-      <w:proofErr w:type="gramEnd"/>
-      <w:r>
-        <w:rPr>
-          <w:rFonts w:ascii="Palatino Linotype" w:hAnsi="Palatino Linotype"/>
-          <w:sz w:val="20"/>
-          <w:szCs w:val="20"/>
-        </w:rPr>
-        <w:t>_</w:t>
+        <w:t>judicial_officer.officer_</w:t>
       </w:r>
       <w:r>
         <w:rPr>
@@ -959,16 +878,7 @@
           <w:sz w:val="20"/>
           <w:szCs w:val="20"/>
         </w:rPr>
-        <w:t xml:space="preserve"> on </w:t>
-      </w:r>
-      <w:proofErr w:type="gramStart"/>
-      <w:r>
-        <w:rPr>
-          <w:rFonts w:ascii="Palatino Linotype" w:hAnsi="Palatino Linotype"/>
-          <w:sz w:val="20"/>
-          <w:szCs w:val="20"/>
-        </w:rPr>
-        <w:t xml:space="preserve">{{ </w:t>
+        <w:t xml:space="preserve"> on {{ </w:t>
       </w:r>
       <w:proofErr w:type="spellStart"/>
       <w:r>
@@ -977,16 +887,7 @@
           <w:sz w:val="20"/>
           <w:szCs w:val="20"/>
         </w:rPr>
-        <w:t>plea</w:t>
-      </w:r>
-      <w:proofErr w:type="gramEnd"/>
-      <w:r>
-        <w:rPr>
-          <w:rFonts w:ascii="Palatino Linotype" w:hAnsi="Palatino Linotype"/>
-          <w:sz w:val="20"/>
-          <w:szCs w:val="20"/>
-        </w:rPr>
-        <w:t>_trial_date</w:t>
+        <w:t>plea_trial_date</w:t>
       </w:r>
       <w:proofErr w:type="spellEnd"/>
       <w:r>
@@ -1074,27 +975,7 @@
           <w:sz w:val="20"/>
           <w:szCs w:val="20"/>
         </w:rPr>
-        <w:t xml:space="preserve"> is false </w:t>
-      </w:r>
-      <w:proofErr w:type="gramStart"/>
-      <w:r>
-        <w:rPr>
-          <w:rFonts w:ascii="Palatino Linotype" w:hAnsi="Palatino Linotype"/>
-          <w:bCs/>
-          <w:sz w:val="20"/>
-          <w:szCs w:val="20"/>
-        </w:rPr>
-        <w:t>%}Defendant</w:t>
-      </w:r>
-      <w:proofErr w:type="gramEnd"/>
-      <w:r>
-        <w:rPr>
-          <w:rFonts w:ascii="Palatino Linotype" w:hAnsi="Palatino Linotype"/>
-          <w:bCs/>
-          <w:sz w:val="20"/>
-          <w:szCs w:val="20"/>
-        </w:rPr>
-        <w:t xml:space="preserve"> was represented by {{ </w:t>
+        <w:t xml:space="preserve"> is false %}Defendant was represented by {{ </w:t>
       </w:r>
       <w:proofErr w:type="spellStart"/>
       <w:r>
@@ -1192,19 +1073,26 @@
           <w:sz w:val="20"/>
           <w:szCs w:val="20"/>
         </w:rPr>
-        <w:t xml:space="preserve"> is true </w:t>
-      </w:r>
-      <w:proofErr w:type="gramStart"/>
-      <w:r>
-        <w:rPr>
-          <w:rFonts w:ascii="Palatino Linotype" w:hAnsi="Palatino Linotype"/>
-          <w:bCs/>
-          <w:sz w:val="20"/>
-          <w:szCs w:val="20"/>
-        </w:rPr>
-        <w:t>%}Defendant</w:t>
-      </w:r>
-      <w:proofErr w:type="gramEnd"/>
+        <w:t xml:space="preserve"> is true %}Defendant </w:t>
+      </w:r>
+      <w:r>
+        <w:rPr>
+          <w:rFonts w:ascii="Palatino Linotype" w:hAnsi="Palatino Linotype"/>
+          <w:bCs/>
+          <w:sz w:val="20"/>
+          <w:szCs w:val="20"/>
+        </w:rPr>
+        <w:t>appeared without</w:t>
+      </w:r>
+      <w:r>
+        <w:rPr>
+          <w:rFonts w:ascii="Palatino Linotype" w:hAnsi="Palatino Linotype"/>
+          <w:bCs/>
+          <w:sz w:val="20"/>
+          <w:szCs w:val="20"/>
+        </w:rPr>
+        <w:t xml:space="preserve"> counsel.</w:t>
+      </w:r>
       <w:r>
         <w:rPr>
           <w:rFonts w:ascii="Palatino Linotype" w:hAnsi="Palatino Linotype"/>
@@ -1221,61 +1109,15 @@
           <w:sz w:val="20"/>
           <w:szCs w:val="20"/>
         </w:rPr>
-        <w:t>appeared without</w:t>
-      </w:r>
-      <w:r>
-        <w:rPr>
-          <w:rFonts w:ascii="Palatino Linotype" w:hAnsi="Palatino Linotype"/>
-          <w:bCs/>
-          <w:sz w:val="20"/>
-          <w:szCs w:val="20"/>
-        </w:rPr>
-        <w:t xml:space="preserve"> counsel.</w:t>
-      </w:r>
-      <w:r>
-        <w:rPr>
-          <w:rFonts w:ascii="Palatino Linotype" w:hAnsi="Palatino Linotype"/>
-          <w:bCs/>
-          <w:sz w:val="20"/>
-          <w:szCs w:val="20"/>
-        </w:rPr>
-        <w:t xml:space="preserve"> </w:t>
-      </w:r>
-      <w:r>
-        <w:rPr>
-          <w:rFonts w:ascii="Palatino Linotype" w:hAnsi="Palatino Linotype"/>
-          <w:bCs/>
-          <w:sz w:val="20"/>
-          <w:szCs w:val="20"/>
-        </w:rPr>
-        <w:t xml:space="preserve">{% endif </w:t>
-      </w:r>
-      <w:proofErr w:type="gramStart"/>
-      <w:r>
-        <w:rPr>
-          <w:rFonts w:ascii="Palatino Linotype" w:hAnsi="Palatino Linotype"/>
-          <w:bCs/>
-          <w:sz w:val="20"/>
-          <w:szCs w:val="20"/>
-        </w:rPr>
-        <w:t>%}</w:t>
-      </w:r>
-      <w:r>
-        <w:rPr>
-          <w:rFonts w:ascii="Palatino Linotype" w:hAnsi="Palatino Linotype"/>
-          <w:sz w:val="20"/>
-          <w:szCs w:val="20"/>
-        </w:rPr>
-        <w:t>The</w:t>
-      </w:r>
-      <w:proofErr w:type="gramEnd"/>
-      <w:r>
-        <w:rPr>
-          <w:rFonts w:ascii="Palatino Linotype" w:hAnsi="Palatino Linotype"/>
-          <w:sz w:val="20"/>
-          <w:szCs w:val="20"/>
-        </w:rPr>
-        <w:t xml:space="preserve"> </w:t>
+        <w:t>{% endif %}</w:t>
+      </w:r>
+      <w:r>
+        <w:rPr>
+          <w:rFonts w:ascii="Palatino Linotype" w:hAnsi="Palatino Linotype"/>
+          <w:sz w:val="20"/>
+          <w:szCs w:val="20"/>
+        </w:rPr>
+        <w:t xml:space="preserve">The </w:t>
       </w:r>
       <w:r>
         <w:rPr>
@@ -1517,7 +1359,6 @@
                 <w:szCs w:val="20"/>
               </w:rPr>
             </w:pPr>
-            <w:proofErr w:type="gramStart"/>
             <w:r>
               <w:rPr>
                 <w:rFonts w:ascii="Palatino Linotype" w:hAnsi="Palatino Linotype"/>
@@ -1537,18 +1378,7 @@
                 <w:sz w:val="20"/>
                 <w:szCs w:val="20"/>
               </w:rPr>
-              <w:t>charge</w:t>
-            </w:r>
-            <w:proofErr w:type="gramEnd"/>
-            <w:r>
-              <w:rPr>
-                <w:rFonts w:ascii="Palatino Linotype" w:hAnsi="Palatino Linotype"/>
-                <w:b/>
-                <w:bCs/>
-                <w:sz w:val="20"/>
-                <w:szCs w:val="20"/>
-              </w:rPr>
-              <w:t>.offense</w:t>
+              <w:t>charge.offense</w:t>
             </w:r>
             <w:proofErr w:type="spellEnd"/>
             <w:r>
@@ -1796,7 +1626,6 @@
                 <w:szCs w:val="20"/>
               </w:rPr>
             </w:pPr>
-            <w:proofErr w:type="gramStart"/>
             <w:r>
               <w:rPr>
                 <w:rFonts w:ascii="Palatino Linotype" w:hAnsi="Palatino Linotype"/>
@@ -1816,18 +1645,7 @@
                 <w:sz w:val="20"/>
                 <w:szCs w:val="20"/>
               </w:rPr>
-              <w:t>charge</w:t>
-            </w:r>
-            <w:proofErr w:type="gramEnd"/>
-            <w:r>
-              <w:rPr>
-                <w:rFonts w:ascii="Palatino Linotype" w:hAnsi="Palatino Linotype"/>
-                <w:b/>
-                <w:bCs/>
-                <w:sz w:val="20"/>
-                <w:szCs w:val="20"/>
-              </w:rPr>
-              <w:t>.statute</w:t>
+              <w:t>charge.statute</w:t>
             </w:r>
             <w:proofErr w:type="spellEnd"/>
             <w:r>
@@ -2075,7 +1893,6 @@
                 <w:szCs w:val="20"/>
               </w:rPr>
             </w:pPr>
-            <w:proofErr w:type="gramStart"/>
             <w:r>
               <w:rPr>
                 <w:rFonts w:ascii="Palatino Linotype" w:hAnsi="Palatino Linotype"/>
@@ -2095,18 +1912,7 @@
                 <w:sz w:val="20"/>
                 <w:szCs w:val="20"/>
               </w:rPr>
-              <w:t>charge</w:t>
-            </w:r>
-            <w:proofErr w:type="gramEnd"/>
-            <w:r>
-              <w:rPr>
-                <w:rFonts w:ascii="Palatino Linotype" w:hAnsi="Palatino Linotype"/>
-                <w:b/>
-                <w:bCs/>
-                <w:sz w:val="20"/>
-                <w:szCs w:val="20"/>
-              </w:rPr>
-              <w:t>.degree</w:t>
+              <w:t>charge.degree</w:t>
             </w:r>
             <w:proofErr w:type="spellEnd"/>
             <w:r>
@@ -2354,7 +2160,6 @@
                 <w:szCs w:val="20"/>
               </w:rPr>
             </w:pPr>
-            <w:proofErr w:type="gramStart"/>
             <w:r>
               <w:rPr>
                 <w:rFonts w:ascii="Palatino Linotype" w:hAnsi="Palatino Linotype"/>
@@ -2374,18 +2179,7 @@
                 <w:sz w:val="20"/>
                 <w:szCs w:val="20"/>
               </w:rPr>
-              <w:t>charge</w:t>
-            </w:r>
-            <w:proofErr w:type="gramEnd"/>
-            <w:r>
-              <w:rPr>
-                <w:rFonts w:ascii="Palatino Linotype" w:hAnsi="Palatino Linotype"/>
-                <w:b/>
-                <w:bCs/>
-                <w:sz w:val="20"/>
-                <w:szCs w:val="20"/>
-              </w:rPr>
-              <w:t>.plea</w:t>
+              <w:t>charge.plea</w:t>
             </w:r>
             <w:proofErr w:type="spellEnd"/>
             <w:r>
@@ -2525,29 +2319,7 @@
           <w:sz w:val="20"/>
           <w:szCs w:val="20"/>
         </w:rPr>
-        <w:t>bond_</w:t>
-      </w:r>
-      <w:proofErr w:type="gramStart"/>
-      <w:r>
-        <w:rPr>
-          <w:rFonts w:ascii="Palatino Linotype" w:hAnsi="Palatino Linotype"/>
-          <w:bCs/>
-          <w:color w:val="FF0000"/>
-          <w:sz w:val="20"/>
-          <w:szCs w:val="20"/>
-        </w:rPr>
-        <w:t>conditions.bond</w:t>
-      </w:r>
-      <w:proofErr w:type="gramEnd"/>
-      <w:r>
-        <w:rPr>
-          <w:rFonts w:ascii="Palatino Linotype" w:hAnsi="Palatino Linotype"/>
-          <w:bCs/>
-          <w:color w:val="FF0000"/>
-          <w:sz w:val="20"/>
-          <w:szCs w:val="20"/>
-        </w:rPr>
-        <w:t>_type</w:t>
+        <w:t>bond_conditions.bond_type</w:t>
       </w:r>
       <w:proofErr w:type="spellEnd"/>
       <w:r>
@@ -2615,35 +2387,15 @@
           <w:sz w:val="20"/>
           <w:szCs w:val="20"/>
         </w:rPr>
-        <w:t xml:space="preserve"> </w:t>
-      </w:r>
-      <w:proofErr w:type="gramStart"/>
-      <w:r>
-        <w:rPr>
-          <w:rFonts w:ascii="Palatino Linotype" w:hAnsi="Palatino Linotype"/>
-          <w:bCs/>
-          <w:color w:val="FF0000"/>
-          <w:sz w:val="20"/>
-          <w:szCs w:val="20"/>
-        </w:rPr>
-        <w:t>%}</w:t>
-      </w:r>
-      <w:r>
-        <w:rPr>
-          <w:rFonts w:ascii="Palatino Linotype" w:hAnsi="Palatino Linotype"/>
-          <w:sz w:val="20"/>
-          <w:szCs w:val="20"/>
-        </w:rPr>
-        <w:t>The</w:t>
-      </w:r>
-      <w:proofErr w:type="gramEnd"/>
-      <w:r>
-        <w:rPr>
-          <w:rFonts w:ascii="Palatino Linotype" w:hAnsi="Palatino Linotype"/>
-          <w:sz w:val="20"/>
-          <w:szCs w:val="20"/>
-        </w:rPr>
-        <w:t xml:space="preserve"> Court </w:t>
+        <w:t xml:space="preserve"> %}</w:t>
+      </w:r>
+      <w:r>
+        <w:rPr>
+          <w:rFonts w:ascii="Palatino Linotype" w:hAnsi="Palatino Linotype"/>
+          <w:sz w:val="20"/>
+          <w:szCs w:val="20"/>
+        </w:rPr>
+        <w:t xml:space="preserve">The Court </w:t>
       </w:r>
       <w:r>
         <w:rPr>
@@ -2688,38 +2440,17 @@
           <w:sz w:val="20"/>
           <w:szCs w:val="20"/>
         </w:rPr>
-        <w:t xml:space="preserve"> the community.  In determining the type and amount of bail, the Court considered each of the enumerated factors in Crim. R. 46(C</w:t>
-      </w:r>
-      <w:proofErr w:type="gramStart"/>
-      <w:r>
-        <w:rPr>
-          <w:rFonts w:ascii="Palatino Linotype" w:hAnsi="Palatino Linotype"/>
-          <w:bCs/>
-          <w:sz w:val="20"/>
-          <w:szCs w:val="20"/>
-        </w:rPr>
-        <w:t>)</w:t>
-      </w:r>
-      <w:r>
-        <w:rPr>
-          <w:rFonts w:ascii="Palatino Linotype" w:hAnsi="Palatino Linotype"/>
-          <w:bCs/>
-          <w:color w:val="FF0000"/>
-          <w:sz w:val="20"/>
-          <w:szCs w:val="20"/>
-        </w:rPr>
-        <w:t>{</w:t>
-      </w:r>
-      <w:proofErr w:type="gramEnd"/>
-      <w:r>
-        <w:rPr>
-          <w:rFonts w:ascii="Palatino Linotype" w:hAnsi="Palatino Linotype"/>
-          <w:bCs/>
-          <w:color w:val="FF0000"/>
-          <w:sz w:val="20"/>
-          <w:szCs w:val="20"/>
-        </w:rPr>
-        <w:t xml:space="preserve">% if </w:t>
+        <w:t xml:space="preserve"> the community.  In determining the type and amount of bail, the Court considered each of the enumerated factors in Crim. R. 46(C)</w:t>
+      </w:r>
+      <w:r>
+        <w:rPr>
+          <w:rFonts w:ascii="Palatino Linotype" w:hAnsi="Palatino Linotype"/>
+          <w:bCs/>
+          <w:color w:val="FF0000"/>
+          <w:sz w:val="20"/>
+          <w:szCs w:val="20"/>
+        </w:rPr>
+        <w:t xml:space="preserve">{% if </w:t>
       </w:r>
       <w:proofErr w:type="spellStart"/>
       <w:r>
@@ -2852,39 +2583,17 @@
           <w:sz w:val="20"/>
           <w:szCs w:val="20"/>
         </w:rPr>
-        <w:t>bond_</w:t>
-      </w:r>
-      <w:proofErr w:type="gramStart"/>
-      <w:r>
-        <w:rPr>
-          <w:rFonts w:ascii="Palatino Linotype" w:hAnsi="Palatino Linotype"/>
-          <w:bCs/>
-          <w:color w:val="FF0000"/>
-          <w:sz w:val="20"/>
-          <w:szCs w:val="20"/>
-        </w:rPr>
-        <w:t>conditions</w:t>
-      </w:r>
-      <w:r>
-        <w:rPr>
-          <w:rFonts w:ascii="Palatino Linotype" w:hAnsi="Palatino Linotype"/>
-          <w:bCs/>
-          <w:color w:val="FF0000"/>
-          <w:sz w:val="20"/>
-          <w:szCs w:val="20"/>
-        </w:rPr>
-        <w:t>.bond</w:t>
-      </w:r>
-      <w:proofErr w:type="gramEnd"/>
-      <w:r>
-        <w:rPr>
-          <w:rFonts w:ascii="Palatino Linotype" w:hAnsi="Palatino Linotype"/>
-          <w:bCs/>
-          <w:color w:val="FF0000"/>
-          <w:sz w:val="20"/>
-          <w:szCs w:val="20"/>
-        </w:rPr>
-        <w:t>_type</w:t>
+        <w:t>bond_conditions</w:t>
+      </w:r>
+      <w:r>
+        <w:rPr>
+          <w:rFonts w:ascii="Palatino Linotype" w:hAnsi="Palatino Linotype"/>
+          <w:bCs/>
+          <w:color w:val="FF0000"/>
+          <w:sz w:val="20"/>
+          <w:szCs w:val="20"/>
+        </w:rPr>
+        <w:t>.bond_type</w:t>
       </w:r>
       <w:proofErr w:type="spellEnd"/>
       <w:r>
@@ -3077,9 +2786,9 @@
           <w:szCs w:val="20"/>
           <w:u w:val="single"/>
         </w:rPr>
-        <w:t xml:space="preserve">Defendant shall post a </w:t>
-      </w:r>
-      <w:proofErr w:type="gramStart"/>
+        <w:t xml:space="preserve">Defendant shall post a {{ </w:t>
+      </w:r>
+      <w:proofErr w:type="spellStart"/>
       <w:r>
         <w:rPr>
           <w:rFonts w:ascii="Palatino Linotype" w:hAnsi="Palatino Linotype"/>
@@ -3088,29 +2797,7 @@
           <w:szCs w:val="20"/>
           <w:u w:val="single"/>
         </w:rPr>
-        <w:t xml:space="preserve">{{ </w:t>
-      </w:r>
-      <w:proofErr w:type="spellStart"/>
-      <w:r>
-        <w:rPr>
-          <w:rFonts w:ascii="Palatino Linotype" w:hAnsi="Palatino Linotype"/>
-          <w:bCs/>
-          <w:sz w:val="20"/>
-          <w:szCs w:val="20"/>
-          <w:u w:val="single"/>
-        </w:rPr>
-        <w:t>bond</w:t>
-      </w:r>
-      <w:proofErr w:type="gramEnd"/>
-      <w:r>
-        <w:rPr>
-          <w:rFonts w:ascii="Palatino Linotype" w:hAnsi="Palatino Linotype"/>
-          <w:bCs/>
-          <w:sz w:val="20"/>
-          <w:szCs w:val="20"/>
-          <w:u w:val="single"/>
-        </w:rPr>
-        <w:t>_conditions</w:t>
+        <w:t>bond_conditions</w:t>
       </w:r>
       <w:r>
         <w:rPr>
@@ -3343,39 +3030,17 @@
           <w:sz w:val="20"/>
           <w:szCs w:val="20"/>
         </w:rPr>
-        <w:t>bond_</w:t>
-      </w:r>
-      <w:proofErr w:type="gramStart"/>
-      <w:r>
-        <w:rPr>
-          <w:rFonts w:ascii="Palatino Linotype" w:hAnsi="Palatino Linotype"/>
-          <w:bCs/>
-          <w:color w:val="FF0000"/>
-          <w:sz w:val="20"/>
-          <w:szCs w:val="20"/>
-        </w:rPr>
-        <w:t>conditions</w:t>
-      </w:r>
-      <w:r>
-        <w:rPr>
-          <w:rFonts w:ascii="Palatino Linotype" w:hAnsi="Palatino Linotype"/>
-          <w:bCs/>
-          <w:color w:val="FF0000"/>
-          <w:sz w:val="20"/>
-          <w:szCs w:val="20"/>
-        </w:rPr>
-        <w:t>.bond</w:t>
-      </w:r>
-      <w:proofErr w:type="gramEnd"/>
-      <w:r>
-        <w:rPr>
-          <w:rFonts w:ascii="Palatino Linotype" w:hAnsi="Palatino Linotype"/>
-          <w:bCs/>
-          <w:color w:val="FF0000"/>
-          <w:sz w:val="20"/>
-          <w:szCs w:val="20"/>
-        </w:rPr>
-        <w:t>_type</w:t>
+        <w:t>bond_conditions</w:t>
+      </w:r>
+      <w:r>
+        <w:rPr>
+          <w:rFonts w:ascii="Palatino Linotype" w:hAnsi="Palatino Linotype"/>
+          <w:bCs/>
+          <w:color w:val="FF0000"/>
+          <w:sz w:val="20"/>
+          <w:szCs w:val="20"/>
+        </w:rPr>
+        <w:t>.bond_type</w:t>
       </w:r>
       <w:proofErr w:type="spellEnd"/>
       <w:r>
@@ -3416,18 +3081,7 @@
           <w:szCs w:val="20"/>
           <w:u w:val="single"/>
         </w:rPr>
-        <w:t xml:space="preserve">The defendant shall execute a personal recognizance </w:t>
-      </w:r>
-      <w:proofErr w:type="gramStart"/>
-      <w:r>
-        <w:rPr>
-          <w:rFonts w:ascii="Palatino Linotype" w:hAnsi="Palatino Linotype"/>
-          <w:bCs/>
-          <w:sz w:val="20"/>
-          <w:szCs w:val="20"/>
-          <w:u w:val="single"/>
-        </w:rPr>
-        <w:t>bond</w:t>
+        <w:t>The defendant shall execute a personal recognizance bond</w:t>
       </w:r>
       <w:r>
         <w:rPr>
@@ -3446,18 +3100,7 @@
           <w:sz w:val="20"/>
           <w:szCs w:val="20"/>
         </w:rPr>
-        <w:t>{</w:t>
-      </w:r>
-      <w:proofErr w:type="gramEnd"/>
-      <w:r>
-        <w:rPr>
-          <w:rFonts w:ascii="Palatino Linotype" w:hAnsi="Palatino Linotype"/>
-          <w:bCs/>
-          <w:color w:val="FF0000"/>
-          <w:sz w:val="20"/>
-          <w:szCs w:val="20"/>
-        </w:rPr>
-        <w:t>% endif %}</w:t>
+        <w:t>{% endif %}</w:t>
       </w:r>
     </w:p>
     <w:p>
@@ -3574,39 +3217,17 @@
           <w:sz w:val="20"/>
           <w:szCs w:val="20"/>
         </w:rPr>
-        <w:lastRenderedPageBreak/>
-        <w:t xml:space="preserve">Defendant shall provide written notice to the Clerk of Court at least 10 days prior to any change of </w:t>
-      </w:r>
-      <w:proofErr w:type="gramStart"/>
-      <w:r>
-        <w:rPr>
-          <w:rFonts w:ascii="Palatino Linotype" w:hAnsi="Palatino Linotype"/>
-          <w:bCs/>
-          <w:sz w:val="20"/>
-          <w:szCs w:val="20"/>
-        </w:rPr>
-        <w:t>address.</w:t>
-      </w:r>
-      <w:r>
-        <w:rPr>
-          <w:rFonts w:ascii="Palatino Linotype" w:hAnsi="Palatino Linotype"/>
-          <w:bCs/>
-          <w:color w:val="FF0000"/>
-          <w:sz w:val="20"/>
-          <w:szCs w:val="20"/>
-        </w:rPr>
-        <w:t>{</w:t>
-      </w:r>
-      <w:proofErr w:type="gramEnd"/>
-      <w:r>
-        <w:rPr>
-          <w:rFonts w:ascii="Palatino Linotype" w:hAnsi="Palatino Linotype"/>
-          <w:bCs/>
-          <w:color w:val="FF0000"/>
-          <w:sz w:val="20"/>
-          <w:szCs w:val="20"/>
-        </w:rPr>
-        <w:t xml:space="preserve">% if </w:t>
+        <w:t>Defendant shall provide written notice to the Clerk of Court at least 10 days prior to any change of address.</w:t>
+      </w:r>
+      <w:r>
+        <w:rPr>
+          <w:rFonts w:ascii="Palatino Linotype" w:hAnsi="Palatino Linotype"/>
+          <w:bCs/>
+          <w:color w:val="FF0000"/>
+          <w:sz w:val="20"/>
+          <w:szCs w:val="20"/>
+        </w:rPr>
+        <w:t xml:space="preserve">{% if </w:t>
       </w:r>
       <w:proofErr w:type="spellStart"/>
       <w:r>
@@ -3657,38 +3278,18 @@
           <w:sz w:val="20"/>
           <w:szCs w:val="20"/>
         </w:rPr>
-        <w:t xml:space="preserve">Defendant shall comply with all the terms of the protection order entered in this </w:t>
-      </w:r>
-      <w:proofErr w:type="gramStart"/>
-      <w:r>
-        <w:rPr>
-          <w:rFonts w:ascii="Palatino Linotype" w:hAnsi="Palatino Linotype"/>
-          <w:bCs/>
-          <w:sz w:val="20"/>
-          <w:szCs w:val="20"/>
-        </w:rPr>
-        <w:t>case.</w:t>
-      </w:r>
-      <w:r>
-        <w:rPr>
-          <w:rFonts w:ascii="Palatino Linotype" w:hAnsi="Palatino Linotype"/>
-          <w:bCs/>
-          <w:color w:val="FF0000"/>
-          <w:sz w:val="20"/>
-          <w:szCs w:val="20"/>
-        </w:rPr>
-        <w:t>{</w:t>
-      </w:r>
-      <w:proofErr w:type="gramEnd"/>
-      <w:r>
-        <w:rPr>
-          <w:rFonts w:ascii="Palatino Linotype" w:hAnsi="Palatino Linotype"/>
-          <w:bCs/>
-          <w:color w:val="FF0000"/>
-          <w:sz w:val="20"/>
-          <w:szCs w:val="20"/>
-        </w:rPr>
-        <w:t>% endif %}</w:t>
+        <w:lastRenderedPageBreak/>
+        <w:t>Defendant shall comply with all the terms of the protection order entered in this case.</w:t>
+      </w:r>
+      <w:r>
+        <w:rPr>
+          <w:rFonts w:ascii="Palatino Linotype" w:hAnsi="Palatino Linotype"/>
+          <w:bCs/>
+          <w:color w:val="FF0000"/>
+          <w:sz w:val="20"/>
+          <w:szCs w:val="20"/>
+        </w:rPr>
+        <w:t>{% endif %}</w:t>
       </w:r>
       <w:r>
         <w:rPr>
@@ -3759,7 +3360,6 @@
         </w:rPr>
         <w:t xml:space="preserve"> </w:t>
       </w:r>
-      <w:proofErr w:type="gramStart"/>
       <w:r>
         <w:rPr>
           <w:rFonts w:ascii="Palatino Linotype" w:hAnsi="Palatino Linotype"/>
@@ -3769,19 +3369,7 @@
           <w:szCs w:val="20"/>
           <w:u w:val="single"/>
         </w:rPr>
-        <w:t>{{ no_contact.name</w:t>
-      </w:r>
-      <w:proofErr w:type="gramEnd"/>
-      <w:r>
-        <w:rPr>
-          <w:rFonts w:ascii="Palatino Linotype" w:hAnsi="Palatino Linotype"/>
-          <w:b/>
-          <w:bCs/>
-          <w:sz w:val="20"/>
-          <w:szCs w:val="20"/>
-          <w:u w:val="single"/>
-        </w:rPr>
-        <w:t xml:space="preserve"> }}</w:t>
+        <w:t>{{ no_contact.name }}</w:t>
       </w:r>
       <w:r>
         <w:rPr>
@@ -3933,7 +3521,6 @@
         </w:rPr>
         <w:t xml:space="preserve"> </w:t>
       </w:r>
-      <w:proofErr w:type="gramStart"/>
       <w:r>
         <w:rPr>
           <w:rFonts w:ascii="Palatino Linotype" w:hAnsi="Palatino Linotype"/>
@@ -3955,19 +3542,7 @@
           <w:szCs w:val="20"/>
           <w:u w:val="single"/>
         </w:rPr>
-        <w:t>domestic</w:t>
-      </w:r>
-      <w:proofErr w:type="gramEnd"/>
-      <w:r>
-        <w:rPr>
-          <w:rFonts w:ascii="Palatino Linotype" w:hAnsi="Palatino Linotype"/>
-          <w:b/>
-          <w:bCs/>
-          <w:sz w:val="20"/>
-          <w:szCs w:val="20"/>
-          <w:u w:val="single"/>
-        </w:rPr>
-        <w:t>_violence_conditions.residence_address</w:t>
+        <w:t>domestic_violence_conditions.residence_address</w:t>
       </w:r>
       <w:proofErr w:type="spellEnd"/>
       <w:r>
@@ -4114,27 +3689,7 @@
           <w:sz w:val="20"/>
           <w:szCs w:val="20"/>
         </w:rPr>
-        <w:t>Defendant shall not interfere with the named person’s right to occupy the residence including, but not limited to cancelling utilities or insurance or interrupting telecommunications (</w:t>
-      </w:r>
-      <w:proofErr w:type="gramStart"/>
-      <w:r>
-        <w:rPr>
-          <w:rFonts w:ascii="Palatino Linotype" w:hAnsi="Palatino Linotype"/>
-          <w:bCs/>
-          <w:sz w:val="20"/>
-          <w:szCs w:val="20"/>
-        </w:rPr>
-        <w:t>e.g.</w:t>
-      </w:r>
-      <w:proofErr w:type="gramEnd"/>
-      <w:r>
-        <w:rPr>
-          <w:rFonts w:ascii="Palatino Linotype" w:hAnsi="Palatino Linotype"/>
-          <w:bCs/>
-          <w:sz w:val="20"/>
-          <w:szCs w:val="20"/>
-        </w:rPr>
-        <w:t xml:space="preserve"> telephone, internet, or cable) service, mail delivery, or the delivery of any other documents or items.</w:t>
+        <w:t>Defendant shall not interfere with the named person’s right to occupy the residence including, but not limited to cancelling utilities or insurance or interrupting telecommunications (e.g. telephone, internet, or cable) service, mail delivery, or the delivery of any other documents or items.</w:t>
       </w:r>
       <w:r>
         <w:rPr>
@@ -4171,17 +3726,7 @@
           <w:sz w:val="20"/>
           <w:szCs w:val="20"/>
         </w:rPr>
-        <w:t xml:space="preserve">Defendant shall surrender all keys and garage door openers to the above residence within 24 hours of service of this Order to the arresting </w:t>
-      </w:r>
-      <w:proofErr w:type="gramStart"/>
-      <w:r>
-        <w:rPr>
-          <w:rFonts w:ascii="Palatino Linotype" w:hAnsi="Palatino Linotype"/>
-          <w:bCs/>
-          <w:sz w:val="20"/>
-          <w:szCs w:val="20"/>
-        </w:rPr>
-        <w:t>agency.</w:t>
+        <w:t>Defendant shall surrender all keys and garage door openers to the above residence within 24 hours of service of this Order to the arresting agency.</w:t>
       </w:r>
       <w:r>
         <w:rPr>
@@ -4193,7 +3738,6 @@
         </w:rPr>
         <w:t>{</w:t>
       </w:r>
-      <w:proofErr w:type="gramEnd"/>
       <w:r>
         <w:rPr>
           <w:rFonts w:ascii="Palatino Linotype" w:hAnsi="Palatino Linotype"/>
@@ -4291,7 +3835,6 @@
         </w:rPr>
         <w:t xml:space="preserve"> to the arresting agency no later than </w:t>
       </w:r>
-      <w:proofErr w:type="gramStart"/>
       <w:r>
         <w:rPr>
           <w:rFonts w:ascii="Palatino Linotype" w:hAnsi="Palatino Linotype"/>
@@ -4313,9 +3856,9 @@
           <w:szCs w:val="20"/>
           <w:u w:val="single"/>
         </w:rPr>
-        <w:t>domestic</w:t>
-      </w:r>
-      <w:proofErr w:type="gramEnd"/>
+        <w:t>domestic_violence_conditions.surrender_weapons_date</w:t>
+      </w:r>
+      <w:proofErr w:type="spellEnd"/>
       <w:r>
         <w:rPr>
           <w:rFonts w:ascii="Palatino Linotype" w:hAnsi="Palatino Linotype"/>
@@ -4325,18 +3868,6 @@
           <w:szCs w:val="20"/>
           <w:u w:val="single"/>
         </w:rPr>
-        <w:t>_violence_conditions.surrender_weapons_date</w:t>
-      </w:r>
-      <w:proofErr w:type="spellEnd"/>
-      <w:r>
-        <w:rPr>
-          <w:rFonts w:ascii="Palatino Linotype" w:hAnsi="Palatino Linotype"/>
-          <w:b/>
-          <w:bCs/>
-          <w:sz w:val="20"/>
-          <w:szCs w:val="20"/>
-          <w:u w:val="single"/>
-        </w:rPr>
         <w:t xml:space="preserve"> }}</w:t>
       </w:r>
       <w:r>
@@ -4382,38 +3913,17 @@
           <w:sz w:val="20"/>
           <w:szCs w:val="20"/>
         </w:rPr>
-        <w:t xml:space="preserve"> accepted by the arresting agency shall be held in protective custody for the duration of this </w:t>
-      </w:r>
-      <w:proofErr w:type="gramStart"/>
-      <w:r>
-        <w:rPr>
-          <w:rFonts w:ascii="Palatino Linotype" w:hAnsi="Palatino Linotype"/>
-          <w:bCs/>
-          <w:sz w:val="20"/>
-          <w:szCs w:val="20"/>
-        </w:rPr>
-        <w:t>Order.</w:t>
-      </w:r>
-      <w:r>
-        <w:rPr>
-          <w:rFonts w:ascii="Palatino Linotype" w:hAnsi="Palatino Linotype"/>
-          <w:bCs/>
-          <w:color w:val="FF0000"/>
-          <w:sz w:val="20"/>
-          <w:szCs w:val="20"/>
-        </w:rPr>
-        <w:t>{</w:t>
-      </w:r>
-      <w:proofErr w:type="gramEnd"/>
-      <w:r>
-        <w:rPr>
-          <w:rFonts w:ascii="Palatino Linotype" w:hAnsi="Palatino Linotype"/>
-          <w:bCs/>
-          <w:color w:val="FF0000"/>
-          <w:sz w:val="20"/>
-          <w:szCs w:val="20"/>
-        </w:rPr>
-        <w:t>% endif %}</w:t>
+        <w:t xml:space="preserve"> accepted by the arresting agency shall be held in protective custody for the duration of this Order.</w:t>
+      </w:r>
+      <w:r>
+        <w:rPr>
+          <w:rFonts w:ascii="Palatino Linotype" w:hAnsi="Palatino Linotype"/>
+          <w:bCs/>
+          <w:color w:val="FF0000"/>
+          <w:sz w:val="20"/>
+          <w:szCs w:val="20"/>
+        </w:rPr>
+        <w:t>{% endif %}</w:t>
       </w:r>
       <w:r>
         <w:rPr>
@@ -4495,38 +4005,17 @@
           <w:sz w:val="20"/>
           <w:szCs w:val="20"/>
         </w:rPr>
-        <w:t xml:space="preserve">Defendant shall maintain sobriety while on bond, and shall not possess, consume, or purchase alcohol or drugs of </w:t>
-      </w:r>
-      <w:proofErr w:type="gramStart"/>
-      <w:r>
-        <w:rPr>
-          <w:rFonts w:ascii="Palatino Linotype" w:hAnsi="Palatino Linotype"/>
-          <w:bCs/>
-          <w:sz w:val="20"/>
-          <w:szCs w:val="20"/>
-        </w:rPr>
-        <w:t>abuse.</w:t>
-      </w:r>
-      <w:r>
-        <w:rPr>
-          <w:rFonts w:ascii="Palatino Linotype" w:hAnsi="Palatino Linotype"/>
-          <w:bCs/>
-          <w:color w:val="FF0000"/>
-          <w:sz w:val="20"/>
-          <w:szCs w:val="20"/>
-        </w:rPr>
-        <w:t>{</w:t>
-      </w:r>
-      <w:proofErr w:type="gramEnd"/>
-      <w:r>
-        <w:rPr>
-          <w:rFonts w:ascii="Palatino Linotype" w:hAnsi="Palatino Linotype"/>
-          <w:bCs/>
-          <w:color w:val="FF0000"/>
-          <w:sz w:val="20"/>
-          <w:szCs w:val="20"/>
-        </w:rPr>
-        <w:t>% endif %}</w:t>
+        <w:t>Defendant shall maintain sobriety while on bond, and shall not possess, consume, or purchase alcohol or drugs of abuse.</w:t>
+      </w:r>
+      <w:r>
+        <w:rPr>
+          <w:rFonts w:ascii="Palatino Linotype" w:hAnsi="Palatino Linotype"/>
+          <w:bCs/>
+          <w:color w:val="FF0000"/>
+          <w:sz w:val="20"/>
+          <w:szCs w:val="20"/>
+        </w:rPr>
+        <w:t>{% endif %}</w:t>
       </w:r>
       <w:r>
         <w:rPr>
@@ -4596,38 +4085,17 @@
           <w:sz w:val="20"/>
           <w:szCs w:val="20"/>
         </w:rPr>
-        <w:t xml:space="preserve">Defendant shall forthwith report to the Office of Community Control to obtain an alcohol and drug assessment and comply with any treatment </w:t>
-      </w:r>
-      <w:proofErr w:type="gramStart"/>
-      <w:r>
-        <w:rPr>
-          <w:rFonts w:ascii="Palatino Linotype" w:hAnsi="Palatino Linotype"/>
-          <w:bCs/>
-          <w:sz w:val="20"/>
-          <w:szCs w:val="20"/>
-        </w:rPr>
-        <w:t>recommendations.</w:t>
-      </w:r>
-      <w:r>
-        <w:rPr>
-          <w:rFonts w:ascii="Palatino Linotype" w:hAnsi="Palatino Linotype"/>
-          <w:bCs/>
-          <w:color w:val="FF0000"/>
-          <w:sz w:val="20"/>
-          <w:szCs w:val="20"/>
-        </w:rPr>
-        <w:t>{</w:t>
-      </w:r>
-      <w:proofErr w:type="gramEnd"/>
-      <w:r>
-        <w:rPr>
-          <w:rFonts w:ascii="Palatino Linotype" w:hAnsi="Palatino Linotype"/>
-          <w:bCs/>
-          <w:color w:val="FF0000"/>
-          <w:sz w:val="20"/>
-          <w:szCs w:val="20"/>
-        </w:rPr>
-        <w:t xml:space="preserve">% endif %}{% if </w:t>
+        <w:t>Defendant shall forthwith report to the Office of Community Control to obtain an alcohol and drug assessment and comply with any treatment recommendations.</w:t>
+      </w:r>
+      <w:r>
+        <w:rPr>
+          <w:rFonts w:ascii="Palatino Linotype" w:hAnsi="Palatino Linotype"/>
+          <w:bCs/>
+          <w:color w:val="FF0000"/>
+          <w:sz w:val="20"/>
+          <w:szCs w:val="20"/>
+        </w:rPr>
+        <w:t xml:space="preserve">{% endif %}{% if </w:t>
       </w:r>
       <w:proofErr w:type="spellStart"/>
       <w:r>
@@ -4715,38 +4183,17 @@
           <w:sz w:val="20"/>
           <w:szCs w:val="20"/>
         </w:rPr>
-        <w:t xml:space="preserve"> assessment and comply with any treatment </w:t>
-      </w:r>
-      <w:proofErr w:type="gramStart"/>
-      <w:r>
-        <w:rPr>
-          <w:rFonts w:ascii="Palatino Linotype" w:hAnsi="Palatino Linotype"/>
-          <w:bCs/>
-          <w:sz w:val="20"/>
-          <w:szCs w:val="20"/>
-        </w:rPr>
-        <w:t>recommendations.</w:t>
-      </w:r>
-      <w:r>
-        <w:rPr>
-          <w:rFonts w:ascii="Palatino Linotype" w:hAnsi="Palatino Linotype"/>
-          <w:bCs/>
-          <w:color w:val="FF0000"/>
-          <w:sz w:val="20"/>
-          <w:szCs w:val="20"/>
-        </w:rPr>
-        <w:t>{</w:t>
-      </w:r>
-      <w:proofErr w:type="gramEnd"/>
-      <w:r>
-        <w:rPr>
-          <w:rFonts w:ascii="Palatino Linotype" w:hAnsi="Palatino Linotype"/>
-          <w:bCs/>
-          <w:color w:val="FF0000"/>
-          <w:sz w:val="20"/>
-          <w:szCs w:val="20"/>
-        </w:rPr>
-        <w:t xml:space="preserve">% endif %}{% if </w:t>
+        <w:t xml:space="preserve"> assessment and comply with any treatment recommendations.</w:t>
+      </w:r>
+      <w:r>
+        <w:rPr>
+          <w:rFonts w:ascii="Palatino Linotype" w:hAnsi="Palatino Linotype"/>
+          <w:bCs/>
+          <w:color w:val="FF0000"/>
+          <w:sz w:val="20"/>
+          <w:szCs w:val="20"/>
+        </w:rPr>
+        <w:t xml:space="preserve">{% endif %}{% if </w:t>
       </w:r>
       <w:proofErr w:type="spellStart"/>
       <w:r>
@@ -4809,7 +4256,6 @@
         <w:t xml:space="preserve">Defendant shall report to the Office of Community Control forthwith to determine a schedule for alcohol tests with the AB (Alcohol) </w:t>
       </w:r>
       <w:proofErr w:type="spellStart"/>
-      <w:proofErr w:type="gramStart"/>
       <w:r>
         <w:rPr>
           <w:rFonts w:ascii="Palatino Linotype" w:hAnsi="Palatino Linotype"/>
@@ -4837,18 +4283,7 @@
           <w:sz w:val="20"/>
           <w:szCs w:val="20"/>
         </w:rPr>
-        <w:t>{</w:t>
-      </w:r>
-      <w:proofErr w:type="gramEnd"/>
-      <w:r>
-        <w:rPr>
-          <w:rFonts w:ascii="Palatino Linotype" w:hAnsi="Palatino Linotype"/>
-          <w:bCs/>
-          <w:color w:val="FF0000"/>
-          <w:sz w:val="20"/>
-          <w:szCs w:val="20"/>
-        </w:rPr>
-        <w:t xml:space="preserve">% endif %}{% if </w:t>
+        <w:t xml:space="preserve">{% endif %}{% if </w:t>
       </w:r>
       <w:proofErr w:type="spellStart"/>
       <w:r>
@@ -4910,7 +4345,6 @@
         </w:rPr>
         <w:t xml:space="preserve">Defendant shall report to the Specialized Docket Coordinator to complete screening for admission to </w:t>
       </w:r>
-      <w:proofErr w:type="gramStart"/>
       <w:r>
         <w:rPr>
           <w:rFonts w:ascii="Palatino Linotype" w:hAnsi="Palatino Linotype"/>
@@ -4938,17 +4372,7 @@
           <w:sz w:val="20"/>
           <w:szCs w:val="20"/>
         </w:rPr>
-        <w:t>bond</w:t>
-      </w:r>
-      <w:proofErr w:type="gramEnd"/>
-      <w:r>
-        <w:rPr>
-          <w:rFonts w:ascii="Palatino Linotype" w:hAnsi="Palatino Linotype"/>
-          <w:bCs/>
-          <w:sz w:val="20"/>
-          <w:szCs w:val="20"/>
-        </w:rPr>
-        <w:t>_conditions</w:t>
+        <w:t>bond_conditions</w:t>
       </w:r>
       <w:r>
         <w:rPr>
@@ -5128,75 +4552,156 @@
           <w:sz w:val="20"/>
           <w:szCs w:val="20"/>
         </w:rPr>
+        <w:t xml:space="preserve"> {{</w:t>
+      </w:r>
+      <w:r>
+        <w:rPr>
+          <w:rFonts w:ascii="Palatino Linotype" w:hAnsi="Palatino Linotype"/>
+          <w:bCs/>
+          <w:color w:val="FF0000"/>
+          <w:sz w:val="20"/>
+          <w:szCs w:val="20"/>
+        </w:rPr>
         <w:t xml:space="preserve"> </w:t>
       </w:r>
-      <w:proofErr w:type="gramStart"/>
-      <w:r>
-        <w:rPr>
-          <w:rFonts w:ascii="Palatino Linotype" w:hAnsi="Palatino Linotype"/>
-          <w:bCs/>
-          <w:sz w:val="20"/>
-          <w:szCs w:val="20"/>
-        </w:rPr>
-        <w:t>{{</w:t>
-      </w:r>
-      <w:r>
-        <w:rPr>
-          <w:rFonts w:ascii="Palatino Linotype" w:hAnsi="Palatino Linotype"/>
-          <w:bCs/>
-          <w:color w:val="FF0000"/>
+      <w:proofErr w:type="spellStart"/>
+      <w:r>
+        <w:rPr>
+          <w:rFonts w:ascii="Palatino Linotype" w:hAnsi="Palatino Linotype"/>
+          <w:bCs/>
+          <w:sz w:val="20"/>
+          <w:szCs w:val="20"/>
+        </w:rPr>
+        <w:t>bond_conditions</w:t>
+      </w:r>
+      <w:r>
+        <w:rPr>
+          <w:rFonts w:ascii="Palatino Linotype" w:hAnsi="Palatino Linotype"/>
+          <w:bCs/>
+          <w:sz w:val="20"/>
+          <w:szCs w:val="20"/>
+        </w:rPr>
+        <w:t>.monitoring_type</w:t>
+      </w:r>
+      <w:proofErr w:type="spellEnd"/>
+      <w:r>
+        <w:rPr>
+          <w:rFonts w:ascii="Palatino Linotype" w:hAnsi="Palatino Linotype"/>
+          <w:bCs/>
+          <w:sz w:val="20"/>
+          <w:szCs w:val="20"/>
+        </w:rPr>
+        <w:t xml:space="preserve"> }}.</w:t>
+      </w:r>
+      <w:r>
+        <w:rPr>
+          <w:rFonts w:ascii="Palatino Linotype" w:hAnsi="Palatino Linotype"/>
+          <w:bCs/>
           <w:sz w:val="20"/>
           <w:szCs w:val="20"/>
         </w:rPr>
         <w:t xml:space="preserve"> </w:t>
       </w:r>
+      <w:r>
+        <w:rPr>
+          <w:rFonts w:ascii="Palatino Linotype" w:hAnsi="Palatino Linotype"/>
+          <w:bCs/>
+          <w:color w:val="FF0000"/>
+          <w:sz w:val="20"/>
+          <w:szCs w:val="20"/>
+        </w:rPr>
+        <w:t>{</w:t>
+      </w:r>
+      <w:r>
+        <w:rPr>
+          <w:rFonts w:ascii="Palatino Linotype" w:hAnsi="Palatino Linotype"/>
+          <w:bCs/>
+          <w:color w:val="FF0000"/>
+          <w:sz w:val="20"/>
+          <w:szCs w:val="20"/>
+        </w:rPr>
+        <w:t xml:space="preserve">% if </w:t>
+      </w:r>
       <w:proofErr w:type="spellStart"/>
       <w:r>
         <w:rPr>
           <w:rFonts w:ascii="Palatino Linotype" w:hAnsi="Palatino Linotype"/>
           <w:bCs/>
-          <w:sz w:val="20"/>
-          <w:szCs w:val="20"/>
-        </w:rPr>
-        <w:t>bond</w:t>
-      </w:r>
-      <w:proofErr w:type="gramEnd"/>
-      <w:r>
-        <w:rPr>
-          <w:rFonts w:ascii="Palatino Linotype" w:hAnsi="Palatino Linotype"/>
-          <w:bCs/>
-          <w:sz w:val="20"/>
-          <w:szCs w:val="20"/>
-        </w:rPr>
-        <w:t>_conditions</w:t>
-      </w:r>
-      <w:r>
-        <w:rPr>
-          <w:rFonts w:ascii="Palatino Linotype" w:hAnsi="Palatino Linotype"/>
-          <w:bCs/>
-          <w:sz w:val="20"/>
-          <w:szCs w:val="20"/>
-        </w:rPr>
-        <w:t>.monitoring_type</w:t>
+          <w:color w:val="FF0000"/>
+          <w:sz w:val="20"/>
+          <w:szCs w:val="20"/>
+        </w:rPr>
+        <w:t>bond_conditions.monitoring_type</w:t>
       </w:r>
       <w:proofErr w:type="spellEnd"/>
       <w:r>
         <w:rPr>
           <w:rFonts w:ascii="Palatino Linotype" w:hAnsi="Palatino Linotype"/>
           <w:bCs/>
-          <w:sz w:val="20"/>
-          <w:szCs w:val="20"/>
-        </w:rPr>
-        <w:t xml:space="preserve"> }}.</w:t>
-      </w:r>
-      <w:r>
-        <w:rPr>
-          <w:rFonts w:ascii="Palatino Linotype" w:hAnsi="Palatino Linotype"/>
-          <w:bCs/>
-          <w:sz w:val="20"/>
-          <w:szCs w:val="20"/>
-        </w:rPr>
-        <w:t xml:space="preserve"> </w:t>
+          <w:color w:val="FF0000"/>
+          <w:sz w:val="20"/>
+          <w:szCs w:val="20"/>
+        </w:rPr>
+        <w:t xml:space="preserve"> == ‘</w:t>
+      </w:r>
+      <w:r>
+        <w:rPr>
+          <w:rFonts w:ascii="Palatino Linotype" w:hAnsi="Palatino Linotype"/>
+          <w:bCs/>
+          <w:color w:val="FF0000"/>
+          <w:sz w:val="20"/>
+          <w:szCs w:val="20"/>
+        </w:rPr>
+        <w:t>SCRAM</w:t>
+      </w:r>
+      <w:r>
+        <w:rPr>
+          <w:rFonts w:ascii="Palatino Linotype" w:hAnsi="Palatino Linotype"/>
+          <w:bCs/>
+          <w:color w:val="FF0000"/>
+          <w:sz w:val="20"/>
+          <w:szCs w:val="20"/>
+        </w:rPr>
+        <w:t xml:space="preserve"> -</w:t>
+      </w:r>
+      <w:r>
+        <w:rPr>
+          <w:rFonts w:ascii="Palatino Linotype" w:hAnsi="Palatino Linotype"/>
+          <w:bCs/>
+          <w:color w:val="FF0000"/>
+          <w:sz w:val="20"/>
+          <w:szCs w:val="20"/>
+        </w:rPr>
+        <w:t xml:space="preserve"> Court Pay’ %}</w:t>
+      </w:r>
+      <w:r>
+        <w:rPr>
+          <w:rFonts w:ascii="Palatino Linotype" w:hAnsi="Palatino Linotype"/>
+          <w:bCs/>
+          <w:sz w:val="20"/>
+          <w:szCs w:val="20"/>
+        </w:rPr>
+        <w:t>The Defendant indicated an inability to pay for the SCRAM unit and the Court orders that the cost of the SCRAM unit shall be paid for through the Court’s Indigent Alcohol Monitoring Fund.</w:t>
+      </w:r>
+      <w:r>
+        <w:rPr>
+          <w:rFonts w:ascii="Palatino Linotype" w:hAnsi="Palatino Linotype"/>
+          <w:bCs/>
+          <w:color w:val="FF0000"/>
+          <w:sz w:val="20"/>
+          <w:szCs w:val="20"/>
+        </w:rPr>
+        <w:t xml:space="preserve"> {</w:t>
+      </w:r>
+      <w:r>
+        <w:rPr>
+          <w:rFonts w:ascii="Palatino Linotype" w:hAnsi="Palatino Linotype"/>
+          <w:bCs/>
+          <w:color w:val="FF0000"/>
+          <w:sz w:val="20"/>
+          <w:szCs w:val="20"/>
+        </w:rPr>
+        <w:t>% endif %}</w:t>
       </w:r>
       <w:r>
         <w:rPr>
@@ -5208,141 +4713,6 @@
         </w:rPr>
         <w:t>{</w:t>
       </w:r>
-      <w:r>
-        <w:rPr>
-          <w:rFonts w:ascii="Palatino Linotype" w:hAnsi="Palatino Linotype"/>
-          <w:bCs/>
-          <w:color w:val="FF0000"/>
-          <w:sz w:val="20"/>
-          <w:szCs w:val="20"/>
-        </w:rPr>
-        <w:t xml:space="preserve">% if </w:t>
-      </w:r>
-      <w:proofErr w:type="spellStart"/>
-      <w:r>
-        <w:rPr>
-          <w:rFonts w:ascii="Palatino Linotype" w:hAnsi="Palatino Linotype"/>
-          <w:bCs/>
-          <w:color w:val="FF0000"/>
-          <w:sz w:val="20"/>
-          <w:szCs w:val="20"/>
-        </w:rPr>
-        <w:t>bond_</w:t>
-      </w:r>
-      <w:proofErr w:type="gramStart"/>
-      <w:r>
-        <w:rPr>
-          <w:rFonts w:ascii="Palatino Linotype" w:hAnsi="Palatino Linotype"/>
-          <w:bCs/>
-          <w:color w:val="FF0000"/>
-          <w:sz w:val="20"/>
-          <w:szCs w:val="20"/>
-        </w:rPr>
-        <w:t>conditions.monitoring</w:t>
-      </w:r>
-      <w:proofErr w:type="gramEnd"/>
-      <w:r>
-        <w:rPr>
-          <w:rFonts w:ascii="Palatino Linotype" w:hAnsi="Palatino Linotype"/>
-          <w:bCs/>
-          <w:color w:val="FF0000"/>
-          <w:sz w:val="20"/>
-          <w:szCs w:val="20"/>
-        </w:rPr>
-        <w:t>_type</w:t>
-      </w:r>
-      <w:proofErr w:type="spellEnd"/>
-      <w:r>
-        <w:rPr>
-          <w:rFonts w:ascii="Palatino Linotype" w:hAnsi="Palatino Linotype"/>
-          <w:bCs/>
-          <w:color w:val="FF0000"/>
-          <w:sz w:val="20"/>
-          <w:szCs w:val="20"/>
-        </w:rPr>
-        <w:t xml:space="preserve"> == ‘</w:t>
-      </w:r>
-      <w:r>
-        <w:rPr>
-          <w:rFonts w:ascii="Palatino Linotype" w:hAnsi="Palatino Linotype"/>
-          <w:bCs/>
-          <w:color w:val="FF0000"/>
-          <w:sz w:val="20"/>
-          <w:szCs w:val="20"/>
-        </w:rPr>
-        <w:t>SCRAM</w:t>
-      </w:r>
-      <w:r>
-        <w:rPr>
-          <w:rFonts w:ascii="Palatino Linotype" w:hAnsi="Palatino Linotype"/>
-          <w:bCs/>
-          <w:color w:val="FF0000"/>
-          <w:sz w:val="20"/>
-          <w:szCs w:val="20"/>
-        </w:rPr>
-        <w:t xml:space="preserve"> -</w:t>
-      </w:r>
-      <w:r>
-        <w:rPr>
-          <w:rFonts w:ascii="Palatino Linotype" w:hAnsi="Palatino Linotype"/>
-          <w:bCs/>
-          <w:color w:val="FF0000"/>
-          <w:sz w:val="20"/>
-          <w:szCs w:val="20"/>
-        </w:rPr>
-        <w:t xml:space="preserve"> Court Pay’ %}</w:t>
-      </w:r>
-      <w:r>
-        <w:rPr>
-          <w:rFonts w:ascii="Palatino Linotype" w:hAnsi="Palatino Linotype"/>
-          <w:bCs/>
-          <w:sz w:val="20"/>
-          <w:szCs w:val="20"/>
-        </w:rPr>
-        <w:t>The Defendant indicated an inability to pay for the SCRAM unit and the Court orders that the cost of the SCRAM unit shall be paid for through the Court’s Indigent Alcohol Monitoring Fund.</w:t>
-      </w:r>
-      <w:r>
-        <w:rPr>
-          <w:rFonts w:ascii="Palatino Linotype" w:hAnsi="Palatino Linotype"/>
-          <w:bCs/>
-          <w:color w:val="FF0000"/>
-          <w:sz w:val="20"/>
-          <w:szCs w:val="20"/>
-        </w:rPr>
-        <w:t xml:space="preserve"> {</w:t>
-      </w:r>
-      <w:r>
-        <w:rPr>
-          <w:rFonts w:ascii="Palatino Linotype" w:hAnsi="Palatino Linotype"/>
-          <w:bCs/>
-          <w:color w:val="FF0000"/>
-          <w:sz w:val="20"/>
-          <w:szCs w:val="20"/>
-        </w:rPr>
-        <w:t xml:space="preserve">% endif </w:t>
-      </w:r>
-      <w:proofErr w:type="gramStart"/>
-      <w:r>
-        <w:rPr>
-          <w:rFonts w:ascii="Palatino Linotype" w:hAnsi="Palatino Linotype"/>
-          <w:bCs/>
-          <w:color w:val="FF0000"/>
-          <w:sz w:val="20"/>
-          <w:szCs w:val="20"/>
-        </w:rPr>
-        <w:t>%}</w:t>
-      </w:r>
-      <w:r>
-        <w:rPr>
-          <w:rFonts w:ascii="Palatino Linotype" w:hAnsi="Palatino Linotype"/>
-          <w:bCs/>
-          <w:color w:val="FF0000"/>
-          <w:sz w:val="20"/>
-          <w:szCs w:val="20"/>
-        </w:rPr>
-        <w:t>{</w:t>
-      </w:r>
-      <w:proofErr w:type="gramEnd"/>
       <w:r>
         <w:rPr>
           <w:rFonts w:ascii="Palatino Linotype" w:hAnsi="Palatino Linotype"/>
@@ -5422,7 +4792,6 @@
         </w:rPr>
         <w:t xml:space="preserve"> </w:t>
       </w:r>
-      <w:proofErr w:type="gramStart"/>
       <w:r>
         <w:rPr>
           <w:rFonts w:ascii="Palatino Linotype" w:hAnsi="Palatino Linotype"/>
@@ -5444,19 +4813,7 @@
           <w:szCs w:val="20"/>
           <w:u w:val="single"/>
         </w:rPr>
-        <w:t>custodial</w:t>
-      </w:r>
-      <w:proofErr w:type="gramEnd"/>
-      <w:r>
-        <w:rPr>
-          <w:rFonts w:ascii="Palatino Linotype" w:hAnsi="Palatino Linotype"/>
-          <w:b/>
-          <w:bCs/>
-          <w:sz w:val="20"/>
-          <w:szCs w:val="20"/>
-          <w:u w:val="single"/>
-        </w:rPr>
-        <w:t>_supervision.supervisor</w:t>
+        <w:t>custodial_supervision.supervisor</w:t>
       </w:r>
       <w:proofErr w:type="spellEnd"/>
       <w:r>
@@ -5630,18 +4987,7 @@
           <w:sz w:val="20"/>
           <w:szCs w:val="20"/>
         </w:rPr>
-        <w:t>admin_license_</w:t>
-      </w:r>
-      <w:proofErr w:type="gramStart"/>
-      <w:r>
-        <w:rPr>
-          <w:rFonts w:ascii="Palatino Linotype" w:hAnsi="Palatino Linotype"/>
-          <w:bCs/>
-          <w:color w:val="FF0000"/>
-          <w:sz w:val="20"/>
-          <w:szCs w:val="20"/>
-        </w:rPr>
-        <w:t>suspension.</w:t>
+        <w:t>admin_license_suspension.</w:t>
       </w:r>
       <w:r>
         <w:rPr>
@@ -5654,12 +5000,29 @@
         <w:t>objection</w:t>
       </w:r>
       <w:proofErr w:type="spellEnd"/>
-      <w:proofErr w:type="gramEnd"/>
-      <w:r>
-        <w:rPr>
-          <w:rFonts w:ascii="Palatino Linotype" w:hAnsi="Palatino Linotype"/>
-          <w:bCs/>
-          <w:color w:val="FF0000"/>
+      <w:r>
+        <w:rPr>
+          <w:rFonts w:ascii="Palatino Linotype" w:hAnsi="Palatino Linotype"/>
+          <w:bCs/>
+          <w:color w:val="FF0000"/>
+          <w:sz w:val="20"/>
+          <w:szCs w:val="20"/>
+        </w:rPr>
+        <w:t xml:space="preserve"> == ‘Yes’ %}</w:t>
+      </w:r>
+      <w:r>
+        <w:rPr>
+          <w:rFonts w:ascii="Palatino Linotype" w:hAnsi="Palatino Linotype"/>
+          <w:bCs/>
+          <w:sz w:val="20"/>
+          <w:szCs w:val="20"/>
+        </w:rPr>
+        <w:t>The State objected to the stay.</w:t>
+      </w:r>
+      <w:r>
+        <w:rPr>
+          <w:rFonts w:ascii="Palatino Linotype" w:hAnsi="Palatino Linotype"/>
+          <w:bCs/>
           <w:sz w:val="20"/>
           <w:szCs w:val="20"/>
         </w:rPr>
@@ -5673,37 +5036,201 @@
           <w:sz w:val="20"/>
           <w:szCs w:val="20"/>
         </w:rPr>
+        <w:t xml:space="preserve">{% </w:t>
+      </w:r>
+      <w:proofErr w:type="spellStart"/>
+      <w:r>
+        <w:rPr>
+          <w:rFonts w:ascii="Palatino Linotype" w:hAnsi="Palatino Linotype"/>
+          <w:bCs/>
+          <w:color w:val="FF0000"/>
+          <w:sz w:val="20"/>
+          <w:szCs w:val="20"/>
+        </w:rPr>
+        <w:t>elif</w:t>
+      </w:r>
+      <w:proofErr w:type="spellEnd"/>
+      <w:r>
+        <w:rPr>
+          <w:rFonts w:ascii="Palatino Linotype" w:hAnsi="Palatino Linotype"/>
+          <w:bCs/>
+          <w:color w:val="FF0000"/>
+          <w:sz w:val="20"/>
+          <w:szCs w:val="20"/>
+        </w:rPr>
+        <w:t xml:space="preserve"> </w:t>
+      </w:r>
+      <w:proofErr w:type="spellStart"/>
+      <w:r>
+        <w:rPr>
+          <w:rFonts w:ascii="Palatino Linotype" w:hAnsi="Palatino Linotype"/>
+          <w:bCs/>
+          <w:color w:val="FF0000"/>
+          <w:sz w:val="20"/>
+          <w:szCs w:val="20"/>
+        </w:rPr>
+        <w:t>admin_license_suspension.</w:t>
+      </w:r>
+      <w:r>
+        <w:rPr>
+          <w:rFonts w:ascii="Palatino Linotype" w:hAnsi="Palatino Linotype"/>
+          <w:bCs/>
+          <w:color w:val="FF0000"/>
+          <w:sz w:val="20"/>
+          <w:szCs w:val="20"/>
+        </w:rPr>
+        <w:t>objection</w:t>
+      </w:r>
+      <w:proofErr w:type="spellEnd"/>
+      <w:r>
+        <w:rPr>
+          <w:rFonts w:ascii="Palatino Linotype" w:hAnsi="Palatino Linotype"/>
+          <w:bCs/>
+          <w:color w:val="FF0000"/>
+          <w:sz w:val="20"/>
+          <w:szCs w:val="20"/>
+        </w:rPr>
+        <w:t xml:space="preserve"> == ‘No’ %}</w:t>
+      </w:r>
+      <w:r>
+        <w:rPr>
+          <w:rFonts w:ascii="Palatino Linotype" w:hAnsi="Palatino Linotype"/>
+          <w:bCs/>
+          <w:sz w:val="20"/>
+          <w:szCs w:val="20"/>
+        </w:rPr>
+        <w:t>The State did not object to the stay.</w:t>
+      </w:r>
+      <w:r>
+        <w:rPr>
+          <w:rFonts w:ascii="Palatino Linotype" w:hAnsi="Palatino Linotype"/>
+          <w:bCs/>
+          <w:sz w:val="20"/>
+          <w:szCs w:val="20"/>
+        </w:rPr>
+        <w:t xml:space="preserve"> </w:t>
+      </w:r>
+      <w:r>
+        <w:rPr>
+          <w:rFonts w:ascii="Palatino Linotype" w:hAnsi="Palatino Linotype"/>
+          <w:bCs/>
+          <w:color w:val="FF0000"/>
+          <w:sz w:val="20"/>
+          <w:szCs w:val="20"/>
+        </w:rPr>
+        <w:t>{% endif %}</w:t>
+      </w:r>
+      <w:r>
+        <w:rPr>
+          <w:rFonts w:ascii="Palatino Linotype" w:hAnsi="Palatino Linotype"/>
+          <w:bCs/>
+          <w:color w:val="FF0000"/>
+          <w:sz w:val="20"/>
+          <w:szCs w:val="20"/>
+        </w:rPr>
+        <w:t xml:space="preserve">{% if </w:t>
+      </w:r>
+      <w:proofErr w:type="spellStart"/>
+      <w:r>
+        <w:rPr>
+          <w:rFonts w:ascii="Palatino Linotype" w:hAnsi="Palatino Linotype"/>
+          <w:bCs/>
+          <w:color w:val="FF0000"/>
+          <w:sz w:val="20"/>
+          <w:szCs w:val="20"/>
+        </w:rPr>
+        <w:t>admin_license_suspension.</w:t>
+      </w:r>
+      <w:r>
+        <w:rPr>
+          <w:rFonts w:ascii="Palatino Linotype" w:hAnsi="Palatino Linotype"/>
+          <w:bCs/>
+          <w:color w:val="FF0000"/>
+          <w:sz w:val="20"/>
+          <w:szCs w:val="20"/>
+        </w:rPr>
+        <w:t>disposition</w:t>
+      </w:r>
+      <w:proofErr w:type="spellEnd"/>
+      <w:r>
+        <w:rPr>
+          <w:rFonts w:ascii="Palatino Linotype" w:hAnsi="Palatino Linotype"/>
+          <w:bCs/>
+          <w:color w:val="FF0000"/>
+          <w:sz w:val="20"/>
+          <w:szCs w:val="20"/>
+        </w:rPr>
+        <w:t xml:space="preserve"> == ‘Granted’ %}</w:t>
+      </w:r>
+      <w:r>
+        <w:rPr>
+          <w:rFonts w:ascii="Palatino Linotype" w:hAnsi="Palatino Linotype"/>
+          <w:bCs/>
+          <w:sz w:val="20"/>
+          <w:szCs w:val="20"/>
+        </w:rPr>
+        <w:t>The Court GRANTED</w:t>
+      </w:r>
+      <w:r>
+        <w:rPr>
+          <w:rFonts w:ascii="Palatino Linotype" w:hAnsi="Palatino Linotype"/>
+          <w:bCs/>
+          <w:sz w:val="20"/>
+          <w:szCs w:val="20"/>
+        </w:rPr>
+        <w:t xml:space="preserve"> </w:t>
+      </w:r>
+      <w:r>
+        <w:rPr>
+          <w:rFonts w:ascii="Palatino Linotype" w:hAnsi="Palatino Linotype"/>
+          <w:bCs/>
+          <w:sz w:val="20"/>
+          <w:szCs w:val="20"/>
+        </w:rPr>
         <w:lastRenderedPageBreak/>
-        <w:t>== ‘Yes’ %}</w:t>
-      </w:r>
-      <w:r>
-        <w:rPr>
-          <w:rFonts w:ascii="Palatino Linotype" w:hAnsi="Palatino Linotype"/>
-          <w:bCs/>
-          <w:sz w:val="20"/>
-          <w:szCs w:val="20"/>
-        </w:rPr>
-        <w:t>The State objected to the stay.</w:t>
-      </w:r>
-      <w:r>
-        <w:rPr>
-          <w:rFonts w:ascii="Palatino Linotype" w:hAnsi="Palatino Linotype"/>
-          <w:bCs/>
+        <w:t xml:space="preserve">the administrative license suspension </w:t>
+      </w:r>
+      <w:r>
+        <w:rPr>
+          <w:rFonts w:ascii="Palatino Linotype" w:hAnsi="Palatino Linotype"/>
+          <w:bCs/>
+          <w:sz w:val="20"/>
+          <w:szCs w:val="20"/>
+        </w:rPr>
+        <w:t xml:space="preserve">and the administrative license suspension is STAYED. </w:t>
+      </w:r>
+      <w:r>
+        <w:rPr>
+          <w:rFonts w:ascii="Palatino Linotype" w:hAnsi="Palatino Linotype"/>
+          <w:bCs/>
+          <w:color w:val="FF0000"/>
+          <w:sz w:val="20"/>
+          <w:szCs w:val="20"/>
+        </w:rPr>
+        <w:t xml:space="preserve">{% </w:t>
+      </w:r>
+      <w:proofErr w:type="spellStart"/>
+      <w:r>
+        <w:rPr>
+          <w:rFonts w:ascii="Palatino Linotype" w:hAnsi="Palatino Linotype"/>
+          <w:bCs/>
+          <w:color w:val="FF0000"/>
+          <w:sz w:val="20"/>
+          <w:szCs w:val="20"/>
+        </w:rPr>
+        <w:t>elif</w:t>
+      </w:r>
+      <w:proofErr w:type="spellEnd"/>
+      <w:r>
+        <w:rPr>
+          <w:rFonts w:ascii="Palatino Linotype" w:hAnsi="Palatino Linotype"/>
+          <w:bCs/>
+          <w:color w:val="FF0000"/>
           <w:sz w:val="20"/>
           <w:szCs w:val="20"/>
         </w:rPr>
         <w:t xml:space="preserve"> </w:t>
       </w:r>
-      <w:r>
-        <w:rPr>
-          <w:rFonts w:ascii="Palatino Linotype" w:hAnsi="Palatino Linotype"/>
-          <w:bCs/>
-          <w:color w:val="FF0000"/>
-          <w:sz w:val="20"/>
-          <w:szCs w:val="20"/>
-        </w:rPr>
-        <w:t xml:space="preserve">{% </w:t>
-      </w:r>
       <w:proofErr w:type="spellStart"/>
       <w:r>
         <w:rPr>
@@ -5713,7 +5240,27 @@
           <w:sz w:val="20"/>
           <w:szCs w:val="20"/>
         </w:rPr>
-        <w:t>elif</w:t>
+        <w:t>admin_license_suspensi</w:t>
+      </w:r>
+      <w:r>
+        <w:rPr>
+          <w:rFonts w:ascii="Palatino Linotype" w:hAnsi="Palatino Linotype"/>
+          <w:bCs/>
+          <w:color w:val="FF0000"/>
+          <w:sz w:val="20"/>
+          <w:szCs w:val="20"/>
+        </w:rPr>
+        <w:t>on.</w:t>
+      </w:r>
+      <w:r>
+        <w:rPr>
+          <w:rFonts w:ascii="Palatino Linotype" w:hAnsi="Palatino Linotype"/>
+          <w:bCs/>
+          <w:color w:val="FF0000"/>
+          <w:sz w:val="20"/>
+          <w:szCs w:val="20"/>
+        </w:rPr>
+        <w:t>disposition</w:t>
       </w:r>
       <w:proofErr w:type="spellEnd"/>
       <w:r>
@@ -5724,352 +5271,81 @@
           <w:sz w:val="20"/>
           <w:szCs w:val="20"/>
         </w:rPr>
+        <w:t xml:space="preserve"> == ‘Denied’ %}</w:t>
+      </w:r>
+      <w:r>
+        <w:rPr>
+          <w:rFonts w:ascii="Palatino Linotype" w:hAnsi="Palatino Linotype"/>
+          <w:bCs/>
+          <w:sz w:val="20"/>
+          <w:szCs w:val="20"/>
+        </w:rPr>
+        <w:t xml:space="preserve">The Court DENIED </w:t>
+      </w:r>
+      <w:r>
+        <w:rPr>
+          <w:rFonts w:ascii="Palatino Linotype" w:hAnsi="Palatino Linotype"/>
+          <w:bCs/>
+          <w:sz w:val="20"/>
+          <w:szCs w:val="20"/>
+        </w:rPr>
+        <w:t xml:space="preserve">the administrative license suspension and </w:t>
+      </w:r>
+      <w:r>
+        <w:rPr>
+          <w:rFonts w:ascii="Palatino Linotype" w:hAnsi="Palatino Linotype"/>
+          <w:bCs/>
+          <w:sz w:val="20"/>
+          <w:szCs w:val="20"/>
+        </w:rPr>
+        <w:t>the administrative l</w:t>
+      </w:r>
+      <w:r>
+        <w:rPr>
+          <w:rFonts w:ascii="Palatino Linotype" w:hAnsi="Palatino Linotype"/>
+          <w:bCs/>
+          <w:sz w:val="20"/>
+          <w:szCs w:val="20"/>
+        </w:rPr>
+        <w:t>icense suspension IS NOT STAYED</w:t>
+      </w:r>
+      <w:r>
+        <w:rPr>
+          <w:rFonts w:ascii="Palatino Linotype" w:hAnsi="Palatino Linotype"/>
+          <w:bCs/>
+          <w:sz w:val="20"/>
+          <w:szCs w:val="20"/>
+        </w:rPr>
+        <w:t>.</w:t>
+      </w:r>
+      <w:r>
+        <w:rPr>
+          <w:rFonts w:ascii="Palatino Linotype" w:hAnsi="Palatino Linotype"/>
+          <w:bCs/>
+          <w:sz w:val="20"/>
+          <w:szCs w:val="20"/>
+        </w:rPr>
         <w:t xml:space="preserve"> </w:t>
       </w:r>
-      <w:proofErr w:type="spellStart"/>
-      <w:r>
-        <w:rPr>
-          <w:rFonts w:ascii="Palatino Linotype" w:hAnsi="Palatino Linotype"/>
-          <w:bCs/>
-          <w:color w:val="FF0000"/>
-          <w:sz w:val="20"/>
-          <w:szCs w:val="20"/>
-        </w:rPr>
-        <w:t>admin_license_</w:t>
-      </w:r>
-      <w:proofErr w:type="gramStart"/>
-      <w:r>
-        <w:rPr>
-          <w:rFonts w:ascii="Palatino Linotype" w:hAnsi="Palatino Linotype"/>
-          <w:bCs/>
-          <w:color w:val="FF0000"/>
-          <w:sz w:val="20"/>
-          <w:szCs w:val="20"/>
-        </w:rPr>
-        <w:t>suspension.</w:t>
-      </w:r>
-      <w:r>
-        <w:rPr>
-          <w:rFonts w:ascii="Palatino Linotype" w:hAnsi="Palatino Linotype"/>
-          <w:bCs/>
-          <w:color w:val="FF0000"/>
-          <w:sz w:val="20"/>
-          <w:szCs w:val="20"/>
-        </w:rPr>
-        <w:t>objection</w:t>
-      </w:r>
-      <w:proofErr w:type="spellEnd"/>
-      <w:proofErr w:type="gramEnd"/>
-      <w:r>
-        <w:rPr>
-          <w:rFonts w:ascii="Palatino Linotype" w:hAnsi="Palatino Linotype"/>
-          <w:bCs/>
-          <w:color w:val="FF0000"/>
-          <w:sz w:val="20"/>
-          <w:szCs w:val="20"/>
-        </w:rPr>
-        <w:t xml:space="preserve"> == ‘No’ %}</w:t>
-      </w:r>
-      <w:r>
-        <w:rPr>
-          <w:rFonts w:ascii="Palatino Linotype" w:hAnsi="Palatino Linotype"/>
-          <w:bCs/>
-          <w:sz w:val="20"/>
-          <w:szCs w:val="20"/>
-        </w:rPr>
-        <w:t>The State did not object to the stay.</w:t>
-      </w:r>
-      <w:r>
-        <w:rPr>
-          <w:rFonts w:ascii="Palatino Linotype" w:hAnsi="Palatino Linotype"/>
-          <w:bCs/>
-          <w:sz w:val="20"/>
-          <w:szCs w:val="20"/>
-        </w:rPr>
-        <w:t xml:space="preserve"> </w:t>
-      </w:r>
-      <w:r>
-        <w:rPr>
-          <w:rFonts w:ascii="Palatino Linotype" w:hAnsi="Palatino Linotype"/>
-          <w:bCs/>
-          <w:color w:val="FF0000"/>
-          <w:sz w:val="20"/>
-          <w:szCs w:val="20"/>
-        </w:rPr>
-        <w:t xml:space="preserve">{% endif </w:t>
-      </w:r>
-      <w:proofErr w:type="gramStart"/>
-      <w:r>
-        <w:rPr>
-          <w:rFonts w:ascii="Palatino Linotype" w:hAnsi="Palatino Linotype"/>
-          <w:bCs/>
-          <w:color w:val="FF0000"/>
-          <w:sz w:val="20"/>
-          <w:szCs w:val="20"/>
-        </w:rPr>
-        <w:t>%}</w:t>
-      </w:r>
-      <w:r>
-        <w:rPr>
-          <w:rFonts w:ascii="Palatino Linotype" w:hAnsi="Palatino Linotype"/>
-          <w:bCs/>
-          <w:color w:val="FF0000"/>
-          <w:sz w:val="20"/>
-          <w:szCs w:val="20"/>
-        </w:rPr>
-        <w:t>{</w:t>
-      </w:r>
-      <w:proofErr w:type="gramEnd"/>
-      <w:r>
-        <w:rPr>
-          <w:rFonts w:ascii="Palatino Linotype" w:hAnsi="Palatino Linotype"/>
-          <w:bCs/>
-          <w:color w:val="FF0000"/>
-          <w:sz w:val="20"/>
-          <w:szCs w:val="20"/>
-        </w:rPr>
-        <w:t xml:space="preserve">% if </w:t>
-      </w:r>
-      <w:proofErr w:type="spellStart"/>
-      <w:r>
-        <w:rPr>
-          <w:rFonts w:ascii="Palatino Linotype" w:hAnsi="Palatino Linotype"/>
-          <w:bCs/>
-          <w:color w:val="FF0000"/>
-          <w:sz w:val="20"/>
-          <w:szCs w:val="20"/>
-        </w:rPr>
-        <w:t>admin_license_suspension.</w:t>
-      </w:r>
-      <w:r>
-        <w:rPr>
-          <w:rFonts w:ascii="Palatino Linotype" w:hAnsi="Palatino Linotype"/>
-          <w:bCs/>
-          <w:color w:val="FF0000"/>
-          <w:sz w:val="20"/>
-          <w:szCs w:val="20"/>
-        </w:rPr>
-        <w:t>disposition</w:t>
-      </w:r>
-      <w:proofErr w:type="spellEnd"/>
-      <w:r>
-        <w:rPr>
-          <w:rFonts w:ascii="Palatino Linotype" w:hAnsi="Palatino Linotype"/>
-          <w:bCs/>
-          <w:color w:val="FF0000"/>
-          <w:sz w:val="20"/>
-          <w:szCs w:val="20"/>
-        </w:rPr>
-        <w:t xml:space="preserve"> == ‘Granted’ %}</w:t>
-      </w:r>
-      <w:r>
-        <w:rPr>
-          <w:rFonts w:ascii="Palatino Linotype" w:hAnsi="Palatino Linotype"/>
-          <w:bCs/>
-          <w:sz w:val="20"/>
-          <w:szCs w:val="20"/>
-        </w:rPr>
-        <w:t>The Court GRANTED</w:t>
-      </w:r>
-      <w:r>
-        <w:rPr>
-          <w:rFonts w:ascii="Palatino Linotype" w:hAnsi="Palatino Linotype"/>
-          <w:bCs/>
-          <w:sz w:val="20"/>
-          <w:szCs w:val="20"/>
-        </w:rPr>
-        <w:t xml:space="preserve"> the administrative license suspension </w:t>
-      </w:r>
-      <w:r>
-        <w:rPr>
-          <w:rFonts w:ascii="Palatino Linotype" w:hAnsi="Palatino Linotype"/>
-          <w:bCs/>
-          <w:sz w:val="20"/>
-          <w:szCs w:val="20"/>
-        </w:rPr>
-        <w:t xml:space="preserve">and the administrative license suspension is STAYED. </w:t>
-      </w:r>
-      <w:r>
-        <w:rPr>
-          <w:rFonts w:ascii="Palatino Linotype" w:hAnsi="Palatino Linotype"/>
-          <w:bCs/>
-          <w:color w:val="FF0000"/>
-          <w:sz w:val="20"/>
-          <w:szCs w:val="20"/>
-        </w:rPr>
-        <w:t xml:space="preserve">{% </w:t>
-      </w:r>
-      <w:proofErr w:type="spellStart"/>
-      <w:r>
-        <w:rPr>
-          <w:rFonts w:ascii="Palatino Linotype" w:hAnsi="Palatino Linotype"/>
-          <w:bCs/>
-          <w:color w:val="FF0000"/>
-          <w:sz w:val="20"/>
-          <w:szCs w:val="20"/>
-        </w:rPr>
-        <w:t>elif</w:t>
-      </w:r>
-      <w:proofErr w:type="spellEnd"/>
-      <w:r>
-        <w:rPr>
-          <w:rFonts w:ascii="Palatino Linotype" w:hAnsi="Palatino Linotype"/>
-          <w:bCs/>
-          <w:color w:val="FF0000"/>
-          <w:sz w:val="20"/>
-          <w:szCs w:val="20"/>
-        </w:rPr>
-        <w:t xml:space="preserve"> </w:t>
-      </w:r>
-      <w:proofErr w:type="spellStart"/>
-      <w:r>
-        <w:rPr>
-          <w:rFonts w:ascii="Palatino Linotype" w:hAnsi="Palatino Linotype"/>
-          <w:bCs/>
-          <w:color w:val="FF0000"/>
-          <w:sz w:val="20"/>
-          <w:szCs w:val="20"/>
-        </w:rPr>
-        <w:t>admin_license_</w:t>
-      </w:r>
-      <w:proofErr w:type="gramStart"/>
-      <w:r>
-        <w:rPr>
-          <w:rFonts w:ascii="Palatino Linotype" w:hAnsi="Palatino Linotype"/>
-          <w:bCs/>
-          <w:color w:val="FF0000"/>
-          <w:sz w:val="20"/>
-          <w:szCs w:val="20"/>
-        </w:rPr>
-        <w:t>suspensi</w:t>
-      </w:r>
-      <w:r>
-        <w:rPr>
-          <w:rFonts w:ascii="Palatino Linotype" w:hAnsi="Palatino Linotype"/>
-          <w:bCs/>
-          <w:color w:val="FF0000"/>
-          <w:sz w:val="20"/>
-          <w:szCs w:val="20"/>
-        </w:rPr>
-        <w:t>on.</w:t>
-      </w:r>
-      <w:r>
-        <w:rPr>
-          <w:rFonts w:ascii="Palatino Linotype" w:hAnsi="Palatino Linotype"/>
-          <w:bCs/>
-          <w:color w:val="FF0000"/>
-          <w:sz w:val="20"/>
-          <w:szCs w:val="20"/>
-        </w:rPr>
-        <w:t>disposition</w:t>
-      </w:r>
-      <w:proofErr w:type="spellEnd"/>
-      <w:proofErr w:type="gramEnd"/>
-      <w:r>
-        <w:rPr>
-          <w:rFonts w:ascii="Palatino Linotype" w:hAnsi="Palatino Linotype"/>
-          <w:bCs/>
-          <w:color w:val="FF0000"/>
-          <w:sz w:val="20"/>
-          <w:szCs w:val="20"/>
-        </w:rPr>
-        <w:t xml:space="preserve"> == ‘Denied’ %}</w:t>
-      </w:r>
-      <w:r>
-        <w:rPr>
-          <w:rFonts w:ascii="Palatino Linotype" w:hAnsi="Palatino Linotype"/>
-          <w:bCs/>
-          <w:sz w:val="20"/>
-          <w:szCs w:val="20"/>
-        </w:rPr>
-        <w:t xml:space="preserve">The Court DENIED </w:t>
-      </w:r>
-      <w:r>
-        <w:rPr>
-          <w:rFonts w:ascii="Palatino Linotype" w:hAnsi="Palatino Linotype"/>
-          <w:bCs/>
-          <w:sz w:val="20"/>
-          <w:szCs w:val="20"/>
-        </w:rPr>
-        <w:t xml:space="preserve">the administrative license suspension and </w:t>
-      </w:r>
-      <w:r>
-        <w:rPr>
-          <w:rFonts w:ascii="Palatino Linotype" w:hAnsi="Palatino Linotype"/>
-          <w:bCs/>
-          <w:sz w:val="20"/>
-          <w:szCs w:val="20"/>
-        </w:rPr>
-        <w:t>the administrative l</w:t>
-      </w:r>
-      <w:r>
-        <w:rPr>
-          <w:rFonts w:ascii="Palatino Linotype" w:hAnsi="Palatino Linotype"/>
-          <w:bCs/>
-          <w:sz w:val="20"/>
-          <w:szCs w:val="20"/>
-        </w:rPr>
-        <w:t>icense suspension IS NOT STAYED</w:t>
-      </w:r>
-      <w:r>
-        <w:rPr>
-          <w:rFonts w:ascii="Palatino Linotype" w:hAnsi="Palatino Linotype"/>
-          <w:bCs/>
-          <w:sz w:val="20"/>
-          <w:szCs w:val="20"/>
-        </w:rPr>
-        <w:t>.</w:t>
-      </w:r>
-      <w:r>
-        <w:rPr>
-          <w:rFonts w:ascii="Palatino Linotype" w:hAnsi="Palatino Linotype"/>
-          <w:bCs/>
-          <w:sz w:val="20"/>
-          <w:szCs w:val="20"/>
-        </w:rPr>
-        <w:t xml:space="preserve"> </w:t>
-      </w:r>
-      <w:r>
-        <w:rPr>
-          <w:rFonts w:ascii="Palatino Linotype" w:hAnsi="Palatino Linotype"/>
-          <w:bCs/>
-          <w:color w:val="FF0000"/>
-          <w:sz w:val="20"/>
-          <w:szCs w:val="20"/>
-        </w:rPr>
-        <w:t xml:space="preserve">{% endif </w:t>
-      </w:r>
-      <w:proofErr w:type="gramStart"/>
-      <w:r>
-        <w:rPr>
-          <w:rFonts w:ascii="Palatino Linotype" w:hAnsi="Palatino Linotype"/>
-          <w:bCs/>
-          <w:color w:val="FF0000"/>
-          <w:sz w:val="20"/>
-          <w:szCs w:val="20"/>
-        </w:rPr>
-        <w:t>%}</w:t>
-      </w:r>
-      <w:r>
-        <w:rPr>
-          <w:rFonts w:ascii="Palatino Linotype" w:hAnsi="Palatino Linotype"/>
-          <w:bCs/>
-          <w:color w:val="FF0000"/>
-          <w:sz w:val="20"/>
-          <w:szCs w:val="20"/>
-        </w:rPr>
-        <w:t>{</w:t>
-      </w:r>
-      <w:proofErr w:type="gramEnd"/>
-      <w:r>
-        <w:rPr>
-          <w:rFonts w:ascii="Palatino Linotype" w:hAnsi="Palatino Linotype"/>
-          <w:bCs/>
-          <w:color w:val="FF0000"/>
-          <w:sz w:val="20"/>
-          <w:szCs w:val="20"/>
-        </w:rPr>
-        <w:t xml:space="preserve">% if </w:t>
+      <w:r>
+        <w:rPr>
+          <w:rFonts w:ascii="Palatino Linotype" w:hAnsi="Palatino Linotype"/>
+          <w:bCs/>
+          <w:color w:val="FF0000"/>
+          <w:sz w:val="20"/>
+          <w:szCs w:val="20"/>
+        </w:rPr>
+        <w:t>{% endif %}</w:t>
+      </w:r>
+      <w:r>
+        <w:rPr>
+          <w:rFonts w:ascii="Palatino Linotype" w:hAnsi="Palatino Linotype"/>
+          <w:bCs/>
+          <w:color w:val="FF0000"/>
+          <w:sz w:val="20"/>
+          <w:szCs w:val="20"/>
+        </w:rPr>
+        <w:t xml:space="preserve">{% if </w:t>
       </w:r>
       <w:proofErr w:type="spellStart"/>
       <w:r>
@@ -6270,7 +5546,6 @@
         </w:rPr>
         <w:t xml:space="preserve">A </w:t>
       </w:r>
-      <w:proofErr w:type="gramStart"/>
       <w:r>
         <w:rPr>
           <w:rFonts w:ascii="Palatino Linotype" w:hAnsi="Palatino Linotype"/>
@@ -6288,17 +5563,7 @@
           <w:sz w:val="20"/>
           <w:szCs w:val="20"/>
         </w:rPr>
-        <w:t>vehicle</w:t>
-      </w:r>
-      <w:proofErr w:type="gramEnd"/>
-      <w:r>
-        <w:rPr>
-          <w:rFonts w:ascii="Palatino Linotype" w:hAnsi="Palatino Linotype"/>
-          <w:bCs/>
-          <w:sz w:val="20"/>
-          <w:szCs w:val="20"/>
-        </w:rPr>
-        <w:t>_seizure.vehicle_make_model</w:t>
+        <w:t>vehicle_seizure.vehicle_make_model</w:t>
       </w:r>
       <w:proofErr w:type="spellEnd"/>
       <w:r>
@@ -6357,7 +5622,6 @@
         </w:rPr>
         <w:t xml:space="preserve"> </w:t>
       </w:r>
-      <w:proofErr w:type="gramStart"/>
       <w:r>
         <w:rPr>
           <w:rFonts w:ascii="Palatino Linotype" w:hAnsi="Palatino Linotype"/>
@@ -6373,16 +5637,7 @@
           <w:sz w:val="20"/>
           <w:szCs w:val="20"/>
         </w:rPr>
-        <w:t>defendant</w:t>
-      </w:r>
-      <w:proofErr w:type="gramEnd"/>
-      <w:r>
-        <w:rPr>
-          <w:rFonts w:ascii="Palatino Linotype" w:hAnsi="Palatino Linotype"/>
-          <w:sz w:val="20"/>
-          <w:szCs w:val="20"/>
-        </w:rPr>
-        <w:t>.first_name</w:t>
+        <w:t>defendant.first_name</w:t>
       </w:r>
       <w:proofErr w:type="spellEnd"/>
       <w:r>
@@ -6459,39 +5714,17 @@
           <w:sz w:val="20"/>
           <w:szCs w:val="20"/>
         </w:rPr>
-        <w:t xml:space="preserve"> is true </w:t>
-      </w:r>
-      <w:proofErr w:type="gramStart"/>
-      <w:r>
-        <w:rPr>
-          <w:rFonts w:ascii="Palatino Linotype" w:hAnsi="Palatino Linotype"/>
-          <w:bCs/>
-          <w:color w:val="FF0000"/>
-          <w:sz w:val="20"/>
-          <w:szCs w:val="20"/>
-        </w:rPr>
-        <w:t>%}</w:t>
-      </w:r>
-      <w:r>
-        <w:rPr>
-          <w:rFonts w:ascii="Palatino Linotype" w:hAnsi="Palatino Linotype"/>
-          <w:bCs/>
-          <w:color w:val="FF0000"/>
-          <w:sz w:val="20"/>
-          <w:szCs w:val="20"/>
-        </w:rPr>
-        <w:t>{</w:t>
-      </w:r>
-      <w:proofErr w:type="gramEnd"/>
-      <w:r>
-        <w:rPr>
-          <w:rFonts w:ascii="Palatino Linotype" w:hAnsi="Palatino Linotype"/>
-          <w:bCs/>
-          <w:color w:val="FF0000"/>
-          <w:sz w:val="20"/>
-          <w:szCs w:val="20"/>
-        </w:rPr>
-        <w:t>{ ‘\n’ }}</w:t>
+        <w:t xml:space="preserve"> is true %}</w:t>
+      </w:r>
+      <w:r>
+        <w:rPr>
+          <w:rFonts w:ascii="Palatino Linotype" w:hAnsi="Palatino Linotype"/>
+          <w:bCs/>
+          <w:color w:val="FF0000"/>
+          <w:sz w:val="20"/>
+          <w:szCs w:val="20"/>
+        </w:rPr>
+        <w:t>{{ ‘\n’ }}</w:t>
       </w:r>
       <w:r>
         <w:rPr>
@@ -6587,39 +5820,17 @@
           <w:sz w:val="20"/>
           <w:szCs w:val="20"/>
         </w:rPr>
-        <w:t xml:space="preserve"> {% endif </w:t>
-      </w:r>
-      <w:proofErr w:type="gramStart"/>
-      <w:r>
-        <w:rPr>
-          <w:rFonts w:ascii="Palatino Linotype" w:hAnsi="Palatino Linotype"/>
-          <w:bCs/>
-          <w:color w:val="FF0000"/>
-          <w:sz w:val="20"/>
-          <w:szCs w:val="20"/>
-        </w:rPr>
-        <w:t>%}</w:t>
-      </w:r>
-      <w:r>
-        <w:rPr>
-          <w:rFonts w:ascii="Palatino Linotype" w:hAnsi="Palatino Linotype"/>
-          <w:bCs/>
-          <w:color w:val="FF0000"/>
-          <w:sz w:val="20"/>
-          <w:szCs w:val="20"/>
-        </w:rPr>
-        <w:t>{</w:t>
-      </w:r>
-      <w:proofErr w:type="gramEnd"/>
-      <w:r>
-        <w:rPr>
-          <w:rFonts w:ascii="Palatino Linotype" w:hAnsi="Palatino Linotype"/>
-          <w:bCs/>
-          <w:color w:val="FF0000"/>
-          <w:sz w:val="20"/>
-          <w:szCs w:val="20"/>
-        </w:rPr>
-        <w:t xml:space="preserve">% if </w:t>
+        <w:t xml:space="preserve"> {% endif %}</w:t>
+      </w:r>
+      <w:r>
+        <w:rPr>
+          <w:rFonts w:ascii="Palatino Linotype" w:hAnsi="Palatino Linotype"/>
+          <w:bCs/>
+          <w:color w:val="FF0000"/>
+          <w:sz w:val="20"/>
+          <w:szCs w:val="20"/>
+        </w:rPr>
+        <w:t xml:space="preserve">{% if </w:t>
       </w:r>
       <w:proofErr w:type="spellStart"/>
       <w:r>
@@ -6704,7 +5915,6 @@
         </w:rPr>
         <w:t xml:space="preserve">The State </w:t>
       </w:r>
-      <w:proofErr w:type="gramStart"/>
       <w:r>
         <w:rPr>
           <w:rFonts w:ascii="Palatino Linotype" w:hAnsi="Palatino Linotype"/>
@@ -6722,17 +5932,7 @@
           <w:sz w:val="20"/>
           <w:szCs w:val="20"/>
         </w:rPr>
-        <w:t>vehicle</w:t>
-      </w:r>
-      <w:proofErr w:type="gramEnd"/>
-      <w:r>
-        <w:rPr>
-          <w:rFonts w:ascii="Palatino Linotype" w:hAnsi="Palatino Linotype"/>
-          <w:bCs/>
-          <w:sz w:val="20"/>
-          <w:szCs w:val="20"/>
-        </w:rPr>
-        <w:t>_seizure.</w:t>
+        <w:t>vehicle_seizure.</w:t>
       </w:r>
       <w:r>
         <w:rPr>
@@ -6762,7 +5962,6 @@
         </w:rPr>
         <w:t xml:space="preserve">. Defendant’s motion is </w:t>
       </w:r>
-      <w:proofErr w:type="gramStart"/>
       <w:r>
         <w:rPr>
           <w:rFonts w:ascii="Palatino Linotype" w:hAnsi="Palatino Linotype"/>
@@ -6780,17 +5979,7 @@
           <w:sz w:val="20"/>
           <w:szCs w:val="20"/>
         </w:rPr>
-        <w:t>vehicle</w:t>
-      </w:r>
-      <w:proofErr w:type="gramEnd"/>
-      <w:r>
-        <w:rPr>
-          <w:rFonts w:ascii="Palatino Linotype" w:hAnsi="Palatino Linotype"/>
-          <w:bCs/>
-          <w:sz w:val="20"/>
-          <w:szCs w:val="20"/>
-        </w:rPr>
-        <w:t>_seizure.</w:t>
+        <w:t>vehicle_seizure.</w:t>
       </w:r>
       <w:r>
         <w:rPr>
@@ -6848,29 +6037,7 @@
           <w:sz w:val="20"/>
           <w:szCs w:val="20"/>
         </w:rPr>
-        <w:t>vehicle_</w:t>
-      </w:r>
-      <w:proofErr w:type="gramStart"/>
-      <w:r>
-        <w:rPr>
-          <w:rFonts w:ascii="Palatino Linotype" w:hAnsi="Palatino Linotype"/>
-          <w:bCs/>
-          <w:color w:val="FF0000"/>
-          <w:sz w:val="20"/>
-          <w:szCs w:val="20"/>
-        </w:rPr>
-        <w:t>seizure.disposition</w:t>
-      </w:r>
-      <w:proofErr w:type="gramEnd"/>
-      <w:r>
-        <w:rPr>
-          <w:rFonts w:ascii="Palatino Linotype" w:hAnsi="Palatino Linotype"/>
-          <w:bCs/>
-          <w:color w:val="FF0000"/>
-          <w:sz w:val="20"/>
-          <w:szCs w:val="20"/>
-        </w:rPr>
-        <w:t>_motion_to_return</w:t>
+        <w:t>vehicle_seizure.disposition_motion_to_return</w:t>
       </w:r>
       <w:proofErr w:type="spellEnd"/>
       <w:r>
@@ -7005,7 +6172,6 @@
           <w:szCs w:val="20"/>
         </w:rPr>
       </w:pPr>
-      <w:proofErr w:type="gramStart"/>
       <w:r>
         <w:rPr>
           <w:rFonts w:ascii="Palatino Linotype" w:hAnsi="Palatino Linotype"/>
@@ -7023,17 +6189,7 @@
           <w:sz w:val="20"/>
           <w:szCs w:val="20"/>
         </w:rPr>
-        <w:t>other</w:t>
-      </w:r>
-      <w:proofErr w:type="gramEnd"/>
-      <w:r>
-        <w:rPr>
-          <w:rFonts w:ascii="Palatino Linotype" w:hAnsi="Palatino Linotype"/>
-          <w:bCs/>
-          <w:sz w:val="20"/>
-          <w:szCs w:val="20"/>
-        </w:rPr>
-        <w:t>_conditions.terms</w:t>
+        <w:t>other_conditions.terms</w:t>
       </w:r>
       <w:proofErr w:type="spellEnd"/>
       <w:r>
@@ -7216,7 +6372,6 @@
         </w:rPr>
         <w:tab/>
       </w:r>
-      <w:proofErr w:type="gramStart"/>
       <w:r>
         <w:rPr>
           <w:rFonts w:ascii="Palatino Linotype" w:hAnsi="Palatino Linotype"/>
@@ -7232,16 +6387,7 @@
           <w:sz w:val="20"/>
           <w:szCs w:val="20"/>
         </w:rPr>
-        <w:t>judicial</w:t>
-      </w:r>
-      <w:proofErr w:type="gramEnd"/>
-      <w:r>
-        <w:rPr>
-          <w:rFonts w:ascii="Palatino Linotype" w:hAnsi="Palatino Linotype"/>
-          <w:sz w:val="20"/>
-          <w:szCs w:val="20"/>
-        </w:rPr>
-        <w:t>_officer.officer_</w:t>
+        <w:t>judicial_officer.officer_</w:t>
       </w:r>
       <w:r>
         <w:rPr>
@@ -7400,18 +6546,7 @@
           <w:sz w:val="20"/>
           <w:szCs w:val="20"/>
         </w:rPr>
-        <w:t>judicial_</w:t>
-      </w:r>
-      <w:proofErr w:type="gramStart"/>
-      <w:r>
-        <w:rPr>
-          <w:rFonts w:ascii="Palatino Linotype" w:hAnsi="Palatino Linotype"/>
-          <w:bCs/>
-          <w:color w:val="FF0000"/>
-          <w:sz w:val="20"/>
-          <w:szCs w:val="20"/>
-        </w:rPr>
-        <w:t>of</w:t>
+        <w:t>judicial_of</w:t>
       </w:r>
       <w:r>
         <w:rPr>
@@ -7433,7 +6568,6 @@
         </w:rPr>
         <w:t>.officer</w:t>
       </w:r>
-      <w:proofErr w:type="gramEnd"/>
       <w:r>
         <w:rPr>
           <w:rFonts w:ascii="Palatino Linotype" w:hAnsi="Palatino Linotype"/>
@@ -7613,34 +6747,16 @@
           <w:sz w:val="16"/>
           <w:szCs w:val="16"/>
         </w:rPr>
-        <w:t xml:space="preserve">Prosecutor’s Office: PS    OM     EM; Defendant’s Attorney: PS     OM     EM; </w:t>
-      </w:r>
-      <w:proofErr w:type="gramStart"/>
+        <w:t xml:space="preserve">Prosecutor’s Office: PS    OM     EM; Defendant’s Attorney: PS     OM     EM; {{ </w:t>
+      </w:r>
+      <w:proofErr w:type="spellStart"/>
       <w:r>
         <w:rPr>
           <w:rFonts w:ascii="Palatino Linotype" w:hAnsi="Palatino Linotype"/>
           <w:sz w:val="16"/>
           <w:szCs w:val="16"/>
         </w:rPr>
-        <w:t xml:space="preserve">{{ </w:t>
-      </w:r>
-      <w:proofErr w:type="spellStart"/>
-      <w:r>
-        <w:rPr>
-          <w:rFonts w:ascii="Palatino Linotype" w:hAnsi="Palatino Linotype"/>
-          <w:sz w:val="16"/>
-          <w:szCs w:val="16"/>
-        </w:rPr>
-        <w:t>defendant</w:t>
-      </w:r>
-      <w:proofErr w:type="gramEnd"/>
-      <w:r>
-        <w:rPr>
-          <w:rFonts w:ascii="Palatino Linotype" w:hAnsi="Palatino Linotype"/>
-          <w:sz w:val="16"/>
-          <w:szCs w:val="16"/>
-        </w:rPr>
-        <w:t>.first_name</w:t>
+        <w:t>defendant.first_name</w:t>
       </w:r>
       <w:proofErr w:type="spellEnd"/>
       <w:r>
@@ -7705,19 +6821,9 @@
           <w:sz w:val="16"/>
           <w:szCs w:val="16"/>
         </w:rPr>
-        <w:t>community_</w:t>
-      </w:r>
-      <w:proofErr w:type="gramStart"/>
-      <w:r>
-        <w:rPr>
-          <w:rFonts w:ascii="Palatino Linotype" w:hAnsi="Palatino Linotype"/>
-          <w:sz w:val="16"/>
-          <w:szCs w:val="16"/>
-        </w:rPr>
-        <w:t>control.ordered</w:t>
+        <w:t>community_control.ordered</w:t>
       </w:r>
       <w:proofErr w:type="spellEnd"/>
-      <w:proofErr w:type="gramEnd"/>
       <w:r>
         <w:rPr>
           <w:rFonts w:ascii="Palatino Linotype" w:hAnsi="Palatino Linotype"/>
@@ -8026,27 +7132,7 @@
         <w:sz w:val="20"/>
         <w:szCs w:val="20"/>
       </w:rPr>
-      <w:t>judicial_</w:t>
-    </w:r>
-    <w:proofErr w:type="gramStart"/>
-    <w:r>
-      <w:rPr>
-        <w:rFonts w:ascii="Palatino Linotype" w:hAnsi="Palatino Linotype"/>
-        <w:bCs/>
-        <w:sz w:val="20"/>
-        <w:szCs w:val="20"/>
-      </w:rPr>
-      <w:t>officer.officer</w:t>
-    </w:r>
-    <w:proofErr w:type="gramEnd"/>
-    <w:r>
-      <w:rPr>
-        <w:rFonts w:ascii="Palatino Linotype" w:hAnsi="Palatino Linotype"/>
-        <w:bCs/>
-        <w:sz w:val="20"/>
-        <w:szCs w:val="20"/>
-      </w:rPr>
-      <w:t>_type</w:t>
+      <w:t>judicial_officer.officer_type</w:t>
     </w:r>
     <w:proofErr w:type="spellEnd"/>
     <w:r>

</xml_diff>

<commit_message>
NotGuiltyBondCaseInformation refactored and working.
</commit_message>
<xml_diff>
--- a/resources/Templates/Not_Guilty_Bond_Template.docx
+++ b/resources/Templates/Not_Guilty_Bond_Template.docx
@@ -1,6 +1,6 @@
 
 <file path=word/document.xml><?xml version="1.0" encoding="utf-8"?>
-<w:document xmlns:wpc="http://schemas.microsoft.com/office/word/2010/wordprocessingCanvas" xmlns:cx="http://schemas.microsoft.com/office/drawing/2014/chartex" xmlns:cx1="http://schemas.microsoft.com/office/drawing/2015/9/8/chartex" xmlns:cx2="http://schemas.microsoft.com/office/drawing/2015/10/21/chartex" xmlns:cx3="http://schemas.microsoft.com/office/drawing/2016/5/9/chartex" xmlns:cx4="http://schemas.microsoft.com/office/drawing/2016/5/10/chartex" xmlns:cx5="http://schemas.microsoft.com/office/drawing/2016/5/11/chartex" xmlns:cx6="http://schemas.microsoft.com/office/drawing/2016/5/12/chartex" xmlns:cx7="http://schemas.microsoft.com/office/drawing/2016/5/13/chartex" xmlns:cx8="http://schemas.microsoft.com/office/drawing/2016/5/14/chartex" xmlns:mc="http://schemas.openxmlformats.org/markup-compatibility/2006" xmlns:aink="http://schemas.microsoft.com/office/drawing/2016/ink" xmlns:am3d="http://schemas.microsoft.com/office/drawing/2017/model3d" xmlns:o="urn:schemas-microsoft-com:office:office" xmlns:r="http://schemas.openxmlformats.org/officeDocument/2006/relationships" xmlns:m="http://schemas.openxmlformats.org/officeDocument/2006/math" xmlns:v="urn:schemas-microsoft-com:vml" xmlns:wp14="http://schemas.microsoft.com/office/word/2010/wordprocessingDrawing" xmlns:wp="http://schemas.openxmlformats.org/drawingml/2006/wordprocessingDrawing" xmlns:w10="urn:schemas-microsoft-com:office:word" xmlns:w="http://schemas.openxmlformats.org/wordprocessingml/2006/main" xmlns:w14="http://schemas.microsoft.com/office/word/2010/wordml" xmlns:w15="http://schemas.microsoft.com/office/word/2012/wordml" xmlns:w16cex="http://schemas.microsoft.com/office/word/2018/wordml/cex" xmlns:w16cid="http://schemas.microsoft.com/office/word/2016/wordml/cid" xmlns:w16="http://schemas.microsoft.com/office/word/2018/wordml" xmlns:w16sdtdh="http://schemas.microsoft.com/office/word/2020/wordml/sdtdatahash" xmlns:w16se="http://schemas.microsoft.com/office/word/2015/wordml/symex" xmlns:wpg="http://schemas.microsoft.com/office/word/2010/wordprocessingGroup" xmlns:wpi="http://schemas.microsoft.com/office/word/2010/wordprocessingInk" xmlns:wne="http://schemas.microsoft.com/office/word/2006/wordml" xmlns:wps="http://schemas.microsoft.com/office/word/2010/wordprocessingShape" mc:Ignorable="w14 w15 w16se w16cid w16 w16cex w16sdtdh wp14">
+<w:document xmlns:wpc="http://schemas.microsoft.com/office/word/2010/wordprocessingCanvas" xmlns:cx="http://schemas.microsoft.com/office/drawing/2014/chartex" xmlns:cx1="http://schemas.microsoft.com/office/drawing/2015/9/8/chartex" xmlns:cx2="http://schemas.microsoft.com/office/drawing/2015/10/21/chartex" xmlns:cx3="http://schemas.microsoft.com/office/drawing/2016/5/9/chartex" xmlns:cx4="http://schemas.microsoft.com/office/drawing/2016/5/10/chartex" xmlns:cx5="http://schemas.microsoft.com/office/drawing/2016/5/11/chartex" xmlns:cx6="http://schemas.microsoft.com/office/drawing/2016/5/12/chartex" xmlns:cx7="http://schemas.microsoft.com/office/drawing/2016/5/13/chartex" xmlns:cx8="http://schemas.microsoft.com/office/drawing/2016/5/14/chartex" xmlns:mc="http://schemas.openxmlformats.org/markup-compatibility/2006" xmlns:aink="http://schemas.microsoft.com/office/drawing/2016/ink" xmlns:am3d="http://schemas.microsoft.com/office/drawing/2017/model3d" xmlns:o="urn:schemas-microsoft-com:office:office" xmlns:oel="http://schemas.microsoft.com/office/2019/extlst" xmlns:r="http://schemas.openxmlformats.org/officeDocument/2006/relationships" xmlns:m="http://schemas.openxmlformats.org/officeDocument/2006/math" xmlns:v="urn:schemas-microsoft-com:vml" xmlns:wp14="http://schemas.microsoft.com/office/word/2010/wordprocessingDrawing" xmlns:wp="http://schemas.openxmlformats.org/drawingml/2006/wordprocessingDrawing" xmlns:w10="urn:schemas-microsoft-com:office:word" xmlns:w="http://schemas.openxmlformats.org/wordprocessingml/2006/main" xmlns:w14="http://schemas.microsoft.com/office/word/2010/wordml" xmlns:w15="http://schemas.microsoft.com/office/word/2012/wordml" xmlns:w16cex="http://schemas.microsoft.com/office/word/2018/wordml/cex" xmlns:w16cid="http://schemas.microsoft.com/office/word/2016/wordml/cid" xmlns:w16="http://schemas.microsoft.com/office/word/2018/wordml" xmlns:w16sdtdh="http://schemas.microsoft.com/office/word/2020/wordml/sdtdatahash" xmlns:w16se="http://schemas.microsoft.com/office/word/2015/wordml/symex" xmlns:wpg="http://schemas.microsoft.com/office/word/2010/wordprocessingGroup" xmlns:wpi="http://schemas.microsoft.com/office/word/2010/wordprocessingInk" xmlns:wne="http://schemas.microsoft.com/office/word/2006/wordml" xmlns:wps="http://schemas.microsoft.com/office/word/2010/wordprocessingShape" mc:Ignorable="w14 w15 w16se w16cid w16 w16cex w16sdtdh wp14">
   <w:body>
     <w:p>
       <w:pPr>
@@ -5174,34 +5174,37 @@
         </w:rPr>
         <w:t>Prosecutor’s Office: PS    OM     EM; Defendant’s Attorney: PS     OM     EM; {{ defendant.first_name }} {{ defendant.last_name}}: PS     OM     EM;</w:t>
       </w:r>
-    </w:p>
-    <w:p>
-      <w:pPr>
-        <w:tabs>
-          <w:tab w:val="left" w:pos="-1080"/>
-          <w:tab w:val="left" w:pos="-720"/>
-          <w:tab w:val="left" w:pos="0"/>
-          <w:tab w:val="left" w:pos="720"/>
-          <w:tab w:val="left" w:pos="1440"/>
-          <w:tab w:val="left" w:pos="2160"/>
-          <w:tab w:val="left" w:pos="2880"/>
-          <w:tab w:val="left" w:pos="3600"/>
-          <w:tab w:val="left" w:pos="4320"/>
-          <w:tab w:val="left" w:pos="4680"/>
-        </w:tabs>
+      <w:r>
         <w:rPr>
           <w:rFonts w:ascii="Palatino Linotype" w:hAnsi="Palatino Linotype"/>
           <w:sz w:val="16"/>
           <w:szCs w:val="16"/>
         </w:rPr>
-      </w:pPr>
+        <w:tab/>
+      </w:r>
       <w:r>
         <w:rPr>
           <w:rFonts w:ascii="Palatino Linotype" w:hAnsi="Palatino Linotype"/>
           <w:sz w:val="16"/>
           <w:szCs w:val="16"/>
         </w:rPr>
-        <w:t>{% if community_control.ordered is true or bond_conditions.monitoring is true %}Community Control: PS    EM;{% endif %}{% if jail_terms.ordered is true or apply_jtc == ‘Sentence’ %}County Jail: PS   EM;{% endif %}</w:t>
+        <w:t>Community Control: PS    EM;</w:t>
+      </w:r>
+      <w:r>
+        <w:rPr>
+          <w:rFonts w:ascii="Palatino Linotype" w:hAnsi="Palatino Linotype"/>
+          <w:sz w:val="16"/>
+          <w:szCs w:val="16"/>
+        </w:rPr>
+        <w:tab/>
+      </w:r>
+      <w:r>
+        <w:rPr>
+          <w:rFonts w:ascii="Palatino Linotype" w:hAnsi="Palatino Linotype"/>
+          <w:sz w:val="16"/>
+          <w:szCs w:val="16"/>
+        </w:rPr>
+        <w:t>County Jail: PS   EM;</w:t>
       </w:r>
     </w:p>
     <w:p>
@@ -5243,7 +5246,7 @@
 </file>
 
 <file path=word/endnotes.xml><?xml version="1.0" encoding="utf-8"?>
-<w:endnotes xmlns:wpc="http://schemas.microsoft.com/office/word/2010/wordprocessingCanvas" xmlns:cx="http://schemas.microsoft.com/office/drawing/2014/chartex" xmlns:cx1="http://schemas.microsoft.com/office/drawing/2015/9/8/chartex" xmlns:cx2="http://schemas.microsoft.com/office/drawing/2015/10/21/chartex" xmlns:cx3="http://schemas.microsoft.com/office/drawing/2016/5/9/chartex" xmlns:cx4="http://schemas.microsoft.com/office/drawing/2016/5/10/chartex" xmlns:cx5="http://schemas.microsoft.com/office/drawing/2016/5/11/chartex" xmlns:cx6="http://schemas.microsoft.com/office/drawing/2016/5/12/chartex" xmlns:cx7="http://schemas.microsoft.com/office/drawing/2016/5/13/chartex" xmlns:cx8="http://schemas.microsoft.com/office/drawing/2016/5/14/chartex" xmlns:mc="http://schemas.openxmlformats.org/markup-compatibility/2006" xmlns:aink="http://schemas.microsoft.com/office/drawing/2016/ink" xmlns:am3d="http://schemas.microsoft.com/office/drawing/2017/model3d" xmlns:o="urn:schemas-microsoft-com:office:office" xmlns:r="http://schemas.openxmlformats.org/officeDocument/2006/relationships" xmlns:m="http://schemas.openxmlformats.org/officeDocument/2006/math" xmlns:v="urn:schemas-microsoft-com:vml" xmlns:wp14="http://schemas.microsoft.com/office/word/2010/wordprocessingDrawing" xmlns:wp="http://schemas.openxmlformats.org/drawingml/2006/wordprocessingDrawing" xmlns:w10="urn:schemas-microsoft-com:office:word" xmlns:w="http://schemas.openxmlformats.org/wordprocessingml/2006/main" xmlns:w14="http://schemas.microsoft.com/office/word/2010/wordml" xmlns:w15="http://schemas.microsoft.com/office/word/2012/wordml" xmlns:w16cex="http://schemas.microsoft.com/office/word/2018/wordml/cex" xmlns:w16cid="http://schemas.microsoft.com/office/word/2016/wordml/cid" xmlns:w16="http://schemas.microsoft.com/office/word/2018/wordml" xmlns:w16sdtdh="http://schemas.microsoft.com/office/word/2020/wordml/sdtdatahash" xmlns:w16se="http://schemas.microsoft.com/office/word/2015/wordml/symex" xmlns:wpg="http://schemas.microsoft.com/office/word/2010/wordprocessingGroup" xmlns:wpi="http://schemas.microsoft.com/office/word/2010/wordprocessingInk" xmlns:wne="http://schemas.microsoft.com/office/word/2006/wordml" xmlns:wps="http://schemas.microsoft.com/office/word/2010/wordprocessingShape" mc:Ignorable="w14 w15 w16se w16cid w16 w16cex w16sdtdh wp14">
+<w:endnotes xmlns:wpc="http://schemas.microsoft.com/office/word/2010/wordprocessingCanvas" xmlns:cx="http://schemas.microsoft.com/office/drawing/2014/chartex" xmlns:cx1="http://schemas.microsoft.com/office/drawing/2015/9/8/chartex" xmlns:cx2="http://schemas.microsoft.com/office/drawing/2015/10/21/chartex" xmlns:cx3="http://schemas.microsoft.com/office/drawing/2016/5/9/chartex" xmlns:cx4="http://schemas.microsoft.com/office/drawing/2016/5/10/chartex" xmlns:cx5="http://schemas.microsoft.com/office/drawing/2016/5/11/chartex" xmlns:cx6="http://schemas.microsoft.com/office/drawing/2016/5/12/chartex" xmlns:cx7="http://schemas.microsoft.com/office/drawing/2016/5/13/chartex" xmlns:cx8="http://schemas.microsoft.com/office/drawing/2016/5/14/chartex" xmlns:mc="http://schemas.openxmlformats.org/markup-compatibility/2006" xmlns:aink="http://schemas.microsoft.com/office/drawing/2016/ink" xmlns:am3d="http://schemas.microsoft.com/office/drawing/2017/model3d" xmlns:o="urn:schemas-microsoft-com:office:office" xmlns:oel="http://schemas.microsoft.com/office/2019/extlst" xmlns:r="http://schemas.openxmlformats.org/officeDocument/2006/relationships" xmlns:m="http://schemas.openxmlformats.org/officeDocument/2006/math" xmlns:v="urn:schemas-microsoft-com:vml" xmlns:wp14="http://schemas.microsoft.com/office/word/2010/wordprocessingDrawing" xmlns:wp="http://schemas.openxmlformats.org/drawingml/2006/wordprocessingDrawing" xmlns:w10="urn:schemas-microsoft-com:office:word" xmlns:w="http://schemas.openxmlformats.org/wordprocessingml/2006/main" xmlns:w14="http://schemas.microsoft.com/office/word/2010/wordml" xmlns:w15="http://schemas.microsoft.com/office/word/2012/wordml" xmlns:w16cex="http://schemas.microsoft.com/office/word/2018/wordml/cex" xmlns:w16cid="http://schemas.microsoft.com/office/word/2016/wordml/cid" xmlns:w16="http://schemas.microsoft.com/office/word/2018/wordml" xmlns:w16sdtdh="http://schemas.microsoft.com/office/word/2020/wordml/sdtdatahash" xmlns:w16se="http://schemas.microsoft.com/office/word/2015/wordml/symex" xmlns:wpg="http://schemas.microsoft.com/office/word/2010/wordprocessingGroup" xmlns:wpi="http://schemas.microsoft.com/office/word/2010/wordprocessingInk" xmlns:wne="http://schemas.microsoft.com/office/word/2006/wordml" xmlns:wps="http://schemas.microsoft.com/office/word/2010/wordprocessingShape" mc:Ignorable="w14 w15 w16se w16cid w16 w16cex w16sdtdh wp14">
   <w:endnote w:type="separator" w:id="-1">
     <w:p>
       <w:r>
@@ -5262,7 +5265,7 @@
 </file>
 
 <file path=word/footer1.xml><?xml version="1.0" encoding="utf-8"?>
-<w:ftr xmlns:wpc="http://schemas.microsoft.com/office/word/2010/wordprocessingCanvas" xmlns:cx="http://schemas.microsoft.com/office/drawing/2014/chartex" xmlns:cx1="http://schemas.microsoft.com/office/drawing/2015/9/8/chartex" xmlns:cx2="http://schemas.microsoft.com/office/drawing/2015/10/21/chartex" xmlns:cx3="http://schemas.microsoft.com/office/drawing/2016/5/9/chartex" xmlns:cx4="http://schemas.microsoft.com/office/drawing/2016/5/10/chartex" xmlns:cx5="http://schemas.microsoft.com/office/drawing/2016/5/11/chartex" xmlns:cx6="http://schemas.microsoft.com/office/drawing/2016/5/12/chartex" xmlns:cx7="http://schemas.microsoft.com/office/drawing/2016/5/13/chartex" xmlns:cx8="http://schemas.microsoft.com/office/drawing/2016/5/14/chartex" xmlns:mc="http://schemas.openxmlformats.org/markup-compatibility/2006" xmlns:aink="http://schemas.microsoft.com/office/drawing/2016/ink" xmlns:am3d="http://schemas.microsoft.com/office/drawing/2017/model3d" xmlns:o="urn:schemas-microsoft-com:office:office" xmlns:r="http://schemas.openxmlformats.org/officeDocument/2006/relationships" xmlns:m="http://schemas.openxmlformats.org/officeDocument/2006/math" xmlns:v="urn:schemas-microsoft-com:vml" xmlns:wp14="http://schemas.microsoft.com/office/word/2010/wordprocessingDrawing" xmlns:wp="http://schemas.openxmlformats.org/drawingml/2006/wordprocessingDrawing" xmlns:w10="urn:schemas-microsoft-com:office:word" xmlns:w="http://schemas.openxmlformats.org/wordprocessingml/2006/main" xmlns:w14="http://schemas.microsoft.com/office/word/2010/wordml" xmlns:w15="http://schemas.microsoft.com/office/word/2012/wordml" xmlns:w16cex="http://schemas.microsoft.com/office/word/2018/wordml/cex" xmlns:w16cid="http://schemas.microsoft.com/office/word/2016/wordml/cid" xmlns:w16="http://schemas.microsoft.com/office/word/2018/wordml" xmlns:w16sdtdh="http://schemas.microsoft.com/office/word/2020/wordml/sdtdatahash" xmlns:w16se="http://schemas.microsoft.com/office/word/2015/wordml/symex" xmlns:wpg="http://schemas.microsoft.com/office/word/2010/wordprocessingGroup" xmlns:wpi="http://schemas.microsoft.com/office/word/2010/wordprocessingInk" xmlns:wne="http://schemas.microsoft.com/office/word/2006/wordml" xmlns:wps="http://schemas.microsoft.com/office/word/2010/wordprocessingShape" mc:Ignorable="w14 w15 w16se w16cid w16 w16cex w16sdtdh wp14">
+<w:ftr xmlns:wpc="http://schemas.microsoft.com/office/word/2010/wordprocessingCanvas" xmlns:cx="http://schemas.microsoft.com/office/drawing/2014/chartex" xmlns:cx1="http://schemas.microsoft.com/office/drawing/2015/9/8/chartex" xmlns:cx2="http://schemas.microsoft.com/office/drawing/2015/10/21/chartex" xmlns:cx3="http://schemas.microsoft.com/office/drawing/2016/5/9/chartex" xmlns:cx4="http://schemas.microsoft.com/office/drawing/2016/5/10/chartex" xmlns:cx5="http://schemas.microsoft.com/office/drawing/2016/5/11/chartex" xmlns:cx6="http://schemas.microsoft.com/office/drawing/2016/5/12/chartex" xmlns:cx7="http://schemas.microsoft.com/office/drawing/2016/5/13/chartex" xmlns:cx8="http://schemas.microsoft.com/office/drawing/2016/5/14/chartex" xmlns:mc="http://schemas.openxmlformats.org/markup-compatibility/2006" xmlns:aink="http://schemas.microsoft.com/office/drawing/2016/ink" xmlns:am3d="http://schemas.microsoft.com/office/drawing/2017/model3d" xmlns:o="urn:schemas-microsoft-com:office:office" xmlns:oel="http://schemas.microsoft.com/office/2019/extlst" xmlns:r="http://schemas.openxmlformats.org/officeDocument/2006/relationships" xmlns:m="http://schemas.openxmlformats.org/officeDocument/2006/math" xmlns:v="urn:schemas-microsoft-com:vml" xmlns:wp14="http://schemas.microsoft.com/office/word/2010/wordprocessingDrawing" xmlns:wp="http://schemas.openxmlformats.org/drawingml/2006/wordprocessingDrawing" xmlns:w10="urn:schemas-microsoft-com:office:word" xmlns:w="http://schemas.openxmlformats.org/wordprocessingml/2006/main" xmlns:w14="http://schemas.microsoft.com/office/word/2010/wordml" xmlns:w15="http://schemas.microsoft.com/office/word/2012/wordml" xmlns:w16cex="http://schemas.microsoft.com/office/word/2018/wordml/cex" xmlns:w16cid="http://schemas.microsoft.com/office/word/2016/wordml/cid" xmlns:w16="http://schemas.microsoft.com/office/word/2018/wordml" xmlns:w16sdtdh="http://schemas.microsoft.com/office/word/2020/wordml/sdtdatahash" xmlns:w16se="http://schemas.microsoft.com/office/word/2015/wordml/symex" xmlns:wpg="http://schemas.microsoft.com/office/word/2010/wordprocessingGroup" xmlns:wpi="http://schemas.microsoft.com/office/word/2010/wordprocessingInk" xmlns:wne="http://schemas.microsoft.com/office/word/2006/wordml" xmlns:wps="http://schemas.microsoft.com/office/word/2010/wordprocessingShape" mc:Ignorable="w14 w15 w16se w16cid w16 w16cex w16sdtdh wp14">
   <w:p>
     <w:pPr>
       <w:pStyle w:val="Footer"/>
@@ -5272,7 +5275,7 @@
 </file>
 
 <file path=word/footer2.xml><?xml version="1.0" encoding="utf-8"?>
-<w:ftr xmlns:wpc="http://schemas.microsoft.com/office/word/2010/wordprocessingCanvas" xmlns:cx="http://schemas.microsoft.com/office/drawing/2014/chartex" xmlns:cx1="http://schemas.microsoft.com/office/drawing/2015/9/8/chartex" xmlns:cx2="http://schemas.microsoft.com/office/drawing/2015/10/21/chartex" xmlns:cx3="http://schemas.microsoft.com/office/drawing/2016/5/9/chartex" xmlns:cx4="http://schemas.microsoft.com/office/drawing/2016/5/10/chartex" xmlns:cx5="http://schemas.microsoft.com/office/drawing/2016/5/11/chartex" xmlns:cx6="http://schemas.microsoft.com/office/drawing/2016/5/12/chartex" xmlns:cx7="http://schemas.microsoft.com/office/drawing/2016/5/13/chartex" xmlns:cx8="http://schemas.microsoft.com/office/drawing/2016/5/14/chartex" xmlns:mc="http://schemas.openxmlformats.org/markup-compatibility/2006" xmlns:aink="http://schemas.microsoft.com/office/drawing/2016/ink" xmlns:am3d="http://schemas.microsoft.com/office/drawing/2017/model3d" xmlns:o="urn:schemas-microsoft-com:office:office" xmlns:r="http://schemas.openxmlformats.org/officeDocument/2006/relationships" xmlns:m="http://schemas.openxmlformats.org/officeDocument/2006/math" xmlns:v="urn:schemas-microsoft-com:vml" xmlns:wp14="http://schemas.microsoft.com/office/word/2010/wordprocessingDrawing" xmlns:wp="http://schemas.openxmlformats.org/drawingml/2006/wordprocessingDrawing" xmlns:w10="urn:schemas-microsoft-com:office:word" xmlns:w="http://schemas.openxmlformats.org/wordprocessingml/2006/main" xmlns:w14="http://schemas.microsoft.com/office/word/2010/wordml" xmlns:w15="http://schemas.microsoft.com/office/word/2012/wordml" xmlns:w16cex="http://schemas.microsoft.com/office/word/2018/wordml/cex" xmlns:w16cid="http://schemas.microsoft.com/office/word/2016/wordml/cid" xmlns:w16="http://schemas.microsoft.com/office/word/2018/wordml" xmlns:w16sdtdh="http://schemas.microsoft.com/office/word/2020/wordml/sdtdatahash" xmlns:w16se="http://schemas.microsoft.com/office/word/2015/wordml/symex" xmlns:wpg="http://schemas.microsoft.com/office/word/2010/wordprocessingGroup" xmlns:wpi="http://schemas.microsoft.com/office/word/2010/wordprocessingInk" xmlns:wne="http://schemas.microsoft.com/office/word/2006/wordml" xmlns:wps="http://schemas.microsoft.com/office/word/2010/wordprocessingShape" mc:Ignorable="w14 w15 w16se w16cid w16 w16cex w16sdtdh wp14">
+<w:ftr xmlns:wpc="http://schemas.microsoft.com/office/word/2010/wordprocessingCanvas" xmlns:cx="http://schemas.microsoft.com/office/drawing/2014/chartex" xmlns:cx1="http://schemas.microsoft.com/office/drawing/2015/9/8/chartex" xmlns:cx2="http://schemas.microsoft.com/office/drawing/2015/10/21/chartex" xmlns:cx3="http://schemas.microsoft.com/office/drawing/2016/5/9/chartex" xmlns:cx4="http://schemas.microsoft.com/office/drawing/2016/5/10/chartex" xmlns:cx5="http://schemas.microsoft.com/office/drawing/2016/5/11/chartex" xmlns:cx6="http://schemas.microsoft.com/office/drawing/2016/5/12/chartex" xmlns:cx7="http://schemas.microsoft.com/office/drawing/2016/5/13/chartex" xmlns:cx8="http://schemas.microsoft.com/office/drawing/2016/5/14/chartex" xmlns:mc="http://schemas.openxmlformats.org/markup-compatibility/2006" xmlns:aink="http://schemas.microsoft.com/office/drawing/2016/ink" xmlns:am3d="http://schemas.microsoft.com/office/drawing/2017/model3d" xmlns:o="urn:schemas-microsoft-com:office:office" xmlns:oel="http://schemas.microsoft.com/office/2019/extlst" xmlns:r="http://schemas.openxmlformats.org/officeDocument/2006/relationships" xmlns:m="http://schemas.openxmlformats.org/officeDocument/2006/math" xmlns:v="urn:schemas-microsoft-com:vml" xmlns:wp14="http://schemas.microsoft.com/office/word/2010/wordprocessingDrawing" xmlns:wp="http://schemas.openxmlformats.org/drawingml/2006/wordprocessingDrawing" xmlns:w10="urn:schemas-microsoft-com:office:word" xmlns:w="http://schemas.openxmlformats.org/wordprocessingml/2006/main" xmlns:w14="http://schemas.microsoft.com/office/word/2010/wordml" xmlns:w15="http://schemas.microsoft.com/office/word/2012/wordml" xmlns:w16cex="http://schemas.microsoft.com/office/word/2018/wordml/cex" xmlns:w16cid="http://schemas.microsoft.com/office/word/2016/wordml/cid" xmlns:w16="http://schemas.microsoft.com/office/word/2018/wordml" xmlns:w16sdtdh="http://schemas.microsoft.com/office/word/2020/wordml/sdtdatahash" xmlns:w16se="http://schemas.microsoft.com/office/word/2015/wordml/symex" xmlns:wpg="http://schemas.microsoft.com/office/word/2010/wordprocessingGroup" xmlns:wpi="http://schemas.microsoft.com/office/word/2010/wordprocessingInk" xmlns:wne="http://schemas.microsoft.com/office/word/2006/wordml" xmlns:wps="http://schemas.microsoft.com/office/word/2010/wordprocessingShape" mc:Ignorable="w14 w15 w16se w16cid w16 w16cex w16sdtdh wp14">
   <w:p>
     <w:pPr>
       <w:pStyle w:val="Footer"/>
@@ -5484,7 +5487,7 @@
 </file>
 
 <file path=word/footer3.xml><?xml version="1.0" encoding="utf-8"?>
-<w:ftr xmlns:wpc="http://schemas.microsoft.com/office/word/2010/wordprocessingCanvas" xmlns:cx="http://schemas.microsoft.com/office/drawing/2014/chartex" xmlns:cx1="http://schemas.microsoft.com/office/drawing/2015/9/8/chartex" xmlns:cx2="http://schemas.microsoft.com/office/drawing/2015/10/21/chartex" xmlns:cx3="http://schemas.microsoft.com/office/drawing/2016/5/9/chartex" xmlns:cx4="http://schemas.microsoft.com/office/drawing/2016/5/10/chartex" xmlns:cx5="http://schemas.microsoft.com/office/drawing/2016/5/11/chartex" xmlns:cx6="http://schemas.microsoft.com/office/drawing/2016/5/12/chartex" xmlns:cx7="http://schemas.microsoft.com/office/drawing/2016/5/13/chartex" xmlns:cx8="http://schemas.microsoft.com/office/drawing/2016/5/14/chartex" xmlns:mc="http://schemas.openxmlformats.org/markup-compatibility/2006" xmlns:aink="http://schemas.microsoft.com/office/drawing/2016/ink" xmlns:am3d="http://schemas.microsoft.com/office/drawing/2017/model3d" xmlns:o="urn:schemas-microsoft-com:office:office" xmlns:r="http://schemas.openxmlformats.org/officeDocument/2006/relationships" xmlns:m="http://schemas.openxmlformats.org/officeDocument/2006/math" xmlns:v="urn:schemas-microsoft-com:vml" xmlns:wp14="http://schemas.microsoft.com/office/word/2010/wordprocessingDrawing" xmlns:wp="http://schemas.openxmlformats.org/drawingml/2006/wordprocessingDrawing" xmlns:w10="urn:schemas-microsoft-com:office:word" xmlns:w="http://schemas.openxmlformats.org/wordprocessingml/2006/main" xmlns:w14="http://schemas.microsoft.com/office/word/2010/wordml" xmlns:w15="http://schemas.microsoft.com/office/word/2012/wordml" xmlns:w16cex="http://schemas.microsoft.com/office/word/2018/wordml/cex" xmlns:w16cid="http://schemas.microsoft.com/office/word/2016/wordml/cid" xmlns:w16="http://schemas.microsoft.com/office/word/2018/wordml" xmlns:w16sdtdh="http://schemas.microsoft.com/office/word/2020/wordml/sdtdatahash" xmlns:w16se="http://schemas.microsoft.com/office/word/2015/wordml/symex" xmlns:wpg="http://schemas.microsoft.com/office/word/2010/wordprocessingGroup" xmlns:wpi="http://schemas.microsoft.com/office/word/2010/wordprocessingInk" xmlns:wne="http://schemas.microsoft.com/office/word/2006/wordml" xmlns:wps="http://schemas.microsoft.com/office/word/2010/wordprocessingShape" mc:Ignorable="w14 w15 w16se w16cid w16 w16cex w16sdtdh wp14">
+<w:ftr xmlns:wpc="http://schemas.microsoft.com/office/word/2010/wordprocessingCanvas" xmlns:cx="http://schemas.microsoft.com/office/drawing/2014/chartex" xmlns:cx1="http://schemas.microsoft.com/office/drawing/2015/9/8/chartex" xmlns:cx2="http://schemas.microsoft.com/office/drawing/2015/10/21/chartex" xmlns:cx3="http://schemas.microsoft.com/office/drawing/2016/5/9/chartex" xmlns:cx4="http://schemas.microsoft.com/office/drawing/2016/5/10/chartex" xmlns:cx5="http://schemas.microsoft.com/office/drawing/2016/5/11/chartex" xmlns:cx6="http://schemas.microsoft.com/office/drawing/2016/5/12/chartex" xmlns:cx7="http://schemas.microsoft.com/office/drawing/2016/5/13/chartex" xmlns:cx8="http://schemas.microsoft.com/office/drawing/2016/5/14/chartex" xmlns:mc="http://schemas.openxmlformats.org/markup-compatibility/2006" xmlns:aink="http://schemas.microsoft.com/office/drawing/2016/ink" xmlns:am3d="http://schemas.microsoft.com/office/drawing/2017/model3d" xmlns:o="urn:schemas-microsoft-com:office:office" xmlns:oel="http://schemas.microsoft.com/office/2019/extlst" xmlns:r="http://schemas.openxmlformats.org/officeDocument/2006/relationships" xmlns:m="http://schemas.openxmlformats.org/officeDocument/2006/math" xmlns:v="urn:schemas-microsoft-com:vml" xmlns:wp14="http://schemas.microsoft.com/office/word/2010/wordprocessingDrawing" xmlns:wp="http://schemas.openxmlformats.org/drawingml/2006/wordprocessingDrawing" xmlns:w10="urn:schemas-microsoft-com:office:word" xmlns:w="http://schemas.openxmlformats.org/wordprocessingml/2006/main" xmlns:w14="http://schemas.microsoft.com/office/word/2010/wordml" xmlns:w15="http://schemas.microsoft.com/office/word/2012/wordml" xmlns:w16cex="http://schemas.microsoft.com/office/word/2018/wordml/cex" xmlns:w16cid="http://schemas.microsoft.com/office/word/2016/wordml/cid" xmlns:w16="http://schemas.microsoft.com/office/word/2018/wordml" xmlns:w16sdtdh="http://schemas.microsoft.com/office/word/2020/wordml/sdtdatahash" xmlns:w16se="http://schemas.microsoft.com/office/word/2015/wordml/symex" xmlns:wpg="http://schemas.microsoft.com/office/word/2010/wordprocessingGroup" xmlns:wpi="http://schemas.microsoft.com/office/word/2010/wordprocessingInk" xmlns:wne="http://schemas.microsoft.com/office/word/2006/wordml" xmlns:wps="http://schemas.microsoft.com/office/word/2010/wordprocessingShape" mc:Ignorable="w14 w15 w16se w16cid w16 w16cex w16sdtdh wp14">
   <w:p>
     <w:pPr>
       <w:pStyle w:val="Footer"/>
@@ -5494,7 +5497,7 @@
 </file>
 
 <file path=word/footnotes.xml><?xml version="1.0" encoding="utf-8"?>
-<w:footnotes xmlns:wpc="http://schemas.microsoft.com/office/word/2010/wordprocessingCanvas" xmlns:cx="http://schemas.microsoft.com/office/drawing/2014/chartex" xmlns:cx1="http://schemas.microsoft.com/office/drawing/2015/9/8/chartex" xmlns:cx2="http://schemas.microsoft.com/office/drawing/2015/10/21/chartex" xmlns:cx3="http://schemas.microsoft.com/office/drawing/2016/5/9/chartex" xmlns:cx4="http://schemas.microsoft.com/office/drawing/2016/5/10/chartex" xmlns:cx5="http://schemas.microsoft.com/office/drawing/2016/5/11/chartex" xmlns:cx6="http://schemas.microsoft.com/office/drawing/2016/5/12/chartex" xmlns:cx7="http://schemas.microsoft.com/office/drawing/2016/5/13/chartex" xmlns:cx8="http://schemas.microsoft.com/office/drawing/2016/5/14/chartex" xmlns:mc="http://schemas.openxmlformats.org/markup-compatibility/2006" xmlns:aink="http://schemas.microsoft.com/office/drawing/2016/ink" xmlns:am3d="http://schemas.microsoft.com/office/drawing/2017/model3d" xmlns:o="urn:schemas-microsoft-com:office:office" xmlns:r="http://schemas.openxmlformats.org/officeDocument/2006/relationships" xmlns:m="http://schemas.openxmlformats.org/officeDocument/2006/math" xmlns:v="urn:schemas-microsoft-com:vml" xmlns:wp14="http://schemas.microsoft.com/office/word/2010/wordprocessingDrawing" xmlns:wp="http://schemas.openxmlformats.org/drawingml/2006/wordprocessingDrawing" xmlns:w10="urn:schemas-microsoft-com:office:word" xmlns:w="http://schemas.openxmlformats.org/wordprocessingml/2006/main" xmlns:w14="http://schemas.microsoft.com/office/word/2010/wordml" xmlns:w15="http://schemas.microsoft.com/office/word/2012/wordml" xmlns:w16cex="http://schemas.microsoft.com/office/word/2018/wordml/cex" xmlns:w16cid="http://schemas.microsoft.com/office/word/2016/wordml/cid" xmlns:w16="http://schemas.microsoft.com/office/word/2018/wordml" xmlns:w16sdtdh="http://schemas.microsoft.com/office/word/2020/wordml/sdtdatahash" xmlns:w16se="http://schemas.microsoft.com/office/word/2015/wordml/symex" xmlns:wpg="http://schemas.microsoft.com/office/word/2010/wordprocessingGroup" xmlns:wpi="http://schemas.microsoft.com/office/word/2010/wordprocessingInk" xmlns:wne="http://schemas.microsoft.com/office/word/2006/wordml" xmlns:wps="http://schemas.microsoft.com/office/word/2010/wordprocessingShape" mc:Ignorable="w14 w15 w16se w16cid w16 w16cex w16sdtdh wp14">
+<w:footnotes xmlns:wpc="http://schemas.microsoft.com/office/word/2010/wordprocessingCanvas" xmlns:cx="http://schemas.microsoft.com/office/drawing/2014/chartex" xmlns:cx1="http://schemas.microsoft.com/office/drawing/2015/9/8/chartex" xmlns:cx2="http://schemas.microsoft.com/office/drawing/2015/10/21/chartex" xmlns:cx3="http://schemas.microsoft.com/office/drawing/2016/5/9/chartex" xmlns:cx4="http://schemas.microsoft.com/office/drawing/2016/5/10/chartex" xmlns:cx5="http://schemas.microsoft.com/office/drawing/2016/5/11/chartex" xmlns:cx6="http://schemas.microsoft.com/office/drawing/2016/5/12/chartex" xmlns:cx7="http://schemas.microsoft.com/office/drawing/2016/5/13/chartex" xmlns:cx8="http://schemas.microsoft.com/office/drawing/2016/5/14/chartex" xmlns:mc="http://schemas.openxmlformats.org/markup-compatibility/2006" xmlns:aink="http://schemas.microsoft.com/office/drawing/2016/ink" xmlns:am3d="http://schemas.microsoft.com/office/drawing/2017/model3d" xmlns:o="urn:schemas-microsoft-com:office:office" xmlns:oel="http://schemas.microsoft.com/office/2019/extlst" xmlns:r="http://schemas.openxmlformats.org/officeDocument/2006/relationships" xmlns:m="http://schemas.openxmlformats.org/officeDocument/2006/math" xmlns:v="urn:schemas-microsoft-com:vml" xmlns:wp14="http://schemas.microsoft.com/office/word/2010/wordprocessingDrawing" xmlns:wp="http://schemas.openxmlformats.org/drawingml/2006/wordprocessingDrawing" xmlns:w10="urn:schemas-microsoft-com:office:word" xmlns:w="http://schemas.openxmlformats.org/wordprocessingml/2006/main" xmlns:w14="http://schemas.microsoft.com/office/word/2010/wordml" xmlns:w15="http://schemas.microsoft.com/office/word/2012/wordml" xmlns:w16cex="http://schemas.microsoft.com/office/word/2018/wordml/cex" xmlns:w16cid="http://schemas.microsoft.com/office/word/2016/wordml/cid" xmlns:w16="http://schemas.microsoft.com/office/word/2018/wordml" xmlns:w16sdtdh="http://schemas.microsoft.com/office/word/2020/wordml/sdtdatahash" xmlns:w16se="http://schemas.microsoft.com/office/word/2015/wordml/symex" xmlns:wpg="http://schemas.microsoft.com/office/word/2010/wordprocessingGroup" xmlns:wpi="http://schemas.microsoft.com/office/word/2010/wordprocessingInk" xmlns:wne="http://schemas.microsoft.com/office/word/2006/wordml" xmlns:wps="http://schemas.microsoft.com/office/word/2010/wordprocessingShape" mc:Ignorable="w14 w15 w16se w16cid w16 w16cex w16sdtdh wp14">
   <w:footnote w:type="separator" w:id="-1">
     <w:p>
       <w:r>
@@ -5513,7 +5516,7 @@
 </file>
 
 <file path=word/header1.xml><?xml version="1.0" encoding="utf-8"?>
-<w:hdr xmlns:wpc="http://schemas.microsoft.com/office/word/2010/wordprocessingCanvas" xmlns:cx="http://schemas.microsoft.com/office/drawing/2014/chartex" xmlns:cx1="http://schemas.microsoft.com/office/drawing/2015/9/8/chartex" xmlns:cx2="http://schemas.microsoft.com/office/drawing/2015/10/21/chartex" xmlns:cx3="http://schemas.microsoft.com/office/drawing/2016/5/9/chartex" xmlns:cx4="http://schemas.microsoft.com/office/drawing/2016/5/10/chartex" xmlns:cx5="http://schemas.microsoft.com/office/drawing/2016/5/11/chartex" xmlns:cx6="http://schemas.microsoft.com/office/drawing/2016/5/12/chartex" xmlns:cx7="http://schemas.microsoft.com/office/drawing/2016/5/13/chartex" xmlns:cx8="http://schemas.microsoft.com/office/drawing/2016/5/14/chartex" xmlns:mc="http://schemas.openxmlformats.org/markup-compatibility/2006" xmlns:aink="http://schemas.microsoft.com/office/drawing/2016/ink" xmlns:am3d="http://schemas.microsoft.com/office/drawing/2017/model3d" xmlns:o="urn:schemas-microsoft-com:office:office" xmlns:r="http://schemas.openxmlformats.org/officeDocument/2006/relationships" xmlns:m="http://schemas.openxmlformats.org/officeDocument/2006/math" xmlns:v="urn:schemas-microsoft-com:vml" xmlns:wp14="http://schemas.microsoft.com/office/word/2010/wordprocessingDrawing" xmlns:wp="http://schemas.openxmlformats.org/drawingml/2006/wordprocessingDrawing" xmlns:w10="urn:schemas-microsoft-com:office:word" xmlns:w="http://schemas.openxmlformats.org/wordprocessingml/2006/main" xmlns:w14="http://schemas.microsoft.com/office/word/2010/wordml" xmlns:w15="http://schemas.microsoft.com/office/word/2012/wordml" xmlns:w16cex="http://schemas.microsoft.com/office/word/2018/wordml/cex" xmlns:w16cid="http://schemas.microsoft.com/office/word/2016/wordml/cid" xmlns:w16="http://schemas.microsoft.com/office/word/2018/wordml" xmlns:w16sdtdh="http://schemas.microsoft.com/office/word/2020/wordml/sdtdatahash" xmlns:w16se="http://schemas.microsoft.com/office/word/2015/wordml/symex" xmlns:wpg="http://schemas.microsoft.com/office/word/2010/wordprocessingGroup" xmlns:wpi="http://schemas.microsoft.com/office/word/2010/wordprocessingInk" xmlns:wne="http://schemas.microsoft.com/office/word/2006/wordml" xmlns:wps="http://schemas.microsoft.com/office/word/2010/wordprocessingShape" mc:Ignorable="w14 w15 w16se w16cid w16 w16cex w16sdtdh wp14">
+<w:hdr xmlns:wpc="http://schemas.microsoft.com/office/word/2010/wordprocessingCanvas" xmlns:cx="http://schemas.microsoft.com/office/drawing/2014/chartex" xmlns:cx1="http://schemas.microsoft.com/office/drawing/2015/9/8/chartex" xmlns:cx2="http://schemas.microsoft.com/office/drawing/2015/10/21/chartex" xmlns:cx3="http://schemas.microsoft.com/office/drawing/2016/5/9/chartex" xmlns:cx4="http://schemas.microsoft.com/office/drawing/2016/5/10/chartex" xmlns:cx5="http://schemas.microsoft.com/office/drawing/2016/5/11/chartex" xmlns:cx6="http://schemas.microsoft.com/office/drawing/2016/5/12/chartex" xmlns:cx7="http://schemas.microsoft.com/office/drawing/2016/5/13/chartex" xmlns:cx8="http://schemas.microsoft.com/office/drawing/2016/5/14/chartex" xmlns:mc="http://schemas.openxmlformats.org/markup-compatibility/2006" xmlns:aink="http://schemas.microsoft.com/office/drawing/2016/ink" xmlns:am3d="http://schemas.microsoft.com/office/drawing/2017/model3d" xmlns:o="urn:schemas-microsoft-com:office:office" xmlns:oel="http://schemas.microsoft.com/office/2019/extlst" xmlns:r="http://schemas.openxmlformats.org/officeDocument/2006/relationships" xmlns:m="http://schemas.openxmlformats.org/officeDocument/2006/math" xmlns:v="urn:schemas-microsoft-com:vml" xmlns:wp14="http://schemas.microsoft.com/office/word/2010/wordprocessingDrawing" xmlns:wp="http://schemas.openxmlformats.org/drawingml/2006/wordprocessingDrawing" xmlns:w10="urn:schemas-microsoft-com:office:word" xmlns:w="http://schemas.openxmlformats.org/wordprocessingml/2006/main" xmlns:w14="http://schemas.microsoft.com/office/word/2010/wordml" xmlns:w15="http://schemas.microsoft.com/office/word/2012/wordml" xmlns:w16cex="http://schemas.microsoft.com/office/word/2018/wordml/cex" xmlns:w16cid="http://schemas.microsoft.com/office/word/2016/wordml/cid" xmlns:w16="http://schemas.microsoft.com/office/word/2018/wordml" xmlns:w16sdtdh="http://schemas.microsoft.com/office/word/2020/wordml/sdtdatahash" xmlns:w16se="http://schemas.microsoft.com/office/word/2015/wordml/symex" xmlns:wpg="http://schemas.microsoft.com/office/word/2010/wordprocessingGroup" xmlns:wpi="http://schemas.microsoft.com/office/word/2010/wordprocessingInk" xmlns:wne="http://schemas.microsoft.com/office/word/2006/wordml" xmlns:wps="http://schemas.microsoft.com/office/word/2010/wordprocessingShape" mc:Ignorable="w14 w15 w16se w16cid w16 w16cex w16sdtdh wp14">
   <w:p>
     <w:pPr>
       <w:pStyle w:val="Header"/>
@@ -5523,7 +5526,7 @@
 </file>
 
 <file path=word/header2.xml><?xml version="1.0" encoding="utf-8"?>
-<w:hdr xmlns:wpc="http://schemas.microsoft.com/office/word/2010/wordprocessingCanvas" xmlns:cx="http://schemas.microsoft.com/office/drawing/2014/chartex" xmlns:cx1="http://schemas.microsoft.com/office/drawing/2015/9/8/chartex" xmlns:cx2="http://schemas.microsoft.com/office/drawing/2015/10/21/chartex" xmlns:cx3="http://schemas.microsoft.com/office/drawing/2016/5/9/chartex" xmlns:cx4="http://schemas.microsoft.com/office/drawing/2016/5/10/chartex" xmlns:cx5="http://schemas.microsoft.com/office/drawing/2016/5/11/chartex" xmlns:cx6="http://schemas.microsoft.com/office/drawing/2016/5/12/chartex" xmlns:cx7="http://schemas.microsoft.com/office/drawing/2016/5/13/chartex" xmlns:cx8="http://schemas.microsoft.com/office/drawing/2016/5/14/chartex" xmlns:mc="http://schemas.openxmlformats.org/markup-compatibility/2006" xmlns:aink="http://schemas.microsoft.com/office/drawing/2016/ink" xmlns:am3d="http://schemas.microsoft.com/office/drawing/2017/model3d" xmlns:o="urn:schemas-microsoft-com:office:office" xmlns:r="http://schemas.openxmlformats.org/officeDocument/2006/relationships" xmlns:m="http://schemas.openxmlformats.org/officeDocument/2006/math" xmlns:v="urn:schemas-microsoft-com:vml" xmlns:wp14="http://schemas.microsoft.com/office/word/2010/wordprocessingDrawing" xmlns:wp="http://schemas.openxmlformats.org/drawingml/2006/wordprocessingDrawing" xmlns:w10="urn:schemas-microsoft-com:office:word" xmlns:w="http://schemas.openxmlformats.org/wordprocessingml/2006/main" xmlns:w14="http://schemas.microsoft.com/office/word/2010/wordml" xmlns:w15="http://schemas.microsoft.com/office/word/2012/wordml" xmlns:w16cex="http://schemas.microsoft.com/office/word/2018/wordml/cex" xmlns:w16cid="http://schemas.microsoft.com/office/word/2016/wordml/cid" xmlns:w16="http://schemas.microsoft.com/office/word/2018/wordml" xmlns:w16sdtdh="http://schemas.microsoft.com/office/word/2020/wordml/sdtdatahash" xmlns:w16se="http://schemas.microsoft.com/office/word/2015/wordml/symex" xmlns:wpg="http://schemas.microsoft.com/office/word/2010/wordprocessingGroup" xmlns:wpi="http://schemas.microsoft.com/office/word/2010/wordprocessingInk" xmlns:wne="http://schemas.microsoft.com/office/word/2006/wordml" xmlns:wps="http://schemas.microsoft.com/office/word/2010/wordprocessingShape" mc:Ignorable="w14 w15 w16se w16cid w16 w16cex w16sdtdh wp14">
+<w:hdr xmlns:wpc="http://schemas.microsoft.com/office/word/2010/wordprocessingCanvas" xmlns:cx="http://schemas.microsoft.com/office/drawing/2014/chartex" xmlns:cx1="http://schemas.microsoft.com/office/drawing/2015/9/8/chartex" xmlns:cx2="http://schemas.microsoft.com/office/drawing/2015/10/21/chartex" xmlns:cx3="http://schemas.microsoft.com/office/drawing/2016/5/9/chartex" xmlns:cx4="http://schemas.microsoft.com/office/drawing/2016/5/10/chartex" xmlns:cx5="http://schemas.microsoft.com/office/drawing/2016/5/11/chartex" xmlns:cx6="http://schemas.microsoft.com/office/drawing/2016/5/12/chartex" xmlns:cx7="http://schemas.microsoft.com/office/drawing/2016/5/13/chartex" xmlns:cx8="http://schemas.microsoft.com/office/drawing/2016/5/14/chartex" xmlns:mc="http://schemas.openxmlformats.org/markup-compatibility/2006" xmlns:aink="http://schemas.microsoft.com/office/drawing/2016/ink" xmlns:am3d="http://schemas.microsoft.com/office/drawing/2017/model3d" xmlns:o="urn:schemas-microsoft-com:office:office" xmlns:oel="http://schemas.microsoft.com/office/2019/extlst" xmlns:r="http://schemas.openxmlformats.org/officeDocument/2006/relationships" xmlns:m="http://schemas.openxmlformats.org/officeDocument/2006/math" xmlns:v="urn:schemas-microsoft-com:vml" xmlns:wp14="http://schemas.microsoft.com/office/word/2010/wordprocessingDrawing" xmlns:wp="http://schemas.openxmlformats.org/drawingml/2006/wordprocessingDrawing" xmlns:w10="urn:schemas-microsoft-com:office:word" xmlns:w="http://schemas.openxmlformats.org/wordprocessingml/2006/main" xmlns:w14="http://schemas.microsoft.com/office/word/2010/wordml" xmlns:w15="http://schemas.microsoft.com/office/word/2012/wordml" xmlns:w16cex="http://schemas.microsoft.com/office/word/2018/wordml/cex" xmlns:w16cid="http://schemas.microsoft.com/office/word/2016/wordml/cid" xmlns:w16="http://schemas.microsoft.com/office/word/2018/wordml" xmlns:w16sdtdh="http://schemas.microsoft.com/office/word/2020/wordml/sdtdatahash" xmlns:w16se="http://schemas.microsoft.com/office/word/2015/wordml/symex" xmlns:wpg="http://schemas.microsoft.com/office/word/2010/wordprocessingGroup" xmlns:wpi="http://schemas.microsoft.com/office/word/2010/wordprocessingInk" xmlns:wne="http://schemas.microsoft.com/office/word/2006/wordml" xmlns:wps="http://schemas.microsoft.com/office/word/2010/wordprocessingShape" mc:Ignorable="w14 w15 w16se w16cid w16 w16cex w16sdtdh wp14">
   <w:p>
     <w:pPr>
       <w:pStyle w:val="Header"/>
@@ -5547,7 +5550,7 @@
 </file>
 
 <file path=word/header3.xml><?xml version="1.0" encoding="utf-8"?>
-<w:hdr xmlns:wpc="http://schemas.microsoft.com/office/word/2010/wordprocessingCanvas" xmlns:cx="http://schemas.microsoft.com/office/drawing/2014/chartex" xmlns:cx1="http://schemas.microsoft.com/office/drawing/2015/9/8/chartex" xmlns:cx2="http://schemas.microsoft.com/office/drawing/2015/10/21/chartex" xmlns:cx3="http://schemas.microsoft.com/office/drawing/2016/5/9/chartex" xmlns:cx4="http://schemas.microsoft.com/office/drawing/2016/5/10/chartex" xmlns:cx5="http://schemas.microsoft.com/office/drawing/2016/5/11/chartex" xmlns:cx6="http://schemas.microsoft.com/office/drawing/2016/5/12/chartex" xmlns:cx7="http://schemas.microsoft.com/office/drawing/2016/5/13/chartex" xmlns:cx8="http://schemas.microsoft.com/office/drawing/2016/5/14/chartex" xmlns:mc="http://schemas.openxmlformats.org/markup-compatibility/2006" xmlns:aink="http://schemas.microsoft.com/office/drawing/2016/ink" xmlns:am3d="http://schemas.microsoft.com/office/drawing/2017/model3d" xmlns:o="urn:schemas-microsoft-com:office:office" xmlns:r="http://schemas.openxmlformats.org/officeDocument/2006/relationships" xmlns:m="http://schemas.openxmlformats.org/officeDocument/2006/math" xmlns:v="urn:schemas-microsoft-com:vml" xmlns:wp14="http://schemas.microsoft.com/office/word/2010/wordprocessingDrawing" xmlns:wp="http://schemas.openxmlformats.org/drawingml/2006/wordprocessingDrawing" xmlns:w10="urn:schemas-microsoft-com:office:word" xmlns:w="http://schemas.openxmlformats.org/wordprocessingml/2006/main" xmlns:w14="http://schemas.microsoft.com/office/word/2010/wordml" xmlns:w15="http://schemas.microsoft.com/office/word/2012/wordml" xmlns:w16cex="http://schemas.microsoft.com/office/word/2018/wordml/cex" xmlns:w16cid="http://schemas.microsoft.com/office/word/2016/wordml/cid" xmlns:w16="http://schemas.microsoft.com/office/word/2018/wordml" xmlns:w16sdtdh="http://schemas.microsoft.com/office/word/2020/wordml/sdtdatahash" xmlns:w16se="http://schemas.microsoft.com/office/word/2015/wordml/symex" xmlns:wpg="http://schemas.microsoft.com/office/word/2010/wordprocessingGroup" xmlns:wpi="http://schemas.microsoft.com/office/word/2010/wordprocessingInk" xmlns:wne="http://schemas.microsoft.com/office/word/2006/wordml" xmlns:wps="http://schemas.microsoft.com/office/word/2010/wordprocessingShape" mc:Ignorable="w14 w15 w16se w16cid w16 w16cex w16sdtdh wp14">
+<w:hdr xmlns:wpc="http://schemas.microsoft.com/office/word/2010/wordprocessingCanvas" xmlns:cx="http://schemas.microsoft.com/office/drawing/2014/chartex" xmlns:cx1="http://schemas.microsoft.com/office/drawing/2015/9/8/chartex" xmlns:cx2="http://schemas.microsoft.com/office/drawing/2015/10/21/chartex" xmlns:cx3="http://schemas.microsoft.com/office/drawing/2016/5/9/chartex" xmlns:cx4="http://schemas.microsoft.com/office/drawing/2016/5/10/chartex" xmlns:cx5="http://schemas.microsoft.com/office/drawing/2016/5/11/chartex" xmlns:cx6="http://schemas.microsoft.com/office/drawing/2016/5/12/chartex" xmlns:cx7="http://schemas.microsoft.com/office/drawing/2016/5/13/chartex" xmlns:cx8="http://schemas.microsoft.com/office/drawing/2016/5/14/chartex" xmlns:mc="http://schemas.openxmlformats.org/markup-compatibility/2006" xmlns:aink="http://schemas.microsoft.com/office/drawing/2016/ink" xmlns:am3d="http://schemas.microsoft.com/office/drawing/2017/model3d" xmlns:o="urn:schemas-microsoft-com:office:office" xmlns:oel="http://schemas.microsoft.com/office/2019/extlst" xmlns:r="http://schemas.openxmlformats.org/officeDocument/2006/relationships" xmlns:m="http://schemas.openxmlformats.org/officeDocument/2006/math" xmlns:v="urn:schemas-microsoft-com:vml" xmlns:wp14="http://schemas.microsoft.com/office/word/2010/wordprocessingDrawing" xmlns:wp="http://schemas.openxmlformats.org/drawingml/2006/wordprocessingDrawing" xmlns:w10="urn:schemas-microsoft-com:office:word" xmlns:w="http://schemas.openxmlformats.org/wordprocessingml/2006/main" xmlns:w14="http://schemas.microsoft.com/office/word/2010/wordml" xmlns:w15="http://schemas.microsoft.com/office/word/2012/wordml" xmlns:w16cex="http://schemas.microsoft.com/office/word/2018/wordml/cex" xmlns:w16cid="http://schemas.microsoft.com/office/word/2016/wordml/cid" xmlns:w16="http://schemas.microsoft.com/office/word/2018/wordml" xmlns:w16sdtdh="http://schemas.microsoft.com/office/word/2020/wordml/sdtdatahash" xmlns:w16se="http://schemas.microsoft.com/office/word/2015/wordml/symex" xmlns:wpg="http://schemas.microsoft.com/office/word/2010/wordprocessingGroup" xmlns:wpi="http://schemas.microsoft.com/office/word/2010/wordprocessingInk" xmlns:wne="http://schemas.microsoft.com/office/word/2006/wordml" xmlns:wps="http://schemas.microsoft.com/office/word/2010/wordprocessingShape" mc:Ignorable="w14 w15 w16se w16cid w16 w16cex w16sdtdh wp14">
   <w:p>
     <w:pPr>
       <w:pStyle w:val="Header"/>
@@ -5557,7 +5560,7 @@
 </file>
 
 <file path=word/numbering.xml><?xml version="1.0" encoding="utf-8"?>
-<w:numbering xmlns:wpc="http://schemas.microsoft.com/office/word/2010/wordprocessingCanvas" xmlns:cx="http://schemas.microsoft.com/office/drawing/2014/chartex" xmlns:cx1="http://schemas.microsoft.com/office/drawing/2015/9/8/chartex" xmlns:cx2="http://schemas.microsoft.com/office/drawing/2015/10/21/chartex" xmlns:cx3="http://schemas.microsoft.com/office/drawing/2016/5/9/chartex" xmlns:cx4="http://schemas.microsoft.com/office/drawing/2016/5/10/chartex" xmlns:cx5="http://schemas.microsoft.com/office/drawing/2016/5/11/chartex" xmlns:cx6="http://schemas.microsoft.com/office/drawing/2016/5/12/chartex" xmlns:cx7="http://schemas.microsoft.com/office/drawing/2016/5/13/chartex" xmlns:cx8="http://schemas.microsoft.com/office/drawing/2016/5/14/chartex" xmlns:mc="http://schemas.openxmlformats.org/markup-compatibility/2006" xmlns:aink="http://schemas.microsoft.com/office/drawing/2016/ink" xmlns:am3d="http://schemas.microsoft.com/office/drawing/2017/model3d" xmlns:o="urn:schemas-microsoft-com:office:office" xmlns:r="http://schemas.openxmlformats.org/officeDocument/2006/relationships" xmlns:m="http://schemas.openxmlformats.org/officeDocument/2006/math" xmlns:v="urn:schemas-microsoft-com:vml" xmlns:wp14="http://schemas.microsoft.com/office/word/2010/wordprocessingDrawing" xmlns:wp="http://schemas.openxmlformats.org/drawingml/2006/wordprocessingDrawing" xmlns:w10="urn:schemas-microsoft-com:office:word" xmlns:w="http://schemas.openxmlformats.org/wordprocessingml/2006/main" xmlns:w14="http://schemas.microsoft.com/office/word/2010/wordml" xmlns:w15="http://schemas.microsoft.com/office/word/2012/wordml" xmlns:w16cex="http://schemas.microsoft.com/office/word/2018/wordml/cex" xmlns:w16cid="http://schemas.microsoft.com/office/word/2016/wordml/cid" xmlns:w16="http://schemas.microsoft.com/office/word/2018/wordml" xmlns:w16sdtdh="http://schemas.microsoft.com/office/word/2020/wordml/sdtdatahash" xmlns:w16se="http://schemas.microsoft.com/office/word/2015/wordml/symex" xmlns:wpg="http://schemas.microsoft.com/office/word/2010/wordprocessingGroup" xmlns:wpi="http://schemas.microsoft.com/office/word/2010/wordprocessingInk" xmlns:wne="http://schemas.microsoft.com/office/word/2006/wordml" xmlns:wps="http://schemas.microsoft.com/office/word/2010/wordprocessingShape" mc:Ignorable="w14 w15 w16se w16cid w16 w16cex w16sdtdh wp14">
+<w:numbering xmlns:wpc="http://schemas.microsoft.com/office/word/2010/wordprocessingCanvas" xmlns:cx="http://schemas.microsoft.com/office/drawing/2014/chartex" xmlns:cx1="http://schemas.microsoft.com/office/drawing/2015/9/8/chartex" xmlns:cx2="http://schemas.microsoft.com/office/drawing/2015/10/21/chartex" xmlns:cx3="http://schemas.microsoft.com/office/drawing/2016/5/9/chartex" xmlns:cx4="http://schemas.microsoft.com/office/drawing/2016/5/10/chartex" xmlns:cx5="http://schemas.microsoft.com/office/drawing/2016/5/11/chartex" xmlns:cx6="http://schemas.microsoft.com/office/drawing/2016/5/12/chartex" xmlns:cx7="http://schemas.microsoft.com/office/drawing/2016/5/13/chartex" xmlns:cx8="http://schemas.microsoft.com/office/drawing/2016/5/14/chartex" xmlns:mc="http://schemas.openxmlformats.org/markup-compatibility/2006" xmlns:aink="http://schemas.microsoft.com/office/drawing/2016/ink" xmlns:am3d="http://schemas.microsoft.com/office/drawing/2017/model3d" xmlns:o="urn:schemas-microsoft-com:office:office" xmlns:oel="http://schemas.microsoft.com/office/2019/extlst" xmlns:r="http://schemas.openxmlformats.org/officeDocument/2006/relationships" xmlns:m="http://schemas.openxmlformats.org/officeDocument/2006/math" xmlns:v="urn:schemas-microsoft-com:vml" xmlns:wp14="http://schemas.microsoft.com/office/word/2010/wordprocessingDrawing" xmlns:wp="http://schemas.openxmlformats.org/drawingml/2006/wordprocessingDrawing" xmlns:w10="urn:schemas-microsoft-com:office:word" xmlns:w="http://schemas.openxmlformats.org/wordprocessingml/2006/main" xmlns:w14="http://schemas.microsoft.com/office/word/2010/wordml" xmlns:w15="http://schemas.microsoft.com/office/word/2012/wordml" xmlns:w16cex="http://schemas.microsoft.com/office/word/2018/wordml/cex" xmlns:w16cid="http://schemas.microsoft.com/office/word/2016/wordml/cid" xmlns:w16="http://schemas.microsoft.com/office/word/2018/wordml" xmlns:w16sdtdh="http://schemas.microsoft.com/office/word/2020/wordml/sdtdatahash" xmlns:w16se="http://schemas.microsoft.com/office/word/2015/wordml/symex" xmlns:wpg="http://schemas.microsoft.com/office/word/2010/wordprocessingGroup" xmlns:wpi="http://schemas.microsoft.com/office/word/2010/wordprocessingInk" xmlns:wne="http://schemas.microsoft.com/office/word/2006/wordml" xmlns:wps="http://schemas.microsoft.com/office/word/2010/wordprocessingShape" mc:Ignorable="w14 w15 w16se w16cid w16 w16cex w16sdtdh wp14">
   <w:abstractNum w:abstractNumId="0" w15:restartNumberingAfterBreak="0">
     <w:nsid w:val="08B2501C"/>
     <w:multiLevelType w:val="hybridMultilevel"/>
@@ -6349,25 +6352,25 @@
       </w:rPr>
     </w:lvl>
   </w:abstractNum>
-  <w:num w:numId="1">
+  <w:num w:numId="1" w16cid:durableId="304624544">
     <w:abstractNumId w:val="0"/>
   </w:num>
-  <w:num w:numId="2">
+  <w:num w:numId="2" w16cid:durableId="725228854">
     <w:abstractNumId w:val="5"/>
   </w:num>
-  <w:num w:numId="3">
+  <w:num w:numId="3" w16cid:durableId="640967365">
     <w:abstractNumId w:val="4"/>
   </w:num>
-  <w:num w:numId="4">
+  <w:num w:numId="4" w16cid:durableId="586771532">
     <w:abstractNumId w:val="3"/>
   </w:num>
-  <w:num w:numId="5">
+  <w:num w:numId="5" w16cid:durableId="1470636866">
     <w:abstractNumId w:val="6"/>
   </w:num>
-  <w:num w:numId="6">
+  <w:num w:numId="6" w16cid:durableId="73212732">
     <w:abstractNumId w:val="2"/>
   </w:num>
-  <w:num w:numId="7">
+  <w:num w:numId="7" w16cid:durableId="1811434711">
     <w:abstractNumId w:val="1"/>
   </w:num>
 </w:numbering>

</xml_diff>

<commit_message>
Updated Not Guilty PD language.
</commit_message>
<xml_diff>
--- a/resources/Templates/Not_Guilty_Bond_Template.docx
+++ b/resources/Templates/Not_Guilty_Bond_Template.docx
@@ -250,34 +250,14 @@
         </w:rPr>
         <w:t xml:space="preserve">.  </w:t>
       </w:r>
-      <w:proofErr w:type="gramStart"/>
-      <w:r>
-        <w:rPr>
-          <w:rFonts w:ascii="Palatino Linotype" w:hAnsi="Palatino Linotype"/>
-          <w:sz w:val="20"/>
-          <w:szCs w:val="20"/>
-        </w:rPr>
-        <w:t xml:space="preserve">{{ </w:t>
-      </w:r>
-      <w:proofErr w:type="spellStart"/>
-      <w:r>
-        <w:rPr>
-          <w:rFonts w:ascii="Palatino Linotype" w:hAnsi="Palatino Linotype"/>
-          <w:sz w:val="20"/>
-          <w:szCs w:val="20"/>
-        </w:rPr>
-        <w:t>case</w:t>
-      </w:r>
-      <w:proofErr w:type="gramEnd"/>
-      <w:r>
-        <w:rPr>
-          <w:rFonts w:ascii="Palatino Linotype" w:hAnsi="Palatino Linotype"/>
-          <w:sz w:val="20"/>
-          <w:szCs w:val="20"/>
-        </w:rPr>
-        <w:t>_number</w:t>
-      </w:r>
-      <w:proofErr w:type="spellEnd"/>
+      <w:r>
+        <w:rPr>
+          <w:rFonts w:ascii="Palatino Linotype" w:hAnsi="Palatino Linotype"/>
+          <w:sz w:val="20"/>
+          <w:szCs w:val="20"/>
+        </w:rPr>
+        <w:t>{{ case_number</w:t>
+      </w:r>
       <w:r>
         <w:rPr>
           <w:rFonts w:ascii="Palatino Linotype" w:hAnsi="Palatino Linotype"/>
@@ -333,49 +313,21 @@
           <w:szCs w:val="20"/>
         </w:rPr>
       </w:pPr>
-      <w:proofErr w:type="gramStart"/>
-      <w:r>
-        <w:rPr>
-          <w:rFonts w:ascii="Palatino Linotype" w:hAnsi="Palatino Linotype"/>
-          <w:sz w:val="20"/>
-          <w:szCs w:val="20"/>
-        </w:rPr>
-        <w:t xml:space="preserve">{{ </w:t>
-      </w:r>
-      <w:proofErr w:type="spellStart"/>
-      <w:r>
-        <w:rPr>
-          <w:rFonts w:ascii="Palatino Linotype" w:hAnsi="Palatino Linotype"/>
-          <w:sz w:val="20"/>
-          <w:szCs w:val="20"/>
-        </w:rPr>
-        <w:t>defendant</w:t>
-      </w:r>
-      <w:proofErr w:type="gramEnd"/>
-      <w:r>
-        <w:rPr>
-          <w:rFonts w:ascii="Palatino Linotype" w:hAnsi="Palatino Linotype"/>
-          <w:sz w:val="20"/>
-          <w:szCs w:val="20"/>
-        </w:rPr>
-        <w:t>.</w:t>
-      </w:r>
-      <w:r>
-        <w:rPr>
-          <w:rFonts w:ascii="Palatino Linotype" w:hAnsi="Palatino Linotype"/>
-          <w:sz w:val="20"/>
-          <w:szCs w:val="20"/>
-        </w:rPr>
-        <w:t>first_name</w:t>
-      </w:r>
-      <w:proofErr w:type="spellEnd"/>
-      <w:r>
-        <w:rPr>
-          <w:rFonts w:ascii="Palatino Linotype" w:hAnsi="Palatino Linotype"/>
-          <w:sz w:val="20"/>
-          <w:szCs w:val="20"/>
-        </w:rPr>
-        <w:t xml:space="preserve"> }}</w:t>
+      <w:r>
+        <w:rPr>
+          <w:rFonts w:ascii="Palatino Linotype" w:hAnsi="Palatino Linotype"/>
+          <w:sz w:val="20"/>
+          <w:szCs w:val="20"/>
+        </w:rPr>
+        <w:t>{{ defendant.</w:t>
+      </w:r>
+      <w:r>
+        <w:rPr>
+          <w:rFonts w:ascii="Palatino Linotype" w:hAnsi="Palatino Linotype"/>
+          <w:sz w:val="20"/>
+          <w:szCs w:val="20"/>
+        </w:rPr>
+        <w:t>first_name }}</w:t>
       </w:r>
       <w:r>
         <w:rPr>
@@ -391,16 +343,7 @@
           <w:sz w:val="20"/>
           <w:szCs w:val="20"/>
         </w:rPr>
-        <w:t xml:space="preserve">{{ </w:t>
-      </w:r>
-      <w:proofErr w:type="spellStart"/>
-      <w:r>
-        <w:rPr>
-          <w:rFonts w:ascii="Palatino Linotype" w:hAnsi="Palatino Linotype"/>
-          <w:sz w:val="20"/>
-          <w:szCs w:val="20"/>
-        </w:rPr>
-        <w:t>defendant.</w:t>
+        <w:t>{{ defendant.</w:t>
       </w:r>
       <w:r>
         <w:rPr>
@@ -416,16 +359,7 @@
           <w:sz w:val="20"/>
           <w:szCs w:val="20"/>
         </w:rPr>
-        <w:t>name</w:t>
-      </w:r>
-      <w:proofErr w:type="spellEnd"/>
-      <w:r>
-        <w:rPr>
-          <w:rFonts w:ascii="Palatino Linotype" w:hAnsi="Palatino Linotype"/>
-          <w:sz w:val="20"/>
-          <w:szCs w:val="20"/>
-        </w:rPr>
-        <w:t xml:space="preserve"> }}</w:t>
+        <w:t>name }}</w:t>
       </w:r>
       <w:r>
         <w:rPr>
@@ -564,37 +498,7 @@
           <w:sz w:val="20"/>
           <w:szCs w:val="20"/>
         </w:rPr>
-        <w:t xml:space="preserve">% if </w:t>
-      </w:r>
-      <w:proofErr w:type="spellStart"/>
-      <w:r>
-        <w:rPr>
-          <w:rFonts w:ascii="Palatino Linotype" w:hAnsi="Palatino Linotype"/>
-          <w:bCs/>
-          <w:sz w:val="20"/>
-          <w:szCs w:val="20"/>
-        </w:rPr>
-        <w:t>judicial_</w:t>
-      </w:r>
-      <w:proofErr w:type="gramStart"/>
-      <w:r>
-        <w:rPr>
-          <w:rFonts w:ascii="Palatino Linotype" w:hAnsi="Palatino Linotype"/>
-          <w:bCs/>
-          <w:sz w:val="20"/>
-          <w:szCs w:val="20"/>
-        </w:rPr>
-        <w:t>officer.officer</w:t>
-      </w:r>
-      <w:proofErr w:type="gramEnd"/>
-      <w:r>
-        <w:rPr>
-          <w:rFonts w:ascii="Palatino Linotype" w:hAnsi="Palatino Linotype"/>
-          <w:bCs/>
-          <w:sz w:val="20"/>
-          <w:szCs w:val="20"/>
-        </w:rPr>
-        <w:t>_</w:t>
+        <w:t>% if judicial_officer.officer_</w:t>
       </w:r>
       <w:r>
         <w:rPr>
@@ -605,7 +509,6 @@
         </w:rPr>
         <w:t>type</w:t>
       </w:r>
-      <w:proofErr w:type="spellEnd"/>
       <w:r>
         <w:rPr>
           <w:rFonts w:ascii="Palatino Linotype" w:hAnsi="Palatino Linotype"/>
@@ -724,69 +627,15 @@
           <w:sz w:val="20"/>
           <w:szCs w:val="20"/>
         </w:rPr>
-        <w:t xml:space="preserve">{% </w:t>
-      </w:r>
-      <w:proofErr w:type="spellStart"/>
-      <w:r>
-        <w:rPr>
-          <w:rFonts w:ascii="Palatino Linotype" w:hAnsi="Palatino Linotype"/>
-          <w:sz w:val="20"/>
-          <w:szCs w:val="20"/>
-        </w:rPr>
-        <w:t>elif</w:t>
-      </w:r>
-      <w:proofErr w:type="spellEnd"/>
-      <w:r>
-        <w:rPr>
-          <w:rFonts w:ascii="Palatino Linotype" w:hAnsi="Palatino Linotype"/>
-          <w:sz w:val="20"/>
-          <w:szCs w:val="20"/>
-        </w:rPr>
-        <w:t xml:space="preserve"> </w:t>
-      </w:r>
-      <w:proofErr w:type="spellStart"/>
-      <w:r>
-        <w:rPr>
-          <w:rFonts w:ascii="Palatino Linotype" w:hAnsi="Palatino Linotype"/>
-          <w:sz w:val="20"/>
-          <w:szCs w:val="20"/>
-        </w:rPr>
-        <w:t>judicial_</w:t>
-      </w:r>
-      <w:proofErr w:type="gramStart"/>
-      <w:r>
-        <w:rPr>
-          <w:rFonts w:ascii="Palatino Linotype" w:hAnsi="Palatino Linotype"/>
-          <w:sz w:val="20"/>
-          <w:szCs w:val="20"/>
-        </w:rPr>
-        <w:t>officer.officer</w:t>
-      </w:r>
-      <w:proofErr w:type="gramEnd"/>
-      <w:r>
-        <w:rPr>
-          <w:rFonts w:ascii="Palatino Linotype" w:hAnsi="Palatino Linotype"/>
-          <w:sz w:val="20"/>
-          <w:szCs w:val="20"/>
-        </w:rPr>
-        <w:t>_</w:t>
-      </w:r>
-      <w:r>
-        <w:rPr>
-          <w:rFonts w:ascii="Palatino Linotype" w:hAnsi="Palatino Linotype"/>
-          <w:sz w:val="20"/>
-          <w:szCs w:val="20"/>
-        </w:rPr>
-        <w:t>type</w:t>
-      </w:r>
-      <w:proofErr w:type="spellEnd"/>
-      <w:r>
-        <w:rPr>
-          <w:rFonts w:ascii="Palatino Linotype" w:hAnsi="Palatino Linotype"/>
-          <w:sz w:val="20"/>
-          <w:szCs w:val="20"/>
-        </w:rPr>
-        <w:t xml:space="preserve"> == ‘Judge’ %}</w:t>
+        <w:t>{% elif judicial_officer.officer_</w:t>
+      </w:r>
+      <w:r>
+        <w:rPr>
+          <w:rFonts w:ascii="Palatino Linotype" w:hAnsi="Palatino Linotype"/>
+          <w:sz w:val="20"/>
+          <w:szCs w:val="20"/>
+        </w:rPr>
+        <w:t>type == ‘Judge’ %}</w:t>
       </w:r>
     </w:p>
     <w:p>
@@ -943,43 +792,7 @@
           <w:sz w:val="20"/>
           <w:szCs w:val="20"/>
         </w:rPr>
-        <w:t xml:space="preserve"> on </w:t>
-      </w:r>
-      <w:proofErr w:type="gramStart"/>
-      <w:r>
-        <w:rPr>
-          <w:rFonts w:ascii="Palatino Linotype" w:hAnsi="Palatino Linotype"/>
-          <w:sz w:val="20"/>
-          <w:szCs w:val="20"/>
-        </w:rPr>
-        <w:t xml:space="preserve">{{ </w:t>
-      </w:r>
-      <w:proofErr w:type="spellStart"/>
-      <w:r>
-        <w:rPr>
-          <w:rFonts w:ascii="Palatino Linotype" w:hAnsi="Palatino Linotype"/>
-          <w:sz w:val="20"/>
-          <w:szCs w:val="20"/>
-        </w:rPr>
-        <w:t>plea</w:t>
-      </w:r>
-      <w:proofErr w:type="gramEnd"/>
-      <w:r>
-        <w:rPr>
-          <w:rFonts w:ascii="Palatino Linotype" w:hAnsi="Palatino Linotype"/>
-          <w:sz w:val="20"/>
-          <w:szCs w:val="20"/>
-        </w:rPr>
-        <w:t>_trial_date</w:t>
-      </w:r>
-      <w:proofErr w:type="spellEnd"/>
-      <w:r>
-        <w:rPr>
-          <w:rFonts w:ascii="Palatino Linotype" w:hAnsi="Palatino Linotype"/>
-          <w:sz w:val="20"/>
-          <w:szCs w:val="20"/>
-        </w:rPr>
-        <w:t xml:space="preserve"> }}</w:t>
+        <w:t xml:space="preserve"> on {{ plea_trial_date }}</w:t>
       </w:r>
       <w:r>
         <w:rPr>
@@ -995,25 +808,7 @@
           <w:sz w:val="20"/>
           <w:szCs w:val="20"/>
         </w:rPr>
-        <w:t xml:space="preserve"> for {{ </w:t>
-      </w:r>
-      <w:proofErr w:type="spellStart"/>
-      <w:r>
-        <w:rPr>
-          <w:rFonts w:ascii="Palatino Linotype" w:hAnsi="Palatino Linotype"/>
-          <w:sz w:val="20"/>
-          <w:szCs w:val="20"/>
-        </w:rPr>
-        <w:t>appearance_reason</w:t>
-      </w:r>
-      <w:proofErr w:type="spellEnd"/>
-      <w:r>
-        <w:rPr>
-          <w:rFonts w:ascii="Palatino Linotype" w:hAnsi="Palatino Linotype"/>
-          <w:sz w:val="20"/>
-          <w:szCs w:val="20"/>
-        </w:rPr>
-        <w:t xml:space="preserve"> }}</w:t>
+        <w:t xml:space="preserve"> for {{ appearance_reason }}</w:t>
       </w:r>
       <w:r>
         <w:rPr>
@@ -1038,87 +833,7 @@
           <w:sz w:val="20"/>
           <w:szCs w:val="20"/>
         </w:rPr>
-        <w:t xml:space="preserve">{% if </w:t>
-      </w:r>
-      <w:proofErr w:type="spellStart"/>
-      <w:r>
-        <w:rPr>
-          <w:rFonts w:ascii="Palatino Linotype" w:hAnsi="Palatino Linotype"/>
-          <w:bCs/>
-          <w:sz w:val="20"/>
-          <w:szCs w:val="20"/>
-        </w:rPr>
-        <w:t>defense_counsel_waived</w:t>
-      </w:r>
-      <w:proofErr w:type="spellEnd"/>
-      <w:r>
-        <w:rPr>
-          <w:rFonts w:ascii="Palatino Linotype" w:hAnsi="Palatino Linotype"/>
-          <w:bCs/>
-          <w:sz w:val="20"/>
-          <w:szCs w:val="20"/>
-        </w:rPr>
-        <w:t xml:space="preserve"> is false </w:t>
-      </w:r>
-      <w:proofErr w:type="gramStart"/>
-      <w:r>
-        <w:rPr>
-          <w:rFonts w:ascii="Palatino Linotype" w:hAnsi="Palatino Linotype"/>
-          <w:bCs/>
-          <w:sz w:val="20"/>
-          <w:szCs w:val="20"/>
-        </w:rPr>
-        <w:t>%}Defendant</w:t>
-      </w:r>
-      <w:proofErr w:type="gramEnd"/>
-      <w:r>
-        <w:rPr>
-          <w:rFonts w:ascii="Palatino Linotype" w:hAnsi="Palatino Linotype"/>
-          <w:bCs/>
-          <w:sz w:val="20"/>
-          <w:szCs w:val="20"/>
-        </w:rPr>
-        <w:t xml:space="preserve"> was represented by {{ </w:t>
-      </w:r>
-      <w:proofErr w:type="spellStart"/>
-      <w:r>
-        <w:rPr>
-          <w:rFonts w:ascii="Palatino Linotype" w:hAnsi="Palatino Linotype"/>
-          <w:bCs/>
-          <w:sz w:val="20"/>
-          <w:szCs w:val="20"/>
-        </w:rPr>
-        <w:t>defense_counsel</w:t>
-      </w:r>
-      <w:proofErr w:type="spellEnd"/>
-      <w:r>
-        <w:rPr>
-          <w:rFonts w:ascii="Palatino Linotype" w:hAnsi="Palatino Linotype"/>
-          <w:bCs/>
-          <w:sz w:val="20"/>
-          <w:szCs w:val="20"/>
-        </w:rPr>
-        <w:t xml:space="preserve"> }}, {{ </w:t>
-      </w:r>
-      <w:proofErr w:type="spellStart"/>
-      <w:r>
-        <w:rPr>
-          <w:rFonts w:ascii="Palatino Linotype" w:hAnsi="Palatino Linotype"/>
-          <w:bCs/>
-          <w:sz w:val="20"/>
-          <w:szCs w:val="20"/>
-        </w:rPr>
-        <w:t>defense_counsel_type</w:t>
-      </w:r>
-      <w:proofErr w:type="spellEnd"/>
-      <w:r>
-        <w:rPr>
-          <w:rFonts w:ascii="Palatino Linotype" w:hAnsi="Palatino Linotype"/>
-          <w:bCs/>
-          <w:sz w:val="20"/>
-          <w:szCs w:val="20"/>
-        </w:rPr>
-        <w:t xml:space="preserve"> }}.</w:t>
+        <w:t>{% if defense_counsel_waived is false %}Defendant was represented by {{ defense_counsel }}, {{ defense_counsel_type }}.</w:t>
       </w:r>
       <w:r>
         <w:rPr>
@@ -1136,19 +851,26 @@
           <w:sz w:val="20"/>
           <w:szCs w:val="20"/>
         </w:rPr>
-        <w:t xml:space="preserve">{% </w:t>
-      </w:r>
-      <w:proofErr w:type="spellStart"/>
-      <w:r>
-        <w:rPr>
-          <w:rFonts w:ascii="Palatino Linotype" w:hAnsi="Palatino Linotype"/>
-          <w:bCs/>
-          <w:sz w:val="20"/>
-          <w:szCs w:val="20"/>
-        </w:rPr>
-        <w:t>elif</w:t>
-      </w:r>
-      <w:proofErr w:type="spellEnd"/>
+        <w:t xml:space="preserve">{% elif defense_counsel_waived is true %}Defendant </w:t>
+      </w:r>
+      <w:r>
+        <w:rPr>
+          <w:rFonts w:ascii="Palatino Linotype" w:hAnsi="Palatino Linotype"/>
+          <w:bCs/>
+          <w:sz w:val="20"/>
+          <w:szCs w:val="20"/>
+        </w:rPr>
+        <w:t>appeared without</w:t>
+      </w:r>
+      <w:r>
+        <w:rPr>
+          <w:rFonts w:ascii="Palatino Linotype" w:hAnsi="Palatino Linotype"/>
+          <w:bCs/>
+          <w:sz w:val="20"/>
+          <w:szCs w:val="20"/>
+        </w:rPr>
+        <w:t xml:space="preserve"> counsel.</w:t>
+      </w:r>
       <w:r>
         <w:rPr>
           <w:rFonts w:ascii="Palatino Linotype" w:hAnsi="Palatino Linotype"/>
@@ -1158,108 +880,22 @@
         </w:rPr>
         <w:t xml:space="preserve"> </w:t>
       </w:r>
-      <w:proofErr w:type="spellStart"/>
-      <w:r>
-        <w:rPr>
-          <w:rFonts w:ascii="Palatino Linotype" w:hAnsi="Palatino Linotype"/>
-          <w:bCs/>
-          <w:sz w:val="20"/>
-          <w:szCs w:val="20"/>
-        </w:rPr>
-        <w:t>defense_counsel_waived</w:t>
-      </w:r>
-      <w:proofErr w:type="spellEnd"/>
-      <w:r>
-        <w:rPr>
-          <w:rFonts w:ascii="Palatino Linotype" w:hAnsi="Palatino Linotype"/>
-          <w:bCs/>
-          <w:sz w:val="20"/>
-          <w:szCs w:val="20"/>
-        </w:rPr>
-        <w:t xml:space="preserve"> is true </w:t>
-      </w:r>
-      <w:proofErr w:type="gramStart"/>
-      <w:r>
-        <w:rPr>
-          <w:rFonts w:ascii="Palatino Linotype" w:hAnsi="Palatino Linotype"/>
-          <w:bCs/>
-          <w:sz w:val="20"/>
-          <w:szCs w:val="20"/>
-        </w:rPr>
-        <w:t>%}Defendant</w:t>
-      </w:r>
-      <w:proofErr w:type="gramEnd"/>
-      <w:r>
-        <w:rPr>
-          <w:rFonts w:ascii="Palatino Linotype" w:hAnsi="Palatino Linotype"/>
-          <w:bCs/>
-          <w:sz w:val="20"/>
-          <w:szCs w:val="20"/>
-        </w:rPr>
-        <w:t xml:space="preserve"> </w:t>
-      </w:r>
-      <w:r>
-        <w:rPr>
-          <w:rFonts w:ascii="Palatino Linotype" w:hAnsi="Palatino Linotype"/>
-          <w:bCs/>
-          <w:sz w:val="20"/>
-          <w:szCs w:val="20"/>
-        </w:rPr>
-        <w:t>appeared without</w:t>
-      </w:r>
-      <w:r>
-        <w:rPr>
-          <w:rFonts w:ascii="Palatino Linotype" w:hAnsi="Palatino Linotype"/>
-          <w:bCs/>
-          <w:sz w:val="20"/>
-          <w:szCs w:val="20"/>
-        </w:rPr>
-        <w:t xml:space="preserve"> counsel.</w:t>
-      </w:r>
-      <w:r>
-        <w:rPr>
-          <w:rFonts w:ascii="Palatino Linotype" w:hAnsi="Palatino Linotype"/>
-          <w:bCs/>
-          <w:sz w:val="20"/>
-          <w:szCs w:val="20"/>
-        </w:rPr>
-        <w:t xml:space="preserve"> </w:t>
-      </w:r>
-      <w:r>
-        <w:rPr>
-          <w:rFonts w:ascii="Palatino Linotype" w:hAnsi="Palatino Linotype"/>
-          <w:bCs/>
-          <w:sz w:val="20"/>
-          <w:szCs w:val="20"/>
-        </w:rPr>
-        <w:t xml:space="preserve">{% endif </w:t>
-      </w:r>
-      <w:proofErr w:type="gramStart"/>
-      <w:r>
-        <w:rPr>
-          <w:rFonts w:ascii="Palatino Linotype" w:hAnsi="Palatino Linotype"/>
-          <w:bCs/>
-          <w:sz w:val="20"/>
-          <w:szCs w:val="20"/>
-        </w:rPr>
-        <w:t>%}</w:t>
-      </w:r>
-      <w:r>
-        <w:rPr>
-          <w:rFonts w:ascii="Palatino Linotype" w:hAnsi="Palatino Linotype"/>
-          <w:sz w:val="20"/>
-          <w:szCs w:val="20"/>
-        </w:rPr>
-        <w:t>The</w:t>
-      </w:r>
-      <w:proofErr w:type="gramEnd"/>
-      <w:r>
-        <w:rPr>
-          <w:rFonts w:ascii="Palatino Linotype" w:hAnsi="Palatino Linotype"/>
-          <w:sz w:val="20"/>
-          <w:szCs w:val="20"/>
-        </w:rPr>
-        <w:t xml:space="preserve"> </w:t>
+      <w:r>
+        <w:rPr>
+          <w:rFonts w:ascii="Palatino Linotype" w:hAnsi="Palatino Linotype"/>
+          <w:bCs/>
+          <w:sz w:val="20"/>
+          <w:szCs w:val="20"/>
+        </w:rPr>
+        <w:t>{% endif %}</w:t>
+      </w:r>
+      <w:r>
+        <w:rPr>
+          <w:rFonts w:ascii="Palatino Linotype" w:hAnsi="Palatino Linotype"/>
+          <w:sz w:val="20"/>
+          <w:szCs w:val="20"/>
+        </w:rPr>
+        <w:t xml:space="preserve">The </w:t>
       </w:r>
       <w:r>
         <w:rPr>
@@ -1427,51 +1063,7 @@
                 <w:sz w:val="20"/>
                 <w:szCs w:val="20"/>
               </w:rPr>
-              <w:t>{%</w:t>
-            </w:r>
-            <w:proofErr w:type="spellStart"/>
-            <w:r>
-              <w:rPr>
-                <w:rFonts w:ascii="Palatino Linotype" w:hAnsi="Palatino Linotype"/>
-                <w:b/>
-                <w:bCs/>
-                <w:sz w:val="20"/>
-                <w:szCs w:val="20"/>
-              </w:rPr>
-              <w:t>tc</w:t>
-            </w:r>
-            <w:proofErr w:type="spellEnd"/>
-            <w:r>
-              <w:rPr>
-                <w:rFonts w:ascii="Palatino Linotype" w:hAnsi="Palatino Linotype"/>
-                <w:b/>
-                <w:bCs/>
-                <w:sz w:val="20"/>
-                <w:szCs w:val="20"/>
-              </w:rPr>
-              <w:t xml:space="preserve"> for charge in </w:t>
-            </w:r>
-            <w:proofErr w:type="spellStart"/>
-            <w:r>
-              <w:rPr>
-                <w:rFonts w:ascii="Palatino Linotype" w:hAnsi="Palatino Linotype"/>
-                <w:b/>
-                <w:bCs/>
-                <w:sz w:val="20"/>
-                <w:szCs w:val="20"/>
-              </w:rPr>
-              <w:t>charges_list</w:t>
-            </w:r>
-            <w:proofErr w:type="spellEnd"/>
-            <w:r>
-              <w:rPr>
-                <w:rFonts w:ascii="Palatino Linotype" w:hAnsi="Palatino Linotype"/>
-                <w:b/>
-                <w:bCs/>
-                <w:sz w:val="20"/>
-                <w:szCs w:val="20"/>
-              </w:rPr>
-              <w:t xml:space="preserve"> %}</w:t>
+              <w:t>{%tc for charge in charges_list %}</w:t>
             </w:r>
           </w:p>
         </w:tc>
@@ -1501,7 +1093,6 @@
                 <w:szCs w:val="20"/>
               </w:rPr>
             </w:pPr>
-            <w:proofErr w:type="gramStart"/>
             <w:r>
               <w:rPr>
                 <w:rFonts w:ascii="Palatino Linotype" w:hAnsi="Palatino Linotype"/>
@@ -1510,40 +1101,7 @@
                 <w:sz w:val="20"/>
                 <w:szCs w:val="20"/>
               </w:rPr>
-              <w:t xml:space="preserve">{{ </w:t>
-            </w:r>
-            <w:proofErr w:type="spellStart"/>
-            <w:r>
-              <w:rPr>
-                <w:rFonts w:ascii="Palatino Linotype" w:hAnsi="Palatino Linotype"/>
-                <w:b/>
-                <w:bCs/>
-                <w:sz w:val="20"/>
-                <w:szCs w:val="20"/>
-              </w:rPr>
-              <w:t>charge</w:t>
-            </w:r>
-            <w:proofErr w:type="gramEnd"/>
-            <w:r>
-              <w:rPr>
-                <w:rFonts w:ascii="Palatino Linotype" w:hAnsi="Palatino Linotype"/>
-                <w:b/>
-                <w:bCs/>
-                <w:sz w:val="20"/>
-                <w:szCs w:val="20"/>
-              </w:rPr>
-              <w:t>.offense</w:t>
-            </w:r>
-            <w:proofErr w:type="spellEnd"/>
-            <w:r>
-              <w:rPr>
-                <w:rFonts w:ascii="Palatino Linotype" w:hAnsi="Palatino Linotype"/>
-                <w:b/>
-                <w:bCs/>
-                <w:sz w:val="20"/>
-                <w:szCs w:val="20"/>
-              </w:rPr>
-              <w:t xml:space="preserve"> }}</w:t>
+              <w:t>{{ charge.offense }}</w:t>
             </w:r>
           </w:p>
         </w:tc>
@@ -1581,51 +1139,7 @@
                 <w:sz w:val="20"/>
                 <w:szCs w:val="20"/>
               </w:rPr>
-              <w:t>{%</w:t>
-            </w:r>
-            <w:proofErr w:type="spellStart"/>
-            <w:r>
-              <w:rPr>
-                <w:rFonts w:ascii="Palatino Linotype" w:hAnsi="Palatino Linotype"/>
-                <w:b/>
-                <w:bCs/>
-                <w:sz w:val="20"/>
-                <w:szCs w:val="20"/>
-              </w:rPr>
-              <w:t>tc</w:t>
-            </w:r>
-            <w:proofErr w:type="spellEnd"/>
-            <w:r>
-              <w:rPr>
-                <w:rFonts w:ascii="Palatino Linotype" w:hAnsi="Palatino Linotype"/>
-                <w:b/>
-                <w:bCs/>
-                <w:sz w:val="20"/>
-                <w:szCs w:val="20"/>
-              </w:rPr>
-              <w:t xml:space="preserve"> </w:t>
-            </w:r>
-            <w:proofErr w:type="spellStart"/>
-            <w:r>
-              <w:rPr>
-                <w:rFonts w:ascii="Palatino Linotype" w:hAnsi="Palatino Linotype"/>
-                <w:b/>
-                <w:bCs/>
-                <w:sz w:val="20"/>
-                <w:szCs w:val="20"/>
-              </w:rPr>
-              <w:t>endfor</w:t>
-            </w:r>
-            <w:proofErr w:type="spellEnd"/>
-            <w:r>
-              <w:rPr>
-                <w:rFonts w:ascii="Palatino Linotype" w:hAnsi="Palatino Linotype"/>
-                <w:b/>
-                <w:bCs/>
-                <w:sz w:val="20"/>
-                <w:szCs w:val="20"/>
-              </w:rPr>
-              <w:t xml:space="preserve"> %}</w:t>
+              <w:t>{%tc endfor %}</w:t>
             </w:r>
           </w:p>
         </w:tc>
@@ -1706,51 +1220,7 @@
                 <w:sz w:val="20"/>
                 <w:szCs w:val="20"/>
               </w:rPr>
-              <w:t>{%</w:t>
-            </w:r>
-            <w:proofErr w:type="spellStart"/>
-            <w:r>
-              <w:rPr>
-                <w:rFonts w:ascii="Palatino Linotype" w:hAnsi="Palatino Linotype"/>
-                <w:b/>
-                <w:bCs/>
-                <w:sz w:val="20"/>
-                <w:szCs w:val="20"/>
-              </w:rPr>
-              <w:t>tc</w:t>
-            </w:r>
-            <w:proofErr w:type="spellEnd"/>
-            <w:r>
-              <w:rPr>
-                <w:rFonts w:ascii="Palatino Linotype" w:hAnsi="Palatino Linotype"/>
-                <w:b/>
-                <w:bCs/>
-                <w:sz w:val="20"/>
-                <w:szCs w:val="20"/>
-              </w:rPr>
-              <w:t xml:space="preserve"> for charge in </w:t>
-            </w:r>
-            <w:proofErr w:type="spellStart"/>
-            <w:r>
-              <w:rPr>
-                <w:rFonts w:ascii="Palatino Linotype" w:hAnsi="Palatino Linotype"/>
-                <w:b/>
-                <w:bCs/>
-                <w:sz w:val="20"/>
-                <w:szCs w:val="20"/>
-              </w:rPr>
-              <w:t>charges_list</w:t>
-            </w:r>
-            <w:proofErr w:type="spellEnd"/>
-            <w:r>
-              <w:rPr>
-                <w:rFonts w:ascii="Palatino Linotype" w:hAnsi="Palatino Linotype"/>
-                <w:b/>
-                <w:bCs/>
-                <w:sz w:val="20"/>
-                <w:szCs w:val="20"/>
-              </w:rPr>
-              <w:t xml:space="preserve"> %}</w:t>
+              <w:t>{%tc for charge in charges_list %}</w:t>
             </w:r>
           </w:p>
         </w:tc>
@@ -1780,7 +1250,6 @@
                 <w:szCs w:val="20"/>
               </w:rPr>
             </w:pPr>
-            <w:proofErr w:type="gramStart"/>
             <w:r>
               <w:rPr>
                 <w:rFonts w:ascii="Palatino Linotype" w:hAnsi="Palatino Linotype"/>
@@ -1789,40 +1258,7 @@
                 <w:sz w:val="20"/>
                 <w:szCs w:val="20"/>
               </w:rPr>
-              <w:t xml:space="preserve">{{ </w:t>
-            </w:r>
-            <w:proofErr w:type="spellStart"/>
-            <w:r>
-              <w:rPr>
-                <w:rFonts w:ascii="Palatino Linotype" w:hAnsi="Palatino Linotype"/>
-                <w:b/>
-                <w:bCs/>
-                <w:sz w:val="20"/>
-                <w:szCs w:val="20"/>
-              </w:rPr>
-              <w:t>charge</w:t>
-            </w:r>
-            <w:proofErr w:type="gramEnd"/>
-            <w:r>
-              <w:rPr>
-                <w:rFonts w:ascii="Palatino Linotype" w:hAnsi="Palatino Linotype"/>
-                <w:b/>
-                <w:bCs/>
-                <w:sz w:val="20"/>
-                <w:szCs w:val="20"/>
-              </w:rPr>
-              <w:t>.statute</w:t>
-            </w:r>
-            <w:proofErr w:type="spellEnd"/>
-            <w:r>
-              <w:rPr>
-                <w:rFonts w:ascii="Palatino Linotype" w:hAnsi="Palatino Linotype"/>
-                <w:b/>
-                <w:bCs/>
-                <w:sz w:val="20"/>
-                <w:szCs w:val="20"/>
-              </w:rPr>
-              <w:t xml:space="preserve"> }}</w:t>
+              <w:t>{{ charge.statute }}</w:t>
             </w:r>
           </w:p>
         </w:tc>
@@ -1860,51 +1296,7 @@
                 <w:sz w:val="20"/>
                 <w:szCs w:val="20"/>
               </w:rPr>
-              <w:t>{%</w:t>
-            </w:r>
-            <w:proofErr w:type="spellStart"/>
-            <w:r>
-              <w:rPr>
-                <w:rFonts w:ascii="Palatino Linotype" w:hAnsi="Palatino Linotype"/>
-                <w:b/>
-                <w:bCs/>
-                <w:sz w:val="20"/>
-                <w:szCs w:val="20"/>
-              </w:rPr>
-              <w:t>tc</w:t>
-            </w:r>
-            <w:proofErr w:type="spellEnd"/>
-            <w:r>
-              <w:rPr>
-                <w:rFonts w:ascii="Palatino Linotype" w:hAnsi="Palatino Linotype"/>
-                <w:b/>
-                <w:bCs/>
-                <w:sz w:val="20"/>
-                <w:szCs w:val="20"/>
-              </w:rPr>
-              <w:t xml:space="preserve"> </w:t>
-            </w:r>
-            <w:proofErr w:type="spellStart"/>
-            <w:r>
-              <w:rPr>
-                <w:rFonts w:ascii="Palatino Linotype" w:hAnsi="Palatino Linotype"/>
-                <w:b/>
-                <w:bCs/>
-                <w:sz w:val="20"/>
-                <w:szCs w:val="20"/>
-              </w:rPr>
-              <w:t>endfor</w:t>
-            </w:r>
-            <w:proofErr w:type="spellEnd"/>
-            <w:r>
-              <w:rPr>
-                <w:rFonts w:ascii="Palatino Linotype" w:hAnsi="Palatino Linotype"/>
-                <w:b/>
-                <w:bCs/>
-                <w:sz w:val="20"/>
-                <w:szCs w:val="20"/>
-              </w:rPr>
-              <w:t xml:space="preserve"> %}</w:t>
+              <w:t>{%tc endfor %}</w:t>
             </w:r>
           </w:p>
         </w:tc>
@@ -1985,51 +1377,7 @@
                 <w:sz w:val="20"/>
                 <w:szCs w:val="20"/>
               </w:rPr>
-              <w:t>{%</w:t>
-            </w:r>
-            <w:proofErr w:type="spellStart"/>
-            <w:r>
-              <w:rPr>
-                <w:rFonts w:ascii="Palatino Linotype" w:hAnsi="Palatino Linotype"/>
-                <w:b/>
-                <w:bCs/>
-                <w:sz w:val="20"/>
-                <w:szCs w:val="20"/>
-              </w:rPr>
-              <w:t>tc</w:t>
-            </w:r>
-            <w:proofErr w:type="spellEnd"/>
-            <w:r>
-              <w:rPr>
-                <w:rFonts w:ascii="Palatino Linotype" w:hAnsi="Palatino Linotype"/>
-                <w:b/>
-                <w:bCs/>
-                <w:sz w:val="20"/>
-                <w:szCs w:val="20"/>
-              </w:rPr>
-              <w:t xml:space="preserve"> for charge in </w:t>
-            </w:r>
-            <w:proofErr w:type="spellStart"/>
-            <w:r>
-              <w:rPr>
-                <w:rFonts w:ascii="Palatino Linotype" w:hAnsi="Palatino Linotype"/>
-                <w:b/>
-                <w:bCs/>
-                <w:sz w:val="20"/>
-                <w:szCs w:val="20"/>
-              </w:rPr>
-              <w:t>charges_list</w:t>
-            </w:r>
-            <w:proofErr w:type="spellEnd"/>
-            <w:r>
-              <w:rPr>
-                <w:rFonts w:ascii="Palatino Linotype" w:hAnsi="Palatino Linotype"/>
-                <w:b/>
-                <w:bCs/>
-                <w:sz w:val="20"/>
-                <w:szCs w:val="20"/>
-              </w:rPr>
-              <w:t xml:space="preserve"> %}</w:t>
+              <w:t>{%tc for charge in charges_list %}</w:t>
             </w:r>
           </w:p>
         </w:tc>
@@ -2059,7 +1407,6 @@
                 <w:szCs w:val="20"/>
               </w:rPr>
             </w:pPr>
-            <w:proofErr w:type="gramStart"/>
             <w:r>
               <w:rPr>
                 <w:rFonts w:ascii="Palatino Linotype" w:hAnsi="Palatino Linotype"/>
@@ -2068,40 +1415,7 @@
                 <w:sz w:val="20"/>
                 <w:szCs w:val="20"/>
               </w:rPr>
-              <w:t xml:space="preserve">{{ </w:t>
-            </w:r>
-            <w:proofErr w:type="spellStart"/>
-            <w:r>
-              <w:rPr>
-                <w:rFonts w:ascii="Palatino Linotype" w:hAnsi="Palatino Linotype"/>
-                <w:b/>
-                <w:bCs/>
-                <w:sz w:val="20"/>
-                <w:szCs w:val="20"/>
-              </w:rPr>
-              <w:t>charge</w:t>
-            </w:r>
-            <w:proofErr w:type="gramEnd"/>
-            <w:r>
-              <w:rPr>
-                <w:rFonts w:ascii="Palatino Linotype" w:hAnsi="Palatino Linotype"/>
-                <w:b/>
-                <w:bCs/>
-                <w:sz w:val="20"/>
-                <w:szCs w:val="20"/>
-              </w:rPr>
-              <w:t>.degree</w:t>
-            </w:r>
-            <w:proofErr w:type="spellEnd"/>
-            <w:r>
-              <w:rPr>
-                <w:rFonts w:ascii="Palatino Linotype" w:hAnsi="Palatino Linotype"/>
-                <w:b/>
-                <w:bCs/>
-                <w:sz w:val="20"/>
-                <w:szCs w:val="20"/>
-              </w:rPr>
-              <w:t xml:space="preserve"> }}</w:t>
+              <w:t>{{ charge.degree }}</w:t>
             </w:r>
           </w:p>
         </w:tc>
@@ -2139,51 +1453,7 @@
                 <w:sz w:val="20"/>
                 <w:szCs w:val="20"/>
               </w:rPr>
-              <w:t>{%</w:t>
-            </w:r>
-            <w:proofErr w:type="spellStart"/>
-            <w:r>
-              <w:rPr>
-                <w:rFonts w:ascii="Palatino Linotype" w:hAnsi="Palatino Linotype"/>
-                <w:b/>
-                <w:bCs/>
-                <w:sz w:val="20"/>
-                <w:szCs w:val="20"/>
-              </w:rPr>
-              <w:t>tc</w:t>
-            </w:r>
-            <w:proofErr w:type="spellEnd"/>
-            <w:r>
-              <w:rPr>
-                <w:rFonts w:ascii="Palatino Linotype" w:hAnsi="Palatino Linotype"/>
-                <w:b/>
-                <w:bCs/>
-                <w:sz w:val="20"/>
-                <w:szCs w:val="20"/>
-              </w:rPr>
-              <w:t xml:space="preserve"> </w:t>
-            </w:r>
-            <w:proofErr w:type="spellStart"/>
-            <w:r>
-              <w:rPr>
-                <w:rFonts w:ascii="Palatino Linotype" w:hAnsi="Palatino Linotype"/>
-                <w:b/>
-                <w:bCs/>
-                <w:sz w:val="20"/>
-                <w:szCs w:val="20"/>
-              </w:rPr>
-              <w:t>endfor</w:t>
-            </w:r>
-            <w:proofErr w:type="spellEnd"/>
-            <w:r>
-              <w:rPr>
-                <w:rFonts w:ascii="Palatino Linotype" w:hAnsi="Palatino Linotype"/>
-                <w:b/>
-                <w:bCs/>
-                <w:sz w:val="20"/>
-                <w:szCs w:val="20"/>
-              </w:rPr>
-              <w:t xml:space="preserve"> %}</w:t>
+              <w:t>{%tc endfor %}</w:t>
             </w:r>
           </w:p>
         </w:tc>
@@ -2264,51 +1534,7 @@
                 <w:sz w:val="20"/>
                 <w:szCs w:val="20"/>
               </w:rPr>
-              <w:t>{%</w:t>
-            </w:r>
-            <w:proofErr w:type="spellStart"/>
-            <w:r>
-              <w:rPr>
-                <w:rFonts w:ascii="Palatino Linotype" w:hAnsi="Palatino Linotype"/>
-                <w:b/>
-                <w:bCs/>
-                <w:sz w:val="20"/>
-                <w:szCs w:val="20"/>
-              </w:rPr>
-              <w:t>tc</w:t>
-            </w:r>
-            <w:proofErr w:type="spellEnd"/>
-            <w:r>
-              <w:rPr>
-                <w:rFonts w:ascii="Palatino Linotype" w:hAnsi="Palatino Linotype"/>
-                <w:b/>
-                <w:bCs/>
-                <w:sz w:val="20"/>
-                <w:szCs w:val="20"/>
-              </w:rPr>
-              <w:t xml:space="preserve"> for charge in </w:t>
-            </w:r>
-            <w:proofErr w:type="spellStart"/>
-            <w:r>
-              <w:rPr>
-                <w:rFonts w:ascii="Palatino Linotype" w:hAnsi="Palatino Linotype"/>
-                <w:b/>
-                <w:bCs/>
-                <w:sz w:val="20"/>
-                <w:szCs w:val="20"/>
-              </w:rPr>
-              <w:t>charges_list</w:t>
-            </w:r>
-            <w:proofErr w:type="spellEnd"/>
-            <w:r>
-              <w:rPr>
-                <w:rFonts w:ascii="Palatino Linotype" w:hAnsi="Palatino Linotype"/>
-                <w:b/>
-                <w:bCs/>
-                <w:sz w:val="20"/>
-                <w:szCs w:val="20"/>
-              </w:rPr>
-              <w:t xml:space="preserve"> %}</w:t>
+              <w:t>{%tc for charge in charges_list %}</w:t>
             </w:r>
           </w:p>
         </w:tc>
@@ -2338,7 +1564,6 @@
                 <w:szCs w:val="20"/>
               </w:rPr>
             </w:pPr>
-            <w:proofErr w:type="gramStart"/>
             <w:r>
               <w:rPr>
                 <w:rFonts w:ascii="Palatino Linotype" w:hAnsi="Palatino Linotype"/>
@@ -2347,40 +1572,7 @@
                 <w:sz w:val="20"/>
                 <w:szCs w:val="20"/>
               </w:rPr>
-              <w:t xml:space="preserve">{{ </w:t>
-            </w:r>
-            <w:proofErr w:type="spellStart"/>
-            <w:r>
-              <w:rPr>
-                <w:rFonts w:ascii="Palatino Linotype" w:hAnsi="Palatino Linotype"/>
-                <w:b/>
-                <w:bCs/>
-                <w:sz w:val="20"/>
-                <w:szCs w:val="20"/>
-              </w:rPr>
-              <w:t>charge</w:t>
-            </w:r>
-            <w:proofErr w:type="gramEnd"/>
-            <w:r>
-              <w:rPr>
-                <w:rFonts w:ascii="Palatino Linotype" w:hAnsi="Palatino Linotype"/>
-                <w:b/>
-                <w:bCs/>
-                <w:sz w:val="20"/>
-                <w:szCs w:val="20"/>
-              </w:rPr>
-              <w:t>.plea</w:t>
-            </w:r>
-            <w:proofErr w:type="spellEnd"/>
-            <w:r>
-              <w:rPr>
-                <w:rFonts w:ascii="Palatino Linotype" w:hAnsi="Palatino Linotype"/>
-                <w:b/>
-                <w:bCs/>
-                <w:sz w:val="20"/>
-                <w:szCs w:val="20"/>
-              </w:rPr>
-              <w:t>}}</w:t>
+              <w:t>{{ charge.plea}}</w:t>
             </w:r>
           </w:p>
         </w:tc>
@@ -2418,51 +1610,7 @@
                 <w:sz w:val="20"/>
                 <w:szCs w:val="20"/>
               </w:rPr>
-              <w:t>{%</w:t>
-            </w:r>
-            <w:proofErr w:type="spellStart"/>
-            <w:r>
-              <w:rPr>
-                <w:rFonts w:ascii="Palatino Linotype" w:hAnsi="Palatino Linotype"/>
-                <w:b/>
-                <w:bCs/>
-                <w:sz w:val="20"/>
-                <w:szCs w:val="20"/>
-              </w:rPr>
-              <w:t>tc</w:t>
-            </w:r>
-            <w:proofErr w:type="spellEnd"/>
-            <w:r>
-              <w:rPr>
-                <w:rFonts w:ascii="Palatino Linotype" w:hAnsi="Palatino Linotype"/>
-                <w:b/>
-                <w:bCs/>
-                <w:sz w:val="20"/>
-                <w:szCs w:val="20"/>
-              </w:rPr>
-              <w:t xml:space="preserve"> </w:t>
-            </w:r>
-            <w:proofErr w:type="spellStart"/>
-            <w:r>
-              <w:rPr>
-                <w:rFonts w:ascii="Palatino Linotype" w:hAnsi="Palatino Linotype"/>
-                <w:b/>
-                <w:bCs/>
-                <w:sz w:val="20"/>
-                <w:szCs w:val="20"/>
-              </w:rPr>
-              <w:t>endfor</w:t>
-            </w:r>
-            <w:proofErr w:type="spellEnd"/>
-            <w:r>
-              <w:rPr>
-                <w:rFonts w:ascii="Palatino Linotype" w:hAnsi="Palatino Linotype"/>
-                <w:b/>
-                <w:bCs/>
-                <w:sz w:val="20"/>
-                <w:szCs w:val="20"/>
-              </w:rPr>
-              <w:t xml:space="preserve"> %}</w:t>
+              <w:t>{%tc endfor %}</w:t>
             </w:r>
           </w:p>
         </w:tc>
@@ -2498,80 +1646,16 @@
           <w:sz w:val="20"/>
           <w:szCs w:val="20"/>
         </w:rPr>
-        <w:t xml:space="preserve">{% if </w:t>
-      </w:r>
-      <w:proofErr w:type="spellStart"/>
-      <w:r>
-        <w:rPr>
-          <w:rFonts w:ascii="Palatino Linotype" w:hAnsi="Palatino Linotype"/>
-          <w:bCs/>
-          <w:color w:val="FF0000"/>
-          <w:sz w:val="20"/>
-          <w:szCs w:val="20"/>
-        </w:rPr>
-        <w:t>bond_</w:t>
-      </w:r>
-      <w:proofErr w:type="gramStart"/>
-      <w:r>
-        <w:rPr>
-          <w:rFonts w:ascii="Palatino Linotype" w:hAnsi="Palatino Linotype"/>
-          <w:bCs/>
-          <w:color w:val="FF0000"/>
-          <w:sz w:val="20"/>
-          <w:szCs w:val="20"/>
-        </w:rPr>
-        <w:t>conditions.bond</w:t>
-      </w:r>
-      <w:proofErr w:type="gramEnd"/>
-      <w:r>
-        <w:rPr>
-          <w:rFonts w:ascii="Palatino Linotype" w:hAnsi="Palatino Linotype"/>
-          <w:bCs/>
-          <w:color w:val="FF0000"/>
-          <w:sz w:val="20"/>
-          <w:szCs w:val="20"/>
-        </w:rPr>
-        <w:t>_type</w:t>
-      </w:r>
-      <w:proofErr w:type="spellEnd"/>
-      <w:r>
-        <w:rPr>
-          <w:rFonts w:ascii="Palatino Linotype" w:hAnsi="Palatino Linotype"/>
-          <w:bCs/>
-          <w:color w:val="FF0000"/>
-          <w:sz w:val="20"/>
-          <w:szCs w:val="20"/>
-        </w:rPr>
-        <w:t xml:space="preserve"> == ‘Continue Existing Bond’ %}</w:t>
-      </w:r>
-      <w:r>
-        <w:rPr>
-          <w:rFonts w:ascii="Palatino Linotype" w:hAnsi="Palatino Linotype"/>
-          <w:bCs/>
-          <w:sz w:val="20"/>
-          <w:szCs w:val="20"/>
-        </w:rPr>
-        <w:t xml:space="preserve">The bond and all bond conditions previously imposed in this case remain in full force and </w:t>
-      </w:r>
-      <w:proofErr w:type="gramStart"/>
-      <w:r>
-        <w:rPr>
-          <w:rFonts w:ascii="Palatino Linotype" w:hAnsi="Palatino Linotype"/>
-          <w:bCs/>
-          <w:sz w:val="20"/>
-          <w:szCs w:val="20"/>
-        </w:rPr>
-        <w:t>effect</w:t>
-      </w:r>
-      <w:proofErr w:type="gramEnd"/>
-      <w:r>
-        <w:rPr>
-          <w:rFonts w:ascii="Palatino Linotype" w:hAnsi="Palatino Linotype"/>
-          <w:bCs/>
-          <w:sz w:val="20"/>
-          <w:szCs w:val="20"/>
-        </w:rPr>
-        <w:t xml:space="preserve"> pending </w:t>
+        <w:t>{% if bond_conditions.bond_type == ‘Continue Existing Bond’ %}</w:t>
+      </w:r>
+      <w:r>
+        <w:rPr>
+          <w:rFonts w:ascii="Palatino Linotype" w:hAnsi="Palatino Linotype"/>
+          <w:bCs/>
+          <w:sz w:val="20"/>
+          <w:szCs w:val="20"/>
+        </w:rPr>
+        <w:t xml:space="preserve">The bond and all bond conditions previously imposed in this case remain in full force and effect pending </w:t>
       </w:r>
       <w:r>
         <w:rPr>
@@ -2619,35 +1703,15 @@
           <w:sz w:val="20"/>
           <w:szCs w:val="20"/>
         </w:rPr>
-        <w:t xml:space="preserve"> </w:t>
-      </w:r>
-      <w:proofErr w:type="gramStart"/>
-      <w:r>
-        <w:rPr>
-          <w:rFonts w:ascii="Palatino Linotype" w:hAnsi="Palatino Linotype"/>
-          <w:bCs/>
-          <w:color w:val="FF0000"/>
-          <w:sz w:val="20"/>
-          <w:szCs w:val="20"/>
-        </w:rPr>
-        <w:t>%}</w:t>
-      </w:r>
-      <w:r>
-        <w:rPr>
-          <w:rFonts w:ascii="Palatino Linotype" w:hAnsi="Palatino Linotype"/>
-          <w:sz w:val="20"/>
-          <w:szCs w:val="20"/>
-        </w:rPr>
-        <w:t>The</w:t>
-      </w:r>
-      <w:proofErr w:type="gramEnd"/>
-      <w:r>
-        <w:rPr>
-          <w:rFonts w:ascii="Palatino Linotype" w:hAnsi="Palatino Linotype"/>
-          <w:sz w:val="20"/>
-          <w:szCs w:val="20"/>
-        </w:rPr>
-        <w:t xml:space="preserve"> Court </w:t>
+        <w:t xml:space="preserve"> %}</w:t>
+      </w:r>
+      <w:r>
+        <w:rPr>
+          <w:rFonts w:ascii="Palatino Linotype" w:hAnsi="Palatino Linotype"/>
+          <w:sz w:val="20"/>
+          <w:szCs w:val="20"/>
+        </w:rPr>
+        <w:t xml:space="preserve">The Court </w:t>
       </w:r>
       <w:r>
         <w:rPr>
@@ -2692,70 +1756,27 @@
           <w:sz w:val="20"/>
           <w:szCs w:val="20"/>
         </w:rPr>
-        <w:t xml:space="preserve"> the community.  In determining the type and amount of bail, the Court considered each of the enumerated factors in Crim. R. 46(C</w:t>
-      </w:r>
-      <w:proofErr w:type="gramStart"/>
-      <w:r>
-        <w:rPr>
-          <w:rFonts w:ascii="Palatino Linotype" w:hAnsi="Palatino Linotype"/>
-          <w:bCs/>
-          <w:sz w:val="20"/>
-          <w:szCs w:val="20"/>
-        </w:rPr>
-        <w:t>)</w:t>
-      </w:r>
-      <w:r>
-        <w:rPr>
-          <w:rFonts w:ascii="Palatino Linotype" w:hAnsi="Palatino Linotype"/>
-          <w:bCs/>
-          <w:color w:val="FF0000"/>
-          <w:sz w:val="20"/>
-          <w:szCs w:val="20"/>
-        </w:rPr>
-        <w:t>{</w:t>
-      </w:r>
-      <w:proofErr w:type="gramEnd"/>
-      <w:r>
-        <w:rPr>
-          <w:rFonts w:ascii="Palatino Linotype" w:hAnsi="Palatino Linotype"/>
-          <w:bCs/>
-          <w:color w:val="FF0000"/>
-          <w:sz w:val="20"/>
-          <w:szCs w:val="20"/>
-        </w:rPr>
-        <w:t xml:space="preserve">% if </w:t>
-      </w:r>
-      <w:proofErr w:type="spellStart"/>
-      <w:r>
-        <w:rPr>
-          <w:rFonts w:ascii="Palatino Linotype" w:hAnsi="Palatino Linotype"/>
-          <w:bCs/>
-          <w:color w:val="FF0000"/>
-          <w:sz w:val="20"/>
-          <w:szCs w:val="20"/>
-        </w:rPr>
-        <w:t>domestic_violence_</w:t>
-      </w:r>
-      <w:r>
-        <w:rPr>
-          <w:rFonts w:ascii="Palatino Linotype" w:hAnsi="Palatino Linotype"/>
-          <w:bCs/>
-          <w:color w:val="FF0000"/>
-          <w:sz w:val="20"/>
-          <w:szCs w:val="20"/>
-        </w:rPr>
-        <w:t>conditions.ordered</w:t>
-      </w:r>
-      <w:proofErr w:type="spellEnd"/>
-      <w:r>
-        <w:rPr>
-          <w:rFonts w:ascii="Palatino Linotype" w:hAnsi="Palatino Linotype"/>
-          <w:bCs/>
-          <w:color w:val="FF0000"/>
-          <w:sz w:val="20"/>
-          <w:szCs w:val="20"/>
-        </w:rPr>
-        <w:t xml:space="preserve"> is true %}</w:t>
+        <w:t xml:space="preserve"> the community.  In determining the type and amount of bail, the Court considered each of the enumerated factors in Crim. R. 46(C)</w:t>
+      </w:r>
+      <w:r>
+        <w:rPr>
+          <w:rFonts w:ascii="Palatino Linotype" w:hAnsi="Palatino Linotype"/>
+          <w:bCs/>
+          <w:color w:val="FF0000"/>
+          <w:sz w:val="20"/>
+          <w:szCs w:val="20"/>
+        </w:rPr>
+        <w:t>{% if domestic_violence_</w:t>
+      </w:r>
+      <w:r>
+        <w:rPr>
+          <w:rFonts w:ascii="Palatino Linotype" w:hAnsi="Palatino Linotype"/>
+          <w:bCs/>
+          <w:color w:val="FF0000"/>
+          <w:sz w:val="20"/>
+          <w:szCs w:val="20"/>
+        </w:rPr>
+        <w:t>conditions.ordered is true %}</w:t>
       </w:r>
       <w:r>
         <w:rPr>
@@ -2857,59 +1878,25 @@
         </w:rPr>
         <w:t>(</w:t>
       </w:r>
-      <w:proofErr w:type="spellStart"/>
-      <w:r>
-        <w:rPr>
-          <w:rFonts w:ascii="Palatino Linotype" w:hAnsi="Palatino Linotype"/>
-          <w:bCs/>
-          <w:color w:val="FF0000"/>
-          <w:sz w:val="20"/>
-          <w:szCs w:val="20"/>
-        </w:rPr>
-        <w:t>bond_</w:t>
-      </w:r>
-      <w:proofErr w:type="gramStart"/>
-      <w:r>
-        <w:rPr>
-          <w:rFonts w:ascii="Palatino Linotype" w:hAnsi="Palatino Linotype"/>
-          <w:bCs/>
-          <w:color w:val="FF0000"/>
-          <w:sz w:val="20"/>
-          <w:szCs w:val="20"/>
-        </w:rPr>
-        <w:t>conditions</w:t>
-      </w:r>
-      <w:r>
-        <w:rPr>
-          <w:rFonts w:ascii="Palatino Linotype" w:hAnsi="Palatino Linotype"/>
-          <w:bCs/>
-          <w:color w:val="FF0000"/>
-          <w:sz w:val="20"/>
-          <w:szCs w:val="20"/>
-        </w:rPr>
-        <w:t>.bond</w:t>
-      </w:r>
-      <w:proofErr w:type="gramEnd"/>
-      <w:r>
-        <w:rPr>
-          <w:rFonts w:ascii="Palatino Linotype" w:hAnsi="Palatino Linotype"/>
-          <w:bCs/>
-          <w:color w:val="FF0000"/>
-          <w:sz w:val="20"/>
-          <w:szCs w:val="20"/>
-        </w:rPr>
-        <w:t>_type</w:t>
-      </w:r>
-      <w:proofErr w:type="spellEnd"/>
-      <w:r>
-        <w:rPr>
-          <w:rFonts w:ascii="Palatino Linotype" w:hAnsi="Palatino Linotype"/>
-          <w:bCs/>
-          <w:color w:val="FF0000"/>
-          <w:sz w:val="20"/>
-          <w:szCs w:val="20"/>
-        </w:rPr>
-        <w:t xml:space="preserve"> == ‘10% Deposit, Cash or Surety</w:t>
+      <w:r>
+        <w:rPr>
+          <w:rFonts w:ascii="Palatino Linotype" w:hAnsi="Palatino Linotype"/>
+          <w:bCs/>
+          <w:color w:val="FF0000"/>
+          <w:sz w:val="20"/>
+          <w:szCs w:val="20"/>
+        </w:rPr>
+        <w:t>bond_conditions</w:t>
+      </w:r>
+      <w:r>
+        <w:rPr>
+          <w:rFonts w:ascii="Palatino Linotype" w:hAnsi="Palatino Linotype"/>
+          <w:bCs/>
+          <w:color w:val="FF0000"/>
+          <w:sz w:val="20"/>
+          <w:szCs w:val="20"/>
+        </w:rPr>
+        <w:t>.bond_type == ‘10% Deposit, Cash or Surety</w:t>
       </w:r>
       <w:r>
         <w:rPr>
@@ -2961,7 +1948,6 @@
         </w:rPr>
         <w:t>or (</w:t>
       </w:r>
-      <w:proofErr w:type="spellStart"/>
       <w:r>
         <w:rPr>
           <w:rFonts w:ascii="Palatino Linotype" w:hAnsi="Palatino Linotype"/>
@@ -2980,18 +1966,7 @@
           <w:sz w:val="20"/>
           <w:szCs w:val="20"/>
         </w:rPr>
-        <w:t>.bond_type</w:t>
-      </w:r>
-      <w:proofErr w:type="spellEnd"/>
-      <w:r>
-        <w:rPr>
-          <w:rFonts w:ascii="Palatino Linotype" w:hAnsi="Palatino Linotype"/>
-          <w:bCs/>
-          <w:color w:val="FF0000"/>
-          <w:sz w:val="20"/>
-          <w:szCs w:val="20"/>
-        </w:rPr>
-        <w:t xml:space="preserve"> == ‘</w:t>
+        <w:t>.bond_type == ‘</w:t>
       </w:r>
       <w:r>
         <w:rPr>
@@ -3091,9 +2066,8 @@
           <w:szCs w:val="20"/>
           <w:u w:val="single"/>
         </w:rPr>
-        <w:t xml:space="preserve">Defendant shall post a </w:t>
-      </w:r>
-      <w:proofErr w:type="gramStart"/>
+        <w:t xml:space="preserve">Defendant shall post a {{ </w:t>
+      </w:r>
       <w:r>
         <w:rPr>
           <w:rFonts w:ascii="Palatino Linotype" w:hAnsi="Palatino Linotype"/>
@@ -3102,9 +2076,8 @@
           <w:szCs w:val="20"/>
           <w:u w:val="single"/>
         </w:rPr>
-        <w:t xml:space="preserve">{{ </w:t>
-      </w:r>
-      <w:proofErr w:type="spellStart"/>
+        <w:t>bond_conditions</w:t>
+      </w:r>
       <w:r>
         <w:rPr>
           <w:rFonts w:ascii="Palatino Linotype" w:hAnsi="Palatino Linotype"/>
@@ -3113,9 +2086,8 @@
           <w:szCs w:val="20"/>
           <w:u w:val="single"/>
         </w:rPr>
-        <w:t>bond</w:t>
-      </w:r>
-      <w:proofErr w:type="gramEnd"/>
+        <w:t>.bond_amount }}</w:t>
+      </w:r>
       <w:r>
         <w:rPr>
           <w:rFonts w:ascii="Palatino Linotype" w:hAnsi="Palatino Linotype"/>
@@ -3124,7 +2096,7 @@
           <w:szCs w:val="20"/>
           <w:u w:val="single"/>
         </w:rPr>
-        <w:t>_conditions</w:t>
+        <w:t xml:space="preserve"> bond secured by</w:t>
       </w:r>
       <w:r>
         <w:rPr>
@@ -3134,84 +2106,29 @@
           <w:szCs w:val="20"/>
           <w:u w:val="single"/>
         </w:rPr>
-        <w:t>.bond_amount</w:t>
-      </w:r>
-      <w:proofErr w:type="spellEnd"/>
-      <w:r>
-        <w:rPr>
-          <w:rFonts w:ascii="Palatino Linotype" w:hAnsi="Palatino Linotype"/>
-          <w:bCs/>
+        <w:t xml:space="preserve"> </w:t>
+      </w:r>
+      <w:r>
+        <w:rPr>
+          <w:rFonts w:ascii="Palatino Linotype" w:hAnsi="Palatino Linotype"/>
+          <w:bCs/>
+          <w:color w:val="FF0000"/>
           <w:sz w:val="20"/>
           <w:szCs w:val="20"/>
           <w:u w:val="single"/>
         </w:rPr>
-        <w:t xml:space="preserve"> }}</w:t>
-      </w:r>
-      <w:r>
-        <w:rPr>
-          <w:rFonts w:ascii="Palatino Linotype" w:hAnsi="Palatino Linotype"/>
-          <w:bCs/>
+        <w:t>{% if bond_conditions</w:t>
+      </w:r>
+      <w:r>
+        <w:rPr>
+          <w:rFonts w:ascii="Palatino Linotype" w:hAnsi="Palatino Linotype"/>
+          <w:bCs/>
+          <w:color w:val="FF0000"/>
           <w:sz w:val="20"/>
           <w:szCs w:val="20"/>
           <w:u w:val="single"/>
         </w:rPr>
-        <w:t xml:space="preserve"> bond secured by</w:t>
-      </w:r>
-      <w:r>
-        <w:rPr>
-          <w:rFonts w:ascii="Palatino Linotype" w:hAnsi="Palatino Linotype"/>
-          <w:bCs/>
-          <w:sz w:val="20"/>
-          <w:szCs w:val="20"/>
-          <w:u w:val="single"/>
-        </w:rPr>
-        <w:t xml:space="preserve"> </w:t>
-      </w:r>
-      <w:r>
-        <w:rPr>
-          <w:rFonts w:ascii="Palatino Linotype" w:hAnsi="Palatino Linotype"/>
-          <w:bCs/>
-          <w:color w:val="FF0000"/>
-          <w:sz w:val="20"/>
-          <w:szCs w:val="20"/>
-          <w:u w:val="single"/>
-        </w:rPr>
-        <w:t xml:space="preserve">{% if </w:t>
-      </w:r>
-      <w:proofErr w:type="spellStart"/>
-      <w:r>
-        <w:rPr>
-          <w:rFonts w:ascii="Palatino Linotype" w:hAnsi="Palatino Linotype"/>
-          <w:bCs/>
-          <w:color w:val="FF0000"/>
-          <w:sz w:val="20"/>
-          <w:szCs w:val="20"/>
-          <w:u w:val="single"/>
-        </w:rPr>
-        <w:t>bond_conditions</w:t>
-      </w:r>
-      <w:r>
-        <w:rPr>
-          <w:rFonts w:ascii="Palatino Linotype" w:hAnsi="Palatino Linotype"/>
-          <w:bCs/>
-          <w:color w:val="FF0000"/>
-          <w:sz w:val="20"/>
-          <w:szCs w:val="20"/>
-          <w:u w:val="single"/>
-        </w:rPr>
-        <w:t>.bond_type</w:t>
-      </w:r>
-      <w:proofErr w:type="spellEnd"/>
-      <w:r>
-        <w:rPr>
-          <w:rFonts w:ascii="Palatino Linotype" w:hAnsi="Palatino Linotype"/>
-          <w:bCs/>
-          <w:color w:val="FF0000"/>
-          <w:sz w:val="20"/>
-          <w:szCs w:val="20"/>
-          <w:u w:val="single"/>
-        </w:rPr>
-        <w:t xml:space="preserve"> == ‘10% Deposit, Cash or Surety</w:t>
+        <w:t>.bond_type == ‘10% Deposit, Cash or Surety</w:t>
       </w:r>
       <w:r>
         <w:rPr>
@@ -3327,112 +2244,67 @@
           <w:sz w:val="20"/>
           <w:szCs w:val="20"/>
         </w:rPr>
+        <w:t>{% if bond_conditions.bond_type == ‘Continue Existing Bond’ %}</w:t>
+      </w:r>
+      <w:r>
+        <w:rPr>
+          <w:rFonts w:ascii="Palatino Linotype" w:hAnsi="Palatino Linotype"/>
+          <w:b/>
+          <w:bCs/>
+          <w:sz w:val="20"/>
+          <w:szCs w:val="20"/>
+        </w:rPr>
+        <w:t xml:space="preserve">Additional </w:t>
+      </w:r>
+      <w:r>
+        <w:rPr>
+          <w:rFonts w:ascii="Palatino Linotype" w:hAnsi="Palatino Linotype"/>
+          <w:bCs/>
+          <w:color w:val="FF0000"/>
+          <w:sz w:val="20"/>
+          <w:szCs w:val="20"/>
+        </w:rPr>
+        <w:t>{% endif %}</w:t>
+      </w:r>
+      <w:r>
+        <w:rPr>
+          <w:rFonts w:ascii="Palatino Linotype" w:hAnsi="Palatino Linotype"/>
+          <w:b/>
+          <w:bCs/>
+          <w:sz w:val="20"/>
+          <w:szCs w:val="20"/>
+        </w:rPr>
+        <w:t>N</w:t>
+      </w:r>
+      <w:r>
+        <w:rPr>
+          <w:rFonts w:ascii="Palatino Linotype" w:hAnsi="Palatino Linotype"/>
+          <w:b/>
+          <w:bCs/>
+          <w:sz w:val="20"/>
+          <w:szCs w:val="20"/>
+        </w:rPr>
+        <w:t>on-Financial Conditions of Release:</w:t>
+      </w:r>
+      <w:r>
+        <w:rPr>
+          <w:rFonts w:ascii="Palatino Linotype" w:hAnsi="Palatino Linotype"/>
+          <w:bCs/>
+          <w:sz w:val="20"/>
+          <w:szCs w:val="20"/>
+        </w:rPr>
+        <w:t xml:space="preserve"> </w:t>
+      </w:r>
+      <w:r>
+        <w:rPr>
+          <w:rFonts w:ascii="Palatino Linotype" w:hAnsi="Palatino Linotype"/>
+          <w:bCs/>
+          <w:color w:val="FF0000"/>
+          <w:sz w:val="20"/>
+          <w:szCs w:val="20"/>
+        </w:rPr>
         <w:t xml:space="preserve">{% if </w:t>
       </w:r>
-      <w:proofErr w:type="spellStart"/>
-      <w:r>
-        <w:rPr>
-          <w:rFonts w:ascii="Palatino Linotype" w:hAnsi="Palatino Linotype"/>
-          <w:bCs/>
-          <w:color w:val="FF0000"/>
-          <w:sz w:val="20"/>
-          <w:szCs w:val="20"/>
-        </w:rPr>
-        <w:t>bond_</w:t>
-      </w:r>
-      <w:proofErr w:type="gramStart"/>
-      <w:r>
-        <w:rPr>
-          <w:rFonts w:ascii="Palatino Linotype" w:hAnsi="Palatino Linotype"/>
-          <w:bCs/>
-          <w:color w:val="FF0000"/>
-          <w:sz w:val="20"/>
-          <w:szCs w:val="20"/>
-        </w:rPr>
-        <w:t>conditions.bond</w:t>
-      </w:r>
-      <w:proofErr w:type="gramEnd"/>
-      <w:r>
-        <w:rPr>
-          <w:rFonts w:ascii="Palatino Linotype" w:hAnsi="Palatino Linotype"/>
-          <w:bCs/>
-          <w:color w:val="FF0000"/>
-          <w:sz w:val="20"/>
-          <w:szCs w:val="20"/>
-        </w:rPr>
-        <w:t>_type</w:t>
-      </w:r>
-      <w:proofErr w:type="spellEnd"/>
-      <w:r>
-        <w:rPr>
-          <w:rFonts w:ascii="Palatino Linotype" w:hAnsi="Palatino Linotype"/>
-          <w:bCs/>
-          <w:color w:val="FF0000"/>
-          <w:sz w:val="20"/>
-          <w:szCs w:val="20"/>
-        </w:rPr>
-        <w:t xml:space="preserve"> == ‘Continue Existing Bond’ %}</w:t>
-      </w:r>
-      <w:r>
-        <w:rPr>
-          <w:rFonts w:ascii="Palatino Linotype" w:hAnsi="Palatino Linotype"/>
-          <w:b/>
-          <w:bCs/>
-          <w:sz w:val="20"/>
-          <w:szCs w:val="20"/>
-        </w:rPr>
-        <w:t xml:space="preserve">Additional </w:t>
-      </w:r>
-      <w:r>
-        <w:rPr>
-          <w:rFonts w:ascii="Palatino Linotype" w:hAnsi="Palatino Linotype"/>
-          <w:bCs/>
-          <w:color w:val="FF0000"/>
-          <w:sz w:val="20"/>
-          <w:szCs w:val="20"/>
-        </w:rPr>
-        <w:t>{% endif %}</w:t>
-      </w:r>
-      <w:r>
-        <w:rPr>
-          <w:rFonts w:ascii="Palatino Linotype" w:hAnsi="Palatino Linotype"/>
-          <w:b/>
-          <w:bCs/>
-          <w:sz w:val="20"/>
-          <w:szCs w:val="20"/>
-        </w:rPr>
-        <w:t>N</w:t>
-      </w:r>
-      <w:r>
-        <w:rPr>
-          <w:rFonts w:ascii="Palatino Linotype" w:hAnsi="Palatino Linotype"/>
-          <w:b/>
-          <w:bCs/>
-          <w:sz w:val="20"/>
-          <w:szCs w:val="20"/>
-        </w:rPr>
-        <w:t>on-Financial Conditions of Release:</w:t>
-      </w:r>
-      <w:r>
-        <w:rPr>
-          <w:rFonts w:ascii="Palatino Linotype" w:hAnsi="Palatino Linotype"/>
-          <w:bCs/>
-          <w:sz w:val="20"/>
-          <w:szCs w:val="20"/>
-        </w:rPr>
-        <w:t xml:space="preserve"> </w:t>
-      </w:r>
-      <w:r>
-        <w:rPr>
-          <w:rFonts w:ascii="Palatino Linotype" w:hAnsi="Palatino Linotype"/>
-          <w:bCs/>
-          <w:color w:val="FF0000"/>
-          <w:sz w:val="20"/>
-          <w:szCs w:val="20"/>
-        </w:rPr>
-        <w:t xml:space="preserve">{% if </w:t>
-      </w:r>
-      <w:proofErr w:type="spellStart"/>
       <w:r>
         <w:rPr>
           <w:rFonts w:ascii="Palatino Linotype" w:hAnsi="Palatino Linotype"/>
@@ -3451,18 +2323,7 @@
           <w:sz w:val="20"/>
           <w:szCs w:val="20"/>
         </w:rPr>
-        <w:t>.bond_type</w:t>
-      </w:r>
-      <w:proofErr w:type="spellEnd"/>
-      <w:r>
-        <w:rPr>
-          <w:rFonts w:ascii="Palatino Linotype" w:hAnsi="Palatino Linotype"/>
-          <w:bCs/>
-          <w:color w:val="FF0000"/>
-          <w:sz w:val="20"/>
-          <w:szCs w:val="20"/>
-        </w:rPr>
-        <w:t xml:space="preserve"> == ‘Recognizance (OR) Bond’ %}</w:t>
+        <w:t>.bond_type == ‘Recognizance (OR) Bond’ %}</w:t>
       </w:r>
     </w:p>
     <w:p>
@@ -3492,18 +2353,7 @@
           <w:szCs w:val="20"/>
           <w:u w:val="single"/>
         </w:rPr>
-        <w:t xml:space="preserve">The defendant shall execute a personal recognizance </w:t>
-      </w:r>
-      <w:proofErr w:type="gramStart"/>
-      <w:r>
-        <w:rPr>
-          <w:rFonts w:ascii="Palatino Linotype" w:hAnsi="Palatino Linotype"/>
-          <w:bCs/>
-          <w:sz w:val="20"/>
-          <w:szCs w:val="20"/>
-          <w:u w:val="single"/>
-        </w:rPr>
-        <w:t>bond</w:t>
+        <w:t>The defendant shall execute a personal recognizance bond</w:t>
       </w:r>
       <w:r>
         <w:rPr>
@@ -3522,18 +2372,7 @@
           <w:sz w:val="20"/>
           <w:szCs w:val="20"/>
         </w:rPr>
-        <w:t>{</w:t>
-      </w:r>
-      <w:proofErr w:type="gramEnd"/>
-      <w:r>
-        <w:rPr>
-          <w:rFonts w:ascii="Palatino Linotype" w:hAnsi="Palatino Linotype"/>
-          <w:bCs/>
-          <w:color w:val="FF0000"/>
-          <w:sz w:val="20"/>
-          <w:szCs w:val="20"/>
-        </w:rPr>
-        <w:t>% e</w:t>
+        <w:t>{% e</w:t>
       </w:r>
       <w:r>
         <w:rPr>
@@ -3710,61 +2549,35 @@
           <w:sz w:val="20"/>
           <w:szCs w:val="20"/>
         </w:rPr>
-        <w:t xml:space="preserve">If Defendant cannot afford an attorney, Defendant shall fill out an application for a Public Defender. </w:t>
-      </w:r>
-      <w:r>
-        <w:rPr>
-          <w:rFonts w:ascii="Palatino Linotype" w:hAnsi="Palatino Linotype"/>
-          <w:bCs/>
-          <w:color w:val="FF0000"/>
-          <w:sz w:val="20"/>
-          <w:szCs w:val="20"/>
-        </w:rPr>
-        <w:t xml:space="preserve">{% if </w:t>
-      </w:r>
-      <w:proofErr w:type="spellStart"/>
-      <w:r>
-        <w:rPr>
-          <w:rFonts w:ascii="Palatino Linotype" w:hAnsi="Palatino Linotype"/>
-          <w:bCs/>
-          <w:color w:val="FF0000"/>
-          <w:sz w:val="20"/>
-          <w:szCs w:val="20"/>
-        </w:rPr>
-        <w:t>bond_</w:t>
-      </w:r>
-      <w:proofErr w:type="gramStart"/>
-      <w:r>
-        <w:rPr>
-          <w:rFonts w:ascii="Palatino Linotype" w:hAnsi="Palatino Linotype"/>
-          <w:bCs/>
-          <w:color w:val="FF0000"/>
-          <w:sz w:val="20"/>
-          <w:szCs w:val="20"/>
-        </w:rPr>
-        <w:t>conditions.comply</w:t>
-      </w:r>
-      <w:proofErr w:type="gramEnd"/>
-      <w:r>
-        <w:rPr>
-          <w:rFonts w:ascii="Palatino Linotype" w:hAnsi="Palatino Linotype"/>
-          <w:bCs/>
-          <w:color w:val="FF0000"/>
-          <w:sz w:val="20"/>
-          <w:szCs w:val="20"/>
-        </w:rPr>
-        <w:t>_protection_order</w:t>
-      </w:r>
-      <w:proofErr w:type="spellEnd"/>
-      <w:r>
-        <w:rPr>
-          <w:rFonts w:ascii="Palatino Linotype" w:hAnsi="Palatino Linotype"/>
-          <w:bCs/>
-          <w:color w:val="FF0000"/>
-          <w:sz w:val="20"/>
-          <w:szCs w:val="20"/>
-        </w:rPr>
-        <w:t xml:space="preserve"> is true %}</w:t>
+        <w:t>If Defendant cannot afford an attorney</w:t>
+      </w:r>
+      <w:r>
+        <w:rPr>
+          <w:rFonts w:ascii="Palatino Linotype" w:hAnsi="Palatino Linotype"/>
+          <w:bCs/>
+          <w:sz w:val="20"/>
+          <w:szCs w:val="20"/>
+        </w:rPr>
+        <w:t xml:space="preserve"> and is charged with an offense which carries potential jail time</w:t>
+      </w:r>
+      <w:r>
+        <w:rPr>
+          <w:rFonts w:ascii="Palatino Linotype" w:hAnsi="Palatino Linotype"/>
+          <w:bCs/>
+          <w:sz w:val="20"/>
+          <w:szCs w:val="20"/>
+        </w:rPr>
+        <w:t xml:space="preserve">, Defendant shall fill out an application for a Public Defender. </w:t>
+      </w:r>
+      <w:r>
+        <w:rPr>
+          <w:rFonts w:ascii="Palatino Linotype" w:hAnsi="Palatino Linotype"/>
+          <w:bCs/>
+          <w:color w:val="FF0000"/>
+          <w:sz w:val="20"/>
+          <w:szCs w:val="20"/>
+        </w:rPr>
+        <w:t>{% if bond_conditions.comply_protection_order is true %}</w:t>
       </w:r>
     </w:p>
     <w:p>
@@ -3811,70 +2624,27 @@
           <w:sz w:val="20"/>
           <w:szCs w:val="20"/>
         </w:rPr>
-        <w:t xml:space="preserve"> in this </w:t>
-      </w:r>
-      <w:proofErr w:type="gramStart"/>
-      <w:r>
-        <w:rPr>
-          <w:rFonts w:ascii="Palatino Linotype" w:hAnsi="Palatino Linotype"/>
-          <w:bCs/>
-          <w:sz w:val="20"/>
-          <w:szCs w:val="20"/>
-        </w:rPr>
-        <w:t>case.</w:t>
-      </w:r>
-      <w:r>
-        <w:rPr>
-          <w:rFonts w:ascii="Palatino Linotype" w:hAnsi="Palatino Linotype"/>
-          <w:bCs/>
-          <w:color w:val="FF0000"/>
-          <w:sz w:val="20"/>
-          <w:szCs w:val="20"/>
-        </w:rPr>
-        <w:t>{</w:t>
-      </w:r>
-      <w:proofErr w:type="gramEnd"/>
-      <w:r>
-        <w:rPr>
-          <w:rFonts w:ascii="Palatino Linotype" w:hAnsi="Palatino Linotype"/>
-          <w:bCs/>
-          <w:color w:val="FF0000"/>
-          <w:sz w:val="20"/>
-          <w:szCs w:val="20"/>
-        </w:rPr>
-        <w:t>% endif %}</w:t>
-      </w:r>
-      <w:r>
-        <w:rPr>
-          <w:rFonts w:ascii="Palatino Linotype" w:hAnsi="Palatino Linotype"/>
-          <w:bCs/>
-          <w:color w:val="FF0000"/>
-          <w:sz w:val="20"/>
-          <w:szCs w:val="20"/>
-        </w:rPr>
-        <w:t xml:space="preserve">{% if </w:t>
-      </w:r>
-      <w:proofErr w:type="spellStart"/>
-      <w:r>
-        <w:rPr>
-          <w:rFonts w:ascii="Palatino Linotype" w:hAnsi="Palatino Linotype"/>
-          <w:bCs/>
-          <w:color w:val="FF0000"/>
-          <w:sz w:val="20"/>
-          <w:szCs w:val="20"/>
-        </w:rPr>
-        <w:t>no_contact.ordered</w:t>
-      </w:r>
-      <w:proofErr w:type="spellEnd"/>
-      <w:r>
-        <w:rPr>
-          <w:rFonts w:ascii="Palatino Linotype" w:hAnsi="Palatino Linotype"/>
-          <w:bCs/>
-          <w:color w:val="FF0000"/>
-          <w:sz w:val="20"/>
-          <w:szCs w:val="20"/>
-        </w:rPr>
-        <w:t xml:space="preserve"> is true %}</w:t>
+        <w:t xml:space="preserve"> in this case.</w:t>
+      </w:r>
+      <w:r>
+        <w:rPr>
+          <w:rFonts w:ascii="Palatino Linotype" w:hAnsi="Palatino Linotype"/>
+          <w:bCs/>
+          <w:color w:val="FF0000"/>
+          <w:sz w:val="20"/>
+          <w:szCs w:val="20"/>
+        </w:rPr>
+        <w:t>{% endif %}</w:t>
+      </w:r>
+      <w:r>
+        <w:rPr>
+          <w:rFonts w:ascii="Palatino Linotype" w:hAnsi="Palatino Linotype"/>
+          <w:bCs/>
+          <w:color w:val="FF0000"/>
+          <w:sz w:val="20"/>
+          <w:szCs w:val="20"/>
+        </w:rPr>
+        <w:t>{% if no_contact.ordered is true %}</w:t>
       </w:r>
     </w:p>
     <w:p>
@@ -3913,7 +2683,6 @@
         </w:rPr>
         <w:t xml:space="preserve"> </w:t>
       </w:r>
-      <w:proofErr w:type="gramStart"/>
       <w:r>
         <w:rPr>
           <w:rFonts w:ascii="Palatino Linotype" w:hAnsi="Palatino Linotype"/>
@@ -3923,19 +2692,7 @@
           <w:szCs w:val="20"/>
           <w:u w:val="single"/>
         </w:rPr>
-        <w:t>{{ no_contact.name</w:t>
-      </w:r>
-      <w:proofErr w:type="gramEnd"/>
-      <w:r>
-        <w:rPr>
-          <w:rFonts w:ascii="Palatino Linotype" w:hAnsi="Palatino Linotype"/>
-          <w:b/>
-          <w:bCs/>
-          <w:sz w:val="20"/>
-          <w:szCs w:val="20"/>
-          <w:u w:val="single"/>
-        </w:rPr>
-        <w:t xml:space="preserve"> }}</w:t>
+        <w:t>{{ no_contact.name }}</w:t>
       </w:r>
       <w:r>
         <w:rPr>
@@ -3964,18 +2721,7 @@
           <w:sz w:val="20"/>
           <w:szCs w:val="20"/>
         </w:rPr>
-        <w:t xml:space="preserve">{% if </w:t>
-      </w:r>
-      <w:proofErr w:type="spellStart"/>
-      <w:r>
-        <w:rPr>
-          <w:rFonts w:ascii="Palatino Linotype" w:hAnsi="Palatino Linotype"/>
-          <w:bCs/>
-          <w:color w:val="FF0000"/>
-          <w:sz w:val="20"/>
-          <w:szCs w:val="20"/>
-        </w:rPr>
-        <w:t>domestic_violence_conditions.</w:t>
+        <w:t>{% if domestic_violence_conditions.</w:t>
       </w:r>
       <w:r>
         <w:rPr>
@@ -3987,7 +2733,6 @@
         </w:rPr>
         <w:t>ordered</w:t>
       </w:r>
-      <w:proofErr w:type="spellEnd"/>
       <w:r>
         <w:rPr>
           <w:rFonts w:ascii="Palatino Linotype" w:hAnsi="Palatino Linotype"/>
@@ -4006,39 +2751,17 @@
           <w:sz w:val="20"/>
           <w:szCs w:val="20"/>
         </w:rPr>
-        <w:t xml:space="preserve">{% if </w:t>
-      </w:r>
-      <w:proofErr w:type="spellStart"/>
-      <w:r>
-        <w:rPr>
-          <w:rFonts w:ascii="Palatino Linotype" w:hAnsi="Palatino Linotype"/>
-          <w:bCs/>
-          <w:color w:val="FF0000"/>
-          <w:sz w:val="20"/>
-          <w:szCs w:val="20"/>
-        </w:rPr>
-        <w:t>domestic_violence_conditions.</w:t>
-      </w:r>
-      <w:r>
-        <w:rPr>
-          <w:rFonts w:ascii="Palatino Linotype" w:hAnsi="Palatino Linotype"/>
-          <w:bCs/>
-          <w:color w:val="FF0000"/>
-          <w:sz w:val="20"/>
-          <w:szCs w:val="20"/>
-        </w:rPr>
-        <w:t>vacate_residence</w:t>
-      </w:r>
-      <w:proofErr w:type="spellEnd"/>
-      <w:r>
-        <w:rPr>
-          <w:rFonts w:ascii="Palatino Linotype" w:hAnsi="Palatino Linotype"/>
-          <w:bCs/>
-          <w:color w:val="FF0000"/>
-          <w:sz w:val="20"/>
-          <w:szCs w:val="20"/>
-        </w:rPr>
-        <w:t xml:space="preserve"> </w:t>
+        <w:t>{% if domestic_violence_conditions.</w:t>
+      </w:r>
+      <w:r>
+        <w:rPr>
+          <w:rFonts w:ascii="Palatino Linotype" w:hAnsi="Palatino Linotype"/>
+          <w:bCs/>
+          <w:color w:val="FF0000"/>
+          <w:sz w:val="20"/>
+          <w:szCs w:val="20"/>
+        </w:rPr>
+        <w:t xml:space="preserve">vacate_residence </w:t>
       </w:r>
       <w:r>
         <w:rPr>
@@ -4087,7 +2810,6 @@
         </w:rPr>
         <w:t xml:space="preserve"> </w:t>
       </w:r>
-      <w:proofErr w:type="gramStart"/>
       <w:r>
         <w:rPr>
           <w:rFonts w:ascii="Palatino Linotype" w:hAnsi="Palatino Linotype"/>
@@ -4097,9 +2819,26 @@
           <w:szCs w:val="20"/>
           <w:u w:val="single"/>
         </w:rPr>
-        <w:t xml:space="preserve">{{ </w:t>
-      </w:r>
-      <w:proofErr w:type="spellStart"/>
+        <w:t>{{ domestic_violence_conditions.residence_address }}</w:t>
+      </w:r>
+      <w:r>
+        <w:rPr>
+          <w:rFonts w:ascii="Palatino Linotype" w:hAnsi="Palatino Linotype"/>
+          <w:bCs/>
+          <w:sz w:val="20"/>
+          <w:szCs w:val="20"/>
+        </w:rPr>
+        <w:t xml:space="preserve"> to</w:t>
+      </w:r>
+      <w:r>
+        <w:rPr>
+          <w:rFonts w:ascii="Palatino Linotype" w:hAnsi="Palatino Linotype"/>
+          <w:bCs/>
+          <w:sz w:val="20"/>
+          <w:szCs w:val="20"/>
+        </w:rPr>
+        <w:t xml:space="preserve"> </w:t>
+      </w:r>
       <w:r>
         <w:rPr>
           <w:rFonts w:ascii="Palatino Linotype" w:hAnsi="Palatino Linotype"/>
@@ -4109,84 +2848,7 @@
           <w:szCs w:val="20"/>
           <w:u w:val="single"/>
         </w:rPr>
-        <w:t>domestic</w:t>
-      </w:r>
-      <w:proofErr w:type="gramEnd"/>
-      <w:r>
-        <w:rPr>
-          <w:rFonts w:ascii="Palatino Linotype" w:hAnsi="Palatino Linotype"/>
-          <w:b/>
-          <w:bCs/>
-          <w:sz w:val="20"/>
-          <w:szCs w:val="20"/>
-          <w:u w:val="single"/>
-        </w:rPr>
-        <w:t>_violence_conditions.residence_address</w:t>
-      </w:r>
-      <w:proofErr w:type="spellEnd"/>
-      <w:r>
-        <w:rPr>
-          <w:rFonts w:ascii="Palatino Linotype" w:hAnsi="Palatino Linotype"/>
-          <w:b/>
-          <w:bCs/>
-          <w:sz w:val="20"/>
-          <w:szCs w:val="20"/>
-          <w:u w:val="single"/>
-        </w:rPr>
-        <w:t xml:space="preserve"> }}</w:t>
-      </w:r>
-      <w:r>
-        <w:rPr>
-          <w:rFonts w:ascii="Palatino Linotype" w:hAnsi="Palatino Linotype"/>
-          <w:bCs/>
-          <w:sz w:val="20"/>
-          <w:szCs w:val="20"/>
-        </w:rPr>
-        <w:t xml:space="preserve"> to</w:t>
-      </w:r>
-      <w:r>
-        <w:rPr>
-          <w:rFonts w:ascii="Palatino Linotype" w:hAnsi="Palatino Linotype"/>
-          <w:bCs/>
-          <w:sz w:val="20"/>
-          <w:szCs w:val="20"/>
-        </w:rPr>
-        <w:t xml:space="preserve"> </w:t>
-      </w:r>
-      <w:r>
-        <w:rPr>
-          <w:rFonts w:ascii="Palatino Linotype" w:hAnsi="Palatino Linotype"/>
-          <w:b/>
-          <w:bCs/>
-          <w:sz w:val="20"/>
-          <w:szCs w:val="20"/>
-          <w:u w:val="single"/>
-        </w:rPr>
-        <w:t xml:space="preserve">{{ </w:t>
-      </w:r>
-      <w:proofErr w:type="spellStart"/>
-      <w:r>
-        <w:rPr>
-          <w:rFonts w:ascii="Palatino Linotype" w:hAnsi="Palatino Linotype"/>
-          <w:b/>
-          <w:bCs/>
-          <w:sz w:val="20"/>
-          <w:szCs w:val="20"/>
-          <w:u w:val="single"/>
-        </w:rPr>
-        <w:t>domestic_violence_conditions.exclusive_possession_to</w:t>
-      </w:r>
-      <w:proofErr w:type="spellEnd"/>
-      <w:r>
-        <w:rPr>
-          <w:rFonts w:ascii="Palatino Linotype" w:hAnsi="Palatino Linotype"/>
-          <w:b/>
-          <w:bCs/>
-          <w:sz w:val="20"/>
-          <w:szCs w:val="20"/>
-          <w:u w:val="single"/>
-        </w:rPr>
-        <w:t xml:space="preserve"> }}</w:t>
+        <w:t>{{ domestic_violence_conditions.exclusive_possession_to }}</w:t>
       </w:r>
       <w:r>
         <w:rPr>
@@ -4305,17 +2967,7 @@
           <w:sz w:val="20"/>
           <w:szCs w:val="20"/>
         </w:rPr>
-        <w:t xml:space="preserve">Defendant shall surrender all keys and garage door openers to the above residence within 24 hours of service of this Order to the arresting </w:t>
-      </w:r>
-      <w:proofErr w:type="gramStart"/>
-      <w:r>
-        <w:rPr>
-          <w:rFonts w:ascii="Palatino Linotype" w:hAnsi="Palatino Linotype"/>
-          <w:bCs/>
-          <w:sz w:val="20"/>
-          <w:szCs w:val="20"/>
-        </w:rPr>
-        <w:t>agency.</w:t>
+        <w:t>Defendant shall surrender all keys and garage door openers to the above residence within 24 hours of service of this Order to the arresting agency.</w:t>
       </w:r>
       <w:r>
         <w:rPr>
@@ -4327,7 +2979,6 @@
         </w:rPr>
         <w:t>{</w:t>
       </w:r>
-      <w:proofErr w:type="gramEnd"/>
       <w:r>
         <w:rPr>
           <w:rFonts w:ascii="Palatino Linotype" w:hAnsi="Palatino Linotype"/>
@@ -4346,29 +2997,7 @@
           <w:sz w:val="20"/>
           <w:szCs w:val="20"/>
         </w:rPr>
-        <w:t xml:space="preserve">% if </w:t>
-      </w:r>
-      <w:proofErr w:type="spellStart"/>
-      <w:r>
-        <w:rPr>
-          <w:rFonts w:ascii="Palatino Linotype" w:hAnsi="Palatino Linotype"/>
-          <w:bCs/>
-          <w:color w:val="FF0000"/>
-          <w:sz w:val="20"/>
-          <w:szCs w:val="20"/>
-        </w:rPr>
-        <w:t>domestic_violence_conditions.surrender_weapons</w:t>
-      </w:r>
-      <w:proofErr w:type="spellEnd"/>
-      <w:r>
-        <w:rPr>
-          <w:rFonts w:ascii="Palatino Linotype" w:hAnsi="Palatino Linotype"/>
-          <w:bCs/>
-          <w:color w:val="FF0000"/>
-          <w:sz w:val="20"/>
-          <w:szCs w:val="20"/>
-        </w:rPr>
-        <w:t xml:space="preserve"> is true %}</w:t>
+        <w:t>% if domestic_violence_conditions.surrender_weapons is true %}</w:t>
       </w:r>
       <w:r>
         <w:rPr>
@@ -4425,7 +3054,6 @@
         </w:rPr>
         <w:t xml:space="preserve"> to the arresting agency no later than </w:t>
       </w:r>
-      <w:proofErr w:type="gramStart"/>
       <w:r>
         <w:rPr>
           <w:rFonts w:ascii="Palatino Linotype" w:hAnsi="Palatino Linotype"/>
@@ -4435,43 +3063,7 @@
           <w:szCs w:val="20"/>
           <w:u w:val="single"/>
         </w:rPr>
-        <w:t xml:space="preserve">{{ </w:t>
-      </w:r>
-      <w:proofErr w:type="spellStart"/>
-      <w:r>
-        <w:rPr>
-          <w:rFonts w:ascii="Palatino Linotype" w:hAnsi="Palatino Linotype"/>
-          <w:b/>
-          <w:bCs/>
-          <w:sz w:val="20"/>
-          <w:szCs w:val="20"/>
-          <w:u w:val="single"/>
-        </w:rPr>
-        <w:t>domestic</w:t>
-      </w:r>
-      <w:proofErr w:type="gramEnd"/>
-      <w:r>
-        <w:rPr>
-          <w:rFonts w:ascii="Palatino Linotype" w:hAnsi="Palatino Linotype"/>
-          <w:b/>
-          <w:bCs/>
-          <w:sz w:val="20"/>
-          <w:szCs w:val="20"/>
-          <w:u w:val="single"/>
-        </w:rPr>
-        <w:t>_violence_conditions.surrender_weapons_date</w:t>
-      </w:r>
-      <w:proofErr w:type="spellEnd"/>
-      <w:r>
-        <w:rPr>
-          <w:rFonts w:ascii="Palatino Linotype" w:hAnsi="Palatino Linotype"/>
-          <w:b/>
-          <w:bCs/>
-          <w:sz w:val="20"/>
-          <w:szCs w:val="20"/>
-          <w:u w:val="single"/>
-        </w:rPr>
-        <w:t xml:space="preserve"> }}</w:t>
+        <w:t>{{ domestic_violence_conditions.surrender_weapons_date }}</w:t>
       </w:r>
       <w:r>
         <w:rPr>
@@ -4516,38 +3108,7 @@
           <w:sz w:val="20"/>
           <w:szCs w:val="20"/>
         </w:rPr>
-        <w:t xml:space="preserve"> accepted by the arresting agency shall be held in protective custody for the duration of this </w:t>
-      </w:r>
-      <w:proofErr w:type="gramStart"/>
-      <w:r>
-        <w:rPr>
-          <w:rFonts w:ascii="Palatino Linotype" w:hAnsi="Palatino Linotype"/>
-          <w:bCs/>
-          <w:sz w:val="20"/>
-          <w:szCs w:val="20"/>
-        </w:rPr>
-        <w:t>Order.</w:t>
-      </w:r>
-      <w:r>
-        <w:rPr>
-          <w:rFonts w:ascii="Palatino Linotype" w:hAnsi="Palatino Linotype"/>
-          <w:bCs/>
-          <w:color w:val="FF0000"/>
-          <w:sz w:val="20"/>
-          <w:szCs w:val="20"/>
-        </w:rPr>
-        <w:t>{</w:t>
-      </w:r>
-      <w:proofErr w:type="gramEnd"/>
-      <w:r>
-        <w:rPr>
-          <w:rFonts w:ascii="Palatino Linotype" w:hAnsi="Palatino Linotype"/>
-          <w:bCs/>
-          <w:color w:val="FF0000"/>
-          <w:sz w:val="20"/>
-          <w:szCs w:val="20"/>
-        </w:rPr>
-        <w:t>% endif %}</w:t>
+        <w:t xml:space="preserve"> accepted by the arresting agency shall be held in protective custody for the duration of this Order.</w:t>
       </w:r>
       <w:r>
         <w:rPr>
@@ -4567,9 +3128,18 @@
           <w:sz w:val="20"/>
           <w:szCs w:val="20"/>
         </w:rPr>
+        <w:t>{% endif %}</w:t>
+      </w:r>
+      <w:r>
+        <w:rPr>
+          <w:rFonts w:ascii="Palatino Linotype" w:hAnsi="Palatino Linotype"/>
+          <w:bCs/>
+          <w:color w:val="FF0000"/>
+          <w:sz w:val="20"/>
+          <w:szCs w:val="20"/>
+        </w:rPr>
         <w:t xml:space="preserve">{% if </w:t>
       </w:r>
-      <w:proofErr w:type="spellStart"/>
       <w:r>
         <w:rPr>
           <w:rFonts w:ascii="Palatino Linotype" w:hAnsi="Palatino Linotype"/>
@@ -4588,18 +3158,7 @@
           <w:sz w:val="20"/>
           <w:szCs w:val="20"/>
         </w:rPr>
-        <w:t>.no_alcohol_drugs</w:t>
-      </w:r>
-      <w:proofErr w:type="spellEnd"/>
-      <w:r>
-        <w:rPr>
-          <w:rFonts w:ascii="Palatino Linotype" w:hAnsi="Palatino Linotype"/>
-          <w:bCs/>
-          <w:color w:val="FF0000"/>
-          <w:sz w:val="20"/>
-          <w:szCs w:val="20"/>
-        </w:rPr>
-        <w:t xml:space="preserve"> is true %}</w:t>
+        <w:t>.no_alcohol_drugs is true %}</w:t>
       </w:r>
     </w:p>
     <w:p>
@@ -4638,17 +3197,7 @@
           <w:sz w:val="20"/>
           <w:szCs w:val="20"/>
         </w:rPr>
-        <w:t xml:space="preserve">, and shall submit to drug and alcohol testing as directed by the Office of Community </w:t>
-      </w:r>
-      <w:proofErr w:type="gramStart"/>
-      <w:r>
-        <w:rPr>
-          <w:rFonts w:ascii="Palatino Linotype" w:hAnsi="Palatino Linotype"/>
-          <w:bCs/>
-          <w:sz w:val="20"/>
-          <w:szCs w:val="20"/>
-        </w:rPr>
-        <w:t>Control</w:t>
+        <w:t>, and shall submit to drug and alcohol testing as directed by the Office of Community Control</w:t>
       </w:r>
       <w:r>
         <w:rPr>
@@ -4667,18 +3216,7 @@
           <w:sz w:val="20"/>
           <w:szCs w:val="20"/>
         </w:rPr>
-        <w:t>{</w:t>
-      </w:r>
-      <w:proofErr w:type="gramEnd"/>
-      <w:r>
-        <w:rPr>
-          <w:rFonts w:ascii="Palatino Linotype" w:hAnsi="Palatino Linotype"/>
-          <w:bCs/>
-          <w:color w:val="FF0000"/>
-          <w:sz w:val="20"/>
-          <w:szCs w:val="20"/>
-        </w:rPr>
-        <w:t>% endif %}</w:t>
+        <w:t>{% endif %}</w:t>
       </w:r>
       <w:r>
         <w:rPr>
@@ -4690,7 +3228,6 @@
         </w:rPr>
         <w:t xml:space="preserve">{% if </w:t>
       </w:r>
-      <w:proofErr w:type="spellStart"/>
       <w:r>
         <w:rPr>
           <w:rFonts w:ascii="Palatino Linotype" w:hAnsi="Palatino Linotype"/>
@@ -4709,18 +3246,7 @@
           <w:sz w:val="20"/>
           <w:szCs w:val="20"/>
         </w:rPr>
-        <w:t>.alcohol_drugs_assessment</w:t>
-      </w:r>
-      <w:proofErr w:type="spellEnd"/>
-      <w:r>
-        <w:rPr>
-          <w:rFonts w:ascii="Palatino Linotype" w:hAnsi="Palatino Linotype"/>
-          <w:bCs/>
-          <w:color w:val="FF0000"/>
-          <w:sz w:val="20"/>
-          <w:szCs w:val="20"/>
-        </w:rPr>
-        <w:t xml:space="preserve"> is true %}</w:t>
+        <w:t>.alcohol_drugs_assessment is true %}</w:t>
       </w:r>
     </w:p>
     <w:p>
@@ -4748,49 +3274,17 @@
           <w:sz w:val="20"/>
           <w:szCs w:val="20"/>
         </w:rPr>
-        <w:t xml:space="preserve">Defendant shall forthwith report to the Office of Community Control to obtain an alcohol and drug assessment and comply with any treatment </w:t>
-      </w:r>
-      <w:proofErr w:type="gramStart"/>
-      <w:r>
-        <w:rPr>
-          <w:rFonts w:ascii="Palatino Linotype" w:hAnsi="Palatino Linotype"/>
-          <w:bCs/>
-          <w:sz w:val="20"/>
-          <w:szCs w:val="20"/>
-        </w:rPr>
-        <w:t>recommendations.</w:t>
-      </w:r>
-      <w:r>
-        <w:rPr>
-          <w:rFonts w:ascii="Palatino Linotype" w:hAnsi="Palatino Linotype"/>
-          <w:bCs/>
-          <w:color w:val="FF0000"/>
-          <w:sz w:val="20"/>
-          <w:szCs w:val="20"/>
-        </w:rPr>
-        <w:t>{</w:t>
-      </w:r>
-      <w:proofErr w:type="gramEnd"/>
-      <w:r>
-        <w:rPr>
-          <w:rFonts w:ascii="Palatino Linotype" w:hAnsi="Palatino Linotype"/>
-          <w:bCs/>
-          <w:color w:val="FF0000"/>
-          <w:sz w:val="20"/>
-          <w:szCs w:val="20"/>
-        </w:rPr>
-        <w:t xml:space="preserve">% endif %}{% if </w:t>
-      </w:r>
-      <w:proofErr w:type="spellStart"/>
-      <w:r>
-        <w:rPr>
-          <w:rFonts w:ascii="Palatino Linotype" w:hAnsi="Palatino Linotype"/>
-          <w:bCs/>
-          <w:color w:val="FF0000"/>
-          <w:sz w:val="20"/>
-          <w:szCs w:val="20"/>
-        </w:rPr>
-        <w:t>bond_conditions</w:t>
+        <w:t>Defendant shall forthwith report to the Office of Community Control to obtain an alcohol and drug assessment and comply with any treatment recommendations.</w:t>
+      </w:r>
+      <w:r>
+        <w:rPr>
+          <w:rFonts w:ascii="Palatino Linotype" w:hAnsi="Palatino Linotype"/>
+          <w:bCs/>
+          <w:color w:val="FF0000"/>
+          <w:sz w:val="20"/>
+          <w:szCs w:val="20"/>
+        </w:rPr>
+        <w:t>{% endif %}{% if bond_conditions</w:t>
       </w:r>
       <w:r>
         <w:rPr>
@@ -4810,18 +3304,7 @@
           <w:sz w:val="20"/>
           <w:szCs w:val="20"/>
         </w:rPr>
-        <w:t>_assessment</w:t>
-      </w:r>
-      <w:proofErr w:type="spellEnd"/>
-      <w:r>
-        <w:rPr>
-          <w:rFonts w:ascii="Palatino Linotype" w:hAnsi="Palatino Linotype"/>
-          <w:bCs/>
-          <w:color w:val="FF0000"/>
-          <w:sz w:val="20"/>
-          <w:szCs w:val="20"/>
-        </w:rPr>
-        <w:t xml:space="preserve"> is true %}</w:t>
+        <w:t>_assessment is true %}</w:t>
       </w:r>
     </w:p>
     <w:p>
@@ -4867,40 +3350,18 @@
           <w:sz w:val="20"/>
           <w:szCs w:val="20"/>
         </w:rPr>
-        <w:t xml:space="preserve"> assessment and comply with any treatment </w:t>
-      </w:r>
-      <w:proofErr w:type="gramStart"/>
-      <w:r>
-        <w:rPr>
-          <w:rFonts w:ascii="Palatino Linotype" w:hAnsi="Palatino Linotype"/>
-          <w:bCs/>
-          <w:sz w:val="20"/>
-          <w:szCs w:val="20"/>
-        </w:rPr>
-        <w:t>recommendations.</w:t>
-      </w:r>
-      <w:r>
-        <w:rPr>
-          <w:rFonts w:ascii="Palatino Linotype" w:hAnsi="Palatino Linotype"/>
-          <w:bCs/>
-          <w:color w:val="FF0000"/>
-          <w:sz w:val="20"/>
-          <w:szCs w:val="20"/>
-        </w:rPr>
-        <w:t>{</w:t>
-      </w:r>
-      <w:proofErr w:type="gramEnd"/>
-      <w:r>
-        <w:rPr>
-          <w:rFonts w:ascii="Palatino Linotype" w:hAnsi="Palatino Linotype"/>
-          <w:bCs/>
-          <w:color w:val="FF0000"/>
-          <w:sz w:val="20"/>
-          <w:szCs w:val="20"/>
-        </w:rPr>
-        <w:t xml:space="preserve">% endif %}{% if </w:t>
-      </w:r>
-      <w:proofErr w:type="spellStart"/>
+        <w:t xml:space="preserve"> assessment and comply with any treatment recommendations.</w:t>
+      </w:r>
+      <w:r>
+        <w:rPr>
+          <w:rFonts w:ascii="Palatino Linotype" w:hAnsi="Palatino Linotype"/>
+          <w:bCs/>
+          <w:color w:val="FF0000"/>
+          <w:sz w:val="20"/>
+          <w:szCs w:val="20"/>
+        </w:rPr>
+        <w:t xml:space="preserve">{% endif %}{% if </w:t>
+      </w:r>
       <w:r>
         <w:rPr>
           <w:rFonts w:ascii="Palatino Linotype" w:hAnsi="Palatino Linotype"/>
@@ -4919,18 +3380,7 @@
           <w:sz w:val="20"/>
           <w:szCs w:val="20"/>
         </w:rPr>
-        <w:t>.alcohol_test_kiosk</w:t>
-      </w:r>
-      <w:proofErr w:type="spellEnd"/>
-      <w:r>
-        <w:rPr>
-          <w:rFonts w:ascii="Palatino Linotype" w:hAnsi="Palatino Linotype"/>
-          <w:bCs/>
-          <w:color w:val="FF0000"/>
-          <w:sz w:val="20"/>
-          <w:szCs w:val="20"/>
-        </w:rPr>
-        <w:t xml:space="preserve"> is true %}</w:t>
+        <w:t>.alcohol_test_kiosk is true %}</w:t>
       </w:r>
     </w:p>
     <w:p>
@@ -4958,40 +3408,18 @@
           <w:sz w:val="20"/>
           <w:szCs w:val="20"/>
         </w:rPr>
-        <w:t xml:space="preserve">Defendant shall report to the Office of Community Control forthwith to determine a schedule for alcohol tests with the AB (Alcohol) </w:t>
-      </w:r>
-      <w:proofErr w:type="gramStart"/>
-      <w:r>
-        <w:rPr>
-          <w:rFonts w:ascii="Palatino Linotype" w:hAnsi="Palatino Linotype"/>
-          <w:bCs/>
-          <w:sz w:val="20"/>
-          <w:szCs w:val="20"/>
-        </w:rPr>
-        <w:t>Kisok.</w:t>
-      </w:r>
-      <w:r>
-        <w:rPr>
-          <w:rFonts w:ascii="Palatino Linotype" w:hAnsi="Palatino Linotype"/>
-          <w:bCs/>
-          <w:color w:val="FF0000"/>
-          <w:sz w:val="20"/>
-          <w:szCs w:val="20"/>
-        </w:rPr>
-        <w:t>{</w:t>
-      </w:r>
-      <w:proofErr w:type="gramEnd"/>
-      <w:r>
-        <w:rPr>
-          <w:rFonts w:ascii="Palatino Linotype" w:hAnsi="Palatino Linotype"/>
-          <w:bCs/>
-          <w:color w:val="FF0000"/>
-          <w:sz w:val="20"/>
-          <w:szCs w:val="20"/>
-        </w:rPr>
-        <w:t xml:space="preserve">% endif %}{% if </w:t>
-      </w:r>
-      <w:proofErr w:type="spellStart"/>
+        <w:t>Defendant shall report to the Office of Community Control forthwith to determine a schedule for alcohol tests with the AB (Alcohol) Kisok.</w:t>
+      </w:r>
+      <w:r>
+        <w:rPr>
+          <w:rFonts w:ascii="Palatino Linotype" w:hAnsi="Palatino Linotype"/>
+          <w:bCs/>
+          <w:color w:val="FF0000"/>
+          <w:sz w:val="20"/>
+          <w:szCs w:val="20"/>
+        </w:rPr>
+        <w:t xml:space="preserve">{% endif %}{% if </w:t>
+      </w:r>
       <w:r>
         <w:rPr>
           <w:rFonts w:ascii="Palatino Linotype" w:hAnsi="Palatino Linotype"/>
@@ -5010,18 +3438,7 @@
           <w:sz w:val="20"/>
           <w:szCs w:val="20"/>
         </w:rPr>
-        <w:t>.specialized_docket</w:t>
-      </w:r>
-      <w:proofErr w:type="spellEnd"/>
-      <w:r>
-        <w:rPr>
-          <w:rFonts w:ascii="Palatino Linotype" w:hAnsi="Palatino Linotype"/>
-          <w:bCs/>
-          <w:color w:val="FF0000"/>
-          <w:sz w:val="20"/>
-          <w:szCs w:val="20"/>
-        </w:rPr>
-        <w:t xml:space="preserve"> is true %}</w:t>
+        <w:t>.specialized_docket is true %}</w:t>
       </w:r>
     </w:p>
     <w:p>
@@ -5051,7 +3468,6 @@
         </w:rPr>
         <w:t xml:space="preserve">Defendant shall report to the Specialized Docket Coordinator to complete screening for admission to </w:t>
       </w:r>
-      <w:proofErr w:type="gramStart"/>
       <w:r>
         <w:rPr>
           <w:rFonts w:ascii="Palatino Linotype" w:hAnsi="Palatino Linotype"/>
@@ -5071,44 +3487,23 @@
         </w:rPr>
         <w:t xml:space="preserve"> </w:t>
       </w:r>
-      <w:proofErr w:type="spellStart"/>
-      <w:r>
-        <w:rPr>
-          <w:rFonts w:ascii="Palatino Linotype" w:hAnsi="Palatino Linotype"/>
-          <w:bCs/>
-          <w:sz w:val="20"/>
-          <w:szCs w:val="20"/>
-        </w:rPr>
-        <w:t>bond</w:t>
-      </w:r>
-      <w:proofErr w:type="gramEnd"/>
-      <w:r>
-        <w:rPr>
-          <w:rFonts w:ascii="Palatino Linotype" w:hAnsi="Palatino Linotype"/>
-          <w:bCs/>
-          <w:sz w:val="20"/>
-          <w:szCs w:val="20"/>
-        </w:rPr>
-        <w:t>_conditions</w:t>
-      </w:r>
-      <w:r>
-        <w:rPr>
-          <w:rFonts w:ascii="Palatino Linotype" w:hAnsi="Palatino Linotype"/>
-          <w:bCs/>
-          <w:sz w:val="20"/>
-          <w:szCs w:val="20"/>
-        </w:rPr>
-        <w:t>.specialized_docket_type</w:t>
-      </w:r>
-      <w:proofErr w:type="spellEnd"/>
-      <w:r>
-        <w:rPr>
-          <w:rFonts w:ascii="Palatino Linotype" w:hAnsi="Palatino Linotype"/>
-          <w:bCs/>
-          <w:sz w:val="20"/>
-          <w:szCs w:val="20"/>
-        </w:rPr>
-        <w:t xml:space="preserve"> }}.</w:t>
+      <w:r>
+        <w:rPr>
+          <w:rFonts w:ascii="Palatino Linotype" w:hAnsi="Palatino Linotype"/>
+          <w:bCs/>
+          <w:sz w:val="20"/>
+          <w:szCs w:val="20"/>
+        </w:rPr>
+        <w:t>bond_conditions</w:t>
+      </w:r>
+      <w:r>
+        <w:rPr>
+          <w:rFonts w:ascii="Palatino Linotype" w:hAnsi="Palatino Linotype"/>
+          <w:bCs/>
+          <w:sz w:val="20"/>
+          <w:szCs w:val="20"/>
+        </w:rPr>
+        <w:t>.specialized_docket_type }}.</w:t>
       </w:r>
       <w:r>
         <w:rPr>
@@ -5130,7 +3525,6 @@
         </w:rPr>
         <w:t xml:space="preserve">{% if </w:t>
       </w:r>
-      <w:proofErr w:type="spellStart"/>
       <w:r>
         <w:rPr>
           <w:rFonts w:ascii="Palatino Linotype" w:hAnsi="Palatino Linotype"/>
@@ -5149,18 +3543,7 @@
           <w:sz w:val="20"/>
           <w:szCs w:val="20"/>
         </w:rPr>
-        <w:t>.monitoring</w:t>
-      </w:r>
-      <w:proofErr w:type="spellEnd"/>
-      <w:r>
-        <w:rPr>
-          <w:rFonts w:ascii="Palatino Linotype" w:hAnsi="Palatino Linotype"/>
-          <w:bCs/>
-          <w:color w:val="FF0000"/>
-          <w:sz w:val="20"/>
-          <w:szCs w:val="20"/>
-        </w:rPr>
-        <w:t xml:space="preserve"> is true %}</w:t>
+        <w:t>.monitoring is true %}</w:t>
       </w:r>
     </w:p>
     <w:p>
@@ -5269,76 +3652,45 @@
           <w:sz w:val="20"/>
           <w:szCs w:val="20"/>
         </w:rPr>
+        <w:t xml:space="preserve"> {{</w:t>
+      </w:r>
+      <w:r>
+        <w:rPr>
+          <w:rFonts w:ascii="Palatino Linotype" w:hAnsi="Palatino Linotype"/>
+          <w:bCs/>
+          <w:color w:val="FF0000"/>
+          <w:sz w:val="20"/>
+          <w:szCs w:val="20"/>
+        </w:rPr>
         <w:t xml:space="preserve"> </w:t>
       </w:r>
-      <w:proofErr w:type="gramStart"/>
-      <w:r>
-        <w:rPr>
-          <w:rFonts w:ascii="Palatino Linotype" w:hAnsi="Palatino Linotype"/>
-          <w:bCs/>
-          <w:sz w:val="20"/>
-          <w:szCs w:val="20"/>
-        </w:rPr>
-        <w:t>{{</w:t>
-      </w:r>
-      <w:r>
-        <w:rPr>
-          <w:rFonts w:ascii="Palatino Linotype" w:hAnsi="Palatino Linotype"/>
-          <w:bCs/>
-          <w:color w:val="FF0000"/>
+      <w:r>
+        <w:rPr>
+          <w:rFonts w:ascii="Palatino Linotype" w:hAnsi="Palatino Linotype"/>
+          <w:bCs/>
+          <w:sz w:val="20"/>
+          <w:szCs w:val="20"/>
+        </w:rPr>
+        <w:t>bond_conditions</w:t>
+      </w:r>
+      <w:r>
+        <w:rPr>
+          <w:rFonts w:ascii="Palatino Linotype" w:hAnsi="Palatino Linotype"/>
+          <w:bCs/>
+          <w:sz w:val="20"/>
+          <w:szCs w:val="20"/>
+        </w:rPr>
+        <w:t>.monitoring_type }}.</w:t>
+      </w:r>
+      <w:r>
+        <w:rPr>
+          <w:rFonts w:ascii="Palatino Linotype" w:hAnsi="Palatino Linotype"/>
+          <w:bCs/>
           <w:sz w:val="20"/>
           <w:szCs w:val="20"/>
         </w:rPr>
         <w:t xml:space="preserve"> </w:t>
       </w:r>
-      <w:proofErr w:type="spellStart"/>
-      <w:r>
-        <w:rPr>
-          <w:rFonts w:ascii="Palatino Linotype" w:hAnsi="Palatino Linotype"/>
-          <w:bCs/>
-          <w:sz w:val="20"/>
-          <w:szCs w:val="20"/>
-        </w:rPr>
-        <w:t>bond</w:t>
-      </w:r>
-      <w:proofErr w:type="gramEnd"/>
-      <w:r>
-        <w:rPr>
-          <w:rFonts w:ascii="Palatino Linotype" w:hAnsi="Palatino Linotype"/>
-          <w:bCs/>
-          <w:sz w:val="20"/>
-          <w:szCs w:val="20"/>
-        </w:rPr>
-        <w:t>_conditions</w:t>
-      </w:r>
-      <w:r>
-        <w:rPr>
-          <w:rFonts w:ascii="Palatino Linotype" w:hAnsi="Palatino Linotype"/>
-          <w:bCs/>
-          <w:sz w:val="20"/>
-          <w:szCs w:val="20"/>
-        </w:rPr>
-        <w:t>.monitoring_type</w:t>
-      </w:r>
-      <w:proofErr w:type="spellEnd"/>
-      <w:r>
-        <w:rPr>
-          <w:rFonts w:ascii="Palatino Linotype" w:hAnsi="Palatino Linotype"/>
-          <w:bCs/>
-          <w:sz w:val="20"/>
-          <w:szCs w:val="20"/>
-        </w:rPr>
-        <w:t xml:space="preserve"> }}.</w:t>
-      </w:r>
-      <w:r>
-        <w:rPr>
-          <w:rFonts w:ascii="Palatino Linotype" w:hAnsi="Palatino Linotype"/>
-          <w:bCs/>
-          <w:sz w:val="20"/>
-          <w:szCs w:val="20"/>
-        </w:rPr>
-        <w:t xml:space="preserve"> </w:t>
-      </w:r>
       <w:r>
         <w:rPr>
           <w:rFonts w:ascii="Palatino Linotype" w:hAnsi="Palatino Linotype"/>
@@ -5357,51 +3709,7 @@
           <w:sz w:val="20"/>
           <w:szCs w:val="20"/>
         </w:rPr>
-        <w:t xml:space="preserve">% if </w:t>
-      </w:r>
-      <w:proofErr w:type="spellStart"/>
-      <w:r>
-        <w:rPr>
-          <w:rFonts w:ascii="Palatino Linotype" w:hAnsi="Palatino Linotype"/>
-          <w:bCs/>
-          <w:color w:val="FF0000"/>
-          <w:sz w:val="20"/>
-          <w:szCs w:val="20"/>
-        </w:rPr>
-        <w:t>bond_</w:t>
-      </w:r>
-      <w:proofErr w:type="gramStart"/>
-      <w:r>
-        <w:rPr>
-          <w:rFonts w:ascii="Palatino Linotype" w:hAnsi="Palatino Linotype"/>
-          <w:bCs/>
-          <w:color w:val="FF0000"/>
-          <w:sz w:val="20"/>
-          <w:szCs w:val="20"/>
-        </w:rPr>
-        <w:t>conditions.monitoring</w:t>
-      </w:r>
-      <w:proofErr w:type="gramEnd"/>
-      <w:r>
-        <w:rPr>
-          <w:rFonts w:ascii="Palatino Linotype" w:hAnsi="Palatino Linotype"/>
-          <w:bCs/>
-          <w:color w:val="FF0000"/>
-          <w:sz w:val="20"/>
-          <w:szCs w:val="20"/>
-        </w:rPr>
-        <w:t>_type</w:t>
-      </w:r>
-      <w:proofErr w:type="spellEnd"/>
-      <w:r>
-        <w:rPr>
-          <w:rFonts w:ascii="Palatino Linotype" w:hAnsi="Palatino Linotype"/>
-          <w:bCs/>
-          <w:color w:val="FF0000"/>
-          <w:sz w:val="20"/>
-          <w:szCs w:val="20"/>
-        </w:rPr>
-        <w:t xml:space="preserve"> == ‘</w:t>
+        <w:t>% if bond_conditions.monitoring_type == ‘</w:t>
       </w:r>
       <w:r>
         <w:rPr>
@@ -5460,18 +3768,7 @@
           <w:sz w:val="20"/>
           <w:szCs w:val="20"/>
         </w:rPr>
-        <w:t xml:space="preserve">% endif </w:t>
-      </w:r>
-      <w:proofErr w:type="gramStart"/>
-      <w:r>
-        <w:rPr>
-          <w:rFonts w:ascii="Palatino Linotype" w:hAnsi="Palatino Linotype"/>
-          <w:bCs/>
-          <w:color w:val="FF0000"/>
-          <w:sz w:val="20"/>
-          <w:szCs w:val="20"/>
-        </w:rPr>
-        <w:t>%}</w:t>
+        <w:t>% endif %}</w:t>
       </w:r>
       <w:r>
         <w:rPr>
@@ -5483,7 +3780,6 @@
         </w:rPr>
         <w:t>{</w:t>
       </w:r>
-      <w:proofErr w:type="gramEnd"/>
       <w:r>
         <w:rPr>
           <w:rFonts w:ascii="Palatino Linotype" w:hAnsi="Palatino Linotype"/>
@@ -5502,29 +3798,7 @@
           <w:sz w:val="20"/>
           <w:szCs w:val="20"/>
         </w:rPr>
-        <w:t xml:space="preserve">{% if </w:t>
-      </w:r>
-      <w:proofErr w:type="spellStart"/>
-      <w:r>
-        <w:rPr>
-          <w:rFonts w:ascii="Palatino Linotype" w:hAnsi="Palatino Linotype"/>
-          <w:bCs/>
-          <w:color w:val="FF0000"/>
-          <w:sz w:val="20"/>
-          <w:szCs w:val="20"/>
-        </w:rPr>
-        <w:t>custodial_supervision.ordered</w:t>
-      </w:r>
-      <w:proofErr w:type="spellEnd"/>
-      <w:r>
-        <w:rPr>
-          <w:rFonts w:ascii="Palatino Linotype" w:hAnsi="Palatino Linotype"/>
-          <w:bCs/>
-          <w:color w:val="FF0000"/>
-          <w:sz w:val="20"/>
-          <w:szCs w:val="20"/>
-        </w:rPr>
-        <w:t xml:space="preserve"> is true %}</w:t>
+        <w:t>{% if custodial_supervision.ordered is true %}</w:t>
       </w:r>
     </w:p>
     <w:p>
@@ -5563,7 +3837,6 @@
         </w:rPr>
         <w:t xml:space="preserve"> </w:t>
       </w:r>
-      <w:proofErr w:type="gramStart"/>
       <w:r>
         <w:rPr>
           <w:rFonts w:ascii="Palatino Linotype" w:hAnsi="Palatino Linotype"/>
@@ -5573,43 +3846,7 @@
           <w:szCs w:val="20"/>
           <w:u w:val="single"/>
         </w:rPr>
-        <w:t xml:space="preserve">{{ </w:t>
-      </w:r>
-      <w:proofErr w:type="spellStart"/>
-      <w:r>
-        <w:rPr>
-          <w:rFonts w:ascii="Palatino Linotype" w:hAnsi="Palatino Linotype"/>
-          <w:b/>
-          <w:bCs/>
-          <w:sz w:val="20"/>
-          <w:szCs w:val="20"/>
-          <w:u w:val="single"/>
-        </w:rPr>
-        <w:t>custodial</w:t>
-      </w:r>
-      <w:proofErr w:type="gramEnd"/>
-      <w:r>
-        <w:rPr>
-          <w:rFonts w:ascii="Palatino Linotype" w:hAnsi="Palatino Linotype"/>
-          <w:b/>
-          <w:bCs/>
-          <w:sz w:val="20"/>
-          <w:szCs w:val="20"/>
-          <w:u w:val="single"/>
-        </w:rPr>
-        <w:t>_supervision.supervisor</w:t>
-      </w:r>
-      <w:proofErr w:type="spellEnd"/>
-      <w:r>
-        <w:rPr>
-          <w:rFonts w:ascii="Palatino Linotype" w:hAnsi="Palatino Linotype"/>
-          <w:b/>
-          <w:bCs/>
-          <w:sz w:val="20"/>
-          <w:szCs w:val="20"/>
-          <w:u w:val="single"/>
-        </w:rPr>
-        <w:t xml:space="preserve"> }}</w:t>
+        <w:t>{{ custodial_supervision.supervisor }}</w:t>
       </w:r>
       <w:r>
         <w:rPr>
@@ -5640,7 +3877,6 @@
         </w:rPr>
         <w:t xml:space="preserve">{% if </w:t>
       </w:r>
-      <w:proofErr w:type="spellStart"/>
       <w:r>
         <w:rPr>
           <w:rFonts w:ascii="Palatino Linotype" w:hAnsi="Palatino Linotype"/>
@@ -5659,18 +3895,7 @@
           <w:sz w:val="20"/>
           <w:szCs w:val="20"/>
         </w:rPr>
-        <w:t>ordered</w:t>
-      </w:r>
-      <w:proofErr w:type="spellEnd"/>
-      <w:r>
-        <w:rPr>
-          <w:rFonts w:ascii="Palatino Linotype" w:hAnsi="Palatino Linotype"/>
-          <w:bCs/>
-          <w:color w:val="FF0000"/>
-          <w:sz w:val="20"/>
-          <w:szCs w:val="20"/>
-        </w:rPr>
-        <w:t xml:space="preserve"> is true %}</w:t>
+        <w:t>ordered is true %}</w:t>
       </w:r>
       <w:r>
         <w:rPr>
@@ -5741,17 +3966,8 @@
           <w:sz w:val="20"/>
           <w:szCs w:val="20"/>
         </w:rPr>
-        <w:t xml:space="preserve">Defendant’s operator’s license is subject to an administrative license suspension.  Defendant requested a stay of </w:t>
-      </w:r>
-      <w:r>
-        <w:rPr>
-          <w:rFonts w:ascii="Palatino Linotype" w:hAnsi="Palatino Linotype"/>
-          <w:bCs/>
-          <w:sz w:val="20"/>
-          <w:szCs w:val="20"/>
-        </w:rPr>
         <w:lastRenderedPageBreak/>
-        <w:t>the administrative license suspension d</w:t>
+        <w:t>Defendant’s operator’s license is subject to an administrative license suspension.  Defendant requested a stay of the administrative license suspension d</w:t>
       </w:r>
       <w:r>
         <w:rPr>
@@ -5772,49 +3988,25 @@
         </w:rPr>
         <w:t xml:space="preserve">{% if </w:t>
       </w:r>
-      <w:proofErr w:type="spellStart"/>
-      <w:r>
-        <w:rPr>
-          <w:rFonts w:ascii="Palatino Linotype" w:hAnsi="Palatino Linotype"/>
-          <w:bCs/>
-          <w:color w:val="FF0000"/>
-          <w:sz w:val="20"/>
-          <w:szCs w:val="20"/>
-        </w:rPr>
-        <w:t>admin_license_</w:t>
-      </w:r>
-      <w:proofErr w:type="gramStart"/>
-      <w:r>
-        <w:rPr>
-          <w:rFonts w:ascii="Palatino Linotype" w:hAnsi="Palatino Linotype"/>
-          <w:bCs/>
-          <w:color w:val="FF0000"/>
-          <w:sz w:val="20"/>
-          <w:szCs w:val="20"/>
-        </w:rPr>
-        <w:t>suspension.</w:t>
-      </w:r>
-      <w:r>
-        <w:rPr>
-          <w:rFonts w:ascii="Palatino Linotype" w:hAnsi="Palatino Linotype"/>
-          <w:bCs/>
-          <w:color w:val="FF0000"/>
-          <w:sz w:val="20"/>
-          <w:szCs w:val="20"/>
-        </w:rPr>
-        <w:t>objection</w:t>
-      </w:r>
-      <w:proofErr w:type="spellEnd"/>
-      <w:proofErr w:type="gramEnd"/>
-      <w:r>
-        <w:rPr>
-          <w:rFonts w:ascii="Palatino Linotype" w:hAnsi="Palatino Linotype"/>
-          <w:bCs/>
-          <w:color w:val="FF0000"/>
-          <w:sz w:val="20"/>
-          <w:szCs w:val="20"/>
-        </w:rPr>
-        <w:t xml:space="preserve"> == ‘Yes’ %}</w:t>
+      <w:r>
+        <w:rPr>
+          <w:rFonts w:ascii="Palatino Linotype" w:hAnsi="Palatino Linotype"/>
+          <w:bCs/>
+          <w:color w:val="FF0000"/>
+          <w:sz w:val="20"/>
+          <w:szCs w:val="20"/>
+        </w:rPr>
+        <w:t>admin_license_suspension.</w:t>
+      </w:r>
+      <w:r>
+        <w:rPr>
+          <w:rFonts w:ascii="Palatino Linotype" w:hAnsi="Palatino Linotype"/>
+          <w:bCs/>
+          <w:color w:val="FF0000"/>
+          <w:sz w:val="20"/>
+          <w:szCs w:val="20"/>
+        </w:rPr>
+        <w:t>objection == ‘Yes’ %}</w:t>
       </w:r>
       <w:r>
         <w:rPr>
@@ -5842,82 +4034,177 @@
           <w:sz w:val="20"/>
           <w:szCs w:val="20"/>
         </w:rPr>
-        <w:t xml:space="preserve">{% </w:t>
-      </w:r>
-      <w:proofErr w:type="spellStart"/>
-      <w:r>
-        <w:rPr>
-          <w:rFonts w:ascii="Palatino Linotype" w:hAnsi="Palatino Linotype"/>
-          <w:bCs/>
-          <w:color w:val="FF0000"/>
-          <w:sz w:val="20"/>
-          <w:szCs w:val="20"/>
-        </w:rPr>
-        <w:t>elif</w:t>
-      </w:r>
-      <w:proofErr w:type="spellEnd"/>
-      <w:r>
-        <w:rPr>
-          <w:rFonts w:ascii="Palatino Linotype" w:hAnsi="Palatino Linotype"/>
-          <w:bCs/>
-          <w:color w:val="FF0000"/>
+        <w:t>{% elif admin_license_suspension.</w:t>
+      </w:r>
+      <w:r>
+        <w:rPr>
+          <w:rFonts w:ascii="Palatino Linotype" w:hAnsi="Palatino Linotype"/>
+          <w:bCs/>
+          <w:color w:val="FF0000"/>
+          <w:sz w:val="20"/>
+          <w:szCs w:val="20"/>
+        </w:rPr>
+        <w:t>objection == ‘No’ %}</w:t>
+      </w:r>
+      <w:r>
+        <w:rPr>
+          <w:rFonts w:ascii="Palatino Linotype" w:hAnsi="Palatino Linotype"/>
+          <w:bCs/>
+          <w:sz w:val="20"/>
+          <w:szCs w:val="20"/>
+        </w:rPr>
+        <w:t>The State did not object to the stay.</w:t>
+      </w:r>
+      <w:r>
+        <w:rPr>
+          <w:rFonts w:ascii="Palatino Linotype" w:hAnsi="Palatino Linotype"/>
+          <w:bCs/>
           <w:sz w:val="20"/>
           <w:szCs w:val="20"/>
         </w:rPr>
         <w:t xml:space="preserve"> </w:t>
       </w:r>
-      <w:proofErr w:type="spellStart"/>
-      <w:r>
-        <w:rPr>
-          <w:rFonts w:ascii="Palatino Linotype" w:hAnsi="Palatino Linotype"/>
-          <w:bCs/>
-          <w:color w:val="FF0000"/>
-          <w:sz w:val="20"/>
-          <w:szCs w:val="20"/>
-        </w:rPr>
-        <w:t>admin_license_</w:t>
-      </w:r>
-      <w:proofErr w:type="gramStart"/>
-      <w:r>
-        <w:rPr>
-          <w:rFonts w:ascii="Palatino Linotype" w:hAnsi="Palatino Linotype"/>
-          <w:bCs/>
-          <w:color w:val="FF0000"/>
-          <w:sz w:val="20"/>
-          <w:szCs w:val="20"/>
-        </w:rPr>
-        <w:t>suspension.</w:t>
-      </w:r>
-      <w:r>
-        <w:rPr>
-          <w:rFonts w:ascii="Palatino Linotype" w:hAnsi="Palatino Linotype"/>
-          <w:bCs/>
-          <w:color w:val="FF0000"/>
-          <w:sz w:val="20"/>
-          <w:szCs w:val="20"/>
-        </w:rPr>
-        <w:t>objection</w:t>
-      </w:r>
-      <w:proofErr w:type="spellEnd"/>
-      <w:proofErr w:type="gramEnd"/>
-      <w:r>
-        <w:rPr>
-          <w:rFonts w:ascii="Palatino Linotype" w:hAnsi="Palatino Linotype"/>
-          <w:bCs/>
-          <w:color w:val="FF0000"/>
-          <w:sz w:val="20"/>
-          <w:szCs w:val="20"/>
-        </w:rPr>
-        <w:t xml:space="preserve"> == ‘No’ %}</w:t>
-      </w:r>
-      <w:r>
-        <w:rPr>
-          <w:rFonts w:ascii="Palatino Linotype" w:hAnsi="Palatino Linotype"/>
-          <w:bCs/>
-          <w:sz w:val="20"/>
-          <w:szCs w:val="20"/>
-        </w:rPr>
-        <w:t>The State did not object to the stay.</w:t>
+      <w:r>
+        <w:rPr>
+          <w:rFonts w:ascii="Palatino Linotype" w:hAnsi="Palatino Linotype"/>
+          <w:bCs/>
+          <w:color w:val="FF0000"/>
+          <w:sz w:val="20"/>
+          <w:szCs w:val="20"/>
+        </w:rPr>
+        <w:t>{% endif %}</w:t>
+      </w:r>
+      <w:r>
+        <w:rPr>
+          <w:rFonts w:ascii="Palatino Linotype" w:hAnsi="Palatino Linotype"/>
+          <w:bCs/>
+          <w:color w:val="FF0000"/>
+          <w:sz w:val="20"/>
+          <w:szCs w:val="20"/>
+        </w:rPr>
+        <w:t xml:space="preserve">{% if </w:t>
+      </w:r>
+      <w:r>
+        <w:rPr>
+          <w:rFonts w:ascii="Palatino Linotype" w:hAnsi="Palatino Linotype"/>
+          <w:bCs/>
+          <w:color w:val="FF0000"/>
+          <w:sz w:val="20"/>
+          <w:szCs w:val="20"/>
+        </w:rPr>
+        <w:t>admin_license_suspension.</w:t>
+      </w:r>
+      <w:r>
+        <w:rPr>
+          <w:rFonts w:ascii="Palatino Linotype" w:hAnsi="Palatino Linotype"/>
+          <w:bCs/>
+          <w:color w:val="FF0000"/>
+          <w:sz w:val="20"/>
+          <w:szCs w:val="20"/>
+        </w:rPr>
+        <w:t>disposition == ‘Granted’ %}</w:t>
+      </w:r>
+      <w:r>
+        <w:rPr>
+          <w:rFonts w:ascii="Palatino Linotype" w:hAnsi="Palatino Linotype"/>
+          <w:bCs/>
+          <w:sz w:val="20"/>
+          <w:szCs w:val="20"/>
+        </w:rPr>
+        <w:t>The Court GRANTED</w:t>
+      </w:r>
+      <w:r>
+        <w:rPr>
+          <w:rFonts w:ascii="Palatino Linotype" w:hAnsi="Palatino Linotype"/>
+          <w:bCs/>
+          <w:sz w:val="20"/>
+          <w:szCs w:val="20"/>
+        </w:rPr>
+        <w:t xml:space="preserve"> the administrative license suspension </w:t>
+      </w:r>
+      <w:r>
+        <w:rPr>
+          <w:rFonts w:ascii="Palatino Linotype" w:hAnsi="Palatino Linotype"/>
+          <w:bCs/>
+          <w:sz w:val="20"/>
+          <w:szCs w:val="20"/>
+        </w:rPr>
+        <w:t xml:space="preserve">and the administrative license suspension is STAYED. </w:t>
+      </w:r>
+      <w:r>
+        <w:rPr>
+          <w:rFonts w:ascii="Palatino Linotype" w:hAnsi="Palatino Linotype"/>
+          <w:bCs/>
+          <w:color w:val="FF0000"/>
+          <w:sz w:val="20"/>
+          <w:szCs w:val="20"/>
+        </w:rPr>
+        <w:t>{% elif admin_license_suspensi</w:t>
+      </w:r>
+      <w:r>
+        <w:rPr>
+          <w:rFonts w:ascii="Palatino Linotype" w:hAnsi="Palatino Linotype"/>
+          <w:bCs/>
+          <w:color w:val="FF0000"/>
+          <w:sz w:val="20"/>
+          <w:szCs w:val="20"/>
+        </w:rPr>
+        <w:t>on.</w:t>
+      </w:r>
+      <w:r>
+        <w:rPr>
+          <w:rFonts w:ascii="Palatino Linotype" w:hAnsi="Palatino Linotype"/>
+          <w:bCs/>
+          <w:color w:val="FF0000"/>
+          <w:sz w:val="20"/>
+          <w:szCs w:val="20"/>
+        </w:rPr>
+        <w:t>disposition == ‘Denied’ %}</w:t>
+      </w:r>
+      <w:r>
+        <w:rPr>
+          <w:rFonts w:ascii="Palatino Linotype" w:hAnsi="Palatino Linotype"/>
+          <w:bCs/>
+          <w:sz w:val="20"/>
+          <w:szCs w:val="20"/>
+        </w:rPr>
+        <w:t xml:space="preserve">The Court DENIED </w:t>
+      </w:r>
+      <w:r>
+        <w:rPr>
+          <w:rFonts w:ascii="Palatino Linotype" w:hAnsi="Palatino Linotype"/>
+          <w:bCs/>
+          <w:sz w:val="20"/>
+          <w:szCs w:val="20"/>
+        </w:rPr>
+        <w:t xml:space="preserve">the administrative license suspension and </w:t>
+      </w:r>
+      <w:r>
+        <w:rPr>
+          <w:rFonts w:ascii="Palatino Linotype" w:hAnsi="Palatino Linotype"/>
+          <w:bCs/>
+          <w:sz w:val="20"/>
+          <w:szCs w:val="20"/>
+        </w:rPr>
+        <w:t>the administrative l</w:t>
+      </w:r>
+      <w:r>
+        <w:rPr>
+          <w:rFonts w:ascii="Palatino Linotype" w:hAnsi="Palatino Linotype"/>
+          <w:bCs/>
+          <w:sz w:val="20"/>
+          <w:szCs w:val="20"/>
+        </w:rPr>
+        <w:t>icense suspension IS NOT STAYED</w:t>
+      </w:r>
+      <w:r>
+        <w:rPr>
+          <w:rFonts w:ascii="Palatino Linotype" w:hAnsi="Palatino Linotype"/>
+          <w:bCs/>
+          <w:sz w:val="20"/>
+          <w:szCs w:val="20"/>
+        </w:rPr>
+        <w:t>.</w:t>
       </w:r>
       <w:r>
         <w:rPr>
@@ -5936,41 +4223,18 @@
           <w:sz w:val="20"/>
           <w:szCs w:val="20"/>
         </w:rPr>
-        <w:t xml:space="preserve">{% endif </w:t>
-      </w:r>
-      <w:proofErr w:type="gramStart"/>
-      <w:r>
-        <w:rPr>
-          <w:rFonts w:ascii="Palatino Linotype" w:hAnsi="Palatino Linotype"/>
-          <w:bCs/>
-          <w:color w:val="FF0000"/>
-          <w:sz w:val="20"/>
-          <w:szCs w:val="20"/>
-        </w:rPr>
-        <w:t>%}</w:t>
-      </w:r>
-      <w:r>
-        <w:rPr>
-          <w:rFonts w:ascii="Palatino Linotype" w:hAnsi="Palatino Linotype"/>
-          <w:bCs/>
-          <w:color w:val="FF0000"/>
-          <w:sz w:val="20"/>
-          <w:szCs w:val="20"/>
-        </w:rPr>
-        <w:t>{</w:t>
-      </w:r>
-      <w:proofErr w:type="gramEnd"/>
-      <w:r>
-        <w:rPr>
-          <w:rFonts w:ascii="Palatino Linotype" w:hAnsi="Palatino Linotype"/>
-          <w:bCs/>
-          <w:color w:val="FF0000"/>
-          <w:sz w:val="20"/>
-          <w:szCs w:val="20"/>
-        </w:rPr>
-        <w:t xml:space="preserve">% if </w:t>
-      </w:r>
-      <w:proofErr w:type="spellStart"/>
+        <w:t>{% endif %}</w:t>
+      </w:r>
+      <w:r>
+        <w:rPr>
+          <w:rFonts w:ascii="Palatino Linotype" w:hAnsi="Palatino Linotype"/>
+          <w:bCs/>
+          <w:color w:val="FF0000"/>
+          <w:sz w:val="20"/>
+          <w:szCs w:val="20"/>
+        </w:rPr>
+        <w:t xml:space="preserve">{% if </w:t>
+      </w:r>
       <w:r>
         <w:rPr>
           <w:rFonts w:ascii="Palatino Linotype" w:hAnsi="Palatino Linotype"/>
@@ -5989,167 +4253,34 @@
           <w:sz w:val="20"/>
           <w:szCs w:val="20"/>
         </w:rPr>
-        <w:t>disposition</w:t>
-      </w:r>
-      <w:proofErr w:type="spellEnd"/>
-      <w:r>
-        <w:rPr>
-          <w:rFonts w:ascii="Palatino Linotype" w:hAnsi="Palatino Linotype"/>
-          <w:bCs/>
-          <w:color w:val="FF0000"/>
-          <w:sz w:val="20"/>
-          <w:szCs w:val="20"/>
-        </w:rPr>
-        <w:t xml:space="preserve"> == ‘Granted’ %}</w:t>
-      </w:r>
-      <w:r>
-        <w:rPr>
-          <w:rFonts w:ascii="Palatino Linotype" w:hAnsi="Palatino Linotype"/>
-          <w:bCs/>
-          <w:sz w:val="20"/>
-          <w:szCs w:val="20"/>
-        </w:rPr>
-        <w:t>The Court GRANTED</w:t>
-      </w:r>
-      <w:r>
-        <w:rPr>
-          <w:rFonts w:ascii="Palatino Linotype" w:hAnsi="Palatino Linotype"/>
-          <w:bCs/>
-          <w:sz w:val="20"/>
-          <w:szCs w:val="20"/>
-        </w:rPr>
-        <w:t xml:space="preserve"> the administrative license suspension </w:t>
-      </w:r>
-      <w:r>
-        <w:rPr>
-          <w:rFonts w:ascii="Palatino Linotype" w:hAnsi="Palatino Linotype"/>
-          <w:bCs/>
-          <w:sz w:val="20"/>
-          <w:szCs w:val="20"/>
-        </w:rPr>
-        <w:t xml:space="preserve">and the administrative license suspension is STAYED. </w:t>
-      </w:r>
-      <w:r>
-        <w:rPr>
-          <w:rFonts w:ascii="Palatino Linotype" w:hAnsi="Palatino Linotype"/>
-          <w:bCs/>
-          <w:color w:val="FF0000"/>
-          <w:sz w:val="20"/>
-          <w:szCs w:val="20"/>
-        </w:rPr>
-        <w:t xml:space="preserve">{% </w:t>
-      </w:r>
-      <w:proofErr w:type="spellStart"/>
-      <w:r>
-        <w:rPr>
-          <w:rFonts w:ascii="Palatino Linotype" w:hAnsi="Palatino Linotype"/>
-          <w:bCs/>
-          <w:color w:val="FF0000"/>
-          <w:sz w:val="20"/>
-          <w:szCs w:val="20"/>
-        </w:rPr>
-        <w:t>elif</w:t>
-      </w:r>
-      <w:proofErr w:type="spellEnd"/>
-      <w:r>
-        <w:rPr>
-          <w:rFonts w:ascii="Palatino Linotype" w:hAnsi="Palatino Linotype"/>
-          <w:bCs/>
-          <w:color w:val="FF0000"/>
-          <w:sz w:val="20"/>
-          <w:szCs w:val="20"/>
-        </w:rPr>
-        <w:t xml:space="preserve"> </w:t>
-      </w:r>
-      <w:proofErr w:type="spellStart"/>
-      <w:r>
-        <w:rPr>
-          <w:rFonts w:ascii="Palatino Linotype" w:hAnsi="Palatino Linotype"/>
-          <w:bCs/>
-          <w:color w:val="FF0000"/>
-          <w:sz w:val="20"/>
-          <w:szCs w:val="20"/>
-        </w:rPr>
-        <w:t>admin_license_</w:t>
-      </w:r>
-      <w:proofErr w:type="gramStart"/>
-      <w:r>
-        <w:rPr>
-          <w:rFonts w:ascii="Palatino Linotype" w:hAnsi="Palatino Linotype"/>
-          <w:bCs/>
-          <w:color w:val="FF0000"/>
-          <w:sz w:val="20"/>
-          <w:szCs w:val="20"/>
-        </w:rPr>
-        <w:t>suspensi</w:t>
-      </w:r>
-      <w:r>
-        <w:rPr>
-          <w:rFonts w:ascii="Palatino Linotype" w:hAnsi="Palatino Linotype"/>
-          <w:bCs/>
-          <w:color w:val="FF0000"/>
-          <w:sz w:val="20"/>
-          <w:szCs w:val="20"/>
-        </w:rPr>
-        <w:t>on.</w:t>
-      </w:r>
-      <w:r>
-        <w:rPr>
-          <w:rFonts w:ascii="Palatino Linotype" w:hAnsi="Palatino Linotype"/>
-          <w:bCs/>
-          <w:color w:val="FF0000"/>
-          <w:sz w:val="20"/>
-          <w:szCs w:val="20"/>
-        </w:rPr>
-        <w:t>disposition</w:t>
-      </w:r>
-      <w:proofErr w:type="spellEnd"/>
-      <w:proofErr w:type="gramEnd"/>
-      <w:r>
-        <w:rPr>
-          <w:rFonts w:ascii="Palatino Linotype" w:hAnsi="Palatino Linotype"/>
-          <w:bCs/>
-          <w:color w:val="FF0000"/>
-          <w:sz w:val="20"/>
-          <w:szCs w:val="20"/>
-        </w:rPr>
-        <w:t xml:space="preserve"> == ‘Denied’ %}</w:t>
-      </w:r>
-      <w:r>
-        <w:rPr>
-          <w:rFonts w:ascii="Palatino Linotype" w:hAnsi="Palatino Linotype"/>
-          <w:bCs/>
-          <w:sz w:val="20"/>
-          <w:szCs w:val="20"/>
-        </w:rPr>
-        <w:t xml:space="preserve">The Court DENIED </w:t>
-      </w:r>
-      <w:r>
-        <w:rPr>
-          <w:rFonts w:ascii="Palatino Linotype" w:hAnsi="Palatino Linotype"/>
-          <w:bCs/>
-          <w:sz w:val="20"/>
-          <w:szCs w:val="20"/>
-        </w:rPr>
-        <w:t xml:space="preserve">the administrative license suspension and </w:t>
-      </w:r>
-      <w:r>
-        <w:rPr>
-          <w:rFonts w:ascii="Palatino Linotype" w:hAnsi="Palatino Linotype"/>
-          <w:bCs/>
-          <w:sz w:val="20"/>
-          <w:szCs w:val="20"/>
-        </w:rPr>
-        <w:t>the administrative l</w:t>
-      </w:r>
-      <w:r>
-        <w:rPr>
-          <w:rFonts w:ascii="Palatino Linotype" w:hAnsi="Palatino Linotype"/>
-          <w:bCs/>
-          <w:sz w:val="20"/>
-          <w:szCs w:val="20"/>
-        </w:rPr>
-        <w:t>icense suspension IS NOT STAYED</w:t>
+        <w:t>explanation is not none %}</w:t>
+      </w:r>
+      <w:r>
+        <w:rPr>
+          <w:rFonts w:ascii="Palatino Linotype" w:hAnsi="Palatino Linotype"/>
+          <w:bCs/>
+          <w:sz w:val="20"/>
+          <w:szCs w:val="20"/>
+        </w:rPr>
+        <w:t xml:space="preserve">{{ </w:t>
+      </w:r>
+      <w:r>
+        <w:rPr>
+          <w:rFonts w:ascii="Palatino Linotype" w:hAnsi="Palatino Linotype"/>
+          <w:bCs/>
+          <w:sz w:val="20"/>
+          <w:szCs w:val="20"/>
+        </w:rPr>
+        <w:t>admin_license_suspension.</w:t>
+      </w:r>
+      <w:r>
+        <w:rPr>
+          <w:rFonts w:ascii="Palatino Linotype" w:hAnsi="Palatino Linotype"/>
+          <w:bCs/>
+          <w:sz w:val="20"/>
+          <w:szCs w:val="20"/>
+        </w:rPr>
+        <w:t>explanation }}</w:t>
       </w:r>
       <w:r>
         <w:rPr>
@@ -6164,136 +4295,6 @@
         <w:rPr>
           <w:rFonts w:ascii="Palatino Linotype" w:hAnsi="Palatino Linotype"/>
           <w:bCs/>
-          <w:sz w:val="20"/>
-          <w:szCs w:val="20"/>
-        </w:rPr>
-        <w:t xml:space="preserve"> </w:t>
-      </w:r>
-      <w:r>
-        <w:rPr>
-          <w:rFonts w:ascii="Palatino Linotype" w:hAnsi="Palatino Linotype"/>
-          <w:bCs/>
-          <w:color w:val="FF0000"/>
-          <w:sz w:val="20"/>
-          <w:szCs w:val="20"/>
-        </w:rPr>
-        <w:t xml:space="preserve">{% endif </w:t>
-      </w:r>
-      <w:proofErr w:type="gramStart"/>
-      <w:r>
-        <w:rPr>
-          <w:rFonts w:ascii="Palatino Linotype" w:hAnsi="Palatino Linotype"/>
-          <w:bCs/>
-          <w:color w:val="FF0000"/>
-          <w:sz w:val="20"/>
-          <w:szCs w:val="20"/>
-        </w:rPr>
-        <w:t>%}</w:t>
-      </w:r>
-      <w:r>
-        <w:rPr>
-          <w:rFonts w:ascii="Palatino Linotype" w:hAnsi="Palatino Linotype"/>
-          <w:bCs/>
-          <w:color w:val="FF0000"/>
-          <w:sz w:val="20"/>
-          <w:szCs w:val="20"/>
-        </w:rPr>
-        <w:t>{</w:t>
-      </w:r>
-      <w:proofErr w:type="gramEnd"/>
-      <w:r>
-        <w:rPr>
-          <w:rFonts w:ascii="Palatino Linotype" w:hAnsi="Palatino Linotype"/>
-          <w:bCs/>
-          <w:color w:val="FF0000"/>
-          <w:sz w:val="20"/>
-          <w:szCs w:val="20"/>
-        </w:rPr>
-        <w:t xml:space="preserve">% if </w:t>
-      </w:r>
-      <w:proofErr w:type="spellStart"/>
-      <w:r>
-        <w:rPr>
-          <w:rFonts w:ascii="Palatino Linotype" w:hAnsi="Palatino Linotype"/>
-          <w:bCs/>
-          <w:color w:val="FF0000"/>
-          <w:sz w:val="20"/>
-          <w:szCs w:val="20"/>
-        </w:rPr>
-        <w:t>admin_license_suspension.</w:t>
-      </w:r>
-      <w:r>
-        <w:rPr>
-          <w:rFonts w:ascii="Palatino Linotype" w:hAnsi="Palatino Linotype"/>
-          <w:bCs/>
-          <w:color w:val="FF0000"/>
-          <w:sz w:val="20"/>
-          <w:szCs w:val="20"/>
-        </w:rPr>
-        <w:t>explanation</w:t>
-      </w:r>
-      <w:proofErr w:type="spellEnd"/>
-      <w:r>
-        <w:rPr>
-          <w:rFonts w:ascii="Palatino Linotype" w:hAnsi="Palatino Linotype"/>
-          <w:bCs/>
-          <w:color w:val="FF0000"/>
-          <w:sz w:val="20"/>
-          <w:szCs w:val="20"/>
-        </w:rPr>
-        <w:t xml:space="preserve"> is not none %}</w:t>
-      </w:r>
-      <w:r>
-        <w:rPr>
-          <w:rFonts w:ascii="Palatino Linotype" w:hAnsi="Palatino Linotype"/>
-          <w:bCs/>
-          <w:sz w:val="20"/>
-          <w:szCs w:val="20"/>
-        </w:rPr>
-        <w:t xml:space="preserve">{{ </w:t>
-      </w:r>
-      <w:proofErr w:type="spellStart"/>
-      <w:r>
-        <w:rPr>
-          <w:rFonts w:ascii="Palatino Linotype" w:hAnsi="Palatino Linotype"/>
-          <w:bCs/>
-          <w:sz w:val="20"/>
-          <w:szCs w:val="20"/>
-        </w:rPr>
-        <w:t>admin_license_suspension.</w:t>
-      </w:r>
-      <w:r>
-        <w:rPr>
-          <w:rFonts w:ascii="Palatino Linotype" w:hAnsi="Palatino Linotype"/>
-          <w:bCs/>
-          <w:sz w:val="20"/>
-          <w:szCs w:val="20"/>
-        </w:rPr>
-        <w:t>explanation</w:t>
-      </w:r>
-      <w:proofErr w:type="spellEnd"/>
-      <w:r>
-        <w:rPr>
-          <w:rFonts w:ascii="Palatino Linotype" w:hAnsi="Palatino Linotype"/>
-          <w:bCs/>
-          <w:sz w:val="20"/>
-          <w:szCs w:val="20"/>
-        </w:rPr>
-        <w:t xml:space="preserve"> }}</w:t>
-      </w:r>
-      <w:r>
-        <w:rPr>
-          <w:rFonts w:ascii="Palatino Linotype" w:hAnsi="Palatino Linotype"/>
-          <w:bCs/>
-          <w:sz w:val="20"/>
-          <w:szCs w:val="20"/>
-        </w:rPr>
-        <w:t>.</w:t>
-      </w:r>
-      <w:r>
-        <w:rPr>
-          <w:rFonts w:ascii="Palatino Linotype" w:hAnsi="Palatino Linotype"/>
-          <w:bCs/>
           <w:color w:val="FF0000"/>
           <w:sz w:val="20"/>
           <w:szCs w:val="20"/>
@@ -6320,7 +4321,6 @@
         </w:rPr>
         <w:t xml:space="preserve">{% if </w:t>
       </w:r>
-      <w:proofErr w:type="spellStart"/>
       <w:r>
         <w:rPr>
           <w:rFonts w:ascii="Palatino Linotype" w:hAnsi="Palatino Linotype"/>
@@ -6331,7 +4331,6 @@
         </w:rPr>
         <w:t>bond_conditions.public_safety_suspension</w:t>
       </w:r>
-      <w:proofErr w:type="spellEnd"/>
       <w:r>
         <w:rPr>
           <w:rFonts w:ascii="Palatino Linotype" w:hAnsi="Palatino Linotype"/>
@@ -6399,38 +4398,17 @@
           <w:sz w:val="20"/>
           <w:szCs w:val="20"/>
         </w:rPr>
-        <w:t xml:space="preserve">The Court imposes a public safety suspension pursuant to R.C. 4511.196(B). Defendant shall not operate any vehicle until further order of this </w:t>
-      </w:r>
-      <w:proofErr w:type="gramStart"/>
-      <w:r>
-        <w:rPr>
-          <w:rFonts w:ascii="Palatino Linotype" w:hAnsi="Palatino Linotype"/>
-          <w:bCs/>
-          <w:sz w:val="20"/>
-          <w:szCs w:val="20"/>
-        </w:rPr>
-        <w:t>Court.</w:t>
-      </w:r>
-      <w:r>
-        <w:rPr>
-          <w:rFonts w:ascii="Palatino Linotype" w:hAnsi="Palatino Linotype"/>
-          <w:bCs/>
-          <w:color w:val="FF0000"/>
-          <w:sz w:val="20"/>
-          <w:szCs w:val="20"/>
-        </w:rPr>
-        <w:t>{</w:t>
-      </w:r>
-      <w:proofErr w:type="gramEnd"/>
-      <w:r>
-        <w:rPr>
-          <w:rFonts w:ascii="Palatino Linotype" w:hAnsi="Palatino Linotype"/>
-          <w:bCs/>
-          <w:color w:val="FF0000"/>
-          <w:sz w:val="20"/>
-          <w:szCs w:val="20"/>
-        </w:rPr>
-        <w:t>% endif %}</w:t>
+        <w:t>The Court imposes a public safety suspension pursuant to R.C. 4511.196(B). Defendant shall not operate any vehicle until further order of this Court.</w:t>
+      </w:r>
+      <w:r>
+        <w:rPr>
+          <w:rFonts w:ascii="Palatino Linotype" w:hAnsi="Palatino Linotype"/>
+          <w:bCs/>
+          <w:color w:val="FF0000"/>
+          <w:sz w:val="20"/>
+          <w:szCs w:val="20"/>
+        </w:rPr>
+        <w:t>{% endif %}</w:t>
       </w:r>
       <w:r>
         <w:rPr>
@@ -6442,7 +4420,6 @@
         </w:rPr>
         <w:t xml:space="preserve">{% if </w:t>
       </w:r>
-      <w:proofErr w:type="spellStart"/>
       <w:r>
         <w:rPr>
           <w:rFonts w:ascii="Palatino Linotype" w:hAnsi="Palatino Linotype"/>
@@ -6461,18 +4438,7 @@
           <w:sz w:val="20"/>
           <w:szCs w:val="20"/>
         </w:rPr>
-        <w:t>.ordered</w:t>
-      </w:r>
-      <w:proofErr w:type="spellEnd"/>
-      <w:r>
-        <w:rPr>
-          <w:rFonts w:ascii="Palatino Linotype" w:hAnsi="Palatino Linotype"/>
-          <w:bCs/>
-          <w:color w:val="FF0000"/>
-          <w:sz w:val="20"/>
-          <w:szCs w:val="20"/>
-        </w:rPr>
-        <w:t xml:space="preserve"> is true %}</w:t>
+        <w:t>.ordered is true %}</w:t>
       </w:r>
       <w:r>
         <w:rPr>
@@ -6532,65 +4498,14 @@
         </w:rPr>
         <w:t xml:space="preserve">A </w:t>
       </w:r>
-      <w:proofErr w:type="gramStart"/>
-      <w:r>
-        <w:rPr>
-          <w:rFonts w:ascii="Palatino Linotype" w:hAnsi="Palatino Linotype"/>
-          <w:bCs/>
-          <w:sz w:val="20"/>
-          <w:szCs w:val="20"/>
-        </w:rPr>
-        <w:t xml:space="preserve">{{ </w:t>
-      </w:r>
-      <w:proofErr w:type="spellStart"/>
-      <w:r>
-        <w:rPr>
-          <w:rFonts w:ascii="Palatino Linotype" w:hAnsi="Palatino Linotype"/>
-          <w:bCs/>
-          <w:sz w:val="20"/>
-          <w:szCs w:val="20"/>
-        </w:rPr>
-        <w:t>vehicle</w:t>
-      </w:r>
-      <w:proofErr w:type="gramEnd"/>
-      <w:r>
-        <w:rPr>
-          <w:rFonts w:ascii="Palatino Linotype" w:hAnsi="Palatino Linotype"/>
-          <w:bCs/>
-          <w:sz w:val="20"/>
-          <w:szCs w:val="20"/>
-        </w:rPr>
-        <w:t>_seizure.vehicle_make_model</w:t>
-      </w:r>
-      <w:proofErr w:type="spellEnd"/>
-      <w:r>
-        <w:rPr>
-          <w:rFonts w:ascii="Palatino Linotype" w:hAnsi="Palatino Linotype"/>
-          <w:bCs/>
-          <w:sz w:val="20"/>
-          <w:szCs w:val="20"/>
-        </w:rPr>
-        <w:t xml:space="preserve"> }}, license plate {{ </w:t>
-      </w:r>
-      <w:proofErr w:type="spellStart"/>
-      <w:r>
-        <w:rPr>
-          <w:rFonts w:ascii="Palatino Linotype" w:hAnsi="Palatino Linotype"/>
-          <w:bCs/>
-          <w:sz w:val="20"/>
-          <w:szCs w:val="20"/>
-        </w:rPr>
-        <w:t>vehicle_seizure.vehicle_license_plate</w:t>
-      </w:r>
-      <w:proofErr w:type="spellEnd"/>
-      <w:r>
-        <w:rPr>
-          <w:rFonts w:ascii="Palatino Linotype" w:hAnsi="Palatino Linotype"/>
-          <w:bCs/>
-          <w:sz w:val="20"/>
-          <w:szCs w:val="20"/>
-        </w:rPr>
-        <w:t xml:space="preserve"> }}</w:t>
+      <w:r>
+        <w:rPr>
+          <w:rFonts w:ascii="Palatino Linotype" w:hAnsi="Palatino Linotype"/>
+          <w:bCs/>
+          <w:sz w:val="20"/>
+          <w:szCs w:val="20"/>
+        </w:rPr>
+        <w:t>{{ vehicle_seizure.vehicle_make_model }}, license plate {{ vehicle_seizure.vehicle_license_plate }}</w:t>
       </w:r>
       <w:r>
         <w:rPr>
@@ -6619,59 +4534,13 @@
         </w:rPr>
         <w:t xml:space="preserve"> </w:t>
       </w:r>
-      <w:proofErr w:type="gramStart"/>
-      <w:r>
-        <w:rPr>
-          <w:rFonts w:ascii="Palatino Linotype" w:hAnsi="Palatino Linotype"/>
-          <w:sz w:val="20"/>
-          <w:szCs w:val="20"/>
-        </w:rPr>
-        <w:t xml:space="preserve">{{ </w:t>
-      </w:r>
-      <w:proofErr w:type="spellStart"/>
-      <w:r>
-        <w:rPr>
-          <w:rFonts w:ascii="Palatino Linotype" w:hAnsi="Palatino Linotype"/>
-          <w:sz w:val="20"/>
-          <w:szCs w:val="20"/>
-        </w:rPr>
-        <w:t>defendant</w:t>
-      </w:r>
-      <w:proofErr w:type="gramEnd"/>
-      <w:r>
-        <w:rPr>
-          <w:rFonts w:ascii="Palatino Linotype" w:hAnsi="Palatino Linotype"/>
-          <w:sz w:val="20"/>
-          <w:szCs w:val="20"/>
-        </w:rPr>
-        <w:t>.first_name</w:t>
-      </w:r>
-      <w:proofErr w:type="spellEnd"/>
-      <w:r>
-        <w:rPr>
-          <w:rFonts w:ascii="Palatino Linotype" w:hAnsi="Palatino Linotype"/>
-          <w:sz w:val="20"/>
-          <w:szCs w:val="20"/>
-        </w:rPr>
-        <w:t xml:space="preserve"> }} {{ </w:t>
-      </w:r>
-      <w:proofErr w:type="spellStart"/>
-      <w:r>
-        <w:rPr>
-          <w:rFonts w:ascii="Palatino Linotype" w:hAnsi="Palatino Linotype"/>
-          <w:sz w:val="20"/>
-          <w:szCs w:val="20"/>
-        </w:rPr>
-        <w:t>defendant.last_name</w:t>
-      </w:r>
-      <w:proofErr w:type="spellEnd"/>
-      <w:r>
-        <w:rPr>
-          <w:rFonts w:ascii="Palatino Linotype" w:hAnsi="Palatino Linotype"/>
-          <w:sz w:val="20"/>
-          <w:szCs w:val="20"/>
-        </w:rPr>
-        <w:t xml:space="preserve"> }}</w:t>
+      <w:r>
+        <w:rPr>
+          <w:rFonts w:ascii="Palatino Linotype" w:hAnsi="Palatino Linotype"/>
+          <w:sz w:val="20"/>
+          <w:szCs w:val="20"/>
+        </w:rPr>
+        <w:t>{{ defendant.first_name }} {{ defendant.last_name }}</w:t>
       </w:r>
       <w:r>
         <w:rPr>
@@ -6699,61 +4568,17 @@
           <w:sz w:val="20"/>
           <w:szCs w:val="20"/>
         </w:rPr>
-        <w:t xml:space="preserve"> {% if </w:t>
-      </w:r>
-      <w:proofErr w:type="spellStart"/>
-      <w:r>
-        <w:rPr>
-          <w:rFonts w:ascii="Palatino Linotype" w:hAnsi="Palatino Linotype"/>
-          <w:bCs/>
-          <w:color w:val="FF0000"/>
-          <w:sz w:val="20"/>
-          <w:szCs w:val="20"/>
-        </w:rPr>
-        <w:t>vehicle_seizure.tow_to_residence</w:t>
-      </w:r>
-      <w:proofErr w:type="spellEnd"/>
-      <w:r>
-        <w:rPr>
-          <w:rFonts w:ascii="Palatino Linotype" w:hAnsi="Palatino Linotype"/>
-          <w:bCs/>
-          <w:color w:val="FF0000"/>
-          <w:sz w:val="20"/>
-          <w:szCs w:val="20"/>
-        </w:rPr>
-        <w:t xml:space="preserve"> is true </w:t>
-      </w:r>
-      <w:proofErr w:type="gramStart"/>
-      <w:r>
-        <w:rPr>
-          <w:rFonts w:ascii="Palatino Linotype" w:hAnsi="Palatino Linotype"/>
-          <w:bCs/>
-          <w:color w:val="FF0000"/>
-          <w:sz w:val="20"/>
-          <w:szCs w:val="20"/>
-        </w:rPr>
-        <w:t>%}</w:t>
-      </w:r>
-      <w:r>
-        <w:rPr>
-          <w:rFonts w:ascii="Palatino Linotype" w:hAnsi="Palatino Linotype"/>
-          <w:bCs/>
-          <w:color w:val="FF0000"/>
-          <w:sz w:val="20"/>
-          <w:szCs w:val="20"/>
-        </w:rPr>
-        <w:t>{</w:t>
-      </w:r>
-      <w:proofErr w:type="gramEnd"/>
-      <w:r>
-        <w:rPr>
-          <w:rFonts w:ascii="Palatino Linotype" w:hAnsi="Palatino Linotype"/>
-          <w:bCs/>
-          <w:color w:val="FF0000"/>
-          <w:sz w:val="20"/>
-          <w:szCs w:val="20"/>
-        </w:rPr>
-        <w:t>{ ‘\n’ }}</w:t>
+        <w:t xml:space="preserve"> {% if vehicle_seizure.tow_to_residence is true %}</w:t>
+      </w:r>
+      <w:r>
+        <w:rPr>
+          <w:rFonts w:ascii="Palatino Linotype" w:hAnsi="Palatino Linotype"/>
+          <w:bCs/>
+          <w:color w:val="FF0000"/>
+          <w:sz w:val="20"/>
+          <w:szCs w:val="20"/>
+        </w:rPr>
+        <w:t>{{ ‘\n’ }}</w:t>
       </w:r>
       <w:r>
         <w:rPr>
@@ -6849,61 +4674,17 @@
           <w:sz w:val="20"/>
           <w:szCs w:val="20"/>
         </w:rPr>
-        <w:t xml:space="preserve"> {% endif </w:t>
-      </w:r>
-      <w:proofErr w:type="gramStart"/>
-      <w:r>
-        <w:rPr>
-          <w:rFonts w:ascii="Palatino Linotype" w:hAnsi="Palatino Linotype"/>
-          <w:bCs/>
-          <w:color w:val="FF0000"/>
-          <w:sz w:val="20"/>
-          <w:szCs w:val="20"/>
-        </w:rPr>
-        <w:t>%}</w:t>
-      </w:r>
-      <w:r>
-        <w:rPr>
-          <w:rFonts w:ascii="Palatino Linotype" w:hAnsi="Palatino Linotype"/>
-          <w:bCs/>
-          <w:color w:val="FF0000"/>
-          <w:sz w:val="20"/>
-          <w:szCs w:val="20"/>
-        </w:rPr>
-        <w:t>{</w:t>
-      </w:r>
-      <w:proofErr w:type="gramEnd"/>
-      <w:r>
-        <w:rPr>
-          <w:rFonts w:ascii="Palatino Linotype" w:hAnsi="Palatino Linotype"/>
-          <w:bCs/>
-          <w:color w:val="FF0000"/>
-          <w:sz w:val="20"/>
-          <w:szCs w:val="20"/>
-        </w:rPr>
-        <w:t xml:space="preserve">% if </w:t>
-      </w:r>
-      <w:proofErr w:type="spellStart"/>
-      <w:r>
-        <w:rPr>
-          <w:rFonts w:ascii="Palatino Linotype" w:hAnsi="Palatino Linotype"/>
-          <w:bCs/>
-          <w:color w:val="FF0000"/>
-          <w:sz w:val="20"/>
-          <w:szCs w:val="20"/>
-        </w:rPr>
-        <w:t>vehicle_seizure.motion_to_return_vehicle</w:t>
-      </w:r>
-      <w:proofErr w:type="spellEnd"/>
-      <w:r>
-        <w:rPr>
-          <w:rFonts w:ascii="Palatino Linotype" w:hAnsi="Palatino Linotype"/>
-          <w:bCs/>
-          <w:color w:val="FF0000"/>
-          <w:sz w:val="20"/>
-          <w:szCs w:val="20"/>
-        </w:rPr>
-        <w:t xml:space="preserve"> is true %}</w:t>
+        <w:t xml:space="preserve"> {% endif %}</w:t>
+      </w:r>
+      <w:r>
+        <w:rPr>
+          <w:rFonts w:ascii="Palatino Linotype" w:hAnsi="Palatino Linotype"/>
+          <w:bCs/>
+          <w:color w:val="FF0000"/>
+          <w:sz w:val="20"/>
+          <w:szCs w:val="20"/>
+        </w:rPr>
+        <w:t>{% if vehicle_seizure.motion_to_return_vehicle is true %}</w:t>
       </w:r>
       <w:r>
         <w:rPr>
@@ -6966,7 +4747,6 @@
         </w:rPr>
         <w:t xml:space="preserve">The State </w:t>
       </w:r>
-      <w:proofErr w:type="gramStart"/>
       <w:r>
         <w:rPr>
           <w:rFonts w:ascii="Palatino Linotype" w:hAnsi="Palatino Linotype"/>
@@ -6976,44 +4756,23 @@
         </w:rPr>
         <w:t xml:space="preserve">{{ </w:t>
       </w:r>
-      <w:proofErr w:type="spellStart"/>
-      <w:r>
-        <w:rPr>
-          <w:rFonts w:ascii="Palatino Linotype" w:hAnsi="Palatino Linotype"/>
-          <w:bCs/>
-          <w:sz w:val="20"/>
-          <w:szCs w:val="20"/>
-        </w:rPr>
-        <w:t>vehicle</w:t>
-      </w:r>
-      <w:proofErr w:type="gramEnd"/>
-      <w:r>
-        <w:rPr>
-          <w:rFonts w:ascii="Palatino Linotype" w:hAnsi="Palatino Linotype"/>
-          <w:bCs/>
-          <w:sz w:val="20"/>
-          <w:szCs w:val="20"/>
-        </w:rPr>
-        <w:t>_seizure.</w:t>
-      </w:r>
-      <w:r>
-        <w:rPr>
-          <w:rFonts w:ascii="Palatino Linotype" w:hAnsi="Palatino Linotype"/>
-          <w:bCs/>
-          <w:sz w:val="20"/>
-          <w:szCs w:val="20"/>
-        </w:rPr>
-        <w:t>state_opposes</w:t>
-      </w:r>
-      <w:proofErr w:type="spellEnd"/>
-      <w:r>
-        <w:rPr>
-          <w:rFonts w:ascii="Palatino Linotype" w:hAnsi="Palatino Linotype"/>
-          <w:bCs/>
-          <w:sz w:val="20"/>
-          <w:szCs w:val="20"/>
-        </w:rPr>
-        <w:t xml:space="preserve"> }} to the motion</w:t>
+      <w:r>
+        <w:rPr>
+          <w:rFonts w:ascii="Palatino Linotype" w:hAnsi="Palatino Linotype"/>
+          <w:bCs/>
+          <w:sz w:val="20"/>
+          <w:szCs w:val="20"/>
+        </w:rPr>
+        <w:t>vehicle_seizure.</w:t>
+      </w:r>
+      <w:r>
+        <w:rPr>
+          <w:rFonts w:ascii="Palatino Linotype" w:hAnsi="Palatino Linotype"/>
+          <w:bCs/>
+          <w:sz w:val="20"/>
+          <w:szCs w:val="20"/>
+        </w:rPr>
+        <w:t>state_opposes }} to the motion</w:t>
       </w:r>
       <w:r>
         <w:rPr>
@@ -7024,7 +4783,6 @@
         </w:rPr>
         <w:t xml:space="preserve">. Defendant’s motion is </w:t>
       </w:r>
-      <w:proofErr w:type="gramStart"/>
       <w:r>
         <w:rPr>
           <w:rFonts w:ascii="Palatino Linotype" w:hAnsi="Palatino Linotype"/>
@@ -7034,44 +4792,23 @@
         </w:rPr>
         <w:t xml:space="preserve">{{ </w:t>
       </w:r>
-      <w:proofErr w:type="spellStart"/>
-      <w:r>
-        <w:rPr>
-          <w:rFonts w:ascii="Palatino Linotype" w:hAnsi="Palatino Linotype"/>
-          <w:bCs/>
-          <w:sz w:val="20"/>
-          <w:szCs w:val="20"/>
-        </w:rPr>
-        <w:t>vehicle</w:t>
-      </w:r>
-      <w:proofErr w:type="gramEnd"/>
-      <w:r>
-        <w:rPr>
-          <w:rFonts w:ascii="Palatino Linotype" w:hAnsi="Palatino Linotype"/>
-          <w:bCs/>
-          <w:sz w:val="20"/>
-          <w:szCs w:val="20"/>
-        </w:rPr>
-        <w:t>_seizure.</w:t>
-      </w:r>
-      <w:r>
-        <w:rPr>
-          <w:rFonts w:ascii="Palatino Linotype" w:hAnsi="Palatino Linotype"/>
-          <w:bCs/>
-          <w:sz w:val="20"/>
-          <w:szCs w:val="20"/>
-        </w:rPr>
-        <w:t>disposition_motion_to_return</w:t>
-      </w:r>
-      <w:proofErr w:type="spellEnd"/>
-      <w:r>
-        <w:rPr>
-          <w:rFonts w:ascii="Palatino Linotype" w:hAnsi="Palatino Linotype"/>
-          <w:bCs/>
-          <w:sz w:val="20"/>
-          <w:szCs w:val="20"/>
-        </w:rPr>
-        <w:t xml:space="preserve"> }}</w:t>
+      <w:r>
+        <w:rPr>
+          <w:rFonts w:ascii="Palatino Linotype" w:hAnsi="Palatino Linotype"/>
+          <w:bCs/>
+          <w:sz w:val="20"/>
+          <w:szCs w:val="20"/>
+        </w:rPr>
+        <w:t>vehicle_seizure.</w:t>
+      </w:r>
+      <w:r>
+        <w:rPr>
+          <w:rFonts w:ascii="Palatino Linotype" w:hAnsi="Palatino Linotype"/>
+          <w:bCs/>
+          <w:sz w:val="20"/>
+          <w:szCs w:val="20"/>
+        </w:rPr>
+        <w:t>disposition_motion_to_return }}</w:t>
       </w:r>
       <w:r>
         <w:rPr>
@@ -7099,51 +4836,7 @@
           <w:sz w:val="20"/>
           <w:szCs w:val="20"/>
         </w:rPr>
-        <w:t xml:space="preserve">{% if </w:t>
-      </w:r>
-      <w:proofErr w:type="spellStart"/>
-      <w:r>
-        <w:rPr>
-          <w:rFonts w:ascii="Palatino Linotype" w:hAnsi="Palatino Linotype"/>
-          <w:bCs/>
-          <w:color w:val="FF0000"/>
-          <w:sz w:val="20"/>
-          <w:szCs w:val="20"/>
-        </w:rPr>
-        <w:t>vehicle_</w:t>
-      </w:r>
-      <w:proofErr w:type="gramStart"/>
-      <w:r>
-        <w:rPr>
-          <w:rFonts w:ascii="Palatino Linotype" w:hAnsi="Palatino Linotype"/>
-          <w:bCs/>
-          <w:color w:val="FF0000"/>
-          <w:sz w:val="20"/>
-          <w:szCs w:val="20"/>
-        </w:rPr>
-        <w:t>seizure.disposition</w:t>
-      </w:r>
-      <w:proofErr w:type="gramEnd"/>
-      <w:r>
-        <w:rPr>
-          <w:rFonts w:ascii="Palatino Linotype" w:hAnsi="Palatino Linotype"/>
-          <w:bCs/>
-          <w:color w:val="FF0000"/>
-          <w:sz w:val="20"/>
-          <w:szCs w:val="20"/>
-        </w:rPr>
-        <w:t>_motion_to_return</w:t>
-      </w:r>
-      <w:proofErr w:type="spellEnd"/>
-      <w:r>
-        <w:rPr>
-          <w:rFonts w:ascii="Palatino Linotype" w:hAnsi="Palatino Linotype"/>
-          <w:bCs/>
-          <w:color w:val="FF0000"/>
-          <w:sz w:val="20"/>
-          <w:szCs w:val="20"/>
-        </w:rPr>
-        <w:t xml:space="preserve"> == ‘Granted’ %}</w:t>
+        <w:t>{% if vehicle_seizure.disposition_motion_to_return == ‘Granted’ %}</w:t>
       </w:r>
       <w:r>
         <w:rPr>
@@ -7191,29 +4884,7 @@
           <w:sz w:val="20"/>
           <w:szCs w:val="20"/>
         </w:rPr>
-        <w:t xml:space="preserve">{% endif %}{% if </w:t>
-      </w:r>
-      <w:proofErr w:type="spellStart"/>
-      <w:r>
-        <w:rPr>
-          <w:rFonts w:ascii="Palatino Linotype" w:hAnsi="Palatino Linotype"/>
-          <w:bCs/>
-          <w:color w:val="FF0000"/>
-          <w:sz w:val="20"/>
-          <w:szCs w:val="20"/>
-        </w:rPr>
-        <w:t>other_conditions.ordered</w:t>
-      </w:r>
-      <w:proofErr w:type="spellEnd"/>
-      <w:r>
-        <w:rPr>
-          <w:rFonts w:ascii="Palatino Linotype" w:hAnsi="Palatino Linotype"/>
-          <w:bCs/>
-          <w:color w:val="FF0000"/>
-          <w:sz w:val="20"/>
-          <w:szCs w:val="20"/>
-        </w:rPr>
-        <w:t xml:space="preserve"> is true %}</w:t>
+        <w:t>{% endif %}{% if other_conditions.ordered is true %}</w:t>
       </w:r>
       <w:r>
         <w:rPr>
@@ -7267,45 +4938,14 @@
           <w:szCs w:val="20"/>
         </w:rPr>
       </w:pPr>
-      <w:proofErr w:type="gramStart"/>
-      <w:r>
-        <w:rPr>
-          <w:rFonts w:ascii="Palatino Linotype" w:hAnsi="Palatino Linotype"/>
-          <w:bCs/>
-          <w:sz w:val="20"/>
-          <w:szCs w:val="20"/>
-        </w:rPr>
-        <w:t xml:space="preserve">{{ </w:t>
-      </w:r>
-      <w:proofErr w:type="spellStart"/>
-      <w:r>
-        <w:rPr>
-          <w:rFonts w:ascii="Palatino Linotype" w:hAnsi="Palatino Linotype"/>
-          <w:bCs/>
-          <w:sz w:val="20"/>
-          <w:szCs w:val="20"/>
-        </w:rPr>
-        <w:t>other</w:t>
-      </w:r>
-      <w:proofErr w:type="gramEnd"/>
-      <w:r>
-        <w:rPr>
-          <w:rFonts w:ascii="Palatino Linotype" w:hAnsi="Palatino Linotype"/>
-          <w:bCs/>
-          <w:sz w:val="20"/>
-          <w:szCs w:val="20"/>
-        </w:rPr>
-        <w:t>_conditions.terms</w:t>
-      </w:r>
-      <w:proofErr w:type="spellEnd"/>
-      <w:r>
-        <w:rPr>
-          <w:rFonts w:ascii="Palatino Linotype" w:hAnsi="Palatino Linotype"/>
-          <w:bCs/>
-          <w:sz w:val="20"/>
-          <w:szCs w:val="20"/>
-        </w:rPr>
-        <w:t xml:space="preserve"> }}</w:t>
+      <w:r>
+        <w:rPr>
+          <w:rFonts w:ascii="Palatino Linotype" w:hAnsi="Palatino Linotype"/>
+          <w:bCs/>
+          <w:sz w:val="20"/>
+          <w:szCs w:val="20"/>
+        </w:rPr>
+        <w:t>{{ other_conditions.terms }}</w:t>
       </w:r>
       <w:r>
         <w:rPr>
@@ -7502,66 +5142,29 @@
         </w:rPr>
         <w:tab/>
       </w:r>
-      <w:proofErr w:type="gramStart"/>
-      <w:r>
-        <w:rPr>
-          <w:rFonts w:ascii="Palatino Linotype" w:hAnsi="Palatino Linotype"/>
-          <w:sz w:val="20"/>
-          <w:szCs w:val="20"/>
-        </w:rPr>
-        <w:t xml:space="preserve">{{ </w:t>
-      </w:r>
-      <w:proofErr w:type="spellStart"/>
-      <w:r>
-        <w:rPr>
-          <w:rFonts w:ascii="Palatino Linotype" w:hAnsi="Palatino Linotype"/>
-          <w:sz w:val="20"/>
-          <w:szCs w:val="20"/>
-        </w:rPr>
-        <w:t>judicial</w:t>
-      </w:r>
-      <w:proofErr w:type="gramEnd"/>
-      <w:r>
-        <w:rPr>
-          <w:rFonts w:ascii="Palatino Linotype" w:hAnsi="Palatino Linotype"/>
-          <w:sz w:val="20"/>
-          <w:szCs w:val="20"/>
-        </w:rPr>
-        <w:t>_officer.officer_</w:t>
-      </w:r>
-      <w:r>
-        <w:rPr>
-          <w:rFonts w:ascii="Palatino Linotype" w:hAnsi="Palatino Linotype"/>
-          <w:sz w:val="20"/>
-          <w:szCs w:val="20"/>
-        </w:rPr>
-        <w:t>type</w:t>
-      </w:r>
-      <w:proofErr w:type="spellEnd"/>
-      <w:r>
-        <w:rPr>
-          <w:rFonts w:ascii="Palatino Linotype" w:hAnsi="Palatino Linotype"/>
-          <w:sz w:val="20"/>
-          <w:szCs w:val="20"/>
-        </w:rPr>
-        <w:t xml:space="preserve"> }} </w:t>
-      </w:r>
-      <w:r>
-        <w:rPr>
-          <w:rFonts w:ascii="Palatino Linotype" w:hAnsi="Palatino Linotype"/>
-          <w:sz w:val="20"/>
-          <w:szCs w:val="20"/>
-        </w:rPr>
-        <w:t xml:space="preserve">{{ </w:t>
-      </w:r>
-      <w:proofErr w:type="spellStart"/>
-      <w:r>
-        <w:rPr>
-          <w:rFonts w:ascii="Palatino Linotype" w:hAnsi="Palatino Linotype"/>
-          <w:sz w:val="20"/>
-          <w:szCs w:val="20"/>
-        </w:rPr>
-        <w:t>judicial_officer</w:t>
+      <w:r>
+        <w:rPr>
+          <w:rFonts w:ascii="Palatino Linotype" w:hAnsi="Palatino Linotype"/>
+          <w:sz w:val="20"/>
+          <w:szCs w:val="20"/>
+        </w:rPr>
+        <w:t>{{ judicial_officer.officer_</w:t>
+      </w:r>
+      <w:r>
+        <w:rPr>
+          <w:rFonts w:ascii="Palatino Linotype" w:hAnsi="Palatino Linotype"/>
+          <w:sz w:val="20"/>
+          <w:szCs w:val="20"/>
+        </w:rPr>
+        <w:t xml:space="preserve">type }} </w:t>
+      </w:r>
+      <w:r>
+        <w:rPr>
+          <w:rFonts w:ascii="Palatino Linotype" w:hAnsi="Palatino Linotype"/>
+          <w:sz w:val="20"/>
+          <w:szCs w:val="20"/>
+        </w:rPr>
+        <w:t>{{ judicial_officer</w:t>
       </w:r>
       <w:r>
         <w:rPr>
@@ -7571,7 +5174,6 @@
         </w:rPr>
         <w:t>.first_name</w:t>
       </w:r>
-      <w:proofErr w:type="spellEnd"/>
       <w:r>
         <w:rPr>
           <w:rFonts w:ascii="Palatino Linotype" w:hAnsi="Palatino Linotype"/>
@@ -7594,25 +5196,7 @@
           <w:sz w:val="20"/>
           <w:szCs w:val="20"/>
         </w:rPr>
-        <w:t xml:space="preserve">{{ </w:t>
-      </w:r>
-      <w:proofErr w:type="spellStart"/>
-      <w:r>
-        <w:rPr>
-          <w:rFonts w:ascii="Palatino Linotype" w:hAnsi="Palatino Linotype"/>
-          <w:sz w:val="20"/>
-          <w:szCs w:val="20"/>
-        </w:rPr>
-        <w:t>judicial_officer.last_name</w:t>
-      </w:r>
-      <w:proofErr w:type="spellEnd"/>
-      <w:r>
-        <w:rPr>
-          <w:rFonts w:ascii="Palatino Linotype" w:hAnsi="Palatino Linotype"/>
-          <w:sz w:val="20"/>
-          <w:szCs w:val="20"/>
-        </w:rPr>
-        <w:t xml:space="preserve"> }}</w:t>
+        <w:t>{{ judicial_officer.last_name }}</w:t>
       </w:r>
     </w:p>
     <w:p>
@@ -7675,29 +5259,7 @@
           <w:sz w:val="20"/>
           <w:szCs w:val="20"/>
         </w:rPr>
-        <w:t xml:space="preserve">% if </w:t>
-      </w:r>
-      <w:proofErr w:type="spellStart"/>
-      <w:r>
-        <w:rPr>
-          <w:rFonts w:ascii="Palatino Linotype" w:hAnsi="Palatino Linotype"/>
-          <w:bCs/>
-          <w:color w:val="FF0000"/>
-          <w:sz w:val="20"/>
-          <w:szCs w:val="20"/>
-        </w:rPr>
-        <w:t>judicial_</w:t>
-      </w:r>
-      <w:proofErr w:type="gramStart"/>
-      <w:r>
-        <w:rPr>
-          <w:rFonts w:ascii="Palatino Linotype" w:hAnsi="Palatino Linotype"/>
-          <w:bCs/>
-          <w:color w:val="FF0000"/>
-          <w:sz w:val="20"/>
-          <w:szCs w:val="20"/>
-        </w:rPr>
-        <w:t>of</w:t>
+        <w:t>% if judicial_of</w:t>
       </w:r>
       <w:r>
         <w:rPr>
@@ -7719,27 +5281,15 @@
         </w:rPr>
         <w:t>.officer</w:t>
       </w:r>
-      <w:proofErr w:type="gramEnd"/>
-      <w:r>
-        <w:rPr>
-          <w:rFonts w:ascii="Palatino Linotype" w:hAnsi="Palatino Linotype"/>
-          <w:bCs/>
-          <w:color w:val="FF0000"/>
-          <w:sz w:val="20"/>
-          <w:szCs w:val="20"/>
-        </w:rPr>
-        <w:t>_type</w:t>
-      </w:r>
-      <w:proofErr w:type="spellEnd"/>
-      <w:r>
-        <w:rPr>
-          <w:rFonts w:ascii="Palatino Linotype" w:hAnsi="Palatino Linotype"/>
-          <w:bCs/>
-          <w:color w:val="FF0000"/>
-          <w:sz w:val="20"/>
-          <w:szCs w:val="20"/>
-        </w:rPr>
-        <w:t xml:space="preserve">  ==  ‘Magistrate’ %}</w:t>
+      <w:r>
+        <w:rPr>
+          <w:rFonts w:ascii="Palatino Linotype" w:hAnsi="Palatino Linotype"/>
+          <w:bCs/>
+          <w:color w:val="FF0000"/>
+          <w:sz w:val="20"/>
+          <w:szCs w:val="20"/>
+        </w:rPr>
+        <w:t>_type  ==  ‘Magistrate’ %}</w:t>
       </w:r>
     </w:p>
     <w:p>
@@ -7899,61 +5449,7 @@
           <w:sz w:val="16"/>
           <w:szCs w:val="16"/>
         </w:rPr>
-        <w:t xml:space="preserve">Prosecutor’s Office: PS    OM     EM; Defendant’s Attorney: PS     OM     EM; </w:t>
-      </w:r>
-      <w:proofErr w:type="gramStart"/>
-      <w:r>
-        <w:rPr>
-          <w:rFonts w:ascii="Palatino Linotype" w:hAnsi="Palatino Linotype"/>
-          <w:sz w:val="16"/>
-          <w:szCs w:val="16"/>
-        </w:rPr>
-        <w:t xml:space="preserve">{{ </w:t>
-      </w:r>
-      <w:proofErr w:type="spellStart"/>
-      <w:r>
-        <w:rPr>
-          <w:rFonts w:ascii="Palatino Linotype" w:hAnsi="Palatino Linotype"/>
-          <w:sz w:val="16"/>
-          <w:szCs w:val="16"/>
-        </w:rPr>
-        <w:t>defendant</w:t>
-      </w:r>
-      <w:proofErr w:type="gramEnd"/>
-      <w:r>
-        <w:rPr>
-          <w:rFonts w:ascii="Palatino Linotype" w:hAnsi="Palatino Linotype"/>
-          <w:sz w:val="16"/>
-          <w:szCs w:val="16"/>
-        </w:rPr>
-        <w:t>.first_name</w:t>
-      </w:r>
-      <w:proofErr w:type="spellEnd"/>
-      <w:r>
-        <w:rPr>
-          <w:rFonts w:ascii="Palatino Linotype" w:hAnsi="Palatino Linotype"/>
-          <w:sz w:val="16"/>
-          <w:szCs w:val="16"/>
-        </w:rPr>
-        <w:t xml:space="preserve"> }} {{ </w:t>
-      </w:r>
-      <w:proofErr w:type="spellStart"/>
-      <w:r>
-        <w:rPr>
-          <w:rFonts w:ascii="Palatino Linotype" w:hAnsi="Palatino Linotype"/>
-          <w:sz w:val="16"/>
-          <w:szCs w:val="16"/>
-        </w:rPr>
-        <w:t>defendant.last_name</w:t>
-      </w:r>
-      <w:proofErr w:type="spellEnd"/>
-      <w:r>
-        <w:rPr>
-          <w:rFonts w:ascii="Palatino Linotype" w:hAnsi="Palatino Linotype"/>
-          <w:sz w:val="16"/>
-          <w:szCs w:val="16"/>
-        </w:rPr>
-        <w:t>}}: PS     OM     EM;</w:t>
+        <w:t>Prosecutor’s Office: PS    OM     EM; Defendant’s Attorney: PS     OM     EM; {{ defendant.first_name }} {{ defendant.last_name}}: PS     OM     EM;</w:t>
       </w:r>
       <w:r>
         <w:rPr>
@@ -8236,47 +5732,7 @@
         <w:sz w:val="20"/>
         <w:szCs w:val="20"/>
       </w:rPr>
-      <w:t xml:space="preserve">% if </w:t>
-    </w:r>
-    <w:proofErr w:type="spellStart"/>
-    <w:r>
-      <w:rPr>
-        <w:rFonts w:ascii="Palatino Linotype" w:hAnsi="Palatino Linotype"/>
-        <w:bCs/>
-        <w:sz w:val="20"/>
-        <w:szCs w:val="20"/>
-      </w:rPr>
-      <w:t>judicial_</w:t>
-    </w:r>
-    <w:proofErr w:type="gramStart"/>
-    <w:r>
-      <w:rPr>
-        <w:rFonts w:ascii="Palatino Linotype" w:hAnsi="Palatino Linotype"/>
-        <w:bCs/>
-        <w:sz w:val="20"/>
-        <w:szCs w:val="20"/>
-      </w:rPr>
-      <w:t>officer.officer</w:t>
-    </w:r>
-    <w:proofErr w:type="gramEnd"/>
-    <w:r>
-      <w:rPr>
-        <w:rFonts w:ascii="Palatino Linotype" w:hAnsi="Palatino Linotype"/>
-        <w:bCs/>
-        <w:sz w:val="20"/>
-        <w:szCs w:val="20"/>
-      </w:rPr>
-      <w:t>_type</w:t>
-    </w:r>
-    <w:proofErr w:type="spellEnd"/>
-    <w:r>
-      <w:rPr>
-        <w:rFonts w:ascii="Palatino Linotype" w:hAnsi="Palatino Linotype"/>
-        <w:bCs/>
-        <w:sz w:val="20"/>
-        <w:szCs w:val="20"/>
-      </w:rPr>
-      <w:t xml:space="preserve">  ==  ‘Magistrate’ %}Magistrate Decision – Not Guilty Bond Entry</w:t>
+      <w:t>% if judicial_officer.officer_type  ==  ‘Magistrate’ %}Magistrate Decision – Not Guilty Bond Entry</w:t>
     </w:r>
     <w:r>
       <w:rPr>
@@ -8284,61 +5740,7 @@
         <w:sz w:val="20"/>
         <w:szCs w:val="20"/>
       </w:rPr>
-      <w:t xml:space="preserve">{% </w:t>
-    </w:r>
-    <w:proofErr w:type="spellStart"/>
-    <w:r>
-      <w:rPr>
-        <w:rFonts w:ascii="Palatino Linotype" w:hAnsi="Palatino Linotype"/>
-        <w:sz w:val="20"/>
-        <w:szCs w:val="20"/>
-      </w:rPr>
-      <w:t>elif</w:t>
-    </w:r>
-    <w:proofErr w:type="spellEnd"/>
-    <w:r>
-      <w:rPr>
-        <w:rFonts w:ascii="Palatino Linotype" w:hAnsi="Palatino Linotype"/>
-        <w:sz w:val="20"/>
-        <w:szCs w:val="20"/>
-      </w:rPr>
-      <w:t xml:space="preserve"> </w:t>
-    </w:r>
-    <w:proofErr w:type="spellStart"/>
-    <w:r>
-      <w:rPr>
-        <w:rFonts w:ascii="Palatino Linotype" w:hAnsi="Palatino Linotype"/>
-        <w:sz w:val="20"/>
-        <w:szCs w:val="20"/>
-      </w:rPr>
-      <w:t>judicial_officer.officer_type</w:t>
-    </w:r>
-    <w:proofErr w:type="spellEnd"/>
-    <w:r>
-      <w:rPr>
-        <w:rFonts w:ascii="Palatino Linotype" w:hAnsi="Palatino Linotype"/>
-        <w:sz w:val="20"/>
-        <w:szCs w:val="20"/>
-      </w:rPr>
-      <w:t xml:space="preserve"> == ‘Judge’ %}Not Guilty Bond Judgment Entry{% endif %} {{ </w:t>
-    </w:r>
-    <w:proofErr w:type="spellStart"/>
-    <w:r>
-      <w:rPr>
-        <w:rFonts w:ascii="Palatino Linotype" w:hAnsi="Palatino Linotype"/>
-        <w:sz w:val="20"/>
-        <w:szCs w:val="20"/>
-      </w:rPr>
-      <w:t>case_number</w:t>
-    </w:r>
-    <w:proofErr w:type="spellEnd"/>
-    <w:r>
-      <w:rPr>
-        <w:rFonts w:ascii="Palatino Linotype" w:hAnsi="Palatino Linotype"/>
-        <w:sz w:val="20"/>
-        <w:szCs w:val="20"/>
-      </w:rPr>
-      <w:t xml:space="preserve"> </w:t>
+      <w:t xml:space="preserve">{% elif judicial_officer.officer_type == ‘Judge’ %}Not Guilty Bond Judgment Entry{% endif %} {{ case_number </w:t>
     </w:r>
     <w:r>
       <w:rPr>

</xml_diff>